<commit_message>
Corregido nuevamente Proforma modulo otros
</commit_message>
<xml_diff>
--- a/files/TODITICO_PROFORMA_CONTRATO_con_precios.docx
+++ b/files/TODITICO_PROFORMA_CONTRATO_con_precios.docx
@@ -30524,7 +30524,7 @@
                 <w:sz w:val="20"/>
                 <w:szCs w:val="20"/>
               </w:rPr>
-              <w:t>ENJUAGADOR DE MOTOR</w:t>
+              <w:t>BOMBILLOS INTERMITENTE 1 FILAMENTO 21W</w:t>
             </w:r>
           </w:p>
         </w:tc>
@@ -30552,7 +30552,7 @@
               </w:rPr>
             </w:pPr>
             <w:r>
-              <w:t>CUP 4,082.50</w:t>
+              <w:t>CUP 408.25</w:t>
             </w:r>
           </w:p>
         </w:tc>
@@ -30590,7 +30590,7 @@
                 <w:sz w:val="20"/>
                 <w:szCs w:val="20"/>
               </w:rPr>
-              <w:t>FOCOS 60*55</w:t>
+              <w:t>ENJUAGADOR DE MOTOR</w:t>
             </w:r>
           </w:p>
         </w:tc>
@@ -30656,7 +30656,7 @@
                 <w:sz w:val="20"/>
                 <w:szCs w:val="20"/>
               </w:rPr>
-              <w:t>FOCOS H4 LED</w:t>
+              <w:t>FOCOS 60*55</w:t>
             </w:r>
           </w:p>
         </w:tc>
@@ -30684,7 +30684,7 @@
               </w:rPr>
             </w:pPr>
             <w:r>
-              <w:t>CUP 12,247.50</w:t>
+              <w:t>CUP 4,082.50</w:t>
             </w:r>
           </w:p>
         </w:tc>
@@ -30722,7 +30722,7 @@
                 <w:sz w:val="20"/>
                 <w:szCs w:val="20"/>
               </w:rPr>
-              <w:t>GOMAS (145 Y 155) /70 R12</w:t>
+              <w:t>FOCOS H4 LED</w:t>
             </w:r>
           </w:p>
         </w:tc>
@@ -30750,7 +30750,7 @@
               </w:rPr>
             </w:pPr>
             <w:r>
-              <w:t>CUP 28,577.50</w:t>
+              <w:t>CUP 12,247.50</w:t>
             </w:r>
           </w:p>
         </w:tc>
@@ -30788,7 +30788,7 @@
                 <w:sz w:val="20"/>
                 <w:szCs w:val="20"/>
               </w:rPr>
-              <w:t>GOMAS 175/70 R13</w:t>
+              <w:t>GOMAS (145 Y 155) /70 R12</w:t>
             </w:r>
           </w:p>
         </w:tc>
@@ -30816,7 +30816,7 @@
               </w:rPr>
             </w:pPr>
             <w:r>
-              <w:t>CUP 32,660.00</w:t>
+              <w:t>CUP 28,577.50</w:t>
             </w:r>
           </w:p>
         </w:tc>
@@ -30854,7 +30854,7 @@
                 <w:sz w:val="20"/>
                 <w:szCs w:val="20"/>
               </w:rPr>
-              <w:t>GOMAS 185/765 R14</w:t>
+              <w:t>GOMAS 175/70 R13</w:t>
             </w:r>
           </w:p>
         </w:tc>
@@ -30920,7 +30920,7 @@
                 <w:sz w:val="20"/>
                 <w:szCs w:val="20"/>
               </w:rPr>
-              <w:t>LIMPIACARBURADOR</w:t>
+              <w:t>GOMAS 185/765 R14</w:t>
             </w:r>
           </w:p>
         </w:tc>
@@ -30948,7 +30948,7 @@
               </w:rPr>
             </w:pPr>
             <w:r>
-              <w:t>CUP 4,899.00</w:t>
+              <w:t>CUP 32,660.00</w:t>
             </w:r>
           </w:p>
         </w:tc>
@@ -30986,7 +30986,7 @@
                 <w:sz w:val="20"/>
                 <w:szCs w:val="20"/>
               </w:rPr>
-              <w:t>LIMPIADOR DE AIRE ACONDICIONADO</w:t>
+              <w:t>LIMPIACARBURADOR</w:t>
             </w:r>
           </w:p>
         </w:tc>
@@ -31014,7 +31014,7 @@
               </w:rPr>
             </w:pPr>
             <w:r>
-              <w:t>CUP 4,082.50</w:t>
+              <w:t>CUP 4,899.00</w:t>
             </w:r>
           </w:p>
         </w:tc>
@@ -31052,7 +31052,7 @@
                 <w:sz w:val="20"/>
                 <w:szCs w:val="20"/>
               </w:rPr>
-              <w:t>LIMPIADOR DE CONTACTOS</w:t>
+              <w:t>LIMPIADOR DE AIRE ACONDICIONADO</w:t>
             </w:r>
           </w:p>
         </w:tc>
@@ -31080,7 +31080,7 @@
               </w:rPr>
             </w:pPr>
             <w:r>
-              <w:t>CUP 6,123.75</w:t>
+              <w:t>CUP 4,082.50</w:t>
             </w:r>
           </w:p>
         </w:tc>
@@ -31118,7 +31118,7 @@
                 <w:sz w:val="20"/>
                 <w:szCs w:val="20"/>
               </w:rPr>
-              <w:t>LIMPIADOR DE MANOS</w:t>
+              <w:t>LIMPIADOR DE CONTACTOS</w:t>
             </w:r>
           </w:p>
         </w:tc>
@@ -31146,7 +31146,7 @@
               </w:rPr>
             </w:pPr>
             <w:r>
-              <w:t>CUP 4,899.00</w:t>
+              <w:t>CUP 6,123.75</w:t>
             </w:r>
           </w:p>
         </w:tc>
@@ -31184,7 +31184,7 @@
                 <w:sz w:val="20"/>
                 <w:szCs w:val="20"/>
               </w:rPr>
-              <w:t>LIMPIADOR DE PIEZAS</w:t>
+              <w:t>LIMPIADOR DE MANOS</w:t>
             </w:r>
           </w:p>
         </w:tc>
@@ -31250,7 +31250,7 @@
                 <w:sz w:val="20"/>
                 <w:szCs w:val="20"/>
               </w:rPr>
-              <w:t>LIQUIDO DE FRENO</w:t>
+              <w:t>LIMPIADOR DE PIEZAS</w:t>
             </w:r>
           </w:p>
         </w:tc>
@@ -31316,7 +31316,7 @@
                 <w:sz w:val="20"/>
                 <w:szCs w:val="20"/>
               </w:rPr>
-              <w:t>REFORZADOR DE OCTANAJE</w:t>
+              <w:t>LIQUIDO DE FRENO</w:t>
             </w:r>
           </w:p>
         </w:tc>
@@ -31376,7 +31376,7 @@
                 <w:sz w:val="20"/>
                 <w:szCs w:val="20"/>
               </w:rPr>
-              <w:t>REFRIGERANTE AL 50% 5LT</w:t>
+              <w:t>REFORZADOR DE OCTANAJE</w:t>
             </w:r>
           </w:p>
         </w:tc>
@@ -31398,7 +31398,7 @@
               <w:ind w:left="16"/>
             </w:pPr>
             <w:r>
-              <w:t>CUP 8,165.00</w:t>
+              <w:t>CUP 4,899.00</w:t>
             </w:r>
           </w:p>
         </w:tc>
@@ -31436,7 +31436,7 @@
                 <w:sz w:val="20"/>
                 <w:szCs w:val="20"/>
               </w:rPr>
-              <w:t>SELLADOR DE FUGAS DEL RADIADOR</w:t>
+              <w:t>REFRIGERANTE AL 50% 5LT</w:t>
             </w:r>
           </w:p>
         </w:tc>
@@ -31458,7 +31458,7 @@
               <w:ind w:left="16"/>
             </w:pPr>
             <w:r>
-              <w:t>CUP 4,899.00</w:t>
+              <w:t>CUP 8,165.00</w:t>
             </w:r>
           </w:p>
         </w:tc>
@@ -31496,7 +31496,7 @@
                 <w:sz w:val="20"/>
                 <w:szCs w:val="20"/>
               </w:rPr>
-              <w:t>SILICONA DE TEMPERATURA</w:t>
+              <w:t>SELLADOR DE FUGAS DEL RADIADOR</w:t>
             </w:r>
           </w:p>
         </w:tc>
@@ -31518,7 +31518,7 @@
               <w:ind w:left="16"/>
             </w:pPr>
             <w:r>
-              <w:t>CUP 4,082.50</w:t>
+              <w:t>CUP 4,899.00</w:t>
             </w:r>
           </w:p>
         </w:tc>
@@ -31556,7 +31556,7 @@
                 <w:sz w:val="20"/>
                 <w:szCs w:val="20"/>
               </w:rPr>
-              <w:t xml:space="preserve">SILICONA PARA INTERIORES </w:t>
+              <w:t>SILICONA DE TEMPERATURA</w:t>
             </w:r>
           </w:p>
         </w:tc>
@@ -31578,7 +31578,7 @@
               <w:ind w:left="16"/>
             </w:pPr>
             <w:r>
-              <w:t>CUP 4,899.00</w:t>
+              <w:t>CUP 4,082.50</w:t>
             </w:r>
           </w:p>
         </w:tc>
@@ -31617,7 +31617,7 @@
                 <w:szCs w:val="20"/>
               </w:rPr>
               <w:lastRenderedPageBreak/>
-              <w:t>SPRAY DESENGRASANTE PARA MOTORES</w:t>
+              <w:t xml:space="preserve">SILICONA PARA INTERIORES </w:t>
             </w:r>
           </w:p>
         </w:tc>
@@ -31640,6 +31640,129 @@
             </w:pPr>
             <w:r>
               <w:t>CUP 4,899.00</w:t>
+            </w:r>
+          </w:p>
+        </w:tc>
+      </w:tr>
+      <w:tr>
+        <w:trPr>
+          <w:trHeight w:val="454"/>
+        </w:trPr>
+        <w:tc>
+          <w:tcPr>
+            <w:tcW w:w="8190" w:type="dxa"/>
+            <w:tcBorders>
+              <w:top w:val="single" w:sz="4" w:space="0" w:color="auto"/>
+              <w:left w:val="single" w:sz="4" w:space="0" w:color="auto"/>
+              <w:bottom w:val="single" w:sz="4" w:space="0" w:color="auto"/>
+              <w:right w:val="single" w:sz="4" w:space="0" w:color="auto"/>
+            </w:tcBorders>
+            <w:shd w:val="clear" w:color="auto" w:fill="auto"/>
+            <w:noWrap/>
+            <w:vAlign w:val="center"/>
+          </w:tcPr>
+          <w:p>
+            <w:pPr>
+              <w:spacing w:after="0" w:line="240" w:lineRule="auto"/>
+              <w:rPr>
+                <w:rFonts w:cs="Calibri"/>
+                <w:sz w:val="20"/>
+                <w:szCs w:val="20"/>
+              </w:rPr>
+            </w:pPr>
+            <w:r>
+              <w:rPr>
+                <w:rFonts w:cs="Calibri"/>
+                <w:sz w:val="20"/>
+                <w:szCs w:val="20"/>
+              </w:rPr>
+              <w:t>SPRAY DESENGRASANTE PARA MOTORES</w:t>
+            </w:r>
+          </w:p>
+        </w:tc>
+        <w:tc>
+          <w:tcPr>
+            <w:tcW w:w="1710" w:type="dxa"/>
+            <w:tcBorders>
+              <w:top w:val="single" w:sz="4" w:space="0" w:color="auto"/>
+              <w:left w:val="single" w:sz="4" w:space="0" w:color="auto"/>
+              <w:bottom w:val="single" w:sz="4" w:space="0" w:color="auto"/>
+              <w:right w:val="single" w:sz="4" w:space="0" w:color="auto"/>
+            </w:tcBorders>
+            <w:shd w:val="clear" w:color="auto" w:fill="auto"/>
+            <w:vAlign w:val="center"/>
+          </w:tcPr>
+          <w:p>
+            <w:pPr>
+              <w:spacing w:after="0" w:line="240" w:lineRule="auto"/>
+              <w:ind w:left="16"/>
+            </w:pPr>
+            <w:r>
+              <w:t>CUP 4,899.00</w:t>
+            </w:r>
+          </w:p>
+        </w:tc>
+      </w:tr>
+      <w:tr>
+        <w:trPr>
+          <w:trHeight w:val="454"/>
+        </w:trPr>
+        <w:tc>
+          <w:tcPr>
+            <w:tcW w:w="8190" w:type="dxa"/>
+            <w:tcBorders>
+              <w:top w:val="single" w:sz="4" w:space="0" w:color="auto"/>
+              <w:left w:val="single" w:sz="4" w:space="0" w:color="auto"/>
+              <w:bottom w:val="single" w:sz="4" w:space="0" w:color="auto"/>
+              <w:right w:val="single" w:sz="4" w:space="0" w:color="auto"/>
+            </w:tcBorders>
+            <w:shd w:val="clear" w:color="auto" w:fill="auto"/>
+            <w:noWrap/>
+            <w:vAlign w:val="center"/>
+          </w:tcPr>
+          <w:p>
+            <w:pPr>
+              <w:spacing w:after="0" w:line="240" w:lineRule="auto"/>
+              <w:rPr>
+                <w:rFonts w:cs="Calibri"/>
+                <w:sz w:val="20"/>
+                <w:szCs w:val="20"/>
+              </w:rPr>
+            </w:pPr>
+            <w:r>
+              <w:rPr>
+                <w:rFonts w:cs="Calibri"/>
+                <w:sz w:val="20"/>
+                <w:szCs w:val="20"/>
+              </w:rPr>
+              <w:t>TERMINALES DE BORNES DE BATERÍA</w:t>
+            </w:r>
+          </w:p>
+        </w:tc>
+        <w:tc>
+          <w:tcPr>
+            <w:tcW w:w="1710" w:type="dxa"/>
+            <w:tcBorders>
+              <w:top w:val="single" w:sz="4" w:space="0" w:color="auto"/>
+              <w:left w:val="single" w:sz="4" w:space="0" w:color="auto"/>
+              <w:bottom w:val="single" w:sz="4" w:space="0" w:color="auto"/>
+              <w:right w:val="single" w:sz="4" w:space="0" w:color="auto"/>
+            </w:tcBorders>
+            <w:shd w:val="clear" w:color="auto" w:fill="auto"/>
+            <w:vAlign w:val="center"/>
+          </w:tcPr>
+          <w:p>
+            <w:pPr>
+              <w:spacing w:after="0" w:line="240" w:lineRule="auto"/>
+              <w:ind w:left="16"/>
+            </w:pPr>
+            <w:r>
+              <w:t>CUP 4,082</w:t>
+            </w:r>
+            <w:bookmarkStart w:id="0" w:name="_GoBack"/>
+            <w:bookmarkEnd w:id="0"/>
+            <w:r>
+              <w:t>.50</w:t>
             </w:r>
           </w:p>
         </w:tc>
@@ -31955,34 +32078,6 @@
           <w:szCs w:val="24"/>
         </w:rPr>
       </w:pPr>
-    </w:p>
-    <w:p>
-      <w:pPr>
-        <w:spacing w:line="276" w:lineRule="auto"/>
-        <w:jc w:val="center"/>
-        <w:rPr>
-          <w:rFonts w:ascii="Arial" w:hAnsi="Arial" w:cs="Arial"/>
-          <w:b/>
-          <w:color w:val="0070C0"/>
-          <w:sz w:val="24"/>
-          <w:szCs w:val="24"/>
-        </w:rPr>
-      </w:pPr>
-    </w:p>
-    <w:p>
-      <w:pPr>
-        <w:spacing w:line="276" w:lineRule="auto"/>
-        <w:jc w:val="center"/>
-        <w:rPr>
-          <w:rFonts w:ascii="Arial" w:hAnsi="Arial" w:cs="Arial"/>
-          <w:b/>
-          <w:color w:val="0070C0"/>
-          <w:sz w:val="24"/>
-          <w:szCs w:val="24"/>
-        </w:rPr>
-      </w:pPr>
-      <w:bookmarkStart w:id="0" w:name="_GoBack"/>
-      <w:bookmarkEnd w:id="0"/>
     </w:p>
     <w:p>
       <w:pPr>
@@ -37972,7 +38067,7 @@
 </file>
 
 <file path=customXml/itemProps1.xml><?xml version="1.0" encoding="utf-8"?>
-<ds:datastoreItem xmlns:ds="http://schemas.openxmlformats.org/officeDocument/2006/customXml" ds:itemID="{CF18DDCB-F220-45C5-96DE-8CF0C130F3C4}">
+<ds:datastoreItem xmlns:ds="http://schemas.openxmlformats.org/officeDocument/2006/customXml" ds:itemID="{D29B7E6E-5B69-4B76-8EA8-62B08AEEA11C}">
   <ds:schemaRefs>
     <ds:schemaRef ds:uri="http://schemas.openxmlformats.org/officeDocument/2006/bibliography"/>
   </ds:schemaRefs>

</xml_diff>

<commit_message>
Actualizado proforma a 360
</commit_message>
<xml_diff>
--- a/files/TODITICO_PROFORMA_CONTRATO_con_precios.docx
+++ b/files/TODITICO_PROFORMA_CONTRATO_con_precios.docx
@@ -2502,7 +2502,7 @@
               </w:rPr>
             </w:pPr>
             <w:r>
-              <w:t>CUP 4,082.50</w:t>
+              <w:t>CUP 4,140.00</w:t>
             </w:r>
           </w:p>
         </w:tc>
@@ -2569,7 +2569,7 @@
               </w:rPr>
             </w:pPr>
             <w:r>
-              <w:t>CUP 6,123.75</w:t>
+              <w:t>CUP 6,210.00</w:t>
             </w:r>
           </w:p>
         </w:tc>
@@ -2636,7 +2636,7 @@
               </w:rPr>
             </w:pPr>
             <w:r>
-              <w:t>CUP 4,082.50</w:t>
+              <w:t>CUP 4,140.00</w:t>
             </w:r>
           </w:p>
         </w:tc>
@@ -2703,7 +2703,7 @@
               </w:rPr>
             </w:pPr>
             <w:r>
-              <w:t>CUP 40,825.00</w:t>
+              <w:t>CUP 41,400.00</w:t>
             </w:r>
           </w:p>
         </w:tc>
@@ -2770,7 +2770,7 @@
               </w:rPr>
             </w:pPr>
             <w:r>
-              <w:t>CUP 48,990.00</w:t>
+              <w:t>CUP 49,680.00</w:t>
             </w:r>
           </w:p>
         </w:tc>
@@ -2837,7 +2837,7 @@
               </w:rPr>
             </w:pPr>
             <w:r>
-              <w:t>CUP 40,825.00</w:t>
+              <w:t>CUP 41,400.00</w:t>
             </w:r>
           </w:p>
         </w:tc>
@@ -2904,7 +2904,7 @@
               </w:rPr>
             </w:pPr>
             <w:r>
-              <w:t>CUP 65,320.00</w:t>
+              <w:t>CUP 66,240.00</w:t>
             </w:r>
           </w:p>
         </w:tc>
@@ -2971,7 +2971,7 @@
               </w:rPr>
             </w:pPr>
             <w:r>
-              <w:t>CUP 61,237.50</w:t>
+              <w:t>CUP 62,100.00</w:t>
             </w:r>
           </w:p>
         </w:tc>
@@ -3038,7 +3038,7 @@
               </w:rPr>
             </w:pPr>
             <w:r>
-              <w:t>CUP 44,907.50</w:t>
+              <w:t>CUP 45,540.00</w:t>
             </w:r>
           </w:p>
         </w:tc>
@@ -3105,7 +3105,7 @@
               </w:rPr>
             </w:pPr>
             <w:r>
-              <w:t>CUP 14,288.75</w:t>
+              <w:t>CUP 14,490.00</w:t>
             </w:r>
           </w:p>
         </w:tc>
@@ -3172,7 +3172,7 @@
               </w:rPr>
             </w:pPr>
             <w:r>
-              <w:t>CUP 6,123.75</w:t>
+              <w:t>CUP 6,210.00</w:t>
             </w:r>
           </w:p>
         </w:tc>
@@ -3257,7 +3257,7 @@
               </w:rPr>
             </w:pPr>
             <w:r>
-              <w:t>CUP 16,330.00</w:t>
+              <w:t>CUP 16,560.00</w:t>
             </w:r>
           </w:p>
         </w:tc>
@@ -3324,7 +3324,7 @@
               </w:rPr>
             </w:pPr>
             <w:r>
-              <w:t>CUP 12,247.50</w:t>
+              <w:t>CUP 12,420.00</w:t>
             </w:r>
           </w:p>
         </w:tc>
@@ -3389,7 +3389,7 @@
               </w:rPr>
             </w:pPr>
             <w:r>
-              <w:t>CUP 1,224.75</w:t>
+              <w:t>CUP 1,242.00</w:t>
             </w:r>
           </w:p>
         </w:tc>
@@ -3456,7 +3456,7 @@
               </w:rPr>
             </w:pPr>
             <w:r>
-              <w:t>CUP 6,123.75</w:t>
+              <w:t>CUP 6,210.00</w:t>
             </w:r>
           </w:p>
         </w:tc>
@@ -3523,7 +3523,7 @@
               </w:rPr>
             </w:pPr>
             <w:r>
-              <w:t>CUP 48,990.00</w:t>
+              <w:t>CUP 49,680.00</w:t>
             </w:r>
           </w:p>
         </w:tc>
@@ -3590,7 +3590,7 @@
               </w:rPr>
             </w:pPr>
             <w:r>
-              <w:t>CUP 20,412.50</w:t>
+              <w:t>CUP 20,700.00</w:t>
             </w:r>
           </w:p>
         </w:tc>
@@ -3657,7 +3657,7 @@
               </w:rPr>
             </w:pPr>
             <w:r>
-              <w:t>CUP 4,082.50</w:t>
+              <w:t>CUP 4,140.00</w:t>
             </w:r>
           </w:p>
         </w:tc>
@@ -3724,7 +3724,7 @@
               </w:rPr>
             </w:pPr>
             <w:r>
-              <w:t>CUP 36,742.50</w:t>
+              <w:t>CUP 37,260.00</w:t>
             </w:r>
           </w:p>
         </w:tc>
@@ -3791,7 +3791,7 @@
               </w:rPr>
             </w:pPr>
             <w:r>
-              <w:t>CUP 14,288.75</w:t>
+              <w:t>CUP 14,490.00</w:t>
             </w:r>
           </w:p>
         </w:tc>
@@ -3858,7 +3858,7 @@
               </w:rPr>
             </w:pPr>
             <w:r>
-              <w:t>CUP 4,082.50</w:t>
+              <w:t>CUP 4,140.00</w:t>
             </w:r>
           </w:p>
         </w:tc>
@@ -3925,7 +3925,7 @@
               </w:rPr>
             </w:pPr>
             <w:r>
-              <w:t>CUP 61,237.50</w:t>
+              <w:t>CUP 62,100.00</w:t>
             </w:r>
           </w:p>
         </w:tc>
@@ -3992,7 +3992,7 @@
               </w:rPr>
             </w:pPr>
             <w:r>
-              <w:t>CUP 48,990.00</w:t>
+              <w:t>CUP 49,680.00</w:t>
             </w:r>
           </w:p>
         </w:tc>
@@ -4059,7 +4059,7 @@
               </w:rPr>
             </w:pPr>
             <w:r>
-              <w:t>CUP 69,402.50</w:t>
+              <w:t>CUP 70,380.00</w:t>
             </w:r>
           </w:p>
         </w:tc>
@@ -4126,7 +4126,7 @@
               </w:rPr>
             </w:pPr>
             <w:r>
-              <w:t>CUP 12,247.50</w:t>
+              <w:t>CUP 12,420.00</w:t>
             </w:r>
           </w:p>
         </w:tc>
@@ -4193,7 +4193,7 @@
               </w:rPr>
             </w:pPr>
             <w:r>
-              <w:t>CUP 24,495.00</w:t>
+              <w:t>CUP 24,840.00</w:t>
             </w:r>
           </w:p>
         </w:tc>
@@ -4261,7 +4261,7 @@
               </w:rPr>
             </w:pPr>
             <w:r>
-              <w:t>CUP 12,247.50</w:t>
+              <w:t>CUP 12,420.00</w:t>
             </w:r>
           </w:p>
         </w:tc>
@@ -4321,7 +4321,7 @@
               <w:spacing w:after="0"/>
             </w:pPr>
             <w:r>
-              <w:t>CUP 40,825.00</w:t>
+              <w:t>CUP 41,400.00</w:t>
             </w:r>
           </w:p>
         </w:tc>
@@ -4388,7 +4388,7 @@
               </w:rPr>
             </w:pPr>
             <w:r>
-              <w:t>CUP 10,206.25</w:t>
+              <w:t>CUP 10,350.00</w:t>
             </w:r>
           </w:p>
         </w:tc>
@@ -4455,7 +4455,7 @@
               </w:rPr>
             </w:pPr>
             <w:r>
-              <w:t>CUP 16,330.00</w:t>
+              <w:t>CUP 16,560.00</w:t>
             </w:r>
           </w:p>
         </w:tc>
@@ -4522,7 +4522,7 @@
               </w:rPr>
             </w:pPr>
             <w:r>
-              <w:t>CUP 32,660.00</w:t>
+              <w:t>CUP 33,120.00</w:t>
             </w:r>
           </w:p>
         </w:tc>
@@ -4589,7 +4589,7 @@
               </w:rPr>
             </w:pPr>
             <w:r>
-              <w:t>CUP 18,371.25</w:t>
+              <w:t>CUP 18,630.00</w:t>
             </w:r>
           </w:p>
         </w:tc>
@@ -4656,7 +4656,7 @@
               </w:rPr>
             </w:pPr>
             <w:r>
-              <w:t>CUP 24,495.00</w:t>
+              <w:t>CUP 24,840.00</w:t>
             </w:r>
           </w:p>
         </w:tc>
@@ -4723,7 +4723,7 @@
               </w:rPr>
             </w:pPr>
             <w:r>
-              <w:t>CUP 18,371.25</w:t>
+              <w:t>CUP 18,630.00</w:t>
             </w:r>
           </w:p>
         </w:tc>
@@ -4790,7 +4790,7 @@
               </w:rPr>
             </w:pPr>
             <w:r>
-              <w:t>CUP 8,165.00</w:t>
+              <w:t>CUP 8,280.00</w:t>
             </w:r>
           </w:p>
         </w:tc>
@@ -4857,7 +4857,7 @@
               </w:rPr>
             </w:pPr>
             <w:r>
-              <w:t>CUP 408.25</w:t>
+              <w:t>CUP 414.00</w:t>
             </w:r>
           </w:p>
         </w:tc>
@@ -4924,7 +4924,7 @@
               </w:rPr>
             </w:pPr>
             <w:r>
-              <w:t>CUP 40,825.00</w:t>
+              <w:t>CUP 41,400.00</w:t>
             </w:r>
           </w:p>
         </w:tc>
@@ -4991,7 +4991,7 @@
               </w:rPr>
             </w:pPr>
             <w:r>
-              <w:t>CUP 6,123.75</w:t>
+              <w:t>CUP 6,210.00</w:t>
             </w:r>
           </w:p>
         </w:tc>
@@ -5058,7 +5058,7 @@
               </w:rPr>
             </w:pPr>
             <w:r>
-              <w:t>CUP 4,082.50</w:t>
+              <w:t>CUP 4,140.00</w:t>
             </w:r>
           </w:p>
         </w:tc>
@@ -5125,7 +5125,7 @@
               </w:rPr>
             </w:pPr>
             <w:r>
-              <w:t>CUP 4,082.50</w:t>
+              <w:t>CUP 4,140.00</w:t>
             </w:r>
           </w:p>
         </w:tc>
@@ -5208,7 +5208,7 @@
               </w:rPr>
             </w:pPr>
             <w:r>
-              <w:t>CUP 4,082.50</w:t>
+              <w:t>CUP 4,140.00</w:t>
             </w:r>
           </w:p>
         </w:tc>
@@ -5275,7 +5275,7 @@
               </w:rPr>
             </w:pPr>
             <w:r>
-              <w:t>CUP 24,495.00</w:t>
+              <w:t>CUP 24,840.00</w:t>
             </w:r>
           </w:p>
         </w:tc>
@@ -5342,7 +5342,7 @@
               </w:rPr>
             </w:pPr>
             <w:r>
-              <w:t>CUP 16,330.00</w:t>
+              <w:t>CUP 16,560.00</w:t>
             </w:r>
           </w:p>
         </w:tc>
@@ -5409,7 +5409,7 @@
               </w:rPr>
             </w:pPr>
             <w:r>
-              <w:t>CUP 8,165.00</w:t>
+              <w:t>CUP 8,280.00</w:t>
             </w:r>
           </w:p>
         </w:tc>
@@ -5476,7 +5476,7 @@
               </w:rPr>
             </w:pPr>
             <w:r>
-              <w:t>CUP 6,123.75</w:t>
+              <w:t>CUP 6,210.00</w:t>
             </w:r>
           </w:p>
         </w:tc>
@@ -5543,7 +5543,7 @@
               </w:rPr>
             </w:pPr>
             <w:r>
-              <w:t>CUP 8,165.00</w:t>
+              <w:t>CUP 8,280.00</w:t>
             </w:r>
           </w:p>
         </w:tc>
@@ -5610,7 +5610,7 @@
               </w:rPr>
             </w:pPr>
             <w:r>
-              <w:t>CUP 6,123.75</w:t>
+              <w:t>CUP 6,210.00</w:t>
             </w:r>
           </w:p>
         </w:tc>
@@ -5677,7 +5677,7 @@
               </w:rPr>
             </w:pPr>
             <w:r>
-              <w:t>CUP 4,082.50</w:t>
+              <w:t>CUP 4,140.00</w:t>
             </w:r>
           </w:p>
         </w:tc>
@@ -5744,7 +5744,7 @@
               </w:rPr>
             </w:pPr>
             <w:r>
-              <w:t>CUP 2,041.25</w:t>
+              <w:t>CUP 2,070.00</w:t>
             </w:r>
           </w:p>
         </w:tc>
@@ -5811,7 +5811,7 @@
               </w:rPr>
             </w:pPr>
             <w:r>
-              <w:t>CUP 6,123.75</w:t>
+              <w:t>CUP 6,210.00</w:t>
             </w:r>
           </w:p>
         </w:tc>
@@ -5878,7 +5878,7 @@
               </w:rPr>
             </w:pPr>
             <w:r>
-              <w:t>CUP 4,082.50</w:t>
+              <w:t>CUP 4,140.00</w:t>
             </w:r>
           </w:p>
         </w:tc>
@@ -5945,7 +5945,7 @@
               </w:rPr>
             </w:pPr>
             <w:r>
-              <w:t>CUP 816.50</w:t>
+              <w:t>CUP 828.00</w:t>
             </w:r>
           </w:p>
         </w:tc>
@@ -6012,7 +6012,7 @@
               </w:rPr>
             </w:pPr>
             <w:r>
-              <w:t>CUP 6,123.75</w:t>
+              <w:t>CUP 6,210.00</w:t>
             </w:r>
           </w:p>
         </w:tc>
@@ -6079,7 +6079,7 @@
               </w:rPr>
             </w:pPr>
             <w:r>
-              <w:t>CUP 6,123.75</w:t>
+              <w:t>CUP 6,210.00</w:t>
             </w:r>
           </w:p>
         </w:tc>
@@ -6146,7 +6146,7 @@
               </w:rPr>
             </w:pPr>
             <w:r>
-              <w:t>CUP 4,082.50</w:t>
+              <w:t>CUP 4,140.00</w:t>
             </w:r>
           </w:p>
         </w:tc>
@@ -6213,7 +6213,7 @@
               </w:rPr>
             </w:pPr>
             <w:r>
-              <w:t>CUP 4,082.50</w:t>
+              <w:t>CUP 4,140.00</w:t>
             </w:r>
           </w:p>
         </w:tc>
@@ -6280,7 +6280,7 @@
               </w:rPr>
             </w:pPr>
             <w:r>
-              <w:t>CUP 2,857.75</w:t>
+              <w:t>CUP 2,898.00</w:t>
             </w:r>
           </w:p>
         </w:tc>
@@ -6348,7 +6348,7 @@
               </w:rPr>
             </w:pPr>
             <w:r>
-              <w:t>CUP 4,082.50</w:t>
+              <w:t>CUP 4,140.00</w:t>
             </w:r>
           </w:p>
         </w:tc>
@@ -6415,7 +6415,7 @@
               </w:rPr>
             </w:pPr>
             <w:r>
-              <w:t>CUP 6,123.75</w:t>
+              <w:t>CUP 6,210.00</w:t>
             </w:r>
           </w:p>
         </w:tc>
@@ -6482,7 +6482,7 @@
               </w:rPr>
             </w:pPr>
             <w:r>
-              <w:t>CUP 8,165.00</w:t>
+              <w:t>CUP 8,280.00</w:t>
             </w:r>
           </w:p>
         </w:tc>
@@ -6549,7 +6549,7 @@
               </w:rPr>
             </w:pPr>
             <w:r>
-              <w:t>CUP 10,206.25</w:t>
+              <w:t>CUP 10,350.00</w:t>
             </w:r>
           </w:p>
         </w:tc>
@@ -6616,7 +6616,7 @@
               </w:rPr>
             </w:pPr>
             <w:r>
-              <w:t>CUP 8,165.00</w:t>
+              <w:t>CUP 8,280.00</w:t>
             </w:r>
           </w:p>
         </w:tc>
@@ -6683,7 +6683,7 @@
               </w:rPr>
             </w:pPr>
             <w:r>
-              <w:t>CUP 18,371.25</w:t>
+              <w:t>CUP 18,630.00</w:t>
             </w:r>
           </w:p>
         </w:tc>
@@ -6750,7 +6750,7 @@
               </w:rPr>
             </w:pPr>
             <w:r>
-              <w:t>CUP 10,206.25</w:t>
+              <w:t>CUP 10,350.00</w:t>
             </w:r>
           </w:p>
         </w:tc>
@@ -6817,7 +6817,7 @@
               </w:rPr>
             </w:pPr>
             <w:r>
-              <w:t>CUP 10,206.25</w:t>
+              <w:t>CUP 10,350.00</w:t>
             </w:r>
           </w:p>
         </w:tc>
@@ -6884,7 +6884,7 @@
               </w:rPr>
             </w:pPr>
             <w:r>
-              <w:t>CUP 4,082.50</w:t>
+              <w:t>CUP 4,140.00</w:t>
             </w:r>
           </w:p>
         </w:tc>
@@ -6951,7 +6951,7 @@
               </w:rPr>
             </w:pPr>
             <w:r>
-              <w:t>CUP 20,412.50</w:t>
+              <w:t>CUP 20,700.00</w:t>
             </w:r>
           </w:p>
         </w:tc>
@@ -7018,7 +7018,7 @@
               </w:rPr>
             </w:pPr>
             <w:r>
-              <w:t>CUP 28,577.50</w:t>
+              <w:t>CUP 28,980.00</w:t>
             </w:r>
           </w:p>
         </w:tc>
@@ -7085,7 +7085,7 @@
               </w:rPr>
             </w:pPr>
             <w:r>
-              <w:t>CUP 40,825.00</w:t>
+              <w:t>CUP 41,400.00</w:t>
             </w:r>
           </w:p>
         </w:tc>
@@ -7152,7 +7152,7 @@
               </w:rPr>
             </w:pPr>
             <w:r>
-              <w:t>CUP 142,887.50</w:t>
+              <w:t>CUP 144,900.00</w:t>
             </w:r>
           </w:p>
         </w:tc>
@@ -7219,7 +7219,7 @@
               </w:rPr>
             </w:pPr>
             <w:r>
-              <w:t>CUP 4,082.50</w:t>
+              <w:t>CUP 4,140.00</w:t>
             </w:r>
           </w:p>
         </w:tc>
@@ -7302,7 +7302,7 @@
               </w:rPr>
             </w:pPr>
             <w:r>
-              <w:t>CUP 122,475.00</w:t>
+              <w:t>CUP 124,200.00</w:t>
             </w:r>
           </w:p>
         </w:tc>
@@ -7369,7 +7369,7 @@
               </w:rPr>
             </w:pPr>
             <w:r>
-              <w:t>CUP 20,412.50</w:t>
+              <w:t>CUP 20,700.00</w:t>
             </w:r>
           </w:p>
         </w:tc>
@@ -7436,7 +7436,7 @@
               </w:rPr>
             </w:pPr>
             <w:r>
-              <w:t>CUP 20,412.50</w:t>
+              <w:t>CUP 20,700.00</w:t>
             </w:r>
           </w:p>
         </w:tc>
@@ -7503,7 +7503,7 @@
               </w:rPr>
             </w:pPr>
             <w:r>
-              <w:t>CUP 32,660.00</w:t>
+              <w:t>CUP 33,120.00</w:t>
             </w:r>
           </w:p>
         </w:tc>
@@ -7570,7 +7570,7 @@
               </w:rPr>
             </w:pPr>
             <w:r>
-              <w:t>CUP 10,206.25</w:t>
+              <w:t>CUP 10,350.00</w:t>
             </w:r>
           </w:p>
         </w:tc>
@@ -7637,7 +7637,7 @@
               </w:rPr>
             </w:pPr>
             <w:r>
-              <w:t>CUP 10,206.25</w:t>
+              <w:t>CUP 10,350.00</w:t>
             </w:r>
           </w:p>
         </w:tc>
@@ -7704,7 +7704,7 @@
               </w:rPr>
             </w:pPr>
             <w:r>
-              <w:t>CUP 14,288.75</w:t>
+              <w:t>CUP 14,490.00</w:t>
             </w:r>
           </w:p>
         </w:tc>
@@ -7771,7 +7771,7 @@
               </w:rPr>
             </w:pPr>
             <w:r>
-              <w:t>CUP 28,577.50</w:t>
+              <w:t>CUP 28,980.00</w:t>
             </w:r>
           </w:p>
         </w:tc>
@@ -7838,7 +7838,7 @@
               </w:rPr>
             </w:pPr>
             <w:r>
-              <w:t>CUP 20,412.50</w:t>
+              <w:t>CUP 20,700.00</w:t>
             </w:r>
           </w:p>
         </w:tc>
@@ -7905,7 +7905,7 @@
               </w:rPr>
             </w:pPr>
             <w:r>
-              <w:t>CUP 48,990.00</w:t>
+              <w:t>CUP 49,680.00</w:t>
             </w:r>
           </w:p>
         </w:tc>
@@ -7972,7 +7972,7 @@
               </w:rPr>
             </w:pPr>
             <w:r>
-              <w:t>CUP 12,247.50</w:t>
+              <w:t>CUP 12,420.00</w:t>
             </w:r>
           </w:p>
         </w:tc>
@@ -8039,7 +8039,7 @@
               </w:rPr>
             </w:pPr>
             <w:r>
-              <w:t>CUP 24,495.00</w:t>
+              <w:t>CUP 24,840.00</w:t>
             </w:r>
           </w:p>
         </w:tc>
@@ -8106,7 +8106,7 @@
               </w:rPr>
             </w:pPr>
             <w:r>
-              <w:t>CUP 8,165.00</w:t>
+              <w:t>CUP 8,280.00</w:t>
             </w:r>
           </w:p>
         </w:tc>
@@ -8173,7 +8173,7 @@
               </w:rPr>
             </w:pPr>
             <w:r>
-              <w:t>CUP 6,123.75</w:t>
+              <w:t>CUP 6,210.00</w:t>
             </w:r>
           </w:p>
         </w:tc>
@@ -8240,7 +8240,7 @@
               </w:rPr>
             </w:pPr>
             <w:r>
-              <w:t>CUP 8,165.00</w:t>
+              <w:t>CUP 8,280.00</w:t>
             </w:r>
           </w:p>
         </w:tc>
@@ -8307,7 +8307,7 @@
               </w:rPr>
             </w:pPr>
             <w:r>
-              <w:t>CUP 24,495.00</w:t>
+              <w:t>CUP 24,840.00</w:t>
             </w:r>
           </w:p>
         </w:tc>
@@ -8374,7 +8374,7 @@
               </w:rPr>
             </w:pPr>
             <w:r>
-              <w:t>CUP 61,237.50</w:t>
+              <w:t>CUP 62,100.00</w:t>
             </w:r>
           </w:p>
         </w:tc>
@@ -8442,7 +8442,7 @@
               </w:rPr>
             </w:pPr>
             <w:r>
-              <w:t>CUP 16,330.00</w:t>
+              <w:t>CUP 16,560.00</w:t>
             </w:r>
           </w:p>
         </w:tc>
@@ -8509,7 +8509,7 @@
               </w:rPr>
             </w:pPr>
             <w:r>
-              <w:t>CUP 40,825.00</w:t>
+              <w:t>CUP 41,400.00</w:t>
             </w:r>
           </w:p>
         </w:tc>
@@ -8576,7 +8576,7 @@
               </w:rPr>
             </w:pPr>
             <w:r>
-              <w:t>CUP 10,206.25</w:t>
+              <w:t>CUP 10,350.00</w:t>
             </w:r>
           </w:p>
         </w:tc>
@@ -8643,7 +8643,7 @@
               </w:rPr>
             </w:pPr>
             <w:r>
-              <w:t>CUP 183,712.50</w:t>
+              <w:t>CUP 186,300.00</w:t>
             </w:r>
           </w:p>
         </w:tc>
@@ -8710,7 +8710,7 @@
               </w:rPr>
             </w:pPr>
             <w:r>
-              <w:t>CUP 73,485.00</w:t>
+              <w:t>CUP 74,520.00</w:t>
             </w:r>
           </w:p>
         </w:tc>
@@ -8777,7 +8777,7 @@
               </w:rPr>
             </w:pPr>
             <w:r>
-              <w:t>CUP 4,082.50</w:t>
+              <w:t>CUP 4,140.00</w:t>
             </w:r>
           </w:p>
         </w:tc>
@@ -8844,7 +8844,7 @@
               </w:rPr>
             </w:pPr>
             <w:r>
-              <w:t>CUP 12,247.50</w:t>
+              <w:t>CUP 12,420.00</w:t>
             </w:r>
           </w:p>
         </w:tc>
@@ -8911,7 +8911,7 @@
               </w:rPr>
             </w:pPr>
             <w:r>
-              <w:t>CUP 12,247.50</w:t>
+              <w:t>CUP 12,420.00</w:t>
             </w:r>
           </w:p>
         </w:tc>
@@ -8978,7 +8978,7 @@
               </w:rPr>
             </w:pPr>
             <w:r>
-              <w:t>CUP 24,495.00</w:t>
+              <w:t>CUP 24,840.00</w:t>
             </w:r>
           </w:p>
         </w:tc>
@@ -9045,7 +9045,7 @@
               </w:rPr>
             </w:pPr>
             <w:r>
-              <w:t>CUP 48,990.00</w:t>
+              <w:t>CUP 49,680.00</w:t>
             </w:r>
           </w:p>
         </w:tc>
@@ -9112,7 +9112,7 @@
               </w:rPr>
             </w:pPr>
             <w:r>
-              <w:t>CUP 10,206.25</w:t>
+              <w:t>CUP 10,350.00</w:t>
             </w:r>
           </w:p>
         </w:tc>
@@ -9179,7 +9179,7 @@
               </w:rPr>
             </w:pPr>
             <w:r>
-              <w:t>CUP 32,660.00</w:t>
+              <w:t>CUP 33,120.00</w:t>
             </w:r>
           </w:p>
         </w:tc>
@@ -9246,7 +9246,7 @@
               </w:rPr>
             </w:pPr>
             <w:r>
-              <w:t>CUP 48,990.00</w:t>
+              <w:t>CUP 49,680.00</w:t>
             </w:r>
           </w:p>
         </w:tc>
@@ -9313,7 +9313,7 @@
               </w:rPr>
             </w:pPr>
             <w:r>
-              <w:t>CUP 8,165.00</w:t>
+              <w:t>CUP 8,280.00</w:t>
             </w:r>
           </w:p>
         </w:tc>
@@ -9380,7 +9380,7 @@
               </w:rPr>
             </w:pPr>
             <w:r>
-              <w:t>CUP 6,123.75</w:t>
+              <w:t>CUP 6,210.00</w:t>
             </w:r>
           </w:p>
         </w:tc>
@@ -9447,7 +9447,7 @@
               </w:rPr>
             </w:pPr>
             <w:r>
-              <w:t>CUP 20,412.50</w:t>
+              <w:t>CUP 20,700.00</w:t>
             </w:r>
           </w:p>
         </w:tc>
@@ -9514,7 +9514,7 @@
               </w:rPr>
             </w:pPr>
             <w:r>
-              <w:t>CUP 24,495.00</w:t>
+              <w:t>CUP 24,840.00</w:t>
             </w:r>
           </w:p>
         </w:tc>
@@ -9581,7 +9581,7 @@
               </w:rPr>
             </w:pPr>
             <w:r>
-              <w:t>CUP 40,825.00</w:t>
+              <w:t>CUP 41,400.00</w:t>
             </w:r>
           </w:p>
         </w:tc>
@@ -9648,7 +9648,7 @@
               </w:rPr>
             </w:pPr>
             <w:r>
-              <w:t>CUP 10,206.25</w:t>
+              <w:t>CUP 10,350.00</w:t>
             </w:r>
           </w:p>
         </w:tc>
@@ -9715,7 +9715,7 @@
               </w:rPr>
             </w:pPr>
             <w:r>
-              <w:t>CUP 20,412.50</w:t>
+              <w:t>CUP 20,700.00</w:t>
             </w:r>
           </w:p>
         </w:tc>
@@ -9782,7 +9782,7 @@
               </w:rPr>
             </w:pPr>
             <w:r>
-              <w:t>CUP 28,577.50</w:t>
+              <w:t>CUP 28,980.00</w:t>
             </w:r>
           </w:p>
         </w:tc>
@@ -9849,7 +9849,7 @@
               </w:rPr>
             </w:pPr>
             <w:r>
-              <w:t>CUP 4,082.50</w:t>
+              <w:t>CUP 4,140.00</w:t>
             </w:r>
           </w:p>
         </w:tc>
@@ -9916,7 +9916,7 @@
               </w:rPr>
             </w:pPr>
             <w:r>
-              <w:t>CUP 4,082.50</w:t>
+              <w:t>CUP 4,140.00</w:t>
             </w:r>
           </w:p>
         </w:tc>
@@ -9983,7 +9983,7 @@
               </w:rPr>
             </w:pPr>
             <w:r>
-              <w:t>CUP 4,082.50</w:t>
+              <w:t>CUP 4,140.00</w:t>
             </w:r>
           </w:p>
         </w:tc>
@@ -10050,7 +10050,7 @@
               </w:rPr>
             </w:pPr>
             <w:r>
-              <w:t>CUP 12,247.50</w:t>
+              <w:t>CUP 12,420.00</w:t>
             </w:r>
           </w:p>
         </w:tc>
@@ -10117,7 +10117,7 @@
               </w:rPr>
             </w:pPr>
             <w:r>
-              <w:t>CUP 36,742.50</w:t>
+              <w:t>CUP 37,260.00</w:t>
             </w:r>
           </w:p>
         </w:tc>
@@ -10184,7 +10184,7 @@
               </w:rPr>
             </w:pPr>
             <w:r>
-              <w:t>CUP 20,412.50</w:t>
+              <w:t>CUP 20,700.00</w:t>
             </w:r>
           </w:p>
         </w:tc>
@@ -10251,7 +10251,7 @@
               </w:rPr>
             </w:pPr>
             <w:r>
-              <w:t>CUP 4,082.50</w:t>
+              <w:t>CUP 4,140.00</w:t>
             </w:r>
           </w:p>
         </w:tc>
@@ -10318,7 +10318,7 @@
               </w:rPr>
             </w:pPr>
             <w:r>
-              <w:t>CUP 12,247.50</w:t>
+              <w:t>CUP 12,420.00</w:t>
             </w:r>
           </w:p>
         </w:tc>
@@ -10385,7 +10385,7 @@
               </w:rPr>
             </w:pPr>
             <w:r>
-              <w:t>CUP 48,990.00</w:t>
+              <w:t>CUP 49,680.00</w:t>
             </w:r>
           </w:p>
         </w:tc>
@@ -10452,7 +10452,7 @@
               </w:rPr>
             </w:pPr>
             <w:r>
-              <w:t>CUP 6,123.75</w:t>
+              <w:t>CUP 6,210.00</w:t>
             </w:r>
           </w:p>
         </w:tc>
@@ -10520,7 +10520,7 @@
               </w:rPr>
             </w:pPr>
             <w:r>
-              <w:t>CUP 28,577.50</w:t>
+              <w:t>CUP 28,980.00</w:t>
             </w:r>
           </w:p>
         </w:tc>
@@ -10587,7 +10587,7 @@
               </w:rPr>
             </w:pPr>
             <w:r>
-              <w:t>CUP 8,165.00</w:t>
+              <w:t>CUP 8,280.00</w:t>
             </w:r>
           </w:p>
         </w:tc>
@@ -10654,7 +10654,7 @@
               </w:rPr>
             </w:pPr>
             <w:r>
-              <w:t>CUP 2,041.25</w:t>
+              <w:t>CUP 2,070.00</w:t>
             </w:r>
           </w:p>
         </w:tc>
@@ -10721,7 +10721,7 @@
               </w:rPr>
             </w:pPr>
             <w:r>
-              <w:t>CUP 40,825.00</w:t>
+              <w:t>CUP 41,400.00</w:t>
             </w:r>
           </w:p>
         </w:tc>
@@ -10788,7 +10788,7 @@
               </w:rPr>
             </w:pPr>
             <w:r>
-              <w:t>CUP 24,495.00</w:t>
+              <w:t>CUP 24,840.00</w:t>
             </w:r>
           </w:p>
         </w:tc>
@@ -10855,7 +10855,7 @@
               </w:rPr>
             </w:pPr>
             <w:r>
-              <w:t>CUP 12,247.50</w:t>
+              <w:t>CUP 12,420.00</w:t>
             </w:r>
           </w:p>
         </w:tc>
@@ -10922,7 +10922,7 @@
               </w:rPr>
             </w:pPr>
             <w:r>
-              <w:t>CUP 40,825.00</w:t>
+              <w:t>CUP 41,400.00</w:t>
             </w:r>
           </w:p>
         </w:tc>
@@ -10989,7 +10989,7 @@
               </w:rPr>
             </w:pPr>
             <w:r>
-              <w:t>CUP 12,247.50</w:t>
+              <w:t>CUP 12,420.00</w:t>
             </w:r>
           </w:p>
         </w:tc>
@@ -11056,7 +11056,7 @@
               </w:rPr>
             </w:pPr>
             <w:r>
-              <w:t>CUP 4,082.50</w:t>
+              <w:t>CUP 4,140.00</w:t>
             </w:r>
           </w:p>
         </w:tc>
@@ -11123,7 +11123,7 @@
               </w:rPr>
             </w:pPr>
             <w:r>
-              <w:t>CUP 6,123.75</w:t>
+              <w:t>CUP 6,210.00</w:t>
             </w:r>
           </w:p>
         </w:tc>
@@ -11190,7 +11190,7 @@
               </w:rPr>
             </w:pPr>
             <w:r>
-              <w:t>CUP 12,247.50</w:t>
+              <w:t>CUP 12,420.00</w:t>
             </w:r>
           </w:p>
         </w:tc>
@@ -11257,7 +11257,7 @@
               </w:rPr>
             </w:pPr>
             <w:r>
-              <w:t>CUP 4,082.50</w:t>
+              <w:t>CUP 4,140.00</w:t>
             </w:r>
           </w:p>
         </w:tc>
@@ -11324,7 +11324,7 @@
               </w:rPr>
             </w:pPr>
             <w:r>
-              <w:t>CUP 4,082.50</w:t>
+              <w:t>CUP 4,140.00</w:t>
             </w:r>
           </w:p>
         </w:tc>
@@ -11391,7 +11391,7 @@
               </w:rPr>
             </w:pPr>
             <w:r>
-              <w:t>CUP 8,165.00</w:t>
+              <w:t>CUP 8,280.00</w:t>
             </w:r>
           </w:p>
         </w:tc>
@@ -11458,7 +11458,7 @@
               </w:rPr>
             </w:pPr>
             <w:r>
-              <w:t>CUP 816.50</w:t>
+              <w:t>CUP 828.00</w:t>
             </w:r>
           </w:p>
         </w:tc>
@@ -11525,7 +11525,7 @@
               </w:rPr>
             </w:pPr>
             <w:r>
-              <w:t>CUP 8,165.00</w:t>
+              <w:t>CUP 8,280.00</w:t>
             </w:r>
           </w:p>
         </w:tc>
@@ -11592,7 +11592,7 @@
               </w:rPr>
             </w:pPr>
             <w:r>
-              <w:t>CUP 20,412.50</w:t>
+              <w:t>CUP 20,700.00</w:t>
             </w:r>
           </w:p>
         </w:tc>
@@ -11659,7 +11659,7 @@
               </w:rPr>
             </w:pPr>
             <w:r>
-              <w:t>CUP 16,330.00</w:t>
+              <w:t>CUP 16,560.00</w:t>
             </w:r>
           </w:p>
         </w:tc>
@@ -11726,7 +11726,7 @@
               </w:rPr>
             </w:pPr>
             <w:r>
-              <w:t>CUP 4,082.50</w:t>
+              <w:t>CUP 4,140.00</w:t>
             </w:r>
           </w:p>
         </w:tc>
@@ -11793,7 +11793,7 @@
               </w:rPr>
             </w:pPr>
             <w:r>
-              <w:t>CUP 36,742.50</w:t>
+              <w:t>CUP 37,260.00</w:t>
             </w:r>
           </w:p>
         </w:tc>
@@ -11860,7 +11860,7 @@
               </w:rPr>
             </w:pPr>
             <w:r>
-              <w:t>CUP 4,899.00</w:t>
+              <w:t>CUP 4,968.00</w:t>
             </w:r>
           </w:p>
         </w:tc>
@@ -11927,7 +11927,7 @@
               </w:rPr>
             </w:pPr>
             <w:r>
-              <w:t>CUP 6,123.75</w:t>
+              <w:t>CUP 6,210.00</w:t>
             </w:r>
           </w:p>
         </w:tc>
@@ -11992,7 +11992,7 @@
               </w:rPr>
             </w:pPr>
             <w:r>
-              <w:t>CUP 224,537.50</w:t>
+              <w:t>CUP 227,700.00</w:t>
             </w:r>
           </w:p>
         </w:tc>
@@ -12059,7 +12059,7 @@
               </w:rPr>
             </w:pPr>
             <w:r>
-              <w:t>CUP 2,449.50</w:t>
+              <w:t>CUP 2,484.00</w:t>
             </w:r>
           </w:p>
         </w:tc>
@@ -12126,7 +12126,7 @@
               </w:rPr>
             </w:pPr>
             <w:r>
-              <w:t>CUP 4,082.50</w:t>
+              <w:t>CUP 4,140.00</w:t>
             </w:r>
           </w:p>
         </w:tc>
@@ -12193,7 +12193,7 @@
               </w:rPr>
             </w:pPr>
             <w:r>
-              <w:t>CUP 6,123.75</w:t>
+              <w:t>CUP 6,210.00</w:t>
             </w:r>
           </w:p>
         </w:tc>
@@ -12260,7 +12260,7 @@
               </w:rPr>
             </w:pPr>
             <w:r>
-              <w:t>CUP 6,123.75</w:t>
+              <w:t>CUP 6,210.00</w:t>
             </w:r>
           </w:p>
         </w:tc>
@@ -12327,7 +12327,7 @@
               </w:rPr>
             </w:pPr>
             <w:r>
-              <w:t>CUP 28,577.50</w:t>
+              <w:t>CUP 28,980.00</w:t>
             </w:r>
           </w:p>
         </w:tc>
@@ -12394,7 +12394,7 @@
               </w:rPr>
             </w:pPr>
             <w:r>
-              <w:t>CUP 4,082.50</w:t>
+              <w:t>CUP 4,140.00</w:t>
             </w:r>
           </w:p>
         </w:tc>
@@ -12461,7 +12461,7 @@
               </w:rPr>
             </w:pPr>
             <w:r>
-              <w:t>CUP 4,082.50</w:t>
+              <w:t>CUP 4,140.00</w:t>
             </w:r>
           </w:p>
         </w:tc>
@@ -12528,7 +12528,7 @@
               </w:rPr>
             </w:pPr>
             <w:r>
-              <w:t>CUP 8,165.00</w:t>
+              <w:t>CUP 8,280.00</w:t>
             </w:r>
           </w:p>
         </w:tc>
@@ -12596,7 +12596,7 @@
               </w:rPr>
             </w:pPr>
             <w:r>
-              <w:t>CUP 4,082.50</w:t>
+              <w:t>CUP 4,140.00</w:t>
             </w:r>
           </w:p>
         </w:tc>
@@ -12663,7 +12663,7 @@
               </w:rPr>
             </w:pPr>
             <w:r>
-              <w:t>CUP 4,082.50</w:t>
+              <w:t>CUP 4,140.00</w:t>
             </w:r>
           </w:p>
         </w:tc>
@@ -12730,7 +12730,7 @@
               </w:rPr>
             </w:pPr>
             <w:r>
-              <w:t>CUP 4,082.50</w:t>
+              <w:t>CUP 4,140.00</w:t>
             </w:r>
           </w:p>
         </w:tc>
@@ -12797,7 +12797,7 @@
               </w:rPr>
             </w:pPr>
             <w:r>
-              <w:t>CUP 20,412.50</w:t>
+              <w:t>CUP 20,700.00</w:t>
             </w:r>
           </w:p>
         </w:tc>
@@ -12880,7 +12880,7 @@
               </w:rPr>
             </w:pPr>
             <w:r>
-              <w:t>CUP 12,247.50</w:t>
+              <w:t>CUP 12,420.00</w:t>
             </w:r>
           </w:p>
         </w:tc>
@@ -12947,7 +12947,7 @@
               </w:rPr>
             </w:pPr>
             <w:r>
-              <w:t>CUP 2,857.75</w:t>
+              <w:t>CUP 2,898.00</w:t>
             </w:r>
           </w:p>
         </w:tc>
@@ -13014,7 +13014,7 @@
               </w:rPr>
             </w:pPr>
             <w:r>
-              <w:t>CUP 114,310.00</w:t>
+              <w:t>CUP 115,920.00</w:t>
             </w:r>
           </w:p>
         </w:tc>
@@ -13081,7 +13081,7 @@
               </w:rPr>
             </w:pPr>
             <w:r>
-              <w:t>CUP 61,237.50</w:t>
+              <w:t>CUP 62,100.00</w:t>
             </w:r>
           </w:p>
         </w:tc>
@@ -13148,7 +13148,7 @@
               </w:rPr>
             </w:pPr>
             <w:r>
-              <w:t>CUP 12,247.50</w:t>
+              <w:t>CUP 12,420.00</w:t>
             </w:r>
           </w:p>
         </w:tc>
@@ -13215,7 +13215,7 @@
               </w:rPr>
             </w:pPr>
             <w:r>
-              <w:t>CUP 61,237.50</w:t>
+              <w:t>CUP 62,100.00</w:t>
             </w:r>
           </w:p>
         </w:tc>
@@ -13282,7 +13282,7 @@
               </w:rPr>
             </w:pPr>
             <w:r>
-              <w:t>CUP 4,082.50</w:t>
+              <w:t>CUP 4,140.00</w:t>
             </w:r>
           </w:p>
         </w:tc>
@@ -13349,7 +13349,7 @@
               </w:rPr>
             </w:pPr>
             <w:r>
-              <w:t>CUP 4,082.50</w:t>
+              <w:t>CUP 4,140.00</w:t>
             </w:r>
           </w:p>
         </w:tc>
@@ -13416,7 +13416,7 @@
               </w:rPr>
             </w:pPr>
             <w:r>
-              <w:t>CUP 8,165.00</w:t>
+              <w:t>CUP 8,280.00</w:t>
             </w:r>
           </w:p>
         </w:tc>
@@ -13483,7 +13483,7 @@
               </w:rPr>
             </w:pPr>
             <w:r>
-              <w:t>CUP 40,825.00</w:t>
+              <w:t>CUP 41,400.00</w:t>
             </w:r>
           </w:p>
         </w:tc>
@@ -13566,7 +13566,7 @@
               </w:rPr>
             </w:pPr>
             <w:r>
-              <w:t>CUP 48,990.00</w:t>
+              <w:t>CUP 49,680.00</w:t>
             </w:r>
           </w:p>
         </w:tc>
@@ -13633,7 +13633,7 @@
               </w:rPr>
             </w:pPr>
             <w:r>
-              <w:t>CUP 122,475.00</w:t>
+              <w:t>CUP 124,200.00</w:t>
             </w:r>
           </w:p>
         </w:tc>
@@ -13700,7 +13700,7 @@
               </w:rPr>
             </w:pPr>
             <w:r>
-              <w:t>CUP 65,320.00</w:t>
+              <w:t>CUP 66,240.00</w:t>
             </w:r>
           </w:p>
         </w:tc>
@@ -13767,7 +13767,7 @@
               </w:rPr>
             </w:pPr>
             <w:r>
-              <w:t>CUP 44,907.50</w:t>
+              <w:t>CUP 45,540.00</w:t>
             </w:r>
           </w:p>
         </w:tc>
@@ -13834,7 +13834,7 @@
               </w:rPr>
             </w:pPr>
             <w:r>
-              <w:t>CUP 65,320.00</w:t>
+              <w:t>CUP 66,240.00</w:t>
             </w:r>
           </w:p>
         </w:tc>
@@ -13901,7 +13901,7 @@
               </w:rPr>
             </w:pPr>
             <w:r>
-              <w:t>CUP 12,247.50</w:t>
+              <w:t>CUP 12,420.00</w:t>
             </w:r>
           </w:p>
         </w:tc>
@@ -13968,7 +13968,7 @@
               </w:rPr>
             </w:pPr>
             <w:r>
-              <w:t>CUP 69,402.50</w:t>
+              <w:t>CUP 70,380.00</w:t>
             </w:r>
           </w:p>
         </w:tc>
@@ -14035,7 +14035,7 @@
               </w:rPr>
             </w:pPr>
             <w:r>
-              <w:t>CUP 32,660.00</w:t>
+              <w:t>CUP 33,120.00</w:t>
             </w:r>
           </w:p>
         </w:tc>
@@ -14118,7 +14118,7 @@
               </w:rPr>
             </w:pPr>
             <w:r>
-              <w:t>CUP 89,815.00</w:t>
+              <w:t>CUP 91,080.00</w:t>
             </w:r>
           </w:p>
         </w:tc>
@@ -14185,7 +14185,7 @@
               </w:rPr>
             </w:pPr>
             <w:r>
-              <w:t>CUP 36,742.50</w:t>
+              <w:t>CUP 37,260.00</w:t>
             </w:r>
           </w:p>
         </w:tc>
@@ -14252,7 +14252,7 @@
               </w:rPr>
             </w:pPr>
             <w:r>
-              <w:t>CUP 10,206.25</w:t>
+              <w:t>CUP 10,350.00</w:t>
             </w:r>
           </w:p>
         </w:tc>
@@ -14319,7 +14319,7 @@
               </w:rPr>
             </w:pPr>
             <w:r>
-              <w:t>CUP 28,577.50</w:t>
+              <w:t>CUP 28,980.00</w:t>
             </w:r>
           </w:p>
         </w:tc>
@@ -14386,7 +14386,7 @@
               </w:rPr>
             </w:pPr>
             <w:r>
-              <w:t>CUP 10,206.25</w:t>
+              <w:t>CUP 10,350.00</w:t>
             </w:r>
           </w:p>
         </w:tc>
@@ -14453,7 +14453,7 @@
               </w:rPr>
             </w:pPr>
             <w:r>
-              <w:t>CUP 4,082.50</w:t>
+              <w:t>CUP 4,140.00</w:t>
             </w:r>
           </w:p>
         </w:tc>
@@ -14520,7 +14520,7 @@
               </w:rPr>
             </w:pPr>
             <w:r>
-              <w:t>CUP 12,247.50</w:t>
+              <w:t>CUP 12,420.00</w:t>
             </w:r>
           </w:p>
         </w:tc>
@@ -14587,7 +14587,7 @@
               </w:rPr>
             </w:pPr>
             <w:r>
-              <w:t>CUP 12,247.50</w:t>
+              <w:t>CUP 12,420.00</w:t>
             </w:r>
           </w:p>
         </w:tc>
@@ -14654,7 +14654,7 @@
               </w:rPr>
             </w:pPr>
             <w:r>
-              <w:t>CUP 24,495.00</w:t>
+              <w:t>CUP 24,840.00</w:t>
             </w:r>
           </w:p>
         </w:tc>
@@ -14722,7 +14722,7 @@
               </w:rPr>
             </w:pPr>
             <w:r>
-              <w:t>CUP 12,247.50</w:t>
+              <w:t>CUP 12,420.00</w:t>
             </w:r>
           </w:p>
         </w:tc>
@@ -14789,7 +14789,7 @@
               </w:rPr>
             </w:pPr>
             <w:r>
-              <w:t>CUP 8,165.00</w:t>
+              <w:t>CUP 8,280.00</w:t>
             </w:r>
           </w:p>
         </w:tc>
@@ -14856,7 +14856,7 @@
               </w:rPr>
             </w:pPr>
             <w:r>
-              <w:t>CUP 8,165.00</w:t>
+              <w:t>CUP 8,280.00</w:t>
             </w:r>
           </w:p>
         </w:tc>
@@ -14923,7 +14923,7 @@
               </w:rPr>
             </w:pPr>
             <w:r>
-              <w:t>CUP 61,237.50</w:t>
+              <w:t>CUP 62,100.00</w:t>
             </w:r>
           </w:p>
         </w:tc>
@@ -14990,7 +14990,7 @@
               </w:rPr>
             </w:pPr>
             <w:r>
-              <w:t>CUP 142,887.50</w:t>
+              <w:t>CUP 144,900.00</w:t>
             </w:r>
           </w:p>
         </w:tc>
@@ -15057,7 +15057,7 @@
               </w:rPr>
             </w:pPr>
             <w:r>
-              <w:t>CUP 8,165.00</w:t>
+              <w:t>CUP 8,280.00</w:t>
             </w:r>
           </w:p>
         </w:tc>
@@ -15124,7 +15124,7 @@
               </w:rPr>
             </w:pPr>
             <w:r>
-              <w:t>CUP 8,165.00</w:t>
+              <w:t>CUP 8,280.00</w:t>
             </w:r>
           </w:p>
         </w:tc>
@@ -15191,7 +15191,7 @@
               </w:rPr>
             </w:pPr>
             <w:r>
-              <w:t>CUP 6,123.75</w:t>
+              <w:t>CUP 6,210.00</w:t>
             </w:r>
           </w:p>
         </w:tc>
@@ -15258,7 +15258,7 @@
               </w:rPr>
             </w:pPr>
             <w:r>
-              <w:t>CUP 12,247.50</w:t>
+              <w:t>CUP 12,420.00</w:t>
             </w:r>
           </w:p>
         </w:tc>
@@ -15325,7 +15325,7 @@
               </w:rPr>
             </w:pPr>
             <w:r>
-              <w:t>CUP 6,123.75</w:t>
+              <w:t>CUP 6,210.00</w:t>
             </w:r>
           </w:p>
         </w:tc>
@@ -15392,7 +15392,7 @@
               </w:rPr>
             </w:pPr>
             <w:r>
-              <w:t>CUP 28,577.50</w:t>
+              <w:t>CUP 28,980.00</w:t>
             </w:r>
           </w:p>
         </w:tc>
@@ -15459,7 +15459,7 @@
               </w:rPr>
             </w:pPr>
             <w:r>
-              <w:t>CUP 16,330.00</w:t>
+              <w:t>CUP 16,560.00</w:t>
             </w:r>
           </w:p>
         </w:tc>
@@ -15526,7 +15526,7 @@
               </w:rPr>
             </w:pPr>
             <w:r>
-              <w:t>CUP 40,825.00</w:t>
+              <w:t>CUP 41,400.00</w:t>
             </w:r>
           </w:p>
         </w:tc>
@@ -15593,7 +15593,7 @@
               </w:rPr>
             </w:pPr>
             <w:r>
-              <w:t>CUP 28,577.50</w:t>
+              <w:t>CUP 28,980.00</w:t>
             </w:r>
           </w:p>
         </w:tc>
@@ -15660,7 +15660,7 @@
               </w:rPr>
             </w:pPr>
             <w:r>
-              <w:t>CUP 6,123.75</w:t>
+              <w:t>CUP 6,210.00</w:t>
             </w:r>
           </w:p>
         </w:tc>
@@ -15727,7 +15727,7 @@
               </w:rPr>
             </w:pPr>
             <w:r>
-              <w:t>CUP 53,072.50</w:t>
+              <w:t>CUP 53,820.00</w:t>
             </w:r>
           </w:p>
         </w:tc>
@@ -15794,7 +15794,7 @@
               </w:rPr>
             </w:pPr>
             <w:r>
-              <w:t>CUP 81,650.00</w:t>
+              <w:t>CUP 82,800.00</w:t>
             </w:r>
           </w:p>
         </w:tc>
@@ -15861,7 +15861,7 @@
               </w:rPr>
             </w:pPr>
             <w:r>
-              <w:t>CUP 12,247.50</w:t>
+              <w:t>CUP 12,420.00</w:t>
             </w:r>
           </w:p>
         </w:tc>
@@ -15928,7 +15928,7 @@
               </w:rPr>
             </w:pPr>
             <w:r>
-              <w:t>CUP 6,123.75</w:t>
+              <w:t>CUP 6,210.00</w:t>
             </w:r>
           </w:p>
         </w:tc>
@@ -15995,7 +15995,7 @@
               </w:rPr>
             </w:pPr>
             <w:r>
-              <w:t>CUP 26,536.25</w:t>
+              <w:t>CUP 26,910.00</w:t>
             </w:r>
           </w:p>
         </w:tc>
@@ -16062,7 +16062,7 @@
               </w:rPr>
             </w:pPr>
             <w:r>
-              <w:t>CUP 40,825.00</w:t>
+              <w:t>CUP 41,400.00</w:t>
             </w:r>
           </w:p>
         </w:tc>
@@ -16129,7 +16129,7 @@
               </w:rPr>
             </w:pPr>
             <w:r>
-              <w:t>CUP 4,082.50</w:t>
+              <w:t>CUP 4,140.00</w:t>
             </w:r>
           </w:p>
         </w:tc>
@@ -16196,7 +16196,7 @@
               </w:rPr>
             </w:pPr>
             <w:r>
-              <w:t>CUP 8,165.00</w:t>
+              <w:t>CUP 8,280.00</w:t>
             </w:r>
           </w:p>
         </w:tc>
@@ -16263,7 +16263,7 @@
               </w:rPr>
             </w:pPr>
             <w:r>
-              <w:t>CUP 4,082.50</w:t>
+              <w:t>CUP 4,140.00</w:t>
             </w:r>
           </w:p>
         </w:tc>
@@ -16330,7 +16330,7 @@
               </w:rPr>
             </w:pPr>
             <w:r>
-              <w:t>CUP 4,082.50</w:t>
+              <w:t>CUP 4,140.00</w:t>
             </w:r>
           </w:p>
         </w:tc>
@@ -16397,7 +16397,7 @@
               </w:rPr>
             </w:pPr>
             <w:r>
-              <w:t>CUP 4,082.50</w:t>
+              <w:t>CUP 4,140.00</w:t>
             </w:r>
           </w:p>
         </w:tc>
@@ -16464,7 +16464,7 @@
               </w:rPr>
             </w:pPr>
             <w:r>
-              <w:t>CUP 4,082.50</w:t>
+              <w:t>CUP 4,140.00</w:t>
             </w:r>
           </w:p>
         </w:tc>
@@ -16531,7 +16531,7 @@
               </w:rPr>
             </w:pPr>
             <w:r>
-              <w:t>CUP 6,123.75</w:t>
+              <w:t>CUP 6,210.00</w:t>
             </w:r>
           </w:p>
         </w:tc>
@@ -16598,7 +16598,7 @@
               </w:rPr>
             </w:pPr>
             <w:r>
-              <w:t>CUP 6,123.75</w:t>
+              <w:t>CUP 6,210.00</w:t>
             </w:r>
           </w:p>
         </w:tc>
@@ -16665,7 +16665,7 @@
               </w:rPr>
             </w:pPr>
             <w:r>
-              <w:t>CUP 6,123.75</w:t>
+              <w:t>CUP 6,210.00</w:t>
             </w:r>
           </w:p>
         </w:tc>
@@ -16732,7 +16732,7 @@
               </w:rPr>
             </w:pPr>
             <w:r>
-              <w:t>CUP 4,082.50</w:t>
+              <w:t>CUP 4,140.00</w:t>
             </w:r>
           </w:p>
         </w:tc>
@@ -16800,7 +16800,7 @@
               </w:rPr>
             </w:pPr>
             <w:r>
-              <w:t>CUP 61,237.50</w:t>
+              <w:t>CUP 62,100.00</w:t>
             </w:r>
           </w:p>
         </w:tc>
@@ -16867,7 +16867,7 @@
               </w:rPr>
             </w:pPr>
             <w:r>
-              <w:t>CUP 73,485.00</w:t>
+              <w:t>CUP 74,520.00</w:t>
             </w:r>
           </w:p>
         </w:tc>
@@ -16934,7 +16934,7 @@
               </w:rPr>
             </w:pPr>
             <w:r>
-              <w:t>CUP 36,742.50</w:t>
+              <w:t>CUP 37,260.00</w:t>
             </w:r>
           </w:p>
         </w:tc>
@@ -17001,7 +17001,7 @@
               </w:rPr>
             </w:pPr>
             <w:r>
-              <w:t>CUP 12,247.50</w:t>
+              <w:t>CUP 12,420.00</w:t>
             </w:r>
           </w:p>
         </w:tc>
@@ -17066,7 +17066,7 @@
               </w:rPr>
             </w:pPr>
             <w:r>
-              <w:t>CUP 10,206.25</w:t>
+              <w:t>CUP 10,350.00</w:t>
             </w:r>
           </w:p>
         </w:tc>
@@ -17133,7 +17133,7 @@
               </w:rPr>
             </w:pPr>
             <w:r>
-              <w:t>CUP 1,633.00</w:t>
+              <w:t>CUP 1,656.00</w:t>
             </w:r>
           </w:p>
         </w:tc>
@@ -17200,7 +17200,7 @@
               </w:rPr>
             </w:pPr>
             <w:r>
-              <w:t>CUP 30,618.75</w:t>
+              <w:t>CUP 31,050.00</w:t>
             </w:r>
           </w:p>
         </w:tc>
@@ -17267,7 +17267,7 @@
               </w:rPr>
             </w:pPr>
             <w:r>
-              <w:t>CUP 10,206.25</w:t>
+              <w:t>CUP 10,350.00</w:t>
             </w:r>
           </w:p>
         </w:tc>
@@ -17334,7 +17334,7 @@
               </w:rPr>
             </w:pPr>
             <w:r>
-              <w:t>CUP 28,577.50</w:t>
+              <w:t>CUP 28,980.00</w:t>
             </w:r>
           </w:p>
         </w:tc>
@@ -17401,7 +17401,7 @@
               </w:rPr>
             </w:pPr>
             <w:r>
-              <w:t>CUP 6,123.75</w:t>
+              <w:t>CUP 6,210.00</w:t>
             </w:r>
           </w:p>
         </w:tc>
@@ -17468,7 +17468,7 @@
               </w:rPr>
             </w:pPr>
             <w:r>
-              <w:t>CUP 102,062.50</w:t>
+              <w:t>CUP 103,500.00</w:t>
             </w:r>
           </w:p>
         </w:tc>
@@ -17535,7 +17535,7 @@
               </w:rPr>
             </w:pPr>
             <w:r>
-              <w:t>CUP 10,206.25</w:t>
+              <w:t>CUP 10,350.00</w:t>
             </w:r>
           </w:p>
         </w:tc>
@@ -17602,7 +17602,7 @@
               </w:rPr>
             </w:pPr>
             <w:r>
-              <w:t>CUP 4,082.50</w:t>
+              <w:t>CUP 4,140.00</w:t>
             </w:r>
           </w:p>
         </w:tc>
@@ -17669,7 +17669,7 @@
               </w:rPr>
             </w:pPr>
             <w:r>
-              <w:t>CUP 4,082.50</w:t>
+              <w:t>CUP 4,140.00</w:t>
             </w:r>
           </w:p>
         </w:tc>
@@ -17736,7 +17736,7 @@
               </w:rPr>
             </w:pPr>
             <w:r>
-              <w:t>CUP 6,123.75</w:t>
+              <w:t>CUP 6,210.00</w:t>
             </w:r>
           </w:p>
         </w:tc>
@@ -17803,7 +17803,7 @@
               </w:rPr>
             </w:pPr>
             <w:r>
-              <w:t>CUP 2,857.75</w:t>
+              <w:t>CUP 2,898.00</w:t>
             </w:r>
           </w:p>
         </w:tc>
@@ -17870,7 +17870,7 @@
               </w:rPr>
             </w:pPr>
             <w:r>
-              <w:t>CUP 20,412.50</w:t>
+              <w:t>CUP 20,700.00</w:t>
             </w:r>
           </w:p>
         </w:tc>
@@ -17937,7 +17937,7 @@
               </w:rPr>
             </w:pPr>
             <w:r>
-              <w:t>CUP 2,041.25</w:t>
+              <w:t>CUP 2,070.00</w:t>
             </w:r>
           </w:p>
         </w:tc>
@@ -18004,7 +18004,7 @@
               </w:rPr>
             </w:pPr>
             <w:r>
-              <w:t>CUP 2,041.25</w:t>
+              <w:t>CUP 2,070.00</w:t>
             </w:r>
           </w:p>
         </w:tc>
@@ -18071,7 +18071,7 @@
               </w:rPr>
             </w:pPr>
             <w:r>
-              <w:t>CUP 2,041.25</w:t>
+              <w:t>CUP 2,070.00</w:t>
             </w:r>
           </w:p>
         </w:tc>
@@ -18138,7 +18138,7 @@
               </w:rPr>
             </w:pPr>
             <w:r>
-              <w:t>CUP 2,857.75</w:t>
+              <w:t>CUP 2,898.00</w:t>
             </w:r>
           </w:p>
         </w:tc>
@@ -18205,7 +18205,7 @@
               </w:rPr>
             </w:pPr>
             <w:r>
-              <w:t>CUP 8,165.00</w:t>
+              <w:t>CUP 8,280.00</w:t>
             </w:r>
           </w:p>
         </w:tc>
@@ -18272,7 +18272,7 @@
               </w:rPr>
             </w:pPr>
             <w:r>
-              <w:t>CUP 4,082.50</w:t>
+              <w:t>CUP 4,140.00</w:t>
             </w:r>
           </w:p>
         </w:tc>
@@ -18339,7 +18339,7 @@
               </w:rPr>
             </w:pPr>
             <w:r>
-              <w:t>CUP 6,123.75</w:t>
+              <w:t>CUP 6,210.00</w:t>
             </w:r>
           </w:p>
         </w:tc>
@@ -18406,7 +18406,7 @@
               </w:rPr>
             </w:pPr>
             <w:r>
-              <w:t>CUP 2,857.75</w:t>
+              <w:t>CUP 2,898.00</w:t>
             </w:r>
           </w:p>
         </w:tc>
@@ -18473,7 +18473,7 @@
               </w:rPr>
             </w:pPr>
             <w:r>
-              <w:t>CUP 2,857.75</w:t>
+              <w:t>CUP 2,898.00</w:t>
             </w:r>
           </w:p>
         </w:tc>
@@ -18540,7 +18540,7 @@
               </w:rPr>
             </w:pPr>
             <w:r>
-              <w:t>CUP 4,082.50</w:t>
+              <w:t>CUP 4,140.00</w:t>
             </w:r>
           </w:p>
         </w:tc>
@@ -18607,7 +18607,7 @@
               </w:rPr>
             </w:pPr>
             <w:r>
-              <w:t>CUP 816.50</w:t>
+              <w:t>CUP 828.00</w:t>
             </w:r>
           </w:p>
         </w:tc>
@@ -18674,7 +18674,7 @@
               </w:rPr>
             </w:pPr>
             <w:r>
-              <w:t>CUP 2,041.25</w:t>
+              <w:t>CUP 2,070.00</w:t>
             </w:r>
           </w:p>
         </w:tc>
@@ -18755,7 +18755,7 @@
               </w:rPr>
             </w:pPr>
             <w:r>
-              <w:t>CUP 1,224.75</w:t>
+              <w:t>CUP 1,242.00</w:t>
             </w:r>
           </w:p>
         </w:tc>
@@ -18822,7 +18822,7 @@
               </w:rPr>
             </w:pPr>
             <w:r>
-              <w:t>CUP 1,633.00</w:t>
+              <w:t>CUP 1,656.00</w:t>
             </w:r>
           </w:p>
         </w:tc>
@@ -18890,7 +18890,7 @@
               </w:rPr>
             </w:pPr>
             <w:r>
-              <w:t>CUP 816.50</w:t>
+              <w:t>CUP 828.00</w:t>
             </w:r>
           </w:p>
         </w:tc>
@@ -18957,7 +18957,7 @@
               </w:rPr>
             </w:pPr>
             <w:r>
-              <w:t>CUP 8,165.00</w:t>
+              <w:t>CUP 8,280.00</w:t>
             </w:r>
           </w:p>
         </w:tc>
@@ -19022,7 +19022,7 @@
               </w:rPr>
             </w:pPr>
             <w:r>
-              <w:t>CUP 10,206.25</w:t>
+              <w:t>CUP 10,350.00</w:t>
             </w:r>
           </w:p>
         </w:tc>
@@ -19087,7 +19087,7 @@
               </w:rPr>
             </w:pPr>
             <w:r>
-              <w:t>CUP 18,371.25</w:t>
+              <w:t>CUP 18,630.00</w:t>
             </w:r>
           </w:p>
         </w:tc>
@@ -19152,7 +19152,7 @@
               </w:rPr>
             </w:pPr>
             <w:r>
-              <w:t>CUP 6,123.75</w:t>
+              <w:t>CUP 6,210.00</w:t>
             </w:r>
           </w:p>
         </w:tc>
@@ -19217,7 +19217,7 @@
               </w:rPr>
             </w:pPr>
             <w:r>
-              <w:t>CUP 24,495.00</w:t>
+              <w:t>CUP 24,840.00</w:t>
             </w:r>
           </w:p>
         </w:tc>
@@ -19282,7 +19282,7 @@
               </w:rPr>
             </w:pPr>
             <w:r>
-              <w:t>CUP 40,825.00</w:t>
+              <w:t>CUP 41,400.00</w:t>
             </w:r>
           </w:p>
         </w:tc>
@@ -19347,7 +19347,7 @@
               </w:rPr>
             </w:pPr>
             <w:r>
-              <w:t>CUP 14,288.75</w:t>
+              <w:t>CUP 14,490.00</w:t>
             </w:r>
           </w:p>
         </w:tc>
@@ -19413,7 +19413,7 @@
               </w:rPr>
             </w:pPr>
             <w:r>
-              <w:t>CUP 4,082.50</w:t>
+              <w:t>CUP 4,140.00</w:t>
             </w:r>
           </w:p>
         </w:tc>
@@ -19474,7 +19474,7 @@
               <w:spacing w:after="0"/>
             </w:pPr>
             <w:r>
-              <w:t>CUP 4,082.50</w:t>
+              <w:t>CUP 4,140.00</w:t>
             </w:r>
           </w:p>
         </w:tc>
@@ -19535,7 +19535,7 @@
               <w:spacing w:after="0"/>
             </w:pPr>
             <w:r>
-              <w:t>CUP 6,123.75</w:t>
+              <w:t>CUP 6,210.00</w:t>
             </w:r>
           </w:p>
         </w:tc>
@@ -19679,7 +19679,7 @@
               </w:rPr>
             </w:pPr>
             <w:r>
-              <w:t>CUP 81,650.00</w:t>
+              <w:t>CUP 82,800.00</w:t>
             </w:r>
           </w:p>
         </w:tc>
@@ -19739,7 +19739,7 @@
               </w:rPr>
             </w:pPr>
             <w:r>
-              <w:t>CUP 73,485.00</w:t>
+              <w:t>CUP 74,520.00</w:t>
             </w:r>
           </w:p>
         </w:tc>
@@ -19799,7 +19799,7 @@
               </w:rPr>
             </w:pPr>
             <w:r>
-              <w:t>CUP 48,990.00</w:t>
+              <w:t>CUP 49,680.00</w:t>
             </w:r>
           </w:p>
         </w:tc>
@@ -19844,7 +19844,7 @@
               <w:outlineLvl w:val="1"/>
             </w:pPr>
             <w:r>
-              <w:t>CUP 48,990.00</w:t>
+              <w:t>CUP 49,680.00</w:t>
             </w:r>
           </w:p>
         </w:tc>
@@ -19894,7 +19894,7 @@
               </w:rPr>
             </w:pPr>
             <w:r>
-              <w:t>CUP 16,330.00</w:t>
+              <w:t>CUP 16,560.00</w:t>
             </w:r>
           </w:p>
         </w:tc>
@@ -19963,7 +19963,7 @@
               </w:rPr>
             </w:pPr>
             <w:r>
-              <w:t>CUP 16,330.00</w:t>
+              <w:t>CUP 16,560.00</w:t>
             </w:r>
           </w:p>
         </w:tc>
@@ -20014,7 +20014,7 @@
               </w:rPr>
             </w:pPr>
             <w:r>
-              <w:t>CUP 8,165.00</w:t>
+              <w:t>CUP 8,280.00</w:t>
             </w:r>
           </w:p>
         </w:tc>
@@ -20063,7 +20063,7 @@
               </w:rPr>
             </w:pPr>
             <w:r>
-              <w:t>CUP 40,825.00</w:t>
+              <w:t>CUP 41,400.00</w:t>
             </w:r>
           </w:p>
         </w:tc>
@@ -20114,7 +20114,7 @@
               </w:rPr>
             </w:pPr>
             <w:r>
-              <w:t>CUP 10,206.25</w:t>
+              <w:t>CUP 10,350.00</w:t>
             </w:r>
           </w:p>
         </w:tc>
@@ -20165,7 +20165,7 @@
               </w:rPr>
             </w:pPr>
             <w:r>
-              <w:t>CUP 22,453.75</w:t>
+              <w:t>CUP 22,770.00</w:t>
             </w:r>
           </w:p>
         </w:tc>
@@ -20215,7 +20215,7 @@
               </w:rPr>
             </w:pPr>
             <w:r>
-              <w:t>CUP 32,660.00</w:t>
+              <w:t>CUP 33,120.00</w:t>
             </w:r>
           </w:p>
         </w:tc>
@@ -20265,7 +20265,7 @@
               </w:rPr>
             </w:pPr>
             <w:r>
-              <w:t>CUP 408.25</w:t>
+              <w:t>CUP 414.00</w:t>
             </w:r>
           </w:p>
         </w:tc>
@@ -20315,7 +20315,7 @@
               </w:rPr>
             </w:pPr>
             <w:r>
-              <w:t>CUP 4,082.50</w:t>
+              <w:t>CUP 4,140.00</w:t>
             </w:r>
           </w:p>
         </w:tc>
@@ -20365,7 +20365,7 @@
               </w:rPr>
             </w:pPr>
             <w:r>
-              <w:t>CUP 1,020.63</w:t>
+              <w:t>CUP 1,035.00</w:t>
             </w:r>
           </w:p>
         </w:tc>
@@ -20415,7 +20415,7 @@
               </w:rPr>
             </w:pPr>
             <w:r>
-              <w:t>CUP 4,082.50</w:t>
+              <w:t>CUP 4,140.00</w:t>
             </w:r>
           </w:p>
         </w:tc>
@@ -20465,7 +20465,7 @@
               </w:rPr>
             </w:pPr>
             <w:r>
-              <w:t>CUP 10,206.25</w:t>
+              <w:t>CUP 10,350.00</w:t>
             </w:r>
           </w:p>
         </w:tc>
@@ -20516,7 +20516,7 @@
               </w:rPr>
             </w:pPr>
             <w:r>
-              <w:t>CUP 14,288.75</w:t>
+              <w:t>CUP 14,490.00</w:t>
             </w:r>
           </w:p>
         </w:tc>
@@ -20567,7 +20567,7 @@
               </w:rPr>
             </w:pPr>
             <w:r>
-              <w:t>CUP 14,288.75</w:t>
+              <w:t>CUP 14,490.00</w:t>
             </w:r>
           </w:p>
         </w:tc>
@@ -20619,7 +20619,7 @@
               </w:rPr>
             </w:pPr>
             <w:r>
-              <w:t>CUP 57,155.00</w:t>
+              <w:t>CUP 57,960.00</w:t>
             </w:r>
           </w:p>
         </w:tc>
@@ -20690,7 +20690,7 @@
               </w:rPr>
             </w:pPr>
             <w:r>
-              <w:t>CUP 12,247.50</w:t>
+              <w:t>CUP 12,420.00</w:t>
             </w:r>
           </w:p>
         </w:tc>
@@ -20761,7 +20761,7 @@
               </w:rPr>
             </w:pPr>
             <w:r>
-              <w:t>CUP 40,825.00</w:t>
+              <w:t>CUP 41,400.00</w:t>
             </w:r>
           </w:p>
         </w:tc>
@@ -20823,7 +20823,7 @@
               </w:rPr>
             </w:pPr>
             <w:r>
-              <w:t>CUP 61,237.50</w:t>
+              <w:t>CUP 62,100.00</w:t>
             </w:r>
           </w:p>
         </w:tc>
@@ -20874,7 +20874,7 @@
               </w:rPr>
             </w:pPr>
             <w:r>
-              <w:t>CUP 48,990.00</w:t>
+              <w:t>CUP 49,680.00</w:t>
             </w:r>
           </w:p>
         </w:tc>
@@ -20925,7 +20925,7 @@
               </w:rPr>
             </w:pPr>
             <w:r>
-              <w:t>CUP 24,495.00</w:t>
+              <w:t>CUP 24,840.00</w:t>
             </w:r>
           </w:p>
         </w:tc>
@@ -20975,7 +20975,7 @@
               </w:rPr>
             </w:pPr>
             <w:r>
-              <w:t>CUP 28,577.50</w:t>
+              <w:t>CUP 28,980.00</w:t>
             </w:r>
           </w:p>
         </w:tc>
@@ -21026,7 +21026,7 @@
               </w:rPr>
             </w:pPr>
             <w:r>
-              <w:t>CUP 53,072.50</w:t>
+              <w:t>CUP 53,820.00</w:t>
             </w:r>
           </w:p>
         </w:tc>
@@ -21076,7 +21076,7 @@
               </w:rPr>
             </w:pPr>
             <w:r>
-              <w:t>CUP 4,082.50</w:t>
+              <w:t>CUP 4,140.00</w:t>
             </w:r>
           </w:p>
         </w:tc>
@@ -21127,7 +21127,7 @@
               </w:rPr>
             </w:pPr>
             <w:r>
-              <w:t>CUP 4,082.50</w:t>
+              <w:t>CUP 4,140.00</w:t>
             </w:r>
           </w:p>
         </w:tc>
@@ -21198,7 +21198,7 @@
               </w:rPr>
             </w:pPr>
             <w:r>
-              <w:t>CUP 12,247.50</w:t>
+              <w:t>CUP 12,420.00</w:t>
             </w:r>
           </w:p>
         </w:tc>
@@ -21252,7 +21252,7 @@
               <w:outlineLvl w:val="1"/>
             </w:pPr>
             <w:r>
-              <w:t>CUP 6,123.75</w:t>
+              <w:t>CUP 6,210.00</w:t>
             </w:r>
           </w:p>
         </w:tc>
@@ -21303,7 +21303,7 @@
               </w:rPr>
             </w:pPr>
             <w:r>
-              <w:t>CUP 32,660.00</w:t>
+              <w:t>CUP 33,120.00</w:t>
             </w:r>
           </w:p>
         </w:tc>
@@ -21353,7 +21353,7 @@
               </w:rPr>
             </w:pPr>
             <w:r>
-              <w:t>CUP 48,990.00</w:t>
+              <w:t>CUP 49,680.00</w:t>
             </w:r>
           </w:p>
         </w:tc>
@@ -21404,7 +21404,7 @@
               </w:rPr>
             </w:pPr>
             <w:r>
-              <w:t>CUP 4,082.50</w:t>
+              <w:t>CUP 4,140.00</w:t>
             </w:r>
           </w:p>
         </w:tc>
@@ -21455,7 +21455,7 @@
               </w:rPr>
             </w:pPr>
             <w:r>
-              <w:t>CUP 8,165.00</w:t>
+              <w:t>CUP 8,280.00</w:t>
             </w:r>
           </w:p>
         </w:tc>
@@ -21505,7 +21505,7 @@
               </w:rPr>
             </w:pPr>
             <w:r>
-              <w:t>CUP 24,495.00</w:t>
+              <w:t>CUP 24,840.00</w:t>
             </w:r>
           </w:p>
         </w:tc>
@@ -21556,7 +21556,7 @@
               </w:rPr>
             </w:pPr>
             <w:r>
-              <w:t>CUP 10,206.25</w:t>
+              <w:t>CUP 10,350.00</w:t>
             </w:r>
           </w:p>
         </w:tc>
@@ -21607,7 +21607,7 @@
               </w:rPr>
             </w:pPr>
             <w:r>
-              <w:t>CUP 6,123.75</w:t>
+              <w:t>CUP 6,210.00</w:t>
             </w:r>
           </w:p>
         </w:tc>
@@ -21658,7 +21658,7 @@
               </w:rPr>
             </w:pPr>
             <w:r>
-              <w:t>CUP 4,082.50</w:t>
+              <w:t>CUP 4,140.00</w:t>
             </w:r>
           </w:p>
         </w:tc>
@@ -21709,7 +21709,7 @@
               </w:rPr>
             </w:pPr>
             <w:r>
-              <w:t>CUP 57,155.00</w:t>
+              <w:t>CUP 57,960.00</w:t>
             </w:r>
           </w:p>
         </w:tc>
@@ -21759,7 +21759,7 @@
               </w:rPr>
             </w:pPr>
             <w:r>
-              <w:t>CUP 73,485.00</w:t>
+              <w:t>CUP 74,520.00</w:t>
             </w:r>
           </w:p>
         </w:tc>
@@ -21809,7 +21809,7 @@
               </w:rPr>
             </w:pPr>
             <w:r>
-              <w:t>CUP 61,237.50</w:t>
+              <w:t>CUP 62,100.00</w:t>
             </w:r>
           </w:p>
         </w:tc>
@@ -21860,7 +21860,7 @@
               </w:rPr>
             </w:pPr>
             <w:r>
-              <w:t>CUP 24,495.00</w:t>
+              <w:t>CUP 24,840.00</w:t>
             </w:r>
           </w:p>
         </w:tc>
@@ -21910,7 +21910,7 @@
               </w:rPr>
             </w:pPr>
             <w:r>
-              <w:t>CUP 28,577.50</w:t>
+              <w:t>CUP 28,980.00</w:t>
             </w:r>
           </w:p>
         </w:tc>
@@ -21961,7 +21961,7 @@
               </w:rPr>
             </w:pPr>
             <w:r>
-              <w:t>CUP 20,412.50</w:t>
+              <w:t>CUP 20,700.00</w:t>
             </w:r>
           </w:p>
         </w:tc>
@@ -22009,7 +22009,7 @@
               </w:rPr>
             </w:pPr>
             <w:r>
-              <w:t>CUP 53,072.50</w:t>
+              <w:t>CUP 53,820.00</w:t>
             </w:r>
           </w:p>
         </w:tc>
@@ -22057,7 +22057,7 @@
               </w:rPr>
             </w:pPr>
             <w:r>
-              <w:t>CUP 2,041.25</w:t>
+              <w:t>CUP 2,070.00</w:t>
             </w:r>
           </w:p>
         </w:tc>
@@ -22105,7 +22105,7 @@
               </w:rPr>
             </w:pPr>
             <w:r>
-              <w:t>CUP 2,857.75</w:t>
+              <w:t>CUP 2,898.00</w:t>
             </w:r>
           </w:p>
         </w:tc>
@@ -22155,7 +22155,7 @@
               </w:rPr>
             </w:pPr>
             <w:r>
-              <w:t>CUP 2,041.25</w:t>
+              <w:t>CUP 2,070.00</w:t>
             </w:r>
           </w:p>
         </w:tc>
@@ -22207,7 +22207,7 @@
               </w:rPr>
             </w:pPr>
             <w:r>
-              <w:t>CUP 14,288.75</w:t>
+              <w:t>CUP 14,490.00</w:t>
             </w:r>
           </w:p>
         </w:tc>
@@ -22258,7 +22258,7 @@
               </w:rPr>
             </w:pPr>
             <w:r>
-              <w:t>CUP 6,123.75</w:t>
+              <w:t>CUP 6,210.00</w:t>
             </w:r>
           </w:p>
         </w:tc>
@@ -22309,7 +22309,7 @@
               </w:rPr>
             </w:pPr>
             <w:r>
-              <w:t>CUP 10,206.25</w:t>
+              <w:t>CUP 10,350.00</w:t>
             </w:r>
           </w:p>
         </w:tc>
@@ -22353,7 +22353,7 @@
               <w:outlineLvl w:val="1"/>
             </w:pPr>
             <w:r>
-              <w:t>CUP 4,082.50</w:t>
+              <w:t>CUP 4,140.00</w:t>
             </w:r>
           </w:p>
         </w:tc>
@@ -22397,7 +22397,7 @@
               <w:outlineLvl w:val="1"/>
             </w:pPr>
             <w:r>
-              <w:t>CUP 14,288.75</w:t>
+              <w:t>CUP 14,490.00</w:t>
             </w:r>
           </w:p>
         </w:tc>
@@ -22539,7 +22539,7 @@
               </w:rPr>
             </w:pPr>
             <w:r>
-              <w:t>CUP 102,062.50</w:t>
+              <w:t>CUP 103,500.00</w:t>
             </w:r>
           </w:p>
         </w:tc>
@@ -22588,7 +22588,7 @@
               </w:rPr>
             </w:pPr>
             <w:r>
-              <w:t>CUP 57,155.00</w:t>
+              <w:t>CUP 57,960.00</w:t>
             </w:r>
           </w:p>
         </w:tc>
@@ -22636,7 +22636,7 @@
               </w:rPr>
             </w:pPr>
             <w:r>
-              <w:t>CUP 57,155.00</w:t>
+              <w:t>CUP 57,960.00</w:t>
             </w:r>
           </w:p>
         </w:tc>
@@ -22684,7 +22684,7 @@
               </w:rPr>
             </w:pPr>
             <w:r>
-              <w:t>CUP 81,650.00</w:t>
+              <w:t>CUP 82,800.00</w:t>
             </w:r>
           </w:p>
         </w:tc>
@@ -22733,7 +22733,7 @@
               </w:rPr>
             </w:pPr>
             <w:r>
-              <w:t>CUP 65,320.00</w:t>
+              <w:t>CUP 66,240.00</w:t>
             </w:r>
           </w:p>
         </w:tc>
@@ -22791,7 +22791,7 @@
               </w:rPr>
             </w:pPr>
             <w:r>
-              <w:t>CUP 73,485.00</w:t>
+              <w:t>CUP 74,520.00</w:t>
             </w:r>
           </w:p>
         </w:tc>
@@ -22839,7 +22839,7 @@
               </w:rPr>
             </w:pPr>
             <w:r>
-              <w:t>CUP 73,485.00</w:t>
+              <w:t>CUP 74,520.00</w:t>
             </w:r>
           </w:p>
         </w:tc>
@@ -22924,7 +22924,7 @@
               </w:rPr>
             </w:pPr>
             <w:r>
-              <w:t>CUP 48,990.00</w:t>
+              <w:t>CUP 49,680.00</w:t>
             </w:r>
           </w:p>
         </w:tc>
@@ -22972,7 +22972,7 @@
               </w:rPr>
             </w:pPr>
             <w:r>
-              <w:t>CUP 14,288.75</w:t>
+              <w:t>CUP 14,490.00</w:t>
             </w:r>
           </w:p>
         </w:tc>
@@ -23020,7 +23020,7 @@
               </w:rPr>
             </w:pPr>
             <w:r>
-              <w:t>CUP 14,288.75</w:t>
+              <w:t>CUP 14,490.00</w:t>
             </w:r>
           </w:p>
         </w:tc>
@@ -23068,7 +23068,7 @@
               </w:rPr>
             </w:pPr>
             <w:r>
-              <w:t>CUP 16,330.00</w:t>
+              <w:t>CUP 16,560.00</w:t>
             </w:r>
           </w:p>
         </w:tc>
@@ -23116,7 +23116,7 @@
               </w:rPr>
             </w:pPr>
             <w:r>
-              <w:t>CUP 40,825.00</w:t>
+              <w:t>CUP 41,400.00</w:t>
             </w:r>
           </w:p>
         </w:tc>
@@ -23156,7 +23156,7 @@
           </w:tcPr>
           <w:p>
             <w:r>
-              <w:t>CUP 10,206.25</w:t>
+              <w:t>CUP 10,350.00</w:t>
             </w:r>
           </w:p>
         </w:tc>
@@ -23204,7 +23204,7 @@
               </w:rPr>
             </w:pPr>
             <w:r>
-              <w:t>CUP 10,206.25</w:t>
+              <w:t>CUP 10,350.00</w:t>
             </w:r>
           </w:p>
         </w:tc>
@@ -23252,7 +23252,7 @@
               </w:rPr>
             </w:pPr>
             <w:r>
-              <w:t>CUP 10,206.25</w:t>
+              <w:t>CUP 10,350.00</w:t>
             </w:r>
           </w:p>
         </w:tc>
@@ -23301,7 +23301,7 @@
               </w:rPr>
             </w:pPr>
             <w:r>
-              <w:t>CUP 22,453.75</w:t>
+              <w:t>CUP 22,770.00</w:t>
             </w:r>
           </w:p>
         </w:tc>
@@ -23349,7 +23349,7 @@
               </w:rPr>
             </w:pPr>
             <w:r>
-              <w:t>CUP 24,495.00</w:t>
+              <w:t>CUP 24,840.00</w:t>
             </w:r>
           </w:p>
         </w:tc>
@@ -23397,7 +23397,7 @@
               </w:rPr>
             </w:pPr>
             <w:r>
-              <w:t>CUP 32,660.00</w:t>
+              <w:t>CUP 33,120.00</w:t>
             </w:r>
           </w:p>
         </w:tc>
@@ -23445,7 +23445,7 @@
               </w:rPr>
             </w:pPr>
             <w:r>
-              <w:t>CUP 24,495.00</w:t>
+              <w:t>CUP 24,840.00</w:t>
             </w:r>
           </w:p>
         </w:tc>
@@ -23493,7 +23493,7 @@
               </w:rPr>
             </w:pPr>
             <w:r>
-              <w:t>CUP 24,495.00</w:t>
+              <w:t>CUP 24,840.00</w:t>
             </w:r>
           </w:p>
         </w:tc>
@@ -23541,7 +23541,7 @@
               </w:rPr>
             </w:pPr>
             <w:r>
-              <w:t>CUP 32,660.00</w:t>
+              <w:t>CUP 33,120.00</w:t>
             </w:r>
           </w:p>
         </w:tc>
@@ -23590,7 +23590,7 @@
               </w:rPr>
             </w:pPr>
             <w:r>
-              <w:t>CUP 18,371.25</w:t>
+              <w:t>CUP 18,630.00</w:t>
             </w:r>
           </w:p>
         </w:tc>
@@ -23639,7 +23639,7 @@
               </w:rPr>
             </w:pPr>
             <w:r>
-              <w:t>CUP 408.25</w:t>
+              <w:t>CUP 414.00</w:t>
             </w:r>
           </w:p>
         </w:tc>
@@ -23698,7 +23698,7 @@
               </w:rPr>
             </w:pPr>
             <w:r>
-              <w:t>CUP 32,660.00</w:t>
+              <w:t>CUP 33,120.00</w:t>
             </w:r>
           </w:p>
         </w:tc>
@@ -23746,7 +23746,7 @@
               </w:rPr>
             </w:pPr>
             <w:r>
-              <w:t>CUP 32,660.00</w:t>
+              <w:t>CUP 33,120.00</w:t>
             </w:r>
           </w:p>
         </w:tc>
@@ -23794,7 +23794,7 @@
               </w:rPr>
             </w:pPr>
             <w:r>
-              <w:t>CUP 32,660.00</w:t>
+              <w:t>CUP 33,120.00</w:t>
             </w:r>
           </w:p>
         </w:tc>
@@ -23842,7 +23842,7 @@
               </w:rPr>
             </w:pPr>
             <w:r>
-              <w:t>CUP 4,082.50</w:t>
+              <w:t>CUP 4,140.00</w:t>
             </w:r>
           </w:p>
         </w:tc>
@@ -23890,7 +23890,7 @@
               </w:rPr>
             </w:pPr>
             <w:r>
-              <w:t>CUP 4,082.50</w:t>
+              <w:t>CUP 4,140.00</w:t>
             </w:r>
           </w:p>
         </w:tc>
@@ -23938,7 +23938,7 @@
               </w:rPr>
             </w:pPr>
             <w:r>
-              <w:t>CUP 2,041.25</w:t>
+              <w:t>CUP 2,070.00</w:t>
             </w:r>
           </w:p>
         </w:tc>
@@ -24004,7 +24004,7 @@
               </w:rPr>
             </w:pPr>
             <w:r>
-              <w:t>CUP 10,206.25</w:t>
+              <w:t>CUP 10,350.00</w:t>
             </w:r>
           </w:p>
         </w:tc>
@@ -24052,7 +24052,7 @@
               </w:rPr>
             </w:pPr>
             <w:r>
-              <w:t>CUP 10,206.25</w:t>
+              <w:t>CUP 10,350.00</w:t>
             </w:r>
           </w:p>
         </w:tc>
@@ -24100,7 +24100,7 @@
               </w:rPr>
             </w:pPr>
             <w:r>
-              <w:t>CUP 40,825.00</w:t>
+              <w:t>CUP 41,400.00</w:t>
             </w:r>
           </w:p>
         </w:tc>
@@ -24149,7 +24149,7 @@
               </w:rPr>
             </w:pPr>
             <w:r>
-              <w:t>CUP 30,618.75</w:t>
+              <w:t>CUP 31,050.00</w:t>
             </w:r>
           </w:p>
         </w:tc>
@@ -24198,7 +24198,7 @@
               </w:rPr>
             </w:pPr>
             <w:r>
-              <w:t>CUP 16,330.00</w:t>
+              <w:t>CUP 16,560.00</w:t>
             </w:r>
           </w:p>
         </w:tc>
@@ -24247,7 +24247,7 @@
               </w:rPr>
             </w:pPr>
             <w:r>
-              <w:t>CUP 6,123.75</w:t>
+              <w:t>CUP 6,210.00</w:t>
             </w:r>
           </w:p>
         </w:tc>
@@ -24295,7 +24295,7 @@
               </w:rPr>
             </w:pPr>
             <w:r>
-              <w:t>CUP 12,247.50</w:t>
+              <w:t>CUP 12,420.00</w:t>
             </w:r>
           </w:p>
         </w:tc>
@@ -24343,7 +24343,7 @@
               </w:rPr>
             </w:pPr>
             <w:r>
-              <w:t>CUP 24,495.00</w:t>
+              <w:t>CUP 24,840.00</w:t>
             </w:r>
           </w:p>
         </w:tc>
@@ -24409,7 +24409,7 @@
               </w:rPr>
             </w:pPr>
             <w:r>
-              <w:t>CUP 14,288.75</w:t>
+              <w:t>CUP 14,490.00</w:t>
             </w:r>
           </w:p>
         </w:tc>
@@ -24457,7 +24457,7 @@
               </w:rPr>
             </w:pPr>
             <w:r>
-              <w:t>CUP 65,320.00</w:t>
+              <w:t>CUP 66,240.00</w:t>
             </w:r>
           </w:p>
         </w:tc>
@@ -24505,7 +24505,7 @@
               </w:rPr>
             </w:pPr>
             <w:r>
-              <w:t>CUP 65,320.00</w:t>
+              <w:t>CUP 66,240.00</w:t>
             </w:r>
           </w:p>
         </w:tc>
@@ -24571,7 +24571,7 @@
               </w:rPr>
             </w:pPr>
             <w:r>
-              <w:t>CUP 65,320.00</w:t>
+              <w:t>CUP 66,240.00</w:t>
             </w:r>
           </w:p>
         </w:tc>
@@ -24619,7 +24619,7 @@
               </w:rPr>
             </w:pPr>
             <w:r>
-              <w:t>CUP 65,320.00</w:t>
+              <w:t>CUP 66,240.00</w:t>
             </w:r>
           </w:p>
         </w:tc>
@@ -24688,7 +24688,7 @@
               </w:rPr>
             </w:pPr>
             <w:r>
-              <w:t>CUP 12,247.50</w:t>
+              <w:t>CUP 12,420.00</w:t>
             </w:r>
           </w:p>
         </w:tc>
@@ -24736,7 +24736,7 @@
               </w:rPr>
             </w:pPr>
             <w:r>
-              <w:t>CUP 6,123.75</w:t>
+              <w:t>CUP 6,210.00</w:t>
             </w:r>
           </w:p>
         </w:tc>
@@ -24784,7 +24784,7 @@
               </w:rPr>
             </w:pPr>
             <w:r>
-              <w:t>CUP 8,165.00</w:t>
+              <w:t>CUP 8,280.00</w:t>
             </w:r>
           </w:p>
         </w:tc>
@@ -24832,7 +24832,7 @@
               </w:rPr>
             </w:pPr>
             <w:r>
-              <w:t>CUP 16,330.00</w:t>
+              <w:t>CUP 16,560.00</w:t>
             </w:r>
           </w:p>
         </w:tc>
@@ -24880,7 +24880,7 @@
               </w:rPr>
             </w:pPr>
             <w:r>
-              <w:t>CUP 16,330.00</w:t>
+              <w:t>CUP 16,560.00</w:t>
             </w:r>
           </w:p>
         </w:tc>
@@ -24928,7 +24928,7 @@
               </w:rPr>
             </w:pPr>
             <w:r>
-              <w:t>CUP 61,237.50</w:t>
+              <w:t>CUP 62,100.00</w:t>
             </w:r>
           </w:p>
         </w:tc>
@@ -24976,7 +24976,7 @@
               </w:rPr>
             </w:pPr>
             <w:r>
-              <w:t>CUP 81,650.00</w:t>
+              <w:t>CUP 82,800.00</w:t>
             </w:r>
           </w:p>
         </w:tc>
@@ -25024,7 +25024,7 @@
               </w:rPr>
             </w:pPr>
             <w:r>
-              <w:t>CUP 20,412.50</w:t>
+              <w:t>CUP 20,700.00</w:t>
             </w:r>
           </w:p>
         </w:tc>
@@ -25072,7 +25072,7 @@
               </w:rPr>
             </w:pPr>
             <w:r>
-              <w:t>CUP 40,825.00</w:t>
+              <w:t>CUP 41,400.00</w:t>
             </w:r>
           </w:p>
         </w:tc>
@@ -25120,7 +25120,7 @@
               </w:rPr>
             </w:pPr>
             <w:r>
-              <w:t>CUP 40,825.00</w:t>
+              <w:t>CUP 41,400.00</w:t>
             </w:r>
           </w:p>
         </w:tc>
@@ -25168,7 +25168,7 @@
               </w:rPr>
             </w:pPr>
             <w:r>
-              <w:t>CUP 65,320.00</w:t>
+              <w:t>CUP 66,240.00</w:t>
             </w:r>
           </w:p>
         </w:tc>
@@ -25216,7 +25216,7 @@
               </w:rPr>
             </w:pPr>
             <w:r>
-              <w:t>CUP 65,320.00</w:t>
+              <w:t>CUP 66,240.00</w:t>
             </w:r>
           </w:p>
         </w:tc>
@@ -25265,7 +25265,7 @@
               </w:rPr>
             </w:pPr>
             <w:r>
-              <w:t>CUP 102,062.50</w:t>
+              <w:t>CUP 103,500.00</w:t>
             </w:r>
           </w:p>
         </w:tc>
@@ -25313,7 +25313,7 @@
               </w:rPr>
             </w:pPr>
             <w:r>
-              <w:t>CUP 102,062.50</w:t>
+              <w:t>CUP 103,500.00</w:t>
             </w:r>
           </w:p>
         </w:tc>
@@ -25361,7 +25361,7 @@
               </w:rPr>
             </w:pPr>
             <w:r>
-              <w:t>CUP 93,897.50</w:t>
+              <w:t>CUP 95,220.00</w:t>
             </w:r>
           </w:p>
         </w:tc>
@@ -25409,7 +25409,7 @@
               </w:rPr>
             </w:pPr>
             <w:r>
-              <w:t>CUP 102,062.50</w:t>
+              <w:t>CUP 103,500.00</w:t>
             </w:r>
           </w:p>
         </w:tc>
@@ -25457,7 +25457,7 @@
               </w:rPr>
             </w:pPr>
             <w:r>
-              <w:t>CUP 102,062.50</w:t>
+              <w:t>CUP 103,500.00</w:t>
             </w:r>
           </w:p>
         </w:tc>
@@ -25506,7 +25506,7 @@
               </w:rPr>
             </w:pPr>
             <w:r>
-              <w:t>CUP 102,062.50</w:t>
+              <w:t>CUP 103,500.00</w:t>
             </w:r>
           </w:p>
         </w:tc>
@@ -25555,7 +25555,7 @@
               </w:rPr>
             </w:pPr>
             <w:r>
-              <w:t>CUP 61,237.50</w:t>
+              <w:t>CUP 62,100.00</w:t>
             </w:r>
           </w:p>
         </w:tc>
@@ -25604,7 +25604,7 @@
               </w:rPr>
             </w:pPr>
             <w:r>
-              <w:t>CUP 81,650.00</w:t>
+              <w:t>CUP 82,800.00</w:t>
             </w:r>
           </w:p>
         </w:tc>
@@ -25652,7 +25652,7 @@
               </w:rPr>
             </w:pPr>
             <w:r>
-              <w:t>CUP 89,815.00</w:t>
+              <w:t>CUP 91,080.00</w:t>
             </w:r>
           </w:p>
         </w:tc>
@@ -25700,7 +25700,7 @@
               </w:rPr>
             </w:pPr>
             <w:r>
-              <w:t>CUP 89,815.00</w:t>
+              <w:t>CUP 91,080.00</w:t>
             </w:r>
           </w:p>
         </w:tc>
@@ -25748,7 +25748,7 @@
               </w:rPr>
             </w:pPr>
             <w:r>
-              <w:t>CUP 89,815.00</w:t>
+              <w:t>CUP 91,080.00</w:t>
             </w:r>
           </w:p>
         </w:tc>
@@ -25796,7 +25796,7 @@
               </w:rPr>
             </w:pPr>
             <w:r>
-              <w:t>CUP 28,577.50</w:t>
+              <w:t>CUP 28,980.00</w:t>
             </w:r>
           </w:p>
         </w:tc>
@@ -25844,7 +25844,7 @@
               </w:rPr>
             </w:pPr>
             <w:r>
-              <w:t>CUP 28,577.50</w:t>
+              <w:t>CUP 28,980.00</w:t>
             </w:r>
           </w:p>
         </w:tc>
@@ -25892,7 +25892,7 @@
               </w:rPr>
             </w:pPr>
             <w:r>
-              <w:t>CUP 57,155.00</w:t>
+              <w:t>CUP 57,960.00</w:t>
             </w:r>
           </w:p>
         </w:tc>
@@ -25940,7 +25940,7 @@
               </w:rPr>
             </w:pPr>
             <w:r>
-              <w:t>CUP 57,155.00</w:t>
+              <w:t>CUP 57,960.00</w:t>
             </w:r>
           </w:p>
         </w:tc>
@@ -25988,7 +25988,7 @@
               </w:rPr>
             </w:pPr>
             <w:r>
-              <w:t>CUP 73,485.00</w:t>
+              <w:t>CUP 74,520.00</w:t>
             </w:r>
           </w:p>
         </w:tc>
@@ -26036,7 +26036,7 @@
               </w:rPr>
             </w:pPr>
             <w:r>
-              <w:t>CUP 24,495.00</w:t>
+              <w:t>CUP 24,840.00</w:t>
             </w:r>
           </w:p>
         </w:tc>
@@ -26084,7 +26084,7 @@
               </w:rPr>
             </w:pPr>
             <w:r>
-              <w:t>CUP 24,495.00</w:t>
+              <w:t>CUP 24,840.00</w:t>
             </w:r>
           </w:p>
         </w:tc>
@@ -26132,7 +26132,7 @@
               </w:rPr>
             </w:pPr>
             <w:r>
-              <w:t>CUP 48,990.00</w:t>
+              <w:t>CUP 49,680.00</w:t>
             </w:r>
           </w:p>
         </w:tc>
@@ -26181,7 +26181,7 @@
               </w:rPr>
             </w:pPr>
             <w:r>
-              <w:t>CUP 61,237.50</w:t>
+              <w:t>CUP 62,100.00</w:t>
             </w:r>
           </w:p>
         </w:tc>
@@ -26230,7 +26230,7 @@
               </w:rPr>
             </w:pPr>
             <w:r>
-              <w:t>CUP 4,082.50</w:t>
+              <w:t>CUP 4,140.00</w:t>
             </w:r>
           </w:p>
         </w:tc>
@@ -26279,7 +26279,7 @@
               </w:rPr>
             </w:pPr>
             <w:r>
-              <w:t>CUP 4,082.50</w:t>
+              <w:t>CUP 4,140.00</w:t>
             </w:r>
           </w:p>
         </w:tc>
@@ -26328,7 +26328,7 @@
               </w:rPr>
             </w:pPr>
             <w:r>
-              <w:t>CUP 4,082.50</w:t>
+              <w:t>CUP 4,140.00</w:t>
             </w:r>
           </w:p>
         </w:tc>
@@ -26377,7 +26377,7 @@
               </w:rPr>
             </w:pPr>
             <w:r>
-              <w:t>CUP 4,082.50</w:t>
+              <w:t>CUP 4,140.00</w:t>
             </w:r>
           </w:p>
         </w:tc>
@@ -26426,7 +26426,7 @@
               </w:rPr>
             </w:pPr>
             <w:r>
-              <w:t>CUP 6,123.75</w:t>
+              <w:t>CUP 6,210.00</w:t>
             </w:r>
           </w:p>
         </w:tc>
@@ -26466,7 +26466,7 @@
           </w:tcPr>
           <w:p>
             <w:r>
-              <w:t>CUP 32,660.00</w:t>
+              <w:t>CUP 33,120.00</w:t>
             </w:r>
           </w:p>
         </w:tc>
@@ -26506,7 +26506,7 @@
           </w:tcPr>
           <w:p>
             <w:r>
-              <w:t>CUP 32,660.00</w:t>
+              <w:t>CUP 33,120.00</w:t>
             </w:r>
           </w:p>
         </w:tc>
@@ -26554,7 +26554,7 @@
               </w:rPr>
             </w:pPr>
             <w:r>
-              <w:t>CUP 10,206.25</w:t>
+              <w:t>CUP 10,350.00</w:t>
             </w:r>
           </w:p>
         </w:tc>
@@ -26602,7 +26602,7 @@
               </w:rPr>
             </w:pPr>
             <w:r>
-              <w:t>CUP 10,206.25</w:t>
+              <w:t>CUP 10,350.00</w:t>
             </w:r>
           </w:p>
         </w:tc>
@@ -26651,7 +26651,7 @@
               </w:rPr>
             </w:pPr>
             <w:r>
-              <w:t>CUP 8,165.00</w:t>
+              <w:t>CUP 8,280.00</w:t>
             </w:r>
           </w:p>
         </w:tc>
@@ -26699,7 +26699,7 @@
               </w:rPr>
             </w:pPr>
             <w:r>
-              <w:t>CUP 8,165.00</w:t>
+              <w:t>CUP 8,280.00</w:t>
             </w:r>
           </w:p>
         </w:tc>
@@ -26748,7 +26748,7 @@
               </w:rPr>
             </w:pPr>
             <w:r>
-              <w:t>CUP 4,082.50</w:t>
+              <w:t>CUP 4,140.00</w:t>
             </w:r>
           </w:p>
         </w:tc>
@@ -26797,7 +26797,7 @@
               </w:rPr>
             </w:pPr>
             <w:r>
-              <w:t>CUP 24,495.00</w:t>
+              <w:t>CUP 24,840.00</w:t>
             </w:r>
           </w:p>
         </w:tc>
@@ -26845,7 +26845,7 @@
               </w:rPr>
             </w:pPr>
             <w:r>
-              <w:t>CUP 24,495.00</w:t>
+              <w:t>CUP 24,840.00</w:t>
             </w:r>
           </w:p>
         </w:tc>
@@ -26893,7 +26893,7 @@
               </w:rPr>
             </w:pPr>
             <w:r>
-              <w:t>CUP 4,082.50</w:t>
+              <w:t>CUP 4,140.00</w:t>
             </w:r>
           </w:p>
         </w:tc>
@@ -26941,7 +26941,7 @@
               </w:rPr>
             </w:pPr>
             <w:r>
-              <w:t>CUP 6,123.75</w:t>
+              <w:t>CUP 6,210.00</w:t>
             </w:r>
           </w:p>
         </w:tc>
@@ -26989,7 +26989,7 @@
               </w:rPr>
             </w:pPr>
             <w:r>
-              <w:t>CUP 4,082.50</w:t>
+              <w:t>CUP 4,140.00</w:t>
             </w:r>
           </w:p>
         </w:tc>
@@ -27037,7 +27037,7 @@
               </w:rPr>
             </w:pPr>
             <w:r>
-              <w:t>CUP 6,123.75</w:t>
+              <w:t>CUP 6,210.00</w:t>
             </w:r>
           </w:p>
         </w:tc>
@@ -27085,7 +27085,7 @@
               </w:rPr>
             </w:pPr>
             <w:r>
-              <w:t>CUP 6,123.75</w:t>
+              <w:t>CUP 6,210.00</w:t>
             </w:r>
           </w:p>
         </w:tc>
@@ -27133,7 +27133,7 @@
               </w:rPr>
             </w:pPr>
             <w:r>
-              <w:t>CUP 6,123.75</w:t>
+              <w:t>CUP 6,210.00</w:t>
             </w:r>
           </w:p>
         </w:tc>
@@ -27181,7 +27181,7 @@
               </w:rPr>
             </w:pPr>
             <w:r>
-              <w:t>CUP 102,062.50</w:t>
+              <w:t>CUP 103,500.00</w:t>
             </w:r>
           </w:p>
         </w:tc>
@@ -27230,7 +27230,7 @@
               </w:rPr>
             </w:pPr>
             <w:r>
-              <w:t>CUP 57,155.00</w:t>
+              <w:t>CUP 57,960.00</w:t>
             </w:r>
           </w:p>
         </w:tc>
@@ -27279,7 +27279,7 @@
               </w:rPr>
             </w:pPr>
             <w:r>
-              <w:t>CUP 61,237.50</w:t>
+              <w:t>CUP 62,100.00</w:t>
             </w:r>
           </w:p>
         </w:tc>
@@ -27328,7 +27328,7 @@
               </w:rPr>
             </w:pPr>
             <w:r>
-              <w:t>CUP 61,237.50</w:t>
+              <w:t>CUP 62,100.00</w:t>
             </w:r>
           </w:p>
         </w:tc>
@@ -27377,7 +27377,7 @@
               </w:rPr>
             </w:pPr>
             <w:r>
-              <w:t>CUP 57,155.00</w:t>
+              <w:t>CUP 57,960.00</w:t>
             </w:r>
           </w:p>
         </w:tc>
@@ -27425,7 +27425,7 @@
               </w:rPr>
             </w:pPr>
             <w:r>
-              <w:t>CUP 48,990.00</w:t>
+              <w:t>CUP 49,680.00</w:t>
             </w:r>
           </w:p>
         </w:tc>
@@ -27473,7 +27473,7 @@
               </w:rPr>
             </w:pPr>
             <w:r>
-              <w:t>CUP 81,650.00</w:t>
+              <w:t>CUP 82,800.00</w:t>
             </w:r>
           </w:p>
         </w:tc>
@@ -27521,7 +27521,7 @@
               </w:rPr>
             </w:pPr>
             <w:r>
-              <w:t>CUP 93,897.50</w:t>
+              <w:t>CUP 95,220.00</w:t>
             </w:r>
           </w:p>
         </w:tc>
@@ -27569,7 +27569,7 @@
               </w:rPr>
             </w:pPr>
             <w:r>
-              <w:t>CUP 142,887.50</w:t>
+              <w:t>CUP 144,900.00</w:t>
             </w:r>
           </w:p>
         </w:tc>
@@ -27618,7 +27618,7 @@
               </w:rPr>
             </w:pPr>
             <w:r>
-              <w:t>CUP 73,485.00</w:t>
+              <w:t>CUP 74,520.00</w:t>
             </w:r>
           </w:p>
         </w:tc>
@@ -27666,7 +27666,7 @@
               </w:rPr>
             </w:pPr>
             <w:r>
-              <w:t>CUP 14,288.75</w:t>
+              <w:t>CUP 14,490.00</w:t>
             </w:r>
           </w:p>
         </w:tc>
@@ -27714,7 +27714,7 @@
               </w:rPr>
             </w:pPr>
             <w:r>
-              <w:t>CUP 14,288.75</w:t>
+              <w:t>CUP 14,490.00</w:t>
             </w:r>
           </w:p>
         </w:tc>
@@ -27762,7 +27762,7 @@
               </w:rPr>
             </w:pPr>
             <w:r>
-              <w:t>CUP 16,330.00</w:t>
+              <w:t>CUP 16,560.00</w:t>
             </w:r>
           </w:p>
         </w:tc>
@@ -27810,7 +27810,7 @@
               </w:rPr>
             </w:pPr>
             <w:r>
-              <w:t>CUP 28,577.50</w:t>
+              <w:t>CUP 28,980.00</w:t>
             </w:r>
           </w:p>
         </w:tc>
@@ -27859,7 +27859,7 @@
               </w:rPr>
             </w:pPr>
             <w:r>
-              <w:t>CUP 24,495.00</w:t>
+              <w:t>CUP 24,840.00</w:t>
             </w:r>
           </w:p>
         </w:tc>
@@ -27907,7 +27907,7 @@
               </w:rPr>
             </w:pPr>
             <w:r>
-              <w:t>CUP 18,371.25</w:t>
+              <w:t>CUP 18,630.00</w:t>
             </w:r>
           </w:p>
         </w:tc>
@@ -27955,7 +27955,7 @@
               </w:rPr>
             </w:pPr>
             <w:r>
-              <w:t>CUP 10,206.25</w:t>
+              <w:t>CUP 10,350.00</w:t>
             </w:r>
           </w:p>
         </w:tc>
@@ -28003,7 +28003,7 @@
               </w:rPr>
             </w:pPr>
             <w:r>
-              <w:t>CUP 18,371.25</w:t>
+              <w:t>CUP 18,630.00</w:t>
             </w:r>
           </w:p>
         </w:tc>
@@ -28051,7 +28051,7 @@
               </w:rPr>
             </w:pPr>
             <w:r>
-              <w:t>CUP 65,320.00</w:t>
+              <w:t>CUP 66,240.00</w:t>
             </w:r>
           </w:p>
         </w:tc>
@@ -28099,7 +28099,7 @@
               </w:rPr>
             </w:pPr>
             <w:r>
-              <w:t>CUP 61,237.50</w:t>
+              <w:t>CUP 62,100.00</w:t>
             </w:r>
           </w:p>
         </w:tc>
@@ -28147,7 +28147,7 @@
               </w:rPr>
             </w:pPr>
             <w:r>
-              <w:t>CUP 81,650.00</w:t>
+              <w:t>CUP 82,800.00</w:t>
             </w:r>
           </w:p>
         </w:tc>
@@ -28195,7 +28195,7 @@
               </w:rPr>
             </w:pPr>
             <w:r>
-              <w:t>CUP 57,155.00</w:t>
+              <w:t>CUP 57,960.00</w:t>
             </w:r>
           </w:p>
         </w:tc>
@@ -28244,7 +28244,7 @@
               </w:rPr>
             </w:pPr>
             <w:r>
-              <w:t>CUP 53,072.50</w:t>
+              <w:t>CUP 53,820.00</w:t>
             </w:r>
           </w:p>
         </w:tc>
@@ -28292,7 +28292,7 @@
               </w:rPr>
             </w:pPr>
             <w:r>
-              <w:t>CUP 32,660.00</w:t>
+              <w:t>CUP 33,120.00</w:t>
             </w:r>
           </w:p>
         </w:tc>
@@ -28340,7 +28340,7 @@
               </w:rPr>
             </w:pPr>
             <w:r>
-              <w:t>CUP 40,825.00</w:t>
+              <w:t>CUP 41,400.00</w:t>
             </w:r>
           </w:p>
         </w:tc>
@@ -28388,7 +28388,7 @@
               </w:rPr>
             </w:pPr>
             <w:r>
-              <w:t>CUP 40,825.00</w:t>
+              <w:t>CUP 41,400.00</w:t>
             </w:r>
           </w:p>
         </w:tc>
@@ -28436,7 +28436,7 @@
               </w:rPr>
             </w:pPr>
             <w:r>
-              <w:t>CUP 48,990.00</w:t>
+              <w:t>CUP 49,680.00</w:t>
             </w:r>
           </w:p>
         </w:tc>
@@ -28484,7 +28484,7 @@
               </w:rPr>
             </w:pPr>
             <w:r>
-              <w:t>CUP 40,825.00</w:t>
+              <w:t>CUP 41,400.00</w:t>
             </w:r>
           </w:p>
         </w:tc>
@@ -28532,7 +28532,7 @@
               </w:rPr>
             </w:pPr>
             <w:r>
-              <w:t>CUP 48,990.00</w:t>
+              <w:t>CUP 49,680.00</w:t>
             </w:r>
           </w:p>
         </w:tc>
@@ -28580,7 +28580,7 @@
               </w:rPr>
             </w:pPr>
             <w:r>
-              <w:t>CUP 73,485.00</w:t>
+              <w:t>CUP 74,520.00</w:t>
             </w:r>
           </w:p>
         </w:tc>
@@ -28628,7 +28628,7 @@
               </w:rPr>
             </w:pPr>
             <w:r>
-              <w:t>CUP 2,041.25</w:t>
+              <w:t>CUP 2,070.00</w:t>
             </w:r>
           </w:p>
         </w:tc>
@@ -28676,7 +28676,7 @@
               </w:rPr>
             </w:pPr>
             <w:r>
-              <w:t>CUP 2,857.75</w:t>
+              <w:t>CUP 2,898.00</w:t>
             </w:r>
           </w:p>
         </w:tc>
@@ -28724,7 +28724,7 @@
               </w:rPr>
             </w:pPr>
             <w:r>
-              <w:t>CUP 3,266.00</w:t>
+              <w:t>CUP 3,312.00</w:t>
             </w:r>
           </w:p>
         </w:tc>
@@ -28772,7 +28772,7 @@
               </w:rPr>
             </w:pPr>
             <w:r>
-              <w:t>CUP 2,041.25</w:t>
+              <w:t>CUP 2,070.00</w:t>
             </w:r>
           </w:p>
         </w:tc>
@@ -28820,7 +28820,7 @@
               </w:rPr>
             </w:pPr>
             <w:r>
-              <w:t>CUP 102,062.50</w:t>
+              <w:t>CUP 103,500.00</w:t>
             </w:r>
           </w:p>
         </w:tc>
@@ -28868,7 +28868,7 @@
               </w:rPr>
             </w:pPr>
             <w:r>
-              <w:t>CUP 81,650.00</w:t>
+              <w:t>CUP 82,800.00</w:t>
             </w:r>
           </w:p>
         </w:tc>
@@ -28916,7 +28916,7 @@
               </w:rPr>
             </w:pPr>
             <w:r>
-              <w:t>CUP 81,650.00</w:t>
+              <w:t>CUP 82,800.00</w:t>
             </w:r>
           </w:p>
         </w:tc>
@@ -28964,7 +28964,7 @@
               </w:rPr>
             </w:pPr>
             <w:r>
-              <w:t>CUP 61,237.50</w:t>
+              <w:t>CUP 62,100.00</w:t>
             </w:r>
           </w:p>
         </w:tc>
@@ -29012,7 +29012,7 @@
               </w:rPr>
             </w:pPr>
             <w:r>
-              <w:t>CUP 61,237.50</w:t>
+              <w:t>CUP 62,100.00</w:t>
             </w:r>
           </w:p>
         </w:tc>
@@ -29060,7 +29060,7 @@
               </w:rPr>
             </w:pPr>
             <w:r>
-              <w:t>CUP 73,485.00</w:t>
+              <w:t>CUP 74,520.00</w:t>
             </w:r>
           </w:p>
         </w:tc>
@@ -29108,7 +29108,7 @@
               </w:rPr>
             </w:pPr>
             <w:r>
-              <w:t>CUP 73,485.00</w:t>
+              <w:t>CUP 74,520.00</w:t>
             </w:r>
           </w:p>
         </w:tc>
@@ -29157,7 +29157,7 @@
               </w:rPr>
             </w:pPr>
             <w:r>
-              <w:t>CUP 14,288.75</w:t>
+              <w:t>CUP 14,490.00</w:t>
             </w:r>
           </w:p>
         </w:tc>
@@ -29205,7 +29205,7 @@
               </w:rPr>
             </w:pPr>
             <w:r>
-              <w:t>CUP 14,288.75</w:t>
+              <w:t>CUP 14,490.00</w:t>
             </w:r>
           </w:p>
         </w:tc>
@@ -29253,7 +29253,7 @@
               </w:rPr>
             </w:pPr>
             <w:r>
-              <w:t>CUP 12,247.50</w:t>
+              <w:t>CUP 12,420.00</w:t>
             </w:r>
           </w:p>
         </w:tc>
@@ -29301,7 +29301,7 @@
               </w:rPr>
             </w:pPr>
             <w:r>
-              <w:t>CUP 16,330.00</w:t>
+              <w:t>CUP 16,560.00</w:t>
             </w:r>
           </w:p>
         </w:tc>
@@ -29349,7 +29349,7 @@
               </w:rPr>
             </w:pPr>
             <w:r>
-              <w:t>CUP 12,247.50</w:t>
+              <w:t>CUP 12,420.00</w:t>
             </w:r>
           </w:p>
         </w:tc>
@@ -29397,7 +29397,7 @@
               </w:rPr>
             </w:pPr>
             <w:r>
-              <w:t>CUP 16,330.00</w:t>
+              <w:t>CUP 16,560.00</w:t>
             </w:r>
           </w:p>
         </w:tc>
@@ -29445,7 +29445,7 @@
               </w:rPr>
             </w:pPr>
             <w:r>
-              <w:t>CUP 16,330.00</w:t>
+              <w:t>CUP 16,560.00</w:t>
             </w:r>
           </w:p>
         </w:tc>
@@ -29493,7 +29493,7 @@
               </w:rPr>
             </w:pPr>
             <w:r>
-              <w:t>CUP 16,330.00</w:t>
+              <w:t>CUP 16,560.00</w:t>
             </w:r>
           </w:p>
         </w:tc>
@@ -29541,7 +29541,7 @@
               </w:rPr>
             </w:pPr>
             <w:r>
-              <w:t>CUP 8,165.00</w:t>
+              <w:t>CUP 8,280.00</w:t>
             </w:r>
           </w:p>
         </w:tc>
@@ -29589,7 +29589,7 @@
               </w:rPr>
             </w:pPr>
             <w:r>
-              <w:t>CUP 8,165.00</w:t>
+              <w:t>CUP 8,280.00</w:t>
             </w:r>
           </w:p>
         </w:tc>
@@ -29638,7 +29638,7 @@
               </w:rPr>
             </w:pPr>
             <w:r>
-              <w:t>CUP 10,206.25</w:t>
+              <w:t>CUP 10,350.00</w:t>
             </w:r>
           </w:p>
         </w:tc>
@@ -29686,7 +29686,7 @@
               </w:rPr>
             </w:pPr>
             <w:r>
-              <w:t>CUP 4,082.50</w:t>
+              <w:t>CUP 4,140.00</w:t>
             </w:r>
           </w:p>
         </w:tc>
@@ -29735,7 +29735,7 @@
               </w:rPr>
             </w:pPr>
             <w:r>
-              <w:t>CUP 24,495.00</w:t>
+              <w:t>CUP 24,840.00</w:t>
             </w:r>
           </w:p>
         </w:tc>
@@ -29783,7 +29783,7 @@
               </w:rPr>
             </w:pPr>
             <w:r>
-              <w:t>CUP 14,288.75</w:t>
+              <w:t>CUP 14,490.00</w:t>
             </w:r>
           </w:p>
         </w:tc>
@@ -29831,7 +29831,7 @@
               </w:rPr>
             </w:pPr>
             <w:r>
-              <w:t>CUP 16,330.00</w:t>
+              <w:t>CUP 16,560.00</w:t>
             </w:r>
           </w:p>
         </w:tc>
@@ -29990,6 +29990,7 @@
                 <w:szCs w:val="20"/>
               </w:rPr>
             </w:pPr>
+            <w:bookmarkStart w:id="0" w:name="_GoBack" w:colFirst="1" w:colLast="1"/>
             <w:r>
               <w:rPr>
                 <w:rFonts w:cs="Calibri"/>
@@ -30024,7 +30025,7 @@
               </w:rPr>
             </w:pPr>
             <w:r>
-              <w:t>CUP 4,899.00</w:t>
+              <w:t>CUP 4,968.00</w:t>
             </w:r>
           </w:p>
         </w:tc>
@@ -30090,7 +30091,7 @@
               </w:rPr>
             </w:pPr>
             <w:r>
-              <w:t>CUP 20,412.50</w:t>
+              <w:t>CUP 20,700.00</w:t>
             </w:r>
           </w:p>
         </w:tc>
@@ -30156,7 +30157,7 @@
               </w:rPr>
             </w:pPr>
             <w:r>
-              <w:t>CUP 4,899.00</w:t>
+              <w:t>CUP 4,968.00</w:t>
             </w:r>
           </w:p>
         </w:tc>
@@ -30222,7 +30223,7 @@
               </w:rPr>
             </w:pPr>
             <w:r>
-              <w:t>CUP 20,412.50</w:t>
+              <w:t>CUP 20,700.00</w:t>
             </w:r>
           </w:p>
         </w:tc>
@@ -30288,7 +30289,7 @@
               </w:rPr>
             </w:pPr>
             <w:r>
-              <w:t>CUP 20,412.50</w:t>
+              <w:t>CUP 20,700.00</w:t>
             </w:r>
           </w:p>
         </w:tc>
@@ -30354,7 +30355,7 @@
               </w:rPr>
             </w:pPr>
             <w:r>
-              <w:t>CUP 6,123.75</w:t>
+              <w:t>CUP 6,210.00</w:t>
             </w:r>
           </w:p>
         </w:tc>
@@ -30420,7 +30421,7 @@
               </w:rPr>
             </w:pPr>
             <w:r>
-              <w:t>CUP 4,899.00</w:t>
+              <w:t>CUP 4,968.00</w:t>
             </w:r>
           </w:p>
         </w:tc>
@@ -30486,7 +30487,7 @@
               </w:rPr>
             </w:pPr>
             <w:r>
-              <w:t>CUP 40,825.00</w:t>
+              <w:t>CUP 41,400.00</w:t>
             </w:r>
           </w:p>
         </w:tc>
@@ -30552,7 +30553,7 @@
               </w:rPr>
             </w:pPr>
             <w:r>
-              <w:t>CUP 408.25</w:t>
+              <w:t>CUP 414.00</w:t>
             </w:r>
           </w:p>
         </w:tc>
@@ -30618,7 +30619,7 @@
               </w:rPr>
             </w:pPr>
             <w:r>
-              <w:t>CUP 4,082.50</w:t>
+              <w:t>CUP 4,140.00</w:t>
             </w:r>
           </w:p>
         </w:tc>
@@ -30684,7 +30685,7 @@
               </w:rPr>
             </w:pPr>
             <w:r>
-              <w:t>CUP 4,082.50</w:t>
+              <w:t>CUP 4,140.00</w:t>
             </w:r>
           </w:p>
         </w:tc>
@@ -30750,7 +30751,7 @@
               </w:rPr>
             </w:pPr>
             <w:r>
-              <w:t>CUP 12,247.50</w:t>
+              <w:t>CUP 12,420.00</w:t>
             </w:r>
           </w:p>
         </w:tc>
@@ -30816,7 +30817,7 @@
               </w:rPr>
             </w:pPr>
             <w:r>
-              <w:t>CUP 28,577.50</w:t>
+              <w:t>CUP 28,980.00</w:t>
             </w:r>
           </w:p>
         </w:tc>
@@ -30882,7 +30883,7 @@
               </w:rPr>
             </w:pPr>
             <w:r>
-              <w:t>CUP 32,660.00</w:t>
+              <w:t>CUP 33,120.00</w:t>
             </w:r>
           </w:p>
         </w:tc>
@@ -30948,7 +30949,7 @@
               </w:rPr>
             </w:pPr>
             <w:r>
-              <w:t>CUP 32,660.00</w:t>
+              <w:t>CUP 33,120.00</w:t>
             </w:r>
           </w:p>
         </w:tc>
@@ -31014,7 +31015,7 @@
               </w:rPr>
             </w:pPr>
             <w:r>
-              <w:t>CUP 4,899.00</w:t>
+              <w:t>CUP 4,968.00</w:t>
             </w:r>
           </w:p>
         </w:tc>
@@ -31080,7 +31081,7 @@
               </w:rPr>
             </w:pPr>
             <w:r>
-              <w:t>CUP 4,082.50</w:t>
+              <w:t>CUP 4,140.00</w:t>
             </w:r>
           </w:p>
         </w:tc>
@@ -31146,7 +31147,7 @@
               </w:rPr>
             </w:pPr>
             <w:r>
-              <w:t>CUP 6,123.75</w:t>
+              <w:t>CUP 6,210.00</w:t>
             </w:r>
           </w:p>
         </w:tc>
@@ -31212,7 +31213,7 @@
               </w:rPr>
             </w:pPr>
             <w:r>
-              <w:t>CUP 4,899.00</w:t>
+              <w:t>CUP 4,968.00</w:t>
             </w:r>
           </w:p>
         </w:tc>
@@ -31278,7 +31279,7 @@
               </w:rPr>
             </w:pPr>
             <w:r>
-              <w:t>CUP 4,899.00</w:t>
+              <w:t>CUP 4,968.00</w:t>
             </w:r>
           </w:p>
         </w:tc>
@@ -31338,7 +31339,7 @@
               <w:ind w:left="16"/>
             </w:pPr>
             <w:r>
-              <w:t>CUP 4,899.00</w:t>
+              <w:t>CUP 4,968.00</w:t>
             </w:r>
           </w:p>
         </w:tc>
@@ -31398,7 +31399,7 @@
               <w:ind w:left="16"/>
             </w:pPr>
             <w:r>
-              <w:t>CUP 4,899.00</w:t>
+              <w:t>CUP 4,968.00</w:t>
             </w:r>
           </w:p>
         </w:tc>
@@ -31458,7 +31459,7 @@
               <w:ind w:left="16"/>
             </w:pPr>
             <w:r>
-              <w:t>CUP 8,165.00</w:t>
+              <w:t>CUP 8,280.00</w:t>
             </w:r>
           </w:p>
         </w:tc>
@@ -31518,7 +31519,7 @@
               <w:ind w:left="16"/>
             </w:pPr>
             <w:r>
-              <w:t>CUP 4,899.00</w:t>
+              <w:t>CUP 4,968.00</w:t>
             </w:r>
           </w:p>
         </w:tc>
@@ -31578,7 +31579,7 @@
               <w:ind w:left="16"/>
             </w:pPr>
             <w:r>
-              <w:t>CUP 4,082.50</w:t>
+              <w:t>CUP 4,140.00</w:t>
             </w:r>
           </w:p>
         </w:tc>
@@ -31639,7 +31640,7 @@
               <w:ind w:left="16"/>
             </w:pPr>
             <w:r>
-              <w:t>CUP 4,899.00</w:t>
+              <w:t>CUP 4,968.00</w:t>
             </w:r>
           </w:p>
         </w:tc>
@@ -31698,7 +31699,7 @@
               <w:ind w:left="16"/>
             </w:pPr>
             <w:r>
-              <w:t>CUP 4,899.00</w:t>
+              <w:t>CUP 4,968.00</w:t>
             </w:r>
           </w:p>
         </w:tc>
@@ -31757,16 +31758,12 @@
               <w:ind w:left="16"/>
             </w:pPr>
             <w:r>
-              <w:t>CUP 4,082</w:t>
-            </w:r>
-            <w:bookmarkStart w:id="0" w:name="_GoBack"/>
-            <w:bookmarkEnd w:id="0"/>
-            <w:r>
-              <w:t>.50</w:t>
-            </w:r>
-          </w:p>
-        </w:tc>
-      </w:tr>
+              <w:t>CUP 4,140.00</w:t>
+            </w:r>
+          </w:p>
+        </w:tc>
+      </w:tr>
+      <w:bookmarkEnd w:id="0"/>
     </w:tbl>
     <w:p>
       <w:pPr>
@@ -38067,7 +38064,7 @@
 </file>
 
 <file path=customXml/itemProps1.xml><?xml version="1.0" encoding="utf-8"?>
-<ds:datastoreItem xmlns:ds="http://schemas.openxmlformats.org/officeDocument/2006/customXml" ds:itemID="{D29B7E6E-5B69-4B76-8EA8-62B08AEEA11C}">
+<ds:datastoreItem xmlns:ds="http://schemas.openxmlformats.org/officeDocument/2006/customXml" ds:itemID="{4583D5AC-D7E5-4DFE-A27E-3ED215E02973}">
   <ds:schemaRefs>
     <ds:schemaRef ds:uri="http://schemas.openxmlformats.org/officeDocument/2006/bibliography"/>
   </ds:schemaRefs>

</xml_diff>

<commit_message>
Actualizado Factor CUP 400 y MLC 1.33
</commit_message>
<xml_diff>
--- a/files/TODITICO_PROFORMA_CONTRATO_con_precios.docx
+++ b/files/TODITICO_PROFORMA_CONTRATO_con_precios.docx
@@ -2242,7 +2242,7 @@
               <w:spacing w:after="0"/>
             </w:pPr>
             <w:r>
-              <w:t>CUP 4,542.50</w:t>
+              <w:t>CUP 4,600.00</w:t>
             </w:r>
           </w:p>
         </w:tc>
@@ -2302,7 +2302,7 @@
               <w:spacing w:after="0"/>
             </w:pPr>
             <w:r>
-              <w:t>CUP 5,451.00</w:t>
+              <w:t>CUP 5,520.00</w:t>
             </w:r>
           </w:p>
         </w:tc>
@@ -2362,7 +2362,7 @@
               <w:spacing w:after="0"/>
             </w:pPr>
             <w:r>
-              <w:t>CUP 6,813.75</w:t>
+              <w:t>CUP 6,900.00</w:t>
             </w:r>
           </w:p>
         </w:tc>
@@ -2422,7 +2422,7 @@
               <w:spacing w:after="0"/>
             </w:pPr>
             <w:r>
-              <w:t>CUP 4,542.50</w:t>
+              <w:t>CUP 4,600.00</w:t>
             </w:r>
           </w:p>
         </w:tc>
@@ -2482,7 +2482,7 @@
               <w:spacing w:after="0"/>
             </w:pPr>
             <w:r>
-              <w:t>CUP 45,425.00</w:t>
+              <w:t>CUP 46,000.00</w:t>
             </w:r>
           </w:p>
         </w:tc>
@@ -2542,7 +2542,7 @@
               <w:spacing w:after="0"/>
             </w:pPr>
             <w:r>
-              <w:t>CUP 54,510.00</w:t>
+              <w:t>CUP 55,200.00</w:t>
             </w:r>
           </w:p>
         </w:tc>
@@ -2602,7 +2602,7 @@
               <w:spacing w:after="0"/>
             </w:pPr>
             <w:r>
-              <w:t>CUP 45,425.00</w:t>
+              <w:t>CUP 46,000.00</w:t>
             </w:r>
           </w:p>
         </w:tc>
@@ -2662,7 +2662,7 @@
               <w:spacing w:after="0"/>
             </w:pPr>
             <w:r>
-              <w:t>CUP 72,680.00</w:t>
+              <w:t>CUP 73,600.00</w:t>
             </w:r>
           </w:p>
         </w:tc>
@@ -2722,7 +2722,7 @@
               <w:spacing w:after="0"/>
             </w:pPr>
             <w:r>
-              <w:t>CUP 68,137.50</w:t>
+              <w:t>CUP 69,000.00</w:t>
             </w:r>
           </w:p>
         </w:tc>
@@ -2782,7 +2782,7 @@
               <w:spacing w:after="0"/>
             </w:pPr>
             <w:r>
-              <w:t>CUP 49,967.50</w:t>
+              <w:t>CUP 50,600.00</w:t>
             </w:r>
           </w:p>
         </w:tc>
@@ -2842,7 +2842,7 @@
               <w:spacing w:after="0"/>
             </w:pPr>
             <w:r>
-              <w:t>CUP 15,898.75</w:t>
+              <w:t>CUP 16,100.00</w:t>
             </w:r>
           </w:p>
         </w:tc>
@@ -2902,7 +2902,7 @@
               <w:spacing w:after="0"/>
             </w:pPr>
             <w:r>
-              <w:t>CUP 6,813.75</w:t>
+              <w:t>CUP 6,900.00</w:t>
             </w:r>
           </w:p>
         </w:tc>
@@ -2980,7 +2980,7 @@
               <w:spacing w:after="0"/>
             </w:pPr>
             <w:r>
-              <w:t>CUP 18,170.00</w:t>
+              <w:t>CUP 18,400.00</w:t>
             </w:r>
           </w:p>
         </w:tc>
@@ -3040,7 +3040,7 @@
               <w:spacing w:after="0"/>
             </w:pPr>
             <w:r>
-              <w:t>CUP 13,627.50</w:t>
+              <w:t>CUP 13,800.00</w:t>
             </w:r>
           </w:p>
         </w:tc>
@@ -3100,7 +3100,7 @@
               <w:spacing w:after="0"/>
             </w:pPr>
             <w:r>
-              <w:t>CUP 1,362.75</w:t>
+              <w:t>CUP 1,380.00</w:t>
             </w:r>
           </w:p>
         </w:tc>
@@ -3160,7 +3160,7 @@
               <w:spacing w:after="0"/>
             </w:pPr>
             <w:r>
-              <w:t>CUP 6,813.75</w:t>
+              <w:t>CUP 6,900.00</w:t>
             </w:r>
           </w:p>
         </w:tc>
@@ -3220,7 +3220,7 @@
               <w:spacing w:after="0"/>
             </w:pPr>
             <w:r>
-              <w:t>CUP 54,510.00</w:t>
+              <w:t>CUP 55,200.00</w:t>
             </w:r>
           </w:p>
         </w:tc>
@@ -3280,7 +3280,7 @@
               <w:spacing w:after="0"/>
             </w:pPr>
             <w:r>
-              <w:t>CUP 22,712.50</w:t>
+              <w:t>CUP 23,000.00</w:t>
             </w:r>
           </w:p>
         </w:tc>
@@ -3340,7 +3340,7 @@
               <w:spacing w:after="0"/>
             </w:pPr>
             <w:r>
-              <w:t>CUP 4,542.50</w:t>
+              <w:t>CUP 4,600.00</w:t>
             </w:r>
           </w:p>
         </w:tc>
@@ -3400,7 +3400,7 @@
               <w:spacing w:after="0"/>
             </w:pPr>
             <w:r>
-              <w:t>CUP 40,882.50</w:t>
+              <w:t>CUP 41,400.00</w:t>
             </w:r>
           </w:p>
         </w:tc>
@@ -3460,7 +3460,7 @@
               <w:spacing w:after="0"/>
             </w:pPr>
             <w:r>
-              <w:t>CUP 15,898.75</w:t>
+              <w:t>CUP 16,100.00</w:t>
             </w:r>
           </w:p>
         </w:tc>
@@ -3520,7 +3520,7 @@
               <w:spacing w:after="0"/>
             </w:pPr>
             <w:r>
-              <w:t>CUP 4,542.50</w:t>
+              <w:t>CUP 4,600.00</w:t>
             </w:r>
           </w:p>
         </w:tc>
@@ -3580,7 +3580,7 @@
               <w:spacing w:after="0"/>
             </w:pPr>
             <w:r>
-              <w:t>CUP 68,137.50</w:t>
+              <w:t>CUP 69,000.00</w:t>
             </w:r>
           </w:p>
         </w:tc>
@@ -3640,7 +3640,7 @@
               <w:spacing w:after="0"/>
             </w:pPr>
             <w:r>
-              <w:t>CUP 54,510.00</w:t>
+              <w:t>CUP 55,200.00</w:t>
             </w:r>
           </w:p>
         </w:tc>
@@ -3700,7 +3700,7 @@
               <w:spacing w:after="0"/>
             </w:pPr>
             <w:r>
-              <w:t>CUP 77,222.50</w:t>
+              <w:t>CUP 78,200.00</w:t>
             </w:r>
           </w:p>
         </w:tc>
@@ -3760,7 +3760,7 @@
               <w:spacing w:after="0"/>
             </w:pPr>
             <w:r>
-              <w:t>CUP 13,627.50</w:t>
+              <w:t>CUP 13,800.00</w:t>
             </w:r>
           </w:p>
         </w:tc>
@@ -3821,7 +3821,7 @@
               <w:spacing w:after="0"/>
             </w:pPr>
             <w:r>
-              <w:t>CUP 27,255.00</w:t>
+              <w:t>CUP 27,600.00</w:t>
             </w:r>
           </w:p>
         </w:tc>
@@ -3881,7 +3881,7 @@
               <w:spacing w:after="0"/>
             </w:pPr>
             <w:r>
-              <w:t>CUP 13,627.50</w:t>
+              <w:t>CUP 13,800.00</w:t>
             </w:r>
           </w:p>
         </w:tc>
@@ -3941,7 +3941,7 @@
               <w:spacing w:after="0"/>
             </w:pPr>
             <w:r>
-              <w:t>CUP 45,425.00</w:t>
+              <w:t>CUP 46,000.00</w:t>
             </w:r>
           </w:p>
         </w:tc>
@@ -4001,7 +4001,7 @@
               <w:spacing w:after="0"/>
             </w:pPr>
             <w:r>
-              <w:t>CUP 11,356.25</w:t>
+              <w:t>CUP 11,500.00</w:t>
             </w:r>
           </w:p>
         </w:tc>
@@ -4061,7 +4061,7 @@
               <w:spacing w:after="0"/>
             </w:pPr>
             <w:r>
-              <w:t>CUP 22,712.50</w:t>
+              <w:t>CUP 23,000.00</w:t>
             </w:r>
           </w:p>
         </w:tc>
@@ -4121,7 +4121,7 @@
               <w:spacing w:after="0"/>
             </w:pPr>
             <w:r>
-              <w:t>CUP 5,451.00</w:t>
+              <w:t>CUP 5,520.00</w:t>
             </w:r>
           </w:p>
         </w:tc>
@@ -4181,7 +4181,7 @@
               <w:spacing w:after="0"/>
             </w:pPr>
             <w:r>
-              <w:t>CUP 18,170.00</w:t>
+              <w:t>CUP 18,400.00</w:t>
             </w:r>
           </w:p>
         </w:tc>
@@ -4241,7 +4241,7 @@
               <w:spacing w:after="0"/>
             </w:pPr>
             <w:r>
-              <w:t>CUP 36,340.00</w:t>
+              <w:t>CUP 36,800.00</w:t>
             </w:r>
           </w:p>
         </w:tc>
@@ -4301,7 +4301,7 @@
               <w:spacing w:after="0"/>
             </w:pPr>
             <w:r>
-              <w:t>CUP 20,441.25</w:t>
+              <w:t>CUP 20,700.00</w:t>
             </w:r>
           </w:p>
         </w:tc>
@@ -4361,7 +4361,7 @@
               <w:spacing w:after="0"/>
             </w:pPr>
             <w:r>
-              <w:t>CUP 27,255.00</w:t>
+              <w:t>CUP 27,600.00</w:t>
             </w:r>
           </w:p>
         </w:tc>
@@ -4421,7 +4421,7 @@
               <w:spacing w:after="0"/>
             </w:pPr>
             <w:r>
-              <w:t>CUP 20,441.25</w:t>
+              <w:t>CUP 20,700.00</w:t>
             </w:r>
           </w:p>
         </w:tc>
@@ -4481,7 +4481,7 @@
               <w:spacing w:after="0"/>
             </w:pPr>
             <w:r>
-              <w:t>CUP 9,085.00</w:t>
+              <w:t>CUP 9,200.00</w:t>
             </w:r>
           </w:p>
         </w:tc>
@@ -4541,7 +4541,7 @@
               <w:spacing w:after="0"/>
             </w:pPr>
             <w:r>
-              <w:t>CUP 454.25</w:t>
+              <w:t>CUP 460.00</w:t>
             </w:r>
           </w:p>
         </w:tc>
@@ -4601,7 +4601,7 @@
               <w:spacing w:after="0"/>
             </w:pPr>
             <w:r>
-              <w:t>CUP 454.25</w:t>
+              <w:t>CUP 460.00</w:t>
             </w:r>
           </w:p>
         </w:tc>
@@ -4661,7 +4661,7 @@
               <w:spacing w:after="0"/>
             </w:pPr>
             <w:r>
-              <w:t>CUP 454.25</w:t>
+              <w:t>CUP 460.00</w:t>
             </w:r>
           </w:p>
         </w:tc>
@@ -4739,7 +4739,7 @@
               <w:spacing w:after="0"/>
             </w:pPr>
             <w:r>
-              <w:t>CUP 45,425.00</w:t>
+              <w:t>CUP 46,000.00</w:t>
             </w:r>
           </w:p>
         </w:tc>
@@ -4799,7 +4799,7 @@
               <w:spacing w:after="0"/>
             </w:pPr>
             <w:r>
-              <w:t>CUP 6,813.75</w:t>
+              <w:t>CUP 6,900.00</w:t>
             </w:r>
           </w:p>
         </w:tc>
@@ -4859,7 +4859,7 @@
               <w:spacing w:after="0"/>
             </w:pPr>
             <w:r>
-              <w:t>CUP 4,542.50</w:t>
+              <w:t>CUP 4,600.00</w:t>
             </w:r>
           </w:p>
         </w:tc>
@@ -4919,7 +4919,7 @@
               <w:spacing w:after="0"/>
             </w:pPr>
             <w:r>
-              <w:t>CUP 4,542.50</w:t>
+              <w:t>CUP 4,600.00</w:t>
             </w:r>
           </w:p>
         </w:tc>
@@ -4997,7 +4997,7 @@
               <w:spacing w:after="0"/>
             </w:pPr>
             <w:r>
-              <w:t>CUP 4,542.50</w:t>
+              <w:t>CUP 4,600.00</w:t>
             </w:r>
           </w:p>
         </w:tc>
@@ -5057,7 +5057,7 @@
               <w:spacing w:after="0"/>
             </w:pPr>
             <w:r>
-              <w:t>CUP 27,255.00</w:t>
+              <w:t>CUP 27,600.00</w:t>
             </w:r>
           </w:p>
         </w:tc>
@@ -5117,7 +5117,7 @@
               <w:spacing w:after="0"/>
             </w:pPr>
             <w:r>
-              <w:t>CUP 18,170.00</w:t>
+              <w:t>CUP 18,400.00</w:t>
             </w:r>
           </w:p>
         </w:tc>
@@ -5177,7 +5177,7 @@
               <w:spacing w:after="0"/>
             </w:pPr>
             <w:r>
-              <w:t>CUP 9,085.00</w:t>
+              <w:t>CUP 9,200.00</w:t>
             </w:r>
           </w:p>
         </w:tc>
@@ -5237,7 +5237,7 @@
               <w:spacing w:after="0"/>
             </w:pPr>
             <w:r>
-              <w:t>CUP 6,813.75</w:t>
+              <w:t>CUP 6,900.00</w:t>
             </w:r>
           </w:p>
         </w:tc>
@@ -5297,7 +5297,7 @@
               <w:spacing w:after="0"/>
             </w:pPr>
             <w:r>
-              <w:t>CUP 9,085.00</w:t>
+              <w:t>CUP 9,200.00</w:t>
             </w:r>
           </w:p>
         </w:tc>
@@ -5357,7 +5357,7 @@
               <w:spacing w:after="0"/>
             </w:pPr>
             <w:r>
-              <w:t>CUP 6,813.75</w:t>
+              <w:t>CUP 6,900.00</w:t>
             </w:r>
           </w:p>
         </w:tc>
@@ -5417,7 +5417,7 @@
               <w:spacing w:after="0"/>
             </w:pPr>
             <w:r>
-              <w:t>CUP 4,542.50</w:t>
+              <w:t>CUP 4,600.00</w:t>
             </w:r>
           </w:p>
         </w:tc>
@@ -5477,7 +5477,7 @@
               <w:spacing w:after="0"/>
             </w:pPr>
             <w:r>
-              <w:t>CUP 2,271.25</w:t>
+              <w:t>CUP 2,300.00</w:t>
             </w:r>
           </w:p>
         </w:tc>
@@ -5537,7 +5537,7 @@
               <w:spacing w:after="0"/>
             </w:pPr>
             <w:r>
-              <w:t>CUP 6,813.75</w:t>
+              <w:t>CUP 6,900.00</w:t>
             </w:r>
           </w:p>
         </w:tc>
@@ -5597,7 +5597,7 @@
               <w:spacing w:after="0"/>
             </w:pPr>
             <w:r>
-              <w:t>CUP 4,542.50</w:t>
+              <w:t>CUP 4,600.00</w:t>
             </w:r>
           </w:p>
         </w:tc>
@@ -5657,7 +5657,7 @@
               <w:spacing w:after="0"/>
             </w:pPr>
             <w:r>
-              <w:t>CUP 908.50</w:t>
+              <w:t>CUP 920.00</w:t>
             </w:r>
           </w:p>
         </w:tc>
@@ -5718,7 +5718,7 @@
               <w:spacing w:after="0"/>
             </w:pPr>
             <w:r>
-              <w:t>CUP 6,813.75</w:t>
+              <w:t>CUP 6,900.00</w:t>
             </w:r>
           </w:p>
         </w:tc>
@@ -5778,7 +5778,7 @@
               <w:spacing w:after="0"/>
             </w:pPr>
             <w:r>
-              <w:t>CUP 6,813.75</w:t>
+              <w:t>CUP 6,900.00</w:t>
             </w:r>
           </w:p>
         </w:tc>
@@ -5838,7 +5838,7 @@
               <w:spacing w:after="0"/>
             </w:pPr>
             <w:r>
-              <w:t>CUP 4,542.50</w:t>
+              <w:t>CUP 4,600.00</w:t>
             </w:r>
           </w:p>
         </w:tc>
@@ -5898,7 +5898,7 @@
               <w:spacing w:after="0"/>
             </w:pPr>
             <w:r>
-              <w:t>CUP 4,542.50</w:t>
+              <w:t>CUP 4,600.00</w:t>
             </w:r>
           </w:p>
         </w:tc>
@@ -5958,7 +5958,7 @@
               <w:spacing w:after="0"/>
             </w:pPr>
             <w:r>
-              <w:t>CUP 3,179.75</w:t>
+              <w:t>CUP 3,220.00</w:t>
             </w:r>
           </w:p>
         </w:tc>
@@ -6018,7 +6018,7 @@
               <w:spacing w:after="0"/>
             </w:pPr>
             <w:r>
-              <w:t>CUP 4,542.50</w:t>
+              <w:t>CUP 4,600.00</w:t>
             </w:r>
           </w:p>
         </w:tc>
@@ -6078,7 +6078,7 @@
               <w:spacing w:after="0"/>
             </w:pPr>
             <w:r>
-              <w:t>CUP 6,813.75</w:t>
+              <w:t>CUP 6,900.00</w:t>
             </w:r>
           </w:p>
         </w:tc>
@@ -6138,7 +6138,7 @@
               <w:spacing w:after="0"/>
             </w:pPr>
             <w:r>
-              <w:t>CUP 9,085.00</w:t>
+              <w:t>CUP 9,200.00</w:t>
             </w:r>
           </w:p>
         </w:tc>
@@ -6198,7 +6198,7 @@
               <w:spacing w:after="0"/>
             </w:pPr>
             <w:r>
-              <w:t>CUP 11,356.25</w:t>
+              <w:t>CUP 11,500.00</w:t>
             </w:r>
           </w:p>
         </w:tc>
@@ -6258,7 +6258,7 @@
               <w:spacing w:after="0"/>
             </w:pPr>
             <w:r>
-              <w:t>CUP 9,085.00</w:t>
+              <w:t>CUP 9,200.00</w:t>
             </w:r>
           </w:p>
         </w:tc>
@@ -6318,7 +6318,7 @@
               <w:spacing w:after="0"/>
             </w:pPr>
             <w:r>
-              <w:t>CUP 20,441.25</w:t>
+              <w:t>CUP 20,700.00</w:t>
             </w:r>
           </w:p>
         </w:tc>
@@ -6378,7 +6378,7 @@
               <w:spacing w:after="0"/>
             </w:pPr>
             <w:r>
-              <w:t>CUP 11,356.25</w:t>
+              <w:t>CUP 11,500.00</w:t>
             </w:r>
           </w:p>
         </w:tc>
@@ -6438,7 +6438,7 @@
               <w:spacing w:after="0"/>
             </w:pPr>
             <w:r>
-              <w:t>CUP 11,356.25</w:t>
+              <w:t>CUP 11,500.00</w:t>
             </w:r>
           </w:p>
         </w:tc>
@@ -6498,7 +6498,7 @@
               <w:spacing w:after="0"/>
             </w:pPr>
             <w:r>
-              <w:t>CUP 4,542.50</w:t>
+              <w:t>CUP 4,600.00</w:t>
             </w:r>
           </w:p>
         </w:tc>
@@ -6558,7 +6558,7 @@
               <w:spacing w:after="0"/>
             </w:pPr>
             <w:r>
-              <w:t>CUP 6,813.75</w:t>
+              <w:t>CUP 6,900.00</w:t>
             </w:r>
           </w:p>
         </w:tc>
@@ -6618,7 +6618,7 @@
               <w:spacing w:after="0"/>
             </w:pPr>
             <w:r>
-              <w:t>CUP 13,627.50</w:t>
+              <w:t>CUP 13,800.00</w:t>
             </w:r>
           </w:p>
         </w:tc>
@@ -6678,7 +6678,7 @@
               <w:spacing w:after="0"/>
             </w:pPr>
             <w:r>
-              <w:t>CUP 22,712.50</w:t>
+              <w:t>CUP 23,000.00</w:t>
             </w:r>
           </w:p>
         </w:tc>
@@ -6738,7 +6738,7 @@
               <w:spacing w:after="0"/>
             </w:pPr>
             <w:r>
-              <w:t>CUP 31,797.50</w:t>
+              <w:t>CUP 32,200.00</w:t>
             </w:r>
           </w:p>
         </w:tc>
@@ -6798,7 +6798,7 @@
               <w:spacing w:after="0"/>
             </w:pPr>
             <w:r>
-              <w:t>CUP 45,425.00</w:t>
+              <w:t>CUP 46,000.00</w:t>
             </w:r>
           </w:p>
         </w:tc>
@@ -6858,7 +6858,7 @@
               <w:spacing w:after="0"/>
             </w:pPr>
             <w:r>
-              <w:t>CUP 158,987.50</w:t>
+              <w:t>CUP 161,000.00</w:t>
             </w:r>
           </w:p>
         </w:tc>
@@ -6918,7 +6918,7 @@
               <w:spacing w:after="0"/>
             </w:pPr>
             <w:r>
-              <w:t>CUP 4,542.50</w:t>
+              <w:t>CUP 4,600.00</w:t>
             </w:r>
           </w:p>
         </w:tc>
@@ -6996,7 +6996,7 @@
               <w:spacing w:after="0"/>
             </w:pPr>
             <w:r>
-              <w:t>CUP 136,275.00</w:t>
+              <w:t>CUP 138,000.00</w:t>
             </w:r>
           </w:p>
         </w:tc>
@@ -7056,7 +7056,7 @@
               <w:spacing w:after="0"/>
             </w:pPr>
             <w:r>
-              <w:t>CUP 22,712.50</w:t>
+              <w:t>CUP 23,000.00</w:t>
             </w:r>
           </w:p>
         </w:tc>
@@ -7116,7 +7116,7 @@
               <w:spacing w:after="0"/>
             </w:pPr>
             <w:r>
-              <w:t>CUP 31,797.50</w:t>
+              <w:t>CUP 32,200.00</w:t>
             </w:r>
           </w:p>
         </w:tc>
@@ -7176,7 +7176,7 @@
               <w:spacing w:after="0"/>
             </w:pPr>
             <w:r>
-              <w:t>CUP 22,712.50</w:t>
+              <w:t>CUP 23,000.00</w:t>
             </w:r>
           </w:p>
         </w:tc>
@@ -7236,7 +7236,7 @@
               <w:spacing w:after="0"/>
             </w:pPr>
             <w:r>
-              <w:t>CUP 36,340.00</w:t>
+              <w:t>CUP 36,800.00</w:t>
             </w:r>
           </w:p>
         </w:tc>
@@ -7296,7 +7296,7 @@
               <w:spacing w:after="0"/>
             </w:pPr>
             <w:r>
-              <w:t>CUP 11,356.25</w:t>
+              <w:t>CUP 11,500.00</w:t>
             </w:r>
           </w:p>
         </w:tc>
@@ -7356,7 +7356,7 @@
               <w:spacing w:after="0"/>
             </w:pPr>
             <w:r>
-              <w:t>CUP 11,356.25</w:t>
+              <w:t>CUP 11,500.00</w:t>
             </w:r>
           </w:p>
         </w:tc>
@@ -7416,7 +7416,7 @@
               <w:spacing w:after="0"/>
             </w:pPr>
             <w:r>
-              <w:t>CUP 11,356.25</w:t>
+              <w:t>CUP 11,500.00</w:t>
             </w:r>
           </w:p>
         </w:tc>
@@ -7476,7 +7476,7 @@
               <w:spacing w:after="0"/>
             </w:pPr>
             <w:r>
-              <w:t>CUP 15,898.75</w:t>
+              <w:t>CUP 16,100.00</w:t>
             </w:r>
           </w:p>
         </w:tc>
@@ -7536,7 +7536,7 @@
               <w:spacing w:after="0"/>
             </w:pPr>
             <w:r>
-              <w:t>CUP 31,797.50</w:t>
+              <w:t>CUP 32,200.00</w:t>
             </w:r>
           </w:p>
         </w:tc>
@@ -7597,7 +7597,7 @@
               <w:spacing w:after="0"/>
             </w:pPr>
             <w:r>
-              <w:t>CUP 22,712.50</w:t>
+              <w:t>CUP 23,000.00</w:t>
             </w:r>
           </w:p>
         </w:tc>
@@ -7657,7 +7657,7 @@
               <w:spacing w:after="0"/>
             </w:pPr>
             <w:r>
-              <w:t>CUP 54,510.00</w:t>
+              <w:t>CUP 55,200.00</w:t>
             </w:r>
           </w:p>
         </w:tc>
@@ -7717,7 +7717,7 @@
               <w:spacing w:after="0"/>
             </w:pPr>
             <w:r>
-              <w:t>CUP 13,627.50</w:t>
+              <w:t>CUP 13,800.00</w:t>
             </w:r>
           </w:p>
         </w:tc>
@@ -7777,7 +7777,7 @@
               <w:spacing w:after="0"/>
             </w:pPr>
             <w:r>
-              <w:t>CUP 27,255.00</w:t>
+              <w:t>CUP 27,600.00</w:t>
             </w:r>
           </w:p>
         </w:tc>
@@ -7837,7 +7837,7 @@
               <w:spacing w:after="0"/>
             </w:pPr>
             <w:r>
-              <w:t>CUP 4,542.50</w:t>
+              <w:t>CUP 4,600.00</w:t>
             </w:r>
           </w:p>
         </w:tc>
@@ -7897,7 +7897,7 @@
               <w:spacing w:after="0"/>
             </w:pPr>
             <w:r>
-              <w:t>CUP 9,085.00</w:t>
+              <w:t>CUP 9,200.00</w:t>
             </w:r>
           </w:p>
         </w:tc>
@@ -7957,7 +7957,7 @@
               <w:spacing w:after="0"/>
             </w:pPr>
             <w:r>
-              <w:t>CUP 6,813.75</w:t>
+              <w:t>CUP 6,900.00</w:t>
             </w:r>
           </w:p>
         </w:tc>
@@ -8017,7 +8017,7 @@
               <w:spacing w:after="0"/>
             </w:pPr>
             <w:r>
-              <w:t>CUP 9,085.00</w:t>
+              <w:t>CUP 9,200.00</w:t>
             </w:r>
           </w:p>
         </w:tc>
@@ -8077,7 +8077,7 @@
               <w:spacing w:after="0"/>
             </w:pPr>
             <w:r>
-              <w:t>CUP 27,255.00</w:t>
+              <w:t>CUP 27,600.00</w:t>
             </w:r>
           </w:p>
         </w:tc>
@@ -8137,7 +8137,7 @@
               <w:spacing w:after="0"/>
             </w:pPr>
             <w:r>
-              <w:t>CUP 68,137.50</w:t>
+              <w:t>CUP 69,000.00</w:t>
             </w:r>
           </w:p>
         </w:tc>
@@ -8197,7 +8197,7 @@
               <w:spacing w:after="0"/>
             </w:pPr>
             <w:r>
-              <w:t>CUP 18,170.00</w:t>
+              <w:t>CUP 18,400.00</w:t>
             </w:r>
           </w:p>
         </w:tc>
@@ -8257,7 +8257,7 @@
               <w:spacing w:after="0"/>
             </w:pPr>
             <w:r>
-              <w:t>CUP 45,425.00</w:t>
+              <w:t>CUP 46,000.00</w:t>
             </w:r>
           </w:p>
         </w:tc>
@@ -8317,7 +8317,7 @@
               <w:spacing w:after="0"/>
             </w:pPr>
             <w:r>
-              <w:t>CUP 11,356.25</w:t>
+              <w:t>CUP 11,500.00</w:t>
             </w:r>
           </w:p>
         </w:tc>
@@ -8377,7 +8377,7 @@
               <w:spacing w:after="0"/>
             </w:pPr>
             <w:r>
-              <w:t>CUP 204,412.50</w:t>
+              <w:t>CUP 207,000.00</w:t>
             </w:r>
           </w:p>
         </w:tc>
@@ -8437,7 +8437,7 @@
               <w:spacing w:after="0"/>
             </w:pPr>
             <w:r>
-              <w:t>CUP 81,765.00</w:t>
+              <w:t>CUP 82,800.00</w:t>
             </w:r>
           </w:p>
         </w:tc>
@@ -8497,7 +8497,7 @@
               <w:spacing w:after="0"/>
             </w:pPr>
             <w:r>
-              <w:t>CUP 4,542.50</w:t>
+              <w:t>CUP 4,600.00</w:t>
             </w:r>
           </w:p>
         </w:tc>
@@ -8557,7 +8557,7 @@
               <w:spacing w:after="0"/>
             </w:pPr>
             <w:r>
-              <w:t>CUP 13,627.50</w:t>
+              <w:t>CUP 13,800.00</w:t>
             </w:r>
           </w:p>
         </w:tc>
@@ -8617,7 +8617,7 @@
               <w:spacing w:after="0"/>
             </w:pPr>
             <w:r>
-              <w:t>CUP 13,627.50</w:t>
+              <w:t>CUP 13,800.00</w:t>
             </w:r>
           </w:p>
         </w:tc>
@@ -8677,7 +8677,7 @@
               <w:spacing w:after="0"/>
             </w:pPr>
             <w:r>
-              <w:t>CUP 27,255.00</w:t>
+              <w:t>CUP 27,600.00</w:t>
             </w:r>
           </w:p>
         </w:tc>
@@ -8737,7 +8737,7 @@
               <w:spacing w:after="0"/>
             </w:pPr>
             <w:r>
-              <w:t>CUP 54,510.00</w:t>
+              <w:t>CUP 55,200.00</w:t>
             </w:r>
           </w:p>
         </w:tc>
@@ -8797,7 +8797,7 @@
               <w:spacing w:after="0"/>
             </w:pPr>
             <w:r>
-              <w:t>CUP 11,356.25</w:t>
+              <w:t>CUP 11,500.00</w:t>
             </w:r>
           </w:p>
         </w:tc>
@@ -8857,7 +8857,7 @@
               <w:spacing w:after="0"/>
             </w:pPr>
             <w:r>
-              <w:t>CUP 36,340.00</w:t>
+              <w:t>CUP 36,800.00</w:t>
             </w:r>
           </w:p>
         </w:tc>
@@ -8917,7 +8917,7 @@
               <w:spacing w:after="0"/>
             </w:pPr>
             <w:r>
-              <w:t>CUP 113,562.50</w:t>
+              <w:t>CUP 115,000.00</w:t>
             </w:r>
           </w:p>
         </w:tc>
@@ -8977,7 +8977,7 @@
               <w:spacing w:after="0"/>
             </w:pPr>
             <w:r>
-              <w:t>CUP 54,510.00</w:t>
+              <w:t>CUP 55,200.00</w:t>
             </w:r>
           </w:p>
         </w:tc>
@@ -9037,7 +9037,7 @@
               <w:spacing w:after="0"/>
             </w:pPr>
             <w:r>
-              <w:t>CUP 9,085.00</w:t>
+              <w:t>CUP 9,200.00</w:t>
             </w:r>
           </w:p>
         </w:tc>
@@ -9097,7 +9097,7 @@
               <w:spacing w:after="0"/>
             </w:pPr>
             <w:r>
-              <w:t>CUP 6,813.75</w:t>
+              <w:t>CUP 6,900.00</w:t>
             </w:r>
           </w:p>
         </w:tc>
@@ -9157,7 +9157,7 @@
               <w:spacing w:after="0"/>
             </w:pPr>
             <w:r>
-              <w:t>CUP 22,712.50</w:t>
+              <w:t>CUP 23,000.00</w:t>
             </w:r>
           </w:p>
         </w:tc>
@@ -9217,7 +9217,7 @@
               <w:spacing w:after="0"/>
             </w:pPr>
             <w:r>
-              <w:t>CUP 27,255.00</w:t>
+              <w:t>CUP 27,600.00</w:t>
             </w:r>
           </w:p>
         </w:tc>
@@ -9295,7 +9295,7 @@
               <w:spacing w:after="0"/>
             </w:pPr>
             <w:r>
-              <w:t>CUP 45,425.00</w:t>
+              <w:t>CUP 46,000.00</w:t>
             </w:r>
           </w:p>
         </w:tc>
@@ -9355,7 +9355,7 @@
               <w:spacing w:after="0"/>
             </w:pPr>
             <w:r>
-              <w:t>CUP 11,356.25</w:t>
+              <w:t>CUP 11,500.00</w:t>
             </w:r>
           </w:p>
         </w:tc>
@@ -9415,7 +9415,7 @@
               <w:spacing w:after="0"/>
             </w:pPr>
             <w:r>
-              <w:t>CUP 22,712.50</w:t>
+              <w:t>CUP 23,000.00</w:t>
             </w:r>
           </w:p>
         </w:tc>
@@ -9476,7 +9476,7 @@
               <w:spacing w:after="0"/>
             </w:pPr>
             <w:r>
-              <w:t>CUP 31,797.50</w:t>
+              <w:t>CUP 32,200.00</w:t>
             </w:r>
           </w:p>
         </w:tc>
@@ -9536,7 +9536,7 @@
               <w:spacing w:after="0"/>
             </w:pPr>
             <w:r>
-              <w:t>CUP 4,542.50</w:t>
+              <w:t>CUP 4,600.00</w:t>
             </w:r>
           </w:p>
         </w:tc>
@@ -9596,7 +9596,7 @@
               <w:spacing w:after="0"/>
             </w:pPr>
             <w:r>
-              <w:t>CUP 4,542.50</w:t>
+              <w:t>CUP 4,600.00</w:t>
             </w:r>
           </w:p>
         </w:tc>
@@ -9656,7 +9656,7 @@
               <w:spacing w:after="0"/>
             </w:pPr>
             <w:r>
-              <w:t>CUP 4,542.50</w:t>
+              <w:t>CUP 4,600.00</w:t>
             </w:r>
           </w:p>
         </w:tc>
@@ -9716,7 +9716,7 @@
               <w:spacing w:after="0"/>
             </w:pPr>
             <w:r>
-              <w:t>CUP 13,627.50</w:t>
+              <w:t>CUP 13,800.00</w:t>
             </w:r>
           </w:p>
         </w:tc>
@@ -9776,7 +9776,7 @@
               <w:spacing w:after="0"/>
             </w:pPr>
             <w:r>
-              <w:t>CUP 40,882.50</w:t>
+              <w:t>CUP 41,400.00</w:t>
             </w:r>
           </w:p>
         </w:tc>
@@ -9836,7 +9836,7 @@
               <w:spacing w:after="0"/>
             </w:pPr>
             <w:r>
-              <w:t>CUP 22,712.50</w:t>
+              <w:t>CUP 23,000.00</w:t>
             </w:r>
           </w:p>
         </w:tc>
@@ -9896,7 +9896,7 @@
               <w:spacing w:after="0"/>
             </w:pPr>
             <w:r>
-              <w:t>CUP 4,542.50</w:t>
+              <w:t>CUP 4,600.00</w:t>
             </w:r>
           </w:p>
         </w:tc>
@@ -9956,7 +9956,7 @@
               <w:spacing w:after="0"/>
             </w:pPr>
             <w:r>
-              <w:t>CUP 13,627.50</w:t>
+              <w:t>CUP 13,800.00</w:t>
             </w:r>
           </w:p>
         </w:tc>
@@ -10016,7 +10016,7 @@
               <w:spacing w:after="0"/>
             </w:pPr>
             <w:r>
-              <w:t>CUP 54,510.00</w:t>
+              <w:t>CUP 55,200.00</w:t>
             </w:r>
           </w:p>
         </w:tc>
@@ -10076,7 +10076,7 @@
               <w:spacing w:after="0"/>
             </w:pPr>
             <w:r>
-              <w:t>CUP 6,813.75</w:t>
+              <w:t>CUP 6,900.00</w:t>
             </w:r>
           </w:p>
         </w:tc>
@@ -10136,7 +10136,7 @@
               <w:spacing w:after="0"/>
             </w:pPr>
             <w:r>
-              <w:t>CUP 31,797.50</w:t>
+              <w:t>CUP 32,200.00</w:t>
             </w:r>
           </w:p>
         </w:tc>
@@ -10196,7 +10196,7 @@
               <w:spacing w:after="0"/>
             </w:pPr>
             <w:r>
-              <w:t>CUP 9,085.00</w:t>
+              <w:t>CUP 9,200.00</w:t>
             </w:r>
           </w:p>
         </w:tc>
@@ -10256,7 +10256,7 @@
               <w:spacing w:after="0"/>
             </w:pPr>
             <w:r>
-              <w:t>CUP 2,271.25</w:t>
+              <w:t>CUP 2,300.00</w:t>
             </w:r>
           </w:p>
         </w:tc>
@@ -10316,7 +10316,7 @@
               <w:spacing w:after="0"/>
             </w:pPr>
             <w:r>
-              <w:t>CUP 45,425.00</w:t>
+              <w:t>CUP 46,000.00</w:t>
             </w:r>
           </w:p>
         </w:tc>
@@ -10376,7 +10376,7 @@
               <w:spacing w:after="0"/>
             </w:pPr>
             <w:r>
-              <w:t>CUP 27,255.00</w:t>
+              <w:t>CUP 27,600.00</w:t>
             </w:r>
           </w:p>
         </w:tc>
@@ -10436,7 +10436,7 @@
               <w:spacing w:after="0"/>
             </w:pPr>
             <w:r>
-              <w:t>CUP 13,627.50</w:t>
+              <w:t>CUP 13,800.00</w:t>
             </w:r>
           </w:p>
         </w:tc>
@@ -10496,7 +10496,7 @@
               <w:spacing w:after="0"/>
             </w:pPr>
             <w:r>
-              <w:t>CUP 45,425.00</w:t>
+              <w:t>CUP 46,000.00</w:t>
             </w:r>
           </w:p>
         </w:tc>
@@ -10556,7 +10556,7 @@
               <w:spacing w:after="0"/>
             </w:pPr>
             <w:r>
-              <w:t>CUP 13,627.50</w:t>
+              <w:t>CUP 13,800.00</w:t>
             </w:r>
           </w:p>
         </w:tc>
@@ -10616,7 +10616,7 @@
               <w:spacing w:after="0"/>
             </w:pPr>
             <w:r>
-              <w:t>CUP 4,542.50</w:t>
+              <w:t>CUP 4,600.00</w:t>
             </w:r>
           </w:p>
         </w:tc>
@@ -10676,7 +10676,7 @@
               <w:spacing w:after="0"/>
             </w:pPr>
             <w:r>
-              <w:t>CUP 6,813.75</w:t>
+              <w:t>CUP 6,900.00</w:t>
             </w:r>
           </w:p>
         </w:tc>
@@ -10736,7 +10736,7 @@
               <w:spacing w:after="0"/>
             </w:pPr>
             <w:r>
-              <w:t>CUP 13,627.50</w:t>
+              <w:t>CUP 13,800.00</w:t>
             </w:r>
           </w:p>
         </w:tc>
@@ -10796,7 +10796,7 @@
               <w:spacing w:after="0"/>
             </w:pPr>
             <w:r>
-              <w:t>CUP 4,542.50</w:t>
+              <w:t>CUP 4,600.00</w:t>
             </w:r>
           </w:p>
         </w:tc>
@@ -10856,7 +10856,7 @@
               <w:spacing w:after="0"/>
             </w:pPr>
             <w:r>
-              <w:t>CUP 4,542.50</w:t>
+              <w:t>CUP 4,600.00</w:t>
             </w:r>
           </w:p>
         </w:tc>
@@ -10916,7 +10916,7 @@
               <w:spacing w:after="0"/>
             </w:pPr>
             <w:r>
-              <w:t>CUP 4,542.50</w:t>
+              <w:t>CUP 4,600.00</w:t>
             </w:r>
           </w:p>
         </w:tc>
@@ -10976,7 +10976,7 @@
               <w:spacing w:after="0"/>
             </w:pPr>
             <w:r>
-              <w:t>CUP 9,085.00</w:t>
+              <w:t>CUP 9,200.00</w:t>
             </w:r>
           </w:p>
         </w:tc>
@@ -11036,7 +11036,7 @@
               <w:spacing w:after="0"/>
             </w:pPr>
             <w:r>
-              <w:t>CUP 908.50</w:t>
+              <w:t>CUP 920.00</w:t>
             </w:r>
           </w:p>
         </w:tc>
@@ -11096,7 +11096,7 @@
               <w:spacing w:after="0"/>
             </w:pPr>
             <w:r>
-              <w:t>CUP 9,085.00</w:t>
+              <w:t>CUP 9,200.00</w:t>
             </w:r>
           </w:p>
         </w:tc>
@@ -11156,7 +11156,7 @@
               <w:spacing w:after="0"/>
             </w:pPr>
             <w:r>
-              <w:t>CUP 22,712.50</w:t>
+              <w:t>CUP 23,000.00</w:t>
             </w:r>
           </w:p>
         </w:tc>
@@ -11216,7 +11216,7 @@
               <w:spacing w:after="0"/>
             </w:pPr>
             <w:r>
-              <w:t>CUP 18,170.00</w:t>
+              <w:t>CUP 18,400.00</w:t>
             </w:r>
           </w:p>
         </w:tc>
@@ -11276,7 +11276,7 @@
               <w:spacing w:after="0"/>
             </w:pPr>
             <w:r>
-              <w:t>CUP 4,542.50</w:t>
+              <w:t>CUP 4,600.00</w:t>
             </w:r>
           </w:p>
         </w:tc>
@@ -11337,7 +11337,7 @@
               <w:spacing w:after="0"/>
             </w:pPr>
             <w:r>
-              <w:t>CUP 40,882.50</w:t>
+              <w:t>CUP 41,400.00</w:t>
             </w:r>
           </w:p>
         </w:tc>
@@ -11397,7 +11397,7 @@
               <w:spacing w:after="0"/>
             </w:pPr>
             <w:r>
-              <w:t>CUP 5,451.00</w:t>
+              <w:t>CUP 5,520.00</w:t>
             </w:r>
           </w:p>
         </w:tc>
@@ -11457,7 +11457,7 @@
               <w:spacing w:after="0"/>
             </w:pPr>
             <w:r>
-              <w:t>CUP 6,813.75</w:t>
+              <w:t>CUP 6,900.00</w:t>
             </w:r>
           </w:p>
         </w:tc>
@@ -11517,7 +11517,7 @@
               <w:spacing w:after="0"/>
             </w:pPr>
             <w:r>
-              <w:t>CUP 249,837.50</w:t>
+              <w:t>CUP 253,000.00</w:t>
             </w:r>
           </w:p>
         </w:tc>
@@ -11577,7 +11577,7 @@
               <w:spacing w:after="0"/>
             </w:pPr>
             <w:r>
-              <w:t>CUP 2,725.50</w:t>
+              <w:t>CUP 2,760.00</w:t>
             </w:r>
           </w:p>
         </w:tc>
@@ -11637,7 +11637,7 @@
               <w:spacing w:after="0"/>
             </w:pPr>
             <w:r>
-              <w:t>CUP 4,542.50</w:t>
+              <w:t>CUP 4,600.00</w:t>
             </w:r>
           </w:p>
         </w:tc>
@@ -11697,7 +11697,7 @@
               <w:spacing w:after="0"/>
             </w:pPr>
             <w:r>
-              <w:t>CUP 9,085.00</w:t>
+              <w:t>CUP 9,200.00</w:t>
             </w:r>
           </w:p>
         </w:tc>
@@ -11757,7 +11757,7 @@
               <w:spacing w:after="0"/>
             </w:pPr>
             <w:r>
-              <w:t>CUP 6,813.75</w:t>
+              <w:t>CUP 6,900.00</w:t>
             </w:r>
           </w:p>
         </w:tc>
@@ -11817,7 +11817,7 @@
               <w:spacing w:after="0"/>
             </w:pPr>
             <w:r>
-              <w:t>CUP 2,271.25</w:t>
+              <w:t>CUP 2,300.00</w:t>
             </w:r>
           </w:p>
         </w:tc>
@@ -11877,7 +11877,7 @@
               <w:spacing w:after="0"/>
             </w:pPr>
             <w:r>
-              <w:t>CUP 6,813.75</w:t>
+              <w:t>CUP 6,900.00</w:t>
             </w:r>
           </w:p>
         </w:tc>
@@ -11937,7 +11937,7 @@
               <w:spacing w:after="0"/>
             </w:pPr>
             <w:r>
-              <w:t>CUP 31,797.50</w:t>
+              <w:t>CUP 32,200.00</w:t>
             </w:r>
           </w:p>
         </w:tc>
@@ -11997,7 +11997,7 @@
               <w:spacing w:after="0"/>
             </w:pPr>
             <w:r>
-              <w:t>CUP 4,542.50</w:t>
+              <w:t>CUP 4,600.00</w:t>
             </w:r>
           </w:p>
         </w:tc>
@@ -12057,7 +12057,7 @@
               <w:spacing w:after="0"/>
             </w:pPr>
             <w:r>
-              <w:t>CUP 4,542.50</w:t>
+              <w:t>CUP 4,600.00</w:t>
             </w:r>
           </w:p>
         </w:tc>
@@ -12117,7 +12117,7 @@
               <w:spacing w:after="0"/>
             </w:pPr>
             <w:r>
-              <w:t>CUP 9,085.00</w:t>
+              <w:t>CUP 9,200.00</w:t>
             </w:r>
           </w:p>
         </w:tc>
@@ -12177,7 +12177,7 @@
               <w:spacing w:after="0"/>
             </w:pPr>
             <w:r>
-              <w:t>CUP 4,542.50</w:t>
+              <w:t>CUP 4,600.00</w:t>
             </w:r>
           </w:p>
         </w:tc>
@@ -12237,7 +12237,7 @@
               <w:spacing w:after="0"/>
             </w:pPr>
             <w:r>
-              <w:t>CUP 4,542.50</w:t>
+              <w:t>CUP 4,600.00</w:t>
             </w:r>
           </w:p>
         </w:tc>
@@ -12297,7 +12297,7 @@
               <w:spacing w:after="0"/>
             </w:pPr>
             <w:r>
-              <w:t>CUP 4,542.50</w:t>
+              <w:t>CUP 4,600.00</w:t>
             </w:r>
           </w:p>
         </w:tc>
@@ -12375,7 +12375,7 @@
               <w:spacing w:after="0"/>
             </w:pPr>
             <w:r>
-              <w:t>CUP 22,712.50</w:t>
+              <w:t>CUP 23,000.00</w:t>
             </w:r>
           </w:p>
         </w:tc>
@@ -12435,7 +12435,7 @@
               <w:spacing w:after="0"/>
             </w:pPr>
             <w:r>
-              <w:t>CUP 13,627.50</w:t>
+              <w:t>CUP 13,800.00</w:t>
             </w:r>
           </w:p>
         </w:tc>
@@ -12495,7 +12495,7 @@
               <w:spacing w:after="0"/>
             </w:pPr>
             <w:r>
-              <w:t>CUP 3,179.75</w:t>
+              <w:t>CUP 3,220.00</w:t>
             </w:r>
           </w:p>
         </w:tc>
@@ -12555,7 +12555,7 @@
               <w:spacing w:after="0"/>
             </w:pPr>
             <w:r>
-              <w:t>CUP 127,190.00</w:t>
+              <w:t>CUP 128,800.00</w:t>
             </w:r>
           </w:p>
         </w:tc>
@@ -12615,7 +12615,7 @@
               <w:spacing w:after="0"/>
             </w:pPr>
             <w:r>
-              <w:t>CUP 68,137.50</w:t>
+              <w:t>CUP 69,000.00</w:t>
             </w:r>
           </w:p>
         </w:tc>
@@ -12675,7 +12675,7 @@
               <w:spacing w:after="0"/>
             </w:pPr>
             <w:r>
-              <w:t>CUP 36,340.00</w:t>
+              <w:t>CUP 36,800.00</w:t>
             </w:r>
           </w:p>
         </w:tc>
@@ -12735,7 +12735,7 @@
               <w:spacing w:after="0"/>
             </w:pPr>
             <w:r>
-              <w:t>CUP 13,627.50</w:t>
+              <w:t>CUP 13,800.00</w:t>
             </w:r>
           </w:p>
         </w:tc>
@@ -12795,7 +12795,7 @@
               <w:spacing w:after="0"/>
             </w:pPr>
             <w:r>
-              <w:t>CUP 68,137.50</w:t>
+              <w:t>CUP 69,000.00</w:t>
             </w:r>
           </w:p>
         </w:tc>
@@ -12855,7 +12855,7 @@
               <w:spacing w:after="0"/>
             </w:pPr>
             <w:r>
-              <w:t>CUP 4,542.50</w:t>
+              <w:t>CUP 4,600.00</w:t>
             </w:r>
           </w:p>
         </w:tc>
@@ -12915,7 +12915,7 @@
               <w:spacing w:after="0"/>
             </w:pPr>
             <w:r>
-              <w:t>CUP 4,542.50</w:t>
+              <w:t>CUP 4,600.00</w:t>
             </w:r>
           </w:p>
         </w:tc>
@@ -12975,7 +12975,7 @@
               <w:spacing w:after="0"/>
             </w:pPr>
             <w:r>
-              <w:t>CUP 9,085.00</w:t>
+              <w:t>CUP 9,200.00</w:t>
             </w:r>
           </w:p>
         </w:tc>
@@ -13035,7 +13035,7 @@
               <w:spacing w:after="0"/>
             </w:pPr>
             <w:r>
-              <w:t>CUP 45,425.00</w:t>
+              <w:t>CUP 46,000.00</w:t>
             </w:r>
           </w:p>
         </w:tc>
@@ -13095,7 +13095,7 @@
               <w:spacing w:after="0"/>
             </w:pPr>
             <w:r>
-              <w:t>CUP 54,510.00</w:t>
+              <w:t>CUP 55,200.00</w:t>
             </w:r>
           </w:p>
         </w:tc>
@@ -13155,7 +13155,7 @@
               <w:spacing w:after="0"/>
             </w:pPr>
             <w:r>
-              <w:t>CUP 136,275.00</w:t>
+              <w:t>CUP 138,000.00</w:t>
             </w:r>
           </w:p>
         </w:tc>
@@ -13216,7 +13216,7 @@
               <w:spacing w:after="0"/>
             </w:pPr>
             <w:r>
-              <w:t>CUP 72,680.00</w:t>
+              <w:t>CUP 73,600.00</w:t>
             </w:r>
           </w:p>
         </w:tc>
@@ -13276,7 +13276,7 @@
               <w:spacing w:after="0"/>
             </w:pPr>
             <w:r>
-              <w:t>CUP 49,967.50</w:t>
+              <w:t>CUP 50,600.00</w:t>
             </w:r>
           </w:p>
         </w:tc>
@@ -13336,7 +13336,7 @@
               <w:spacing w:after="0"/>
             </w:pPr>
             <w:r>
-              <w:t>CUP 72,680.00</w:t>
+              <w:t>CUP 73,600.00</w:t>
             </w:r>
           </w:p>
         </w:tc>
@@ -13396,7 +13396,7 @@
               <w:spacing w:after="0"/>
             </w:pPr>
             <w:r>
-              <w:t>CUP 13,627.50</w:t>
+              <w:t>CUP 13,800.00</w:t>
             </w:r>
           </w:p>
         </w:tc>
@@ -13456,7 +13456,7 @@
               <w:spacing w:after="0"/>
             </w:pPr>
             <w:r>
-              <w:t>CUP 77,222.50</w:t>
+              <w:t>CUP 78,200.00</w:t>
             </w:r>
           </w:p>
         </w:tc>
@@ -13516,7 +13516,7 @@
               <w:spacing w:after="0"/>
             </w:pPr>
             <w:r>
-              <w:t>CUP 36,340.00</w:t>
+              <w:t>CUP 36,800.00</w:t>
             </w:r>
           </w:p>
         </w:tc>
@@ -13576,7 +13576,7 @@
               <w:spacing w:after="0"/>
             </w:pPr>
             <w:r>
-              <w:t>CUP 99,935.00</w:t>
+              <w:t>CUP 101,200.00</w:t>
             </w:r>
           </w:p>
         </w:tc>
@@ -13636,7 +13636,7 @@
               <w:spacing w:after="0"/>
             </w:pPr>
             <w:r>
-              <w:t>CUP 40,882.50</w:t>
+              <w:t>CUP 41,400.00</w:t>
             </w:r>
           </w:p>
         </w:tc>
@@ -13696,7 +13696,7 @@
               <w:spacing w:after="0"/>
             </w:pPr>
             <w:r>
-              <w:t>CUP 11,356.25</w:t>
+              <w:t>CUP 11,500.00</w:t>
             </w:r>
           </w:p>
         </w:tc>
@@ -13774,7 +13774,7 @@
               <w:spacing w:after="0"/>
             </w:pPr>
             <w:r>
-              <w:t>CUP 31,797.50</w:t>
+              <w:t>CUP 32,200.00</w:t>
             </w:r>
           </w:p>
         </w:tc>
@@ -13834,7 +13834,7 @@
               <w:spacing w:after="0"/>
             </w:pPr>
             <w:r>
-              <w:t>CUP 11,356.25</w:t>
+              <w:t>CUP 11,500.00</w:t>
             </w:r>
           </w:p>
         </w:tc>
@@ -13894,7 +13894,7 @@
               <w:spacing w:after="0"/>
             </w:pPr>
             <w:r>
-              <w:t>CUP 4,542.50</w:t>
+              <w:t>CUP 4,600.00</w:t>
             </w:r>
           </w:p>
         </w:tc>
@@ -13954,7 +13954,7 @@
               <w:spacing w:after="0"/>
             </w:pPr>
             <w:r>
-              <w:t>CUP 13,627.50</w:t>
+              <w:t>CUP 13,800.00</w:t>
             </w:r>
           </w:p>
         </w:tc>
@@ -14014,7 +14014,7 @@
               <w:spacing w:after="0"/>
             </w:pPr>
             <w:r>
-              <w:t>CUP 13,627.50</w:t>
+              <w:t>CUP 13,800.00</w:t>
             </w:r>
           </w:p>
         </w:tc>
@@ -14074,7 +14074,7 @@
               <w:spacing w:after="0"/>
             </w:pPr>
             <w:r>
-              <w:t>CUP 27,255.00</w:t>
+              <w:t>CUP 27,600.00</w:t>
             </w:r>
           </w:p>
         </w:tc>
@@ -14134,7 +14134,7 @@
               <w:spacing w:after="0"/>
             </w:pPr>
             <w:r>
-              <w:t>CUP 18,170.00</w:t>
+              <w:t>CUP 18,400.00</w:t>
             </w:r>
           </w:p>
         </w:tc>
@@ -14194,7 +14194,7 @@
               <w:spacing w:after="0"/>
             </w:pPr>
             <w:r>
-              <w:t>CUP 13,627.50</w:t>
+              <w:t>CUP 13,800.00</w:t>
             </w:r>
           </w:p>
         </w:tc>
@@ -14254,7 +14254,7 @@
               <w:spacing w:after="0"/>
             </w:pPr>
             <w:r>
-              <w:t>CUP 9,085.00</w:t>
+              <w:t>CUP 9,200.00</w:t>
             </w:r>
           </w:p>
         </w:tc>
@@ -14314,7 +14314,7 @@
               <w:spacing w:after="0"/>
             </w:pPr>
             <w:r>
-              <w:t>CUP 9,085.00</w:t>
+              <w:t>CUP 9,200.00</w:t>
             </w:r>
           </w:p>
         </w:tc>
@@ -14374,7 +14374,7 @@
               <w:spacing w:after="0"/>
             </w:pPr>
             <w:r>
-              <w:t>CUP 68,137.50</w:t>
+              <w:t>CUP 69,000.00</w:t>
             </w:r>
           </w:p>
         </w:tc>
@@ -14434,7 +14434,7 @@
               <w:spacing w:after="0"/>
             </w:pPr>
             <w:r>
-              <w:t>CUP 158,987.50</w:t>
+              <w:t>CUP 161,000.00</w:t>
             </w:r>
           </w:p>
         </w:tc>
@@ -14494,7 +14494,7 @@
               <w:spacing w:after="0"/>
             </w:pPr>
             <w:r>
-              <w:t>CUP 9,085.00</w:t>
+              <w:t>CUP 9,200.00</w:t>
             </w:r>
           </w:p>
         </w:tc>
@@ -14554,7 +14554,7 @@
               <w:spacing w:after="0"/>
             </w:pPr>
             <w:r>
-              <w:t>CUP 9,085.00</w:t>
+              <w:t>CUP 9,200.00</w:t>
             </w:r>
           </w:p>
         </w:tc>
@@ -14614,7 +14614,7 @@
               <w:spacing w:after="0"/>
             </w:pPr>
             <w:r>
-              <w:t>CUP 6,813.75</w:t>
+              <w:t>CUP 6,900.00</w:t>
             </w:r>
           </w:p>
         </w:tc>
@@ -14674,7 +14674,7 @@
               <w:spacing w:after="0"/>
             </w:pPr>
             <w:r>
-              <w:t>CUP 13,627.50</w:t>
+              <w:t>CUP 13,800.00</w:t>
             </w:r>
           </w:p>
         </w:tc>
@@ -14734,7 +14734,7 @@
               <w:spacing w:after="0"/>
             </w:pPr>
             <w:r>
-              <w:t>CUP 6,813.75</w:t>
+              <w:t>CUP 6,900.00</w:t>
             </w:r>
           </w:p>
         </w:tc>
@@ -14794,7 +14794,7 @@
               <w:spacing w:after="0"/>
             </w:pPr>
             <w:r>
-              <w:t>CUP 31,797.50</w:t>
+              <w:t>CUP 32,200.00</w:t>
             </w:r>
           </w:p>
         </w:tc>
@@ -14854,7 +14854,7 @@
               <w:spacing w:after="0"/>
             </w:pPr>
             <w:r>
-              <w:t>CUP 18,170.00</w:t>
+              <w:t>CUP 18,400.00</w:t>
             </w:r>
           </w:p>
         </w:tc>
@@ -14914,7 +14914,7 @@
               <w:spacing w:after="0"/>
             </w:pPr>
             <w:r>
-              <w:t>CUP 45,425.00</w:t>
+              <w:t>CUP 46,000.00</w:t>
             </w:r>
           </w:p>
         </w:tc>
@@ -14974,7 +14974,7 @@
               <w:spacing w:after="0"/>
             </w:pPr>
             <w:r>
-              <w:t>CUP 31,797.50</w:t>
+              <w:t>CUP 32,200.00</w:t>
             </w:r>
           </w:p>
         </w:tc>
@@ -15034,7 +15034,7 @@
               <w:spacing w:after="0"/>
             </w:pPr>
             <w:r>
-              <w:t>CUP 6,813.75</w:t>
+              <w:t>CUP 6,900.00</w:t>
             </w:r>
           </w:p>
         </w:tc>
@@ -15095,7 +15095,7 @@
               <w:spacing w:after="0"/>
             </w:pPr>
             <w:r>
-              <w:t>CUP 59,052.50</w:t>
+              <w:t>CUP 59,800.00</w:t>
             </w:r>
           </w:p>
         </w:tc>
@@ -15155,7 +15155,7 @@
               <w:spacing w:after="0"/>
             </w:pPr>
             <w:r>
-              <w:t>CUP 90,850.00</w:t>
+              <w:t>CUP 92,000.00</w:t>
             </w:r>
           </w:p>
         </w:tc>
@@ -15215,7 +15215,7 @@
               <w:spacing w:after="0"/>
             </w:pPr>
             <w:r>
-              <w:t>CUP 13,627.50</w:t>
+              <w:t>CUP 13,800.00</w:t>
             </w:r>
           </w:p>
         </w:tc>
@@ -15275,7 +15275,7 @@
               <w:spacing w:after="0"/>
             </w:pPr>
             <w:r>
-              <w:t>CUP 6,813.75</w:t>
+              <w:t>CUP 6,900.00</w:t>
             </w:r>
           </w:p>
         </w:tc>
@@ -15353,7 +15353,7 @@
               <w:spacing w:after="0"/>
             </w:pPr>
             <w:r>
-              <w:t>CUP 29,526.25</w:t>
+              <w:t>CUP 29,900.00</w:t>
             </w:r>
           </w:p>
         </w:tc>
@@ -15431,7 +15431,7 @@
               <w:spacing w:after="0"/>
             </w:pPr>
             <w:r>
-              <w:t>CUP 45,425.00</w:t>
+              <w:t>CUP 46,000.00</w:t>
             </w:r>
           </w:p>
         </w:tc>
@@ -15491,7 +15491,7 @@
               <w:spacing w:after="0"/>
             </w:pPr>
             <w:r>
-              <w:t>CUP 4,542.50</w:t>
+              <w:t>CUP 4,600.00</w:t>
             </w:r>
           </w:p>
         </w:tc>
@@ -15551,7 +15551,7 @@
               <w:spacing w:after="0"/>
             </w:pPr>
             <w:r>
-              <w:t>CUP 9,085.00</w:t>
+              <w:t>CUP 9,200.00</w:t>
             </w:r>
           </w:p>
         </w:tc>
@@ -15611,7 +15611,7 @@
               <w:spacing w:after="0"/>
             </w:pPr>
             <w:r>
-              <w:t>CUP 4,542.50</w:t>
+              <w:t>CUP 4,600.00</w:t>
             </w:r>
           </w:p>
         </w:tc>
@@ -15671,7 +15671,7 @@
               <w:spacing w:after="0"/>
             </w:pPr>
             <w:r>
-              <w:t>CUP 4,542.50</w:t>
+              <w:t>CUP 4,600.00</w:t>
             </w:r>
           </w:p>
         </w:tc>
@@ -15731,7 +15731,7 @@
               <w:spacing w:after="0"/>
             </w:pPr>
             <w:r>
-              <w:t>CUP 4,542.50</w:t>
+              <w:t>CUP 4,600.00</w:t>
             </w:r>
           </w:p>
         </w:tc>
@@ -15791,7 +15791,7 @@
               <w:spacing w:after="0"/>
             </w:pPr>
             <w:r>
-              <w:t>CUP 4,542.50</w:t>
+              <w:t>CUP 4,600.00</w:t>
             </w:r>
           </w:p>
         </w:tc>
@@ -15851,7 +15851,7 @@
               <w:spacing w:after="0"/>
             </w:pPr>
             <w:r>
-              <w:t>CUP 6,813.75</w:t>
+              <w:t>CUP 6,900.00</w:t>
             </w:r>
           </w:p>
         </w:tc>
@@ -15911,7 +15911,7 @@
               <w:spacing w:after="0"/>
             </w:pPr>
             <w:r>
-              <w:t>CUP 6,813.75</w:t>
+              <w:t>CUP 6,900.00</w:t>
             </w:r>
           </w:p>
         </w:tc>
@@ -15971,7 +15971,7 @@
               <w:spacing w:after="0"/>
             </w:pPr>
             <w:r>
-              <w:t>CUP 6,813.75</w:t>
+              <w:t>CUP 6,900.00</w:t>
             </w:r>
           </w:p>
         </w:tc>
@@ -16031,7 +16031,7 @@
               <w:spacing w:after="0"/>
             </w:pPr>
             <w:r>
-              <w:t>CUP 6,813.75</w:t>
+              <w:t>CUP 6,900.00</w:t>
             </w:r>
           </w:p>
         </w:tc>
@@ -16091,7 +16091,7 @@
               <w:spacing w:after="0"/>
             </w:pPr>
             <w:r>
-              <w:t>CUP 2,725.50</w:t>
+              <w:t>CUP 2,760.00</w:t>
             </w:r>
           </w:p>
         </w:tc>
@@ -16151,7 +16151,7 @@
               <w:spacing w:after="0"/>
             </w:pPr>
             <w:r>
-              <w:t>CUP 4,542.50</w:t>
+              <w:t>CUP 4,600.00</w:t>
             </w:r>
           </w:p>
         </w:tc>
@@ -16211,7 +16211,7 @@
               <w:spacing w:after="0"/>
             </w:pPr>
             <w:r>
-              <w:t>CUP 68,137.50</w:t>
+              <w:t>CUP 69,000.00</w:t>
             </w:r>
           </w:p>
         </w:tc>
@@ -16271,7 +16271,7 @@
               <w:spacing w:after="0"/>
             </w:pPr>
             <w:r>
-              <w:t>CUP 81,765.00</w:t>
+              <w:t>CUP 82,800.00</w:t>
             </w:r>
           </w:p>
         </w:tc>
@@ -16331,7 +16331,7 @@
               <w:spacing w:after="0"/>
             </w:pPr>
             <w:r>
-              <w:t>CUP 40,882.50</w:t>
+              <w:t>CUP 41,400.00</w:t>
             </w:r>
           </w:p>
         </w:tc>
@@ -16391,7 +16391,7 @@
               <w:spacing w:after="0"/>
             </w:pPr>
             <w:r>
-              <w:t>CUP 13,627.50</w:t>
+              <w:t>CUP 13,800.00</w:t>
             </w:r>
           </w:p>
         </w:tc>
@@ -16451,7 +16451,7 @@
               <w:spacing w:after="0"/>
             </w:pPr>
             <w:r>
-              <w:t>CUP 11,356.25</w:t>
+              <w:t>CUP 11,500.00</w:t>
             </w:r>
           </w:p>
         </w:tc>
@@ -16511,7 +16511,7 @@
               <w:spacing w:after="0"/>
             </w:pPr>
             <w:r>
-              <w:t>CUP 1,817.00</w:t>
+              <w:t>CUP 1,840.00</w:t>
             </w:r>
           </w:p>
         </w:tc>
@@ -16571,7 +16571,7 @@
               <w:spacing w:after="0"/>
             </w:pPr>
             <w:r>
-              <w:t>CUP 34,068.75</w:t>
+              <w:t>CUP 34,500.00</w:t>
             </w:r>
           </w:p>
         </w:tc>
@@ -16631,7 +16631,7 @@
               <w:spacing w:after="0"/>
             </w:pPr>
             <w:r>
-              <w:t>CUP 11,356.25</w:t>
+              <w:t>CUP 11,500.00</w:t>
             </w:r>
           </w:p>
         </w:tc>
@@ -16691,7 +16691,7 @@
               <w:spacing w:after="0"/>
             </w:pPr>
             <w:r>
-              <w:t>CUP 31,797.50</w:t>
+              <w:t>CUP 32,200.00</w:t>
             </w:r>
           </w:p>
         </w:tc>
@@ -16751,7 +16751,7 @@
               <w:spacing w:after="0"/>
             </w:pPr>
             <w:r>
-              <w:t>CUP 6,813.75</w:t>
+              <w:t>CUP 6,900.00</w:t>
             </w:r>
           </w:p>
         </w:tc>
@@ -16811,7 +16811,7 @@
               <w:spacing w:after="0"/>
             </w:pPr>
             <w:r>
-              <w:t>CUP 113,562.50</w:t>
+              <w:t>CUP 115,000.00</w:t>
             </w:r>
           </w:p>
         </w:tc>
@@ -16871,7 +16871,7 @@
               <w:spacing w:after="0"/>
             </w:pPr>
             <w:r>
-              <w:t>CUP 249,837.50</w:t>
+              <w:t>CUP 253,000.00</w:t>
             </w:r>
           </w:p>
         </w:tc>
@@ -16931,7 +16931,7 @@
               <w:spacing w:after="0"/>
             </w:pPr>
             <w:r>
-              <w:t>CUP 11,356.25</w:t>
+              <w:t>CUP 11,500.00</w:t>
             </w:r>
           </w:p>
         </w:tc>
@@ -16992,7 +16992,7 @@
               <w:spacing w:after="0"/>
             </w:pPr>
             <w:r>
-              <w:t>CUP 4,542.50</w:t>
+              <w:t>CUP 4,600.00</w:t>
             </w:r>
           </w:p>
         </w:tc>
@@ -17052,7 +17052,7 @@
               <w:spacing w:after="0"/>
             </w:pPr>
             <w:r>
-              <w:t>CUP 4,542.50</w:t>
+              <w:t>CUP 4,600.00</w:t>
             </w:r>
           </w:p>
         </w:tc>
@@ -17112,7 +17112,7 @@
               <w:spacing w:after="0"/>
             </w:pPr>
             <w:r>
-              <w:t>CUP 6,813.75</w:t>
+              <w:t>CUP 6,900.00</w:t>
             </w:r>
           </w:p>
         </w:tc>
@@ -17172,7 +17172,7 @@
               <w:spacing w:after="0"/>
             </w:pPr>
             <w:r>
-              <w:t>CUP 3,179.75</w:t>
+              <w:t>CUP 3,220.00</w:t>
             </w:r>
           </w:p>
         </w:tc>
@@ -17232,7 +17232,7 @@
               <w:spacing w:after="0"/>
             </w:pPr>
             <w:r>
-              <w:t>CUP 22,712.50</w:t>
+              <w:t>CUP 23,000.00</w:t>
             </w:r>
           </w:p>
         </w:tc>
@@ -17292,7 +17292,7 @@
               <w:spacing w:after="0"/>
             </w:pPr>
             <w:r>
-              <w:t>CUP 2,271.25</w:t>
+              <w:t>CUP 2,300.00</w:t>
             </w:r>
           </w:p>
         </w:tc>
@@ -17352,7 +17352,7 @@
               <w:spacing w:after="0"/>
             </w:pPr>
             <w:r>
-              <w:t>CUP 2,271.25</w:t>
+              <w:t>CUP 2,300.00</w:t>
             </w:r>
           </w:p>
         </w:tc>
@@ -17412,7 +17412,7 @@
               <w:spacing w:after="0"/>
             </w:pPr>
             <w:r>
-              <w:t>CUP 2,271.25</w:t>
+              <w:t>CUP 2,300.00</w:t>
             </w:r>
           </w:p>
         </w:tc>
@@ -17473,7 +17473,7 @@
               <w:spacing w:after="0"/>
             </w:pPr>
             <w:r>
-              <w:t>CUP 3,179.75</w:t>
+              <w:t>CUP 3,220.00</w:t>
             </w:r>
           </w:p>
         </w:tc>
@@ -17534,7 +17534,7 @@
               <w:spacing w:after="0"/>
             </w:pPr>
             <w:r>
-              <w:t>CUP 9,085.00</w:t>
+              <w:t>CUP 9,200.00</w:t>
             </w:r>
           </w:p>
         </w:tc>
@@ -17595,7 +17595,7 @@
               <w:spacing w:after="0"/>
             </w:pPr>
             <w:r>
-              <w:t>CUP 4,542.50</w:t>
+              <w:t>CUP 4,600.00</w:t>
             </w:r>
           </w:p>
         </w:tc>
@@ -17655,7 +17655,7 @@
               <w:spacing w:after="0"/>
             </w:pPr>
             <w:r>
-              <w:t>CUP 6,813.75</w:t>
+              <w:t>CUP 6,900.00</w:t>
             </w:r>
           </w:p>
         </w:tc>
@@ -17715,7 +17715,7 @@
               <w:spacing w:after="0"/>
             </w:pPr>
             <w:r>
-              <w:t>CUP 3,179.75</w:t>
+              <w:t>CUP 3,220.00</w:t>
             </w:r>
           </w:p>
         </w:tc>
@@ -17775,7 +17775,7 @@
               <w:spacing w:after="0"/>
             </w:pPr>
             <w:r>
-              <w:t>CUP 3,179.75</w:t>
+              <w:t>CUP 3,220.00</w:t>
             </w:r>
           </w:p>
         </w:tc>
@@ -17835,7 +17835,7 @@
               <w:spacing w:after="0"/>
             </w:pPr>
             <w:r>
-              <w:t>CUP 4,542.50</w:t>
+              <w:t>CUP 4,600.00</w:t>
             </w:r>
           </w:p>
         </w:tc>
@@ -17895,7 +17895,7 @@
               <w:spacing w:after="0"/>
             </w:pPr>
             <w:r>
-              <w:t>CUP 908.50</w:t>
+              <w:t>CUP 920.00</w:t>
             </w:r>
           </w:p>
         </w:tc>
@@ -17955,7 +17955,7 @@
               <w:spacing w:after="0"/>
             </w:pPr>
             <w:r>
-              <w:t>CUP 2,271.25</w:t>
+              <w:t>CUP 2,300.00</w:t>
             </w:r>
           </w:p>
         </w:tc>
@@ -18015,7 +18015,7 @@
               <w:spacing w:after="0"/>
             </w:pPr>
             <w:r>
-              <w:t>CUP 1,362.75</w:t>
+              <w:t>CUP 1,380.00</w:t>
             </w:r>
           </w:p>
         </w:tc>
@@ -18075,7 +18075,7 @@
               <w:spacing w:after="0"/>
             </w:pPr>
             <w:r>
-              <w:t>CUP 1,817.00</w:t>
+              <w:t>CUP 1,840.00</w:t>
             </w:r>
           </w:p>
         </w:tc>
@@ -18135,7 +18135,7 @@
               <w:spacing w:after="0"/>
             </w:pPr>
             <w:r>
-              <w:t>CUP 908.50</w:t>
+              <w:t>CUP 920.00</w:t>
             </w:r>
           </w:p>
         </w:tc>
@@ -18195,7 +18195,7 @@
               <w:spacing w:after="0"/>
             </w:pPr>
             <w:r>
-              <w:t>CUP 1,362.75</w:t>
+              <w:t>CUP 1,380.00</w:t>
             </w:r>
           </w:p>
         </w:tc>
@@ -18255,7 +18255,7 @@
               <w:spacing w:after="0"/>
             </w:pPr>
             <w:r>
-              <w:t>CUP 9,085.00</w:t>
+              <w:t>CUP 9,200.00</w:t>
             </w:r>
           </w:p>
         </w:tc>
@@ -18315,7 +18315,7 @@
               <w:spacing w:after="0"/>
             </w:pPr>
             <w:r>
-              <w:t>CUP 11,356.25</w:t>
+              <w:t>CUP 11,500.00</w:t>
             </w:r>
           </w:p>
         </w:tc>
@@ -18375,7 +18375,7 @@
               <w:spacing w:after="0"/>
             </w:pPr>
             <w:r>
-              <w:t>CUP 20,441.25</w:t>
+              <w:t>CUP 20,700.00</w:t>
             </w:r>
           </w:p>
         </w:tc>
@@ -18435,7 +18435,7 @@
               <w:spacing w:after="0"/>
             </w:pPr>
             <w:r>
-              <w:t>CUP 6,813.75</w:t>
+              <w:t>CUP 6,900.00</w:t>
             </w:r>
           </w:p>
         </w:tc>
@@ -18495,7 +18495,7 @@
               <w:spacing w:after="0"/>
             </w:pPr>
             <w:r>
-              <w:t>CUP 27,255.00</w:t>
+              <w:t>CUP 27,600.00</w:t>
             </w:r>
           </w:p>
         </w:tc>
@@ -18555,7 +18555,7 @@
               <w:spacing w:after="0"/>
             </w:pPr>
             <w:r>
-              <w:t>CUP 45,425.00</w:t>
+              <w:t>CUP 46,000.00</w:t>
             </w:r>
           </w:p>
         </w:tc>
@@ -18615,7 +18615,7 @@
               <w:spacing w:after="0"/>
             </w:pPr>
             <w:r>
-              <w:t>CUP 15,898.75</w:t>
+              <w:t>CUP 16,100.00</w:t>
             </w:r>
           </w:p>
         </w:tc>
@@ -18675,7 +18675,7 @@
               <w:spacing w:after="0"/>
             </w:pPr>
             <w:r>
-              <w:t>CUP 4,542.50</w:t>
+              <w:t>CUP 4,600.00</w:t>
             </w:r>
           </w:p>
         </w:tc>
@@ -18735,7 +18735,7 @@
               <w:spacing w:after="0"/>
             </w:pPr>
             <w:r>
-              <w:t>CUP 4,542.50</w:t>
+              <w:t>CUP 4,600.00</w:t>
             </w:r>
           </w:p>
         </w:tc>
@@ -18795,7 +18795,7 @@
               <w:spacing w:after="0"/>
             </w:pPr>
             <w:r>
-              <w:t>CUP 6,813.75</w:t>
+              <w:t>CUP 6,900.00</w:t>
             </w:r>
           </w:p>
         </w:tc>
@@ -18907,7 +18907,7 @@
           </w:tcPr>
           <w:p>
             <w:r>
-              <w:t>CUP 90,850.00</w:t>
+              <w:t>CUP 92,000.00</w:t>
             </w:r>
           </w:p>
         </w:tc>
@@ -18957,7 +18957,7 @@
           </w:tcPr>
           <w:p>
             <w:r>
-              <w:t>CUP 81,765.00</w:t>
+              <w:t>CUP 82,800.00</w:t>
             </w:r>
           </w:p>
         </w:tc>
@@ -18998,7 +18998,7 @@
           </w:tcPr>
           <w:p>
             <w:r>
-              <w:t>CUP 54,510.00</w:t>
+              <w:t>CUP 55,200.00</w:t>
             </w:r>
           </w:p>
         </w:tc>
@@ -19048,7 +19048,7 @@
           </w:tcPr>
           <w:p>
             <w:r>
-              <w:t>CUP 54,510.00</w:t>
+              <w:t>CUP 55,200.00</w:t>
             </w:r>
           </w:p>
         </w:tc>
@@ -19087,7 +19087,7 @@
           </w:tcPr>
           <w:p>
             <w:r>
-              <w:t>CUP 18,170.00</w:t>
+              <w:t>CUP 18,400.00</w:t>
             </w:r>
           </w:p>
         </w:tc>
@@ -19148,7 +19148,7 @@
           </w:tcPr>
           <w:p>
             <w:r>
-              <w:t>CUP 18,170.00</w:t>
+              <w:t>CUP 18,400.00</w:t>
             </w:r>
           </w:p>
         </w:tc>
@@ -19189,7 +19189,7 @@
           </w:tcPr>
           <w:p>
             <w:r>
-              <w:t>CUP 9,085.00</w:t>
+              <w:t>CUP 9,200.00</w:t>
             </w:r>
           </w:p>
         </w:tc>
@@ -19230,7 +19230,7 @@
           </w:tcPr>
           <w:p>
             <w:r>
-              <w:t>CUP 45,425.00</w:t>
+              <w:t>CUP 46,000.00</w:t>
             </w:r>
           </w:p>
         </w:tc>
@@ -19271,7 +19271,7 @@
           </w:tcPr>
           <w:p>
             <w:r>
-              <w:t>CUP 11,356.25</w:t>
+              <w:t>CUP 11,500.00</w:t>
             </w:r>
           </w:p>
         </w:tc>
@@ -19312,7 +19312,7 @@
           </w:tcPr>
           <w:p>
             <w:r>
-              <w:t>CUP 24,983.75</w:t>
+              <w:t>CUP 25,300.00</w:t>
             </w:r>
           </w:p>
         </w:tc>
@@ -19351,7 +19351,7 @@
           </w:tcPr>
           <w:p>
             <w:r>
-              <w:t>CUP 36,340.00</w:t>
+              <w:t>CUP 36,800.00</w:t>
             </w:r>
           </w:p>
         </w:tc>
@@ -19390,7 +19390,7 @@
           </w:tcPr>
           <w:p>
             <w:r>
-              <w:t>CUP 454.25</w:t>
+              <w:t>CUP 460.00</w:t>
             </w:r>
           </w:p>
         </w:tc>
@@ -19429,7 +19429,7 @@
           </w:tcPr>
           <w:p>
             <w:r>
-              <w:t>CUP 454.25</w:t>
+              <w:t>CUP 460.00</w:t>
             </w:r>
           </w:p>
         </w:tc>
@@ -19468,7 +19468,7 @@
           </w:tcPr>
           <w:p>
             <w:r>
-              <w:t>CUP 454.25</w:t>
+              <w:t>CUP 460.00</w:t>
             </w:r>
           </w:p>
         </w:tc>
@@ -19507,7 +19507,7 @@
           </w:tcPr>
           <w:p>
             <w:r>
-              <w:t>CUP 4,542.50</w:t>
+              <w:t>CUP 4,600.00</w:t>
             </w:r>
           </w:p>
         </w:tc>
@@ -19546,7 +19546,7 @@
           </w:tcPr>
           <w:p>
             <w:r>
-              <w:t>CUP 1,135.63</w:t>
+              <w:t>CUP 1,150.00</w:t>
             </w:r>
           </w:p>
         </w:tc>
@@ -19585,7 +19585,7 @@
           </w:tcPr>
           <w:p>
             <w:r>
-              <w:t>CUP 4,542.50</w:t>
+              <w:t>CUP 4,600.00</w:t>
             </w:r>
           </w:p>
         </w:tc>
@@ -19624,7 +19624,7 @@
           </w:tcPr>
           <w:p>
             <w:r>
-              <w:t>CUP 11,356.25</w:t>
+              <w:t>CUP 11,500.00</w:t>
             </w:r>
           </w:p>
         </w:tc>
@@ -19665,7 +19665,7 @@
           </w:tcPr>
           <w:p>
             <w:r>
-              <w:t>CUP 15,898.75</w:t>
+              <w:t>CUP 16,100.00</w:t>
             </w:r>
           </w:p>
         </w:tc>
@@ -19704,7 +19704,7 @@
           </w:tcPr>
           <w:p>
             <w:r>
-              <w:t>CUP 15,898.75</w:t>
+              <w:t>CUP 16,100.00</w:t>
             </w:r>
           </w:p>
         </w:tc>
@@ -19745,7 +19745,7 @@
           </w:tcPr>
           <w:p>
             <w:r>
-              <w:t>CUP 63,595.00</w:t>
+              <w:t>CUP 64,400.00</w:t>
             </w:r>
           </w:p>
         </w:tc>
@@ -19806,7 +19806,7 @@
           </w:tcPr>
           <w:p>
             <w:r>
-              <w:t>CUP 13,627.50</w:t>
+              <w:t>CUP 13,800.00</w:t>
             </w:r>
           </w:p>
         </w:tc>
@@ -19867,7 +19867,7 @@
           </w:tcPr>
           <w:p>
             <w:r>
-              <w:t>CUP 45,425.00</w:t>
+              <w:t>CUP 46,000.00</w:t>
             </w:r>
           </w:p>
         </w:tc>
@@ -19906,7 +19906,7 @@
           </w:tcPr>
           <w:p>
             <w:r>
-              <w:t>CUP 45,425.00</w:t>
+              <w:t>CUP 46,000.00</w:t>
             </w:r>
           </w:p>
         </w:tc>
@@ -19958,7 +19958,7 @@
           </w:tcPr>
           <w:p>
             <w:r>
-              <w:t>CUP 68,137.50</w:t>
+              <w:t>CUP 69,000.00</w:t>
             </w:r>
           </w:p>
         </w:tc>
@@ -19999,7 +19999,7 @@
           </w:tcPr>
           <w:p>
             <w:r>
-              <w:t>CUP 54,510.00</w:t>
+              <w:t>CUP 55,200.00</w:t>
             </w:r>
           </w:p>
         </w:tc>
@@ -20040,7 +20040,7 @@
           </w:tcPr>
           <w:p>
             <w:r>
-              <w:t>CUP 27,255.00</w:t>
+              <w:t>CUP 27,600.00</w:t>
             </w:r>
           </w:p>
         </w:tc>
@@ -20079,7 +20079,7 @@
           </w:tcPr>
           <w:p>
             <w:r>
-              <w:t>CUP 31,797.50</w:t>
+              <w:t>CUP 32,200.00</w:t>
             </w:r>
           </w:p>
         </w:tc>
@@ -20120,7 +20120,7 @@
           </w:tcPr>
           <w:p>
             <w:r>
-              <w:t>CUP 59,052.50</w:t>
+              <w:t>CUP 59,800.00</w:t>
             </w:r>
           </w:p>
         </w:tc>
@@ -20159,7 +20159,7 @@
           </w:tcPr>
           <w:p>
             <w:r>
-              <w:t>CUP 18,170.00</w:t>
+              <w:t>CUP 18,400.00</w:t>
             </w:r>
           </w:p>
         </w:tc>
@@ -20199,7 +20199,7 @@
           </w:tcPr>
           <w:p>
             <w:r>
-              <w:t>CUP 4,542.50</w:t>
+              <w:t>CUP 4,600.00</w:t>
             </w:r>
           </w:p>
         </w:tc>
@@ -20240,7 +20240,7 @@
           </w:tcPr>
           <w:p>
             <w:r>
-              <w:t>CUP 4,542.50</w:t>
+              <w:t>CUP 4,600.00</w:t>
             </w:r>
           </w:p>
         </w:tc>
@@ -20301,7 +20301,7 @@
           </w:tcPr>
           <w:p>
             <w:r>
-              <w:t>CUP 13,627.50</w:t>
+              <w:t>CUP 13,800.00</w:t>
             </w:r>
           </w:p>
         </w:tc>
@@ -20351,7 +20351,7 @@
           </w:tcPr>
           <w:p>
             <w:r>
-              <w:t>CUP 6,813.75</w:t>
+              <w:t>CUP 6,900.00</w:t>
             </w:r>
           </w:p>
         </w:tc>
@@ -20392,7 +20392,7 @@
           </w:tcPr>
           <w:p>
             <w:r>
-              <w:t>CUP 36,340.00</w:t>
+              <w:t>CUP 36,800.00</w:t>
             </w:r>
           </w:p>
         </w:tc>
@@ -20431,7 +20431,7 @@
           </w:tcPr>
           <w:p>
             <w:r>
-              <w:t>CUP 54,510.00</w:t>
+              <w:t>CUP 55,200.00</w:t>
             </w:r>
           </w:p>
         </w:tc>
@@ -20472,7 +20472,7 @@
           </w:tcPr>
           <w:p>
             <w:r>
-              <w:t>CUP 4,542.50</w:t>
+              <w:t>CUP 4,600.00</w:t>
             </w:r>
           </w:p>
         </w:tc>
@@ -20513,7 +20513,7 @@
           </w:tcPr>
           <w:p>
             <w:r>
-              <w:t>CUP 9,085.00</w:t>
+              <w:t>CUP 9,200.00</w:t>
             </w:r>
           </w:p>
         </w:tc>
@@ -20552,7 +20552,7 @@
           </w:tcPr>
           <w:p>
             <w:r>
-              <w:t>CUP 27,255.00</w:t>
+              <w:t>CUP 27,600.00</w:t>
             </w:r>
           </w:p>
         </w:tc>
@@ -20593,7 +20593,7 @@
           </w:tcPr>
           <w:p>
             <w:r>
-              <w:t>CUP 11,356.25</w:t>
+              <w:t>CUP 11,500.00</w:t>
             </w:r>
           </w:p>
         </w:tc>
@@ -20634,7 +20634,7 @@
           </w:tcPr>
           <w:p>
             <w:r>
-              <w:t>CUP 6,813.75</w:t>
+              <w:t>CUP 6,900.00</w:t>
             </w:r>
           </w:p>
         </w:tc>
@@ -20675,7 +20675,7 @@
           </w:tcPr>
           <w:p>
             <w:r>
-              <w:t>CUP 4,542.50</w:t>
+              <w:t>CUP 4,600.00</w:t>
             </w:r>
           </w:p>
         </w:tc>
@@ -20716,7 +20716,7 @@
           </w:tcPr>
           <w:p>
             <w:r>
-              <w:t>CUP 63,595.00</w:t>
+              <w:t>CUP 64,400.00</w:t>
             </w:r>
           </w:p>
         </w:tc>
@@ -20755,7 +20755,7 @@
           </w:tcPr>
           <w:p>
             <w:r>
-              <w:t>CUP 81,765.00</w:t>
+              <w:t>CUP 82,800.00</w:t>
             </w:r>
           </w:p>
         </w:tc>
@@ -20794,7 +20794,7 @@
           </w:tcPr>
           <w:p>
             <w:r>
-              <w:t>CUP 81,765.00</w:t>
+              <w:t>CUP 82,800.00</w:t>
             </w:r>
           </w:p>
         </w:tc>
@@ -20835,7 +20835,7 @@
           </w:tcPr>
           <w:p>
             <w:r>
-              <w:t>CUP 27,255.00</w:t>
+              <w:t>CUP 27,600.00</w:t>
             </w:r>
           </w:p>
         </w:tc>
@@ -20874,7 +20874,7 @@
           </w:tcPr>
           <w:p>
             <w:r>
-              <w:t>CUP 31,797.50</w:t>
+              <w:t>CUP 32,200.00</w:t>
             </w:r>
           </w:p>
         </w:tc>
@@ -20915,7 +20915,7 @@
           </w:tcPr>
           <w:p>
             <w:r>
-              <w:t>CUP 22,712.50</w:t>
+              <w:t>CUP 23,000.00</w:t>
             </w:r>
           </w:p>
         </w:tc>
@@ -20954,7 +20954,7 @@
           </w:tcPr>
           <w:p>
             <w:r>
-              <w:t>CUP 68,137.50</w:t>
+              <w:t>CUP 69,000.00</w:t>
             </w:r>
           </w:p>
         </w:tc>
@@ -20993,7 +20993,7 @@
           </w:tcPr>
           <w:p>
             <w:r>
-              <w:t>CUP 59,052.50</w:t>
+              <w:t>CUP 59,800.00</w:t>
             </w:r>
           </w:p>
         </w:tc>
@@ -21032,7 +21032,7 @@
           </w:tcPr>
           <w:p>
             <w:r>
-              <w:t>CUP 2,271.25</w:t>
+              <w:t>CUP 2,300.00</w:t>
             </w:r>
           </w:p>
         </w:tc>
@@ -21071,7 +21071,7 @@
           </w:tcPr>
           <w:p>
             <w:r>
-              <w:t>CUP 3,179.75</w:t>
+              <w:t>CUP 3,220.00</w:t>
             </w:r>
           </w:p>
         </w:tc>
@@ -21110,7 +21110,7 @@
           </w:tcPr>
           <w:p>
             <w:r>
-              <w:t>CUP 2,271.25</w:t>
+              <w:t>CUP 2,300.00</w:t>
             </w:r>
           </w:p>
         </w:tc>
@@ -21151,7 +21151,7 @@
           </w:tcPr>
           <w:p>
             <w:r>
-              <w:t>CUP 15,898.75</w:t>
+              <w:t>CUP 16,100.00</w:t>
             </w:r>
           </w:p>
         </w:tc>
@@ -21192,7 +21192,7 @@
           </w:tcPr>
           <w:p>
             <w:r>
-              <w:t>CUP 6,813.75</w:t>
+              <w:t>CUP 6,900.00</w:t>
             </w:r>
           </w:p>
         </w:tc>
@@ -21233,7 +21233,7 @@
           </w:tcPr>
           <w:p>
             <w:r>
-              <w:t>CUP 13,627.50</w:t>
+              <w:t>CUP 13,800.00</w:t>
             </w:r>
           </w:p>
         </w:tc>
@@ -21272,7 +21272,7 @@
           </w:tcPr>
           <w:p>
             <w:r>
-              <w:t>CUP 4,542.50</w:t>
+              <w:t>CUP 4,600.00</w:t>
             </w:r>
           </w:p>
         </w:tc>
@@ -21311,7 +21311,7 @@
           </w:tcPr>
           <w:p>
             <w:r>
-              <w:t>CUP 15,898.75</w:t>
+              <w:t>CUP 16,100.00</w:t>
             </w:r>
           </w:p>
         </w:tc>
@@ -21456,7 +21456,7 @@
           </w:tcPr>
           <w:p>
             <w:r>
-              <w:t>CUP 113,562.50</w:t>
+              <w:t>CUP 115,000.00</w:t>
             </w:r>
           </w:p>
         </w:tc>
@@ -21497,7 +21497,7 @@
           </w:tcPr>
           <w:p>
             <w:r>
-              <w:t>CUP 63,595.00</w:t>
+              <w:t>CUP 64,400.00</w:t>
             </w:r>
           </w:p>
         </w:tc>
@@ -21536,7 +21536,7 @@
           </w:tcPr>
           <w:p>
             <w:r>
-              <w:t>CUP 63,595.00</w:t>
+              <w:t>CUP 64,400.00</w:t>
             </w:r>
           </w:p>
         </w:tc>
@@ -21585,7 +21585,7 @@
           </w:tcPr>
           <w:p>
             <w:r>
-              <w:t>CUP 90,850.00</w:t>
+              <w:t>CUP 92,000.00</w:t>
             </w:r>
           </w:p>
         </w:tc>
@@ -21626,7 +21626,7 @@
           </w:tcPr>
           <w:p>
             <w:r>
-              <w:t>CUP 72,680.00</w:t>
+              <w:t>CUP 73,600.00</w:t>
             </w:r>
           </w:p>
         </w:tc>
@@ -21676,7 +21676,7 @@
           </w:tcPr>
           <w:p>
             <w:r>
-              <w:t>CUP 81,765.00</w:t>
+              <w:t>CUP 82,800.00</w:t>
             </w:r>
           </w:p>
         </w:tc>
@@ -21715,7 +21715,7 @@
           </w:tcPr>
           <w:p>
             <w:r>
-              <w:t>CUP 81,765.00</w:t>
+              <w:t>CUP 82,800.00</w:t>
             </w:r>
           </w:p>
         </w:tc>
@@ -21816,7 +21816,7 @@
           </w:tcPr>
           <w:p>
             <w:r>
-              <w:t>CUP 54,510.00</w:t>
+              <w:t>CUP 55,200.00</w:t>
             </w:r>
           </w:p>
         </w:tc>
@@ -21855,7 +21855,7 @@
           </w:tcPr>
           <w:p>
             <w:r>
-              <w:t>CUP 15,898.75</w:t>
+              <w:t>CUP 16,100.00</w:t>
             </w:r>
           </w:p>
         </w:tc>
@@ -21894,7 +21894,7 @@
           </w:tcPr>
           <w:p>
             <w:r>
-              <w:t>CUP 15,898.75</w:t>
+              <w:t>CUP 16,100.00</w:t>
             </w:r>
           </w:p>
         </w:tc>
@@ -21933,7 +21933,7 @@
           </w:tcPr>
           <w:p>
             <w:r>
-              <w:t>CUP 18,170.00</w:t>
+              <w:t>CUP 18,400.00</w:t>
             </w:r>
           </w:p>
         </w:tc>
@@ -21972,7 +21972,7 @@
           </w:tcPr>
           <w:p>
             <w:r>
-              <w:t>CUP 45,425.00</w:t>
+              <w:t>CUP 46,000.00</w:t>
             </w:r>
           </w:p>
         </w:tc>
@@ -22011,7 +22011,7 @@
           </w:tcPr>
           <w:p>
             <w:r>
-              <w:t>CUP 11,356.25</w:t>
+              <w:t>CUP 11,500.00</w:t>
             </w:r>
           </w:p>
         </w:tc>
@@ -22050,7 +22050,7 @@
           </w:tcPr>
           <w:p>
             <w:r>
-              <w:t>CUP 11,356.25</w:t>
+              <w:t>CUP 11,500.00</w:t>
             </w:r>
           </w:p>
         </w:tc>
@@ -22089,7 +22089,7 @@
           </w:tcPr>
           <w:p>
             <w:r>
-              <w:t>CUP 11,356.25</w:t>
+              <w:t>CUP 11,500.00</w:t>
             </w:r>
           </w:p>
         </w:tc>
@@ -22130,7 +22130,7 @@
           </w:tcPr>
           <w:p>
             <w:r>
-              <w:t>CUP 24,983.75</w:t>
+              <w:t>CUP 25,300.00</w:t>
             </w:r>
           </w:p>
         </w:tc>
@@ -22169,7 +22169,7 @@
           </w:tcPr>
           <w:p>
             <w:r>
-              <w:t>CUP 27,255.00</w:t>
+              <w:t>CUP 27,600.00</w:t>
             </w:r>
           </w:p>
         </w:tc>
@@ -22208,7 +22208,7 @@
           </w:tcPr>
           <w:p>
             <w:r>
-              <w:t>CUP 36,340.00</w:t>
+              <w:t>CUP 36,800.00</w:t>
             </w:r>
           </w:p>
         </w:tc>
@@ -22247,7 +22247,7 @@
           </w:tcPr>
           <w:p>
             <w:r>
-              <w:t>CUP 27,255.00</w:t>
+              <w:t>CUP 27,600.00</w:t>
             </w:r>
           </w:p>
         </w:tc>
@@ -22286,7 +22286,7 @@
           </w:tcPr>
           <w:p>
             <w:r>
-              <w:t>CUP 27,255.00</w:t>
+              <w:t>CUP 27,600.00</w:t>
             </w:r>
           </w:p>
         </w:tc>
@@ -22325,7 +22325,7 @@
           </w:tcPr>
           <w:p>
             <w:r>
-              <w:t>CUP 36,340.00</w:t>
+              <w:t>CUP 36,800.00</w:t>
             </w:r>
           </w:p>
         </w:tc>
@@ -22364,7 +22364,7 @@
           </w:tcPr>
           <w:p>
             <w:r>
-              <w:t>CUP 20,441.25</w:t>
+              <w:t>CUP 20,700.00</w:t>
             </w:r>
           </w:p>
         </w:tc>
@@ -22403,7 +22403,7 @@
           </w:tcPr>
           <w:p>
             <w:r>
-              <w:t>CUP 454.25</w:t>
+              <w:t>CUP 460.00</w:t>
             </w:r>
           </w:p>
         </w:tc>
@@ -22442,7 +22442,7 @@
           </w:tcPr>
           <w:p>
             <w:r>
-              <w:t>CUP 454.25</w:t>
+              <w:t>CUP 460.00</w:t>
             </w:r>
           </w:p>
         </w:tc>
@@ -22481,7 +22481,7 @@
           </w:tcPr>
           <w:p>
             <w:r>
-              <w:t>CUP 454.25</w:t>
+              <w:t>CUP 460.00</w:t>
             </w:r>
           </w:p>
         </w:tc>
@@ -22530,7 +22530,7 @@
           </w:tcPr>
           <w:p>
             <w:r>
-              <w:t>CUP 36,340.00</w:t>
+              <w:t>CUP 36,800.00</w:t>
             </w:r>
           </w:p>
         </w:tc>
@@ -22569,7 +22569,7 @@
           </w:tcPr>
           <w:p>
             <w:r>
-              <w:t>CUP 36,340.00</w:t>
+              <w:t>CUP 36,800.00</w:t>
             </w:r>
           </w:p>
         </w:tc>
@@ -22608,7 +22608,7 @@
           </w:tcPr>
           <w:p>
             <w:r>
-              <w:t>CUP 36,340.00</w:t>
+              <w:t>CUP 36,800.00</w:t>
             </w:r>
           </w:p>
         </w:tc>
@@ -22647,7 +22647,7 @@
           </w:tcPr>
           <w:p>
             <w:r>
-              <w:t>CUP 4,542.50</w:t>
+              <w:t>CUP 4,600.00</w:t>
             </w:r>
           </w:p>
         </w:tc>
@@ -22686,7 +22686,7 @@
           </w:tcPr>
           <w:p>
             <w:r>
-              <w:t>CUP 4,542.50</w:t>
+              <w:t>CUP 4,600.00</w:t>
             </w:r>
           </w:p>
         </w:tc>
@@ -22726,7 +22726,7 @@
           </w:tcPr>
           <w:p>
             <w:r>
-              <w:t>CUP 2,271.25</w:t>
+              <w:t>CUP 2,300.00</w:t>
             </w:r>
           </w:p>
         </w:tc>
@@ -22783,7 +22783,7 @@
           </w:tcPr>
           <w:p>
             <w:r>
-              <w:t>CUP 11,356.25</w:t>
+              <w:t>CUP 11,500.00</w:t>
             </w:r>
           </w:p>
         </w:tc>
@@ -22822,7 +22822,7 @@
           </w:tcPr>
           <w:p>
             <w:r>
-              <w:t>CUP 11,356.25</w:t>
+              <w:t>CUP 11,500.00</w:t>
             </w:r>
           </w:p>
         </w:tc>
@@ -22861,7 +22861,7 @@
           </w:tcPr>
           <w:p>
             <w:r>
-              <w:t>CUP 45,425.00</w:t>
+              <w:t>CUP 46,000.00</w:t>
             </w:r>
           </w:p>
         </w:tc>
@@ -22900,7 +22900,7 @@
           </w:tcPr>
           <w:p>
             <w:r>
-              <w:t>CUP 34,068.75</w:t>
+              <w:t>CUP 34,500.00</w:t>
             </w:r>
           </w:p>
         </w:tc>
@@ -22939,7 +22939,7 @@
           </w:tcPr>
           <w:p>
             <w:r>
-              <w:t>CUP 18,170.00</w:t>
+              <w:t>CUP 18,400.00</w:t>
             </w:r>
           </w:p>
         </w:tc>
@@ -22980,7 +22980,7 @@
           </w:tcPr>
           <w:p>
             <w:r>
-              <w:t>CUP 6,813.75</w:t>
+              <w:t>CUP 6,900.00</w:t>
             </w:r>
           </w:p>
         </w:tc>
@@ -23019,7 +23019,7 @@
           </w:tcPr>
           <w:p>
             <w:r>
-              <w:t>CUP 13,627.50</w:t>
+              <w:t>CUP 13,800.00</w:t>
             </w:r>
           </w:p>
         </w:tc>
@@ -23058,7 +23058,7 @@
           </w:tcPr>
           <w:p>
             <w:r>
-              <w:t>CUP 27,255.00</w:t>
+              <w:t>CUP 27,600.00</w:t>
             </w:r>
           </w:p>
         </w:tc>
@@ -23115,7 +23115,7 @@
           </w:tcPr>
           <w:p>
             <w:r>
-              <w:t>CUP 15,898.75</w:t>
+              <w:t>CUP 16,100.00</w:t>
             </w:r>
           </w:p>
         </w:tc>
@@ -23154,7 +23154,7 @@
           </w:tcPr>
           <w:p>
             <w:r>
-              <w:t>CUP 72,680.00</w:t>
+              <w:t>CUP 73,600.00</w:t>
             </w:r>
           </w:p>
         </w:tc>
@@ -23193,7 +23193,7 @@
           </w:tcPr>
           <w:p>
             <w:r>
-              <w:t>CUP 72,680.00</w:t>
+              <w:t>CUP 73,600.00</w:t>
             </w:r>
           </w:p>
         </w:tc>
@@ -23250,7 +23250,7 @@
           </w:tcPr>
           <w:p>
             <w:r>
-              <w:t>CUP 72,680.00</w:t>
+              <w:t>CUP 73,600.00</w:t>
             </w:r>
           </w:p>
         </w:tc>
@@ -23289,7 +23289,7 @@
           </w:tcPr>
           <w:p>
             <w:r>
-              <w:t>CUP 72,680.00</w:t>
+              <w:t>CUP 73,600.00</w:t>
             </w:r>
           </w:p>
         </w:tc>
@@ -23350,7 +23350,7 @@
           </w:tcPr>
           <w:p>
             <w:r>
-              <w:t>CUP 13,627.50</w:t>
+              <w:t>CUP 13,800.00</w:t>
             </w:r>
           </w:p>
         </w:tc>
@@ -23389,7 +23389,7 @@
           </w:tcPr>
           <w:p>
             <w:r>
-              <w:t>CUP 6,813.75</w:t>
+              <w:t>CUP 6,900.00</w:t>
             </w:r>
           </w:p>
         </w:tc>
@@ -23428,7 +23428,7 @@
           </w:tcPr>
           <w:p>
             <w:r>
-              <w:t>CUP 9,085.00</w:t>
+              <w:t>CUP 9,200.00</w:t>
             </w:r>
           </w:p>
         </w:tc>
@@ -23467,7 +23467,7 @@
           </w:tcPr>
           <w:p>
             <w:r>
-              <w:t>CUP 18,170.00</w:t>
+              <w:t>CUP 18,400.00</w:t>
             </w:r>
           </w:p>
         </w:tc>
@@ -23506,7 +23506,7 @@
           </w:tcPr>
           <w:p>
             <w:r>
-              <w:t>CUP 18,170.00</w:t>
+              <w:t>CUP 18,400.00</w:t>
             </w:r>
           </w:p>
         </w:tc>
@@ -23545,7 +23545,7 @@
           </w:tcPr>
           <w:p>
             <w:r>
-              <w:t>CUP 68,137.50</w:t>
+              <w:t>CUP 69,000.00</w:t>
             </w:r>
           </w:p>
         </w:tc>
@@ -23584,7 +23584,7 @@
           </w:tcPr>
           <w:p>
             <w:r>
-              <w:t>CUP 90,850.00</w:t>
+              <w:t>CUP 92,000.00</w:t>
             </w:r>
           </w:p>
         </w:tc>
@@ -23623,7 +23623,7 @@
           </w:tcPr>
           <w:p>
             <w:r>
-              <w:t>CUP 22,712.50</w:t>
+              <w:t>CUP 23,000.00</w:t>
             </w:r>
           </w:p>
         </w:tc>
@@ -23662,7 +23662,7 @@
           </w:tcPr>
           <w:p>
             <w:r>
-              <w:t>CUP 45,425.00</w:t>
+              <w:t>CUP 46,000.00</w:t>
             </w:r>
           </w:p>
         </w:tc>
@@ -23701,7 +23701,7 @@
           </w:tcPr>
           <w:p>
             <w:r>
-              <w:t>CUP 45,425.00</w:t>
+              <w:t>CUP 46,000.00</w:t>
             </w:r>
           </w:p>
         </w:tc>
@@ -23740,7 +23740,7 @@
           </w:tcPr>
           <w:p>
             <w:r>
-              <w:t>CUP 72,680.00</w:t>
+              <w:t>CUP 73,600.00</w:t>
             </w:r>
           </w:p>
         </w:tc>
@@ -23779,7 +23779,7 @@
           </w:tcPr>
           <w:p>
             <w:r>
-              <w:t>CUP 72,680.00</w:t>
+              <w:t>CUP 73,600.00</w:t>
             </w:r>
           </w:p>
         </w:tc>
@@ -23818,7 +23818,7 @@
           </w:tcPr>
           <w:p>
             <w:r>
-              <w:t>CUP 113,562.50</w:t>
+              <w:t>CUP 115,000.00</w:t>
             </w:r>
           </w:p>
         </w:tc>
@@ -23857,7 +23857,7 @@
           </w:tcPr>
           <w:p>
             <w:r>
-              <w:t>CUP 113,562.50</w:t>
+              <w:t>CUP 115,000.00</w:t>
             </w:r>
           </w:p>
         </w:tc>
@@ -23896,7 +23896,7 @@
           </w:tcPr>
           <w:p>
             <w:r>
-              <w:t>CUP 104,477.50</w:t>
+              <w:t>CUP 105,800.00</w:t>
             </w:r>
           </w:p>
         </w:tc>
@@ -23935,7 +23935,7 @@
           </w:tcPr>
           <w:p>
             <w:r>
-              <w:t>CUP 113,562.50</w:t>
+              <w:t>CUP 115,000.00</w:t>
             </w:r>
           </w:p>
         </w:tc>
@@ -23974,7 +23974,7 @@
           </w:tcPr>
           <w:p>
             <w:r>
-              <w:t>CUP 113,562.50</w:t>
+              <w:t>CUP 115,000.00</w:t>
             </w:r>
           </w:p>
         </w:tc>
@@ -24014,7 +24014,7 @@
           </w:tcPr>
           <w:p>
             <w:r>
-              <w:t>CUP 113,562.50</w:t>
+              <w:t>CUP 115,000.00</w:t>
             </w:r>
           </w:p>
         </w:tc>
@@ -24053,7 +24053,7 @@
           </w:tcPr>
           <w:p>
             <w:r>
-              <w:t>CUP 68,137.50</w:t>
+              <w:t>CUP 69,000.00</w:t>
             </w:r>
           </w:p>
         </w:tc>
@@ -24092,7 +24092,7 @@
           </w:tcPr>
           <w:p>
             <w:r>
-              <w:t>CUP 90,850.00</w:t>
+              <w:t>CUP 92,000.00</w:t>
             </w:r>
           </w:p>
         </w:tc>
@@ -24131,7 +24131,7 @@
           </w:tcPr>
           <w:p>
             <w:r>
-              <w:t>CUP 99,935.00</w:t>
+              <w:t>CUP 101,200.00</w:t>
             </w:r>
           </w:p>
         </w:tc>
@@ -24170,7 +24170,7 @@
           </w:tcPr>
           <w:p>
             <w:r>
-              <w:t>CUP 99,935.00</w:t>
+              <w:t>CUP 101,200.00</w:t>
             </w:r>
           </w:p>
         </w:tc>
@@ -24209,7 +24209,7 @@
           </w:tcPr>
           <w:p>
             <w:r>
-              <w:t>CUP 99,935.00</w:t>
+              <w:t>CUP 101,200.00</w:t>
             </w:r>
           </w:p>
         </w:tc>
@@ -24248,7 +24248,7 @@
           </w:tcPr>
           <w:p>
             <w:r>
-              <w:t>CUP 31,797.50</w:t>
+              <w:t>CUP 32,200.00</w:t>
             </w:r>
           </w:p>
         </w:tc>
@@ -24287,7 +24287,7 @@
           </w:tcPr>
           <w:p>
             <w:r>
-              <w:t>CUP 31,797.50</w:t>
+              <w:t>CUP 32,200.00</w:t>
             </w:r>
           </w:p>
         </w:tc>
@@ -24326,7 +24326,7 @@
           </w:tcPr>
           <w:p>
             <w:r>
-              <w:t>CUP 63,595.00</w:t>
+              <w:t>CUP 64,400.00</w:t>
             </w:r>
           </w:p>
         </w:tc>
@@ -24365,7 +24365,7 @@
           </w:tcPr>
           <w:p>
             <w:r>
-              <w:t>CUP 63,595.00</w:t>
+              <w:t>CUP 64,400.00</w:t>
             </w:r>
           </w:p>
         </w:tc>
@@ -24404,7 +24404,7 @@
           </w:tcPr>
           <w:p>
             <w:r>
-              <w:t>CUP 81,765.00</w:t>
+              <w:t>CUP 82,800.00</w:t>
             </w:r>
           </w:p>
         </w:tc>
@@ -24443,7 +24443,7 @@
           </w:tcPr>
           <w:p>
             <w:r>
-              <w:t>CUP 22,712.50</w:t>
+              <w:t>CUP 23,000.00</w:t>
             </w:r>
           </w:p>
         </w:tc>
@@ -24482,7 +24482,7 @@
           </w:tcPr>
           <w:p>
             <w:r>
-              <w:t>CUP 27,255.00</w:t>
+              <w:t>CUP 27,600.00</w:t>
             </w:r>
           </w:p>
         </w:tc>
@@ -24521,7 +24521,7 @@
           </w:tcPr>
           <w:p>
             <w:r>
-              <w:t>CUP 27,255.00</w:t>
+              <w:t>CUP 27,600.00</w:t>
             </w:r>
           </w:p>
         </w:tc>
@@ -24560,7 +24560,7 @@
           </w:tcPr>
           <w:p>
             <w:r>
-              <w:t>CUP 54,510.00</w:t>
+              <w:t>CUP 55,200.00</w:t>
             </w:r>
           </w:p>
         </w:tc>
@@ -24599,7 +24599,7 @@
           </w:tcPr>
           <w:p>
             <w:r>
-              <w:t>CUP 68,137.50</w:t>
+              <w:t>CUP 69,000.00</w:t>
             </w:r>
           </w:p>
         </w:tc>
@@ -24638,7 +24638,7 @@
           </w:tcPr>
           <w:p>
             <w:r>
-              <w:t>CUP 4,542.50</w:t>
+              <w:t>CUP 4,600.00</w:t>
             </w:r>
           </w:p>
         </w:tc>
@@ -24677,7 +24677,7 @@
           </w:tcPr>
           <w:p>
             <w:r>
-              <w:t>CUP 4,542.50</w:t>
+              <w:t>CUP 4,600.00</w:t>
             </w:r>
           </w:p>
         </w:tc>
@@ -24716,7 +24716,7 @@
           </w:tcPr>
           <w:p>
             <w:r>
-              <w:t>CUP 4,542.50</w:t>
+              <w:t>CUP 4,600.00</w:t>
             </w:r>
           </w:p>
         </w:tc>
@@ -24755,7 +24755,7 @@
           </w:tcPr>
           <w:p>
             <w:r>
-              <w:t>CUP 4,542.50</w:t>
+              <w:t>CUP 4,600.00</w:t>
             </w:r>
           </w:p>
         </w:tc>
@@ -24794,7 +24794,7 @@
           </w:tcPr>
           <w:p>
             <w:r>
-              <w:t>CUP 6,813.75</w:t>
+              <w:t>CUP 6,900.00</w:t>
             </w:r>
           </w:p>
         </w:tc>
@@ -24833,7 +24833,7 @@
           </w:tcPr>
           <w:p>
             <w:r>
-              <w:t>CUP 36,340.00</w:t>
+              <w:t>CUP 36,800.00</w:t>
             </w:r>
           </w:p>
         </w:tc>
@@ -24872,7 +24872,7 @@
           </w:tcPr>
           <w:p>
             <w:r>
-              <w:t>CUP 36,340.00</w:t>
+              <w:t>CUP 36,800.00</w:t>
             </w:r>
           </w:p>
         </w:tc>
@@ -24911,7 +24911,7 @@
           </w:tcPr>
           <w:p>
             <w:r>
-              <w:t>CUP 11,356.25</w:t>
+              <w:t>CUP 11,500.00</w:t>
             </w:r>
           </w:p>
         </w:tc>
@@ -24950,7 +24950,7 @@
           </w:tcPr>
           <w:p>
             <w:r>
-              <w:t>CUP 11,356.25</w:t>
+              <w:t>CUP 11,500.00</w:t>
             </w:r>
           </w:p>
         </w:tc>
@@ -24991,7 +24991,7 @@
           </w:tcPr>
           <w:p>
             <w:r>
-              <w:t>CUP 9,085.00</w:t>
+              <w:t>CUP 9,200.00</w:t>
             </w:r>
           </w:p>
         </w:tc>
@@ -25030,7 +25030,7 @@
           </w:tcPr>
           <w:p>
             <w:r>
-              <w:t>CUP 9,085.00</w:t>
+              <w:t>CUP 9,200.00</w:t>
             </w:r>
           </w:p>
         </w:tc>
@@ -25069,7 +25069,7 @@
           </w:tcPr>
           <w:p>
             <w:r>
-              <w:t>CUP 4,542.50</w:t>
+              <w:t>CUP 4,600.00</w:t>
             </w:r>
           </w:p>
         </w:tc>
@@ -25110,7 +25110,7 @@
           </w:tcPr>
           <w:p>
             <w:r>
-              <w:t>CUP 27,255.00</w:t>
+              <w:t>CUP 27,600.00</w:t>
             </w:r>
           </w:p>
         </w:tc>
@@ -25149,7 +25149,7 @@
           </w:tcPr>
           <w:p>
             <w:r>
-              <w:t>CUP 27,255.00</w:t>
+              <w:t>CUP 27,600.00</w:t>
             </w:r>
           </w:p>
         </w:tc>
@@ -25188,7 +25188,7 @@
           </w:tcPr>
           <w:p>
             <w:r>
-              <w:t>CUP 4,542.50</w:t>
+              <w:t>CUP 4,600.00</w:t>
             </w:r>
           </w:p>
         </w:tc>
@@ -25228,7 +25228,7 @@
           </w:tcPr>
           <w:p>
             <w:r>
-              <w:t>CUP 6,813.75</w:t>
+              <w:t>CUP 6,900.00</w:t>
             </w:r>
           </w:p>
         </w:tc>
@@ -25267,7 +25267,7 @@
           </w:tcPr>
           <w:p>
             <w:r>
-              <w:t>CUP 4,542.50</w:t>
+              <w:t>CUP 4,600.00</w:t>
             </w:r>
           </w:p>
         </w:tc>
@@ -25306,7 +25306,7 @@
           </w:tcPr>
           <w:p>
             <w:r>
-              <w:t>CUP 6,813.75</w:t>
+              <w:t>CUP 6,900.00</w:t>
             </w:r>
           </w:p>
         </w:tc>
@@ -25345,7 +25345,7 @@
           </w:tcPr>
           <w:p>
             <w:r>
-              <w:t>CUP 6,813.75</w:t>
+              <w:t>CUP 6,900.00</w:t>
             </w:r>
           </w:p>
         </w:tc>
@@ -25384,7 +25384,7 @@
           </w:tcPr>
           <w:p>
             <w:r>
-              <w:t>CUP 6,813.75</w:t>
+              <w:t>CUP 6,900.00</w:t>
             </w:r>
           </w:p>
         </w:tc>
@@ -25423,7 +25423,7 @@
           </w:tcPr>
           <w:p>
             <w:r>
-              <w:t>CUP 113,562.50</w:t>
+              <w:t>CUP 115,000.00</w:t>
             </w:r>
           </w:p>
         </w:tc>
@@ -25464,7 +25464,7 @@
           </w:tcPr>
           <w:p>
             <w:r>
-              <w:t>CUP 63,595.00</w:t>
+              <w:t>CUP 64,400.00</w:t>
             </w:r>
           </w:p>
         </w:tc>
@@ -25503,7 +25503,7 @@
           </w:tcPr>
           <w:p>
             <w:r>
-              <w:t>CUP 68,137.50</w:t>
+              <w:t>CUP 69,000.00</w:t>
             </w:r>
           </w:p>
         </w:tc>
@@ -25542,7 +25542,7 @@
           </w:tcPr>
           <w:p>
             <w:r>
-              <w:t>CUP 68,137.50</w:t>
+              <w:t>CUP 69,000.00</w:t>
             </w:r>
           </w:p>
         </w:tc>
@@ -25581,7 +25581,7 @@
           </w:tcPr>
           <w:p>
             <w:r>
-              <w:t>CUP 63,595.00</w:t>
+              <w:t>CUP 64,400.00</w:t>
             </w:r>
           </w:p>
         </w:tc>
@@ -25620,7 +25620,7 @@
           </w:tcPr>
           <w:p>
             <w:r>
-              <w:t>CUP 54,510.00</w:t>
+              <w:t>CUP 55,200.00</w:t>
             </w:r>
           </w:p>
         </w:tc>
@@ -25659,7 +25659,7 @@
           </w:tcPr>
           <w:p>
             <w:r>
-              <w:t>CUP 90,850.00</w:t>
+              <w:t>CUP 92,000.00</w:t>
             </w:r>
           </w:p>
         </w:tc>
@@ -25698,7 +25698,7 @@
           </w:tcPr>
           <w:p>
             <w:r>
-              <w:t>CUP 104,477.50</w:t>
+              <w:t>CUP 105,800.00</w:t>
             </w:r>
           </w:p>
         </w:tc>
@@ -25737,7 +25737,7 @@
           </w:tcPr>
           <w:p>
             <w:r>
-              <w:t>CUP 158,987.50</w:t>
+              <w:t>CUP 161,000.00</w:t>
             </w:r>
           </w:p>
         </w:tc>
@@ -25778,7 +25778,7 @@
           </w:tcPr>
           <w:p>
             <w:r>
-              <w:t>CUP 81,765.00</w:t>
+              <w:t>CUP 82,800.00</w:t>
             </w:r>
           </w:p>
         </w:tc>
@@ -25817,7 +25817,7 @@
           </w:tcPr>
           <w:p>
             <w:r>
-              <w:t>CUP 15,898.75</w:t>
+              <w:t>CUP 16,100.00</w:t>
             </w:r>
           </w:p>
         </w:tc>
@@ -25856,7 +25856,7 @@
           </w:tcPr>
           <w:p>
             <w:r>
-              <w:t>CUP 15,898.75</w:t>
+              <w:t>CUP 16,100.00</w:t>
             </w:r>
           </w:p>
         </w:tc>
@@ -25895,7 +25895,7 @@
           </w:tcPr>
           <w:p>
             <w:r>
-              <w:t>CUP 18,170.00</w:t>
+              <w:t>CUP 18,400.00</w:t>
             </w:r>
           </w:p>
         </w:tc>
@@ -25934,7 +25934,7 @@
           </w:tcPr>
           <w:p>
             <w:r>
-              <w:t>CUP 31,797.50</w:t>
+              <w:t>CUP 32,200.00</w:t>
             </w:r>
           </w:p>
         </w:tc>
@@ -25975,7 +25975,7 @@
           </w:tcPr>
           <w:p>
             <w:r>
-              <w:t>CUP 27,255.00</w:t>
+              <w:t>CUP 27,600.00</w:t>
             </w:r>
           </w:p>
         </w:tc>
@@ -26014,7 +26014,7 @@
           </w:tcPr>
           <w:p>
             <w:r>
-              <w:t>CUP 20,441.25</w:t>
+              <w:t>CUP 20,700.00</w:t>
             </w:r>
           </w:p>
         </w:tc>
@@ -26053,7 +26053,7 @@
           </w:tcPr>
           <w:p>
             <w:r>
-              <w:t>CUP 11,356.25</w:t>
+              <w:t>CUP 11,500.00</w:t>
             </w:r>
           </w:p>
         </w:tc>
@@ -26092,7 +26092,7 @@
           </w:tcPr>
           <w:p>
             <w:r>
-              <w:t>CUP 20,441.25</w:t>
+              <w:t>CUP 20,700.00</w:t>
             </w:r>
           </w:p>
         </w:tc>
@@ -26131,7 +26131,7 @@
           </w:tcPr>
           <w:p>
             <w:r>
-              <w:t>CUP 68,137.50</w:t>
+              <w:t>CUP 69,000.00</w:t>
             </w:r>
           </w:p>
         </w:tc>
@@ -26170,7 +26170,7 @@
           </w:tcPr>
           <w:p>
             <w:r>
-              <w:t>CUP 72,680.00</w:t>
+              <w:t>CUP 73,600.00</w:t>
             </w:r>
           </w:p>
         </w:tc>
@@ -26209,7 +26209,7 @@
           </w:tcPr>
           <w:p>
             <w:r>
-              <w:t>CUP 68,137.50</w:t>
+              <w:t>CUP 69,000.00</w:t>
             </w:r>
           </w:p>
         </w:tc>
@@ -26248,7 +26248,7 @@
           </w:tcPr>
           <w:p>
             <w:r>
-              <w:t>CUP 90,850.00</w:t>
+              <w:t>CUP 92,000.00</w:t>
             </w:r>
           </w:p>
         </w:tc>
@@ -26287,7 +26287,7 @@
           </w:tcPr>
           <w:p>
             <w:r>
-              <w:t>CUP 63,595.00</w:t>
+              <w:t>CUP 64,400.00</w:t>
             </w:r>
           </w:p>
         </w:tc>
@@ -26326,7 +26326,7 @@
           </w:tcPr>
           <w:p>
             <w:r>
-              <w:t>CUP 59,052.50</w:t>
+              <w:t>CUP 59,800.00</w:t>
             </w:r>
           </w:p>
         </w:tc>
@@ -26365,7 +26365,7 @@
           </w:tcPr>
           <w:p>
             <w:r>
-              <w:t>CUP 36,340.00</w:t>
+              <w:t>CUP 36,800.00</w:t>
             </w:r>
           </w:p>
         </w:tc>
@@ -26404,7 +26404,7 @@
           </w:tcPr>
           <w:p>
             <w:r>
-              <w:t>CUP 45,425.00</w:t>
+              <w:t>CUP 46,000.00</w:t>
             </w:r>
           </w:p>
         </w:tc>
@@ -26444,7 +26444,7 @@
           </w:tcPr>
           <w:p>
             <w:r>
-              <w:t>CUP 45,425.00</w:t>
+              <w:t>CUP 46,000.00</w:t>
             </w:r>
           </w:p>
         </w:tc>
@@ -26483,7 +26483,7 @@
           </w:tcPr>
           <w:p>
             <w:r>
-              <w:t>CUP 54,510.00</w:t>
+              <w:t>CUP 55,200.00</w:t>
             </w:r>
           </w:p>
         </w:tc>
@@ -26522,7 +26522,7 @@
           </w:tcPr>
           <w:p>
             <w:r>
-              <w:t>CUP 45,425.00</w:t>
+              <w:t>CUP 46,000.00</w:t>
             </w:r>
           </w:p>
         </w:tc>
@@ -26561,7 +26561,7 @@
           </w:tcPr>
           <w:p>
             <w:r>
-              <w:t>CUP 54,510.00</w:t>
+              <w:t>CUP 55,200.00</w:t>
             </w:r>
           </w:p>
         </w:tc>
@@ -26600,7 +26600,7 @@
           </w:tcPr>
           <w:p>
             <w:r>
-              <w:t>CUP 81,765.00</w:t>
+              <w:t>CUP 82,800.00</w:t>
             </w:r>
           </w:p>
         </w:tc>
@@ -26639,7 +26639,7 @@
           </w:tcPr>
           <w:p>
             <w:r>
-              <w:t>CUP 2,271.25</w:t>
+              <w:t>CUP 2,300.00</w:t>
             </w:r>
           </w:p>
         </w:tc>
@@ -26678,7 +26678,7 @@
           </w:tcPr>
           <w:p>
             <w:r>
-              <w:t>CUP 3,179.75</w:t>
+              <w:t>CUP 3,220.00</w:t>
             </w:r>
           </w:p>
         </w:tc>
@@ -26717,7 +26717,7 @@
           </w:tcPr>
           <w:p>
             <w:r>
-              <w:t>CUP 3,634.00</w:t>
+              <w:t>CUP 3,680.00</w:t>
             </w:r>
           </w:p>
         </w:tc>
@@ -26756,7 +26756,7 @@
           </w:tcPr>
           <w:p>
             <w:r>
-              <w:t>CUP 2,271.25</w:t>
+              <w:t>CUP 2,300.00</w:t>
             </w:r>
           </w:p>
         </w:tc>
@@ -26795,7 +26795,7 @@
           </w:tcPr>
           <w:p>
             <w:r>
-              <w:t>CUP 113,562.50</w:t>
+              <w:t>CUP 115,000.00</w:t>
             </w:r>
           </w:p>
         </w:tc>
@@ -26834,7 +26834,7 @@
           </w:tcPr>
           <w:p>
             <w:r>
-              <w:t>CUP 90,850.00</w:t>
+              <w:t>CUP 92,000.00</w:t>
             </w:r>
           </w:p>
         </w:tc>
@@ -26873,7 +26873,7 @@
           </w:tcPr>
           <w:p>
             <w:r>
-              <w:t>CUP 90,850.00</w:t>
+              <w:t>CUP 92,000.00</w:t>
             </w:r>
           </w:p>
         </w:tc>
@@ -26912,7 +26912,7 @@
           </w:tcPr>
           <w:p>
             <w:r>
-              <w:t>CUP 68,137.50</w:t>
+              <w:t>CUP 69,000.00</w:t>
             </w:r>
           </w:p>
         </w:tc>
@@ -26951,7 +26951,7 @@
           </w:tcPr>
           <w:p>
             <w:r>
-              <w:t>CUP 68,137.50</w:t>
+              <w:t>CUP 69,000.00</w:t>
             </w:r>
           </w:p>
         </w:tc>
@@ -26990,7 +26990,7 @@
           </w:tcPr>
           <w:p>
             <w:r>
-              <w:t>CUP 81,765.00</w:t>
+              <w:t>CUP 82,800.00</w:t>
             </w:r>
           </w:p>
         </w:tc>
@@ -27029,7 +27029,7 @@
           </w:tcPr>
           <w:p>
             <w:r>
-              <w:t>CUP 81,765.00</w:t>
+              <w:t>CUP 82,800.00</w:t>
             </w:r>
           </w:p>
         </w:tc>
@@ -27070,7 +27070,7 @@
           </w:tcPr>
           <w:p>
             <w:r>
-              <w:t>CUP 15,898.75</w:t>
+              <w:t>CUP 16,100.00</w:t>
             </w:r>
           </w:p>
         </w:tc>
@@ -27109,7 +27109,7 @@
           </w:tcPr>
           <w:p>
             <w:r>
-              <w:t>CUP 15,898.75</w:t>
+              <w:t>CUP 16,100.00</w:t>
             </w:r>
           </w:p>
         </w:tc>
@@ -27148,7 +27148,7 @@
           </w:tcPr>
           <w:p>
             <w:r>
-              <w:t>CUP 13,627.50</w:t>
+              <w:t>CUP 13,800.00</w:t>
             </w:r>
           </w:p>
         </w:tc>
@@ -27187,7 +27187,7 @@
           </w:tcPr>
           <w:p>
             <w:r>
-              <w:t>CUP 18,170.00</w:t>
+              <w:t>CUP 18,400.00</w:t>
             </w:r>
           </w:p>
         </w:tc>
@@ -27226,7 +27226,7 @@
           </w:tcPr>
           <w:p>
             <w:r>
-              <w:t>CUP 13,627.50</w:t>
+              <w:t>CUP 13,800.00</w:t>
             </w:r>
           </w:p>
         </w:tc>
@@ -27265,7 +27265,7 @@
           </w:tcPr>
           <w:p>
             <w:r>
-              <w:t>CUP 18,170.00</w:t>
+              <w:t>CUP 18,400.00</w:t>
             </w:r>
           </w:p>
         </w:tc>
@@ -27304,7 +27304,7 @@
           </w:tcPr>
           <w:p>
             <w:r>
-              <w:t>CUP 18,170.00</w:t>
+              <w:t>CUP 18,400.00</w:t>
             </w:r>
           </w:p>
         </w:tc>
@@ -27343,7 +27343,7 @@
           </w:tcPr>
           <w:p>
             <w:r>
-              <w:t>CUP 18,170.00</w:t>
+              <w:t>CUP 18,400.00</w:t>
             </w:r>
           </w:p>
         </w:tc>
@@ -27382,7 +27382,7 @@
           </w:tcPr>
           <w:p>
             <w:r>
-              <w:t>CUP 9,085.00</w:t>
+              <w:t>CUP 9,200.00</w:t>
             </w:r>
           </w:p>
         </w:tc>
@@ -27421,7 +27421,7 @@
           </w:tcPr>
           <w:p>
             <w:r>
-              <w:t>CUP 9,085.00</w:t>
+              <w:t>CUP 9,200.00</w:t>
             </w:r>
           </w:p>
         </w:tc>
@@ -27462,7 +27462,7 @@
           </w:tcPr>
           <w:p>
             <w:r>
-              <w:t>CUP 13,627.50</w:t>
+              <w:t>CUP 13,800.00</w:t>
             </w:r>
           </w:p>
         </w:tc>
@@ -27501,7 +27501,7 @@
           </w:tcPr>
           <w:p>
             <w:r>
-              <w:t>CUP 4,542.50</w:t>
+              <w:t>CUP 4,600.00</w:t>
             </w:r>
           </w:p>
         </w:tc>
@@ -27540,7 +27540,7 @@
           </w:tcPr>
           <w:p>
             <w:r>
-              <w:t>CUP 27,255.00</w:t>
+              <w:t>CUP 27,600.00</w:t>
             </w:r>
           </w:p>
         </w:tc>
@@ -27579,7 +27579,7 @@
           </w:tcPr>
           <w:p>
             <w:r>
-              <w:t>CUP 15,898.75</w:t>
+              <w:t>CUP 16,100.00</w:t>
             </w:r>
           </w:p>
         </w:tc>
@@ -27618,7 +27618,7 @@
           </w:tcPr>
           <w:p>
             <w:r>
-              <w:t>CUP 18,170.00</w:t>
+              <w:t>CUP 18,400.00</w:t>
             </w:r>
           </w:p>
         </w:tc>
@@ -27750,6 +27750,7 @@
                 <w:szCs w:val="20"/>
               </w:rPr>
             </w:pPr>
+            <w:bookmarkStart w:id="0" w:name="_GoBack" w:colFirst="1" w:colLast="1"/>
             <w:r>
               <w:rPr>
                 <w:sz w:val="20"/>
@@ -27776,7 +27777,7 @@
               <w:spacing w:after="0"/>
             </w:pPr>
             <w:r>
-              <w:t>CUP 5,451.00</w:t>
+              <w:t>CUP 5,520.00</w:t>
             </w:r>
           </w:p>
         </w:tc>
@@ -27832,7 +27833,7 @@
               <w:spacing w:after="0"/>
             </w:pPr>
             <w:r>
-              <w:t>CUP 22,712.50</w:t>
+              <w:t>CUP 23,000.00</w:t>
             </w:r>
           </w:p>
         </w:tc>
@@ -27888,7 +27889,7 @@
               <w:spacing w:after="0"/>
             </w:pPr>
             <w:r>
-              <w:t>CUP 5,451.00</w:t>
+              <w:t>CUP 5,520.00</w:t>
             </w:r>
           </w:p>
         </w:tc>
@@ -27944,7 +27945,7 @@
               <w:spacing w:after="0"/>
             </w:pPr>
             <w:r>
-              <w:t>CUP 22,712.50</w:t>
+              <w:t>CUP 23,000.00</w:t>
             </w:r>
           </w:p>
         </w:tc>
@@ -28000,7 +28001,7 @@
               <w:spacing w:after="0"/>
             </w:pPr>
             <w:r>
-              <w:t>CUP 22,712.50</w:t>
+              <w:t>CUP 23,000.00</w:t>
             </w:r>
           </w:p>
         </w:tc>
@@ -28056,7 +28057,7 @@
               <w:spacing w:after="0"/>
             </w:pPr>
             <w:r>
-              <w:t>CUP 6,813.75</w:t>
+              <w:t>CUP 6,900.00</w:t>
             </w:r>
           </w:p>
         </w:tc>
@@ -28112,7 +28113,7 @@
               <w:spacing w:after="0"/>
             </w:pPr>
             <w:r>
-              <w:t>CUP 5,451.00</w:t>
+              <w:t>CUP 5,520.00</w:t>
             </w:r>
           </w:p>
         </w:tc>
@@ -28168,7 +28169,7 @@
               <w:spacing w:after="0"/>
             </w:pPr>
             <w:r>
-              <w:t>CUP 5,451.00</w:t>
+              <w:t>CUP 5,520.00</w:t>
             </w:r>
           </w:p>
         </w:tc>
@@ -28224,7 +28225,7 @@
               <w:spacing w:after="0"/>
             </w:pPr>
             <w:r>
-              <w:t>CUP 45,425.00</w:t>
+              <w:t>CUP 46,000.00</w:t>
             </w:r>
           </w:p>
         </w:tc>
@@ -28280,7 +28281,7 @@
               <w:spacing w:after="0"/>
             </w:pPr>
             <w:r>
-              <w:t>CUP 454.25</w:t>
+              <w:t>CUP 460.00</w:t>
             </w:r>
           </w:p>
         </w:tc>
@@ -28336,7 +28337,7 @@
               <w:spacing w:after="0"/>
             </w:pPr>
             <w:r>
-              <w:t>CUP 454.25</w:t>
+              <w:t>CUP 460.00</w:t>
             </w:r>
           </w:p>
         </w:tc>
@@ -28392,7 +28393,7 @@
               <w:spacing w:after="0"/>
             </w:pPr>
             <w:r>
-              <w:t>CUP 454.25</w:t>
+              <w:t>CUP 460.00</w:t>
             </w:r>
           </w:p>
         </w:tc>
@@ -28448,7 +28449,7 @@
               <w:spacing w:after="0"/>
             </w:pPr>
             <w:r>
-              <w:t>CUP 4,542.50</w:t>
+              <w:t>CUP 4,600.00</w:t>
             </w:r>
           </w:p>
         </w:tc>
@@ -28504,7 +28505,7 @@
               <w:spacing w:after="0"/>
             </w:pPr>
             <w:r>
-              <w:t>CUP 4,542.50</w:t>
+              <w:t>CUP 4,600.00</w:t>
             </w:r>
           </w:p>
         </w:tc>
@@ -28560,7 +28561,7 @@
               <w:spacing w:after="0"/>
             </w:pPr>
             <w:r>
-              <w:t>CUP 13,627.50</w:t>
+              <w:t>CUP 13,800.00</w:t>
             </w:r>
           </w:p>
         </w:tc>
@@ -28616,7 +28617,7 @@
               <w:spacing w:after="0"/>
             </w:pPr>
             <w:r>
-              <w:t>CUP 2,271.25</w:t>
+              <w:t>CUP 2,300.00</w:t>
             </w:r>
           </w:p>
         </w:tc>
@@ -28672,7 +28673,7 @@
               <w:spacing w:after="0"/>
             </w:pPr>
             <w:r>
-              <w:t>CUP 31,797.50</w:t>
+              <w:t>CUP 32,200.00</w:t>
             </w:r>
           </w:p>
         </w:tc>
@@ -28728,7 +28729,7 @@
               <w:spacing w:after="0"/>
             </w:pPr>
             <w:r>
-              <w:t>CUP 36,340.00</w:t>
+              <w:t>CUP 36,800.00</w:t>
             </w:r>
           </w:p>
         </w:tc>
@@ -28784,7 +28785,7 @@
               <w:spacing w:after="0"/>
             </w:pPr>
             <w:r>
-              <w:t>CUP 36,340.00</w:t>
+              <w:t>CUP 36,800.00</w:t>
             </w:r>
           </w:p>
         </w:tc>
@@ -28840,7 +28841,7 @@
               <w:spacing w:after="0"/>
             </w:pPr>
             <w:r>
-              <w:t>CUP 5,451.00</w:t>
+              <w:t>CUP 5,520.00</w:t>
             </w:r>
           </w:p>
         </w:tc>
@@ -28896,7 +28897,7 @@
               <w:spacing w:after="0"/>
             </w:pPr>
             <w:r>
-              <w:t>CUP 4,542.50</w:t>
+              <w:t>CUP 4,600.00</w:t>
             </w:r>
           </w:p>
         </w:tc>
@@ -28952,7 +28953,7 @@
               <w:spacing w:after="0"/>
             </w:pPr>
             <w:r>
-              <w:t>CUP 6,813.75</w:t>
+              <w:t>CUP 6,900.00</w:t>
             </w:r>
           </w:p>
         </w:tc>
@@ -29008,7 +29009,7 @@
               <w:spacing w:after="0"/>
             </w:pPr>
             <w:r>
-              <w:t>CUP 5,451.00</w:t>
+              <w:t>CUP 5,520.00</w:t>
             </w:r>
           </w:p>
         </w:tc>
@@ -29064,7 +29065,7 @@
               <w:spacing w:after="0"/>
             </w:pPr>
             <w:r>
-              <w:t>CUP 5,451.00</w:t>
+              <w:t>CUP 5,520.00</w:t>
             </w:r>
           </w:p>
         </w:tc>
@@ -29120,7 +29121,7 @@
               <w:spacing w:after="0"/>
             </w:pPr>
             <w:r>
-              <w:t>CUP 5,451.00</w:t>
+              <w:t>CUP 5,520.00</w:t>
             </w:r>
           </w:p>
         </w:tc>
@@ -29176,7 +29177,7 @@
               <w:spacing w:after="0"/>
             </w:pPr>
             <w:r>
-              <w:t>CUP 9,085.00</w:t>
+              <w:t>CUP 9,200.00</w:t>
             </w:r>
           </w:p>
         </w:tc>
@@ -29232,7 +29233,7 @@
               <w:spacing w:after="0"/>
             </w:pPr>
             <w:r>
-              <w:t>CUP 5,451.00</w:t>
+              <w:t>CUP 5,520.00</w:t>
             </w:r>
           </w:p>
         </w:tc>
@@ -29288,7 +29289,7 @@
               <w:spacing w:after="0"/>
             </w:pPr>
             <w:r>
-              <w:t>CUP 3,179.75</w:t>
+              <w:t>CUP 3,220.00</w:t>
             </w:r>
           </w:p>
         </w:tc>
@@ -29344,7 +29345,7 @@
               <w:spacing w:after="0"/>
             </w:pPr>
             <w:r>
-              <w:t>CUP 5,451.00</w:t>
+              <w:t>CUP 5,520.00</w:t>
             </w:r>
           </w:p>
         </w:tc>
@@ -29400,7 +29401,7 @@
               <w:spacing w:after="0"/>
             </w:pPr>
             <w:r>
-              <w:t>CUP 5,451.00</w:t>
+              <w:t>CUP 5,520.00</w:t>
             </w:r>
           </w:p>
         </w:tc>
@@ -29457,11 +29458,12 @@
               <w:spacing w:after="0"/>
             </w:pPr>
             <w:r>
-              <w:t>CUP 4,542.50</w:t>
-            </w:r>
-          </w:p>
-        </w:tc>
-      </w:tr>
+              <w:t>CUP 4,600.00</w:t>
+            </w:r>
+          </w:p>
+        </w:tc>
+      </w:tr>
+      <w:bookmarkEnd w:id="0"/>
     </w:tbl>
     <w:p>
       <w:pPr>
@@ -29800,8 +29802,6 @@
           <w:szCs w:val="24"/>
         </w:rPr>
       </w:pPr>
-      <w:bookmarkStart w:id="0" w:name="_GoBack"/>
-      <w:bookmarkEnd w:id="0"/>
     </w:p>
     <w:p>
       <w:pPr>
@@ -35790,7 +35790,7 @@
 </file>
 
 <file path=customXml/itemProps1.xml><?xml version="1.0" encoding="utf-8"?>
-<ds:datastoreItem xmlns:ds="http://schemas.openxmlformats.org/officeDocument/2006/customXml" ds:itemID="{9AB0C5FF-274C-4255-990B-E133A77CCDE9}">
+<ds:datastoreItem xmlns:ds="http://schemas.openxmlformats.org/officeDocument/2006/customXml" ds:itemID="{97EA1451-47EE-4ECC-A0C0-E08C5A6FC99A}">
   <ds:schemaRefs>
     <ds:schemaRef ds:uri="http://schemas.openxmlformats.org/officeDocument/2006/bibliography"/>
   </ds:schemaRefs>

</xml_diff>

<commit_message>
Update Proforma file 380
</commit_message>
<xml_diff>
--- a/files/TODITICO_PROFORMA_CONTRATO_con_precios.docx
+++ b/files/TODITICO_PROFORMA_CONTRATO_con_precios.docx
@@ -2238,7 +2238,7 @@
               <w:spacing w:after="0"/>
             </w:pPr>
             <w:r>
-              <w:t>CUP 4,485.00</w:t>
+              <w:t>CUP 4,370.00</w:t>
             </w:r>
           </w:p>
         </w:tc>
@@ -2294,7 +2294,7 @@
               <w:spacing w:after="0"/>
             </w:pPr>
             <w:r>
-              <w:t>CUP 5,382.00</w:t>
+              <w:t>CUP 5,244.00</w:t>
             </w:r>
           </w:p>
         </w:tc>
@@ -2350,7 +2350,7 @@
               <w:spacing w:after="0"/>
             </w:pPr>
             <w:r>
-              <w:t>CUP 6,727.50</w:t>
+              <w:t>CUP 6,555.00</w:t>
             </w:r>
           </w:p>
         </w:tc>
@@ -2406,7 +2406,7 @@
               <w:spacing w:after="0"/>
             </w:pPr>
             <w:r>
-              <w:t>CUP 4,485.00</w:t>
+              <w:t>CUP 4,370.00</w:t>
             </w:r>
           </w:p>
         </w:tc>
@@ -2462,7 +2462,7 @@
               <w:spacing w:after="0"/>
             </w:pPr>
             <w:r>
-              <w:t>CUP 44,850.00</w:t>
+              <w:t>CUP 43,700.00</w:t>
             </w:r>
           </w:p>
         </w:tc>
@@ -2518,7 +2518,7 @@
               <w:spacing w:after="0"/>
             </w:pPr>
             <w:r>
-              <w:t>CUP 53,820.00</w:t>
+              <w:t>CUP 52,440.00</w:t>
             </w:r>
           </w:p>
         </w:tc>
@@ -2574,7 +2574,7 @@
               <w:spacing w:after="0"/>
             </w:pPr>
             <w:r>
-              <w:t>CUP 44,850.00</w:t>
+              <w:t>CUP 43,700.00</w:t>
             </w:r>
           </w:p>
         </w:tc>
@@ -2630,7 +2630,7 @@
               <w:spacing w:after="0"/>
             </w:pPr>
             <w:r>
-              <w:t>CUP 71,760.00</w:t>
+              <w:t>CUP 69,920.00</w:t>
             </w:r>
           </w:p>
         </w:tc>
@@ -2686,7 +2686,7 @@
               <w:spacing w:after="0"/>
             </w:pPr>
             <w:r>
-              <w:t>CUP 67,275.00</w:t>
+              <w:t>CUP 65,550.00</w:t>
             </w:r>
           </w:p>
         </w:tc>
@@ -2742,7 +2742,7 @@
               <w:spacing w:after="0"/>
             </w:pPr>
             <w:r>
-              <w:t>CUP 49,335.00</w:t>
+              <w:t>CUP 48,070.00</w:t>
             </w:r>
           </w:p>
         </w:tc>
@@ -2798,7 +2798,7 @@
               <w:spacing w:after="0"/>
             </w:pPr>
             <w:r>
-              <w:t>CUP 15,697.50</w:t>
+              <w:t>CUP 15,295.00</w:t>
             </w:r>
           </w:p>
         </w:tc>
@@ -2854,7 +2854,7 @@
               <w:spacing w:after="0"/>
             </w:pPr>
             <w:r>
-              <w:t>CUP 6,727.50</w:t>
+              <w:t>CUP 6,555.00</w:t>
             </w:r>
           </w:p>
         </w:tc>
@@ -2926,7 +2926,7 @@
               <w:spacing w:after="0"/>
             </w:pPr>
             <w:r>
-              <w:t>CUP 17,940.00</w:t>
+              <w:t>CUP 17,480.00</w:t>
             </w:r>
           </w:p>
         </w:tc>
@@ -2982,7 +2982,7 @@
               <w:spacing w:after="0"/>
             </w:pPr>
             <w:r>
-              <w:t>CUP 13,455.00</w:t>
+              <w:t>CUP 13,110.00</w:t>
             </w:r>
           </w:p>
         </w:tc>
@@ -3038,7 +3038,7 @@
               <w:spacing w:after="0"/>
             </w:pPr>
             <w:r>
-              <w:t>CUP 1,345.50</w:t>
+              <w:t>CUP 1,311.00</w:t>
             </w:r>
           </w:p>
         </w:tc>
@@ -3094,7 +3094,7 @@
               <w:spacing w:after="0"/>
             </w:pPr>
             <w:r>
-              <w:t>CUP 6,727.50</w:t>
+              <w:t>CUP 6,555.00</w:t>
             </w:r>
           </w:p>
         </w:tc>
@@ -3150,7 +3150,7 @@
               <w:spacing w:after="0"/>
             </w:pPr>
             <w:r>
-              <w:t>CUP 53,820.00</w:t>
+              <w:t>CUP 52,440.00</w:t>
             </w:r>
           </w:p>
         </w:tc>
@@ -3206,7 +3206,7 @@
               <w:spacing w:after="0"/>
             </w:pPr>
             <w:r>
-              <w:t>CUP 22,425.00</w:t>
+              <w:t>CUP 21,850.00</w:t>
             </w:r>
           </w:p>
         </w:tc>
@@ -3262,7 +3262,7 @@
               <w:spacing w:after="0"/>
             </w:pPr>
             <w:r>
-              <w:t>CUP 4,485.00</w:t>
+              <w:t>CUP 4,370.00</w:t>
             </w:r>
           </w:p>
         </w:tc>
@@ -3318,7 +3318,7 @@
               <w:spacing w:after="0"/>
             </w:pPr>
             <w:r>
-              <w:t>CUP 40,365.00</w:t>
+              <w:t>CUP 39,330.00</w:t>
             </w:r>
           </w:p>
         </w:tc>
@@ -3374,7 +3374,7 @@
               <w:spacing w:after="0"/>
             </w:pPr>
             <w:r>
-              <w:t>CUP 15,697.50</w:t>
+              <w:t>CUP 15,295.00</w:t>
             </w:r>
           </w:p>
         </w:tc>
@@ -3430,7 +3430,7 @@
               <w:spacing w:after="0"/>
             </w:pPr>
             <w:r>
-              <w:t>CUP 4,485.00</w:t>
+              <w:t>CUP 4,370.00</w:t>
             </w:r>
           </w:p>
         </w:tc>
@@ -3486,7 +3486,7 @@
               <w:spacing w:after="0"/>
             </w:pPr>
             <w:r>
-              <w:t>CUP 67,275.00</w:t>
+              <w:t>CUP 65,550.00</w:t>
             </w:r>
           </w:p>
         </w:tc>
@@ -3542,7 +3542,7 @@
               <w:spacing w:after="0"/>
             </w:pPr>
             <w:r>
-              <w:t>CUP 53,820.00</w:t>
+              <w:t>CUP 52,440.00</w:t>
             </w:r>
           </w:p>
         </w:tc>
@@ -3598,7 +3598,7 @@
               <w:spacing w:after="0"/>
             </w:pPr>
             <w:r>
-              <w:t>CUP 76,245.00</w:t>
+              <w:t>CUP 74,290.00</w:t>
             </w:r>
           </w:p>
         </w:tc>
@@ -3654,7 +3654,7 @@
               <w:spacing w:after="0"/>
             </w:pPr>
             <w:r>
-              <w:t>CUP 13,455.00</w:t>
+              <w:t>CUP 13,110.00</w:t>
             </w:r>
           </w:p>
         </w:tc>
@@ -3711,7 +3711,7 @@
               <w:spacing w:after="0"/>
             </w:pPr>
             <w:r>
-              <w:t>CUP 26,910.00</w:t>
+              <w:t>CUP 26,220.00</w:t>
             </w:r>
           </w:p>
         </w:tc>
@@ -3767,7 +3767,7 @@
               <w:spacing w:after="0"/>
             </w:pPr>
             <w:r>
-              <w:t>CUP 13,455.00</w:t>
+              <w:t>CUP 13,110.00</w:t>
             </w:r>
           </w:p>
         </w:tc>
@@ -3823,7 +3823,7 @@
               <w:spacing w:after="0"/>
             </w:pPr>
             <w:r>
-              <w:t>CUP 35,880.00</w:t>
+              <w:t>CUP 34,960.00</w:t>
             </w:r>
           </w:p>
         </w:tc>
@@ -3879,7 +3879,7 @@
               <w:spacing w:after="0"/>
             </w:pPr>
             <w:r>
-              <w:t>CUP 44,850.00</w:t>
+              <w:t>CUP 43,700.00</w:t>
             </w:r>
           </w:p>
         </w:tc>
@@ -3935,7 +3935,7 @@
               <w:spacing w:after="0"/>
             </w:pPr>
             <w:r>
-              <w:t>CUP 11,212.50</w:t>
+              <w:t>CUP 10,925.00</w:t>
             </w:r>
           </w:p>
         </w:tc>
@@ -3991,7 +3991,7 @@
               <w:spacing w:after="0"/>
             </w:pPr>
             <w:r>
-              <w:t>CUP 22,425.00</w:t>
+              <w:t>CUP 21,850.00</w:t>
             </w:r>
           </w:p>
         </w:tc>
@@ -4047,7 +4047,7 @@
               <w:spacing w:after="0"/>
             </w:pPr>
             <w:r>
-              <w:t>CUP 5,382.00</w:t>
+              <w:t>CUP 5,244.00</w:t>
             </w:r>
           </w:p>
         </w:tc>
@@ -4103,7 +4103,7 @@
               <w:spacing w:after="0"/>
             </w:pPr>
             <w:r>
-              <w:t>CUP 17,940.00</w:t>
+              <w:t>CUP 17,480.00</w:t>
             </w:r>
           </w:p>
         </w:tc>
@@ -4159,7 +4159,7 @@
               <w:spacing w:after="0"/>
             </w:pPr>
             <w:r>
-              <w:t>CUP 35,880.00</w:t>
+              <w:t>CUP 34,960.00</w:t>
             </w:r>
           </w:p>
         </w:tc>
@@ -4215,7 +4215,7 @@
               <w:spacing w:after="0"/>
             </w:pPr>
             <w:r>
-              <w:t>CUP 20,182.50</w:t>
+              <w:t>CUP 19,665.00</w:t>
             </w:r>
           </w:p>
         </w:tc>
@@ -4271,7 +4271,7 @@
               <w:spacing w:after="0"/>
             </w:pPr>
             <w:r>
-              <w:t>CUP 26,910.00</w:t>
+              <w:t>CUP 26,220.00</w:t>
             </w:r>
           </w:p>
         </w:tc>
@@ -4327,7 +4327,7 @@
               <w:spacing w:after="0"/>
             </w:pPr>
             <w:r>
-              <w:t>CUP 20,182.50</w:t>
+              <w:t>CUP 19,665.00</w:t>
             </w:r>
           </w:p>
         </w:tc>
@@ -4383,7 +4383,7 @@
               <w:spacing w:after="0"/>
             </w:pPr>
             <w:r>
-              <w:t>CUP 8,970.00</w:t>
+              <w:t>CUP 8,740.00</w:t>
             </w:r>
           </w:p>
         </w:tc>
@@ -4439,7 +4439,7 @@
               <w:spacing w:after="0"/>
             </w:pPr>
             <w:r>
-              <w:t>CUP 448.50</w:t>
+              <w:t>CUP 437.00</w:t>
             </w:r>
           </w:p>
         </w:tc>
@@ -4495,7 +4495,7 @@
               <w:spacing w:after="0"/>
             </w:pPr>
             <w:r>
-              <w:t>CUP 448.50</w:t>
+              <w:t>CUP 437.00</w:t>
             </w:r>
           </w:p>
         </w:tc>
@@ -4551,7 +4551,7 @@
               <w:spacing w:after="0"/>
             </w:pPr>
             <w:r>
-              <w:t>CUP 448.50</w:t>
+              <w:t>CUP 437.00</w:t>
             </w:r>
           </w:p>
         </w:tc>
@@ -4607,7 +4607,7 @@
               <w:spacing w:after="0"/>
             </w:pPr>
             <w:r>
-              <w:t>CUP 4,485.00</w:t>
+              <w:t>CUP 4,370.00</w:t>
             </w:r>
           </w:p>
         </w:tc>
@@ -4679,7 +4679,7 @@
               <w:spacing w:after="0"/>
             </w:pPr>
             <w:r>
-              <w:t>CUP 44,850.00</w:t>
+              <w:t>CUP 43,700.00</w:t>
             </w:r>
           </w:p>
         </w:tc>
@@ -4735,7 +4735,7 @@
               <w:spacing w:after="0"/>
             </w:pPr>
             <w:r>
-              <w:t>CUP 6,727.50</w:t>
+              <w:t>CUP 6,555.00</w:t>
             </w:r>
           </w:p>
         </w:tc>
@@ -4791,7 +4791,7 @@
               <w:spacing w:after="0"/>
             </w:pPr>
             <w:r>
-              <w:t>CUP 4,485.00</w:t>
+              <w:t>CUP 4,370.00</w:t>
             </w:r>
           </w:p>
         </w:tc>
@@ -4847,7 +4847,7 @@
               <w:spacing w:after="0"/>
             </w:pPr>
             <w:r>
-              <w:t>CUP 4,485.00</w:t>
+              <w:t>CUP 4,370.00</w:t>
             </w:r>
           </w:p>
         </w:tc>
@@ -4919,7 +4919,7 @@
               <w:spacing w:after="0"/>
             </w:pPr>
             <w:r>
-              <w:t>CUP 4,485.00</w:t>
+              <w:t>CUP 4,370.00</w:t>
             </w:r>
           </w:p>
         </w:tc>
@@ -4975,7 +4975,7 @@
               <w:spacing w:after="0"/>
             </w:pPr>
             <w:r>
-              <w:t>CUP 26,910.00</w:t>
+              <w:t>CUP 26,220.00</w:t>
             </w:r>
           </w:p>
         </w:tc>
@@ -5031,7 +5031,7 @@
               <w:spacing w:after="0"/>
             </w:pPr>
             <w:r>
-              <w:t>CUP 17,940.00</w:t>
+              <w:t>CUP 17,480.00</w:t>
             </w:r>
           </w:p>
         </w:tc>
@@ -5087,7 +5087,7 @@
               <w:spacing w:after="0"/>
             </w:pPr>
             <w:r>
-              <w:t>CUP 8,970.00</w:t>
+              <w:t>CUP 8,740.00</w:t>
             </w:r>
           </w:p>
         </w:tc>
@@ -5143,7 +5143,7 @@
               <w:spacing w:after="0"/>
             </w:pPr>
             <w:r>
-              <w:t>CUP 6,727.50</w:t>
+              <w:t>CUP 6,555.00</w:t>
             </w:r>
           </w:p>
         </w:tc>
@@ -5199,7 +5199,7 @@
               <w:spacing w:after="0"/>
             </w:pPr>
             <w:r>
-              <w:t>CUP 8,970.00</w:t>
+              <w:t>CUP 8,740.00</w:t>
             </w:r>
           </w:p>
         </w:tc>
@@ -5255,7 +5255,7 @@
               <w:spacing w:after="0"/>
             </w:pPr>
             <w:r>
-              <w:t>CUP 6,727.50</w:t>
+              <w:t>CUP 6,555.00</w:t>
             </w:r>
           </w:p>
         </w:tc>
@@ -5311,7 +5311,7 @@
               <w:spacing w:after="0"/>
             </w:pPr>
             <w:r>
-              <w:t>CUP 4,485.00</w:t>
+              <w:t>CUP 4,370.00</w:t>
             </w:r>
           </w:p>
         </w:tc>
@@ -5367,7 +5367,7 @@
               <w:spacing w:after="0"/>
             </w:pPr>
             <w:r>
-              <w:t>CUP 2,242.50</w:t>
+              <w:t>CUP 2,185.00</w:t>
             </w:r>
           </w:p>
         </w:tc>
@@ -5423,7 +5423,7 @@
               <w:spacing w:after="0"/>
             </w:pPr>
             <w:r>
-              <w:t>CUP 6,727.50</w:t>
+              <w:t>CUP 6,555.00</w:t>
             </w:r>
           </w:p>
         </w:tc>
@@ -5480,7 +5480,7 @@
               <w:spacing w:after="0"/>
             </w:pPr>
             <w:r>
-              <w:t>CUP 4,485.00</w:t>
+              <w:t>CUP 4,370.00</w:t>
             </w:r>
           </w:p>
         </w:tc>
@@ -5536,7 +5536,7 @@
               <w:spacing w:after="0"/>
             </w:pPr>
             <w:r>
-              <w:t>CUP 897.00</w:t>
+              <w:t>CUP 874.00</w:t>
             </w:r>
           </w:p>
         </w:tc>
@@ -5592,7 +5592,7 @@
               <w:spacing w:after="0"/>
             </w:pPr>
             <w:r>
-              <w:t>CUP 6,727.50</w:t>
+              <w:t>CUP 6,555.00</w:t>
             </w:r>
           </w:p>
         </w:tc>
@@ -5648,7 +5648,7 @@
               <w:spacing w:after="0"/>
             </w:pPr>
             <w:r>
-              <w:t>CUP 6,727.50</w:t>
+              <w:t>CUP 6,555.00</w:t>
             </w:r>
           </w:p>
         </w:tc>
@@ -5704,7 +5704,7 @@
               <w:spacing w:after="0"/>
             </w:pPr>
             <w:r>
-              <w:t>CUP 4,485.00</w:t>
+              <w:t>CUP 4,370.00</w:t>
             </w:r>
           </w:p>
         </w:tc>
@@ -5760,7 +5760,7 @@
               <w:spacing w:after="0"/>
             </w:pPr>
             <w:r>
-              <w:t>CUP 4,485.00</w:t>
+              <w:t>CUP 4,370.00</w:t>
             </w:r>
           </w:p>
         </w:tc>
@@ -5816,7 +5816,7 @@
               <w:spacing w:after="0"/>
             </w:pPr>
             <w:r>
-              <w:t>CUP 3,139.50</w:t>
+              <w:t>CUP 3,059.00</w:t>
             </w:r>
           </w:p>
         </w:tc>
@@ -5872,7 +5872,7 @@
               <w:spacing w:after="0"/>
             </w:pPr>
             <w:r>
-              <w:t>CUP 4,485.00</w:t>
+              <w:t>CUP 4,370.00</w:t>
             </w:r>
           </w:p>
         </w:tc>
@@ -5928,7 +5928,7 @@
               <w:spacing w:after="0"/>
             </w:pPr>
             <w:r>
-              <w:t>CUP 6,727.50</w:t>
+              <w:t>CUP 6,555.00</w:t>
             </w:r>
           </w:p>
         </w:tc>
@@ -5984,7 +5984,7 @@
               <w:spacing w:after="0"/>
             </w:pPr>
             <w:r>
-              <w:t>CUP 8,970.00</w:t>
+              <w:t>CUP 8,740.00</w:t>
             </w:r>
           </w:p>
         </w:tc>
@@ -6040,7 +6040,7 @@
               <w:spacing w:after="0"/>
             </w:pPr>
             <w:r>
-              <w:t>CUP 11,212.50</w:t>
+              <w:t>CUP 10,925.00</w:t>
             </w:r>
           </w:p>
         </w:tc>
@@ -6096,7 +6096,7 @@
               <w:spacing w:after="0"/>
             </w:pPr>
             <w:r>
-              <w:t>CUP 8,970.00</w:t>
+              <w:t>CUP 8,740.00</w:t>
             </w:r>
           </w:p>
         </w:tc>
@@ -6152,7 +6152,7 @@
               <w:spacing w:after="0"/>
             </w:pPr>
             <w:r>
-              <w:t>CUP 20,182.50</w:t>
+              <w:t>CUP 19,665.00</w:t>
             </w:r>
           </w:p>
         </w:tc>
@@ -6208,7 +6208,7 @@
               <w:spacing w:after="0"/>
             </w:pPr>
             <w:r>
-              <w:t>CUP 11,212.50</w:t>
+              <w:t>CUP 10,925.00</w:t>
             </w:r>
           </w:p>
         </w:tc>
@@ -6264,7 +6264,7 @@
               <w:spacing w:after="0"/>
             </w:pPr>
             <w:r>
-              <w:t>CUP 11,212.50</w:t>
+              <w:t>CUP 10,925.00</w:t>
             </w:r>
           </w:p>
         </w:tc>
@@ -6320,7 +6320,7 @@
               <w:spacing w:after="0"/>
             </w:pPr>
             <w:r>
-              <w:t>CUP 4,485.00</w:t>
+              <w:t>CUP 4,370.00</w:t>
             </w:r>
           </w:p>
         </w:tc>
@@ -6376,7 +6376,7 @@
               <w:spacing w:after="0"/>
             </w:pPr>
             <w:r>
-              <w:t>CUP 6,727.50</w:t>
+              <w:t>CUP 6,555.00</w:t>
             </w:r>
           </w:p>
         </w:tc>
@@ -6432,7 +6432,7 @@
               <w:spacing w:after="0"/>
             </w:pPr>
             <w:r>
-              <w:t>CUP 13,455.00</w:t>
+              <w:t>CUP 13,110.00</w:t>
             </w:r>
           </w:p>
         </w:tc>
@@ -6488,7 +6488,7 @@
               <w:spacing w:after="0"/>
             </w:pPr>
             <w:r>
-              <w:t>CUP 22,425.00</w:t>
+              <w:t>CUP 21,850.00</w:t>
             </w:r>
           </w:p>
         </w:tc>
@@ -6544,7 +6544,7 @@
               <w:spacing w:after="0"/>
             </w:pPr>
             <w:r>
-              <w:t>CUP 31,395.00</w:t>
+              <w:t>CUP 30,590.00</w:t>
             </w:r>
           </w:p>
         </w:tc>
@@ -6600,7 +6600,7 @@
               <w:spacing w:after="0"/>
             </w:pPr>
             <w:r>
-              <w:t>CUP 44,850.00</w:t>
+              <w:t>CUP 43,700.00</w:t>
             </w:r>
           </w:p>
         </w:tc>
@@ -6656,7 +6656,7 @@
               <w:spacing w:after="0"/>
             </w:pPr>
             <w:r>
-              <w:t>CUP 156,975.00</w:t>
+              <w:t>CUP 152,950.00</w:t>
             </w:r>
           </w:p>
         </w:tc>
@@ -6712,7 +6712,7 @@
               <w:spacing w:after="0"/>
             </w:pPr>
             <w:r>
-              <w:t>CUP 4,485.00</w:t>
+              <w:t>CUP 4,370.00</w:t>
             </w:r>
           </w:p>
         </w:tc>
@@ -6784,7 +6784,7 @@
               <w:spacing w:after="0"/>
             </w:pPr>
             <w:r>
-              <w:t>CUP 134,550.00</w:t>
+              <w:t>CUP 131,100.00</w:t>
             </w:r>
           </w:p>
         </w:tc>
@@ -6840,7 +6840,7 @@
               <w:spacing w:after="0"/>
             </w:pPr>
             <w:r>
-              <w:t>CUP 22,425.00</w:t>
+              <w:t>CUP 21,850.00</w:t>
             </w:r>
           </w:p>
         </w:tc>
@@ -6896,7 +6896,7 @@
               <w:spacing w:after="0"/>
             </w:pPr>
             <w:r>
-              <w:t>CUP 31,395.00</w:t>
+              <w:t>CUP 30,590.00</w:t>
             </w:r>
           </w:p>
         </w:tc>
@@ -6952,7 +6952,7 @@
               <w:spacing w:after="0"/>
             </w:pPr>
             <w:r>
-              <w:t>CUP 22,425.00</w:t>
+              <w:t>CUP 21,850.00</w:t>
             </w:r>
           </w:p>
         </w:tc>
@@ -7008,7 +7008,7 @@
               <w:spacing w:after="0"/>
             </w:pPr>
             <w:r>
-              <w:t>CUP 35,880.00</w:t>
+              <w:t>CUP 34,960.00</w:t>
             </w:r>
           </w:p>
         </w:tc>
@@ -7064,7 +7064,7 @@
               <w:spacing w:after="0"/>
             </w:pPr>
             <w:r>
-              <w:t>CUP 11,212.50</w:t>
+              <w:t>CUP 10,925.00</w:t>
             </w:r>
           </w:p>
         </w:tc>
@@ -7120,7 +7120,7 @@
               <w:spacing w:after="0"/>
             </w:pPr>
             <w:r>
-              <w:t>CUP 11,212.50</w:t>
+              <w:t>CUP 10,925.00</w:t>
             </w:r>
           </w:p>
         </w:tc>
@@ -7176,7 +7176,7 @@
               <w:spacing w:after="0"/>
             </w:pPr>
             <w:r>
-              <w:t>CUP 11,212.50</w:t>
+              <w:t>CUP 10,925.00</w:t>
             </w:r>
           </w:p>
         </w:tc>
@@ -7233,7 +7233,7 @@
               <w:spacing w:after="0"/>
             </w:pPr>
             <w:r>
-              <w:t>CUP 15,697.50</w:t>
+              <w:t>CUP 15,295.00</w:t>
             </w:r>
           </w:p>
         </w:tc>
@@ -7289,7 +7289,7 @@
               <w:spacing w:after="0"/>
             </w:pPr>
             <w:r>
-              <w:t>CUP 31,395.00</w:t>
+              <w:t>CUP 30,590.00</w:t>
             </w:r>
           </w:p>
         </w:tc>
@@ -7345,7 +7345,7 @@
               <w:spacing w:after="0"/>
             </w:pPr>
             <w:r>
-              <w:t>CUP 22,425.00</w:t>
+              <w:t>CUP 21,850.00</w:t>
             </w:r>
           </w:p>
         </w:tc>
@@ -7401,7 +7401,7 @@
               <w:spacing w:after="0"/>
             </w:pPr>
             <w:r>
-              <w:t>CUP 53,820.00</w:t>
+              <w:t>CUP 52,440.00</w:t>
             </w:r>
           </w:p>
         </w:tc>
@@ -7457,7 +7457,7 @@
               <w:spacing w:after="0"/>
             </w:pPr>
             <w:r>
-              <w:t>CUP 13,455.00</w:t>
+              <w:t>CUP 13,110.00</w:t>
             </w:r>
           </w:p>
         </w:tc>
@@ -7513,7 +7513,7 @@
               <w:spacing w:after="0"/>
             </w:pPr>
             <w:r>
-              <w:t>CUP 26,910.00</w:t>
+              <w:t>CUP 26,220.00</w:t>
             </w:r>
           </w:p>
         </w:tc>
@@ -7569,7 +7569,7 @@
               <w:spacing w:after="0"/>
             </w:pPr>
             <w:r>
-              <w:t>CUP 4,485.00</w:t>
+              <w:t>CUP 4,370.00</w:t>
             </w:r>
           </w:p>
         </w:tc>
@@ -7625,7 +7625,7 @@
               <w:spacing w:after="0"/>
             </w:pPr>
             <w:r>
-              <w:t>CUP 8,970.00</w:t>
+              <w:t>CUP 8,740.00</w:t>
             </w:r>
           </w:p>
         </w:tc>
@@ -7681,7 +7681,7 @@
               <w:spacing w:after="0"/>
             </w:pPr>
             <w:r>
-              <w:t>CUP 6,727.50</w:t>
+              <w:t>CUP 6,555.00</w:t>
             </w:r>
           </w:p>
         </w:tc>
@@ -7737,7 +7737,7 @@
               <w:spacing w:after="0"/>
             </w:pPr>
             <w:r>
-              <w:t>CUP 8,970.00</w:t>
+              <w:t>CUP 8,740.00</w:t>
             </w:r>
           </w:p>
         </w:tc>
@@ -7793,7 +7793,7 @@
               <w:spacing w:after="0"/>
             </w:pPr>
             <w:r>
-              <w:t>CUP 26,910.00</w:t>
+              <w:t>CUP 26,220.00</w:t>
             </w:r>
           </w:p>
         </w:tc>
@@ -7849,7 +7849,7 @@
               <w:spacing w:after="0"/>
             </w:pPr>
             <w:r>
-              <w:t>CUP 67,275.00</w:t>
+              <w:t>CUP 65,550.00</w:t>
             </w:r>
           </w:p>
         </w:tc>
@@ -7905,7 +7905,7 @@
               <w:spacing w:after="0"/>
             </w:pPr>
             <w:r>
-              <w:t>CUP 17,940.00</w:t>
+              <w:t>CUP 17,480.00</w:t>
             </w:r>
           </w:p>
         </w:tc>
@@ -7984,7 +7984,7 @@
               <w:spacing w:after="0"/>
             </w:pPr>
             <w:r>
-              <w:t>CUP 44,850.00</w:t>
+              <w:t>CUP 43,700.00</w:t>
             </w:r>
           </w:p>
         </w:tc>
@@ -8040,7 +8040,7 @@
               <w:spacing w:after="0"/>
             </w:pPr>
             <w:r>
-              <w:t>CUP 11,212.50</w:t>
+              <w:t>CUP 10,925.00</w:t>
             </w:r>
           </w:p>
         </w:tc>
@@ -8096,7 +8096,7 @@
               <w:spacing w:after="0"/>
             </w:pPr>
             <w:r>
-              <w:t>CUP 201,825.00</w:t>
+              <w:t>CUP 196,650.00</w:t>
             </w:r>
           </w:p>
         </w:tc>
@@ -8152,7 +8152,7 @@
               <w:spacing w:after="0"/>
             </w:pPr>
             <w:r>
-              <w:t>CUP 80,730.00</w:t>
+              <w:t>CUP 78,660.00</w:t>
             </w:r>
           </w:p>
         </w:tc>
@@ -8208,7 +8208,7 @@
               <w:spacing w:after="0"/>
             </w:pPr>
             <w:r>
-              <w:t>CUP 4,485.00</w:t>
+              <w:t>CUP 4,370.00</w:t>
             </w:r>
           </w:p>
         </w:tc>
@@ -8264,7 +8264,7 @@
               <w:spacing w:after="0"/>
             </w:pPr>
             <w:r>
-              <w:t>CUP 13,455.00</w:t>
+              <w:t>CUP 13,110.00</w:t>
             </w:r>
           </w:p>
         </w:tc>
@@ -8320,7 +8320,7 @@
               <w:spacing w:after="0"/>
             </w:pPr>
             <w:r>
-              <w:t>CUP 13,455.00</w:t>
+              <w:t>CUP 13,110.00</w:t>
             </w:r>
           </w:p>
         </w:tc>
@@ -8376,7 +8376,7 @@
               <w:spacing w:after="0"/>
             </w:pPr>
             <w:r>
-              <w:t>CUP 26,910.00</w:t>
+              <w:t>CUP 26,220.00</w:t>
             </w:r>
           </w:p>
         </w:tc>
@@ -8432,7 +8432,7 @@
               <w:spacing w:after="0"/>
             </w:pPr>
             <w:r>
-              <w:t>CUP 53,820.00</w:t>
+              <w:t>CUP 52,440.00</w:t>
             </w:r>
           </w:p>
         </w:tc>
@@ -8488,7 +8488,7 @@
               <w:spacing w:after="0"/>
             </w:pPr>
             <w:r>
-              <w:t>CUP 11,212.50</w:t>
+              <w:t>CUP 10,925.00</w:t>
             </w:r>
           </w:p>
         </w:tc>
@@ -8544,7 +8544,7 @@
               <w:spacing w:after="0"/>
             </w:pPr>
             <w:r>
-              <w:t>CUP 35,880.00</w:t>
+              <w:t>CUP 34,960.00</w:t>
             </w:r>
           </w:p>
         </w:tc>
@@ -8600,7 +8600,7 @@
               <w:spacing w:after="0"/>
             </w:pPr>
             <w:r>
-              <w:t>CUP 112,125.00</w:t>
+              <w:t>CUP 109,250.00</w:t>
             </w:r>
           </w:p>
         </w:tc>
@@ -8656,7 +8656,7 @@
               <w:spacing w:after="0"/>
             </w:pPr>
             <w:r>
-              <w:t>CUP 53,820.00</w:t>
+              <w:t>CUP 52,440.00</w:t>
             </w:r>
           </w:p>
         </w:tc>
@@ -8712,7 +8712,7 @@
               <w:spacing w:after="0"/>
             </w:pPr>
             <w:r>
-              <w:t>CUP 8,970.00</w:t>
+              <w:t>CUP 8,740.00</w:t>
             </w:r>
           </w:p>
         </w:tc>
@@ -8768,7 +8768,7 @@
               <w:spacing w:after="0"/>
             </w:pPr>
             <w:r>
-              <w:t>CUP 6,727.50</w:t>
+              <w:t>CUP 6,555.00</w:t>
             </w:r>
           </w:p>
         </w:tc>
@@ -8824,7 +8824,7 @@
               <w:spacing w:after="0"/>
             </w:pPr>
             <w:r>
-              <w:t>CUP 22,425.00</w:t>
+              <w:t>CUP 21,850.00</w:t>
             </w:r>
           </w:p>
         </w:tc>
@@ -8880,7 +8880,7 @@
               <w:spacing w:after="0"/>
             </w:pPr>
             <w:r>
-              <w:t>CUP 26,910.00</w:t>
+              <w:t>CUP 26,220.00</w:t>
             </w:r>
           </w:p>
         </w:tc>
@@ -8952,7 +8952,7 @@
               <w:spacing w:after="0"/>
             </w:pPr>
             <w:r>
-              <w:t>CUP 44,850.00</w:t>
+              <w:t>CUP 43,700.00</w:t>
             </w:r>
           </w:p>
         </w:tc>
@@ -9009,7 +9009,7 @@
               <w:spacing w:after="0"/>
             </w:pPr>
             <w:r>
-              <w:t>CUP 11,212.50</w:t>
+              <w:t>CUP 10,925.00</w:t>
             </w:r>
           </w:p>
         </w:tc>
@@ -9065,7 +9065,7 @@
               <w:spacing w:after="0"/>
             </w:pPr>
             <w:r>
-              <w:t>CUP 22,425.00</w:t>
+              <w:t>CUP 21,850.00</w:t>
             </w:r>
           </w:p>
         </w:tc>
@@ -9121,7 +9121,7 @@
               <w:spacing w:after="0"/>
             </w:pPr>
             <w:r>
-              <w:t>CUP 31,395.00</w:t>
+              <w:t>CUP 30,590.00</w:t>
             </w:r>
           </w:p>
         </w:tc>
@@ -9177,7 +9177,7 @@
               <w:spacing w:after="0"/>
             </w:pPr>
             <w:r>
-              <w:t>CUP 4,485.00</w:t>
+              <w:t>CUP 4,370.00</w:t>
             </w:r>
           </w:p>
         </w:tc>
@@ -9233,7 +9233,7 @@
               <w:spacing w:after="0"/>
             </w:pPr>
             <w:r>
-              <w:t>CUP 4,485.00</w:t>
+              <w:t>CUP 4,370.00</w:t>
             </w:r>
           </w:p>
         </w:tc>
@@ -9289,7 +9289,7 @@
               <w:spacing w:after="0"/>
             </w:pPr>
             <w:r>
-              <w:t>CUP 4,485.00</w:t>
+              <w:t>CUP 4,370.00</w:t>
             </w:r>
           </w:p>
         </w:tc>
@@ -9345,7 +9345,7 @@
               <w:spacing w:after="0"/>
             </w:pPr>
             <w:r>
-              <w:t>CUP 13,455.00</w:t>
+              <w:t>CUP 13,110.00</w:t>
             </w:r>
           </w:p>
         </w:tc>
@@ -9401,7 +9401,7 @@
               <w:spacing w:after="0"/>
             </w:pPr>
             <w:r>
-              <w:t>CUP 40,365.00</w:t>
+              <w:t>CUP 39,330.00</w:t>
             </w:r>
           </w:p>
         </w:tc>
@@ -9457,7 +9457,7 @@
               <w:spacing w:after="0"/>
             </w:pPr>
             <w:r>
-              <w:t>CUP 22,425.00</w:t>
+              <w:t>CUP 21,850.00</w:t>
             </w:r>
           </w:p>
         </w:tc>
@@ -9513,7 +9513,7 @@
               <w:spacing w:after="0"/>
             </w:pPr>
             <w:r>
-              <w:t>CUP 4,485.00</w:t>
+              <w:t>CUP 4,370.00</w:t>
             </w:r>
           </w:p>
         </w:tc>
@@ -9569,7 +9569,7 @@
               <w:spacing w:after="0"/>
             </w:pPr>
             <w:r>
-              <w:t>CUP 13,455.00</w:t>
+              <w:t>CUP 13,110.00</w:t>
             </w:r>
           </w:p>
         </w:tc>
@@ -9625,7 +9625,7 @@
               <w:spacing w:after="0"/>
             </w:pPr>
             <w:r>
-              <w:t>CUP 53,820.00</w:t>
+              <w:t>CUP 52,440.00</w:t>
             </w:r>
           </w:p>
         </w:tc>
@@ -9681,7 +9681,7 @@
               <w:spacing w:after="0"/>
             </w:pPr>
             <w:r>
-              <w:t>CUP 6,727.50</w:t>
+              <w:t>CUP 6,555.00</w:t>
             </w:r>
           </w:p>
         </w:tc>
@@ -9737,7 +9737,7 @@
               <w:spacing w:after="0"/>
             </w:pPr>
             <w:r>
-              <w:t>CUP 31,395.00</w:t>
+              <w:t>CUP 30,590.00</w:t>
             </w:r>
           </w:p>
         </w:tc>
@@ -9793,7 +9793,7 @@
               <w:spacing w:after="0"/>
             </w:pPr>
             <w:r>
-              <w:t>CUP 8,970.00</w:t>
+              <w:t>CUP 8,740.00</w:t>
             </w:r>
           </w:p>
         </w:tc>
@@ -9849,7 +9849,7 @@
               <w:spacing w:after="0"/>
             </w:pPr>
             <w:r>
-              <w:t>CUP 2,242.50</w:t>
+              <w:t>CUP 2,185.00</w:t>
             </w:r>
           </w:p>
         </w:tc>
@@ -9905,7 +9905,7 @@
               <w:spacing w:after="0"/>
             </w:pPr>
             <w:r>
-              <w:t>CUP 44,850.00</w:t>
+              <w:t>CUP 43,700.00</w:t>
             </w:r>
           </w:p>
         </w:tc>
@@ -9961,7 +9961,7 @@
               <w:spacing w:after="0"/>
             </w:pPr>
             <w:r>
-              <w:t>CUP 26,910.00</w:t>
+              <w:t>CUP 26,220.00</w:t>
             </w:r>
           </w:p>
         </w:tc>
@@ -10017,7 +10017,7 @@
               <w:spacing w:after="0"/>
             </w:pPr>
             <w:r>
-              <w:t>CUP 13,455.00</w:t>
+              <w:t>CUP 13,110.00</w:t>
             </w:r>
           </w:p>
         </w:tc>
@@ -10073,7 +10073,7 @@
               <w:spacing w:after="0"/>
             </w:pPr>
             <w:r>
-              <w:t>CUP 44,850.00</w:t>
+              <w:t>CUP 43,700.00</w:t>
             </w:r>
           </w:p>
         </w:tc>
@@ -10129,7 +10129,7 @@
               <w:spacing w:after="0"/>
             </w:pPr>
             <w:r>
-              <w:t>CUP 13,455.00</w:t>
+              <w:t>CUP 13,110.00</w:t>
             </w:r>
           </w:p>
         </w:tc>
@@ -10185,7 +10185,7 @@
               <w:spacing w:after="0"/>
             </w:pPr>
             <w:r>
-              <w:t>CUP 4,485.00</w:t>
+              <w:t>CUP 4,370.00</w:t>
             </w:r>
           </w:p>
         </w:tc>
@@ -10241,7 +10241,7 @@
               <w:spacing w:after="0"/>
             </w:pPr>
             <w:r>
-              <w:t>CUP 6,727.50</w:t>
+              <w:t>CUP 6,555.00</w:t>
             </w:r>
           </w:p>
         </w:tc>
@@ -10297,7 +10297,7 @@
               <w:spacing w:after="0"/>
             </w:pPr>
             <w:r>
-              <w:t>CUP 13,455.00</w:t>
+              <w:t>CUP 13,110.00</w:t>
             </w:r>
           </w:p>
         </w:tc>
@@ -10353,7 +10353,7 @@
               <w:spacing w:after="0"/>
             </w:pPr>
             <w:r>
-              <w:t>CUP 4,485.00</w:t>
+              <w:t>CUP 4,370.00</w:t>
             </w:r>
           </w:p>
         </w:tc>
@@ -10409,7 +10409,7 @@
               <w:spacing w:after="0"/>
             </w:pPr>
             <w:r>
-              <w:t>CUP 4,485.00</w:t>
+              <w:t>CUP 4,370.00</w:t>
             </w:r>
           </w:p>
         </w:tc>
@@ -10465,7 +10465,7 @@
               <w:spacing w:after="0"/>
             </w:pPr>
             <w:r>
-              <w:t>CUP 4,485.00</w:t>
+              <w:t>CUP 4,370.00</w:t>
             </w:r>
           </w:p>
         </w:tc>
@@ -10521,7 +10521,7 @@
               <w:spacing w:after="0"/>
             </w:pPr>
             <w:r>
-              <w:t>CUP 8,970.00</w:t>
+              <w:t>CUP 8,740.00</w:t>
             </w:r>
           </w:p>
         </w:tc>
@@ -10577,7 +10577,7 @@
               <w:spacing w:after="0"/>
             </w:pPr>
             <w:r>
-              <w:t>CUP 897.00</w:t>
+              <w:t>CUP 874.00</w:t>
             </w:r>
           </w:p>
         </w:tc>
@@ -10633,7 +10633,7 @@
               <w:spacing w:after="0"/>
             </w:pPr>
             <w:r>
-              <w:t>CUP 8,970.00</w:t>
+              <w:t>CUP 8,740.00</w:t>
             </w:r>
           </w:p>
         </w:tc>
@@ -10689,7 +10689,7 @@
               <w:spacing w:after="0"/>
             </w:pPr>
             <w:r>
-              <w:t>CUP 22,425.00</w:t>
+              <w:t>CUP 21,850.00</w:t>
             </w:r>
           </w:p>
         </w:tc>
@@ -10746,7 +10746,7 @@
               <w:spacing w:after="0"/>
             </w:pPr>
             <w:r>
-              <w:t>CUP 17,940.00</w:t>
+              <w:t>CUP 17,480.00</w:t>
             </w:r>
           </w:p>
         </w:tc>
@@ -10802,7 +10802,7 @@
               <w:spacing w:after="0"/>
             </w:pPr>
             <w:r>
-              <w:t>CUP 4,485.00</w:t>
+              <w:t>CUP 4,370.00</w:t>
             </w:r>
           </w:p>
         </w:tc>
@@ -10858,7 +10858,7 @@
               <w:spacing w:after="0"/>
             </w:pPr>
             <w:r>
-              <w:t>CUP 40,365.00</w:t>
+              <w:t>CUP 39,330.00</w:t>
             </w:r>
           </w:p>
         </w:tc>
@@ -10914,7 +10914,7 @@
               <w:spacing w:after="0"/>
             </w:pPr>
             <w:r>
-              <w:t>CUP 5,382.00</w:t>
+              <w:t>CUP 5,244.00</w:t>
             </w:r>
           </w:p>
         </w:tc>
@@ -10970,7 +10970,7 @@
               <w:spacing w:after="0"/>
             </w:pPr>
             <w:r>
-              <w:t>CUP 6,727.50</w:t>
+              <w:t>CUP 6,555.00</w:t>
             </w:r>
           </w:p>
         </w:tc>
@@ -11026,7 +11026,7 @@
               <w:spacing w:after="0"/>
             </w:pPr>
             <w:r>
-              <w:t>CUP 246,675.00</w:t>
+              <w:t>CUP 240,350.00</w:t>
             </w:r>
           </w:p>
         </w:tc>
@@ -11082,7 +11082,7 @@
               <w:spacing w:after="0"/>
             </w:pPr>
             <w:r>
-              <w:t>CUP 2,691.00</w:t>
+              <w:t>CUP 2,622.00</w:t>
             </w:r>
           </w:p>
         </w:tc>
@@ -11138,7 +11138,7 @@
               <w:spacing w:after="0"/>
             </w:pPr>
             <w:r>
-              <w:t>CUP 4,485.00</w:t>
+              <w:t>CUP 4,370.00</w:t>
             </w:r>
           </w:p>
         </w:tc>
@@ -11194,7 +11194,7 @@
               <w:spacing w:after="0"/>
             </w:pPr>
             <w:r>
-              <w:t>CUP 8,970.00</w:t>
+              <w:t>CUP 8,740.00</w:t>
             </w:r>
           </w:p>
         </w:tc>
@@ -11250,7 +11250,7 @@
               <w:spacing w:after="0"/>
             </w:pPr>
             <w:r>
-              <w:t>CUP 6,727.50</w:t>
+              <w:t>CUP 6,555.00</w:t>
             </w:r>
           </w:p>
         </w:tc>
@@ -11306,7 +11306,7 @@
               <w:spacing w:after="0"/>
             </w:pPr>
             <w:r>
-              <w:t>CUP 2,242.50</w:t>
+              <w:t>CUP 2,185.00</w:t>
             </w:r>
           </w:p>
         </w:tc>
@@ -11362,7 +11362,7 @@
               <w:spacing w:after="0"/>
             </w:pPr>
             <w:r>
-              <w:t>CUP 6,727.50</w:t>
+              <w:t>CUP 6,555.00</w:t>
             </w:r>
           </w:p>
         </w:tc>
@@ -11418,7 +11418,7 @@
               <w:spacing w:after="0"/>
             </w:pPr>
             <w:r>
-              <w:t>CUP 31,395.00</w:t>
+              <w:t>CUP 30,590.00</w:t>
             </w:r>
           </w:p>
         </w:tc>
@@ -11474,7 +11474,7 @@
               <w:spacing w:after="0"/>
             </w:pPr>
             <w:r>
-              <w:t>CUP 4,485.00</w:t>
+              <w:t>CUP 4,370.00</w:t>
             </w:r>
           </w:p>
         </w:tc>
@@ -11530,7 +11530,7 @@
               <w:spacing w:after="0"/>
             </w:pPr>
             <w:r>
-              <w:t>CUP 4,485.00</w:t>
+              <w:t>CUP 4,370.00</w:t>
             </w:r>
           </w:p>
         </w:tc>
@@ -11586,7 +11586,7 @@
               <w:spacing w:after="0"/>
             </w:pPr>
             <w:r>
-              <w:t>CUP 8,970.00</w:t>
+              <w:t>CUP 8,740.00</w:t>
             </w:r>
           </w:p>
         </w:tc>
@@ -11642,7 +11642,7 @@
               <w:spacing w:after="0"/>
             </w:pPr>
             <w:r>
-              <w:t>CUP 4,485.00</w:t>
+              <w:t>CUP 4,370.00</w:t>
             </w:r>
           </w:p>
         </w:tc>
@@ -11698,7 +11698,7 @@
               <w:spacing w:after="0"/>
             </w:pPr>
             <w:r>
-              <w:t>CUP 4,485.00</w:t>
+              <w:t>CUP 4,370.00</w:t>
             </w:r>
           </w:p>
         </w:tc>
@@ -11754,7 +11754,7 @@
               <w:spacing w:after="0"/>
             </w:pPr>
             <w:r>
-              <w:t>CUP 4,485.00</w:t>
+              <w:t>CUP 4,370.00</w:t>
             </w:r>
           </w:p>
         </w:tc>
@@ -11826,7 +11826,7 @@
               <w:spacing w:after="0"/>
             </w:pPr>
             <w:r>
-              <w:t>CUP 22,425.00</w:t>
+              <w:t>CUP 21,850.00</w:t>
             </w:r>
           </w:p>
         </w:tc>
@@ -11882,7 +11882,7 @@
               <w:spacing w:after="0"/>
             </w:pPr>
             <w:r>
-              <w:t>CUP 13,455.00</w:t>
+              <w:t>CUP 13,110.00</w:t>
             </w:r>
           </w:p>
         </w:tc>
@@ -11938,7 +11938,7 @@
               <w:spacing w:after="0"/>
             </w:pPr>
             <w:r>
-              <w:t>CUP 3,139.50</w:t>
+              <w:t>CUP 3,059.00</w:t>
             </w:r>
           </w:p>
         </w:tc>
@@ -11994,7 +11994,7 @@
               <w:spacing w:after="0"/>
             </w:pPr>
             <w:r>
-              <w:t>CUP 125,580.00</w:t>
+              <w:t>CUP 122,360.00</w:t>
             </w:r>
           </w:p>
         </w:tc>
@@ -12050,7 +12050,7 @@
               <w:spacing w:after="0"/>
             </w:pPr>
             <w:r>
-              <w:t>CUP 67,275.00</w:t>
+              <w:t>CUP 65,550.00</w:t>
             </w:r>
           </w:p>
         </w:tc>
@@ -12106,7 +12106,7 @@
               <w:spacing w:after="0"/>
             </w:pPr>
             <w:r>
-              <w:t>CUP 35,880.00</w:t>
+              <w:t>CUP 34,960.00</w:t>
             </w:r>
           </w:p>
         </w:tc>
@@ -12162,7 +12162,7 @@
               <w:spacing w:after="0"/>
             </w:pPr>
             <w:r>
-              <w:t>CUP 13,455.00</w:t>
+              <w:t>CUP 13,110.00</w:t>
             </w:r>
           </w:p>
         </w:tc>
@@ -12218,7 +12218,7 @@
               <w:spacing w:after="0"/>
             </w:pPr>
             <w:r>
-              <w:t>CUP 67,275.00</w:t>
+              <w:t>CUP 65,550.00</w:t>
             </w:r>
           </w:p>
         </w:tc>
@@ -12274,7 +12274,7 @@
               <w:spacing w:after="0"/>
             </w:pPr>
             <w:r>
-              <w:t>CUP 4,485.00</w:t>
+              <w:t>CUP 4,370.00</w:t>
             </w:r>
           </w:p>
         </w:tc>
@@ -12330,7 +12330,7 @@
               <w:spacing w:after="0"/>
             </w:pPr>
             <w:r>
-              <w:t>CUP 4,485.00</w:t>
+              <w:t>CUP 4,370.00</w:t>
             </w:r>
           </w:p>
         </w:tc>
@@ -12386,7 +12386,7 @@
               <w:spacing w:after="0"/>
             </w:pPr>
             <w:r>
-              <w:t>CUP 8,970.00</w:t>
+              <w:t>CUP 8,740.00</w:t>
             </w:r>
           </w:p>
         </w:tc>
@@ -12442,7 +12442,7 @@
               <w:spacing w:after="0"/>
             </w:pPr>
             <w:r>
-              <w:t>CUP 44,850.00</w:t>
+              <w:t>CUP 43,700.00</w:t>
             </w:r>
           </w:p>
         </w:tc>
@@ -12499,7 +12499,7 @@
               <w:spacing w:after="0"/>
             </w:pPr>
             <w:r>
-              <w:t>CUP 53,820.00</w:t>
+              <w:t>CUP 52,440.00</w:t>
             </w:r>
           </w:p>
         </w:tc>
@@ -12555,7 +12555,7 @@
               <w:spacing w:after="0"/>
             </w:pPr>
             <w:r>
-              <w:t>CUP 134,550.00</w:t>
+              <w:t>CUP 131,100.00</w:t>
             </w:r>
           </w:p>
         </w:tc>
@@ -12611,7 +12611,7 @@
               <w:spacing w:after="0"/>
             </w:pPr>
             <w:r>
-              <w:t>CUP 71,760.00</w:t>
+              <w:t>CUP 69,920.00</w:t>
             </w:r>
           </w:p>
         </w:tc>
@@ -12667,7 +12667,7 @@
               <w:spacing w:after="0"/>
             </w:pPr>
             <w:r>
-              <w:t>CUP 49,335.00</w:t>
+              <w:t>CUP 48,070.00</w:t>
             </w:r>
           </w:p>
         </w:tc>
@@ -12723,7 +12723,7 @@
               <w:spacing w:after="0"/>
             </w:pPr>
             <w:r>
-              <w:t>CUP 71,760.00</w:t>
+              <w:t>CUP 69,920.00</w:t>
             </w:r>
           </w:p>
         </w:tc>
@@ -12779,7 +12779,7 @@
               <w:spacing w:after="0"/>
             </w:pPr>
             <w:r>
-              <w:t>CUP 13,455.00</w:t>
+              <w:t>CUP 13,110.00</w:t>
             </w:r>
           </w:p>
         </w:tc>
@@ -12835,7 +12835,7 @@
               <w:spacing w:after="0"/>
             </w:pPr>
             <w:r>
-              <w:t>CUP 76,245.00</w:t>
+              <w:t>CUP 74,290.00</w:t>
             </w:r>
           </w:p>
         </w:tc>
@@ -12891,7 +12891,7 @@
               <w:spacing w:after="0"/>
             </w:pPr>
             <w:r>
-              <w:t>CUP 35,880.00</w:t>
+              <w:t>CUP 34,960.00</w:t>
             </w:r>
           </w:p>
         </w:tc>
@@ -12947,7 +12947,7 @@
               <w:spacing w:after="0"/>
             </w:pPr>
             <w:r>
-              <w:t>CUP 98,670.00</w:t>
+              <w:t>CUP 96,140.00</w:t>
             </w:r>
           </w:p>
         </w:tc>
@@ -13003,7 +13003,7 @@
               <w:spacing w:after="0"/>
             </w:pPr>
             <w:r>
-              <w:t>CUP 40,365.00</w:t>
+              <w:t>CUP 39,330.00</w:t>
             </w:r>
           </w:p>
         </w:tc>
@@ -13059,7 +13059,7 @@
               <w:spacing w:after="0"/>
             </w:pPr>
             <w:r>
-              <w:t>CUP 11,212.50</w:t>
+              <w:t>CUP 10,925.00</w:t>
             </w:r>
           </w:p>
         </w:tc>
@@ -13131,7 +13131,7 @@
               <w:spacing w:after="0"/>
             </w:pPr>
             <w:r>
-              <w:t>CUP 31,395.00</w:t>
+              <w:t>CUP 30,590.00</w:t>
             </w:r>
           </w:p>
         </w:tc>
@@ -13187,7 +13187,7 @@
               <w:spacing w:after="0"/>
             </w:pPr>
             <w:r>
-              <w:t>CUP 11,212.50</w:t>
+              <w:t>CUP 10,925.00</w:t>
             </w:r>
           </w:p>
         </w:tc>
@@ -13243,7 +13243,7 @@
               <w:spacing w:after="0"/>
             </w:pPr>
             <w:r>
-              <w:t>CUP 4,485.00</w:t>
+              <w:t>CUP 4,370.00</w:t>
             </w:r>
           </w:p>
         </w:tc>
@@ -13299,7 +13299,7 @@
               <w:spacing w:after="0"/>
             </w:pPr>
             <w:r>
-              <w:t>CUP 13,455.00</w:t>
+              <w:t>CUP 13,110.00</w:t>
             </w:r>
           </w:p>
         </w:tc>
@@ -13355,7 +13355,7 @@
               <w:spacing w:after="0"/>
             </w:pPr>
             <w:r>
-              <w:t>CUP 13,455.00</w:t>
+              <w:t>CUP 13,110.00</w:t>
             </w:r>
           </w:p>
         </w:tc>
@@ -13411,7 +13411,7 @@
               <w:spacing w:after="0"/>
             </w:pPr>
             <w:r>
-              <w:t>CUP 26,910.00</w:t>
+              <w:t>CUP 26,220.00</w:t>
             </w:r>
           </w:p>
         </w:tc>
@@ -13467,7 +13467,7 @@
               <w:spacing w:after="0"/>
             </w:pPr>
             <w:r>
-              <w:t>CUP 17,940.00</w:t>
+              <w:t>CUP 17,480.00</w:t>
             </w:r>
           </w:p>
         </w:tc>
@@ -13523,7 +13523,7 @@
               <w:spacing w:after="0"/>
             </w:pPr>
             <w:r>
-              <w:t>CUP 13,455.00</w:t>
+              <w:t>CUP 13,110.00</w:t>
             </w:r>
           </w:p>
         </w:tc>
@@ -13579,7 +13579,7 @@
               <w:spacing w:after="0"/>
             </w:pPr>
             <w:r>
-              <w:t>CUP 8,970.00</w:t>
+              <w:t>CUP 8,740.00</w:t>
             </w:r>
           </w:p>
         </w:tc>
@@ -13635,7 +13635,7 @@
               <w:spacing w:after="0"/>
             </w:pPr>
             <w:r>
-              <w:t>CUP 8,970.00</w:t>
+              <w:t>CUP 8,740.00</w:t>
             </w:r>
           </w:p>
         </w:tc>
@@ -13691,7 +13691,7 @@
               <w:spacing w:after="0"/>
             </w:pPr>
             <w:r>
-              <w:t>CUP 67,275.00</w:t>
+              <w:t>CUP 65,550.00</w:t>
             </w:r>
           </w:p>
         </w:tc>
@@ -13747,7 +13747,7 @@
               <w:spacing w:after="0"/>
             </w:pPr>
             <w:r>
-              <w:t>CUP 156,975.00</w:t>
+              <w:t>CUP 152,950.00</w:t>
             </w:r>
           </w:p>
         </w:tc>
@@ -13803,7 +13803,7 @@
               <w:spacing w:after="0"/>
             </w:pPr>
             <w:r>
-              <w:t>CUP 8,970.00</w:t>
+              <w:t>CUP 8,740.00</w:t>
             </w:r>
           </w:p>
         </w:tc>
@@ -13859,7 +13859,7 @@
               <w:spacing w:after="0"/>
             </w:pPr>
             <w:r>
-              <w:t>CUP 8,970.00</w:t>
+              <w:t>CUP 8,740.00</w:t>
             </w:r>
           </w:p>
         </w:tc>
@@ -13915,7 +13915,7 @@
               <w:spacing w:after="0"/>
             </w:pPr>
             <w:r>
-              <w:t>CUP 6,727.50</w:t>
+              <w:t>CUP 6,555.00</w:t>
             </w:r>
           </w:p>
         </w:tc>
@@ -13971,7 +13971,7 @@
               <w:spacing w:after="0"/>
             </w:pPr>
             <w:r>
-              <w:t>CUP 13,455.00</w:t>
+              <w:t>CUP 13,110.00</w:t>
             </w:r>
           </w:p>
         </w:tc>
@@ -14027,7 +14027,7 @@
               <w:spacing w:after="0"/>
             </w:pPr>
             <w:r>
-              <w:t>CUP 6,727.50</w:t>
+              <w:t>CUP 6,555.00</w:t>
             </w:r>
           </w:p>
         </w:tc>
@@ -14083,7 +14083,7 @@
               <w:spacing w:after="0"/>
             </w:pPr>
             <w:r>
-              <w:t>CUP 31,395.00</w:t>
+              <w:t>CUP 30,590.00</w:t>
             </w:r>
           </w:p>
         </w:tc>
@@ -14139,7 +14139,7 @@
               <w:spacing w:after="0"/>
             </w:pPr>
             <w:r>
-              <w:t>CUP 17,940.00</w:t>
+              <w:t>CUP 17,480.00</w:t>
             </w:r>
           </w:p>
         </w:tc>
@@ -14195,7 +14195,7 @@
               <w:spacing w:after="0"/>
             </w:pPr>
             <w:r>
-              <w:t>CUP 44,850.00</w:t>
+              <w:t>CUP 43,700.00</w:t>
             </w:r>
           </w:p>
         </w:tc>
@@ -14252,7 +14252,7 @@
               <w:spacing w:after="0"/>
             </w:pPr>
             <w:r>
-              <w:t>CUP 31,395.00</w:t>
+              <w:t>CUP 30,590.00</w:t>
             </w:r>
           </w:p>
         </w:tc>
@@ -14308,7 +14308,7 @@
               <w:spacing w:after="0"/>
             </w:pPr>
             <w:r>
-              <w:t>CUP 6,727.50</w:t>
+              <w:t>CUP 6,555.00</w:t>
             </w:r>
           </w:p>
         </w:tc>
@@ -14364,7 +14364,7 @@
               <w:spacing w:after="0"/>
             </w:pPr>
             <w:r>
-              <w:t>CUP 58,305.00</w:t>
+              <w:t>CUP 56,810.00</w:t>
             </w:r>
           </w:p>
         </w:tc>
@@ -14420,7 +14420,7 @@
               <w:spacing w:after="0"/>
             </w:pPr>
             <w:r>
-              <w:t>CUP 89,700.00</w:t>
+              <w:t>CUP 87,400.00</w:t>
             </w:r>
           </w:p>
         </w:tc>
@@ -14476,7 +14476,7 @@
               <w:spacing w:after="0"/>
             </w:pPr>
             <w:r>
-              <w:t>CUP 13,455.00</w:t>
+              <w:t>CUP 13,110.00</w:t>
             </w:r>
           </w:p>
         </w:tc>
@@ -14532,7 +14532,7 @@
               <w:spacing w:after="0"/>
             </w:pPr>
             <w:r>
-              <w:t>CUP 6,727.50</w:t>
+              <w:t>CUP 6,555.00</w:t>
             </w:r>
           </w:p>
         </w:tc>
@@ -14604,7 +14604,7 @@
               <w:spacing w:after="0"/>
             </w:pPr>
             <w:r>
-              <w:t>CUP 29,152.50</w:t>
+              <w:t>CUP 28,405.00</w:t>
             </w:r>
           </w:p>
         </w:tc>
@@ -14676,7 +14676,7 @@
               <w:spacing w:after="0"/>
             </w:pPr>
             <w:r>
-              <w:t>CUP 44,850.00</w:t>
+              <w:t>CUP 43,700.00</w:t>
             </w:r>
           </w:p>
         </w:tc>
@@ -14732,7 +14732,7 @@
               <w:spacing w:after="0"/>
             </w:pPr>
             <w:r>
-              <w:t>CUP 4,485.00</w:t>
+              <w:t>CUP 4,370.00</w:t>
             </w:r>
           </w:p>
         </w:tc>
@@ -14788,7 +14788,7 @@
               <w:spacing w:after="0"/>
             </w:pPr>
             <w:r>
-              <w:t>CUP 8,970.00</w:t>
+              <w:t>CUP 8,740.00</w:t>
             </w:r>
           </w:p>
         </w:tc>
@@ -14844,7 +14844,7 @@
               <w:spacing w:after="0"/>
             </w:pPr>
             <w:r>
-              <w:t>CUP 4,485.00</w:t>
+              <w:t>CUP 4,370.00</w:t>
             </w:r>
           </w:p>
         </w:tc>
@@ -14900,7 +14900,7 @@
               <w:spacing w:after="0"/>
             </w:pPr>
             <w:r>
-              <w:t>CUP 4,485.00</w:t>
+              <w:t>CUP 4,370.00</w:t>
             </w:r>
           </w:p>
         </w:tc>
@@ -14956,7 +14956,7 @@
               <w:spacing w:after="0"/>
             </w:pPr>
             <w:r>
-              <w:t>CUP 4,485.00</w:t>
+              <w:t>CUP 4,370.00</w:t>
             </w:r>
           </w:p>
         </w:tc>
@@ -15012,7 +15012,7 @@
               <w:spacing w:after="0"/>
             </w:pPr>
             <w:r>
-              <w:t>CUP 4,485.00</w:t>
+              <w:t>CUP 4,370.00</w:t>
             </w:r>
           </w:p>
         </w:tc>
@@ -15068,7 +15068,7 @@
               <w:spacing w:after="0"/>
             </w:pPr>
             <w:r>
-              <w:t>CUP 6,727.50</w:t>
+              <w:t>CUP 6,555.00</w:t>
             </w:r>
           </w:p>
         </w:tc>
@@ -15124,7 +15124,7 @@
               <w:spacing w:after="0"/>
             </w:pPr>
             <w:r>
-              <w:t>CUP 6,727.50</w:t>
+              <w:t>CUP 6,555.00</w:t>
             </w:r>
           </w:p>
         </w:tc>
@@ -15180,7 +15180,7 @@
               <w:spacing w:after="0"/>
             </w:pPr>
             <w:r>
-              <w:t>CUP 6,727.50</w:t>
+              <w:t>CUP 6,555.00</w:t>
             </w:r>
           </w:p>
         </w:tc>
@@ -15236,7 +15236,7 @@
               <w:spacing w:after="0"/>
             </w:pPr>
             <w:r>
-              <w:t>CUP 6,727.50</w:t>
+              <w:t>CUP 6,555.00</w:t>
             </w:r>
           </w:p>
         </w:tc>
@@ -15292,7 +15292,7 @@
               <w:spacing w:after="0"/>
             </w:pPr>
             <w:r>
-              <w:t>CUP 2,691.00</w:t>
+              <w:t>CUP 2,622.00</w:t>
             </w:r>
           </w:p>
         </w:tc>
@@ -15348,7 +15348,7 @@
               <w:spacing w:after="0"/>
             </w:pPr>
             <w:r>
-              <w:t>CUP 4,485.00</w:t>
+              <w:t>CUP 4,370.00</w:t>
             </w:r>
           </w:p>
         </w:tc>
@@ -15404,7 +15404,7 @@
               <w:spacing w:after="0"/>
             </w:pPr>
             <w:r>
-              <w:t>CUP 67,275.00</w:t>
+              <w:t>CUP 65,550.00</w:t>
             </w:r>
           </w:p>
         </w:tc>
@@ -15460,7 +15460,7 @@
               <w:spacing w:after="0"/>
             </w:pPr>
             <w:r>
-              <w:t>CUP 80,730.00</w:t>
+              <w:t>CUP 78,660.00</w:t>
             </w:r>
           </w:p>
         </w:tc>
@@ -15516,7 +15516,7 @@
               <w:spacing w:after="0"/>
             </w:pPr>
             <w:r>
-              <w:t>CUP 40,365.00</w:t>
+              <w:t>CUP 39,330.00</w:t>
             </w:r>
           </w:p>
         </w:tc>
@@ -15572,7 +15572,7 @@
               <w:spacing w:after="0"/>
             </w:pPr>
             <w:r>
-              <w:t>CUP 13,455.00</w:t>
+              <w:t>CUP 13,110.00</w:t>
             </w:r>
           </w:p>
         </w:tc>
@@ -15628,7 +15628,7 @@
               <w:spacing w:after="0"/>
             </w:pPr>
             <w:r>
-              <w:t>CUP 11,212.50</w:t>
+              <w:t>CUP 10,925.00</w:t>
             </w:r>
           </w:p>
         </w:tc>
@@ -15684,7 +15684,7 @@
               <w:spacing w:after="0"/>
             </w:pPr>
             <w:r>
-              <w:t>CUP 1,794.00</w:t>
+              <w:t>CUP 1,748.00</w:t>
             </w:r>
           </w:p>
         </w:tc>
@@ -15740,7 +15740,7 @@
               <w:spacing w:after="0"/>
             </w:pPr>
             <w:r>
-              <w:t>CUP 33,637.50</w:t>
+              <w:t>CUP 32,775.00</w:t>
             </w:r>
           </w:p>
         </w:tc>
@@ -15796,7 +15796,7 @@
               <w:spacing w:after="0"/>
             </w:pPr>
             <w:r>
-              <w:t>CUP 11,212.50</w:t>
+              <w:t>CUP 10,925.00</w:t>
             </w:r>
           </w:p>
         </w:tc>
@@ -15852,7 +15852,7 @@
               <w:spacing w:after="0"/>
             </w:pPr>
             <w:r>
-              <w:t>CUP 31,395.00</w:t>
+              <w:t>CUP 30,590.00</w:t>
             </w:r>
           </w:p>
         </w:tc>
@@ -15908,7 +15908,7 @@
               <w:spacing w:after="0"/>
             </w:pPr>
             <w:r>
-              <w:t>CUP 6,727.50</w:t>
+              <w:t>CUP 6,555.00</w:t>
             </w:r>
           </w:p>
         </w:tc>
@@ -15964,7 +15964,7 @@
               <w:spacing w:after="0"/>
             </w:pPr>
             <w:r>
-              <w:t>CUP 112,125.00</w:t>
+              <w:t>CUP 109,250.00</w:t>
             </w:r>
           </w:p>
         </w:tc>
@@ -16021,7 +16021,7 @@
               <w:spacing w:after="0"/>
             </w:pPr>
             <w:r>
-              <w:t>CUP 246,675.00</w:t>
+              <w:t>CUP 240,350.00</w:t>
             </w:r>
           </w:p>
         </w:tc>
@@ -16077,7 +16077,7 @@
               <w:spacing w:after="0"/>
             </w:pPr>
             <w:r>
-              <w:t>CUP 11,212.50</w:t>
+              <w:t>CUP 10,925.00</w:t>
             </w:r>
           </w:p>
         </w:tc>
@@ -16133,7 +16133,7 @@
               <w:spacing w:after="0"/>
             </w:pPr>
             <w:r>
-              <w:t>CUP 4,485.00</w:t>
+              <w:t>CUP 4,370.00</w:t>
             </w:r>
           </w:p>
         </w:tc>
@@ -16189,7 +16189,7 @@
               <w:spacing w:after="0"/>
             </w:pPr>
             <w:r>
-              <w:t>CUP 4,485.00</w:t>
+              <w:t>CUP 4,370.00</w:t>
             </w:r>
           </w:p>
         </w:tc>
@@ -16245,7 +16245,7 @@
               <w:spacing w:after="0"/>
             </w:pPr>
             <w:r>
-              <w:t>CUP 6,727.50</w:t>
+              <w:t>CUP 6,555.00</w:t>
             </w:r>
           </w:p>
         </w:tc>
@@ -16301,7 +16301,7 @@
               <w:spacing w:after="0"/>
             </w:pPr>
             <w:r>
-              <w:t>CUP 3,139.50</w:t>
+              <w:t>CUP 3,059.00</w:t>
             </w:r>
           </w:p>
         </w:tc>
@@ -16357,7 +16357,7 @@
               <w:spacing w:after="0"/>
             </w:pPr>
             <w:r>
-              <w:t>CUP 22,425.00</w:t>
+              <w:t>CUP 21,850.00</w:t>
             </w:r>
           </w:p>
         </w:tc>
@@ -16413,7 +16413,7 @@
               <w:spacing w:after="0"/>
             </w:pPr>
             <w:r>
-              <w:t>CUP 2,242.50</w:t>
+              <w:t>CUP 2,185.00</w:t>
             </w:r>
           </w:p>
         </w:tc>
@@ -16469,7 +16469,7 @@
               <w:spacing w:after="0"/>
             </w:pPr>
             <w:r>
-              <w:t>CUP 2,242.50</w:t>
+              <w:t>CUP 2,185.00</w:t>
             </w:r>
           </w:p>
         </w:tc>
@@ -16525,7 +16525,7 @@
               <w:spacing w:after="0"/>
             </w:pPr>
             <w:r>
-              <w:t>CUP 2,242.50</w:t>
+              <w:t>CUP 2,185.00</w:t>
             </w:r>
           </w:p>
         </w:tc>
@@ -16581,7 +16581,7 @@
               <w:spacing w:after="0"/>
             </w:pPr>
             <w:r>
-              <w:t>CUP 3,139.50</w:t>
+              <w:t>CUP 3,059.00</w:t>
             </w:r>
           </w:p>
         </w:tc>
@@ -16637,7 +16637,7 @@
               <w:spacing w:after="0"/>
             </w:pPr>
             <w:r>
-              <w:t>CUP 8,970.00</w:t>
+              <w:t>CUP 8,740.00</w:t>
             </w:r>
           </w:p>
         </w:tc>
@@ -16693,7 +16693,7 @@
               <w:spacing w:after="0"/>
             </w:pPr>
             <w:r>
-              <w:t>CUP 4,485.00</w:t>
+              <w:t>CUP 4,370.00</w:t>
             </w:r>
           </w:p>
         </w:tc>
@@ -16749,7 +16749,7 @@
               <w:spacing w:after="0"/>
             </w:pPr>
             <w:r>
-              <w:t>CUP 6,727.50</w:t>
+              <w:t>CUP 6,555.00</w:t>
             </w:r>
           </w:p>
         </w:tc>
@@ -16805,7 +16805,7 @@
               <w:spacing w:after="0"/>
             </w:pPr>
             <w:r>
-              <w:t>CUP 3,139.50</w:t>
+              <w:t>CUP 3,059.00</w:t>
             </w:r>
           </w:p>
         </w:tc>
@@ -16861,7 +16861,7 @@
               <w:spacing w:after="0"/>
             </w:pPr>
             <w:r>
-              <w:t>CUP 3,139.50</w:t>
+              <w:t>CUP 3,059.00</w:t>
             </w:r>
           </w:p>
         </w:tc>
@@ -16917,7 +16917,7 @@
               <w:spacing w:after="0"/>
             </w:pPr>
             <w:r>
-              <w:t>CUP 4,485.00</w:t>
+              <w:t>CUP 4,370.00</w:t>
             </w:r>
           </w:p>
         </w:tc>
@@ -16973,7 +16973,7 @@
               <w:spacing w:after="0"/>
             </w:pPr>
             <w:r>
-              <w:t>CUP 897.00</w:t>
+              <w:t>CUP 874.00</w:t>
             </w:r>
           </w:p>
         </w:tc>
@@ -17029,7 +17029,7 @@
               <w:spacing w:after="0"/>
             </w:pPr>
             <w:r>
-              <w:t>CUP 2,242.50</w:t>
+              <w:t>CUP 2,185.00</w:t>
             </w:r>
           </w:p>
         </w:tc>
@@ -17085,7 +17085,7 @@
               <w:spacing w:after="0"/>
             </w:pPr>
             <w:r>
-              <w:t>CUP 1,345.50</w:t>
+              <w:t>CUP 1,311.00</w:t>
             </w:r>
           </w:p>
         </w:tc>
@@ -17141,7 +17141,7 @@
               <w:spacing w:after="0"/>
             </w:pPr>
             <w:r>
-              <w:t>CUP 1,794.00</w:t>
+              <w:t>CUP 1,748.00</w:t>
             </w:r>
           </w:p>
         </w:tc>
@@ -17197,7 +17197,7 @@
               <w:spacing w:after="0"/>
             </w:pPr>
             <w:r>
-              <w:t>CUP 897.00</w:t>
+              <w:t>CUP 874.00</w:t>
             </w:r>
           </w:p>
         </w:tc>
@@ -17253,7 +17253,7 @@
               <w:spacing w:after="0"/>
             </w:pPr>
             <w:r>
-              <w:t>CUP 1,345.50</w:t>
+              <w:t>CUP 1,311.00</w:t>
             </w:r>
           </w:p>
         </w:tc>
@@ -17309,7 +17309,7 @@
               <w:spacing w:after="0"/>
             </w:pPr>
             <w:r>
-              <w:t>CUP 8,970.00</w:t>
+              <w:t>CUP 8,740.00</w:t>
             </w:r>
           </w:p>
         </w:tc>
@@ -17365,7 +17365,7 @@
               <w:spacing w:after="0"/>
             </w:pPr>
             <w:r>
-              <w:t>CUP 11,212.50</w:t>
+              <w:t>CUP 10,925.00</w:t>
             </w:r>
           </w:p>
         </w:tc>
@@ -17421,7 +17421,7 @@
               <w:spacing w:after="0"/>
             </w:pPr>
             <w:r>
-              <w:t>CUP 20,182.50</w:t>
+              <w:t>CUP 19,665.00</w:t>
             </w:r>
           </w:p>
         </w:tc>
@@ -17477,7 +17477,7 @@
               <w:spacing w:after="0"/>
             </w:pPr>
             <w:r>
-              <w:t>CUP 6,727.50</w:t>
+              <w:t>CUP 6,555.00</w:t>
             </w:r>
           </w:p>
         </w:tc>
@@ -17533,7 +17533,7 @@
               <w:spacing w:after="0"/>
             </w:pPr>
             <w:r>
-              <w:t>CUP 26,910.00</w:t>
+              <w:t>CUP 26,220.00</w:t>
             </w:r>
           </w:p>
         </w:tc>
@@ -17589,7 +17589,7 @@
               <w:spacing w:after="0"/>
             </w:pPr>
             <w:r>
-              <w:t>CUP 44,850.00</w:t>
+              <w:t>CUP 43,700.00</w:t>
             </w:r>
           </w:p>
         </w:tc>
@@ -17645,7 +17645,7 @@
               <w:spacing w:after="0"/>
             </w:pPr>
             <w:r>
-              <w:t>CUP 15,697.50</w:t>
+              <w:t>CUP 15,295.00</w:t>
             </w:r>
           </w:p>
         </w:tc>
@@ -17701,7 +17701,7 @@
               <w:spacing w:after="0"/>
             </w:pPr>
             <w:r>
-              <w:t>CUP 4,485.00</w:t>
+              <w:t>CUP 4,370.00</w:t>
             </w:r>
           </w:p>
         </w:tc>
@@ -17758,7 +17758,7 @@
               <w:spacing w:after="0"/>
             </w:pPr>
             <w:r>
-              <w:t>CUP 4,485.00</w:t>
+              <w:t>CUP 4,370.00</w:t>
             </w:r>
           </w:p>
         </w:tc>
@@ -17814,7 +17814,7 @@
               <w:spacing w:after="0"/>
             </w:pPr>
             <w:r>
-              <w:t>CUP 6,727.50</w:t>
+              <w:t>CUP 6,555.00</w:t>
             </w:r>
           </w:p>
         </w:tc>
@@ -17951,7 +17951,7 @@
           </w:tcPr>
           <w:p>
             <w:r>
-              <w:t>CUP 89,700.00</w:t>
+              <w:t>CUP 87,400.00</w:t>
             </w:r>
           </w:p>
         </w:tc>
@@ -18001,7 +18001,7 @@
           </w:tcPr>
           <w:p>
             <w:r>
-              <w:t>CUP 80,730.00</w:t>
+              <w:t>CUP 78,660.00</w:t>
             </w:r>
           </w:p>
         </w:tc>
@@ -18042,7 +18042,7 @@
           </w:tcPr>
           <w:p>
             <w:r>
-              <w:t>CUP 53,820.00</w:t>
+              <w:t>CUP 52,440.00</w:t>
             </w:r>
           </w:p>
         </w:tc>
@@ -18092,7 +18092,7 @@
           </w:tcPr>
           <w:p>
             <w:r>
-              <w:t>CUP 53,820.00</w:t>
+              <w:t>CUP 52,440.00</w:t>
             </w:r>
           </w:p>
         </w:tc>
@@ -18131,7 +18131,7 @@
           </w:tcPr>
           <w:p>
             <w:r>
-              <w:t>CUP 17,940.00</w:t>
+              <w:t>CUP 17,480.00</w:t>
             </w:r>
           </w:p>
         </w:tc>
@@ -18192,7 +18192,7 @@
           </w:tcPr>
           <w:p>
             <w:r>
-              <w:t>CUP 17,940.00</w:t>
+              <w:t>CUP 17,480.00</w:t>
             </w:r>
           </w:p>
         </w:tc>
@@ -18233,7 +18233,7 @@
           </w:tcPr>
           <w:p>
             <w:r>
-              <w:t>CUP 8,970.00</w:t>
+              <w:t>CUP 8,740.00</w:t>
             </w:r>
           </w:p>
         </w:tc>
@@ -18272,7 +18272,7 @@
           </w:tcPr>
           <w:p>
             <w:r>
-              <w:t>CUP 35,880.00</w:t>
+              <w:t>CUP 34,960.00</w:t>
             </w:r>
           </w:p>
         </w:tc>
@@ -18313,7 +18313,7 @@
           </w:tcPr>
           <w:p>
             <w:r>
-              <w:t>CUP 44,850.00</w:t>
+              <w:t>CUP 43,700.00</w:t>
             </w:r>
           </w:p>
         </w:tc>
@@ -18354,7 +18354,7 @@
           </w:tcPr>
           <w:p>
             <w:r>
-              <w:t>CUP 11,212.50</w:t>
+              <w:t>CUP 10,925.00</w:t>
             </w:r>
           </w:p>
         </w:tc>
@@ -18395,7 +18395,7 @@
           </w:tcPr>
           <w:p>
             <w:r>
-              <w:t>CUP 24,667.50</w:t>
+              <w:t>CUP 24,035.00</w:t>
             </w:r>
           </w:p>
         </w:tc>
@@ -18434,7 +18434,7 @@
           </w:tcPr>
           <w:p>
             <w:r>
-              <w:t>CUP 35,880.00</w:t>
+              <w:t>CUP 34,960.00</w:t>
             </w:r>
           </w:p>
         </w:tc>
@@ -18473,7 +18473,7 @@
           </w:tcPr>
           <w:p>
             <w:r>
-              <w:t>CUP 448.50</w:t>
+              <w:t>CUP 437.00</w:t>
             </w:r>
           </w:p>
         </w:tc>
@@ -18512,7 +18512,7 @@
           </w:tcPr>
           <w:p>
             <w:r>
-              <w:t>CUP 448.50</w:t>
+              <w:t>CUP 437.00</w:t>
             </w:r>
           </w:p>
         </w:tc>
@@ -18551,7 +18551,7 @@
           </w:tcPr>
           <w:p>
             <w:r>
-              <w:t>CUP 448.50</w:t>
+              <w:t>CUP 437.00</w:t>
             </w:r>
           </w:p>
         </w:tc>
@@ -18590,7 +18590,7 @@
           </w:tcPr>
           <w:p>
             <w:r>
-              <w:t>CUP 6,727.50</w:t>
+              <w:t>CUP 6,555.00</w:t>
             </w:r>
           </w:p>
         </w:tc>
@@ -18629,7 +18629,7 @@
           </w:tcPr>
           <w:p>
             <w:r>
-              <w:t>CUP 4,485.00</w:t>
+              <w:t>CUP 4,370.00</w:t>
             </w:r>
           </w:p>
         </w:tc>
@@ -18668,7 +18668,7 @@
           </w:tcPr>
           <w:p>
             <w:r>
-              <w:t>CUP 1,121.25</w:t>
+              <w:t>CUP 1,092.50</w:t>
             </w:r>
           </w:p>
         </w:tc>
@@ -18707,7 +18707,7 @@
           </w:tcPr>
           <w:p>
             <w:r>
-              <w:t>CUP 4,485.00</w:t>
+              <w:t>CUP 4,370.00</w:t>
             </w:r>
           </w:p>
         </w:tc>
@@ -18746,7 +18746,7 @@
           </w:tcPr>
           <w:p>
             <w:r>
-              <w:t>CUP 3,139.50</w:t>
+              <w:t>CUP 3,059.00</w:t>
             </w:r>
           </w:p>
         </w:tc>
@@ -18785,7 +18785,7 @@
           </w:tcPr>
           <w:p>
             <w:r>
-              <w:t>CUP 11,212.50</w:t>
+              <w:t>CUP 10,925.00</w:t>
             </w:r>
           </w:p>
         </w:tc>
@@ -18824,7 +18824,7 @@
           </w:tcPr>
           <w:p>
             <w:r>
-              <w:t>CUP 11,212.50</w:t>
+              <w:t>CUP 10,925.00</w:t>
             </w:r>
           </w:p>
         </w:tc>
@@ -18863,7 +18863,7 @@
           </w:tcPr>
           <w:p>
             <w:r>
-              <w:t>CUP 22,425.00</w:t>
+              <w:t>CUP 21,850.00</w:t>
             </w:r>
           </w:p>
         </w:tc>
@@ -18904,7 +18904,7 @@
           </w:tcPr>
           <w:p>
             <w:r>
-              <w:t>CUP 15,697.50</w:t>
+              <w:t>CUP 15,295.00</w:t>
             </w:r>
           </w:p>
         </w:tc>
@@ -18943,7 +18943,7 @@
           </w:tcPr>
           <w:p>
             <w:r>
-              <w:t>CUP 15,697.50</w:t>
+              <w:t>CUP 15,295.00</w:t>
             </w:r>
           </w:p>
         </w:tc>
@@ -18984,7 +18984,7 @@
           </w:tcPr>
           <w:p>
             <w:r>
-              <w:t>CUP 62,790.00</w:t>
+              <w:t>CUP 61,180.00</w:t>
             </w:r>
           </w:p>
         </w:tc>
@@ -19024,7 +19024,7 @@
           </w:tcPr>
           <w:p>
             <w:r>
-              <w:t>CUP 6,727.50</w:t>
+              <w:t>CUP 6,555.00</w:t>
             </w:r>
           </w:p>
         </w:tc>
@@ -19085,7 +19085,7 @@
           </w:tcPr>
           <w:p>
             <w:r>
-              <w:t>CUP 13,455.00</w:t>
+              <w:t>CUP 13,110.00</w:t>
             </w:r>
           </w:p>
         </w:tc>
@@ -19146,7 +19146,7 @@
           </w:tcPr>
           <w:p>
             <w:r>
-              <w:t>CUP 44,850.00</w:t>
+              <w:t>CUP 43,700.00</w:t>
             </w:r>
           </w:p>
         </w:tc>
@@ -19185,7 +19185,7 @@
           </w:tcPr>
           <w:p>
             <w:r>
-              <w:t>CUP 44,850.00</w:t>
+              <w:t>CUP 43,700.00</w:t>
             </w:r>
           </w:p>
         </w:tc>
@@ -19237,7 +19237,7 @@
           </w:tcPr>
           <w:p>
             <w:r>
-              <w:t>CUP 67,275.00</w:t>
+              <w:t>CUP 65,550.00</w:t>
             </w:r>
           </w:p>
         </w:tc>
@@ -19278,7 +19278,7 @@
           </w:tcPr>
           <w:p>
             <w:r>
-              <w:t>CUP 53,820.00</w:t>
+              <w:t>CUP 52,440.00</w:t>
             </w:r>
           </w:p>
         </w:tc>
@@ -19319,7 +19319,7 @@
           </w:tcPr>
           <w:p>
             <w:r>
-              <w:t>CUP 26,910.00</w:t>
+              <w:t>CUP 26,220.00</w:t>
             </w:r>
           </w:p>
         </w:tc>
@@ -19358,7 +19358,7 @@
           </w:tcPr>
           <w:p>
             <w:r>
-              <w:t>CUP 31,395.00</w:t>
+              <w:t>CUP 30,590.00</w:t>
             </w:r>
           </w:p>
         </w:tc>
@@ -19399,7 +19399,7 @@
           </w:tcPr>
           <w:p>
             <w:r>
-              <w:t>CUP 58,305.00</w:t>
+              <w:t>CUP 56,810.00</w:t>
             </w:r>
           </w:p>
         </w:tc>
@@ -19438,7 +19438,7 @@
           </w:tcPr>
           <w:p>
             <w:r>
-              <w:t>CUP 17,940.00</w:t>
+              <w:t>CUP 17,480.00</w:t>
             </w:r>
           </w:p>
         </w:tc>
@@ -19477,7 +19477,7 @@
           </w:tcPr>
           <w:p>
             <w:r>
-              <w:t>CUP 4,485.00</w:t>
+              <w:t>CUP 4,370.00</w:t>
             </w:r>
           </w:p>
         </w:tc>
@@ -19518,7 +19518,7 @@
           </w:tcPr>
           <w:p>
             <w:r>
-              <w:t>CUP 4,485.00</w:t>
+              <w:t>CUP 4,370.00</w:t>
             </w:r>
           </w:p>
         </w:tc>
@@ -19579,7 +19579,7 @@
           </w:tcPr>
           <w:p>
             <w:r>
-              <w:t>CUP 13,455.00</w:t>
+              <w:t>CUP 13,110.00</w:t>
             </w:r>
           </w:p>
         </w:tc>
@@ -19629,7 +19629,7 @@
           </w:tcPr>
           <w:p>
             <w:r>
-              <w:t>CUP 6,727.50</w:t>
+              <w:t>CUP 6,555.00</w:t>
             </w:r>
           </w:p>
         </w:tc>
@@ -19670,7 +19670,7 @@
           </w:tcPr>
           <w:p>
             <w:r>
-              <w:t>CUP 35,880.00</w:t>
+              <w:t>CUP 34,960.00</w:t>
             </w:r>
           </w:p>
         </w:tc>
@@ -19709,7 +19709,7 @@
           </w:tcPr>
           <w:p>
             <w:r>
-              <w:t>CUP 53,820.00</w:t>
+              <w:t>CUP 52,440.00</w:t>
             </w:r>
           </w:p>
         </w:tc>
@@ -19750,7 +19750,7 @@
           </w:tcPr>
           <w:p>
             <w:r>
-              <w:t>CUP 4,485.00</w:t>
+              <w:t>CUP 4,370.00</w:t>
             </w:r>
           </w:p>
         </w:tc>
@@ -19791,7 +19791,7 @@
           </w:tcPr>
           <w:p>
             <w:r>
-              <w:t>CUP 8,970.00</w:t>
+              <w:t>CUP 8,740.00</w:t>
             </w:r>
           </w:p>
         </w:tc>
@@ -19830,7 +19830,7 @@
           </w:tcPr>
           <w:p>
             <w:r>
-              <w:t>CUP 26,910.00</w:t>
+              <w:t>CUP 26,220.00</w:t>
             </w:r>
           </w:p>
         </w:tc>
@@ -19871,7 +19871,7 @@
           </w:tcPr>
           <w:p>
             <w:r>
-              <w:t>CUP 11,212.50</w:t>
+              <w:t>CUP 10,925.00</w:t>
             </w:r>
           </w:p>
         </w:tc>
@@ -19912,7 +19912,7 @@
           </w:tcPr>
           <w:p>
             <w:r>
-              <w:t>CUP 6,727.50</w:t>
+              <w:t>CUP 6,555.00</w:t>
             </w:r>
           </w:p>
         </w:tc>
@@ -19953,7 +19953,7 @@
           </w:tcPr>
           <w:p>
             <w:r>
-              <w:t>CUP 4,485.00</w:t>
+              <w:t>CUP 4,370.00</w:t>
             </w:r>
           </w:p>
         </w:tc>
@@ -19994,7 +19994,7 @@
           </w:tcPr>
           <w:p>
             <w:r>
-              <w:t>CUP 62,790.00</w:t>
+              <w:t>CUP 61,180.00</w:t>
             </w:r>
           </w:p>
         </w:tc>
@@ -20033,7 +20033,7 @@
           </w:tcPr>
           <w:p>
             <w:r>
-              <w:t>CUP 80,730.00</w:t>
+              <w:t>CUP 78,660.00</w:t>
             </w:r>
           </w:p>
         </w:tc>
@@ -20072,7 +20072,7 @@
           </w:tcPr>
           <w:p>
             <w:r>
-              <w:t>CUP 80,730.00</w:t>
+              <w:t>CUP 78,660.00</w:t>
             </w:r>
           </w:p>
         </w:tc>
@@ -20113,7 +20113,7 @@
           </w:tcPr>
           <w:p>
             <w:r>
-              <w:t>CUP 26,910.00</w:t>
+              <w:t>CUP 26,220.00</w:t>
             </w:r>
           </w:p>
         </w:tc>
@@ -20152,7 +20152,7 @@
           </w:tcPr>
           <w:p>
             <w:r>
-              <w:t>CUP 17,940.00</w:t>
+              <w:t>CUP 17,480.00</w:t>
             </w:r>
           </w:p>
         </w:tc>
@@ -20191,7 +20191,7 @@
           </w:tcPr>
           <w:p>
             <w:r>
-              <w:t>CUP 31,395.00</w:t>
+              <w:t>CUP 30,590.00</w:t>
             </w:r>
           </w:p>
         </w:tc>
@@ -20232,7 +20232,7 @@
           </w:tcPr>
           <w:p>
             <w:r>
-              <w:t>CUP 22,425.00</w:t>
+              <w:t>CUP 21,850.00</w:t>
             </w:r>
           </w:p>
         </w:tc>
@@ -20271,7 +20271,7 @@
           </w:tcPr>
           <w:p>
             <w:r>
-              <w:t>CUP 67,275.00</w:t>
+              <w:t>CUP 65,550.00</w:t>
             </w:r>
           </w:p>
         </w:tc>
@@ -20310,7 +20310,7 @@
           </w:tcPr>
           <w:p>
             <w:r>
-              <w:t>CUP 58,305.00</w:t>
+              <w:t>CUP 56,810.00</w:t>
             </w:r>
           </w:p>
         </w:tc>
@@ -20350,7 +20350,7 @@
           </w:tcPr>
           <w:p>
             <w:r>
-              <w:t>CUP 2,242.50</w:t>
+              <w:t>CUP 2,185.00</w:t>
             </w:r>
           </w:p>
         </w:tc>
@@ -20389,7 +20389,7 @@
           </w:tcPr>
           <w:p>
             <w:r>
-              <w:t>CUP 3,139.50</w:t>
+              <w:t>CUP 3,059.00</w:t>
             </w:r>
           </w:p>
         </w:tc>
@@ -20428,7 +20428,7 @@
           </w:tcPr>
           <w:p>
             <w:r>
-              <w:t>CUP 2,242.50</w:t>
+              <w:t>CUP 2,185.00</w:t>
             </w:r>
           </w:p>
         </w:tc>
@@ -20469,7 +20469,7 @@
           </w:tcPr>
           <w:p>
             <w:r>
-              <w:t>CUP 15,697.50</w:t>
+              <w:t>CUP 15,295.00</w:t>
             </w:r>
           </w:p>
         </w:tc>
@@ -20508,7 +20508,7 @@
           </w:tcPr>
           <w:p>
             <w:r>
-              <w:t>CUP 17,940.00</w:t>
+              <w:t>CUP 17,480.00</w:t>
             </w:r>
           </w:p>
         </w:tc>
@@ -20547,7 +20547,7 @@
           </w:tcPr>
           <w:p>
             <w:r>
-              <w:t>CUP 8,970.00</w:t>
+              <w:t>CUP 8,740.00</w:t>
             </w:r>
           </w:p>
         </w:tc>
@@ -20588,7 +20588,7 @@
           </w:tcPr>
           <w:p>
             <w:r>
-              <w:t>CUP 6,727.50</w:t>
+              <w:t>CUP 6,555.00</w:t>
             </w:r>
           </w:p>
         </w:tc>
@@ -20627,7 +20627,7 @@
           </w:tcPr>
           <w:p>
             <w:r>
-              <w:t>CUP 2,242.50</w:t>
+              <w:t>CUP 2,185.00</w:t>
             </w:r>
           </w:p>
         </w:tc>
@@ -20668,7 +20668,7 @@
           </w:tcPr>
           <w:p>
             <w:r>
-              <w:t>CUP 13,455.00</w:t>
+              <w:t>CUP 13,110.00</w:t>
             </w:r>
           </w:p>
         </w:tc>
@@ -20707,7 +20707,7 @@
           </w:tcPr>
           <w:p>
             <w:r>
-              <w:t>CUP 4,485.00</w:t>
+              <w:t>CUP 4,370.00</w:t>
             </w:r>
           </w:p>
         </w:tc>
@@ -20746,7 +20746,7 @@
           </w:tcPr>
           <w:p>
             <w:r>
-              <w:t>CUP 6,727.50</w:t>
+              <w:t>CUP 6,555.00</w:t>
             </w:r>
           </w:p>
         </w:tc>
@@ -20785,7 +20785,7 @@
           </w:tcPr>
           <w:p>
             <w:r>
-              <w:t>CUP 4,485.00</w:t>
+              <w:t>CUP 4,370.00</w:t>
             </w:r>
           </w:p>
         </w:tc>
@@ -20824,7 +20824,7 @@
           </w:tcPr>
           <w:p>
             <w:r>
-              <w:t>CUP 15,697.50</w:t>
+              <w:t>CUP 15,295.00</w:t>
             </w:r>
           </w:p>
         </w:tc>
@@ -20957,7 +20957,7 @@
           </w:tcPr>
           <w:p>
             <w:r>
-              <w:t>CUP 112,125.00</w:t>
+              <w:t>CUP 109,250.00</w:t>
             </w:r>
           </w:p>
         </w:tc>
@@ -20998,7 +20998,7 @@
           </w:tcPr>
           <w:p>
             <w:r>
-              <w:t>CUP 62,790.00</w:t>
+              <w:t>CUP 61,180.00</w:t>
             </w:r>
           </w:p>
         </w:tc>
@@ -21037,7 +21037,7 @@
           </w:tcPr>
           <w:p>
             <w:r>
-              <w:t>CUP 62,790.00</w:t>
+              <w:t>CUP 61,180.00</w:t>
             </w:r>
           </w:p>
         </w:tc>
@@ -21086,7 +21086,7 @@
           </w:tcPr>
           <w:p>
             <w:r>
-              <w:t>CUP 89,700.00</w:t>
+              <w:t>CUP 87,400.00</w:t>
             </w:r>
           </w:p>
         </w:tc>
@@ -21127,7 +21127,7 @@
           </w:tcPr>
           <w:p>
             <w:r>
-              <w:t>CUP 71,760.00</w:t>
+              <w:t>CUP 69,920.00</w:t>
             </w:r>
           </w:p>
         </w:tc>
@@ -21177,7 +21177,7 @@
           </w:tcPr>
           <w:p>
             <w:r>
-              <w:t>CUP 80,730.00</w:t>
+              <w:t>CUP 78,660.00</w:t>
             </w:r>
           </w:p>
         </w:tc>
@@ -21216,7 +21216,7 @@
           </w:tcPr>
           <w:p>
             <w:r>
-              <w:t>CUP 80,730.00</w:t>
+              <w:t>CUP 78,660.00</w:t>
             </w:r>
           </w:p>
         </w:tc>
@@ -21317,7 +21317,7 @@
           </w:tcPr>
           <w:p>
             <w:r>
-              <w:t>CUP 53,820.00</w:t>
+              <w:t>CUP 52,440.00</w:t>
             </w:r>
           </w:p>
         </w:tc>
@@ -21356,7 +21356,7 @@
           </w:tcPr>
           <w:p>
             <w:r>
-              <w:t>CUP 15,697.50</w:t>
+              <w:t>CUP 15,295.00</w:t>
             </w:r>
           </w:p>
         </w:tc>
@@ -21395,7 +21395,7 @@
           </w:tcPr>
           <w:p>
             <w:r>
-              <w:t>CUP 15,697.50</w:t>
+              <w:t>CUP 15,295.00</w:t>
             </w:r>
           </w:p>
         </w:tc>
@@ -21434,7 +21434,7 @@
           </w:tcPr>
           <w:p>
             <w:r>
-              <w:t>CUP 17,940.00</w:t>
+              <w:t>CUP 17,480.00</w:t>
             </w:r>
           </w:p>
         </w:tc>
@@ -21473,7 +21473,7 @@
           </w:tcPr>
           <w:p>
             <w:r>
-              <w:t>CUP 35,880.00</w:t>
+              <w:t>CUP 34,960.00</w:t>
             </w:r>
           </w:p>
         </w:tc>
@@ -21512,7 +21512,7 @@
           </w:tcPr>
           <w:p>
             <w:r>
-              <w:t>CUP 44,850.00</w:t>
+              <w:t>CUP 43,700.00</w:t>
             </w:r>
           </w:p>
         </w:tc>
@@ -21551,7 +21551,7 @@
           </w:tcPr>
           <w:p>
             <w:r>
-              <w:t>CUP 11,212.50</w:t>
+              <w:t>CUP 10,925.00</w:t>
             </w:r>
           </w:p>
         </w:tc>
@@ -21590,7 +21590,7 @@
           </w:tcPr>
           <w:p>
             <w:r>
-              <w:t>CUP 17,940.00</w:t>
+              <w:t>CUP 17,480.00</w:t>
             </w:r>
           </w:p>
         </w:tc>
@@ -21630,7 +21630,7 @@
           </w:tcPr>
           <w:p>
             <w:r>
-              <w:t>CUP 17,940.00</w:t>
+              <w:t>CUP 17,480.00</w:t>
             </w:r>
           </w:p>
         </w:tc>
@@ -21671,7 +21671,7 @@
           </w:tcPr>
           <w:p>
             <w:r>
-              <w:t>CUP 24,667.50</w:t>
+              <w:t>CUP 24,035.00</w:t>
             </w:r>
           </w:p>
         </w:tc>
@@ -21710,7 +21710,7 @@
           </w:tcPr>
           <w:p>
             <w:r>
-              <w:t>CUP 26,910.00</w:t>
+              <w:t>CUP 26,220.00</w:t>
             </w:r>
           </w:p>
         </w:tc>
@@ -21749,7 +21749,7 @@
           </w:tcPr>
           <w:p>
             <w:r>
-              <w:t>CUP 35,880.00</w:t>
+              <w:t>CUP 34,960.00</w:t>
             </w:r>
           </w:p>
         </w:tc>
@@ -21788,7 +21788,7 @@
           </w:tcPr>
           <w:p>
             <w:r>
-              <w:t>CUP 26,910.00</w:t>
+              <w:t>CUP 26,220.00</w:t>
             </w:r>
           </w:p>
         </w:tc>
@@ -21827,7 +21827,7 @@
           </w:tcPr>
           <w:p>
             <w:r>
-              <w:t>CUP 26,910.00</w:t>
+              <w:t>CUP 26,220.00</w:t>
             </w:r>
           </w:p>
         </w:tc>
@@ -21866,7 +21866,7 @@
           </w:tcPr>
           <w:p>
             <w:r>
-              <w:t>CUP 35,880.00</w:t>
+              <w:t>CUP 34,960.00</w:t>
             </w:r>
           </w:p>
         </w:tc>
@@ -21905,7 +21905,7 @@
           </w:tcPr>
           <w:p>
             <w:r>
-              <w:t>CUP 20,182.50</w:t>
+              <w:t>CUP 19,665.00</w:t>
             </w:r>
           </w:p>
         </w:tc>
@@ -21944,7 +21944,7 @@
           </w:tcPr>
           <w:p>
             <w:r>
-              <w:t>CUP 448.50</w:t>
+              <w:t>CUP 437.00</w:t>
             </w:r>
           </w:p>
         </w:tc>
@@ -21983,7 +21983,7 @@
           </w:tcPr>
           <w:p>
             <w:r>
-              <w:t>CUP 448.50</w:t>
+              <w:t>CUP 437.00</w:t>
             </w:r>
           </w:p>
         </w:tc>
@@ -22022,7 +22022,7 @@
           </w:tcPr>
           <w:p>
             <w:r>
-              <w:t>CUP 448.50</w:t>
+              <w:t>CUP 437.00</w:t>
             </w:r>
           </w:p>
         </w:tc>
@@ -22071,7 +22071,7 @@
           </w:tcPr>
           <w:p>
             <w:r>
-              <w:t>CUP 35,880.00</w:t>
+              <w:t>CUP 34,960.00</w:t>
             </w:r>
           </w:p>
         </w:tc>
@@ -22110,7 +22110,7 @@
           </w:tcPr>
           <w:p>
             <w:r>
-              <w:t>CUP 35,880.00</w:t>
+              <w:t>CUP 34,960.00</w:t>
             </w:r>
           </w:p>
         </w:tc>
@@ -22149,7 +22149,7 @@
           </w:tcPr>
           <w:p>
             <w:r>
-              <w:t>CUP 35,880.00</w:t>
+              <w:t>CUP 34,960.00</w:t>
             </w:r>
           </w:p>
         </w:tc>
@@ -22188,7 +22188,7 @@
           </w:tcPr>
           <w:p>
             <w:r>
-              <w:t>CUP 4,485.00</w:t>
+              <w:t>CUP 4,370.00</w:t>
             </w:r>
           </w:p>
         </w:tc>
@@ -22227,7 +22227,7 @@
           </w:tcPr>
           <w:p>
             <w:r>
-              <w:t>CUP 4,485.00</w:t>
+              <w:t>CUP 4,370.00</w:t>
             </w:r>
           </w:p>
         </w:tc>
@@ -22266,7 +22266,7 @@
           </w:tcPr>
           <w:p>
             <w:r>
-              <w:t>CUP 2,242.50</w:t>
+              <w:t>CUP 2,185.00</w:t>
             </w:r>
           </w:p>
         </w:tc>
@@ -22305,7 +22305,7 @@
           </w:tcPr>
           <w:p>
             <w:r>
-              <w:t>CUP 3,139.50</w:t>
+              <w:t>CUP 3,059.00</w:t>
             </w:r>
           </w:p>
         </w:tc>
@@ -22362,7 +22362,7 @@
           </w:tcPr>
           <w:p>
             <w:r>
-              <w:t>CUP 11,212.50</w:t>
+              <w:t>CUP 10,925.00</w:t>
             </w:r>
           </w:p>
         </w:tc>
@@ -22401,7 +22401,7 @@
           </w:tcPr>
           <w:p>
             <w:r>
-              <w:t>CUP 35,880.00</w:t>
+              <w:t>CUP 34,960.00</w:t>
             </w:r>
           </w:p>
         </w:tc>
@@ -22440,7 +22440,7 @@
           </w:tcPr>
           <w:p>
             <w:r>
-              <w:t>CUP 40,365.00</w:t>
+              <w:t>CUP 39,330.00</w:t>
             </w:r>
           </w:p>
         </w:tc>
@@ -22479,7 +22479,7 @@
           </w:tcPr>
           <w:p>
             <w:r>
-              <w:t>CUP 11,212.50</w:t>
+              <w:t>CUP 10,925.00</w:t>
             </w:r>
           </w:p>
         </w:tc>
@@ -22518,7 +22518,7 @@
           </w:tcPr>
           <w:p>
             <w:r>
-              <w:t>CUP 44,850.00</w:t>
+              <w:t>CUP 43,700.00</w:t>
             </w:r>
           </w:p>
         </w:tc>
@@ -22557,7 +22557,7 @@
           </w:tcPr>
           <w:p>
             <w:r>
-              <w:t>CUP 33,637.50</w:t>
+              <w:t>CUP 32,775.00</w:t>
             </w:r>
           </w:p>
         </w:tc>
@@ -22596,7 +22596,7 @@
           </w:tcPr>
           <w:p>
             <w:r>
-              <w:t>CUP 17,940.00</w:t>
+              <w:t>CUP 17,480.00</w:t>
             </w:r>
           </w:p>
         </w:tc>
@@ -22637,7 +22637,7 @@
           </w:tcPr>
           <w:p>
             <w:r>
-              <w:t>CUP 6,727.50</w:t>
+              <w:t>CUP 6,555.00</w:t>
             </w:r>
           </w:p>
         </w:tc>
@@ -22676,7 +22676,7 @@
           </w:tcPr>
           <w:p>
             <w:r>
-              <w:t>CUP 13,455.00</w:t>
+              <w:t>CUP 13,110.00</w:t>
             </w:r>
           </w:p>
         </w:tc>
@@ -22715,7 +22715,7 @@
           </w:tcPr>
           <w:p>
             <w:r>
-              <w:t>CUP 26,910.00</w:t>
+              <w:t>CUP 26,220.00</w:t>
             </w:r>
           </w:p>
         </w:tc>
@@ -22772,7 +22772,7 @@
           </w:tcPr>
           <w:p>
             <w:r>
-              <w:t>CUP 15,697.50</w:t>
+              <w:t>CUP 15,295.00</w:t>
             </w:r>
           </w:p>
         </w:tc>
@@ -22811,7 +22811,7 @@
           </w:tcPr>
           <w:p>
             <w:r>
-              <w:t>CUP 71,760.00</w:t>
+              <w:t>CUP 69,920.00</w:t>
             </w:r>
           </w:p>
         </w:tc>
@@ -22850,7 +22850,7 @@
           </w:tcPr>
           <w:p>
             <w:r>
-              <w:t>CUP 71,760.00</w:t>
+              <w:t>CUP 69,920.00</w:t>
             </w:r>
           </w:p>
         </w:tc>
@@ -22908,7 +22908,7 @@
           </w:tcPr>
           <w:p>
             <w:r>
-              <w:t>CUP 71,760.00</w:t>
+              <w:t>CUP 69,920.00</w:t>
             </w:r>
           </w:p>
         </w:tc>
@@ -22947,7 +22947,7 @@
           </w:tcPr>
           <w:p>
             <w:r>
-              <w:t>CUP 71,760.00</w:t>
+              <w:t>CUP 69,920.00</w:t>
             </w:r>
           </w:p>
         </w:tc>
@@ -23008,7 +23008,7 @@
           </w:tcPr>
           <w:p>
             <w:r>
-              <w:t>CUP 13,455.00</w:t>
+              <w:t>CUP 13,110.00</w:t>
             </w:r>
           </w:p>
         </w:tc>
@@ -23047,7 +23047,7 @@
           </w:tcPr>
           <w:p>
             <w:r>
-              <w:t>CUP 6,727.50</w:t>
+              <w:t>CUP 6,555.00</w:t>
             </w:r>
           </w:p>
         </w:tc>
@@ -23086,7 +23086,7 @@
           </w:tcPr>
           <w:p>
             <w:r>
-              <w:t>CUP 8,970.00</w:t>
+              <w:t>CUP 8,740.00</w:t>
             </w:r>
           </w:p>
         </w:tc>
@@ -23125,7 +23125,7 @@
           </w:tcPr>
           <w:p>
             <w:r>
-              <w:t>CUP 17,940.00</w:t>
+              <w:t>CUP 17,480.00</w:t>
             </w:r>
           </w:p>
         </w:tc>
@@ -23164,7 +23164,7 @@
           </w:tcPr>
           <w:p>
             <w:r>
-              <w:t>CUP 17,940.00</w:t>
+              <w:t>CUP 17,480.00</w:t>
             </w:r>
           </w:p>
         </w:tc>
@@ -23203,7 +23203,7 @@
           </w:tcPr>
           <w:p>
             <w:r>
-              <w:t>CUP 67,275.00</w:t>
+              <w:t>CUP 65,550.00</w:t>
             </w:r>
           </w:p>
         </w:tc>
@@ -23242,7 +23242,7 @@
           </w:tcPr>
           <w:p>
             <w:r>
-              <w:t>CUP 89,700.00</w:t>
+              <w:t>CUP 87,400.00</w:t>
             </w:r>
           </w:p>
         </w:tc>
@@ -23281,7 +23281,7 @@
           </w:tcPr>
           <w:p>
             <w:r>
-              <w:t>CUP 22,425.00</w:t>
+              <w:t>CUP 21,850.00</w:t>
             </w:r>
           </w:p>
         </w:tc>
@@ -23320,7 +23320,7 @@
           </w:tcPr>
           <w:p>
             <w:r>
-              <w:t>CUP 44,850.00</w:t>
+              <w:t>CUP 43,700.00</w:t>
             </w:r>
           </w:p>
         </w:tc>
@@ -23359,7 +23359,7 @@
           </w:tcPr>
           <w:p>
             <w:r>
-              <w:t>CUP 44,850.00</w:t>
+              <w:t>CUP 43,700.00</w:t>
             </w:r>
           </w:p>
         </w:tc>
@@ -23398,7 +23398,7 @@
           </w:tcPr>
           <w:p>
             <w:r>
-              <w:t>CUP 71,760.00</w:t>
+              <w:t>CUP 69,920.00</w:t>
             </w:r>
           </w:p>
         </w:tc>
@@ -23437,7 +23437,7 @@
           </w:tcPr>
           <w:p>
             <w:r>
-              <w:t>CUP 71,760.00</w:t>
+              <w:t>CUP 69,920.00</w:t>
             </w:r>
           </w:p>
         </w:tc>
@@ -23476,7 +23476,7 @@
           </w:tcPr>
           <w:p>
             <w:r>
-              <w:t>CUP 112,125.00</w:t>
+              <w:t>CUP 109,250.00</w:t>
             </w:r>
           </w:p>
         </w:tc>
@@ -23515,7 +23515,7 @@
           </w:tcPr>
           <w:p>
             <w:r>
-              <w:t>CUP 112,125.00</w:t>
+              <w:t>CUP 109,250.00</w:t>
             </w:r>
           </w:p>
         </w:tc>
@@ -23554,7 +23554,7 @@
           </w:tcPr>
           <w:p>
             <w:r>
-              <w:t>CUP 103,155.00</w:t>
+              <w:t>CUP 100,510.00</w:t>
             </w:r>
           </w:p>
         </w:tc>
@@ -23593,7 +23593,7 @@
           </w:tcPr>
           <w:p>
             <w:r>
-              <w:t>CUP 112,125.00</w:t>
+              <w:t>CUP 109,250.00</w:t>
             </w:r>
           </w:p>
         </w:tc>
@@ -23632,7 +23632,7 @@
           </w:tcPr>
           <w:p>
             <w:r>
-              <w:t>CUP 112,125.00</w:t>
+              <w:t>CUP 109,250.00</w:t>
             </w:r>
           </w:p>
         </w:tc>
@@ -23671,7 +23671,7 @@
           </w:tcPr>
           <w:p>
             <w:r>
-              <w:t>CUP 112,125.00</w:t>
+              <w:t>CUP 109,250.00</w:t>
             </w:r>
           </w:p>
         </w:tc>
@@ -23710,7 +23710,7 @@
           </w:tcPr>
           <w:p>
             <w:r>
-              <w:t>CUP 67,275.00</w:t>
+              <w:t>CUP 65,550.00</w:t>
             </w:r>
           </w:p>
         </w:tc>
@@ -23749,7 +23749,7 @@
           </w:tcPr>
           <w:p>
             <w:r>
-              <w:t>CUP 89,700.00</w:t>
+              <w:t>CUP 87,400.00</w:t>
             </w:r>
           </w:p>
         </w:tc>
@@ -23788,7 +23788,7 @@
           </w:tcPr>
           <w:p>
             <w:r>
-              <w:t>CUP 98,670.00</w:t>
+              <w:t>CUP 96,140.00</w:t>
             </w:r>
           </w:p>
         </w:tc>
@@ -23827,7 +23827,7 @@
           </w:tcPr>
           <w:p>
             <w:r>
-              <w:t>CUP 98,670.00</w:t>
+              <w:t>CUP 96,140.00</w:t>
             </w:r>
           </w:p>
         </w:tc>
@@ -23866,7 +23866,7 @@
           </w:tcPr>
           <w:p>
             <w:r>
-              <w:t>CUP 98,670.00</w:t>
+              <w:t>CUP 96,140.00</w:t>
             </w:r>
           </w:p>
         </w:tc>
@@ -23905,7 +23905,7 @@
           </w:tcPr>
           <w:p>
             <w:r>
-              <w:t>CUP 31,395.00</w:t>
+              <w:t>CUP 30,590.00</w:t>
             </w:r>
           </w:p>
         </w:tc>
@@ -23944,7 +23944,7 @@
           </w:tcPr>
           <w:p>
             <w:r>
-              <w:t>CUP 31,395.00</w:t>
+              <w:t>CUP 30,590.00</w:t>
             </w:r>
           </w:p>
         </w:tc>
@@ -23983,7 +23983,7 @@
           </w:tcPr>
           <w:p>
             <w:r>
-              <w:t>CUP 62,790.00</w:t>
+              <w:t>CUP 61,180.00</w:t>
             </w:r>
           </w:p>
         </w:tc>
@@ -24022,7 +24022,7 @@
           </w:tcPr>
           <w:p>
             <w:r>
-              <w:t>CUP 62,790.00</w:t>
+              <w:t>CUP 61,180.00</w:t>
             </w:r>
           </w:p>
         </w:tc>
@@ -24061,7 +24061,7 @@
           </w:tcPr>
           <w:p>
             <w:r>
-              <w:t>CUP 80,730.00</w:t>
+              <w:t>CUP 78,660.00</w:t>
             </w:r>
           </w:p>
         </w:tc>
@@ -24100,7 +24100,7 @@
           </w:tcPr>
           <w:p>
             <w:r>
-              <w:t>CUP 22,425.00</w:t>
+              <w:t>CUP 21,850.00</w:t>
             </w:r>
           </w:p>
         </w:tc>
@@ -24140,7 +24140,7 @@
           </w:tcPr>
           <w:p>
             <w:r>
-              <w:t>CUP 26,910.00</w:t>
+              <w:t>CUP 26,220.00</w:t>
             </w:r>
           </w:p>
         </w:tc>
@@ -24179,7 +24179,7 @@
           </w:tcPr>
           <w:p>
             <w:r>
-              <w:t>CUP 26,910.00</w:t>
+              <w:t>CUP 26,220.00</w:t>
             </w:r>
           </w:p>
         </w:tc>
@@ -24218,7 +24218,7 @@
           </w:tcPr>
           <w:p>
             <w:r>
-              <w:t>CUP 53,820.00</w:t>
+              <w:t>CUP 52,440.00</w:t>
             </w:r>
           </w:p>
         </w:tc>
@@ -24257,7 +24257,7 @@
           </w:tcPr>
           <w:p>
             <w:r>
-              <w:t>CUP 67,275.00</w:t>
+              <w:t>CUP 65,550.00</w:t>
             </w:r>
           </w:p>
         </w:tc>
@@ -24296,7 +24296,7 @@
           </w:tcPr>
           <w:p>
             <w:r>
-              <w:t>CUP 4,485.00</w:t>
+              <w:t>CUP 4,370.00</w:t>
             </w:r>
           </w:p>
         </w:tc>
@@ -24335,7 +24335,7 @@
           </w:tcPr>
           <w:p>
             <w:r>
-              <w:t>CUP 4,485.00</w:t>
+              <w:t>CUP 4,370.00</w:t>
             </w:r>
           </w:p>
         </w:tc>
@@ -24374,7 +24374,7 @@
           </w:tcPr>
           <w:p>
             <w:r>
-              <w:t>CUP 6,727.50</w:t>
+              <w:t>CUP 6,555.00</w:t>
             </w:r>
           </w:p>
         </w:tc>
@@ -24413,7 +24413,7 @@
           </w:tcPr>
           <w:p>
             <w:r>
-              <w:t>CUP 4,485.00</w:t>
+              <w:t>CUP 4,370.00</w:t>
             </w:r>
           </w:p>
         </w:tc>
@@ -24452,7 +24452,7 @@
           </w:tcPr>
           <w:p>
             <w:r>
-              <w:t>CUP 4,485.00</w:t>
+              <w:t>CUP 4,370.00</w:t>
             </w:r>
           </w:p>
         </w:tc>
@@ -24491,7 +24491,7 @@
           </w:tcPr>
           <w:p>
             <w:r>
-              <w:t>CUP 6,727.50</w:t>
+              <w:t>CUP 6,555.00</w:t>
             </w:r>
           </w:p>
         </w:tc>
@@ -24530,7 +24530,7 @@
           </w:tcPr>
           <w:p>
             <w:r>
-              <w:t>CUP 35,880.00</w:t>
+              <w:t>CUP 34,960.00</w:t>
             </w:r>
           </w:p>
         </w:tc>
@@ -24569,7 +24569,7 @@
           </w:tcPr>
           <w:p>
             <w:r>
-              <w:t>CUP 35,880.00</w:t>
+              <w:t>CUP 34,960.00</w:t>
             </w:r>
           </w:p>
         </w:tc>
@@ -24608,7 +24608,7 @@
           </w:tcPr>
           <w:p>
             <w:r>
-              <w:t>CUP 11,212.50</w:t>
+              <w:t>CUP 10,925.00</w:t>
             </w:r>
           </w:p>
         </w:tc>
@@ -24647,7 +24647,7 @@
           </w:tcPr>
           <w:p>
             <w:r>
-              <w:t>CUP 11,212.50</w:t>
+              <w:t>CUP 10,925.00</w:t>
             </w:r>
           </w:p>
         </w:tc>
@@ -24688,7 +24688,7 @@
           </w:tcPr>
           <w:p>
             <w:r>
-              <w:t>CUP 8,970.00</w:t>
+              <w:t>CUP 8,740.00</w:t>
             </w:r>
           </w:p>
         </w:tc>
@@ -24727,7 +24727,7 @@
           </w:tcPr>
           <w:p>
             <w:r>
-              <w:t>CUP 8,970.00</w:t>
+              <w:t>CUP 8,740.00</w:t>
             </w:r>
           </w:p>
         </w:tc>
@@ -24766,7 +24766,7 @@
           </w:tcPr>
           <w:p>
             <w:r>
-              <w:t>CUP 4,485.00</w:t>
+              <w:t>CUP 4,370.00</w:t>
             </w:r>
           </w:p>
         </w:tc>
@@ -24807,7 +24807,7 @@
           </w:tcPr>
           <w:p>
             <w:r>
-              <w:t>CUP 26,910.00</w:t>
+              <w:t>CUP 26,220.00</w:t>
             </w:r>
           </w:p>
         </w:tc>
@@ -24846,7 +24846,7 @@
           </w:tcPr>
           <w:p>
             <w:r>
-              <w:t>CUP 26,910.00</w:t>
+              <w:t>CUP 26,220.00</w:t>
             </w:r>
           </w:p>
         </w:tc>
@@ -24885,7 +24885,7 @@
           </w:tcPr>
           <w:p>
             <w:r>
-              <w:t>CUP 8,970.00</w:t>
+              <w:t>CUP 8,740.00</w:t>
             </w:r>
           </w:p>
         </w:tc>
@@ -24924,7 +24924,7 @@
           </w:tcPr>
           <w:p>
             <w:r>
-              <w:t>CUP 6,727.50</w:t>
+              <w:t>CUP 6,555.00</w:t>
             </w:r>
           </w:p>
         </w:tc>
@@ -24963,7 +24963,7 @@
           </w:tcPr>
           <w:p>
             <w:r>
-              <w:t>CUP 6,727.50</w:t>
+              <w:t>CUP 6,555.00</w:t>
             </w:r>
           </w:p>
         </w:tc>
@@ -25020,7 +25020,7 @@
           </w:tcPr>
           <w:p>
             <w:r>
-              <w:t>CUP 11,212.50</w:t>
+              <w:t>CUP 10,925.00</w:t>
             </w:r>
           </w:p>
         </w:tc>
@@ -25059,7 +25059,7 @@
           </w:tcPr>
           <w:p>
             <w:r>
-              <w:t>CUP 4,485.00</w:t>
+              <w:t>CUP 4,370.00</w:t>
             </w:r>
           </w:p>
         </w:tc>
@@ -25116,7 +25116,7 @@
           </w:tcPr>
           <w:p>
             <w:r>
-              <w:t>CUP 6,727.50</w:t>
+              <w:t>CUP 6,555.00</w:t>
             </w:r>
           </w:p>
         </w:tc>
@@ -25155,7 +25155,7 @@
           </w:tcPr>
           <w:p>
             <w:r>
-              <w:t>CUP 6,727.50</w:t>
+              <w:t>CUP 6,555.00</w:t>
             </w:r>
           </w:p>
         </w:tc>
@@ -25194,7 +25194,7 @@
           </w:tcPr>
           <w:p>
             <w:r>
-              <w:t>CUP 4,485.00</w:t>
+              <w:t>CUP 4,370.00</w:t>
             </w:r>
           </w:p>
         </w:tc>
@@ -25233,7 +25233,7 @@
           </w:tcPr>
           <w:p>
             <w:r>
-              <w:t>CUP 6,727.50</w:t>
+              <w:t>CUP 6,555.00</w:t>
             </w:r>
           </w:p>
         </w:tc>
@@ -25272,7 +25272,7 @@
           </w:tcPr>
           <w:p>
             <w:r>
-              <w:t>CUP 6,727.50</w:t>
+              <w:t>CUP 6,555.00</w:t>
             </w:r>
           </w:p>
         </w:tc>
@@ -25311,7 +25311,7 @@
           </w:tcPr>
           <w:p>
             <w:r>
-              <w:t>CUP 6,727.50</w:t>
+              <w:t>CUP 6,555.00</w:t>
             </w:r>
           </w:p>
         </w:tc>
@@ -25350,7 +25350,7 @@
           </w:tcPr>
           <w:p>
             <w:r>
-              <w:t>CUP 112,125.00</w:t>
+              <w:t>CUP 109,250.00</w:t>
             </w:r>
           </w:p>
         </w:tc>
@@ -25392,7 +25392,7 @@
           </w:tcPr>
           <w:p>
             <w:r>
-              <w:t>CUP 62,790.00</w:t>
+              <w:t>CUP 61,180.00</w:t>
             </w:r>
           </w:p>
         </w:tc>
@@ -25431,7 +25431,7 @@
           </w:tcPr>
           <w:p>
             <w:r>
-              <w:t>CUP 67,275.00</w:t>
+              <w:t>CUP 65,550.00</w:t>
             </w:r>
           </w:p>
         </w:tc>
@@ -25470,7 +25470,7 @@
           </w:tcPr>
           <w:p>
             <w:r>
-              <w:t>CUP 67,275.00</w:t>
+              <w:t>CUP 65,550.00</w:t>
             </w:r>
           </w:p>
         </w:tc>
@@ -25509,7 +25509,7 @@
           </w:tcPr>
           <w:p>
             <w:r>
-              <w:t>CUP 62,790.00</w:t>
+              <w:t>CUP 61,180.00</w:t>
             </w:r>
           </w:p>
         </w:tc>
@@ -25548,7 +25548,7 @@
           </w:tcPr>
           <w:p>
             <w:r>
-              <w:t>CUP 53,820.00</w:t>
+              <w:t>CUP 52,440.00</w:t>
             </w:r>
           </w:p>
         </w:tc>
@@ -25587,7 +25587,7 @@
           </w:tcPr>
           <w:p>
             <w:r>
-              <w:t>CUP 89,700.00</w:t>
+              <w:t>CUP 87,400.00</w:t>
             </w:r>
           </w:p>
         </w:tc>
@@ -25626,7 +25626,7 @@
           </w:tcPr>
           <w:p>
             <w:r>
-              <w:t>CUP 103,155.00</w:t>
+              <w:t>CUP 100,510.00</w:t>
             </w:r>
           </w:p>
         </w:tc>
@@ -25665,7 +25665,7 @@
           </w:tcPr>
           <w:p>
             <w:r>
-              <w:t>CUP 156,975.00</w:t>
+              <w:t>CUP 152,950.00</w:t>
             </w:r>
           </w:p>
         </w:tc>
@@ -25706,7 +25706,7 @@
           </w:tcPr>
           <w:p>
             <w:r>
-              <w:t>CUP 80,730.00</w:t>
+              <w:t>CUP 78,660.00</w:t>
             </w:r>
           </w:p>
         </w:tc>
@@ -25745,7 +25745,7 @@
           </w:tcPr>
           <w:p>
             <w:r>
-              <w:t>CUP 80,730.00</w:t>
+              <w:t>CUP 78,660.00</w:t>
             </w:r>
           </w:p>
         </w:tc>
@@ -25784,7 +25784,7 @@
           </w:tcPr>
           <w:p>
             <w:r>
-              <w:t>CUP 15,697.50</w:t>
+              <w:t>CUP 15,295.00</w:t>
             </w:r>
           </w:p>
         </w:tc>
@@ -25823,7 +25823,7 @@
           </w:tcPr>
           <w:p>
             <w:r>
-              <w:t>CUP 15,697.50</w:t>
+              <w:t>CUP 15,295.00</w:t>
             </w:r>
           </w:p>
         </w:tc>
@@ -25862,7 +25862,7 @@
           </w:tcPr>
           <w:p>
             <w:r>
-              <w:t>CUP 17,940.00</w:t>
+              <w:t>CUP 17,480.00</w:t>
             </w:r>
           </w:p>
         </w:tc>
@@ -25901,7 +25901,7 @@
           </w:tcPr>
           <w:p>
             <w:r>
-              <w:t>CUP 31,395.00</w:t>
+              <w:t>CUP 30,590.00</w:t>
             </w:r>
           </w:p>
         </w:tc>
@@ -25942,7 +25942,7 @@
           </w:tcPr>
           <w:p>
             <w:r>
-              <w:t>CUP 26,910.00</w:t>
+              <w:t>CUP 26,220.00</w:t>
             </w:r>
           </w:p>
         </w:tc>
@@ -25981,7 +25981,7 @@
           </w:tcPr>
           <w:p>
             <w:r>
-              <w:t>CUP 20,182.50</w:t>
+              <w:t>CUP 19,665.00</w:t>
             </w:r>
           </w:p>
         </w:tc>
@@ -26020,7 +26020,7 @@
           </w:tcPr>
           <w:p>
             <w:r>
-              <w:t>CUP 11,212.50</w:t>
+              <w:t>CUP 10,925.00</w:t>
             </w:r>
           </w:p>
         </w:tc>
@@ -26059,7 +26059,7 @@
           </w:tcPr>
           <w:p>
             <w:r>
-              <w:t>CUP 20,182.50</w:t>
+              <w:t>CUP 19,665.00</w:t>
             </w:r>
           </w:p>
         </w:tc>
@@ -26098,7 +26098,7 @@
           </w:tcPr>
           <w:p>
             <w:r>
-              <w:t>CUP 67,275.00</w:t>
+              <w:t>CUP 65,550.00</w:t>
             </w:r>
           </w:p>
         </w:tc>
@@ -26137,7 +26137,7 @@
           </w:tcPr>
           <w:p>
             <w:r>
-              <w:t>CUP 71,760.00</w:t>
+              <w:t>CUP 69,920.00</w:t>
             </w:r>
           </w:p>
         </w:tc>
@@ -26176,7 +26176,7 @@
           </w:tcPr>
           <w:p>
             <w:r>
-              <w:t>CUP 67,275.00</w:t>
+              <w:t>CUP 65,550.00</w:t>
             </w:r>
           </w:p>
         </w:tc>
@@ -26215,7 +26215,7 @@
           </w:tcPr>
           <w:p>
             <w:r>
-              <w:t>CUP 89,700.00</w:t>
+              <w:t>CUP 87,400.00</w:t>
             </w:r>
           </w:p>
         </w:tc>
@@ -26254,7 +26254,7 @@
           </w:tcPr>
           <w:p>
             <w:r>
-              <w:t>CUP 62,790.00</w:t>
+              <w:t>CUP 61,180.00</w:t>
             </w:r>
           </w:p>
         </w:tc>
@@ -26293,7 +26293,7 @@
           </w:tcPr>
           <w:p>
             <w:r>
-              <w:t>CUP 58,305.00</w:t>
+              <w:t>CUP 56,810.00</w:t>
             </w:r>
           </w:p>
         </w:tc>
@@ -26332,7 +26332,7 @@
           </w:tcPr>
           <w:p>
             <w:r>
-              <w:t>CUP 35,880.00</w:t>
+              <w:t>CUP 34,960.00</w:t>
             </w:r>
           </w:p>
         </w:tc>
@@ -26371,7 +26371,7 @@
           </w:tcPr>
           <w:p>
             <w:r>
-              <w:t>CUP 44,850.00</w:t>
+              <w:t>CUP 43,700.00</w:t>
             </w:r>
           </w:p>
         </w:tc>
@@ -26410,7 +26410,7 @@
           </w:tcPr>
           <w:p>
             <w:r>
-              <w:t>CUP 44,850.00</w:t>
+              <w:t>CUP 43,700.00</w:t>
             </w:r>
           </w:p>
         </w:tc>
@@ -26449,7 +26449,7 @@
           </w:tcPr>
           <w:p>
             <w:r>
-              <w:t>CUP 53,820.00</w:t>
+              <w:t>CUP 52,440.00</w:t>
             </w:r>
           </w:p>
         </w:tc>
@@ -26488,7 +26488,7 @@
           </w:tcPr>
           <w:p>
             <w:r>
-              <w:t>CUP 44,850.00</w:t>
+              <w:t>CUP 43,700.00</w:t>
             </w:r>
           </w:p>
         </w:tc>
@@ -26527,7 +26527,7 @@
           </w:tcPr>
           <w:p>
             <w:r>
-              <w:t>CUP 53,820.00</w:t>
+              <w:t>CUP 52,440.00</w:t>
             </w:r>
           </w:p>
         </w:tc>
@@ -26566,7 +26566,7 @@
           </w:tcPr>
           <w:p>
             <w:r>
-              <w:t>CUP 80,730.00</w:t>
+              <w:t>CUP 78,660.00</w:t>
             </w:r>
           </w:p>
         </w:tc>
@@ -26606,7 +26606,7 @@
           </w:tcPr>
           <w:p>
             <w:r>
-              <w:t>CUP 2,242.50</w:t>
+              <w:t>CUP 2,185.00</w:t>
             </w:r>
           </w:p>
         </w:tc>
@@ -26645,7 +26645,7 @@
           </w:tcPr>
           <w:p>
             <w:r>
-              <w:t>CUP 3,139.50</w:t>
+              <w:t>CUP 3,059.00</w:t>
             </w:r>
           </w:p>
         </w:tc>
@@ -26684,7 +26684,7 @@
           </w:tcPr>
           <w:p>
             <w:r>
-              <w:t>CUP 3,588.00</w:t>
+              <w:t>CUP 3,496.00</w:t>
             </w:r>
           </w:p>
         </w:tc>
@@ -26723,7 +26723,7 @@
           </w:tcPr>
           <w:p>
             <w:r>
-              <w:t>CUP 2,242.50</w:t>
+              <w:t>CUP 2,185.00</w:t>
             </w:r>
           </w:p>
         </w:tc>
@@ -26762,7 +26762,7 @@
           </w:tcPr>
           <w:p>
             <w:r>
-              <w:t>CUP 112,125.00</w:t>
+              <w:t>CUP 109,250.00</w:t>
             </w:r>
           </w:p>
         </w:tc>
@@ -26801,7 +26801,7 @@
           </w:tcPr>
           <w:p>
             <w:r>
-              <w:t>CUP 89,700.00</w:t>
+              <w:t>CUP 87,400.00</w:t>
             </w:r>
           </w:p>
         </w:tc>
@@ -26840,7 +26840,7 @@
           </w:tcPr>
           <w:p>
             <w:r>
-              <w:t>CUP 89,700.00</w:t>
+              <w:t>CUP 87,400.00</w:t>
             </w:r>
           </w:p>
         </w:tc>
@@ -26879,7 +26879,7 @@
           </w:tcPr>
           <w:p>
             <w:r>
-              <w:t>CUP 67,275.00</w:t>
+              <w:t>CUP 65,550.00</w:t>
             </w:r>
           </w:p>
         </w:tc>
@@ -26918,7 +26918,7 @@
           </w:tcPr>
           <w:p>
             <w:r>
-              <w:t>CUP 67,275.00</w:t>
+              <w:t>CUP 65,550.00</w:t>
             </w:r>
           </w:p>
         </w:tc>
@@ -26957,7 +26957,7 @@
           </w:tcPr>
           <w:p>
             <w:r>
-              <w:t>CUP 80,730.00</w:t>
+              <w:t>CUP 78,660.00</w:t>
             </w:r>
           </w:p>
         </w:tc>
@@ -26996,7 +26996,7 @@
           </w:tcPr>
           <w:p>
             <w:r>
-              <w:t>CUP 80,730.00</w:t>
+              <w:t>CUP 78,660.00</w:t>
             </w:r>
           </w:p>
         </w:tc>
@@ -27037,7 +27037,7 @@
           </w:tcPr>
           <w:p>
             <w:r>
-              <w:t>CUP 15,697.50</w:t>
+              <w:t>CUP 15,295.00</w:t>
             </w:r>
           </w:p>
         </w:tc>
@@ -27076,7 +27076,7 @@
           </w:tcPr>
           <w:p>
             <w:r>
-              <w:t>CUP 15,697.50</w:t>
+              <w:t>CUP 15,295.00</w:t>
             </w:r>
           </w:p>
         </w:tc>
@@ -27115,7 +27115,7 @@
           </w:tcPr>
           <w:p>
             <w:r>
-              <w:t>CUP 13,455.00</w:t>
+              <w:t>CUP 13,110.00</w:t>
             </w:r>
           </w:p>
         </w:tc>
@@ -27154,7 +27154,7 @@
           </w:tcPr>
           <w:p>
             <w:r>
-              <w:t>CUP 17,940.00</w:t>
+              <w:t>CUP 17,480.00</w:t>
             </w:r>
           </w:p>
         </w:tc>
@@ -27193,7 +27193,7 @@
           </w:tcPr>
           <w:p>
             <w:r>
-              <w:t>CUP 13,455.00</w:t>
+              <w:t>CUP 13,110.00</w:t>
             </w:r>
           </w:p>
         </w:tc>
@@ -27232,7 +27232,7 @@
           </w:tcPr>
           <w:p>
             <w:r>
-              <w:t>CUP 17,940.00</w:t>
+              <w:t>CUP 17,480.00</w:t>
             </w:r>
           </w:p>
         </w:tc>
@@ -27271,7 +27271,7 @@
           </w:tcPr>
           <w:p>
             <w:r>
-              <w:t>CUP 17,940.00</w:t>
+              <w:t>CUP 17,480.00</w:t>
             </w:r>
           </w:p>
         </w:tc>
@@ -27310,7 +27310,7 @@
           </w:tcPr>
           <w:p>
             <w:r>
-              <w:t>CUP 17,940.00</w:t>
+              <w:t>CUP 17,480.00</w:t>
             </w:r>
           </w:p>
         </w:tc>
@@ -27349,7 +27349,7 @@
           </w:tcPr>
           <w:p>
             <w:r>
-              <w:t>CUP 17,940.00</w:t>
+              <w:t>CUP 17,480.00</w:t>
             </w:r>
           </w:p>
         </w:tc>
@@ -27388,7 +27388,7 @@
           </w:tcPr>
           <w:p>
             <w:r>
-              <w:t>CUP 8,970.00</w:t>
+              <w:t>CUP 8,740.00</w:t>
             </w:r>
           </w:p>
         </w:tc>
@@ -27427,7 +27427,7 @@
           </w:tcPr>
           <w:p>
             <w:r>
-              <w:t>CUP 8,970.00</w:t>
+              <w:t>CUP 8,740.00</w:t>
             </w:r>
           </w:p>
         </w:tc>
@@ -27466,7 +27466,7 @@
           </w:tcPr>
           <w:p>
             <w:r>
-              <w:t>CUP 31,395.00</w:t>
+              <w:t>CUP 30,590.00</w:t>
             </w:r>
           </w:p>
         </w:tc>
@@ -27507,7 +27507,7 @@
           </w:tcPr>
           <w:p>
             <w:r>
-              <w:t>CUP 13,455.00</w:t>
+              <w:t>CUP 13,110.00</w:t>
             </w:r>
           </w:p>
         </w:tc>
@@ -27546,7 +27546,7 @@
           </w:tcPr>
           <w:p>
             <w:r>
-              <w:t>CUP 4,485.00</w:t>
+              <w:t>CUP 4,370.00</w:t>
             </w:r>
           </w:p>
         </w:tc>
@@ -27585,7 +27585,7 @@
           </w:tcPr>
           <w:p>
             <w:r>
-              <w:t>CUP 4,485.00</w:t>
+              <w:t>CUP 4,370.00</w:t>
             </w:r>
           </w:p>
         </w:tc>
@@ -27624,7 +27624,7 @@
           </w:tcPr>
           <w:p>
             <w:r>
-              <w:t>CUP 26,910.00</w:t>
+              <w:t>CUP 26,220.00</w:t>
             </w:r>
           </w:p>
         </w:tc>
@@ -27663,7 +27663,7 @@
           </w:tcPr>
           <w:p>
             <w:r>
-              <w:t>CUP 15,697.50</w:t>
+              <w:t>CUP 15,295.00</w:t>
             </w:r>
           </w:p>
         </w:tc>
@@ -27702,7 +27702,7 @@
           </w:tcPr>
           <w:p>
             <w:r>
-              <w:t>CUP 17,940.00</w:t>
+              <w:t>CUP 17,480.00</w:t>
             </w:r>
           </w:p>
         </w:tc>
@@ -27855,6 +27855,7 @@
                 <w:szCs w:val="20"/>
               </w:rPr>
             </w:pPr>
+            <w:bookmarkStart w:id="0" w:name="_GoBack" w:colFirst="1" w:colLast="1"/>
             <w:r>
               <w:rPr>
                 <w:rFonts w:cs="Calibri"/>
@@ -27882,7 +27883,7 @@
               <w:spacing w:after="0"/>
             </w:pPr>
             <w:r>
-              <w:t>CUP 5,382.00</w:t>
+              <w:t>CUP 5,244.00</w:t>
             </w:r>
           </w:p>
         </w:tc>
@@ -27940,7 +27941,7 @@
               <w:spacing w:after="0"/>
             </w:pPr>
             <w:r>
-              <w:t>CUP 22,425.00</w:t>
+              <w:t>CUP 21,850.00</w:t>
             </w:r>
           </w:p>
         </w:tc>
@@ -27998,7 +27999,7 @@
               <w:spacing w:after="0"/>
             </w:pPr>
             <w:r>
-              <w:t>CUP 5,382.00</w:t>
+              <w:t>CUP 5,244.00</w:t>
             </w:r>
           </w:p>
         </w:tc>
@@ -28056,7 +28057,7 @@
               <w:spacing w:after="0"/>
             </w:pPr>
             <w:r>
-              <w:t>CUP 22,425.00</w:t>
+              <w:t>CUP 21,850.00</w:t>
             </w:r>
           </w:p>
         </w:tc>
@@ -28114,7 +28115,7 @@
               <w:spacing w:after="0"/>
             </w:pPr>
             <w:r>
-              <w:t>CUP 22,425.00</w:t>
+              <w:t>CUP 21,850.00</w:t>
             </w:r>
           </w:p>
         </w:tc>
@@ -28172,7 +28173,7 @@
               <w:spacing w:after="0"/>
             </w:pPr>
             <w:r>
-              <w:t>CUP 31,395.00</w:t>
+              <w:t>CUP 30,590.00</w:t>
             </w:r>
           </w:p>
         </w:tc>
@@ -28230,7 +28231,7 @@
               <w:spacing w:after="0"/>
             </w:pPr>
             <w:r>
-              <w:t>CUP 22,425.00</w:t>
+              <w:t>CUP 21,850.00</w:t>
             </w:r>
           </w:p>
         </w:tc>
@@ -28288,7 +28289,7 @@
               <w:spacing w:after="0"/>
             </w:pPr>
             <w:r>
-              <w:t>CUP 6,727.50</w:t>
+              <w:t>CUP 6,555.00</w:t>
             </w:r>
           </w:p>
         </w:tc>
@@ -28346,7 +28347,7 @@
               <w:spacing w:after="0"/>
             </w:pPr>
             <w:r>
-              <w:t>CUP 5,382.00</w:t>
+              <w:t>CUP 5,244.00</w:t>
             </w:r>
           </w:p>
         </w:tc>
@@ -28404,7 +28405,7 @@
               <w:spacing w:after="0"/>
             </w:pPr>
             <w:r>
-              <w:t>CUP 5,382.00</w:t>
+              <w:t>CUP 5,244.00</w:t>
             </w:r>
           </w:p>
         </w:tc>
@@ -28462,7 +28463,7 @@
               <w:spacing w:after="0"/>
             </w:pPr>
             <w:r>
-              <w:t>CUP 35,880.00</w:t>
+              <w:t>CUP 34,960.00</w:t>
             </w:r>
           </w:p>
         </w:tc>
@@ -28520,7 +28521,7 @@
               <w:spacing w:after="0"/>
             </w:pPr>
             <w:r>
-              <w:t>CUP 44,850.00</w:t>
+              <w:t>CUP 43,700.00</w:t>
             </w:r>
           </w:p>
         </w:tc>
@@ -28578,7 +28579,7 @@
               <w:spacing w:after="0"/>
             </w:pPr>
             <w:r>
-              <w:t>CUP 448.50</w:t>
+              <w:t>CUP 437.00</w:t>
             </w:r>
           </w:p>
         </w:tc>
@@ -28636,7 +28637,7 @@
               <w:spacing w:after="0"/>
             </w:pPr>
             <w:r>
-              <w:t>CUP 448.50</w:t>
+              <w:t>CUP 437.00</w:t>
             </w:r>
           </w:p>
         </w:tc>
@@ -28694,7 +28695,7 @@
               <w:spacing w:after="0"/>
             </w:pPr>
             <w:r>
-              <w:t>CUP 448.50</w:t>
+              <w:t>CUP 437.00</w:t>
             </w:r>
           </w:p>
         </w:tc>
@@ -28752,7 +28753,7 @@
               <w:spacing w:after="0"/>
             </w:pPr>
             <w:r>
-              <w:t>CUP 4,485.00</w:t>
+              <w:t>CUP 4,370.00</w:t>
             </w:r>
           </w:p>
         </w:tc>
@@ -28810,7 +28811,7 @@
               <w:spacing w:after="0"/>
             </w:pPr>
             <w:r>
-              <w:t>CUP 4,485.00</w:t>
+              <w:t>CUP 4,370.00</w:t>
             </w:r>
           </w:p>
         </w:tc>
@@ -28868,7 +28869,7 @@
               <w:spacing w:after="0"/>
             </w:pPr>
             <w:r>
-              <w:t>CUP 4,485.00</w:t>
+              <w:t>CUP 4,370.00</w:t>
             </w:r>
           </w:p>
         </w:tc>
@@ -28926,7 +28927,7 @@
               <w:spacing w:after="0"/>
             </w:pPr>
             <w:r>
-              <w:t>CUP 13,455.00</w:t>
+              <w:t>CUP 13,110.00</w:t>
             </w:r>
           </w:p>
         </w:tc>
@@ -28984,7 +28985,7 @@
               <w:spacing w:after="0"/>
             </w:pPr>
             <w:r>
-              <w:t>CUP 2,242.50</w:t>
+              <w:t>CUP 2,185.00</w:t>
             </w:r>
           </w:p>
         </w:tc>
@@ -29042,7 +29043,7 @@
               <w:spacing w:after="0"/>
             </w:pPr>
             <w:r>
-              <w:t>CUP 31,395.00</w:t>
+              <w:t>CUP 30,590.00</w:t>
             </w:r>
           </w:p>
         </w:tc>
@@ -29100,7 +29101,7 @@
               <w:spacing w:after="0"/>
             </w:pPr>
             <w:r>
-              <w:t>CUP 35,880.00</w:t>
+              <w:t>CUP 34,960.00</w:t>
             </w:r>
           </w:p>
         </w:tc>
@@ -29158,7 +29159,7 @@
               <w:spacing w:after="0"/>
             </w:pPr>
             <w:r>
-              <w:t>CUP 35,880.00</w:t>
+              <w:t>CUP 34,960.00</w:t>
             </w:r>
           </w:p>
         </w:tc>
@@ -29216,7 +29217,7 @@
               <w:spacing w:after="0"/>
             </w:pPr>
             <w:r>
-              <w:t>CUP 5,382.00</w:t>
+              <w:t>CUP 5,244.00</w:t>
             </w:r>
           </w:p>
         </w:tc>
@@ -29274,7 +29275,7 @@
               <w:spacing w:after="0"/>
             </w:pPr>
             <w:r>
-              <w:t>CUP 4,485.00</w:t>
+              <w:t>CUP 4,370.00</w:t>
             </w:r>
           </w:p>
         </w:tc>
@@ -29332,7 +29333,7 @@
               <w:spacing w:after="0"/>
             </w:pPr>
             <w:r>
-              <w:t>CUP 6,727.50</w:t>
+              <w:t>CUP 6,555.00</w:t>
             </w:r>
           </w:p>
         </w:tc>
@@ -29390,7 +29391,7 @@
               <w:spacing w:after="0"/>
             </w:pPr>
             <w:r>
-              <w:t>CUP 5,382.00</w:t>
+              <w:t>CUP 5,244.00</w:t>
             </w:r>
           </w:p>
         </w:tc>
@@ -29448,7 +29449,7 @@
               <w:spacing w:after="0"/>
             </w:pPr>
             <w:r>
-              <w:t>CUP 5,382.00</w:t>
+              <w:t>CUP 5,244.00</w:t>
             </w:r>
           </w:p>
         </w:tc>
@@ -29506,7 +29507,7 @@
               <w:spacing w:after="0"/>
             </w:pPr>
             <w:r>
-              <w:t>CUP 5,382.00</w:t>
+              <w:t>CUP 5,244.00</w:t>
             </w:r>
           </w:p>
         </w:tc>
@@ -29564,7 +29565,7 @@
               <w:spacing w:after="0"/>
             </w:pPr>
             <w:r>
-              <w:t>CUP 8,970.00</w:t>
+              <w:t>CUP 8,740.00</w:t>
             </w:r>
           </w:p>
         </w:tc>
@@ -29623,7 +29624,7 @@
               <w:spacing w:after="0"/>
             </w:pPr>
             <w:r>
-              <w:t>CUP 5,382.00</w:t>
+              <w:t>CUP 5,244.00</w:t>
             </w:r>
           </w:p>
         </w:tc>
@@ -29681,7 +29682,7 @@
               <w:spacing w:after="0"/>
             </w:pPr>
             <w:r>
-              <w:t>CUP 3,139.50</w:t>
+              <w:t>CUP 3,059.00</w:t>
             </w:r>
           </w:p>
         </w:tc>
@@ -29739,7 +29740,7 @@
               <w:spacing w:after="0"/>
             </w:pPr>
             <w:r>
-              <w:t>CUP 5,382.00</w:t>
+              <w:t>CUP 5,244.00</w:t>
             </w:r>
           </w:p>
         </w:tc>
@@ -29797,7 +29798,7 @@
               <w:spacing w:after="0"/>
             </w:pPr>
             <w:r>
-              <w:t>CUP 5,382.00</w:t>
+              <w:t>CUP 5,244.00</w:t>
             </w:r>
           </w:p>
         </w:tc>
@@ -29855,13 +29856,12 @@
               <w:spacing w:after="0"/>
             </w:pPr>
             <w:r>
-              <w:t>CUP 4,485.00</w:t>
-            </w:r>
-            <w:bookmarkStart w:id="0" w:name="_GoBack"/>
-            <w:bookmarkEnd w:id="0"/>
-          </w:p>
-        </w:tc>
-      </w:tr>
+              <w:t>CUP 4,370.00</w:t>
+            </w:r>
+          </w:p>
+        </w:tc>
+      </w:tr>
+      <w:bookmarkEnd w:id="0"/>
     </w:tbl>
     <w:p>
       <w:pPr>
@@ -36150,7 +36150,7 @@
 </file>
 
 <file path=customXml/itemProps1.xml><?xml version="1.0" encoding="utf-8"?>
-<ds:datastoreItem xmlns:ds="http://schemas.openxmlformats.org/officeDocument/2006/customXml" ds:itemID="{2C451018-4FA8-42F5-97CD-8CC9183DDCDB}">
+<ds:datastoreItem xmlns:ds="http://schemas.openxmlformats.org/officeDocument/2006/customXml" ds:itemID="{A1CDB43D-CA95-42E2-ADD3-32E7480B7439}">
   <ds:schemaRefs>
     <ds:schemaRef ds:uri="http://schemas.openxmlformats.org/officeDocument/2006/bibliography"/>
   </ds:schemaRefs>

</xml_diff>

<commit_message>
Update Proforma File to 370
</commit_message>
<xml_diff>
--- a/files/TODITICO_PROFORMA_CONTRATO_con_precios.docx
+++ b/files/TODITICO_PROFORMA_CONTRATO_con_precios.docx
@@ -2238,7 +2238,7 @@
               <w:spacing w:after="0"/>
             </w:pPr>
             <w:r>
-              <w:t>CUP 4,370.00</w:t>
+              <w:t>CUP 4,255.00</w:t>
             </w:r>
           </w:p>
         </w:tc>
@@ -2294,7 +2294,7 @@
               <w:spacing w:after="0"/>
             </w:pPr>
             <w:r>
-              <w:t>CUP 5,244.00</w:t>
+              <w:t>CUP 5,106.00</w:t>
             </w:r>
           </w:p>
         </w:tc>
@@ -2350,7 +2350,7 @@
               <w:spacing w:after="0"/>
             </w:pPr>
             <w:r>
-              <w:t>CUP 6,555.00</w:t>
+              <w:t>CUP 6,382.50</w:t>
             </w:r>
           </w:p>
         </w:tc>
@@ -2406,7 +2406,7 @@
               <w:spacing w:after="0"/>
             </w:pPr>
             <w:r>
-              <w:t>CUP 4,370.00</w:t>
+              <w:t>CUP 4,255.00</w:t>
             </w:r>
           </w:p>
         </w:tc>
@@ -2462,7 +2462,7 @@
               <w:spacing w:after="0"/>
             </w:pPr>
             <w:r>
-              <w:t>CUP 43,700.00</w:t>
+              <w:t>CUP 42,550.00</w:t>
             </w:r>
           </w:p>
         </w:tc>
@@ -2518,7 +2518,7 @@
               <w:spacing w:after="0"/>
             </w:pPr>
             <w:r>
-              <w:t>CUP 52,440.00</w:t>
+              <w:t>CUP 51,060.00</w:t>
             </w:r>
           </w:p>
         </w:tc>
@@ -2574,7 +2574,7 @@
               <w:spacing w:after="0"/>
             </w:pPr>
             <w:r>
-              <w:t>CUP 43,700.00</w:t>
+              <w:t>CUP 42,550.00</w:t>
             </w:r>
           </w:p>
         </w:tc>
@@ -2630,7 +2630,7 @@
               <w:spacing w:after="0"/>
             </w:pPr>
             <w:r>
-              <w:t>CUP 69,920.00</w:t>
+              <w:t>CUP 68,080.00</w:t>
             </w:r>
           </w:p>
         </w:tc>
@@ -2686,7 +2686,7 @@
               <w:spacing w:after="0"/>
             </w:pPr>
             <w:r>
-              <w:t>CUP 65,550.00</w:t>
+              <w:t>CUP 63,825.00</w:t>
             </w:r>
           </w:p>
         </w:tc>
@@ -2742,7 +2742,7 @@
               <w:spacing w:after="0"/>
             </w:pPr>
             <w:r>
-              <w:t>CUP 48,070.00</w:t>
+              <w:t>CUP 46,805.00</w:t>
             </w:r>
           </w:p>
         </w:tc>
@@ -2798,7 +2798,7 @@
               <w:spacing w:after="0"/>
             </w:pPr>
             <w:r>
-              <w:t>CUP 15,295.00</w:t>
+              <w:t>CUP 14,892.50</w:t>
             </w:r>
           </w:p>
         </w:tc>
@@ -2854,7 +2854,7 @@
               <w:spacing w:after="0"/>
             </w:pPr>
             <w:r>
-              <w:t>CUP 6,555.00</w:t>
+              <w:t>CUP 6,382.50</w:t>
             </w:r>
           </w:p>
         </w:tc>
@@ -2926,7 +2926,7 @@
               <w:spacing w:after="0"/>
             </w:pPr>
             <w:r>
-              <w:t>CUP 17,480.00</w:t>
+              <w:t>CUP 17,020.00</w:t>
             </w:r>
           </w:p>
         </w:tc>
@@ -2982,7 +2982,7 @@
               <w:spacing w:after="0"/>
             </w:pPr>
             <w:r>
-              <w:t>CUP 13,110.00</w:t>
+              <w:t>CUP 12,765.00</w:t>
             </w:r>
           </w:p>
         </w:tc>
@@ -3038,7 +3038,7 @@
               <w:spacing w:after="0"/>
             </w:pPr>
             <w:r>
-              <w:t>CUP 1,311.00</w:t>
+              <w:t>CUP 1,276.50</w:t>
             </w:r>
           </w:p>
         </w:tc>
@@ -3094,7 +3094,7 @@
               <w:spacing w:after="0"/>
             </w:pPr>
             <w:r>
-              <w:t>CUP 6,555.00</w:t>
+              <w:t>CUP 6,382.50</w:t>
             </w:r>
           </w:p>
         </w:tc>
@@ -3150,7 +3150,7 @@
               <w:spacing w:after="0"/>
             </w:pPr>
             <w:r>
-              <w:t>CUP 52,440.00</w:t>
+              <w:t>CUP 51,060.00</w:t>
             </w:r>
           </w:p>
         </w:tc>
@@ -3206,7 +3206,7 @@
               <w:spacing w:after="0"/>
             </w:pPr>
             <w:r>
-              <w:t>CUP 21,850.00</w:t>
+              <w:t>CUP 21,275.00</w:t>
             </w:r>
           </w:p>
         </w:tc>
@@ -3262,7 +3262,7 @@
               <w:spacing w:after="0"/>
             </w:pPr>
             <w:r>
-              <w:t>CUP 4,370.00</w:t>
+              <w:t>CUP 4,255.00</w:t>
             </w:r>
           </w:p>
         </w:tc>
@@ -3318,7 +3318,7 @@
               <w:spacing w:after="0"/>
             </w:pPr>
             <w:r>
-              <w:t>CUP 39,330.00</w:t>
+              <w:t>CUP 38,295.00</w:t>
             </w:r>
           </w:p>
         </w:tc>
@@ -3374,7 +3374,7 @@
               <w:spacing w:after="0"/>
             </w:pPr>
             <w:r>
-              <w:t>CUP 15,295.00</w:t>
+              <w:t>CUP 14,892.50</w:t>
             </w:r>
           </w:p>
         </w:tc>
@@ -3430,7 +3430,7 @@
               <w:spacing w:after="0"/>
             </w:pPr>
             <w:r>
-              <w:t>CUP 4,370.00</w:t>
+              <w:t>CUP 4,255.00</w:t>
             </w:r>
           </w:p>
         </w:tc>
@@ -3486,7 +3486,7 @@
               <w:spacing w:after="0"/>
             </w:pPr>
             <w:r>
-              <w:t>CUP 65,550.00</w:t>
+              <w:t>CUP 63,825.00</w:t>
             </w:r>
           </w:p>
         </w:tc>
@@ -3542,7 +3542,7 @@
               <w:spacing w:after="0"/>
             </w:pPr>
             <w:r>
-              <w:t>CUP 52,440.00</w:t>
+              <w:t>CUP 51,060.00</w:t>
             </w:r>
           </w:p>
         </w:tc>
@@ -3598,7 +3598,7 @@
               <w:spacing w:after="0"/>
             </w:pPr>
             <w:r>
-              <w:t>CUP 74,290.00</w:t>
+              <w:t>CUP 72,335.00</w:t>
             </w:r>
           </w:p>
         </w:tc>
@@ -3654,7 +3654,7 @@
               <w:spacing w:after="0"/>
             </w:pPr>
             <w:r>
-              <w:t>CUP 13,110.00</w:t>
+              <w:t>CUP 12,765.00</w:t>
             </w:r>
           </w:p>
         </w:tc>
@@ -3711,7 +3711,7 @@
               <w:spacing w:after="0"/>
             </w:pPr>
             <w:r>
-              <w:t>CUP 26,220.00</w:t>
+              <w:t>CUP 25,530.00</w:t>
             </w:r>
           </w:p>
         </w:tc>
@@ -3767,7 +3767,7 @@
               <w:spacing w:after="0"/>
             </w:pPr>
             <w:r>
-              <w:t>CUP 13,110.00</w:t>
+              <w:t>CUP 12,765.00</w:t>
             </w:r>
           </w:p>
         </w:tc>
@@ -3823,7 +3823,7 @@
               <w:spacing w:after="0"/>
             </w:pPr>
             <w:r>
-              <w:t>CUP 34,960.00</w:t>
+              <w:t>CUP 34,040.00</w:t>
             </w:r>
           </w:p>
         </w:tc>
@@ -3879,7 +3879,7 @@
               <w:spacing w:after="0"/>
             </w:pPr>
             <w:r>
-              <w:t>CUP 43,700.00</w:t>
+              <w:t>CUP 42,550.00</w:t>
             </w:r>
           </w:p>
         </w:tc>
@@ -3935,7 +3935,7 @@
               <w:spacing w:after="0"/>
             </w:pPr>
             <w:r>
-              <w:t>CUP 10,925.00</w:t>
+              <w:t>CUP 10,637.50</w:t>
             </w:r>
           </w:p>
         </w:tc>
@@ -3991,7 +3991,7 @@
               <w:spacing w:after="0"/>
             </w:pPr>
             <w:r>
-              <w:t>CUP 21,850.00</w:t>
+              <w:t>CUP 21,275.00</w:t>
             </w:r>
           </w:p>
         </w:tc>
@@ -4047,7 +4047,7 @@
               <w:spacing w:after="0"/>
             </w:pPr>
             <w:r>
-              <w:t>CUP 5,244.00</w:t>
+              <w:t>CUP 5,106.00</w:t>
             </w:r>
           </w:p>
         </w:tc>
@@ -4103,7 +4103,7 @@
               <w:spacing w:after="0"/>
             </w:pPr>
             <w:r>
-              <w:t>CUP 17,480.00</w:t>
+              <w:t>CUP 17,020.00</w:t>
             </w:r>
           </w:p>
         </w:tc>
@@ -4159,7 +4159,7 @@
               <w:spacing w:after="0"/>
             </w:pPr>
             <w:r>
-              <w:t>CUP 34,960.00</w:t>
+              <w:t>CUP 34,040.00</w:t>
             </w:r>
           </w:p>
         </w:tc>
@@ -4215,7 +4215,7 @@
               <w:spacing w:after="0"/>
             </w:pPr>
             <w:r>
-              <w:t>CUP 19,665.00</w:t>
+              <w:t>CUP 19,147.50</w:t>
             </w:r>
           </w:p>
         </w:tc>
@@ -4271,7 +4271,7 @@
               <w:spacing w:after="0"/>
             </w:pPr>
             <w:r>
-              <w:t>CUP 26,220.00</w:t>
+              <w:t>CUP 25,530.00</w:t>
             </w:r>
           </w:p>
         </w:tc>
@@ -4327,7 +4327,7 @@
               <w:spacing w:after="0"/>
             </w:pPr>
             <w:r>
-              <w:t>CUP 19,665.00</w:t>
+              <w:t>CUP 19,147.50</w:t>
             </w:r>
           </w:p>
         </w:tc>
@@ -4383,7 +4383,7 @@
               <w:spacing w:after="0"/>
             </w:pPr>
             <w:r>
-              <w:t>CUP 8,740.00</w:t>
+              <w:t>CUP 8,510.00</w:t>
             </w:r>
           </w:p>
         </w:tc>
@@ -4439,7 +4439,7 @@
               <w:spacing w:after="0"/>
             </w:pPr>
             <w:r>
-              <w:t>CUP 437.00</w:t>
+              <w:t>CUP 425.50</w:t>
             </w:r>
           </w:p>
         </w:tc>
@@ -4495,7 +4495,7 @@
               <w:spacing w:after="0"/>
             </w:pPr>
             <w:r>
-              <w:t>CUP 437.00</w:t>
+              <w:t>CUP 425.50</w:t>
             </w:r>
           </w:p>
         </w:tc>
@@ -4551,7 +4551,7 @@
               <w:spacing w:after="0"/>
             </w:pPr>
             <w:r>
-              <w:t>CUP 437.00</w:t>
+              <w:t>CUP 425.50</w:t>
             </w:r>
           </w:p>
         </w:tc>
@@ -4607,7 +4607,7 @@
               <w:spacing w:after="0"/>
             </w:pPr>
             <w:r>
-              <w:t>CUP 4,370.00</w:t>
+              <w:t>CUP 4,255.00</w:t>
             </w:r>
           </w:p>
         </w:tc>
@@ -4679,7 +4679,7 @@
               <w:spacing w:after="0"/>
             </w:pPr>
             <w:r>
-              <w:t>CUP 43,700.00</w:t>
+              <w:t>CUP 42,550.00</w:t>
             </w:r>
           </w:p>
         </w:tc>
@@ -4735,7 +4735,7 @@
               <w:spacing w:after="0"/>
             </w:pPr>
             <w:r>
-              <w:t>CUP 6,555.00</w:t>
+              <w:t>CUP 6,382.50</w:t>
             </w:r>
           </w:p>
         </w:tc>
@@ -4791,7 +4791,7 @@
               <w:spacing w:after="0"/>
             </w:pPr>
             <w:r>
-              <w:t>CUP 4,370.00</w:t>
+              <w:t>CUP 4,255.00</w:t>
             </w:r>
           </w:p>
         </w:tc>
@@ -4847,7 +4847,7 @@
               <w:spacing w:after="0"/>
             </w:pPr>
             <w:r>
-              <w:t>CUP 4,370.00</w:t>
+              <w:t>CUP 4,255.00</w:t>
             </w:r>
           </w:p>
         </w:tc>
@@ -4919,7 +4919,7 @@
               <w:spacing w:after="0"/>
             </w:pPr>
             <w:r>
-              <w:t>CUP 4,370.00</w:t>
+              <w:t>CUP 4,255.00</w:t>
             </w:r>
           </w:p>
         </w:tc>
@@ -4975,7 +4975,7 @@
               <w:spacing w:after="0"/>
             </w:pPr>
             <w:r>
-              <w:t>CUP 26,220.00</w:t>
+              <w:t>CUP 25,530.00</w:t>
             </w:r>
           </w:p>
         </w:tc>
@@ -5031,7 +5031,7 @@
               <w:spacing w:after="0"/>
             </w:pPr>
             <w:r>
-              <w:t>CUP 17,480.00</w:t>
+              <w:t>CUP 17,020.00</w:t>
             </w:r>
           </w:p>
         </w:tc>
@@ -5087,7 +5087,7 @@
               <w:spacing w:after="0"/>
             </w:pPr>
             <w:r>
-              <w:t>CUP 8,740.00</w:t>
+              <w:t>CUP 8,510.00</w:t>
             </w:r>
           </w:p>
         </w:tc>
@@ -5143,7 +5143,7 @@
               <w:spacing w:after="0"/>
             </w:pPr>
             <w:r>
-              <w:t>CUP 6,555.00</w:t>
+              <w:t>CUP 6,382.50</w:t>
             </w:r>
           </w:p>
         </w:tc>
@@ -5199,7 +5199,7 @@
               <w:spacing w:after="0"/>
             </w:pPr>
             <w:r>
-              <w:t>CUP 8,740.00</w:t>
+              <w:t>CUP 8,510.00</w:t>
             </w:r>
           </w:p>
         </w:tc>
@@ -5255,7 +5255,7 @@
               <w:spacing w:after="0"/>
             </w:pPr>
             <w:r>
-              <w:t>CUP 6,555.00</w:t>
+              <w:t>CUP 6,382.50</w:t>
             </w:r>
           </w:p>
         </w:tc>
@@ -5311,7 +5311,7 @@
               <w:spacing w:after="0"/>
             </w:pPr>
             <w:r>
-              <w:t>CUP 4,370.00</w:t>
+              <w:t>CUP 4,255.00</w:t>
             </w:r>
           </w:p>
         </w:tc>
@@ -5367,7 +5367,7 @@
               <w:spacing w:after="0"/>
             </w:pPr>
             <w:r>
-              <w:t>CUP 2,185.00</w:t>
+              <w:t>CUP 2,127.50</w:t>
             </w:r>
           </w:p>
         </w:tc>
@@ -5423,7 +5423,7 @@
               <w:spacing w:after="0"/>
             </w:pPr>
             <w:r>
-              <w:t>CUP 6,555.00</w:t>
+              <w:t>CUP 6,382.50</w:t>
             </w:r>
           </w:p>
         </w:tc>
@@ -5480,7 +5480,7 @@
               <w:spacing w:after="0"/>
             </w:pPr>
             <w:r>
-              <w:t>CUP 4,370.00</w:t>
+              <w:t>CUP 4,255.00</w:t>
             </w:r>
           </w:p>
         </w:tc>
@@ -5536,7 +5536,7 @@
               <w:spacing w:after="0"/>
             </w:pPr>
             <w:r>
-              <w:t>CUP 874.00</w:t>
+              <w:t>CUP 851.00</w:t>
             </w:r>
           </w:p>
         </w:tc>
@@ -5592,7 +5592,7 @@
               <w:spacing w:after="0"/>
             </w:pPr>
             <w:r>
-              <w:t>CUP 6,555.00</w:t>
+              <w:t>CUP 6,382.50</w:t>
             </w:r>
           </w:p>
         </w:tc>
@@ -5648,7 +5648,7 @@
               <w:spacing w:after="0"/>
             </w:pPr>
             <w:r>
-              <w:t>CUP 6,555.00</w:t>
+              <w:t>CUP 6,382.50</w:t>
             </w:r>
           </w:p>
         </w:tc>
@@ -5704,7 +5704,7 @@
               <w:spacing w:after="0"/>
             </w:pPr>
             <w:r>
-              <w:t>CUP 4,370.00</w:t>
+              <w:t>CUP 4,255.00</w:t>
             </w:r>
           </w:p>
         </w:tc>
@@ -5760,7 +5760,7 @@
               <w:spacing w:after="0"/>
             </w:pPr>
             <w:r>
-              <w:t>CUP 4,370.00</w:t>
+              <w:t>CUP 4,255.00</w:t>
             </w:r>
           </w:p>
         </w:tc>
@@ -5816,7 +5816,7 @@
               <w:spacing w:after="0"/>
             </w:pPr>
             <w:r>
-              <w:t>CUP 3,059.00</w:t>
+              <w:t>CUP 2,978.50</w:t>
             </w:r>
           </w:p>
         </w:tc>
@@ -5872,7 +5872,7 @@
               <w:spacing w:after="0"/>
             </w:pPr>
             <w:r>
-              <w:t>CUP 4,370.00</w:t>
+              <w:t>CUP 4,255.00</w:t>
             </w:r>
           </w:p>
         </w:tc>
@@ -5928,7 +5928,7 @@
               <w:spacing w:after="0"/>
             </w:pPr>
             <w:r>
-              <w:t>CUP 6,555.00</w:t>
+              <w:t>CUP 6,382.50</w:t>
             </w:r>
           </w:p>
         </w:tc>
@@ -5984,7 +5984,7 @@
               <w:spacing w:after="0"/>
             </w:pPr>
             <w:r>
-              <w:t>CUP 8,740.00</w:t>
+              <w:t>CUP 8,510.00</w:t>
             </w:r>
           </w:p>
         </w:tc>
@@ -6040,7 +6040,7 @@
               <w:spacing w:after="0"/>
             </w:pPr>
             <w:r>
-              <w:t>CUP 10,925.00</w:t>
+              <w:t>CUP 10,637.50</w:t>
             </w:r>
           </w:p>
         </w:tc>
@@ -6096,7 +6096,7 @@
               <w:spacing w:after="0"/>
             </w:pPr>
             <w:r>
-              <w:t>CUP 8,740.00</w:t>
+              <w:t>CUP 8,510.00</w:t>
             </w:r>
           </w:p>
         </w:tc>
@@ -6152,7 +6152,7 @@
               <w:spacing w:after="0"/>
             </w:pPr>
             <w:r>
-              <w:t>CUP 19,665.00</w:t>
+              <w:t>CUP 19,147.50</w:t>
             </w:r>
           </w:p>
         </w:tc>
@@ -6208,7 +6208,7 @@
               <w:spacing w:after="0"/>
             </w:pPr>
             <w:r>
-              <w:t>CUP 10,925.00</w:t>
+              <w:t>CUP 10,637.50</w:t>
             </w:r>
           </w:p>
         </w:tc>
@@ -6264,7 +6264,7 @@
               <w:spacing w:after="0"/>
             </w:pPr>
             <w:r>
-              <w:t>CUP 10,925.00</w:t>
+              <w:t>CUP 10,637.50</w:t>
             </w:r>
           </w:p>
         </w:tc>
@@ -6320,7 +6320,7 @@
               <w:spacing w:after="0"/>
             </w:pPr>
             <w:r>
-              <w:t>CUP 4,370.00</w:t>
+              <w:t>CUP 4,255.00</w:t>
             </w:r>
           </w:p>
         </w:tc>
@@ -6376,7 +6376,7 @@
               <w:spacing w:after="0"/>
             </w:pPr>
             <w:r>
-              <w:t>CUP 6,555.00</w:t>
+              <w:t>CUP 6,382.50</w:t>
             </w:r>
           </w:p>
         </w:tc>
@@ -6432,7 +6432,7 @@
               <w:spacing w:after="0"/>
             </w:pPr>
             <w:r>
-              <w:t>CUP 13,110.00</w:t>
+              <w:t>CUP 12,765.00</w:t>
             </w:r>
           </w:p>
         </w:tc>
@@ -6488,7 +6488,7 @@
               <w:spacing w:after="0"/>
             </w:pPr>
             <w:r>
-              <w:t>CUP 21,850.00</w:t>
+              <w:t>CUP 21,275.00</w:t>
             </w:r>
           </w:p>
         </w:tc>
@@ -6544,7 +6544,7 @@
               <w:spacing w:after="0"/>
             </w:pPr>
             <w:r>
-              <w:t>CUP 30,590.00</w:t>
+              <w:t>CUP 29,785.00</w:t>
             </w:r>
           </w:p>
         </w:tc>
@@ -6600,7 +6600,7 @@
               <w:spacing w:after="0"/>
             </w:pPr>
             <w:r>
-              <w:t>CUP 43,700.00</w:t>
+              <w:t>CUP 42,550.00</w:t>
             </w:r>
           </w:p>
         </w:tc>
@@ -6656,7 +6656,7 @@
               <w:spacing w:after="0"/>
             </w:pPr>
             <w:r>
-              <w:t>CUP 152,950.00</w:t>
+              <w:t>CUP 148,925.00</w:t>
             </w:r>
           </w:p>
         </w:tc>
@@ -6712,7 +6712,7 @@
               <w:spacing w:after="0"/>
             </w:pPr>
             <w:r>
-              <w:t>CUP 4,370.00</w:t>
+              <w:t>CUP 4,255.00</w:t>
             </w:r>
           </w:p>
         </w:tc>
@@ -6784,7 +6784,7 @@
               <w:spacing w:after="0"/>
             </w:pPr>
             <w:r>
-              <w:t>CUP 131,100.00</w:t>
+              <w:t>CUP 127,650.00</w:t>
             </w:r>
           </w:p>
         </w:tc>
@@ -6840,7 +6840,7 @@
               <w:spacing w:after="0"/>
             </w:pPr>
             <w:r>
-              <w:t>CUP 21,850.00</w:t>
+              <w:t>CUP 21,275.00</w:t>
             </w:r>
           </w:p>
         </w:tc>
@@ -6896,7 +6896,7 @@
               <w:spacing w:after="0"/>
             </w:pPr>
             <w:r>
-              <w:t>CUP 30,590.00</w:t>
+              <w:t>CUP 29,785.00</w:t>
             </w:r>
           </w:p>
         </w:tc>
@@ -6952,7 +6952,7 @@
               <w:spacing w:after="0"/>
             </w:pPr>
             <w:r>
-              <w:t>CUP 21,850.00</w:t>
+              <w:t>CUP 21,275.00</w:t>
             </w:r>
           </w:p>
         </w:tc>
@@ -7008,7 +7008,7 @@
               <w:spacing w:after="0"/>
             </w:pPr>
             <w:r>
-              <w:t>CUP 34,960.00</w:t>
+              <w:t>CUP 34,040.00</w:t>
             </w:r>
           </w:p>
         </w:tc>
@@ -7064,7 +7064,7 @@
               <w:spacing w:after="0"/>
             </w:pPr>
             <w:r>
-              <w:t>CUP 10,925.00</w:t>
+              <w:t>CUP 10,637.50</w:t>
             </w:r>
           </w:p>
         </w:tc>
@@ -7120,7 +7120,7 @@
               <w:spacing w:after="0"/>
             </w:pPr>
             <w:r>
-              <w:t>CUP 10,925.00</w:t>
+              <w:t>CUP 10,637.50</w:t>
             </w:r>
           </w:p>
         </w:tc>
@@ -7176,7 +7176,7 @@
               <w:spacing w:after="0"/>
             </w:pPr>
             <w:r>
-              <w:t>CUP 10,925.00</w:t>
+              <w:t>CUP 10,637.50</w:t>
             </w:r>
           </w:p>
         </w:tc>
@@ -7233,7 +7233,7 @@
               <w:spacing w:after="0"/>
             </w:pPr>
             <w:r>
-              <w:t>CUP 15,295.00</w:t>
+              <w:t>CUP 14,892.50</w:t>
             </w:r>
           </w:p>
         </w:tc>
@@ -7289,7 +7289,7 @@
               <w:spacing w:after="0"/>
             </w:pPr>
             <w:r>
-              <w:t>CUP 30,590.00</w:t>
+              <w:t>CUP 29,785.00</w:t>
             </w:r>
           </w:p>
         </w:tc>
@@ -7345,7 +7345,7 @@
               <w:spacing w:after="0"/>
             </w:pPr>
             <w:r>
-              <w:t>CUP 21,850.00</w:t>
+              <w:t>CUP 21,275.00</w:t>
             </w:r>
           </w:p>
         </w:tc>
@@ -7401,7 +7401,7 @@
               <w:spacing w:after="0"/>
             </w:pPr>
             <w:r>
-              <w:t>CUP 52,440.00</w:t>
+              <w:t>CUP 51,060.00</w:t>
             </w:r>
           </w:p>
         </w:tc>
@@ -7457,7 +7457,7 @@
               <w:spacing w:after="0"/>
             </w:pPr>
             <w:r>
-              <w:t>CUP 13,110.00</w:t>
+              <w:t>CUP 12,765.00</w:t>
             </w:r>
           </w:p>
         </w:tc>
@@ -7513,7 +7513,7 @@
               <w:spacing w:after="0"/>
             </w:pPr>
             <w:r>
-              <w:t>CUP 26,220.00</w:t>
+              <w:t>CUP 25,530.00</w:t>
             </w:r>
           </w:p>
         </w:tc>
@@ -7569,7 +7569,7 @@
               <w:spacing w:after="0"/>
             </w:pPr>
             <w:r>
-              <w:t>CUP 4,370.00</w:t>
+              <w:t>CUP 4,255.00</w:t>
             </w:r>
           </w:p>
         </w:tc>
@@ -7625,7 +7625,7 @@
               <w:spacing w:after="0"/>
             </w:pPr>
             <w:r>
-              <w:t>CUP 8,740.00</w:t>
+              <w:t>CUP 8,510.00</w:t>
             </w:r>
           </w:p>
         </w:tc>
@@ -7681,7 +7681,7 @@
               <w:spacing w:after="0"/>
             </w:pPr>
             <w:r>
-              <w:t>CUP 6,555.00</w:t>
+              <w:t>CUP 6,382.50</w:t>
             </w:r>
           </w:p>
         </w:tc>
@@ -7737,7 +7737,7 @@
               <w:spacing w:after="0"/>
             </w:pPr>
             <w:r>
-              <w:t>CUP 8,740.00</w:t>
+              <w:t>CUP 8,510.00</w:t>
             </w:r>
           </w:p>
         </w:tc>
@@ -7793,7 +7793,7 @@
               <w:spacing w:after="0"/>
             </w:pPr>
             <w:r>
-              <w:t>CUP 26,220.00</w:t>
+              <w:t>CUP 25,530.00</w:t>
             </w:r>
           </w:p>
         </w:tc>
@@ -7849,7 +7849,7 @@
               <w:spacing w:after="0"/>
             </w:pPr>
             <w:r>
-              <w:t>CUP 65,550.00</w:t>
+              <w:t>CUP 63,825.00</w:t>
             </w:r>
           </w:p>
         </w:tc>
@@ -7905,7 +7905,7 @@
               <w:spacing w:after="0"/>
             </w:pPr>
             <w:r>
-              <w:t>CUP 17,480.00</w:t>
+              <w:t>CUP 17,020.00</w:t>
             </w:r>
           </w:p>
         </w:tc>
@@ -7984,7 +7984,7 @@
               <w:spacing w:after="0"/>
             </w:pPr>
             <w:r>
-              <w:t>CUP 43,700.00</w:t>
+              <w:t>CUP 42,550.00</w:t>
             </w:r>
           </w:p>
         </w:tc>
@@ -8040,7 +8040,7 @@
               <w:spacing w:after="0"/>
             </w:pPr>
             <w:r>
-              <w:t>CUP 10,925.00</w:t>
+              <w:t>CUP 10,637.50</w:t>
             </w:r>
           </w:p>
         </w:tc>
@@ -8096,7 +8096,7 @@
               <w:spacing w:after="0"/>
             </w:pPr>
             <w:r>
-              <w:t>CUP 196,650.00</w:t>
+              <w:t>CUP 191,475.00</w:t>
             </w:r>
           </w:p>
         </w:tc>
@@ -8152,7 +8152,7 @@
               <w:spacing w:after="0"/>
             </w:pPr>
             <w:r>
-              <w:t>CUP 78,660.00</w:t>
+              <w:t>CUP 76,590.00</w:t>
             </w:r>
           </w:p>
         </w:tc>
@@ -8208,7 +8208,7 @@
               <w:spacing w:after="0"/>
             </w:pPr>
             <w:r>
-              <w:t>CUP 4,370.00</w:t>
+              <w:t>CUP 4,255.00</w:t>
             </w:r>
           </w:p>
         </w:tc>
@@ -8264,7 +8264,7 @@
               <w:spacing w:after="0"/>
             </w:pPr>
             <w:r>
-              <w:t>CUP 13,110.00</w:t>
+              <w:t>CUP 12,765.00</w:t>
             </w:r>
           </w:p>
         </w:tc>
@@ -8320,7 +8320,7 @@
               <w:spacing w:after="0"/>
             </w:pPr>
             <w:r>
-              <w:t>CUP 13,110.00</w:t>
+              <w:t>CUP 12,765.00</w:t>
             </w:r>
           </w:p>
         </w:tc>
@@ -8376,7 +8376,7 @@
               <w:spacing w:after="0"/>
             </w:pPr>
             <w:r>
-              <w:t>CUP 26,220.00</w:t>
+              <w:t>CUP 25,530.00</w:t>
             </w:r>
           </w:p>
         </w:tc>
@@ -8432,7 +8432,7 @@
               <w:spacing w:after="0"/>
             </w:pPr>
             <w:r>
-              <w:t>CUP 52,440.00</w:t>
+              <w:t>CUP 51,060.00</w:t>
             </w:r>
           </w:p>
         </w:tc>
@@ -8488,7 +8488,7 @@
               <w:spacing w:after="0"/>
             </w:pPr>
             <w:r>
-              <w:t>CUP 10,925.00</w:t>
+              <w:t>CUP 10,637.50</w:t>
             </w:r>
           </w:p>
         </w:tc>
@@ -8544,7 +8544,7 @@
               <w:spacing w:after="0"/>
             </w:pPr>
             <w:r>
-              <w:t>CUP 34,960.00</w:t>
+              <w:t>CUP 34,040.00</w:t>
             </w:r>
           </w:p>
         </w:tc>
@@ -8600,7 +8600,7 @@
               <w:spacing w:after="0"/>
             </w:pPr>
             <w:r>
-              <w:t>CUP 109,250.00</w:t>
+              <w:t>CUP 106,375.00</w:t>
             </w:r>
           </w:p>
         </w:tc>
@@ -8656,7 +8656,7 @@
               <w:spacing w:after="0"/>
             </w:pPr>
             <w:r>
-              <w:t>CUP 52,440.00</w:t>
+              <w:t>CUP 51,060.00</w:t>
             </w:r>
           </w:p>
         </w:tc>
@@ -8712,7 +8712,7 @@
               <w:spacing w:after="0"/>
             </w:pPr>
             <w:r>
-              <w:t>CUP 8,740.00</w:t>
+              <w:t>CUP 8,510.00</w:t>
             </w:r>
           </w:p>
         </w:tc>
@@ -8768,7 +8768,7 @@
               <w:spacing w:after="0"/>
             </w:pPr>
             <w:r>
-              <w:t>CUP 6,555.00</w:t>
+              <w:t>CUP 6,382.50</w:t>
             </w:r>
           </w:p>
         </w:tc>
@@ -8824,7 +8824,7 @@
               <w:spacing w:after="0"/>
             </w:pPr>
             <w:r>
-              <w:t>CUP 21,850.00</w:t>
+              <w:t>CUP 21,275.00</w:t>
             </w:r>
           </w:p>
         </w:tc>
@@ -8880,7 +8880,7 @@
               <w:spacing w:after="0"/>
             </w:pPr>
             <w:r>
-              <w:t>CUP 26,220.00</w:t>
+              <w:t>CUP 25,530.00</w:t>
             </w:r>
           </w:p>
         </w:tc>
@@ -8952,7 +8952,7 @@
               <w:spacing w:after="0"/>
             </w:pPr>
             <w:r>
-              <w:t>CUP 43,700.00</w:t>
+              <w:t>CUP 42,550.00</w:t>
             </w:r>
           </w:p>
         </w:tc>
@@ -9009,7 +9009,7 @@
               <w:spacing w:after="0"/>
             </w:pPr>
             <w:r>
-              <w:t>CUP 10,925.00</w:t>
+              <w:t>CUP 10,637.50</w:t>
             </w:r>
           </w:p>
         </w:tc>
@@ -9065,7 +9065,7 @@
               <w:spacing w:after="0"/>
             </w:pPr>
             <w:r>
-              <w:t>CUP 21,850.00</w:t>
+              <w:t>CUP 21,275.00</w:t>
             </w:r>
           </w:p>
         </w:tc>
@@ -9121,7 +9121,7 @@
               <w:spacing w:after="0"/>
             </w:pPr>
             <w:r>
-              <w:t>CUP 30,590.00</w:t>
+              <w:t>CUP 29,785.00</w:t>
             </w:r>
           </w:p>
         </w:tc>
@@ -9177,7 +9177,7 @@
               <w:spacing w:after="0"/>
             </w:pPr>
             <w:r>
-              <w:t>CUP 4,370.00</w:t>
+              <w:t>CUP 4,255.00</w:t>
             </w:r>
           </w:p>
         </w:tc>
@@ -9233,7 +9233,7 @@
               <w:spacing w:after="0"/>
             </w:pPr>
             <w:r>
-              <w:t>CUP 4,370.00</w:t>
+              <w:t>CUP 4,255.00</w:t>
             </w:r>
           </w:p>
         </w:tc>
@@ -9289,7 +9289,7 @@
               <w:spacing w:after="0"/>
             </w:pPr>
             <w:r>
-              <w:t>CUP 4,370.00</w:t>
+              <w:t>CUP 4,255.00</w:t>
             </w:r>
           </w:p>
         </w:tc>
@@ -9345,7 +9345,7 @@
               <w:spacing w:after="0"/>
             </w:pPr>
             <w:r>
-              <w:t>CUP 13,110.00</w:t>
+              <w:t>CUP 12,765.00</w:t>
             </w:r>
           </w:p>
         </w:tc>
@@ -9401,7 +9401,7 @@
               <w:spacing w:after="0"/>
             </w:pPr>
             <w:r>
-              <w:t>CUP 39,330.00</w:t>
+              <w:t>CUP 38,295.00</w:t>
             </w:r>
           </w:p>
         </w:tc>
@@ -9457,7 +9457,7 @@
               <w:spacing w:after="0"/>
             </w:pPr>
             <w:r>
-              <w:t>CUP 21,850.00</w:t>
+              <w:t>CUP 21,275.00</w:t>
             </w:r>
           </w:p>
         </w:tc>
@@ -9513,7 +9513,7 @@
               <w:spacing w:after="0"/>
             </w:pPr>
             <w:r>
-              <w:t>CUP 4,370.00</w:t>
+              <w:t>CUP 4,255.00</w:t>
             </w:r>
           </w:p>
         </w:tc>
@@ -9569,7 +9569,7 @@
               <w:spacing w:after="0"/>
             </w:pPr>
             <w:r>
-              <w:t>CUP 13,110.00</w:t>
+              <w:t>CUP 12,765.00</w:t>
             </w:r>
           </w:p>
         </w:tc>
@@ -9625,7 +9625,7 @@
               <w:spacing w:after="0"/>
             </w:pPr>
             <w:r>
-              <w:t>CUP 52,440.00</w:t>
+              <w:t>CUP 51,060.00</w:t>
             </w:r>
           </w:p>
         </w:tc>
@@ -9681,7 +9681,7 @@
               <w:spacing w:after="0"/>
             </w:pPr>
             <w:r>
-              <w:t>CUP 6,555.00</w:t>
+              <w:t>CUP 6,382.50</w:t>
             </w:r>
           </w:p>
         </w:tc>
@@ -9737,7 +9737,7 @@
               <w:spacing w:after="0"/>
             </w:pPr>
             <w:r>
-              <w:t>CUP 30,590.00</w:t>
+              <w:t>CUP 29,785.00</w:t>
             </w:r>
           </w:p>
         </w:tc>
@@ -9793,7 +9793,7 @@
               <w:spacing w:after="0"/>
             </w:pPr>
             <w:r>
-              <w:t>CUP 8,740.00</w:t>
+              <w:t>CUP 8,510.00</w:t>
             </w:r>
           </w:p>
         </w:tc>
@@ -9849,7 +9849,7 @@
               <w:spacing w:after="0"/>
             </w:pPr>
             <w:r>
-              <w:t>CUP 2,185.00</w:t>
+              <w:t>CUP 2,127.50</w:t>
             </w:r>
           </w:p>
         </w:tc>
@@ -9905,7 +9905,7 @@
               <w:spacing w:after="0"/>
             </w:pPr>
             <w:r>
-              <w:t>CUP 43,700.00</w:t>
+              <w:t>CUP 42,550.00</w:t>
             </w:r>
           </w:p>
         </w:tc>
@@ -9961,7 +9961,7 @@
               <w:spacing w:after="0"/>
             </w:pPr>
             <w:r>
-              <w:t>CUP 26,220.00</w:t>
+              <w:t>CUP 25,530.00</w:t>
             </w:r>
           </w:p>
         </w:tc>
@@ -10017,7 +10017,7 @@
               <w:spacing w:after="0"/>
             </w:pPr>
             <w:r>
-              <w:t>CUP 13,110.00</w:t>
+              <w:t>CUP 12,765.00</w:t>
             </w:r>
           </w:p>
         </w:tc>
@@ -10073,7 +10073,7 @@
               <w:spacing w:after="0"/>
             </w:pPr>
             <w:r>
-              <w:t>CUP 43,700.00</w:t>
+              <w:t>CUP 42,550.00</w:t>
             </w:r>
           </w:p>
         </w:tc>
@@ -10129,7 +10129,7 @@
               <w:spacing w:after="0"/>
             </w:pPr>
             <w:r>
-              <w:t>CUP 13,110.00</w:t>
+              <w:t>CUP 12,765.00</w:t>
             </w:r>
           </w:p>
         </w:tc>
@@ -10185,7 +10185,7 @@
               <w:spacing w:after="0"/>
             </w:pPr>
             <w:r>
-              <w:t>CUP 4,370.00</w:t>
+              <w:t>CUP 4,255.00</w:t>
             </w:r>
           </w:p>
         </w:tc>
@@ -10241,7 +10241,7 @@
               <w:spacing w:after="0"/>
             </w:pPr>
             <w:r>
-              <w:t>CUP 6,555.00</w:t>
+              <w:t>CUP 6,382.50</w:t>
             </w:r>
           </w:p>
         </w:tc>
@@ -10297,7 +10297,7 @@
               <w:spacing w:after="0"/>
             </w:pPr>
             <w:r>
-              <w:t>CUP 13,110.00</w:t>
+              <w:t>CUP 12,765.00</w:t>
             </w:r>
           </w:p>
         </w:tc>
@@ -10353,7 +10353,7 @@
               <w:spacing w:after="0"/>
             </w:pPr>
             <w:r>
-              <w:t>CUP 4,370.00</w:t>
+              <w:t>CUP 4,255.00</w:t>
             </w:r>
           </w:p>
         </w:tc>
@@ -10409,7 +10409,7 @@
               <w:spacing w:after="0"/>
             </w:pPr>
             <w:r>
-              <w:t>CUP 4,370.00</w:t>
+              <w:t>CUP 4,255.00</w:t>
             </w:r>
           </w:p>
         </w:tc>
@@ -10465,7 +10465,7 @@
               <w:spacing w:after="0"/>
             </w:pPr>
             <w:r>
-              <w:t>CUP 4,370.00</w:t>
+              <w:t>CUP 4,255.00</w:t>
             </w:r>
           </w:p>
         </w:tc>
@@ -10521,7 +10521,7 @@
               <w:spacing w:after="0"/>
             </w:pPr>
             <w:r>
-              <w:t>CUP 8,740.00</w:t>
+              <w:t>CUP 8,510.00</w:t>
             </w:r>
           </w:p>
         </w:tc>
@@ -10577,7 +10577,7 @@
               <w:spacing w:after="0"/>
             </w:pPr>
             <w:r>
-              <w:t>CUP 874.00</w:t>
+              <w:t>CUP 851.00</w:t>
             </w:r>
           </w:p>
         </w:tc>
@@ -10633,7 +10633,7 @@
               <w:spacing w:after="0"/>
             </w:pPr>
             <w:r>
-              <w:t>CUP 8,740.00</w:t>
+              <w:t>CUP 8,510.00</w:t>
             </w:r>
           </w:p>
         </w:tc>
@@ -10689,7 +10689,7 @@
               <w:spacing w:after="0"/>
             </w:pPr>
             <w:r>
-              <w:t>CUP 21,850.00</w:t>
+              <w:t>CUP 21,275.00</w:t>
             </w:r>
           </w:p>
         </w:tc>
@@ -10746,7 +10746,7 @@
               <w:spacing w:after="0"/>
             </w:pPr>
             <w:r>
-              <w:t>CUP 17,480.00</w:t>
+              <w:t>CUP 17,020.00</w:t>
             </w:r>
           </w:p>
         </w:tc>
@@ -10802,7 +10802,7 @@
               <w:spacing w:after="0"/>
             </w:pPr>
             <w:r>
-              <w:t>CUP 4,370.00</w:t>
+              <w:t>CUP 4,255.00</w:t>
             </w:r>
           </w:p>
         </w:tc>
@@ -10858,7 +10858,7 @@
               <w:spacing w:after="0"/>
             </w:pPr>
             <w:r>
-              <w:t>CUP 39,330.00</w:t>
+              <w:t>CUP 38,295.00</w:t>
             </w:r>
           </w:p>
         </w:tc>
@@ -10914,7 +10914,7 @@
               <w:spacing w:after="0"/>
             </w:pPr>
             <w:r>
-              <w:t>CUP 5,244.00</w:t>
+              <w:t>CUP 5,106.00</w:t>
             </w:r>
           </w:p>
         </w:tc>
@@ -10970,7 +10970,7 @@
               <w:spacing w:after="0"/>
             </w:pPr>
             <w:r>
-              <w:t>CUP 6,555.00</w:t>
+              <w:t>CUP 6,382.50</w:t>
             </w:r>
           </w:p>
         </w:tc>
@@ -11026,7 +11026,7 @@
               <w:spacing w:after="0"/>
             </w:pPr>
             <w:r>
-              <w:t>CUP 240,350.00</w:t>
+              <w:t>CUP 234,025.00</w:t>
             </w:r>
           </w:p>
         </w:tc>
@@ -11082,7 +11082,7 @@
               <w:spacing w:after="0"/>
             </w:pPr>
             <w:r>
-              <w:t>CUP 2,622.00</w:t>
+              <w:t>CUP 2,553.00</w:t>
             </w:r>
           </w:p>
         </w:tc>
@@ -11138,7 +11138,7 @@
               <w:spacing w:after="0"/>
             </w:pPr>
             <w:r>
-              <w:t>CUP 4,370.00</w:t>
+              <w:t>CUP 4,255.00</w:t>
             </w:r>
           </w:p>
         </w:tc>
@@ -11194,7 +11194,7 @@
               <w:spacing w:after="0"/>
             </w:pPr>
             <w:r>
-              <w:t>CUP 8,740.00</w:t>
+              <w:t>CUP 8,510.00</w:t>
             </w:r>
           </w:p>
         </w:tc>
@@ -11250,7 +11250,7 @@
               <w:spacing w:after="0"/>
             </w:pPr>
             <w:r>
-              <w:t>CUP 6,555.00</w:t>
+              <w:t>CUP 6,382.50</w:t>
             </w:r>
           </w:p>
         </w:tc>
@@ -11306,7 +11306,7 @@
               <w:spacing w:after="0"/>
             </w:pPr>
             <w:r>
-              <w:t>CUP 2,185.00</w:t>
+              <w:t>CUP 2,127.50</w:t>
             </w:r>
           </w:p>
         </w:tc>
@@ -11362,7 +11362,7 @@
               <w:spacing w:after="0"/>
             </w:pPr>
             <w:r>
-              <w:t>CUP 6,555.00</w:t>
+              <w:t>CUP 6,382.50</w:t>
             </w:r>
           </w:p>
         </w:tc>
@@ -11418,7 +11418,7 @@
               <w:spacing w:after="0"/>
             </w:pPr>
             <w:r>
-              <w:t>CUP 30,590.00</w:t>
+              <w:t>CUP 29,785.00</w:t>
             </w:r>
           </w:p>
         </w:tc>
@@ -11474,7 +11474,7 @@
               <w:spacing w:after="0"/>
             </w:pPr>
             <w:r>
-              <w:t>CUP 4,370.00</w:t>
+              <w:t>CUP 4,255.00</w:t>
             </w:r>
           </w:p>
         </w:tc>
@@ -11530,7 +11530,7 @@
               <w:spacing w:after="0"/>
             </w:pPr>
             <w:r>
-              <w:t>CUP 4,370.00</w:t>
+              <w:t>CUP 4,255.00</w:t>
             </w:r>
           </w:p>
         </w:tc>
@@ -11586,7 +11586,7 @@
               <w:spacing w:after="0"/>
             </w:pPr>
             <w:r>
-              <w:t>CUP 8,740.00</w:t>
+              <w:t>CUP 8,510.00</w:t>
             </w:r>
           </w:p>
         </w:tc>
@@ -11642,7 +11642,7 @@
               <w:spacing w:after="0"/>
             </w:pPr>
             <w:r>
-              <w:t>CUP 4,370.00</w:t>
+              <w:t>CUP 4,255.00</w:t>
             </w:r>
           </w:p>
         </w:tc>
@@ -11698,7 +11698,7 @@
               <w:spacing w:after="0"/>
             </w:pPr>
             <w:r>
-              <w:t>CUP 4,370.00</w:t>
+              <w:t>CUP 4,255.00</w:t>
             </w:r>
           </w:p>
         </w:tc>
@@ -11754,7 +11754,7 @@
               <w:spacing w:after="0"/>
             </w:pPr>
             <w:r>
-              <w:t>CUP 4,370.00</w:t>
+              <w:t>CUP 4,255.00</w:t>
             </w:r>
           </w:p>
         </w:tc>
@@ -11826,7 +11826,7 @@
               <w:spacing w:after="0"/>
             </w:pPr>
             <w:r>
-              <w:t>CUP 21,850.00</w:t>
+              <w:t>CUP 21,275.00</w:t>
             </w:r>
           </w:p>
         </w:tc>
@@ -11882,7 +11882,7 @@
               <w:spacing w:after="0"/>
             </w:pPr>
             <w:r>
-              <w:t>CUP 13,110.00</w:t>
+              <w:t>CUP 12,765.00</w:t>
             </w:r>
           </w:p>
         </w:tc>
@@ -11938,7 +11938,7 @@
               <w:spacing w:after="0"/>
             </w:pPr>
             <w:r>
-              <w:t>CUP 3,059.00</w:t>
+              <w:t>CUP 2,978.50</w:t>
             </w:r>
           </w:p>
         </w:tc>
@@ -11994,7 +11994,7 @@
               <w:spacing w:after="0"/>
             </w:pPr>
             <w:r>
-              <w:t>CUP 122,360.00</w:t>
+              <w:t>CUP 119,140.00</w:t>
             </w:r>
           </w:p>
         </w:tc>
@@ -12050,7 +12050,7 @@
               <w:spacing w:after="0"/>
             </w:pPr>
             <w:r>
-              <w:t>CUP 65,550.00</w:t>
+              <w:t>CUP 63,825.00</w:t>
             </w:r>
           </w:p>
         </w:tc>
@@ -12106,7 +12106,7 @@
               <w:spacing w:after="0"/>
             </w:pPr>
             <w:r>
-              <w:t>CUP 34,960.00</w:t>
+              <w:t>CUP 34,040.00</w:t>
             </w:r>
           </w:p>
         </w:tc>
@@ -12162,7 +12162,7 @@
               <w:spacing w:after="0"/>
             </w:pPr>
             <w:r>
-              <w:t>CUP 13,110.00</w:t>
+              <w:t>CUP 12,765.00</w:t>
             </w:r>
           </w:p>
         </w:tc>
@@ -12218,7 +12218,7 @@
               <w:spacing w:after="0"/>
             </w:pPr>
             <w:r>
-              <w:t>CUP 65,550.00</w:t>
+              <w:t>CUP 63,825.00</w:t>
             </w:r>
           </w:p>
         </w:tc>
@@ -12274,7 +12274,7 @@
               <w:spacing w:after="0"/>
             </w:pPr>
             <w:r>
-              <w:t>CUP 4,370.00</w:t>
+              <w:t>CUP 4,255.00</w:t>
             </w:r>
           </w:p>
         </w:tc>
@@ -12330,7 +12330,7 @@
               <w:spacing w:after="0"/>
             </w:pPr>
             <w:r>
-              <w:t>CUP 4,370.00</w:t>
+              <w:t>CUP 4,255.00</w:t>
             </w:r>
           </w:p>
         </w:tc>
@@ -12386,7 +12386,7 @@
               <w:spacing w:after="0"/>
             </w:pPr>
             <w:r>
-              <w:t>CUP 8,740.00</w:t>
+              <w:t>CUP 8,510.00</w:t>
             </w:r>
           </w:p>
         </w:tc>
@@ -12442,7 +12442,7 @@
               <w:spacing w:after="0"/>
             </w:pPr>
             <w:r>
-              <w:t>CUP 43,700.00</w:t>
+              <w:t>CUP 42,550.00</w:t>
             </w:r>
           </w:p>
         </w:tc>
@@ -12499,7 +12499,7 @@
               <w:spacing w:after="0"/>
             </w:pPr>
             <w:r>
-              <w:t>CUP 52,440.00</w:t>
+              <w:t>CUP 51,060.00</w:t>
             </w:r>
           </w:p>
         </w:tc>
@@ -12555,7 +12555,7 @@
               <w:spacing w:after="0"/>
             </w:pPr>
             <w:r>
-              <w:t>CUP 131,100.00</w:t>
+              <w:t>CUP 127,650.00</w:t>
             </w:r>
           </w:p>
         </w:tc>
@@ -12611,7 +12611,7 @@
               <w:spacing w:after="0"/>
             </w:pPr>
             <w:r>
-              <w:t>CUP 69,920.00</w:t>
+              <w:t>CUP 68,080.00</w:t>
             </w:r>
           </w:p>
         </w:tc>
@@ -12667,7 +12667,7 @@
               <w:spacing w:after="0"/>
             </w:pPr>
             <w:r>
-              <w:t>CUP 48,070.00</w:t>
+              <w:t>CUP 46,805.00</w:t>
             </w:r>
           </w:p>
         </w:tc>
@@ -12723,7 +12723,7 @@
               <w:spacing w:after="0"/>
             </w:pPr>
             <w:r>
-              <w:t>CUP 69,920.00</w:t>
+              <w:t>CUP 68,080.00</w:t>
             </w:r>
           </w:p>
         </w:tc>
@@ -12779,7 +12779,7 @@
               <w:spacing w:after="0"/>
             </w:pPr>
             <w:r>
-              <w:t>CUP 13,110.00</w:t>
+              <w:t>CUP 12,765.00</w:t>
             </w:r>
           </w:p>
         </w:tc>
@@ -12835,7 +12835,7 @@
               <w:spacing w:after="0"/>
             </w:pPr>
             <w:r>
-              <w:t>CUP 74,290.00</w:t>
+              <w:t>CUP 72,335.00</w:t>
             </w:r>
           </w:p>
         </w:tc>
@@ -12891,7 +12891,7 @@
               <w:spacing w:after="0"/>
             </w:pPr>
             <w:r>
-              <w:t>CUP 34,960.00</w:t>
+              <w:t>CUP 34,040.00</w:t>
             </w:r>
           </w:p>
         </w:tc>
@@ -12947,7 +12947,7 @@
               <w:spacing w:after="0"/>
             </w:pPr>
             <w:r>
-              <w:t>CUP 96,140.00</w:t>
+              <w:t>CUP 93,610.00</w:t>
             </w:r>
           </w:p>
         </w:tc>
@@ -13003,7 +13003,7 @@
               <w:spacing w:after="0"/>
             </w:pPr>
             <w:r>
-              <w:t>CUP 39,330.00</w:t>
+              <w:t>CUP 38,295.00</w:t>
             </w:r>
           </w:p>
         </w:tc>
@@ -13059,7 +13059,7 @@
               <w:spacing w:after="0"/>
             </w:pPr>
             <w:r>
-              <w:t>CUP 10,925.00</w:t>
+              <w:t>CUP 10,637.50</w:t>
             </w:r>
           </w:p>
         </w:tc>
@@ -13131,7 +13131,7 @@
               <w:spacing w:after="0"/>
             </w:pPr>
             <w:r>
-              <w:t>CUP 30,590.00</w:t>
+              <w:t>CUP 29,785.00</w:t>
             </w:r>
           </w:p>
         </w:tc>
@@ -13187,7 +13187,7 @@
               <w:spacing w:after="0"/>
             </w:pPr>
             <w:r>
-              <w:t>CUP 10,925.00</w:t>
+              <w:t>CUP 10,637.50</w:t>
             </w:r>
           </w:p>
         </w:tc>
@@ -13243,7 +13243,7 @@
               <w:spacing w:after="0"/>
             </w:pPr>
             <w:r>
-              <w:t>CUP 4,370.00</w:t>
+              <w:t>CUP 4,255.00</w:t>
             </w:r>
           </w:p>
         </w:tc>
@@ -13299,7 +13299,7 @@
               <w:spacing w:after="0"/>
             </w:pPr>
             <w:r>
-              <w:t>CUP 13,110.00</w:t>
+              <w:t>CUP 12,765.00</w:t>
             </w:r>
           </w:p>
         </w:tc>
@@ -13355,7 +13355,7 @@
               <w:spacing w:after="0"/>
             </w:pPr>
             <w:r>
-              <w:t>CUP 13,110.00</w:t>
+              <w:t>CUP 12,765.00</w:t>
             </w:r>
           </w:p>
         </w:tc>
@@ -13411,7 +13411,7 @@
               <w:spacing w:after="0"/>
             </w:pPr>
             <w:r>
-              <w:t>CUP 26,220.00</w:t>
+              <w:t>CUP 25,530.00</w:t>
             </w:r>
           </w:p>
         </w:tc>
@@ -13467,7 +13467,7 @@
               <w:spacing w:after="0"/>
             </w:pPr>
             <w:r>
-              <w:t>CUP 17,480.00</w:t>
+              <w:t>CUP 17,020.00</w:t>
             </w:r>
           </w:p>
         </w:tc>
@@ -13523,7 +13523,7 @@
               <w:spacing w:after="0"/>
             </w:pPr>
             <w:r>
-              <w:t>CUP 13,110.00</w:t>
+              <w:t>CUP 12,765.00</w:t>
             </w:r>
           </w:p>
         </w:tc>
@@ -13579,7 +13579,7 @@
               <w:spacing w:after="0"/>
             </w:pPr>
             <w:r>
-              <w:t>CUP 8,740.00</w:t>
+              <w:t>CUP 8,510.00</w:t>
             </w:r>
           </w:p>
         </w:tc>
@@ -13635,7 +13635,7 @@
               <w:spacing w:after="0"/>
             </w:pPr>
             <w:r>
-              <w:t>CUP 8,740.00</w:t>
+              <w:t>CUP 8,510.00</w:t>
             </w:r>
           </w:p>
         </w:tc>
@@ -13691,7 +13691,7 @@
               <w:spacing w:after="0"/>
             </w:pPr>
             <w:r>
-              <w:t>CUP 65,550.00</w:t>
+              <w:t>CUP 63,825.00</w:t>
             </w:r>
           </w:p>
         </w:tc>
@@ -13747,7 +13747,7 @@
               <w:spacing w:after="0"/>
             </w:pPr>
             <w:r>
-              <w:t>CUP 152,950.00</w:t>
+              <w:t>CUP 148,925.00</w:t>
             </w:r>
           </w:p>
         </w:tc>
@@ -13803,7 +13803,7 @@
               <w:spacing w:after="0"/>
             </w:pPr>
             <w:r>
-              <w:t>CUP 8,740.00</w:t>
+              <w:t>CUP 8,510.00</w:t>
             </w:r>
           </w:p>
         </w:tc>
@@ -13859,7 +13859,7 @@
               <w:spacing w:after="0"/>
             </w:pPr>
             <w:r>
-              <w:t>CUP 8,740.00</w:t>
+              <w:t>CUP 8,510.00</w:t>
             </w:r>
           </w:p>
         </w:tc>
@@ -13915,7 +13915,7 @@
               <w:spacing w:after="0"/>
             </w:pPr>
             <w:r>
-              <w:t>CUP 6,555.00</w:t>
+              <w:t>CUP 6,382.50</w:t>
             </w:r>
           </w:p>
         </w:tc>
@@ -13971,7 +13971,7 @@
               <w:spacing w:after="0"/>
             </w:pPr>
             <w:r>
-              <w:t>CUP 13,110.00</w:t>
+              <w:t>CUP 12,765.00</w:t>
             </w:r>
           </w:p>
         </w:tc>
@@ -14027,7 +14027,7 @@
               <w:spacing w:after="0"/>
             </w:pPr>
             <w:r>
-              <w:t>CUP 6,555.00</w:t>
+              <w:t>CUP 6,382.50</w:t>
             </w:r>
           </w:p>
         </w:tc>
@@ -14083,7 +14083,7 @@
               <w:spacing w:after="0"/>
             </w:pPr>
             <w:r>
-              <w:t>CUP 30,590.00</w:t>
+              <w:t>CUP 29,785.00</w:t>
             </w:r>
           </w:p>
         </w:tc>
@@ -14139,7 +14139,7 @@
               <w:spacing w:after="0"/>
             </w:pPr>
             <w:r>
-              <w:t>CUP 17,480.00</w:t>
+              <w:t>CUP 17,020.00</w:t>
             </w:r>
           </w:p>
         </w:tc>
@@ -14195,7 +14195,7 @@
               <w:spacing w:after="0"/>
             </w:pPr>
             <w:r>
-              <w:t>CUP 43,700.00</w:t>
+              <w:t>CUP 42,550.00</w:t>
             </w:r>
           </w:p>
         </w:tc>
@@ -14252,7 +14252,7 @@
               <w:spacing w:after="0"/>
             </w:pPr>
             <w:r>
-              <w:t>CUP 30,590.00</w:t>
+              <w:t>CUP 29,785.00</w:t>
             </w:r>
           </w:p>
         </w:tc>
@@ -14308,7 +14308,7 @@
               <w:spacing w:after="0"/>
             </w:pPr>
             <w:r>
-              <w:t>CUP 6,555.00</w:t>
+              <w:t>CUP 6,382.50</w:t>
             </w:r>
           </w:p>
         </w:tc>
@@ -14364,7 +14364,7 @@
               <w:spacing w:after="0"/>
             </w:pPr>
             <w:r>
-              <w:t>CUP 56,810.00</w:t>
+              <w:t>CUP 55,315.00</w:t>
             </w:r>
           </w:p>
         </w:tc>
@@ -14420,7 +14420,7 @@
               <w:spacing w:after="0"/>
             </w:pPr>
             <w:r>
-              <w:t>CUP 87,400.00</w:t>
+              <w:t>CUP 85,100.00</w:t>
             </w:r>
           </w:p>
         </w:tc>
@@ -14476,7 +14476,7 @@
               <w:spacing w:after="0"/>
             </w:pPr>
             <w:r>
-              <w:t>CUP 13,110.00</w:t>
+              <w:t>CUP 12,765.00</w:t>
             </w:r>
           </w:p>
         </w:tc>
@@ -14532,7 +14532,7 @@
               <w:spacing w:after="0"/>
             </w:pPr>
             <w:r>
-              <w:t>CUP 6,555.00</w:t>
+              <w:t>CUP 6,382.50</w:t>
             </w:r>
           </w:p>
         </w:tc>
@@ -14604,7 +14604,7 @@
               <w:spacing w:after="0"/>
             </w:pPr>
             <w:r>
-              <w:t>CUP 28,405.00</w:t>
+              <w:t>CUP 27,657.50</w:t>
             </w:r>
           </w:p>
         </w:tc>
@@ -14676,7 +14676,7 @@
               <w:spacing w:after="0"/>
             </w:pPr>
             <w:r>
-              <w:t>CUP 43,700.00</w:t>
+              <w:t>CUP 42,550.00</w:t>
             </w:r>
           </w:p>
         </w:tc>
@@ -14732,7 +14732,7 @@
               <w:spacing w:after="0"/>
             </w:pPr>
             <w:r>
-              <w:t>CUP 4,370.00</w:t>
+              <w:t>CUP 4,255.00</w:t>
             </w:r>
           </w:p>
         </w:tc>
@@ -14788,7 +14788,7 @@
               <w:spacing w:after="0"/>
             </w:pPr>
             <w:r>
-              <w:t>CUP 8,740.00</w:t>
+              <w:t>CUP 8,510.00</w:t>
             </w:r>
           </w:p>
         </w:tc>
@@ -14844,7 +14844,7 @@
               <w:spacing w:after="0"/>
             </w:pPr>
             <w:r>
-              <w:t>CUP 4,370.00</w:t>
+              <w:t>CUP 4,255.00</w:t>
             </w:r>
           </w:p>
         </w:tc>
@@ -14900,7 +14900,7 @@
               <w:spacing w:after="0"/>
             </w:pPr>
             <w:r>
-              <w:t>CUP 4,370.00</w:t>
+              <w:t>CUP 4,255.00</w:t>
             </w:r>
           </w:p>
         </w:tc>
@@ -14956,7 +14956,7 @@
               <w:spacing w:after="0"/>
             </w:pPr>
             <w:r>
-              <w:t>CUP 4,370.00</w:t>
+              <w:t>CUP 4,255.00</w:t>
             </w:r>
           </w:p>
         </w:tc>
@@ -15012,7 +15012,7 @@
               <w:spacing w:after="0"/>
             </w:pPr>
             <w:r>
-              <w:t>CUP 4,370.00</w:t>
+              <w:t>CUP 4,255.00</w:t>
             </w:r>
           </w:p>
         </w:tc>
@@ -15068,7 +15068,7 @@
               <w:spacing w:after="0"/>
             </w:pPr>
             <w:r>
-              <w:t>CUP 6,555.00</w:t>
+              <w:t>CUP 6,382.50</w:t>
             </w:r>
           </w:p>
         </w:tc>
@@ -15124,7 +15124,7 @@
               <w:spacing w:after="0"/>
             </w:pPr>
             <w:r>
-              <w:t>CUP 6,555.00</w:t>
+              <w:t>CUP 6,382.50</w:t>
             </w:r>
           </w:p>
         </w:tc>
@@ -15180,7 +15180,7 @@
               <w:spacing w:after="0"/>
             </w:pPr>
             <w:r>
-              <w:t>CUP 6,555.00</w:t>
+              <w:t>CUP 6,382.50</w:t>
             </w:r>
           </w:p>
         </w:tc>
@@ -15236,7 +15236,7 @@
               <w:spacing w:after="0"/>
             </w:pPr>
             <w:r>
-              <w:t>CUP 6,555.00</w:t>
+              <w:t>CUP 6,382.50</w:t>
             </w:r>
           </w:p>
         </w:tc>
@@ -15292,7 +15292,7 @@
               <w:spacing w:after="0"/>
             </w:pPr>
             <w:r>
-              <w:t>CUP 2,622.00</w:t>
+              <w:t>CUP 2,553.00</w:t>
             </w:r>
           </w:p>
         </w:tc>
@@ -15348,7 +15348,7 @@
               <w:spacing w:after="0"/>
             </w:pPr>
             <w:r>
-              <w:t>CUP 4,370.00</w:t>
+              <w:t>CUP 4,255.00</w:t>
             </w:r>
           </w:p>
         </w:tc>
@@ -15404,7 +15404,7 @@
               <w:spacing w:after="0"/>
             </w:pPr>
             <w:r>
-              <w:t>CUP 65,550.00</w:t>
+              <w:t>CUP 63,825.00</w:t>
             </w:r>
           </w:p>
         </w:tc>
@@ -15460,7 +15460,7 @@
               <w:spacing w:after="0"/>
             </w:pPr>
             <w:r>
-              <w:t>CUP 78,660.00</w:t>
+              <w:t>CUP 76,590.00</w:t>
             </w:r>
           </w:p>
         </w:tc>
@@ -15516,7 +15516,7 @@
               <w:spacing w:after="0"/>
             </w:pPr>
             <w:r>
-              <w:t>CUP 39,330.00</w:t>
+              <w:t>CUP 38,295.00</w:t>
             </w:r>
           </w:p>
         </w:tc>
@@ -15572,7 +15572,7 @@
               <w:spacing w:after="0"/>
             </w:pPr>
             <w:r>
-              <w:t>CUP 13,110.00</w:t>
+              <w:t>CUP 12,765.00</w:t>
             </w:r>
           </w:p>
         </w:tc>
@@ -15628,7 +15628,7 @@
               <w:spacing w:after="0"/>
             </w:pPr>
             <w:r>
-              <w:t>CUP 10,925.00</w:t>
+              <w:t>CUP 10,637.50</w:t>
             </w:r>
           </w:p>
         </w:tc>
@@ -15684,7 +15684,7 @@
               <w:spacing w:after="0"/>
             </w:pPr>
             <w:r>
-              <w:t>CUP 1,748.00</w:t>
+              <w:t>CUP 1,702.00</w:t>
             </w:r>
           </w:p>
         </w:tc>
@@ -15740,7 +15740,7 @@
               <w:spacing w:after="0"/>
             </w:pPr>
             <w:r>
-              <w:t>CUP 32,775.00</w:t>
+              <w:t>CUP 31,912.50</w:t>
             </w:r>
           </w:p>
         </w:tc>
@@ -15796,7 +15796,7 @@
               <w:spacing w:after="0"/>
             </w:pPr>
             <w:r>
-              <w:t>CUP 10,925.00</w:t>
+              <w:t>CUP 10,637.50</w:t>
             </w:r>
           </w:p>
         </w:tc>
@@ -15852,7 +15852,7 @@
               <w:spacing w:after="0"/>
             </w:pPr>
             <w:r>
-              <w:t>CUP 30,590.00</w:t>
+              <w:t>CUP 29,785.00</w:t>
             </w:r>
           </w:p>
         </w:tc>
@@ -15908,7 +15908,7 @@
               <w:spacing w:after="0"/>
             </w:pPr>
             <w:r>
-              <w:t>CUP 6,555.00</w:t>
+              <w:t>CUP 6,382.50</w:t>
             </w:r>
           </w:p>
         </w:tc>
@@ -15964,7 +15964,7 @@
               <w:spacing w:after="0"/>
             </w:pPr>
             <w:r>
-              <w:t>CUP 109,250.00</w:t>
+              <w:t>CUP 106,375.00</w:t>
             </w:r>
           </w:p>
         </w:tc>
@@ -16021,7 +16021,7 @@
               <w:spacing w:after="0"/>
             </w:pPr>
             <w:r>
-              <w:t>CUP 240,350.00</w:t>
+              <w:t>CUP 234,025.00</w:t>
             </w:r>
           </w:p>
         </w:tc>
@@ -16077,7 +16077,7 @@
               <w:spacing w:after="0"/>
             </w:pPr>
             <w:r>
-              <w:t>CUP 10,925.00</w:t>
+              <w:t>CUP 10,637.50</w:t>
             </w:r>
           </w:p>
         </w:tc>
@@ -16133,7 +16133,7 @@
               <w:spacing w:after="0"/>
             </w:pPr>
             <w:r>
-              <w:t>CUP 4,370.00</w:t>
+              <w:t>CUP 4,255.00</w:t>
             </w:r>
           </w:p>
         </w:tc>
@@ -16189,7 +16189,7 @@
               <w:spacing w:after="0"/>
             </w:pPr>
             <w:r>
-              <w:t>CUP 4,370.00</w:t>
+              <w:t>CUP 4,255.00</w:t>
             </w:r>
           </w:p>
         </w:tc>
@@ -16245,7 +16245,7 @@
               <w:spacing w:after="0"/>
             </w:pPr>
             <w:r>
-              <w:t>CUP 6,555.00</w:t>
+              <w:t>CUP 6,382.50</w:t>
             </w:r>
           </w:p>
         </w:tc>
@@ -16301,7 +16301,7 @@
               <w:spacing w:after="0"/>
             </w:pPr>
             <w:r>
-              <w:t>CUP 3,059.00</w:t>
+              <w:t>CUP 2,978.50</w:t>
             </w:r>
           </w:p>
         </w:tc>
@@ -16357,7 +16357,7 @@
               <w:spacing w:after="0"/>
             </w:pPr>
             <w:r>
-              <w:t>CUP 21,850.00</w:t>
+              <w:t>CUP 21,275.00</w:t>
             </w:r>
           </w:p>
         </w:tc>
@@ -16413,7 +16413,7 @@
               <w:spacing w:after="0"/>
             </w:pPr>
             <w:r>
-              <w:t>CUP 2,185.00</w:t>
+              <w:t>CUP 2,127.50</w:t>
             </w:r>
           </w:p>
         </w:tc>
@@ -16469,7 +16469,7 @@
               <w:spacing w:after="0"/>
             </w:pPr>
             <w:r>
-              <w:t>CUP 2,185.00</w:t>
+              <w:t>CUP 2,127.50</w:t>
             </w:r>
           </w:p>
         </w:tc>
@@ -16525,7 +16525,7 @@
               <w:spacing w:after="0"/>
             </w:pPr>
             <w:r>
-              <w:t>CUP 2,185.00</w:t>
+              <w:t>CUP 2,127.50</w:t>
             </w:r>
           </w:p>
         </w:tc>
@@ -16581,7 +16581,7 @@
               <w:spacing w:after="0"/>
             </w:pPr>
             <w:r>
-              <w:t>CUP 3,059.00</w:t>
+              <w:t>CUP 2,978.50</w:t>
             </w:r>
           </w:p>
         </w:tc>
@@ -16637,7 +16637,7 @@
               <w:spacing w:after="0"/>
             </w:pPr>
             <w:r>
-              <w:t>CUP 8,740.00</w:t>
+              <w:t>CUP 8,510.00</w:t>
             </w:r>
           </w:p>
         </w:tc>
@@ -16693,7 +16693,7 @@
               <w:spacing w:after="0"/>
             </w:pPr>
             <w:r>
-              <w:t>CUP 4,370.00</w:t>
+              <w:t>CUP 4,255.00</w:t>
             </w:r>
           </w:p>
         </w:tc>
@@ -16749,7 +16749,7 @@
               <w:spacing w:after="0"/>
             </w:pPr>
             <w:r>
-              <w:t>CUP 6,555.00</w:t>
+              <w:t>CUP 6,382.50</w:t>
             </w:r>
           </w:p>
         </w:tc>
@@ -16805,7 +16805,7 @@
               <w:spacing w:after="0"/>
             </w:pPr>
             <w:r>
-              <w:t>CUP 3,059.00</w:t>
+              <w:t>CUP 2,978.50</w:t>
             </w:r>
           </w:p>
         </w:tc>
@@ -16861,7 +16861,7 @@
               <w:spacing w:after="0"/>
             </w:pPr>
             <w:r>
-              <w:t>CUP 3,059.00</w:t>
+              <w:t>CUP 2,978.50</w:t>
             </w:r>
           </w:p>
         </w:tc>
@@ -16917,7 +16917,7 @@
               <w:spacing w:after="0"/>
             </w:pPr>
             <w:r>
-              <w:t>CUP 4,370.00</w:t>
+              <w:t>CUP 4,255.00</w:t>
             </w:r>
           </w:p>
         </w:tc>
@@ -16973,7 +16973,7 @@
               <w:spacing w:after="0"/>
             </w:pPr>
             <w:r>
-              <w:t>CUP 874.00</w:t>
+              <w:t>CUP 851.00</w:t>
             </w:r>
           </w:p>
         </w:tc>
@@ -17029,7 +17029,7 @@
               <w:spacing w:after="0"/>
             </w:pPr>
             <w:r>
-              <w:t>CUP 2,185.00</w:t>
+              <w:t>CUP 2,127.50</w:t>
             </w:r>
           </w:p>
         </w:tc>
@@ -17085,7 +17085,7 @@
               <w:spacing w:after="0"/>
             </w:pPr>
             <w:r>
-              <w:t>CUP 1,311.00</w:t>
+              <w:t>CUP 1,276.50</w:t>
             </w:r>
           </w:p>
         </w:tc>
@@ -17141,7 +17141,7 @@
               <w:spacing w:after="0"/>
             </w:pPr>
             <w:r>
-              <w:t>CUP 1,748.00</w:t>
+              <w:t>CUP 1,702.00</w:t>
             </w:r>
           </w:p>
         </w:tc>
@@ -17197,7 +17197,7 @@
               <w:spacing w:after="0"/>
             </w:pPr>
             <w:r>
-              <w:t>CUP 874.00</w:t>
+              <w:t>CUP 851.00</w:t>
             </w:r>
           </w:p>
         </w:tc>
@@ -17253,7 +17253,7 @@
               <w:spacing w:after="0"/>
             </w:pPr>
             <w:r>
-              <w:t>CUP 1,311.00</w:t>
+              <w:t>CUP 1,276.50</w:t>
             </w:r>
           </w:p>
         </w:tc>
@@ -17309,7 +17309,7 @@
               <w:spacing w:after="0"/>
             </w:pPr>
             <w:r>
-              <w:t>CUP 8,740.00</w:t>
+              <w:t>CUP 8,510.00</w:t>
             </w:r>
           </w:p>
         </w:tc>
@@ -17365,7 +17365,7 @@
               <w:spacing w:after="0"/>
             </w:pPr>
             <w:r>
-              <w:t>CUP 10,925.00</w:t>
+              <w:t>CUP 10,637.50</w:t>
             </w:r>
           </w:p>
         </w:tc>
@@ -17421,7 +17421,7 @@
               <w:spacing w:after="0"/>
             </w:pPr>
             <w:r>
-              <w:t>CUP 19,665.00</w:t>
+              <w:t>CUP 19,147.50</w:t>
             </w:r>
           </w:p>
         </w:tc>
@@ -17477,7 +17477,7 @@
               <w:spacing w:after="0"/>
             </w:pPr>
             <w:r>
-              <w:t>CUP 6,555.00</w:t>
+              <w:t>CUP 6,382.50</w:t>
             </w:r>
           </w:p>
         </w:tc>
@@ -17533,7 +17533,7 @@
               <w:spacing w:after="0"/>
             </w:pPr>
             <w:r>
-              <w:t>CUP 26,220.00</w:t>
+              <w:t>CUP 25,530.00</w:t>
             </w:r>
           </w:p>
         </w:tc>
@@ -17589,7 +17589,7 @@
               <w:spacing w:after="0"/>
             </w:pPr>
             <w:r>
-              <w:t>CUP 43,700.00</w:t>
+              <w:t>CUP 42,550.00</w:t>
             </w:r>
           </w:p>
         </w:tc>
@@ -17645,7 +17645,7 @@
               <w:spacing w:after="0"/>
             </w:pPr>
             <w:r>
-              <w:t>CUP 15,295.00</w:t>
+              <w:t>CUP 14,892.50</w:t>
             </w:r>
           </w:p>
         </w:tc>
@@ -17701,7 +17701,7 @@
               <w:spacing w:after="0"/>
             </w:pPr>
             <w:r>
-              <w:t>CUP 4,370.00</w:t>
+              <w:t>CUP 4,255.00</w:t>
             </w:r>
           </w:p>
         </w:tc>
@@ -17758,7 +17758,7 @@
               <w:spacing w:after="0"/>
             </w:pPr>
             <w:r>
-              <w:t>CUP 4,370.00</w:t>
+              <w:t>CUP 4,255.00</w:t>
             </w:r>
           </w:p>
         </w:tc>
@@ -17814,7 +17814,7 @@
               <w:spacing w:after="0"/>
             </w:pPr>
             <w:r>
-              <w:t>CUP 6,555.00</w:t>
+              <w:t>CUP 6,382.50</w:t>
             </w:r>
           </w:p>
         </w:tc>
@@ -17951,7 +17951,7 @@
           </w:tcPr>
           <w:p>
             <w:r>
-              <w:t>CUP 87,400.00</w:t>
+              <w:t>CUP 85,100.00</w:t>
             </w:r>
           </w:p>
         </w:tc>
@@ -18001,7 +18001,7 @@
           </w:tcPr>
           <w:p>
             <w:r>
-              <w:t>CUP 78,660.00</w:t>
+              <w:t>CUP 76,590.00</w:t>
             </w:r>
           </w:p>
         </w:tc>
@@ -18042,7 +18042,7 @@
           </w:tcPr>
           <w:p>
             <w:r>
-              <w:t>CUP 52,440.00</w:t>
+              <w:t>CUP 51,060.00</w:t>
             </w:r>
           </w:p>
         </w:tc>
@@ -18092,7 +18092,7 @@
           </w:tcPr>
           <w:p>
             <w:r>
-              <w:t>CUP 52,440.00</w:t>
+              <w:t>CUP 51,060.00</w:t>
             </w:r>
           </w:p>
         </w:tc>
@@ -18131,7 +18131,7 @@
           </w:tcPr>
           <w:p>
             <w:r>
-              <w:t>CUP 17,480.00</w:t>
+              <w:t>CUP 17,020.00</w:t>
             </w:r>
           </w:p>
         </w:tc>
@@ -18192,7 +18192,7 @@
           </w:tcPr>
           <w:p>
             <w:r>
-              <w:t>CUP 17,480.00</w:t>
+              <w:t>CUP 17,020.00</w:t>
             </w:r>
           </w:p>
         </w:tc>
@@ -18233,7 +18233,7 @@
           </w:tcPr>
           <w:p>
             <w:r>
-              <w:t>CUP 8,740.00</w:t>
+              <w:t>CUP 8,510.00</w:t>
             </w:r>
           </w:p>
         </w:tc>
@@ -18272,7 +18272,7 @@
           </w:tcPr>
           <w:p>
             <w:r>
-              <w:t>CUP 34,960.00</w:t>
+              <w:t>CUP 34,040.00</w:t>
             </w:r>
           </w:p>
         </w:tc>
@@ -18313,7 +18313,7 @@
           </w:tcPr>
           <w:p>
             <w:r>
-              <w:t>CUP 43,700.00</w:t>
+              <w:t>CUP 42,550.00</w:t>
             </w:r>
           </w:p>
         </w:tc>
@@ -18354,7 +18354,7 @@
           </w:tcPr>
           <w:p>
             <w:r>
-              <w:t>CUP 10,925.00</w:t>
+              <w:t>CUP 10,637.50</w:t>
             </w:r>
           </w:p>
         </w:tc>
@@ -18395,7 +18395,7 @@
           </w:tcPr>
           <w:p>
             <w:r>
-              <w:t>CUP 24,035.00</w:t>
+              <w:t>CUP 23,402.50</w:t>
             </w:r>
           </w:p>
         </w:tc>
@@ -18434,7 +18434,7 @@
           </w:tcPr>
           <w:p>
             <w:r>
-              <w:t>CUP 34,960.00</w:t>
+              <w:t>CUP 34,040.00</w:t>
             </w:r>
           </w:p>
         </w:tc>
@@ -18473,7 +18473,7 @@
           </w:tcPr>
           <w:p>
             <w:r>
-              <w:t>CUP 437.00</w:t>
+              <w:t>CUP 425.50</w:t>
             </w:r>
           </w:p>
         </w:tc>
@@ -18512,7 +18512,7 @@
           </w:tcPr>
           <w:p>
             <w:r>
-              <w:t>CUP 437.00</w:t>
+              <w:t>CUP 425.50</w:t>
             </w:r>
           </w:p>
         </w:tc>
@@ -18551,7 +18551,7 @@
           </w:tcPr>
           <w:p>
             <w:r>
-              <w:t>CUP 437.00</w:t>
+              <w:t>CUP 425.50</w:t>
             </w:r>
           </w:p>
         </w:tc>
@@ -18590,7 +18590,7 @@
           </w:tcPr>
           <w:p>
             <w:r>
-              <w:t>CUP 6,555.00</w:t>
+              <w:t>CUP 6,382.50</w:t>
             </w:r>
           </w:p>
         </w:tc>
@@ -18629,7 +18629,7 @@
           </w:tcPr>
           <w:p>
             <w:r>
-              <w:t>CUP 4,370.00</w:t>
+              <w:t>CUP 4,255.00</w:t>
             </w:r>
           </w:p>
         </w:tc>
@@ -18668,7 +18668,7 @@
           </w:tcPr>
           <w:p>
             <w:r>
-              <w:t>CUP 1,092.50</w:t>
+              <w:t>CUP 1,063.75</w:t>
             </w:r>
           </w:p>
         </w:tc>
@@ -18707,7 +18707,7 @@
           </w:tcPr>
           <w:p>
             <w:r>
-              <w:t>CUP 4,370.00</w:t>
+              <w:t>CUP 4,255.00</w:t>
             </w:r>
           </w:p>
         </w:tc>
@@ -18746,7 +18746,7 @@
           </w:tcPr>
           <w:p>
             <w:r>
-              <w:t>CUP 3,059.00</w:t>
+              <w:t>CUP 2,978.50</w:t>
             </w:r>
           </w:p>
         </w:tc>
@@ -18785,7 +18785,7 @@
           </w:tcPr>
           <w:p>
             <w:r>
-              <w:t>CUP 10,925.00</w:t>
+              <w:t>CUP 10,637.50</w:t>
             </w:r>
           </w:p>
         </w:tc>
@@ -18824,7 +18824,7 @@
           </w:tcPr>
           <w:p>
             <w:r>
-              <w:t>CUP 10,925.00</w:t>
+              <w:t>CUP 10,637.50</w:t>
             </w:r>
           </w:p>
         </w:tc>
@@ -18863,7 +18863,7 @@
           </w:tcPr>
           <w:p>
             <w:r>
-              <w:t>CUP 21,850.00</w:t>
+              <w:t>CUP 21,275.00</w:t>
             </w:r>
           </w:p>
         </w:tc>
@@ -18904,7 +18904,7 @@
           </w:tcPr>
           <w:p>
             <w:r>
-              <w:t>CUP 15,295.00</w:t>
+              <w:t>CUP 14,892.50</w:t>
             </w:r>
           </w:p>
         </w:tc>
@@ -18943,7 +18943,7 @@
           </w:tcPr>
           <w:p>
             <w:r>
-              <w:t>CUP 15,295.00</w:t>
+              <w:t>CUP 14,892.50</w:t>
             </w:r>
           </w:p>
         </w:tc>
@@ -18984,7 +18984,7 @@
           </w:tcPr>
           <w:p>
             <w:r>
-              <w:t>CUP 61,180.00</w:t>
+              <w:t>CUP 59,570.00</w:t>
             </w:r>
           </w:p>
         </w:tc>
@@ -19024,7 +19024,7 @@
           </w:tcPr>
           <w:p>
             <w:r>
-              <w:t>CUP 6,555.00</w:t>
+              <w:t>CUP 6,382.50</w:t>
             </w:r>
           </w:p>
         </w:tc>
@@ -19085,7 +19085,7 @@
           </w:tcPr>
           <w:p>
             <w:r>
-              <w:t>CUP 13,110.00</w:t>
+              <w:t>CUP 12,765.00</w:t>
             </w:r>
           </w:p>
         </w:tc>
@@ -19146,7 +19146,7 @@
           </w:tcPr>
           <w:p>
             <w:r>
-              <w:t>CUP 43,700.00</w:t>
+              <w:t>CUP 42,550.00</w:t>
             </w:r>
           </w:p>
         </w:tc>
@@ -19185,7 +19185,7 @@
           </w:tcPr>
           <w:p>
             <w:r>
-              <w:t>CUP 43,700.00</w:t>
+              <w:t>CUP 42,550.00</w:t>
             </w:r>
           </w:p>
         </w:tc>
@@ -19237,7 +19237,7 @@
           </w:tcPr>
           <w:p>
             <w:r>
-              <w:t>CUP 65,550.00</w:t>
+              <w:t>CUP 63,825.00</w:t>
             </w:r>
           </w:p>
         </w:tc>
@@ -19278,7 +19278,7 @@
           </w:tcPr>
           <w:p>
             <w:r>
-              <w:t>CUP 52,440.00</w:t>
+              <w:t>CUP 51,060.00</w:t>
             </w:r>
           </w:p>
         </w:tc>
@@ -19319,7 +19319,7 @@
           </w:tcPr>
           <w:p>
             <w:r>
-              <w:t>CUP 26,220.00</w:t>
+              <w:t>CUP 25,530.00</w:t>
             </w:r>
           </w:p>
         </w:tc>
@@ -19358,7 +19358,7 @@
           </w:tcPr>
           <w:p>
             <w:r>
-              <w:t>CUP 30,590.00</w:t>
+              <w:t>CUP 29,785.00</w:t>
             </w:r>
           </w:p>
         </w:tc>
@@ -19399,7 +19399,7 @@
           </w:tcPr>
           <w:p>
             <w:r>
-              <w:t>CUP 56,810.00</w:t>
+              <w:t>CUP 55,315.00</w:t>
             </w:r>
           </w:p>
         </w:tc>
@@ -19438,7 +19438,7 @@
           </w:tcPr>
           <w:p>
             <w:r>
-              <w:t>CUP 17,480.00</w:t>
+              <w:t>CUP 17,020.00</w:t>
             </w:r>
           </w:p>
         </w:tc>
@@ -19477,7 +19477,7 @@
           </w:tcPr>
           <w:p>
             <w:r>
-              <w:t>CUP 4,370.00</w:t>
+              <w:t>CUP 4,255.00</w:t>
             </w:r>
           </w:p>
         </w:tc>
@@ -19518,7 +19518,7 @@
           </w:tcPr>
           <w:p>
             <w:r>
-              <w:t>CUP 4,370.00</w:t>
+              <w:t>CUP 4,255.00</w:t>
             </w:r>
           </w:p>
         </w:tc>
@@ -19579,7 +19579,7 @@
           </w:tcPr>
           <w:p>
             <w:r>
-              <w:t>CUP 13,110.00</w:t>
+              <w:t>CUP 12,765.00</w:t>
             </w:r>
           </w:p>
         </w:tc>
@@ -19629,7 +19629,7 @@
           </w:tcPr>
           <w:p>
             <w:r>
-              <w:t>CUP 6,555.00</w:t>
+              <w:t>CUP 6,382.50</w:t>
             </w:r>
           </w:p>
         </w:tc>
@@ -19670,7 +19670,7 @@
           </w:tcPr>
           <w:p>
             <w:r>
-              <w:t>CUP 34,960.00</w:t>
+              <w:t>CUP 34,040.00</w:t>
             </w:r>
           </w:p>
         </w:tc>
@@ -19709,7 +19709,7 @@
           </w:tcPr>
           <w:p>
             <w:r>
-              <w:t>CUP 52,440.00</w:t>
+              <w:t>CUP 51,060.00</w:t>
             </w:r>
           </w:p>
         </w:tc>
@@ -19750,7 +19750,7 @@
           </w:tcPr>
           <w:p>
             <w:r>
-              <w:t>CUP 4,370.00</w:t>
+              <w:t>CUP 4,255.00</w:t>
             </w:r>
           </w:p>
         </w:tc>
@@ -19791,7 +19791,7 @@
           </w:tcPr>
           <w:p>
             <w:r>
-              <w:t>CUP 8,740.00</w:t>
+              <w:t>CUP 8,510.00</w:t>
             </w:r>
           </w:p>
         </w:tc>
@@ -19830,7 +19830,7 @@
           </w:tcPr>
           <w:p>
             <w:r>
-              <w:t>CUP 26,220.00</w:t>
+              <w:t>CUP 25,530.00</w:t>
             </w:r>
           </w:p>
         </w:tc>
@@ -19871,7 +19871,7 @@
           </w:tcPr>
           <w:p>
             <w:r>
-              <w:t>CUP 10,925.00</w:t>
+              <w:t>CUP 10,637.50</w:t>
             </w:r>
           </w:p>
         </w:tc>
@@ -19912,7 +19912,7 @@
           </w:tcPr>
           <w:p>
             <w:r>
-              <w:t>CUP 6,555.00</w:t>
+              <w:t>CUP 6,382.50</w:t>
             </w:r>
           </w:p>
         </w:tc>
@@ -19953,7 +19953,7 @@
           </w:tcPr>
           <w:p>
             <w:r>
-              <w:t>CUP 4,370.00</w:t>
+              <w:t>CUP 4,255.00</w:t>
             </w:r>
           </w:p>
         </w:tc>
@@ -19994,7 +19994,7 @@
           </w:tcPr>
           <w:p>
             <w:r>
-              <w:t>CUP 61,180.00</w:t>
+              <w:t>CUP 59,570.00</w:t>
             </w:r>
           </w:p>
         </w:tc>
@@ -20033,7 +20033,7 @@
           </w:tcPr>
           <w:p>
             <w:r>
-              <w:t>CUP 78,660.00</w:t>
+              <w:t>CUP 76,590.00</w:t>
             </w:r>
           </w:p>
         </w:tc>
@@ -20072,7 +20072,7 @@
           </w:tcPr>
           <w:p>
             <w:r>
-              <w:t>CUP 78,660.00</w:t>
+              <w:t>CUP 76,590.00</w:t>
             </w:r>
           </w:p>
         </w:tc>
@@ -20113,7 +20113,7 @@
           </w:tcPr>
           <w:p>
             <w:r>
-              <w:t>CUP 26,220.00</w:t>
+              <w:t>CUP 25,530.00</w:t>
             </w:r>
           </w:p>
         </w:tc>
@@ -20152,7 +20152,7 @@
           </w:tcPr>
           <w:p>
             <w:r>
-              <w:t>CUP 17,480.00</w:t>
+              <w:t>CUP 17,020.00</w:t>
             </w:r>
           </w:p>
         </w:tc>
@@ -20191,7 +20191,7 @@
           </w:tcPr>
           <w:p>
             <w:r>
-              <w:t>CUP 30,590.00</w:t>
+              <w:t>CUP 29,785.00</w:t>
             </w:r>
           </w:p>
         </w:tc>
@@ -20232,7 +20232,7 @@
           </w:tcPr>
           <w:p>
             <w:r>
-              <w:t>CUP 21,850.00</w:t>
+              <w:t>CUP 21,275.00</w:t>
             </w:r>
           </w:p>
         </w:tc>
@@ -20271,7 +20271,7 @@
           </w:tcPr>
           <w:p>
             <w:r>
-              <w:t>CUP 65,550.00</w:t>
+              <w:t>CUP 63,825.00</w:t>
             </w:r>
           </w:p>
         </w:tc>
@@ -20310,7 +20310,7 @@
           </w:tcPr>
           <w:p>
             <w:r>
-              <w:t>CUP 56,810.00</w:t>
+              <w:t>CUP 55,315.00</w:t>
             </w:r>
           </w:p>
         </w:tc>
@@ -20350,7 +20350,7 @@
           </w:tcPr>
           <w:p>
             <w:r>
-              <w:t>CUP 2,185.00</w:t>
+              <w:t>CUP 2,127.50</w:t>
             </w:r>
           </w:p>
         </w:tc>
@@ -20389,7 +20389,7 @@
           </w:tcPr>
           <w:p>
             <w:r>
-              <w:t>CUP 3,059.00</w:t>
+              <w:t>CUP 2,978.50</w:t>
             </w:r>
           </w:p>
         </w:tc>
@@ -20428,7 +20428,7 @@
           </w:tcPr>
           <w:p>
             <w:r>
-              <w:t>CUP 2,185.00</w:t>
+              <w:t>CUP 2,127.50</w:t>
             </w:r>
           </w:p>
         </w:tc>
@@ -20469,7 +20469,7 @@
           </w:tcPr>
           <w:p>
             <w:r>
-              <w:t>CUP 15,295.00</w:t>
+              <w:t>CUP 14,892.50</w:t>
             </w:r>
           </w:p>
         </w:tc>
@@ -20508,7 +20508,7 @@
           </w:tcPr>
           <w:p>
             <w:r>
-              <w:t>CUP 17,480.00</w:t>
+              <w:t>CUP 17,020.00</w:t>
             </w:r>
           </w:p>
         </w:tc>
@@ -20547,7 +20547,7 @@
           </w:tcPr>
           <w:p>
             <w:r>
-              <w:t>CUP 8,740.00</w:t>
+              <w:t>CUP 8,510.00</w:t>
             </w:r>
           </w:p>
         </w:tc>
@@ -20588,7 +20588,7 @@
           </w:tcPr>
           <w:p>
             <w:r>
-              <w:t>CUP 6,555.00</w:t>
+              <w:t>CUP 6,382.50</w:t>
             </w:r>
           </w:p>
         </w:tc>
@@ -20627,7 +20627,7 @@
           </w:tcPr>
           <w:p>
             <w:r>
-              <w:t>CUP 2,185.00</w:t>
+              <w:t>CUP 2,127.50</w:t>
             </w:r>
           </w:p>
         </w:tc>
@@ -20668,7 +20668,7 @@
           </w:tcPr>
           <w:p>
             <w:r>
-              <w:t>CUP 13,110.00</w:t>
+              <w:t>CUP 12,765.00</w:t>
             </w:r>
           </w:p>
         </w:tc>
@@ -20707,7 +20707,7 @@
           </w:tcPr>
           <w:p>
             <w:r>
-              <w:t>CUP 4,370.00</w:t>
+              <w:t>CUP 4,255.00</w:t>
             </w:r>
           </w:p>
         </w:tc>
@@ -20746,7 +20746,7 @@
           </w:tcPr>
           <w:p>
             <w:r>
-              <w:t>CUP 6,555.00</w:t>
+              <w:t>CUP 6,382.50</w:t>
             </w:r>
           </w:p>
         </w:tc>
@@ -20785,7 +20785,7 @@
           </w:tcPr>
           <w:p>
             <w:r>
-              <w:t>CUP 4,370.00</w:t>
+              <w:t>CUP 4,255.00</w:t>
             </w:r>
           </w:p>
         </w:tc>
@@ -20824,7 +20824,7 @@
           </w:tcPr>
           <w:p>
             <w:r>
-              <w:t>CUP 15,295.00</w:t>
+              <w:t>CUP 14,892.50</w:t>
             </w:r>
           </w:p>
         </w:tc>
@@ -20957,7 +20957,7 @@
           </w:tcPr>
           <w:p>
             <w:r>
-              <w:t>CUP 109,250.00</w:t>
+              <w:t>CUP 106,375.00</w:t>
             </w:r>
           </w:p>
         </w:tc>
@@ -20998,7 +20998,7 @@
           </w:tcPr>
           <w:p>
             <w:r>
-              <w:t>CUP 61,180.00</w:t>
+              <w:t>CUP 59,570.00</w:t>
             </w:r>
           </w:p>
         </w:tc>
@@ -21037,7 +21037,7 @@
           </w:tcPr>
           <w:p>
             <w:r>
-              <w:t>CUP 61,180.00</w:t>
+              <w:t>CUP 59,570.00</w:t>
             </w:r>
           </w:p>
         </w:tc>
@@ -21086,7 +21086,7 @@
           </w:tcPr>
           <w:p>
             <w:r>
-              <w:t>CUP 87,400.00</w:t>
+              <w:t>CUP 85,100.00</w:t>
             </w:r>
           </w:p>
         </w:tc>
@@ -21127,7 +21127,7 @@
           </w:tcPr>
           <w:p>
             <w:r>
-              <w:t>CUP 69,920.00</w:t>
+              <w:t>CUP 68,080.00</w:t>
             </w:r>
           </w:p>
         </w:tc>
@@ -21177,7 +21177,7 @@
           </w:tcPr>
           <w:p>
             <w:r>
-              <w:t>CUP 78,660.00</w:t>
+              <w:t>CUP 76,590.00</w:t>
             </w:r>
           </w:p>
         </w:tc>
@@ -21216,7 +21216,7 @@
           </w:tcPr>
           <w:p>
             <w:r>
-              <w:t>CUP 78,660.00</w:t>
+              <w:t>CUP 76,590.00</w:t>
             </w:r>
           </w:p>
         </w:tc>
@@ -21317,7 +21317,7 @@
           </w:tcPr>
           <w:p>
             <w:r>
-              <w:t>CUP 52,440.00</w:t>
+              <w:t>CUP 51,060.00</w:t>
             </w:r>
           </w:p>
         </w:tc>
@@ -21356,7 +21356,7 @@
           </w:tcPr>
           <w:p>
             <w:r>
-              <w:t>CUP 15,295.00</w:t>
+              <w:t>CUP 14,892.50</w:t>
             </w:r>
           </w:p>
         </w:tc>
@@ -21395,7 +21395,7 @@
           </w:tcPr>
           <w:p>
             <w:r>
-              <w:t>CUP 15,295.00</w:t>
+              <w:t>CUP 14,892.50</w:t>
             </w:r>
           </w:p>
         </w:tc>
@@ -21434,7 +21434,7 @@
           </w:tcPr>
           <w:p>
             <w:r>
-              <w:t>CUP 17,480.00</w:t>
+              <w:t>CUP 17,020.00</w:t>
             </w:r>
           </w:p>
         </w:tc>
@@ -21473,7 +21473,7 @@
           </w:tcPr>
           <w:p>
             <w:r>
-              <w:t>CUP 34,960.00</w:t>
+              <w:t>CUP 34,040.00</w:t>
             </w:r>
           </w:p>
         </w:tc>
@@ -21512,7 +21512,7 @@
           </w:tcPr>
           <w:p>
             <w:r>
-              <w:t>CUP 43,700.00</w:t>
+              <w:t>CUP 42,550.00</w:t>
             </w:r>
           </w:p>
         </w:tc>
@@ -21551,7 +21551,7 @@
           </w:tcPr>
           <w:p>
             <w:r>
-              <w:t>CUP 10,925.00</w:t>
+              <w:t>CUP 10,637.50</w:t>
             </w:r>
           </w:p>
         </w:tc>
@@ -21590,7 +21590,7 @@
           </w:tcPr>
           <w:p>
             <w:r>
-              <w:t>CUP 17,480.00</w:t>
+              <w:t>CUP 17,020.00</w:t>
             </w:r>
           </w:p>
         </w:tc>
@@ -21630,7 +21630,7 @@
           </w:tcPr>
           <w:p>
             <w:r>
-              <w:t>CUP 17,480.00</w:t>
+              <w:t>CUP 17,020.00</w:t>
             </w:r>
           </w:p>
         </w:tc>
@@ -21671,7 +21671,7 @@
           </w:tcPr>
           <w:p>
             <w:r>
-              <w:t>CUP 24,035.00</w:t>
+              <w:t>CUP 23,402.50</w:t>
             </w:r>
           </w:p>
         </w:tc>
@@ -21710,7 +21710,7 @@
           </w:tcPr>
           <w:p>
             <w:r>
-              <w:t>CUP 26,220.00</w:t>
+              <w:t>CUP 25,530.00</w:t>
             </w:r>
           </w:p>
         </w:tc>
@@ -21749,7 +21749,7 @@
           </w:tcPr>
           <w:p>
             <w:r>
-              <w:t>CUP 34,960.00</w:t>
+              <w:t>CUP 34,040.00</w:t>
             </w:r>
           </w:p>
         </w:tc>
@@ -21788,7 +21788,7 @@
           </w:tcPr>
           <w:p>
             <w:r>
-              <w:t>CUP 26,220.00</w:t>
+              <w:t>CUP 25,530.00</w:t>
             </w:r>
           </w:p>
         </w:tc>
@@ -21827,7 +21827,7 @@
           </w:tcPr>
           <w:p>
             <w:r>
-              <w:t>CUP 26,220.00</w:t>
+              <w:t>CUP 25,530.00</w:t>
             </w:r>
           </w:p>
         </w:tc>
@@ -21866,7 +21866,7 @@
           </w:tcPr>
           <w:p>
             <w:r>
-              <w:t>CUP 34,960.00</w:t>
+              <w:t>CUP 34,040.00</w:t>
             </w:r>
           </w:p>
         </w:tc>
@@ -21905,7 +21905,7 @@
           </w:tcPr>
           <w:p>
             <w:r>
-              <w:t>CUP 19,665.00</w:t>
+              <w:t>CUP 19,147.50</w:t>
             </w:r>
           </w:p>
         </w:tc>
@@ -21944,7 +21944,7 @@
           </w:tcPr>
           <w:p>
             <w:r>
-              <w:t>CUP 437.00</w:t>
+              <w:t>CUP 425.50</w:t>
             </w:r>
           </w:p>
         </w:tc>
@@ -21983,7 +21983,7 @@
           </w:tcPr>
           <w:p>
             <w:r>
-              <w:t>CUP 437.00</w:t>
+              <w:t>CUP 425.50</w:t>
             </w:r>
           </w:p>
         </w:tc>
@@ -22022,7 +22022,7 @@
           </w:tcPr>
           <w:p>
             <w:r>
-              <w:t>CUP 437.00</w:t>
+              <w:t>CUP 425.50</w:t>
             </w:r>
           </w:p>
         </w:tc>
@@ -22071,7 +22071,7 @@
           </w:tcPr>
           <w:p>
             <w:r>
-              <w:t>CUP 34,960.00</w:t>
+              <w:t>CUP 34,040.00</w:t>
             </w:r>
           </w:p>
         </w:tc>
@@ -22110,7 +22110,7 @@
           </w:tcPr>
           <w:p>
             <w:r>
-              <w:t>CUP 34,960.00</w:t>
+              <w:t>CUP 34,040.00</w:t>
             </w:r>
           </w:p>
         </w:tc>
@@ -22149,7 +22149,7 @@
           </w:tcPr>
           <w:p>
             <w:r>
-              <w:t>CUP 34,960.00</w:t>
+              <w:t>CUP 34,040.00</w:t>
             </w:r>
           </w:p>
         </w:tc>
@@ -22188,7 +22188,7 @@
           </w:tcPr>
           <w:p>
             <w:r>
-              <w:t>CUP 4,370.00</w:t>
+              <w:t>CUP 4,255.00</w:t>
             </w:r>
           </w:p>
         </w:tc>
@@ -22227,7 +22227,7 @@
           </w:tcPr>
           <w:p>
             <w:r>
-              <w:t>CUP 4,370.00</w:t>
+              <w:t>CUP 4,255.00</w:t>
             </w:r>
           </w:p>
         </w:tc>
@@ -22266,7 +22266,7 @@
           </w:tcPr>
           <w:p>
             <w:r>
-              <w:t>CUP 2,185.00</w:t>
+              <w:t>CUP 2,127.50</w:t>
             </w:r>
           </w:p>
         </w:tc>
@@ -22305,7 +22305,7 @@
           </w:tcPr>
           <w:p>
             <w:r>
-              <w:t>CUP 3,059.00</w:t>
+              <w:t>CUP 2,978.50</w:t>
             </w:r>
           </w:p>
         </w:tc>
@@ -22362,7 +22362,7 @@
           </w:tcPr>
           <w:p>
             <w:r>
-              <w:t>CUP 10,925.00</w:t>
+              <w:t>CUP 10,637.50</w:t>
             </w:r>
           </w:p>
         </w:tc>
@@ -22401,7 +22401,7 @@
           </w:tcPr>
           <w:p>
             <w:r>
-              <w:t>CUP 34,960.00</w:t>
+              <w:t>CUP 34,040.00</w:t>
             </w:r>
           </w:p>
         </w:tc>
@@ -22440,7 +22440,7 @@
           </w:tcPr>
           <w:p>
             <w:r>
-              <w:t>CUP 39,330.00</w:t>
+              <w:t>CUP 38,295.00</w:t>
             </w:r>
           </w:p>
         </w:tc>
@@ -22479,7 +22479,7 @@
           </w:tcPr>
           <w:p>
             <w:r>
-              <w:t>CUP 10,925.00</w:t>
+              <w:t>CUP 10,637.50</w:t>
             </w:r>
           </w:p>
         </w:tc>
@@ -22518,7 +22518,7 @@
           </w:tcPr>
           <w:p>
             <w:r>
-              <w:t>CUP 43,700.00</w:t>
+              <w:t>CUP 42,550.00</w:t>
             </w:r>
           </w:p>
         </w:tc>
@@ -22557,7 +22557,7 @@
           </w:tcPr>
           <w:p>
             <w:r>
-              <w:t>CUP 32,775.00</w:t>
+              <w:t>CUP 31,912.50</w:t>
             </w:r>
           </w:p>
         </w:tc>
@@ -22596,7 +22596,7 @@
           </w:tcPr>
           <w:p>
             <w:r>
-              <w:t>CUP 17,480.00</w:t>
+              <w:t>CUP 17,020.00</w:t>
             </w:r>
           </w:p>
         </w:tc>
@@ -22637,7 +22637,7 @@
           </w:tcPr>
           <w:p>
             <w:r>
-              <w:t>CUP 6,555.00</w:t>
+              <w:t>CUP 6,382.50</w:t>
             </w:r>
           </w:p>
         </w:tc>
@@ -22676,7 +22676,7 @@
           </w:tcPr>
           <w:p>
             <w:r>
-              <w:t>CUP 13,110.00</w:t>
+              <w:t>CUP 12,765.00</w:t>
             </w:r>
           </w:p>
         </w:tc>
@@ -22715,7 +22715,7 @@
           </w:tcPr>
           <w:p>
             <w:r>
-              <w:t>CUP 26,220.00</w:t>
+              <w:t>CUP 25,530.00</w:t>
             </w:r>
           </w:p>
         </w:tc>
@@ -22772,7 +22772,7 @@
           </w:tcPr>
           <w:p>
             <w:r>
-              <w:t>CUP 15,295.00</w:t>
+              <w:t>CUP 14,892.50</w:t>
             </w:r>
           </w:p>
         </w:tc>
@@ -22811,7 +22811,7 @@
           </w:tcPr>
           <w:p>
             <w:r>
-              <w:t>CUP 69,920.00</w:t>
+              <w:t>CUP 68,080.00</w:t>
             </w:r>
           </w:p>
         </w:tc>
@@ -22850,7 +22850,7 @@
           </w:tcPr>
           <w:p>
             <w:r>
-              <w:t>CUP 69,920.00</w:t>
+              <w:t>CUP 68,080.00</w:t>
             </w:r>
           </w:p>
         </w:tc>
@@ -22908,7 +22908,7 @@
           </w:tcPr>
           <w:p>
             <w:r>
-              <w:t>CUP 69,920.00</w:t>
+              <w:t>CUP 68,080.00</w:t>
             </w:r>
           </w:p>
         </w:tc>
@@ -22947,7 +22947,7 @@
           </w:tcPr>
           <w:p>
             <w:r>
-              <w:t>CUP 69,920.00</w:t>
+              <w:t>CUP 68,080.00</w:t>
             </w:r>
           </w:p>
         </w:tc>
@@ -23008,7 +23008,7 @@
           </w:tcPr>
           <w:p>
             <w:r>
-              <w:t>CUP 13,110.00</w:t>
+              <w:t>CUP 12,765.00</w:t>
             </w:r>
           </w:p>
         </w:tc>
@@ -23047,7 +23047,7 @@
           </w:tcPr>
           <w:p>
             <w:r>
-              <w:t>CUP 6,555.00</w:t>
+              <w:t>CUP 6,382.50</w:t>
             </w:r>
           </w:p>
         </w:tc>
@@ -23086,7 +23086,7 @@
           </w:tcPr>
           <w:p>
             <w:r>
-              <w:t>CUP 8,740.00</w:t>
+              <w:t>CUP 8,510.00</w:t>
             </w:r>
           </w:p>
         </w:tc>
@@ -23125,7 +23125,7 @@
           </w:tcPr>
           <w:p>
             <w:r>
-              <w:t>CUP 17,480.00</w:t>
+              <w:t>CUP 17,020.00</w:t>
             </w:r>
           </w:p>
         </w:tc>
@@ -23164,7 +23164,7 @@
           </w:tcPr>
           <w:p>
             <w:r>
-              <w:t>CUP 17,480.00</w:t>
+              <w:t>CUP 17,020.00</w:t>
             </w:r>
           </w:p>
         </w:tc>
@@ -23203,7 +23203,7 @@
           </w:tcPr>
           <w:p>
             <w:r>
-              <w:t>CUP 65,550.00</w:t>
+              <w:t>CUP 63,825.00</w:t>
             </w:r>
           </w:p>
         </w:tc>
@@ -23242,7 +23242,7 @@
           </w:tcPr>
           <w:p>
             <w:r>
-              <w:t>CUP 87,400.00</w:t>
+              <w:t>CUP 85,100.00</w:t>
             </w:r>
           </w:p>
         </w:tc>
@@ -23281,7 +23281,7 @@
           </w:tcPr>
           <w:p>
             <w:r>
-              <w:t>CUP 21,850.00</w:t>
+              <w:t>CUP 21,275.00</w:t>
             </w:r>
           </w:p>
         </w:tc>
@@ -23320,7 +23320,7 @@
           </w:tcPr>
           <w:p>
             <w:r>
-              <w:t>CUP 43,700.00</w:t>
+              <w:t>CUP 42,550.00</w:t>
             </w:r>
           </w:p>
         </w:tc>
@@ -23359,7 +23359,7 @@
           </w:tcPr>
           <w:p>
             <w:r>
-              <w:t>CUP 43,700.00</w:t>
+              <w:t>CUP 42,550.00</w:t>
             </w:r>
           </w:p>
         </w:tc>
@@ -23398,7 +23398,7 @@
           </w:tcPr>
           <w:p>
             <w:r>
-              <w:t>CUP 69,920.00</w:t>
+              <w:t>CUP 68,080.00</w:t>
             </w:r>
           </w:p>
         </w:tc>
@@ -23437,7 +23437,7 @@
           </w:tcPr>
           <w:p>
             <w:r>
-              <w:t>CUP 69,920.00</w:t>
+              <w:t>CUP 68,080.00</w:t>
             </w:r>
           </w:p>
         </w:tc>
@@ -23476,7 +23476,7 @@
           </w:tcPr>
           <w:p>
             <w:r>
-              <w:t>CUP 109,250.00</w:t>
+              <w:t>CUP 106,375.00</w:t>
             </w:r>
           </w:p>
         </w:tc>
@@ -23515,7 +23515,7 @@
           </w:tcPr>
           <w:p>
             <w:r>
-              <w:t>CUP 109,250.00</w:t>
+              <w:t>CUP 106,375.00</w:t>
             </w:r>
           </w:p>
         </w:tc>
@@ -23554,7 +23554,7 @@
           </w:tcPr>
           <w:p>
             <w:r>
-              <w:t>CUP 100,510.00</w:t>
+              <w:t>CUP 97,865.00</w:t>
             </w:r>
           </w:p>
         </w:tc>
@@ -23593,7 +23593,7 @@
           </w:tcPr>
           <w:p>
             <w:r>
-              <w:t>CUP 109,250.00</w:t>
+              <w:t>CUP 106,375.00</w:t>
             </w:r>
           </w:p>
         </w:tc>
@@ -23632,7 +23632,7 @@
           </w:tcPr>
           <w:p>
             <w:r>
-              <w:t>CUP 109,250.00</w:t>
+              <w:t>CUP 106,375.00</w:t>
             </w:r>
           </w:p>
         </w:tc>
@@ -23671,7 +23671,7 @@
           </w:tcPr>
           <w:p>
             <w:r>
-              <w:t>CUP 109,250.00</w:t>
+              <w:t>CUP 106,375.00</w:t>
             </w:r>
           </w:p>
         </w:tc>
@@ -23710,7 +23710,7 @@
           </w:tcPr>
           <w:p>
             <w:r>
-              <w:t>CUP 65,550.00</w:t>
+              <w:t>CUP 63,825.00</w:t>
             </w:r>
           </w:p>
         </w:tc>
@@ -23749,7 +23749,7 @@
           </w:tcPr>
           <w:p>
             <w:r>
-              <w:t>CUP 87,400.00</w:t>
+              <w:t>CUP 85,100.00</w:t>
             </w:r>
           </w:p>
         </w:tc>
@@ -23788,7 +23788,7 @@
           </w:tcPr>
           <w:p>
             <w:r>
-              <w:t>CUP 96,140.00</w:t>
+              <w:t>CUP 93,610.00</w:t>
             </w:r>
           </w:p>
         </w:tc>
@@ -23827,7 +23827,7 @@
           </w:tcPr>
           <w:p>
             <w:r>
-              <w:t>CUP 96,140.00</w:t>
+              <w:t>CUP 93,610.00</w:t>
             </w:r>
           </w:p>
         </w:tc>
@@ -23866,7 +23866,7 @@
           </w:tcPr>
           <w:p>
             <w:r>
-              <w:t>CUP 96,140.00</w:t>
+              <w:t>CUP 93,610.00</w:t>
             </w:r>
           </w:p>
         </w:tc>
@@ -23905,7 +23905,7 @@
           </w:tcPr>
           <w:p>
             <w:r>
-              <w:t>CUP 30,590.00</w:t>
+              <w:t>CUP 29,785.00</w:t>
             </w:r>
           </w:p>
         </w:tc>
@@ -23944,7 +23944,7 @@
           </w:tcPr>
           <w:p>
             <w:r>
-              <w:t>CUP 30,590.00</w:t>
+              <w:t>CUP 29,785.00</w:t>
             </w:r>
           </w:p>
         </w:tc>
@@ -23983,7 +23983,7 @@
           </w:tcPr>
           <w:p>
             <w:r>
-              <w:t>CUP 61,180.00</w:t>
+              <w:t>CUP 59,570.00</w:t>
             </w:r>
           </w:p>
         </w:tc>
@@ -24022,7 +24022,7 @@
           </w:tcPr>
           <w:p>
             <w:r>
-              <w:t>CUP 61,180.00</w:t>
+              <w:t>CUP 59,570.00</w:t>
             </w:r>
           </w:p>
         </w:tc>
@@ -24061,7 +24061,7 @@
           </w:tcPr>
           <w:p>
             <w:r>
-              <w:t>CUP 78,660.00</w:t>
+              <w:t>CUP 76,590.00</w:t>
             </w:r>
           </w:p>
         </w:tc>
@@ -24100,7 +24100,7 @@
           </w:tcPr>
           <w:p>
             <w:r>
-              <w:t>CUP 21,850.00</w:t>
+              <w:t>CUP 21,275.00</w:t>
             </w:r>
           </w:p>
         </w:tc>
@@ -24140,7 +24140,7 @@
           </w:tcPr>
           <w:p>
             <w:r>
-              <w:t>CUP 26,220.00</w:t>
+              <w:t>CUP 25,530.00</w:t>
             </w:r>
           </w:p>
         </w:tc>
@@ -24179,7 +24179,7 @@
           </w:tcPr>
           <w:p>
             <w:r>
-              <w:t>CUP 26,220.00</w:t>
+              <w:t>CUP 25,530.00</w:t>
             </w:r>
           </w:p>
         </w:tc>
@@ -24218,7 +24218,7 @@
           </w:tcPr>
           <w:p>
             <w:r>
-              <w:t>CUP 52,440.00</w:t>
+              <w:t>CUP 51,060.00</w:t>
             </w:r>
           </w:p>
         </w:tc>
@@ -24257,7 +24257,7 @@
           </w:tcPr>
           <w:p>
             <w:r>
-              <w:t>CUP 65,550.00</w:t>
+              <w:t>CUP 63,825.00</w:t>
             </w:r>
           </w:p>
         </w:tc>
@@ -24296,7 +24296,7 @@
           </w:tcPr>
           <w:p>
             <w:r>
-              <w:t>CUP 4,370.00</w:t>
+              <w:t>CUP 4,255.00</w:t>
             </w:r>
           </w:p>
         </w:tc>
@@ -24335,7 +24335,7 @@
           </w:tcPr>
           <w:p>
             <w:r>
-              <w:t>CUP 4,370.00</w:t>
+              <w:t>CUP 4,255.00</w:t>
             </w:r>
           </w:p>
         </w:tc>
@@ -24374,7 +24374,7 @@
           </w:tcPr>
           <w:p>
             <w:r>
-              <w:t>CUP 6,555.00</w:t>
+              <w:t>CUP 6,382.50</w:t>
             </w:r>
           </w:p>
         </w:tc>
@@ -24413,7 +24413,7 @@
           </w:tcPr>
           <w:p>
             <w:r>
-              <w:t>CUP 4,370.00</w:t>
+              <w:t>CUP 4,255.00</w:t>
             </w:r>
           </w:p>
         </w:tc>
@@ -24452,7 +24452,7 @@
           </w:tcPr>
           <w:p>
             <w:r>
-              <w:t>CUP 4,370.00</w:t>
+              <w:t>CUP 4,255.00</w:t>
             </w:r>
           </w:p>
         </w:tc>
@@ -24491,7 +24491,7 @@
           </w:tcPr>
           <w:p>
             <w:r>
-              <w:t>CUP 6,555.00</w:t>
+              <w:t>CUP 6,382.50</w:t>
             </w:r>
           </w:p>
         </w:tc>
@@ -24530,7 +24530,7 @@
           </w:tcPr>
           <w:p>
             <w:r>
-              <w:t>CUP 34,960.00</w:t>
+              <w:t>CUP 34,040.00</w:t>
             </w:r>
           </w:p>
         </w:tc>
@@ -24569,7 +24569,7 @@
           </w:tcPr>
           <w:p>
             <w:r>
-              <w:t>CUP 34,960.00</w:t>
+              <w:t>CUP 34,040.00</w:t>
             </w:r>
           </w:p>
         </w:tc>
@@ -24608,7 +24608,7 @@
           </w:tcPr>
           <w:p>
             <w:r>
-              <w:t>CUP 10,925.00</w:t>
+              <w:t>CUP 10,637.50</w:t>
             </w:r>
           </w:p>
         </w:tc>
@@ -24647,7 +24647,7 @@
           </w:tcPr>
           <w:p>
             <w:r>
-              <w:t>CUP 10,925.00</w:t>
+              <w:t>CUP 10,637.50</w:t>
             </w:r>
           </w:p>
         </w:tc>
@@ -24688,7 +24688,7 @@
           </w:tcPr>
           <w:p>
             <w:r>
-              <w:t>CUP 8,740.00</w:t>
+              <w:t>CUP 8,510.00</w:t>
             </w:r>
           </w:p>
         </w:tc>
@@ -24727,7 +24727,7 @@
           </w:tcPr>
           <w:p>
             <w:r>
-              <w:t>CUP 8,740.00</w:t>
+              <w:t>CUP 8,510.00</w:t>
             </w:r>
           </w:p>
         </w:tc>
@@ -24766,7 +24766,7 @@
           </w:tcPr>
           <w:p>
             <w:r>
-              <w:t>CUP 4,370.00</w:t>
+              <w:t>CUP 4,255.00</w:t>
             </w:r>
           </w:p>
         </w:tc>
@@ -24807,7 +24807,7 @@
           </w:tcPr>
           <w:p>
             <w:r>
-              <w:t>CUP 26,220.00</w:t>
+              <w:t>CUP 25,530.00</w:t>
             </w:r>
           </w:p>
         </w:tc>
@@ -24846,7 +24846,7 @@
           </w:tcPr>
           <w:p>
             <w:r>
-              <w:t>CUP 26,220.00</w:t>
+              <w:t>CUP 25,530.00</w:t>
             </w:r>
           </w:p>
         </w:tc>
@@ -24885,7 +24885,7 @@
           </w:tcPr>
           <w:p>
             <w:r>
-              <w:t>CUP 8,740.00</w:t>
+              <w:t>CUP 8,510.00</w:t>
             </w:r>
           </w:p>
         </w:tc>
@@ -24924,7 +24924,7 @@
           </w:tcPr>
           <w:p>
             <w:r>
-              <w:t>CUP 6,555.00</w:t>
+              <w:t>CUP 6,382.50</w:t>
             </w:r>
           </w:p>
         </w:tc>
@@ -24963,7 +24963,7 @@
           </w:tcPr>
           <w:p>
             <w:r>
-              <w:t>CUP 6,555.00</w:t>
+              <w:t>CUP 6,382.50</w:t>
             </w:r>
           </w:p>
         </w:tc>
@@ -25020,7 +25020,7 @@
           </w:tcPr>
           <w:p>
             <w:r>
-              <w:t>CUP 10,925.00</w:t>
+              <w:t>CUP 10,637.50</w:t>
             </w:r>
           </w:p>
         </w:tc>
@@ -25059,7 +25059,7 @@
           </w:tcPr>
           <w:p>
             <w:r>
-              <w:t>CUP 4,370.00</w:t>
+              <w:t>CUP 4,255.00</w:t>
             </w:r>
           </w:p>
         </w:tc>
@@ -25116,7 +25116,7 @@
           </w:tcPr>
           <w:p>
             <w:r>
-              <w:t>CUP 6,555.00</w:t>
+              <w:t>CUP 6,382.50</w:t>
             </w:r>
           </w:p>
         </w:tc>
@@ -25155,7 +25155,7 @@
           </w:tcPr>
           <w:p>
             <w:r>
-              <w:t>CUP 6,555.00</w:t>
+              <w:t>CUP 6,382.50</w:t>
             </w:r>
           </w:p>
         </w:tc>
@@ -25194,7 +25194,7 @@
           </w:tcPr>
           <w:p>
             <w:r>
-              <w:t>CUP 4,370.00</w:t>
+              <w:t>CUP 4,255.00</w:t>
             </w:r>
           </w:p>
         </w:tc>
@@ -25233,7 +25233,7 @@
           </w:tcPr>
           <w:p>
             <w:r>
-              <w:t>CUP 6,555.00</w:t>
+              <w:t>CUP 6,382.50</w:t>
             </w:r>
           </w:p>
         </w:tc>
@@ -25272,7 +25272,7 @@
           </w:tcPr>
           <w:p>
             <w:r>
-              <w:t>CUP 6,555.00</w:t>
+              <w:t>CUP 6,382.50</w:t>
             </w:r>
           </w:p>
         </w:tc>
@@ -25311,7 +25311,7 @@
           </w:tcPr>
           <w:p>
             <w:r>
-              <w:t>CUP 6,555.00</w:t>
+              <w:t>CUP 6,382.50</w:t>
             </w:r>
           </w:p>
         </w:tc>
@@ -25350,7 +25350,7 @@
           </w:tcPr>
           <w:p>
             <w:r>
-              <w:t>CUP 109,250.00</w:t>
+              <w:t>CUP 106,375.00</w:t>
             </w:r>
           </w:p>
         </w:tc>
@@ -25392,7 +25392,7 @@
           </w:tcPr>
           <w:p>
             <w:r>
-              <w:t>CUP 61,180.00</w:t>
+              <w:t>CUP 59,570.00</w:t>
             </w:r>
           </w:p>
         </w:tc>
@@ -25431,7 +25431,7 @@
           </w:tcPr>
           <w:p>
             <w:r>
-              <w:t>CUP 65,550.00</w:t>
+              <w:t>CUP 63,825.00</w:t>
             </w:r>
           </w:p>
         </w:tc>
@@ -25470,7 +25470,7 @@
           </w:tcPr>
           <w:p>
             <w:r>
-              <w:t>CUP 65,550.00</w:t>
+              <w:t>CUP 63,825.00</w:t>
             </w:r>
           </w:p>
         </w:tc>
@@ -25509,7 +25509,7 @@
           </w:tcPr>
           <w:p>
             <w:r>
-              <w:t>CUP 61,180.00</w:t>
+              <w:t>CUP 59,570.00</w:t>
             </w:r>
           </w:p>
         </w:tc>
@@ -25548,7 +25548,7 @@
           </w:tcPr>
           <w:p>
             <w:r>
-              <w:t>CUP 52,440.00</w:t>
+              <w:t>CUP 51,060.00</w:t>
             </w:r>
           </w:p>
         </w:tc>
@@ -25587,7 +25587,7 @@
           </w:tcPr>
           <w:p>
             <w:r>
-              <w:t>CUP 87,400.00</w:t>
+              <w:t>CUP 85,100.00</w:t>
             </w:r>
           </w:p>
         </w:tc>
@@ -25626,7 +25626,7 @@
           </w:tcPr>
           <w:p>
             <w:r>
-              <w:t>CUP 100,510.00</w:t>
+              <w:t>CUP 97,865.00</w:t>
             </w:r>
           </w:p>
         </w:tc>
@@ -25665,7 +25665,7 @@
           </w:tcPr>
           <w:p>
             <w:r>
-              <w:t>CUP 152,950.00</w:t>
+              <w:t>CUP 148,925.00</w:t>
             </w:r>
           </w:p>
         </w:tc>
@@ -25706,7 +25706,7 @@
           </w:tcPr>
           <w:p>
             <w:r>
-              <w:t>CUP 78,660.00</w:t>
+              <w:t>CUP 76,590.00</w:t>
             </w:r>
           </w:p>
         </w:tc>
@@ -25745,7 +25745,7 @@
           </w:tcPr>
           <w:p>
             <w:r>
-              <w:t>CUP 78,660.00</w:t>
+              <w:t>CUP 76,590.00</w:t>
             </w:r>
           </w:p>
         </w:tc>
@@ -25784,7 +25784,7 @@
           </w:tcPr>
           <w:p>
             <w:r>
-              <w:t>CUP 15,295.00</w:t>
+              <w:t>CUP 14,892.50</w:t>
             </w:r>
           </w:p>
         </w:tc>
@@ -25823,7 +25823,7 @@
           </w:tcPr>
           <w:p>
             <w:r>
-              <w:t>CUP 15,295.00</w:t>
+              <w:t>CUP 14,892.50</w:t>
             </w:r>
           </w:p>
         </w:tc>
@@ -25862,7 +25862,7 @@
           </w:tcPr>
           <w:p>
             <w:r>
-              <w:t>CUP 17,480.00</w:t>
+              <w:t>CUP 17,020.00</w:t>
             </w:r>
           </w:p>
         </w:tc>
@@ -25901,7 +25901,7 @@
           </w:tcPr>
           <w:p>
             <w:r>
-              <w:t>CUP 30,590.00</w:t>
+              <w:t>CUP 29,785.00</w:t>
             </w:r>
           </w:p>
         </w:tc>
@@ -25942,7 +25942,7 @@
           </w:tcPr>
           <w:p>
             <w:r>
-              <w:t>CUP 26,220.00</w:t>
+              <w:t>CUP 25,530.00</w:t>
             </w:r>
           </w:p>
         </w:tc>
@@ -25981,7 +25981,7 @@
           </w:tcPr>
           <w:p>
             <w:r>
-              <w:t>CUP 19,665.00</w:t>
+              <w:t>CUP 19,147.50</w:t>
             </w:r>
           </w:p>
         </w:tc>
@@ -26020,7 +26020,7 @@
           </w:tcPr>
           <w:p>
             <w:r>
-              <w:t>CUP 10,925.00</w:t>
+              <w:t>CUP 10,637.50</w:t>
             </w:r>
           </w:p>
         </w:tc>
@@ -26059,7 +26059,7 @@
           </w:tcPr>
           <w:p>
             <w:r>
-              <w:t>CUP 19,665.00</w:t>
+              <w:t>CUP 19,147.50</w:t>
             </w:r>
           </w:p>
         </w:tc>
@@ -26098,7 +26098,7 @@
           </w:tcPr>
           <w:p>
             <w:r>
-              <w:t>CUP 65,550.00</w:t>
+              <w:t>CUP 63,825.00</w:t>
             </w:r>
           </w:p>
         </w:tc>
@@ -26137,7 +26137,7 @@
           </w:tcPr>
           <w:p>
             <w:r>
-              <w:t>CUP 69,920.00</w:t>
+              <w:t>CUP 68,080.00</w:t>
             </w:r>
           </w:p>
         </w:tc>
@@ -26176,7 +26176,7 @@
           </w:tcPr>
           <w:p>
             <w:r>
-              <w:t>CUP 65,550.00</w:t>
+              <w:t>CUP 63,825.00</w:t>
             </w:r>
           </w:p>
         </w:tc>
@@ -26215,7 +26215,7 @@
           </w:tcPr>
           <w:p>
             <w:r>
-              <w:t>CUP 87,400.00</w:t>
+              <w:t>CUP 85,100.00</w:t>
             </w:r>
           </w:p>
         </w:tc>
@@ -26254,7 +26254,7 @@
           </w:tcPr>
           <w:p>
             <w:r>
-              <w:t>CUP 61,180.00</w:t>
+              <w:t>CUP 59,570.00</w:t>
             </w:r>
           </w:p>
         </w:tc>
@@ -26293,7 +26293,7 @@
           </w:tcPr>
           <w:p>
             <w:r>
-              <w:t>CUP 56,810.00</w:t>
+              <w:t>CUP 55,315.00</w:t>
             </w:r>
           </w:p>
         </w:tc>
@@ -26332,7 +26332,7 @@
           </w:tcPr>
           <w:p>
             <w:r>
-              <w:t>CUP 34,960.00</w:t>
+              <w:t>CUP 34,040.00</w:t>
             </w:r>
           </w:p>
         </w:tc>
@@ -26371,7 +26371,7 @@
           </w:tcPr>
           <w:p>
             <w:r>
-              <w:t>CUP 43,700.00</w:t>
+              <w:t>CUP 42,550.00</w:t>
             </w:r>
           </w:p>
         </w:tc>
@@ -26410,7 +26410,7 @@
           </w:tcPr>
           <w:p>
             <w:r>
-              <w:t>CUP 43,700.00</w:t>
+              <w:t>CUP 42,550.00</w:t>
             </w:r>
           </w:p>
         </w:tc>
@@ -26449,7 +26449,7 @@
           </w:tcPr>
           <w:p>
             <w:r>
-              <w:t>CUP 52,440.00</w:t>
+              <w:t>CUP 51,060.00</w:t>
             </w:r>
           </w:p>
         </w:tc>
@@ -26488,7 +26488,7 @@
           </w:tcPr>
           <w:p>
             <w:r>
-              <w:t>CUP 43,700.00</w:t>
+              <w:t>CUP 42,550.00</w:t>
             </w:r>
           </w:p>
         </w:tc>
@@ -26527,7 +26527,7 @@
           </w:tcPr>
           <w:p>
             <w:r>
-              <w:t>CUP 52,440.00</w:t>
+              <w:t>CUP 51,060.00</w:t>
             </w:r>
           </w:p>
         </w:tc>
@@ -26566,7 +26566,7 @@
           </w:tcPr>
           <w:p>
             <w:r>
-              <w:t>CUP 78,660.00</w:t>
+              <w:t>CUP 76,590.00</w:t>
             </w:r>
           </w:p>
         </w:tc>
@@ -26606,7 +26606,7 @@
           </w:tcPr>
           <w:p>
             <w:r>
-              <w:t>CUP 2,185.00</w:t>
+              <w:t>CUP 2,127.50</w:t>
             </w:r>
           </w:p>
         </w:tc>
@@ -26645,7 +26645,7 @@
           </w:tcPr>
           <w:p>
             <w:r>
-              <w:t>CUP 3,059.00</w:t>
+              <w:t>CUP 2,978.50</w:t>
             </w:r>
           </w:p>
         </w:tc>
@@ -26684,7 +26684,7 @@
           </w:tcPr>
           <w:p>
             <w:r>
-              <w:t>CUP 3,496.00</w:t>
+              <w:t>CUP 3,404.00</w:t>
             </w:r>
           </w:p>
         </w:tc>
@@ -26723,7 +26723,7 @@
           </w:tcPr>
           <w:p>
             <w:r>
-              <w:t>CUP 2,185.00</w:t>
+              <w:t>CUP 2,127.50</w:t>
             </w:r>
           </w:p>
         </w:tc>
@@ -26762,7 +26762,7 @@
           </w:tcPr>
           <w:p>
             <w:r>
-              <w:t>CUP 109,250.00</w:t>
+              <w:t>CUP 106,375.00</w:t>
             </w:r>
           </w:p>
         </w:tc>
@@ -26801,7 +26801,7 @@
           </w:tcPr>
           <w:p>
             <w:r>
-              <w:t>CUP 87,400.00</w:t>
+              <w:t>CUP 85,100.00</w:t>
             </w:r>
           </w:p>
         </w:tc>
@@ -26840,7 +26840,7 @@
           </w:tcPr>
           <w:p>
             <w:r>
-              <w:t>CUP 87,400.00</w:t>
+              <w:t>CUP 85,100.00</w:t>
             </w:r>
           </w:p>
         </w:tc>
@@ -26879,7 +26879,7 @@
           </w:tcPr>
           <w:p>
             <w:r>
-              <w:t>CUP 65,550.00</w:t>
+              <w:t>CUP 63,825.00</w:t>
             </w:r>
           </w:p>
         </w:tc>
@@ -26918,7 +26918,7 @@
           </w:tcPr>
           <w:p>
             <w:r>
-              <w:t>CUP 65,550.00</w:t>
+              <w:t>CUP 63,825.00</w:t>
             </w:r>
           </w:p>
         </w:tc>
@@ -26957,7 +26957,7 @@
           </w:tcPr>
           <w:p>
             <w:r>
-              <w:t>CUP 78,660.00</w:t>
+              <w:t>CUP 76,590.00</w:t>
             </w:r>
           </w:p>
         </w:tc>
@@ -26996,7 +26996,7 @@
           </w:tcPr>
           <w:p>
             <w:r>
-              <w:t>CUP 78,660.00</w:t>
+              <w:t>CUP 76,590.00</w:t>
             </w:r>
           </w:p>
         </w:tc>
@@ -27037,7 +27037,7 @@
           </w:tcPr>
           <w:p>
             <w:r>
-              <w:t>CUP 15,295.00</w:t>
+              <w:t>CUP 14,892.50</w:t>
             </w:r>
           </w:p>
         </w:tc>
@@ -27076,7 +27076,7 @@
           </w:tcPr>
           <w:p>
             <w:r>
-              <w:t>CUP 15,295.00</w:t>
+              <w:t>CUP 14,892.50</w:t>
             </w:r>
           </w:p>
         </w:tc>
@@ -27115,7 +27115,7 @@
           </w:tcPr>
           <w:p>
             <w:r>
-              <w:t>CUP 13,110.00</w:t>
+              <w:t>CUP 12,765.00</w:t>
             </w:r>
           </w:p>
         </w:tc>
@@ -27154,7 +27154,7 @@
           </w:tcPr>
           <w:p>
             <w:r>
-              <w:t>CUP 17,480.00</w:t>
+              <w:t>CUP 17,020.00</w:t>
             </w:r>
           </w:p>
         </w:tc>
@@ -27193,7 +27193,7 @@
           </w:tcPr>
           <w:p>
             <w:r>
-              <w:t>CUP 13,110.00</w:t>
+              <w:t>CUP 12,765.00</w:t>
             </w:r>
           </w:p>
         </w:tc>
@@ -27232,7 +27232,7 @@
           </w:tcPr>
           <w:p>
             <w:r>
-              <w:t>CUP 17,480.00</w:t>
+              <w:t>CUP 17,020.00</w:t>
             </w:r>
           </w:p>
         </w:tc>
@@ -27271,7 +27271,7 @@
           </w:tcPr>
           <w:p>
             <w:r>
-              <w:t>CUP 17,480.00</w:t>
+              <w:t>CUP 17,020.00</w:t>
             </w:r>
           </w:p>
         </w:tc>
@@ -27310,7 +27310,7 @@
           </w:tcPr>
           <w:p>
             <w:r>
-              <w:t>CUP 17,480.00</w:t>
+              <w:t>CUP 17,020.00</w:t>
             </w:r>
           </w:p>
         </w:tc>
@@ -27349,7 +27349,7 @@
           </w:tcPr>
           <w:p>
             <w:r>
-              <w:t>CUP 17,480.00</w:t>
+              <w:t>CUP 17,020.00</w:t>
             </w:r>
           </w:p>
         </w:tc>
@@ -27388,7 +27388,7 @@
           </w:tcPr>
           <w:p>
             <w:r>
-              <w:t>CUP 8,740.00</w:t>
+              <w:t>CUP 8,510.00</w:t>
             </w:r>
           </w:p>
         </w:tc>
@@ -27427,7 +27427,7 @@
           </w:tcPr>
           <w:p>
             <w:r>
-              <w:t>CUP 8,740.00</w:t>
+              <w:t>CUP 8,510.00</w:t>
             </w:r>
           </w:p>
         </w:tc>
@@ -27466,7 +27466,7 @@
           </w:tcPr>
           <w:p>
             <w:r>
-              <w:t>CUP 30,590.00</w:t>
+              <w:t>CUP 29,785.00</w:t>
             </w:r>
           </w:p>
         </w:tc>
@@ -27507,7 +27507,7 @@
           </w:tcPr>
           <w:p>
             <w:r>
-              <w:t>CUP 13,110.00</w:t>
+              <w:t>CUP 12,765.00</w:t>
             </w:r>
           </w:p>
         </w:tc>
@@ -27546,7 +27546,7 @@
           </w:tcPr>
           <w:p>
             <w:r>
-              <w:t>CUP 4,370.00</w:t>
+              <w:t>CUP 4,255.00</w:t>
             </w:r>
           </w:p>
         </w:tc>
@@ -27585,7 +27585,7 @@
           </w:tcPr>
           <w:p>
             <w:r>
-              <w:t>CUP 4,370.00</w:t>
+              <w:t>CUP 4,255.00</w:t>
             </w:r>
           </w:p>
         </w:tc>
@@ -27624,7 +27624,7 @@
           </w:tcPr>
           <w:p>
             <w:r>
-              <w:t>CUP 26,220.00</w:t>
+              <w:t>CUP 25,530.00</w:t>
             </w:r>
           </w:p>
         </w:tc>
@@ -27663,7 +27663,7 @@
           </w:tcPr>
           <w:p>
             <w:r>
-              <w:t>CUP 15,295.00</w:t>
+              <w:t>CUP 14,892.50</w:t>
             </w:r>
           </w:p>
         </w:tc>
@@ -27702,7 +27702,7 @@
           </w:tcPr>
           <w:p>
             <w:r>
-              <w:t>CUP 17,480.00</w:t>
+              <w:t>CUP 17,020.00</w:t>
             </w:r>
           </w:p>
         </w:tc>
@@ -27883,7 +27883,7 @@
               <w:spacing w:after="0"/>
             </w:pPr>
             <w:r>
-              <w:t>CUP 5,244.00</w:t>
+              <w:t>CUP 5,106.00</w:t>
             </w:r>
           </w:p>
         </w:tc>
@@ -27941,7 +27941,7 @@
               <w:spacing w:after="0"/>
             </w:pPr>
             <w:r>
-              <w:t>CUP 21,850.00</w:t>
+              <w:t>CUP 21,275.00</w:t>
             </w:r>
           </w:p>
         </w:tc>
@@ -27999,7 +27999,7 @@
               <w:spacing w:after="0"/>
             </w:pPr>
             <w:r>
-              <w:t>CUP 5,244.00</w:t>
+              <w:t>CUP 5,106.00</w:t>
             </w:r>
           </w:p>
         </w:tc>
@@ -28057,7 +28057,7 @@
               <w:spacing w:after="0"/>
             </w:pPr>
             <w:r>
-              <w:t>CUP 21,850.00</w:t>
+              <w:t>CUP 21,275.00</w:t>
             </w:r>
           </w:p>
         </w:tc>
@@ -28115,7 +28115,7 @@
               <w:spacing w:after="0"/>
             </w:pPr>
             <w:r>
-              <w:t>CUP 21,850.00</w:t>
+              <w:t>CUP 21,275.00</w:t>
             </w:r>
           </w:p>
         </w:tc>
@@ -28173,7 +28173,7 @@
               <w:spacing w:after="0"/>
             </w:pPr>
             <w:r>
-              <w:t>CUP 30,590.00</w:t>
+              <w:t>CUP 29,785.00</w:t>
             </w:r>
           </w:p>
         </w:tc>
@@ -28231,7 +28231,7 @@
               <w:spacing w:after="0"/>
             </w:pPr>
             <w:r>
-              <w:t>CUP 21,850.00</w:t>
+              <w:t>CUP 21,275.00</w:t>
             </w:r>
           </w:p>
         </w:tc>
@@ -28289,7 +28289,7 @@
               <w:spacing w:after="0"/>
             </w:pPr>
             <w:r>
-              <w:t>CUP 6,555.00</w:t>
+              <w:t>CUP 6,382.50</w:t>
             </w:r>
           </w:p>
         </w:tc>
@@ -28347,7 +28347,7 @@
               <w:spacing w:after="0"/>
             </w:pPr>
             <w:r>
-              <w:t>CUP 5,244.00</w:t>
+              <w:t>CUP 5,106.00</w:t>
             </w:r>
           </w:p>
         </w:tc>
@@ -28405,7 +28405,7 @@
               <w:spacing w:after="0"/>
             </w:pPr>
             <w:r>
-              <w:t>CUP 5,244.00</w:t>
+              <w:t>CUP 5,106.00</w:t>
             </w:r>
           </w:p>
         </w:tc>
@@ -28463,7 +28463,7 @@
               <w:spacing w:after="0"/>
             </w:pPr>
             <w:r>
-              <w:t>CUP 34,960.00</w:t>
+              <w:t>CUP 34,040.00</w:t>
             </w:r>
           </w:p>
         </w:tc>
@@ -28521,7 +28521,7 @@
               <w:spacing w:after="0"/>
             </w:pPr>
             <w:r>
-              <w:t>CUP 43,700.00</w:t>
+              <w:t>CUP 42,550.00</w:t>
             </w:r>
           </w:p>
         </w:tc>
@@ -28579,7 +28579,7 @@
               <w:spacing w:after="0"/>
             </w:pPr>
             <w:r>
-              <w:t>CUP 437.00</w:t>
+              <w:t>CUP 425.50</w:t>
             </w:r>
           </w:p>
         </w:tc>
@@ -28637,7 +28637,7 @@
               <w:spacing w:after="0"/>
             </w:pPr>
             <w:r>
-              <w:t>CUP 437.00</w:t>
+              <w:t>CUP 425.50</w:t>
             </w:r>
           </w:p>
         </w:tc>
@@ -28695,7 +28695,7 @@
               <w:spacing w:after="0"/>
             </w:pPr>
             <w:r>
-              <w:t>CUP 437.00</w:t>
+              <w:t>CUP 425.50</w:t>
             </w:r>
           </w:p>
         </w:tc>
@@ -28753,7 +28753,7 @@
               <w:spacing w:after="0"/>
             </w:pPr>
             <w:r>
-              <w:t>CUP 4,370.00</w:t>
+              <w:t>CUP 4,255.00</w:t>
             </w:r>
           </w:p>
         </w:tc>
@@ -28811,7 +28811,7 @@
               <w:spacing w:after="0"/>
             </w:pPr>
             <w:r>
-              <w:t>CUP 4,370.00</w:t>
+              <w:t>CUP 4,255.00</w:t>
             </w:r>
           </w:p>
         </w:tc>
@@ -28869,7 +28869,7 @@
               <w:spacing w:after="0"/>
             </w:pPr>
             <w:r>
-              <w:t>CUP 4,370.00</w:t>
+              <w:t>CUP 4,255.00</w:t>
             </w:r>
           </w:p>
         </w:tc>
@@ -28927,7 +28927,7 @@
               <w:spacing w:after="0"/>
             </w:pPr>
             <w:r>
-              <w:t>CUP 13,110.00</w:t>
+              <w:t>CUP 12,765.00</w:t>
             </w:r>
           </w:p>
         </w:tc>
@@ -28985,7 +28985,7 @@
               <w:spacing w:after="0"/>
             </w:pPr>
             <w:r>
-              <w:t>CUP 2,185.00</w:t>
+              <w:t>CUP 2,127.50</w:t>
             </w:r>
           </w:p>
         </w:tc>
@@ -29043,7 +29043,7 @@
               <w:spacing w:after="0"/>
             </w:pPr>
             <w:r>
-              <w:t>CUP 30,590.00</w:t>
+              <w:t>CUP 29,785.00</w:t>
             </w:r>
           </w:p>
         </w:tc>
@@ -29101,7 +29101,7 @@
               <w:spacing w:after="0"/>
             </w:pPr>
             <w:r>
-              <w:t>CUP 34,960.00</w:t>
+              <w:t>CUP 34,040.00</w:t>
             </w:r>
           </w:p>
         </w:tc>
@@ -29159,7 +29159,7 @@
               <w:spacing w:after="0"/>
             </w:pPr>
             <w:r>
-              <w:t>CUP 34,960.00</w:t>
+              <w:t>CUP 34,040.00</w:t>
             </w:r>
           </w:p>
         </w:tc>
@@ -29217,7 +29217,7 @@
               <w:spacing w:after="0"/>
             </w:pPr>
             <w:r>
-              <w:t>CUP 5,244.00</w:t>
+              <w:t>CUP 5,106.00</w:t>
             </w:r>
           </w:p>
         </w:tc>
@@ -29275,7 +29275,7 @@
               <w:spacing w:after="0"/>
             </w:pPr>
             <w:r>
-              <w:t>CUP 4,370.00</w:t>
+              <w:t>CUP 4,255.00</w:t>
             </w:r>
           </w:p>
         </w:tc>
@@ -29333,7 +29333,7 @@
               <w:spacing w:after="0"/>
             </w:pPr>
             <w:r>
-              <w:t>CUP 6,555.00</w:t>
+              <w:t>CUP 6,382.50</w:t>
             </w:r>
           </w:p>
         </w:tc>
@@ -29391,7 +29391,7 @@
               <w:spacing w:after="0"/>
             </w:pPr>
             <w:r>
-              <w:t>CUP 5,244.00</w:t>
+              <w:t>CUP 5,106.00</w:t>
             </w:r>
           </w:p>
         </w:tc>
@@ -29449,7 +29449,7 @@
               <w:spacing w:after="0"/>
             </w:pPr>
             <w:r>
-              <w:t>CUP 5,244.00</w:t>
+              <w:t>CUP 5,106.00</w:t>
             </w:r>
           </w:p>
         </w:tc>
@@ -29507,7 +29507,7 @@
               <w:spacing w:after="0"/>
             </w:pPr>
             <w:r>
-              <w:t>CUP 5,244.00</w:t>
+              <w:t>CUP 5,106.00</w:t>
             </w:r>
           </w:p>
         </w:tc>
@@ -29565,7 +29565,7 @@
               <w:spacing w:after="0"/>
             </w:pPr>
             <w:r>
-              <w:t>CUP 8,740.00</w:t>
+              <w:t>CUP 8,510.00</w:t>
             </w:r>
           </w:p>
         </w:tc>
@@ -29624,7 +29624,7 @@
               <w:spacing w:after="0"/>
             </w:pPr>
             <w:r>
-              <w:t>CUP 5,244.00</w:t>
+              <w:t>CUP 5,106.00</w:t>
             </w:r>
           </w:p>
         </w:tc>
@@ -29682,7 +29682,7 @@
               <w:spacing w:after="0"/>
             </w:pPr>
             <w:r>
-              <w:t>CUP 3,059.00</w:t>
+              <w:t>CUP 2,978.50</w:t>
             </w:r>
           </w:p>
         </w:tc>
@@ -29740,7 +29740,7 @@
               <w:spacing w:after="0"/>
             </w:pPr>
             <w:r>
-              <w:t>CUP 5,244.00</w:t>
+              <w:t>CUP 5,106.00</w:t>
             </w:r>
           </w:p>
         </w:tc>
@@ -29798,7 +29798,7 @@
               <w:spacing w:after="0"/>
             </w:pPr>
             <w:r>
-              <w:t>CUP 5,244.00</w:t>
+              <w:t>CUP 5,106.00</w:t>
             </w:r>
           </w:p>
         </w:tc>
@@ -29856,7 +29856,7 @@
               <w:spacing w:after="0"/>
             </w:pPr>
             <w:r>
-              <w:t>CUP 4,370.00</w:t>
+              <w:t>CUP 4,255.00</w:t>
             </w:r>
           </w:p>
         </w:tc>
@@ -36150,7 +36150,7 @@
 </file>
 
 <file path=customXml/itemProps1.xml><?xml version="1.0" encoding="utf-8"?>
-<ds:datastoreItem xmlns:ds="http://schemas.openxmlformats.org/officeDocument/2006/customXml" ds:itemID="{A1CDB43D-CA95-42E2-ADD3-32E7480B7439}">
+<ds:datastoreItem xmlns:ds="http://schemas.openxmlformats.org/officeDocument/2006/customXml" ds:itemID="{F76ADDA2-4765-4EC2-9EE7-8D44D316B230}">
   <ds:schemaRefs>
     <ds:schemaRef ds:uri="http://schemas.openxmlformats.org/officeDocument/2006/bibliography"/>
   </ds:schemaRefs>

</xml_diff>

<commit_message>
Actualizado proforma CUP 360 y MLC 1.2
</commit_message>
<xml_diff>
--- a/files/TODITICO_PROFORMA_CONTRATO_con_precios.docx
+++ b/files/TODITICO_PROFORMA_CONTRATO_con_precios.docx
@@ -2238,7 +2238,7 @@
               <w:spacing w:after="0"/>
             </w:pPr>
             <w:r>
-              <w:t>CUP 4,255.00</w:t>
+              <w:t>CUP 4,140.00</w:t>
             </w:r>
           </w:p>
         </w:tc>
@@ -2294,7 +2294,7 @@
               <w:spacing w:after="0"/>
             </w:pPr>
             <w:r>
-              <w:t>CUP 5,106.00</w:t>
+              <w:t>CUP 4,968.00</w:t>
             </w:r>
           </w:p>
         </w:tc>
@@ -2350,7 +2350,7 @@
               <w:spacing w:after="0"/>
             </w:pPr>
             <w:r>
-              <w:t>CUP 6,382.50</w:t>
+              <w:t>CUP 6,210.00</w:t>
             </w:r>
           </w:p>
         </w:tc>
@@ -2406,7 +2406,7 @@
               <w:spacing w:after="0"/>
             </w:pPr>
             <w:r>
-              <w:t>CUP 4,255.00</w:t>
+              <w:t>CUP 4,140.00</w:t>
             </w:r>
           </w:p>
         </w:tc>
@@ -2462,7 +2462,7 @@
               <w:spacing w:after="0"/>
             </w:pPr>
             <w:r>
-              <w:t>CUP 42,550.00</w:t>
+              <w:t>CUP 41,400.00</w:t>
             </w:r>
           </w:p>
         </w:tc>
@@ -2518,7 +2518,7 @@
               <w:spacing w:after="0"/>
             </w:pPr>
             <w:r>
-              <w:t>CUP 51,060.00</w:t>
+              <w:t>CUP 49,680.00</w:t>
             </w:r>
           </w:p>
         </w:tc>
@@ -2574,7 +2574,7 @@
               <w:spacing w:after="0"/>
             </w:pPr>
             <w:r>
-              <w:t>CUP 42,550.00</w:t>
+              <w:t>CUP 41,400.00</w:t>
             </w:r>
           </w:p>
         </w:tc>
@@ -2630,7 +2630,7 @@
               <w:spacing w:after="0"/>
             </w:pPr>
             <w:r>
-              <w:t>CUP 68,080.00</w:t>
+              <w:t>CUP 66,240.00</w:t>
             </w:r>
           </w:p>
         </w:tc>
@@ -2686,7 +2686,7 @@
               <w:spacing w:after="0"/>
             </w:pPr>
             <w:r>
-              <w:t>CUP 63,825.00</w:t>
+              <w:t>CUP 62,100.00</w:t>
             </w:r>
           </w:p>
         </w:tc>
@@ -2742,7 +2742,7 @@
               <w:spacing w:after="0"/>
             </w:pPr>
             <w:r>
-              <w:t>CUP 46,805.00</w:t>
+              <w:t>CUP 45,540.00</w:t>
             </w:r>
           </w:p>
         </w:tc>
@@ -2798,7 +2798,7 @@
               <w:spacing w:after="0"/>
             </w:pPr>
             <w:r>
-              <w:t>CUP 14,892.50</w:t>
+              <w:t>CUP 14,490.00</w:t>
             </w:r>
           </w:p>
         </w:tc>
@@ -2854,7 +2854,7 @@
               <w:spacing w:after="0"/>
             </w:pPr>
             <w:r>
-              <w:t>CUP 6,382.50</w:t>
+              <w:t>CUP 6,210.00</w:t>
             </w:r>
           </w:p>
         </w:tc>
@@ -2926,7 +2926,7 @@
               <w:spacing w:after="0"/>
             </w:pPr>
             <w:r>
-              <w:t>CUP 17,020.00</w:t>
+              <w:t>CUP 16,560.00</w:t>
             </w:r>
           </w:p>
         </w:tc>
@@ -2982,7 +2982,7 @@
               <w:spacing w:after="0"/>
             </w:pPr>
             <w:r>
-              <w:t>CUP 12,765.00</w:t>
+              <w:t>CUP 12,420.00</w:t>
             </w:r>
           </w:p>
         </w:tc>
@@ -3038,7 +3038,7 @@
               <w:spacing w:after="0"/>
             </w:pPr>
             <w:r>
-              <w:t>CUP 1,276.50</w:t>
+              <w:t>CUP 1,242.00</w:t>
             </w:r>
           </w:p>
         </w:tc>
@@ -3094,7 +3094,7 @@
               <w:spacing w:after="0"/>
             </w:pPr>
             <w:r>
-              <w:t>CUP 6,382.50</w:t>
+              <w:t>CUP 6,210.00</w:t>
             </w:r>
           </w:p>
         </w:tc>
@@ -3150,7 +3150,7 @@
               <w:spacing w:after="0"/>
             </w:pPr>
             <w:r>
-              <w:t>CUP 51,060.00</w:t>
+              <w:t>CUP 49,680.00</w:t>
             </w:r>
           </w:p>
         </w:tc>
@@ -3206,7 +3206,7 @@
               <w:spacing w:after="0"/>
             </w:pPr>
             <w:r>
-              <w:t>CUP 21,275.00</w:t>
+              <w:t>CUP 20,700.00</w:t>
             </w:r>
           </w:p>
         </w:tc>
@@ -3262,7 +3262,7 @@
               <w:spacing w:after="0"/>
             </w:pPr>
             <w:r>
-              <w:t>CUP 4,255.00</w:t>
+              <w:t>CUP 4,140.00</w:t>
             </w:r>
           </w:p>
         </w:tc>
@@ -3318,7 +3318,7 @@
               <w:spacing w:after="0"/>
             </w:pPr>
             <w:r>
-              <w:t>CUP 38,295.00</w:t>
+              <w:t>CUP 37,260.00</w:t>
             </w:r>
           </w:p>
         </w:tc>
@@ -3374,7 +3374,7 @@
               <w:spacing w:after="0"/>
             </w:pPr>
             <w:r>
-              <w:t>CUP 14,892.50</w:t>
+              <w:t>CUP 14,490.00</w:t>
             </w:r>
           </w:p>
         </w:tc>
@@ -3430,7 +3430,7 @@
               <w:spacing w:after="0"/>
             </w:pPr>
             <w:r>
-              <w:t>CUP 4,255.00</w:t>
+              <w:t>CUP 4,140.00</w:t>
             </w:r>
           </w:p>
         </w:tc>
@@ -3486,7 +3486,7 @@
               <w:spacing w:after="0"/>
             </w:pPr>
             <w:r>
-              <w:t>CUP 63,825.00</w:t>
+              <w:t>CUP 62,100.00</w:t>
             </w:r>
           </w:p>
         </w:tc>
@@ -3542,7 +3542,7 @@
               <w:spacing w:after="0"/>
             </w:pPr>
             <w:r>
-              <w:t>CUP 51,060.00</w:t>
+              <w:t>CUP 49,680.00</w:t>
             </w:r>
           </w:p>
         </w:tc>
@@ -3598,7 +3598,7 @@
               <w:spacing w:after="0"/>
             </w:pPr>
             <w:r>
-              <w:t>CUP 72,335.00</w:t>
+              <w:t>CUP 70,380.00</w:t>
             </w:r>
           </w:p>
         </w:tc>
@@ -3654,7 +3654,7 @@
               <w:spacing w:after="0"/>
             </w:pPr>
             <w:r>
-              <w:t>CUP 12,765.00</w:t>
+              <w:t>CUP 12,420.00</w:t>
             </w:r>
           </w:p>
         </w:tc>
@@ -3711,7 +3711,7 @@
               <w:spacing w:after="0"/>
             </w:pPr>
             <w:r>
-              <w:t>CUP 25,530.00</w:t>
+              <w:t>CUP 24,840.00</w:t>
             </w:r>
           </w:p>
         </w:tc>
@@ -3767,7 +3767,7 @@
               <w:spacing w:after="0"/>
             </w:pPr>
             <w:r>
-              <w:t>CUP 12,765.00</w:t>
+              <w:t>CUP 12,420.00</w:t>
             </w:r>
           </w:p>
         </w:tc>
@@ -3823,7 +3823,7 @@
               <w:spacing w:after="0"/>
             </w:pPr>
             <w:r>
-              <w:t>CUP 34,040.00</w:t>
+              <w:t>CUP 33,120.00</w:t>
             </w:r>
           </w:p>
         </w:tc>
@@ -3879,7 +3879,7 @@
               <w:spacing w:after="0"/>
             </w:pPr>
             <w:r>
-              <w:t>CUP 42,550.00</w:t>
+              <w:t>CUP 41,400.00</w:t>
             </w:r>
           </w:p>
         </w:tc>
@@ -3935,7 +3935,7 @@
               <w:spacing w:after="0"/>
             </w:pPr>
             <w:r>
-              <w:t>CUP 10,637.50</w:t>
+              <w:t>CUP 10,350.00</w:t>
             </w:r>
           </w:p>
         </w:tc>
@@ -3991,7 +3991,7 @@
               <w:spacing w:after="0"/>
             </w:pPr>
             <w:r>
-              <w:t>CUP 21,275.00</w:t>
+              <w:t>CUP 20,700.00</w:t>
             </w:r>
           </w:p>
         </w:tc>
@@ -4047,7 +4047,7 @@
               <w:spacing w:after="0"/>
             </w:pPr>
             <w:r>
-              <w:t>CUP 5,106.00</w:t>
+              <w:t>CUP 4,968.00</w:t>
             </w:r>
           </w:p>
         </w:tc>
@@ -4103,7 +4103,7 @@
               <w:spacing w:after="0"/>
             </w:pPr>
             <w:r>
-              <w:t>CUP 17,020.00</w:t>
+              <w:t>CUP 16,560.00</w:t>
             </w:r>
           </w:p>
         </w:tc>
@@ -4159,7 +4159,7 @@
               <w:spacing w:after="0"/>
             </w:pPr>
             <w:r>
-              <w:t>CUP 34,040.00</w:t>
+              <w:t>CUP 33,120.00</w:t>
             </w:r>
           </w:p>
         </w:tc>
@@ -4215,7 +4215,7 @@
               <w:spacing w:after="0"/>
             </w:pPr>
             <w:r>
-              <w:t>CUP 19,147.50</w:t>
+              <w:t>CUP 18,630.00</w:t>
             </w:r>
           </w:p>
         </w:tc>
@@ -4271,7 +4271,7 @@
               <w:spacing w:after="0"/>
             </w:pPr>
             <w:r>
-              <w:t>CUP 25,530.00</w:t>
+              <w:t>CUP 24,840.00</w:t>
             </w:r>
           </w:p>
         </w:tc>
@@ -4327,7 +4327,7 @@
               <w:spacing w:after="0"/>
             </w:pPr>
             <w:r>
-              <w:t>CUP 19,147.50</w:t>
+              <w:t>CUP 18,630.00</w:t>
             </w:r>
           </w:p>
         </w:tc>
@@ -4383,7 +4383,7 @@
               <w:spacing w:after="0"/>
             </w:pPr>
             <w:r>
-              <w:t>CUP 8,510.00</w:t>
+              <w:t>CUP 8,280.00</w:t>
             </w:r>
           </w:p>
         </w:tc>
@@ -4439,7 +4439,7 @@
               <w:spacing w:after="0"/>
             </w:pPr>
             <w:r>
-              <w:t>CUP 425.50</w:t>
+              <w:t>CUP 414.00</w:t>
             </w:r>
           </w:p>
         </w:tc>
@@ -4495,7 +4495,7 @@
               <w:spacing w:after="0"/>
             </w:pPr>
             <w:r>
-              <w:t>CUP 425.50</w:t>
+              <w:t>CUP 414.00</w:t>
             </w:r>
           </w:p>
         </w:tc>
@@ -4551,7 +4551,7 @@
               <w:spacing w:after="0"/>
             </w:pPr>
             <w:r>
-              <w:t>CUP 425.50</w:t>
+              <w:t>CUP 414.00</w:t>
             </w:r>
           </w:p>
         </w:tc>
@@ -4607,7 +4607,7 @@
               <w:spacing w:after="0"/>
             </w:pPr>
             <w:r>
-              <w:t>CUP 4,255.00</w:t>
+              <w:t>CUP 4,140.00</w:t>
             </w:r>
           </w:p>
         </w:tc>
@@ -4679,7 +4679,7 @@
               <w:spacing w:after="0"/>
             </w:pPr>
             <w:r>
-              <w:t>CUP 42,550.00</w:t>
+              <w:t>CUP 41,400.00</w:t>
             </w:r>
           </w:p>
         </w:tc>
@@ -4735,7 +4735,7 @@
               <w:spacing w:after="0"/>
             </w:pPr>
             <w:r>
-              <w:t>CUP 6,382.50</w:t>
+              <w:t>CUP 6,210.00</w:t>
             </w:r>
           </w:p>
         </w:tc>
@@ -4791,7 +4791,7 @@
               <w:spacing w:after="0"/>
             </w:pPr>
             <w:r>
-              <w:t>CUP 4,255.00</w:t>
+              <w:t>CUP 4,140.00</w:t>
             </w:r>
           </w:p>
         </w:tc>
@@ -4847,7 +4847,7 @@
               <w:spacing w:after="0"/>
             </w:pPr>
             <w:r>
-              <w:t>CUP 4,255.00</w:t>
+              <w:t>CUP 4,140.00</w:t>
             </w:r>
           </w:p>
         </w:tc>
@@ -4919,7 +4919,7 @@
               <w:spacing w:after="0"/>
             </w:pPr>
             <w:r>
-              <w:t>CUP 4,255.00</w:t>
+              <w:t>CUP 4,140.00</w:t>
             </w:r>
           </w:p>
         </w:tc>
@@ -4975,7 +4975,7 @@
               <w:spacing w:after="0"/>
             </w:pPr>
             <w:r>
-              <w:t>CUP 25,530.00</w:t>
+              <w:t>CUP 24,840.00</w:t>
             </w:r>
           </w:p>
         </w:tc>
@@ -5031,7 +5031,7 @@
               <w:spacing w:after="0"/>
             </w:pPr>
             <w:r>
-              <w:t>CUP 17,020.00</w:t>
+              <w:t>CUP 16,560.00</w:t>
             </w:r>
           </w:p>
         </w:tc>
@@ -5087,7 +5087,7 @@
               <w:spacing w:after="0"/>
             </w:pPr>
             <w:r>
-              <w:t>CUP 8,510.00</w:t>
+              <w:t>CUP 8,280.00</w:t>
             </w:r>
           </w:p>
         </w:tc>
@@ -5143,7 +5143,7 @@
               <w:spacing w:after="0"/>
             </w:pPr>
             <w:r>
-              <w:t>CUP 6,382.50</w:t>
+              <w:t>CUP 6,210.00</w:t>
             </w:r>
           </w:p>
         </w:tc>
@@ -5199,7 +5199,7 @@
               <w:spacing w:after="0"/>
             </w:pPr>
             <w:r>
-              <w:t>CUP 8,510.00</w:t>
+              <w:t>CUP 8,280.00</w:t>
             </w:r>
           </w:p>
         </w:tc>
@@ -5255,7 +5255,7 @@
               <w:spacing w:after="0"/>
             </w:pPr>
             <w:r>
-              <w:t>CUP 6,382.50</w:t>
+              <w:t>CUP 6,210.00</w:t>
             </w:r>
           </w:p>
         </w:tc>
@@ -5311,7 +5311,7 @@
               <w:spacing w:after="0"/>
             </w:pPr>
             <w:r>
-              <w:t>CUP 4,255.00</w:t>
+              <w:t>CUP 4,140.00</w:t>
             </w:r>
           </w:p>
         </w:tc>
@@ -5367,7 +5367,7 @@
               <w:spacing w:after="0"/>
             </w:pPr>
             <w:r>
-              <w:t>CUP 2,127.50</w:t>
+              <w:t>CUP 2,070.00</w:t>
             </w:r>
           </w:p>
         </w:tc>
@@ -5423,7 +5423,7 @@
               <w:spacing w:after="0"/>
             </w:pPr>
             <w:r>
-              <w:t>CUP 6,382.50</w:t>
+              <w:t>CUP 6,210.00</w:t>
             </w:r>
           </w:p>
         </w:tc>
@@ -5480,7 +5480,7 @@
               <w:spacing w:after="0"/>
             </w:pPr>
             <w:r>
-              <w:t>CUP 4,255.00</w:t>
+              <w:t>CUP 4,140.00</w:t>
             </w:r>
           </w:p>
         </w:tc>
@@ -5536,7 +5536,7 @@
               <w:spacing w:after="0"/>
             </w:pPr>
             <w:r>
-              <w:t>CUP 851.00</w:t>
+              <w:t>CUP 828.00</w:t>
             </w:r>
           </w:p>
         </w:tc>
@@ -5592,7 +5592,7 @@
               <w:spacing w:after="0"/>
             </w:pPr>
             <w:r>
-              <w:t>CUP 6,382.50</w:t>
+              <w:t>CUP 6,210.00</w:t>
             </w:r>
           </w:p>
         </w:tc>
@@ -5648,7 +5648,7 @@
               <w:spacing w:after="0"/>
             </w:pPr>
             <w:r>
-              <w:t>CUP 6,382.50</w:t>
+              <w:t>CUP 6,210.00</w:t>
             </w:r>
           </w:p>
         </w:tc>
@@ -5704,7 +5704,7 @@
               <w:spacing w:after="0"/>
             </w:pPr>
             <w:r>
-              <w:t>CUP 4,255.00</w:t>
+              <w:t>CUP 4,140.00</w:t>
             </w:r>
           </w:p>
         </w:tc>
@@ -5760,7 +5760,7 @@
               <w:spacing w:after="0"/>
             </w:pPr>
             <w:r>
-              <w:t>CUP 4,255.00</w:t>
+              <w:t>CUP 4,140.00</w:t>
             </w:r>
           </w:p>
         </w:tc>
@@ -5816,7 +5816,7 @@
               <w:spacing w:after="0"/>
             </w:pPr>
             <w:r>
-              <w:t>CUP 2,978.50</w:t>
+              <w:t>CUP 2,898.00</w:t>
             </w:r>
           </w:p>
         </w:tc>
@@ -5872,7 +5872,7 @@
               <w:spacing w:after="0"/>
             </w:pPr>
             <w:r>
-              <w:t>CUP 4,255.00</w:t>
+              <w:t>CUP 4,140.00</w:t>
             </w:r>
           </w:p>
         </w:tc>
@@ -5928,7 +5928,7 @@
               <w:spacing w:after="0"/>
             </w:pPr>
             <w:r>
-              <w:t>CUP 6,382.50</w:t>
+              <w:t>CUP 6,210.00</w:t>
             </w:r>
           </w:p>
         </w:tc>
@@ -5984,7 +5984,7 @@
               <w:spacing w:after="0"/>
             </w:pPr>
             <w:r>
-              <w:t>CUP 8,510.00</w:t>
+              <w:t>CUP 8,280.00</w:t>
             </w:r>
           </w:p>
         </w:tc>
@@ -6040,7 +6040,7 @@
               <w:spacing w:after="0"/>
             </w:pPr>
             <w:r>
-              <w:t>CUP 10,637.50</w:t>
+              <w:t>CUP 10,350.00</w:t>
             </w:r>
           </w:p>
         </w:tc>
@@ -6096,7 +6096,7 @@
               <w:spacing w:after="0"/>
             </w:pPr>
             <w:r>
-              <w:t>CUP 8,510.00</w:t>
+              <w:t>CUP 8,280.00</w:t>
             </w:r>
           </w:p>
         </w:tc>
@@ -6152,7 +6152,7 @@
               <w:spacing w:after="0"/>
             </w:pPr>
             <w:r>
-              <w:t>CUP 19,147.50</w:t>
+              <w:t>CUP 18,630.00</w:t>
             </w:r>
           </w:p>
         </w:tc>
@@ -6208,7 +6208,7 @@
               <w:spacing w:after="0"/>
             </w:pPr>
             <w:r>
-              <w:t>CUP 10,637.50</w:t>
+              <w:t>CUP 10,350.00</w:t>
             </w:r>
           </w:p>
         </w:tc>
@@ -6264,7 +6264,7 @@
               <w:spacing w:after="0"/>
             </w:pPr>
             <w:r>
-              <w:t>CUP 10,637.50</w:t>
+              <w:t>CUP 10,350.00</w:t>
             </w:r>
           </w:p>
         </w:tc>
@@ -6320,7 +6320,7 @@
               <w:spacing w:after="0"/>
             </w:pPr>
             <w:r>
-              <w:t>CUP 4,255.00</w:t>
+              <w:t>CUP 4,140.00</w:t>
             </w:r>
           </w:p>
         </w:tc>
@@ -6376,7 +6376,7 @@
               <w:spacing w:after="0"/>
             </w:pPr>
             <w:r>
-              <w:t>CUP 6,382.50</w:t>
+              <w:t>CUP 6,210.00</w:t>
             </w:r>
           </w:p>
         </w:tc>
@@ -6432,7 +6432,7 @@
               <w:spacing w:after="0"/>
             </w:pPr>
             <w:r>
-              <w:t>CUP 12,765.00</w:t>
+              <w:t>CUP 12,420.00</w:t>
             </w:r>
           </w:p>
         </w:tc>
@@ -6488,7 +6488,7 @@
               <w:spacing w:after="0"/>
             </w:pPr>
             <w:r>
-              <w:t>CUP 21,275.00</w:t>
+              <w:t>CUP 20,700.00</w:t>
             </w:r>
           </w:p>
         </w:tc>
@@ -6544,7 +6544,7 @@
               <w:spacing w:after="0"/>
             </w:pPr>
             <w:r>
-              <w:t>CUP 29,785.00</w:t>
+              <w:t>CUP 28,980.00</w:t>
             </w:r>
           </w:p>
         </w:tc>
@@ -6600,7 +6600,7 @@
               <w:spacing w:after="0"/>
             </w:pPr>
             <w:r>
-              <w:t>CUP 42,550.00</w:t>
+              <w:t>CUP 41,400.00</w:t>
             </w:r>
           </w:p>
         </w:tc>
@@ -6656,7 +6656,7 @@
               <w:spacing w:after="0"/>
             </w:pPr>
             <w:r>
-              <w:t>CUP 148,925.00</w:t>
+              <w:t>CUP 144,900.00</w:t>
             </w:r>
           </w:p>
         </w:tc>
@@ -6712,7 +6712,7 @@
               <w:spacing w:after="0"/>
             </w:pPr>
             <w:r>
-              <w:t>CUP 4,255.00</w:t>
+              <w:t>CUP 4,140.00</w:t>
             </w:r>
           </w:p>
         </w:tc>
@@ -6784,7 +6784,7 @@
               <w:spacing w:after="0"/>
             </w:pPr>
             <w:r>
-              <w:t>CUP 127,650.00</w:t>
+              <w:t>CUP 124,200.00</w:t>
             </w:r>
           </w:p>
         </w:tc>
@@ -6840,7 +6840,7 @@
               <w:spacing w:after="0"/>
             </w:pPr>
             <w:r>
-              <w:t>CUP 21,275.00</w:t>
+              <w:t>CUP 20,700.00</w:t>
             </w:r>
           </w:p>
         </w:tc>
@@ -6896,7 +6896,7 @@
               <w:spacing w:after="0"/>
             </w:pPr>
             <w:r>
-              <w:t>CUP 29,785.00</w:t>
+              <w:t>CUP 28,980.00</w:t>
             </w:r>
           </w:p>
         </w:tc>
@@ -6952,7 +6952,7 @@
               <w:spacing w:after="0"/>
             </w:pPr>
             <w:r>
-              <w:t>CUP 21,275.00</w:t>
+              <w:t>CUP 20,700.00</w:t>
             </w:r>
           </w:p>
         </w:tc>
@@ -7008,7 +7008,7 @@
               <w:spacing w:after="0"/>
             </w:pPr>
             <w:r>
-              <w:t>CUP 34,040.00</w:t>
+              <w:t>CUP 33,120.00</w:t>
             </w:r>
           </w:p>
         </w:tc>
@@ -7064,7 +7064,7 @@
               <w:spacing w:after="0"/>
             </w:pPr>
             <w:r>
-              <w:t>CUP 10,637.50</w:t>
+              <w:t>CUP 10,350.00</w:t>
             </w:r>
           </w:p>
         </w:tc>
@@ -7120,7 +7120,7 @@
               <w:spacing w:after="0"/>
             </w:pPr>
             <w:r>
-              <w:t>CUP 10,637.50</w:t>
+              <w:t>CUP 10,350.00</w:t>
             </w:r>
           </w:p>
         </w:tc>
@@ -7176,7 +7176,7 @@
               <w:spacing w:after="0"/>
             </w:pPr>
             <w:r>
-              <w:t>CUP 10,637.50</w:t>
+              <w:t>CUP 10,350.00</w:t>
             </w:r>
           </w:p>
         </w:tc>
@@ -7233,7 +7233,7 @@
               <w:spacing w:after="0"/>
             </w:pPr>
             <w:r>
-              <w:t>CUP 14,892.50</w:t>
+              <w:t>CUP 14,490.00</w:t>
             </w:r>
           </w:p>
         </w:tc>
@@ -7289,7 +7289,7 @@
               <w:spacing w:after="0"/>
             </w:pPr>
             <w:r>
-              <w:t>CUP 29,785.00</w:t>
+              <w:t>CUP 28,980.00</w:t>
             </w:r>
           </w:p>
         </w:tc>
@@ -7345,7 +7345,7 @@
               <w:spacing w:after="0"/>
             </w:pPr>
             <w:r>
-              <w:t>CUP 21,275.00</w:t>
+              <w:t>CUP 20,700.00</w:t>
             </w:r>
           </w:p>
         </w:tc>
@@ -7401,7 +7401,7 @@
               <w:spacing w:after="0"/>
             </w:pPr>
             <w:r>
-              <w:t>CUP 51,060.00</w:t>
+              <w:t>CUP 49,680.00</w:t>
             </w:r>
           </w:p>
         </w:tc>
@@ -7457,7 +7457,7 @@
               <w:spacing w:after="0"/>
             </w:pPr>
             <w:r>
-              <w:t>CUP 12,765.00</w:t>
+              <w:t>CUP 12,420.00</w:t>
             </w:r>
           </w:p>
         </w:tc>
@@ -7513,7 +7513,7 @@
               <w:spacing w:after="0"/>
             </w:pPr>
             <w:r>
-              <w:t>CUP 25,530.00</w:t>
+              <w:t>CUP 24,840.00</w:t>
             </w:r>
           </w:p>
         </w:tc>
@@ -7569,7 +7569,7 @@
               <w:spacing w:after="0"/>
             </w:pPr>
             <w:r>
-              <w:t>CUP 4,255.00</w:t>
+              <w:t>CUP 4,140.00</w:t>
             </w:r>
           </w:p>
         </w:tc>
@@ -7625,7 +7625,7 @@
               <w:spacing w:after="0"/>
             </w:pPr>
             <w:r>
-              <w:t>CUP 8,510.00</w:t>
+              <w:t>CUP 8,280.00</w:t>
             </w:r>
           </w:p>
         </w:tc>
@@ -7681,7 +7681,7 @@
               <w:spacing w:after="0"/>
             </w:pPr>
             <w:r>
-              <w:t>CUP 6,382.50</w:t>
+              <w:t>CUP 6,210.00</w:t>
             </w:r>
           </w:p>
         </w:tc>
@@ -7737,7 +7737,7 @@
               <w:spacing w:after="0"/>
             </w:pPr>
             <w:r>
-              <w:t>CUP 8,510.00</w:t>
+              <w:t>CUP 8,280.00</w:t>
             </w:r>
           </w:p>
         </w:tc>
@@ -7793,7 +7793,7 @@
               <w:spacing w:after="0"/>
             </w:pPr>
             <w:r>
-              <w:t>CUP 25,530.00</w:t>
+              <w:t>CUP 24,840.00</w:t>
             </w:r>
           </w:p>
         </w:tc>
@@ -7849,7 +7849,7 @@
               <w:spacing w:after="0"/>
             </w:pPr>
             <w:r>
-              <w:t>CUP 63,825.00</w:t>
+              <w:t>CUP 62,100.00</w:t>
             </w:r>
           </w:p>
         </w:tc>
@@ -7905,7 +7905,7 @@
               <w:spacing w:after="0"/>
             </w:pPr>
             <w:r>
-              <w:t>CUP 17,020.00</w:t>
+              <w:t>CUP 16,560.00</w:t>
             </w:r>
           </w:p>
         </w:tc>
@@ -7984,7 +7984,7 @@
               <w:spacing w:after="0"/>
             </w:pPr>
             <w:r>
-              <w:t>CUP 42,550.00</w:t>
+              <w:t>CUP 41,400.00</w:t>
             </w:r>
           </w:p>
         </w:tc>
@@ -8040,7 +8040,7 @@
               <w:spacing w:after="0"/>
             </w:pPr>
             <w:r>
-              <w:t>CUP 10,637.50</w:t>
+              <w:t>CUP 10,350.00</w:t>
             </w:r>
           </w:p>
         </w:tc>
@@ -8096,7 +8096,7 @@
               <w:spacing w:after="0"/>
             </w:pPr>
             <w:r>
-              <w:t>CUP 191,475.00</w:t>
+              <w:t>CUP 186,300.00</w:t>
             </w:r>
           </w:p>
         </w:tc>
@@ -8152,7 +8152,7 @@
               <w:spacing w:after="0"/>
             </w:pPr>
             <w:r>
-              <w:t>CUP 76,590.00</w:t>
+              <w:t>CUP 74,520.00</w:t>
             </w:r>
           </w:p>
         </w:tc>
@@ -8208,7 +8208,7 @@
               <w:spacing w:after="0"/>
             </w:pPr>
             <w:r>
-              <w:t>CUP 4,255.00</w:t>
+              <w:t>CUP 4,140.00</w:t>
             </w:r>
           </w:p>
         </w:tc>
@@ -8264,7 +8264,7 @@
               <w:spacing w:after="0"/>
             </w:pPr>
             <w:r>
-              <w:t>CUP 12,765.00</w:t>
+              <w:t>CUP 12,420.00</w:t>
             </w:r>
           </w:p>
         </w:tc>
@@ -8320,7 +8320,7 @@
               <w:spacing w:after="0"/>
             </w:pPr>
             <w:r>
-              <w:t>CUP 12,765.00</w:t>
+              <w:t>CUP 12,420.00</w:t>
             </w:r>
           </w:p>
         </w:tc>
@@ -8376,7 +8376,7 @@
               <w:spacing w:after="0"/>
             </w:pPr>
             <w:r>
-              <w:t>CUP 25,530.00</w:t>
+              <w:t>CUP 24,840.00</w:t>
             </w:r>
           </w:p>
         </w:tc>
@@ -8432,7 +8432,7 @@
               <w:spacing w:after="0"/>
             </w:pPr>
             <w:r>
-              <w:t>CUP 51,060.00</w:t>
+              <w:t>CUP 49,680.00</w:t>
             </w:r>
           </w:p>
         </w:tc>
@@ -8488,7 +8488,7 @@
               <w:spacing w:after="0"/>
             </w:pPr>
             <w:r>
-              <w:t>CUP 10,637.50</w:t>
+              <w:t>CUP 10,350.00</w:t>
             </w:r>
           </w:p>
         </w:tc>
@@ -8544,7 +8544,7 @@
               <w:spacing w:after="0"/>
             </w:pPr>
             <w:r>
-              <w:t>CUP 34,040.00</w:t>
+              <w:t>CUP 33,120.00</w:t>
             </w:r>
           </w:p>
         </w:tc>
@@ -8600,7 +8600,7 @@
               <w:spacing w:after="0"/>
             </w:pPr>
             <w:r>
-              <w:t>CUP 106,375.00</w:t>
+              <w:t>CUP 103,500.00</w:t>
             </w:r>
           </w:p>
         </w:tc>
@@ -8656,7 +8656,7 @@
               <w:spacing w:after="0"/>
             </w:pPr>
             <w:r>
-              <w:t>CUP 51,060.00</w:t>
+              <w:t>CUP 49,680.00</w:t>
             </w:r>
           </w:p>
         </w:tc>
@@ -8712,7 +8712,7 @@
               <w:spacing w:after="0"/>
             </w:pPr>
             <w:r>
-              <w:t>CUP 8,510.00</w:t>
+              <w:t>CUP 8,280.00</w:t>
             </w:r>
           </w:p>
         </w:tc>
@@ -8768,7 +8768,7 @@
               <w:spacing w:after="0"/>
             </w:pPr>
             <w:r>
-              <w:t>CUP 6,382.50</w:t>
+              <w:t>CUP 6,210.00</w:t>
             </w:r>
           </w:p>
         </w:tc>
@@ -8824,7 +8824,7 @@
               <w:spacing w:after="0"/>
             </w:pPr>
             <w:r>
-              <w:t>CUP 21,275.00</w:t>
+              <w:t>CUP 20,700.00</w:t>
             </w:r>
           </w:p>
         </w:tc>
@@ -8880,7 +8880,7 @@
               <w:spacing w:after="0"/>
             </w:pPr>
             <w:r>
-              <w:t>CUP 25,530.00</w:t>
+              <w:t>CUP 24,840.00</w:t>
             </w:r>
           </w:p>
         </w:tc>
@@ -8952,7 +8952,7 @@
               <w:spacing w:after="0"/>
             </w:pPr>
             <w:r>
-              <w:t>CUP 42,550.00</w:t>
+              <w:t>CUP 41,400.00</w:t>
             </w:r>
           </w:p>
         </w:tc>
@@ -9009,7 +9009,7 @@
               <w:spacing w:after="0"/>
             </w:pPr>
             <w:r>
-              <w:t>CUP 10,637.50</w:t>
+              <w:t>CUP 10,350.00</w:t>
             </w:r>
           </w:p>
         </w:tc>
@@ -9065,7 +9065,7 @@
               <w:spacing w:after="0"/>
             </w:pPr>
             <w:r>
-              <w:t>CUP 21,275.00</w:t>
+              <w:t>CUP 20,700.00</w:t>
             </w:r>
           </w:p>
         </w:tc>
@@ -9121,7 +9121,7 @@
               <w:spacing w:after="0"/>
             </w:pPr>
             <w:r>
-              <w:t>CUP 29,785.00</w:t>
+              <w:t>CUP 28,980.00</w:t>
             </w:r>
           </w:p>
         </w:tc>
@@ -9177,7 +9177,7 @@
               <w:spacing w:after="0"/>
             </w:pPr>
             <w:r>
-              <w:t>CUP 4,255.00</w:t>
+              <w:t>CUP 4,140.00</w:t>
             </w:r>
           </w:p>
         </w:tc>
@@ -9233,7 +9233,7 @@
               <w:spacing w:after="0"/>
             </w:pPr>
             <w:r>
-              <w:t>CUP 4,255.00</w:t>
+              <w:t>CUP 4,140.00</w:t>
             </w:r>
           </w:p>
         </w:tc>
@@ -9289,7 +9289,7 @@
               <w:spacing w:after="0"/>
             </w:pPr>
             <w:r>
-              <w:t>CUP 4,255.00</w:t>
+              <w:t>CUP 4,140.00</w:t>
             </w:r>
           </w:p>
         </w:tc>
@@ -9345,7 +9345,7 @@
               <w:spacing w:after="0"/>
             </w:pPr>
             <w:r>
-              <w:t>CUP 12,765.00</w:t>
+              <w:t>CUP 12,420.00</w:t>
             </w:r>
           </w:p>
         </w:tc>
@@ -9401,7 +9401,7 @@
               <w:spacing w:after="0"/>
             </w:pPr>
             <w:r>
-              <w:t>CUP 38,295.00</w:t>
+              <w:t>CUP 37,260.00</w:t>
             </w:r>
           </w:p>
         </w:tc>
@@ -9457,7 +9457,7 @@
               <w:spacing w:after="0"/>
             </w:pPr>
             <w:r>
-              <w:t>CUP 21,275.00</w:t>
+              <w:t>CUP 20,700.00</w:t>
             </w:r>
           </w:p>
         </w:tc>
@@ -9513,7 +9513,7 @@
               <w:spacing w:after="0"/>
             </w:pPr>
             <w:r>
-              <w:t>CUP 4,255.00</w:t>
+              <w:t>CUP 4,140.00</w:t>
             </w:r>
           </w:p>
         </w:tc>
@@ -9569,7 +9569,7 @@
               <w:spacing w:after="0"/>
             </w:pPr>
             <w:r>
-              <w:t>CUP 12,765.00</w:t>
+              <w:t>CUP 12,420.00</w:t>
             </w:r>
           </w:p>
         </w:tc>
@@ -9625,7 +9625,7 @@
               <w:spacing w:after="0"/>
             </w:pPr>
             <w:r>
-              <w:t>CUP 51,060.00</w:t>
+              <w:t>CUP 49,680.00</w:t>
             </w:r>
           </w:p>
         </w:tc>
@@ -9681,7 +9681,7 @@
               <w:spacing w:after="0"/>
             </w:pPr>
             <w:r>
-              <w:t>CUP 6,382.50</w:t>
+              <w:t>CUP 6,210.00</w:t>
             </w:r>
           </w:p>
         </w:tc>
@@ -9737,7 +9737,7 @@
               <w:spacing w:after="0"/>
             </w:pPr>
             <w:r>
-              <w:t>CUP 29,785.00</w:t>
+              <w:t>CUP 28,980.00</w:t>
             </w:r>
           </w:p>
         </w:tc>
@@ -9793,7 +9793,7 @@
               <w:spacing w:after="0"/>
             </w:pPr>
             <w:r>
-              <w:t>CUP 8,510.00</w:t>
+              <w:t>CUP 8,280.00</w:t>
             </w:r>
           </w:p>
         </w:tc>
@@ -9849,7 +9849,7 @@
               <w:spacing w:after="0"/>
             </w:pPr>
             <w:r>
-              <w:t>CUP 2,127.50</w:t>
+              <w:t>CUP 2,070.00</w:t>
             </w:r>
           </w:p>
         </w:tc>
@@ -9905,7 +9905,7 @@
               <w:spacing w:after="0"/>
             </w:pPr>
             <w:r>
-              <w:t>CUP 42,550.00</w:t>
+              <w:t>CUP 41,400.00</w:t>
             </w:r>
           </w:p>
         </w:tc>
@@ -9961,7 +9961,7 @@
               <w:spacing w:after="0"/>
             </w:pPr>
             <w:r>
-              <w:t>CUP 25,530.00</w:t>
+              <w:t>CUP 24,840.00</w:t>
             </w:r>
           </w:p>
         </w:tc>
@@ -10017,7 +10017,7 @@
               <w:spacing w:after="0"/>
             </w:pPr>
             <w:r>
-              <w:t>CUP 12,765.00</w:t>
+              <w:t>CUP 12,420.00</w:t>
             </w:r>
           </w:p>
         </w:tc>
@@ -10073,7 +10073,7 @@
               <w:spacing w:after="0"/>
             </w:pPr>
             <w:r>
-              <w:t>CUP 42,550.00</w:t>
+              <w:t>CUP 41,400.00</w:t>
             </w:r>
           </w:p>
         </w:tc>
@@ -10129,7 +10129,7 @@
               <w:spacing w:after="0"/>
             </w:pPr>
             <w:r>
-              <w:t>CUP 12,765.00</w:t>
+              <w:t>CUP 12,420.00</w:t>
             </w:r>
           </w:p>
         </w:tc>
@@ -10185,7 +10185,7 @@
               <w:spacing w:after="0"/>
             </w:pPr>
             <w:r>
-              <w:t>CUP 4,255.00</w:t>
+              <w:t>CUP 4,140.00</w:t>
             </w:r>
           </w:p>
         </w:tc>
@@ -10241,7 +10241,7 @@
               <w:spacing w:after="0"/>
             </w:pPr>
             <w:r>
-              <w:t>CUP 6,382.50</w:t>
+              <w:t>CUP 6,210.00</w:t>
             </w:r>
           </w:p>
         </w:tc>
@@ -10297,7 +10297,7 @@
               <w:spacing w:after="0"/>
             </w:pPr>
             <w:r>
-              <w:t>CUP 12,765.00</w:t>
+              <w:t>CUP 12,420.00</w:t>
             </w:r>
           </w:p>
         </w:tc>
@@ -10353,7 +10353,7 @@
               <w:spacing w:after="0"/>
             </w:pPr>
             <w:r>
-              <w:t>CUP 4,255.00</w:t>
+              <w:t>CUP 4,140.00</w:t>
             </w:r>
           </w:p>
         </w:tc>
@@ -10409,7 +10409,7 @@
               <w:spacing w:after="0"/>
             </w:pPr>
             <w:r>
-              <w:t>CUP 4,255.00</w:t>
+              <w:t>CUP 4,140.00</w:t>
             </w:r>
           </w:p>
         </w:tc>
@@ -10465,7 +10465,7 @@
               <w:spacing w:after="0"/>
             </w:pPr>
             <w:r>
-              <w:t>CUP 4,255.00</w:t>
+              <w:t>CUP 4,140.00</w:t>
             </w:r>
           </w:p>
         </w:tc>
@@ -10521,7 +10521,7 @@
               <w:spacing w:after="0"/>
             </w:pPr>
             <w:r>
-              <w:t>CUP 8,510.00</w:t>
+              <w:t>CUP 8,280.00</w:t>
             </w:r>
           </w:p>
         </w:tc>
@@ -10577,7 +10577,7 @@
               <w:spacing w:after="0"/>
             </w:pPr>
             <w:r>
-              <w:t>CUP 851.00</w:t>
+              <w:t>CUP 828.00</w:t>
             </w:r>
           </w:p>
         </w:tc>
@@ -10633,7 +10633,7 @@
               <w:spacing w:after="0"/>
             </w:pPr>
             <w:r>
-              <w:t>CUP 8,510.00</w:t>
+              <w:t>CUP 8,280.00</w:t>
             </w:r>
           </w:p>
         </w:tc>
@@ -10689,7 +10689,7 @@
               <w:spacing w:after="0"/>
             </w:pPr>
             <w:r>
-              <w:t>CUP 21,275.00</w:t>
+              <w:t>CUP 20,700.00</w:t>
             </w:r>
           </w:p>
         </w:tc>
@@ -10746,7 +10746,7 @@
               <w:spacing w:after="0"/>
             </w:pPr>
             <w:r>
-              <w:t>CUP 17,020.00</w:t>
+              <w:t>CUP 16,560.00</w:t>
             </w:r>
           </w:p>
         </w:tc>
@@ -10802,7 +10802,7 @@
               <w:spacing w:after="0"/>
             </w:pPr>
             <w:r>
-              <w:t>CUP 4,255.00</w:t>
+              <w:t>CUP 4,140.00</w:t>
             </w:r>
           </w:p>
         </w:tc>
@@ -10858,7 +10858,7 @@
               <w:spacing w:after="0"/>
             </w:pPr>
             <w:r>
-              <w:t>CUP 38,295.00</w:t>
+              <w:t>CUP 37,260.00</w:t>
             </w:r>
           </w:p>
         </w:tc>
@@ -10914,7 +10914,7 @@
               <w:spacing w:after="0"/>
             </w:pPr>
             <w:r>
-              <w:t>CUP 5,106.00</w:t>
+              <w:t>CUP 4,968.00</w:t>
             </w:r>
           </w:p>
         </w:tc>
@@ -10970,7 +10970,7 @@
               <w:spacing w:after="0"/>
             </w:pPr>
             <w:r>
-              <w:t>CUP 6,382.50</w:t>
+              <w:t>CUP 6,210.00</w:t>
             </w:r>
           </w:p>
         </w:tc>
@@ -11026,7 +11026,7 @@
               <w:spacing w:after="0"/>
             </w:pPr>
             <w:r>
-              <w:t>CUP 234,025.00</w:t>
+              <w:t>CUP 227,700.00</w:t>
             </w:r>
           </w:p>
         </w:tc>
@@ -11082,7 +11082,7 @@
               <w:spacing w:after="0"/>
             </w:pPr>
             <w:r>
-              <w:t>CUP 2,553.00</w:t>
+              <w:t>CUP 2,484.00</w:t>
             </w:r>
           </w:p>
         </w:tc>
@@ -11138,7 +11138,7 @@
               <w:spacing w:after="0"/>
             </w:pPr>
             <w:r>
-              <w:t>CUP 4,255.00</w:t>
+              <w:t>CUP 4,140.00</w:t>
             </w:r>
           </w:p>
         </w:tc>
@@ -11194,7 +11194,7 @@
               <w:spacing w:after="0"/>
             </w:pPr>
             <w:r>
-              <w:t>CUP 8,510.00</w:t>
+              <w:t>CUP 8,280.00</w:t>
             </w:r>
           </w:p>
         </w:tc>
@@ -11250,7 +11250,7 @@
               <w:spacing w:after="0"/>
             </w:pPr>
             <w:r>
-              <w:t>CUP 6,382.50</w:t>
+              <w:t>CUP 6,210.00</w:t>
             </w:r>
           </w:p>
         </w:tc>
@@ -11306,7 +11306,7 @@
               <w:spacing w:after="0"/>
             </w:pPr>
             <w:r>
-              <w:t>CUP 2,127.50</w:t>
+              <w:t>CUP 2,070.00</w:t>
             </w:r>
           </w:p>
         </w:tc>
@@ -11362,7 +11362,7 @@
               <w:spacing w:after="0"/>
             </w:pPr>
             <w:r>
-              <w:t>CUP 6,382.50</w:t>
+              <w:t>CUP 6,210.00</w:t>
             </w:r>
           </w:p>
         </w:tc>
@@ -11418,7 +11418,7 @@
               <w:spacing w:after="0"/>
             </w:pPr>
             <w:r>
-              <w:t>CUP 29,785.00</w:t>
+              <w:t>CUP 28,980.00</w:t>
             </w:r>
           </w:p>
         </w:tc>
@@ -11474,7 +11474,7 @@
               <w:spacing w:after="0"/>
             </w:pPr>
             <w:r>
-              <w:t>CUP 4,255.00</w:t>
+              <w:t>CUP 4,140.00</w:t>
             </w:r>
           </w:p>
         </w:tc>
@@ -11530,7 +11530,7 @@
               <w:spacing w:after="0"/>
             </w:pPr>
             <w:r>
-              <w:t>CUP 4,255.00</w:t>
+              <w:t>CUP 4,140.00</w:t>
             </w:r>
           </w:p>
         </w:tc>
@@ -11586,7 +11586,7 @@
               <w:spacing w:after="0"/>
             </w:pPr>
             <w:r>
-              <w:t>CUP 8,510.00</w:t>
+              <w:t>CUP 8,280.00</w:t>
             </w:r>
           </w:p>
         </w:tc>
@@ -11642,7 +11642,7 @@
               <w:spacing w:after="0"/>
             </w:pPr>
             <w:r>
-              <w:t>CUP 4,255.00</w:t>
+              <w:t>CUP 4,140.00</w:t>
             </w:r>
           </w:p>
         </w:tc>
@@ -11698,7 +11698,7 @@
               <w:spacing w:after="0"/>
             </w:pPr>
             <w:r>
-              <w:t>CUP 4,255.00</w:t>
+              <w:t>CUP 4,140.00</w:t>
             </w:r>
           </w:p>
         </w:tc>
@@ -11754,7 +11754,7 @@
               <w:spacing w:after="0"/>
             </w:pPr>
             <w:r>
-              <w:t>CUP 4,255.00</w:t>
+              <w:t>CUP 4,140.00</w:t>
             </w:r>
           </w:p>
         </w:tc>
@@ -11826,7 +11826,7 @@
               <w:spacing w:after="0"/>
             </w:pPr>
             <w:r>
-              <w:t>CUP 21,275.00</w:t>
+              <w:t>CUP 20,700.00</w:t>
             </w:r>
           </w:p>
         </w:tc>
@@ -11882,7 +11882,7 @@
               <w:spacing w:after="0"/>
             </w:pPr>
             <w:r>
-              <w:t>CUP 12,765.00</w:t>
+              <w:t>CUP 12,420.00</w:t>
             </w:r>
           </w:p>
         </w:tc>
@@ -11938,7 +11938,7 @@
               <w:spacing w:after="0"/>
             </w:pPr>
             <w:r>
-              <w:t>CUP 2,978.50</w:t>
+              <w:t>CUP 2,898.00</w:t>
             </w:r>
           </w:p>
         </w:tc>
@@ -11994,7 +11994,7 @@
               <w:spacing w:after="0"/>
             </w:pPr>
             <w:r>
-              <w:t>CUP 119,140.00</w:t>
+              <w:t>CUP 115,920.00</w:t>
             </w:r>
           </w:p>
         </w:tc>
@@ -12050,7 +12050,7 @@
               <w:spacing w:after="0"/>
             </w:pPr>
             <w:r>
-              <w:t>CUP 63,825.00</w:t>
+              <w:t>CUP 62,100.00</w:t>
             </w:r>
           </w:p>
         </w:tc>
@@ -12106,7 +12106,7 @@
               <w:spacing w:after="0"/>
             </w:pPr>
             <w:r>
-              <w:t>CUP 34,040.00</w:t>
+              <w:t>CUP 33,120.00</w:t>
             </w:r>
           </w:p>
         </w:tc>
@@ -12162,7 +12162,7 @@
               <w:spacing w:after="0"/>
             </w:pPr>
             <w:r>
-              <w:t>CUP 12,765.00</w:t>
+              <w:t>CUP 12,420.00</w:t>
             </w:r>
           </w:p>
         </w:tc>
@@ -12218,7 +12218,7 @@
               <w:spacing w:after="0"/>
             </w:pPr>
             <w:r>
-              <w:t>CUP 63,825.00</w:t>
+              <w:t>CUP 62,100.00</w:t>
             </w:r>
           </w:p>
         </w:tc>
@@ -12274,7 +12274,7 @@
               <w:spacing w:after="0"/>
             </w:pPr>
             <w:r>
-              <w:t>CUP 4,255.00</w:t>
+              <w:t>CUP 4,140.00</w:t>
             </w:r>
           </w:p>
         </w:tc>
@@ -12330,7 +12330,7 @@
               <w:spacing w:after="0"/>
             </w:pPr>
             <w:r>
-              <w:t>CUP 4,255.00</w:t>
+              <w:t>CUP 4,140.00</w:t>
             </w:r>
           </w:p>
         </w:tc>
@@ -12386,7 +12386,7 @@
               <w:spacing w:after="0"/>
             </w:pPr>
             <w:r>
-              <w:t>CUP 8,510.00</w:t>
+              <w:t>CUP 8,280.00</w:t>
             </w:r>
           </w:p>
         </w:tc>
@@ -12442,7 +12442,7 @@
               <w:spacing w:after="0"/>
             </w:pPr>
             <w:r>
-              <w:t>CUP 42,550.00</w:t>
+              <w:t>CUP 41,400.00</w:t>
             </w:r>
           </w:p>
         </w:tc>
@@ -12499,7 +12499,7 @@
               <w:spacing w:after="0"/>
             </w:pPr>
             <w:r>
-              <w:t>CUP 51,060.00</w:t>
+              <w:t>CUP 49,680.00</w:t>
             </w:r>
           </w:p>
         </w:tc>
@@ -12555,7 +12555,7 @@
               <w:spacing w:after="0"/>
             </w:pPr>
             <w:r>
-              <w:t>CUP 127,650.00</w:t>
+              <w:t>CUP 124,200.00</w:t>
             </w:r>
           </w:p>
         </w:tc>
@@ -12611,7 +12611,7 @@
               <w:spacing w:after="0"/>
             </w:pPr>
             <w:r>
-              <w:t>CUP 68,080.00</w:t>
+              <w:t>CUP 66,240.00</w:t>
             </w:r>
           </w:p>
         </w:tc>
@@ -12667,7 +12667,7 @@
               <w:spacing w:after="0"/>
             </w:pPr>
             <w:r>
-              <w:t>CUP 46,805.00</w:t>
+              <w:t>CUP 45,540.00</w:t>
             </w:r>
           </w:p>
         </w:tc>
@@ -12723,7 +12723,7 @@
               <w:spacing w:after="0"/>
             </w:pPr>
             <w:r>
-              <w:t>CUP 68,080.00</w:t>
+              <w:t>CUP 66,240.00</w:t>
             </w:r>
           </w:p>
         </w:tc>
@@ -12779,7 +12779,7 @@
               <w:spacing w:after="0"/>
             </w:pPr>
             <w:r>
-              <w:t>CUP 12,765.00</w:t>
+              <w:t>CUP 12,420.00</w:t>
             </w:r>
           </w:p>
         </w:tc>
@@ -12835,7 +12835,7 @@
               <w:spacing w:after="0"/>
             </w:pPr>
             <w:r>
-              <w:t>CUP 72,335.00</w:t>
+              <w:t>CUP 70,380.00</w:t>
             </w:r>
           </w:p>
         </w:tc>
@@ -12891,7 +12891,7 @@
               <w:spacing w:after="0"/>
             </w:pPr>
             <w:r>
-              <w:t>CUP 34,040.00</w:t>
+              <w:t>CUP 33,120.00</w:t>
             </w:r>
           </w:p>
         </w:tc>
@@ -12947,7 +12947,7 @@
               <w:spacing w:after="0"/>
             </w:pPr>
             <w:r>
-              <w:t>CUP 93,610.00</w:t>
+              <w:t>CUP 91,080.00</w:t>
             </w:r>
           </w:p>
         </w:tc>
@@ -13003,7 +13003,7 @@
               <w:spacing w:after="0"/>
             </w:pPr>
             <w:r>
-              <w:t>CUP 38,295.00</w:t>
+              <w:t>CUP 37,260.00</w:t>
             </w:r>
           </w:p>
         </w:tc>
@@ -13059,7 +13059,7 @@
               <w:spacing w:after="0"/>
             </w:pPr>
             <w:r>
-              <w:t>CUP 10,637.50</w:t>
+              <w:t>CUP 10,350.00</w:t>
             </w:r>
           </w:p>
         </w:tc>
@@ -13131,7 +13131,7 @@
               <w:spacing w:after="0"/>
             </w:pPr>
             <w:r>
-              <w:t>CUP 29,785.00</w:t>
+              <w:t>CUP 28,980.00</w:t>
             </w:r>
           </w:p>
         </w:tc>
@@ -13187,7 +13187,7 @@
               <w:spacing w:after="0"/>
             </w:pPr>
             <w:r>
-              <w:t>CUP 10,637.50</w:t>
+              <w:t>CUP 10,350.00</w:t>
             </w:r>
           </w:p>
         </w:tc>
@@ -13243,7 +13243,7 @@
               <w:spacing w:after="0"/>
             </w:pPr>
             <w:r>
-              <w:t>CUP 4,255.00</w:t>
+              <w:t>CUP 4,140.00</w:t>
             </w:r>
           </w:p>
         </w:tc>
@@ -13299,7 +13299,7 @@
               <w:spacing w:after="0"/>
             </w:pPr>
             <w:r>
-              <w:t>CUP 12,765.00</w:t>
+              <w:t>CUP 12,420.00</w:t>
             </w:r>
           </w:p>
         </w:tc>
@@ -13355,7 +13355,7 @@
               <w:spacing w:after="0"/>
             </w:pPr>
             <w:r>
-              <w:t>CUP 12,765.00</w:t>
+              <w:t>CUP 12,420.00</w:t>
             </w:r>
           </w:p>
         </w:tc>
@@ -13411,7 +13411,7 @@
               <w:spacing w:after="0"/>
             </w:pPr>
             <w:r>
-              <w:t>CUP 25,530.00</w:t>
+              <w:t>CUP 24,840.00</w:t>
             </w:r>
           </w:p>
         </w:tc>
@@ -13467,7 +13467,7 @@
               <w:spacing w:after="0"/>
             </w:pPr>
             <w:r>
-              <w:t>CUP 17,020.00</w:t>
+              <w:t>CUP 16,560.00</w:t>
             </w:r>
           </w:p>
         </w:tc>
@@ -13523,7 +13523,7 @@
               <w:spacing w:after="0"/>
             </w:pPr>
             <w:r>
-              <w:t>CUP 12,765.00</w:t>
+              <w:t>CUP 12,420.00</w:t>
             </w:r>
           </w:p>
         </w:tc>
@@ -13579,7 +13579,7 @@
               <w:spacing w:after="0"/>
             </w:pPr>
             <w:r>
-              <w:t>CUP 8,510.00</w:t>
+              <w:t>CUP 8,280.00</w:t>
             </w:r>
           </w:p>
         </w:tc>
@@ -13635,7 +13635,7 @@
               <w:spacing w:after="0"/>
             </w:pPr>
             <w:r>
-              <w:t>CUP 8,510.00</w:t>
+              <w:t>CUP 8,280.00</w:t>
             </w:r>
           </w:p>
         </w:tc>
@@ -13691,7 +13691,7 @@
               <w:spacing w:after="0"/>
             </w:pPr>
             <w:r>
-              <w:t>CUP 63,825.00</w:t>
+              <w:t>CUP 62,100.00</w:t>
             </w:r>
           </w:p>
         </w:tc>
@@ -13747,7 +13747,7 @@
               <w:spacing w:after="0"/>
             </w:pPr>
             <w:r>
-              <w:t>CUP 148,925.00</w:t>
+              <w:t>CUP 144,900.00</w:t>
             </w:r>
           </w:p>
         </w:tc>
@@ -13803,7 +13803,7 @@
               <w:spacing w:after="0"/>
             </w:pPr>
             <w:r>
-              <w:t>CUP 8,510.00</w:t>
+              <w:t>CUP 8,280.00</w:t>
             </w:r>
           </w:p>
         </w:tc>
@@ -13859,7 +13859,7 @@
               <w:spacing w:after="0"/>
             </w:pPr>
             <w:r>
-              <w:t>CUP 8,510.00</w:t>
+              <w:t>CUP 8,280.00</w:t>
             </w:r>
           </w:p>
         </w:tc>
@@ -13915,7 +13915,7 @@
               <w:spacing w:after="0"/>
             </w:pPr>
             <w:r>
-              <w:t>CUP 6,382.50</w:t>
+              <w:t>CUP 6,210.00</w:t>
             </w:r>
           </w:p>
         </w:tc>
@@ -13971,7 +13971,7 @@
               <w:spacing w:after="0"/>
             </w:pPr>
             <w:r>
-              <w:t>CUP 12,765.00</w:t>
+              <w:t>CUP 12,420.00</w:t>
             </w:r>
           </w:p>
         </w:tc>
@@ -14027,7 +14027,7 @@
               <w:spacing w:after="0"/>
             </w:pPr>
             <w:r>
-              <w:t>CUP 6,382.50</w:t>
+              <w:t>CUP 6,210.00</w:t>
             </w:r>
           </w:p>
         </w:tc>
@@ -14083,7 +14083,7 @@
               <w:spacing w:after="0"/>
             </w:pPr>
             <w:r>
-              <w:t>CUP 29,785.00</w:t>
+              <w:t>CUP 28,980.00</w:t>
             </w:r>
           </w:p>
         </w:tc>
@@ -14139,7 +14139,7 @@
               <w:spacing w:after="0"/>
             </w:pPr>
             <w:r>
-              <w:t>CUP 17,020.00</w:t>
+              <w:t>CUP 16,560.00</w:t>
             </w:r>
           </w:p>
         </w:tc>
@@ -14195,7 +14195,7 @@
               <w:spacing w:after="0"/>
             </w:pPr>
             <w:r>
-              <w:t>CUP 42,550.00</w:t>
+              <w:t>CUP 41,400.00</w:t>
             </w:r>
           </w:p>
         </w:tc>
@@ -14252,7 +14252,7 @@
               <w:spacing w:after="0"/>
             </w:pPr>
             <w:r>
-              <w:t>CUP 29,785.00</w:t>
+              <w:t>CUP 28,980.00</w:t>
             </w:r>
           </w:p>
         </w:tc>
@@ -14308,7 +14308,7 @@
               <w:spacing w:after="0"/>
             </w:pPr>
             <w:r>
-              <w:t>CUP 6,382.50</w:t>
+              <w:t>CUP 6,210.00</w:t>
             </w:r>
           </w:p>
         </w:tc>
@@ -14364,7 +14364,7 @@
               <w:spacing w:after="0"/>
             </w:pPr>
             <w:r>
-              <w:t>CUP 55,315.00</w:t>
+              <w:t>CUP 53,820.00</w:t>
             </w:r>
           </w:p>
         </w:tc>
@@ -14420,7 +14420,7 @@
               <w:spacing w:after="0"/>
             </w:pPr>
             <w:r>
-              <w:t>CUP 85,100.00</w:t>
+              <w:t>CUP 82,800.00</w:t>
             </w:r>
           </w:p>
         </w:tc>
@@ -14476,7 +14476,7 @@
               <w:spacing w:after="0"/>
             </w:pPr>
             <w:r>
-              <w:t>CUP 12,765.00</w:t>
+              <w:t>CUP 12,420.00</w:t>
             </w:r>
           </w:p>
         </w:tc>
@@ -14532,7 +14532,7 @@
               <w:spacing w:after="0"/>
             </w:pPr>
             <w:r>
-              <w:t>CUP 6,382.50</w:t>
+              <w:t>CUP 6,210.00</w:t>
             </w:r>
           </w:p>
         </w:tc>
@@ -14604,7 +14604,7 @@
               <w:spacing w:after="0"/>
             </w:pPr>
             <w:r>
-              <w:t>CUP 27,657.50</w:t>
+              <w:t>CUP 26,910.00</w:t>
             </w:r>
           </w:p>
         </w:tc>
@@ -14676,7 +14676,7 @@
               <w:spacing w:after="0"/>
             </w:pPr>
             <w:r>
-              <w:t>CUP 42,550.00</w:t>
+              <w:t>CUP 41,400.00</w:t>
             </w:r>
           </w:p>
         </w:tc>
@@ -14732,7 +14732,7 @@
               <w:spacing w:after="0"/>
             </w:pPr>
             <w:r>
-              <w:t>CUP 4,255.00</w:t>
+              <w:t>CUP 4,140.00</w:t>
             </w:r>
           </w:p>
         </w:tc>
@@ -14788,7 +14788,7 @@
               <w:spacing w:after="0"/>
             </w:pPr>
             <w:r>
-              <w:t>CUP 8,510.00</w:t>
+              <w:t>CUP 8,280.00</w:t>
             </w:r>
           </w:p>
         </w:tc>
@@ -14844,7 +14844,7 @@
               <w:spacing w:after="0"/>
             </w:pPr>
             <w:r>
-              <w:t>CUP 4,255.00</w:t>
+              <w:t>CUP 4,140.00</w:t>
             </w:r>
           </w:p>
         </w:tc>
@@ -14900,7 +14900,7 @@
               <w:spacing w:after="0"/>
             </w:pPr>
             <w:r>
-              <w:t>CUP 4,255.00</w:t>
+              <w:t>CUP 4,140.00</w:t>
             </w:r>
           </w:p>
         </w:tc>
@@ -14956,7 +14956,7 @@
               <w:spacing w:after="0"/>
             </w:pPr>
             <w:r>
-              <w:t>CUP 4,255.00</w:t>
+              <w:t>CUP 4,140.00</w:t>
             </w:r>
           </w:p>
         </w:tc>
@@ -15012,7 +15012,7 @@
               <w:spacing w:after="0"/>
             </w:pPr>
             <w:r>
-              <w:t>CUP 4,255.00</w:t>
+              <w:t>CUP 4,140.00</w:t>
             </w:r>
           </w:p>
         </w:tc>
@@ -15068,7 +15068,7 @@
               <w:spacing w:after="0"/>
             </w:pPr>
             <w:r>
-              <w:t>CUP 6,382.50</w:t>
+              <w:t>CUP 6,210.00</w:t>
             </w:r>
           </w:p>
         </w:tc>
@@ -15124,7 +15124,7 @@
               <w:spacing w:after="0"/>
             </w:pPr>
             <w:r>
-              <w:t>CUP 6,382.50</w:t>
+              <w:t>CUP 6,210.00</w:t>
             </w:r>
           </w:p>
         </w:tc>
@@ -15180,7 +15180,7 @@
               <w:spacing w:after="0"/>
             </w:pPr>
             <w:r>
-              <w:t>CUP 6,382.50</w:t>
+              <w:t>CUP 6,210.00</w:t>
             </w:r>
           </w:p>
         </w:tc>
@@ -15236,7 +15236,7 @@
               <w:spacing w:after="0"/>
             </w:pPr>
             <w:r>
-              <w:t>CUP 6,382.50</w:t>
+              <w:t>CUP 6,210.00</w:t>
             </w:r>
           </w:p>
         </w:tc>
@@ -15292,7 +15292,7 @@
               <w:spacing w:after="0"/>
             </w:pPr>
             <w:r>
-              <w:t>CUP 2,553.00</w:t>
+              <w:t>CUP 2,484.00</w:t>
             </w:r>
           </w:p>
         </w:tc>
@@ -15348,7 +15348,7 @@
               <w:spacing w:after="0"/>
             </w:pPr>
             <w:r>
-              <w:t>CUP 4,255.00</w:t>
+              <w:t>CUP 4,140.00</w:t>
             </w:r>
           </w:p>
         </w:tc>
@@ -15404,7 +15404,7 @@
               <w:spacing w:after="0"/>
             </w:pPr>
             <w:r>
-              <w:t>CUP 63,825.00</w:t>
+              <w:t>CUP 62,100.00</w:t>
             </w:r>
           </w:p>
         </w:tc>
@@ -15460,7 +15460,7 @@
               <w:spacing w:after="0"/>
             </w:pPr>
             <w:r>
-              <w:t>CUP 76,590.00</w:t>
+              <w:t>CUP 74,520.00</w:t>
             </w:r>
           </w:p>
         </w:tc>
@@ -15516,7 +15516,7 @@
               <w:spacing w:after="0"/>
             </w:pPr>
             <w:r>
-              <w:t>CUP 38,295.00</w:t>
+              <w:t>CUP 37,260.00</w:t>
             </w:r>
           </w:p>
         </w:tc>
@@ -15572,7 +15572,7 @@
               <w:spacing w:after="0"/>
             </w:pPr>
             <w:r>
-              <w:t>CUP 12,765.00</w:t>
+              <w:t>CUP 12,420.00</w:t>
             </w:r>
           </w:p>
         </w:tc>
@@ -15628,7 +15628,7 @@
               <w:spacing w:after="0"/>
             </w:pPr>
             <w:r>
-              <w:t>CUP 10,637.50</w:t>
+              <w:t>CUP 10,350.00</w:t>
             </w:r>
           </w:p>
         </w:tc>
@@ -15684,7 +15684,7 @@
               <w:spacing w:after="0"/>
             </w:pPr>
             <w:r>
-              <w:t>CUP 1,702.00</w:t>
+              <w:t>CUP 1,656.00</w:t>
             </w:r>
           </w:p>
         </w:tc>
@@ -15740,7 +15740,7 @@
               <w:spacing w:after="0"/>
             </w:pPr>
             <w:r>
-              <w:t>CUP 31,912.50</w:t>
+              <w:t>CUP 31,050.00</w:t>
             </w:r>
           </w:p>
         </w:tc>
@@ -15796,7 +15796,7 @@
               <w:spacing w:after="0"/>
             </w:pPr>
             <w:r>
-              <w:t>CUP 10,637.50</w:t>
+              <w:t>CUP 10,350.00</w:t>
             </w:r>
           </w:p>
         </w:tc>
@@ -15852,7 +15852,7 @@
               <w:spacing w:after="0"/>
             </w:pPr>
             <w:r>
-              <w:t>CUP 29,785.00</w:t>
+              <w:t>CUP 28,980.00</w:t>
             </w:r>
           </w:p>
         </w:tc>
@@ -15908,7 +15908,7 @@
               <w:spacing w:after="0"/>
             </w:pPr>
             <w:r>
-              <w:t>CUP 6,382.50</w:t>
+              <w:t>CUP 6,210.00</w:t>
             </w:r>
           </w:p>
         </w:tc>
@@ -15964,7 +15964,7 @@
               <w:spacing w:after="0"/>
             </w:pPr>
             <w:r>
-              <w:t>CUP 106,375.00</w:t>
+              <w:t>CUP 103,500.00</w:t>
             </w:r>
           </w:p>
         </w:tc>
@@ -16021,7 +16021,7 @@
               <w:spacing w:after="0"/>
             </w:pPr>
             <w:r>
-              <w:t>CUP 234,025.00</w:t>
+              <w:t>CUP 227,700.00</w:t>
             </w:r>
           </w:p>
         </w:tc>
@@ -16077,7 +16077,7 @@
               <w:spacing w:after="0"/>
             </w:pPr>
             <w:r>
-              <w:t>CUP 10,637.50</w:t>
+              <w:t>CUP 10,350.00</w:t>
             </w:r>
           </w:p>
         </w:tc>
@@ -16133,7 +16133,7 @@
               <w:spacing w:after="0"/>
             </w:pPr>
             <w:r>
-              <w:t>CUP 4,255.00</w:t>
+              <w:t>CUP 4,140.00</w:t>
             </w:r>
           </w:p>
         </w:tc>
@@ -16189,7 +16189,7 @@
               <w:spacing w:after="0"/>
             </w:pPr>
             <w:r>
-              <w:t>CUP 4,255.00</w:t>
+              <w:t>CUP 4,140.00</w:t>
             </w:r>
           </w:p>
         </w:tc>
@@ -16245,7 +16245,7 @@
               <w:spacing w:after="0"/>
             </w:pPr>
             <w:r>
-              <w:t>CUP 6,382.50</w:t>
+              <w:t>CUP 6,210.00</w:t>
             </w:r>
           </w:p>
         </w:tc>
@@ -16301,7 +16301,7 @@
               <w:spacing w:after="0"/>
             </w:pPr>
             <w:r>
-              <w:t>CUP 2,978.50</w:t>
+              <w:t>CUP 2,898.00</w:t>
             </w:r>
           </w:p>
         </w:tc>
@@ -16357,7 +16357,7 @@
               <w:spacing w:after="0"/>
             </w:pPr>
             <w:r>
-              <w:t>CUP 21,275.00</w:t>
+              <w:t>CUP 20,700.00</w:t>
             </w:r>
           </w:p>
         </w:tc>
@@ -16413,7 +16413,7 @@
               <w:spacing w:after="0"/>
             </w:pPr>
             <w:r>
-              <w:t>CUP 2,127.50</w:t>
+              <w:t>CUP 2,070.00</w:t>
             </w:r>
           </w:p>
         </w:tc>
@@ -16469,7 +16469,7 @@
               <w:spacing w:after="0"/>
             </w:pPr>
             <w:r>
-              <w:t>CUP 2,127.50</w:t>
+              <w:t>CUP 2,070.00</w:t>
             </w:r>
           </w:p>
         </w:tc>
@@ -16525,7 +16525,7 @@
               <w:spacing w:after="0"/>
             </w:pPr>
             <w:r>
-              <w:t>CUP 2,127.50</w:t>
+              <w:t>CUP 2,070.00</w:t>
             </w:r>
           </w:p>
         </w:tc>
@@ -16581,7 +16581,7 @@
               <w:spacing w:after="0"/>
             </w:pPr>
             <w:r>
-              <w:t>CUP 2,978.50</w:t>
+              <w:t>CUP 2,898.00</w:t>
             </w:r>
           </w:p>
         </w:tc>
@@ -16637,7 +16637,7 @@
               <w:spacing w:after="0"/>
             </w:pPr>
             <w:r>
-              <w:t>CUP 8,510.00</w:t>
+              <w:t>CUP 8,280.00</w:t>
             </w:r>
           </w:p>
         </w:tc>
@@ -16693,7 +16693,7 @@
               <w:spacing w:after="0"/>
             </w:pPr>
             <w:r>
-              <w:t>CUP 4,255.00</w:t>
+              <w:t>CUP 4,140.00</w:t>
             </w:r>
           </w:p>
         </w:tc>
@@ -16749,7 +16749,7 @@
               <w:spacing w:after="0"/>
             </w:pPr>
             <w:r>
-              <w:t>CUP 6,382.50</w:t>
+              <w:t>CUP 6,210.00</w:t>
             </w:r>
           </w:p>
         </w:tc>
@@ -16805,7 +16805,7 @@
               <w:spacing w:after="0"/>
             </w:pPr>
             <w:r>
-              <w:t>CUP 2,978.50</w:t>
+              <w:t>CUP 2,898.00</w:t>
             </w:r>
           </w:p>
         </w:tc>
@@ -16861,7 +16861,7 @@
               <w:spacing w:after="0"/>
             </w:pPr>
             <w:r>
-              <w:t>CUP 2,978.50</w:t>
+              <w:t>CUP 2,898.00</w:t>
             </w:r>
           </w:p>
         </w:tc>
@@ -16917,7 +16917,7 @@
               <w:spacing w:after="0"/>
             </w:pPr>
             <w:r>
-              <w:t>CUP 4,255.00</w:t>
+              <w:t>CUP 4,140.00</w:t>
             </w:r>
           </w:p>
         </w:tc>
@@ -16973,7 +16973,7 @@
               <w:spacing w:after="0"/>
             </w:pPr>
             <w:r>
-              <w:t>CUP 851.00</w:t>
+              <w:t>CUP 828.00</w:t>
             </w:r>
           </w:p>
         </w:tc>
@@ -17029,7 +17029,7 @@
               <w:spacing w:after="0"/>
             </w:pPr>
             <w:r>
-              <w:t>CUP 2,127.50</w:t>
+              <w:t>CUP 2,070.00</w:t>
             </w:r>
           </w:p>
         </w:tc>
@@ -17085,7 +17085,7 @@
               <w:spacing w:after="0"/>
             </w:pPr>
             <w:r>
-              <w:t>CUP 1,276.50</w:t>
+              <w:t>CUP 1,242.00</w:t>
             </w:r>
           </w:p>
         </w:tc>
@@ -17141,7 +17141,7 @@
               <w:spacing w:after="0"/>
             </w:pPr>
             <w:r>
-              <w:t>CUP 1,702.00</w:t>
+              <w:t>CUP 1,656.00</w:t>
             </w:r>
           </w:p>
         </w:tc>
@@ -17197,7 +17197,7 @@
               <w:spacing w:after="0"/>
             </w:pPr>
             <w:r>
-              <w:t>CUP 851.00</w:t>
+              <w:t>CUP 828.00</w:t>
             </w:r>
           </w:p>
         </w:tc>
@@ -17253,7 +17253,7 @@
               <w:spacing w:after="0"/>
             </w:pPr>
             <w:r>
-              <w:t>CUP 1,276.50</w:t>
+              <w:t>CUP 1,242.00</w:t>
             </w:r>
           </w:p>
         </w:tc>
@@ -17309,7 +17309,7 @@
               <w:spacing w:after="0"/>
             </w:pPr>
             <w:r>
-              <w:t>CUP 8,510.00</w:t>
+              <w:t>CUP 8,280.00</w:t>
             </w:r>
           </w:p>
         </w:tc>
@@ -17365,7 +17365,7 @@
               <w:spacing w:after="0"/>
             </w:pPr>
             <w:r>
-              <w:t>CUP 10,637.50</w:t>
+              <w:t>CUP 10,350.00</w:t>
             </w:r>
           </w:p>
         </w:tc>
@@ -17421,7 +17421,7 @@
               <w:spacing w:after="0"/>
             </w:pPr>
             <w:r>
-              <w:t>CUP 19,147.50</w:t>
+              <w:t>CUP 18,630.00</w:t>
             </w:r>
           </w:p>
         </w:tc>
@@ -17477,7 +17477,7 @@
               <w:spacing w:after="0"/>
             </w:pPr>
             <w:r>
-              <w:t>CUP 6,382.50</w:t>
+              <w:t>CUP 6,210.00</w:t>
             </w:r>
           </w:p>
         </w:tc>
@@ -17533,7 +17533,7 @@
               <w:spacing w:after="0"/>
             </w:pPr>
             <w:r>
-              <w:t>CUP 25,530.00</w:t>
+              <w:t>CUP 24,840.00</w:t>
             </w:r>
           </w:p>
         </w:tc>
@@ -17589,7 +17589,7 @@
               <w:spacing w:after="0"/>
             </w:pPr>
             <w:r>
-              <w:t>CUP 42,550.00</w:t>
+              <w:t>CUP 41,400.00</w:t>
             </w:r>
           </w:p>
         </w:tc>
@@ -17645,7 +17645,7 @@
               <w:spacing w:after="0"/>
             </w:pPr>
             <w:r>
-              <w:t>CUP 14,892.50</w:t>
+              <w:t>CUP 14,490.00</w:t>
             </w:r>
           </w:p>
         </w:tc>
@@ -17701,7 +17701,7 @@
               <w:spacing w:after="0"/>
             </w:pPr>
             <w:r>
-              <w:t>CUP 4,255.00</w:t>
+              <w:t>CUP 4,140.00</w:t>
             </w:r>
           </w:p>
         </w:tc>
@@ -17758,7 +17758,7 @@
               <w:spacing w:after="0"/>
             </w:pPr>
             <w:r>
-              <w:t>CUP 4,255.00</w:t>
+              <w:t>CUP 4,140.00</w:t>
             </w:r>
           </w:p>
         </w:tc>
@@ -17814,7 +17814,7 @@
               <w:spacing w:after="0"/>
             </w:pPr>
             <w:r>
-              <w:t>CUP 6,382.50</w:t>
+              <w:t>CUP 6,210.00</w:t>
             </w:r>
           </w:p>
         </w:tc>
@@ -17951,7 +17951,7 @@
           </w:tcPr>
           <w:p>
             <w:r>
-              <w:t>CUP 85,100.00</w:t>
+              <w:t>CUP 82,800.00</w:t>
             </w:r>
           </w:p>
         </w:tc>
@@ -18001,7 +18001,7 @@
           </w:tcPr>
           <w:p>
             <w:r>
-              <w:t>CUP 76,590.00</w:t>
+              <w:t>CUP 74,520.00</w:t>
             </w:r>
           </w:p>
         </w:tc>
@@ -18042,7 +18042,7 @@
           </w:tcPr>
           <w:p>
             <w:r>
-              <w:t>CUP 51,060.00</w:t>
+              <w:t>CUP 49,680.00</w:t>
             </w:r>
           </w:p>
         </w:tc>
@@ -18092,7 +18092,7 @@
           </w:tcPr>
           <w:p>
             <w:r>
-              <w:t>CUP 51,060.00</w:t>
+              <w:t>CUP 49,680.00</w:t>
             </w:r>
           </w:p>
         </w:tc>
@@ -18131,7 +18131,7 @@
           </w:tcPr>
           <w:p>
             <w:r>
-              <w:t>CUP 17,020.00</w:t>
+              <w:t>CUP 16,560.00</w:t>
             </w:r>
           </w:p>
         </w:tc>
@@ -18192,7 +18192,7 @@
           </w:tcPr>
           <w:p>
             <w:r>
-              <w:t>CUP 17,020.00</w:t>
+              <w:t>CUP 16,560.00</w:t>
             </w:r>
           </w:p>
         </w:tc>
@@ -18233,7 +18233,7 @@
           </w:tcPr>
           <w:p>
             <w:r>
-              <w:t>CUP 8,510.00</w:t>
+              <w:t>CUP 8,280.00</w:t>
             </w:r>
           </w:p>
         </w:tc>
@@ -18272,7 +18272,7 @@
           </w:tcPr>
           <w:p>
             <w:r>
-              <w:t>CUP 34,040.00</w:t>
+              <w:t>CUP 33,120.00</w:t>
             </w:r>
           </w:p>
         </w:tc>
@@ -18313,7 +18313,7 @@
           </w:tcPr>
           <w:p>
             <w:r>
-              <w:t>CUP 42,550.00</w:t>
+              <w:t>CUP 41,400.00</w:t>
             </w:r>
           </w:p>
         </w:tc>
@@ -18354,7 +18354,7 @@
           </w:tcPr>
           <w:p>
             <w:r>
-              <w:t>CUP 10,637.50</w:t>
+              <w:t>CUP 10,350.00</w:t>
             </w:r>
           </w:p>
         </w:tc>
@@ -18395,7 +18395,7 @@
           </w:tcPr>
           <w:p>
             <w:r>
-              <w:t>CUP 23,402.50</w:t>
+              <w:t>CUP 22,770.00</w:t>
             </w:r>
           </w:p>
         </w:tc>
@@ -18434,7 +18434,7 @@
           </w:tcPr>
           <w:p>
             <w:r>
-              <w:t>CUP 34,040.00</w:t>
+              <w:t>CUP 33,120.00</w:t>
             </w:r>
           </w:p>
         </w:tc>
@@ -18473,7 +18473,7 @@
           </w:tcPr>
           <w:p>
             <w:r>
-              <w:t>CUP 425.50</w:t>
+              <w:t>CUP 414.00</w:t>
             </w:r>
           </w:p>
         </w:tc>
@@ -18512,7 +18512,7 @@
           </w:tcPr>
           <w:p>
             <w:r>
-              <w:t>CUP 425.50</w:t>
+              <w:t>CUP 414.00</w:t>
             </w:r>
           </w:p>
         </w:tc>
@@ -18551,7 +18551,7 @@
           </w:tcPr>
           <w:p>
             <w:r>
-              <w:t>CUP 425.50</w:t>
+              <w:t>CUP 414.00</w:t>
             </w:r>
           </w:p>
         </w:tc>
@@ -18590,7 +18590,7 @@
           </w:tcPr>
           <w:p>
             <w:r>
-              <w:t>CUP 6,382.50</w:t>
+              <w:t>CUP 6,210.00</w:t>
             </w:r>
           </w:p>
         </w:tc>
@@ -18629,7 +18629,7 @@
           </w:tcPr>
           <w:p>
             <w:r>
-              <w:t>CUP 4,255.00</w:t>
+              <w:t>CUP 4,140.00</w:t>
             </w:r>
           </w:p>
         </w:tc>
@@ -18668,7 +18668,7 @@
           </w:tcPr>
           <w:p>
             <w:r>
-              <w:t>CUP 1,063.75</w:t>
+              <w:t>CUP 1,035.00</w:t>
             </w:r>
           </w:p>
         </w:tc>
@@ -18707,7 +18707,7 @@
           </w:tcPr>
           <w:p>
             <w:r>
-              <w:t>CUP 4,255.00</w:t>
+              <w:t>CUP 4,140.00</w:t>
             </w:r>
           </w:p>
         </w:tc>
@@ -18746,7 +18746,7 @@
           </w:tcPr>
           <w:p>
             <w:r>
-              <w:t>CUP 2,978.50</w:t>
+              <w:t>CUP 2,898.00</w:t>
             </w:r>
           </w:p>
         </w:tc>
@@ -18785,7 +18785,7 @@
           </w:tcPr>
           <w:p>
             <w:r>
-              <w:t>CUP 10,637.50</w:t>
+              <w:t>CUP 10,350.00</w:t>
             </w:r>
           </w:p>
         </w:tc>
@@ -18824,7 +18824,7 @@
           </w:tcPr>
           <w:p>
             <w:r>
-              <w:t>CUP 10,637.50</w:t>
+              <w:t>CUP 10,350.00</w:t>
             </w:r>
           </w:p>
         </w:tc>
@@ -18863,7 +18863,7 @@
           </w:tcPr>
           <w:p>
             <w:r>
-              <w:t>CUP 21,275.00</w:t>
+              <w:t>CUP 20,700.00</w:t>
             </w:r>
           </w:p>
         </w:tc>
@@ -18904,7 +18904,7 @@
           </w:tcPr>
           <w:p>
             <w:r>
-              <w:t>CUP 14,892.50</w:t>
+              <w:t>CUP 14,490.00</w:t>
             </w:r>
           </w:p>
         </w:tc>
@@ -18943,7 +18943,7 @@
           </w:tcPr>
           <w:p>
             <w:r>
-              <w:t>CUP 14,892.50</w:t>
+              <w:t>CUP 14,490.00</w:t>
             </w:r>
           </w:p>
         </w:tc>
@@ -18984,7 +18984,7 @@
           </w:tcPr>
           <w:p>
             <w:r>
-              <w:t>CUP 59,570.00</w:t>
+              <w:t>CUP 57,960.00</w:t>
             </w:r>
           </w:p>
         </w:tc>
@@ -19024,7 +19024,7 @@
           </w:tcPr>
           <w:p>
             <w:r>
-              <w:t>CUP 6,382.50</w:t>
+              <w:t>CUP 6,210.00</w:t>
             </w:r>
           </w:p>
         </w:tc>
@@ -19085,7 +19085,7 @@
           </w:tcPr>
           <w:p>
             <w:r>
-              <w:t>CUP 12,765.00</w:t>
+              <w:t>CUP 12,420.00</w:t>
             </w:r>
           </w:p>
         </w:tc>
@@ -19146,7 +19146,7 @@
           </w:tcPr>
           <w:p>
             <w:r>
-              <w:t>CUP 42,550.00</w:t>
+              <w:t>CUP 41,400.00</w:t>
             </w:r>
           </w:p>
         </w:tc>
@@ -19185,7 +19185,7 @@
           </w:tcPr>
           <w:p>
             <w:r>
-              <w:t>CUP 42,550.00</w:t>
+              <w:t>CUP 41,400.00</w:t>
             </w:r>
           </w:p>
         </w:tc>
@@ -19237,7 +19237,7 @@
           </w:tcPr>
           <w:p>
             <w:r>
-              <w:t>CUP 63,825.00</w:t>
+              <w:t>CUP 62,100.00</w:t>
             </w:r>
           </w:p>
         </w:tc>
@@ -19278,7 +19278,7 @@
           </w:tcPr>
           <w:p>
             <w:r>
-              <w:t>CUP 51,060.00</w:t>
+              <w:t>CUP 49,680.00</w:t>
             </w:r>
           </w:p>
         </w:tc>
@@ -19319,7 +19319,7 @@
           </w:tcPr>
           <w:p>
             <w:r>
-              <w:t>CUP 25,530.00</w:t>
+              <w:t>CUP 24,840.00</w:t>
             </w:r>
           </w:p>
         </w:tc>
@@ -19358,7 +19358,7 @@
           </w:tcPr>
           <w:p>
             <w:r>
-              <w:t>CUP 29,785.00</w:t>
+              <w:t>CUP 28,980.00</w:t>
             </w:r>
           </w:p>
         </w:tc>
@@ -19399,7 +19399,7 @@
           </w:tcPr>
           <w:p>
             <w:r>
-              <w:t>CUP 55,315.00</w:t>
+              <w:t>CUP 53,820.00</w:t>
             </w:r>
           </w:p>
         </w:tc>
@@ -19438,7 +19438,7 @@
           </w:tcPr>
           <w:p>
             <w:r>
-              <w:t>CUP 17,020.00</w:t>
+              <w:t>CUP 16,560.00</w:t>
             </w:r>
           </w:p>
         </w:tc>
@@ -19477,7 +19477,7 @@
           </w:tcPr>
           <w:p>
             <w:r>
-              <w:t>CUP 4,255.00</w:t>
+              <w:t>CUP 4,140.00</w:t>
             </w:r>
           </w:p>
         </w:tc>
@@ -19518,7 +19518,7 @@
           </w:tcPr>
           <w:p>
             <w:r>
-              <w:t>CUP 4,255.00</w:t>
+              <w:t>CUP 4,140.00</w:t>
             </w:r>
           </w:p>
         </w:tc>
@@ -19579,7 +19579,7 @@
           </w:tcPr>
           <w:p>
             <w:r>
-              <w:t>CUP 12,765.00</w:t>
+              <w:t>CUP 12,420.00</w:t>
             </w:r>
           </w:p>
         </w:tc>
@@ -19629,7 +19629,7 @@
           </w:tcPr>
           <w:p>
             <w:r>
-              <w:t>CUP 6,382.50</w:t>
+              <w:t>CUP 6,210.00</w:t>
             </w:r>
           </w:p>
         </w:tc>
@@ -19670,7 +19670,7 @@
           </w:tcPr>
           <w:p>
             <w:r>
-              <w:t>CUP 34,040.00</w:t>
+              <w:t>CUP 33,120.00</w:t>
             </w:r>
           </w:p>
         </w:tc>
@@ -19709,7 +19709,7 @@
           </w:tcPr>
           <w:p>
             <w:r>
-              <w:t>CUP 51,060.00</w:t>
+              <w:t>CUP 49,680.00</w:t>
             </w:r>
           </w:p>
         </w:tc>
@@ -19750,7 +19750,7 @@
           </w:tcPr>
           <w:p>
             <w:r>
-              <w:t>CUP 4,255.00</w:t>
+              <w:t>CUP 4,140.00</w:t>
             </w:r>
           </w:p>
         </w:tc>
@@ -19791,7 +19791,7 @@
           </w:tcPr>
           <w:p>
             <w:r>
-              <w:t>CUP 8,510.00</w:t>
+              <w:t>CUP 8,280.00</w:t>
             </w:r>
           </w:p>
         </w:tc>
@@ -19830,7 +19830,7 @@
           </w:tcPr>
           <w:p>
             <w:r>
-              <w:t>CUP 25,530.00</w:t>
+              <w:t>CUP 24,840.00</w:t>
             </w:r>
           </w:p>
         </w:tc>
@@ -19871,7 +19871,7 @@
           </w:tcPr>
           <w:p>
             <w:r>
-              <w:t>CUP 10,637.50</w:t>
+              <w:t>CUP 10,350.00</w:t>
             </w:r>
           </w:p>
         </w:tc>
@@ -19912,7 +19912,7 @@
           </w:tcPr>
           <w:p>
             <w:r>
-              <w:t>CUP 6,382.50</w:t>
+              <w:t>CUP 6,210.00</w:t>
             </w:r>
           </w:p>
         </w:tc>
@@ -19953,7 +19953,7 @@
           </w:tcPr>
           <w:p>
             <w:r>
-              <w:t>CUP 4,255.00</w:t>
+              <w:t>CUP 4,140.00</w:t>
             </w:r>
           </w:p>
         </w:tc>
@@ -19994,7 +19994,7 @@
           </w:tcPr>
           <w:p>
             <w:r>
-              <w:t>CUP 59,570.00</w:t>
+              <w:t>CUP 57,960.00</w:t>
             </w:r>
           </w:p>
         </w:tc>
@@ -20033,7 +20033,7 @@
           </w:tcPr>
           <w:p>
             <w:r>
-              <w:t>CUP 76,590.00</w:t>
+              <w:t>CUP 74,520.00</w:t>
             </w:r>
           </w:p>
         </w:tc>
@@ -20072,7 +20072,7 @@
           </w:tcPr>
           <w:p>
             <w:r>
-              <w:t>CUP 76,590.00</w:t>
+              <w:t>CUP 74,520.00</w:t>
             </w:r>
           </w:p>
         </w:tc>
@@ -20113,7 +20113,7 @@
           </w:tcPr>
           <w:p>
             <w:r>
-              <w:t>CUP 25,530.00</w:t>
+              <w:t>CUP 24,840.00</w:t>
             </w:r>
           </w:p>
         </w:tc>
@@ -20152,7 +20152,7 @@
           </w:tcPr>
           <w:p>
             <w:r>
-              <w:t>CUP 17,020.00</w:t>
+              <w:t>CUP 16,560.00</w:t>
             </w:r>
           </w:p>
         </w:tc>
@@ -20191,7 +20191,7 @@
           </w:tcPr>
           <w:p>
             <w:r>
-              <w:t>CUP 29,785.00</w:t>
+              <w:t>CUP 28,980.00</w:t>
             </w:r>
           </w:p>
         </w:tc>
@@ -20232,7 +20232,7 @@
           </w:tcPr>
           <w:p>
             <w:r>
-              <w:t>CUP 21,275.00</w:t>
+              <w:t>CUP 20,700.00</w:t>
             </w:r>
           </w:p>
         </w:tc>
@@ -20271,7 +20271,7 @@
           </w:tcPr>
           <w:p>
             <w:r>
-              <w:t>CUP 63,825.00</w:t>
+              <w:t>CUP 62,100.00</w:t>
             </w:r>
           </w:p>
         </w:tc>
@@ -20310,7 +20310,7 @@
           </w:tcPr>
           <w:p>
             <w:r>
-              <w:t>CUP 55,315.00</w:t>
+              <w:t>CUP 53,820.00</w:t>
             </w:r>
           </w:p>
         </w:tc>
@@ -20350,7 +20350,7 @@
           </w:tcPr>
           <w:p>
             <w:r>
-              <w:t>CUP 2,127.50</w:t>
+              <w:t>CUP 2,070.00</w:t>
             </w:r>
           </w:p>
         </w:tc>
@@ -20389,7 +20389,7 @@
           </w:tcPr>
           <w:p>
             <w:r>
-              <w:t>CUP 2,978.50</w:t>
+              <w:t>CUP 2,898.00</w:t>
             </w:r>
           </w:p>
         </w:tc>
@@ -20428,7 +20428,7 @@
           </w:tcPr>
           <w:p>
             <w:r>
-              <w:t>CUP 2,127.50</w:t>
+              <w:t>CUP 2,070.00</w:t>
             </w:r>
           </w:p>
         </w:tc>
@@ -20469,7 +20469,7 @@
           </w:tcPr>
           <w:p>
             <w:r>
-              <w:t>CUP 14,892.50</w:t>
+              <w:t>CUP 14,490.00</w:t>
             </w:r>
           </w:p>
         </w:tc>
@@ -20508,7 +20508,7 @@
           </w:tcPr>
           <w:p>
             <w:r>
-              <w:t>CUP 17,020.00</w:t>
+              <w:t>CUP 16,560.00</w:t>
             </w:r>
           </w:p>
         </w:tc>
@@ -20547,7 +20547,7 @@
           </w:tcPr>
           <w:p>
             <w:r>
-              <w:t>CUP 8,510.00</w:t>
+              <w:t>CUP 8,280.00</w:t>
             </w:r>
           </w:p>
         </w:tc>
@@ -20588,7 +20588,7 @@
           </w:tcPr>
           <w:p>
             <w:r>
-              <w:t>CUP 6,382.50</w:t>
+              <w:t>CUP 6,210.00</w:t>
             </w:r>
           </w:p>
         </w:tc>
@@ -20627,7 +20627,7 @@
           </w:tcPr>
           <w:p>
             <w:r>
-              <w:t>CUP 2,127.50</w:t>
+              <w:t>CUP 2,070.00</w:t>
             </w:r>
           </w:p>
         </w:tc>
@@ -20668,7 +20668,7 @@
           </w:tcPr>
           <w:p>
             <w:r>
-              <w:t>CUP 12,765.00</w:t>
+              <w:t>CUP 12,420.00</w:t>
             </w:r>
           </w:p>
         </w:tc>
@@ -20707,7 +20707,7 @@
           </w:tcPr>
           <w:p>
             <w:r>
-              <w:t>CUP 4,255.00</w:t>
+              <w:t>CUP 4,140.00</w:t>
             </w:r>
           </w:p>
         </w:tc>
@@ -20746,7 +20746,7 @@
           </w:tcPr>
           <w:p>
             <w:r>
-              <w:t>CUP 6,382.50</w:t>
+              <w:t>CUP 6,210.00</w:t>
             </w:r>
           </w:p>
         </w:tc>
@@ -20785,7 +20785,7 @@
           </w:tcPr>
           <w:p>
             <w:r>
-              <w:t>CUP 4,255.00</w:t>
+              <w:t>CUP 4,140.00</w:t>
             </w:r>
           </w:p>
         </w:tc>
@@ -20824,7 +20824,7 @@
           </w:tcPr>
           <w:p>
             <w:r>
-              <w:t>CUP 14,892.50</w:t>
+              <w:t>CUP 14,490.00</w:t>
             </w:r>
           </w:p>
         </w:tc>
@@ -20957,7 +20957,7 @@
           </w:tcPr>
           <w:p>
             <w:r>
-              <w:t>CUP 106,375.00</w:t>
+              <w:t>CUP 103,500.00</w:t>
             </w:r>
           </w:p>
         </w:tc>
@@ -20998,7 +20998,7 @@
           </w:tcPr>
           <w:p>
             <w:r>
-              <w:t>CUP 59,570.00</w:t>
+              <w:t>CUP 57,960.00</w:t>
             </w:r>
           </w:p>
         </w:tc>
@@ -21037,7 +21037,7 @@
           </w:tcPr>
           <w:p>
             <w:r>
-              <w:t>CUP 59,570.00</w:t>
+              <w:t>CUP 57,960.00</w:t>
             </w:r>
           </w:p>
         </w:tc>
@@ -21086,7 +21086,7 @@
           </w:tcPr>
           <w:p>
             <w:r>
-              <w:t>CUP 85,100.00</w:t>
+              <w:t>CUP 82,800.00</w:t>
             </w:r>
           </w:p>
         </w:tc>
@@ -21127,7 +21127,7 @@
           </w:tcPr>
           <w:p>
             <w:r>
-              <w:t>CUP 68,080.00</w:t>
+              <w:t>CUP 66,240.00</w:t>
             </w:r>
           </w:p>
         </w:tc>
@@ -21177,7 +21177,7 @@
           </w:tcPr>
           <w:p>
             <w:r>
-              <w:t>CUP 76,590.00</w:t>
+              <w:t>CUP 74,520.00</w:t>
             </w:r>
           </w:p>
         </w:tc>
@@ -21216,7 +21216,7 @@
           </w:tcPr>
           <w:p>
             <w:r>
-              <w:t>CUP 76,590.00</w:t>
+              <w:t>CUP 74,520.00</w:t>
             </w:r>
           </w:p>
         </w:tc>
@@ -21317,7 +21317,7 @@
           </w:tcPr>
           <w:p>
             <w:r>
-              <w:t>CUP 51,060.00</w:t>
+              <w:t>CUP 49,680.00</w:t>
             </w:r>
           </w:p>
         </w:tc>
@@ -21356,7 +21356,7 @@
           </w:tcPr>
           <w:p>
             <w:r>
-              <w:t>CUP 14,892.50</w:t>
+              <w:t>CUP 14,490.00</w:t>
             </w:r>
           </w:p>
         </w:tc>
@@ -21395,7 +21395,7 @@
           </w:tcPr>
           <w:p>
             <w:r>
-              <w:t>CUP 14,892.50</w:t>
+              <w:t>CUP 14,490.00</w:t>
             </w:r>
           </w:p>
         </w:tc>
@@ -21434,7 +21434,7 @@
           </w:tcPr>
           <w:p>
             <w:r>
-              <w:t>CUP 17,020.00</w:t>
+              <w:t>CUP 16,560.00</w:t>
             </w:r>
           </w:p>
         </w:tc>
@@ -21473,7 +21473,7 @@
           </w:tcPr>
           <w:p>
             <w:r>
-              <w:t>CUP 34,040.00</w:t>
+              <w:t>CUP 33,120.00</w:t>
             </w:r>
           </w:p>
         </w:tc>
@@ -21512,7 +21512,7 @@
           </w:tcPr>
           <w:p>
             <w:r>
-              <w:t>CUP 42,550.00</w:t>
+              <w:t>CUP 41,400.00</w:t>
             </w:r>
           </w:p>
         </w:tc>
@@ -21551,7 +21551,7 @@
           </w:tcPr>
           <w:p>
             <w:r>
-              <w:t>CUP 10,637.50</w:t>
+              <w:t>CUP 10,350.00</w:t>
             </w:r>
           </w:p>
         </w:tc>
@@ -21590,7 +21590,7 @@
           </w:tcPr>
           <w:p>
             <w:r>
-              <w:t>CUP 17,020.00</w:t>
+              <w:t>CUP 16,560.00</w:t>
             </w:r>
           </w:p>
         </w:tc>
@@ -21630,7 +21630,7 @@
           </w:tcPr>
           <w:p>
             <w:r>
-              <w:t>CUP 17,020.00</w:t>
+              <w:t>CUP 16,560.00</w:t>
             </w:r>
           </w:p>
         </w:tc>
@@ -21671,7 +21671,7 @@
           </w:tcPr>
           <w:p>
             <w:r>
-              <w:t>CUP 23,402.50</w:t>
+              <w:t>CUP 22,770.00</w:t>
             </w:r>
           </w:p>
         </w:tc>
@@ -21710,7 +21710,7 @@
           </w:tcPr>
           <w:p>
             <w:r>
-              <w:t>CUP 25,530.00</w:t>
+              <w:t>CUP 24,840.00</w:t>
             </w:r>
           </w:p>
         </w:tc>
@@ -21749,7 +21749,7 @@
           </w:tcPr>
           <w:p>
             <w:r>
-              <w:t>CUP 34,040.00</w:t>
+              <w:t>CUP 33,120.00</w:t>
             </w:r>
           </w:p>
         </w:tc>
@@ -21788,7 +21788,7 @@
           </w:tcPr>
           <w:p>
             <w:r>
-              <w:t>CUP 25,530.00</w:t>
+              <w:t>CUP 24,840.00</w:t>
             </w:r>
           </w:p>
         </w:tc>
@@ -21827,7 +21827,7 @@
           </w:tcPr>
           <w:p>
             <w:r>
-              <w:t>CUP 25,530.00</w:t>
+              <w:t>CUP 24,840.00</w:t>
             </w:r>
           </w:p>
         </w:tc>
@@ -21866,7 +21866,7 @@
           </w:tcPr>
           <w:p>
             <w:r>
-              <w:t>CUP 34,040.00</w:t>
+              <w:t>CUP 33,120.00</w:t>
             </w:r>
           </w:p>
         </w:tc>
@@ -21905,7 +21905,7 @@
           </w:tcPr>
           <w:p>
             <w:r>
-              <w:t>CUP 19,147.50</w:t>
+              <w:t>CUP 18,630.00</w:t>
             </w:r>
           </w:p>
         </w:tc>
@@ -21944,7 +21944,7 @@
           </w:tcPr>
           <w:p>
             <w:r>
-              <w:t>CUP 425.50</w:t>
+              <w:t>CUP 414.00</w:t>
             </w:r>
           </w:p>
         </w:tc>
@@ -21983,7 +21983,7 @@
           </w:tcPr>
           <w:p>
             <w:r>
-              <w:t>CUP 425.50</w:t>
+              <w:t>CUP 414.00</w:t>
             </w:r>
           </w:p>
         </w:tc>
@@ -22022,7 +22022,7 @@
           </w:tcPr>
           <w:p>
             <w:r>
-              <w:t>CUP 425.50</w:t>
+              <w:t>CUP 414.00</w:t>
             </w:r>
           </w:p>
         </w:tc>
@@ -22071,7 +22071,7 @@
           </w:tcPr>
           <w:p>
             <w:r>
-              <w:t>CUP 34,040.00</w:t>
+              <w:t>CUP 33,120.00</w:t>
             </w:r>
           </w:p>
         </w:tc>
@@ -22110,7 +22110,7 @@
           </w:tcPr>
           <w:p>
             <w:r>
-              <w:t>CUP 34,040.00</w:t>
+              <w:t>CUP 33,120.00</w:t>
             </w:r>
           </w:p>
         </w:tc>
@@ -22149,7 +22149,7 @@
           </w:tcPr>
           <w:p>
             <w:r>
-              <w:t>CUP 34,040.00</w:t>
+              <w:t>CUP 33,120.00</w:t>
             </w:r>
           </w:p>
         </w:tc>
@@ -22188,7 +22188,7 @@
           </w:tcPr>
           <w:p>
             <w:r>
-              <w:t>CUP 4,255.00</w:t>
+              <w:t>CUP 4,140.00</w:t>
             </w:r>
           </w:p>
         </w:tc>
@@ -22227,7 +22227,7 @@
           </w:tcPr>
           <w:p>
             <w:r>
-              <w:t>CUP 4,255.00</w:t>
+              <w:t>CUP 4,140.00</w:t>
             </w:r>
           </w:p>
         </w:tc>
@@ -22266,7 +22266,7 @@
           </w:tcPr>
           <w:p>
             <w:r>
-              <w:t>CUP 2,127.50</w:t>
+              <w:t>CUP 2,070.00</w:t>
             </w:r>
           </w:p>
         </w:tc>
@@ -22305,7 +22305,7 @@
           </w:tcPr>
           <w:p>
             <w:r>
-              <w:t>CUP 2,978.50</w:t>
+              <w:t>CUP 2,898.00</w:t>
             </w:r>
           </w:p>
         </w:tc>
@@ -22362,7 +22362,7 @@
           </w:tcPr>
           <w:p>
             <w:r>
-              <w:t>CUP 10,637.50</w:t>
+              <w:t>CUP 10,350.00</w:t>
             </w:r>
           </w:p>
         </w:tc>
@@ -22401,7 +22401,7 @@
           </w:tcPr>
           <w:p>
             <w:r>
-              <w:t>CUP 34,040.00</w:t>
+              <w:t>CUP 33,120.00</w:t>
             </w:r>
           </w:p>
         </w:tc>
@@ -22440,7 +22440,7 @@
           </w:tcPr>
           <w:p>
             <w:r>
-              <w:t>CUP 38,295.00</w:t>
+              <w:t>CUP 37,260.00</w:t>
             </w:r>
           </w:p>
         </w:tc>
@@ -22479,7 +22479,7 @@
           </w:tcPr>
           <w:p>
             <w:r>
-              <w:t>CUP 10,637.50</w:t>
+              <w:t>CUP 10,350.00</w:t>
             </w:r>
           </w:p>
         </w:tc>
@@ -22518,7 +22518,7 @@
           </w:tcPr>
           <w:p>
             <w:r>
-              <w:t>CUP 42,550.00</w:t>
+              <w:t>CUP 41,400.00</w:t>
             </w:r>
           </w:p>
         </w:tc>
@@ -22557,7 +22557,7 @@
           </w:tcPr>
           <w:p>
             <w:r>
-              <w:t>CUP 31,912.50</w:t>
+              <w:t>CUP 31,050.00</w:t>
             </w:r>
           </w:p>
         </w:tc>
@@ -22596,7 +22596,7 @@
           </w:tcPr>
           <w:p>
             <w:r>
-              <w:t>CUP 17,020.00</w:t>
+              <w:t>CUP 16,560.00</w:t>
             </w:r>
           </w:p>
         </w:tc>
@@ -22637,7 +22637,7 @@
           </w:tcPr>
           <w:p>
             <w:r>
-              <w:t>CUP 6,382.50</w:t>
+              <w:t>CUP 6,210.00</w:t>
             </w:r>
           </w:p>
         </w:tc>
@@ -22676,7 +22676,7 @@
           </w:tcPr>
           <w:p>
             <w:r>
-              <w:t>CUP 12,765.00</w:t>
+              <w:t>CUP 12,420.00</w:t>
             </w:r>
           </w:p>
         </w:tc>
@@ -22715,7 +22715,7 @@
           </w:tcPr>
           <w:p>
             <w:r>
-              <w:t>CUP 25,530.00</w:t>
+              <w:t>CUP 24,840.00</w:t>
             </w:r>
           </w:p>
         </w:tc>
@@ -22772,7 +22772,7 @@
           </w:tcPr>
           <w:p>
             <w:r>
-              <w:t>CUP 14,892.50</w:t>
+              <w:t>CUP 14,490.00</w:t>
             </w:r>
           </w:p>
         </w:tc>
@@ -22811,7 +22811,7 @@
           </w:tcPr>
           <w:p>
             <w:r>
-              <w:t>CUP 68,080.00</w:t>
+              <w:t>CUP 66,240.00</w:t>
             </w:r>
           </w:p>
         </w:tc>
@@ -22850,7 +22850,7 @@
           </w:tcPr>
           <w:p>
             <w:r>
-              <w:t>CUP 68,080.00</w:t>
+              <w:t>CUP 66,240.00</w:t>
             </w:r>
           </w:p>
         </w:tc>
@@ -22908,7 +22908,7 @@
           </w:tcPr>
           <w:p>
             <w:r>
-              <w:t>CUP 68,080.00</w:t>
+              <w:t>CUP 66,240.00</w:t>
             </w:r>
           </w:p>
         </w:tc>
@@ -22947,7 +22947,7 @@
           </w:tcPr>
           <w:p>
             <w:r>
-              <w:t>CUP 68,080.00</w:t>
+              <w:t>CUP 66,240.00</w:t>
             </w:r>
           </w:p>
         </w:tc>
@@ -23008,7 +23008,7 @@
           </w:tcPr>
           <w:p>
             <w:r>
-              <w:t>CUP 12,765.00</w:t>
+              <w:t>CUP 12,420.00</w:t>
             </w:r>
           </w:p>
         </w:tc>
@@ -23047,7 +23047,7 @@
           </w:tcPr>
           <w:p>
             <w:r>
-              <w:t>CUP 6,382.50</w:t>
+              <w:t>CUP 6,210.00</w:t>
             </w:r>
           </w:p>
         </w:tc>
@@ -23086,7 +23086,7 @@
           </w:tcPr>
           <w:p>
             <w:r>
-              <w:t>CUP 8,510.00</w:t>
+              <w:t>CUP 8,280.00</w:t>
             </w:r>
           </w:p>
         </w:tc>
@@ -23125,7 +23125,7 @@
           </w:tcPr>
           <w:p>
             <w:r>
-              <w:t>CUP 17,020.00</w:t>
+              <w:t>CUP 16,560.00</w:t>
             </w:r>
           </w:p>
         </w:tc>
@@ -23164,7 +23164,7 @@
           </w:tcPr>
           <w:p>
             <w:r>
-              <w:t>CUP 17,020.00</w:t>
+              <w:t>CUP 16,560.00</w:t>
             </w:r>
           </w:p>
         </w:tc>
@@ -23203,7 +23203,7 @@
           </w:tcPr>
           <w:p>
             <w:r>
-              <w:t>CUP 63,825.00</w:t>
+              <w:t>CUP 62,100.00</w:t>
             </w:r>
           </w:p>
         </w:tc>
@@ -23242,7 +23242,7 @@
           </w:tcPr>
           <w:p>
             <w:r>
-              <w:t>CUP 85,100.00</w:t>
+              <w:t>CUP 82,800.00</w:t>
             </w:r>
           </w:p>
         </w:tc>
@@ -23281,7 +23281,7 @@
           </w:tcPr>
           <w:p>
             <w:r>
-              <w:t>CUP 21,275.00</w:t>
+              <w:t>CUP 20,700.00</w:t>
             </w:r>
           </w:p>
         </w:tc>
@@ -23320,7 +23320,7 @@
           </w:tcPr>
           <w:p>
             <w:r>
-              <w:t>CUP 42,550.00</w:t>
+              <w:t>CUP 41,400.00</w:t>
             </w:r>
           </w:p>
         </w:tc>
@@ -23359,7 +23359,7 @@
           </w:tcPr>
           <w:p>
             <w:r>
-              <w:t>CUP 42,550.00</w:t>
+              <w:t>CUP 41,400.00</w:t>
             </w:r>
           </w:p>
         </w:tc>
@@ -23398,7 +23398,7 @@
           </w:tcPr>
           <w:p>
             <w:r>
-              <w:t>CUP 68,080.00</w:t>
+              <w:t>CUP 66,240.00</w:t>
             </w:r>
           </w:p>
         </w:tc>
@@ -23437,7 +23437,7 @@
           </w:tcPr>
           <w:p>
             <w:r>
-              <w:t>CUP 68,080.00</w:t>
+              <w:t>CUP 66,240.00</w:t>
             </w:r>
           </w:p>
         </w:tc>
@@ -23476,7 +23476,7 @@
           </w:tcPr>
           <w:p>
             <w:r>
-              <w:t>CUP 106,375.00</w:t>
+              <w:t>CUP 103,500.00</w:t>
             </w:r>
           </w:p>
         </w:tc>
@@ -23515,7 +23515,7 @@
           </w:tcPr>
           <w:p>
             <w:r>
-              <w:t>CUP 106,375.00</w:t>
+              <w:t>CUP 103,500.00</w:t>
             </w:r>
           </w:p>
         </w:tc>
@@ -23554,7 +23554,7 @@
           </w:tcPr>
           <w:p>
             <w:r>
-              <w:t>CUP 97,865.00</w:t>
+              <w:t>CUP 95,220.00</w:t>
             </w:r>
           </w:p>
         </w:tc>
@@ -23593,7 +23593,7 @@
           </w:tcPr>
           <w:p>
             <w:r>
-              <w:t>CUP 106,375.00</w:t>
+              <w:t>CUP 103,500.00</w:t>
             </w:r>
           </w:p>
         </w:tc>
@@ -23632,7 +23632,7 @@
           </w:tcPr>
           <w:p>
             <w:r>
-              <w:t>CUP 106,375.00</w:t>
+              <w:t>CUP 103,500.00</w:t>
             </w:r>
           </w:p>
         </w:tc>
@@ -23671,7 +23671,7 @@
           </w:tcPr>
           <w:p>
             <w:r>
-              <w:t>CUP 106,375.00</w:t>
+              <w:t>CUP 103,500.00</w:t>
             </w:r>
           </w:p>
         </w:tc>
@@ -23710,7 +23710,7 @@
           </w:tcPr>
           <w:p>
             <w:r>
-              <w:t>CUP 63,825.00</w:t>
+              <w:t>CUP 62,100.00</w:t>
             </w:r>
           </w:p>
         </w:tc>
@@ -23749,7 +23749,7 @@
           </w:tcPr>
           <w:p>
             <w:r>
-              <w:t>CUP 85,100.00</w:t>
+              <w:t>CUP 82,800.00</w:t>
             </w:r>
           </w:p>
         </w:tc>
@@ -23788,7 +23788,7 @@
           </w:tcPr>
           <w:p>
             <w:r>
-              <w:t>CUP 93,610.00</w:t>
+              <w:t>CUP 91,080.00</w:t>
             </w:r>
           </w:p>
         </w:tc>
@@ -23827,7 +23827,7 @@
           </w:tcPr>
           <w:p>
             <w:r>
-              <w:t>CUP 93,610.00</w:t>
+              <w:t>CUP 91,080.00</w:t>
             </w:r>
           </w:p>
         </w:tc>
@@ -23866,7 +23866,7 @@
           </w:tcPr>
           <w:p>
             <w:r>
-              <w:t>CUP 93,610.00</w:t>
+              <w:t>CUP 91,080.00</w:t>
             </w:r>
           </w:p>
         </w:tc>
@@ -23905,7 +23905,7 @@
           </w:tcPr>
           <w:p>
             <w:r>
-              <w:t>CUP 29,785.00</w:t>
+              <w:t>CUP 28,980.00</w:t>
             </w:r>
           </w:p>
         </w:tc>
@@ -23944,7 +23944,7 @@
           </w:tcPr>
           <w:p>
             <w:r>
-              <w:t>CUP 29,785.00</w:t>
+              <w:t>CUP 28,980.00</w:t>
             </w:r>
           </w:p>
         </w:tc>
@@ -23983,7 +23983,7 @@
           </w:tcPr>
           <w:p>
             <w:r>
-              <w:t>CUP 59,570.00</w:t>
+              <w:t>CUP 57,960.00</w:t>
             </w:r>
           </w:p>
         </w:tc>
@@ -24022,7 +24022,7 @@
           </w:tcPr>
           <w:p>
             <w:r>
-              <w:t>CUP 59,570.00</w:t>
+              <w:t>CUP 57,960.00</w:t>
             </w:r>
           </w:p>
         </w:tc>
@@ -24061,7 +24061,7 @@
           </w:tcPr>
           <w:p>
             <w:r>
-              <w:t>CUP 76,590.00</w:t>
+              <w:t>CUP 74,520.00</w:t>
             </w:r>
           </w:p>
         </w:tc>
@@ -24100,7 +24100,7 @@
           </w:tcPr>
           <w:p>
             <w:r>
-              <w:t>CUP 21,275.00</w:t>
+              <w:t>CUP 20,700.00</w:t>
             </w:r>
           </w:p>
         </w:tc>
@@ -24140,7 +24140,7 @@
           </w:tcPr>
           <w:p>
             <w:r>
-              <w:t>CUP 25,530.00</w:t>
+              <w:t>CUP 24,840.00</w:t>
             </w:r>
           </w:p>
         </w:tc>
@@ -24179,7 +24179,7 @@
           </w:tcPr>
           <w:p>
             <w:r>
-              <w:t>CUP 25,530.00</w:t>
+              <w:t>CUP 24,840.00</w:t>
             </w:r>
           </w:p>
         </w:tc>
@@ -24218,7 +24218,7 @@
           </w:tcPr>
           <w:p>
             <w:r>
-              <w:t>CUP 51,060.00</w:t>
+              <w:t>CUP 49,680.00</w:t>
             </w:r>
           </w:p>
         </w:tc>
@@ -24257,7 +24257,7 @@
           </w:tcPr>
           <w:p>
             <w:r>
-              <w:t>CUP 63,825.00</w:t>
+              <w:t>CUP 62,100.00</w:t>
             </w:r>
           </w:p>
         </w:tc>
@@ -24296,7 +24296,7 @@
           </w:tcPr>
           <w:p>
             <w:r>
-              <w:t>CUP 4,255.00</w:t>
+              <w:t>CUP 4,140.00</w:t>
             </w:r>
           </w:p>
         </w:tc>
@@ -24335,7 +24335,7 @@
           </w:tcPr>
           <w:p>
             <w:r>
-              <w:t>CUP 4,255.00</w:t>
+              <w:t>CUP 4,140.00</w:t>
             </w:r>
           </w:p>
         </w:tc>
@@ -24374,7 +24374,7 @@
           </w:tcPr>
           <w:p>
             <w:r>
-              <w:t>CUP 6,382.50</w:t>
+              <w:t>CUP 6,210.00</w:t>
             </w:r>
           </w:p>
         </w:tc>
@@ -24413,7 +24413,7 @@
           </w:tcPr>
           <w:p>
             <w:r>
-              <w:t>CUP 4,255.00</w:t>
+              <w:t>CUP 4,140.00</w:t>
             </w:r>
           </w:p>
         </w:tc>
@@ -24452,7 +24452,7 @@
           </w:tcPr>
           <w:p>
             <w:r>
-              <w:t>CUP 4,255.00</w:t>
+              <w:t>CUP 4,140.00</w:t>
             </w:r>
           </w:p>
         </w:tc>
@@ -24491,7 +24491,7 @@
           </w:tcPr>
           <w:p>
             <w:r>
-              <w:t>CUP 6,382.50</w:t>
+              <w:t>CUP 6,210.00</w:t>
             </w:r>
           </w:p>
         </w:tc>
@@ -24530,7 +24530,7 @@
           </w:tcPr>
           <w:p>
             <w:r>
-              <w:t>CUP 34,040.00</w:t>
+              <w:t>CUP 33,120.00</w:t>
             </w:r>
           </w:p>
         </w:tc>
@@ -24569,7 +24569,7 @@
           </w:tcPr>
           <w:p>
             <w:r>
-              <w:t>CUP 34,040.00</w:t>
+              <w:t>CUP 33,120.00</w:t>
             </w:r>
           </w:p>
         </w:tc>
@@ -24608,7 +24608,7 @@
           </w:tcPr>
           <w:p>
             <w:r>
-              <w:t>CUP 10,637.50</w:t>
+              <w:t>CUP 10,350.00</w:t>
             </w:r>
           </w:p>
         </w:tc>
@@ -24647,7 +24647,7 @@
           </w:tcPr>
           <w:p>
             <w:r>
-              <w:t>CUP 10,637.50</w:t>
+              <w:t>CUP 10,350.00</w:t>
             </w:r>
           </w:p>
         </w:tc>
@@ -24688,7 +24688,7 @@
           </w:tcPr>
           <w:p>
             <w:r>
-              <w:t>CUP 8,510.00</w:t>
+              <w:t>CUP 8,280.00</w:t>
             </w:r>
           </w:p>
         </w:tc>
@@ -24727,7 +24727,7 @@
           </w:tcPr>
           <w:p>
             <w:r>
-              <w:t>CUP 8,510.00</w:t>
+              <w:t>CUP 8,280.00</w:t>
             </w:r>
           </w:p>
         </w:tc>
@@ -24766,7 +24766,7 @@
           </w:tcPr>
           <w:p>
             <w:r>
-              <w:t>CUP 4,255.00</w:t>
+              <w:t>CUP 4,140.00</w:t>
             </w:r>
           </w:p>
         </w:tc>
@@ -24807,7 +24807,7 @@
           </w:tcPr>
           <w:p>
             <w:r>
-              <w:t>CUP 25,530.00</w:t>
+              <w:t>CUP 24,840.00</w:t>
             </w:r>
           </w:p>
         </w:tc>
@@ -24846,7 +24846,7 @@
           </w:tcPr>
           <w:p>
             <w:r>
-              <w:t>CUP 25,530.00</w:t>
+              <w:t>CUP 24,840.00</w:t>
             </w:r>
           </w:p>
         </w:tc>
@@ -24885,7 +24885,7 @@
           </w:tcPr>
           <w:p>
             <w:r>
-              <w:t>CUP 8,510.00</w:t>
+              <w:t>CUP 8,280.00</w:t>
             </w:r>
           </w:p>
         </w:tc>
@@ -24924,7 +24924,7 @@
           </w:tcPr>
           <w:p>
             <w:r>
-              <w:t>CUP 6,382.50</w:t>
+              <w:t>CUP 6,210.00</w:t>
             </w:r>
           </w:p>
         </w:tc>
@@ -24963,7 +24963,7 @@
           </w:tcPr>
           <w:p>
             <w:r>
-              <w:t>CUP 6,382.50</w:t>
+              <w:t>CUP 6,210.00</w:t>
             </w:r>
           </w:p>
         </w:tc>
@@ -25020,7 +25020,7 @@
           </w:tcPr>
           <w:p>
             <w:r>
-              <w:t>CUP 10,637.50</w:t>
+              <w:t>CUP 10,350.00</w:t>
             </w:r>
           </w:p>
         </w:tc>
@@ -25059,7 +25059,7 @@
           </w:tcPr>
           <w:p>
             <w:r>
-              <w:t>CUP 4,255.00</w:t>
+              <w:t>CUP 4,140.00</w:t>
             </w:r>
           </w:p>
         </w:tc>
@@ -25116,7 +25116,7 @@
           </w:tcPr>
           <w:p>
             <w:r>
-              <w:t>CUP 6,382.50</w:t>
+              <w:t>CUP 6,210.00</w:t>
             </w:r>
           </w:p>
         </w:tc>
@@ -25155,7 +25155,7 @@
           </w:tcPr>
           <w:p>
             <w:r>
-              <w:t>CUP 6,382.50</w:t>
+              <w:t>CUP 6,210.00</w:t>
             </w:r>
           </w:p>
         </w:tc>
@@ -25194,7 +25194,7 @@
           </w:tcPr>
           <w:p>
             <w:r>
-              <w:t>CUP 4,255.00</w:t>
+              <w:t>CUP 4,140.00</w:t>
             </w:r>
           </w:p>
         </w:tc>
@@ -25233,7 +25233,7 @@
           </w:tcPr>
           <w:p>
             <w:r>
-              <w:t>CUP 6,382.50</w:t>
+              <w:t>CUP 6,210.00</w:t>
             </w:r>
           </w:p>
         </w:tc>
@@ -25272,7 +25272,7 @@
           </w:tcPr>
           <w:p>
             <w:r>
-              <w:t>CUP 6,382.50</w:t>
+              <w:t>CUP 6,210.00</w:t>
             </w:r>
           </w:p>
         </w:tc>
@@ -25311,7 +25311,7 @@
           </w:tcPr>
           <w:p>
             <w:r>
-              <w:t>CUP 6,382.50</w:t>
+              <w:t>CUP 6,210.00</w:t>
             </w:r>
           </w:p>
         </w:tc>
@@ -25350,7 +25350,7 @@
           </w:tcPr>
           <w:p>
             <w:r>
-              <w:t>CUP 106,375.00</w:t>
+              <w:t>CUP 103,500.00</w:t>
             </w:r>
           </w:p>
         </w:tc>
@@ -25392,7 +25392,7 @@
           </w:tcPr>
           <w:p>
             <w:r>
-              <w:t>CUP 59,570.00</w:t>
+              <w:t>CUP 57,960.00</w:t>
             </w:r>
           </w:p>
         </w:tc>
@@ -25431,7 +25431,7 @@
           </w:tcPr>
           <w:p>
             <w:r>
-              <w:t>CUP 63,825.00</w:t>
+              <w:t>CUP 62,100.00</w:t>
             </w:r>
           </w:p>
         </w:tc>
@@ -25470,7 +25470,7 @@
           </w:tcPr>
           <w:p>
             <w:r>
-              <w:t>CUP 63,825.00</w:t>
+              <w:t>CUP 62,100.00</w:t>
             </w:r>
           </w:p>
         </w:tc>
@@ -25509,7 +25509,7 @@
           </w:tcPr>
           <w:p>
             <w:r>
-              <w:t>CUP 59,570.00</w:t>
+              <w:t>CUP 57,960.00</w:t>
             </w:r>
           </w:p>
         </w:tc>
@@ -25548,7 +25548,7 @@
           </w:tcPr>
           <w:p>
             <w:r>
-              <w:t>CUP 51,060.00</w:t>
+              <w:t>CUP 49,680.00</w:t>
             </w:r>
           </w:p>
         </w:tc>
@@ -25587,7 +25587,7 @@
           </w:tcPr>
           <w:p>
             <w:r>
-              <w:t>CUP 85,100.00</w:t>
+              <w:t>CUP 82,800.00</w:t>
             </w:r>
           </w:p>
         </w:tc>
@@ -25626,7 +25626,7 @@
           </w:tcPr>
           <w:p>
             <w:r>
-              <w:t>CUP 97,865.00</w:t>
+              <w:t>CUP 95,220.00</w:t>
             </w:r>
           </w:p>
         </w:tc>
@@ -25665,7 +25665,7 @@
           </w:tcPr>
           <w:p>
             <w:r>
-              <w:t>CUP 148,925.00</w:t>
+              <w:t>CUP 144,900.00</w:t>
             </w:r>
           </w:p>
         </w:tc>
@@ -25706,7 +25706,7 @@
           </w:tcPr>
           <w:p>
             <w:r>
-              <w:t>CUP 76,590.00</w:t>
+              <w:t>CUP 74,520.00</w:t>
             </w:r>
           </w:p>
         </w:tc>
@@ -25745,7 +25745,7 @@
           </w:tcPr>
           <w:p>
             <w:r>
-              <w:t>CUP 76,590.00</w:t>
+              <w:t>CUP 74,520.00</w:t>
             </w:r>
           </w:p>
         </w:tc>
@@ -25784,7 +25784,7 @@
           </w:tcPr>
           <w:p>
             <w:r>
-              <w:t>CUP 14,892.50</w:t>
+              <w:t>CUP 14,490.00</w:t>
             </w:r>
           </w:p>
         </w:tc>
@@ -25823,7 +25823,7 @@
           </w:tcPr>
           <w:p>
             <w:r>
-              <w:t>CUP 14,892.50</w:t>
+              <w:t>CUP 14,490.00</w:t>
             </w:r>
           </w:p>
         </w:tc>
@@ -25862,7 +25862,7 @@
           </w:tcPr>
           <w:p>
             <w:r>
-              <w:t>CUP 17,020.00</w:t>
+              <w:t>CUP 16,560.00</w:t>
             </w:r>
           </w:p>
         </w:tc>
@@ -25901,7 +25901,7 @@
           </w:tcPr>
           <w:p>
             <w:r>
-              <w:t>CUP 29,785.00</w:t>
+              <w:t>CUP 28,980.00</w:t>
             </w:r>
           </w:p>
         </w:tc>
@@ -25942,7 +25942,7 @@
           </w:tcPr>
           <w:p>
             <w:r>
-              <w:t>CUP 25,530.00</w:t>
+              <w:t>CUP 24,840.00</w:t>
             </w:r>
           </w:p>
         </w:tc>
@@ -25981,7 +25981,7 @@
           </w:tcPr>
           <w:p>
             <w:r>
-              <w:t>CUP 19,147.50</w:t>
+              <w:t>CUP 18,630.00</w:t>
             </w:r>
           </w:p>
         </w:tc>
@@ -26020,7 +26020,7 @@
           </w:tcPr>
           <w:p>
             <w:r>
-              <w:t>CUP 10,637.50</w:t>
+              <w:t>CUP 10,350.00</w:t>
             </w:r>
           </w:p>
         </w:tc>
@@ -26059,7 +26059,7 @@
           </w:tcPr>
           <w:p>
             <w:r>
-              <w:t>CUP 19,147.50</w:t>
+              <w:t>CUP 18,630.00</w:t>
             </w:r>
           </w:p>
         </w:tc>
@@ -26098,7 +26098,7 @@
           </w:tcPr>
           <w:p>
             <w:r>
-              <w:t>CUP 63,825.00</w:t>
+              <w:t>CUP 62,100.00</w:t>
             </w:r>
           </w:p>
         </w:tc>
@@ -26137,7 +26137,7 @@
           </w:tcPr>
           <w:p>
             <w:r>
-              <w:t>CUP 68,080.00</w:t>
+              <w:t>CUP 66,240.00</w:t>
             </w:r>
           </w:p>
         </w:tc>
@@ -26176,7 +26176,7 @@
           </w:tcPr>
           <w:p>
             <w:r>
-              <w:t>CUP 63,825.00</w:t>
+              <w:t>CUP 62,100.00</w:t>
             </w:r>
           </w:p>
         </w:tc>
@@ -26215,7 +26215,7 @@
           </w:tcPr>
           <w:p>
             <w:r>
-              <w:t>CUP 85,100.00</w:t>
+              <w:t>CUP 82,800.00</w:t>
             </w:r>
           </w:p>
         </w:tc>
@@ -26254,7 +26254,7 @@
           </w:tcPr>
           <w:p>
             <w:r>
-              <w:t>CUP 59,570.00</w:t>
+              <w:t>CUP 57,960.00</w:t>
             </w:r>
           </w:p>
         </w:tc>
@@ -26293,7 +26293,7 @@
           </w:tcPr>
           <w:p>
             <w:r>
-              <w:t>CUP 55,315.00</w:t>
+              <w:t>CUP 53,820.00</w:t>
             </w:r>
           </w:p>
         </w:tc>
@@ -26332,7 +26332,7 @@
           </w:tcPr>
           <w:p>
             <w:r>
-              <w:t>CUP 34,040.00</w:t>
+              <w:t>CUP 33,120.00</w:t>
             </w:r>
           </w:p>
         </w:tc>
@@ -26371,7 +26371,7 @@
           </w:tcPr>
           <w:p>
             <w:r>
-              <w:t>CUP 42,550.00</w:t>
+              <w:t>CUP 41,400.00</w:t>
             </w:r>
           </w:p>
         </w:tc>
@@ -26410,7 +26410,7 @@
           </w:tcPr>
           <w:p>
             <w:r>
-              <w:t>CUP 42,550.00</w:t>
+              <w:t>CUP 41,400.00</w:t>
             </w:r>
           </w:p>
         </w:tc>
@@ -26449,7 +26449,7 @@
           </w:tcPr>
           <w:p>
             <w:r>
-              <w:t>CUP 51,060.00</w:t>
+              <w:t>CUP 49,680.00</w:t>
             </w:r>
           </w:p>
         </w:tc>
@@ -26488,7 +26488,7 @@
           </w:tcPr>
           <w:p>
             <w:r>
-              <w:t>CUP 42,550.00</w:t>
+              <w:t>CUP 41,400.00</w:t>
             </w:r>
           </w:p>
         </w:tc>
@@ -26527,7 +26527,7 @@
           </w:tcPr>
           <w:p>
             <w:r>
-              <w:t>CUP 51,060.00</w:t>
+              <w:t>CUP 49,680.00</w:t>
             </w:r>
           </w:p>
         </w:tc>
@@ -26566,7 +26566,7 @@
           </w:tcPr>
           <w:p>
             <w:r>
-              <w:t>CUP 76,590.00</w:t>
+              <w:t>CUP 74,520.00</w:t>
             </w:r>
           </w:p>
         </w:tc>
@@ -26606,7 +26606,7 @@
           </w:tcPr>
           <w:p>
             <w:r>
-              <w:t>CUP 2,127.50</w:t>
+              <w:t>CUP 2,070.00</w:t>
             </w:r>
           </w:p>
         </w:tc>
@@ -26645,7 +26645,7 @@
           </w:tcPr>
           <w:p>
             <w:r>
-              <w:t>CUP 2,978.50</w:t>
+              <w:t>CUP 2,898.00</w:t>
             </w:r>
           </w:p>
         </w:tc>
@@ -26684,7 +26684,7 @@
           </w:tcPr>
           <w:p>
             <w:r>
-              <w:t>CUP 3,404.00</w:t>
+              <w:t>CUP 3,312.00</w:t>
             </w:r>
           </w:p>
         </w:tc>
@@ -26723,7 +26723,7 @@
           </w:tcPr>
           <w:p>
             <w:r>
-              <w:t>CUP 2,127.50</w:t>
+              <w:t>CUP 2,070.00</w:t>
             </w:r>
           </w:p>
         </w:tc>
@@ -26762,7 +26762,7 @@
           </w:tcPr>
           <w:p>
             <w:r>
-              <w:t>CUP 106,375.00</w:t>
+              <w:t>CUP 103,500.00</w:t>
             </w:r>
           </w:p>
         </w:tc>
@@ -26801,7 +26801,7 @@
           </w:tcPr>
           <w:p>
             <w:r>
-              <w:t>CUP 85,100.00</w:t>
+              <w:t>CUP 82,800.00</w:t>
             </w:r>
           </w:p>
         </w:tc>
@@ -26840,7 +26840,7 @@
           </w:tcPr>
           <w:p>
             <w:r>
-              <w:t>CUP 85,100.00</w:t>
+              <w:t>CUP 82,800.00</w:t>
             </w:r>
           </w:p>
         </w:tc>
@@ -26879,7 +26879,7 @@
           </w:tcPr>
           <w:p>
             <w:r>
-              <w:t>CUP 63,825.00</w:t>
+              <w:t>CUP 62,100.00</w:t>
             </w:r>
           </w:p>
         </w:tc>
@@ -26918,7 +26918,7 @@
           </w:tcPr>
           <w:p>
             <w:r>
-              <w:t>CUP 63,825.00</w:t>
+              <w:t>CUP 62,100.00</w:t>
             </w:r>
           </w:p>
         </w:tc>
@@ -26957,7 +26957,7 @@
           </w:tcPr>
           <w:p>
             <w:r>
-              <w:t>CUP 76,590.00</w:t>
+              <w:t>CUP 74,520.00</w:t>
             </w:r>
           </w:p>
         </w:tc>
@@ -26996,7 +26996,7 @@
           </w:tcPr>
           <w:p>
             <w:r>
-              <w:t>CUP 76,590.00</w:t>
+              <w:t>CUP 74,520.00</w:t>
             </w:r>
           </w:p>
         </w:tc>
@@ -27037,7 +27037,7 @@
           </w:tcPr>
           <w:p>
             <w:r>
-              <w:t>CUP 14,892.50</w:t>
+              <w:t>CUP 14,490.00</w:t>
             </w:r>
           </w:p>
         </w:tc>
@@ -27076,7 +27076,7 @@
           </w:tcPr>
           <w:p>
             <w:r>
-              <w:t>CUP 14,892.50</w:t>
+              <w:t>CUP 14,490.00</w:t>
             </w:r>
           </w:p>
         </w:tc>
@@ -27115,7 +27115,7 @@
           </w:tcPr>
           <w:p>
             <w:r>
-              <w:t>CUP 12,765.00</w:t>
+              <w:t>CUP 12,420.00</w:t>
             </w:r>
           </w:p>
         </w:tc>
@@ -27154,7 +27154,7 @@
           </w:tcPr>
           <w:p>
             <w:r>
-              <w:t>CUP 17,020.00</w:t>
+              <w:t>CUP 16,560.00</w:t>
             </w:r>
           </w:p>
         </w:tc>
@@ -27193,7 +27193,7 @@
           </w:tcPr>
           <w:p>
             <w:r>
-              <w:t>CUP 12,765.00</w:t>
+              <w:t>CUP 12,420.00</w:t>
             </w:r>
           </w:p>
         </w:tc>
@@ -27232,7 +27232,7 @@
           </w:tcPr>
           <w:p>
             <w:r>
-              <w:t>CUP 17,020.00</w:t>
+              <w:t>CUP 16,560.00</w:t>
             </w:r>
           </w:p>
         </w:tc>
@@ -27271,7 +27271,7 @@
           </w:tcPr>
           <w:p>
             <w:r>
-              <w:t>CUP 17,020.00</w:t>
+              <w:t>CUP 16,560.00</w:t>
             </w:r>
           </w:p>
         </w:tc>
@@ -27310,7 +27310,7 @@
           </w:tcPr>
           <w:p>
             <w:r>
-              <w:t>CUP 17,020.00</w:t>
+              <w:t>CUP 16,560.00</w:t>
             </w:r>
           </w:p>
         </w:tc>
@@ -27349,7 +27349,7 @@
           </w:tcPr>
           <w:p>
             <w:r>
-              <w:t>CUP 17,020.00</w:t>
+              <w:t>CUP 16,560.00</w:t>
             </w:r>
           </w:p>
         </w:tc>
@@ -27388,7 +27388,7 @@
           </w:tcPr>
           <w:p>
             <w:r>
-              <w:t>CUP 8,510.00</w:t>
+              <w:t>CUP 8,280.00</w:t>
             </w:r>
           </w:p>
         </w:tc>
@@ -27427,7 +27427,7 @@
           </w:tcPr>
           <w:p>
             <w:r>
-              <w:t>CUP 8,510.00</w:t>
+              <w:t>CUP 8,280.00</w:t>
             </w:r>
           </w:p>
         </w:tc>
@@ -27466,7 +27466,7 @@
           </w:tcPr>
           <w:p>
             <w:r>
-              <w:t>CUP 29,785.00</w:t>
+              <w:t>CUP 28,980.00</w:t>
             </w:r>
           </w:p>
         </w:tc>
@@ -27507,7 +27507,7 @@
           </w:tcPr>
           <w:p>
             <w:r>
-              <w:t>CUP 12,765.00</w:t>
+              <w:t>CUP 12,420.00</w:t>
             </w:r>
           </w:p>
         </w:tc>
@@ -27546,7 +27546,7 @@
           </w:tcPr>
           <w:p>
             <w:r>
-              <w:t>CUP 4,255.00</w:t>
+              <w:t>CUP 4,140.00</w:t>
             </w:r>
           </w:p>
         </w:tc>
@@ -27585,7 +27585,7 @@
           </w:tcPr>
           <w:p>
             <w:r>
-              <w:t>CUP 4,255.00</w:t>
+              <w:t>CUP 4,140.00</w:t>
             </w:r>
           </w:p>
         </w:tc>
@@ -27624,7 +27624,7 @@
           </w:tcPr>
           <w:p>
             <w:r>
-              <w:t>CUP 25,530.00</w:t>
+              <w:t>CUP 24,840.00</w:t>
             </w:r>
           </w:p>
         </w:tc>
@@ -27663,7 +27663,7 @@
           </w:tcPr>
           <w:p>
             <w:r>
-              <w:t>CUP 14,892.50</w:t>
+              <w:t>CUP 14,490.00</w:t>
             </w:r>
           </w:p>
         </w:tc>
@@ -27702,7 +27702,7 @@
           </w:tcPr>
           <w:p>
             <w:r>
-              <w:t>CUP 17,020.00</w:t>
+              <w:t>CUP 16,560.00</w:t>
             </w:r>
           </w:p>
         </w:tc>
@@ -27883,7 +27883,7 @@
               <w:spacing w:after="0"/>
             </w:pPr>
             <w:r>
-              <w:t>CUP 5,106.00</w:t>
+              <w:t>CUP 4,968.00</w:t>
             </w:r>
           </w:p>
         </w:tc>
@@ -27941,7 +27941,7 @@
               <w:spacing w:after="0"/>
             </w:pPr>
             <w:r>
-              <w:t>CUP 21,275.00</w:t>
+              <w:t>CUP 20,700.00</w:t>
             </w:r>
           </w:p>
         </w:tc>
@@ -27999,7 +27999,7 @@
               <w:spacing w:after="0"/>
             </w:pPr>
             <w:r>
-              <w:t>CUP 5,106.00</w:t>
+              <w:t>CUP 4,968.00</w:t>
             </w:r>
           </w:p>
         </w:tc>
@@ -28057,7 +28057,7 @@
               <w:spacing w:after="0"/>
             </w:pPr>
             <w:r>
-              <w:t>CUP 21,275.00</w:t>
+              <w:t>CUP 20,700.00</w:t>
             </w:r>
           </w:p>
         </w:tc>
@@ -28115,7 +28115,7 @@
               <w:spacing w:after="0"/>
             </w:pPr>
             <w:r>
-              <w:t>CUP 21,275.00</w:t>
+              <w:t>CUP 20,700.00</w:t>
             </w:r>
           </w:p>
         </w:tc>
@@ -28173,7 +28173,7 @@
               <w:spacing w:after="0"/>
             </w:pPr>
             <w:r>
-              <w:t>CUP 29,785.00</w:t>
+              <w:t>CUP 28,980.00</w:t>
             </w:r>
           </w:p>
         </w:tc>
@@ -28231,7 +28231,7 @@
               <w:spacing w:after="0"/>
             </w:pPr>
             <w:r>
-              <w:t>CUP 21,275.00</w:t>
+              <w:t>CUP 20,700.00</w:t>
             </w:r>
           </w:p>
         </w:tc>
@@ -28289,7 +28289,7 @@
               <w:spacing w:after="0"/>
             </w:pPr>
             <w:r>
-              <w:t>CUP 6,382.50</w:t>
+              <w:t>CUP 6,210.00</w:t>
             </w:r>
           </w:p>
         </w:tc>
@@ -28347,7 +28347,7 @@
               <w:spacing w:after="0"/>
             </w:pPr>
             <w:r>
-              <w:t>CUP 5,106.00</w:t>
+              <w:t>CUP 4,968.00</w:t>
             </w:r>
           </w:p>
         </w:tc>
@@ -28405,7 +28405,7 @@
               <w:spacing w:after="0"/>
             </w:pPr>
             <w:r>
-              <w:t>CUP 5,106.00</w:t>
+              <w:t>CUP 4,968.00</w:t>
             </w:r>
           </w:p>
         </w:tc>
@@ -28463,7 +28463,7 @@
               <w:spacing w:after="0"/>
             </w:pPr>
             <w:r>
-              <w:t>CUP 34,040.00</w:t>
+              <w:t>CUP 33,120.00</w:t>
             </w:r>
           </w:p>
         </w:tc>
@@ -28521,7 +28521,7 @@
               <w:spacing w:after="0"/>
             </w:pPr>
             <w:r>
-              <w:t>CUP 42,550.00</w:t>
+              <w:t>CUP 41,400.00</w:t>
             </w:r>
           </w:p>
         </w:tc>
@@ -28579,7 +28579,7 @@
               <w:spacing w:after="0"/>
             </w:pPr>
             <w:r>
-              <w:t>CUP 425.50</w:t>
+              <w:t>CUP 414.00</w:t>
             </w:r>
           </w:p>
         </w:tc>
@@ -28637,7 +28637,7 @@
               <w:spacing w:after="0"/>
             </w:pPr>
             <w:r>
-              <w:t>CUP 425.50</w:t>
+              <w:t>CUP 414.00</w:t>
             </w:r>
           </w:p>
         </w:tc>
@@ -28695,7 +28695,7 @@
               <w:spacing w:after="0"/>
             </w:pPr>
             <w:r>
-              <w:t>CUP 425.50</w:t>
+              <w:t>CUP 414.00</w:t>
             </w:r>
           </w:p>
         </w:tc>
@@ -28753,7 +28753,7 @@
               <w:spacing w:after="0"/>
             </w:pPr>
             <w:r>
-              <w:t>CUP 4,255.00</w:t>
+              <w:t>CUP 4,140.00</w:t>
             </w:r>
           </w:p>
         </w:tc>
@@ -28811,7 +28811,7 @@
               <w:spacing w:after="0"/>
             </w:pPr>
             <w:r>
-              <w:t>CUP 4,255.00</w:t>
+              <w:t>CUP 4,140.00</w:t>
             </w:r>
           </w:p>
         </w:tc>
@@ -28869,7 +28869,7 @@
               <w:spacing w:after="0"/>
             </w:pPr>
             <w:r>
-              <w:t>CUP 4,255.00</w:t>
+              <w:t>CUP 4,140.00</w:t>
             </w:r>
           </w:p>
         </w:tc>
@@ -28927,7 +28927,7 @@
               <w:spacing w:after="0"/>
             </w:pPr>
             <w:r>
-              <w:t>CUP 12,765.00</w:t>
+              <w:t>CUP 12,420.00</w:t>
             </w:r>
           </w:p>
         </w:tc>
@@ -28985,7 +28985,7 @@
               <w:spacing w:after="0"/>
             </w:pPr>
             <w:r>
-              <w:t>CUP 2,127.50</w:t>
+              <w:t>CUP 2,070.00</w:t>
             </w:r>
           </w:p>
         </w:tc>
@@ -29043,7 +29043,7 @@
               <w:spacing w:after="0"/>
             </w:pPr>
             <w:r>
-              <w:t>CUP 29,785.00</w:t>
+              <w:t>CUP 28,980.00</w:t>
             </w:r>
           </w:p>
         </w:tc>
@@ -29101,7 +29101,7 @@
               <w:spacing w:after="0"/>
             </w:pPr>
             <w:r>
-              <w:t>CUP 34,040.00</w:t>
+              <w:t>CUP 33,120.00</w:t>
             </w:r>
           </w:p>
         </w:tc>
@@ -29159,7 +29159,7 @@
               <w:spacing w:after="0"/>
             </w:pPr>
             <w:r>
-              <w:t>CUP 34,040.00</w:t>
+              <w:t>CUP 33,120.00</w:t>
             </w:r>
           </w:p>
         </w:tc>
@@ -29217,7 +29217,7 @@
               <w:spacing w:after="0"/>
             </w:pPr>
             <w:r>
-              <w:t>CUP 5,106.00</w:t>
+              <w:t>CUP 4,968.00</w:t>
             </w:r>
           </w:p>
         </w:tc>
@@ -29275,7 +29275,7 @@
               <w:spacing w:after="0"/>
             </w:pPr>
             <w:r>
-              <w:t>CUP 4,255.00</w:t>
+              <w:t>CUP 4,140.00</w:t>
             </w:r>
           </w:p>
         </w:tc>
@@ -29333,7 +29333,7 @@
               <w:spacing w:after="0"/>
             </w:pPr>
             <w:r>
-              <w:t>CUP 6,382.50</w:t>
+              <w:t>CUP 6,210.00</w:t>
             </w:r>
           </w:p>
         </w:tc>
@@ -29391,7 +29391,7 @@
               <w:spacing w:after="0"/>
             </w:pPr>
             <w:r>
-              <w:t>CUP 5,106.00</w:t>
+              <w:t>CUP 4,968.00</w:t>
             </w:r>
           </w:p>
         </w:tc>
@@ -29449,7 +29449,7 @@
               <w:spacing w:after="0"/>
             </w:pPr>
             <w:r>
-              <w:t>CUP 5,106.00</w:t>
+              <w:t>CUP 4,968.00</w:t>
             </w:r>
           </w:p>
         </w:tc>
@@ -29507,7 +29507,7 @@
               <w:spacing w:after="0"/>
             </w:pPr>
             <w:r>
-              <w:t>CUP 5,106.00</w:t>
+              <w:t>CUP 4,968.00</w:t>
             </w:r>
           </w:p>
         </w:tc>
@@ -29565,7 +29565,7 @@
               <w:spacing w:after="0"/>
             </w:pPr>
             <w:r>
-              <w:t>CUP 8,510.00</w:t>
+              <w:t>CUP 8,280.00</w:t>
             </w:r>
           </w:p>
         </w:tc>
@@ -29624,7 +29624,7 @@
               <w:spacing w:after="0"/>
             </w:pPr>
             <w:r>
-              <w:t>CUP 5,106.00</w:t>
+              <w:t>CUP 4,968.00</w:t>
             </w:r>
           </w:p>
         </w:tc>
@@ -29682,7 +29682,7 @@
               <w:spacing w:after="0"/>
             </w:pPr>
             <w:r>
-              <w:t>CUP 2,978.50</w:t>
+              <w:t>CUP 2,898.00</w:t>
             </w:r>
           </w:p>
         </w:tc>
@@ -29740,7 +29740,7 @@
               <w:spacing w:after="0"/>
             </w:pPr>
             <w:r>
-              <w:t>CUP 5,106.00</w:t>
+              <w:t>CUP 4,968.00</w:t>
             </w:r>
           </w:p>
         </w:tc>
@@ -29798,7 +29798,7 @@
               <w:spacing w:after="0"/>
             </w:pPr>
             <w:r>
-              <w:t>CUP 5,106.00</w:t>
+              <w:t>CUP 4,968.00</w:t>
             </w:r>
           </w:p>
         </w:tc>
@@ -29856,7 +29856,7 @@
               <w:spacing w:after="0"/>
             </w:pPr>
             <w:r>
-              <w:t>CUP 4,255.00</w:t>
+              <w:t>CUP 4,140.00</w:t>
             </w:r>
           </w:p>
         </w:tc>
@@ -36150,7 +36150,7 @@
 </file>
 
 <file path=customXml/itemProps1.xml><?xml version="1.0" encoding="utf-8"?>
-<ds:datastoreItem xmlns:ds="http://schemas.openxmlformats.org/officeDocument/2006/customXml" ds:itemID="{F76ADDA2-4765-4EC2-9EE7-8D44D316B230}">
+<ds:datastoreItem xmlns:ds="http://schemas.openxmlformats.org/officeDocument/2006/customXml" ds:itemID="{025AB149-38EF-4698-8B7C-FA33C1374F0B}">
   <ds:schemaRefs>
     <ds:schemaRef ds:uri="http://schemas.openxmlformats.org/officeDocument/2006/bibliography"/>
   </ds:schemaRefs>

</xml_diff>

<commit_message>
editado ZAPATILLAS DE REPARACIÓN CILINDROS DE FRENO (JGO PARA 1 GOMA)
</commit_message>
<xml_diff>
--- a/files/TODITICO_PROFORMA_CONTRATO_con_precios.docx
+++ b/files/TODITICO_PROFORMA_CONTRATO_con_precios.docx
@@ -17737,8 +17737,17 @@
                 <w:szCs w:val="20"/>
               </w:rPr>
               <w:lastRenderedPageBreak/>
-              <w:t xml:space="preserve"> ZAPATILLAS DE REPARACIÓN CILINDROS DE FRENO </w:t>
-            </w:r>
+              <w:t xml:space="preserve"> </w:t>
+            </w:r>
+            <w:r>
+              <w:rPr>
+                <w:sz w:val="20"/>
+                <w:szCs w:val="20"/>
+              </w:rPr>
+              <w:t>ZAPATILLAS DE REPARACIÓN CILINDROS DE FRENO (JGO PARA 1 GOMA)</w:t>
+            </w:r>
+            <w:bookmarkStart w:id="0" w:name="_GoBack"/>
+            <w:bookmarkEnd w:id="0"/>
           </w:p>
         </w:tc>
         <w:tc>
@@ -27855,7 +27864,6 @@
                 <w:szCs w:val="20"/>
               </w:rPr>
             </w:pPr>
-            <w:bookmarkStart w:id="0" w:name="_GoBack" w:colFirst="1" w:colLast="1"/>
             <w:r>
               <w:rPr>
                 <w:rFonts w:cs="Calibri"/>
@@ -29861,7 +29869,6 @@
           </w:p>
         </w:tc>
       </w:tr>
-      <w:bookmarkEnd w:id="0"/>
     </w:tbl>
     <w:p>
       <w:pPr>
@@ -36150,7 +36157,7 @@
 </file>
 
 <file path=customXml/itemProps1.xml><?xml version="1.0" encoding="utf-8"?>
-<ds:datastoreItem xmlns:ds="http://schemas.openxmlformats.org/officeDocument/2006/customXml" ds:itemID="{025AB149-38EF-4698-8B7C-FA33C1374F0B}">
+<ds:datastoreItem xmlns:ds="http://schemas.openxmlformats.org/officeDocument/2006/customXml" ds:itemID="{3BB1EF4C-3307-4C10-957F-6E7F46DADB96}">
   <ds:schemaRefs>
     <ds:schemaRef ds:uri="http://schemas.openxmlformats.org/officeDocument/2006/bibliography"/>
   </ds:schemaRefs>

</xml_diff>

<commit_message>
Modificado Empresas y Clientes con JGO PARA 1 CILINDRO
</commit_message>
<xml_diff>
--- a/files/TODITICO_PROFORMA_CONTRATO_con_precios.docx
+++ b/files/TODITICO_PROFORMA_CONTRATO_con_precios.docx
@@ -17744,86 +17744,89 @@
                 <w:sz w:val="20"/>
                 <w:szCs w:val="20"/>
               </w:rPr>
-              <w:t>ZAPATILLAS DE REPARACIÓN CILINDROS DE FRENO (JGO PARA 1 GOMA)</w:t>
+              <w:t>ZAPATILLAS DE REPARACIÓN CILINDROS DE FRENO (JGO PARA UN CILINDRO)</w:t>
+            </w:r>
+          </w:p>
+        </w:tc>
+        <w:tc>
+          <w:tcPr>
+            <w:tcW w:w="1620" w:type="dxa"/>
+            <w:tcBorders>
+              <w:top w:val="single" w:sz="4" w:space="0" w:color="auto"/>
+              <w:left w:val="single" w:sz="4" w:space="0" w:color="auto"/>
+              <w:bottom w:val="single" w:sz="4" w:space="0" w:color="auto"/>
+              <w:right w:val="single" w:sz="4" w:space="0" w:color="auto"/>
+            </w:tcBorders>
+            <w:shd w:val="clear" w:color="auto" w:fill="auto"/>
+            <w:vAlign w:val="center"/>
+          </w:tcPr>
+          <w:p>
+            <w:pPr>
+              <w:spacing w:after="0"/>
+            </w:pPr>
+            <w:r>
+              <w:t>CUP 2,070.00</w:t>
+            </w:r>
+          </w:p>
+        </w:tc>
+      </w:tr>
+      <w:tr>
+        <w:trPr>
+          <w:trHeight w:val="454"/>
+        </w:trPr>
+        <w:tc>
+          <w:tcPr>
+            <w:tcW w:w="8190" w:type="dxa"/>
+            <w:tcBorders>
+              <w:top w:val="single" w:sz="4" w:space="0" w:color="auto"/>
+              <w:left w:val="single" w:sz="4" w:space="0" w:color="auto"/>
+              <w:bottom w:val="single" w:sz="4" w:space="0" w:color="auto"/>
+              <w:right w:val="single" w:sz="4" w:space="0" w:color="auto"/>
+            </w:tcBorders>
+            <w:shd w:val="clear" w:color="auto" w:fill="auto"/>
+            <w:noWrap/>
+            <w:vAlign w:val="center"/>
+          </w:tcPr>
+          <w:p>
+            <w:pPr>
+              <w:spacing w:after="0"/>
+              <w:rPr>
+                <w:sz w:val="20"/>
+                <w:szCs w:val="20"/>
+              </w:rPr>
+            </w:pPr>
+            <w:r>
+              <w:rPr>
+                <w:sz w:val="20"/>
+                <w:szCs w:val="20"/>
+              </w:rPr>
+              <w:t xml:space="preserve"> ZAPATILLAS DE REPARACIÓN DE PINZAS DE FRENO JGO </w:t>
+            </w:r>
+          </w:p>
+        </w:tc>
+        <w:tc>
+          <w:tcPr>
+            <w:tcW w:w="1620" w:type="dxa"/>
+            <w:tcBorders>
+              <w:top w:val="single" w:sz="4" w:space="0" w:color="auto"/>
+              <w:left w:val="single" w:sz="4" w:space="0" w:color="auto"/>
+              <w:bottom w:val="single" w:sz="4" w:space="0" w:color="auto"/>
+              <w:right w:val="single" w:sz="4" w:space="0" w:color="auto"/>
+            </w:tcBorders>
+            <w:shd w:val="clear" w:color="auto" w:fill="auto"/>
+            <w:vAlign w:val="center"/>
+          </w:tcPr>
+          <w:p>
+            <w:pPr>
+              <w:spacing w:after="0"/>
+            </w:pPr>
+            <w:r>
+              <w:t>CUP 6,2</w:t>
             </w:r>
             <w:bookmarkStart w:id="0" w:name="_GoBack"/>
             <w:bookmarkEnd w:id="0"/>
-          </w:p>
-        </w:tc>
-        <w:tc>
-          <w:tcPr>
-            <w:tcW w:w="1620" w:type="dxa"/>
-            <w:tcBorders>
-              <w:top w:val="single" w:sz="4" w:space="0" w:color="auto"/>
-              <w:left w:val="single" w:sz="4" w:space="0" w:color="auto"/>
-              <w:bottom w:val="single" w:sz="4" w:space="0" w:color="auto"/>
-              <w:right w:val="single" w:sz="4" w:space="0" w:color="auto"/>
-            </w:tcBorders>
-            <w:shd w:val="clear" w:color="auto" w:fill="auto"/>
-            <w:vAlign w:val="center"/>
-          </w:tcPr>
-          <w:p>
-            <w:pPr>
-              <w:spacing w:after="0"/>
-            </w:pPr>
-            <w:r>
-              <w:t>CUP 4,140.00</w:t>
-            </w:r>
-          </w:p>
-        </w:tc>
-      </w:tr>
-      <w:tr>
-        <w:trPr>
-          <w:trHeight w:val="454"/>
-        </w:trPr>
-        <w:tc>
-          <w:tcPr>
-            <w:tcW w:w="8190" w:type="dxa"/>
-            <w:tcBorders>
-              <w:top w:val="single" w:sz="4" w:space="0" w:color="auto"/>
-              <w:left w:val="single" w:sz="4" w:space="0" w:color="auto"/>
-              <w:bottom w:val="single" w:sz="4" w:space="0" w:color="auto"/>
-              <w:right w:val="single" w:sz="4" w:space="0" w:color="auto"/>
-            </w:tcBorders>
-            <w:shd w:val="clear" w:color="auto" w:fill="auto"/>
-            <w:noWrap/>
-            <w:vAlign w:val="center"/>
-          </w:tcPr>
-          <w:p>
-            <w:pPr>
-              <w:spacing w:after="0"/>
-              <w:rPr>
-                <w:sz w:val="20"/>
-                <w:szCs w:val="20"/>
-              </w:rPr>
-            </w:pPr>
-            <w:r>
-              <w:rPr>
-                <w:sz w:val="20"/>
-                <w:szCs w:val="20"/>
-              </w:rPr>
-              <w:t xml:space="preserve"> ZAPATILLAS DE REPARACIÓN DE PINZAS DE FRENO JGO </w:t>
-            </w:r>
-          </w:p>
-        </w:tc>
-        <w:tc>
-          <w:tcPr>
-            <w:tcW w:w="1620" w:type="dxa"/>
-            <w:tcBorders>
-              <w:top w:val="single" w:sz="4" w:space="0" w:color="auto"/>
-              <w:left w:val="single" w:sz="4" w:space="0" w:color="auto"/>
-              <w:bottom w:val="single" w:sz="4" w:space="0" w:color="auto"/>
-              <w:right w:val="single" w:sz="4" w:space="0" w:color="auto"/>
-            </w:tcBorders>
-            <w:shd w:val="clear" w:color="auto" w:fill="auto"/>
-            <w:vAlign w:val="center"/>
-          </w:tcPr>
-          <w:p>
-            <w:pPr>
-              <w:spacing w:after="0"/>
-            </w:pPr>
-            <w:r>
-              <w:t>CUP 6,210.00</w:t>
+            <w:r>
+              <w:t>10.00</w:t>
             </w:r>
           </w:p>
         </w:tc>
@@ -36157,7 +36160,7 @@
 </file>
 
 <file path=customXml/itemProps1.xml><?xml version="1.0" encoding="utf-8"?>
-<ds:datastoreItem xmlns:ds="http://schemas.openxmlformats.org/officeDocument/2006/customXml" ds:itemID="{3BB1EF4C-3307-4C10-957F-6E7F46DADB96}">
+<ds:datastoreItem xmlns:ds="http://schemas.openxmlformats.org/officeDocument/2006/customXml" ds:itemID="{98763D3D-05DD-435A-9297-4933A9938863}">
   <ds:schemaRefs>
     <ds:schemaRef ds:uri="http://schemas.openxmlformats.org/officeDocument/2006/bibliography"/>
   </ds:schemaRefs>

</xml_diff>

<commit_message>
Modificado kit juntas motor Picanto 2da y 3ra
</commit_message>
<xml_diff>
--- a/files/TODITICO_PROFORMA_CONTRATO_con_precios.docx
+++ b/files/TODITICO_PROFORMA_CONTRATO_con_precios.docx
@@ -17821,12 +17821,7 @@
               <w:spacing w:after="0"/>
             </w:pPr>
             <w:r>
-              <w:t>CUP 6,2</w:t>
-            </w:r>
-            <w:bookmarkStart w:id="0" w:name="_GoBack"/>
-            <w:bookmarkEnd w:id="0"/>
-            <w:r>
-              <w:t>10.00</w:t>
+              <w:t>CUP 6,210.00</w:t>
             </w:r>
           </w:p>
         </w:tc>
@@ -24849,6 +24844,16 @@
               </w:rPr>
               <w:t>KIT DE JUNTAS DEL MOTOR PICANTO 2DA</w:t>
             </w:r>
+            <w:r>
+              <w:rPr>
+                <w:rFonts w:asciiTheme="minorHAnsi" w:hAnsiTheme="minorHAnsi" w:cstheme="minorHAnsi"/>
+                <w:sz w:val="20"/>
+                <w:szCs w:val="20"/>
+              </w:rPr>
+              <w:t xml:space="preserve"> Y 3RA</w:t>
+            </w:r>
+            <w:bookmarkStart w:id="0" w:name="_GoBack"/>
+            <w:bookmarkEnd w:id="0"/>
           </w:p>
         </w:tc>
         <w:tc>
@@ -36160,7 +36165,7 @@
 </file>
 
 <file path=customXml/itemProps1.xml><?xml version="1.0" encoding="utf-8"?>
-<ds:datastoreItem xmlns:ds="http://schemas.openxmlformats.org/officeDocument/2006/customXml" ds:itemID="{98763D3D-05DD-435A-9297-4933A9938863}">
+<ds:datastoreItem xmlns:ds="http://schemas.openxmlformats.org/officeDocument/2006/customXml" ds:itemID="{7FBC9651-458C-43BD-A710-CD94F629D40D}">
   <ds:schemaRefs>
     <ds:schemaRef ds:uri="http://schemas.openxmlformats.org/officeDocument/2006/bibliography"/>
   </ds:schemaRefs>

</xml_diff>

<commit_message>
Modificado proforma CUP 350
</commit_message>
<xml_diff>
--- a/files/TODITICO_PROFORMA_CONTRATO_con_precios.docx
+++ b/files/TODITICO_PROFORMA_CONTRATO_con_precios.docx
@@ -2238,7 +2238,7 @@
               <w:spacing w:after="0"/>
             </w:pPr>
             <w:r>
-              <w:t>CUP 4,140.00</w:t>
+              <w:t>CUP 4,025.00</w:t>
             </w:r>
           </w:p>
         </w:tc>
@@ -2294,7 +2294,7 @@
               <w:spacing w:after="0"/>
             </w:pPr>
             <w:r>
-              <w:t>CUP 4,968.00</w:t>
+              <w:t>CUP 4,830.00</w:t>
             </w:r>
           </w:p>
         </w:tc>
@@ -2350,7 +2350,7 @@
               <w:spacing w:after="0"/>
             </w:pPr>
             <w:r>
-              <w:t>CUP 6,210.00</w:t>
+              <w:t>CUP 6,037.50</w:t>
             </w:r>
           </w:p>
         </w:tc>
@@ -2406,7 +2406,7 @@
               <w:spacing w:after="0"/>
             </w:pPr>
             <w:r>
-              <w:t>CUP 4,140.00</w:t>
+              <w:t>CUP 4,025.00</w:t>
             </w:r>
           </w:p>
         </w:tc>
@@ -2462,7 +2462,7 @@
               <w:spacing w:after="0"/>
             </w:pPr>
             <w:r>
-              <w:t>CUP 41,400.00</w:t>
+              <w:t>CUP 40,250.00</w:t>
             </w:r>
           </w:p>
         </w:tc>
@@ -2518,7 +2518,7 @@
               <w:spacing w:after="0"/>
             </w:pPr>
             <w:r>
-              <w:t>CUP 49,680.00</w:t>
+              <w:t>CUP 48,300.00</w:t>
             </w:r>
           </w:p>
         </w:tc>
@@ -2574,7 +2574,7 @@
               <w:spacing w:after="0"/>
             </w:pPr>
             <w:r>
-              <w:t>CUP 41,400.00</w:t>
+              <w:t>CUP 40,250.00</w:t>
             </w:r>
           </w:p>
         </w:tc>
@@ -2630,7 +2630,7 @@
               <w:spacing w:after="0"/>
             </w:pPr>
             <w:r>
-              <w:t>CUP 66,240.00</w:t>
+              <w:t>CUP 64,400.00</w:t>
             </w:r>
           </w:p>
         </w:tc>
@@ -2686,7 +2686,7 @@
               <w:spacing w:after="0"/>
             </w:pPr>
             <w:r>
-              <w:t>CUP 62,100.00</w:t>
+              <w:t>CUP 60,375.00</w:t>
             </w:r>
           </w:p>
         </w:tc>
@@ -2742,7 +2742,7 @@
               <w:spacing w:after="0"/>
             </w:pPr>
             <w:r>
-              <w:t>CUP 45,540.00</w:t>
+              <w:t>CUP 44,275.00</w:t>
             </w:r>
           </w:p>
         </w:tc>
@@ -2798,7 +2798,7 @@
               <w:spacing w:after="0"/>
             </w:pPr>
             <w:r>
-              <w:t>CUP 14,490.00</w:t>
+              <w:t>CUP 14,087.50</w:t>
             </w:r>
           </w:p>
         </w:tc>
@@ -2854,7 +2854,7 @@
               <w:spacing w:after="0"/>
             </w:pPr>
             <w:r>
-              <w:t>CUP 6,210.00</w:t>
+              <w:t>CUP 6,037.50</w:t>
             </w:r>
           </w:p>
         </w:tc>
@@ -2926,7 +2926,7 @@
               <w:spacing w:after="0"/>
             </w:pPr>
             <w:r>
-              <w:t>CUP 16,560.00</w:t>
+              <w:t>CUP 16,100.00</w:t>
             </w:r>
           </w:p>
         </w:tc>
@@ -2982,7 +2982,7 @@
               <w:spacing w:after="0"/>
             </w:pPr>
             <w:r>
-              <w:t>CUP 12,420.00</w:t>
+              <w:t>CUP 12,075.00</w:t>
             </w:r>
           </w:p>
         </w:tc>
@@ -3038,7 +3038,7 @@
               <w:spacing w:after="0"/>
             </w:pPr>
             <w:r>
-              <w:t>CUP 1,242.00</w:t>
+              <w:t>CUP 1,207.50</w:t>
             </w:r>
           </w:p>
         </w:tc>
@@ -3094,7 +3094,7 @@
               <w:spacing w:after="0"/>
             </w:pPr>
             <w:r>
-              <w:t>CUP 6,210.00</w:t>
+              <w:t>CUP 6,037.50</w:t>
             </w:r>
           </w:p>
         </w:tc>
@@ -3150,7 +3150,7 @@
               <w:spacing w:after="0"/>
             </w:pPr>
             <w:r>
-              <w:t>CUP 49,680.00</w:t>
+              <w:t>CUP 48,300.00</w:t>
             </w:r>
           </w:p>
         </w:tc>
@@ -3206,7 +3206,7 @@
               <w:spacing w:after="0"/>
             </w:pPr>
             <w:r>
-              <w:t>CUP 20,700.00</w:t>
+              <w:t>CUP 20,125.00</w:t>
             </w:r>
           </w:p>
         </w:tc>
@@ -3262,7 +3262,7 @@
               <w:spacing w:after="0"/>
             </w:pPr>
             <w:r>
-              <w:t>CUP 4,140.00</w:t>
+              <w:t>CUP 4,025.00</w:t>
             </w:r>
           </w:p>
         </w:tc>
@@ -3318,7 +3318,7 @@
               <w:spacing w:after="0"/>
             </w:pPr>
             <w:r>
-              <w:t>CUP 37,260.00</w:t>
+              <w:t>CUP 36,225.00</w:t>
             </w:r>
           </w:p>
         </w:tc>
@@ -3374,7 +3374,7 @@
               <w:spacing w:after="0"/>
             </w:pPr>
             <w:r>
-              <w:t>CUP 14,490.00</w:t>
+              <w:t>CUP 14,087.50</w:t>
             </w:r>
           </w:p>
         </w:tc>
@@ -3430,7 +3430,7 @@
               <w:spacing w:after="0"/>
             </w:pPr>
             <w:r>
-              <w:t>CUP 4,140.00</w:t>
+              <w:t>CUP 4,025.00</w:t>
             </w:r>
           </w:p>
         </w:tc>
@@ -3486,7 +3486,7 @@
               <w:spacing w:after="0"/>
             </w:pPr>
             <w:r>
-              <w:t>CUP 62,100.00</w:t>
+              <w:t>CUP 60,375.00</w:t>
             </w:r>
           </w:p>
         </w:tc>
@@ -3542,7 +3542,7 @@
               <w:spacing w:after="0"/>
             </w:pPr>
             <w:r>
-              <w:t>CUP 49,680.00</w:t>
+              <w:t>CUP 48,300.00</w:t>
             </w:r>
           </w:p>
         </w:tc>
@@ -3598,7 +3598,7 @@
               <w:spacing w:after="0"/>
             </w:pPr>
             <w:r>
-              <w:t>CUP 70,380.00</w:t>
+              <w:t>CUP 68,425.00</w:t>
             </w:r>
           </w:p>
         </w:tc>
@@ -3654,7 +3654,7 @@
               <w:spacing w:after="0"/>
             </w:pPr>
             <w:r>
-              <w:t>CUP 12,420.00</w:t>
+              <w:t>CUP 12,075.00</w:t>
             </w:r>
           </w:p>
         </w:tc>
@@ -3711,7 +3711,7 @@
               <w:spacing w:after="0"/>
             </w:pPr>
             <w:r>
-              <w:t>CUP 24,840.00</w:t>
+              <w:t>CUP 24,150.00</w:t>
             </w:r>
           </w:p>
         </w:tc>
@@ -3767,7 +3767,7 @@
               <w:spacing w:after="0"/>
             </w:pPr>
             <w:r>
-              <w:t>CUP 12,420.00</w:t>
+              <w:t>CUP 12,075.00</w:t>
             </w:r>
           </w:p>
         </w:tc>
@@ -3823,7 +3823,7 @@
               <w:spacing w:after="0"/>
             </w:pPr>
             <w:r>
-              <w:t>CUP 33,120.00</w:t>
+              <w:t>CUP 32,200.00</w:t>
             </w:r>
           </w:p>
         </w:tc>
@@ -3879,7 +3879,7 @@
               <w:spacing w:after="0"/>
             </w:pPr>
             <w:r>
-              <w:t>CUP 41,400.00</w:t>
+              <w:t>CUP 40,250.00</w:t>
             </w:r>
           </w:p>
         </w:tc>
@@ -3935,7 +3935,7 @@
               <w:spacing w:after="0"/>
             </w:pPr>
             <w:r>
-              <w:t>CUP 10,350.00</w:t>
+              <w:t>CUP 10,062.50</w:t>
             </w:r>
           </w:p>
         </w:tc>
@@ -3991,7 +3991,7 @@
               <w:spacing w:after="0"/>
             </w:pPr>
             <w:r>
-              <w:t>CUP 20,700.00</w:t>
+              <w:t>CUP 20,125.00</w:t>
             </w:r>
           </w:p>
         </w:tc>
@@ -4047,7 +4047,7 @@
               <w:spacing w:after="0"/>
             </w:pPr>
             <w:r>
-              <w:t>CUP 4,968.00</w:t>
+              <w:t>CUP 4,830.00</w:t>
             </w:r>
           </w:p>
         </w:tc>
@@ -4103,7 +4103,7 @@
               <w:spacing w:after="0"/>
             </w:pPr>
             <w:r>
-              <w:t>CUP 16,560.00</w:t>
+              <w:t>CUP 16,100.00</w:t>
             </w:r>
           </w:p>
         </w:tc>
@@ -4159,7 +4159,7 @@
               <w:spacing w:after="0"/>
             </w:pPr>
             <w:r>
-              <w:t>CUP 33,120.00</w:t>
+              <w:t>CUP 32,200.00</w:t>
             </w:r>
           </w:p>
         </w:tc>
@@ -4215,7 +4215,7 @@
               <w:spacing w:after="0"/>
             </w:pPr>
             <w:r>
-              <w:t>CUP 18,630.00</w:t>
+              <w:t>CUP 18,112.50</w:t>
             </w:r>
           </w:p>
         </w:tc>
@@ -4271,7 +4271,7 @@
               <w:spacing w:after="0"/>
             </w:pPr>
             <w:r>
-              <w:t>CUP 24,840.00</w:t>
+              <w:t>CUP 24,150.00</w:t>
             </w:r>
           </w:p>
         </w:tc>
@@ -4327,7 +4327,7 @@
               <w:spacing w:after="0"/>
             </w:pPr>
             <w:r>
-              <w:t>CUP 18,630.00</w:t>
+              <w:t>CUP 18,112.50</w:t>
             </w:r>
           </w:p>
         </w:tc>
@@ -4383,7 +4383,7 @@
               <w:spacing w:after="0"/>
             </w:pPr>
             <w:r>
-              <w:t>CUP 8,280.00</w:t>
+              <w:t>CUP 8,050.00</w:t>
             </w:r>
           </w:p>
         </w:tc>
@@ -4439,7 +4439,7 @@
               <w:spacing w:after="0"/>
             </w:pPr>
             <w:r>
-              <w:t>CUP 414.00</w:t>
+              <w:t>CUP 402.50</w:t>
             </w:r>
           </w:p>
         </w:tc>
@@ -4495,7 +4495,7 @@
               <w:spacing w:after="0"/>
             </w:pPr>
             <w:r>
-              <w:t>CUP 414.00</w:t>
+              <w:t>CUP 402.50</w:t>
             </w:r>
           </w:p>
         </w:tc>
@@ -4551,7 +4551,7 @@
               <w:spacing w:after="0"/>
             </w:pPr>
             <w:r>
-              <w:t>CUP 414.00</w:t>
+              <w:t>CUP 402.50</w:t>
             </w:r>
           </w:p>
         </w:tc>
@@ -4607,7 +4607,7 @@
               <w:spacing w:after="0"/>
             </w:pPr>
             <w:r>
-              <w:t>CUP 4,140.00</w:t>
+              <w:t>CUP 4,025.00</w:t>
             </w:r>
           </w:p>
         </w:tc>
@@ -4679,7 +4679,7 @@
               <w:spacing w:after="0"/>
             </w:pPr>
             <w:r>
-              <w:t>CUP 41,400.00</w:t>
+              <w:t>CUP 40,250.00</w:t>
             </w:r>
           </w:p>
         </w:tc>
@@ -4735,7 +4735,7 @@
               <w:spacing w:after="0"/>
             </w:pPr>
             <w:r>
-              <w:t>CUP 6,210.00</w:t>
+              <w:t>CUP 6,037.50</w:t>
             </w:r>
           </w:p>
         </w:tc>
@@ -4791,7 +4791,7 @@
               <w:spacing w:after="0"/>
             </w:pPr>
             <w:r>
-              <w:t>CUP 4,140.00</w:t>
+              <w:t>CUP 4,025.00</w:t>
             </w:r>
           </w:p>
         </w:tc>
@@ -4847,7 +4847,7 @@
               <w:spacing w:after="0"/>
             </w:pPr>
             <w:r>
-              <w:t>CUP 4,140.00</w:t>
+              <w:t>CUP 4,025.00</w:t>
             </w:r>
           </w:p>
         </w:tc>
@@ -4919,7 +4919,7 @@
               <w:spacing w:after="0"/>
             </w:pPr>
             <w:r>
-              <w:t>CUP 4,140.00</w:t>
+              <w:t>CUP 4,025.00</w:t>
             </w:r>
           </w:p>
         </w:tc>
@@ -4975,7 +4975,7 @@
               <w:spacing w:after="0"/>
             </w:pPr>
             <w:r>
-              <w:t>CUP 24,840.00</w:t>
+              <w:t>CUP 24,150.00</w:t>
             </w:r>
           </w:p>
         </w:tc>
@@ -5031,7 +5031,7 @@
               <w:spacing w:after="0"/>
             </w:pPr>
             <w:r>
-              <w:t>CUP 16,560.00</w:t>
+              <w:t>CUP 16,100.00</w:t>
             </w:r>
           </w:p>
         </w:tc>
@@ -5087,7 +5087,7 @@
               <w:spacing w:after="0"/>
             </w:pPr>
             <w:r>
-              <w:t>CUP 8,280.00</w:t>
+              <w:t>CUP 8,050.00</w:t>
             </w:r>
           </w:p>
         </w:tc>
@@ -5143,7 +5143,7 @@
               <w:spacing w:after="0"/>
             </w:pPr>
             <w:r>
-              <w:t>CUP 6,210.00</w:t>
+              <w:t>CUP 6,037.50</w:t>
             </w:r>
           </w:p>
         </w:tc>
@@ -5199,7 +5199,7 @@
               <w:spacing w:after="0"/>
             </w:pPr>
             <w:r>
-              <w:t>CUP 8,280.00</w:t>
+              <w:t>CUP 8,050.00</w:t>
             </w:r>
           </w:p>
         </w:tc>
@@ -5255,7 +5255,7 @@
               <w:spacing w:after="0"/>
             </w:pPr>
             <w:r>
-              <w:t>CUP 6,210.00</w:t>
+              <w:t>CUP 6,037.50</w:t>
             </w:r>
           </w:p>
         </w:tc>
@@ -5311,7 +5311,7 @@
               <w:spacing w:after="0"/>
             </w:pPr>
             <w:r>
-              <w:t>CUP 4,140.00</w:t>
+              <w:t>CUP 4,025.00</w:t>
             </w:r>
           </w:p>
         </w:tc>
@@ -5367,7 +5367,7 @@
               <w:spacing w:after="0"/>
             </w:pPr>
             <w:r>
-              <w:t>CUP 2,070.00</w:t>
+              <w:t>CUP 2,012.50</w:t>
             </w:r>
           </w:p>
         </w:tc>
@@ -5423,7 +5423,7 @@
               <w:spacing w:after="0"/>
             </w:pPr>
             <w:r>
-              <w:t>CUP 6,210.00</w:t>
+              <w:t>CUP 6,037.50</w:t>
             </w:r>
           </w:p>
         </w:tc>
@@ -5480,7 +5480,7 @@
               <w:spacing w:after="0"/>
             </w:pPr>
             <w:r>
-              <w:t>CUP 4,140.00</w:t>
+              <w:t>CUP 4,025.00</w:t>
             </w:r>
           </w:p>
         </w:tc>
@@ -5536,7 +5536,7 @@
               <w:spacing w:after="0"/>
             </w:pPr>
             <w:r>
-              <w:t>CUP 828.00</w:t>
+              <w:t>CUP 805.00</w:t>
             </w:r>
           </w:p>
         </w:tc>
@@ -5592,7 +5592,7 @@
               <w:spacing w:after="0"/>
             </w:pPr>
             <w:r>
-              <w:t>CUP 6,210.00</w:t>
+              <w:t>CUP 6,037.50</w:t>
             </w:r>
           </w:p>
         </w:tc>
@@ -5648,7 +5648,7 @@
               <w:spacing w:after="0"/>
             </w:pPr>
             <w:r>
-              <w:t>CUP 6,210.00</w:t>
+              <w:t>CUP 6,037.50</w:t>
             </w:r>
           </w:p>
         </w:tc>
@@ -5704,7 +5704,7 @@
               <w:spacing w:after="0"/>
             </w:pPr>
             <w:r>
-              <w:t>CUP 4,140.00</w:t>
+              <w:t>CUP 4,025.00</w:t>
             </w:r>
           </w:p>
         </w:tc>
@@ -5760,7 +5760,7 @@
               <w:spacing w:after="0"/>
             </w:pPr>
             <w:r>
-              <w:t>CUP 4,140.00</w:t>
+              <w:t>CUP 4,025.00</w:t>
             </w:r>
           </w:p>
         </w:tc>
@@ -5816,7 +5816,7 @@
               <w:spacing w:after="0"/>
             </w:pPr>
             <w:r>
-              <w:t>CUP 2,898.00</w:t>
+              <w:t>CUP 2,817.50</w:t>
             </w:r>
           </w:p>
         </w:tc>
@@ -5872,7 +5872,7 @@
               <w:spacing w:after="0"/>
             </w:pPr>
             <w:r>
-              <w:t>CUP 4,140.00</w:t>
+              <w:t>CUP 4,025.00</w:t>
             </w:r>
           </w:p>
         </w:tc>
@@ -5928,7 +5928,7 @@
               <w:spacing w:after="0"/>
             </w:pPr>
             <w:r>
-              <w:t>CUP 6,210.00</w:t>
+              <w:t>CUP 6,037.50</w:t>
             </w:r>
           </w:p>
         </w:tc>
@@ -5984,7 +5984,7 @@
               <w:spacing w:after="0"/>
             </w:pPr>
             <w:r>
-              <w:t>CUP 8,280.00</w:t>
+              <w:t>CUP 8,050.00</w:t>
             </w:r>
           </w:p>
         </w:tc>
@@ -6040,7 +6040,7 @@
               <w:spacing w:after="0"/>
             </w:pPr>
             <w:r>
-              <w:t>CUP 10,350.00</w:t>
+              <w:t>CUP 10,062.50</w:t>
             </w:r>
           </w:p>
         </w:tc>
@@ -6096,7 +6096,7 @@
               <w:spacing w:after="0"/>
             </w:pPr>
             <w:r>
-              <w:t>CUP 8,280.00</w:t>
+              <w:t>CUP 8,050.00</w:t>
             </w:r>
           </w:p>
         </w:tc>
@@ -6152,7 +6152,7 @@
               <w:spacing w:after="0"/>
             </w:pPr>
             <w:r>
-              <w:t>CUP 18,630.00</w:t>
+              <w:t>CUP 18,112.50</w:t>
             </w:r>
           </w:p>
         </w:tc>
@@ -6208,7 +6208,7 @@
               <w:spacing w:after="0"/>
             </w:pPr>
             <w:r>
-              <w:t>CUP 10,350.00</w:t>
+              <w:t>CUP 10,062.50</w:t>
             </w:r>
           </w:p>
         </w:tc>
@@ -6264,7 +6264,7 @@
               <w:spacing w:after="0"/>
             </w:pPr>
             <w:r>
-              <w:t>CUP 10,350.00</w:t>
+              <w:t>CUP 10,062.50</w:t>
             </w:r>
           </w:p>
         </w:tc>
@@ -6320,7 +6320,7 @@
               <w:spacing w:after="0"/>
             </w:pPr>
             <w:r>
-              <w:t>CUP 4,140.00</w:t>
+              <w:t>CUP 4,025.00</w:t>
             </w:r>
           </w:p>
         </w:tc>
@@ -6376,7 +6376,7 @@
               <w:spacing w:after="0"/>
             </w:pPr>
             <w:r>
-              <w:t>CUP 6,210.00</w:t>
+              <w:t>CUP 6,037.50</w:t>
             </w:r>
           </w:p>
         </w:tc>
@@ -6432,7 +6432,7 @@
               <w:spacing w:after="0"/>
             </w:pPr>
             <w:r>
-              <w:t>CUP 12,420.00</w:t>
+              <w:t>CUP 12,075.00</w:t>
             </w:r>
           </w:p>
         </w:tc>
@@ -6488,7 +6488,7 @@
               <w:spacing w:after="0"/>
             </w:pPr>
             <w:r>
-              <w:t>CUP 20,700.00</w:t>
+              <w:t>CUP 20,125.00</w:t>
             </w:r>
           </w:p>
         </w:tc>
@@ -6544,7 +6544,7 @@
               <w:spacing w:after="0"/>
             </w:pPr>
             <w:r>
-              <w:t>CUP 28,980.00</w:t>
+              <w:t>CUP 28,175.00</w:t>
             </w:r>
           </w:p>
         </w:tc>
@@ -6600,7 +6600,7 @@
               <w:spacing w:after="0"/>
             </w:pPr>
             <w:r>
-              <w:t>CUP 41,400.00</w:t>
+              <w:t>CUP 40,250.00</w:t>
             </w:r>
           </w:p>
         </w:tc>
@@ -6656,7 +6656,7 @@
               <w:spacing w:after="0"/>
             </w:pPr>
             <w:r>
-              <w:t>CUP 144,900.00</w:t>
+              <w:t>CUP 140,875.00</w:t>
             </w:r>
           </w:p>
         </w:tc>
@@ -6712,7 +6712,7 @@
               <w:spacing w:after="0"/>
             </w:pPr>
             <w:r>
-              <w:t>CUP 4,140.00</w:t>
+              <w:t>CUP 4,025.00</w:t>
             </w:r>
           </w:p>
         </w:tc>
@@ -6784,7 +6784,7 @@
               <w:spacing w:after="0"/>
             </w:pPr>
             <w:r>
-              <w:t>CUP 124,200.00</w:t>
+              <w:t>CUP 120,750.00</w:t>
             </w:r>
           </w:p>
         </w:tc>
@@ -6840,7 +6840,7 @@
               <w:spacing w:after="0"/>
             </w:pPr>
             <w:r>
-              <w:t>CUP 20,700.00</w:t>
+              <w:t>CUP 20,125.00</w:t>
             </w:r>
           </w:p>
         </w:tc>
@@ -6896,7 +6896,7 @@
               <w:spacing w:after="0"/>
             </w:pPr>
             <w:r>
-              <w:t>CUP 28,980.00</w:t>
+              <w:t>CUP 28,175.00</w:t>
             </w:r>
           </w:p>
         </w:tc>
@@ -6952,7 +6952,7 @@
               <w:spacing w:after="0"/>
             </w:pPr>
             <w:r>
-              <w:t>CUP 20,700.00</w:t>
+              <w:t>CUP 20,125.00</w:t>
             </w:r>
           </w:p>
         </w:tc>
@@ -7008,7 +7008,7 @@
               <w:spacing w:after="0"/>
             </w:pPr>
             <w:r>
-              <w:t>CUP 33,120.00</w:t>
+              <w:t>CUP 32,200.00</w:t>
             </w:r>
           </w:p>
         </w:tc>
@@ -7064,7 +7064,7 @@
               <w:spacing w:after="0"/>
             </w:pPr>
             <w:r>
-              <w:t>CUP 10,350.00</w:t>
+              <w:t>CUP 10,062.50</w:t>
             </w:r>
           </w:p>
         </w:tc>
@@ -7120,7 +7120,7 @@
               <w:spacing w:after="0"/>
             </w:pPr>
             <w:r>
-              <w:t>CUP 10,350.00</w:t>
+              <w:t>CUP 10,062.50</w:t>
             </w:r>
           </w:p>
         </w:tc>
@@ -7176,7 +7176,7 @@
               <w:spacing w:after="0"/>
             </w:pPr>
             <w:r>
-              <w:t>CUP 10,350.00</w:t>
+              <w:t>CUP 10,062.50</w:t>
             </w:r>
           </w:p>
         </w:tc>
@@ -7233,7 +7233,7 @@
               <w:spacing w:after="0"/>
             </w:pPr>
             <w:r>
-              <w:t>CUP 14,490.00</w:t>
+              <w:t>CUP 14,087.50</w:t>
             </w:r>
           </w:p>
         </w:tc>
@@ -7289,7 +7289,7 @@
               <w:spacing w:after="0"/>
             </w:pPr>
             <w:r>
-              <w:t>CUP 28,980.00</w:t>
+              <w:t>CUP 28,175.00</w:t>
             </w:r>
           </w:p>
         </w:tc>
@@ -7345,7 +7345,7 @@
               <w:spacing w:after="0"/>
             </w:pPr>
             <w:r>
-              <w:t>CUP 20,700.00</w:t>
+              <w:t>CUP 20,125.00</w:t>
             </w:r>
           </w:p>
         </w:tc>
@@ -7401,7 +7401,7 @@
               <w:spacing w:after="0"/>
             </w:pPr>
             <w:r>
-              <w:t>CUP 49,680.00</w:t>
+              <w:t>CUP 48,300.00</w:t>
             </w:r>
           </w:p>
         </w:tc>
@@ -7457,7 +7457,7 @@
               <w:spacing w:after="0"/>
             </w:pPr>
             <w:r>
-              <w:t>CUP 12,420.00</w:t>
+              <w:t>CUP 12,075.00</w:t>
             </w:r>
           </w:p>
         </w:tc>
@@ -7513,7 +7513,7 @@
               <w:spacing w:after="0"/>
             </w:pPr>
             <w:r>
-              <w:t>CUP 24,840.00</w:t>
+              <w:t>CUP 24,150.00</w:t>
             </w:r>
           </w:p>
         </w:tc>
@@ -7569,7 +7569,7 @@
               <w:spacing w:after="0"/>
             </w:pPr>
             <w:r>
-              <w:t>CUP 4,140.00</w:t>
+              <w:t>CUP 4,025.00</w:t>
             </w:r>
           </w:p>
         </w:tc>
@@ -7625,7 +7625,7 @@
               <w:spacing w:after="0"/>
             </w:pPr>
             <w:r>
-              <w:t>CUP 8,280.00</w:t>
+              <w:t>CUP 8,050.00</w:t>
             </w:r>
           </w:p>
         </w:tc>
@@ -7681,7 +7681,7 @@
               <w:spacing w:after="0"/>
             </w:pPr>
             <w:r>
-              <w:t>CUP 6,210.00</w:t>
+              <w:t>CUP 6,037.50</w:t>
             </w:r>
           </w:p>
         </w:tc>
@@ -7737,7 +7737,7 @@
               <w:spacing w:after="0"/>
             </w:pPr>
             <w:r>
-              <w:t>CUP 8,280.00</w:t>
+              <w:t>CUP 8,050.00</w:t>
             </w:r>
           </w:p>
         </w:tc>
@@ -7793,7 +7793,7 @@
               <w:spacing w:after="0"/>
             </w:pPr>
             <w:r>
-              <w:t>CUP 24,840.00</w:t>
+              <w:t>CUP 24,150.00</w:t>
             </w:r>
           </w:p>
         </w:tc>
@@ -7849,7 +7849,7 @@
               <w:spacing w:after="0"/>
             </w:pPr>
             <w:r>
-              <w:t>CUP 62,100.00</w:t>
+              <w:t>CUP 60,375.00</w:t>
             </w:r>
           </w:p>
         </w:tc>
@@ -7905,7 +7905,7 @@
               <w:spacing w:after="0"/>
             </w:pPr>
             <w:r>
-              <w:t>CUP 16,560.00</w:t>
+              <w:t>CUP 16,100.00</w:t>
             </w:r>
           </w:p>
         </w:tc>
@@ -7984,7 +7984,7 @@
               <w:spacing w:after="0"/>
             </w:pPr>
             <w:r>
-              <w:t>CUP 41,400.00</w:t>
+              <w:t>CUP 40,250.00</w:t>
             </w:r>
           </w:p>
         </w:tc>
@@ -8040,7 +8040,7 @@
               <w:spacing w:after="0"/>
             </w:pPr>
             <w:r>
-              <w:t>CUP 10,350.00</w:t>
+              <w:t>CUP 10,062.50</w:t>
             </w:r>
           </w:p>
         </w:tc>
@@ -8096,7 +8096,7 @@
               <w:spacing w:after="0"/>
             </w:pPr>
             <w:r>
-              <w:t>CUP 186,300.00</w:t>
+              <w:t>CUP 181,125.00</w:t>
             </w:r>
           </w:p>
         </w:tc>
@@ -8152,7 +8152,7 @@
               <w:spacing w:after="0"/>
             </w:pPr>
             <w:r>
-              <w:t>CUP 74,520.00</w:t>
+              <w:t>CUP 72,450.00</w:t>
             </w:r>
           </w:p>
         </w:tc>
@@ -8208,7 +8208,7 @@
               <w:spacing w:after="0"/>
             </w:pPr>
             <w:r>
-              <w:t>CUP 4,140.00</w:t>
+              <w:t>CUP 4,025.00</w:t>
             </w:r>
           </w:p>
         </w:tc>
@@ -8264,7 +8264,7 @@
               <w:spacing w:after="0"/>
             </w:pPr>
             <w:r>
-              <w:t>CUP 12,420.00</w:t>
+              <w:t>CUP 12,075.00</w:t>
             </w:r>
           </w:p>
         </w:tc>
@@ -8320,7 +8320,7 @@
               <w:spacing w:after="0"/>
             </w:pPr>
             <w:r>
-              <w:t>CUP 12,420.00</w:t>
+              <w:t>CUP 12,075.00</w:t>
             </w:r>
           </w:p>
         </w:tc>
@@ -8376,7 +8376,7 @@
               <w:spacing w:after="0"/>
             </w:pPr>
             <w:r>
-              <w:t>CUP 24,840.00</w:t>
+              <w:t>CUP 24,150.00</w:t>
             </w:r>
           </w:p>
         </w:tc>
@@ -8432,7 +8432,7 @@
               <w:spacing w:after="0"/>
             </w:pPr>
             <w:r>
-              <w:t>CUP 49,680.00</w:t>
+              <w:t>CUP 48,300.00</w:t>
             </w:r>
           </w:p>
         </w:tc>
@@ -8488,7 +8488,7 @@
               <w:spacing w:after="0"/>
             </w:pPr>
             <w:r>
-              <w:t>CUP 10,350.00</w:t>
+              <w:t>CUP 10,062.50</w:t>
             </w:r>
           </w:p>
         </w:tc>
@@ -8544,7 +8544,7 @@
               <w:spacing w:after="0"/>
             </w:pPr>
             <w:r>
-              <w:t>CUP 33,120.00</w:t>
+              <w:t>CUP 32,200.00</w:t>
             </w:r>
           </w:p>
         </w:tc>
@@ -8600,7 +8600,7 @@
               <w:spacing w:after="0"/>
             </w:pPr>
             <w:r>
-              <w:t>CUP 103,500.00</w:t>
+              <w:t>CUP 100,625.00</w:t>
             </w:r>
           </w:p>
         </w:tc>
@@ -8656,7 +8656,7 @@
               <w:spacing w:after="0"/>
             </w:pPr>
             <w:r>
-              <w:t>CUP 49,680.00</w:t>
+              <w:t>CUP 48,300.00</w:t>
             </w:r>
           </w:p>
         </w:tc>
@@ -8712,7 +8712,7 @@
               <w:spacing w:after="0"/>
             </w:pPr>
             <w:r>
-              <w:t>CUP 8,280.00</w:t>
+              <w:t>CUP 8,050.00</w:t>
             </w:r>
           </w:p>
         </w:tc>
@@ -8768,7 +8768,7 @@
               <w:spacing w:after="0"/>
             </w:pPr>
             <w:r>
-              <w:t>CUP 6,210.00</w:t>
+              <w:t>CUP 6,037.50</w:t>
             </w:r>
           </w:p>
         </w:tc>
@@ -8824,7 +8824,7 @@
               <w:spacing w:after="0"/>
             </w:pPr>
             <w:r>
-              <w:t>CUP 20,700.00</w:t>
+              <w:t>CUP 20,125.00</w:t>
             </w:r>
           </w:p>
         </w:tc>
@@ -8880,7 +8880,7 @@
               <w:spacing w:after="0"/>
             </w:pPr>
             <w:r>
-              <w:t>CUP 24,840.00</w:t>
+              <w:t>CUP 24,150.00</w:t>
             </w:r>
           </w:p>
         </w:tc>
@@ -8952,7 +8952,7 @@
               <w:spacing w:after="0"/>
             </w:pPr>
             <w:r>
-              <w:t>CUP 41,400.00</w:t>
+              <w:t>CUP 40,250.00</w:t>
             </w:r>
           </w:p>
         </w:tc>
@@ -9009,7 +9009,7 @@
               <w:spacing w:after="0"/>
             </w:pPr>
             <w:r>
-              <w:t>CUP 10,350.00</w:t>
+              <w:t>CUP 10,062.50</w:t>
             </w:r>
           </w:p>
         </w:tc>
@@ -9065,7 +9065,7 @@
               <w:spacing w:after="0"/>
             </w:pPr>
             <w:r>
-              <w:t>CUP 20,700.00</w:t>
+              <w:t>CUP 20,125.00</w:t>
             </w:r>
           </w:p>
         </w:tc>
@@ -9121,7 +9121,7 @@
               <w:spacing w:after="0"/>
             </w:pPr>
             <w:r>
-              <w:t>CUP 28,980.00</w:t>
+              <w:t>CUP 28,175.00</w:t>
             </w:r>
           </w:p>
         </w:tc>
@@ -9177,7 +9177,7 @@
               <w:spacing w:after="0"/>
             </w:pPr>
             <w:r>
-              <w:t>CUP 4,140.00</w:t>
+              <w:t>CUP 4,025.00</w:t>
             </w:r>
           </w:p>
         </w:tc>
@@ -9233,7 +9233,7 @@
               <w:spacing w:after="0"/>
             </w:pPr>
             <w:r>
-              <w:t>CUP 4,140.00</w:t>
+              <w:t>CUP 4,025.00</w:t>
             </w:r>
           </w:p>
         </w:tc>
@@ -9289,7 +9289,7 @@
               <w:spacing w:after="0"/>
             </w:pPr>
             <w:r>
-              <w:t>CUP 4,140.00</w:t>
+              <w:t>CUP 4,025.00</w:t>
             </w:r>
           </w:p>
         </w:tc>
@@ -9345,7 +9345,7 @@
               <w:spacing w:after="0"/>
             </w:pPr>
             <w:r>
-              <w:t>CUP 12,420.00</w:t>
+              <w:t>CUP 12,075.00</w:t>
             </w:r>
           </w:p>
         </w:tc>
@@ -9401,7 +9401,7 @@
               <w:spacing w:after="0"/>
             </w:pPr>
             <w:r>
-              <w:t>CUP 37,260.00</w:t>
+              <w:t>CUP 36,225.00</w:t>
             </w:r>
           </w:p>
         </w:tc>
@@ -9457,7 +9457,7 @@
               <w:spacing w:after="0"/>
             </w:pPr>
             <w:r>
-              <w:t>CUP 20,700.00</w:t>
+              <w:t>CUP 20,125.00</w:t>
             </w:r>
           </w:p>
         </w:tc>
@@ -9513,7 +9513,7 @@
               <w:spacing w:after="0"/>
             </w:pPr>
             <w:r>
-              <w:t>CUP 4,140.00</w:t>
+              <w:t>CUP 4,025.00</w:t>
             </w:r>
           </w:p>
         </w:tc>
@@ -9569,7 +9569,7 @@
               <w:spacing w:after="0"/>
             </w:pPr>
             <w:r>
-              <w:t>CUP 12,420.00</w:t>
+              <w:t>CUP 12,075.00</w:t>
             </w:r>
           </w:p>
         </w:tc>
@@ -9625,7 +9625,7 @@
               <w:spacing w:after="0"/>
             </w:pPr>
             <w:r>
-              <w:t>CUP 49,680.00</w:t>
+              <w:t>CUP 48,300.00</w:t>
             </w:r>
           </w:p>
         </w:tc>
@@ -9681,7 +9681,7 @@
               <w:spacing w:after="0"/>
             </w:pPr>
             <w:r>
-              <w:t>CUP 6,210.00</w:t>
+              <w:t>CUP 6,037.50</w:t>
             </w:r>
           </w:p>
         </w:tc>
@@ -9737,7 +9737,7 @@
               <w:spacing w:after="0"/>
             </w:pPr>
             <w:r>
-              <w:t>CUP 28,980.00</w:t>
+              <w:t>CUP 28,175.00</w:t>
             </w:r>
           </w:p>
         </w:tc>
@@ -9793,7 +9793,7 @@
               <w:spacing w:after="0"/>
             </w:pPr>
             <w:r>
-              <w:t>CUP 8,280.00</w:t>
+              <w:t>CUP 8,050.00</w:t>
             </w:r>
           </w:p>
         </w:tc>
@@ -9849,7 +9849,7 @@
               <w:spacing w:after="0"/>
             </w:pPr>
             <w:r>
-              <w:t>CUP 2,070.00</w:t>
+              <w:t>CUP 2,012.50</w:t>
             </w:r>
           </w:p>
         </w:tc>
@@ -9905,7 +9905,7 @@
               <w:spacing w:after="0"/>
             </w:pPr>
             <w:r>
-              <w:t>CUP 41,400.00</w:t>
+              <w:t>CUP 40,250.00</w:t>
             </w:r>
           </w:p>
         </w:tc>
@@ -9961,7 +9961,7 @@
               <w:spacing w:after="0"/>
             </w:pPr>
             <w:r>
-              <w:t>CUP 24,840.00</w:t>
+              <w:t>CUP 24,150.00</w:t>
             </w:r>
           </w:p>
         </w:tc>
@@ -10017,7 +10017,7 @@
               <w:spacing w:after="0"/>
             </w:pPr>
             <w:r>
-              <w:t>CUP 12,420.00</w:t>
+              <w:t>CUP 12,075.00</w:t>
             </w:r>
           </w:p>
         </w:tc>
@@ -10073,7 +10073,7 @@
               <w:spacing w:after="0"/>
             </w:pPr>
             <w:r>
-              <w:t>CUP 41,400.00</w:t>
+              <w:t>CUP 40,250.00</w:t>
             </w:r>
           </w:p>
         </w:tc>
@@ -10129,7 +10129,7 @@
               <w:spacing w:after="0"/>
             </w:pPr>
             <w:r>
-              <w:t>CUP 12,420.00</w:t>
+              <w:t>CUP 12,075.00</w:t>
             </w:r>
           </w:p>
         </w:tc>
@@ -10185,7 +10185,7 @@
               <w:spacing w:after="0"/>
             </w:pPr>
             <w:r>
-              <w:t>CUP 4,140.00</w:t>
+              <w:t>CUP 4,025.00</w:t>
             </w:r>
           </w:p>
         </w:tc>
@@ -10241,7 +10241,7 @@
               <w:spacing w:after="0"/>
             </w:pPr>
             <w:r>
-              <w:t>CUP 6,210.00</w:t>
+              <w:t>CUP 6,037.50</w:t>
             </w:r>
           </w:p>
         </w:tc>
@@ -10297,7 +10297,7 @@
               <w:spacing w:after="0"/>
             </w:pPr>
             <w:r>
-              <w:t>CUP 12,420.00</w:t>
+              <w:t>CUP 12,075.00</w:t>
             </w:r>
           </w:p>
         </w:tc>
@@ -10353,7 +10353,7 @@
               <w:spacing w:after="0"/>
             </w:pPr>
             <w:r>
-              <w:t>CUP 4,140.00</w:t>
+              <w:t>CUP 4,025.00</w:t>
             </w:r>
           </w:p>
         </w:tc>
@@ -10409,7 +10409,7 @@
               <w:spacing w:after="0"/>
             </w:pPr>
             <w:r>
-              <w:t>CUP 4,140.00</w:t>
+              <w:t>CUP 4,025.00</w:t>
             </w:r>
           </w:p>
         </w:tc>
@@ -10465,7 +10465,7 @@
               <w:spacing w:after="0"/>
             </w:pPr>
             <w:r>
-              <w:t>CUP 4,140.00</w:t>
+              <w:t>CUP 4,025.00</w:t>
             </w:r>
           </w:p>
         </w:tc>
@@ -10521,7 +10521,7 @@
               <w:spacing w:after="0"/>
             </w:pPr>
             <w:r>
-              <w:t>CUP 8,280.00</w:t>
+              <w:t>CUP 8,050.00</w:t>
             </w:r>
           </w:p>
         </w:tc>
@@ -10577,7 +10577,7 @@
               <w:spacing w:after="0"/>
             </w:pPr>
             <w:r>
-              <w:t>CUP 828.00</w:t>
+              <w:t>CUP 805.00</w:t>
             </w:r>
           </w:p>
         </w:tc>
@@ -10633,7 +10633,7 @@
               <w:spacing w:after="0"/>
             </w:pPr>
             <w:r>
-              <w:t>CUP 8,280.00</w:t>
+              <w:t>CUP 8,050.00</w:t>
             </w:r>
           </w:p>
         </w:tc>
@@ -10689,7 +10689,7 @@
               <w:spacing w:after="0"/>
             </w:pPr>
             <w:r>
-              <w:t>CUP 20,700.00</w:t>
+              <w:t>CUP 20,125.00</w:t>
             </w:r>
           </w:p>
         </w:tc>
@@ -10746,7 +10746,7 @@
               <w:spacing w:after="0"/>
             </w:pPr>
             <w:r>
-              <w:t>CUP 16,560.00</w:t>
+              <w:t>CUP 16,100.00</w:t>
             </w:r>
           </w:p>
         </w:tc>
@@ -10802,7 +10802,7 @@
               <w:spacing w:after="0"/>
             </w:pPr>
             <w:r>
-              <w:t>CUP 4,140.00</w:t>
+              <w:t>CUP 4,025.00</w:t>
             </w:r>
           </w:p>
         </w:tc>
@@ -10858,7 +10858,7 @@
               <w:spacing w:after="0"/>
             </w:pPr>
             <w:r>
-              <w:t>CUP 37,260.00</w:t>
+              <w:t>CUP 36,225.00</w:t>
             </w:r>
           </w:p>
         </w:tc>
@@ -10914,7 +10914,7 @@
               <w:spacing w:after="0"/>
             </w:pPr>
             <w:r>
-              <w:t>CUP 4,968.00</w:t>
+              <w:t>CUP 4,830.00</w:t>
             </w:r>
           </w:p>
         </w:tc>
@@ -10970,7 +10970,7 @@
               <w:spacing w:after="0"/>
             </w:pPr>
             <w:r>
-              <w:t>CUP 6,210.00</w:t>
+              <w:t>CUP 6,037.50</w:t>
             </w:r>
           </w:p>
         </w:tc>
@@ -11026,7 +11026,7 @@
               <w:spacing w:after="0"/>
             </w:pPr>
             <w:r>
-              <w:t>CUP 227,700.00</w:t>
+              <w:t>CUP 221,375.00</w:t>
             </w:r>
           </w:p>
         </w:tc>
@@ -11082,7 +11082,7 @@
               <w:spacing w:after="0"/>
             </w:pPr>
             <w:r>
-              <w:t>CUP 2,484.00</w:t>
+              <w:t>CUP 2,415.00</w:t>
             </w:r>
           </w:p>
         </w:tc>
@@ -11138,7 +11138,7 @@
               <w:spacing w:after="0"/>
             </w:pPr>
             <w:r>
-              <w:t>CUP 4,140.00</w:t>
+              <w:t>CUP 4,025.00</w:t>
             </w:r>
           </w:p>
         </w:tc>
@@ -11194,7 +11194,7 @@
               <w:spacing w:after="0"/>
             </w:pPr>
             <w:r>
-              <w:t>CUP 8,280.00</w:t>
+              <w:t>CUP 8,050.00</w:t>
             </w:r>
           </w:p>
         </w:tc>
@@ -11250,7 +11250,7 @@
               <w:spacing w:after="0"/>
             </w:pPr>
             <w:r>
-              <w:t>CUP 6,210.00</w:t>
+              <w:t>CUP 6,037.50</w:t>
             </w:r>
           </w:p>
         </w:tc>
@@ -11306,7 +11306,7 @@
               <w:spacing w:after="0"/>
             </w:pPr>
             <w:r>
-              <w:t>CUP 2,070.00</w:t>
+              <w:t>CUP 2,012.50</w:t>
             </w:r>
           </w:p>
         </w:tc>
@@ -11362,7 +11362,7 @@
               <w:spacing w:after="0"/>
             </w:pPr>
             <w:r>
-              <w:t>CUP 6,210.00</w:t>
+              <w:t>CUP 6,037.50</w:t>
             </w:r>
           </w:p>
         </w:tc>
@@ -11418,7 +11418,7 @@
               <w:spacing w:after="0"/>
             </w:pPr>
             <w:r>
-              <w:t>CUP 28,980.00</w:t>
+              <w:t>CUP 28,175.00</w:t>
             </w:r>
           </w:p>
         </w:tc>
@@ -11474,7 +11474,7 @@
               <w:spacing w:after="0"/>
             </w:pPr>
             <w:r>
-              <w:t>CUP 4,140.00</w:t>
+              <w:t>CUP 4,025.00</w:t>
             </w:r>
           </w:p>
         </w:tc>
@@ -11530,7 +11530,7 @@
               <w:spacing w:after="0"/>
             </w:pPr>
             <w:r>
-              <w:t>CUP 4,140.00</w:t>
+              <w:t>CUP 4,025.00</w:t>
             </w:r>
           </w:p>
         </w:tc>
@@ -11586,7 +11586,7 @@
               <w:spacing w:after="0"/>
             </w:pPr>
             <w:r>
-              <w:t>CUP 8,280.00</w:t>
+              <w:t>CUP 8,050.00</w:t>
             </w:r>
           </w:p>
         </w:tc>
@@ -11642,7 +11642,7 @@
               <w:spacing w:after="0"/>
             </w:pPr>
             <w:r>
-              <w:t>CUP 4,140.00</w:t>
+              <w:t>CUP 4,025.00</w:t>
             </w:r>
           </w:p>
         </w:tc>
@@ -11698,7 +11698,7 @@
               <w:spacing w:after="0"/>
             </w:pPr>
             <w:r>
-              <w:t>CUP 4,140.00</w:t>
+              <w:t>CUP 4,025.00</w:t>
             </w:r>
           </w:p>
         </w:tc>
@@ -11754,7 +11754,7 @@
               <w:spacing w:after="0"/>
             </w:pPr>
             <w:r>
-              <w:t>CUP 4,140.00</w:t>
+              <w:t>CUP 4,025.00</w:t>
             </w:r>
           </w:p>
         </w:tc>
@@ -11826,7 +11826,7 @@
               <w:spacing w:after="0"/>
             </w:pPr>
             <w:r>
-              <w:t>CUP 20,700.00</w:t>
+              <w:t>CUP 20,125.00</w:t>
             </w:r>
           </w:p>
         </w:tc>
@@ -11882,7 +11882,7 @@
               <w:spacing w:after="0"/>
             </w:pPr>
             <w:r>
-              <w:t>CUP 12,420.00</w:t>
+              <w:t>CUP 12,075.00</w:t>
             </w:r>
           </w:p>
         </w:tc>
@@ -11938,7 +11938,7 @@
               <w:spacing w:after="0"/>
             </w:pPr>
             <w:r>
-              <w:t>CUP 2,898.00</w:t>
+              <w:t>CUP 2,817.50</w:t>
             </w:r>
           </w:p>
         </w:tc>
@@ -11994,7 +11994,7 @@
               <w:spacing w:after="0"/>
             </w:pPr>
             <w:r>
-              <w:t>CUP 115,920.00</w:t>
+              <w:t>CUP 112,700.00</w:t>
             </w:r>
           </w:p>
         </w:tc>
@@ -12050,7 +12050,7 @@
               <w:spacing w:after="0"/>
             </w:pPr>
             <w:r>
-              <w:t>CUP 62,100.00</w:t>
+              <w:t>CUP 60,375.00</w:t>
             </w:r>
           </w:p>
         </w:tc>
@@ -12106,7 +12106,7 @@
               <w:spacing w:after="0"/>
             </w:pPr>
             <w:r>
-              <w:t>CUP 33,120.00</w:t>
+              <w:t>CUP 32,200.00</w:t>
             </w:r>
           </w:p>
         </w:tc>
@@ -12162,7 +12162,7 @@
               <w:spacing w:after="0"/>
             </w:pPr>
             <w:r>
-              <w:t>CUP 12,420.00</w:t>
+              <w:t>CUP 12,075.00</w:t>
             </w:r>
           </w:p>
         </w:tc>
@@ -12218,7 +12218,7 @@
               <w:spacing w:after="0"/>
             </w:pPr>
             <w:r>
-              <w:t>CUP 62,100.00</w:t>
+              <w:t>CUP 60,375.00</w:t>
             </w:r>
           </w:p>
         </w:tc>
@@ -12274,7 +12274,7 @@
               <w:spacing w:after="0"/>
             </w:pPr>
             <w:r>
-              <w:t>CUP 4,140.00</w:t>
+              <w:t>CUP 4,025.00</w:t>
             </w:r>
           </w:p>
         </w:tc>
@@ -12330,7 +12330,7 @@
               <w:spacing w:after="0"/>
             </w:pPr>
             <w:r>
-              <w:t>CUP 4,140.00</w:t>
+              <w:t>CUP 4,025.00</w:t>
             </w:r>
           </w:p>
         </w:tc>
@@ -12386,7 +12386,7 @@
               <w:spacing w:after="0"/>
             </w:pPr>
             <w:r>
-              <w:t>CUP 8,280.00</w:t>
+              <w:t>CUP 8,050.00</w:t>
             </w:r>
           </w:p>
         </w:tc>
@@ -12442,7 +12442,7 @@
               <w:spacing w:after="0"/>
             </w:pPr>
             <w:r>
-              <w:t>CUP 41,400.00</w:t>
+              <w:t>CUP 40,250.00</w:t>
             </w:r>
           </w:p>
         </w:tc>
@@ -12499,7 +12499,7 @@
               <w:spacing w:after="0"/>
             </w:pPr>
             <w:r>
-              <w:t>CUP 49,680.00</w:t>
+              <w:t>CUP 48,300.00</w:t>
             </w:r>
           </w:p>
         </w:tc>
@@ -12555,7 +12555,7 @@
               <w:spacing w:after="0"/>
             </w:pPr>
             <w:r>
-              <w:t>CUP 124,200.00</w:t>
+              <w:t>CUP 120,750.00</w:t>
             </w:r>
           </w:p>
         </w:tc>
@@ -12611,7 +12611,7 @@
               <w:spacing w:after="0"/>
             </w:pPr>
             <w:r>
-              <w:t>CUP 66,240.00</w:t>
+              <w:t>CUP 64,400.00</w:t>
             </w:r>
           </w:p>
         </w:tc>
@@ -12667,7 +12667,7 @@
               <w:spacing w:after="0"/>
             </w:pPr>
             <w:r>
-              <w:t>CUP 45,540.00</w:t>
+              <w:t>CUP 44,275.00</w:t>
             </w:r>
           </w:p>
         </w:tc>
@@ -12723,7 +12723,7 @@
               <w:spacing w:after="0"/>
             </w:pPr>
             <w:r>
-              <w:t>CUP 66,240.00</w:t>
+              <w:t>CUP 64,400.00</w:t>
             </w:r>
           </w:p>
         </w:tc>
@@ -12779,7 +12779,7 @@
               <w:spacing w:after="0"/>
             </w:pPr>
             <w:r>
-              <w:t>CUP 12,420.00</w:t>
+              <w:t>CUP 12,075.00</w:t>
             </w:r>
           </w:p>
         </w:tc>
@@ -12835,7 +12835,7 @@
               <w:spacing w:after="0"/>
             </w:pPr>
             <w:r>
-              <w:t>CUP 70,380.00</w:t>
+              <w:t>CUP 68,425.00</w:t>
             </w:r>
           </w:p>
         </w:tc>
@@ -12891,7 +12891,7 @@
               <w:spacing w:after="0"/>
             </w:pPr>
             <w:r>
-              <w:t>CUP 33,120.00</w:t>
+              <w:t>CUP 32,200.00</w:t>
             </w:r>
           </w:p>
         </w:tc>
@@ -12947,7 +12947,7 @@
               <w:spacing w:after="0"/>
             </w:pPr>
             <w:r>
-              <w:t>CUP 91,080.00</w:t>
+              <w:t>CUP 88,550.00</w:t>
             </w:r>
           </w:p>
         </w:tc>
@@ -13003,7 +13003,7 @@
               <w:spacing w:after="0"/>
             </w:pPr>
             <w:r>
-              <w:t>CUP 37,260.00</w:t>
+              <w:t>CUP 36,225.00</w:t>
             </w:r>
           </w:p>
         </w:tc>
@@ -13059,7 +13059,7 @@
               <w:spacing w:after="0"/>
             </w:pPr>
             <w:r>
-              <w:t>CUP 10,350.00</w:t>
+              <w:t>CUP 10,062.50</w:t>
             </w:r>
           </w:p>
         </w:tc>
@@ -13131,7 +13131,7 @@
               <w:spacing w:after="0"/>
             </w:pPr>
             <w:r>
-              <w:t>CUP 28,980.00</w:t>
+              <w:t>CUP 28,175.00</w:t>
             </w:r>
           </w:p>
         </w:tc>
@@ -13187,7 +13187,7 @@
               <w:spacing w:after="0"/>
             </w:pPr>
             <w:r>
-              <w:t>CUP 10,350.00</w:t>
+              <w:t>CUP 10,062.50</w:t>
             </w:r>
           </w:p>
         </w:tc>
@@ -13243,7 +13243,7 @@
               <w:spacing w:after="0"/>
             </w:pPr>
             <w:r>
-              <w:t>CUP 4,140.00</w:t>
+              <w:t>CUP 4,025.00</w:t>
             </w:r>
           </w:p>
         </w:tc>
@@ -13299,7 +13299,7 @@
               <w:spacing w:after="0"/>
             </w:pPr>
             <w:r>
-              <w:t>CUP 12,420.00</w:t>
+              <w:t>CUP 12,075.00</w:t>
             </w:r>
           </w:p>
         </w:tc>
@@ -13355,7 +13355,7 @@
               <w:spacing w:after="0"/>
             </w:pPr>
             <w:r>
-              <w:t>CUP 12,420.00</w:t>
+              <w:t>CUP 12,075.00</w:t>
             </w:r>
           </w:p>
         </w:tc>
@@ -13411,7 +13411,7 @@
               <w:spacing w:after="0"/>
             </w:pPr>
             <w:r>
-              <w:t>CUP 24,840.00</w:t>
+              <w:t>CUP 24,150.00</w:t>
             </w:r>
           </w:p>
         </w:tc>
@@ -13467,7 +13467,7 @@
               <w:spacing w:after="0"/>
             </w:pPr>
             <w:r>
-              <w:t>CUP 16,560.00</w:t>
+              <w:t>CUP 16,100.00</w:t>
             </w:r>
           </w:p>
         </w:tc>
@@ -13523,7 +13523,7 @@
               <w:spacing w:after="0"/>
             </w:pPr>
             <w:r>
-              <w:t>CUP 12,420.00</w:t>
+              <w:t>CUP 12,075.00</w:t>
             </w:r>
           </w:p>
         </w:tc>
@@ -13579,7 +13579,7 @@
               <w:spacing w:after="0"/>
             </w:pPr>
             <w:r>
-              <w:t>CUP 8,280.00</w:t>
+              <w:t>CUP 8,050.00</w:t>
             </w:r>
           </w:p>
         </w:tc>
@@ -13635,7 +13635,7 @@
               <w:spacing w:after="0"/>
             </w:pPr>
             <w:r>
-              <w:t>CUP 8,280.00</w:t>
+              <w:t>CUP 8,050.00</w:t>
             </w:r>
           </w:p>
         </w:tc>
@@ -13691,7 +13691,7 @@
               <w:spacing w:after="0"/>
             </w:pPr>
             <w:r>
-              <w:t>CUP 62,100.00</w:t>
+              <w:t>CUP 60,375.00</w:t>
             </w:r>
           </w:p>
         </w:tc>
@@ -13747,7 +13747,7 @@
               <w:spacing w:after="0"/>
             </w:pPr>
             <w:r>
-              <w:t>CUP 144,900.00</w:t>
+              <w:t>CUP 140,875.00</w:t>
             </w:r>
           </w:p>
         </w:tc>
@@ -13803,7 +13803,7 @@
               <w:spacing w:after="0"/>
             </w:pPr>
             <w:r>
-              <w:t>CUP 8,280.00</w:t>
+              <w:t>CUP 8,050.00</w:t>
             </w:r>
           </w:p>
         </w:tc>
@@ -13859,7 +13859,7 @@
               <w:spacing w:after="0"/>
             </w:pPr>
             <w:r>
-              <w:t>CUP 8,280.00</w:t>
+              <w:t>CUP 8,050.00</w:t>
             </w:r>
           </w:p>
         </w:tc>
@@ -13915,7 +13915,7 @@
               <w:spacing w:after="0"/>
             </w:pPr>
             <w:r>
-              <w:t>CUP 6,210.00</w:t>
+              <w:t>CUP 6,037.50</w:t>
             </w:r>
           </w:p>
         </w:tc>
@@ -13971,7 +13971,7 @@
               <w:spacing w:after="0"/>
             </w:pPr>
             <w:r>
-              <w:t>CUP 12,420.00</w:t>
+              <w:t>CUP 12,075.00</w:t>
             </w:r>
           </w:p>
         </w:tc>
@@ -14027,7 +14027,7 @@
               <w:spacing w:after="0"/>
             </w:pPr>
             <w:r>
-              <w:t>CUP 6,210.00</w:t>
+              <w:t>CUP 6,037.50</w:t>
             </w:r>
           </w:p>
         </w:tc>
@@ -14083,7 +14083,7 @@
               <w:spacing w:after="0"/>
             </w:pPr>
             <w:r>
-              <w:t>CUP 28,980.00</w:t>
+              <w:t>CUP 28,175.00</w:t>
             </w:r>
           </w:p>
         </w:tc>
@@ -14139,7 +14139,7 @@
               <w:spacing w:after="0"/>
             </w:pPr>
             <w:r>
-              <w:t>CUP 16,560.00</w:t>
+              <w:t>CUP 16,100.00</w:t>
             </w:r>
           </w:p>
         </w:tc>
@@ -14195,7 +14195,7 @@
               <w:spacing w:after="0"/>
             </w:pPr>
             <w:r>
-              <w:t>CUP 41,400.00</w:t>
+              <w:t>CUP 40,250.00</w:t>
             </w:r>
           </w:p>
         </w:tc>
@@ -14252,7 +14252,7 @@
               <w:spacing w:after="0"/>
             </w:pPr>
             <w:r>
-              <w:t>CUP 28,980.00</w:t>
+              <w:t>CUP 28,175.00</w:t>
             </w:r>
           </w:p>
         </w:tc>
@@ -14308,7 +14308,7 @@
               <w:spacing w:after="0"/>
             </w:pPr>
             <w:r>
-              <w:t>CUP 6,210.00</w:t>
+              <w:t>CUP 6,037.50</w:t>
             </w:r>
           </w:p>
         </w:tc>
@@ -14364,7 +14364,7 @@
               <w:spacing w:after="0"/>
             </w:pPr>
             <w:r>
-              <w:t>CUP 53,820.00</w:t>
+              <w:t>CUP 52,325.00</w:t>
             </w:r>
           </w:p>
         </w:tc>
@@ -14420,7 +14420,7 @@
               <w:spacing w:after="0"/>
             </w:pPr>
             <w:r>
-              <w:t>CUP 82,800.00</w:t>
+              <w:t>CUP 80,500.00</w:t>
             </w:r>
           </w:p>
         </w:tc>
@@ -14476,7 +14476,7 @@
               <w:spacing w:after="0"/>
             </w:pPr>
             <w:r>
-              <w:t>CUP 12,420.00</w:t>
+              <w:t>CUP 12,075.00</w:t>
             </w:r>
           </w:p>
         </w:tc>
@@ -14532,7 +14532,7 @@
               <w:spacing w:after="0"/>
             </w:pPr>
             <w:r>
-              <w:t>CUP 6,210.00</w:t>
+              <w:t>CUP 6,037.50</w:t>
             </w:r>
           </w:p>
         </w:tc>
@@ -14604,7 +14604,7 @@
               <w:spacing w:after="0"/>
             </w:pPr>
             <w:r>
-              <w:t>CUP 26,910.00</w:t>
+              <w:t>CUP 26,162.50</w:t>
             </w:r>
           </w:p>
         </w:tc>
@@ -14676,7 +14676,7 @@
               <w:spacing w:after="0"/>
             </w:pPr>
             <w:r>
-              <w:t>CUP 41,400.00</w:t>
+              <w:t>CUP 40,250.00</w:t>
             </w:r>
           </w:p>
         </w:tc>
@@ -14732,7 +14732,7 @@
               <w:spacing w:after="0"/>
             </w:pPr>
             <w:r>
-              <w:t>CUP 4,140.00</w:t>
+              <w:t>CUP 4,025.00</w:t>
             </w:r>
           </w:p>
         </w:tc>
@@ -14788,7 +14788,7 @@
               <w:spacing w:after="0"/>
             </w:pPr>
             <w:r>
-              <w:t>CUP 8,280.00</w:t>
+              <w:t>CUP 8,050.00</w:t>
             </w:r>
           </w:p>
         </w:tc>
@@ -14844,7 +14844,7 @@
               <w:spacing w:after="0"/>
             </w:pPr>
             <w:r>
-              <w:t>CUP 4,140.00</w:t>
+              <w:t>CUP 4,025.00</w:t>
             </w:r>
           </w:p>
         </w:tc>
@@ -14900,7 +14900,7 @@
               <w:spacing w:after="0"/>
             </w:pPr>
             <w:r>
-              <w:t>CUP 4,140.00</w:t>
+              <w:t>CUP 4,025.00</w:t>
             </w:r>
           </w:p>
         </w:tc>
@@ -14956,7 +14956,7 @@
               <w:spacing w:after="0"/>
             </w:pPr>
             <w:r>
-              <w:t>CUP 4,140.00</w:t>
+              <w:t>CUP 4,025.00</w:t>
             </w:r>
           </w:p>
         </w:tc>
@@ -15012,7 +15012,7 @@
               <w:spacing w:after="0"/>
             </w:pPr>
             <w:r>
-              <w:t>CUP 4,140.00</w:t>
+              <w:t>CUP 4,025.00</w:t>
             </w:r>
           </w:p>
         </w:tc>
@@ -15068,7 +15068,7 @@
               <w:spacing w:after="0"/>
             </w:pPr>
             <w:r>
-              <w:t>CUP 6,210.00</w:t>
+              <w:t>CUP 6,037.50</w:t>
             </w:r>
           </w:p>
         </w:tc>
@@ -15124,7 +15124,7 @@
               <w:spacing w:after="0"/>
             </w:pPr>
             <w:r>
-              <w:t>CUP 6,210.00</w:t>
+              <w:t>CUP 6,037.50</w:t>
             </w:r>
           </w:p>
         </w:tc>
@@ -15180,7 +15180,7 @@
               <w:spacing w:after="0"/>
             </w:pPr>
             <w:r>
-              <w:t>CUP 6,210.00</w:t>
+              <w:t>CUP 6,037.50</w:t>
             </w:r>
           </w:p>
         </w:tc>
@@ -15236,7 +15236,7 @@
               <w:spacing w:after="0"/>
             </w:pPr>
             <w:r>
-              <w:t>CUP 6,210.00</w:t>
+              <w:t>CUP 6,037.50</w:t>
             </w:r>
           </w:p>
         </w:tc>
@@ -15292,7 +15292,7 @@
               <w:spacing w:after="0"/>
             </w:pPr>
             <w:r>
-              <w:t>CUP 2,484.00</w:t>
+              <w:t>CUP 2,415.00</w:t>
             </w:r>
           </w:p>
         </w:tc>
@@ -15348,7 +15348,7 @@
               <w:spacing w:after="0"/>
             </w:pPr>
             <w:r>
-              <w:t>CUP 4,140.00</w:t>
+              <w:t>CUP 4,025.00</w:t>
             </w:r>
           </w:p>
         </w:tc>
@@ -15404,7 +15404,7 @@
               <w:spacing w:after="0"/>
             </w:pPr>
             <w:r>
-              <w:t>CUP 62,100.00</w:t>
+              <w:t>CUP 60,375.00</w:t>
             </w:r>
           </w:p>
         </w:tc>
@@ -15460,7 +15460,7 @@
               <w:spacing w:after="0"/>
             </w:pPr>
             <w:r>
-              <w:t>CUP 74,520.00</w:t>
+              <w:t>CUP 72,450.00</w:t>
             </w:r>
           </w:p>
         </w:tc>
@@ -15516,7 +15516,7 @@
               <w:spacing w:after="0"/>
             </w:pPr>
             <w:r>
-              <w:t>CUP 37,260.00</w:t>
+              <w:t>CUP 36,225.00</w:t>
             </w:r>
           </w:p>
         </w:tc>
@@ -15572,7 +15572,7 @@
               <w:spacing w:after="0"/>
             </w:pPr>
             <w:r>
-              <w:t>CUP 12,420.00</w:t>
+              <w:t>CUP 12,075.00</w:t>
             </w:r>
           </w:p>
         </w:tc>
@@ -15628,7 +15628,7 @@
               <w:spacing w:after="0"/>
             </w:pPr>
             <w:r>
-              <w:t>CUP 10,350.00</w:t>
+              <w:t>CUP 10,062.50</w:t>
             </w:r>
           </w:p>
         </w:tc>
@@ -15684,7 +15684,7 @@
               <w:spacing w:after="0"/>
             </w:pPr>
             <w:r>
-              <w:t>CUP 1,656.00</w:t>
+              <w:t>CUP 1,610.00</w:t>
             </w:r>
           </w:p>
         </w:tc>
@@ -15740,7 +15740,7 @@
               <w:spacing w:after="0"/>
             </w:pPr>
             <w:r>
-              <w:t>CUP 31,050.00</w:t>
+              <w:t>CUP 30,187.50</w:t>
             </w:r>
           </w:p>
         </w:tc>
@@ -15796,7 +15796,7 @@
               <w:spacing w:after="0"/>
             </w:pPr>
             <w:r>
-              <w:t>CUP 10,350.00</w:t>
+              <w:t>CUP 10,062.50</w:t>
             </w:r>
           </w:p>
         </w:tc>
@@ -15852,7 +15852,7 @@
               <w:spacing w:after="0"/>
             </w:pPr>
             <w:r>
-              <w:t>CUP 28,980.00</w:t>
+              <w:t>CUP 28,175.00</w:t>
             </w:r>
           </w:p>
         </w:tc>
@@ -15908,7 +15908,7 @@
               <w:spacing w:after="0"/>
             </w:pPr>
             <w:r>
-              <w:t>CUP 6,210.00</w:t>
+              <w:t>CUP 6,037.50</w:t>
             </w:r>
           </w:p>
         </w:tc>
@@ -15964,7 +15964,7 @@
               <w:spacing w:after="0"/>
             </w:pPr>
             <w:r>
-              <w:t>CUP 103,500.00</w:t>
+              <w:t>CUP 100,625.00</w:t>
             </w:r>
           </w:p>
         </w:tc>
@@ -16021,7 +16021,7 @@
               <w:spacing w:after="0"/>
             </w:pPr>
             <w:r>
-              <w:t>CUP 227,700.00</w:t>
+              <w:t>CUP 221,375.00</w:t>
             </w:r>
           </w:p>
         </w:tc>
@@ -16077,7 +16077,7 @@
               <w:spacing w:after="0"/>
             </w:pPr>
             <w:r>
-              <w:t>CUP 10,350.00</w:t>
+              <w:t>CUP 10,062.50</w:t>
             </w:r>
           </w:p>
         </w:tc>
@@ -16133,7 +16133,7 @@
               <w:spacing w:after="0"/>
             </w:pPr>
             <w:r>
-              <w:t>CUP 4,140.00</w:t>
+              <w:t>CUP 4,025.00</w:t>
             </w:r>
           </w:p>
         </w:tc>
@@ -16189,7 +16189,7 @@
               <w:spacing w:after="0"/>
             </w:pPr>
             <w:r>
-              <w:t>CUP 4,140.00</w:t>
+              <w:t>CUP 4,025.00</w:t>
             </w:r>
           </w:p>
         </w:tc>
@@ -16245,7 +16245,7 @@
               <w:spacing w:after="0"/>
             </w:pPr>
             <w:r>
-              <w:t>CUP 6,210.00</w:t>
+              <w:t>CUP 6,037.50</w:t>
             </w:r>
           </w:p>
         </w:tc>
@@ -16301,7 +16301,7 @@
               <w:spacing w:after="0"/>
             </w:pPr>
             <w:r>
-              <w:t>CUP 2,898.00</w:t>
+              <w:t>CUP 2,817.50</w:t>
             </w:r>
           </w:p>
         </w:tc>
@@ -16357,7 +16357,7 @@
               <w:spacing w:after="0"/>
             </w:pPr>
             <w:r>
-              <w:t>CUP 20,700.00</w:t>
+              <w:t>CUP 20,125.00</w:t>
             </w:r>
           </w:p>
         </w:tc>
@@ -16413,7 +16413,7 @@
               <w:spacing w:after="0"/>
             </w:pPr>
             <w:r>
-              <w:t>CUP 2,070.00</w:t>
+              <w:t>CUP 2,012.50</w:t>
             </w:r>
           </w:p>
         </w:tc>
@@ -16469,7 +16469,7 @@
               <w:spacing w:after="0"/>
             </w:pPr>
             <w:r>
-              <w:t>CUP 2,070.00</w:t>
+              <w:t>CUP 2,012.50</w:t>
             </w:r>
           </w:p>
         </w:tc>
@@ -16525,7 +16525,7 @@
               <w:spacing w:after="0"/>
             </w:pPr>
             <w:r>
-              <w:t>CUP 2,070.00</w:t>
+              <w:t>CUP 2,012.50</w:t>
             </w:r>
           </w:p>
         </w:tc>
@@ -16581,7 +16581,7 @@
               <w:spacing w:after="0"/>
             </w:pPr>
             <w:r>
-              <w:t>CUP 2,898.00</w:t>
+              <w:t>CUP 2,817.50</w:t>
             </w:r>
           </w:p>
         </w:tc>
@@ -16637,7 +16637,7 @@
               <w:spacing w:after="0"/>
             </w:pPr>
             <w:r>
-              <w:t>CUP 8,280.00</w:t>
+              <w:t>CUP 8,050.00</w:t>
             </w:r>
           </w:p>
         </w:tc>
@@ -16693,7 +16693,7 @@
               <w:spacing w:after="0"/>
             </w:pPr>
             <w:r>
-              <w:t>CUP 4,140.00</w:t>
+              <w:t>CUP 4,025.00</w:t>
             </w:r>
           </w:p>
         </w:tc>
@@ -16749,7 +16749,7 @@
               <w:spacing w:after="0"/>
             </w:pPr>
             <w:r>
-              <w:t>CUP 6,210.00</w:t>
+              <w:t>CUP 6,037.50</w:t>
             </w:r>
           </w:p>
         </w:tc>
@@ -16805,7 +16805,7 @@
               <w:spacing w:after="0"/>
             </w:pPr>
             <w:r>
-              <w:t>CUP 2,898.00</w:t>
+              <w:t>CUP 2,817.50</w:t>
             </w:r>
           </w:p>
         </w:tc>
@@ -16861,7 +16861,7 @@
               <w:spacing w:after="0"/>
             </w:pPr>
             <w:r>
-              <w:t>CUP 2,898.00</w:t>
+              <w:t>CUP 2,817.50</w:t>
             </w:r>
           </w:p>
         </w:tc>
@@ -16917,7 +16917,7 @@
               <w:spacing w:after="0"/>
             </w:pPr>
             <w:r>
-              <w:t>CUP 4,140.00</w:t>
+              <w:t>CUP 4,025.00</w:t>
             </w:r>
           </w:p>
         </w:tc>
@@ -16973,7 +16973,7 @@
               <w:spacing w:after="0"/>
             </w:pPr>
             <w:r>
-              <w:t>CUP 828.00</w:t>
+              <w:t>CUP 805.00</w:t>
             </w:r>
           </w:p>
         </w:tc>
@@ -17029,7 +17029,7 @@
               <w:spacing w:after="0"/>
             </w:pPr>
             <w:r>
-              <w:t>CUP 2,070.00</w:t>
+              <w:t>CUP 2,012.50</w:t>
             </w:r>
           </w:p>
         </w:tc>
@@ -17085,7 +17085,7 @@
               <w:spacing w:after="0"/>
             </w:pPr>
             <w:r>
-              <w:t>CUP 1,242.00</w:t>
+              <w:t>CUP 1,207.50</w:t>
             </w:r>
           </w:p>
         </w:tc>
@@ -17141,7 +17141,7 @@
               <w:spacing w:after="0"/>
             </w:pPr>
             <w:r>
-              <w:t>CUP 1,656.00</w:t>
+              <w:t>CUP 1,610.00</w:t>
             </w:r>
           </w:p>
         </w:tc>
@@ -17197,7 +17197,7 @@
               <w:spacing w:after="0"/>
             </w:pPr>
             <w:r>
-              <w:t>CUP 828.00</w:t>
+              <w:t>CUP 805.00</w:t>
             </w:r>
           </w:p>
         </w:tc>
@@ -17253,7 +17253,7 @@
               <w:spacing w:after="0"/>
             </w:pPr>
             <w:r>
-              <w:t>CUP 1,242.00</w:t>
+              <w:t>CUP 1,207.50</w:t>
             </w:r>
           </w:p>
         </w:tc>
@@ -17309,7 +17309,7 @@
               <w:spacing w:after="0"/>
             </w:pPr>
             <w:r>
-              <w:t>CUP 8,280.00</w:t>
+              <w:t>CUP 8,050.00</w:t>
             </w:r>
           </w:p>
         </w:tc>
@@ -17365,7 +17365,7 @@
               <w:spacing w:after="0"/>
             </w:pPr>
             <w:r>
-              <w:t>CUP 10,350.00</w:t>
+              <w:t>CUP 10,062.50</w:t>
             </w:r>
           </w:p>
         </w:tc>
@@ -17421,7 +17421,7 @@
               <w:spacing w:after="0"/>
             </w:pPr>
             <w:r>
-              <w:t>CUP 18,630.00</w:t>
+              <w:t>CUP 18,112.50</w:t>
             </w:r>
           </w:p>
         </w:tc>
@@ -17477,7 +17477,7 @@
               <w:spacing w:after="0"/>
             </w:pPr>
             <w:r>
-              <w:t>CUP 6,210.00</w:t>
+              <w:t>CUP 6,037.50</w:t>
             </w:r>
           </w:p>
         </w:tc>
@@ -17533,7 +17533,7 @@
               <w:spacing w:after="0"/>
             </w:pPr>
             <w:r>
-              <w:t>CUP 24,840.00</w:t>
+              <w:t>CUP 24,150.00</w:t>
             </w:r>
           </w:p>
         </w:tc>
@@ -17589,7 +17589,7 @@
               <w:spacing w:after="0"/>
             </w:pPr>
             <w:r>
-              <w:t>CUP 41,400.00</w:t>
+              <w:t>CUP 40,250.00</w:t>
             </w:r>
           </w:p>
         </w:tc>
@@ -17645,7 +17645,7 @@
               <w:spacing w:after="0"/>
             </w:pPr>
             <w:r>
-              <w:t>CUP 14,490.00</w:t>
+              <w:t>CUP 14,087.50</w:t>
             </w:r>
           </w:p>
         </w:tc>
@@ -17701,7 +17701,7 @@
               <w:spacing w:after="0"/>
             </w:pPr>
             <w:r>
-              <w:t>CUP 4,140.00</w:t>
+              <w:t>CUP 4,025.00</w:t>
             </w:r>
           </w:p>
         </w:tc>
@@ -17765,7 +17765,7 @@
               <w:spacing w:after="0"/>
             </w:pPr>
             <w:r>
-              <w:t>CUP 2,070.00</w:t>
+              <w:t>CUP 2,012.50</w:t>
             </w:r>
           </w:p>
         </w:tc>
@@ -17821,7 +17821,7 @@
               <w:spacing w:after="0"/>
             </w:pPr>
             <w:r>
-              <w:t>CUP 6,210.00</w:t>
+              <w:t>CUP 6,037.50</w:t>
             </w:r>
           </w:p>
         </w:tc>
@@ -17958,7 +17958,7 @@
           </w:tcPr>
           <w:p>
             <w:r>
-              <w:t>CUP 82,800.00</w:t>
+              <w:t>CUP 80,500.00</w:t>
             </w:r>
           </w:p>
         </w:tc>
@@ -18008,7 +18008,7 @@
           </w:tcPr>
           <w:p>
             <w:r>
-              <w:t>CUP 74,520.00</w:t>
+              <w:t>CUP 72,450.00</w:t>
             </w:r>
           </w:p>
         </w:tc>
@@ -18049,7 +18049,7 @@
           </w:tcPr>
           <w:p>
             <w:r>
-              <w:t>CUP 49,680.00</w:t>
+              <w:t>CUP 48,300.00</w:t>
             </w:r>
           </w:p>
         </w:tc>
@@ -18099,7 +18099,7 @@
           </w:tcPr>
           <w:p>
             <w:r>
-              <w:t>CUP 49,680.00</w:t>
+              <w:t>CUP 48,300.00</w:t>
             </w:r>
           </w:p>
         </w:tc>
@@ -18138,7 +18138,7 @@
           </w:tcPr>
           <w:p>
             <w:r>
-              <w:t>CUP 16,560.00</w:t>
+              <w:t>CUP 16,100.00</w:t>
             </w:r>
           </w:p>
         </w:tc>
@@ -18199,7 +18199,7 @@
           </w:tcPr>
           <w:p>
             <w:r>
-              <w:t>CUP 16,560.00</w:t>
+              <w:t>CUP 16,100.00</w:t>
             </w:r>
           </w:p>
         </w:tc>
@@ -18240,7 +18240,7 @@
           </w:tcPr>
           <w:p>
             <w:r>
-              <w:t>CUP 8,280.00</w:t>
+              <w:t>CUP 8,050.00</w:t>
             </w:r>
           </w:p>
         </w:tc>
@@ -18279,7 +18279,7 @@
           </w:tcPr>
           <w:p>
             <w:r>
-              <w:t>CUP 33,120.00</w:t>
+              <w:t>CUP 32,200.00</w:t>
             </w:r>
           </w:p>
         </w:tc>
@@ -18320,7 +18320,7 @@
           </w:tcPr>
           <w:p>
             <w:r>
-              <w:t>CUP 41,400.00</w:t>
+              <w:t>CUP 40,250.00</w:t>
             </w:r>
           </w:p>
         </w:tc>
@@ -18361,7 +18361,7 @@
           </w:tcPr>
           <w:p>
             <w:r>
-              <w:t>CUP 10,350.00</w:t>
+              <w:t>CUP 10,062.50</w:t>
             </w:r>
           </w:p>
         </w:tc>
@@ -18402,7 +18402,7 @@
           </w:tcPr>
           <w:p>
             <w:r>
-              <w:t>CUP 22,770.00</w:t>
+              <w:t>CUP 22,137.50</w:t>
             </w:r>
           </w:p>
         </w:tc>
@@ -18441,7 +18441,7 @@
           </w:tcPr>
           <w:p>
             <w:r>
-              <w:t>CUP 33,120.00</w:t>
+              <w:t>CUP 32,200.00</w:t>
             </w:r>
           </w:p>
         </w:tc>
@@ -18480,7 +18480,7 @@
           </w:tcPr>
           <w:p>
             <w:r>
-              <w:t>CUP 414.00</w:t>
+              <w:t>CUP 402.50</w:t>
             </w:r>
           </w:p>
         </w:tc>
@@ -18519,7 +18519,7 @@
           </w:tcPr>
           <w:p>
             <w:r>
-              <w:t>CUP 414.00</w:t>
+              <w:t>CUP 402.50</w:t>
             </w:r>
           </w:p>
         </w:tc>
@@ -18558,7 +18558,7 @@
           </w:tcPr>
           <w:p>
             <w:r>
-              <w:t>CUP 414.00</w:t>
+              <w:t>CUP 402.50</w:t>
             </w:r>
           </w:p>
         </w:tc>
@@ -18597,7 +18597,7 @@
           </w:tcPr>
           <w:p>
             <w:r>
-              <w:t>CUP 6,210.00</w:t>
+              <w:t>CUP 6,037.50</w:t>
             </w:r>
           </w:p>
         </w:tc>
@@ -18636,7 +18636,7 @@
           </w:tcPr>
           <w:p>
             <w:r>
-              <w:t>CUP 4,140.00</w:t>
+              <w:t>CUP 4,025.00</w:t>
             </w:r>
           </w:p>
         </w:tc>
@@ -18675,7 +18675,7 @@
           </w:tcPr>
           <w:p>
             <w:r>
-              <w:t>CUP 1,035.00</w:t>
+              <w:t>CUP 1,006.25</w:t>
             </w:r>
           </w:p>
         </w:tc>
@@ -18714,7 +18714,7 @@
           </w:tcPr>
           <w:p>
             <w:r>
-              <w:t>CUP 4,140.00</w:t>
+              <w:t>CUP 4,025.00</w:t>
             </w:r>
           </w:p>
         </w:tc>
@@ -18753,7 +18753,7 @@
           </w:tcPr>
           <w:p>
             <w:r>
-              <w:t>CUP 2,898.00</w:t>
+              <w:t>CUP 2,817.50</w:t>
             </w:r>
           </w:p>
         </w:tc>
@@ -18792,7 +18792,7 @@
           </w:tcPr>
           <w:p>
             <w:r>
-              <w:t>CUP 10,350.00</w:t>
+              <w:t>CUP 10,062.50</w:t>
             </w:r>
           </w:p>
         </w:tc>
@@ -18831,7 +18831,7 @@
           </w:tcPr>
           <w:p>
             <w:r>
-              <w:t>CUP 10,350.00</w:t>
+              <w:t>CUP 10,062.50</w:t>
             </w:r>
           </w:p>
         </w:tc>
@@ -18870,7 +18870,7 @@
           </w:tcPr>
           <w:p>
             <w:r>
-              <w:t>CUP 20,700.00</w:t>
+              <w:t>CUP 20,125.00</w:t>
             </w:r>
           </w:p>
         </w:tc>
@@ -18911,7 +18911,7 @@
           </w:tcPr>
           <w:p>
             <w:r>
-              <w:t>CUP 14,490.00</w:t>
+              <w:t>CUP 14,087.50</w:t>
             </w:r>
           </w:p>
         </w:tc>
@@ -18950,7 +18950,7 @@
           </w:tcPr>
           <w:p>
             <w:r>
-              <w:t>CUP 14,490.00</w:t>
+              <w:t>CUP 14,087.50</w:t>
             </w:r>
           </w:p>
         </w:tc>
@@ -18991,7 +18991,7 @@
           </w:tcPr>
           <w:p>
             <w:r>
-              <w:t>CUP 57,960.00</w:t>
+              <w:t>CUP 56,350.00</w:t>
             </w:r>
           </w:p>
         </w:tc>
@@ -19031,7 +19031,7 @@
           </w:tcPr>
           <w:p>
             <w:r>
-              <w:t>CUP 6,210.00</w:t>
+              <w:t>CUP 6,037.50</w:t>
             </w:r>
           </w:p>
         </w:tc>
@@ -19092,7 +19092,7 @@
           </w:tcPr>
           <w:p>
             <w:r>
-              <w:t>CUP 12,420.00</w:t>
+              <w:t>CUP 12,075.00</w:t>
             </w:r>
           </w:p>
         </w:tc>
@@ -19153,7 +19153,7 @@
           </w:tcPr>
           <w:p>
             <w:r>
-              <w:t>CUP 41,400.00</w:t>
+              <w:t>CUP 40,250.00</w:t>
             </w:r>
           </w:p>
         </w:tc>
@@ -19192,7 +19192,7 @@
           </w:tcPr>
           <w:p>
             <w:r>
-              <w:t>CUP 41,400.00</w:t>
+              <w:t>CUP 40,250.00</w:t>
             </w:r>
           </w:p>
         </w:tc>
@@ -19244,7 +19244,7 @@
           </w:tcPr>
           <w:p>
             <w:r>
-              <w:t>CUP 62,100.00</w:t>
+              <w:t>CUP 60,375.00</w:t>
             </w:r>
           </w:p>
         </w:tc>
@@ -19285,7 +19285,7 @@
           </w:tcPr>
           <w:p>
             <w:r>
-              <w:t>CUP 49,680.00</w:t>
+              <w:t>CUP 48,300.00</w:t>
             </w:r>
           </w:p>
         </w:tc>
@@ -19326,7 +19326,7 @@
           </w:tcPr>
           <w:p>
             <w:r>
-              <w:t>CUP 24,840.00</w:t>
+              <w:t>CUP 24,150.00</w:t>
             </w:r>
           </w:p>
         </w:tc>
@@ -19365,7 +19365,7 @@
           </w:tcPr>
           <w:p>
             <w:r>
-              <w:t>CUP 28,980.00</w:t>
+              <w:t>CUP 28,175.00</w:t>
             </w:r>
           </w:p>
         </w:tc>
@@ -19406,7 +19406,7 @@
           </w:tcPr>
           <w:p>
             <w:r>
-              <w:t>CUP 53,820.00</w:t>
+              <w:t>CUP 52,325.00</w:t>
             </w:r>
           </w:p>
         </w:tc>
@@ -19445,7 +19445,7 @@
           </w:tcPr>
           <w:p>
             <w:r>
-              <w:t>CUP 16,560.00</w:t>
+              <w:t>CUP 16,100.00</w:t>
             </w:r>
           </w:p>
         </w:tc>
@@ -19484,7 +19484,7 @@
           </w:tcPr>
           <w:p>
             <w:r>
-              <w:t>CUP 4,140.00</w:t>
+              <w:t>CUP 4,025.00</w:t>
             </w:r>
           </w:p>
         </w:tc>
@@ -19525,7 +19525,7 @@
           </w:tcPr>
           <w:p>
             <w:r>
-              <w:t>CUP 4,140.00</w:t>
+              <w:t>CUP 4,025.00</w:t>
             </w:r>
           </w:p>
         </w:tc>
@@ -19586,7 +19586,7 @@
           </w:tcPr>
           <w:p>
             <w:r>
-              <w:t>CUP 12,420.00</w:t>
+              <w:t>CUP 12,075.00</w:t>
             </w:r>
           </w:p>
         </w:tc>
@@ -19636,7 +19636,7 @@
           </w:tcPr>
           <w:p>
             <w:r>
-              <w:t>CUP 6,210.00</w:t>
+              <w:t>CUP 6,037.50</w:t>
             </w:r>
           </w:p>
         </w:tc>
@@ -19677,7 +19677,7 @@
           </w:tcPr>
           <w:p>
             <w:r>
-              <w:t>CUP 33,120.00</w:t>
+              <w:t>CUP 32,200.00</w:t>
             </w:r>
           </w:p>
         </w:tc>
@@ -19716,7 +19716,7 @@
           </w:tcPr>
           <w:p>
             <w:r>
-              <w:t>CUP 49,680.00</w:t>
+              <w:t>CUP 48,300.00</w:t>
             </w:r>
           </w:p>
         </w:tc>
@@ -19757,7 +19757,7 @@
           </w:tcPr>
           <w:p>
             <w:r>
-              <w:t>CUP 4,140.00</w:t>
+              <w:t>CUP 4,025.00</w:t>
             </w:r>
           </w:p>
         </w:tc>
@@ -19798,7 +19798,7 @@
           </w:tcPr>
           <w:p>
             <w:r>
-              <w:t>CUP 8,280.00</w:t>
+              <w:t>CUP 8,050.00</w:t>
             </w:r>
           </w:p>
         </w:tc>
@@ -19837,7 +19837,7 @@
           </w:tcPr>
           <w:p>
             <w:r>
-              <w:t>CUP 24,840.00</w:t>
+              <w:t>CUP 24,150.00</w:t>
             </w:r>
           </w:p>
         </w:tc>
@@ -19878,7 +19878,7 @@
           </w:tcPr>
           <w:p>
             <w:r>
-              <w:t>CUP 10,350.00</w:t>
+              <w:t>CUP 10,062.50</w:t>
             </w:r>
           </w:p>
         </w:tc>
@@ -19919,7 +19919,7 @@
           </w:tcPr>
           <w:p>
             <w:r>
-              <w:t>CUP 6,210.00</w:t>
+              <w:t>CUP 6,037.50</w:t>
             </w:r>
           </w:p>
         </w:tc>
@@ -19960,7 +19960,7 @@
           </w:tcPr>
           <w:p>
             <w:r>
-              <w:t>CUP 4,140.00</w:t>
+              <w:t>CUP 4,025.00</w:t>
             </w:r>
           </w:p>
         </w:tc>
@@ -20001,7 +20001,7 @@
           </w:tcPr>
           <w:p>
             <w:r>
-              <w:t>CUP 57,960.00</w:t>
+              <w:t>CUP 56,350.00</w:t>
             </w:r>
           </w:p>
         </w:tc>
@@ -20040,7 +20040,7 @@
           </w:tcPr>
           <w:p>
             <w:r>
-              <w:t>CUP 74,520.00</w:t>
+              <w:t>CUP 72,450.00</w:t>
             </w:r>
           </w:p>
         </w:tc>
@@ -20079,7 +20079,7 @@
           </w:tcPr>
           <w:p>
             <w:r>
-              <w:t>CUP 74,520.00</w:t>
+              <w:t>CUP 72,450.00</w:t>
             </w:r>
           </w:p>
         </w:tc>
@@ -20120,7 +20120,7 @@
           </w:tcPr>
           <w:p>
             <w:r>
-              <w:t>CUP 24,840.00</w:t>
+              <w:t>CUP 24,150.00</w:t>
             </w:r>
           </w:p>
         </w:tc>
@@ -20159,7 +20159,7 @@
           </w:tcPr>
           <w:p>
             <w:r>
-              <w:t>CUP 16,560.00</w:t>
+              <w:t>CUP 16,100.00</w:t>
             </w:r>
           </w:p>
         </w:tc>
@@ -20198,7 +20198,7 @@
           </w:tcPr>
           <w:p>
             <w:r>
-              <w:t>CUP 28,980.00</w:t>
+              <w:t>CUP 28,175.00</w:t>
             </w:r>
           </w:p>
         </w:tc>
@@ -20239,7 +20239,7 @@
           </w:tcPr>
           <w:p>
             <w:r>
-              <w:t>CUP 20,700.00</w:t>
+              <w:t>CUP 20,125.00</w:t>
             </w:r>
           </w:p>
         </w:tc>
@@ -20278,7 +20278,7 @@
           </w:tcPr>
           <w:p>
             <w:r>
-              <w:t>CUP 62,100.00</w:t>
+              <w:t>CUP 60,375.00</w:t>
             </w:r>
           </w:p>
         </w:tc>
@@ -20317,7 +20317,7 @@
           </w:tcPr>
           <w:p>
             <w:r>
-              <w:t>CUP 53,820.00</w:t>
+              <w:t>CUP 52,325.00</w:t>
             </w:r>
           </w:p>
         </w:tc>
@@ -20357,7 +20357,7 @@
           </w:tcPr>
           <w:p>
             <w:r>
-              <w:t>CUP 2,070.00</w:t>
+              <w:t>CUP 2,012.50</w:t>
             </w:r>
           </w:p>
         </w:tc>
@@ -20396,7 +20396,7 @@
           </w:tcPr>
           <w:p>
             <w:r>
-              <w:t>CUP 2,898.00</w:t>
+              <w:t>CUP 2,817.50</w:t>
             </w:r>
           </w:p>
         </w:tc>
@@ -20435,7 +20435,7 @@
           </w:tcPr>
           <w:p>
             <w:r>
-              <w:t>CUP 2,070.00</w:t>
+              <w:t>CUP 2,012.50</w:t>
             </w:r>
           </w:p>
         </w:tc>
@@ -20476,7 +20476,7 @@
           </w:tcPr>
           <w:p>
             <w:r>
-              <w:t>CUP 14,490.00</w:t>
+              <w:t>CUP 14,087.50</w:t>
             </w:r>
           </w:p>
         </w:tc>
@@ -20515,7 +20515,7 @@
           </w:tcPr>
           <w:p>
             <w:r>
-              <w:t>CUP 16,560.00</w:t>
+              <w:t>CUP 16,100.00</w:t>
             </w:r>
           </w:p>
         </w:tc>
@@ -20554,7 +20554,7 @@
           </w:tcPr>
           <w:p>
             <w:r>
-              <w:t>CUP 8,280.00</w:t>
+              <w:t>CUP 8,050.00</w:t>
             </w:r>
           </w:p>
         </w:tc>
@@ -20595,7 +20595,7 @@
           </w:tcPr>
           <w:p>
             <w:r>
-              <w:t>CUP 6,210.00</w:t>
+              <w:t>CUP 6,037.50</w:t>
             </w:r>
           </w:p>
         </w:tc>
@@ -20634,7 +20634,7 @@
           </w:tcPr>
           <w:p>
             <w:r>
-              <w:t>CUP 2,070.00</w:t>
+              <w:t>CUP 2,012.50</w:t>
             </w:r>
           </w:p>
         </w:tc>
@@ -20675,7 +20675,7 @@
           </w:tcPr>
           <w:p>
             <w:r>
-              <w:t>CUP 12,420.00</w:t>
+              <w:t>CUP 12,075.00</w:t>
             </w:r>
           </w:p>
         </w:tc>
@@ -20714,7 +20714,7 @@
           </w:tcPr>
           <w:p>
             <w:r>
-              <w:t>CUP 4,140.00</w:t>
+              <w:t>CUP 4,025.00</w:t>
             </w:r>
           </w:p>
         </w:tc>
@@ -20753,7 +20753,7 @@
           </w:tcPr>
           <w:p>
             <w:r>
-              <w:t>CUP 6,210.00</w:t>
+              <w:t>CUP 6,037.50</w:t>
             </w:r>
           </w:p>
         </w:tc>
@@ -20792,7 +20792,7 @@
           </w:tcPr>
           <w:p>
             <w:r>
-              <w:t>CUP 4,140.00</w:t>
+              <w:t>CUP 4,025.00</w:t>
             </w:r>
           </w:p>
         </w:tc>
@@ -20831,7 +20831,7 @@
           </w:tcPr>
           <w:p>
             <w:r>
-              <w:t>CUP 14,490.00</w:t>
+              <w:t>CUP 14,087.50</w:t>
             </w:r>
           </w:p>
         </w:tc>
@@ -20964,7 +20964,7 @@
           </w:tcPr>
           <w:p>
             <w:r>
-              <w:t>CUP 103,500.00</w:t>
+              <w:t>CUP 100,625.00</w:t>
             </w:r>
           </w:p>
         </w:tc>
@@ -21005,7 +21005,7 @@
           </w:tcPr>
           <w:p>
             <w:r>
-              <w:t>CUP 57,960.00</w:t>
+              <w:t>CUP 56,350.00</w:t>
             </w:r>
           </w:p>
         </w:tc>
@@ -21044,7 +21044,7 @@
           </w:tcPr>
           <w:p>
             <w:r>
-              <w:t>CUP 57,960.00</w:t>
+              <w:t>CUP 56,350.00</w:t>
             </w:r>
           </w:p>
         </w:tc>
@@ -21093,7 +21093,7 @@
           </w:tcPr>
           <w:p>
             <w:r>
-              <w:t>CUP 82,800.00</w:t>
+              <w:t>CUP 80,500.00</w:t>
             </w:r>
           </w:p>
         </w:tc>
@@ -21134,7 +21134,7 @@
           </w:tcPr>
           <w:p>
             <w:r>
-              <w:t>CUP 66,240.00</w:t>
+              <w:t>CUP 64,400.00</w:t>
             </w:r>
           </w:p>
         </w:tc>
@@ -21184,7 +21184,7 @@
           </w:tcPr>
           <w:p>
             <w:r>
-              <w:t>CUP 74,520.00</w:t>
+              <w:t>CUP 72,450.00</w:t>
             </w:r>
           </w:p>
         </w:tc>
@@ -21223,7 +21223,7 @@
           </w:tcPr>
           <w:p>
             <w:r>
-              <w:t>CUP 74,520.00</w:t>
+              <w:t>CUP 72,450.00</w:t>
             </w:r>
           </w:p>
         </w:tc>
@@ -21324,7 +21324,7 @@
           </w:tcPr>
           <w:p>
             <w:r>
-              <w:t>CUP 49,680.00</w:t>
+              <w:t>CUP 48,300.00</w:t>
             </w:r>
           </w:p>
         </w:tc>
@@ -21363,7 +21363,7 @@
           </w:tcPr>
           <w:p>
             <w:r>
-              <w:t>CUP 14,490.00</w:t>
+              <w:t>CUP 14,087.50</w:t>
             </w:r>
           </w:p>
         </w:tc>
@@ -21402,7 +21402,7 @@
           </w:tcPr>
           <w:p>
             <w:r>
-              <w:t>CUP 14,490.00</w:t>
+              <w:t>CUP 14,087.50</w:t>
             </w:r>
           </w:p>
         </w:tc>
@@ -21441,7 +21441,7 @@
           </w:tcPr>
           <w:p>
             <w:r>
-              <w:t>CUP 16,560.00</w:t>
+              <w:t>CUP 16,100.00</w:t>
             </w:r>
           </w:p>
         </w:tc>
@@ -21480,7 +21480,7 @@
           </w:tcPr>
           <w:p>
             <w:r>
-              <w:t>CUP 33,120.00</w:t>
+              <w:t>CUP 32,200.00</w:t>
             </w:r>
           </w:p>
         </w:tc>
@@ -21519,7 +21519,7 @@
           </w:tcPr>
           <w:p>
             <w:r>
-              <w:t>CUP 41,400.00</w:t>
+              <w:t>CUP 40,250.00</w:t>
             </w:r>
           </w:p>
         </w:tc>
@@ -21558,7 +21558,7 @@
           </w:tcPr>
           <w:p>
             <w:r>
-              <w:t>CUP 10,350.00</w:t>
+              <w:t>CUP 10,062.50</w:t>
             </w:r>
           </w:p>
         </w:tc>
@@ -21597,7 +21597,7 @@
           </w:tcPr>
           <w:p>
             <w:r>
-              <w:t>CUP 16,560.00</w:t>
+              <w:t>CUP 16,100.00</w:t>
             </w:r>
           </w:p>
         </w:tc>
@@ -21637,7 +21637,7 @@
           </w:tcPr>
           <w:p>
             <w:r>
-              <w:t>CUP 16,560.00</w:t>
+              <w:t>CUP 16,100.00</w:t>
             </w:r>
           </w:p>
         </w:tc>
@@ -21678,7 +21678,7 @@
           </w:tcPr>
           <w:p>
             <w:r>
-              <w:t>CUP 22,770.00</w:t>
+              <w:t>CUP 22,137.50</w:t>
             </w:r>
           </w:p>
         </w:tc>
@@ -21717,7 +21717,7 @@
           </w:tcPr>
           <w:p>
             <w:r>
-              <w:t>CUP 24,840.00</w:t>
+              <w:t>CUP 24,150.00</w:t>
             </w:r>
           </w:p>
         </w:tc>
@@ -21756,7 +21756,7 @@
           </w:tcPr>
           <w:p>
             <w:r>
-              <w:t>CUP 33,120.00</w:t>
+              <w:t>CUP 32,200.00</w:t>
             </w:r>
           </w:p>
         </w:tc>
@@ -21795,7 +21795,7 @@
           </w:tcPr>
           <w:p>
             <w:r>
-              <w:t>CUP 24,840.00</w:t>
+              <w:t>CUP 24,150.00</w:t>
             </w:r>
           </w:p>
         </w:tc>
@@ -21834,7 +21834,7 @@
           </w:tcPr>
           <w:p>
             <w:r>
-              <w:t>CUP 24,840.00</w:t>
+              <w:t>CUP 24,150.00</w:t>
             </w:r>
           </w:p>
         </w:tc>
@@ -21873,7 +21873,7 @@
           </w:tcPr>
           <w:p>
             <w:r>
-              <w:t>CUP 33,120.00</w:t>
+              <w:t>CUP 32,200.00</w:t>
             </w:r>
           </w:p>
         </w:tc>
@@ -21912,7 +21912,7 @@
           </w:tcPr>
           <w:p>
             <w:r>
-              <w:t>CUP 18,630.00</w:t>
+              <w:t>CUP 18,112.50</w:t>
             </w:r>
           </w:p>
         </w:tc>
@@ -21951,7 +21951,7 @@
           </w:tcPr>
           <w:p>
             <w:r>
-              <w:t>CUP 414.00</w:t>
+              <w:t>CUP 402.50</w:t>
             </w:r>
           </w:p>
         </w:tc>
@@ -21990,7 +21990,7 @@
           </w:tcPr>
           <w:p>
             <w:r>
-              <w:t>CUP 414.00</w:t>
+              <w:t>CUP 402.50</w:t>
             </w:r>
           </w:p>
         </w:tc>
@@ -22029,7 +22029,7 @@
           </w:tcPr>
           <w:p>
             <w:r>
-              <w:t>CUP 414.00</w:t>
+              <w:t>CUP 402.50</w:t>
             </w:r>
           </w:p>
         </w:tc>
@@ -22078,7 +22078,7 @@
           </w:tcPr>
           <w:p>
             <w:r>
-              <w:t>CUP 33,120.00</w:t>
+              <w:t>CUP 32,200.00</w:t>
             </w:r>
           </w:p>
         </w:tc>
@@ -22117,7 +22117,7 @@
           </w:tcPr>
           <w:p>
             <w:r>
-              <w:t>CUP 33,120.00</w:t>
+              <w:t>CUP 32,200.00</w:t>
             </w:r>
           </w:p>
         </w:tc>
@@ -22156,7 +22156,7 @@
           </w:tcPr>
           <w:p>
             <w:r>
-              <w:t>CUP 33,120.00</w:t>
+              <w:t>CUP 32,200.00</w:t>
             </w:r>
           </w:p>
         </w:tc>
@@ -22195,7 +22195,7 @@
           </w:tcPr>
           <w:p>
             <w:r>
-              <w:t>CUP 4,140.00</w:t>
+              <w:t>CUP 4,025.00</w:t>
             </w:r>
           </w:p>
         </w:tc>
@@ -22234,7 +22234,7 @@
           </w:tcPr>
           <w:p>
             <w:r>
-              <w:t>CUP 4,140.00</w:t>
+              <w:t>CUP 4,025.00</w:t>
             </w:r>
           </w:p>
         </w:tc>
@@ -22273,7 +22273,7 @@
           </w:tcPr>
           <w:p>
             <w:r>
-              <w:t>CUP 2,070.00</w:t>
+              <w:t>CUP 2,012.50</w:t>
             </w:r>
           </w:p>
         </w:tc>
@@ -22312,7 +22312,7 @@
           </w:tcPr>
           <w:p>
             <w:r>
-              <w:t>CUP 2,898.00</w:t>
+              <w:t>CUP 2,817.50</w:t>
             </w:r>
           </w:p>
         </w:tc>
@@ -22369,7 +22369,7 @@
           </w:tcPr>
           <w:p>
             <w:r>
-              <w:t>CUP 10,350.00</w:t>
+              <w:t>CUP 10,062.50</w:t>
             </w:r>
           </w:p>
         </w:tc>
@@ -22408,7 +22408,7 @@
           </w:tcPr>
           <w:p>
             <w:r>
-              <w:t>CUP 33,120.00</w:t>
+              <w:t>CUP 32,200.00</w:t>
             </w:r>
           </w:p>
         </w:tc>
@@ -22447,7 +22447,7 @@
           </w:tcPr>
           <w:p>
             <w:r>
-              <w:t>CUP 37,260.00</w:t>
+              <w:t>CUP 36,225.00</w:t>
             </w:r>
           </w:p>
         </w:tc>
@@ -22486,7 +22486,7 @@
           </w:tcPr>
           <w:p>
             <w:r>
-              <w:t>CUP 10,350.00</w:t>
+              <w:t>CUP 10,062.50</w:t>
             </w:r>
           </w:p>
         </w:tc>
@@ -22525,7 +22525,7 @@
           </w:tcPr>
           <w:p>
             <w:r>
-              <w:t>CUP 41,400.00</w:t>
+              <w:t>CUP 40,250.00</w:t>
             </w:r>
           </w:p>
         </w:tc>
@@ -22564,7 +22564,7 @@
           </w:tcPr>
           <w:p>
             <w:r>
-              <w:t>CUP 31,050.00</w:t>
+              <w:t>CUP 30,187.50</w:t>
             </w:r>
           </w:p>
         </w:tc>
@@ -22603,7 +22603,7 @@
           </w:tcPr>
           <w:p>
             <w:r>
-              <w:t>CUP 16,560.00</w:t>
+              <w:t>CUP 16,100.00</w:t>
             </w:r>
           </w:p>
         </w:tc>
@@ -22644,7 +22644,7 @@
           </w:tcPr>
           <w:p>
             <w:r>
-              <w:t>CUP 6,210.00</w:t>
+              <w:t>CUP 6,037.50</w:t>
             </w:r>
           </w:p>
         </w:tc>
@@ -22683,7 +22683,7 @@
           </w:tcPr>
           <w:p>
             <w:r>
-              <w:t>CUP 12,420.00</w:t>
+              <w:t>CUP 12,075.00</w:t>
             </w:r>
           </w:p>
         </w:tc>
@@ -22722,7 +22722,7 @@
           </w:tcPr>
           <w:p>
             <w:r>
-              <w:t>CUP 24,840.00</w:t>
+              <w:t>CUP 24,150.00</w:t>
             </w:r>
           </w:p>
         </w:tc>
@@ -22779,7 +22779,7 @@
           </w:tcPr>
           <w:p>
             <w:r>
-              <w:t>CUP 14,490.00</w:t>
+              <w:t>CUP 14,087.50</w:t>
             </w:r>
           </w:p>
         </w:tc>
@@ -22818,7 +22818,7 @@
           </w:tcPr>
           <w:p>
             <w:r>
-              <w:t>CUP 66,240.00</w:t>
+              <w:t>CUP 64,400.00</w:t>
             </w:r>
           </w:p>
         </w:tc>
@@ -22857,7 +22857,7 @@
           </w:tcPr>
           <w:p>
             <w:r>
-              <w:t>CUP 66,240.00</w:t>
+              <w:t>CUP 64,400.00</w:t>
             </w:r>
           </w:p>
         </w:tc>
@@ -22915,7 +22915,7 @@
           </w:tcPr>
           <w:p>
             <w:r>
-              <w:t>CUP 66,240.00</w:t>
+              <w:t>CUP 64,400.00</w:t>
             </w:r>
           </w:p>
         </w:tc>
@@ -22954,7 +22954,7 @@
           </w:tcPr>
           <w:p>
             <w:r>
-              <w:t>CUP 66,240.00</w:t>
+              <w:t>CUP 64,400.00</w:t>
             </w:r>
           </w:p>
         </w:tc>
@@ -23015,7 +23015,7 @@
           </w:tcPr>
           <w:p>
             <w:r>
-              <w:t>CUP 12,420.00</w:t>
+              <w:t>CUP 12,075.00</w:t>
             </w:r>
           </w:p>
         </w:tc>
@@ -23054,7 +23054,7 @@
           </w:tcPr>
           <w:p>
             <w:r>
-              <w:t>CUP 6,210.00</w:t>
+              <w:t>CUP 6,037.50</w:t>
             </w:r>
           </w:p>
         </w:tc>
@@ -23093,7 +23093,7 @@
           </w:tcPr>
           <w:p>
             <w:r>
-              <w:t>CUP 8,280.00</w:t>
+              <w:t>CUP 8,050.00</w:t>
             </w:r>
           </w:p>
         </w:tc>
@@ -23132,7 +23132,7 @@
           </w:tcPr>
           <w:p>
             <w:r>
-              <w:t>CUP 16,560.00</w:t>
+              <w:t>CUP 16,100.00</w:t>
             </w:r>
           </w:p>
         </w:tc>
@@ -23171,7 +23171,7 @@
           </w:tcPr>
           <w:p>
             <w:r>
-              <w:t>CUP 16,560.00</w:t>
+              <w:t>CUP 16,100.00</w:t>
             </w:r>
           </w:p>
         </w:tc>
@@ -23210,7 +23210,7 @@
           </w:tcPr>
           <w:p>
             <w:r>
-              <w:t>CUP 62,100.00</w:t>
+              <w:t>CUP 60,375.00</w:t>
             </w:r>
           </w:p>
         </w:tc>
@@ -23249,7 +23249,7 @@
           </w:tcPr>
           <w:p>
             <w:r>
-              <w:t>CUP 82,800.00</w:t>
+              <w:t>CUP 80,500.00</w:t>
             </w:r>
           </w:p>
         </w:tc>
@@ -23288,7 +23288,7 @@
           </w:tcPr>
           <w:p>
             <w:r>
-              <w:t>CUP 20,700.00</w:t>
+              <w:t>CUP 20,125.00</w:t>
             </w:r>
           </w:p>
         </w:tc>
@@ -23327,7 +23327,7 @@
           </w:tcPr>
           <w:p>
             <w:r>
-              <w:t>CUP 41,400.00</w:t>
+              <w:t>CUP 40,250.00</w:t>
             </w:r>
           </w:p>
         </w:tc>
@@ -23366,7 +23366,7 @@
           </w:tcPr>
           <w:p>
             <w:r>
-              <w:t>CUP 41,400.00</w:t>
+              <w:t>CUP 40,250.00</w:t>
             </w:r>
           </w:p>
         </w:tc>
@@ -23405,7 +23405,7 @@
           </w:tcPr>
           <w:p>
             <w:r>
-              <w:t>CUP 66,240.00</w:t>
+              <w:t>CUP 64,400.00</w:t>
             </w:r>
           </w:p>
         </w:tc>
@@ -23444,7 +23444,7 @@
           </w:tcPr>
           <w:p>
             <w:r>
-              <w:t>CUP 66,240.00</w:t>
+              <w:t>CUP 64,400.00</w:t>
             </w:r>
           </w:p>
         </w:tc>
@@ -23483,7 +23483,7 @@
           </w:tcPr>
           <w:p>
             <w:r>
-              <w:t>CUP 103,500.00</w:t>
+              <w:t>CUP 100,625.00</w:t>
             </w:r>
           </w:p>
         </w:tc>
@@ -23522,7 +23522,7 @@
           </w:tcPr>
           <w:p>
             <w:r>
-              <w:t>CUP 103,500.00</w:t>
+              <w:t>CUP 100,625.00</w:t>
             </w:r>
           </w:p>
         </w:tc>
@@ -23561,7 +23561,7 @@
           </w:tcPr>
           <w:p>
             <w:r>
-              <w:t>CUP 95,220.00</w:t>
+              <w:t>CUP 92,575.00</w:t>
             </w:r>
           </w:p>
         </w:tc>
@@ -23600,7 +23600,7 @@
           </w:tcPr>
           <w:p>
             <w:r>
-              <w:t>CUP 103,500.00</w:t>
+              <w:t>CUP 100,625.00</w:t>
             </w:r>
           </w:p>
         </w:tc>
@@ -23639,7 +23639,7 @@
           </w:tcPr>
           <w:p>
             <w:r>
-              <w:t>CUP 103,500.00</w:t>
+              <w:t>CUP 100,625.00</w:t>
             </w:r>
           </w:p>
         </w:tc>
@@ -23678,7 +23678,7 @@
           </w:tcPr>
           <w:p>
             <w:r>
-              <w:t>CUP 103,500.00</w:t>
+              <w:t>CUP 100,625.00</w:t>
             </w:r>
           </w:p>
         </w:tc>
@@ -23717,7 +23717,7 @@
           </w:tcPr>
           <w:p>
             <w:r>
-              <w:t>CUP 62,100.00</w:t>
+              <w:t>CUP 60,375.00</w:t>
             </w:r>
           </w:p>
         </w:tc>
@@ -23756,7 +23756,7 @@
           </w:tcPr>
           <w:p>
             <w:r>
-              <w:t>CUP 82,800.00</w:t>
+              <w:t>CUP 80,500.00</w:t>
             </w:r>
           </w:p>
         </w:tc>
@@ -23795,7 +23795,7 @@
           </w:tcPr>
           <w:p>
             <w:r>
-              <w:t>CUP 91,080.00</w:t>
+              <w:t>CUP 88,550.00</w:t>
             </w:r>
           </w:p>
         </w:tc>
@@ -23834,7 +23834,7 @@
           </w:tcPr>
           <w:p>
             <w:r>
-              <w:t>CUP 91,080.00</w:t>
+              <w:t>CUP 88,550.00</w:t>
             </w:r>
           </w:p>
         </w:tc>
@@ -23873,7 +23873,7 @@
           </w:tcPr>
           <w:p>
             <w:r>
-              <w:t>CUP 91,080.00</w:t>
+              <w:t>CUP 88,550.00</w:t>
             </w:r>
           </w:p>
         </w:tc>
@@ -23912,7 +23912,7 @@
           </w:tcPr>
           <w:p>
             <w:r>
-              <w:t>CUP 28,980.00</w:t>
+              <w:t>CUP 28,175.00</w:t>
             </w:r>
           </w:p>
         </w:tc>
@@ -23951,7 +23951,7 @@
           </w:tcPr>
           <w:p>
             <w:r>
-              <w:t>CUP 28,980.00</w:t>
+              <w:t>CUP 28,175.00</w:t>
             </w:r>
           </w:p>
         </w:tc>
@@ -23990,7 +23990,7 @@
           </w:tcPr>
           <w:p>
             <w:r>
-              <w:t>CUP 57,960.00</w:t>
+              <w:t>CUP 56,350.00</w:t>
             </w:r>
           </w:p>
         </w:tc>
@@ -24029,7 +24029,7 @@
           </w:tcPr>
           <w:p>
             <w:r>
-              <w:t>CUP 57,960.00</w:t>
+              <w:t>CUP 56,350.00</w:t>
             </w:r>
           </w:p>
         </w:tc>
@@ -24068,7 +24068,7 @@
           </w:tcPr>
           <w:p>
             <w:r>
-              <w:t>CUP 74,520.00</w:t>
+              <w:t>CUP 72,450.00</w:t>
             </w:r>
           </w:p>
         </w:tc>
@@ -24107,7 +24107,7 @@
           </w:tcPr>
           <w:p>
             <w:r>
-              <w:t>CUP 20,700.00</w:t>
+              <w:t>CUP 20,125.00</w:t>
             </w:r>
           </w:p>
         </w:tc>
@@ -24147,7 +24147,7 @@
           </w:tcPr>
           <w:p>
             <w:r>
-              <w:t>CUP 24,840.00</w:t>
+              <w:t>CUP 24,150.00</w:t>
             </w:r>
           </w:p>
         </w:tc>
@@ -24186,7 +24186,7 @@
           </w:tcPr>
           <w:p>
             <w:r>
-              <w:t>CUP 24,840.00</w:t>
+              <w:t>CUP 24,150.00</w:t>
             </w:r>
           </w:p>
         </w:tc>
@@ -24225,7 +24225,7 @@
           </w:tcPr>
           <w:p>
             <w:r>
-              <w:t>CUP 49,680.00</w:t>
+              <w:t>CUP 48,300.00</w:t>
             </w:r>
           </w:p>
         </w:tc>
@@ -24264,7 +24264,7 @@
           </w:tcPr>
           <w:p>
             <w:r>
-              <w:t>CUP 62,100.00</w:t>
+              <w:t>CUP 60,375.00</w:t>
             </w:r>
           </w:p>
         </w:tc>
@@ -24303,7 +24303,7 @@
           </w:tcPr>
           <w:p>
             <w:r>
-              <w:t>CUP 4,140.00</w:t>
+              <w:t>CUP 4,025.00</w:t>
             </w:r>
           </w:p>
         </w:tc>
@@ -24342,7 +24342,7 @@
           </w:tcPr>
           <w:p>
             <w:r>
-              <w:t>CUP 4,140.00</w:t>
+              <w:t>CUP 4,025.00</w:t>
             </w:r>
           </w:p>
         </w:tc>
@@ -24381,7 +24381,7 @@
           </w:tcPr>
           <w:p>
             <w:r>
-              <w:t>CUP 6,210.00</w:t>
+              <w:t>CUP 6,037.50</w:t>
             </w:r>
           </w:p>
         </w:tc>
@@ -24420,7 +24420,7 @@
           </w:tcPr>
           <w:p>
             <w:r>
-              <w:t>CUP 4,140.00</w:t>
+              <w:t>CUP 4,025.00</w:t>
             </w:r>
           </w:p>
         </w:tc>
@@ -24459,7 +24459,7 @@
           </w:tcPr>
           <w:p>
             <w:r>
-              <w:t>CUP 4,140.00</w:t>
+              <w:t>CUP 4,025.00</w:t>
             </w:r>
           </w:p>
         </w:tc>
@@ -24498,7 +24498,7 @@
           </w:tcPr>
           <w:p>
             <w:r>
-              <w:t>CUP 6,210.00</w:t>
+              <w:t>CUP 6,037.50</w:t>
             </w:r>
           </w:p>
         </w:tc>
@@ -24537,7 +24537,7 @@
           </w:tcPr>
           <w:p>
             <w:r>
-              <w:t>CUP 33,120.00</w:t>
+              <w:t>CUP 32,200.00</w:t>
             </w:r>
           </w:p>
         </w:tc>
@@ -24576,7 +24576,7 @@
           </w:tcPr>
           <w:p>
             <w:r>
-              <w:t>CUP 33,120.00</w:t>
+              <w:t>CUP 32,200.00</w:t>
             </w:r>
           </w:p>
         </w:tc>
@@ -24615,7 +24615,7 @@
           </w:tcPr>
           <w:p>
             <w:r>
-              <w:t>CUP 10,350.00</w:t>
+              <w:t>CUP 10,062.50</w:t>
             </w:r>
           </w:p>
         </w:tc>
@@ -24654,7 +24654,7 @@
           </w:tcPr>
           <w:p>
             <w:r>
-              <w:t>CUP 10,350.00</w:t>
+              <w:t>CUP 10,062.50</w:t>
             </w:r>
           </w:p>
         </w:tc>
@@ -24695,7 +24695,7 @@
           </w:tcPr>
           <w:p>
             <w:r>
-              <w:t>CUP 8,280.00</w:t>
+              <w:t>CUP 8,050.00</w:t>
             </w:r>
           </w:p>
         </w:tc>
@@ -24734,7 +24734,7 @@
           </w:tcPr>
           <w:p>
             <w:r>
-              <w:t>CUP 8,280.00</w:t>
+              <w:t>CUP 8,050.00</w:t>
             </w:r>
           </w:p>
         </w:tc>
@@ -24773,7 +24773,7 @@
           </w:tcPr>
           <w:p>
             <w:r>
-              <w:t>CUP 4,140.00</w:t>
+              <w:t>CUP 4,025.00</w:t>
             </w:r>
           </w:p>
         </w:tc>
@@ -24814,7 +24814,7 @@
           </w:tcPr>
           <w:p>
             <w:r>
-              <w:t>CUP 24,840.00</w:t>
+              <w:t>CUP 24,150.00</w:t>
             </w:r>
           </w:p>
         </w:tc>
@@ -24852,8 +24852,6 @@
               </w:rPr>
               <w:t xml:space="preserve"> Y 3RA</w:t>
             </w:r>
-            <w:bookmarkStart w:id="0" w:name="_GoBack"/>
-            <w:bookmarkEnd w:id="0"/>
           </w:p>
         </w:tc>
         <w:tc>
@@ -24863,7 +24861,7 @@
           </w:tcPr>
           <w:p>
             <w:r>
-              <w:t>CUP 24,840.00</w:t>
+              <w:t>CUP 24,150.00</w:t>
             </w:r>
           </w:p>
         </w:tc>
@@ -24902,7 +24900,7 @@
           </w:tcPr>
           <w:p>
             <w:r>
-              <w:t>CUP 8,280.00</w:t>
+              <w:t>CUP 8,050.00</w:t>
             </w:r>
           </w:p>
         </w:tc>
@@ -24941,7 +24939,7 @@
           </w:tcPr>
           <w:p>
             <w:r>
-              <w:t>CUP 6,210.00</w:t>
+              <w:t>CUP 6,037.50</w:t>
             </w:r>
           </w:p>
         </w:tc>
@@ -24980,7 +24978,7 @@
           </w:tcPr>
           <w:p>
             <w:r>
-              <w:t>CUP 6,210.00</w:t>
+              <w:t>CUP 6,037.50</w:t>
             </w:r>
           </w:p>
         </w:tc>
@@ -25037,7 +25035,7 @@
           </w:tcPr>
           <w:p>
             <w:r>
-              <w:t>CUP 10,350.00</w:t>
+              <w:t>CUP 10,062.50</w:t>
             </w:r>
           </w:p>
         </w:tc>
@@ -25076,7 +25074,7 @@
           </w:tcPr>
           <w:p>
             <w:r>
-              <w:t>CUP 4,140.00</w:t>
+              <w:t>CUP 4,025.00</w:t>
             </w:r>
           </w:p>
         </w:tc>
@@ -25133,7 +25131,7 @@
           </w:tcPr>
           <w:p>
             <w:r>
-              <w:t>CUP 6,210.00</w:t>
+              <w:t>CUP 6,037.50</w:t>
             </w:r>
           </w:p>
         </w:tc>
@@ -25172,7 +25170,7 @@
           </w:tcPr>
           <w:p>
             <w:r>
-              <w:t>CUP 6,210.00</w:t>
+              <w:t>CUP 6,037.50</w:t>
             </w:r>
           </w:p>
         </w:tc>
@@ -25211,7 +25209,7 @@
           </w:tcPr>
           <w:p>
             <w:r>
-              <w:t>CUP 4,140.00</w:t>
+              <w:t>CUP 4,025.00</w:t>
             </w:r>
           </w:p>
         </w:tc>
@@ -25250,7 +25248,7 @@
           </w:tcPr>
           <w:p>
             <w:r>
-              <w:t>CUP 6,210.00</w:t>
+              <w:t>CUP 6,037.50</w:t>
             </w:r>
           </w:p>
         </w:tc>
@@ -25289,7 +25287,7 @@
           </w:tcPr>
           <w:p>
             <w:r>
-              <w:t>CUP 6,210.00</w:t>
+              <w:t>CUP 6,037.50</w:t>
             </w:r>
           </w:p>
         </w:tc>
@@ -25328,7 +25326,7 @@
           </w:tcPr>
           <w:p>
             <w:r>
-              <w:t>CUP 6,210.00</w:t>
+              <w:t>CUP 6,037.50</w:t>
             </w:r>
           </w:p>
         </w:tc>
@@ -25367,7 +25365,7 @@
           </w:tcPr>
           <w:p>
             <w:r>
-              <w:t>CUP 103,500.00</w:t>
+              <w:t>CUP 100,625.00</w:t>
             </w:r>
           </w:p>
         </w:tc>
@@ -25409,7 +25407,7 @@
           </w:tcPr>
           <w:p>
             <w:r>
-              <w:t>CUP 57,960.00</w:t>
+              <w:t>CUP 56,350.00</w:t>
             </w:r>
           </w:p>
         </w:tc>
@@ -25448,7 +25446,7 @@
           </w:tcPr>
           <w:p>
             <w:r>
-              <w:t>CUP 62,100.00</w:t>
+              <w:t>CUP 60,375.00</w:t>
             </w:r>
           </w:p>
         </w:tc>
@@ -25487,7 +25485,7 @@
           </w:tcPr>
           <w:p>
             <w:r>
-              <w:t>CUP 62,100.00</w:t>
+              <w:t>CUP 60,375.00</w:t>
             </w:r>
           </w:p>
         </w:tc>
@@ -25526,7 +25524,7 @@
           </w:tcPr>
           <w:p>
             <w:r>
-              <w:t>CUP 57,960.00</w:t>
+              <w:t>CUP 56,350.00</w:t>
             </w:r>
           </w:p>
         </w:tc>
@@ -25565,7 +25563,7 @@
           </w:tcPr>
           <w:p>
             <w:r>
-              <w:t>CUP 49,680.00</w:t>
+              <w:t>CUP 48,300.00</w:t>
             </w:r>
           </w:p>
         </w:tc>
@@ -25604,7 +25602,7 @@
           </w:tcPr>
           <w:p>
             <w:r>
-              <w:t>CUP 82,800.00</w:t>
+              <w:t>CUP 80,500.00</w:t>
             </w:r>
           </w:p>
         </w:tc>
@@ -25643,7 +25641,7 @@
           </w:tcPr>
           <w:p>
             <w:r>
-              <w:t>CUP 95,220.00</w:t>
+              <w:t>CUP 92,575.00</w:t>
             </w:r>
           </w:p>
         </w:tc>
@@ -25682,7 +25680,7 @@
           </w:tcPr>
           <w:p>
             <w:r>
-              <w:t>CUP 144,900.00</w:t>
+              <w:t>CUP 140,875.00</w:t>
             </w:r>
           </w:p>
         </w:tc>
@@ -25723,7 +25721,7 @@
           </w:tcPr>
           <w:p>
             <w:r>
-              <w:t>CUP 74,520.00</w:t>
+              <w:t>CUP 72,450.00</w:t>
             </w:r>
           </w:p>
         </w:tc>
@@ -25762,7 +25760,7 @@
           </w:tcPr>
           <w:p>
             <w:r>
-              <w:t>CUP 74,520.00</w:t>
+              <w:t>CUP 72,450.00</w:t>
             </w:r>
           </w:p>
         </w:tc>
@@ -25801,7 +25799,7 @@
           </w:tcPr>
           <w:p>
             <w:r>
-              <w:t>CUP 14,490.00</w:t>
+              <w:t>CUP 14,087.50</w:t>
             </w:r>
           </w:p>
         </w:tc>
@@ -25840,7 +25838,7 @@
           </w:tcPr>
           <w:p>
             <w:r>
-              <w:t>CUP 14,490.00</w:t>
+              <w:t>CUP 14,087.50</w:t>
             </w:r>
           </w:p>
         </w:tc>
@@ -25879,7 +25877,7 @@
           </w:tcPr>
           <w:p>
             <w:r>
-              <w:t>CUP 16,560.00</w:t>
+              <w:t>CUP 16,100.00</w:t>
             </w:r>
           </w:p>
         </w:tc>
@@ -25918,7 +25916,7 @@
           </w:tcPr>
           <w:p>
             <w:r>
-              <w:t>CUP 28,980.00</w:t>
+              <w:t>CUP 28,175.00</w:t>
             </w:r>
           </w:p>
         </w:tc>
@@ -25959,7 +25957,7 @@
           </w:tcPr>
           <w:p>
             <w:r>
-              <w:t>CUP 24,840.00</w:t>
+              <w:t>CUP 24,150.00</w:t>
             </w:r>
           </w:p>
         </w:tc>
@@ -25998,7 +25996,7 @@
           </w:tcPr>
           <w:p>
             <w:r>
-              <w:t>CUP 18,630.00</w:t>
+              <w:t>CUP 18,112.50</w:t>
             </w:r>
           </w:p>
         </w:tc>
@@ -26037,7 +26035,7 @@
           </w:tcPr>
           <w:p>
             <w:r>
-              <w:t>CUP 10,350.00</w:t>
+              <w:t>CUP 10,062.50</w:t>
             </w:r>
           </w:p>
         </w:tc>
@@ -26076,7 +26074,7 @@
           </w:tcPr>
           <w:p>
             <w:r>
-              <w:t>CUP 18,630.00</w:t>
+              <w:t>CUP 18,112.50</w:t>
             </w:r>
           </w:p>
         </w:tc>
@@ -26115,7 +26113,7 @@
           </w:tcPr>
           <w:p>
             <w:r>
-              <w:t>CUP 62,100.00</w:t>
+              <w:t>CUP 60,375.00</w:t>
             </w:r>
           </w:p>
         </w:tc>
@@ -26154,7 +26152,7 @@
           </w:tcPr>
           <w:p>
             <w:r>
-              <w:t>CUP 66,240.00</w:t>
+              <w:t>CUP 64,400.00</w:t>
             </w:r>
           </w:p>
         </w:tc>
@@ -26193,7 +26191,7 @@
           </w:tcPr>
           <w:p>
             <w:r>
-              <w:t>CUP 62,100.00</w:t>
+              <w:t>CUP 60,375.00</w:t>
             </w:r>
           </w:p>
         </w:tc>
@@ -26232,7 +26230,7 @@
           </w:tcPr>
           <w:p>
             <w:r>
-              <w:t>CUP 82,800.00</w:t>
+              <w:t>CUP 80,500.00</w:t>
             </w:r>
           </w:p>
         </w:tc>
@@ -26271,7 +26269,7 @@
           </w:tcPr>
           <w:p>
             <w:r>
-              <w:t>CUP 57,960.00</w:t>
+              <w:t>CUP 56,350.00</w:t>
             </w:r>
           </w:p>
         </w:tc>
@@ -26310,7 +26308,7 @@
           </w:tcPr>
           <w:p>
             <w:r>
-              <w:t>CUP 53,820.00</w:t>
+              <w:t>CUP 52,325.00</w:t>
             </w:r>
           </w:p>
         </w:tc>
@@ -26349,7 +26347,7 @@
           </w:tcPr>
           <w:p>
             <w:r>
-              <w:t>CUP 33,120.00</w:t>
+              <w:t>CUP 32,200.00</w:t>
             </w:r>
           </w:p>
         </w:tc>
@@ -26388,7 +26386,7 @@
           </w:tcPr>
           <w:p>
             <w:r>
-              <w:t>CUP 41,400.00</w:t>
+              <w:t>CUP 40,250.00</w:t>
             </w:r>
           </w:p>
         </w:tc>
@@ -26427,7 +26425,7 @@
           </w:tcPr>
           <w:p>
             <w:r>
-              <w:t>CUP 41,400.00</w:t>
+              <w:t>CUP 40,250.00</w:t>
             </w:r>
           </w:p>
         </w:tc>
@@ -26466,7 +26464,7 @@
           </w:tcPr>
           <w:p>
             <w:r>
-              <w:t>CUP 49,680.00</w:t>
+              <w:t>CUP 48,300.00</w:t>
             </w:r>
           </w:p>
         </w:tc>
@@ -26505,7 +26503,7 @@
           </w:tcPr>
           <w:p>
             <w:r>
-              <w:t>CUP 41,400.00</w:t>
+              <w:t>CUP 40,250.00</w:t>
             </w:r>
           </w:p>
         </w:tc>
@@ -26544,7 +26542,7 @@
           </w:tcPr>
           <w:p>
             <w:r>
-              <w:t>CUP 49,680.00</w:t>
+              <w:t>CUP 48,300.00</w:t>
             </w:r>
           </w:p>
         </w:tc>
@@ -26583,7 +26581,7 @@
           </w:tcPr>
           <w:p>
             <w:r>
-              <w:t>CUP 74,520.00</w:t>
+              <w:t>CUP 72,450.00</w:t>
             </w:r>
           </w:p>
         </w:tc>
@@ -26623,7 +26621,7 @@
           </w:tcPr>
           <w:p>
             <w:r>
-              <w:t>CUP 2,070.00</w:t>
+              <w:t>CUP 2,012.50</w:t>
             </w:r>
           </w:p>
         </w:tc>
@@ -26662,7 +26660,7 @@
           </w:tcPr>
           <w:p>
             <w:r>
-              <w:t>CUP 2,898.00</w:t>
+              <w:t>CUP 2,817.50</w:t>
             </w:r>
           </w:p>
         </w:tc>
@@ -26701,7 +26699,7 @@
           </w:tcPr>
           <w:p>
             <w:r>
-              <w:t>CUP 3,312.00</w:t>
+              <w:t>CUP 3,220.00</w:t>
             </w:r>
           </w:p>
         </w:tc>
@@ -26740,7 +26738,7 @@
           </w:tcPr>
           <w:p>
             <w:r>
-              <w:t>CUP 2,070.00</w:t>
+              <w:t>CUP 2,012.50</w:t>
             </w:r>
           </w:p>
         </w:tc>
@@ -26779,7 +26777,7 @@
           </w:tcPr>
           <w:p>
             <w:r>
-              <w:t>CUP 103,500.00</w:t>
+              <w:t>CUP 100,625.00</w:t>
             </w:r>
           </w:p>
         </w:tc>
@@ -26818,7 +26816,7 @@
           </w:tcPr>
           <w:p>
             <w:r>
-              <w:t>CUP 82,800.00</w:t>
+              <w:t>CUP 80,500.00</w:t>
             </w:r>
           </w:p>
         </w:tc>
@@ -26857,7 +26855,7 @@
           </w:tcPr>
           <w:p>
             <w:r>
-              <w:t>CUP 82,800.00</w:t>
+              <w:t>CUP 80,500.00</w:t>
             </w:r>
           </w:p>
         </w:tc>
@@ -26896,7 +26894,7 @@
           </w:tcPr>
           <w:p>
             <w:r>
-              <w:t>CUP 62,100.00</w:t>
+              <w:t>CUP 60,375.00</w:t>
             </w:r>
           </w:p>
         </w:tc>
@@ -26935,7 +26933,7 @@
           </w:tcPr>
           <w:p>
             <w:r>
-              <w:t>CUP 62,100.00</w:t>
+              <w:t>CUP 60,375.00</w:t>
             </w:r>
           </w:p>
         </w:tc>
@@ -26974,7 +26972,7 @@
           </w:tcPr>
           <w:p>
             <w:r>
-              <w:t>CUP 74,520.00</w:t>
+              <w:t>CUP 72,450.00</w:t>
             </w:r>
           </w:p>
         </w:tc>
@@ -27013,7 +27011,7 @@
           </w:tcPr>
           <w:p>
             <w:r>
-              <w:t>CUP 74,520.00</w:t>
+              <w:t>CUP 72,450.00</w:t>
             </w:r>
           </w:p>
         </w:tc>
@@ -27054,7 +27052,7 @@
           </w:tcPr>
           <w:p>
             <w:r>
-              <w:t>CUP 14,490.00</w:t>
+              <w:t>CUP 14,087.50</w:t>
             </w:r>
           </w:p>
         </w:tc>
@@ -27093,7 +27091,7 @@
           </w:tcPr>
           <w:p>
             <w:r>
-              <w:t>CUP 14,490.00</w:t>
+              <w:t>CUP 14,087.50</w:t>
             </w:r>
           </w:p>
         </w:tc>
@@ -27132,7 +27130,7 @@
           </w:tcPr>
           <w:p>
             <w:r>
-              <w:t>CUP 12,420.00</w:t>
+              <w:t>CUP 12,075.00</w:t>
             </w:r>
           </w:p>
         </w:tc>
@@ -27171,7 +27169,7 @@
           </w:tcPr>
           <w:p>
             <w:r>
-              <w:t>CUP 16,560.00</w:t>
+              <w:t>CUP 16,100.00</w:t>
             </w:r>
           </w:p>
         </w:tc>
@@ -27210,7 +27208,7 @@
           </w:tcPr>
           <w:p>
             <w:r>
-              <w:t>CUP 12,420.00</w:t>
+              <w:t>CUP 12,075.00</w:t>
             </w:r>
           </w:p>
         </w:tc>
@@ -27249,7 +27247,7 @@
           </w:tcPr>
           <w:p>
             <w:r>
-              <w:t>CUP 16,560.00</w:t>
+              <w:t>CUP 16,100.00</w:t>
             </w:r>
           </w:p>
         </w:tc>
@@ -27288,7 +27286,7 @@
           </w:tcPr>
           <w:p>
             <w:r>
-              <w:t>CUP 16,560.00</w:t>
+              <w:t>CUP 16,100.00</w:t>
             </w:r>
           </w:p>
         </w:tc>
@@ -27327,7 +27325,7 @@
           </w:tcPr>
           <w:p>
             <w:r>
-              <w:t>CUP 16,560.00</w:t>
+              <w:t>CUP 16,100.00</w:t>
             </w:r>
           </w:p>
         </w:tc>
@@ -27366,7 +27364,7 @@
           </w:tcPr>
           <w:p>
             <w:r>
-              <w:t>CUP 16,560.00</w:t>
+              <w:t>CUP 16,100.00</w:t>
             </w:r>
           </w:p>
         </w:tc>
@@ -27405,7 +27403,7 @@
           </w:tcPr>
           <w:p>
             <w:r>
-              <w:t>CUP 8,280.00</w:t>
+              <w:t>CUP 8,050.00</w:t>
             </w:r>
           </w:p>
         </w:tc>
@@ -27444,7 +27442,7 @@
           </w:tcPr>
           <w:p>
             <w:r>
-              <w:t>CUP 8,280.00</w:t>
+              <w:t>CUP 8,050.00</w:t>
             </w:r>
           </w:p>
         </w:tc>
@@ -27483,7 +27481,7 @@
           </w:tcPr>
           <w:p>
             <w:r>
-              <w:t>CUP 28,980.00</w:t>
+              <w:t>CUP 28,175.00</w:t>
             </w:r>
           </w:p>
         </w:tc>
@@ -27524,7 +27522,7 @@
           </w:tcPr>
           <w:p>
             <w:r>
-              <w:t>CUP 12,420.00</w:t>
+              <w:t>CUP 12,075.00</w:t>
             </w:r>
           </w:p>
         </w:tc>
@@ -27563,7 +27561,7 @@
           </w:tcPr>
           <w:p>
             <w:r>
-              <w:t>CUP 4,140.00</w:t>
+              <w:t>CUP 4,025.00</w:t>
             </w:r>
           </w:p>
         </w:tc>
@@ -27602,7 +27600,7 @@
           </w:tcPr>
           <w:p>
             <w:r>
-              <w:t>CUP 4,140.00</w:t>
+              <w:t>CUP 4,025.00</w:t>
             </w:r>
           </w:p>
         </w:tc>
@@ -27641,7 +27639,7 @@
           </w:tcPr>
           <w:p>
             <w:r>
-              <w:t>CUP 24,840.00</w:t>
+              <w:t>CUP 24,150.00</w:t>
             </w:r>
           </w:p>
         </w:tc>
@@ -27680,7 +27678,7 @@
           </w:tcPr>
           <w:p>
             <w:r>
-              <w:t>CUP 14,490.00</w:t>
+              <w:t>CUP 14,087.50</w:t>
             </w:r>
           </w:p>
         </w:tc>
@@ -27719,7 +27717,7 @@
           </w:tcPr>
           <w:p>
             <w:r>
-              <w:t>CUP 16,560.00</w:t>
+              <w:t>CUP 16,100.00</w:t>
             </w:r>
           </w:p>
         </w:tc>
@@ -27872,6 +27870,7 @@
                 <w:szCs w:val="20"/>
               </w:rPr>
             </w:pPr>
+            <w:bookmarkStart w:id="0" w:name="_GoBack" w:colFirst="1" w:colLast="1"/>
             <w:r>
               <w:rPr>
                 <w:rFonts w:cs="Calibri"/>
@@ -27899,7 +27898,7 @@
               <w:spacing w:after="0"/>
             </w:pPr>
             <w:r>
-              <w:t>CUP 4,968.00</w:t>
+              <w:t>CUP 4,830.00</w:t>
             </w:r>
           </w:p>
         </w:tc>
@@ -27957,7 +27956,7 @@
               <w:spacing w:after="0"/>
             </w:pPr>
             <w:r>
-              <w:t>CUP 20,700.00</w:t>
+              <w:t>CUP 20,125.00</w:t>
             </w:r>
           </w:p>
         </w:tc>
@@ -28015,7 +28014,7 @@
               <w:spacing w:after="0"/>
             </w:pPr>
             <w:r>
-              <w:t>CUP 4,968.00</w:t>
+              <w:t>CUP 4,830.00</w:t>
             </w:r>
           </w:p>
         </w:tc>
@@ -28073,7 +28072,7 @@
               <w:spacing w:after="0"/>
             </w:pPr>
             <w:r>
-              <w:t>CUP 20,700.00</w:t>
+              <w:t>CUP 20,125.00</w:t>
             </w:r>
           </w:p>
         </w:tc>
@@ -28131,7 +28130,7 @@
               <w:spacing w:after="0"/>
             </w:pPr>
             <w:r>
-              <w:t>CUP 20,700.00</w:t>
+              <w:t>CUP 20,125.00</w:t>
             </w:r>
           </w:p>
         </w:tc>
@@ -28189,7 +28188,7 @@
               <w:spacing w:after="0"/>
             </w:pPr>
             <w:r>
-              <w:t>CUP 28,980.00</w:t>
+              <w:t>CUP 28,175.00</w:t>
             </w:r>
           </w:p>
         </w:tc>
@@ -28247,7 +28246,7 @@
               <w:spacing w:after="0"/>
             </w:pPr>
             <w:r>
-              <w:t>CUP 20,700.00</w:t>
+              <w:t>CUP 20,125.00</w:t>
             </w:r>
           </w:p>
         </w:tc>
@@ -28305,7 +28304,7 @@
               <w:spacing w:after="0"/>
             </w:pPr>
             <w:r>
-              <w:t>CUP 6,210.00</w:t>
+              <w:t>CUP 6,037.50</w:t>
             </w:r>
           </w:p>
         </w:tc>
@@ -28363,7 +28362,7 @@
               <w:spacing w:after="0"/>
             </w:pPr>
             <w:r>
-              <w:t>CUP 4,968.00</w:t>
+              <w:t>CUP 4,830.00</w:t>
             </w:r>
           </w:p>
         </w:tc>
@@ -28421,7 +28420,7 @@
               <w:spacing w:after="0"/>
             </w:pPr>
             <w:r>
-              <w:t>CUP 4,968.00</w:t>
+              <w:t>CUP 4,830.00</w:t>
             </w:r>
           </w:p>
         </w:tc>
@@ -28479,7 +28478,7 @@
               <w:spacing w:after="0"/>
             </w:pPr>
             <w:r>
-              <w:t>CUP 33,120.00</w:t>
+              <w:t>CUP 32,200.00</w:t>
             </w:r>
           </w:p>
         </w:tc>
@@ -28537,7 +28536,7 @@
               <w:spacing w:after="0"/>
             </w:pPr>
             <w:r>
-              <w:t>CUP 41,400.00</w:t>
+              <w:t>CUP 40,250.00</w:t>
             </w:r>
           </w:p>
         </w:tc>
@@ -28595,7 +28594,7 @@
               <w:spacing w:after="0"/>
             </w:pPr>
             <w:r>
-              <w:t>CUP 414.00</w:t>
+              <w:t>CUP 402.50</w:t>
             </w:r>
           </w:p>
         </w:tc>
@@ -28653,7 +28652,7 @@
               <w:spacing w:after="0"/>
             </w:pPr>
             <w:r>
-              <w:t>CUP 414.00</w:t>
+              <w:t>CUP 402.50</w:t>
             </w:r>
           </w:p>
         </w:tc>
@@ -28711,7 +28710,7 @@
               <w:spacing w:after="0"/>
             </w:pPr>
             <w:r>
-              <w:t>CUP 414.00</w:t>
+              <w:t>CUP 402.50</w:t>
             </w:r>
           </w:p>
         </w:tc>
@@ -28769,7 +28768,7 @@
               <w:spacing w:after="0"/>
             </w:pPr>
             <w:r>
-              <w:t>CUP 4,140.00</w:t>
+              <w:t>CUP 4,025.00</w:t>
             </w:r>
           </w:p>
         </w:tc>
@@ -28827,7 +28826,7 @@
               <w:spacing w:after="0"/>
             </w:pPr>
             <w:r>
-              <w:t>CUP 4,140.00</w:t>
+              <w:t>CUP 4,025.00</w:t>
             </w:r>
           </w:p>
         </w:tc>
@@ -28885,7 +28884,7 @@
               <w:spacing w:after="0"/>
             </w:pPr>
             <w:r>
-              <w:t>CUP 4,140.00</w:t>
+              <w:t>CUP 4,025.00</w:t>
             </w:r>
           </w:p>
         </w:tc>
@@ -28943,7 +28942,7 @@
               <w:spacing w:after="0"/>
             </w:pPr>
             <w:r>
-              <w:t>CUP 12,420.00</w:t>
+              <w:t>CUP 12,075.00</w:t>
             </w:r>
           </w:p>
         </w:tc>
@@ -29001,7 +29000,7 @@
               <w:spacing w:after="0"/>
             </w:pPr>
             <w:r>
-              <w:t>CUP 2,070.00</w:t>
+              <w:t>CUP 2,012.50</w:t>
             </w:r>
           </w:p>
         </w:tc>
@@ -29059,7 +29058,7 @@
               <w:spacing w:after="0"/>
             </w:pPr>
             <w:r>
-              <w:t>CUP 28,980.00</w:t>
+              <w:t>CUP 28,175.00</w:t>
             </w:r>
           </w:p>
         </w:tc>
@@ -29117,7 +29116,7 @@
               <w:spacing w:after="0"/>
             </w:pPr>
             <w:r>
-              <w:t>CUP 33,120.00</w:t>
+              <w:t>CUP 32,200.00</w:t>
             </w:r>
           </w:p>
         </w:tc>
@@ -29175,7 +29174,7 @@
               <w:spacing w:after="0"/>
             </w:pPr>
             <w:r>
-              <w:t>CUP 33,120.00</w:t>
+              <w:t>CUP 32,200.00</w:t>
             </w:r>
           </w:p>
         </w:tc>
@@ -29233,7 +29232,7 @@
               <w:spacing w:after="0"/>
             </w:pPr>
             <w:r>
-              <w:t>CUP 4,968.00</w:t>
+              <w:t>CUP 4,830.00</w:t>
             </w:r>
           </w:p>
         </w:tc>
@@ -29291,7 +29290,7 @@
               <w:spacing w:after="0"/>
             </w:pPr>
             <w:r>
-              <w:t>CUP 4,140.00</w:t>
+              <w:t>CUP 4,025.00</w:t>
             </w:r>
           </w:p>
         </w:tc>
@@ -29349,7 +29348,7 @@
               <w:spacing w:after="0"/>
             </w:pPr>
             <w:r>
-              <w:t>CUP 6,210.00</w:t>
+              <w:t>CUP 6,037.50</w:t>
             </w:r>
           </w:p>
         </w:tc>
@@ -29407,7 +29406,7 @@
               <w:spacing w:after="0"/>
             </w:pPr>
             <w:r>
-              <w:t>CUP 4,968.00</w:t>
+              <w:t>CUP 4,830.00</w:t>
             </w:r>
           </w:p>
         </w:tc>
@@ -29465,7 +29464,7 @@
               <w:spacing w:after="0"/>
             </w:pPr>
             <w:r>
-              <w:t>CUP 4,968.00</w:t>
+              <w:t>CUP 4,830.00</w:t>
             </w:r>
           </w:p>
         </w:tc>
@@ -29523,7 +29522,7 @@
               <w:spacing w:after="0"/>
             </w:pPr>
             <w:r>
-              <w:t>CUP 4,968.00</w:t>
+              <w:t>CUP 4,830.00</w:t>
             </w:r>
           </w:p>
         </w:tc>
@@ -29581,7 +29580,7 @@
               <w:spacing w:after="0"/>
             </w:pPr>
             <w:r>
-              <w:t>CUP 8,280.00</w:t>
+              <w:t>CUP 8,050.00</w:t>
             </w:r>
           </w:p>
         </w:tc>
@@ -29640,7 +29639,7 @@
               <w:spacing w:after="0"/>
             </w:pPr>
             <w:r>
-              <w:t>CUP 4,968.00</w:t>
+              <w:t>CUP 4,830.00</w:t>
             </w:r>
           </w:p>
         </w:tc>
@@ -29698,7 +29697,7 @@
               <w:spacing w:after="0"/>
             </w:pPr>
             <w:r>
-              <w:t>CUP 2,898.00</w:t>
+              <w:t>CUP 2,817.50</w:t>
             </w:r>
           </w:p>
         </w:tc>
@@ -29756,7 +29755,7 @@
               <w:spacing w:after="0"/>
             </w:pPr>
             <w:r>
-              <w:t>CUP 4,968.00</w:t>
+              <w:t>CUP 4,830.00</w:t>
             </w:r>
           </w:p>
         </w:tc>
@@ -29814,7 +29813,7 @@
               <w:spacing w:after="0"/>
             </w:pPr>
             <w:r>
-              <w:t>CUP 4,968.00</w:t>
+              <w:t>CUP 4,830.00</w:t>
             </w:r>
           </w:p>
         </w:tc>
@@ -29872,11 +29871,12 @@
               <w:spacing w:after="0"/>
             </w:pPr>
             <w:r>
-              <w:t>CUP 4,140.00</w:t>
-            </w:r>
-          </w:p>
-        </w:tc>
-      </w:tr>
+              <w:t>CUP 4,025.00</w:t>
+            </w:r>
+          </w:p>
+        </w:tc>
+      </w:tr>
+      <w:bookmarkEnd w:id="0"/>
     </w:tbl>
     <w:p>
       <w:pPr>
@@ -36165,7 +36165,7 @@
 </file>
 
 <file path=customXml/itemProps1.xml><?xml version="1.0" encoding="utf-8"?>
-<ds:datastoreItem xmlns:ds="http://schemas.openxmlformats.org/officeDocument/2006/customXml" ds:itemID="{7FBC9651-458C-43BD-A710-CD94F629D40D}">
+<ds:datastoreItem xmlns:ds="http://schemas.openxmlformats.org/officeDocument/2006/customXml" ds:itemID="{C2A5A885-8289-474B-825C-406F0D434511}">
   <ds:schemaRefs>
     <ds:schemaRef ds:uri="http://schemas.openxmlformats.org/officeDocument/2006/bibliography"/>
   </ds:schemaRefs>

</xml_diff>

<commit_message>
Actualizado Proforma CUP 340 y agregado redes sociales Youtube y Linkedin
</commit_message>
<xml_diff>
--- a/files/TODITICO_PROFORMA_CONTRATO_con_precios.docx
+++ b/files/TODITICO_PROFORMA_CONTRATO_con_precios.docx
@@ -2238,7 +2238,7 @@
               <w:spacing w:after="0"/>
             </w:pPr>
             <w:r>
-              <w:t>CUP 4,025.00</w:t>
+              <w:t>CUP 3,910.00</w:t>
             </w:r>
           </w:p>
         </w:tc>
@@ -2294,7 +2294,7 @@
               <w:spacing w:after="0"/>
             </w:pPr>
             <w:r>
-              <w:t>CUP 4,830.00</w:t>
+              <w:t>CUP 4,692.00</w:t>
             </w:r>
           </w:p>
         </w:tc>
@@ -2350,7 +2350,7 @@
               <w:spacing w:after="0"/>
             </w:pPr>
             <w:r>
-              <w:t>CUP 6,037.50</w:t>
+              <w:t>CUP 5,865.00</w:t>
             </w:r>
           </w:p>
         </w:tc>
@@ -2406,7 +2406,7 @@
               <w:spacing w:after="0"/>
             </w:pPr>
             <w:r>
-              <w:t>CUP 4,025.00</w:t>
+              <w:t>CUP 3,910.00</w:t>
             </w:r>
           </w:p>
         </w:tc>
@@ -2462,7 +2462,7 @@
               <w:spacing w:after="0"/>
             </w:pPr>
             <w:r>
-              <w:t>CUP 40,250.00</w:t>
+              <w:t>CUP 39,100.00</w:t>
             </w:r>
           </w:p>
         </w:tc>
@@ -2518,7 +2518,7 @@
               <w:spacing w:after="0"/>
             </w:pPr>
             <w:r>
-              <w:t>CUP 48,300.00</w:t>
+              <w:t>CUP 46,920.00</w:t>
             </w:r>
           </w:p>
         </w:tc>
@@ -2574,7 +2574,7 @@
               <w:spacing w:after="0"/>
             </w:pPr>
             <w:r>
-              <w:t>CUP 40,250.00</w:t>
+              <w:t>CUP 39,100.00</w:t>
             </w:r>
           </w:p>
         </w:tc>
@@ -2630,7 +2630,7 @@
               <w:spacing w:after="0"/>
             </w:pPr>
             <w:r>
-              <w:t>CUP 64,400.00</w:t>
+              <w:t>CUP 62,560.00</w:t>
             </w:r>
           </w:p>
         </w:tc>
@@ -2686,7 +2686,7 @@
               <w:spacing w:after="0"/>
             </w:pPr>
             <w:r>
-              <w:t>CUP 60,375.00</w:t>
+              <w:t>CUP 58,650.00</w:t>
             </w:r>
           </w:p>
         </w:tc>
@@ -2742,7 +2742,7 @@
               <w:spacing w:after="0"/>
             </w:pPr>
             <w:r>
-              <w:t>CUP 44,275.00</w:t>
+              <w:t>CUP 43,010.00</w:t>
             </w:r>
           </w:p>
         </w:tc>
@@ -2798,7 +2798,7 @@
               <w:spacing w:after="0"/>
             </w:pPr>
             <w:r>
-              <w:t>CUP 14,087.50</w:t>
+              <w:t>CUP 13,685.00</w:t>
             </w:r>
           </w:p>
         </w:tc>
@@ -2854,7 +2854,7 @@
               <w:spacing w:after="0"/>
             </w:pPr>
             <w:r>
-              <w:t>CUP 6,037.50</w:t>
+              <w:t>CUP 5,865.00</w:t>
             </w:r>
           </w:p>
         </w:tc>
@@ -2926,7 +2926,7 @@
               <w:spacing w:after="0"/>
             </w:pPr>
             <w:r>
-              <w:t>CUP 16,100.00</w:t>
+              <w:t>CUP 15,640.00</w:t>
             </w:r>
           </w:p>
         </w:tc>
@@ -2982,7 +2982,7 @@
               <w:spacing w:after="0"/>
             </w:pPr>
             <w:r>
-              <w:t>CUP 12,075.00</w:t>
+              <w:t>CUP 11,730.00</w:t>
             </w:r>
           </w:p>
         </w:tc>
@@ -3038,7 +3038,7 @@
               <w:spacing w:after="0"/>
             </w:pPr>
             <w:r>
-              <w:t>CUP 1,207.50</w:t>
+              <w:t>CUP 1,173.00</w:t>
             </w:r>
           </w:p>
         </w:tc>
@@ -3094,7 +3094,7 @@
               <w:spacing w:after="0"/>
             </w:pPr>
             <w:r>
-              <w:t>CUP 6,037.50</w:t>
+              <w:t>CUP 5,865.00</w:t>
             </w:r>
           </w:p>
         </w:tc>
@@ -3150,7 +3150,7 @@
               <w:spacing w:after="0"/>
             </w:pPr>
             <w:r>
-              <w:t>CUP 48,300.00</w:t>
+              <w:t>CUP 46,920.00</w:t>
             </w:r>
           </w:p>
         </w:tc>
@@ -3206,7 +3206,7 @@
               <w:spacing w:after="0"/>
             </w:pPr>
             <w:r>
-              <w:t>CUP 20,125.00</w:t>
+              <w:t>CUP 19,550.00</w:t>
             </w:r>
           </w:p>
         </w:tc>
@@ -3262,7 +3262,7 @@
               <w:spacing w:after="0"/>
             </w:pPr>
             <w:r>
-              <w:t>CUP 4,025.00</w:t>
+              <w:t>CUP 3,910.00</w:t>
             </w:r>
           </w:p>
         </w:tc>
@@ -3318,7 +3318,7 @@
               <w:spacing w:after="0"/>
             </w:pPr>
             <w:r>
-              <w:t>CUP 36,225.00</w:t>
+              <w:t>CUP 35,190.00</w:t>
             </w:r>
           </w:p>
         </w:tc>
@@ -3374,7 +3374,7 @@
               <w:spacing w:after="0"/>
             </w:pPr>
             <w:r>
-              <w:t>CUP 14,087.50</w:t>
+              <w:t>CUP 13,685.00</w:t>
             </w:r>
           </w:p>
         </w:tc>
@@ -3430,7 +3430,7 @@
               <w:spacing w:after="0"/>
             </w:pPr>
             <w:r>
-              <w:t>CUP 4,025.00</w:t>
+              <w:t>CUP 3,910.00</w:t>
             </w:r>
           </w:p>
         </w:tc>
@@ -3486,7 +3486,7 @@
               <w:spacing w:after="0"/>
             </w:pPr>
             <w:r>
-              <w:t>CUP 60,375.00</w:t>
+              <w:t>CUP 58,650.00</w:t>
             </w:r>
           </w:p>
         </w:tc>
@@ -3542,7 +3542,7 @@
               <w:spacing w:after="0"/>
             </w:pPr>
             <w:r>
-              <w:t>CUP 48,300.00</w:t>
+              <w:t>CUP 46,920.00</w:t>
             </w:r>
           </w:p>
         </w:tc>
@@ -3598,7 +3598,7 @@
               <w:spacing w:after="0"/>
             </w:pPr>
             <w:r>
-              <w:t>CUP 68,425.00</w:t>
+              <w:t>CUP 66,470.00</w:t>
             </w:r>
           </w:p>
         </w:tc>
@@ -3654,7 +3654,7 @@
               <w:spacing w:after="0"/>
             </w:pPr>
             <w:r>
-              <w:t>CUP 12,075.00</w:t>
+              <w:t>CUP 11,730.00</w:t>
             </w:r>
           </w:p>
         </w:tc>
@@ -3711,7 +3711,7 @@
               <w:spacing w:after="0"/>
             </w:pPr>
             <w:r>
-              <w:t>CUP 24,150.00</w:t>
+              <w:t>CUP 23,460.00</w:t>
             </w:r>
           </w:p>
         </w:tc>
@@ -3767,7 +3767,7 @@
               <w:spacing w:after="0"/>
             </w:pPr>
             <w:r>
-              <w:t>CUP 12,075.00</w:t>
+              <w:t>CUP 11,730.00</w:t>
             </w:r>
           </w:p>
         </w:tc>
@@ -3823,7 +3823,7 @@
               <w:spacing w:after="0"/>
             </w:pPr>
             <w:r>
-              <w:t>CUP 32,200.00</w:t>
+              <w:t>CUP 31,280.00</w:t>
             </w:r>
           </w:p>
         </w:tc>
@@ -3879,7 +3879,7 @@
               <w:spacing w:after="0"/>
             </w:pPr>
             <w:r>
-              <w:t>CUP 40,250.00</w:t>
+              <w:t>CUP 39,100.00</w:t>
             </w:r>
           </w:p>
         </w:tc>
@@ -3935,7 +3935,7 @@
               <w:spacing w:after="0"/>
             </w:pPr>
             <w:r>
-              <w:t>CUP 10,062.50</w:t>
+              <w:t>CUP 9,775.00</w:t>
             </w:r>
           </w:p>
         </w:tc>
@@ -3991,7 +3991,7 @@
               <w:spacing w:after="0"/>
             </w:pPr>
             <w:r>
-              <w:t>CUP 20,125.00</w:t>
+              <w:t>CUP 19,550.00</w:t>
             </w:r>
           </w:p>
         </w:tc>
@@ -4047,7 +4047,7 @@
               <w:spacing w:after="0"/>
             </w:pPr>
             <w:r>
-              <w:t>CUP 4,830.00</w:t>
+              <w:t>CUP 4,692.00</w:t>
             </w:r>
           </w:p>
         </w:tc>
@@ -4103,7 +4103,7 @@
               <w:spacing w:after="0"/>
             </w:pPr>
             <w:r>
-              <w:t>CUP 16,100.00</w:t>
+              <w:t>CUP 15,640.00</w:t>
             </w:r>
           </w:p>
         </w:tc>
@@ -4159,7 +4159,7 @@
               <w:spacing w:after="0"/>
             </w:pPr>
             <w:r>
-              <w:t>CUP 32,200.00</w:t>
+              <w:t>CUP 31,280.00</w:t>
             </w:r>
           </w:p>
         </w:tc>
@@ -4215,7 +4215,7 @@
               <w:spacing w:after="0"/>
             </w:pPr>
             <w:r>
-              <w:t>CUP 18,112.50</w:t>
+              <w:t>CUP 17,595.00</w:t>
             </w:r>
           </w:p>
         </w:tc>
@@ -4271,7 +4271,7 @@
               <w:spacing w:after="0"/>
             </w:pPr>
             <w:r>
-              <w:t>CUP 24,150.00</w:t>
+              <w:t>CUP 23,460.00</w:t>
             </w:r>
           </w:p>
         </w:tc>
@@ -4327,7 +4327,7 @@
               <w:spacing w:after="0"/>
             </w:pPr>
             <w:r>
-              <w:t>CUP 18,112.50</w:t>
+              <w:t>CUP 17,595.00</w:t>
             </w:r>
           </w:p>
         </w:tc>
@@ -4383,7 +4383,7 @@
               <w:spacing w:after="0"/>
             </w:pPr>
             <w:r>
-              <w:t>CUP 8,050.00</w:t>
+              <w:t>CUP 7,820.00</w:t>
             </w:r>
           </w:p>
         </w:tc>
@@ -4439,7 +4439,7 @@
               <w:spacing w:after="0"/>
             </w:pPr>
             <w:r>
-              <w:t>CUP 402.50</w:t>
+              <w:t>CUP 391.00</w:t>
             </w:r>
           </w:p>
         </w:tc>
@@ -4495,7 +4495,7 @@
               <w:spacing w:after="0"/>
             </w:pPr>
             <w:r>
-              <w:t>CUP 402.50</w:t>
+              <w:t>CUP 391.00</w:t>
             </w:r>
           </w:p>
         </w:tc>
@@ -4551,7 +4551,7 @@
               <w:spacing w:after="0"/>
             </w:pPr>
             <w:r>
-              <w:t>CUP 402.50</w:t>
+              <w:t>CUP 391.00</w:t>
             </w:r>
           </w:p>
         </w:tc>
@@ -4607,7 +4607,7 @@
               <w:spacing w:after="0"/>
             </w:pPr>
             <w:r>
-              <w:t>CUP 4,025.00</w:t>
+              <w:t>CUP 3,910.00</w:t>
             </w:r>
           </w:p>
         </w:tc>
@@ -4679,7 +4679,7 @@
               <w:spacing w:after="0"/>
             </w:pPr>
             <w:r>
-              <w:t>CUP 40,250.00</w:t>
+              <w:t>CUP 39,100.00</w:t>
             </w:r>
           </w:p>
         </w:tc>
@@ -4735,7 +4735,7 @@
               <w:spacing w:after="0"/>
             </w:pPr>
             <w:r>
-              <w:t>CUP 6,037.50</w:t>
+              <w:t>CUP 5,865.00</w:t>
             </w:r>
           </w:p>
         </w:tc>
@@ -4791,7 +4791,7 @@
               <w:spacing w:after="0"/>
             </w:pPr>
             <w:r>
-              <w:t>CUP 4,025.00</w:t>
+              <w:t>CUP 3,910.00</w:t>
             </w:r>
           </w:p>
         </w:tc>
@@ -4847,7 +4847,7 @@
               <w:spacing w:after="0"/>
             </w:pPr>
             <w:r>
-              <w:t>CUP 4,025.00</w:t>
+              <w:t>CUP 3,910.00</w:t>
             </w:r>
           </w:p>
         </w:tc>
@@ -4919,7 +4919,7 @@
               <w:spacing w:after="0"/>
             </w:pPr>
             <w:r>
-              <w:t>CUP 4,025.00</w:t>
+              <w:t>CUP 3,910.00</w:t>
             </w:r>
           </w:p>
         </w:tc>
@@ -4975,7 +4975,7 @@
               <w:spacing w:after="0"/>
             </w:pPr>
             <w:r>
-              <w:t>CUP 24,150.00</w:t>
+              <w:t>CUP 23,460.00</w:t>
             </w:r>
           </w:p>
         </w:tc>
@@ -5031,7 +5031,7 @@
               <w:spacing w:after="0"/>
             </w:pPr>
             <w:r>
-              <w:t>CUP 16,100.00</w:t>
+              <w:t>CUP 15,640.00</w:t>
             </w:r>
           </w:p>
         </w:tc>
@@ -5087,7 +5087,7 @@
               <w:spacing w:after="0"/>
             </w:pPr>
             <w:r>
-              <w:t>CUP 8,050.00</w:t>
+              <w:t>CUP 7,820.00</w:t>
             </w:r>
           </w:p>
         </w:tc>
@@ -5143,7 +5143,7 @@
               <w:spacing w:after="0"/>
             </w:pPr>
             <w:r>
-              <w:t>CUP 6,037.50</w:t>
+              <w:t>CUP 5,865.00</w:t>
             </w:r>
           </w:p>
         </w:tc>
@@ -5199,7 +5199,7 @@
               <w:spacing w:after="0"/>
             </w:pPr>
             <w:r>
-              <w:t>CUP 8,050.00</w:t>
+              <w:t>CUP 7,820.00</w:t>
             </w:r>
           </w:p>
         </w:tc>
@@ -5255,7 +5255,7 @@
               <w:spacing w:after="0"/>
             </w:pPr>
             <w:r>
-              <w:t>CUP 6,037.50</w:t>
+              <w:t>CUP 5,865.00</w:t>
             </w:r>
           </w:p>
         </w:tc>
@@ -5311,7 +5311,7 @@
               <w:spacing w:after="0"/>
             </w:pPr>
             <w:r>
-              <w:t>CUP 4,025.00</w:t>
+              <w:t>CUP 3,910.00</w:t>
             </w:r>
           </w:p>
         </w:tc>
@@ -5367,7 +5367,7 @@
               <w:spacing w:after="0"/>
             </w:pPr>
             <w:r>
-              <w:t>CUP 2,012.50</w:t>
+              <w:t>CUP 1,955.00</w:t>
             </w:r>
           </w:p>
         </w:tc>
@@ -5423,7 +5423,7 @@
               <w:spacing w:after="0"/>
             </w:pPr>
             <w:r>
-              <w:t>CUP 6,037.50</w:t>
+              <w:t>CUP 5,865.00</w:t>
             </w:r>
           </w:p>
         </w:tc>
@@ -5480,7 +5480,7 @@
               <w:spacing w:after="0"/>
             </w:pPr>
             <w:r>
-              <w:t>CUP 4,025.00</w:t>
+              <w:t>CUP 3,910.00</w:t>
             </w:r>
           </w:p>
         </w:tc>
@@ -5536,7 +5536,7 @@
               <w:spacing w:after="0"/>
             </w:pPr>
             <w:r>
-              <w:t>CUP 805.00</w:t>
+              <w:t>CUP 782.00</w:t>
             </w:r>
           </w:p>
         </w:tc>
@@ -5592,7 +5592,7 @@
               <w:spacing w:after="0"/>
             </w:pPr>
             <w:r>
-              <w:t>CUP 6,037.50</w:t>
+              <w:t>CUP 5,865.00</w:t>
             </w:r>
           </w:p>
         </w:tc>
@@ -5648,7 +5648,7 @@
               <w:spacing w:after="0"/>
             </w:pPr>
             <w:r>
-              <w:t>CUP 6,037.50</w:t>
+              <w:t>CUP 5,865.00</w:t>
             </w:r>
           </w:p>
         </w:tc>
@@ -5704,7 +5704,7 @@
               <w:spacing w:after="0"/>
             </w:pPr>
             <w:r>
-              <w:t>CUP 4,025.00</w:t>
+              <w:t>CUP 3,910.00</w:t>
             </w:r>
           </w:p>
         </w:tc>
@@ -5760,7 +5760,7 @@
               <w:spacing w:after="0"/>
             </w:pPr>
             <w:r>
-              <w:t>CUP 4,025.00</w:t>
+              <w:t>CUP 3,910.00</w:t>
             </w:r>
           </w:p>
         </w:tc>
@@ -5816,7 +5816,7 @@
               <w:spacing w:after="0"/>
             </w:pPr>
             <w:r>
-              <w:t>CUP 2,817.50</w:t>
+              <w:t>CUP 2,737.00</w:t>
             </w:r>
           </w:p>
         </w:tc>
@@ -5872,7 +5872,7 @@
               <w:spacing w:after="0"/>
             </w:pPr>
             <w:r>
-              <w:t>CUP 4,025.00</w:t>
+              <w:t>CUP 3,910.00</w:t>
             </w:r>
           </w:p>
         </w:tc>
@@ -5928,7 +5928,7 @@
               <w:spacing w:after="0"/>
             </w:pPr>
             <w:r>
-              <w:t>CUP 6,037.50</w:t>
+              <w:t>CUP 5,865.00</w:t>
             </w:r>
           </w:p>
         </w:tc>
@@ -5984,7 +5984,7 @@
               <w:spacing w:after="0"/>
             </w:pPr>
             <w:r>
-              <w:t>CUP 8,050.00</w:t>
+              <w:t>CUP 7,820.00</w:t>
             </w:r>
           </w:p>
         </w:tc>
@@ -6040,7 +6040,7 @@
               <w:spacing w:after="0"/>
             </w:pPr>
             <w:r>
-              <w:t>CUP 10,062.50</w:t>
+              <w:t>CUP 9,775.00</w:t>
             </w:r>
           </w:p>
         </w:tc>
@@ -6096,7 +6096,7 @@
               <w:spacing w:after="0"/>
             </w:pPr>
             <w:r>
-              <w:t>CUP 8,050.00</w:t>
+              <w:t>CUP 7,820.00</w:t>
             </w:r>
           </w:p>
         </w:tc>
@@ -6152,7 +6152,7 @@
               <w:spacing w:after="0"/>
             </w:pPr>
             <w:r>
-              <w:t>CUP 18,112.50</w:t>
+              <w:t>CUP 17,595.00</w:t>
             </w:r>
           </w:p>
         </w:tc>
@@ -6208,7 +6208,7 @@
               <w:spacing w:after="0"/>
             </w:pPr>
             <w:r>
-              <w:t>CUP 10,062.50</w:t>
+              <w:t>CUP 9,775.00</w:t>
             </w:r>
           </w:p>
         </w:tc>
@@ -6264,7 +6264,7 @@
               <w:spacing w:after="0"/>
             </w:pPr>
             <w:r>
-              <w:t>CUP 10,062.50</w:t>
+              <w:t>CUP 9,775.00</w:t>
             </w:r>
           </w:p>
         </w:tc>
@@ -6320,7 +6320,7 @@
               <w:spacing w:after="0"/>
             </w:pPr>
             <w:r>
-              <w:t>CUP 4,025.00</w:t>
+              <w:t>CUP 3,910.00</w:t>
             </w:r>
           </w:p>
         </w:tc>
@@ -6376,7 +6376,7 @@
               <w:spacing w:after="0"/>
             </w:pPr>
             <w:r>
-              <w:t>CUP 6,037.50</w:t>
+              <w:t>CUP 5,865.00</w:t>
             </w:r>
           </w:p>
         </w:tc>
@@ -6432,7 +6432,7 @@
               <w:spacing w:after="0"/>
             </w:pPr>
             <w:r>
-              <w:t>CUP 12,075.00</w:t>
+              <w:t>CUP 11,730.00</w:t>
             </w:r>
           </w:p>
         </w:tc>
@@ -6488,7 +6488,7 @@
               <w:spacing w:after="0"/>
             </w:pPr>
             <w:r>
-              <w:t>CUP 20,125.00</w:t>
+              <w:t>CUP 19,550.00</w:t>
             </w:r>
           </w:p>
         </w:tc>
@@ -6544,7 +6544,7 @@
               <w:spacing w:after="0"/>
             </w:pPr>
             <w:r>
-              <w:t>CUP 28,175.00</w:t>
+              <w:t>CUP 27,370.00</w:t>
             </w:r>
           </w:p>
         </w:tc>
@@ -6600,7 +6600,7 @@
               <w:spacing w:after="0"/>
             </w:pPr>
             <w:r>
-              <w:t>CUP 40,250.00</w:t>
+              <w:t>CUP 39,100.00</w:t>
             </w:r>
           </w:p>
         </w:tc>
@@ -6656,7 +6656,7 @@
               <w:spacing w:after="0"/>
             </w:pPr>
             <w:r>
-              <w:t>CUP 140,875.00</w:t>
+              <w:t>CUP 136,850.00</w:t>
             </w:r>
           </w:p>
         </w:tc>
@@ -6712,7 +6712,7 @@
               <w:spacing w:after="0"/>
             </w:pPr>
             <w:r>
-              <w:t>CUP 4,025.00</w:t>
+              <w:t>CUP 3,910.00</w:t>
             </w:r>
           </w:p>
         </w:tc>
@@ -6784,7 +6784,7 @@
               <w:spacing w:after="0"/>
             </w:pPr>
             <w:r>
-              <w:t>CUP 120,750.00</w:t>
+              <w:t>CUP 117,300.00</w:t>
             </w:r>
           </w:p>
         </w:tc>
@@ -6840,7 +6840,7 @@
               <w:spacing w:after="0"/>
             </w:pPr>
             <w:r>
-              <w:t>CUP 20,125.00</w:t>
+              <w:t>CUP 19,550.00</w:t>
             </w:r>
           </w:p>
         </w:tc>
@@ -6896,7 +6896,7 @@
               <w:spacing w:after="0"/>
             </w:pPr>
             <w:r>
-              <w:t>CUP 28,175.00</w:t>
+              <w:t>CUP 27,370.00</w:t>
             </w:r>
           </w:p>
         </w:tc>
@@ -6952,7 +6952,7 @@
               <w:spacing w:after="0"/>
             </w:pPr>
             <w:r>
-              <w:t>CUP 20,125.00</w:t>
+              <w:t>CUP 19,550.00</w:t>
             </w:r>
           </w:p>
         </w:tc>
@@ -7008,7 +7008,7 @@
               <w:spacing w:after="0"/>
             </w:pPr>
             <w:r>
-              <w:t>CUP 32,200.00</w:t>
+              <w:t>CUP 31,280.00</w:t>
             </w:r>
           </w:p>
         </w:tc>
@@ -7064,7 +7064,7 @@
               <w:spacing w:after="0"/>
             </w:pPr>
             <w:r>
-              <w:t>CUP 10,062.50</w:t>
+              <w:t>CUP 9,775.00</w:t>
             </w:r>
           </w:p>
         </w:tc>
@@ -7120,7 +7120,7 @@
               <w:spacing w:after="0"/>
             </w:pPr>
             <w:r>
-              <w:t>CUP 10,062.50</w:t>
+              <w:t>CUP 9,775.00</w:t>
             </w:r>
           </w:p>
         </w:tc>
@@ -7176,7 +7176,7 @@
               <w:spacing w:after="0"/>
             </w:pPr>
             <w:r>
-              <w:t>CUP 10,062.50</w:t>
+              <w:t>CUP 9,775.00</w:t>
             </w:r>
           </w:p>
         </w:tc>
@@ -7233,7 +7233,7 @@
               <w:spacing w:after="0"/>
             </w:pPr>
             <w:r>
-              <w:t>CUP 14,087.50</w:t>
+              <w:t>CUP 13,685.00</w:t>
             </w:r>
           </w:p>
         </w:tc>
@@ -7289,7 +7289,7 @@
               <w:spacing w:after="0"/>
             </w:pPr>
             <w:r>
-              <w:t>CUP 28,175.00</w:t>
+              <w:t>CUP 27,370.00</w:t>
             </w:r>
           </w:p>
         </w:tc>
@@ -7345,7 +7345,7 @@
               <w:spacing w:after="0"/>
             </w:pPr>
             <w:r>
-              <w:t>CUP 20,125.00</w:t>
+              <w:t>CUP 19,550.00</w:t>
             </w:r>
           </w:p>
         </w:tc>
@@ -7401,7 +7401,7 @@
               <w:spacing w:after="0"/>
             </w:pPr>
             <w:r>
-              <w:t>CUP 48,300.00</w:t>
+              <w:t>CUP 46,920.00</w:t>
             </w:r>
           </w:p>
         </w:tc>
@@ -7457,7 +7457,7 @@
               <w:spacing w:after="0"/>
             </w:pPr>
             <w:r>
-              <w:t>CUP 12,075.00</w:t>
+              <w:t>CUP 11,730.00</w:t>
             </w:r>
           </w:p>
         </w:tc>
@@ -7513,7 +7513,7 @@
               <w:spacing w:after="0"/>
             </w:pPr>
             <w:r>
-              <w:t>CUP 24,150.00</w:t>
+              <w:t>CUP 23,460.00</w:t>
             </w:r>
           </w:p>
         </w:tc>
@@ -7569,7 +7569,7 @@
               <w:spacing w:after="0"/>
             </w:pPr>
             <w:r>
-              <w:t>CUP 4,025.00</w:t>
+              <w:t>CUP 3,910.00</w:t>
             </w:r>
           </w:p>
         </w:tc>
@@ -7625,7 +7625,7 @@
               <w:spacing w:after="0"/>
             </w:pPr>
             <w:r>
-              <w:t>CUP 8,050.00</w:t>
+              <w:t>CUP 7,820.00</w:t>
             </w:r>
           </w:p>
         </w:tc>
@@ -7681,7 +7681,7 @@
               <w:spacing w:after="0"/>
             </w:pPr>
             <w:r>
-              <w:t>CUP 6,037.50</w:t>
+              <w:t>CUP 5,865.00</w:t>
             </w:r>
           </w:p>
         </w:tc>
@@ -7737,7 +7737,7 @@
               <w:spacing w:after="0"/>
             </w:pPr>
             <w:r>
-              <w:t>CUP 8,050.00</w:t>
+              <w:t>CUP 7,820.00</w:t>
             </w:r>
           </w:p>
         </w:tc>
@@ -7793,7 +7793,7 @@
               <w:spacing w:after="0"/>
             </w:pPr>
             <w:r>
-              <w:t>CUP 24,150.00</w:t>
+              <w:t>CUP 23,460.00</w:t>
             </w:r>
           </w:p>
         </w:tc>
@@ -7849,7 +7849,7 @@
               <w:spacing w:after="0"/>
             </w:pPr>
             <w:r>
-              <w:t>CUP 60,375.00</w:t>
+              <w:t>CUP 58,650.00</w:t>
             </w:r>
           </w:p>
         </w:tc>
@@ -7905,7 +7905,7 @@
               <w:spacing w:after="0"/>
             </w:pPr>
             <w:r>
-              <w:t>CUP 16,100.00</w:t>
+              <w:t>CUP 15,640.00</w:t>
             </w:r>
           </w:p>
         </w:tc>
@@ -7984,7 +7984,7 @@
               <w:spacing w:after="0"/>
             </w:pPr>
             <w:r>
-              <w:t>CUP 40,250.00</w:t>
+              <w:t>CUP 39,100.00</w:t>
             </w:r>
           </w:p>
         </w:tc>
@@ -8040,7 +8040,7 @@
               <w:spacing w:after="0"/>
             </w:pPr>
             <w:r>
-              <w:t>CUP 10,062.50</w:t>
+              <w:t>CUP 9,775.00</w:t>
             </w:r>
           </w:p>
         </w:tc>
@@ -8096,7 +8096,7 @@
               <w:spacing w:after="0"/>
             </w:pPr>
             <w:r>
-              <w:t>CUP 181,125.00</w:t>
+              <w:t>CUP 175,950.00</w:t>
             </w:r>
           </w:p>
         </w:tc>
@@ -8152,7 +8152,7 @@
               <w:spacing w:after="0"/>
             </w:pPr>
             <w:r>
-              <w:t>CUP 72,450.00</w:t>
+              <w:t>CUP 70,380.00</w:t>
             </w:r>
           </w:p>
         </w:tc>
@@ -8208,7 +8208,7 @@
               <w:spacing w:after="0"/>
             </w:pPr>
             <w:r>
-              <w:t>CUP 4,025.00</w:t>
+              <w:t>CUP 3,910.00</w:t>
             </w:r>
           </w:p>
         </w:tc>
@@ -8264,7 +8264,7 @@
               <w:spacing w:after="0"/>
             </w:pPr>
             <w:r>
-              <w:t>CUP 12,075.00</w:t>
+              <w:t>CUP 11,730.00</w:t>
             </w:r>
           </w:p>
         </w:tc>
@@ -8320,7 +8320,7 @@
               <w:spacing w:after="0"/>
             </w:pPr>
             <w:r>
-              <w:t>CUP 12,075.00</w:t>
+              <w:t>CUP 11,730.00</w:t>
             </w:r>
           </w:p>
         </w:tc>
@@ -8376,7 +8376,7 @@
               <w:spacing w:after="0"/>
             </w:pPr>
             <w:r>
-              <w:t>CUP 24,150.00</w:t>
+              <w:t>CUP 23,460.00</w:t>
             </w:r>
           </w:p>
         </w:tc>
@@ -8432,7 +8432,7 @@
               <w:spacing w:after="0"/>
             </w:pPr>
             <w:r>
-              <w:t>CUP 48,300.00</w:t>
+              <w:t>CUP 46,920.00</w:t>
             </w:r>
           </w:p>
         </w:tc>
@@ -8488,7 +8488,7 @@
               <w:spacing w:after="0"/>
             </w:pPr>
             <w:r>
-              <w:t>CUP 10,062.50</w:t>
+              <w:t>CUP 9,775.00</w:t>
             </w:r>
           </w:p>
         </w:tc>
@@ -8544,7 +8544,7 @@
               <w:spacing w:after="0"/>
             </w:pPr>
             <w:r>
-              <w:t>CUP 32,200.00</w:t>
+              <w:t>CUP 31,280.00</w:t>
             </w:r>
           </w:p>
         </w:tc>
@@ -8600,7 +8600,7 @@
               <w:spacing w:after="0"/>
             </w:pPr>
             <w:r>
-              <w:t>CUP 100,625.00</w:t>
+              <w:t>CUP 97,750.00</w:t>
             </w:r>
           </w:p>
         </w:tc>
@@ -8656,7 +8656,7 @@
               <w:spacing w:after="0"/>
             </w:pPr>
             <w:r>
-              <w:t>CUP 48,300.00</w:t>
+              <w:t>CUP 46,920.00</w:t>
             </w:r>
           </w:p>
         </w:tc>
@@ -8712,7 +8712,7 @@
               <w:spacing w:after="0"/>
             </w:pPr>
             <w:r>
-              <w:t>CUP 8,050.00</w:t>
+              <w:t>CUP 7,820.00</w:t>
             </w:r>
           </w:p>
         </w:tc>
@@ -8768,7 +8768,7 @@
               <w:spacing w:after="0"/>
             </w:pPr>
             <w:r>
-              <w:t>CUP 6,037.50</w:t>
+              <w:t>CUP 5,865.00</w:t>
             </w:r>
           </w:p>
         </w:tc>
@@ -8824,7 +8824,7 @@
               <w:spacing w:after="0"/>
             </w:pPr>
             <w:r>
-              <w:t>CUP 20,125.00</w:t>
+              <w:t>CUP 19,550.00</w:t>
             </w:r>
           </w:p>
         </w:tc>
@@ -8880,7 +8880,7 @@
               <w:spacing w:after="0"/>
             </w:pPr>
             <w:r>
-              <w:t>CUP 24,150.00</w:t>
+              <w:t>CUP 23,460.00</w:t>
             </w:r>
           </w:p>
         </w:tc>
@@ -8952,7 +8952,7 @@
               <w:spacing w:after="0"/>
             </w:pPr>
             <w:r>
-              <w:t>CUP 40,250.00</w:t>
+              <w:t>CUP 39,100.00</w:t>
             </w:r>
           </w:p>
         </w:tc>
@@ -9009,7 +9009,7 @@
               <w:spacing w:after="0"/>
             </w:pPr>
             <w:r>
-              <w:t>CUP 10,062.50</w:t>
+              <w:t>CUP 9,775.00</w:t>
             </w:r>
           </w:p>
         </w:tc>
@@ -9065,7 +9065,7 @@
               <w:spacing w:after="0"/>
             </w:pPr>
             <w:r>
-              <w:t>CUP 20,125.00</w:t>
+              <w:t>CUP 19,550.00</w:t>
             </w:r>
           </w:p>
         </w:tc>
@@ -9121,7 +9121,7 @@
               <w:spacing w:after="0"/>
             </w:pPr>
             <w:r>
-              <w:t>CUP 28,175.00</w:t>
+              <w:t>CUP 27,370.00</w:t>
             </w:r>
           </w:p>
         </w:tc>
@@ -9177,7 +9177,7 @@
               <w:spacing w:after="0"/>
             </w:pPr>
             <w:r>
-              <w:t>CUP 4,025.00</w:t>
+              <w:t>CUP 3,910.00</w:t>
             </w:r>
           </w:p>
         </w:tc>
@@ -9233,7 +9233,7 @@
               <w:spacing w:after="0"/>
             </w:pPr>
             <w:r>
-              <w:t>CUP 4,025.00</w:t>
+              <w:t>CUP 3,910.00</w:t>
             </w:r>
           </w:p>
         </w:tc>
@@ -9289,7 +9289,7 @@
               <w:spacing w:after="0"/>
             </w:pPr>
             <w:r>
-              <w:t>CUP 4,025.00</w:t>
+              <w:t>CUP 3,910.00</w:t>
             </w:r>
           </w:p>
         </w:tc>
@@ -9345,7 +9345,7 @@
               <w:spacing w:after="0"/>
             </w:pPr>
             <w:r>
-              <w:t>CUP 12,075.00</w:t>
+              <w:t>CUP 11,730.00</w:t>
             </w:r>
           </w:p>
         </w:tc>
@@ -9401,7 +9401,7 @@
               <w:spacing w:after="0"/>
             </w:pPr>
             <w:r>
-              <w:t>CUP 36,225.00</w:t>
+              <w:t>CUP 35,190.00</w:t>
             </w:r>
           </w:p>
         </w:tc>
@@ -9457,7 +9457,7 @@
               <w:spacing w:after="0"/>
             </w:pPr>
             <w:r>
-              <w:t>CUP 20,125.00</w:t>
+              <w:t>CUP 19,550.00</w:t>
             </w:r>
           </w:p>
         </w:tc>
@@ -9513,7 +9513,7 @@
               <w:spacing w:after="0"/>
             </w:pPr>
             <w:r>
-              <w:t>CUP 4,025.00</w:t>
+              <w:t>CUP 3,910.00</w:t>
             </w:r>
           </w:p>
         </w:tc>
@@ -9569,7 +9569,7 @@
               <w:spacing w:after="0"/>
             </w:pPr>
             <w:r>
-              <w:t>CUP 12,075.00</w:t>
+              <w:t>CUP 11,730.00</w:t>
             </w:r>
           </w:p>
         </w:tc>
@@ -9625,7 +9625,7 @@
               <w:spacing w:after="0"/>
             </w:pPr>
             <w:r>
-              <w:t>CUP 48,300.00</w:t>
+              <w:t>CUP 46,920.00</w:t>
             </w:r>
           </w:p>
         </w:tc>
@@ -9681,7 +9681,7 @@
               <w:spacing w:after="0"/>
             </w:pPr>
             <w:r>
-              <w:t>CUP 6,037.50</w:t>
+              <w:t>CUP 5,865.00</w:t>
             </w:r>
           </w:p>
         </w:tc>
@@ -9737,7 +9737,7 @@
               <w:spacing w:after="0"/>
             </w:pPr>
             <w:r>
-              <w:t>CUP 28,175.00</w:t>
+              <w:t>CUP 27,370.00</w:t>
             </w:r>
           </w:p>
         </w:tc>
@@ -9793,7 +9793,7 @@
               <w:spacing w:after="0"/>
             </w:pPr>
             <w:r>
-              <w:t>CUP 8,050.00</w:t>
+              <w:t>CUP 7,820.00</w:t>
             </w:r>
           </w:p>
         </w:tc>
@@ -9849,7 +9849,7 @@
               <w:spacing w:after="0"/>
             </w:pPr>
             <w:r>
-              <w:t>CUP 2,012.50</w:t>
+              <w:t>CUP 1,955.00</w:t>
             </w:r>
           </w:p>
         </w:tc>
@@ -9905,7 +9905,7 @@
               <w:spacing w:after="0"/>
             </w:pPr>
             <w:r>
-              <w:t>CUP 40,250.00</w:t>
+              <w:t>CUP 39,100.00</w:t>
             </w:r>
           </w:p>
         </w:tc>
@@ -9961,7 +9961,7 @@
               <w:spacing w:after="0"/>
             </w:pPr>
             <w:r>
-              <w:t>CUP 24,150.00</w:t>
+              <w:t>CUP 23,460.00</w:t>
             </w:r>
           </w:p>
         </w:tc>
@@ -10017,7 +10017,7 @@
               <w:spacing w:after="0"/>
             </w:pPr>
             <w:r>
-              <w:t>CUP 12,075.00</w:t>
+              <w:t>CUP 11,730.00</w:t>
             </w:r>
           </w:p>
         </w:tc>
@@ -10073,7 +10073,7 @@
               <w:spacing w:after="0"/>
             </w:pPr>
             <w:r>
-              <w:t>CUP 40,250.00</w:t>
+              <w:t>CUP 39,100.00</w:t>
             </w:r>
           </w:p>
         </w:tc>
@@ -10129,7 +10129,7 @@
               <w:spacing w:after="0"/>
             </w:pPr>
             <w:r>
-              <w:t>CUP 12,075.00</w:t>
+              <w:t>CUP 11,730.00</w:t>
             </w:r>
           </w:p>
         </w:tc>
@@ -10185,7 +10185,7 @@
               <w:spacing w:after="0"/>
             </w:pPr>
             <w:r>
-              <w:t>CUP 4,025.00</w:t>
+              <w:t>CUP 3,910.00</w:t>
             </w:r>
           </w:p>
         </w:tc>
@@ -10241,7 +10241,7 @@
               <w:spacing w:after="0"/>
             </w:pPr>
             <w:r>
-              <w:t>CUP 6,037.50</w:t>
+              <w:t>CUP 5,865.00</w:t>
             </w:r>
           </w:p>
         </w:tc>
@@ -10297,7 +10297,7 @@
               <w:spacing w:after="0"/>
             </w:pPr>
             <w:r>
-              <w:t>CUP 12,075.00</w:t>
+              <w:t>CUP 11,730.00</w:t>
             </w:r>
           </w:p>
         </w:tc>
@@ -10353,7 +10353,7 @@
               <w:spacing w:after="0"/>
             </w:pPr>
             <w:r>
-              <w:t>CUP 4,025.00</w:t>
+              <w:t>CUP 3,910.00</w:t>
             </w:r>
           </w:p>
         </w:tc>
@@ -10409,7 +10409,7 @@
               <w:spacing w:after="0"/>
             </w:pPr>
             <w:r>
-              <w:t>CUP 4,025.00</w:t>
+              <w:t>CUP 3,910.00</w:t>
             </w:r>
           </w:p>
         </w:tc>
@@ -10465,7 +10465,7 @@
               <w:spacing w:after="0"/>
             </w:pPr>
             <w:r>
-              <w:t>CUP 4,025.00</w:t>
+              <w:t>CUP 3,910.00</w:t>
             </w:r>
           </w:p>
         </w:tc>
@@ -10521,7 +10521,7 @@
               <w:spacing w:after="0"/>
             </w:pPr>
             <w:r>
-              <w:t>CUP 8,050.00</w:t>
+              <w:t>CUP 7,820.00</w:t>
             </w:r>
           </w:p>
         </w:tc>
@@ -10577,7 +10577,7 @@
               <w:spacing w:after="0"/>
             </w:pPr>
             <w:r>
-              <w:t>CUP 805.00</w:t>
+              <w:t>CUP 782.00</w:t>
             </w:r>
           </w:p>
         </w:tc>
@@ -10633,7 +10633,7 @@
               <w:spacing w:after="0"/>
             </w:pPr>
             <w:r>
-              <w:t>CUP 8,050.00</w:t>
+              <w:t>CUP 7,820.00</w:t>
             </w:r>
           </w:p>
         </w:tc>
@@ -10689,7 +10689,7 @@
               <w:spacing w:after="0"/>
             </w:pPr>
             <w:r>
-              <w:t>CUP 20,125.00</w:t>
+              <w:t>CUP 19,550.00</w:t>
             </w:r>
           </w:p>
         </w:tc>
@@ -10746,7 +10746,7 @@
               <w:spacing w:after="0"/>
             </w:pPr>
             <w:r>
-              <w:t>CUP 16,100.00</w:t>
+              <w:t>CUP 15,640.00</w:t>
             </w:r>
           </w:p>
         </w:tc>
@@ -10802,7 +10802,7 @@
               <w:spacing w:after="0"/>
             </w:pPr>
             <w:r>
-              <w:t>CUP 4,025.00</w:t>
+              <w:t>CUP 3,910.00</w:t>
             </w:r>
           </w:p>
         </w:tc>
@@ -10858,7 +10858,7 @@
               <w:spacing w:after="0"/>
             </w:pPr>
             <w:r>
-              <w:t>CUP 36,225.00</w:t>
+              <w:t>CUP 35,190.00</w:t>
             </w:r>
           </w:p>
         </w:tc>
@@ -10914,7 +10914,7 @@
               <w:spacing w:after="0"/>
             </w:pPr>
             <w:r>
-              <w:t>CUP 4,830.00</w:t>
+              <w:t>CUP 4,692.00</w:t>
             </w:r>
           </w:p>
         </w:tc>
@@ -10970,7 +10970,7 @@
               <w:spacing w:after="0"/>
             </w:pPr>
             <w:r>
-              <w:t>CUP 6,037.50</w:t>
+              <w:t>CUP 5,865.00</w:t>
             </w:r>
           </w:p>
         </w:tc>
@@ -11026,7 +11026,7 @@
               <w:spacing w:after="0"/>
             </w:pPr>
             <w:r>
-              <w:t>CUP 221,375.00</w:t>
+              <w:t>CUP 215,050.00</w:t>
             </w:r>
           </w:p>
         </w:tc>
@@ -11082,7 +11082,7 @@
               <w:spacing w:after="0"/>
             </w:pPr>
             <w:r>
-              <w:t>CUP 2,415.00</w:t>
+              <w:t>CUP 2,346.00</w:t>
             </w:r>
           </w:p>
         </w:tc>
@@ -11138,7 +11138,7 @@
               <w:spacing w:after="0"/>
             </w:pPr>
             <w:r>
-              <w:t>CUP 4,025.00</w:t>
+              <w:t>CUP 3,910.00</w:t>
             </w:r>
           </w:p>
         </w:tc>
@@ -11194,7 +11194,7 @@
               <w:spacing w:after="0"/>
             </w:pPr>
             <w:r>
-              <w:t>CUP 8,050.00</w:t>
+              <w:t>CUP 7,820.00</w:t>
             </w:r>
           </w:p>
         </w:tc>
@@ -11250,7 +11250,7 @@
               <w:spacing w:after="0"/>
             </w:pPr>
             <w:r>
-              <w:t>CUP 6,037.50</w:t>
+              <w:t>CUP 5,865.00</w:t>
             </w:r>
           </w:p>
         </w:tc>
@@ -11306,7 +11306,7 @@
               <w:spacing w:after="0"/>
             </w:pPr>
             <w:r>
-              <w:t>CUP 2,012.50</w:t>
+              <w:t>CUP 1,955.00</w:t>
             </w:r>
           </w:p>
         </w:tc>
@@ -11362,7 +11362,7 @@
               <w:spacing w:after="0"/>
             </w:pPr>
             <w:r>
-              <w:t>CUP 6,037.50</w:t>
+              <w:t>CUP 5,865.00</w:t>
             </w:r>
           </w:p>
         </w:tc>
@@ -11418,7 +11418,7 @@
               <w:spacing w:after="0"/>
             </w:pPr>
             <w:r>
-              <w:t>CUP 28,175.00</w:t>
+              <w:t>CUP 27,370.00</w:t>
             </w:r>
           </w:p>
         </w:tc>
@@ -11474,7 +11474,7 @@
               <w:spacing w:after="0"/>
             </w:pPr>
             <w:r>
-              <w:t>CUP 4,025.00</w:t>
+              <w:t>CUP 3,910.00</w:t>
             </w:r>
           </w:p>
         </w:tc>
@@ -11530,7 +11530,7 @@
               <w:spacing w:after="0"/>
             </w:pPr>
             <w:r>
-              <w:t>CUP 4,025.00</w:t>
+              <w:t>CUP 3,910.00</w:t>
             </w:r>
           </w:p>
         </w:tc>
@@ -11586,7 +11586,7 @@
               <w:spacing w:after="0"/>
             </w:pPr>
             <w:r>
-              <w:t>CUP 8,050.00</w:t>
+              <w:t>CUP 7,820.00</w:t>
             </w:r>
           </w:p>
         </w:tc>
@@ -11642,7 +11642,7 @@
               <w:spacing w:after="0"/>
             </w:pPr>
             <w:r>
-              <w:t>CUP 4,025.00</w:t>
+              <w:t>CUP 3,910.00</w:t>
             </w:r>
           </w:p>
         </w:tc>
@@ -11698,7 +11698,7 @@
               <w:spacing w:after="0"/>
             </w:pPr>
             <w:r>
-              <w:t>CUP 4,025.00</w:t>
+              <w:t>CUP 3,910.00</w:t>
             </w:r>
           </w:p>
         </w:tc>
@@ -11754,7 +11754,7 @@
               <w:spacing w:after="0"/>
             </w:pPr>
             <w:r>
-              <w:t>CUP 4,025.00</w:t>
+              <w:t>CUP 3,910.00</w:t>
             </w:r>
           </w:p>
         </w:tc>
@@ -11826,7 +11826,7 @@
               <w:spacing w:after="0"/>
             </w:pPr>
             <w:r>
-              <w:t>CUP 20,125.00</w:t>
+              <w:t>CUP 19,550.00</w:t>
             </w:r>
           </w:p>
         </w:tc>
@@ -11882,7 +11882,7 @@
               <w:spacing w:after="0"/>
             </w:pPr>
             <w:r>
-              <w:t>CUP 12,075.00</w:t>
+              <w:t>CUP 11,730.00</w:t>
             </w:r>
           </w:p>
         </w:tc>
@@ -11938,7 +11938,7 @@
               <w:spacing w:after="0"/>
             </w:pPr>
             <w:r>
-              <w:t>CUP 2,817.50</w:t>
+              <w:t>CUP 2,737.00</w:t>
             </w:r>
           </w:p>
         </w:tc>
@@ -11994,7 +11994,7 @@
               <w:spacing w:after="0"/>
             </w:pPr>
             <w:r>
-              <w:t>CUP 112,700.00</w:t>
+              <w:t>CUP 109,480.00</w:t>
             </w:r>
           </w:p>
         </w:tc>
@@ -12050,7 +12050,7 @@
               <w:spacing w:after="0"/>
             </w:pPr>
             <w:r>
-              <w:t>CUP 60,375.00</w:t>
+              <w:t>CUP 58,650.00</w:t>
             </w:r>
           </w:p>
         </w:tc>
@@ -12106,7 +12106,7 @@
               <w:spacing w:after="0"/>
             </w:pPr>
             <w:r>
-              <w:t>CUP 32,200.00</w:t>
+              <w:t>CUP 31,280.00</w:t>
             </w:r>
           </w:p>
         </w:tc>
@@ -12162,7 +12162,7 @@
               <w:spacing w:after="0"/>
             </w:pPr>
             <w:r>
-              <w:t>CUP 12,075.00</w:t>
+              <w:t>CUP 11,730.00</w:t>
             </w:r>
           </w:p>
         </w:tc>
@@ -12218,7 +12218,7 @@
               <w:spacing w:after="0"/>
             </w:pPr>
             <w:r>
-              <w:t>CUP 60,375.00</w:t>
+              <w:t>CUP 58,650.00</w:t>
             </w:r>
           </w:p>
         </w:tc>
@@ -12274,7 +12274,7 @@
               <w:spacing w:after="0"/>
             </w:pPr>
             <w:r>
-              <w:t>CUP 4,025.00</w:t>
+              <w:t>CUP 3,910.00</w:t>
             </w:r>
           </w:p>
         </w:tc>
@@ -12330,7 +12330,7 @@
               <w:spacing w:after="0"/>
             </w:pPr>
             <w:r>
-              <w:t>CUP 4,025.00</w:t>
+              <w:t>CUP 3,910.00</w:t>
             </w:r>
           </w:p>
         </w:tc>
@@ -12386,7 +12386,7 @@
               <w:spacing w:after="0"/>
             </w:pPr>
             <w:r>
-              <w:t>CUP 8,050.00</w:t>
+              <w:t>CUP 7,820.00</w:t>
             </w:r>
           </w:p>
         </w:tc>
@@ -12442,7 +12442,7 @@
               <w:spacing w:after="0"/>
             </w:pPr>
             <w:r>
-              <w:t>CUP 40,250.00</w:t>
+              <w:t>CUP 39,100.00</w:t>
             </w:r>
           </w:p>
         </w:tc>
@@ -12499,7 +12499,7 @@
               <w:spacing w:after="0"/>
             </w:pPr>
             <w:r>
-              <w:t>CUP 48,300.00</w:t>
+              <w:t>CUP 46,920.00</w:t>
             </w:r>
           </w:p>
         </w:tc>
@@ -12555,7 +12555,7 @@
               <w:spacing w:after="0"/>
             </w:pPr>
             <w:r>
-              <w:t>CUP 120,750.00</w:t>
+              <w:t>CUP 117,300.00</w:t>
             </w:r>
           </w:p>
         </w:tc>
@@ -12611,7 +12611,7 @@
               <w:spacing w:after="0"/>
             </w:pPr>
             <w:r>
-              <w:t>CUP 64,400.00</w:t>
+              <w:t>CUP 62,560.00</w:t>
             </w:r>
           </w:p>
         </w:tc>
@@ -12667,7 +12667,7 @@
               <w:spacing w:after="0"/>
             </w:pPr>
             <w:r>
-              <w:t>CUP 44,275.00</w:t>
+              <w:t>CUP 43,010.00</w:t>
             </w:r>
           </w:p>
         </w:tc>
@@ -12723,7 +12723,7 @@
               <w:spacing w:after="0"/>
             </w:pPr>
             <w:r>
-              <w:t>CUP 64,400.00</w:t>
+              <w:t>CUP 62,560.00</w:t>
             </w:r>
           </w:p>
         </w:tc>
@@ -12779,7 +12779,7 @@
               <w:spacing w:after="0"/>
             </w:pPr>
             <w:r>
-              <w:t>CUP 12,075.00</w:t>
+              <w:t>CUP 11,730.00</w:t>
             </w:r>
           </w:p>
         </w:tc>
@@ -12835,7 +12835,7 @@
               <w:spacing w:after="0"/>
             </w:pPr>
             <w:r>
-              <w:t>CUP 68,425.00</w:t>
+              <w:t>CUP 66,470.00</w:t>
             </w:r>
           </w:p>
         </w:tc>
@@ -12891,7 +12891,7 @@
               <w:spacing w:after="0"/>
             </w:pPr>
             <w:r>
-              <w:t>CUP 32,200.00</w:t>
+              <w:t>CUP 31,280.00</w:t>
             </w:r>
           </w:p>
         </w:tc>
@@ -12947,7 +12947,7 @@
               <w:spacing w:after="0"/>
             </w:pPr>
             <w:r>
-              <w:t>CUP 88,550.00</w:t>
+              <w:t>CUP 86,020.00</w:t>
             </w:r>
           </w:p>
         </w:tc>
@@ -13003,7 +13003,7 @@
               <w:spacing w:after="0"/>
             </w:pPr>
             <w:r>
-              <w:t>CUP 36,225.00</w:t>
+              <w:t>CUP 35,190.00</w:t>
             </w:r>
           </w:p>
         </w:tc>
@@ -13059,7 +13059,7 @@
               <w:spacing w:after="0"/>
             </w:pPr>
             <w:r>
-              <w:t>CUP 10,062.50</w:t>
+              <w:t>CUP 9,775.00</w:t>
             </w:r>
           </w:p>
         </w:tc>
@@ -13131,7 +13131,7 @@
               <w:spacing w:after="0"/>
             </w:pPr>
             <w:r>
-              <w:t>CUP 28,175.00</w:t>
+              <w:t>CUP 27,370.00</w:t>
             </w:r>
           </w:p>
         </w:tc>
@@ -13187,7 +13187,7 @@
               <w:spacing w:after="0"/>
             </w:pPr>
             <w:r>
-              <w:t>CUP 10,062.50</w:t>
+              <w:t>CUP 9,775.00</w:t>
             </w:r>
           </w:p>
         </w:tc>
@@ -13243,7 +13243,7 @@
               <w:spacing w:after="0"/>
             </w:pPr>
             <w:r>
-              <w:t>CUP 4,025.00</w:t>
+              <w:t>CUP 3,910.00</w:t>
             </w:r>
           </w:p>
         </w:tc>
@@ -13299,7 +13299,7 @@
               <w:spacing w:after="0"/>
             </w:pPr>
             <w:r>
-              <w:t>CUP 12,075.00</w:t>
+              <w:t>CUP 11,730.00</w:t>
             </w:r>
           </w:p>
         </w:tc>
@@ -13355,7 +13355,7 @@
               <w:spacing w:after="0"/>
             </w:pPr>
             <w:r>
-              <w:t>CUP 12,075.00</w:t>
+              <w:t>CUP 11,730.00</w:t>
             </w:r>
           </w:p>
         </w:tc>
@@ -13411,7 +13411,7 @@
               <w:spacing w:after="0"/>
             </w:pPr>
             <w:r>
-              <w:t>CUP 24,150.00</w:t>
+              <w:t>CUP 23,460.00</w:t>
             </w:r>
           </w:p>
         </w:tc>
@@ -13467,7 +13467,7 @@
               <w:spacing w:after="0"/>
             </w:pPr>
             <w:r>
-              <w:t>CUP 16,100.00</w:t>
+              <w:t>CUP 15,640.00</w:t>
             </w:r>
           </w:p>
         </w:tc>
@@ -13523,7 +13523,7 @@
               <w:spacing w:after="0"/>
             </w:pPr>
             <w:r>
-              <w:t>CUP 12,075.00</w:t>
+              <w:t>CUP 11,730.00</w:t>
             </w:r>
           </w:p>
         </w:tc>
@@ -13579,7 +13579,7 @@
               <w:spacing w:after="0"/>
             </w:pPr>
             <w:r>
-              <w:t>CUP 8,050.00</w:t>
+              <w:t>CUP 7,820.00</w:t>
             </w:r>
           </w:p>
         </w:tc>
@@ -13635,7 +13635,7 @@
               <w:spacing w:after="0"/>
             </w:pPr>
             <w:r>
-              <w:t>CUP 8,050.00</w:t>
+              <w:t>CUP 7,820.00</w:t>
             </w:r>
           </w:p>
         </w:tc>
@@ -13691,7 +13691,7 @@
               <w:spacing w:after="0"/>
             </w:pPr>
             <w:r>
-              <w:t>CUP 60,375.00</w:t>
+              <w:t>CUP 58,650.00</w:t>
             </w:r>
           </w:p>
         </w:tc>
@@ -13747,7 +13747,7 @@
               <w:spacing w:after="0"/>
             </w:pPr>
             <w:r>
-              <w:t>CUP 140,875.00</w:t>
+              <w:t>CUP 136,850.00</w:t>
             </w:r>
           </w:p>
         </w:tc>
@@ -13803,7 +13803,7 @@
               <w:spacing w:after="0"/>
             </w:pPr>
             <w:r>
-              <w:t>CUP 8,050.00</w:t>
+              <w:t>CUP 7,820.00</w:t>
             </w:r>
           </w:p>
         </w:tc>
@@ -13859,7 +13859,7 @@
               <w:spacing w:after="0"/>
             </w:pPr>
             <w:r>
-              <w:t>CUP 8,050.00</w:t>
+              <w:t>CUP 7,820.00</w:t>
             </w:r>
           </w:p>
         </w:tc>
@@ -13915,7 +13915,7 @@
               <w:spacing w:after="0"/>
             </w:pPr>
             <w:r>
-              <w:t>CUP 6,037.50</w:t>
+              <w:t>CUP 5,865.00</w:t>
             </w:r>
           </w:p>
         </w:tc>
@@ -13971,7 +13971,7 @@
               <w:spacing w:after="0"/>
             </w:pPr>
             <w:r>
-              <w:t>CUP 12,075.00</w:t>
+              <w:t>CUP 11,730.00</w:t>
             </w:r>
           </w:p>
         </w:tc>
@@ -14027,7 +14027,7 @@
               <w:spacing w:after="0"/>
             </w:pPr>
             <w:r>
-              <w:t>CUP 6,037.50</w:t>
+              <w:t>CUP 5,865.00</w:t>
             </w:r>
           </w:p>
         </w:tc>
@@ -14083,7 +14083,7 @@
               <w:spacing w:after="0"/>
             </w:pPr>
             <w:r>
-              <w:t>CUP 28,175.00</w:t>
+              <w:t>CUP 27,370.00</w:t>
             </w:r>
           </w:p>
         </w:tc>
@@ -14139,7 +14139,7 @@
               <w:spacing w:after="0"/>
             </w:pPr>
             <w:r>
-              <w:t>CUP 16,100.00</w:t>
+              <w:t>CUP 15,640.00</w:t>
             </w:r>
           </w:p>
         </w:tc>
@@ -14195,7 +14195,7 @@
               <w:spacing w:after="0"/>
             </w:pPr>
             <w:r>
-              <w:t>CUP 40,250.00</w:t>
+              <w:t>CUP 39,100.00</w:t>
             </w:r>
           </w:p>
         </w:tc>
@@ -14252,7 +14252,7 @@
               <w:spacing w:after="0"/>
             </w:pPr>
             <w:r>
-              <w:t>CUP 28,175.00</w:t>
+              <w:t>CUP 27,370.00</w:t>
             </w:r>
           </w:p>
         </w:tc>
@@ -14308,7 +14308,7 @@
               <w:spacing w:after="0"/>
             </w:pPr>
             <w:r>
-              <w:t>CUP 6,037.50</w:t>
+              <w:t>CUP 5,865.00</w:t>
             </w:r>
           </w:p>
         </w:tc>
@@ -14364,7 +14364,7 @@
               <w:spacing w:after="0"/>
             </w:pPr>
             <w:r>
-              <w:t>CUP 52,325.00</w:t>
+              <w:t>CUP 50,830.00</w:t>
             </w:r>
           </w:p>
         </w:tc>
@@ -14420,7 +14420,7 @@
               <w:spacing w:after="0"/>
             </w:pPr>
             <w:r>
-              <w:t>CUP 80,500.00</w:t>
+              <w:t>CUP 78,200.00</w:t>
             </w:r>
           </w:p>
         </w:tc>
@@ -14476,7 +14476,7 @@
               <w:spacing w:after="0"/>
             </w:pPr>
             <w:r>
-              <w:t>CUP 12,075.00</w:t>
+              <w:t>CUP 11,730.00</w:t>
             </w:r>
           </w:p>
         </w:tc>
@@ -14532,7 +14532,7 @@
               <w:spacing w:after="0"/>
             </w:pPr>
             <w:r>
-              <w:t>CUP 6,037.50</w:t>
+              <w:t>CUP 5,865.00</w:t>
             </w:r>
           </w:p>
         </w:tc>
@@ -14604,7 +14604,7 @@
               <w:spacing w:after="0"/>
             </w:pPr>
             <w:r>
-              <w:t>CUP 26,162.50</w:t>
+              <w:t>CUP 25,415.00</w:t>
             </w:r>
           </w:p>
         </w:tc>
@@ -14676,7 +14676,7 @@
               <w:spacing w:after="0"/>
             </w:pPr>
             <w:r>
-              <w:t>CUP 40,250.00</w:t>
+              <w:t>CUP 39,100.00</w:t>
             </w:r>
           </w:p>
         </w:tc>
@@ -14732,7 +14732,7 @@
               <w:spacing w:after="0"/>
             </w:pPr>
             <w:r>
-              <w:t>CUP 4,025.00</w:t>
+              <w:t>CUP 3,910.00</w:t>
             </w:r>
           </w:p>
         </w:tc>
@@ -14788,7 +14788,7 @@
               <w:spacing w:after="0"/>
             </w:pPr>
             <w:r>
-              <w:t>CUP 8,050.00</w:t>
+              <w:t>CUP 7,820.00</w:t>
             </w:r>
           </w:p>
         </w:tc>
@@ -14844,7 +14844,7 @@
               <w:spacing w:after="0"/>
             </w:pPr>
             <w:r>
-              <w:t>CUP 4,025.00</w:t>
+              <w:t>CUP 3,910.00</w:t>
             </w:r>
           </w:p>
         </w:tc>
@@ -14900,7 +14900,7 @@
               <w:spacing w:after="0"/>
             </w:pPr>
             <w:r>
-              <w:t>CUP 4,025.00</w:t>
+              <w:t>CUP 3,910.00</w:t>
             </w:r>
           </w:p>
         </w:tc>
@@ -14956,7 +14956,7 @@
               <w:spacing w:after="0"/>
             </w:pPr>
             <w:r>
-              <w:t>CUP 4,025.00</w:t>
+              <w:t>CUP 3,910.00</w:t>
             </w:r>
           </w:p>
         </w:tc>
@@ -15012,7 +15012,7 @@
               <w:spacing w:after="0"/>
             </w:pPr>
             <w:r>
-              <w:t>CUP 4,025.00</w:t>
+              <w:t>CUP 3,910.00</w:t>
             </w:r>
           </w:p>
         </w:tc>
@@ -15068,7 +15068,7 @@
               <w:spacing w:after="0"/>
             </w:pPr>
             <w:r>
-              <w:t>CUP 6,037.50</w:t>
+              <w:t>CUP 5,865.00</w:t>
             </w:r>
           </w:p>
         </w:tc>
@@ -15124,7 +15124,7 @@
               <w:spacing w:after="0"/>
             </w:pPr>
             <w:r>
-              <w:t>CUP 6,037.50</w:t>
+              <w:t>CUP 5,865.00</w:t>
             </w:r>
           </w:p>
         </w:tc>
@@ -15180,7 +15180,7 @@
               <w:spacing w:after="0"/>
             </w:pPr>
             <w:r>
-              <w:t>CUP 6,037.50</w:t>
+              <w:t>CUP 5,865.00</w:t>
             </w:r>
           </w:p>
         </w:tc>
@@ -15236,7 +15236,7 @@
               <w:spacing w:after="0"/>
             </w:pPr>
             <w:r>
-              <w:t>CUP 6,037.50</w:t>
+              <w:t>CUP 5,865.00</w:t>
             </w:r>
           </w:p>
         </w:tc>
@@ -15292,7 +15292,7 @@
               <w:spacing w:after="0"/>
             </w:pPr>
             <w:r>
-              <w:t>CUP 2,415.00</w:t>
+              <w:t>CUP 2,346.00</w:t>
             </w:r>
           </w:p>
         </w:tc>
@@ -15348,7 +15348,7 @@
               <w:spacing w:after="0"/>
             </w:pPr>
             <w:r>
-              <w:t>CUP 4,025.00</w:t>
+              <w:t>CUP 3,910.00</w:t>
             </w:r>
           </w:p>
         </w:tc>
@@ -15404,7 +15404,7 @@
               <w:spacing w:after="0"/>
             </w:pPr>
             <w:r>
-              <w:t>CUP 60,375.00</w:t>
+              <w:t>CUP 58,650.00</w:t>
             </w:r>
           </w:p>
         </w:tc>
@@ -15460,7 +15460,7 @@
               <w:spacing w:after="0"/>
             </w:pPr>
             <w:r>
-              <w:t>CUP 72,450.00</w:t>
+              <w:t>CUP 70,380.00</w:t>
             </w:r>
           </w:p>
         </w:tc>
@@ -15516,7 +15516,7 @@
               <w:spacing w:after="0"/>
             </w:pPr>
             <w:r>
-              <w:t>CUP 36,225.00</w:t>
+              <w:t>CUP 35,190.00</w:t>
             </w:r>
           </w:p>
         </w:tc>
@@ -15572,7 +15572,7 @@
               <w:spacing w:after="0"/>
             </w:pPr>
             <w:r>
-              <w:t>CUP 12,075.00</w:t>
+              <w:t>CUP 11,730.00</w:t>
             </w:r>
           </w:p>
         </w:tc>
@@ -15628,7 +15628,7 @@
               <w:spacing w:after="0"/>
             </w:pPr>
             <w:r>
-              <w:t>CUP 10,062.50</w:t>
+              <w:t>CUP 9,775.00</w:t>
             </w:r>
           </w:p>
         </w:tc>
@@ -15684,7 +15684,7 @@
               <w:spacing w:after="0"/>
             </w:pPr>
             <w:r>
-              <w:t>CUP 1,610.00</w:t>
+              <w:t>CUP 1,564.00</w:t>
             </w:r>
           </w:p>
         </w:tc>
@@ -15740,7 +15740,7 @@
               <w:spacing w:after="0"/>
             </w:pPr>
             <w:r>
-              <w:t>CUP 30,187.50</w:t>
+              <w:t>CUP 29,325.00</w:t>
             </w:r>
           </w:p>
         </w:tc>
@@ -15796,7 +15796,7 @@
               <w:spacing w:after="0"/>
             </w:pPr>
             <w:r>
-              <w:t>CUP 10,062.50</w:t>
+              <w:t>CUP 9,775.00</w:t>
             </w:r>
           </w:p>
         </w:tc>
@@ -15852,7 +15852,7 @@
               <w:spacing w:after="0"/>
             </w:pPr>
             <w:r>
-              <w:t>CUP 28,175.00</w:t>
+              <w:t>CUP 27,370.00</w:t>
             </w:r>
           </w:p>
         </w:tc>
@@ -15908,7 +15908,7 @@
               <w:spacing w:after="0"/>
             </w:pPr>
             <w:r>
-              <w:t>CUP 6,037.50</w:t>
+              <w:t>CUP 5,865.00</w:t>
             </w:r>
           </w:p>
         </w:tc>
@@ -15964,7 +15964,7 @@
               <w:spacing w:after="0"/>
             </w:pPr>
             <w:r>
-              <w:t>CUP 100,625.00</w:t>
+              <w:t>CUP 97,750.00</w:t>
             </w:r>
           </w:p>
         </w:tc>
@@ -16021,7 +16021,7 @@
               <w:spacing w:after="0"/>
             </w:pPr>
             <w:r>
-              <w:t>CUP 221,375.00</w:t>
+              <w:t>CUP 215,050.00</w:t>
             </w:r>
           </w:p>
         </w:tc>
@@ -16077,7 +16077,7 @@
               <w:spacing w:after="0"/>
             </w:pPr>
             <w:r>
-              <w:t>CUP 10,062.50</w:t>
+              <w:t>CUP 9,775.00</w:t>
             </w:r>
           </w:p>
         </w:tc>
@@ -16133,7 +16133,7 @@
               <w:spacing w:after="0"/>
             </w:pPr>
             <w:r>
-              <w:t>CUP 4,025.00</w:t>
+              <w:t>CUP 3,910.00</w:t>
             </w:r>
           </w:p>
         </w:tc>
@@ -16189,7 +16189,7 @@
               <w:spacing w:after="0"/>
             </w:pPr>
             <w:r>
-              <w:t>CUP 4,025.00</w:t>
+              <w:t>CUP 3,910.00</w:t>
             </w:r>
           </w:p>
         </w:tc>
@@ -16245,7 +16245,7 @@
               <w:spacing w:after="0"/>
             </w:pPr>
             <w:r>
-              <w:t>CUP 6,037.50</w:t>
+              <w:t>CUP 5,865.00</w:t>
             </w:r>
           </w:p>
         </w:tc>
@@ -16301,7 +16301,7 @@
               <w:spacing w:after="0"/>
             </w:pPr>
             <w:r>
-              <w:t>CUP 2,817.50</w:t>
+              <w:t>CUP 2,737.00</w:t>
             </w:r>
           </w:p>
         </w:tc>
@@ -16357,7 +16357,7 @@
               <w:spacing w:after="0"/>
             </w:pPr>
             <w:r>
-              <w:t>CUP 20,125.00</w:t>
+              <w:t>CUP 19,550.00</w:t>
             </w:r>
           </w:p>
         </w:tc>
@@ -16413,7 +16413,7 @@
               <w:spacing w:after="0"/>
             </w:pPr>
             <w:r>
-              <w:t>CUP 2,012.50</w:t>
+              <w:t>CUP 1,955.00</w:t>
             </w:r>
           </w:p>
         </w:tc>
@@ -16469,7 +16469,7 @@
               <w:spacing w:after="0"/>
             </w:pPr>
             <w:r>
-              <w:t>CUP 2,012.50</w:t>
+              <w:t>CUP 1,955.00</w:t>
             </w:r>
           </w:p>
         </w:tc>
@@ -16525,7 +16525,7 @@
               <w:spacing w:after="0"/>
             </w:pPr>
             <w:r>
-              <w:t>CUP 2,012.50</w:t>
+              <w:t>CUP 1,955.00</w:t>
             </w:r>
           </w:p>
         </w:tc>
@@ -16581,7 +16581,7 @@
               <w:spacing w:after="0"/>
             </w:pPr>
             <w:r>
-              <w:t>CUP 2,817.50</w:t>
+              <w:t>CUP 2,737.00</w:t>
             </w:r>
           </w:p>
         </w:tc>
@@ -16637,7 +16637,7 @@
               <w:spacing w:after="0"/>
             </w:pPr>
             <w:r>
-              <w:t>CUP 8,050.00</w:t>
+              <w:t>CUP 7,820.00</w:t>
             </w:r>
           </w:p>
         </w:tc>
@@ -16693,7 +16693,7 @@
               <w:spacing w:after="0"/>
             </w:pPr>
             <w:r>
-              <w:t>CUP 4,025.00</w:t>
+              <w:t>CUP 3,910.00</w:t>
             </w:r>
           </w:p>
         </w:tc>
@@ -16749,7 +16749,7 @@
               <w:spacing w:after="0"/>
             </w:pPr>
             <w:r>
-              <w:t>CUP 6,037.50</w:t>
+              <w:t>CUP 5,865.00</w:t>
             </w:r>
           </w:p>
         </w:tc>
@@ -16805,7 +16805,7 @@
               <w:spacing w:after="0"/>
             </w:pPr>
             <w:r>
-              <w:t>CUP 2,817.50</w:t>
+              <w:t>CUP 2,737.00</w:t>
             </w:r>
           </w:p>
         </w:tc>
@@ -16861,7 +16861,7 @@
               <w:spacing w:after="0"/>
             </w:pPr>
             <w:r>
-              <w:t>CUP 2,817.50</w:t>
+              <w:t>CUP 2,737.00</w:t>
             </w:r>
           </w:p>
         </w:tc>
@@ -16917,7 +16917,7 @@
               <w:spacing w:after="0"/>
             </w:pPr>
             <w:r>
-              <w:t>CUP 4,025.00</w:t>
+              <w:t>CUP 3,910.00</w:t>
             </w:r>
           </w:p>
         </w:tc>
@@ -16973,7 +16973,7 @@
               <w:spacing w:after="0"/>
             </w:pPr>
             <w:r>
-              <w:t>CUP 805.00</w:t>
+              <w:t>CUP 782.00</w:t>
             </w:r>
           </w:p>
         </w:tc>
@@ -17029,7 +17029,7 @@
               <w:spacing w:after="0"/>
             </w:pPr>
             <w:r>
-              <w:t>CUP 2,012.50</w:t>
+              <w:t>CUP 1,955.00</w:t>
             </w:r>
           </w:p>
         </w:tc>
@@ -17085,7 +17085,7 @@
               <w:spacing w:after="0"/>
             </w:pPr>
             <w:r>
-              <w:t>CUP 1,207.50</w:t>
+              <w:t>CUP 1,173.00</w:t>
             </w:r>
           </w:p>
         </w:tc>
@@ -17141,7 +17141,7 @@
               <w:spacing w:after="0"/>
             </w:pPr>
             <w:r>
-              <w:t>CUP 1,610.00</w:t>
+              <w:t>CUP 1,564.00</w:t>
             </w:r>
           </w:p>
         </w:tc>
@@ -17197,7 +17197,7 @@
               <w:spacing w:after="0"/>
             </w:pPr>
             <w:r>
-              <w:t>CUP 805.00</w:t>
+              <w:t>CUP 782.00</w:t>
             </w:r>
           </w:p>
         </w:tc>
@@ -17253,7 +17253,7 @@
               <w:spacing w:after="0"/>
             </w:pPr>
             <w:r>
-              <w:t>CUP 1,207.50</w:t>
+              <w:t>CUP 1,173.00</w:t>
             </w:r>
           </w:p>
         </w:tc>
@@ -17309,7 +17309,7 @@
               <w:spacing w:after="0"/>
             </w:pPr>
             <w:r>
-              <w:t>CUP 8,050.00</w:t>
+              <w:t>CUP 7,820.00</w:t>
             </w:r>
           </w:p>
         </w:tc>
@@ -17365,7 +17365,7 @@
               <w:spacing w:after="0"/>
             </w:pPr>
             <w:r>
-              <w:t>CUP 10,062.50</w:t>
+              <w:t>CUP 9,775.00</w:t>
             </w:r>
           </w:p>
         </w:tc>
@@ -17421,7 +17421,7 @@
               <w:spacing w:after="0"/>
             </w:pPr>
             <w:r>
-              <w:t>CUP 18,112.50</w:t>
+              <w:t>CUP 17,595.00</w:t>
             </w:r>
           </w:p>
         </w:tc>
@@ -17477,7 +17477,7 @@
               <w:spacing w:after="0"/>
             </w:pPr>
             <w:r>
-              <w:t>CUP 6,037.50</w:t>
+              <w:t>CUP 5,865.00</w:t>
             </w:r>
           </w:p>
         </w:tc>
@@ -17533,7 +17533,7 @@
               <w:spacing w:after="0"/>
             </w:pPr>
             <w:r>
-              <w:t>CUP 24,150.00</w:t>
+              <w:t>CUP 23,460.00</w:t>
             </w:r>
           </w:p>
         </w:tc>
@@ -17589,7 +17589,7 @@
               <w:spacing w:after="0"/>
             </w:pPr>
             <w:r>
-              <w:t>CUP 40,250.00</w:t>
+              <w:t>CUP 39,100.00</w:t>
             </w:r>
           </w:p>
         </w:tc>
@@ -17645,7 +17645,7 @@
               <w:spacing w:after="0"/>
             </w:pPr>
             <w:r>
-              <w:t>CUP 14,087.50</w:t>
+              <w:t>CUP 13,685.00</w:t>
             </w:r>
           </w:p>
         </w:tc>
@@ -17701,7 +17701,7 @@
               <w:spacing w:after="0"/>
             </w:pPr>
             <w:r>
-              <w:t>CUP 4,025.00</w:t>
+              <w:t>CUP 3,910.00</w:t>
             </w:r>
           </w:p>
         </w:tc>
@@ -17765,7 +17765,7 @@
               <w:spacing w:after="0"/>
             </w:pPr>
             <w:r>
-              <w:t>CUP 2,012.50</w:t>
+              <w:t>CUP 1,955.00</w:t>
             </w:r>
           </w:p>
         </w:tc>
@@ -17821,7 +17821,7 @@
               <w:spacing w:after="0"/>
             </w:pPr>
             <w:r>
-              <w:t>CUP 6,037.50</w:t>
+              <w:t>CUP 5,865.00</w:t>
             </w:r>
           </w:p>
         </w:tc>
@@ -17958,7 +17958,7 @@
           </w:tcPr>
           <w:p>
             <w:r>
-              <w:t>CUP 80,500.00</w:t>
+              <w:t>CUP 78,200.00</w:t>
             </w:r>
           </w:p>
         </w:tc>
@@ -18008,7 +18008,7 @@
           </w:tcPr>
           <w:p>
             <w:r>
-              <w:t>CUP 72,450.00</w:t>
+              <w:t>CUP 70,380.00</w:t>
             </w:r>
           </w:p>
         </w:tc>
@@ -18049,7 +18049,7 @@
           </w:tcPr>
           <w:p>
             <w:r>
-              <w:t>CUP 48,300.00</w:t>
+              <w:t>CUP 46,920.00</w:t>
             </w:r>
           </w:p>
         </w:tc>
@@ -18099,7 +18099,7 @@
           </w:tcPr>
           <w:p>
             <w:r>
-              <w:t>CUP 48,300.00</w:t>
+              <w:t>CUP 46,920.00</w:t>
             </w:r>
           </w:p>
         </w:tc>
@@ -18138,7 +18138,7 @@
           </w:tcPr>
           <w:p>
             <w:r>
-              <w:t>CUP 16,100.00</w:t>
+              <w:t>CUP 15,640.00</w:t>
             </w:r>
           </w:p>
         </w:tc>
@@ -18199,7 +18199,7 @@
           </w:tcPr>
           <w:p>
             <w:r>
-              <w:t>CUP 16,100.00</w:t>
+              <w:t>CUP 15,640.00</w:t>
             </w:r>
           </w:p>
         </w:tc>
@@ -18240,7 +18240,7 @@
           </w:tcPr>
           <w:p>
             <w:r>
-              <w:t>CUP 8,050.00</w:t>
+              <w:t>CUP 7,820.00</w:t>
             </w:r>
           </w:p>
         </w:tc>
@@ -18279,7 +18279,7 @@
           </w:tcPr>
           <w:p>
             <w:r>
-              <w:t>CUP 32,200.00</w:t>
+              <w:t>CUP 31,280.00</w:t>
             </w:r>
           </w:p>
         </w:tc>
@@ -18320,7 +18320,7 @@
           </w:tcPr>
           <w:p>
             <w:r>
-              <w:t>CUP 40,250.00</w:t>
+              <w:t>CUP 39,100.00</w:t>
             </w:r>
           </w:p>
         </w:tc>
@@ -18361,7 +18361,7 @@
           </w:tcPr>
           <w:p>
             <w:r>
-              <w:t>CUP 10,062.50</w:t>
+              <w:t>CUP 9,775.00</w:t>
             </w:r>
           </w:p>
         </w:tc>
@@ -18402,7 +18402,7 @@
           </w:tcPr>
           <w:p>
             <w:r>
-              <w:t>CUP 22,137.50</w:t>
+              <w:t>CUP 21,505.00</w:t>
             </w:r>
           </w:p>
         </w:tc>
@@ -18441,7 +18441,7 @@
           </w:tcPr>
           <w:p>
             <w:r>
-              <w:t>CUP 32,200.00</w:t>
+              <w:t>CUP 31,280.00</w:t>
             </w:r>
           </w:p>
         </w:tc>
@@ -18480,7 +18480,7 @@
           </w:tcPr>
           <w:p>
             <w:r>
-              <w:t>CUP 402.50</w:t>
+              <w:t>CUP 391.00</w:t>
             </w:r>
           </w:p>
         </w:tc>
@@ -18519,7 +18519,7 @@
           </w:tcPr>
           <w:p>
             <w:r>
-              <w:t>CUP 402.50</w:t>
+              <w:t>CUP 391.00</w:t>
             </w:r>
           </w:p>
         </w:tc>
@@ -18558,7 +18558,7 @@
           </w:tcPr>
           <w:p>
             <w:r>
-              <w:t>CUP 402.50</w:t>
+              <w:t>CUP 391.00</w:t>
             </w:r>
           </w:p>
         </w:tc>
@@ -18597,7 +18597,7 @@
           </w:tcPr>
           <w:p>
             <w:r>
-              <w:t>CUP 6,037.50</w:t>
+              <w:t>CUP 5,865.00</w:t>
             </w:r>
           </w:p>
         </w:tc>
@@ -18636,7 +18636,7 @@
           </w:tcPr>
           <w:p>
             <w:r>
-              <w:t>CUP 4,025.00</w:t>
+              <w:t>CUP 3,910.00</w:t>
             </w:r>
           </w:p>
         </w:tc>
@@ -18675,7 +18675,7 @@
           </w:tcPr>
           <w:p>
             <w:r>
-              <w:t>CUP 1,006.25</w:t>
+              <w:t>CUP 977.50</w:t>
             </w:r>
           </w:p>
         </w:tc>
@@ -18714,7 +18714,7 @@
           </w:tcPr>
           <w:p>
             <w:r>
-              <w:t>CUP 4,025.00</w:t>
+              <w:t>CUP 3,910.00</w:t>
             </w:r>
           </w:p>
         </w:tc>
@@ -18753,7 +18753,7 @@
           </w:tcPr>
           <w:p>
             <w:r>
-              <w:t>CUP 2,817.50</w:t>
+              <w:t>CUP 2,737.00</w:t>
             </w:r>
           </w:p>
         </w:tc>
@@ -18792,7 +18792,7 @@
           </w:tcPr>
           <w:p>
             <w:r>
-              <w:t>CUP 10,062.50</w:t>
+              <w:t>CUP 9,775.00</w:t>
             </w:r>
           </w:p>
         </w:tc>
@@ -18831,7 +18831,7 @@
           </w:tcPr>
           <w:p>
             <w:r>
-              <w:t>CUP 10,062.50</w:t>
+              <w:t>CUP 9,775.00</w:t>
             </w:r>
           </w:p>
         </w:tc>
@@ -18870,7 +18870,7 @@
           </w:tcPr>
           <w:p>
             <w:r>
-              <w:t>CUP 20,125.00</w:t>
+              <w:t>CUP 19,550.00</w:t>
             </w:r>
           </w:p>
         </w:tc>
@@ -18911,7 +18911,7 @@
           </w:tcPr>
           <w:p>
             <w:r>
-              <w:t>CUP 14,087.50</w:t>
+              <w:t>CUP 13,685.00</w:t>
             </w:r>
           </w:p>
         </w:tc>
@@ -18950,7 +18950,7 @@
           </w:tcPr>
           <w:p>
             <w:r>
-              <w:t>CUP 14,087.50</w:t>
+              <w:t>CUP 13,685.00</w:t>
             </w:r>
           </w:p>
         </w:tc>
@@ -18991,7 +18991,7 @@
           </w:tcPr>
           <w:p>
             <w:r>
-              <w:t>CUP 56,350.00</w:t>
+              <w:t>CUP 54,740.00</w:t>
             </w:r>
           </w:p>
         </w:tc>
@@ -19031,7 +19031,7 @@
           </w:tcPr>
           <w:p>
             <w:r>
-              <w:t>CUP 6,037.50</w:t>
+              <w:t>CUP 5,865.00</w:t>
             </w:r>
           </w:p>
         </w:tc>
@@ -19092,7 +19092,7 @@
           </w:tcPr>
           <w:p>
             <w:r>
-              <w:t>CUP 12,075.00</w:t>
+              <w:t>CUP 11,730.00</w:t>
             </w:r>
           </w:p>
         </w:tc>
@@ -19153,7 +19153,7 @@
           </w:tcPr>
           <w:p>
             <w:r>
-              <w:t>CUP 40,250.00</w:t>
+              <w:t>CUP 39,100.00</w:t>
             </w:r>
           </w:p>
         </w:tc>
@@ -19192,7 +19192,7 @@
           </w:tcPr>
           <w:p>
             <w:r>
-              <w:t>CUP 40,250.00</w:t>
+              <w:t>CUP 39,100.00</w:t>
             </w:r>
           </w:p>
         </w:tc>
@@ -19244,7 +19244,7 @@
           </w:tcPr>
           <w:p>
             <w:r>
-              <w:t>CUP 60,375.00</w:t>
+              <w:t>CUP 58,650.00</w:t>
             </w:r>
           </w:p>
         </w:tc>
@@ -19285,7 +19285,7 @@
           </w:tcPr>
           <w:p>
             <w:r>
-              <w:t>CUP 48,300.00</w:t>
+              <w:t>CUP 46,920.00</w:t>
             </w:r>
           </w:p>
         </w:tc>
@@ -19326,7 +19326,7 @@
           </w:tcPr>
           <w:p>
             <w:r>
-              <w:t>CUP 24,150.00</w:t>
+              <w:t>CUP 23,460.00</w:t>
             </w:r>
           </w:p>
         </w:tc>
@@ -19365,7 +19365,7 @@
           </w:tcPr>
           <w:p>
             <w:r>
-              <w:t>CUP 28,175.00</w:t>
+              <w:t>CUP 27,370.00</w:t>
             </w:r>
           </w:p>
         </w:tc>
@@ -19406,7 +19406,7 @@
           </w:tcPr>
           <w:p>
             <w:r>
-              <w:t>CUP 52,325.00</w:t>
+              <w:t>CUP 50,830.00</w:t>
             </w:r>
           </w:p>
         </w:tc>
@@ -19445,7 +19445,7 @@
           </w:tcPr>
           <w:p>
             <w:r>
-              <w:t>CUP 16,100.00</w:t>
+              <w:t>CUP 15,640.00</w:t>
             </w:r>
           </w:p>
         </w:tc>
@@ -19484,7 +19484,7 @@
           </w:tcPr>
           <w:p>
             <w:r>
-              <w:t>CUP 4,025.00</w:t>
+              <w:t>CUP 3,910.00</w:t>
             </w:r>
           </w:p>
         </w:tc>
@@ -19525,7 +19525,7 @@
           </w:tcPr>
           <w:p>
             <w:r>
-              <w:t>CUP 4,025.00</w:t>
+              <w:t>CUP 3,910.00</w:t>
             </w:r>
           </w:p>
         </w:tc>
@@ -19586,7 +19586,7 @@
           </w:tcPr>
           <w:p>
             <w:r>
-              <w:t>CUP 12,075.00</w:t>
+              <w:t>CUP 11,730.00</w:t>
             </w:r>
           </w:p>
         </w:tc>
@@ -19636,7 +19636,7 @@
           </w:tcPr>
           <w:p>
             <w:r>
-              <w:t>CUP 6,037.50</w:t>
+              <w:t>CUP 5,865.00</w:t>
             </w:r>
           </w:p>
         </w:tc>
@@ -19677,7 +19677,7 @@
           </w:tcPr>
           <w:p>
             <w:r>
-              <w:t>CUP 32,200.00</w:t>
+              <w:t>CUP 31,280.00</w:t>
             </w:r>
           </w:p>
         </w:tc>
@@ -19716,7 +19716,7 @@
           </w:tcPr>
           <w:p>
             <w:r>
-              <w:t>CUP 48,300.00</w:t>
+              <w:t>CUP 46,920.00</w:t>
             </w:r>
           </w:p>
         </w:tc>
@@ -19757,7 +19757,7 @@
           </w:tcPr>
           <w:p>
             <w:r>
-              <w:t>CUP 4,025.00</w:t>
+              <w:t>CUP 3,910.00</w:t>
             </w:r>
           </w:p>
         </w:tc>
@@ -19798,7 +19798,7 @@
           </w:tcPr>
           <w:p>
             <w:r>
-              <w:t>CUP 8,050.00</w:t>
+              <w:t>CUP 7,820.00</w:t>
             </w:r>
           </w:p>
         </w:tc>
@@ -19837,7 +19837,7 @@
           </w:tcPr>
           <w:p>
             <w:r>
-              <w:t>CUP 24,150.00</w:t>
+              <w:t>CUP 23,460.00</w:t>
             </w:r>
           </w:p>
         </w:tc>
@@ -19878,7 +19878,7 @@
           </w:tcPr>
           <w:p>
             <w:r>
-              <w:t>CUP 10,062.50</w:t>
+              <w:t>CUP 9,775.00</w:t>
             </w:r>
           </w:p>
         </w:tc>
@@ -19919,7 +19919,7 @@
           </w:tcPr>
           <w:p>
             <w:r>
-              <w:t>CUP 6,037.50</w:t>
+              <w:t>CUP 5,865.00</w:t>
             </w:r>
           </w:p>
         </w:tc>
@@ -19960,7 +19960,7 @@
           </w:tcPr>
           <w:p>
             <w:r>
-              <w:t>CUP 4,025.00</w:t>
+              <w:t>CUP 3,910.00</w:t>
             </w:r>
           </w:p>
         </w:tc>
@@ -20001,7 +20001,7 @@
           </w:tcPr>
           <w:p>
             <w:r>
-              <w:t>CUP 56,350.00</w:t>
+              <w:t>CUP 54,740.00</w:t>
             </w:r>
           </w:p>
         </w:tc>
@@ -20040,7 +20040,7 @@
           </w:tcPr>
           <w:p>
             <w:r>
-              <w:t>CUP 72,450.00</w:t>
+              <w:t>CUP 70,380.00</w:t>
             </w:r>
           </w:p>
         </w:tc>
@@ -20079,7 +20079,7 @@
           </w:tcPr>
           <w:p>
             <w:r>
-              <w:t>CUP 72,450.00</w:t>
+              <w:t>CUP 70,380.00</w:t>
             </w:r>
           </w:p>
         </w:tc>
@@ -20120,7 +20120,7 @@
           </w:tcPr>
           <w:p>
             <w:r>
-              <w:t>CUP 24,150.00</w:t>
+              <w:t>CUP 23,460.00</w:t>
             </w:r>
           </w:p>
         </w:tc>
@@ -20159,7 +20159,7 @@
           </w:tcPr>
           <w:p>
             <w:r>
-              <w:t>CUP 16,100.00</w:t>
+              <w:t>CUP 15,640.00</w:t>
             </w:r>
           </w:p>
         </w:tc>
@@ -20198,7 +20198,7 @@
           </w:tcPr>
           <w:p>
             <w:r>
-              <w:t>CUP 28,175.00</w:t>
+              <w:t>CUP 27,370.00</w:t>
             </w:r>
           </w:p>
         </w:tc>
@@ -20239,7 +20239,7 @@
           </w:tcPr>
           <w:p>
             <w:r>
-              <w:t>CUP 20,125.00</w:t>
+              <w:t>CUP 19,550.00</w:t>
             </w:r>
           </w:p>
         </w:tc>
@@ -20278,7 +20278,7 @@
           </w:tcPr>
           <w:p>
             <w:r>
-              <w:t>CUP 60,375.00</w:t>
+              <w:t>CUP 58,650.00</w:t>
             </w:r>
           </w:p>
         </w:tc>
@@ -20317,7 +20317,7 @@
           </w:tcPr>
           <w:p>
             <w:r>
-              <w:t>CUP 52,325.00</w:t>
+              <w:t>CUP 50,830.00</w:t>
             </w:r>
           </w:p>
         </w:tc>
@@ -20357,7 +20357,7 @@
           </w:tcPr>
           <w:p>
             <w:r>
-              <w:t>CUP 2,012.50</w:t>
+              <w:t>CUP 1,955.00</w:t>
             </w:r>
           </w:p>
         </w:tc>
@@ -20396,7 +20396,7 @@
           </w:tcPr>
           <w:p>
             <w:r>
-              <w:t>CUP 2,817.50</w:t>
+              <w:t>CUP 2,737.00</w:t>
             </w:r>
           </w:p>
         </w:tc>
@@ -20435,7 +20435,7 @@
           </w:tcPr>
           <w:p>
             <w:r>
-              <w:t>CUP 2,012.50</w:t>
+              <w:t>CUP 1,955.00</w:t>
             </w:r>
           </w:p>
         </w:tc>
@@ -20476,7 +20476,7 @@
           </w:tcPr>
           <w:p>
             <w:r>
-              <w:t>CUP 14,087.50</w:t>
+              <w:t>CUP 13,685.00</w:t>
             </w:r>
           </w:p>
         </w:tc>
@@ -20515,7 +20515,7 @@
           </w:tcPr>
           <w:p>
             <w:r>
-              <w:t>CUP 16,100.00</w:t>
+              <w:t>CUP 15,640.00</w:t>
             </w:r>
           </w:p>
         </w:tc>
@@ -20554,7 +20554,7 @@
           </w:tcPr>
           <w:p>
             <w:r>
-              <w:t>CUP 8,050.00</w:t>
+              <w:t>CUP 7,820.00</w:t>
             </w:r>
           </w:p>
         </w:tc>
@@ -20595,7 +20595,7 @@
           </w:tcPr>
           <w:p>
             <w:r>
-              <w:t>CUP 6,037.50</w:t>
+              <w:t>CUP 5,865.00</w:t>
             </w:r>
           </w:p>
         </w:tc>
@@ -20634,7 +20634,7 @@
           </w:tcPr>
           <w:p>
             <w:r>
-              <w:t>CUP 2,012.50</w:t>
+              <w:t>CUP 1,955.00</w:t>
             </w:r>
           </w:p>
         </w:tc>
@@ -20675,7 +20675,7 @@
           </w:tcPr>
           <w:p>
             <w:r>
-              <w:t>CUP 12,075.00</w:t>
+              <w:t>CUP 11,730.00</w:t>
             </w:r>
           </w:p>
         </w:tc>
@@ -20714,7 +20714,7 @@
           </w:tcPr>
           <w:p>
             <w:r>
-              <w:t>CUP 4,025.00</w:t>
+              <w:t>CUP 3,910.00</w:t>
             </w:r>
           </w:p>
         </w:tc>
@@ -20753,7 +20753,7 @@
           </w:tcPr>
           <w:p>
             <w:r>
-              <w:t>CUP 6,037.50</w:t>
+              <w:t>CUP 5,865.00</w:t>
             </w:r>
           </w:p>
         </w:tc>
@@ -20792,7 +20792,7 @@
           </w:tcPr>
           <w:p>
             <w:r>
-              <w:t>CUP 4,025.00</w:t>
+              <w:t>CUP 3,910.00</w:t>
             </w:r>
           </w:p>
         </w:tc>
@@ -20831,7 +20831,7 @@
           </w:tcPr>
           <w:p>
             <w:r>
-              <w:t>CUP 14,087.50</w:t>
+              <w:t>CUP 13,685.00</w:t>
             </w:r>
           </w:p>
         </w:tc>
@@ -20964,7 +20964,7 @@
           </w:tcPr>
           <w:p>
             <w:r>
-              <w:t>CUP 100,625.00</w:t>
+              <w:t>CUP 97,750.00</w:t>
             </w:r>
           </w:p>
         </w:tc>
@@ -21005,7 +21005,7 @@
           </w:tcPr>
           <w:p>
             <w:r>
-              <w:t>CUP 56,350.00</w:t>
+              <w:t>CUP 54,740.00</w:t>
             </w:r>
           </w:p>
         </w:tc>
@@ -21044,7 +21044,7 @@
           </w:tcPr>
           <w:p>
             <w:r>
-              <w:t>CUP 56,350.00</w:t>
+              <w:t>CUP 54,740.00</w:t>
             </w:r>
           </w:p>
         </w:tc>
@@ -21093,7 +21093,7 @@
           </w:tcPr>
           <w:p>
             <w:r>
-              <w:t>CUP 80,500.00</w:t>
+              <w:t>CUP 78,200.00</w:t>
             </w:r>
           </w:p>
         </w:tc>
@@ -21134,7 +21134,7 @@
           </w:tcPr>
           <w:p>
             <w:r>
-              <w:t>CUP 64,400.00</w:t>
+              <w:t>CUP 62,560.00</w:t>
             </w:r>
           </w:p>
         </w:tc>
@@ -21184,7 +21184,7 @@
           </w:tcPr>
           <w:p>
             <w:r>
-              <w:t>CUP 72,450.00</w:t>
+              <w:t>CUP 70,380.00</w:t>
             </w:r>
           </w:p>
         </w:tc>
@@ -21223,7 +21223,7 @@
           </w:tcPr>
           <w:p>
             <w:r>
-              <w:t>CUP 72,450.00</w:t>
+              <w:t>CUP 70,380.00</w:t>
             </w:r>
           </w:p>
         </w:tc>
@@ -21324,7 +21324,7 @@
           </w:tcPr>
           <w:p>
             <w:r>
-              <w:t>CUP 48,300.00</w:t>
+              <w:t>CUP 46,920.00</w:t>
             </w:r>
           </w:p>
         </w:tc>
@@ -21363,7 +21363,7 @@
           </w:tcPr>
           <w:p>
             <w:r>
-              <w:t>CUP 14,087.50</w:t>
+              <w:t>CUP 13,685.00</w:t>
             </w:r>
           </w:p>
         </w:tc>
@@ -21402,7 +21402,7 @@
           </w:tcPr>
           <w:p>
             <w:r>
-              <w:t>CUP 14,087.50</w:t>
+              <w:t>CUP 13,685.00</w:t>
             </w:r>
           </w:p>
         </w:tc>
@@ -21441,7 +21441,7 @@
           </w:tcPr>
           <w:p>
             <w:r>
-              <w:t>CUP 16,100.00</w:t>
+              <w:t>CUP 15,640.00</w:t>
             </w:r>
           </w:p>
         </w:tc>
@@ -21480,7 +21480,7 @@
           </w:tcPr>
           <w:p>
             <w:r>
-              <w:t>CUP 32,200.00</w:t>
+              <w:t>CUP 31,280.00</w:t>
             </w:r>
           </w:p>
         </w:tc>
@@ -21519,7 +21519,7 @@
           </w:tcPr>
           <w:p>
             <w:r>
-              <w:t>CUP 40,250.00</w:t>
+              <w:t>CUP 39,100.00</w:t>
             </w:r>
           </w:p>
         </w:tc>
@@ -21558,7 +21558,7 @@
           </w:tcPr>
           <w:p>
             <w:r>
-              <w:t>CUP 10,062.50</w:t>
+              <w:t>CUP 9,775.00</w:t>
             </w:r>
           </w:p>
         </w:tc>
@@ -21597,7 +21597,7 @@
           </w:tcPr>
           <w:p>
             <w:r>
-              <w:t>CUP 16,100.00</w:t>
+              <w:t>CUP 15,640.00</w:t>
             </w:r>
           </w:p>
         </w:tc>
@@ -21637,7 +21637,7 @@
           </w:tcPr>
           <w:p>
             <w:r>
-              <w:t>CUP 16,100.00</w:t>
+              <w:t>CUP 15,640.00</w:t>
             </w:r>
           </w:p>
         </w:tc>
@@ -21678,7 +21678,7 @@
           </w:tcPr>
           <w:p>
             <w:r>
-              <w:t>CUP 22,137.50</w:t>
+              <w:t>CUP 21,505.00</w:t>
             </w:r>
           </w:p>
         </w:tc>
@@ -21717,7 +21717,7 @@
           </w:tcPr>
           <w:p>
             <w:r>
-              <w:t>CUP 24,150.00</w:t>
+              <w:t>CUP 23,460.00</w:t>
             </w:r>
           </w:p>
         </w:tc>
@@ -21756,7 +21756,7 @@
           </w:tcPr>
           <w:p>
             <w:r>
-              <w:t>CUP 32,200.00</w:t>
+              <w:t>CUP 31,280.00</w:t>
             </w:r>
           </w:p>
         </w:tc>
@@ -21795,7 +21795,7 @@
           </w:tcPr>
           <w:p>
             <w:r>
-              <w:t>CUP 24,150.00</w:t>
+              <w:t>CUP 23,460.00</w:t>
             </w:r>
           </w:p>
         </w:tc>
@@ -21834,7 +21834,7 @@
           </w:tcPr>
           <w:p>
             <w:r>
-              <w:t>CUP 24,150.00</w:t>
+              <w:t>CUP 23,460.00</w:t>
             </w:r>
           </w:p>
         </w:tc>
@@ -21873,7 +21873,7 @@
           </w:tcPr>
           <w:p>
             <w:r>
-              <w:t>CUP 32,200.00</w:t>
+              <w:t>CUP 31,280.00</w:t>
             </w:r>
           </w:p>
         </w:tc>
@@ -21912,7 +21912,7 @@
           </w:tcPr>
           <w:p>
             <w:r>
-              <w:t>CUP 18,112.50</w:t>
+              <w:t>CUP 17,595.00</w:t>
             </w:r>
           </w:p>
         </w:tc>
@@ -21951,7 +21951,7 @@
           </w:tcPr>
           <w:p>
             <w:r>
-              <w:t>CUP 402.50</w:t>
+              <w:t>CUP 391.00</w:t>
             </w:r>
           </w:p>
         </w:tc>
@@ -21990,7 +21990,7 @@
           </w:tcPr>
           <w:p>
             <w:r>
-              <w:t>CUP 402.50</w:t>
+              <w:t>CUP 391.00</w:t>
             </w:r>
           </w:p>
         </w:tc>
@@ -22029,7 +22029,7 @@
           </w:tcPr>
           <w:p>
             <w:r>
-              <w:t>CUP 402.50</w:t>
+              <w:t>CUP 391.00</w:t>
             </w:r>
           </w:p>
         </w:tc>
@@ -22078,7 +22078,7 @@
           </w:tcPr>
           <w:p>
             <w:r>
-              <w:t>CUP 32,200.00</w:t>
+              <w:t>CUP 31,280.00</w:t>
             </w:r>
           </w:p>
         </w:tc>
@@ -22117,7 +22117,7 @@
           </w:tcPr>
           <w:p>
             <w:r>
-              <w:t>CUP 32,200.00</w:t>
+              <w:t>CUP 31,280.00</w:t>
             </w:r>
           </w:p>
         </w:tc>
@@ -22156,7 +22156,7 @@
           </w:tcPr>
           <w:p>
             <w:r>
-              <w:t>CUP 32,200.00</w:t>
+              <w:t>CUP 31,280.00</w:t>
             </w:r>
           </w:p>
         </w:tc>
@@ -22195,7 +22195,7 @@
           </w:tcPr>
           <w:p>
             <w:r>
-              <w:t>CUP 4,025.00</w:t>
+              <w:t>CUP 3,910.00</w:t>
             </w:r>
           </w:p>
         </w:tc>
@@ -22234,7 +22234,7 @@
           </w:tcPr>
           <w:p>
             <w:r>
-              <w:t>CUP 4,025.00</w:t>
+              <w:t>CUP 3,910.00</w:t>
             </w:r>
           </w:p>
         </w:tc>
@@ -22273,7 +22273,7 @@
           </w:tcPr>
           <w:p>
             <w:r>
-              <w:t>CUP 2,012.50</w:t>
+              <w:t>CUP 1,955.00</w:t>
             </w:r>
           </w:p>
         </w:tc>
@@ -22312,7 +22312,7 @@
           </w:tcPr>
           <w:p>
             <w:r>
-              <w:t>CUP 2,817.50</w:t>
+              <w:t>CUP 2,737.00</w:t>
             </w:r>
           </w:p>
         </w:tc>
@@ -22369,7 +22369,7 @@
           </w:tcPr>
           <w:p>
             <w:r>
-              <w:t>CUP 10,062.50</w:t>
+              <w:t>CUP 9,775.00</w:t>
             </w:r>
           </w:p>
         </w:tc>
@@ -22408,7 +22408,7 @@
           </w:tcPr>
           <w:p>
             <w:r>
-              <w:t>CUP 32,200.00</w:t>
+              <w:t>CUP 31,280.00</w:t>
             </w:r>
           </w:p>
         </w:tc>
@@ -22447,7 +22447,7 @@
           </w:tcPr>
           <w:p>
             <w:r>
-              <w:t>CUP 36,225.00</w:t>
+              <w:t>CUP 35,190.00</w:t>
             </w:r>
           </w:p>
         </w:tc>
@@ -22486,7 +22486,7 @@
           </w:tcPr>
           <w:p>
             <w:r>
-              <w:t>CUP 10,062.50</w:t>
+              <w:t>CUP 9,775.00</w:t>
             </w:r>
           </w:p>
         </w:tc>
@@ -22525,7 +22525,7 @@
           </w:tcPr>
           <w:p>
             <w:r>
-              <w:t>CUP 40,250.00</w:t>
+              <w:t>CUP 39,100.00</w:t>
             </w:r>
           </w:p>
         </w:tc>
@@ -22564,7 +22564,7 @@
           </w:tcPr>
           <w:p>
             <w:r>
-              <w:t>CUP 30,187.50</w:t>
+              <w:t>CUP 29,325.00</w:t>
             </w:r>
           </w:p>
         </w:tc>
@@ -22603,7 +22603,7 @@
           </w:tcPr>
           <w:p>
             <w:r>
-              <w:t>CUP 16,100.00</w:t>
+              <w:t>CUP 15,640.00</w:t>
             </w:r>
           </w:p>
         </w:tc>
@@ -22644,7 +22644,7 @@
           </w:tcPr>
           <w:p>
             <w:r>
-              <w:t>CUP 6,037.50</w:t>
+              <w:t>CUP 5,865.00</w:t>
             </w:r>
           </w:p>
         </w:tc>
@@ -22683,7 +22683,7 @@
           </w:tcPr>
           <w:p>
             <w:r>
-              <w:t>CUP 12,075.00</w:t>
+              <w:t>CUP 11,730.00</w:t>
             </w:r>
           </w:p>
         </w:tc>
@@ -22722,7 +22722,7 @@
           </w:tcPr>
           <w:p>
             <w:r>
-              <w:t>CUP 24,150.00</w:t>
+              <w:t>CUP 23,460.00</w:t>
             </w:r>
           </w:p>
         </w:tc>
@@ -22779,7 +22779,7 @@
           </w:tcPr>
           <w:p>
             <w:r>
-              <w:t>CUP 14,087.50</w:t>
+              <w:t>CUP 13,685.00</w:t>
             </w:r>
           </w:p>
         </w:tc>
@@ -22818,7 +22818,7 @@
           </w:tcPr>
           <w:p>
             <w:r>
-              <w:t>CUP 64,400.00</w:t>
+              <w:t>CUP 62,560.00</w:t>
             </w:r>
           </w:p>
         </w:tc>
@@ -22857,7 +22857,7 @@
           </w:tcPr>
           <w:p>
             <w:r>
-              <w:t>CUP 64,400.00</w:t>
+              <w:t>CUP 62,560.00</w:t>
             </w:r>
           </w:p>
         </w:tc>
@@ -22915,7 +22915,7 @@
           </w:tcPr>
           <w:p>
             <w:r>
-              <w:t>CUP 64,400.00</w:t>
+              <w:t>CUP 62,560.00</w:t>
             </w:r>
           </w:p>
         </w:tc>
@@ -22954,7 +22954,7 @@
           </w:tcPr>
           <w:p>
             <w:r>
-              <w:t>CUP 64,400.00</w:t>
+              <w:t>CUP 62,560.00</w:t>
             </w:r>
           </w:p>
         </w:tc>
@@ -23015,7 +23015,7 @@
           </w:tcPr>
           <w:p>
             <w:r>
-              <w:t>CUP 12,075.00</w:t>
+              <w:t>CUP 11,730.00</w:t>
             </w:r>
           </w:p>
         </w:tc>
@@ -23054,7 +23054,7 @@
           </w:tcPr>
           <w:p>
             <w:r>
-              <w:t>CUP 6,037.50</w:t>
+              <w:t>CUP 5,865.00</w:t>
             </w:r>
           </w:p>
         </w:tc>
@@ -23093,7 +23093,7 @@
           </w:tcPr>
           <w:p>
             <w:r>
-              <w:t>CUP 8,050.00</w:t>
+              <w:t>CUP 7,820.00</w:t>
             </w:r>
           </w:p>
         </w:tc>
@@ -23132,7 +23132,7 @@
           </w:tcPr>
           <w:p>
             <w:r>
-              <w:t>CUP 16,100.00</w:t>
+              <w:t>CUP 15,640.00</w:t>
             </w:r>
           </w:p>
         </w:tc>
@@ -23171,7 +23171,7 @@
           </w:tcPr>
           <w:p>
             <w:r>
-              <w:t>CUP 16,100.00</w:t>
+              <w:t>CUP 15,640.00</w:t>
             </w:r>
           </w:p>
         </w:tc>
@@ -23210,7 +23210,7 @@
           </w:tcPr>
           <w:p>
             <w:r>
-              <w:t>CUP 60,375.00</w:t>
+              <w:t>CUP 58,650.00</w:t>
             </w:r>
           </w:p>
         </w:tc>
@@ -23249,7 +23249,7 @@
           </w:tcPr>
           <w:p>
             <w:r>
-              <w:t>CUP 80,500.00</w:t>
+              <w:t>CUP 78,200.00</w:t>
             </w:r>
           </w:p>
         </w:tc>
@@ -23288,7 +23288,7 @@
           </w:tcPr>
           <w:p>
             <w:r>
-              <w:t>CUP 20,125.00</w:t>
+              <w:t>CUP 19,550.00</w:t>
             </w:r>
           </w:p>
         </w:tc>
@@ -23327,7 +23327,7 @@
           </w:tcPr>
           <w:p>
             <w:r>
-              <w:t>CUP 40,250.00</w:t>
+              <w:t>CUP 39,100.00</w:t>
             </w:r>
           </w:p>
         </w:tc>
@@ -23366,7 +23366,7 @@
           </w:tcPr>
           <w:p>
             <w:r>
-              <w:t>CUP 40,250.00</w:t>
+              <w:t>CUP 39,100.00</w:t>
             </w:r>
           </w:p>
         </w:tc>
@@ -23405,7 +23405,7 @@
           </w:tcPr>
           <w:p>
             <w:r>
-              <w:t>CUP 64,400.00</w:t>
+              <w:t>CUP 62,560.00</w:t>
             </w:r>
           </w:p>
         </w:tc>
@@ -23444,7 +23444,7 @@
           </w:tcPr>
           <w:p>
             <w:r>
-              <w:t>CUP 64,400.00</w:t>
+              <w:t>CUP 62,560.00</w:t>
             </w:r>
           </w:p>
         </w:tc>
@@ -23483,7 +23483,7 @@
           </w:tcPr>
           <w:p>
             <w:r>
-              <w:t>CUP 100,625.00</w:t>
+              <w:t>CUP 97,750.00</w:t>
             </w:r>
           </w:p>
         </w:tc>
@@ -23522,7 +23522,7 @@
           </w:tcPr>
           <w:p>
             <w:r>
-              <w:t>CUP 100,625.00</w:t>
+              <w:t>CUP 97,750.00</w:t>
             </w:r>
           </w:p>
         </w:tc>
@@ -23561,7 +23561,7 @@
           </w:tcPr>
           <w:p>
             <w:r>
-              <w:t>CUP 92,575.00</w:t>
+              <w:t>CUP 89,930.00</w:t>
             </w:r>
           </w:p>
         </w:tc>
@@ -23600,7 +23600,7 @@
           </w:tcPr>
           <w:p>
             <w:r>
-              <w:t>CUP 100,625.00</w:t>
+              <w:t>CUP 97,750.00</w:t>
             </w:r>
           </w:p>
         </w:tc>
@@ -23639,7 +23639,7 @@
           </w:tcPr>
           <w:p>
             <w:r>
-              <w:t>CUP 100,625.00</w:t>
+              <w:t>CUP 97,750.00</w:t>
             </w:r>
           </w:p>
         </w:tc>
@@ -23678,7 +23678,7 @@
           </w:tcPr>
           <w:p>
             <w:r>
-              <w:t>CUP 100,625.00</w:t>
+              <w:t>CUP 97,750.00</w:t>
             </w:r>
           </w:p>
         </w:tc>
@@ -23717,7 +23717,7 @@
           </w:tcPr>
           <w:p>
             <w:r>
-              <w:t>CUP 60,375.00</w:t>
+              <w:t>CUP 58,650.00</w:t>
             </w:r>
           </w:p>
         </w:tc>
@@ -23756,7 +23756,7 @@
           </w:tcPr>
           <w:p>
             <w:r>
-              <w:t>CUP 80,500.00</w:t>
+              <w:t>CUP 78,200.00</w:t>
             </w:r>
           </w:p>
         </w:tc>
@@ -23795,7 +23795,7 @@
           </w:tcPr>
           <w:p>
             <w:r>
-              <w:t>CUP 88,550.00</w:t>
+              <w:t>CUP 86,020.00</w:t>
             </w:r>
           </w:p>
         </w:tc>
@@ -23834,7 +23834,7 @@
           </w:tcPr>
           <w:p>
             <w:r>
-              <w:t>CUP 88,550.00</w:t>
+              <w:t>CUP 86,020.00</w:t>
             </w:r>
           </w:p>
         </w:tc>
@@ -23873,7 +23873,7 @@
           </w:tcPr>
           <w:p>
             <w:r>
-              <w:t>CUP 88,550.00</w:t>
+              <w:t>CUP 86,020.00</w:t>
             </w:r>
           </w:p>
         </w:tc>
@@ -23912,7 +23912,7 @@
           </w:tcPr>
           <w:p>
             <w:r>
-              <w:t>CUP 28,175.00</w:t>
+              <w:t>CUP 27,370.00</w:t>
             </w:r>
           </w:p>
         </w:tc>
@@ -23951,7 +23951,7 @@
           </w:tcPr>
           <w:p>
             <w:r>
-              <w:t>CUP 28,175.00</w:t>
+              <w:t>CUP 27,370.00</w:t>
             </w:r>
           </w:p>
         </w:tc>
@@ -23990,7 +23990,7 @@
           </w:tcPr>
           <w:p>
             <w:r>
-              <w:t>CUP 56,350.00</w:t>
+              <w:t>CUP 54,740.00</w:t>
             </w:r>
           </w:p>
         </w:tc>
@@ -24029,7 +24029,7 @@
           </w:tcPr>
           <w:p>
             <w:r>
-              <w:t>CUP 56,350.00</w:t>
+              <w:t>CUP 54,740.00</w:t>
             </w:r>
           </w:p>
         </w:tc>
@@ -24068,7 +24068,7 @@
           </w:tcPr>
           <w:p>
             <w:r>
-              <w:t>CUP 72,450.00</w:t>
+              <w:t>CUP 70,380.00</w:t>
             </w:r>
           </w:p>
         </w:tc>
@@ -24107,7 +24107,7 @@
           </w:tcPr>
           <w:p>
             <w:r>
-              <w:t>CUP 20,125.00</w:t>
+              <w:t>CUP 19,550.00</w:t>
             </w:r>
           </w:p>
         </w:tc>
@@ -24147,7 +24147,7 @@
           </w:tcPr>
           <w:p>
             <w:r>
-              <w:t>CUP 24,150.00</w:t>
+              <w:t>CUP 23,460.00</w:t>
             </w:r>
           </w:p>
         </w:tc>
@@ -24186,7 +24186,7 @@
           </w:tcPr>
           <w:p>
             <w:r>
-              <w:t>CUP 24,150.00</w:t>
+              <w:t>CUP 23,460.00</w:t>
             </w:r>
           </w:p>
         </w:tc>
@@ -24225,7 +24225,7 @@
           </w:tcPr>
           <w:p>
             <w:r>
-              <w:t>CUP 48,300.00</w:t>
+              <w:t>CUP 46,920.00</w:t>
             </w:r>
           </w:p>
         </w:tc>
@@ -24264,7 +24264,7 @@
           </w:tcPr>
           <w:p>
             <w:r>
-              <w:t>CUP 60,375.00</w:t>
+              <w:t>CUP 58,650.00</w:t>
             </w:r>
           </w:p>
         </w:tc>
@@ -24303,7 +24303,7 @@
           </w:tcPr>
           <w:p>
             <w:r>
-              <w:t>CUP 4,025.00</w:t>
+              <w:t>CUP 3,910.00</w:t>
             </w:r>
           </w:p>
         </w:tc>
@@ -24342,7 +24342,7 @@
           </w:tcPr>
           <w:p>
             <w:r>
-              <w:t>CUP 4,025.00</w:t>
+              <w:t>CUP 3,910.00</w:t>
             </w:r>
           </w:p>
         </w:tc>
@@ -24381,7 +24381,7 @@
           </w:tcPr>
           <w:p>
             <w:r>
-              <w:t>CUP 6,037.50</w:t>
+              <w:t>CUP 5,865.00</w:t>
             </w:r>
           </w:p>
         </w:tc>
@@ -24420,7 +24420,7 @@
           </w:tcPr>
           <w:p>
             <w:r>
-              <w:t>CUP 4,025.00</w:t>
+              <w:t>CUP 3,910.00</w:t>
             </w:r>
           </w:p>
         </w:tc>
@@ -24459,7 +24459,7 @@
           </w:tcPr>
           <w:p>
             <w:r>
-              <w:t>CUP 4,025.00</w:t>
+              <w:t>CUP 3,910.00</w:t>
             </w:r>
           </w:p>
         </w:tc>
@@ -24498,7 +24498,7 @@
           </w:tcPr>
           <w:p>
             <w:r>
-              <w:t>CUP 6,037.50</w:t>
+              <w:t>CUP 5,865.00</w:t>
             </w:r>
           </w:p>
         </w:tc>
@@ -24537,7 +24537,7 @@
           </w:tcPr>
           <w:p>
             <w:r>
-              <w:t>CUP 32,200.00</w:t>
+              <w:t>CUP 31,280.00</w:t>
             </w:r>
           </w:p>
         </w:tc>
@@ -24576,7 +24576,7 @@
           </w:tcPr>
           <w:p>
             <w:r>
-              <w:t>CUP 32,200.00</w:t>
+              <w:t>CUP 31,280.00</w:t>
             </w:r>
           </w:p>
         </w:tc>
@@ -24615,7 +24615,7 @@
           </w:tcPr>
           <w:p>
             <w:r>
-              <w:t>CUP 10,062.50</w:t>
+              <w:t>CUP 9,775.00</w:t>
             </w:r>
           </w:p>
         </w:tc>
@@ -24654,7 +24654,7 @@
           </w:tcPr>
           <w:p>
             <w:r>
-              <w:t>CUP 10,062.50</w:t>
+              <w:t>CUP 9,775.00</w:t>
             </w:r>
           </w:p>
         </w:tc>
@@ -24695,7 +24695,7 @@
           </w:tcPr>
           <w:p>
             <w:r>
-              <w:t>CUP 8,050.00</w:t>
+              <w:t>CUP 7,820.00</w:t>
             </w:r>
           </w:p>
         </w:tc>
@@ -24734,7 +24734,7 @@
           </w:tcPr>
           <w:p>
             <w:r>
-              <w:t>CUP 8,050.00</w:t>
+              <w:t>CUP 7,820.00</w:t>
             </w:r>
           </w:p>
         </w:tc>
@@ -24773,7 +24773,7 @@
           </w:tcPr>
           <w:p>
             <w:r>
-              <w:t>CUP 4,025.00</w:t>
+              <w:t>CUP 3,910.00</w:t>
             </w:r>
           </w:p>
         </w:tc>
@@ -24814,7 +24814,7 @@
           </w:tcPr>
           <w:p>
             <w:r>
-              <w:t>CUP 24,150.00</w:t>
+              <w:t>CUP 23,460.00</w:t>
             </w:r>
           </w:p>
         </w:tc>
@@ -24861,7 +24861,7 @@
           </w:tcPr>
           <w:p>
             <w:r>
-              <w:t>CUP 24,150.00</w:t>
+              <w:t>CUP 23,460.00</w:t>
             </w:r>
           </w:p>
         </w:tc>
@@ -24900,7 +24900,7 @@
           </w:tcPr>
           <w:p>
             <w:r>
-              <w:t>CUP 8,050.00</w:t>
+              <w:t>CUP 7,820.00</w:t>
             </w:r>
           </w:p>
         </w:tc>
@@ -24939,7 +24939,7 @@
           </w:tcPr>
           <w:p>
             <w:r>
-              <w:t>CUP 6,037.50</w:t>
+              <w:t>CUP 5,865.00</w:t>
             </w:r>
           </w:p>
         </w:tc>
@@ -24978,7 +24978,7 @@
           </w:tcPr>
           <w:p>
             <w:r>
-              <w:t>CUP 6,037.50</w:t>
+              <w:t>CUP 5,865.00</w:t>
             </w:r>
           </w:p>
         </w:tc>
@@ -25035,7 +25035,7 @@
           </w:tcPr>
           <w:p>
             <w:r>
-              <w:t>CUP 10,062.50</w:t>
+              <w:t>CUP 9,775.00</w:t>
             </w:r>
           </w:p>
         </w:tc>
@@ -25074,7 +25074,7 @@
           </w:tcPr>
           <w:p>
             <w:r>
-              <w:t>CUP 4,025.00</w:t>
+              <w:t>CUP 3,910.00</w:t>
             </w:r>
           </w:p>
         </w:tc>
@@ -25131,7 +25131,7 @@
           </w:tcPr>
           <w:p>
             <w:r>
-              <w:t>CUP 6,037.50</w:t>
+              <w:t>CUP 5,865.00</w:t>
             </w:r>
           </w:p>
         </w:tc>
@@ -25170,7 +25170,7 @@
           </w:tcPr>
           <w:p>
             <w:r>
-              <w:t>CUP 6,037.50</w:t>
+              <w:t>CUP 5,865.00</w:t>
             </w:r>
           </w:p>
         </w:tc>
@@ -25209,7 +25209,7 @@
           </w:tcPr>
           <w:p>
             <w:r>
-              <w:t>CUP 4,025.00</w:t>
+              <w:t>CUP 3,910.00</w:t>
             </w:r>
           </w:p>
         </w:tc>
@@ -25248,7 +25248,7 @@
           </w:tcPr>
           <w:p>
             <w:r>
-              <w:t>CUP 6,037.50</w:t>
+              <w:t>CUP 5,865.00</w:t>
             </w:r>
           </w:p>
         </w:tc>
@@ -25287,7 +25287,7 @@
           </w:tcPr>
           <w:p>
             <w:r>
-              <w:t>CUP 6,037.50</w:t>
+              <w:t>CUP 5,865.00</w:t>
             </w:r>
           </w:p>
         </w:tc>
@@ -25326,7 +25326,7 @@
           </w:tcPr>
           <w:p>
             <w:r>
-              <w:t>CUP 6,037.50</w:t>
+              <w:t>CUP 5,865.00</w:t>
             </w:r>
           </w:p>
         </w:tc>
@@ -25365,7 +25365,7 @@
           </w:tcPr>
           <w:p>
             <w:r>
-              <w:t>CUP 100,625.00</w:t>
+              <w:t>CUP 97,750.00</w:t>
             </w:r>
           </w:p>
         </w:tc>
@@ -25407,7 +25407,7 @@
           </w:tcPr>
           <w:p>
             <w:r>
-              <w:t>CUP 56,350.00</w:t>
+              <w:t>CUP 54,740.00</w:t>
             </w:r>
           </w:p>
         </w:tc>
@@ -25446,7 +25446,7 @@
           </w:tcPr>
           <w:p>
             <w:r>
-              <w:t>CUP 60,375.00</w:t>
+              <w:t>CUP 58,650.00</w:t>
             </w:r>
           </w:p>
         </w:tc>
@@ -25485,7 +25485,7 @@
           </w:tcPr>
           <w:p>
             <w:r>
-              <w:t>CUP 60,375.00</w:t>
+              <w:t>CUP 58,650.00</w:t>
             </w:r>
           </w:p>
         </w:tc>
@@ -25524,7 +25524,7 @@
           </w:tcPr>
           <w:p>
             <w:r>
-              <w:t>CUP 56,350.00</w:t>
+              <w:t>CUP 54,740.00</w:t>
             </w:r>
           </w:p>
         </w:tc>
@@ -25563,7 +25563,7 @@
           </w:tcPr>
           <w:p>
             <w:r>
-              <w:t>CUP 48,300.00</w:t>
+              <w:t>CUP 46,920.00</w:t>
             </w:r>
           </w:p>
         </w:tc>
@@ -25602,7 +25602,7 @@
           </w:tcPr>
           <w:p>
             <w:r>
-              <w:t>CUP 80,500.00</w:t>
+              <w:t>CUP 78,200.00</w:t>
             </w:r>
           </w:p>
         </w:tc>
@@ -25641,7 +25641,7 @@
           </w:tcPr>
           <w:p>
             <w:r>
-              <w:t>CUP 92,575.00</w:t>
+              <w:t>CUP 89,930.00</w:t>
             </w:r>
           </w:p>
         </w:tc>
@@ -25680,7 +25680,7 @@
           </w:tcPr>
           <w:p>
             <w:r>
-              <w:t>CUP 140,875.00</w:t>
+              <w:t>CUP 136,850.00</w:t>
             </w:r>
           </w:p>
         </w:tc>
@@ -25721,7 +25721,7 @@
           </w:tcPr>
           <w:p>
             <w:r>
-              <w:t>CUP 72,450.00</w:t>
+              <w:t>CUP 70,380.00</w:t>
             </w:r>
           </w:p>
         </w:tc>
@@ -25760,7 +25760,7 @@
           </w:tcPr>
           <w:p>
             <w:r>
-              <w:t>CUP 72,450.00</w:t>
+              <w:t>CUP 70,380.00</w:t>
             </w:r>
           </w:p>
         </w:tc>
@@ -25799,7 +25799,7 @@
           </w:tcPr>
           <w:p>
             <w:r>
-              <w:t>CUP 14,087.50</w:t>
+              <w:t>CUP 13,685.00</w:t>
             </w:r>
           </w:p>
         </w:tc>
@@ -25838,7 +25838,7 @@
           </w:tcPr>
           <w:p>
             <w:r>
-              <w:t>CUP 14,087.50</w:t>
+              <w:t>CUP 13,685.00</w:t>
             </w:r>
           </w:p>
         </w:tc>
@@ -25877,7 +25877,7 @@
           </w:tcPr>
           <w:p>
             <w:r>
-              <w:t>CUP 16,100.00</w:t>
+              <w:t>CUP 15,640.00</w:t>
             </w:r>
           </w:p>
         </w:tc>
@@ -25916,7 +25916,7 @@
           </w:tcPr>
           <w:p>
             <w:r>
-              <w:t>CUP 28,175.00</w:t>
+              <w:t>CUP 27,370.00</w:t>
             </w:r>
           </w:p>
         </w:tc>
@@ -25957,7 +25957,7 @@
           </w:tcPr>
           <w:p>
             <w:r>
-              <w:t>CUP 24,150.00</w:t>
+              <w:t>CUP 23,460.00</w:t>
             </w:r>
           </w:p>
         </w:tc>
@@ -25996,7 +25996,7 @@
           </w:tcPr>
           <w:p>
             <w:r>
-              <w:t>CUP 18,112.50</w:t>
+              <w:t>CUP 17,595.00</w:t>
             </w:r>
           </w:p>
         </w:tc>
@@ -26035,7 +26035,7 @@
           </w:tcPr>
           <w:p>
             <w:r>
-              <w:t>CUP 10,062.50</w:t>
+              <w:t>CUP 9,775.00</w:t>
             </w:r>
           </w:p>
         </w:tc>
@@ -26074,7 +26074,7 @@
           </w:tcPr>
           <w:p>
             <w:r>
-              <w:t>CUP 18,112.50</w:t>
+              <w:t>CUP 17,595.00</w:t>
             </w:r>
           </w:p>
         </w:tc>
@@ -26113,7 +26113,7 @@
           </w:tcPr>
           <w:p>
             <w:r>
-              <w:t>CUP 60,375.00</w:t>
+              <w:t>CUP 58,650.00</w:t>
             </w:r>
           </w:p>
         </w:tc>
@@ -26152,7 +26152,7 @@
           </w:tcPr>
           <w:p>
             <w:r>
-              <w:t>CUP 64,400.00</w:t>
+              <w:t>CUP 62,560.00</w:t>
             </w:r>
           </w:p>
         </w:tc>
@@ -26191,7 +26191,7 @@
           </w:tcPr>
           <w:p>
             <w:r>
-              <w:t>CUP 60,375.00</w:t>
+              <w:t>CUP 58,650.00</w:t>
             </w:r>
           </w:p>
         </w:tc>
@@ -26230,7 +26230,7 @@
           </w:tcPr>
           <w:p>
             <w:r>
-              <w:t>CUP 80,500.00</w:t>
+              <w:t>CUP 78,200.00</w:t>
             </w:r>
           </w:p>
         </w:tc>
@@ -26269,7 +26269,7 @@
           </w:tcPr>
           <w:p>
             <w:r>
-              <w:t>CUP 56,350.00</w:t>
+              <w:t>CUP 54,740.00</w:t>
             </w:r>
           </w:p>
         </w:tc>
@@ -26308,7 +26308,7 @@
           </w:tcPr>
           <w:p>
             <w:r>
-              <w:t>CUP 52,325.00</w:t>
+              <w:t>CUP 50,830.00</w:t>
             </w:r>
           </w:p>
         </w:tc>
@@ -26347,7 +26347,7 @@
           </w:tcPr>
           <w:p>
             <w:r>
-              <w:t>CUP 32,200.00</w:t>
+              <w:t>CUP 31,280.00</w:t>
             </w:r>
           </w:p>
         </w:tc>
@@ -26386,7 +26386,7 @@
           </w:tcPr>
           <w:p>
             <w:r>
-              <w:t>CUP 40,250.00</w:t>
+              <w:t>CUP 39,100.00</w:t>
             </w:r>
           </w:p>
         </w:tc>
@@ -26425,7 +26425,7 @@
           </w:tcPr>
           <w:p>
             <w:r>
-              <w:t>CUP 40,250.00</w:t>
+              <w:t>CUP 39,100.00</w:t>
             </w:r>
           </w:p>
         </w:tc>
@@ -26464,7 +26464,7 @@
           </w:tcPr>
           <w:p>
             <w:r>
-              <w:t>CUP 48,300.00</w:t>
+              <w:t>CUP 46,920.00</w:t>
             </w:r>
           </w:p>
         </w:tc>
@@ -26503,7 +26503,7 @@
           </w:tcPr>
           <w:p>
             <w:r>
-              <w:t>CUP 40,250.00</w:t>
+              <w:t>CUP 39,100.00</w:t>
             </w:r>
           </w:p>
         </w:tc>
@@ -26542,7 +26542,7 @@
           </w:tcPr>
           <w:p>
             <w:r>
-              <w:t>CUP 48,300.00</w:t>
+              <w:t>CUP 46,920.00</w:t>
             </w:r>
           </w:p>
         </w:tc>
@@ -26581,7 +26581,7 @@
           </w:tcPr>
           <w:p>
             <w:r>
-              <w:t>CUP 72,450.00</w:t>
+              <w:t>CUP 70,380.00</w:t>
             </w:r>
           </w:p>
         </w:tc>
@@ -26621,7 +26621,7 @@
           </w:tcPr>
           <w:p>
             <w:r>
-              <w:t>CUP 2,012.50</w:t>
+              <w:t>CUP 1,955.00</w:t>
             </w:r>
           </w:p>
         </w:tc>
@@ -26660,7 +26660,7 @@
           </w:tcPr>
           <w:p>
             <w:r>
-              <w:t>CUP 2,817.50</w:t>
+              <w:t>CUP 2,737.00</w:t>
             </w:r>
           </w:p>
         </w:tc>
@@ -26699,7 +26699,7 @@
           </w:tcPr>
           <w:p>
             <w:r>
-              <w:t>CUP 3,220.00</w:t>
+              <w:t>CUP 3,128.00</w:t>
             </w:r>
           </w:p>
         </w:tc>
@@ -26738,7 +26738,7 @@
           </w:tcPr>
           <w:p>
             <w:r>
-              <w:t>CUP 2,012.50</w:t>
+              <w:t>CUP 1,955.00</w:t>
             </w:r>
           </w:p>
         </w:tc>
@@ -26777,7 +26777,7 @@
           </w:tcPr>
           <w:p>
             <w:r>
-              <w:t>CUP 100,625.00</w:t>
+              <w:t>CUP 97,750.00</w:t>
             </w:r>
           </w:p>
         </w:tc>
@@ -26816,7 +26816,7 @@
           </w:tcPr>
           <w:p>
             <w:r>
-              <w:t>CUP 80,500.00</w:t>
+              <w:t>CUP 78,200.00</w:t>
             </w:r>
           </w:p>
         </w:tc>
@@ -26855,7 +26855,7 @@
           </w:tcPr>
           <w:p>
             <w:r>
-              <w:t>CUP 80,500.00</w:t>
+              <w:t>CUP 78,200.00</w:t>
             </w:r>
           </w:p>
         </w:tc>
@@ -26894,7 +26894,7 @@
           </w:tcPr>
           <w:p>
             <w:r>
-              <w:t>CUP 60,375.00</w:t>
+              <w:t>CUP 58,650.00</w:t>
             </w:r>
           </w:p>
         </w:tc>
@@ -26933,7 +26933,7 @@
           </w:tcPr>
           <w:p>
             <w:r>
-              <w:t>CUP 60,375.00</w:t>
+              <w:t>CUP 58,650.00</w:t>
             </w:r>
           </w:p>
         </w:tc>
@@ -26972,7 +26972,7 @@
           </w:tcPr>
           <w:p>
             <w:r>
-              <w:t>CUP 72,450.00</w:t>
+              <w:t>CUP 70,380.00</w:t>
             </w:r>
           </w:p>
         </w:tc>
@@ -27011,7 +27011,7 @@
           </w:tcPr>
           <w:p>
             <w:r>
-              <w:t>CUP 72,450.00</w:t>
+              <w:t>CUP 70,380.00</w:t>
             </w:r>
           </w:p>
         </w:tc>
@@ -27052,7 +27052,7 @@
           </w:tcPr>
           <w:p>
             <w:r>
-              <w:t>CUP 14,087.50</w:t>
+              <w:t>CUP 13,685.00</w:t>
             </w:r>
           </w:p>
         </w:tc>
@@ -27091,7 +27091,7 @@
           </w:tcPr>
           <w:p>
             <w:r>
-              <w:t>CUP 14,087.50</w:t>
+              <w:t>CUP 13,685.00</w:t>
             </w:r>
           </w:p>
         </w:tc>
@@ -27130,7 +27130,7 @@
           </w:tcPr>
           <w:p>
             <w:r>
-              <w:t>CUP 12,075.00</w:t>
+              <w:t>CUP 11,730.00</w:t>
             </w:r>
           </w:p>
         </w:tc>
@@ -27169,7 +27169,7 @@
           </w:tcPr>
           <w:p>
             <w:r>
-              <w:t>CUP 16,100.00</w:t>
+              <w:t>CUP 15,640.00</w:t>
             </w:r>
           </w:p>
         </w:tc>
@@ -27208,7 +27208,7 @@
           </w:tcPr>
           <w:p>
             <w:r>
-              <w:t>CUP 12,075.00</w:t>
+              <w:t>CUP 11,730.00</w:t>
             </w:r>
           </w:p>
         </w:tc>
@@ -27247,7 +27247,7 @@
           </w:tcPr>
           <w:p>
             <w:r>
-              <w:t>CUP 16,100.00</w:t>
+              <w:t>CUP 15,640.00</w:t>
             </w:r>
           </w:p>
         </w:tc>
@@ -27286,7 +27286,7 @@
           </w:tcPr>
           <w:p>
             <w:r>
-              <w:t>CUP 16,100.00</w:t>
+              <w:t>CUP 15,640.00</w:t>
             </w:r>
           </w:p>
         </w:tc>
@@ -27325,7 +27325,7 @@
           </w:tcPr>
           <w:p>
             <w:r>
-              <w:t>CUP 16,100.00</w:t>
+              <w:t>CUP 15,640.00</w:t>
             </w:r>
           </w:p>
         </w:tc>
@@ -27364,7 +27364,7 @@
           </w:tcPr>
           <w:p>
             <w:r>
-              <w:t>CUP 16,100.00</w:t>
+              <w:t>CUP 15,640.00</w:t>
             </w:r>
           </w:p>
         </w:tc>
@@ -27403,7 +27403,7 @@
           </w:tcPr>
           <w:p>
             <w:r>
-              <w:t>CUP 8,050.00</w:t>
+              <w:t>CUP 7,820.00</w:t>
             </w:r>
           </w:p>
         </w:tc>
@@ -27442,7 +27442,7 @@
           </w:tcPr>
           <w:p>
             <w:r>
-              <w:t>CUP 8,050.00</w:t>
+              <w:t>CUP 7,820.00</w:t>
             </w:r>
           </w:p>
         </w:tc>
@@ -27481,7 +27481,7 @@
           </w:tcPr>
           <w:p>
             <w:r>
-              <w:t>CUP 28,175.00</w:t>
+              <w:t>CUP 27,370.00</w:t>
             </w:r>
           </w:p>
         </w:tc>
@@ -27522,7 +27522,7 @@
           </w:tcPr>
           <w:p>
             <w:r>
-              <w:t>CUP 12,075.00</w:t>
+              <w:t>CUP 11,730.00</w:t>
             </w:r>
           </w:p>
         </w:tc>
@@ -27561,7 +27561,7 @@
           </w:tcPr>
           <w:p>
             <w:r>
-              <w:t>CUP 4,025.00</w:t>
+              <w:t>CUP 3,910.00</w:t>
             </w:r>
           </w:p>
         </w:tc>
@@ -27600,7 +27600,7 @@
           </w:tcPr>
           <w:p>
             <w:r>
-              <w:t>CUP 4,025.00</w:t>
+              <w:t>CUP 3,910.00</w:t>
             </w:r>
           </w:p>
         </w:tc>
@@ -27639,7 +27639,7 @@
           </w:tcPr>
           <w:p>
             <w:r>
-              <w:t>CUP 24,150.00</w:t>
+              <w:t>CUP 23,460.00</w:t>
             </w:r>
           </w:p>
         </w:tc>
@@ -27678,7 +27678,7 @@
           </w:tcPr>
           <w:p>
             <w:r>
-              <w:t>CUP 14,087.50</w:t>
+              <w:t>CUP 13,685.00</w:t>
             </w:r>
           </w:p>
         </w:tc>
@@ -27717,7 +27717,7 @@
           </w:tcPr>
           <w:p>
             <w:r>
-              <w:t>CUP 16,100.00</w:t>
+              <w:t>CUP 15,640.00</w:t>
             </w:r>
           </w:p>
         </w:tc>
@@ -27898,7 +27898,7 @@
               <w:spacing w:after="0"/>
             </w:pPr>
             <w:r>
-              <w:t>CUP 4,830.00</w:t>
+              <w:t>CUP 4,692.00</w:t>
             </w:r>
           </w:p>
         </w:tc>
@@ -27956,7 +27956,7 @@
               <w:spacing w:after="0"/>
             </w:pPr>
             <w:r>
-              <w:t>CUP 20,125.00</w:t>
+              <w:t>CUP 19,550.00</w:t>
             </w:r>
           </w:p>
         </w:tc>
@@ -28014,7 +28014,7 @@
               <w:spacing w:after="0"/>
             </w:pPr>
             <w:r>
-              <w:t>CUP 4,830.00</w:t>
+              <w:t>CUP 4,692.00</w:t>
             </w:r>
           </w:p>
         </w:tc>
@@ -28072,7 +28072,7 @@
               <w:spacing w:after="0"/>
             </w:pPr>
             <w:r>
-              <w:t>CUP 20,125.00</w:t>
+              <w:t>CUP 19,550.00</w:t>
             </w:r>
           </w:p>
         </w:tc>
@@ -28130,7 +28130,7 @@
               <w:spacing w:after="0"/>
             </w:pPr>
             <w:r>
-              <w:t>CUP 20,125.00</w:t>
+              <w:t>CUP 19,550.00</w:t>
             </w:r>
           </w:p>
         </w:tc>
@@ -28188,7 +28188,7 @@
               <w:spacing w:after="0"/>
             </w:pPr>
             <w:r>
-              <w:t>CUP 28,175.00</w:t>
+              <w:t>CUP 27,370.00</w:t>
             </w:r>
           </w:p>
         </w:tc>
@@ -28246,7 +28246,7 @@
               <w:spacing w:after="0"/>
             </w:pPr>
             <w:r>
-              <w:t>CUP 20,125.00</w:t>
+              <w:t>CUP 19,550.00</w:t>
             </w:r>
           </w:p>
         </w:tc>
@@ -28304,7 +28304,7 @@
               <w:spacing w:after="0"/>
             </w:pPr>
             <w:r>
-              <w:t>CUP 6,037.50</w:t>
+              <w:t>CUP 5,865.00</w:t>
             </w:r>
           </w:p>
         </w:tc>
@@ -28362,7 +28362,7 @@
               <w:spacing w:after="0"/>
             </w:pPr>
             <w:r>
-              <w:t>CUP 4,830.00</w:t>
+              <w:t>CUP 4,692.00</w:t>
             </w:r>
           </w:p>
         </w:tc>
@@ -28420,7 +28420,7 @@
               <w:spacing w:after="0"/>
             </w:pPr>
             <w:r>
-              <w:t>CUP 4,830.00</w:t>
+              <w:t>CUP 4,692.00</w:t>
             </w:r>
           </w:p>
         </w:tc>
@@ -28478,7 +28478,7 @@
               <w:spacing w:after="0"/>
             </w:pPr>
             <w:r>
-              <w:t>CUP 32,200.00</w:t>
+              <w:t>CUP 31,280.00</w:t>
             </w:r>
           </w:p>
         </w:tc>
@@ -28536,7 +28536,7 @@
               <w:spacing w:after="0"/>
             </w:pPr>
             <w:r>
-              <w:t>CUP 40,250.00</w:t>
+              <w:t>CUP 39,100.00</w:t>
             </w:r>
           </w:p>
         </w:tc>
@@ -28594,7 +28594,7 @@
               <w:spacing w:after="0"/>
             </w:pPr>
             <w:r>
-              <w:t>CUP 402.50</w:t>
+              <w:t>CUP 391.00</w:t>
             </w:r>
           </w:p>
         </w:tc>
@@ -28652,7 +28652,7 @@
               <w:spacing w:after="0"/>
             </w:pPr>
             <w:r>
-              <w:t>CUP 402.50</w:t>
+              <w:t>CUP 391.00</w:t>
             </w:r>
           </w:p>
         </w:tc>
@@ -28710,7 +28710,7 @@
               <w:spacing w:after="0"/>
             </w:pPr>
             <w:r>
-              <w:t>CUP 402.50</w:t>
+              <w:t>CUP 391.00</w:t>
             </w:r>
           </w:p>
         </w:tc>
@@ -28768,7 +28768,7 @@
               <w:spacing w:after="0"/>
             </w:pPr>
             <w:r>
-              <w:t>CUP 4,025.00</w:t>
+              <w:t>CUP 3,910.00</w:t>
             </w:r>
           </w:p>
         </w:tc>
@@ -28826,7 +28826,7 @@
               <w:spacing w:after="0"/>
             </w:pPr>
             <w:r>
-              <w:t>CUP 4,025.00</w:t>
+              <w:t>CUP 3,910.00</w:t>
             </w:r>
           </w:p>
         </w:tc>
@@ -28884,7 +28884,7 @@
               <w:spacing w:after="0"/>
             </w:pPr>
             <w:r>
-              <w:t>CUP 4,025.00</w:t>
+              <w:t>CUP 3,910.00</w:t>
             </w:r>
           </w:p>
         </w:tc>
@@ -28942,7 +28942,7 @@
               <w:spacing w:after="0"/>
             </w:pPr>
             <w:r>
-              <w:t>CUP 12,075.00</w:t>
+              <w:t>CUP 11,730.00</w:t>
             </w:r>
           </w:p>
         </w:tc>
@@ -29000,7 +29000,7 @@
               <w:spacing w:after="0"/>
             </w:pPr>
             <w:r>
-              <w:t>CUP 2,012.50</w:t>
+              <w:t>CUP 1,955.00</w:t>
             </w:r>
           </w:p>
         </w:tc>
@@ -29058,7 +29058,7 @@
               <w:spacing w:after="0"/>
             </w:pPr>
             <w:r>
-              <w:t>CUP 28,175.00</w:t>
+              <w:t>CUP 27,370.00</w:t>
             </w:r>
           </w:p>
         </w:tc>
@@ -29116,7 +29116,7 @@
               <w:spacing w:after="0"/>
             </w:pPr>
             <w:r>
-              <w:t>CUP 32,200.00</w:t>
+              <w:t>CUP 31,280.00</w:t>
             </w:r>
           </w:p>
         </w:tc>
@@ -29174,7 +29174,7 @@
               <w:spacing w:after="0"/>
             </w:pPr>
             <w:r>
-              <w:t>CUP 32,200.00</w:t>
+              <w:t>CUP 31,280.00</w:t>
             </w:r>
           </w:p>
         </w:tc>
@@ -29232,7 +29232,7 @@
               <w:spacing w:after="0"/>
             </w:pPr>
             <w:r>
-              <w:t>CUP 4,830.00</w:t>
+              <w:t>CUP 4,692.00</w:t>
             </w:r>
           </w:p>
         </w:tc>
@@ -29290,7 +29290,7 @@
               <w:spacing w:after="0"/>
             </w:pPr>
             <w:r>
-              <w:t>CUP 4,025.00</w:t>
+              <w:t>CUP 3,910.00</w:t>
             </w:r>
           </w:p>
         </w:tc>
@@ -29348,7 +29348,7 @@
               <w:spacing w:after="0"/>
             </w:pPr>
             <w:r>
-              <w:t>CUP 6,037.50</w:t>
+              <w:t>CUP 5,865.00</w:t>
             </w:r>
           </w:p>
         </w:tc>
@@ -29406,7 +29406,7 @@
               <w:spacing w:after="0"/>
             </w:pPr>
             <w:r>
-              <w:t>CUP 4,830.00</w:t>
+              <w:t>CUP 4,692.00</w:t>
             </w:r>
           </w:p>
         </w:tc>
@@ -29464,7 +29464,7 @@
               <w:spacing w:after="0"/>
             </w:pPr>
             <w:r>
-              <w:t>CUP 4,830.00</w:t>
+              <w:t>CUP 4,692.00</w:t>
             </w:r>
           </w:p>
         </w:tc>
@@ -29522,7 +29522,7 @@
               <w:spacing w:after="0"/>
             </w:pPr>
             <w:r>
-              <w:t>CUP 4,830.00</w:t>
+              <w:t>CUP 4,692.00</w:t>
             </w:r>
           </w:p>
         </w:tc>
@@ -29580,7 +29580,7 @@
               <w:spacing w:after="0"/>
             </w:pPr>
             <w:r>
-              <w:t>CUP 8,050.00</w:t>
+              <w:t>CUP 7,820.00</w:t>
             </w:r>
           </w:p>
         </w:tc>
@@ -29639,7 +29639,7 @@
               <w:spacing w:after="0"/>
             </w:pPr>
             <w:r>
-              <w:t>CUP 4,830.00</w:t>
+              <w:t>CUP 4,692.00</w:t>
             </w:r>
           </w:p>
         </w:tc>
@@ -29697,7 +29697,7 @@
               <w:spacing w:after="0"/>
             </w:pPr>
             <w:r>
-              <w:t>CUP 2,817.50</w:t>
+              <w:t>CUP 2,737.00</w:t>
             </w:r>
           </w:p>
         </w:tc>
@@ -29755,7 +29755,7 @@
               <w:spacing w:after="0"/>
             </w:pPr>
             <w:r>
-              <w:t>CUP 4,830.00</w:t>
+              <w:t>CUP 4,692.00</w:t>
             </w:r>
           </w:p>
         </w:tc>
@@ -29813,7 +29813,7 @@
               <w:spacing w:after="0"/>
             </w:pPr>
             <w:r>
-              <w:t>CUP 4,830.00</w:t>
+              <w:t>CUP 4,692.00</w:t>
             </w:r>
           </w:p>
         </w:tc>
@@ -29871,7 +29871,7 @@
               <w:spacing w:after="0"/>
             </w:pPr>
             <w:r>
-              <w:t>CUP 4,025.00</w:t>
+              <w:t>CUP 3,910.00</w:t>
             </w:r>
           </w:p>
         </w:tc>
@@ -36165,7 +36165,7 @@
 </file>
 
 <file path=customXml/itemProps1.xml><?xml version="1.0" encoding="utf-8"?>
-<ds:datastoreItem xmlns:ds="http://schemas.openxmlformats.org/officeDocument/2006/customXml" ds:itemID="{C2A5A885-8289-474B-825C-406F0D434511}">
+<ds:datastoreItem xmlns:ds="http://schemas.openxmlformats.org/officeDocument/2006/customXml" ds:itemID="{7FCF0DB2-CDA5-414E-9891-30BE77F0008F}">
   <ds:schemaRefs>
     <ds:schemaRef ds:uri="http://schemas.openxmlformats.org/officeDocument/2006/bibliography"/>
   </ds:schemaRefs>

</xml_diff>

<commit_message>
Actualizado Proforma a CUP 330 y MLC 1.18
</commit_message>
<xml_diff>
--- a/files/TODITICO_PROFORMA_CONTRATO_con_precios.docx
+++ b/files/TODITICO_PROFORMA_CONTRATO_con_precios.docx
@@ -2238,7 +2238,7 @@
               <w:spacing w:after="0"/>
             </w:pPr>
             <w:r>
-              <w:t>CUP 3,910.00</w:t>
+              <w:t>CUP 3,795.00</w:t>
             </w:r>
           </w:p>
         </w:tc>
@@ -2294,7 +2294,7 @@
               <w:spacing w:after="0"/>
             </w:pPr>
             <w:r>
-              <w:t>CUP 4,692.00</w:t>
+              <w:t>CUP 4,554.00</w:t>
             </w:r>
           </w:p>
         </w:tc>
@@ -2350,7 +2350,7 @@
               <w:spacing w:after="0"/>
             </w:pPr>
             <w:r>
-              <w:t>CUP 5,865.00</w:t>
+              <w:t>CUP 5,692.50</w:t>
             </w:r>
           </w:p>
         </w:tc>
@@ -2406,7 +2406,7 @@
               <w:spacing w:after="0"/>
             </w:pPr>
             <w:r>
-              <w:t>CUP 3,910.00</w:t>
+              <w:t>CUP 3,795.00</w:t>
             </w:r>
           </w:p>
         </w:tc>
@@ -2462,7 +2462,7 @@
               <w:spacing w:after="0"/>
             </w:pPr>
             <w:r>
-              <w:t>CUP 39,100.00</w:t>
+              <w:t>CUP 37,950.00</w:t>
             </w:r>
           </w:p>
         </w:tc>
@@ -2518,7 +2518,7 @@
               <w:spacing w:after="0"/>
             </w:pPr>
             <w:r>
-              <w:t>CUP 46,920.00</w:t>
+              <w:t>CUP 45,540.00</w:t>
             </w:r>
           </w:p>
         </w:tc>
@@ -2574,7 +2574,7 @@
               <w:spacing w:after="0"/>
             </w:pPr>
             <w:r>
-              <w:t>CUP 39,100.00</w:t>
+              <w:t>CUP 37,950.00</w:t>
             </w:r>
           </w:p>
         </w:tc>
@@ -2630,7 +2630,7 @@
               <w:spacing w:after="0"/>
             </w:pPr>
             <w:r>
-              <w:t>CUP 62,560.00</w:t>
+              <w:t>CUP 60,720.00</w:t>
             </w:r>
           </w:p>
         </w:tc>
@@ -2686,7 +2686,7 @@
               <w:spacing w:after="0"/>
             </w:pPr>
             <w:r>
-              <w:t>CUP 58,650.00</w:t>
+              <w:t>CUP 56,925.00</w:t>
             </w:r>
           </w:p>
         </w:tc>
@@ -2742,7 +2742,7 @@
               <w:spacing w:after="0"/>
             </w:pPr>
             <w:r>
-              <w:t>CUP 43,010.00</w:t>
+              <w:t>CUP 41,745.00</w:t>
             </w:r>
           </w:p>
         </w:tc>
@@ -2798,7 +2798,7 @@
               <w:spacing w:after="0"/>
             </w:pPr>
             <w:r>
-              <w:t>CUP 13,685.00</w:t>
+              <w:t>CUP 13,282.50</w:t>
             </w:r>
           </w:p>
         </w:tc>
@@ -2854,7 +2854,7 @@
               <w:spacing w:after="0"/>
             </w:pPr>
             <w:r>
-              <w:t>CUP 5,865.00</w:t>
+              <w:t>CUP 5,692.50</w:t>
             </w:r>
           </w:p>
         </w:tc>
@@ -2926,7 +2926,7 @@
               <w:spacing w:after="0"/>
             </w:pPr>
             <w:r>
-              <w:t>CUP 15,640.00</w:t>
+              <w:t>CUP 15,180.00</w:t>
             </w:r>
           </w:p>
         </w:tc>
@@ -2982,7 +2982,7 @@
               <w:spacing w:after="0"/>
             </w:pPr>
             <w:r>
-              <w:t>CUP 11,730.00</w:t>
+              <w:t>CUP 11,385.00</w:t>
             </w:r>
           </w:p>
         </w:tc>
@@ -3038,7 +3038,7 @@
               <w:spacing w:after="0"/>
             </w:pPr>
             <w:r>
-              <w:t>CUP 1,173.00</w:t>
+              <w:t>CUP 1,138.50</w:t>
             </w:r>
           </w:p>
         </w:tc>
@@ -3094,7 +3094,7 @@
               <w:spacing w:after="0"/>
             </w:pPr>
             <w:r>
-              <w:t>CUP 5,865.00</w:t>
+              <w:t>CUP 5,692.50</w:t>
             </w:r>
           </w:p>
         </w:tc>
@@ -3150,7 +3150,7 @@
               <w:spacing w:after="0"/>
             </w:pPr>
             <w:r>
-              <w:t>CUP 46,920.00</w:t>
+              <w:t>CUP 45,540.00</w:t>
             </w:r>
           </w:p>
         </w:tc>
@@ -3206,7 +3206,7 @@
               <w:spacing w:after="0"/>
             </w:pPr>
             <w:r>
-              <w:t>CUP 19,550.00</w:t>
+              <w:t>CUP 18,975.00</w:t>
             </w:r>
           </w:p>
         </w:tc>
@@ -3262,7 +3262,7 @@
               <w:spacing w:after="0"/>
             </w:pPr>
             <w:r>
-              <w:t>CUP 3,910.00</w:t>
+              <w:t>CUP 3,795.00</w:t>
             </w:r>
           </w:p>
         </w:tc>
@@ -3318,7 +3318,7 @@
               <w:spacing w:after="0"/>
             </w:pPr>
             <w:r>
-              <w:t>CUP 35,190.00</w:t>
+              <w:t>CUP 34,155.00</w:t>
             </w:r>
           </w:p>
         </w:tc>
@@ -3374,7 +3374,7 @@
               <w:spacing w:after="0"/>
             </w:pPr>
             <w:r>
-              <w:t>CUP 13,685.00</w:t>
+              <w:t>CUP 13,282.50</w:t>
             </w:r>
           </w:p>
         </w:tc>
@@ -3430,7 +3430,7 @@
               <w:spacing w:after="0"/>
             </w:pPr>
             <w:r>
-              <w:t>CUP 3,910.00</w:t>
+              <w:t>CUP 3,795.00</w:t>
             </w:r>
           </w:p>
         </w:tc>
@@ -3486,7 +3486,7 @@
               <w:spacing w:after="0"/>
             </w:pPr>
             <w:r>
-              <w:t>CUP 58,650.00</w:t>
+              <w:t>CUP 56,925.00</w:t>
             </w:r>
           </w:p>
         </w:tc>
@@ -3542,7 +3542,7 @@
               <w:spacing w:after="0"/>
             </w:pPr>
             <w:r>
-              <w:t>CUP 46,920.00</w:t>
+              <w:t>CUP 45,540.00</w:t>
             </w:r>
           </w:p>
         </w:tc>
@@ -3598,7 +3598,7 @@
               <w:spacing w:after="0"/>
             </w:pPr>
             <w:r>
-              <w:t>CUP 66,470.00</w:t>
+              <w:t>CUP 64,515.00</w:t>
             </w:r>
           </w:p>
         </w:tc>
@@ -3654,7 +3654,7 @@
               <w:spacing w:after="0"/>
             </w:pPr>
             <w:r>
-              <w:t>CUP 11,730.00</w:t>
+              <w:t>CUP 11,385.00</w:t>
             </w:r>
           </w:p>
         </w:tc>
@@ -3711,7 +3711,7 @@
               <w:spacing w:after="0"/>
             </w:pPr>
             <w:r>
-              <w:t>CUP 23,460.00</w:t>
+              <w:t>CUP 22,770.00</w:t>
             </w:r>
           </w:p>
         </w:tc>
@@ -3767,7 +3767,7 @@
               <w:spacing w:after="0"/>
             </w:pPr>
             <w:r>
-              <w:t>CUP 11,730.00</w:t>
+              <w:t>CUP 11,385.00</w:t>
             </w:r>
           </w:p>
         </w:tc>
@@ -3823,7 +3823,7 @@
               <w:spacing w:after="0"/>
             </w:pPr>
             <w:r>
-              <w:t>CUP 31,280.00</w:t>
+              <w:t>CUP 30,360.00</w:t>
             </w:r>
           </w:p>
         </w:tc>
@@ -3879,7 +3879,7 @@
               <w:spacing w:after="0"/>
             </w:pPr>
             <w:r>
-              <w:t>CUP 39,100.00</w:t>
+              <w:t>CUP 37,950.00</w:t>
             </w:r>
           </w:p>
         </w:tc>
@@ -3935,7 +3935,7 @@
               <w:spacing w:after="0"/>
             </w:pPr>
             <w:r>
-              <w:t>CUP 9,775.00</w:t>
+              <w:t>CUP 9,487.50</w:t>
             </w:r>
           </w:p>
         </w:tc>
@@ -3991,7 +3991,7 @@
               <w:spacing w:after="0"/>
             </w:pPr>
             <w:r>
-              <w:t>CUP 19,550.00</w:t>
+              <w:t>CUP 18,975.00</w:t>
             </w:r>
           </w:p>
         </w:tc>
@@ -4047,7 +4047,7 @@
               <w:spacing w:after="0"/>
             </w:pPr>
             <w:r>
-              <w:t>CUP 4,692.00</w:t>
+              <w:t>CUP 4,554.00</w:t>
             </w:r>
           </w:p>
         </w:tc>
@@ -4103,7 +4103,7 @@
               <w:spacing w:after="0"/>
             </w:pPr>
             <w:r>
-              <w:t>CUP 15,640.00</w:t>
+              <w:t>CUP 15,180.00</w:t>
             </w:r>
           </w:p>
         </w:tc>
@@ -4159,7 +4159,7 @@
               <w:spacing w:after="0"/>
             </w:pPr>
             <w:r>
-              <w:t>CUP 31,280.00</w:t>
+              <w:t>CUP 30,360.00</w:t>
             </w:r>
           </w:p>
         </w:tc>
@@ -4215,7 +4215,7 @@
               <w:spacing w:after="0"/>
             </w:pPr>
             <w:r>
-              <w:t>CUP 17,595.00</w:t>
+              <w:t>CUP 17,077.50</w:t>
             </w:r>
           </w:p>
         </w:tc>
@@ -4271,7 +4271,7 @@
               <w:spacing w:after="0"/>
             </w:pPr>
             <w:r>
-              <w:t>CUP 23,460.00</w:t>
+              <w:t>CUP 22,770.00</w:t>
             </w:r>
           </w:p>
         </w:tc>
@@ -4327,7 +4327,7 @@
               <w:spacing w:after="0"/>
             </w:pPr>
             <w:r>
-              <w:t>CUP 17,595.00</w:t>
+              <w:t>CUP 17,077.50</w:t>
             </w:r>
           </w:p>
         </w:tc>
@@ -4383,7 +4383,7 @@
               <w:spacing w:after="0"/>
             </w:pPr>
             <w:r>
-              <w:t>CUP 7,820.00</w:t>
+              <w:t>CUP 7,590.00</w:t>
             </w:r>
           </w:p>
         </w:tc>
@@ -4439,7 +4439,7 @@
               <w:spacing w:after="0"/>
             </w:pPr>
             <w:r>
-              <w:t>CUP 391.00</w:t>
+              <w:t>CUP 379.50</w:t>
             </w:r>
           </w:p>
         </w:tc>
@@ -4495,7 +4495,7 @@
               <w:spacing w:after="0"/>
             </w:pPr>
             <w:r>
-              <w:t>CUP 391.00</w:t>
+              <w:t>CUP 379.50</w:t>
             </w:r>
           </w:p>
         </w:tc>
@@ -4551,7 +4551,7 @@
               <w:spacing w:after="0"/>
             </w:pPr>
             <w:r>
-              <w:t>CUP 391.00</w:t>
+              <w:t>CUP 379.50</w:t>
             </w:r>
           </w:p>
         </w:tc>
@@ -4607,7 +4607,7 @@
               <w:spacing w:after="0"/>
             </w:pPr>
             <w:r>
-              <w:t>CUP 3,910.00</w:t>
+              <w:t>CUP 3,795.00</w:t>
             </w:r>
           </w:p>
         </w:tc>
@@ -4679,7 +4679,7 @@
               <w:spacing w:after="0"/>
             </w:pPr>
             <w:r>
-              <w:t>CUP 39,100.00</w:t>
+              <w:t>CUP 37,950.00</w:t>
             </w:r>
           </w:p>
         </w:tc>
@@ -4735,7 +4735,7 @@
               <w:spacing w:after="0"/>
             </w:pPr>
             <w:r>
-              <w:t>CUP 5,865.00</w:t>
+              <w:t>CUP 5,692.50</w:t>
             </w:r>
           </w:p>
         </w:tc>
@@ -4791,7 +4791,7 @@
               <w:spacing w:after="0"/>
             </w:pPr>
             <w:r>
-              <w:t>CUP 3,910.00</w:t>
+              <w:t>CUP 3,795.00</w:t>
             </w:r>
           </w:p>
         </w:tc>
@@ -4847,7 +4847,7 @@
               <w:spacing w:after="0"/>
             </w:pPr>
             <w:r>
-              <w:t>CUP 3,910.00</w:t>
+              <w:t>CUP 3,795.00</w:t>
             </w:r>
           </w:p>
         </w:tc>
@@ -4919,7 +4919,7 @@
               <w:spacing w:after="0"/>
             </w:pPr>
             <w:r>
-              <w:t>CUP 3,910.00</w:t>
+              <w:t>CUP 3,795.00</w:t>
             </w:r>
           </w:p>
         </w:tc>
@@ -4975,7 +4975,7 @@
               <w:spacing w:after="0"/>
             </w:pPr>
             <w:r>
-              <w:t>CUP 23,460.00</w:t>
+              <w:t>CUP 22,770.00</w:t>
             </w:r>
           </w:p>
         </w:tc>
@@ -5031,7 +5031,7 @@
               <w:spacing w:after="0"/>
             </w:pPr>
             <w:r>
-              <w:t>CUP 15,640.00</w:t>
+              <w:t>CUP 15,180.00</w:t>
             </w:r>
           </w:p>
         </w:tc>
@@ -5087,7 +5087,7 @@
               <w:spacing w:after="0"/>
             </w:pPr>
             <w:r>
-              <w:t>CUP 7,820.00</w:t>
+              <w:t>CUP 7,590.00</w:t>
             </w:r>
           </w:p>
         </w:tc>
@@ -5143,7 +5143,7 @@
               <w:spacing w:after="0"/>
             </w:pPr>
             <w:r>
-              <w:t>CUP 5,865.00</w:t>
+              <w:t>CUP 5,692.50</w:t>
             </w:r>
           </w:p>
         </w:tc>
@@ -5199,7 +5199,7 @@
               <w:spacing w:after="0"/>
             </w:pPr>
             <w:r>
-              <w:t>CUP 7,820.00</w:t>
+              <w:t>CUP 7,590.00</w:t>
             </w:r>
           </w:p>
         </w:tc>
@@ -5255,7 +5255,7 @@
               <w:spacing w:after="0"/>
             </w:pPr>
             <w:r>
-              <w:t>CUP 5,865.00</w:t>
+              <w:t>CUP 5,692.50</w:t>
             </w:r>
           </w:p>
         </w:tc>
@@ -5311,7 +5311,7 @@
               <w:spacing w:after="0"/>
             </w:pPr>
             <w:r>
-              <w:t>CUP 3,910.00</w:t>
+              <w:t>CUP 3,795.00</w:t>
             </w:r>
           </w:p>
         </w:tc>
@@ -5367,7 +5367,7 @@
               <w:spacing w:after="0"/>
             </w:pPr>
             <w:r>
-              <w:t>CUP 1,955.00</w:t>
+              <w:t>CUP 1,897.50</w:t>
             </w:r>
           </w:p>
         </w:tc>
@@ -5423,7 +5423,7 @@
               <w:spacing w:after="0"/>
             </w:pPr>
             <w:r>
-              <w:t>CUP 5,865.00</w:t>
+              <w:t>CUP 5,692.50</w:t>
             </w:r>
           </w:p>
         </w:tc>
@@ -5480,7 +5480,7 @@
               <w:spacing w:after="0"/>
             </w:pPr>
             <w:r>
-              <w:t>CUP 3,910.00</w:t>
+              <w:t>CUP 3,795.00</w:t>
             </w:r>
           </w:p>
         </w:tc>
@@ -5536,7 +5536,7 @@
               <w:spacing w:after="0"/>
             </w:pPr>
             <w:r>
-              <w:t>CUP 782.00</w:t>
+              <w:t>CUP 759.00</w:t>
             </w:r>
           </w:p>
         </w:tc>
@@ -5592,7 +5592,7 @@
               <w:spacing w:after="0"/>
             </w:pPr>
             <w:r>
-              <w:t>CUP 5,865.00</w:t>
+              <w:t>CUP 5,692.50</w:t>
             </w:r>
           </w:p>
         </w:tc>
@@ -5648,7 +5648,7 @@
               <w:spacing w:after="0"/>
             </w:pPr>
             <w:r>
-              <w:t>CUP 5,865.00</w:t>
+              <w:t>CUP 5,692.50</w:t>
             </w:r>
           </w:p>
         </w:tc>
@@ -5704,7 +5704,7 @@
               <w:spacing w:after="0"/>
             </w:pPr>
             <w:r>
-              <w:t>CUP 3,910.00</w:t>
+              <w:t>CUP 3,795.00</w:t>
             </w:r>
           </w:p>
         </w:tc>
@@ -5760,7 +5760,7 @@
               <w:spacing w:after="0"/>
             </w:pPr>
             <w:r>
-              <w:t>CUP 3,910.00</w:t>
+              <w:t>CUP 3,795.00</w:t>
             </w:r>
           </w:p>
         </w:tc>
@@ -5816,7 +5816,7 @@
               <w:spacing w:after="0"/>
             </w:pPr>
             <w:r>
-              <w:t>CUP 2,737.00</w:t>
+              <w:t>CUP 2,656.50</w:t>
             </w:r>
           </w:p>
         </w:tc>
@@ -5872,7 +5872,7 @@
               <w:spacing w:after="0"/>
             </w:pPr>
             <w:r>
-              <w:t>CUP 3,910.00</w:t>
+              <w:t>CUP 3,795.00</w:t>
             </w:r>
           </w:p>
         </w:tc>
@@ -5928,7 +5928,7 @@
               <w:spacing w:after="0"/>
             </w:pPr>
             <w:r>
-              <w:t>CUP 5,865.00</w:t>
+              <w:t>CUP 5,692.50</w:t>
             </w:r>
           </w:p>
         </w:tc>
@@ -5984,7 +5984,7 @@
               <w:spacing w:after="0"/>
             </w:pPr>
             <w:r>
-              <w:t>CUP 7,820.00</w:t>
+              <w:t>CUP 7,590.00</w:t>
             </w:r>
           </w:p>
         </w:tc>
@@ -6040,7 +6040,7 @@
               <w:spacing w:after="0"/>
             </w:pPr>
             <w:r>
-              <w:t>CUP 9,775.00</w:t>
+              <w:t>CUP 9,487.50</w:t>
             </w:r>
           </w:p>
         </w:tc>
@@ -6096,7 +6096,7 @@
               <w:spacing w:after="0"/>
             </w:pPr>
             <w:r>
-              <w:t>CUP 7,820.00</w:t>
+              <w:t>CUP 7,590.00</w:t>
             </w:r>
           </w:p>
         </w:tc>
@@ -6152,7 +6152,7 @@
               <w:spacing w:after="0"/>
             </w:pPr>
             <w:r>
-              <w:t>CUP 17,595.00</w:t>
+              <w:t>CUP 17,077.50</w:t>
             </w:r>
           </w:p>
         </w:tc>
@@ -6208,7 +6208,7 @@
               <w:spacing w:after="0"/>
             </w:pPr>
             <w:r>
-              <w:t>CUP 9,775.00</w:t>
+              <w:t>CUP 9,487.50</w:t>
             </w:r>
           </w:p>
         </w:tc>
@@ -6264,7 +6264,7 @@
               <w:spacing w:after="0"/>
             </w:pPr>
             <w:r>
-              <w:t>CUP 9,775.00</w:t>
+              <w:t>CUP 9,487.50</w:t>
             </w:r>
           </w:p>
         </w:tc>
@@ -6320,7 +6320,7 @@
               <w:spacing w:after="0"/>
             </w:pPr>
             <w:r>
-              <w:t>CUP 3,910.00</w:t>
+              <w:t>CUP 3,795.00</w:t>
             </w:r>
           </w:p>
         </w:tc>
@@ -6376,7 +6376,7 @@
               <w:spacing w:after="0"/>
             </w:pPr>
             <w:r>
-              <w:t>CUP 5,865.00</w:t>
+              <w:t>CUP 5,692.50</w:t>
             </w:r>
           </w:p>
         </w:tc>
@@ -6432,7 +6432,7 @@
               <w:spacing w:after="0"/>
             </w:pPr>
             <w:r>
-              <w:t>CUP 11,730.00</w:t>
+              <w:t>CUP 11,385.00</w:t>
             </w:r>
           </w:p>
         </w:tc>
@@ -6488,7 +6488,7 @@
               <w:spacing w:after="0"/>
             </w:pPr>
             <w:r>
-              <w:t>CUP 19,550.00</w:t>
+              <w:t>CUP 18,975.00</w:t>
             </w:r>
           </w:p>
         </w:tc>
@@ -6544,7 +6544,7 @@
               <w:spacing w:after="0"/>
             </w:pPr>
             <w:r>
-              <w:t>CUP 27,370.00</w:t>
+              <w:t>CUP 26,565.00</w:t>
             </w:r>
           </w:p>
         </w:tc>
@@ -6600,7 +6600,7 @@
               <w:spacing w:after="0"/>
             </w:pPr>
             <w:r>
-              <w:t>CUP 39,100.00</w:t>
+              <w:t>CUP 37,950.00</w:t>
             </w:r>
           </w:p>
         </w:tc>
@@ -6656,7 +6656,7 @@
               <w:spacing w:after="0"/>
             </w:pPr>
             <w:r>
-              <w:t>CUP 136,850.00</w:t>
+              <w:t>CUP 132,825.00</w:t>
             </w:r>
           </w:p>
         </w:tc>
@@ -6712,7 +6712,7 @@
               <w:spacing w:after="0"/>
             </w:pPr>
             <w:r>
-              <w:t>CUP 3,910.00</w:t>
+              <w:t>CUP 3,795.00</w:t>
             </w:r>
           </w:p>
         </w:tc>
@@ -6784,7 +6784,7 @@
               <w:spacing w:after="0"/>
             </w:pPr>
             <w:r>
-              <w:t>CUP 117,300.00</w:t>
+              <w:t>CUP 113,850.00</w:t>
             </w:r>
           </w:p>
         </w:tc>
@@ -6840,7 +6840,7 @@
               <w:spacing w:after="0"/>
             </w:pPr>
             <w:r>
-              <w:t>CUP 19,550.00</w:t>
+              <w:t>CUP 18,975.00</w:t>
             </w:r>
           </w:p>
         </w:tc>
@@ -6896,7 +6896,7 @@
               <w:spacing w:after="0"/>
             </w:pPr>
             <w:r>
-              <w:t>CUP 27,370.00</w:t>
+              <w:t>CUP 26,565.00</w:t>
             </w:r>
           </w:p>
         </w:tc>
@@ -6952,7 +6952,7 @@
               <w:spacing w:after="0"/>
             </w:pPr>
             <w:r>
-              <w:t>CUP 19,550.00</w:t>
+              <w:t>CUP 18,975.00</w:t>
             </w:r>
           </w:p>
         </w:tc>
@@ -7008,7 +7008,7 @@
               <w:spacing w:after="0"/>
             </w:pPr>
             <w:r>
-              <w:t>CUP 31,280.00</w:t>
+              <w:t>CUP 30,360.00</w:t>
             </w:r>
           </w:p>
         </w:tc>
@@ -7064,7 +7064,7 @@
               <w:spacing w:after="0"/>
             </w:pPr>
             <w:r>
-              <w:t>CUP 9,775.00</w:t>
+              <w:t>CUP 9,487.50</w:t>
             </w:r>
           </w:p>
         </w:tc>
@@ -7120,7 +7120,7 @@
               <w:spacing w:after="0"/>
             </w:pPr>
             <w:r>
-              <w:t>CUP 9,775.00</w:t>
+              <w:t>CUP 9,487.50</w:t>
             </w:r>
           </w:p>
         </w:tc>
@@ -7176,7 +7176,7 @@
               <w:spacing w:after="0"/>
             </w:pPr>
             <w:r>
-              <w:t>CUP 9,775.00</w:t>
+              <w:t>CUP 9,487.50</w:t>
             </w:r>
           </w:p>
         </w:tc>
@@ -7233,7 +7233,7 @@
               <w:spacing w:after="0"/>
             </w:pPr>
             <w:r>
-              <w:t>CUP 13,685.00</w:t>
+              <w:t>CUP 13,282.50</w:t>
             </w:r>
           </w:p>
         </w:tc>
@@ -7289,7 +7289,7 @@
               <w:spacing w:after="0"/>
             </w:pPr>
             <w:r>
-              <w:t>CUP 27,370.00</w:t>
+              <w:t>CUP 26,565.00</w:t>
             </w:r>
           </w:p>
         </w:tc>
@@ -7345,7 +7345,7 @@
               <w:spacing w:after="0"/>
             </w:pPr>
             <w:r>
-              <w:t>CUP 19,550.00</w:t>
+              <w:t>CUP 18,975.00</w:t>
             </w:r>
           </w:p>
         </w:tc>
@@ -7401,7 +7401,7 @@
               <w:spacing w:after="0"/>
             </w:pPr>
             <w:r>
-              <w:t>CUP 46,920.00</w:t>
+              <w:t>CUP 45,540.00</w:t>
             </w:r>
           </w:p>
         </w:tc>
@@ -7457,7 +7457,7 @@
               <w:spacing w:after="0"/>
             </w:pPr>
             <w:r>
-              <w:t>CUP 11,730.00</w:t>
+              <w:t>CUP 11,385.00</w:t>
             </w:r>
           </w:p>
         </w:tc>
@@ -7513,7 +7513,7 @@
               <w:spacing w:after="0"/>
             </w:pPr>
             <w:r>
-              <w:t>CUP 23,460.00</w:t>
+              <w:t>CUP 22,770.00</w:t>
             </w:r>
           </w:p>
         </w:tc>
@@ -7569,7 +7569,7 @@
               <w:spacing w:after="0"/>
             </w:pPr>
             <w:r>
-              <w:t>CUP 3,910.00</w:t>
+              <w:t>CUP 3,795.00</w:t>
             </w:r>
           </w:p>
         </w:tc>
@@ -7625,7 +7625,7 @@
               <w:spacing w:after="0"/>
             </w:pPr>
             <w:r>
-              <w:t>CUP 7,820.00</w:t>
+              <w:t>CUP 7,590.00</w:t>
             </w:r>
           </w:p>
         </w:tc>
@@ -7681,7 +7681,7 @@
               <w:spacing w:after="0"/>
             </w:pPr>
             <w:r>
-              <w:t>CUP 5,865.00</w:t>
+              <w:t>CUP 5,692.50</w:t>
             </w:r>
           </w:p>
         </w:tc>
@@ -7737,7 +7737,7 @@
               <w:spacing w:after="0"/>
             </w:pPr>
             <w:r>
-              <w:t>CUP 7,820.00</w:t>
+              <w:t>CUP 7,590.00</w:t>
             </w:r>
           </w:p>
         </w:tc>
@@ -7793,7 +7793,7 @@
               <w:spacing w:after="0"/>
             </w:pPr>
             <w:r>
-              <w:t>CUP 23,460.00</w:t>
+              <w:t>CUP 22,770.00</w:t>
             </w:r>
           </w:p>
         </w:tc>
@@ -7849,7 +7849,7 @@
               <w:spacing w:after="0"/>
             </w:pPr>
             <w:r>
-              <w:t>CUP 58,650.00</w:t>
+              <w:t>CUP 56,925.00</w:t>
             </w:r>
           </w:p>
         </w:tc>
@@ -7905,7 +7905,7 @@
               <w:spacing w:after="0"/>
             </w:pPr>
             <w:r>
-              <w:t>CUP 15,640.00</w:t>
+              <w:t>CUP 15,180.00</w:t>
             </w:r>
           </w:p>
         </w:tc>
@@ -7984,7 +7984,7 @@
               <w:spacing w:after="0"/>
             </w:pPr>
             <w:r>
-              <w:t>CUP 39,100.00</w:t>
+              <w:t>CUP 37,950.00</w:t>
             </w:r>
           </w:p>
         </w:tc>
@@ -8040,7 +8040,7 @@
               <w:spacing w:after="0"/>
             </w:pPr>
             <w:r>
-              <w:t>CUP 9,775.00</w:t>
+              <w:t>CUP 9,487.50</w:t>
             </w:r>
           </w:p>
         </w:tc>
@@ -8096,7 +8096,7 @@
               <w:spacing w:after="0"/>
             </w:pPr>
             <w:r>
-              <w:t>CUP 175,950.00</w:t>
+              <w:t>CUP 170,775.00</w:t>
             </w:r>
           </w:p>
         </w:tc>
@@ -8152,7 +8152,7 @@
               <w:spacing w:after="0"/>
             </w:pPr>
             <w:r>
-              <w:t>CUP 70,380.00</w:t>
+              <w:t>CUP 68,310.00</w:t>
             </w:r>
           </w:p>
         </w:tc>
@@ -8208,7 +8208,7 @@
               <w:spacing w:after="0"/>
             </w:pPr>
             <w:r>
-              <w:t>CUP 3,910.00</w:t>
+              <w:t>CUP 3,795.00</w:t>
             </w:r>
           </w:p>
         </w:tc>
@@ -8264,7 +8264,7 @@
               <w:spacing w:after="0"/>
             </w:pPr>
             <w:r>
-              <w:t>CUP 11,730.00</w:t>
+              <w:t>CUP 11,385.00</w:t>
             </w:r>
           </w:p>
         </w:tc>
@@ -8320,7 +8320,7 @@
               <w:spacing w:after="0"/>
             </w:pPr>
             <w:r>
-              <w:t>CUP 11,730.00</w:t>
+              <w:t>CUP 11,385.00</w:t>
             </w:r>
           </w:p>
         </w:tc>
@@ -8376,7 +8376,7 @@
               <w:spacing w:after="0"/>
             </w:pPr>
             <w:r>
-              <w:t>CUP 23,460.00</w:t>
+              <w:t>CUP 22,770.00</w:t>
             </w:r>
           </w:p>
         </w:tc>
@@ -8432,7 +8432,7 @@
               <w:spacing w:after="0"/>
             </w:pPr>
             <w:r>
-              <w:t>CUP 46,920.00</w:t>
+              <w:t>CUP 45,540.00</w:t>
             </w:r>
           </w:p>
         </w:tc>
@@ -8488,7 +8488,7 @@
               <w:spacing w:after="0"/>
             </w:pPr>
             <w:r>
-              <w:t>CUP 9,775.00</w:t>
+              <w:t>CUP 9,487.50</w:t>
             </w:r>
           </w:p>
         </w:tc>
@@ -8544,7 +8544,7 @@
               <w:spacing w:after="0"/>
             </w:pPr>
             <w:r>
-              <w:t>CUP 31,280.00</w:t>
+              <w:t>CUP 30,360.00</w:t>
             </w:r>
           </w:p>
         </w:tc>
@@ -8600,7 +8600,7 @@
               <w:spacing w:after="0"/>
             </w:pPr>
             <w:r>
-              <w:t>CUP 97,750.00</w:t>
+              <w:t>CUP 94,875.00</w:t>
             </w:r>
           </w:p>
         </w:tc>
@@ -8656,7 +8656,7 @@
               <w:spacing w:after="0"/>
             </w:pPr>
             <w:r>
-              <w:t>CUP 46,920.00</w:t>
+              <w:t>CUP 45,540.00</w:t>
             </w:r>
           </w:p>
         </w:tc>
@@ -8712,7 +8712,7 @@
               <w:spacing w:after="0"/>
             </w:pPr>
             <w:r>
-              <w:t>CUP 7,820.00</w:t>
+              <w:t>CUP 7,590.00</w:t>
             </w:r>
           </w:p>
         </w:tc>
@@ -8768,7 +8768,7 @@
               <w:spacing w:after="0"/>
             </w:pPr>
             <w:r>
-              <w:t>CUP 5,865.00</w:t>
+              <w:t>CUP 5,692.50</w:t>
             </w:r>
           </w:p>
         </w:tc>
@@ -8824,7 +8824,7 @@
               <w:spacing w:after="0"/>
             </w:pPr>
             <w:r>
-              <w:t>CUP 19,550.00</w:t>
+              <w:t>CUP 18,975.00</w:t>
             </w:r>
           </w:p>
         </w:tc>
@@ -8880,7 +8880,7 @@
               <w:spacing w:after="0"/>
             </w:pPr>
             <w:r>
-              <w:t>CUP 23,460.00</w:t>
+              <w:t>CUP 22,770.00</w:t>
             </w:r>
           </w:p>
         </w:tc>
@@ -8952,7 +8952,7 @@
               <w:spacing w:after="0"/>
             </w:pPr>
             <w:r>
-              <w:t>CUP 39,100.00</w:t>
+              <w:t>CUP 37,950.00</w:t>
             </w:r>
           </w:p>
         </w:tc>
@@ -9009,7 +9009,7 @@
               <w:spacing w:after="0"/>
             </w:pPr>
             <w:r>
-              <w:t>CUP 9,775.00</w:t>
+              <w:t>CUP 9,487.50</w:t>
             </w:r>
           </w:p>
         </w:tc>
@@ -9065,7 +9065,7 @@
               <w:spacing w:after="0"/>
             </w:pPr>
             <w:r>
-              <w:t>CUP 19,550.00</w:t>
+              <w:t>CUP 18,975.00</w:t>
             </w:r>
           </w:p>
         </w:tc>
@@ -9121,7 +9121,7 @@
               <w:spacing w:after="0"/>
             </w:pPr>
             <w:r>
-              <w:t>CUP 27,370.00</w:t>
+              <w:t>CUP 26,565.00</w:t>
             </w:r>
           </w:p>
         </w:tc>
@@ -9177,7 +9177,7 @@
               <w:spacing w:after="0"/>
             </w:pPr>
             <w:r>
-              <w:t>CUP 3,910.00</w:t>
+              <w:t>CUP 3,795.00</w:t>
             </w:r>
           </w:p>
         </w:tc>
@@ -9233,7 +9233,7 @@
               <w:spacing w:after="0"/>
             </w:pPr>
             <w:r>
-              <w:t>CUP 3,910.00</w:t>
+              <w:t>CUP 3,795.00</w:t>
             </w:r>
           </w:p>
         </w:tc>
@@ -9289,7 +9289,7 @@
               <w:spacing w:after="0"/>
             </w:pPr>
             <w:r>
-              <w:t>CUP 3,910.00</w:t>
+              <w:t>CUP 3,795.00</w:t>
             </w:r>
           </w:p>
         </w:tc>
@@ -9345,7 +9345,7 @@
               <w:spacing w:after="0"/>
             </w:pPr>
             <w:r>
-              <w:t>CUP 11,730.00</w:t>
+              <w:t>CUP 11,385.00</w:t>
             </w:r>
           </w:p>
         </w:tc>
@@ -9401,7 +9401,7 @@
               <w:spacing w:after="0"/>
             </w:pPr>
             <w:r>
-              <w:t>CUP 35,190.00</w:t>
+              <w:t>CUP 34,155.00</w:t>
             </w:r>
           </w:p>
         </w:tc>
@@ -9457,7 +9457,7 @@
               <w:spacing w:after="0"/>
             </w:pPr>
             <w:r>
-              <w:t>CUP 19,550.00</w:t>
+              <w:t>CUP 18,975.00</w:t>
             </w:r>
           </w:p>
         </w:tc>
@@ -9513,7 +9513,7 @@
               <w:spacing w:after="0"/>
             </w:pPr>
             <w:r>
-              <w:t>CUP 3,910.00</w:t>
+              <w:t>CUP 3,795.00</w:t>
             </w:r>
           </w:p>
         </w:tc>
@@ -9569,7 +9569,7 @@
               <w:spacing w:after="0"/>
             </w:pPr>
             <w:r>
-              <w:t>CUP 11,730.00</w:t>
+              <w:t>CUP 11,385.00</w:t>
             </w:r>
           </w:p>
         </w:tc>
@@ -9625,7 +9625,7 @@
               <w:spacing w:after="0"/>
             </w:pPr>
             <w:r>
-              <w:t>CUP 46,920.00</w:t>
+              <w:t>CUP 45,540.00</w:t>
             </w:r>
           </w:p>
         </w:tc>
@@ -9681,7 +9681,7 @@
               <w:spacing w:after="0"/>
             </w:pPr>
             <w:r>
-              <w:t>CUP 5,865.00</w:t>
+              <w:t>CUP 5,692.50</w:t>
             </w:r>
           </w:p>
         </w:tc>
@@ -9737,7 +9737,7 @@
               <w:spacing w:after="0"/>
             </w:pPr>
             <w:r>
-              <w:t>CUP 27,370.00</w:t>
+              <w:t>CUP 26,565.00</w:t>
             </w:r>
           </w:p>
         </w:tc>
@@ -9793,7 +9793,7 @@
               <w:spacing w:after="0"/>
             </w:pPr>
             <w:r>
-              <w:t>CUP 7,820.00</w:t>
+              <w:t>CUP 7,590.00</w:t>
             </w:r>
           </w:p>
         </w:tc>
@@ -9849,7 +9849,7 @@
               <w:spacing w:after="0"/>
             </w:pPr>
             <w:r>
-              <w:t>CUP 1,955.00</w:t>
+              <w:t>CUP 1,897.50</w:t>
             </w:r>
           </w:p>
         </w:tc>
@@ -9905,7 +9905,7 @@
               <w:spacing w:after="0"/>
             </w:pPr>
             <w:r>
-              <w:t>CUP 39,100.00</w:t>
+              <w:t>CUP 37,950.00</w:t>
             </w:r>
           </w:p>
         </w:tc>
@@ -9961,7 +9961,7 @@
               <w:spacing w:after="0"/>
             </w:pPr>
             <w:r>
-              <w:t>CUP 23,460.00</w:t>
+              <w:t>CUP 22,770.00</w:t>
             </w:r>
           </w:p>
         </w:tc>
@@ -10017,7 +10017,7 @@
               <w:spacing w:after="0"/>
             </w:pPr>
             <w:r>
-              <w:t>CUP 11,730.00</w:t>
+              <w:t>CUP 11,385.00</w:t>
             </w:r>
           </w:p>
         </w:tc>
@@ -10073,7 +10073,7 @@
               <w:spacing w:after="0"/>
             </w:pPr>
             <w:r>
-              <w:t>CUP 39,100.00</w:t>
+              <w:t>CUP 37,950.00</w:t>
             </w:r>
           </w:p>
         </w:tc>
@@ -10129,7 +10129,7 @@
               <w:spacing w:after="0"/>
             </w:pPr>
             <w:r>
-              <w:t>CUP 11,730.00</w:t>
+              <w:t>CUP 11,385.00</w:t>
             </w:r>
           </w:p>
         </w:tc>
@@ -10185,7 +10185,7 @@
               <w:spacing w:after="0"/>
             </w:pPr>
             <w:r>
-              <w:t>CUP 3,910.00</w:t>
+              <w:t>CUP 3,795.00</w:t>
             </w:r>
           </w:p>
         </w:tc>
@@ -10241,7 +10241,7 @@
               <w:spacing w:after="0"/>
             </w:pPr>
             <w:r>
-              <w:t>CUP 5,865.00</w:t>
+              <w:t>CUP 5,692.50</w:t>
             </w:r>
           </w:p>
         </w:tc>
@@ -10297,7 +10297,7 @@
               <w:spacing w:after="0"/>
             </w:pPr>
             <w:r>
-              <w:t>CUP 11,730.00</w:t>
+              <w:t>CUP 11,385.00</w:t>
             </w:r>
           </w:p>
         </w:tc>
@@ -10353,7 +10353,7 @@
               <w:spacing w:after="0"/>
             </w:pPr>
             <w:r>
-              <w:t>CUP 3,910.00</w:t>
+              <w:t>CUP 3,795.00</w:t>
             </w:r>
           </w:p>
         </w:tc>
@@ -10409,7 +10409,7 @@
               <w:spacing w:after="0"/>
             </w:pPr>
             <w:r>
-              <w:t>CUP 3,910.00</w:t>
+              <w:t>CUP 3,795.00</w:t>
             </w:r>
           </w:p>
         </w:tc>
@@ -10465,7 +10465,7 @@
               <w:spacing w:after="0"/>
             </w:pPr>
             <w:r>
-              <w:t>CUP 3,910.00</w:t>
+              <w:t>CUP 3,795.00</w:t>
             </w:r>
           </w:p>
         </w:tc>
@@ -10521,7 +10521,7 @@
               <w:spacing w:after="0"/>
             </w:pPr>
             <w:r>
-              <w:t>CUP 7,820.00</w:t>
+              <w:t>CUP 7,590.00</w:t>
             </w:r>
           </w:p>
         </w:tc>
@@ -10577,7 +10577,7 @@
               <w:spacing w:after="0"/>
             </w:pPr>
             <w:r>
-              <w:t>CUP 782.00</w:t>
+              <w:t>CUP 759.00</w:t>
             </w:r>
           </w:p>
         </w:tc>
@@ -10633,7 +10633,7 @@
               <w:spacing w:after="0"/>
             </w:pPr>
             <w:r>
-              <w:t>CUP 7,820.00</w:t>
+              <w:t>CUP 7,590.00</w:t>
             </w:r>
           </w:p>
         </w:tc>
@@ -10689,7 +10689,7 @@
               <w:spacing w:after="0"/>
             </w:pPr>
             <w:r>
-              <w:t>CUP 19,550.00</w:t>
+              <w:t>CUP 18,975.00</w:t>
             </w:r>
           </w:p>
         </w:tc>
@@ -10746,7 +10746,7 @@
               <w:spacing w:after="0"/>
             </w:pPr>
             <w:r>
-              <w:t>CUP 15,640.00</w:t>
+              <w:t>CUP 15,180.00</w:t>
             </w:r>
           </w:p>
         </w:tc>
@@ -10802,7 +10802,7 @@
               <w:spacing w:after="0"/>
             </w:pPr>
             <w:r>
-              <w:t>CUP 3,910.00</w:t>
+              <w:t>CUP 3,795.00</w:t>
             </w:r>
           </w:p>
         </w:tc>
@@ -10858,7 +10858,7 @@
               <w:spacing w:after="0"/>
             </w:pPr>
             <w:r>
-              <w:t>CUP 35,190.00</w:t>
+              <w:t>CUP 34,155.00</w:t>
             </w:r>
           </w:p>
         </w:tc>
@@ -10914,7 +10914,7 @@
               <w:spacing w:after="0"/>
             </w:pPr>
             <w:r>
-              <w:t>CUP 4,692.00</w:t>
+              <w:t>CUP 4,554.00</w:t>
             </w:r>
           </w:p>
         </w:tc>
@@ -10970,7 +10970,7 @@
               <w:spacing w:after="0"/>
             </w:pPr>
             <w:r>
-              <w:t>CUP 5,865.00</w:t>
+              <w:t>CUP 5,692.50</w:t>
             </w:r>
           </w:p>
         </w:tc>
@@ -11026,7 +11026,7 @@
               <w:spacing w:after="0"/>
             </w:pPr>
             <w:r>
-              <w:t>CUP 215,050.00</w:t>
+              <w:t>CUP 208,725.00</w:t>
             </w:r>
           </w:p>
         </w:tc>
@@ -11082,7 +11082,7 @@
               <w:spacing w:after="0"/>
             </w:pPr>
             <w:r>
-              <w:t>CUP 2,346.00</w:t>
+              <w:t>CUP 2,277.00</w:t>
             </w:r>
           </w:p>
         </w:tc>
@@ -11138,7 +11138,7 @@
               <w:spacing w:after="0"/>
             </w:pPr>
             <w:r>
-              <w:t>CUP 3,910.00</w:t>
+              <w:t>CUP 3,795.00</w:t>
             </w:r>
           </w:p>
         </w:tc>
@@ -11194,7 +11194,7 @@
               <w:spacing w:after="0"/>
             </w:pPr>
             <w:r>
-              <w:t>CUP 7,820.00</w:t>
+              <w:t>CUP 7,590.00</w:t>
             </w:r>
           </w:p>
         </w:tc>
@@ -11250,7 +11250,7 @@
               <w:spacing w:after="0"/>
             </w:pPr>
             <w:r>
-              <w:t>CUP 5,865.00</w:t>
+              <w:t>CUP 5,692.50</w:t>
             </w:r>
           </w:p>
         </w:tc>
@@ -11306,7 +11306,7 @@
               <w:spacing w:after="0"/>
             </w:pPr>
             <w:r>
-              <w:t>CUP 1,955.00</w:t>
+              <w:t>CUP 1,897.50</w:t>
             </w:r>
           </w:p>
         </w:tc>
@@ -11362,7 +11362,7 @@
               <w:spacing w:after="0"/>
             </w:pPr>
             <w:r>
-              <w:t>CUP 5,865.00</w:t>
+              <w:t>CUP 5,692.50</w:t>
             </w:r>
           </w:p>
         </w:tc>
@@ -11418,7 +11418,7 @@
               <w:spacing w:after="0"/>
             </w:pPr>
             <w:r>
-              <w:t>CUP 27,370.00</w:t>
+              <w:t>CUP 26,565.00</w:t>
             </w:r>
           </w:p>
         </w:tc>
@@ -11474,7 +11474,7 @@
               <w:spacing w:after="0"/>
             </w:pPr>
             <w:r>
-              <w:t>CUP 3,910.00</w:t>
+              <w:t>CUP 3,795.00</w:t>
             </w:r>
           </w:p>
         </w:tc>
@@ -11530,7 +11530,7 @@
               <w:spacing w:after="0"/>
             </w:pPr>
             <w:r>
-              <w:t>CUP 3,910.00</w:t>
+              <w:t>CUP 3,795.00</w:t>
             </w:r>
           </w:p>
         </w:tc>
@@ -11586,7 +11586,7 @@
               <w:spacing w:after="0"/>
             </w:pPr>
             <w:r>
-              <w:t>CUP 7,820.00</w:t>
+              <w:t>CUP 7,590.00</w:t>
             </w:r>
           </w:p>
         </w:tc>
@@ -11642,7 +11642,7 @@
               <w:spacing w:after="0"/>
             </w:pPr>
             <w:r>
-              <w:t>CUP 3,910.00</w:t>
+              <w:t>CUP 3,795.00</w:t>
             </w:r>
           </w:p>
         </w:tc>
@@ -11698,7 +11698,7 @@
               <w:spacing w:after="0"/>
             </w:pPr>
             <w:r>
-              <w:t>CUP 3,910.00</w:t>
+              <w:t>CUP 3,795.00</w:t>
             </w:r>
           </w:p>
         </w:tc>
@@ -11754,7 +11754,7 @@
               <w:spacing w:after="0"/>
             </w:pPr>
             <w:r>
-              <w:t>CUP 3,910.00</w:t>
+              <w:t>CUP 3,795.00</w:t>
             </w:r>
           </w:p>
         </w:tc>
@@ -11826,7 +11826,7 @@
               <w:spacing w:after="0"/>
             </w:pPr>
             <w:r>
-              <w:t>CUP 19,550.00</w:t>
+              <w:t>CUP 18,975.00</w:t>
             </w:r>
           </w:p>
         </w:tc>
@@ -11882,7 +11882,7 @@
               <w:spacing w:after="0"/>
             </w:pPr>
             <w:r>
-              <w:t>CUP 11,730.00</w:t>
+              <w:t>CUP 11,385.00</w:t>
             </w:r>
           </w:p>
         </w:tc>
@@ -11938,7 +11938,7 @@
               <w:spacing w:after="0"/>
             </w:pPr>
             <w:r>
-              <w:t>CUP 2,737.00</w:t>
+              <w:t>CUP 2,656.50</w:t>
             </w:r>
           </w:p>
         </w:tc>
@@ -11994,7 +11994,7 @@
               <w:spacing w:after="0"/>
             </w:pPr>
             <w:r>
-              <w:t>CUP 109,480.00</w:t>
+              <w:t>CUP 106,260.00</w:t>
             </w:r>
           </w:p>
         </w:tc>
@@ -12050,7 +12050,7 @@
               <w:spacing w:after="0"/>
             </w:pPr>
             <w:r>
-              <w:t>CUP 58,650.00</w:t>
+              <w:t>CUP 56,925.00</w:t>
             </w:r>
           </w:p>
         </w:tc>
@@ -12106,7 +12106,7 @@
               <w:spacing w:after="0"/>
             </w:pPr>
             <w:r>
-              <w:t>CUP 31,280.00</w:t>
+              <w:t>CUP 30,360.00</w:t>
             </w:r>
           </w:p>
         </w:tc>
@@ -12162,7 +12162,7 @@
               <w:spacing w:after="0"/>
             </w:pPr>
             <w:r>
-              <w:t>CUP 11,730.00</w:t>
+              <w:t>CUP 11,385.00</w:t>
             </w:r>
           </w:p>
         </w:tc>
@@ -12218,7 +12218,7 @@
               <w:spacing w:after="0"/>
             </w:pPr>
             <w:r>
-              <w:t>CUP 58,650.00</w:t>
+              <w:t>CUP 56,925.00</w:t>
             </w:r>
           </w:p>
         </w:tc>
@@ -12274,7 +12274,7 @@
               <w:spacing w:after="0"/>
             </w:pPr>
             <w:r>
-              <w:t>CUP 3,910.00</w:t>
+              <w:t>CUP 3,795.00</w:t>
             </w:r>
           </w:p>
         </w:tc>
@@ -12330,7 +12330,7 @@
               <w:spacing w:after="0"/>
             </w:pPr>
             <w:r>
-              <w:t>CUP 3,910.00</w:t>
+              <w:t>CUP 3,795.00</w:t>
             </w:r>
           </w:p>
         </w:tc>
@@ -12386,7 +12386,7 @@
               <w:spacing w:after="0"/>
             </w:pPr>
             <w:r>
-              <w:t>CUP 7,820.00</w:t>
+              <w:t>CUP 7,590.00</w:t>
             </w:r>
           </w:p>
         </w:tc>
@@ -12442,7 +12442,7 @@
               <w:spacing w:after="0"/>
             </w:pPr>
             <w:r>
-              <w:t>CUP 39,100.00</w:t>
+              <w:t>CUP 37,950.00</w:t>
             </w:r>
           </w:p>
         </w:tc>
@@ -12499,7 +12499,7 @@
               <w:spacing w:after="0"/>
             </w:pPr>
             <w:r>
-              <w:t>CUP 46,920.00</w:t>
+              <w:t>CUP 45,540.00</w:t>
             </w:r>
           </w:p>
         </w:tc>
@@ -12555,7 +12555,7 @@
               <w:spacing w:after="0"/>
             </w:pPr>
             <w:r>
-              <w:t>CUP 117,300.00</w:t>
+              <w:t>CUP 113,850.00</w:t>
             </w:r>
           </w:p>
         </w:tc>
@@ -12611,7 +12611,7 @@
               <w:spacing w:after="0"/>
             </w:pPr>
             <w:r>
-              <w:t>CUP 62,560.00</w:t>
+              <w:t>CUP 60,720.00</w:t>
             </w:r>
           </w:p>
         </w:tc>
@@ -12667,7 +12667,7 @@
               <w:spacing w:after="0"/>
             </w:pPr>
             <w:r>
-              <w:t>CUP 43,010.00</w:t>
+              <w:t>CUP 41,745.00</w:t>
             </w:r>
           </w:p>
         </w:tc>
@@ -12723,7 +12723,7 @@
               <w:spacing w:after="0"/>
             </w:pPr>
             <w:r>
-              <w:t>CUP 62,560.00</w:t>
+              <w:t>CUP 60,720.00</w:t>
             </w:r>
           </w:p>
         </w:tc>
@@ -12779,7 +12779,7 @@
               <w:spacing w:after="0"/>
             </w:pPr>
             <w:r>
-              <w:t>CUP 11,730.00</w:t>
+              <w:t>CUP 11,385.00</w:t>
             </w:r>
           </w:p>
         </w:tc>
@@ -12835,7 +12835,7 @@
               <w:spacing w:after="0"/>
             </w:pPr>
             <w:r>
-              <w:t>CUP 66,470.00</w:t>
+              <w:t>CUP 64,515.00</w:t>
             </w:r>
           </w:p>
         </w:tc>
@@ -12891,7 +12891,7 @@
               <w:spacing w:after="0"/>
             </w:pPr>
             <w:r>
-              <w:t>CUP 31,280.00</w:t>
+              <w:t>CUP 30,360.00</w:t>
             </w:r>
           </w:p>
         </w:tc>
@@ -12947,7 +12947,7 @@
               <w:spacing w:after="0"/>
             </w:pPr>
             <w:r>
-              <w:t>CUP 86,020.00</w:t>
+              <w:t>CUP 83,490.00</w:t>
             </w:r>
           </w:p>
         </w:tc>
@@ -13003,7 +13003,7 @@
               <w:spacing w:after="0"/>
             </w:pPr>
             <w:r>
-              <w:t>CUP 35,190.00</w:t>
+              <w:t>CUP 34,155.00</w:t>
             </w:r>
           </w:p>
         </w:tc>
@@ -13059,7 +13059,7 @@
               <w:spacing w:after="0"/>
             </w:pPr>
             <w:r>
-              <w:t>CUP 9,775.00</w:t>
+              <w:t>CUP 9,487.50</w:t>
             </w:r>
           </w:p>
         </w:tc>
@@ -13131,7 +13131,7 @@
               <w:spacing w:after="0"/>
             </w:pPr>
             <w:r>
-              <w:t>CUP 27,370.00</w:t>
+              <w:t>CUP 26,565.00</w:t>
             </w:r>
           </w:p>
         </w:tc>
@@ -13187,7 +13187,7 @@
               <w:spacing w:after="0"/>
             </w:pPr>
             <w:r>
-              <w:t>CUP 9,775.00</w:t>
+              <w:t>CUP 9,487.50</w:t>
             </w:r>
           </w:p>
         </w:tc>
@@ -13243,7 +13243,7 @@
               <w:spacing w:after="0"/>
             </w:pPr>
             <w:r>
-              <w:t>CUP 3,910.00</w:t>
+              <w:t>CUP 3,795.00</w:t>
             </w:r>
           </w:p>
         </w:tc>
@@ -13299,7 +13299,7 @@
               <w:spacing w:after="0"/>
             </w:pPr>
             <w:r>
-              <w:t>CUP 11,730.00</w:t>
+              <w:t>CUP 11,385.00</w:t>
             </w:r>
           </w:p>
         </w:tc>
@@ -13355,7 +13355,7 @@
               <w:spacing w:after="0"/>
             </w:pPr>
             <w:r>
-              <w:t>CUP 11,730.00</w:t>
+              <w:t>CUP 11,385.00</w:t>
             </w:r>
           </w:p>
         </w:tc>
@@ -13411,7 +13411,7 @@
               <w:spacing w:after="0"/>
             </w:pPr>
             <w:r>
-              <w:t>CUP 23,460.00</w:t>
+              <w:t>CUP 22,770.00</w:t>
             </w:r>
           </w:p>
         </w:tc>
@@ -13467,7 +13467,7 @@
               <w:spacing w:after="0"/>
             </w:pPr>
             <w:r>
-              <w:t>CUP 15,640.00</w:t>
+              <w:t>CUP 15,180.00</w:t>
             </w:r>
           </w:p>
         </w:tc>
@@ -13523,7 +13523,7 @@
               <w:spacing w:after="0"/>
             </w:pPr>
             <w:r>
-              <w:t>CUP 11,730.00</w:t>
+              <w:t>CUP 11,385.00</w:t>
             </w:r>
           </w:p>
         </w:tc>
@@ -13579,7 +13579,7 @@
               <w:spacing w:after="0"/>
             </w:pPr>
             <w:r>
-              <w:t>CUP 7,820.00</w:t>
+              <w:t>CUP 7,590.00</w:t>
             </w:r>
           </w:p>
         </w:tc>
@@ -13635,7 +13635,7 @@
               <w:spacing w:after="0"/>
             </w:pPr>
             <w:r>
-              <w:t>CUP 7,820.00</w:t>
+              <w:t>CUP 7,590.00</w:t>
             </w:r>
           </w:p>
         </w:tc>
@@ -13691,7 +13691,7 @@
               <w:spacing w:after="0"/>
             </w:pPr>
             <w:r>
-              <w:t>CUP 58,650.00</w:t>
+              <w:t>CUP 56,925.00</w:t>
             </w:r>
           </w:p>
         </w:tc>
@@ -13747,7 +13747,7 @@
               <w:spacing w:after="0"/>
             </w:pPr>
             <w:r>
-              <w:t>CUP 136,850.00</w:t>
+              <w:t>CUP 132,825.00</w:t>
             </w:r>
           </w:p>
         </w:tc>
@@ -13803,7 +13803,7 @@
               <w:spacing w:after="0"/>
             </w:pPr>
             <w:r>
-              <w:t>CUP 7,820.00</w:t>
+              <w:t>CUP 7,590.00</w:t>
             </w:r>
           </w:p>
         </w:tc>
@@ -13859,7 +13859,7 @@
               <w:spacing w:after="0"/>
             </w:pPr>
             <w:r>
-              <w:t>CUP 7,820.00</w:t>
+              <w:t>CUP 7,590.00</w:t>
             </w:r>
           </w:p>
         </w:tc>
@@ -13915,7 +13915,7 @@
               <w:spacing w:after="0"/>
             </w:pPr>
             <w:r>
-              <w:t>CUP 5,865.00</w:t>
+              <w:t>CUP 5,692.50</w:t>
             </w:r>
           </w:p>
         </w:tc>
@@ -13971,7 +13971,7 @@
               <w:spacing w:after="0"/>
             </w:pPr>
             <w:r>
-              <w:t>CUP 11,730.00</w:t>
+              <w:t>CUP 11,385.00</w:t>
             </w:r>
           </w:p>
         </w:tc>
@@ -14027,7 +14027,7 @@
               <w:spacing w:after="0"/>
             </w:pPr>
             <w:r>
-              <w:t>CUP 5,865.00</w:t>
+              <w:t>CUP 5,692.50</w:t>
             </w:r>
           </w:p>
         </w:tc>
@@ -14083,7 +14083,7 @@
               <w:spacing w:after="0"/>
             </w:pPr>
             <w:r>
-              <w:t>CUP 27,370.00</w:t>
+              <w:t>CUP 26,565.00</w:t>
             </w:r>
           </w:p>
         </w:tc>
@@ -14139,7 +14139,7 @@
               <w:spacing w:after="0"/>
             </w:pPr>
             <w:r>
-              <w:t>CUP 15,640.00</w:t>
+              <w:t>CUP 15,180.00</w:t>
             </w:r>
           </w:p>
         </w:tc>
@@ -14195,7 +14195,7 @@
               <w:spacing w:after="0"/>
             </w:pPr>
             <w:r>
-              <w:t>CUP 39,100.00</w:t>
+              <w:t>CUP 37,950.00</w:t>
             </w:r>
           </w:p>
         </w:tc>
@@ -14252,7 +14252,7 @@
               <w:spacing w:after="0"/>
             </w:pPr>
             <w:r>
-              <w:t>CUP 27,370.00</w:t>
+              <w:t>CUP 26,565.00</w:t>
             </w:r>
           </w:p>
         </w:tc>
@@ -14308,7 +14308,7 @@
               <w:spacing w:after="0"/>
             </w:pPr>
             <w:r>
-              <w:t>CUP 5,865.00</w:t>
+              <w:t>CUP 5,692.50</w:t>
             </w:r>
           </w:p>
         </w:tc>
@@ -14364,7 +14364,7 @@
               <w:spacing w:after="0"/>
             </w:pPr>
             <w:r>
-              <w:t>CUP 50,830.00</w:t>
+              <w:t>CUP 49,335.00</w:t>
             </w:r>
           </w:p>
         </w:tc>
@@ -14420,7 +14420,7 @@
               <w:spacing w:after="0"/>
             </w:pPr>
             <w:r>
-              <w:t>CUP 78,200.00</w:t>
+              <w:t>CUP 75,900.00</w:t>
             </w:r>
           </w:p>
         </w:tc>
@@ -14476,7 +14476,7 @@
               <w:spacing w:after="0"/>
             </w:pPr>
             <w:r>
-              <w:t>CUP 11,730.00</w:t>
+              <w:t>CUP 11,385.00</w:t>
             </w:r>
           </w:p>
         </w:tc>
@@ -14532,7 +14532,7 @@
               <w:spacing w:after="0"/>
             </w:pPr>
             <w:r>
-              <w:t>CUP 5,865.00</w:t>
+              <w:t>CUP 5,692.50</w:t>
             </w:r>
           </w:p>
         </w:tc>
@@ -14604,7 +14604,7 @@
               <w:spacing w:after="0"/>
             </w:pPr>
             <w:r>
-              <w:t>CUP 25,415.00</w:t>
+              <w:t>CUP 24,667.50</w:t>
             </w:r>
           </w:p>
         </w:tc>
@@ -14676,7 +14676,7 @@
               <w:spacing w:after="0"/>
             </w:pPr>
             <w:r>
-              <w:t>CUP 39,100.00</w:t>
+              <w:t>CUP 37,950.00</w:t>
             </w:r>
           </w:p>
         </w:tc>
@@ -14732,7 +14732,7 @@
               <w:spacing w:after="0"/>
             </w:pPr>
             <w:r>
-              <w:t>CUP 3,910.00</w:t>
+              <w:t>CUP 3,795.00</w:t>
             </w:r>
           </w:p>
         </w:tc>
@@ -14788,7 +14788,7 @@
               <w:spacing w:after="0"/>
             </w:pPr>
             <w:r>
-              <w:t>CUP 7,820.00</w:t>
+              <w:t>CUP 7,590.00</w:t>
             </w:r>
           </w:p>
         </w:tc>
@@ -14844,7 +14844,7 @@
               <w:spacing w:after="0"/>
             </w:pPr>
             <w:r>
-              <w:t>CUP 3,910.00</w:t>
+              <w:t>CUP 3,795.00</w:t>
             </w:r>
           </w:p>
         </w:tc>
@@ -14900,7 +14900,7 @@
               <w:spacing w:after="0"/>
             </w:pPr>
             <w:r>
-              <w:t>CUP 3,910.00</w:t>
+              <w:t>CUP 3,795.00</w:t>
             </w:r>
           </w:p>
         </w:tc>
@@ -14956,7 +14956,7 @@
               <w:spacing w:after="0"/>
             </w:pPr>
             <w:r>
-              <w:t>CUP 3,910.00</w:t>
+              <w:t>CUP 3,795.00</w:t>
             </w:r>
           </w:p>
         </w:tc>
@@ -15012,7 +15012,7 @@
               <w:spacing w:after="0"/>
             </w:pPr>
             <w:r>
-              <w:t>CUP 3,910.00</w:t>
+              <w:t>CUP 3,795.00</w:t>
             </w:r>
           </w:p>
         </w:tc>
@@ -15068,7 +15068,7 @@
               <w:spacing w:after="0"/>
             </w:pPr>
             <w:r>
-              <w:t>CUP 5,865.00</w:t>
+              <w:t>CUP 5,692.50</w:t>
             </w:r>
           </w:p>
         </w:tc>
@@ -15124,7 +15124,7 @@
               <w:spacing w:after="0"/>
             </w:pPr>
             <w:r>
-              <w:t>CUP 5,865.00</w:t>
+              <w:t>CUP 5,692.50</w:t>
             </w:r>
           </w:p>
         </w:tc>
@@ -15180,7 +15180,7 @@
               <w:spacing w:after="0"/>
             </w:pPr>
             <w:r>
-              <w:t>CUP 5,865.00</w:t>
+              <w:t>CUP 5,692.50</w:t>
             </w:r>
           </w:p>
         </w:tc>
@@ -15236,7 +15236,7 @@
               <w:spacing w:after="0"/>
             </w:pPr>
             <w:r>
-              <w:t>CUP 5,865.00</w:t>
+              <w:t>CUP 5,692.50</w:t>
             </w:r>
           </w:p>
         </w:tc>
@@ -15292,7 +15292,7 @@
               <w:spacing w:after="0"/>
             </w:pPr>
             <w:r>
-              <w:t>CUP 2,346.00</w:t>
+              <w:t>CUP 2,277.00</w:t>
             </w:r>
           </w:p>
         </w:tc>
@@ -15348,7 +15348,7 @@
               <w:spacing w:after="0"/>
             </w:pPr>
             <w:r>
-              <w:t>CUP 3,910.00</w:t>
+              <w:t>CUP 3,795.00</w:t>
             </w:r>
           </w:p>
         </w:tc>
@@ -15404,7 +15404,7 @@
               <w:spacing w:after="0"/>
             </w:pPr>
             <w:r>
-              <w:t>CUP 58,650.00</w:t>
+              <w:t>CUP 56,925.00</w:t>
             </w:r>
           </w:p>
         </w:tc>
@@ -15460,7 +15460,7 @@
               <w:spacing w:after="0"/>
             </w:pPr>
             <w:r>
-              <w:t>CUP 70,380.00</w:t>
+              <w:t>CUP 68,310.00</w:t>
             </w:r>
           </w:p>
         </w:tc>
@@ -15516,7 +15516,7 @@
               <w:spacing w:after="0"/>
             </w:pPr>
             <w:r>
-              <w:t>CUP 35,190.00</w:t>
+              <w:t>CUP 34,155.00</w:t>
             </w:r>
           </w:p>
         </w:tc>
@@ -15572,7 +15572,7 @@
               <w:spacing w:after="0"/>
             </w:pPr>
             <w:r>
-              <w:t>CUP 11,730.00</w:t>
+              <w:t>CUP 11,385.00</w:t>
             </w:r>
           </w:p>
         </w:tc>
@@ -15628,7 +15628,7 @@
               <w:spacing w:after="0"/>
             </w:pPr>
             <w:r>
-              <w:t>CUP 9,775.00</w:t>
+              <w:t>CUP 9,487.50</w:t>
             </w:r>
           </w:p>
         </w:tc>
@@ -15684,7 +15684,7 @@
               <w:spacing w:after="0"/>
             </w:pPr>
             <w:r>
-              <w:t>CUP 1,564.00</w:t>
+              <w:t>CUP 1,518.00</w:t>
             </w:r>
           </w:p>
         </w:tc>
@@ -15740,7 +15740,7 @@
               <w:spacing w:after="0"/>
             </w:pPr>
             <w:r>
-              <w:t>CUP 29,325.00</w:t>
+              <w:t>CUP 28,462.50</w:t>
             </w:r>
           </w:p>
         </w:tc>
@@ -15796,7 +15796,7 @@
               <w:spacing w:after="0"/>
             </w:pPr>
             <w:r>
-              <w:t>CUP 9,775.00</w:t>
+              <w:t>CUP 9,487.50</w:t>
             </w:r>
           </w:p>
         </w:tc>
@@ -15852,7 +15852,7 @@
               <w:spacing w:after="0"/>
             </w:pPr>
             <w:r>
-              <w:t>CUP 27,370.00</w:t>
+              <w:t>CUP 26,565.00</w:t>
             </w:r>
           </w:p>
         </w:tc>
@@ -15908,7 +15908,7 @@
               <w:spacing w:after="0"/>
             </w:pPr>
             <w:r>
-              <w:t>CUP 5,865.00</w:t>
+              <w:t>CUP 5,692.50</w:t>
             </w:r>
           </w:p>
         </w:tc>
@@ -15964,7 +15964,7 @@
               <w:spacing w:after="0"/>
             </w:pPr>
             <w:r>
-              <w:t>CUP 97,750.00</w:t>
+              <w:t>CUP 94,875.00</w:t>
             </w:r>
           </w:p>
         </w:tc>
@@ -16021,7 +16021,7 @@
               <w:spacing w:after="0"/>
             </w:pPr>
             <w:r>
-              <w:t>CUP 215,050.00</w:t>
+              <w:t>CUP 208,725.00</w:t>
             </w:r>
           </w:p>
         </w:tc>
@@ -16077,7 +16077,7 @@
               <w:spacing w:after="0"/>
             </w:pPr>
             <w:r>
-              <w:t>CUP 9,775.00</w:t>
+              <w:t>CUP 9,487.50</w:t>
             </w:r>
           </w:p>
         </w:tc>
@@ -16133,7 +16133,7 @@
               <w:spacing w:after="0"/>
             </w:pPr>
             <w:r>
-              <w:t>CUP 3,910.00</w:t>
+              <w:t>CUP 3,795.00</w:t>
             </w:r>
           </w:p>
         </w:tc>
@@ -16189,7 +16189,7 @@
               <w:spacing w:after="0"/>
             </w:pPr>
             <w:r>
-              <w:t>CUP 3,910.00</w:t>
+              <w:t>CUP 3,795.00</w:t>
             </w:r>
           </w:p>
         </w:tc>
@@ -16245,7 +16245,7 @@
               <w:spacing w:after="0"/>
             </w:pPr>
             <w:r>
-              <w:t>CUP 5,865.00</w:t>
+              <w:t>CUP 5,692.50</w:t>
             </w:r>
           </w:p>
         </w:tc>
@@ -16301,7 +16301,7 @@
               <w:spacing w:after="0"/>
             </w:pPr>
             <w:r>
-              <w:t>CUP 2,737.00</w:t>
+              <w:t>CUP 2,656.50</w:t>
             </w:r>
           </w:p>
         </w:tc>
@@ -16357,7 +16357,7 @@
               <w:spacing w:after="0"/>
             </w:pPr>
             <w:r>
-              <w:t>CUP 19,550.00</w:t>
+              <w:t>CUP 18,975.00</w:t>
             </w:r>
           </w:p>
         </w:tc>
@@ -16413,7 +16413,7 @@
               <w:spacing w:after="0"/>
             </w:pPr>
             <w:r>
-              <w:t>CUP 1,955.00</w:t>
+              <w:t>CUP 1,897.50</w:t>
             </w:r>
           </w:p>
         </w:tc>
@@ -16469,7 +16469,7 @@
               <w:spacing w:after="0"/>
             </w:pPr>
             <w:r>
-              <w:t>CUP 1,955.00</w:t>
+              <w:t>CUP 1,897.50</w:t>
             </w:r>
           </w:p>
         </w:tc>
@@ -16525,7 +16525,7 @@
               <w:spacing w:after="0"/>
             </w:pPr>
             <w:r>
-              <w:t>CUP 1,955.00</w:t>
+              <w:t>CUP 1,897.50</w:t>
             </w:r>
           </w:p>
         </w:tc>
@@ -16581,7 +16581,7 @@
               <w:spacing w:after="0"/>
             </w:pPr>
             <w:r>
-              <w:t>CUP 2,737.00</w:t>
+              <w:t>CUP 2,656.50</w:t>
             </w:r>
           </w:p>
         </w:tc>
@@ -16637,7 +16637,7 @@
               <w:spacing w:after="0"/>
             </w:pPr>
             <w:r>
-              <w:t>CUP 7,820.00</w:t>
+              <w:t>CUP 7,590.00</w:t>
             </w:r>
           </w:p>
         </w:tc>
@@ -16693,7 +16693,7 @@
               <w:spacing w:after="0"/>
             </w:pPr>
             <w:r>
-              <w:t>CUP 3,910.00</w:t>
+              <w:t>CUP 3,795.00</w:t>
             </w:r>
           </w:p>
         </w:tc>
@@ -16749,7 +16749,7 @@
               <w:spacing w:after="0"/>
             </w:pPr>
             <w:r>
-              <w:t>CUP 5,865.00</w:t>
+              <w:t>CUP 5,692.50</w:t>
             </w:r>
           </w:p>
         </w:tc>
@@ -16805,7 +16805,7 @@
               <w:spacing w:after="0"/>
             </w:pPr>
             <w:r>
-              <w:t>CUP 2,737.00</w:t>
+              <w:t>CUP 2,656.50</w:t>
             </w:r>
           </w:p>
         </w:tc>
@@ -16861,7 +16861,7 @@
               <w:spacing w:after="0"/>
             </w:pPr>
             <w:r>
-              <w:t>CUP 2,737.00</w:t>
+              <w:t>CUP 2,656.50</w:t>
             </w:r>
           </w:p>
         </w:tc>
@@ -16917,7 +16917,7 @@
               <w:spacing w:after="0"/>
             </w:pPr>
             <w:r>
-              <w:t>CUP 3,910.00</w:t>
+              <w:t>CUP 3,795.00</w:t>
             </w:r>
           </w:p>
         </w:tc>
@@ -16973,7 +16973,7 @@
               <w:spacing w:after="0"/>
             </w:pPr>
             <w:r>
-              <w:t>CUP 782.00</w:t>
+              <w:t>CUP 759.00</w:t>
             </w:r>
           </w:p>
         </w:tc>
@@ -17029,7 +17029,7 @@
               <w:spacing w:after="0"/>
             </w:pPr>
             <w:r>
-              <w:t>CUP 1,955.00</w:t>
+              <w:t>CUP 1,897.50</w:t>
             </w:r>
           </w:p>
         </w:tc>
@@ -17085,7 +17085,7 @@
               <w:spacing w:after="0"/>
             </w:pPr>
             <w:r>
-              <w:t>CUP 1,173.00</w:t>
+              <w:t>CUP 1,138.50</w:t>
             </w:r>
           </w:p>
         </w:tc>
@@ -17141,7 +17141,7 @@
               <w:spacing w:after="0"/>
             </w:pPr>
             <w:r>
-              <w:t>CUP 1,564.00</w:t>
+              <w:t>CUP 1,518.00</w:t>
             </w:r>
           </w:p>
         </w:tc>
@@ -17197,7 +17197,7 @@
               <w:spacing w:after="0"/>
             </w:pPr>
             <w:r>
-              <w:t>CUP 782.00</w:t>
+              <w:t>CUP 759.00</w:t>
             </w:r>
           </w:p>
         </w:tc>
@@ -17253,7 +17253,7 @@
               <w:spacing w:after="0"/>
             </w:pPr>
             <w:r>
-              <w:t>CUP 1,173.00</w:t>
+              <w:t>CUP 1,138.50</w:t>
             </w:r>
           </w:p>
         </w:tc>
@@ -17309,7 +17309,7 @@
               <w:spacing w:after="0"/>
             </w:pPr>
             <w:r>
-              <w:t>CUP 7,820.00</w:t>
+              <w:t>CUP 7,590.00</w:t>
             </w:r>
           </w:p>
         </w:tc>
@@ -17365,7 +17365,7 @@
               <w:spacing w:after="0"/>
             </w:pPr>
             <w:r>
-              <w:t>CUP 9,775.00</w:t>
+              <w:t>CUP 9,487.50</w:t>
             </w:r>
           </w:p>
         </w:tc>
@@ -17421,7 +17421,7 @@
               <w:spacing w:after="0"/>
             </w:pPr>
             <w:r>
-              <w:t>CUP 17,595.00</w:t>
+              <w:t>CUP 17,077.50</w:t>
             </w:r>
           </w:p>
         </w:tc>
@@ -17477,7 +17477,7 @@
               <w:spacing w:after="0"/>
             </w:pPr>
             <w:r>
-              <w:t>CUP 5,865.00</w:t>
+              <w:t>CUP 5,692.50</w:t>
             </w:r>
           </w:p>
         </w:tc>
@@ -17533,7 +17533,7 @@
               <w:spacing w:after="0"/>
             </w:pPr>
             <w:r>
-              <w:t>CUP 23,460.00</w:t>
+              <w:t>CUP 22,770.00</w:t>
             </w:r>
           </w:p>
         </w:tc>
@@ -17589,7 +17589,7 @@
               <w:spacing w:after="0"/>
             </w:pPr>
             <w:r>
-              <w:t>CUP 39,100.00</w:t>
+              <w:t>CUP 37,950.00</w:t>
             </w:r>
           </w:p>
         </w:tc>
@@ -17645,7 +17645,7 @@
               <w:spacing w:after="0"/>
             </w:pPr>
             <w:r>
-              <w:t>CUP 13,685.00</w:t>
+              <w:t>CUP 13,282.50</w:t>
             </w:r>
           </w:p>
         </w:tc>
@@ -17701,7 +17701,7 @@
               <w:spacing w:after="0"/>
             </w:pPr>
             <w:r>
-              <w:t>CUP 3,910.00</w:t>
+              <w:t>CUP 3,795.00</w:t>
             </w:r>
           </w:p>
         </w:tc>
@@ -17765,7 +17765,7 @@
               <w:spacing w:after="0"/>
             </w:pPr>
             <w:r>
-              <w:t>CUP 1,955.00</w:t>
+              <w:t>CUP 1,897.50</w:t>
             </w:r>
           </w:p>
         </w:tc>
@@ -17821,7 +17821,7 @@
               <w:spacing w:after="0"/>
             </w:pPr>
             <w:r>
-              <w:t>CUP 5,865.00</w:t>
+              <w:t>CUP 5,692.50</w:t>
             </w:r>
           </w:p>
         </w:tc>
@@ -17958,7 +17958,7 @@
           </w:tcPr>
           <w:p>
             <w:r>
-              <w:t>CUP 78,200.00</w:t>
+              <w:t>CUP 75,900.00</w:t>
             </w:r>
           </w:p>
         </w:tc>
@@ -18008,7 +18008,7 @@
           </w:tcPr>
           <w:p>
             <w:r>
-              <w:t>CUP 70,380.00</w:t>
+              <w:t>CUP 68,310.00</w:t>
             </w:r>
           </w:p>
         </w:tc>
@@ -18049,7 +18049,7 @@
           </w:tcPr>
           <w:p>
             <w:r>
-              <w:t>CUP 46,920.00</w:t>
+              <w:t>CUP 45,540.00</w:t>
             </w:r>
           </w:p>
         </w:tc>
@@ -18099,7 +18099,7 @@
           </w:tcPr>
           <w:p>
             <w:r>
-              <w:t>CUP 46,920.00</w:t>
+              <w:t>CUP 45,540.00</w:t>
             </w:r>
           </w:p>
         </w:tc>
@@ -18138,7 +18138,7 @@
           </w:tcPr>
           <w:p>
             <w:r>
-              <w:t>CUP 15,640.00</w:t>
+              <w:t>CUP 15,180.00</w:t>
             </w:r>
           </w:p>
         </w:tc>
@@ -18199,7 +18199,7 @@
           </w:tcPr>
           <w:p>
             <w:r>
-              <w:t>CUP 15,640.00</w:t>
+              <w:t>CUP 15,180.00</w:t>
             </w:r>
           </w:p>
         </w:tc>
@@ -18240,7 +18240,7 @@
           </w:tcPr>
           <w:p>
             <w:r>
-              <w:t>CUP 7,820.00</w:t>
+              <w:t>CUP 7,590.00</w:t>
             </w:r>
           </w:p>
         </w:tc>
@@ -18279,7 +18279,7 @@
           </w:tcPr>
           <w:p>
             <w:r>
-              <w:t>CUP 31,280.00</w:t>
+              <w:t>CUP 30,360.00</w:t>
             </w:r>
           </w:p>
         </w:tc>
@@ -18320,7 +18320,7 @@
           </w:tcPr>
           <w:p>
             <w:r>
-              <w:t>CUP 39,100.00</w:t>
+              <w:t>CUP 37,950.00</w:t>
             </w:r>
           </w:p>
         </w:tc>
@@ -18361,7 +18361,7 @@
           </w:tcPr>
           <w:p>
             <w:r>
-              <w:t>CUP 9,775.00</w:t>
+              <w:t>CUP 9,487.50</w:t>
             </w:r>
           </w:p>
         </w:tc>
@@ -18402,7 +18402,7 @@
           </w:tcPr>
           <w:p>
             <w:r>
-              <w:t>CUP 21,505.00</w:t>
+              <w:t>CUP 20,872.50</w:t>
             </w:r>
           </w:p>
         </w:tc>
@@ -18441,7 +18441,7 @@
           </w:tcPr>
           <w:p>
             <w:r>
-              <w:t>CUP 31,280.00</w:t>
+              <w:t>CUP 30,360.00</w:t>
             </w:r>
           </w:p>
         </w:tc>
@@ -18480,7 +18480,7 @@
           </w:tcPr>
           <w:p>
             <w:r>
-              <w:t>CUP 391.00</w:t>
+              <w:t>CUP 379.50</w:t>
             </w:r>
           </w:p>
         </w:tc>
@@ -18519,7 +18519,7 @@
           </w:tcPr>
           <w:p>
             <w:r>
-              <w:t>CUP 391.00</w:t>
+              <w:t>CUP 379.50</w:t>
             </w:r>
           </w:p>
         </w:tc>
@@ -18558,7 +18558,7 @@
           </w:tcPr>
           <w:p>
             <w:r>
-              <w:t>CUP 391.00</w:t>
+              <w:t>CUP 379.50</w:t>
             </w:r>
           </w:p>
         </w:tc>
@@ -18597,7 +18597,7 @@
           </w:tcPr>
           <w:p>
             <w:r>
-              <w:t>CUP 5,865.00</w:t>
+              <w:t>CUP 5,692.50</w:t>
             </w:r>
           </w:p>
         </w:tc>
@@ -18636,7 +18636,7 @@
           </w:tcPr>
           <w:p>
             <w:r>
-              <w:t>CUP 3,910.00</w:t>
+              <w:t>CUP 3,795.00</w:t>
             </w:r>
           </w:p>
         </w:tc>
@@ -18675,7 +18675,7 @@
           </w:tcPr>
           <w:p>
             <w:r>
-              <w:t>CUP 977.50</w:t>
+              <w:t>CUP 948.75</w:t>
             </w:r>
           </w:p>
         </w:tc>
@@ -18714,7 +18714,7 @@
           </w:tcPr>
           <w:p>
             <w:r>
-              <w:t>CUP 3,910.00</w:t>
+              <w:t>CUP 3,795.00</w:t>
             </w:r>
           </w:p>
         </w:tc>
@@ -18753,7 +18753,7 @@
           </w:tcPr>
           <w:p>
             <w:r>
-              <w:t>CUP 2,737.00</w:t>
+              <w:t>CUP 2,656.50</w:t>
             </w:r>
           </w:p>
         </w:tc>
@@ -18792,7 +18792,7 @@
           </w:tcPr>
           <w:p>
             <w:r>
-              <w:t>CUP 9,775.00</w:t>
+              <w:t>CUP 9,487.50</w:t>
             </w:r>
           </w:p>
         </w:tc>
@@ -18831,7 +18831,7 @@
           </w:tcPr>
           <w:p>
             <w:r>
-              <w:t>CUP 9,775.00</w:t>
+              <w:t>CUP 9,487.50</w:t>
             </w:r>
           </w:p>
         </w:tc>
@@ -18870,7 +18870,7 @@
           </w:tcPr>
           <w:p>
             <w:r>
-              <w:t>CUP 19,550.00</w:t>
+              <w:t>CUP 18,975.00</w:t>
             </w:r>
           </w:p>
         </w:tc>
@@ -18911,7 +18911,7 @@
           </w:tcPr>
           <w:p>
             <w:r>
-              <w:t>CUP 13,685.00</w:t>
+              <w:t>CUP 13,282.50</w:t>
             </w:r>
           </w:p>
         </w:tc>
@@ -18950,7 +18950,7 @@
           </w:tcPr>
           <w:p>
             <w:r>
-              <w:t>CUP 13,685.00</w:t>
+              <w:t>CUP 13,282.50</w:t>
             </w:r>
           </w:p>
         </w:tc>
@@ -18991,7 +18991,7 @@
           </w:tcPr>
           <w:p>
             <w:r>
-              <w:t>CUP 54,740.00</w:t>
+              <w:t>CUP 53,130.00</w:t>
             </w:r>
           </w:p>
         </w:tc>
@@ -19031,7 +19031,7 @@
           </w:tcPr>
           <w:p>
             <w:r>
-              <w:t>CUP 5,865.00</w:t>
+              <w:t>CUP 5,692.50</w:t>
             </w:r>
           </w:p>
         </w:tc>
@@ -19092,7 +19092,7 @@
           </w:tcPr>
           <w:p>
             <w:r>
-              <w:t>CUP 11,730.00</w:t>
+              <w:t>CUP 11,385.00</w:t>
             </w:r>
           </w:p>
         </w:tc>
@@ -19153,7 +19153,7 @@
           </w:tcPr>
           <w:p>
             <w:r>
-              <w:t>CUP 39,100.00</w:t>
+              <w:t>CUP 37,950.00</w:t>
             </w:r>
           </w:p>
         </w:tc>
@@ -19192,7 +19192,7 @@
           </w:tcPr>
           <w:p>
             <w:r>
-              <w:t>CUP 39,100.00</w:t>
+              <w:t>CUP 37,950.00</w:t>
             </w:r>
           </w:p>
         </w:tc>
@@ -19244,7 +19244,7 @@
           </w:tcPr>
           <w:p>
             <w:r>
-              <w:t>CUP 58,650.00</w:t>
+              <w:t>CUP 56,925.00</w:t>
             </w:r>
           </w:p>
         </w:tc>
@@ -19285,7 +19285,7 @@
           </w:tcPr>
           <w:p>
             <w:r>
-              <w:t>CUP 46,920.00</w:t>
+              <w:t>CUP 45,540.00</w:t>
             </w:r>
           </w:p>
         </w:tc>
@@ -19326,7 +19326,7 @@
           </w:tcPr>
           <w:p>
             <w:r>
-              <w:t>CUP 23,460.00</w:t>
+              <w:t>CUP 22,770.00</w:t>
             </w:r>
           </w:p>
         </w:tc>
@@ -19365,7 +19365,7 @@
           </w:tcPr>
           <w:p>
             <w:r>
-              <w:t>CUP 27,370.00</w:t>
+              <w:t>CUP 26,565.00</w:t>
             </w:r>
           </w:p>
         </w:tc>
@@ -19406,7 +19406,7 @@
           </w:tcPr>
           <w:p>
             <w:r>
-              <w:t>CUP 50,830.00</w:t>
+              <w:t>CUP 49,335.00</w:t>
             </w:r>
           </w:p>
         </w:tc>
@@ -19445,7 +19445,7 @@
           </w:tcPr>
           <w:p>
             <w:r>
-              <w:t>CUP 15,640.00</w:t>
+              <w:t>CUP 15,180.00</w:t>
             </w:r>
           </w:p>
         </w:tc>
@@ -19484,7 +19484,7 @@
           </w:tcPr>
           <w:p>
             <w:r>
-              <w:t>CUP 3,910.00</w:t>
+              <w:t>CUP 3,795.00</w:t>
             </w:r>
           </w:p>
         </w:tc>
@@ -19525,7 +19525,7 @@
           </w:tcPr>
           <w:p>
             <w:r>
-              <w:t>CUP 3,910.00</w:t>
+              <w:t>CUP 3,795.00</w:t>
             </w:r>
           </w:p>
         </w:tc>
@@ -19586,7 +19586,7 @@
           </w:tcPr>
           <w:p>
             <w:r>
-              <w:t>CUP 11,730.00</w:t>
+              <w:t>CUP 11,385.00</w:t>
             </w:r>
           </w:p>
         </w:tc>
@@ -19636,7 +19636,7 @@
           </w:tcPr>
           <w:p>
             <w:r>
-              <w:t>CUP 5,865.00</w:t>
+              <w:t>CUP 5,692.50</w:t>
             </w:r>
           </w:p>
         </w:tc>
@@ -19677,7 +19677,7 @@
           </w:tcPr>
           <w:p>
             <w:r>
-              <w:t>CUP 31,280.00</w:t>
+              <w:t>CUP 30,360.00</w:t>
             </w:r>
           </w:p>
         </w:tc>
@@ -19716,7 +19716,7 @@
           </w:tcPr>
           <w:p>
             <w:r>
-              <w:t>CUP 46,920.00</w:t>
+              <w:t>CUP 45,540.00</w:t>
             </w:r>
           </w:p>
         </w:tc>
@@ -19757,7 +19757,7 @@
           </w:tcPr>
           <w:p>
             <w:r>
-              <w:t>CUP 3,910.00</w:t>
+              <w:t>CUP 3,795.00</w:t>
             </w:r>
           </w:p>
         </w:tc>
@@ -19798,7 +19798,7 @@
           </w:tcPr>
           <w:p>
             <w:r>
-              <w:t>CUP 7,820.00</w:t>
+              <w:t>CUP 7,590.00</w:t>
             </w:r>
           </w:p>
         </w:tc>
@@ -19837,7 +19837,7 @@
           </w:tcPr>
           <w:p>
             <w:r>
-              <w:t>CUP 23,460.00</w:t>
+              <w:t>CUP 22,770.00</w:t>
             </w:r>
           </w:p>
         </w:tc>
@@ -19878,7 +19878,7 @@
           </w:tcPr>
           <w:p>
             <w:r>
-              <w:t>CUP 9,775.00</w:t>
+              <w:t>CUP 9,487.50</w:t>
             </w:r>
           </w:p>
         </w:tc>
@@ -19919,7 +19919,7 @@
           </w:tcPr>
           <w:p>
             <w:r>
-              <w:t>CUP 5,865.00</w:t>
+              <w:t>CUP 5,692.50</w:t>
             </w:r>
           </w:p>
         </w:tc>
@@ -19960,7 +19960,7 @@
           </w:tcPr>
           <w:p>
             <w:r>
-              <w:t>CUP 3,910.00</w:t>
+              <w:t>CUP 3,795.00</w:t>
             </w:r>
           </w:p>
         </w:tc>
@@ -20001,7 +20001,7 @@
           </w:tcPr>
           <w:p>
             <w:r>
-              <w:t>CUP 54,740.00</w:t>
+              <w:t>CUP 53,130.00</w:t>
             </w:r>
           </w:p>
         </w:tc>
@@ -20040,7 +20040,7 @@
           </w:tcPr>
           <w:p>
             <w:r>
-              <w:t>CUP 70,380.00</w:t>
+              <w:t>CUP 68,310.00</w:t>
             </w:r>
           </w:p>
         </w:tc>
@@ -20079,7 +20079,7 @@
           </w:tcPr>
           <w:p>
             <w:r>
-              <w:t>CUP 70,380.00</w:t>
+              <w:t>CUP 68,310.00</w:t>
             </w:r>
           </w:p>
         </w:tc>
@@ -20120,7 +20120,7 @@
           </w:tcPr>
           <w:p>
             <w:r>
-              <w:t>CUP 23,460.00</w:t>
+              <w:t>CUP 22,770.00</w:t>
             </w:r>
           </w:p>
         </w:tc>
@@ -20159,7 +20159,7 @@
           </w:tcPr>
           <w:p>
             <w:r>
-              <w:t>CUP 15,640.00</w:t>
+              <w:t>CUP 15,180.00</w:t>
             </w:r>
           </w:p>
         </w:tc>
@@ -20198,7 +20198,7 @@
           </w:tcPr>
           <w:p>
             <w:r>
-              <w:t>CUP 27,370.00</w:t>
+              <w:t>CUP 26,565.00</w:t>
             </w:r>
           </w:p>
         </w:tc>
@@ -20239,7 +20239,7 @@
           </w:tcPr>
           <w:p>
             <w:r>
-              <w:t>CUP 19,550.00</w:t>
+              <w:t>CUP 18,975.00</w:t>
             </w:r>
           </w:p>
         </w:tc>
@@ -20278,7 +20278,7 @@
           </w:tcPr>
           <w:p>
             <w:r>
-              <w:t>CUP 58,650.00</w:t>
+              <w:t>CUP 56,925.00</w:t>
             </w:r>
           </w:p>
         </w:tc>
@@ -20317,7 +20317,7 @@
           </w:tcPr>
           <w:p>
             <w:r>
-              <w:t>CUP 50,830.00</w:t>
+              <w:t>CUP 49,335.00</w:t>
             </w:r>
           </w:p>
         </w:tc>
@@ -20357,7 +20357,7 @@
           </w:tcPr>
           <w:p>
             <w:r>
-              <w:t>CUP 1,955.00</w:t>
+              <w:t>CUP 1,897.50</w:t>
             </w:r>
           </w:p>
         </w:tc>
@@ -20396,7 +20396,7 @@
           </w:tcPr>
           <w:p>
             <w:r>
-              <w:t>CUP 2,737.00</w:t>
+              <w:t>CUP 2,656.50</w:t>
             </w:r>
           </w:p>
         </w:tc>
@@ -20435,7 +20435,7 @@
           </w:tcPr>
           <w:p>
             <w:r>
-              <w:t>CUP 1,955.00</w:t>
+              <w:t>CUP 1,897.50</w:t>
             </w:r>
           </w:p>
         </w:tc>
@@ -20476,7 +20476,7 @@
           </w:tcPr>
           <w:p>
             <w:r>
-              <w:t>CUP 13,685.00</w:t>
+              <w:t>CUP 13,282.50</w:t>
             </w:r>
           </w:p>
         </w:tc>
@@ -20515,7 +20515,7 @@
           </w:tcPr>
           <w:p>
             <w:r>
-              <w:t>CUP 15,640.00</w:t>
+              <w:t>CUP 15,180.00</w:t>
             </w:r>
           </w:p>
         </w:tc>
@@ -20554,7 +20554,7 @@
           </w:tcPr>
           <w:p>
             <w:r>
-              <w:t>CUP 7,820.00</w:t>
+              <w:t>CUP 7,590.00</w:t>
             </w:r>
           </w:p>
         </w:tc>
@@ -20595,7 +20595,7 @@
           </w:tcPr>
           <w:p>
             <w:r>
-              <w:t>CUP 5,865.00</w:t>
+              <w:t>CUP 5,692.50</w:t>
             </w:r>
           </w:p>
         </w:tc>
@@ -20634,7 +20634,7 @@
           </w:tcPr>
           <w:p>
             <w:r>
-              <w:t>CUP 1,955.00</w:t>
+              <w:t>CUP 1,897.50</w:t>
             </w:r>
           </w:p>
         </w:tc>
@@ -20675,7 +20675,7 @@
           </w:tcPr>
           <w:p>
             <w:r>
-              <w:t>CUP 11,730.00</w:t>
+              <w:t>CUP 11,385.00</w:t>
             </w:r>
           </w:p>
         </w:tc>
@@ -20714,7 +20714,7 @@
           </w:tcPr>
           <w:p>
             <w:r>
-              <w:t>CUP 3,910.00</w:t>
+              <w:t>CUP 3,795.00</w:t>
             </w:r>
           </w:p>
         </w:tc>
@@ -20753,7 +20753,7 @@
           </w:tcPr>
           <w:p>
             <w:r>
-              <w:t>CUP 5,865.00</w:t>
+              <w:t>CUP 5,692.50</w:t>
             </w:r>
           </w:p>
         </w:tc>
@@ -20792,7 +20792,7 @@
           </w:tcPr>
           <w:p>
             <w:r>
-              <w:t>CUP 3,910.00</w:t>
+              <w:t>CUP 3,795.00</w:t>
             </w:r>
           </w:p>
         </w:tc>
@@ -20831,7 +20831,7 @@
           </w:tcPr>
           <w:p>
             <w:r>
-              <w:t>CUP 13,685.00</w:t>
+              <w:t>CUP 13,282.50</w:t>
             </w:r>
           </w:p>
         </w:tc>
@@ -20964,7 +20964,7 @@
           </w:tcPr>
           <w:p>
             <w:r>
-              <w:t>CUP 97,750.00</w:t>
+              <w:t>CUP 94,875.00</w:t>
             </w:r>
           </w:p>
         </w:tc>
@@ -21005,7 +21005,7 @@
           </w:tcPr>
           <w:p>
             <w:r>
-              <w:t>CUP 54,740.00</w:t>
+              <w:t>CUP 53,130.00</w:t>
             </w:r>
           </w:p>
         </w:tc>
@@ -21044,7 +21044,7 @@
           </w:tcPr>
           <w:p>
             <w:r>
-              <w:t>CUP 54,740.00</w:t>
+              <w:t>CUP 53,130.00</w:t>
             </w:r>
           </w:p>
         </w:tc>
@@ -21093,7 +21093,7 @@
           </w:tcPr>
           <w:p>
             <w:r>
-              <w:t>CUP 78,200.00</w:t>
+              <w:t>CUP 75,900.00</w:t>
             </w:r>
           </w:p>
         </w:tc>
@@ -21134,7 +21134,7 @@
           </w:tcPr>
           <w:p>
             <w:r>
-              <w:t>CUP 62,560.00</w:t>
+              <w:t>CUP 60,720.00</w:t>
             </w:r>
           </w:p>
         </w:tc>
@@ -21184,7 +21184,7 @@
           </w:tcPr>
           <w:p>
             <w:r>
-              <w:t>CUP 70,380.00</w:t>
+              <w:t>CUP 68,310.00</w:t>
             </w:r>
           </w:p>
         </w:tc>
@@ -21223,7 +21223,7 @@
           </w:tcPr>
           <w:p>
             <w:r>
-              <w:t>CUP 70,380.00</w:t>
+              <w:t>CUP 68,310.00</w:t>
             </w:r>
           </w:p>
         </w:tc>
@@ -21324,7 +21324,7 @@
           </w:tcPr>
           <w:p>
             <w:r>
-              <w:t>CUP 46,920.00</w:t>
+              <w:t>CUP 45,540.00</w:t>
             </w:r>
           </w:p>
         </w:tc>
@@ -21363,7 +21363,7 @@
           </w:tcPr>
           <w:p>
             <w:r>
-              <w:t>CUP 13,685.00</w:t>
+              <w:t>CUP 13,282.50</w:t>
             </w:r>
           </w:p>
         </w:tc>
@@ -21402,7 +21402,7 @@
           </w:tcPr>
           <w:p>
             <w:r>
-              <w:t>CUP 13,685.00</w:t>
+              <w:t>CUP 13,282.50</w:t>
             </w:r>
           </w:p>
         </w:tc>
@@ -21441,7 +21441,7 @@
           </w:tcPr>
           <w:p>
             <w:r>
-              <w:t>CUP 15,640.00</w:t>
+              <w:t>CUP 15,180.00</w:t>
             </w:r>
           </w:p>
         </w:tc>
@@ -21480,7 +21480,7 @@
           </w:tcPr>
           <w:p>
             <w:r>
-              <w:t>CUP 31,280.00</w:t>
+              <w:t>CUP 30,360.00</w:t>
             </w:r>
           </w:p>
         </w:tc>
@@ -21519,7 +21519,7 @@
           </w:tcPr>
           <w:p>
             <w:r>
-              <w:t>CUP 39,100.00</w:t>
+              <w:t>CUP 37,950.00</w:t>
             </w:r>
           </w:p>
         </w:tc>
@@ -21558,7 +21558,7 @@
           </w:tcPr>
           <w:p>
             <w:r>
-              <w:t>CUP 9,775.00</w:t>
+              <w:t>CUP 9,487.50</w:t>
             </w:r>
           </w:p>
         </w:tc>
@@ -21597,7 +21597,7 @@
           </w:tcPr>
           <w:p>
             <w:r>
-              <w:t>CUP 15,640.00</w:t>
+              <w:t>CUP 15,180.00</w:t>
             </w:r>
           </w:p>
         </w:tc>
@@ -21637,7 +21637,7 @@
           </w:tcPr>
           <w:p>
             <w:r>
-              <w:t>CUP 15,640.00</w:t>
+              <w:t>CUP 15,180.00</w:t>
             </w:r>
           </w:p>
         </w:tc>
@@ -21678,7 +21678,7 @@
           </w:tcPr>
           <w:p>
             <w:r>
-              <w:t>CUP 21,505.00</w:t>
+              <w:t>CUP 20,872.50</w:t>
             </w:r>
           </w:p>
         </w:tc>
@@ -21717,7 +21717,7 @@
           </w:tcPr>
           <w:p>
             <w:r>
-              <w:t>CUP 23,460.00</w:t>
+              <w:t>CUP 22,770.00</w:t>
             </w:r>
           </w:p>
         </w:tc>
@@ -21756,7 +21756,7 @@
           </w:tcPr>
           <w:p>
             <w:r>
-              <w:t>CUP 31,280.00</w:t>
+              <w:t>CUP 30,360.00</w:t>
             </w:r>
           </w:p>
         </w:tc>
@@ -21795,7 +21795,7 @@
           </w:tcPr>
           <w:p>
             <w:r>
-              <w:t>CUP 23,460.00</w:t>
+              <w:t>CUP 22,770.00</w:t>
             </w:r>
           </w:p>
         </w:tc>
@@ -21834,7 +21834,7 @@
           </w:tcPr>
           <w:p>
             <w:r>
-              <w:t>CUP 23,460.00</w:t>
+              <w:t>CUP 22,770.00</w:t>
             </w:r>
           </w:p>
         </w:tc>
@@ -21873,7 +21873,7 @@
           </w:tcPr>
           <w:p>
             <w:r>
-              <w:t>CUP 31,280.00</w:t>
+              <w:t>CUP 30,360.00</w:t>
             </w:r>
           </w:p>
         </w:tc>
@@ -21912,7 +21912,7 @@
           </w:tcPr>
           <w:p>
             <w:r>
-              <w:t>CUP 17,595.00</w:t>
+              <w:t>CUP 17,077.50</w:t>
             </w:r>
           </w:p>
         </w:tc>
@@ -21951,7 +21951,7 @@
           </w:tcPr>
           <w:p>
             <w:r>
-              <w:t>CUP 391.00</w:t>
+              <w:t>CUP 379.50</w:t>
             </w:r>
           </w:p>
         </w:tc>
@@ -21990,7 +21990,7 @@
           </w:tcPr>
           <w:p>
             <w:r>
-              <w:t>CUP 391.00</w:t>
+              <w:t>CUP 379.50</w:t>
             </w:r>
           </w:p>
         </w:tc>
@@ -22029,7 +22029,7 @@
           </w:tcPr>
           <w:p>
             <w:r>
-              <w:t>CUP 391.00</w:t>
+              <w:t>CUP 379.50</w:t>
             </w:r>
           </w:p>
         </w:tc>
@@ -22078,7 +22078,7 @@
           </w:tcPr>
           <w:p>
             <w:r>
-              <w:t>CUP 31,280.00</w:t>
+              <w:t>CUP 30,360.00</w:t>
             </w:r>
           </w:p>
         </w:tc>
@@ -22117,7 +22117,7 @@
           </w:tcPr>
           <w:p>
             <w:r>
-              <w:t>CUP 31,280.00</w:t>
+              <w:t>CUP 30,360.00</w:t>
             </w:r>
           </w:p>
         </w:tc>
@@ -22156,7 +22156,7 @@
           </w:tcPr>
           <w:p>
             <w:r>
-              <w:t>CUP 31,280.00</w:t>
+              <w:t>CUP 30,360.00</w:t>
             </w:r>
           </w:p>
         </w:tc>
@@ -22195,7 +22195,7 @@
           </w:tcPr>
           <w:p>
             <w:r>
-              <w:t>CUP 3,910.00</w:t>
+              <w:t>CUP 3,795.00</w:t>
             </w:r>
           </w:p>
         </w:tc>
@@ -22234,7 +22234,7 @@
           </w:tcPr>
           <w:p>
             <w:r>
-              <w:t>CUP 3,910.00</w:t>
+              <w:t>CUP 3,795.00</w:t>
             </w:r>
           </w:p>
         </w:tc>
@@ -22273,7 +22273,7 @@
           </w:tcPr>
           <w:p>
             <w:r>
-              <w:t>CUP 1,955.00</w:t>
+              <w:t>CUP 1,897.50</w:t>
             </w:r>
           </w:p>
         </w:tc>
@@ -22312,7 +22312,7 @@
           </w:tcPr>
           <w:p>
             <w:r>
-              <w:t>CUP 2,737.00</w:t>
+              <w:t>CUP 2,656.50</w:t>
             </w:r>
           </w:p>
         </w:tc>
@@ -22369,7 +22369,7 @@
           </w:tcPr>
           <w:p>
             <w:r>
-              <w:t>CUP 9,775.00</w:t>
+              <w:t>CUP 9,487.50</w:t>
             </w:r>
           </w:p>
         </w:tc>
@@ -22408,7 +22408,7 @@
           </w:tcPr>
           <w:p>
             <w:r>
-              <w:t>CUP 31,280.00</w:t>
+              <w:t>CUP 30,360.00</w:t>
             </w:r>
           </w:p>
         </w:tc>
@@ -22447,7 +22447,7 @@
           </w:tcPr>
           <w:p>
             <w:r>
-              <w:t>CUP 35,190.00</w:t>
+              <w:t>CUP 34,155.00</w:t>
             </w:r>
           </w:p>
         </w:tc>
@@ -22486,7 +22486,7 @@
           </w:tcPr>
           <w:p>
             <w:r>
-              <w:t>CUP 9,775.00</w:t>
+              <w:t>CUP 9,487.50</w:t>
             </w:r>
           </w:p>
         </w:tc>
@@ -22525,7 +22525,7 @@
           </w:tcPr>
           <w:p>
             <w:r>
-              <w:t>CUP 39,100.00</w:t>
+              <w:t>CUP 37,950.00</w:t>
             </w:r>
           </w:p>
         </w:tc>
@@ -22564,7 +22564,7 @@
           </w:tcPr>
           <w:p>
             <w:r>
-              <w:t>CUP 29,325.00</w:t>
+              <w:t>CUP 28,462.50</w:t>
             </w:r>
           </w:p>
         </w:tc>
@@ -22603,7 +22603,7 @@
           </w:tcPr>
           <w:p>
             <w:r>
-              <w:t>CUP 15,640.00</w:t>
+              <w:t>CUP 15,180.00</w:t>
             </w:r>
           </w:p>
         </w:tc>
@@ -22644,7 +22644,7 @@
           </w:tcPr>
           <w:p>
             <w:r>
-              <w:t>CUP 5,865.00</w:t>
+              <w:t>CUP 5,692.50</w:t>
             </w:r>
           </w:p>
         </w:tc>
@@ -22683,7 +22683,7 @@
           </w:tcPr>
           <w:p>
             <w:r>
-              <w:t>CUP 11,730.00</w:t>
+              <w:t>CUP 11,385.00</w:t>
             </w:r>
           </w:p>
         </w:tc>
@@ -22722,7 +22722,7 @@
           </w:tcPr>
           <w:p>
             <w:r>
-              <w:t>CUP 23,460.00</w:t>
+              <w:t>CUP 22,770.00</w:t>
             </w:r>
           </w:p>
         </w:tc>
@@ -22779,7 +22779,7 @@
           </w:tcPr>
           <w:p>
             <w:r>
-              <w:t>CUP 13,685.00</w:t>
+              <w:t>CUP 13,282.50</w:t>
             </w:r>
           </w:p>
         </w:tc>
@@ -22818,7 +22818,7 @@
           </w:tcPr>
           <w:p>
             <w:r>
-              <w:t>CUP 62,560.00</w:t>
+              <w:t>CUP 60,720.00</w:t>
             </w:r>
           </w:p>
         </w:tc>
@@ -22857,7 +22857,7 @@
           </w:tcPr>
           <w:p>
             <w:r>
-              <w:t>CUP 62,560.00</w:t>
+              <w:t>CUP 60,720.00</w:t>
             </w:r>
           </w:p>
         </w:tc>
@@ -22915,7 +22915,7 @@
           </w:tcPr>
           <w:p>
             <w:r>
-              <w:t>CUP 62,560.00</w:t>
+              <w:t>CUP 60,720.00</w:t>
             </w:r>
           </w:p>
         </w:tc>
@@ -22954,7 +22954,7 @@
           </w:tcPr>
           <w:p>
             <w:r>
-              <w:t>CUP 62,560.00</w:t>
+              <w:t>CUP 60,720.00</w:t>
             </w:r>
           </w:p>
         </w:tc>
@@ -23015,7 +23015,7 @@
           </w:tcPr>
           <w:p>
             <w:r>
-              <w:t>CUP 11,730.00</w:t>
+              <w:t>CUP 11,385.00</w:t>
             </w:r>
           </w:p>
         </w:tc>
@@ -23054,7 +23054,7 @@
           </w:tcPr>
           <w:p>
             <w:r>
-              <w:t>CUP 5,865.00</w:t>
+              <w:t>CUP 5,692.50</w:t>
             </w:r>
           </w:p>
         </w:tc>
@@ -23093,7 +23093,7 @@
           </w:tcPr>
           <w:p>
             <w:r>
-              <w:t>CUP 7,820.00</w:t>
+              <w:t>CUP 7,590.00</w:t>
             </w:r>
           </w:p>
         </w:tc>
@@ -23132,7 +23132,7 @@
           </w:tcPr>
           <w:p>
             <w:r>
-              <w:t>CUP 15,640.00</w:t>
+              <w:t>CUP 15,180.00</w:t>
             </w:r>
           </w:p>
         </w:tc>
@@ -23171,7 +23171,7 @@
           </w:tcPr>
           <w:p>
             <w:r>
-              <w:t>CUP 15,640.00</w:t>
+              <w:t>CUP 15,180.00</w:t>
             </w:r>
           </w:p>
         </w:tc>
@@ -23210,7 +23210,7 @@
           </w:tcPr>
           <w:p>
             <w:r>
-              <w:t>CUP 58,650.00</w:t>
+              <w:t>CUP 56,925.00</w:t>
             </w:r>
           </w:p>
         </w:tc>
@@ -23249,7 +23249,7 @@
           </w:tcPr>
           <w:p>
             <w:r>
-              <w:t>CUP 78,200.00</w:t>
+              <w:t>CUP 75,900.00</w:t>
             </w:r>
           </w:p>
         </w:tc>
@@ -23288,7 +23288,7 @@
           </w:tcPr>
           <w:p>
             <w:r>
-              <w:t>CUP 19,550.00</w:t>
+              <w:t>CUP 18,975.00</w:t>
             </w:r>
           </w:p>
         </w:tc>
@@ -23327,7 +23327,7 @@
           </w:tcPr>
           <w:p>
             <w:r>
-              <w:t>CUP 39,100.00</w:t>
+              <w:t>CUP 37,950.00</w:t>
             </w:r>
           </w:p>
         </w:tc>
@@ -23366,7 +23366,7 @@
           </w:tcPr>
           <w:p>
             <w:r>
-              <w:t>CUP 39,100.00</w:t>
+              <w:t>CUP 37,950.00</w:t>
             </w:r>
           </w:p>
         </w:tc>
@@ -23405,7 +23405,7 @@
           </w:tcPr>
           <w:p>
             <w:r>
-              <w:t>CUP 62,560.00</w:t>
+              <w:t>CUP 60,720.00</w:t>
             </w:r>
           </w:p>
         </w:tc>
@@ -23444,7 +23444,7 @@
           </w:tcPr>
           <w:p>
             <w:r>
-              <w:t>CUP 62,560.00</w:t>
+              <w:t>CUP 60,720.00</w:t>
             </w:r>
           </w:p>
         </w:tc>
@@ -23483,7 +23483,7 @@
           </w:tcPr>
           <w:p>
             <w:r>
-              <w:t>CUP 97,750.00</w:t>
+              <w:t>CUP 94,875.00</w:t>
             </w:r>
           </w:p>
         </w:tc>
@@ -23522,7 +23522,7 @@
           </w:tcPr>
           <w:p>
             <w:r>
-              <w:t>CUP 97,750.00</w:t>
+              <w:t>CUP 94,875.00</w:t>
             </w:r>
           </w:p>
         </w:tc>
@@ -23561,7 +23561,7 @@
           </w:tcPr>
           <w:p>
             <w:r>
-              <w:t>CUP 89,930.00</w:t>
+              <w:t>CUP 87,285.00</w:t>
             </w:r>
           </w:p>
         </w:tc>
@@ -23600,7 +23600,7 @@
           </w:tcPr>
           <w:p>
             <w:r>
-              <w:t>CUP 97,750.00</w:t>
+              <w:t>CUP 94,875.00</w:t>
             </w:r>
           </w:p>
         </w:tc>
@@ -23639,7 +23639,7 @@
           </w:tcPr>
           <w:p>
             <w:r>
-              <w:t>CUP 97,750.00</w:t>
+              <w:t>CUP 94,875.00</w:t>
             </w:r>
           </w:p>
         </w:tc>
@@ -23678,7 +23678,7 @@
           </w:tcPr>
           <w:p>
             <w:r>
-              <w:t>CUP 97,750.00</w:t>
+              <w:t>CUP 94,875.00</w:t>
             </w:r>
           </w:p>
         </w:tc>
@@ -23717,7 +23717,7 @@
           </w:tcPr>
           <w:p>
             <w:r>
-              <w:t>CUP 58,650.00</w:t>
+              <w:t>CUP 56,925.00</w:t>
             </w:r>
           </w:p>
         </w:tc>
@@ -23756,7 +23756,7 @@
           </w:tcPr>
           <w:p>
             <w:r>
-              <w:t>CUP 78,200.00</w:t>
+              <w:t>CUP 75,900.00</w:t>
             </w:r>
           </w:p>
         </w:tc>
@@ -23795,7 +23795,7 @@
           </w:tcPr>
           <w:p>
             <w:r>
-              <w:t>CUP 86,020.00</w:t>
+              <w:t>CUP 83,490.00</w:t>
             </w:r>
           </w:p>
         </w:tc>
@@ -23834,7 +23834,7 @@
           </w:tcPr>
           <w:p>
             <w:r>
-              <w:t>CUP 86,020.00</w:t>
+              <w:t>CUP 83,490.00</w:t>
             </w:r>
           </w:p>
         </w:tc>
@@ -23873,7 +23873,7 @@
           </w:tcPr>
           <w:p>
             <w:r>
-              <w:t>CUP 86,020.00</w:t>
+              <w:t>CUP 83,490.00</w:t>
             </w:r>
           </w:p>
         </w:tc>
@@ -23912,7 +23912,7 @@
           </w:tcPr>
           <w:p>
             <w:r>
-              <w:t>CUP 27,370.00</w:t>
+              <w:t>CUP 26,565.00</w:t>
             </w:r>
           </w:p>
         </w:tc>
@@ -23951,7 +23951,7 @@
           </w:tcPr>
           <w:p>
             <w:r>
-              <w:t>CUP 27,370.00</w:t>
+              <w:t>CUP 26,565.00</w:t>
             </w:r>
           </w:p>
         </w:tc>
@@ -23990,7 +23990,7 @@
           </w:tcPr>
           <w:p>
             <w:r>
-              <w:t>CUP 54,740.00</w:t>
+              <w:t>CUP 53,130.00</w:t>
             </w:r>
           </w:p>
         </w:tc>
@@ -24029,7 +24029,7 @@
           </w:tcPr>
           <w:p>
             <w:r>
-              <w:t>CUP 54,740.00</w:t>
+              <w:t>CUP 53,130.00</w:t>
             </w:r>
           </w:p>
         </w:tc>
@@ -24068,7 +24068,7 @@
           </w:tcPr>
           <w:p>
             <w:r>
-              <w:t>CUP 70,380.00</w:t>
+              <w:t>CUP 68,310.00</w:t>
             </w:r>
           </w:p>
         </w:tc>
@@ -24107,7 +24107,7 @@
           </w:tcPr>
           <w:p>
             <w:r>
-              <w:t>CUP 19,550.00</w:t>
+              <w:t>CUP 18,975.00</w:t>
             </w:r>
           </w:p>
         </w:tc>
@@ -24147,7 +24147,7 @@
           </w:tcPr>
           <w:p>
             <w:r>
-              <w:t>CUP 23,460.00</w:t>
+              <w:t>CUP 22,770.00</w:t>
             </w:r>
           </w:p>
         </w:tc>
@@ -24186,7 +24186,7 @@
           </w:tcPr>
           <w:p>
             <w:r>
-              <w:t>CUP 23,460.00</w:t>
+              <w:t>CUP 22,770.00</w:t>
             </w:r>
           </w:p>
         </w:tc>
@@ -24225,7 +24225,7 @@
           </w:tcPr>
           <w:p>
             <w:r>
-              <w:t>CUP 46,920.00</w:t>
+              <w:t>CUP 45,540.00</w:t>
             </w:r>
           </w:p>
         </w:tc>
@@ -24264,7 +24264,7 @@
           </w:tcPr>
           <w:p>
             <w:r>
-              <w:t>CUP 58,650.00</w:t>
+              <w:t>CUP 56,925.00</w:t>
             </w:r>
           </w:p>
         </w:tc>
@@ -24303,7 +24303,7 @@
           </w:tcPr>
           <w:p>
             <w:r>
-              <w:t>CUP 3,910.00</w:t>
+              <w:t>CUP 3,795.00</w:t>
             </w:r>
           </w:p>
         </w:tc>
@@ -24342,7 +24342,7 @@
           </w:tcPr>
           <w:p>
             <w:r>
-              <w:t>CUP 3,910.00</w:t>
+              <w:t>CUP 3,795.00</w:t>
             </w:r>
           </w:p>
         </w:tc>
@@ -24381,7 +24381,7 @@
           </w:tcPr>
           <w:p>
             <w:r>
-              <w:t>CUP 5,865.00</w:t>
+              <w:t>CUP 5,692.50</w:t>
             </w:r>
           </w:p>
         </w:tc>
@@ -24420,7 +24420,7 @@
           </w:tcPr>
           <w:p>
             <w:r>
-              <w:t>CUP 3,910.00</w:t>
+              <w:t>CUP 3,795.00</w:t>
             </w:r>
           </w:p>
         </w:tc>
@@ -24459,7 +24459,7 @@
           </w:tcPr>
           <w:p>
             <w:r>
-              <w:t>CUP 3,910.00</w:t>
+              <w:t>CUP 3,795.00</w:t>
             </w:r>
           </w:p>
         </w:tc>
@@ -24498,7 +24498,7 @@
           </w:tcPr>
           <w:p>
             <w:r>
-              <w:t>CUP 5,865.00</w:t>
+              <w:t>CUP 5,692.50</w:t>
             </w:r>
           </w:p>
         </w:tc>
@@ -24537,7 +24537,7 @@
           </w:tcPr>
           <w:p>
             <w:r>
-              <w:t>CUP 31,280.00</w:t>
+              <w:t>CUP 30,360.00</w:t>
             </w:r>
           </w:p>
         </w:tc>
@@ -24576,7 +24576,7 @@
           </w:tcPr>
           <w:p>
             <w:r>
-              <w:t>CUP 31,280.00</w:t>
+              <w:t>CUP 30,360.00</w:t>
             </w:r>
           </w:p>
         </w:tc>
@@ -24615,7 +24615,7 @@
           </w:tcPr>
           <w:p>
             <w:r>
-              <w:t>CUP 9,775.00</w:t>
+              <w:t>CUP 9,487.50</w:t>
             </w:r>
           </w:p>
         </w:tc>
@@ -24654,7 +24654,7 @@
           </w:tcPr>
           <w:p>
             <w:r>
-              <w:t>CUP 9,775.00</w:t>
+              <w:t>CUP 9,487.50</w:t>
             </w:r>
           </w:p>
         </w:tc>
@@ -24695,7 +24695,7 @@
           </w:tcPr>
           <w:p>
             <w:r>
-              <w:t>CUP 7,820.00</w:t>
+              <w:t>CUP 7,590.00</w:t>
             </w:r>
           </w:p>
         </w:tc>
@@ -24734,7 +24734,7 @@
           </w:tcPr>
           <w:p>
             <w:r>
-              <w:t>CUP 7,820.00</w:t>
+              <w:t>CUP 7,590.00</w:t>
             </w:r>
           </w:p>
         </w:tc>
@@ -24773,7 +24773,7 @@
           </w:tcPr>
           <w:p>
             <w:r>
-              <w:t>CUP 3,910.00</w:t>
+              <w:t>CUP 3,795.00</w:t>
             </w:r>
           </w:p>
         </w:tc>
@@ -24814,7 +24814,7 @@
           </w:tcPr>
           <w:p>
             <w:r>
-              <w:t>CUP 23,460.00</w:t>
+              <w:t>CUP 22,770.00</w:t>
             </w:r>
           </w:p>
         </w:tc>
@@ -24861,7 +24861,7 @@
           </w:tcPr>
           <w:p>
             <w:r>
-              <w:t>CUP 23,460.00</w:t>
+              <w:t>CUP 22,770.00</w:t>
             </w:r>
           </w:p>
         </w:tc>
@@ -24900,7 +24900,7 @@
           </w:tcPr>
           <w:p>
             <w:r>
-              <w:t>CUP 7,820.00</w:t>
+              <w:t>CUP 7,590.00</w:t>
             </w:r>
           </w:p>
         </w:tc>
@@ -24939,7 +24939,7 @@
           </w:tcPr>
           <w:p>
             <w:r>
-              <w:t>CUP 5,865.00</w:t>
+              <w:t>CUP 5,692.50</w:t>
             </w:r>
           </w:p>
         </w:tc>
@@ -24978,7 +24978,7 @@
           </w:tcPr>
           <w:p>
             <w:r>
-              <w:t>CUP 5,865.00</w:t>
+              <w:t>CUP 5,692.50</w:t>
             </w:r>
           </w:p>
         </w:tc>
@@ -25035,7 +25035,7 @@
           </w:tcPr>
           <w:p>
             <w:r>
-              <w:t>CUP 9,775.00</w:t>
+              <w:t>CUP 9,487.50</w:t>
             </w:r>
           </w:p>
         </w:tc>
@@ -25074,7 +25074,7 @@
           </w:tcPr>
           <w:p>
             <w:r>
-              <w:t>CUP 3,910.00</w:t>
+              <w:t>CUP 3,795.00</w:t>
             </w:r>
           </w:p>
         </w:tc>
@@ -25131,7 +25131,7 @@
           </w:tcPr>
           <w:p>
             <w:r>
-              <w:t>CUP 5,865.00</w:t>
+              <w:t>CUP 5,692.50</w:t>
             </w:r>
           </w:p>
         </w:tc>
@@ -25170,7 +25170,7 @@
           </w:tcPr>
           <w:p>
             <w:r>
-              <w:t>CUP 5,865.00</w:t>
+              <w:t>CUP 5,692.50</w:t>
             </w:r>
           </w:p>
         </w:tc>
@@ -25209,7 +25209,7 @@
           </w:tcPr>
           <w:p>
             <w:r>
-              <w:t>CUP 3,910.00</w:t>
+              <w:t>CUP 3,795.00</w:t>
             </w:r>
           </w:p>
         </w:tc>
@@ -25248,7 +25248,7 @@
           </w:tcPr>
           <w:p>
             <w:r>
-              <w:t>CUP 5,865.00</w:t>
+              <w:t>CUP 5,692.50</w:t>
             </w:r>
           </w:p>
         </w:tc>
@@ -25287,7 +25287,7 @@
           </w:tcPr>
           <w:p>
             <w:r>
-              <w:t>CUP 5,865.00</w:t>
+              <w:t>CUP 5,692.50</w:t>
             </w:r>
           </w:p>
         </w:tc>
@@ -25326,7 +25326,7 @@
           </w:tcPr>
           <w:p>
             <w:r>
-              <w:t>CUP 5,865.00</w:t>
+              <w:t>CUP 5,692.50</w:t>
             </w:r>
           </w:p>
         </w:tc>
@@ -25365,7 +25365,7 @@
           </w:tcPr>
           <w:p>
             <w:r>
-              <w:t>CUP 97,750.00</w:t>
+              <w:t>CUP 94,875.00</w:t>
             </w:r>
           </w:p>
         </w:tc>
@@ -25407,7 +25407,7 @@
           </w:tcPr>
           <w:p>
             <w:r>
-              <w:t>CUP 54,740.00</w:t>
+              <w:t>CUP 53,130.00</w:t>
             </w:r>
           </w:p>
         </w:tc>
@@ -25446,7 +25446,7 @@
           </w:tcPr>
           <w:p>
             <w:r>
-              <w:t>CUP 58,650.00</w:t>
+              <w:t>CUP 56,925.00</w:t>
             </w:r>
           </w:p>
         </w:tc>
@@ -25485,7 +25485,7 @@
           </w:tcPr>
           <w:p>
             <w:r>
-              <w:t>CUP 58,650.00</w:t>
+              <w:t>CUP 56,925.00</w:t>
             </w:r>
           </w:p>
         </w:tc>
@@ -25524,7 +25524,7 @@
           </w:tcPr>
           <w:p>
             <w:r>
-              <w:t>CUP 54,740.00</w:t>
+              <w:t>CUP 53,130.00</w:t>
             </w:r>
           </w:p>
         </w:tc>
@@ -25563,7 +25563,7 @@
           </w:tcPr>
           <w:p>
             <w:r>
-              <w:t>CUP 46,920.00</w:t>
+              <w:t>CUP 45,540.00</w:t>
             </w:r>
           </w:p>
         </w:tc>
@@ -25602,7 +25602,7 @@
           </w:tcPr>
           <w:p>
             <w:r>
-              <w:t>CUP 78,200.00</w:t>
+              <w:t>CUP 75,900.00</w:t>
             </w:r>
           </w:p>
         </w:tc>
@@ -25641,7 +25641,7 @@
           </w:tcPr>
           <w:p>
             <w:r>
-              <w:t>CUP 89,930.00</w:t>
+              <w:t>CUP 87,285.00</w:t>
             </w:r>
           </w:p>
         </w:tc>
@@ -25680,7 +25680,7 @@
           </w:tcPr>
           <w:p>
             <w:r>
-              <w:t>CUP 136,850.00</w:t>
+              <w:t>CUP 132,825.00</w:t>
             </w:r>
           </w:p>
         </w:tc>
@@ -25721,7 +25721,7 @@
           </w:tcPr>
           <w:p>
             <w:r>
-              <w:t>CUP 70,380.00</w:t>
+              <w:t>CUP 68,310.00</w:t>
             </w:r>
           </w:p>
         </w:tc>
@@ -25760,7 +25760,7 @@
           </w:tcPr>
           <w:p>
             <w:r>
-              <w:t>CUP 70,380.00</w:t>
+              <w:t>CUP 68,310.00</w:t>
             </w:r>
           </w:p>
         </w:tc>
@@ -25799,7 +25799,7 @@
           </w:tcPr>
           <w:p>
             <w:r>
-              <w:t>CUP 13,685.00</w:t>
+              <w:t>CUP 13,282.50</w:t>
             </w:r>
           </w:p>
         </w:tc>
@@ -25838,7 +25838,7 @@
           </w:tcPr>
           <w:p>
             <w:r>
-              <w:t>CUP 13,685.00</w:t>
+              <w:t>CUP 13,282.50</w:t>
             </w:r>
           </w:p>
         </w:tc>
@@ -25877,7 +25877,7 @@
           </w:tcPr>
           <w:p>
             <w:r>
-              <w:t>CUP 15,640.00</w:t>
+              <w:t>CUP 15,180.00</w:t>
             </w:r>
           </w:p>
         </w:tc>
@@ -25916,7 +25916,7 @@
           </w:tcPr>
           <w:p>
             <w:r>
-              <w:t>CUP 27,370.00</w:t>
+              <w:t>CUP 26,565.00</w:t>
             </w:r>
           </w:p>
         </w:tc>
@@ -25957,7 +25957,7 @@
           </w:tcPr>
           <w:p>
             <w:r>
-              <w:t>CUP 23,460.00</w:t>
+              <w:t>CUP 22,770.00</w:t>
             </w:r>
           </w:p>
         </w:tc>
@@ -25996,7 +25996,7 @@
           </w:tcPr>
           <w:p>
             <w:r>
-              <w:t>CUP 17,595.00</w:t>
+              <w:t>CUP 17,077.50</w:t>
             </w:r>
           </w:p>
         </w:tc>
@@ -26035,7 +26035,7 @@
           </w:tcPr>
           <w:p>
             <w:r>
-              <w:t>CUP 9,775.00</w:t>
+              <w:t>CUP 9,487.50</w:t>
             </w:r>
           </w:p>
         </w:tc>
@@ -26074,7 +26074,7 @@
           </w:tcPr>
           <w:p>
             <w:r>
-              <w:t>CUP 17,595.00</w:t>
+              <w:t>CUP 17,077.50</w:t>
             </w:r>
           </w:p>
         </w:tc>
@@ -26113,7 +26113,7 @@
           </w:tcPr>
           <w:p>
             <w:r>
-              <w:t>CUP 58,650.00</w:t>
+              <w:t>CUP 56,925.00</w:t>
             </w:r>
           </w:p>
         </w:tc>
@@ -26152,7 +26152,7 @@
           </w:tcPr>
           <w:p>
             <w:r>
-              <w:t>CUP 62,560.00</w:t>
+              <w:t>CUP 60,720.00</w:t>
             </w:r>
           </w:p>
         </w:tc>
@@ -26191,7 +26191,7 @@
           </w:tcPr>
           <w:p>
             <w:r>
-              <w:t>CUP 58,650.00</w:t>
+              <w:t>CUP 56,925.00</w:t>
             </w:r>
           </w:p>
         </w:tc>
@@ -26230,7 +26230,7 @@
           </w:tcPr>
           <w:p>
             <w:r>
-              <w:t>CUP 78,200.00</w:t>
+              <w:t>CUP 75,900.00</w:t>
             </w:r>
           </w:p>
         </w:tc>
@@ -26269,7 +26269,7 @@
           </w:tcPr>
           <w:p>
             <w:r>
-              <w:t>CUP 54,740.00</w:t>
+              <w:t>CUP 53,130.00</w:t>
             </w:r>
           </w:p>
         </w:tc>
@@ -26308,7 +26308,7 @@
           </w:tcPr>
           <w:p>
             <w:r>
-              <w:t>CUP 50,830.00</w:t>
+              <w:t>CUP 49,335.00</w:t>
             </w:r>
           </w:p>
         </w:tc>
@@ -26347,7 +26347,7 @@
           </w:tcPr>
           <w:p>
             <w:r>
-              <w:t>CUP 31,280.00</w:t>
+              <w:t>CUP 30,360.00</w:t>
             </w:r>
           </w:p>
         </w:tc>
@@ -26386,7 +26386,7 @@
           </w:tcPr>
           <w:p>
             <w:r>
-              <w:t>CUP 39,100.00</w:t>
+              <w:t>CUP 37,950.00</w:t>
             </w:r>
           </w:p>
         </w:tc>
@@ -26425,7 +26425,7 @@
           </w:tcPr>
           <w:p>
             <w:r>
-              <w:t>CUP 39,100.00</w:t>
+              <w:t>CUP 37,950.00</w:t>
             </w:r>
           </w:p>
         </w:tc>
@@ -26464,7 +26464,7 @@
           </w:tcPr>
           <w:p>
             <w:r>
-              <w:t>CUP 46,920.00</w:t>
+              <w:t>CUP 45,540.00</w:t>
             </w:r>
           </w:p>
         </w:tc>
@@ -26503,7 +26503,7 @@
           </w:tcPr>
           <w:p>
             <w:r>
-              <w:t>CUP 39,100.00</w:t>
+              <w:t>CUP 37,950.00</w:t>
             </w:r>
           </w:p>
         </w:tc>
@@ -26542,7 +26542,7 @@
           </w:tcPr>
           <w:p>
             <w:r>
-              <w:t>CUP 46,920.00</w:t>
+              <w:t>CUP 45,540.00</w:t>
             </w:r>
           </w:p>
         </w:tc>
@@ -26581,7 +26581,7 @@
           </w:tcPr>
           <w:p>
             <w:r>
-              <w:t>CUP 70,380.00</w:t>
+              <w:t>CUP 68,310.00</w:t>
             </w:r>
           </w:p>
         </w:tc>
@@ -26621,7 +26621,7 @@
           </w:tcPr>
           <w:p>
             <w:r>
-              <w:t>CUP 1,955.00</w:t>
+              <w:t>CUP 1,897.50</w:t>
             </w:r>
           </w:p>
         </w:tc>
@@ -26660,7 +26660,7 @@
           </w:tcPr>
           <w:p>
             <w:r>
-              <w:t>CUP 2,737.00</w:t>
+              <w:t>CUP 2,656.50</w:t>
             </w:r>
           </w:p>
         </w:tc>
@@ -26699,7 +26699,7 @@
           </w:tcPr>
           <w:p>
             <w:r>
-              <w:t>CUP 3,128.00</w:t>
+              <w:t>CUP 3,036.00</w:t>
             </w:r>
           </w:p>
         </w:tc>
@@ -26738,7 +26738,7 @@
           </w:tcPr>
           <w:p>
             <w:r>
-              <w:t>CUP 1,955.00</w:t>
+              <w:t>CUP 1,897.50</w:t>
             </w:r>
           </w:p>
         </w:tc>
@@ -26777,7 +26777,7 @@
           </w:tcPr>
           <w:p>
             <w:r>
-              <w:t>CUP 97,750.00</w:t>
+              <w:t>CUP 94,875.00</w:t>
             </w:r>
           </w:p>
         </w:tc>
@@ -26816,7 +26816,7 @@
           </w:tcPr>
           <w:p>
             <w:r>
-              <w:t>CUP 78,200.00</w:t>
+              <w:t>CUP 75,900.00</w:t>
             </w:r>
           </w:p>
         </w:tc>
@@ -26855,7 +26855,7 @@
           </w:tcPr>
           <w:p>
             <w:r>
-              <w:t>CUP 78,200.00</w:t>
+              <w:t>CUP 75,900.00</w:t>
             </w:r>
           </w:p>
         </w:tc>
@@ -26894,7 +26894,7 @@
           </w:tcPr>
           <w:p>
             <w:r>
-              <w:t>CUP 58,650.00</w:t>
+              <w:t>CUP 56,925.00</w:t>
             </w:r>
           </w:p>
         </w:tc>
@@ -26933,7 +26933,7 @@
           </w:tcPr>
           <w:p>
             <w:r>
-              <w:t>CUP 58,650.00</w:t>
+              <w:t>CUP 56,925.00</w:t>
             </w:r>
           </w:p>
         </w:tc>
@@ -26972,7 +26972,7 @@
           </w:tcPr>
           <w:p>
             <w:r>
-              <w:t>CUP 70,380.00</w:t>
+              <w:t>CUP 68,310.00</w:t>
             </w:r>
           </w:p>
         </w:tc>
@@ -27011,7 +27011,7 @@
           </w:tcPr>
           <w:p>
             <w:r>
-              <w:t>CUP 70,380.00</w:t>
+              <w:t>CUP 68,310.00</w:t>
             </w:r>
           </w:p>
         </w:tc>
@@ -27052,7 +27052,7 @@
           </w:tcPr>
           <w:p>
             <w:r>
-              <w:t>CUP 13,685.00</w:t>
+              <w:t>CUP 13,282.50</w:t>
             </w:r>
           </w:p>
         </w:tc>
@@ -27091,7 +27091,7 @@
           </w:tcPr>
           <w:p>
             <w:r>
-              <w:t>CUP 13,685.00</w:t>
+              <w:t>CUP 13,282.50</w:t>
             </w:r>
           </w:p>
         </w:tc>
@@ -27130,7 +27130,7 @@
           </w:tcPr>
           <w:p>
             <w:r>
-              <w:t>CUP 11,730.00</w:t>
+              <w:t>CUP 11,385.00</w:t>
             </w:r>
           </w:p>
         </w:tc>
@@ -27169,7 +27169,7 @@
           </w:tcPr>
           <w:p>
             <w:r>
-              <w:t>CUP 15,640.00</w:t>
+              <w:t>CUP 15,180.00</w:t>
             </w:r>
           </w:p>
         </w:tc>
@@ -27208,7 +27208,7 @@
           </w:tcPr>
           <w:p>
             <w:r>
-              <w:t>CUP 11,730.00</w:t>
+              <w:t>CUP 11,385.00</w:t>
             </w:r>
           </w:p>
         </w:tc>
@@ -27247,7 +27247,7 @@
           </w:tcPr>
           <w:p>
             <w:r>
-              <w:t>CUP 15,640.00</w:t>
+              <w:t>CUP 15,180.00</w:t>
             </w:r>
           </w:p>
         </w:tc>
@@ -27286,7 +27286,7 @@
           </w:tcPr>
           <w:p>
             <w:r>
-              <w:t>CUP 15,640.00</w:t>
+              <w:t>CUP 15,180.00</w:t>
             </w:r>
           </w:p>
         </w:tc>
@@ -27325,7 +27325,7 @@
           </w:tcPr>
           <w:p>
             <w:r>
-              <w:t>CUP 15,640.00</w:t>
+              <w:t>CUP 15,180.00</w:t>
             </w:r>
           </w:p>
         </w:tc>
@@ -27364,7 +27364,7 @@
           </w:tcPr>
           <w:p>
             <w:r>
-              <w:t>CUP 15,640.00</w:t>
+              <w:t>CUP 15,180.00</w:t>
             </w:r>
           </w:p>
         </w:tc>
@@ -27403,7 +27403,7 @@
           </w:tcPr>
           <w:p>
             <w:r>
-              <w:t>CUP 7,820.00</w:t>
+              <w:t>CUP 7,590.00</w:t>
             </w:r>
           </w:p>
         </w:tc>
@@ -27442,7 +27442,7 @@
           </w:tcPr>
           <w:p>
             <w:r>
-              <w:t>CUP 7,820.00</w:t>
+              <w:t>CUP 7,590.00</w:t>
             </w:r>
           </w:p>
         </w:tc>
@@ -27481,7 +27481,7 @@
           </w:tcPr>
           <w:p>
             <w:r>
-              <w:t>CUP 27,370.00</w:t>
+              <w:t>CUP 26,565.00</w:t>
             </w:r>
           </w:p>
         </w:tc>
@@ -27522,7 +27522,7 @@
           </w:tcPr>
           <w:p>
             <w:r>
-              <w:t>CUP 11,730.00</w:t>
+              <w:t>CUP 11,385.00</w:t>
             </w:r>
           </w:p>
         </w:tc>
@@ -27561,7 +27561,7 @@
           </w:tcPr>
           <w:p>
             <w:r>
-              <w:t>CUP 3,910.00</w:t>
+              <w:t>CUP 3,795.00</w:t>
             </w:r>
           </w:p>
         </w:tc>
@@ -27600,7 +27600,7 @@
           </w:tcPr>
           <w:p>
             <w:r>
-              <w:t>CUP 3,910.00</w:t>
+              <w:t>CUP 3,795.00</w:t>
             </w:r>
           </w:p>
         </w:tc>
@@ -27639,7 +27639,7 @@
           </w:tcPr>
           <w:p>
             <w:r>
-              <w:t>CUP 23,460.00</w:t>
+              <w:t>CUP 22,770.00</w:t>
             </w:r>
           </w:p>
         </w:tc>
@@ -27678,7 +27678,7 @@
           </w:tcPr>
           <w:p>
             <w:r>
-              <w:t>CUP 13,685.00</w:t>
+              <w:t>CUP 13,282.50</w:t>
             </w:r>
           </w:p>
         </w:tc>
@@ -27717,7 +27717,7 @@
           </w:tcPr>
           <w:p>
             <w:r>
-              <w:t>CUP 15,640.00</w:t>
+              <w:t>CUP 15,180.00</w:t>
             </w:r>
           </w:p>
         </w:tc>
@@ -27870,7 +27870,6 @@
                 <w:szCs w:val="20"/>
               </w:rPr>
             </w:pPr>
-            <w:bookmarkStart w:id="0" w:name="_GoBack" w:colFirst="1" w:colLast="1"/>
             <w:r>
               <w:rPr>
                 <w:rFonts w:cs="Calibri"/>
@@ -27898,7 +27897,7 @@
               <w:spacing w:after="0"/>
             </w:pPr>
             <w:r>
-              <w:t>CUP 4,692.00</w:t>
+              <w:t>CUP 4,554.00</w:t>
             </w:r>
           </w:p>
         </w:tc>
@@ -27956,7 +27955,7 @@
               <w:spacing w:after="0"/>
             </w:pPr>
             <w:r>
-              <w:t>CUP 19,550.00</w:t>
+              <w:t>CUP 18,975.00</w:t>
             </w:r>
           </w:p>
         </w:tc>
@@ -28014,7 +28013,7 @@
               <w:spacing w:after="0"/>
             </w:pPr>
             <w:r>
-              <w:t>CUP 4,692.00</w:t>
+              <w:t>CUP 4,554.00</w:t>
             </w:r>
           </w:p>
         </w:tc>
@@ -28072,7 +28071,7 @@
               <w:spacing w:after="0"/>
             </w:pPr>
             <w:r>
-              <w:t>CUP 19,550.00</w:t>
+              <w:t>CUP 18,975.00</w:t>
             </w:r>
           </w:p>
         </w:tc>
@@ -28130,7 +28129,7 @@
               <w:spacing w:after="0"/>
             </w:pPr>
             <w:r>
-              <w:t>CUP 19,550.00</w:t>
+              <w:t>CUP 18,975.00</w:t>
             </w:r>
           </w:p>
         </w:tc>
@@ -28188,7 +28187,7 @@
               <w:spacing w:after="0"/>
             </w:pPr>
             <w:r>
-              <w:t>CUP 27,370.00</w:t>
+              <w:t>CUP 26,565.00</w:t>
             </w:r>
           </w:p>
         </w:tc>
@@ -28246,7 +28245,7 @@
               <w:spacing w:after="0"/>
             </w:pPr>
             <w:r>
-              <w:t>CUP 19,550.00</w:t>
+              <w:t>CUP 18,975.00</w:t>
             </w:r>
           </w:p>
         </w:tc>
@@ -28304,7 +28303,7 @@
               <w:spacing w:after="0"/>
             </w:pPr>
             <w:r>
-              <w:t>CUP 5,865.00</w:t>
+              <w:t>CUP 5,692.50</w:t>
             </w:r>
           </w:p>
         </w:tc>
@@ -28362,7 +28361,7 @@
               <w:spacing w:after="0"/>
             </w:pPr>
             <w:r>
-              <w:t>CUP 4,692.00</w:t>
+              <w:t>CUP 4,554.00</w:t>
             </w:r>
           </w:p>
         </w:tc>
@@ -28420,7 +28419,7 @@
               <w:spacing w:after="0"/>
             </w:pPr>
             <w:r>
-              <w:t>CUP 4,692.00</w:t>
+              <w:t>CUP 4,554.00</w:t>
             </w:r>
           </w:p>
         </w:tc>
@@ -28478,7 +28477,7 @@
               <w:spacing w:after="0"/>
             </w:pPr>
             <w:r>
-              <w:t>CUP 31,280.00</w:t>
+              <w:t>CUP 30,360.00</w:t>
             </w:r>
           </w:p>
         </w:tc>
@@ -28536,7 +28535,7 @@
               <w:spacing w:after="0"/>
             </w:pPr>
             <w:r>
-              <w:t>CUP 39,100.00</w:t>
+              <w:t>CUP 37,950.00</w:t>
             </w:r>
           </w:p>
         </w:tc>
@@ -28594,7 +28593,7 @@
               <w:spacing w:after="0"/>
             </w:pPr>
             <w:r>
-              <w:t>CUP 391.00</w:t>
+              <w:t>CUP 379.50</w:t>
             </w:r>
           </w:p>
         </w:tc>
@@ -28652,7 +28651,7 @@
               <w:spacing w:after="0"/>
             </w:pPr>
             <w:r>
-              <w:t>CUP 391.00</w:t>
+              <w:t>CUP 379.50</w:t>
             </w:r>
           </w:p>
         </w:tc>
@@ -28710,7 +28709,7 @@
               <w:spacing w:after="0"/>
             </w:pPr>
             <w:r>
-              <w:t>CUP 391.00</w:t>
+              <w:t>CUP 379.50</w:t>
             </w:r>
           </w:p>
         </w:tc>
@@ -28768,7 +28767,7 @@
               <w:spacing w:after="0"/>
             </w:pPr>
             <w:r>
-              <w:t>CUP 3,910.00</w:t>
+              <w:t>CUP 3,795.00</w:t>
             </w:r>
           </w:p>
         </w:tc>
@@ -28826,7 +28825,7 @@
               <w:spacing w:after="0"/>
             </w:pPr>
             <w:r>
-              <w:t>CUP 3,910.00</w:t>
+              <w:t>CUP 3,795.00</w:t>
             </w:r>
           </w:p>
         </w:tc>
@@ -28884,7 +28883,7 @@
               <w:spacing w:after="0"/>
             </w:pPr>
             <w:r>
-              <w:t>CUP 3,910.00</w:t>
+              <w:t>CUP 3,795.00</w:t>
             </w:r>
           </w:p>
         </w:tc>
@@ -28942,7 +28941,7 @@
               <w:spacing w:after="0"/>
             </w:pPr>
             <w:r>
-              <w:t>CUP 11,730.00</w:t>
+              <w:t>CUP 11,385.00</w:t>
             </w:r>
           </w:p>
         </w:tc>
@@ -29000,7 +28999,7 @@
               <w:spacing w:after="0"/>
             </w:pPr>
             <w:r>
-              <w:t>CUP 1,955.00</w:t>
+              <w:t>CUP 1,897.50</w:t>
             </w:r>
           </w:p>
         </w:tc>
@@ -29058,7 +29057,7 @@
               <w:spacing w:after="0"/>
             </w:pPr>
             <w:r>
-              <w:t>CUP 27,370.00</w:t>
+              <w:t>CUP 26,565.00</w:t>
             </w:r>
           </w:p>
         </w:tc>
@@ -29116,7 +29115,7 @@
               <w:spacing w:after="0"/>
             </w:pPr>
             <w:r>
-              <w:t>CUP 31,280.00</w:t>
+              <w:t>CUP 30,360.00</w:t>
             </w:r>
           </w:p>
         </w:tc>
@@ -29174,7 +29173,7 @@
               <w:spacing w:after="0"/>
             </w:pPr>
             <w:r>
-              <w:t>CUP 31,280.00</w:t>
+              <w:t>CUP 30,360.00</w:t>
             </w:r>
           </w:p>
         </w:tc>
@@ -29232,7 +29231,7 @@
               <w:spacing w:after="0"/>
             </w:pPr>
             <w:r>
-              <w:t>CUP 4,692.00</w:t>
+              <w:t>CUP 4,554.00</w:t>
             </w:r>
           </w:p>
         </w:tc>
@@ -29290,7 +29289,7 @@
               <w:spacing w:after="0"/>
             </w:pPr>
             <w:r>
-              <w:t>CUP 3,910.00</w:t>
+              <w:t>CUP 3,795.00</w:t>
             </w:r>
           </w:p>
         </w:tc>
@@ -29348,7 +29347,7 @@
               <w:spacing w:after="0"/>
             </w:pPr>
             <w:r>
-              <w:t>CUP 5,865.00</w:t>
+              <w:t>CUP 5,692.50</w:t>
             </w:r>
           </w:p>
         </w:tc>
@@ -29406,7 +29405,7 @@
               <w:spacing w:after="0"/>
             </w:pPr>
             <w:r>
-              <w:t>CUP 4,692.00</w:t>
+              <w:t>CUP 4,554.00</w:t>
             </w:r>
           </w:p>
         </w:tc>
@@ -29464,7 +29463,7 @@
               <w:spacing w:after="0"/>
             </w:pPr>
             <w:r>
-              <w:t>CUP 4,692.00</w:t>
+              <w:t>CUP 4,554.00</w:t>
             </w:r>
           </w:p>
         </w:tc>
@@ -29522,7 +29521,7 @@
               <w:spacing w:after="0"/>
             </w:pPr>
             <w:r>
-              <w:t>CUP 4,692.00</w:t>
+              <w:t>CUP 4,554.00</w:t>
             </w:r>
           </w:p>
         </w:tc>
@@ -29580,7 +29579,7 @@
               <w:spacing w:after="0"/>
             </w:pPr>
             <w:r>
-              <w:t>CUP 7,820.00</w:t>
+              <w:t>CUP 7,590.00</w:t>
             </w:r>
           </w:p>
         </w:tc>
@@ -29639,7 +29638,7 @@
               <w:spacing w:after="0"/>
             </w:pPr>
             <w:r>
-              <w:t>CUP 4,692.00</w:t>
+              <w:t>CUP 4,554.00</w:t>
             </w:r>
           </w:p>
         </w:tc>
@@ -29697,7 +29696,7 @@
               <w:spacing w:after="0"/>
             </w:pPr>
             <w:r>
-              <w:t>CUP 2,737.00</w:t>
+              <w:t>CUP 2,656.50</w:t>
             </w:r>
           </w:p>
         </w:tc>
@@ -29755,7 +29754,7 @@
               <w:spacing w:after="0"/>
             </w:pPr>
             <w:r>
-              <w:t>CUP 4,692.00</w:t>
+              <w:t>CUP 4,554.00</w:t>
             </w:r>
           </w:p>
         </w:tc>
@@ -29813,7 +29812,7 @@
               <w:spacing w:after="0"/>
             </w:pPr>
             <w:r>
-              <w:t>CUP 4,692.00</w:t>
+              <w:t>CUP 4,554.00</w:t>
             </w:r>
           </w:p>
         </w:tc>
@@ -29871,12 +29870,11 @@
               <w:spacing w:after="0"/>
             </w:pPr>
             <w:r>
-              <w:t>CUP 3,910.00</w:t>
-            </w:r>
-          </w:p>
-        </w:tc>
-      </w:tr>
-      <w:bookmarkEnd w:id="0"/>
+              <w:t>CUP 3,795.00</w:t>
+            </w:r>
+          </w:p>
+        </w:tc>
+      </w:tr>
     </w:tbl>
     <w:p>
       <w:pPr>
@@ -29903,6 +29901,8 @@
           <w:szCs w:val="24"/>
         </w:rPr>
       </w:pPr>
+      <w:bookmarkStart w:id="0" w:name="_GoBack"/>
+      <w:bookmarkEnd w:id="0"/>
     </w:p>
     <w:p>
       <w:pPr>
@@ -36165,7 +36165,7 @@
 </file>
 
 <file path=customXml/itemProps1.xml><?xml version="1.0" encoding="utf-8"?>
-<ds:datastoreItem xmlns:ds="http://schemas.openxmlformats.org/officeDocument/2006/customXml" ds:itemID="{7FCF0DB2-CDA5-414E-9891-30BE77F0008F}">
+<ds:datastoreItem xmlns:ds="http://schemas.openxmlformats.org/officeDocument/2006/customXml" ds:itemID="{D42B7786-679D-41D8-B941-4C1CE8493583}">
   <ds:schemaRefs>
     <ds:schemaRef ds:uri="http://schemas.openxmlformats.org/officeDocument/2006/bibliography"/>
   </ds:schemaRefs>

</xml_diff>

<commit_message>
Actualizado Proforma a 320
</commit_message>
<xml_diff>
--- a/files/TODITICO_PROFORMA_CONTRATO_con_precios.docx
+++ b/files/TODITICO_PROFORMA_CONTRATO_con_precios.docx
@@ -2238,7 +2238,7 @@
               <w:spacing w:after="0"/>
             </w:pPr>
             <w:r>
-              <w:t>CUP 3,795.00</w:t>
+              <w:t>CUP 3,680.00</w:t>
             </w:r>
           </w:p>
         </w:tc>
@@ -2294,7 +2294,7 @@
               <w:spacing w:after="0"/>
             </w:pPr>
             <w:r>
-              <w:t>CUP 4,554.00</w:t>
+              <w:t>CUP 4,416.00</w:t>
             </w:r>
           </w:p>
         </w:tc>
@@ -2350,7 +2350,7 @@
               <w:spacing w:after="0"/>
             </w:pPr>
             <w:r>
-              <w:t>CUP 5,692.50</w:t>
+              <w:t>CUP 5,520.00</w:t>
             </w:r>
           </w:p>
         </w:tc>
@@ -2406,7 +2406,7 @@
               <w:spacing w:after="0"/>
             </w:pPr>
             <w:r>
-              <w:t>CUP 3,795.00</w:t>
+              <w:t>CUP 3,680.00</w:t>
             </w:r>
           </w:p>
         </w:tc>
@@ -2462,7 +2462,7 @@
               <w:spacing w:after="0"/>
             </w:pPr>
             <w:r>
-              <w:t>CUP 37,950.00</w:t>
+              <w:t>CUP 36,800.00</w:t>
             </w:r>
           </w:p>
         </w:tc>
@@ -2518,7 +2518,7 @@
               <w:spacing w:after="0"/>
             </w:pPr>
             <w:r>
-              <w:t>CUP 45,540.00</w:t>
+              <w:t>CUP 44,160.00</w:t>
             </w:r>
           </w:p>
         </w:tc>
@@ -2574,7 +2574,7 @@
               <w:spacing w:after="0"/>
             </w:pPr>
             <w:r>
-              <w:t>CUP 37,950.00</w:t>
+              <w:t>CUP 36,800.00</w:t>
             </w:r>
           </w:p>
         </w:tc>
@@ -2630,7 +2630,7 @@
               <w:spacing w:after="0"/>
             </w:pPr>
             <w:r>
-              <w:t>CUP 60,720.00</w:t>
+              <w:t>CUP 58,880.00</w:t>
             </w:r>
           </w:p>
         </w:tc>
@@ -2686,7 +2686,7 @@
               <w:spacing w:after="0"/>
             </w:pPr>
             <w:r>
-              <w:t>CUP 56,925.00</w:t>
+              <w:t>CUP 55,200.00</w:t>
             </w:r>
           </w:p>
         </w:tc>
@@ -2742,7 +2742,7 @@
               <w:spacing w:after="0"/>
             </w:pPr>
             <w:r>
-              <w:t>CUP 41,745.00</w:t>
+              <w:t>CUP 40,480.00</w:t>
             </w:r>
           </w:p>
         </w:tc>
@@ -2798,7 +2798,7 @@
               <w:spacing w:after="0"/>
             </w:pPr>
             <w:r>
-              <w:t>CUP 13,282.50</w:t>
+              <w:t>CUP 12,880.00</w:t>
             </w:r>
           </w:p>
         </w:tc>
@@ -2854,7 +2854,7 @@
               <w:spacing w:after="0"/>
             </w:pPr>
             <w:r>
-              <w:t>CUP 5,692.50</w:t>
+              <w:t>CUP 5,520.00</w:t>
             </w:r>
           </w:p>
         </w:tc>
@@ -2926,7 +2926,7 @@
               <w:spacing w:after="0"/>
             </w:pPr>
             <w:r>
-              <w:t>CUP 15,180.00</w:t>
+              <w:t>CUP 14,720.00</w:t>
             </w:r>
           </w:p>
         </w:tc>
@@ -2982,7 +2982,7 @@
               <w:spacing w:after="0"/>
             </w:pPr>
             <w:r>
-              <w:t>CUP 11,385.00</w:t>
+              <w:t>CUP 11,040.00</w:t>
             </w:r>
           </w:p>
         </w:tc>
@@ -3038,7 +3038,7 @@
               <w:spacing w:after="0"/>
             </w:pPr>
             <w:r>
-              <w:t>CUP 1,138.50</w:t>
+              <w:t>CUP 1,104.00</w:t>
             </w:r>
           </w:p>
         </w:tc>
@@ -3094,7 +3094,7 @@
               <w:spacing w:after="0"/>
             </w:pPr>
             <w:r>
-              <w:t>CUP 5,692.50</w:t>
+              <w:t>CUP 5,520.00</w:t>
             </w:r>
           </w:p>
         </w:tc>
@@ -3150,7 +3150,7 @@
               <w:spacing w:after="0"/>
             </w:pPr>
             <w:r>
-              <w:t>CUP 45,540.00</w:t>
+              <w:t>CUP 44,160.00</w:t>
             </w:r>
           </w:p>
         </w:tc>
@@ -3206,7 +3206,7 @@
               <w:spacing w:after="0"/>
             </w:pPr>
             <w:r>
-              <w:t>CUP 18,975.00</w:t>
+              <w:t>CUP 18,400.00</w:t>
             </w:r>
           </w:p>
         </w:tc>
@@ -3262,7 +3262,7 @@
               <w:spacing w:after="0"/>
             </w:pPr>
             <w:r>
-              <w:t>CUP 3,795.00</w:t>
+              <w:t>CUP 3,680.00</w:t>
             </w:r>
           </w:p>
         </w:tc>
@@ -3318,7 +3318,7 @@
               <w:spacing w:after="0"/>
             </w:pPr>
             <w:r>
-              <w:t>CUP 34,155.00</w:t>
+              <w:t>CUP 33,120.00</w:t>
             </w:r>
           </w:p>
         </w:tc>
@@ -3374,7 +3374,7 @@
               <w:spacing w:after="0"/>
             </w:pPr>
             <w:r>
-              <w:t>CUP 13,282.50</w:t>
+              <w:t>CUP 12,880.00</w:t>
             </w:r>
           </w:p>
         </w:tc>
@@ -3430,7 +3430,7 @@
               <w:spacing w:after="0"/>
             </w:pPr>
             <w:r>
-              <w:t>CUP 3,795.00</w:t>
+              <w:t>CUP 3,680.00</w:t>
             </w:r>
           </w:p>
         </w:tc>
@@ -3486,7 +3486,7 @@
               <w:spacing w:after="0"/>
             </w:pPr>
             <w:r>
-              <w:t>CUP 56,925.00</w:t>
+              <w:t>CUP 55,200.00</w:t>
             </w:r>
           </w:p>
         </w:tc>
@@ -3542,7 +3542,7 @@
               <w:spacing w:after="0"/>
             </w:pPr>
             <w:r>
-              <w:t>CUP 45,540.00</w:t>
+              <w:t>CUP 44,160.00</w:t>
             </w:r>
           </w:p>
         </w:tc>
@@ -3598,7 +3598,7 @@
               <w:spacing w:after="0"/>
             </w:pPr>
             <w:r>
-              <w:t>CUP 64,515.00</w:t>
+              <w:t>CUP 62,560.00</w:t>
             </w:r>
           </w:p>
         </w:tc>
@@ -3654,7 +3654,7 @@
               <w:spacing w:after="0"/>
             </w:pPr>
             <w:r>
-              <w:t>CUP 11,385.00</w:t>
+              <w:t>CUP 11,040.00</w:t>
             </w:r>
           </w:p>
         </w:tc>
@@ -3711,7 +3711,7 @@
               <w:spacing w:after="0"/>
             </w:pPr>
             <w:r>
-              <w:t>CUP 22,770.00</w:t>
+              <w:t>CUP 22,080.00</w:t>
             </w:r>
           </w:p>
         </w:tc>
@@ -3767,7 +3767,7 @@
               <w:spacing w:after="0"/>
             </w:pPr>
             <w:r>
-              <w:t>CUP 11,385.00</w:t>
+              <w:t>CUP 11,040.00</w:t>
             </w:r>
           </w:p>
         </w:tc>
@@ -3823,7 +3823,7 @@
               <w:spacing w:after="0"/>
             </w:pPr>
             <w:r>
-              <w:t>CUP 30,360.00</w:t>
+              <w:t>CUP 29,440.00</w:t>
             </w:r>
           </w:p>
         </w:tc>
@@ -3879,7 +3879,7 @@
               <w:spacing w:after="0"/>
             </w:pPr>
             <w:r>
-              <w:t>CUP 37,950.00</w:t>
+              <w:t>CUP 36,800.00</w:t>
             </w:r>
           </w:p>
         </w:tc>
@@ -3935,7 +3935,7 @@
               <w:spacing w:after="0"/>
             </w:pPr>
             <w:r>
-              <w:t>CUP 9,487.50</w:t>
+              <w:t>CUP 9,200.00</w:t>
             </w:r>
           </w:p>
         </w:tc>
@@ -3991,7 +3991,7 @@
               <w:spacing w:after="0"/>
             </w:pPr>
             <w:r>
-              <w:t>CUP 18,975.00</w:t>
+              <w:t>CUP 18,400.00</w:t>
             </w:r>
           </w:p>
         </w:tc>
@@ -4047,7 +4047,7 @@
               <w:spacing w:after="0"/>
             </w:pPr>
             <w:r>
-              <w:t>CUP 4,554.00</w:t>
+              <w:t>CUP 4,416.00</w:t>
             </w:r>
           </w:p>
         </w:tc>
@@ -4103,7 +4103,7 @@
               <w:spacing w:after="0"/>
             </w:pPr>
             <w:r>
-              <w:t>CUP 15,180.00</w:t>
+              <w:t>CUP 14,720.00</w:t>
             </w:r>
           </w:p>
         </w:tc>
@@ -4159,7 +4159,7 @@
               <w:spacing w:after="0"/>
             </w:pPr>
             <w:r>
-              <w:t>CUP 30,360.00</w:t>
+              <w:t>CUP 29,440.00</w:t>
             </w:r>
           </w:p>
         </w:tc>
@@ -4215,7 +4215,7 @@
               <w:spacing w:after="0"/>
             </w:pPr>
             <w:r>
-              <w:t>CUP 17,077.50</w:t>
+              <w:t>CUP 16,560.00</w:t>
             </w:r>
           </w:p>
         </w:tc>
@@ -4271,7 +4271,7 @@
               <w:spacing w:after="0"/>
             </w:pPr>
             <w:r>
-              <w:t>CUP 22,770.00</w:t>
+              <w:t>CUP 22,080.00</w:t>
             </w:r>
           </w:p>
         </w:tc>
@@ -4327,7 +4327,7 @@
               <w:spacing w:after="0"/>
             </w:pPr>
             <w:r>
-              <w:t>CUP 17,077.50</w:t>
+              <w:t>CUP 16,560.00</w:t>
             </w:r>
           </w:p>
         </w:tc>
@@ -4383,7 +4383,7 @@
               <w:spacing w:after="0"/>
             </w:pPr>
             <w:r>
-              <w:t>CUP 7,590.00</w:t>
+              <w:t>CUP 7,360.00</w:t>
             </w:r>
           </w:p>
         </w:tc>
@@ -4439,7 +4439,7 @@
               <w:spacing w:after="0"/>
             </w:pPr>
             <w:r>
-              <w:t>CUP 379.50</w:t>
+              <w:t>CUP 368.00</w:t>
             </w:r>
           </w:p>
         </w:tc>
@@ -4495,7 +4495,7 @@
               <w:spacing w:after="0"/>
             </w:pPr>
             <w:r>
-              <w:t>CUP 379.50</w:t>
+              <w:t>CUP 368.00</w:t>
             </w:r>
           </w:p>
         </w:tc>
@@ -4551,7 +4551,7 @@
               <w:spacing w:after="0"/>
             </w:pPr>
             <w:r>
-              <w:t>CUP 379.50</w:t>
+              <w:t>CUP 368.00</w:t>
             </w:r>
           </w:p>
         </w:tc>
@@ -4607,7 +4607,7 @@
               <w:spacing w:after="0"/>
             </w:pPr>
             <w:r>
-              <w:t>CUP 3,795.00</w:t>
+              <w:t>CUP 3,680.00</w:t>
             </w:r>
           </w:p>
         </w:tc>
@@ -4679,7 +4679,7 @@
               <w:spacing w:after="0"/>
             </w:pPr>
             <w:r>
-              <w:t>CUP 37,950.00</w:t>
+              <w:t>CUP 36,800.00</w:t>
             </w:r>
           </w:p>
         </w:tc>
@@ -4735,7 +4735,7 @@
               <w:spacing w:after="0"/>
             </w:pPr>
             <w:r>
-              <w:t>CUP 5,692.50</w:t>
+              <w:t>CUP 5,520.00</w:t>
             </w:r>
           </w:p>
         </w:tc>
@@ -4791,7 +4791,7 @@
               <w:spacing w:after="0"/>
             </w:pPr>
             <w:r>
-              <w:t>CUP 3,795.00</w:t>
+              <w:t>CUP 3,680.00</w:t>
             </w:r>
           </w:p>
         </w:tc>
@@ -4847,7 +4847,7 @@
               <w:spacing w:after="0"/>
             </w:pPr>
             <w:r>
-              <w:t>CUP 3,795.00</w:t>
+              <w:t>CUP 3,680.00</w:t>
             </w:r>
           </w:p>
         </w:tc>
@@ -4919,7 +4919,7 @@
               <w:spacing w:after="0"/>
             </w:pPr>
             <w:r>
-              <w:t>CUP 3,795.00</w:t>
+              <w:t>CUP 3,680.00</w:t>
             </w:r>
           </w:p>
         </w:tc>
@@ -4975,7 +4975,7 @@
               <w:spacing w:after="0"/>
             </w:pPr>
             <w:r>
-              <w:t>CUP 22,770.00</w:t>
+              <w:t>CUP 22,080.00</w:t>
             </w:r>
           </w:p>
         </w:tc>
@@ -5031,7 +5031,7 @@
               <w:spacing w:after="0"/>
             </w:pPr>
             <w:r>
-              <w:t>CUP 15,180.00</w:t>
+              <w:t>CUP 14,720.00</w:t>
             </w:r>
           </w:p>
         </w:tc>
@@ -5087,7 +5087,7 @@
               <w:spacing w:after="0"/>
             </w:pPr>
             <w:r>
-              <w:t>CUP 7,590.00</w:t>
+              <w:t>CUP 7,360.00</w:t>
             </w:r>
           </w:p>
         </w:tc>
@@ -5143,7 +5143,7 @@
               <w:spacing w:after="0"/>
             </w:pPr>
             <w:r>
-              <w:t>CUP 5,692.50</w:t>
+              <w:t>CUP 5,520.00</w:t>
             </w:r>
           </w:p>
         </w:tc>
@@ -5199,7 +5199,7 @@
               <w:spacing w:after="0"/>
             </w:pPr>
             <w:r>
-              <w:t>CUP 7,590.00</w:t>
+              <w:t>CUP 7,360.00</w:t>
             </w:r>
           </w:p>
         </w:tc>
@@ -5255,7 +5255,7 @@
               <w:spacing w:after="0"/>
             </w:pPr>
             <w:r>
-              <w:t>CUP 5,692.50</w:t>
+              <w:t>CUP 5,520.00</w:t>
             </w:r>
           </w:p>
         </w:tc>
@@ -5311,7 +5311,7 @@
               <w:spacing w:after="0"/>
             </w:pPr>
             <w:r>
-              <w:t>CUP 3,795.00</w:t>
+              <w:t>CUP 3,680.00</w:t>
             </w:r>
           </w:p>
         </w:tc>
@@ -5367,7 +5367,7 @@
               <w:spacing w:after="0"/>
             </w:pPr>
             <w:r>
-              <w:t>CUP 1,897.50</w:t>
+              <w:t>CUP 1,840.00</w:t>
             </w:r>
           </w:p>
         </w:tc>
@@ -5423,7 +5423,7 @@
               <w:spacing w:after="0"/>
             </w:pPr>
             <w:r>
-              <w:t>CUP 5,692.50</w:t>
+              <w:t>CUP 5,520.00</w:t>
             </w:r>
           </w:p>
         </w:tc>
@@ -5480,7 +5480,7 @@
               <w:spacing w:after="0"/>
             </w:pPr>
             <w:r>
-              <w:t>CUP 3,795.00</w:t>
+              <w:t>CUP 3,680.00</w:t>
             </w:r>
           </w:p>
         </w:tc>
@@ -5536,7 +5536,7 @@
               <w:spacing w:after="0"/>
             </w:pPr>
             <w:r>
-              <w:t>CUP 759.00</w:t>
+              <w:t>CUP 736.00</w:t>
             </w:r>
           </w:p>
         </w:tc>
@@ -5592,7 +5592,7 @@
               <w:spacing w:after="0"/>
             </w:pPr>
             <w:r>
-              <w:t>CUP 5,692.50</w:t>
+              <w:t>CUP 5,520.00</w:t>
             </w:r>
           </w:p>
         </w:tc>
@@ -5648,7 +5648,7 @@
               <w:spacing w:after="0"/>
             </w:pPr>
             <w:r>
-              <w:t>CUP 5,692.50</w:t>
+              <w:t>CUP 5,520.00</w:t>
             </w:r>
           </w:p>
         </w:tc>
@@ -5704,7 +5704,7 @@
               <w:spacing w:after="0"/>
             </w:pPr>
             <w:r>
-              <w:t>CUP 3,795.00</w:t>
+              <w:t>CUP 3,680.00</w:t>
             </w:r>
           </w:p>
         </w:tc>
@@ -5760,7 +5760,7 @@
               <w:spacing w:after="0"/>
             </w:pPr>
             <w:r>
-              <w:t>CUP 3,795.00</w:t>
+              <w:t>CUP 3,680.00</w:t>
             </w:r>
           </w:p>
         </w:tc>
@@ -5816,7 +5816,7 @@
               <w:spacing w:after="0"/>
             </w:pPr>
             <w:r>
-              <w:t>CUP 2,656.50</w:t>
+              <w:t>CUP 2,576.00</w:t>
             </w:r>
           </w:p>
         </w:tc>
@@ -5872,7 +5872,7 @@
               <w:spacing w:after="0"/>
             </w:pPr>
             <w:r>
-              <w:t>CUP 3,795.00</w:t>
+              <w:t>CUP 3,680.00</w:t>
             </w:r>
           </w:p>
         </w:tc>
@@ -5928,7 +5928,7 @@
               <w:spacing w:after="0"/>
             </w:pPr>
             <w:r>
-              <w:t>CUP 5,692.50</w:t>
+              <w:t>CUP 5,520.00</w:t>
             </w:r>
           </w:p>
         </w:tc>
@@ -5984,7 +5984,7 @@
               <w:spacing w:after="0"/>
             </w:pPr>
             <w:r>
-              <w:t>CUP 7,590.00</w:t>
+              <w:t>CUP 7,360.00</w:t>
             </w:r>
           </w:p>
         </w:tc>
@@ -6040,7 +6040,7 @@
               <w:spacing w:after="0"/>
             </w:pPr>
             <w:r>
-              <w:t>CUP 9,487.50</w:t>
+              <w:t>CUP 9,200.00</w:t>
             </w:r>
           </w:p>
         </w:tc>
@@ -6096,7 +6096,7 @@
               <w:spacing w:after="0"/>
             </w:pPr>
             <w:r>
-              <w:t>CUP 7,590.00</w:t>
+              <w:t>CUP 7,360.00</w:t>
             </w:r>
           </w:p>
         </w:tc>
@@ -6152,7 +6152,7 @@
               <w:spacing w:after="0"/>
             </w:pPr>
             <w:r>
-              <w:t>CUP 17,077.50</w:t>
+              <w:t>CUP 16,560.00</w:t>
             </w:r>
           </w:p>
         </w:tc>
@@ -6208,7 +6208,7 @@
               <w:spacing w:after="0"/>
             </w:pPr>
             <w:r>
-              <w:t>CUP 9,487.50</w:t>
+              <w:t>CUP 9,200.00</w:t>
             </w:r>
           </w:p>
         </w:tc>
@@ -6264,7 +6264,7 @@
               <w:spacing w:after="0"/>
             </w:pPr>
             <w:r>
-              <w:t>CUP 9,487.50</w:t>
+              <w:t>CUP 9,200.00</w:t>
             </w:r>
           </w:p>
         </w:tc>
@@ -6320,7 +6320,7 @@
               <w:spacing w:after="0"/>
             </w:pPr>
             <w:r>
-              <w:t>CUP 3,795.00</w:t>
+              <w:t>CUP 3,680.00</w:t>
             </w:r>
           </w:p>
         </w:tc>
@@ -6376,7 +6376,7 @@
               <w:spacing w:after="0"/>
             </w:pPr>
             <w:r>
-              <w:t>CUP 5,692.50</w:t>
+              <w:t>CUP 5,520.00</w:t>
             </w:r>
           </w:p>
         </w:tc>
@@ -6432,7 +6432,7 @@
               <w:spacing w:after="0"/>
             </w:pPr>
             <w:r>
-              <w:t>CUP 11,385.00</w:t>
+              <w:t>CUP 11,040.00</w:t>
             </w:r>
           </w:p>
         </w:tc>
@@ -6488,7 +6488,7 @@
               <w:spacing w:after="0"/>
             </w:pPr>
             <w:r>
-              <w:t>CUP 18,975.00</w:t>
+              <w:t>CUP 18,400.00</w:t>
             </w:r>
           </w:p>
         </w:tc>
@@ -6544,7 +6544,7 @@
               <w:spacing w:after="0"/>
             </w:pPr>
             <w:r>
-              <w:t>CUP 26,565.00</w:t>
+              <w:t>CUP 25,760.00</w:t>
             </w:r>
           </w:p>
         </w:tc>
@@ -6600,7 +6600,7 @@
               <w:spacing w:after="0"/>
             </w:pPr>
             <w:r>
-              <w:t>CUP 37,950.00</w:t>
+              <w:t>CUP 36,800.00</w:t>
             </w:r>
           </w:p>
         </w:tc>
@@ -6656,7 +6656,7 @@
               <w:spacing w:after="0"/>
             </w:pPr>
             <w:r>
-              <w:t>CUP 132,825.00</w:t>
+              <w:t>CUP 128,800.00</w:t>
             </w:r>
           </w:p>
         </w:tc>
@@ -6712,7 +6712,7 @@
               <w:spacing w:after="0"/>
             </w:pPr>
             <w:r>
-              <w:t>CUP 3,795.00</w:t>
+              <w:t>CUP 3,680.00</w:t>
             </w:r>
           </w:p>
         </w:tc>
@@ -6784,7 +6784,7 @@
               <w:spacing w:after="0"/>
             </w:pPr>
             <w:r>
-              <w:t>CUP 113,850.00</w:t>
+              <w:t>CUP 110,400.00</w:t>
             </w:r>
           </w:p>
         </w:tc>
@@ -6840,7 +6840,7 @@
               <w:spacing w:after="0"/>
             </w:pPr>
             <w:r>
-              <w:t>CUP 18,975.00</w:t>
+              <w:t>CUP 18,400.00</w:t>
             </w:r>
           </w:p>
         </w:tc>
@@ -6896,7 +6896,7 @@
               <w:spacing w:after="0"/>
             </w:pPr>
             <w:r>
-              <w:t>CUP 26,565.00</w:t>
+              <w:t>CUP 25,760.00</w:t>
             </w:r>
           </w:p>
         </w:tc>
@@ -6952,7 +6952,7 @@
               <w:spacing w:after="0"/>
             </w:pPr>
             <w:r>
-              <w:t>CUP 18,975.00</w:t>
+              <w:t>CUP 18,400.00</w:t>
             </w:r>
           </w:p>
         </w:tc>
@@ -7008,7 +7008,7 @@
               <w:spacing w:after="0"/>
             </w:pPr>
             <w:r>
-              <w:t>CUP 30,360.00</w:t>
+              <w:t>CUP 29,440.00</w:t>
             </w:r>
           </w:p>
         </w:tc>
@@ -7064,7 +7064,7 @@
               <w:spacing w:after="0"/>
             </w:pPr>
             <w:r>
-              <w:t>CUP 9,487.50</w:t>
+              <w:t>CUP 9,200.00</w:t>
             </w:r>
           </w:p>
         </w:tc>
@@ -7120,7 +7120,7 @@
               <w:spacing w:after="0"/>
             </w:pPr>
             <w:r>
-              <w:t>CUP 9,487.50</w:t>
+              <w:t>CUP 9,200.00</w:t>
             </w:r>
           </w:p>
         </w:tc>
@@ -7176,7 +7176,7 @@
               <w:spacing w:after="0"/>
             </w:pPr>
             <w:r>
-              <w:t>CUP 9,487.50</w:t>
+              <w:t>CUP 9,200.00</w:t>
             </w:r>
           </w:p>
         </w:tc>
@@ -7233,7 +7233,7 @@
               <w:spacing w:after="0"/>
             </w:pPr>
             <w:r>
-              <w:t>CUP 13,282.50</w:t>
+              <w:t>CUP 12,880.00</w:t>
             </w:r>
           </w:p>
         </w:tc>
@@ -7289,7 +7289,7 @@
               <w:spacing w:after="0"/>
             </w:pPr>
             <w:r>
-              <w:t>CUP 26,565.00</w:t>
+              <w:t>CUP 25,760.00</w:t>
             </w:r>
           </w:p>
         </w:tc>
@@ -7345,7 +7345,7 @@
               <w:spacing w:after="0"/>
             </w:pPr>
             <w:r>
-              <w:t>CUP 18,975.00</w:t>
+              <w:t>CUP 18,400.00</w:t>
             </w:r>
           </w:p>
         </w:tc>
@@ -7401,7 +7401,7 @@
               <w:spacing w:after="0"/>
             </w:pPr>
             <w:r>
-              <w:t>CUP 45,540.00</w:t>
+              <w:t>CUP 44,160.00</w:t>
             </w:r>
           </w:p>
         </w:tc>
@@ -7457,7 +7457,7 @@
               <w:spacing w:after="0"/>
             </w:pPr>
             <w:r>
-              <w:t>CUP 11,385.00</w:t>
+              <w:t>CUP 11,040.00</w:t>
             </w:r>
           </w:p>
         </w:tc>
@@ -7513,7 +7513,7 @@
               <w:spacing w:after="0"/>
             </w:pPr>
             <w:r>
-              <w:t>CUP 22,770.00</w:t>
+              <w:t>CUP 22,080.00</w:t>
             </w:r>
           </w:p>
         </w:tc>
@@ -7569,7 +7569,7 @@
               <w:spacing w:after="0"/>
             </w:pPr>
             <w:r>
-              <w:t>CUP 3,795.00</w:t>
+              <w:t>CUP 3,680.00</w:t>
             </w:r>
           </w:p>
         </w:tc>
@@ -7625,7 +7625,7 @@
               <w:spacing w:after="0"/>
             </w:pPr>
             <w:r>
-              <w:t>CUP 7,590.00</w:t>
+              <w:t>CUP 7,360.00</w:t>
             </w:r>
           </w:p>
         </w:tc>
@@ -7681,7 +7681,7 @@
               <w:spacing w:after="0"/>
             </w:pPr>
             <w:r>
-              <w:t>CUP 5,692.50</w:t>
+              <w:t>CUP 5,520.00</w:t>
             </w:r>
           </w:p>
         </w:tc>
@@ -7737,7 +7737,7 @@
               <w:spacing w:after="0"/>
             </w:pPr>
             <w:r>
-              <w:t>CUP 7,590.00</w:t>
+              <w:t>CUP 7,360.00</w:t>
             </w:r>
           </w:p>
         </w:tc>
@@ -7793,7 +7793,7 @@
               <w:spacing w:after="0"/>
             </w:pPr>
             <w:r>
-              <w:t>CUP 22,770.00</w:t>
+              <w:t>CUP 22,080.00</w:t>
             </w:r>
           </w:p>
         </w:tc>
@@ -7849,7 +7849,7 @@
               <w:spacing w:after="0"/>
             </w:pPr>
             <w:r>
-              <w:t>CUP 56,925.00</w:t>
+              <w:t>CUP 55,200.00</w:t>
             </w:r>
           </w:p>
         </w:tc>
@@ -7905,7 +7905,7 @@
               <w:spacing w:after="0"/>
             </w:pPr>
             <w:r>
-              <w:t>CUP 15,180.00</w:t>
+              <w:t>CUP 14,720.00</w:t>
             </w:r>
           </w:p>
         </w:tc>
@@ -7984,7 +7984,7 @@
               <w:spacing w:after="0"/>
             </w:pPr>
             <w:r>
-              <w:t>CUP 37,950.00</w:t>
+              <w:t>CUP 36,800.00</w:t>
             </w:r>
           </w:p>
         </w:tc>
@@ -8040,7 +8040,7 @@
               <w:spacing w:after="0"/>
             </w:pPr>
             <w:r>
-              <w:t>CUP 9,487.50</w:t>
+              <w:t>CUP 9,200.00</w:t>
             </w:r>
           </w:p>
         </w:tc>
@@ -8096,7 +8096,7 @@
               <w:spacing w:after="0"/>
             </w:pPr>
             <w:r>
-              <w:t>CUP 170,775.00</w:t>
+              <w:t>CUP 165,600.00</w:t>
             </w:r>
           </w:p>
         </w:tc>
@@ -8152,7 +8152,7 @@
               <w:spacing w:after="0"/>
             </w:pPr>
             <w:r>
-              <w:t>CUP 68,310.00</w:t>
+              <w:t>CUP 66,240.00</w:t>
             </w:r>
           </w:p>
         </w:tc>
@@ -8208,7 +8208,7 @@
               <w:spacing w:after="0"/>
             </w:pPr>
             <w:r>
-              <w:t>CUP 3,795.00</w:t>
+              <w:t>CUP 3,680.00</w:t>
             </w:r>
           </w:p>
         </w:tc>
@@ -8264,7 +8264,7 @@
               <w:spacing w:after="0"/>
             </w:pPr>
             <w:r>
-              <w:t>CUP 11,385.00</w:t>
+              <w:t>CUP 11,040.00</w:t>
             </w:r>
           </w:p>
         </w:tc>
@@ -8320,7 +8320,7 @@
               <w:spacing w:after="0"/>
             </w:pPr>
             <w:r>
-              <w:t>CUP 11,385.00</w:t>
+              <w:t>CUP 11,040.00</w:t>
             </w:r>
           </w:p>
         </w:tc>
@@ -8376,7 +8376,7 @@
               <w:spacing w:after="0"/>
             </w:pPr>
             <w:r>
-              <w:t>CUP 22,770.00</w:t>
+              <w:t>CUP 22,080.00</w:t>
             </w:r>
           </w:p>
         </w:tc>
@@ -8432,7 +8432,7 @@
               <w:spacing w:after="0"/>
             </w:pPr>
             <w:r>
-              <w:t>CUP 45,540.00</w:t>
+              <w:t>CUP 44,160.00</w:t>
             </w:r>
           </w:p>
         </w:tc>
@@ -8488,7 +8488,7 @@
               <w:spacing w:after="0"/>
             </w:pPr>
             <w:r>
-              <w:t>CUP 9,487.50</w:t>
+              <w:t>CUP 9,200.00</w:t>
             </w:r>
           </w:p>
         </w:tc>
@@ -8544,7 +8544,7 @@
               <w:spacing w:after="0"/>
             </w:pPr>
             <w:r>
-              <w:t>CUP 30,360.00</w:t>
+              <w:t>CUP 29,440.00</w:t>
             </w:r>
           </w:p>
         </w:tc>
@@ -8600,7 +8600,7 @@
               <w:spacing w:after="0"/>
             </w:pPr>
             <w:r>
-              <w:t>CUP 94,875.00</w:t>
+              <w:t>CUP 92,000.00</w:t>
             </w:r>
           </w:p>
         </w:tc>
@@ -8656,7 +8656,7 @@
               <w:spacing w:after="0"/>
             </w:pPr>
             <w:r>
-              <w:t>CUP 45,540.00</w:t>
+              <w:t>CUP 44,160.00</w:t>
             </w:r>
           </w:p>
         </w:tc>
@@ -8712,7 +8712,7 @@
               <w:spacing w:after="0"/>
             </w:pPr>
             <w:r>
-              <w:t>CUP 7,590.00</w:t>
+              <w:t>CUP 7,360.00</w:t>
             </w:r>
           </w:p>
         </w:tc>
@@ -8768,7 +8768,7 @@
               <w:spacing w:after="0"/>
             </w:pPr>
             <w:r>
-              <w:t>CUP 5,692.50</w:t>
+              <w:t>CUP 5,520.00</w:t>
             </w:r>
           </w:p>
         </w:tc>
@@ -8824,7 +8824,7 @@
               <w:spacing w:after="0"/>
             </w:pPr>
             <w:r>
-              <w:t>CUP 18,975.00</w:t>
+              <w:t>CUP 18,400.00</w:t>
             </w:r>
           </w:p>
         </w:tc>
@@ -8880,7 +8880,7 @@
               <w:spacing w:after="0"/>
             </w:pPr>
             <w:r>
-              <w:t>CUP 22,770.00</w:t>
+              <w:t>CUP 22,080.00</w:t>
             </w:r>
           </w:p>
         </w:tc>
@@ -8952,7 +8952,7 @@
               <w:spacing w:after="0"/>
             </w:pPr>
             <w:r>
-              <w:t>CUP 37,950.00</w:t>
+              <w:t>CUP 36,800.00</w:t>
             </w:r>
           </w:p>
         </w:tc>
@@ -9009,7 +9009,7 @@
               <w:spacing w:after="0"/>
             </w:pPr>
             <w:r>
-              <w:t>CUP 9,487.50</w:t>
+              <w:t>CUP 9,200.00</w:t>
             </w:r>
           </w:p>
         </w:tc>
@@ -9065,7 +9065,7 @@
               <w:spacing w:after="0"/>
             </w:pPr>
             <w:r>
-              <w:t>CUP 18,975.00</w:t>
+              <w:t>CUP 18,400.00</w:t>
             </w:r>
           </w:p>
         </w:tc>
@@ -9121,7 +9121,7 @@
               <w:spacing w:after="0"/>
             </w:pPr>
             <w:r>
-              <w:t>CUP 26,565.00</w:t>
+              <w:t>CUP 25,760.00</w:t>
             </w:r>
           </w:p>
         </w:tc>
@@ -9177,7 +9177,7 @@
               <w:spacing w:after="0"/>
             </w:pPr>
             <w:r>
-              <w:t>CUP 3,795.00</w:t>
+              <w:t>CUP 3,680.00</w:t>
             </w:r>
           </w:p>
         </w:tc>
@@ -9233,7 +9233,7 @@
               <w:spacing w:after="0"/>
             </w:pPr>
             <w:r>
-              <w:t>CUP 3,795.00</w:t>
+              <w:t>CUP 3,680.00</w:t>
             </w:r>
           </w:p>
         </w:tc>
@@ -9289,7 +9289,7 @@
               <w:spacing w:after="0"/>
             </w:pPr>
             <w:r>
-              <w:t>CUP 3,795.00</w:t>
+              <w:t>CUP 3,680.00</w:t>
             </w:r>
           </w:p>
         </w:tc>
@@ -9345,7 +9345,7 @@
               <w:spacing w:after="0"/>
             </w:pPr>
             <w:r>
-              <w:t>CUP 11,385.00</w:t>
+              <w:t>CUP 11,040.00</w:t>
             </w:r>
           </w:p>
         </w:tc>
@@ -9401,7 +9401,7 @@
               <w:spacing w:after="0"/>
             </w:pPr>
             <w:r>
-              <w:t>CUP 34,155.00</w:t>
+              <w:t>CUP 33,120.00</w:t>
             </w:r>
           </w:p>
         </w:tc>
@@ -9457,7 +9457,7 @@
               <w:spacing w:after="0"/>
             </w:pPr>
             <w:r>
-              <w:t>CUP 18,975.00</w:t>
+              <w:t>CUP 18,400.00</w:t>
             </w:r>
           </w:p>
         </w:tc>
@@ -9513,7 +9513,7 @@
               <w:spacing w:after="0"/>
             </w:pPr>
             <w:r>
-              <w:t>CUP 3,795.00</w:t>
+              <w:t>CUP 3,680.00</w:t>
             </w:r>
           </w:p>
         </w:tc>
@@ -9569,7 +9569,7 @@
               <w:spacing w:after="0"/>
             </w:pPr>
             <w:r>
-              <w:t>CUP 11,385.00</w:t>
+              <w:t>CUP 11,040.00</w:t>
             </w:r>
           </w:p>
         </w:tc>
@@ -9625,7 +9625,7 @@
               <w:spacing w:after="0"/>
             </w:pPr>
             <w:r>
-              <w:t>CUP 45,540.00</w:t>
+              <w:t>CUP 44,160.00</w:t>
             </w:r>
           </w:p>
         </w:tc>
@@ -9681,7 +9681,7 @@
               <w:spacing w:after="0"/>
             </w:pPr>
             <w:r>
-              <w:t>CUP 5,692.50</w:t>
+              <w:t>CUP 5,520.00</w:t>
             </w:r>
           </w:p>
         </w:tc>
@@ -9737,7 +9737,7 @@
               <w:spacing w:after="0"/>
             </w:pPr>
             <w:r>
-              <w:t>CUP 26,565.00</w:t>
+              <w:t>CUP 25,760.00</w:t>
             </w:r>
           </w:p>
         </w:tc>
@@ -9793,7 +9793,7 @@
               <w:spacing w:after="0"/>
             </w:pPr>
             <w:r>
-              <w:t>CUP 7,590.00</w:t>
+              <w:t>CUP 7,360.00</w:t>
             </w:r>
           </w:p>
         </w:tc>
@@ -9849,7 +9849,7 @@
               <w:spacing w:after="0"/>
             </w:pPr>
             <w:r>
-              <w:t>CUP 1,897.50</w:t>
+              <w:t>CUP 1,840.00</w:t>
             </w:r>
           </w:p>
         </w:tc>
@@ -9905,7 +9905,7 @@
               <w:spacing w:after="0"/>
             </w:pPr>
             <w:r>
-              <w:t>CUP 37,950.00</w:t>
+              <w:t>CUP 36,800.00</w:t>
             </w:r>
           </w:p>
         </w:tc>
@@ -9961,7 +9961,7 @@
               <w:spacing w:after="0"/>
             </w:pPr>
             <w:r>
-              <w:t>CUP 22,770.00</w:t>
+              <w:t>CUP 22,080.00</w:t>
             </w:r>
           </w:p>
         </w:tc>
@@ -10017,7 +10017,7 @@
               <w:spacing w:after="0"/>
             </w:pPr>
             <w:r>
-              <w:t>CUP 11,385.00</w:t>
+              <w:t>CUP 11,040.00</w:t>
             </w:r>
           </w:p>
         </w:tc>
@@ -10073,7 +10073,7 @@
               <w:spacing w:after="0"/>
             </w:pPr>
             <w:r>
-              <w:t>CUP 37,950.00</w:t>
+              <w:t>CUP 36,800.00</w:t>
             </w:r>
           </w:p>
         </w:tc>
@@ -10129,7 +10129,7 @@
               <w:spacing w:after="0"/>
             </w:pPr>
             <w:r>
-              <w:t>CUP 11,385.00</w:t>
+              <w:t>CUP 11,040.00</w:t>
             </w:r>
           </w:p>
         </w:tc>
@@ -10185,7 +10185,7 @@
               <w:spacing w:after="0"/>
             </w:pPr>
             <w:r>
-              <w:t>CUP 3,795.00</w:t>
+              <w:t>CUP 3,680.00</w:t>
             </w:r>
           </w:p>
         </w:tc>
@@ -10241,7 +10241,7 @@
               <w:spacing w:after="0"/>
             </w:pPr>
             <w:r>
-              <w:t>CUP 5,692.50</w:t>
+              <w:t>CUP 5,520.00</w:t>
             </w:r>
           </w:p>
         </w:tc>
@@ -10297,7 +10297,7 @@
               <w:spacing w:after="0"/>
             </w:pPr>
             <w:r>
-              <w:t>CUP 11,385.00</w:t>
+              <w:t>CUP 11,040.00</w:t>
             </w:r>
           </w:p>
         </w:tc>
@@ -10353,7 +10353,7 @@
               <w:spacing w:after="0"/>
             </w:pPr>
             <w:r>
-              <w:t>CUP 3,795.00</w:t>
+              <w:t>CUP 3,680.00</w:t>
             </w:r>
           </w:p>
         </w:tc>
@@ -10409,7 +10409,7 @@
               <w:spacing w:after="0"/>
             </w:pPr>
             <w:r>
-              <w:t>CUP 3,795.00</w:t>
+              <w:t>CUP 3,680.00</w:t>
             </w:r>
           </w:p>
         </w:tc>
@@ -10465,7 +10465,7 @@
               <w:spacing w:after="0"/>
             </w:pPr>
             <w:r>
-              <w:t>CUP 3,795.00</w:t>
+              <w:t>CUP 3,680.00</w:t>
             </w:r>
           </w:p>
         </w:tc>
@@ -10521,7 +10521,7 @@
               <w:spacing w:after="0"/>
             </w:pPr>
             <w:r>
-              <w:t>CUP 7,590.00</w:t>
+              <w:t>CUP 7,360.00</w:t>
             </w:r>
           </w:p>
         </w:tc>
@@ -10577,7 +10577,7 @@
               <w:spacing w:after="0"/>
             </w:pPr>
             <w:r>
-              <w:t>CUP 759.00</w:t>
+              <w:t>CUP 736.00</w:t>
             </w:r>
           </w:p>
         </w:tc>
@@ -10633,7 +10633,7 @@
               <w:spacing w:after="0"/>
             </w:pPr>
             <w:r>
-              <w:t>CUP 7,590.00</w:t>
+              <w:t>CUP 7,360.00</w:t>
             </w:r>
           </w:p>
         </w:tc>
@@ -10689,7 +10689,7 @@
               <w:spacing w:after="0"/>
             </w:pPr>
             <w:r>
-              <w:t>CUP 18,975.00</w:t>
+              <w:t>CUP 18,400.00</w:t>
             </w:r>
           </w:p>
         </w:tc>
@@ -10746,7 +10746,7 @@
               <w:spacing w:after="0"/>
             </w:pPr>
             <w:r>
-              <w:t>CUP 15,180.00</w:t>
+              <w:t>CUP 14,720.00</w:t>
             </w:r>
           </w:p>
         </w:tc>
@@ -10802,7 +10802,7 @@
               <w:spacing w:after="0"/>
             </w:pPr>
             <w:r>
-              <w:t>CUP 3,795.00</w:t>
+              <w:t>CUP 3,680.00</w:t>
             </w:r>
           </w:p>
         </w:tc>
@@ -10858,7 +10858,7 @@
               <w:spacing w:after="0"/>
             </w:pPr>
             <w:r>
-              <w:t>CUP 34,155.00</w:t>
+              <w:t>CUP 33,120.00</w:t>
             </w:r>
           </w:p>
         </w:tc>
@@ -10914,7 +10914,7 @@
               <w:spacing w:after="0"/>
             </w:pPr>
             <w:r>
-              <w:t>CUP 4,554.00</w:t>
+              <w:t>CUP 4,416.00</w:t>
             </w:r>
           </w:p>
         </w:tc>
@@ -10970,7 +10970,7 @@
               <w:spacing w:after="0"/>
             </w:pPr>
             <w:r>
-              <w:t>CUP 5,692.50</w:t>
+              <w:t>CUP 5,520.00</w:t>
             </w:r>
           </w:p>
         </w:tc>
@@ -11026,7 +11026,7 @@
               <w:spacing w:after="0"/>
             </w:pPr>
             <w:r>
-              <w:t>CUP 208,725.00</w:t>
+              <w:t>CUP 202,400.00</w:t>
             </w:r>
           </w:p>
         </w:tc>
@@ -11082,7 +11082,7 @@
               <w:spacing w:after="0"/>
             </w:pPr>
             <w:r>
-              <w:t>CUP 2,277.00</w:t>
+              <w:t>CUP 2,208.00</w:t>
             </w:r>
           </w:p>
         </w:tc>
@@ -11138,7 +11138,7 @@
               <w:spacing w:after="0"/>
             </w:pPr>
             <w:r>
-              <w:t>CUP 3,795.00</w:t>
+              <w:t>CUP 3,680.00</w:t>
             </w:r>
           </w:p>
         </w:tc>
@@ -11194,7 +11194,7 @@
               <w:spacing w:after="0"/>
             </w:pPr>
             <w:r>
-              <w:t>CUP 7,590.00</w:t>
+              <w:t>CUP 7,360.00</w:t>
             </w:r>
           </w:p>
         </w:tc>
@@ -11250,7 +11250,7 @@
               <w:spacing w:after="0"/>
             </w:pPr>
             <w:r>
-              <w:t>CUP 5,692.50</w:t>
+              <w:t>CUP 5,520.00</w:t>
             </w:r>
           </w:p>
         </w:tc>
@@ -11306,7 +11306,7 @@
               <w:spacing w:after="0"/>
             </w:pPr>
             <w:r>
-              <w:t>CUP 1,897.50</w:t>
+              <w:t>CUP 1,840.00</w:t>
             </w:r>
           </w:p>
         </w:tc>
@@ -11362,7 +11362,7 @@
               <w:spacing w:after="0"/>
             </w:pPr>
             <w:r>
-              <w:t>CUP 5,692.50</w:t>
+              <w:t>CUP 5,520.00</w:t>
             </w:r>
           </w:p>
         </w:tc>
@@ -11418,7 +11418,7 @@
               <w:spacing w:after="0"/>
             </w:pPr>
             <w:r>
-              <w:t>CUP 26,565.00</w:t>
+              <w:t>CUP 25,760.00</w:t>
             </w:r>
           </w:p>
         </w:tc>
@@ -11474,7 +11474,7 @@
               <w:spacing w:after="0"/>
             </w:pPr>
             <w:r>
-              <w:t>CUP 3,795.00</w:t>
+              <w:t>CUP 3,680.00</w:t>
             </w:r>
           </w:p>
         </w:tc>
@@ -11530,7 +11530,7 @@
               <w:spacing w:after="0"/>
             </w:pPr>
             <w:r>
-              <w:t>CUP 3,795.00</w:t>
+              <w:t>CUP 3,680.00</w:t>
             </w:r>
           </w:p>
         </w:tc>
@@ -11586,7 +11586,7 @@
               <w:spacing w:after="0"/>
             </w:pPr>
             <w:r>
-              <w:t>CUP 7,590.00</w:t>
+              <w:t>CUP 7,360.00</w:t>
             </w:r>
           </w:p>
         </w:tc>
@@ -11642,7 +11642,7 @@
               <w:spacing w:after="0"/>
             </w:pPr>
             <w:r>
-              <w:t>CUP 3,795.00</w:t>
+              <w:t>CUP 3,680.00</w:t>
             </w:r>
           </w:p>
         </w:tc>
@@ -11698,7 +11698,7 @@
               <w:spacing w:after="0"/>
             </w:pPr>
             <w:r>
-              <w:t>CUP 3,795.00</w:t>
+              <w:t>CUP 3,680.00</w:t>
             </w:r>
           </w:p>
         </w:tc>
@@ -11754,7 +11754,7 @@
               <w:spacing w:after="0"/>
             </w:pPr>
             <w:r>
-              <w:t>CUP 3,795.00</w:t>
+              <w:t>CUP 3,680.00</w:t>
             </w:r>
           </w:p>
         </w:tc>
@@ -11826,7 +11826,7 @@
               <w:spacing w:after="0"/>
             </w:pPr>
             <w:r>
-              <w:t>CUP 18,975.00</w:t>
+              <w:t>CUP 18,400.00</w:t>
             </w:r>
           </w:p>
         </w:tc>
@@ -11882,7 +11882,7 @@
               <w:spacing w:after="0"/>
             </w:pPr>
             <w:r>
-              <w:t>CUP 11,385.00</w:t>
+              <w:t>CUP 11,040.00</w:t>
             </w:r>
           </w:p>
         </w:tc>
@@ -11938,7 +11938,7 @@
               <w:spacing w:after="0"/>
             </w:pPr>
             <w:r>
-              <w:t>CUP 2,656.50</w:t>
+              <w:t>CUP 2,576.00</w:t>
             </w:r>
           </w:p>
         </w:tc>
@@ -11994,7 +11994,7 @@
               <w:spacing w:after="0"/>
             </w:pPr>
             <w:r>
-              <w:t>CUP 106,260.00</w:t>
+              <w:t>CUP 103,040.00</w:t>
             </w:r>
           </w:p>
         </w:tc>
@@ -12050,7 +12050,7 @@
               <w:spacing w:after="0"/>
             </w:pPr>
             <w:r>
-              <w:t>CUP 56,925.00</w:t>
+              <w:t>CUP 55,200.00</w:t>
             </w:r>
           </w:p>
         </w:tc>
@@ -12106,7 +12106,7 @@
               <w:spacing w:after="0"/>
             </w:pPr>
             <w:r>
-              <w:t>CUP 30,360.00</w:t>
+              <w:t>CUP 29,440.00</w:t>
             </w:r>
           </w:p>
         </w:tc>
@@ -12162,7 +12162,7 @@
               <w:spacing w:after="0"/>
             </w:pPr>
             <w:r>
-              <w:t>CUP 11,385.00</w:t>
+              <w:t>CUP 11,040.00</w:t>
             </w:r>
           </w:p>
         </w:tc>
@@ -12218,7 +12218,7 @@
               <w:spacing w:after="0"/>
             </w:pPr>
             <w:r>
-              <w:t>CUP 56,925.00</w:t>
+              <w:t>CUP 55,200.00</w:t>
             </w:r>
           </w:p>
         </w:tc>
@@ -12274,7 +12274,7 @@
               <w:spacing w:after="0"/>
             </w:pPr>
             <w:r>
-              <w:t>CUP 3,795.00</w:t>
+              <w:t>CUP 3,680.00</w:t>
             </w:r>
           </w:p>
         </w:tc>
@@ -12330,7 +12330,7 @@
               <w:spacing w:after="0"/>
             </w:pPr>
             <w:r>
-              <w:t>CUP 3,795.00</w:t>
+              <w:t>CUP 3,680.00</w:t>
             </w:r>
           </w:p>
         </w:tc>
@@ -12386,7 +12386,7 @@
               <w:spacing w:after="0"/>
             </w:pPr>
             <w:r>
-              <w:t>CUP 7,590.00</w:t>
+              <w:t>CUP 7,360.00</w:t>
             </w:r>
           </w:p>
         </w:tc>
@@ -12442,7 +12442,7 @@
               <w:spacing w:after="0"/>
             </w:pPr>
             <w:r>
-              <w:t>CUP 37,950.00</w:t>
+              <w:t>CUP 36,800.00</w:t>
             </w:r>
           </w:p>
         </w:tc>
@@ -12499,7 +12499,7 @@
               <w:spacing w:after="0"/>
             </w:pPr>
             <w:r>
-              <w:t>CUP 45,540.00</w:t>
+              <w:t>CUP 44,160.00</w:t>
             </w:r>
           </w:p>
         </w:tc>
@@ -12555,7 +12555,7 @@
               <w:spacing w:after="0"/>
             </w:pPr>
             <w:r>
-              <w:t>CUP 113,850.00</w:t>
+              <w:t>CUP 110,400.00</w:t>
             </w:r>
           </w:p>
         </w:tc>
@@ -12611,7 +12611,7 @@
               <w:spacing w:after="0"/>
             </w:pPr>
             <w:r>
-              <w:t>CUP 60,720.00</w:t>
+              <w:t>CUP 58,880.00</w:t>
             </w:r>
           </w:p>
         </w:tc>
@@ -12667,7 +12667,7 @@
               <w:spacing w:after="0"/>
             </w:pPr>
             <w:r>
-              <w:t>CUP 41,745.00</w:t>
+              <w:t>CUP 40,480.00</w:t>
             </w:r>
           </w:p>
         </w:tc>
@@ -12723,7 +12723,7 @@
               <w:spacing w:after="0"/>
             </w:pPr>
             <w:r>
-              <w:t>CUP 60,720.00</w:t>
+              <w:t>CUP 58,880.00</w:t>
             </w:r>
           </w:p>
         </w:tc>
@@ -12779,7 +12779,7 @@
               <w:spacing w:after="0"/>
             </w:pPr>
             <w:r>
-              <w:t>CUP 11,385.00</w:t>
+              <w:t>CUP 11,040.00</w:t>
             </w:r>
           </w:p>
         </w:tc>
@@ -12835,7 +12835,7 @@
               <w:spacing w:after="0"/>
             </w:pPr>
             <w:r>
-              <w:t>CUP 64,515.00</w:t>
+              <w:t>CUP 62,560.00</w:t>
             </w:r>
           </w:p>
         </w:tc>
@@ -12891,7 +12891,7 @@
               <w:spacing w:after="0"/>
             </w:pPr>
             <w:r>
-              <w:t>CUP 30,360.00</w:t>
+              <w:t>CUP 29,440.00</w:t>
             </w:r>
           </w:p>
         </w:tc>
@@ -12947,7 +12947,7 @@
               <w:spacing w:after="0"/>
             </w:pPr>
             <w:r>
-              <w:t>CUP 83,490.00</w:t>
+              <w:t>CUP 80,960.00</w:t>
             </w:r>
           </w:p>
         </w:tc>
@@ -13003,7 +13003,7 @@
               <w:spacing w:after="0"/>
             </w:pPr>
             <w:r>
-              <w:t>CUP 34,155.00</w:t>
+              <w:t>CUP 33,120.00</w:t>
             </w:r>
           </w:p>
         </w:tc>
@@ -13059,7 +13059,7 @@
               <w:spacing w:after="0"/>
             </w:pPr>
             <w:r>
-              <w:t>CUP 9,487.50</w:t>
+              <w:t>CUP 9,200.00</w:t>
             </w:r>
           </w:p>
         </w:tc>
@@ -13131,7 +13131,7 @@
               <w:spacing w:after="0"/>
             </w:pPr>
             <w:r>
-              <w:t>CUP 26,565.00</w:t>
+              <w:t>CUP 25,760.00</w:t>
             </w:r>
           </w:p>
         </w:tc>
@@ -13187,7 +13187,7 @@
               <w:spacing w:after="0"/>
             </w:pPr>
             <w:r>
-              <w:t>CUP 9,487.50</w:t>
+              <w:t>CUP 9,200.00</w:t>
             </w:r>
           </w:p>
         </w:tc>
@@ -13243,7 +13243,7 @@
               <w:spacing w:after="0"/>
             </w:pPr>
             <w:r>
-              <w:t>CUP 3,795.00</w:t>
+              <w:t>CUP 3,680.00</w:t>
             </w:r>
           </w:p>
         </w:tc>
@@ -13299,7 +13299,7 @@
               <w:spacing w:after="0"/>
             </w:pPr>
             <w:r>
-              <w:t>CUP 11,385.00</w:t>
+              <w:t>CUP 11,040.00</w:t>
             </w:r>
           </w:p>
         </w:tc>
@@ -13355,7 +13355,7 @@
               <w:spacing w:after="0"/>
             </w:pPr>
             <w:r>
-              <w:t>CUP 11,385.00</w:t>
+              <w:t>CUP 11,040.00</w:t>
             </w:r>
           </w:p>
         </w:tc>
@@ -13411,7 +13411,7 @@
               <w:spacing w:after="0"/>
             </w:pPr>
             <w:r>
-              <w:t>CUP 22,770.00</w:t>
+              <w:t>CUP 22,080.00</w:t>
             </w:r>
           </w:p>
         </w:tc>
@@ -13467,7 +13467,7 @@
               <w:spacing w:after="0"/>
             </w:pPr>
             <w:r>
-              <w:t>CUP 15,180.00</w:t>
+              <w:t>CUP 14,720.00</w:t>
             </w:r>
           </w:p>
         </w:tc>
@@ -13523,7 +13523,7 @@
               <w:spacing w:after="0"/>
             </w:pPr>
             <w:r>
-              <w:t>CUP 11,385.00</w:t>
+              <w:t>CUP 11,040.00</w:t>
             </w:r>
           </w:p>
         </w:tc>
@@ -13579,7 +13579,7 @@
               <w:spacing w:after="0"/>
             </w:pPr>
             <w:r>
-              <w:t>CUP 7,590.00</w:t>
+              <w:t>CUP 7,360.00</w:t>
             </w:r>
           </w:p>
         </w:tc>
@@ -13635,7 +13635,7 @@
               <w:spacing w:after="0"/>
             </w:pPr>
             <w:r>
-              <w:t>CUP 7,590.00</w:t>
+              <w:t>CUP 7,360.00</w:t>
             </w:r>
           </w:p>
         </w:tc>
@@ -13691,7 +13691,7 @@
               <w:spacing w:after="0"/>
             </w:pPr>
             <w:r>
-              <w:t>CUP 56,925.00</w:t>
+              <w:t>CUP 55,200.00</w:t>
             </w:r>
           </w:p>
         </w:tc>
@@ -13747,7 +13747,7 @@
               <w:spacing w:after="0"/>
             </w:pPr>
             <w:r>
-              <w:t>CUP 132,825.00</w:t>
+              <w:t>CUP 128,800.00</w:t>
             </w:r>
           </w:p>
         </w:tc>
@@ -13803,7 +13803,7 @@
               <w:spacing w:after="0"/>
             </w:pPr>
             <w:r>
-              <w:t>CUP 7,590.00</w:t>
+              <w:t>CUP 7,360.00</w:t>
             </w:r>
           </w:p>
         </w:tc>
@@ -13859,7 +13859,7 @@
               <w:spacing w:after="0"/>
             </w:pPr>
             <w:r>
-              <w:t>CUP 7,590.00</w:t>
+              <w:t>CUP 7,360.00</w:t>
             </w:r>
           </w:p>
         </w:tc>
@@ -13915,7 +13915,7 @@
               <w:spacing w:after="0"/>
             </w:pPr>
             <w:r>
-              <w:t>CUP 5,692.50</w:t>
+              <w:t>CUP 5,520.00</w:t>
             </w:r>
           </w:p>
         </w:tc>
@@ -13971,7 +13971,7 @@
               <w:spacing w:after="0"/>
             </w:pPr>
             <w:r>
-              <w:t>CUP 11,385.00</w:t>
+              <w:t>CUP 11,040.00</w:t>
             </w:r>
           </w:p>
         </w:tc>
@@ -14027,7 +14027,7 @@
               <w:spacing w:after="0"/>
             </w:pPr>
             <w:r>
-              <w:t>CUP 5,692.50</w:t>
+              <w:t>CUP 5,520.00</w:t>
             </w:r>
           </w:p>
         </w:tc>
@@ -14083,7 +14083,7 @@
               <w:spacing w:after="0"/>
             </w:pPr>
             <w:r>
-              <w:t>CUP 26,565.00</w:t>
+              <w:t>CUP 25,760.00</w:t>
             </w:r>
           </w:p>
         </w:tc>
@@ -14139,7 +14139,7 @@
               <w:spacing w:after="0"/>
             </w:pPr>
             <w:r>
-              <w:t>CUP 15,180.00</w:t>
+              <w:t>CUP 14,720.00</w:t>
             </w:r>
           </w:p>
         </w:tc>
@@ -14195,7 +14195,7 @@
               <w:spacing w:after="0"/>
             </w:pPr>
             <w:r>
-              <w:t>CUP 37,950.00</w:t>
+              <w:t>CUP 36,800.00</w:t>
             </w:r>
           </w:p>
         </w:tc>
@@ -14252,7 +14252,7 @@
               <w:spacing w:after="0"/>
             </w:pPr>
             <w:r>
-              <w:t>CUP 26,565.00</w:t>
+              <w:t>CUP 25,760.00</w:t>
             </w:r>
           </w:p>
         </w:tc>
@@ -14308,7 +14308,7 @@
               <w:spacing w:after="0"/>
             </w:pPr>
             <w:r>
-              <w:t>CUP 5,692.50</w:t>
+              <w:t>CUP 5,520.00</w:t>
             </w:r>
           </w:p>
         </w:tc>
@@ -14364,7 +14364,7 @@
               <w:spacing w:after="0"/>
             </w:pPr>
             <w:r>
-              <w:t>CUP 49,335.00</w:t>
+              <w:t>CUP 47,840.00</w:t>
             </w:r>
           </w:p>
         </w:tc>
@@ -14420,7 +14420,7 @@
               <w:spacing w:after="0"/>
             </w:pPr>
             <w:r>
-              <w:t>CUP 75,900.00</w:t>
+              <w:t>CUP 73,600.00</w:t>
             </w:r>
           </w:p>
         </w:tc>
@@ -14476,7 +14476,7 @@
               <w:spacing w:after="0"/>
             </w:pPr>
             <w:r>
-              <w:t>CUP 11,385.00</w:t>
+              <w:t>CUP 11,040.00</w:t>
             </w:r>
           </w:p>
         </w:tc>
@@ -14532,7 +14532,7 @@
               <w:spacing w:after="0"/>
             </w:pPr>
             <w:r>
-              <w:t>CUP 5,692.50</w:t>
+              <w:t>CUP 5,520.00</w:t>
             </w:r>
           </w:p>
         </w:tc>
@@ -14604,7 +14604,7 @@
               <w:spacing w:after="0"/>
             </w:pPr>
             <w:r>
-              <w:t>CUP 24,667.50</w:t>
+              <w:t>CUP 23,920.00</w:t>
             </w:r>
           </w:p>
         </w:tc>
@@ -14676,7 +14676,7 @@
               <w:spacing w:after="0"/>
             </w:pPr>
             <w:r>
-              <w:t>CUP 37,950.00</w:t>
+              <w:t>CUP 36,800.00</w:t>
             </w:r>
           </w:p>
         </w:tc>
@@ -14732,7 +14732,7 @@
               <w:spacing w:after="0"/>
             </w:pPr>
             <w:r>
-              <w:t>CUP 3,795.00</w:t>
+              <w:t>CUP 3,680.00</w:t>
             </w:r>
           </w:p>
         </w:tc>
@@ -14788,7 +14788,7 @@
               <w:spacing w:after="0"/>
             </w:pPr>
             <w:r>
-              <w:t>CUP 7,590.00</w:t>
+              <w:t>CUP 7,360.00</w:t>
             </w:r>
           </w:p>
         </w:tc>
@@ -14844,7 +14844,7 @@
               <w:spacing w:after="0"/>
             </w:pPr>
             <w:r>
-              <w:t>CUP 3,795.00</w:t>
+              <w:t>CUP 3,680.00</w:t>
             </w:r>
           </w:p>
         </w:tc>
@@ -14900,7 +14900,7 @@
               <w:spacing w:after="0"/>
             </w:pPr>
             <w:r>
-              <w:t>CUP 3,795.00</w:t>
+              <w:t>CUP 3,680.00</w:t>
             </w:r>
           </w:p>
         </w:tc>
@@ -14956,7 +14956,7 @@
               <w:spacing w:after="0"/>
             </w:pPr>
             <w:r>
-              <w:t>CUP 3,795.00</w:t>
+              <w:t>CUP 3,680.00</w:t>
             </w:r>
           </w:p>
         </w:tc>
@@ -15012,7 +15012,7 @@
               <w:spacing w:after="0"/>
             </w:pPr>
             <w:r>
-              <w:t>CUP 3,795.00</w:t>
+              <w:t>CUP 3,680.00</w:t>
             </w:r>
           </w:p>
         </w:tc>
@@ -15068,7 +15068,7 @@
               <w:spacing w:after="0"/>
             </w:pPr>
             <w:r>
-              <w:t>CUP 5,692.50</w:t>
+              <w:t>CUP 5,520.00</w:t>
             </w:r>
           </w:p>
         </w:tc>
@@ -15124,7 +15124,7 @@
               <w:spacing w:after="0"/>
             </w:pPr>
             <w:r>
-              <w:t>CUP 5,692.50</w:t>
+              <w:t>CUP 5,520.00</w:t>
             </w:r>
           </w:p>
         </w:tc>
@@ -15180,7 +15180,7 @@
               <w:spacing w:after="0"/>
             </w:pPr>
             <w:r>
-              <w:t>CUP 5,692.50</w:t>
+              <w:t>CUP 5,520.00</w:t>
             </w:r>
           </w:p>
         </w:tc>
@@ -15236,7 +15236,7 @@
               <w:spacing w:after="0"/>
             </w:pPr>
             <w:r>
-              <w:t>CUP 5,692.50</w:t>
+              <w:t>CUP 5,520.00</w:t>
             </w:r>
           </w:p>
         </w:tc>
@@ -15292,7 +15292,7 @@
               <w:spacing w:after="0"/>
             </w:pPr>
             <w:r>
-              <w:t>CUP 2,277.00</w:t>
+              <w:t>CUP 2,208.00</w:t>
             </w:r>
           </w:p>
         </w:tc>
@@ -15348,7 +15348,7 @@
               <w:spacing w:after="0"/>
             </w:pPr>
             <w:r>
-              <w:t>CUP 3,795.00</w:t>
+              <w:t>CUP 3,680.00</w:t>
             </w:r>
           </w:p>
         </w:tc>
@@ -15404,7 +15404,7 @@
               <w:spacing w:after="0"/>
             </w:pPr>
             <w:r>
-              <w:t>CUP 56,925.00</w:t>
+              <w:t>CUP 55,200.00</w:t>
             </w:r>
           </w:p>
         </w:tc>
@@ -15460,7 +15460,7 @@
               <w:spacing w:after="0"/>
             </w:pPr>
             <w:r>
-              <w:t>CUP 68,310.00</w:t>
+              <w:t>CUP 66,240.00</w:t>
             </w:r>
           </w:p>
         </w:tc>
@@ -15516,7 +15516,7 @@
               <w:spacing w:after="0"/>
             </w:pPr>
             <w:r>
-              <w:t>CUP 34,155.00</w:t>
+              <w:t>CUP 33,120.00</w:t>
             </w:r>
           </w:p>
         </w:tc>
@@ -15572,7 +15572,7 @@
               <w:spacing w:after="0"/>
             </w:pPr>
             <w:r>
-              <w:t>CUP 11,385.00</w:t>
+              <w:t>CUP 11,040.00</w:t>
             </w:r>
           </w:p>
         </w:tc>
@@ -15628,7 +15628,7 @@
               <w:spacing w:after="0"/>
             </w:pPr>
             <w:r>
-              <w:t>CUP 9,487.50</w:t>
+              <w:t>CUP 9,200.00</w:t>
             </w:r>
           </w:p>
         </w:tc>
@@ -15684,7 +15684,7 @@
               <w:spacing w:after="0"/>
             </w:pPr>
             <w:r>
-              <w:t>CUP 1,518.00</w:t>
+              <w:t>CUP 1,472.00</w:t>
             </w:r>
           </w:p>
         </w:tc>
@@ -15740,7 +15740,7 @@
               <w:spacing w:after="0"/>
             </w:pPr>
             <w:r>
-              <w:t>CUP 28,462.50</w:t>
+              <w:t>CUP 27,600.00</w:t>
             </w:r>
           </w:p>
         </w:tc>
@@ -15796,7 +15796,7 @@
               <w:spacing w:after="0"/>
             </w:pPr>
             <w:r>
-              <w:t>CUP 9,487.50</w:t>
+              <w:t>CUP 9,200.00</w:t>
             </w:r>
           </w:p>
         </w:tc>
@@ -15852,7 +15852,7 @@
               <w:spacing w:after="0"/>
             </w:pPr>
             <w:r>
-              <w:t>CUP 26,565.00</w:t>
+              <w:t>CUP 25,760.00</w:t>
             </w:r>
           </w:p>
         </w:tc>
@@ -15908,7 +15908,7 @@
               <w:spacing w:after="0"/>
             </w:pPr>
             <w:r>
-              <w:t>CUP 5,692.50</w:t>
+              <w:t>CUP 5,520.00</w:t>
             </w:r>
           </w:p>
         </w:tc>
@@ -15964,7 +15964,7 @@
               <w:spacing w:after="0"/>
             </w:pPr>
             <w:r>
-              <w:t>CUP 94,875.00</w:t>
+              <w:t>CUP 92,000.00</w:t>
             </w:r>
           </w:p>
         </w:tc>
@@ -16021,7 +16021,7 @@
               <w:spacing w:after="0"/>
             </w:pPr>
             <w:r>
-              <w:t>CUP 208,725.00</w:t>
+              <w:t>CUP 202,400.00</w:t>
             </w:r>
           </w:p>
         </w:tc>
@@ -16077,7 +16077,7 @@
               <w:spacing w:after="0"/>
             </w:pPr>
             <w:r>
-              <w:t>CUP 9,487.50</w:t>
+              <w:t>CUP 9,200.00</w:t>
             </w:r>
           </w:p>
         </w:tc>
@@ -16133,7 +16133,7 @@
               <w:spacing w:after="0"/>
             </w:pPr>
             <w:r>
-              <w:t>CUP 3,795.00</w:t>
+              <w:t>CUP 3,680.00</w:t>
             </w:r>
           </w:p>
         </w:tc>
@@ -16189,7 +16189,7 @@
               <w:spacing w:after="0"/>
             </w:pPr>
             <w:r>
-              <w:t>CUP 3,795.00</w:t>
+              <w:t>CUP 3,680.00</w:t>
             </w:r>
           </w:p>
         </w:tc>
@@ -16245,7 +16245,7 @@
               <w:spacing w:after="0"/>
             </w:pPr>
             <w:r>
-              <w:t>CUP 5,692.50</w:t>
+              <w:t>CUP 5,520.00</w:t>
             </w:r>
           </w:p>
         </w:tc>
@@ -16301,7 +16301,7 @@
               <w:spacing w:after="0"/>
             </w:pPr>
             <w:r>
-              <w:t>CUP 2,656.50</w:t>
+              <w:t>CUP 2,576.00</w:t>
             </w:r>
           </w:p>
         </w:tc>
@@ -16357,7 +16357,7 @@
               <w:spacing w:after="0"/>
             </w:pPr>
             <w:r>
-              <w:t>CUP 18,975.00</w:t>
+              <w:t>CUP 18,400.00</w:t>
             </w:r>
           </w:p>
         </w:tc>
@@ -16413,7 +16413,7 @@
               <w:spacing w:after="0"/>
             </w:pPr>
             <w:r>
-              <w:t>CUP 1,897.50</w:t>
+              <w:t>CUP 1,840.00</w:t>
             </w:r>
           </w:p>
         </w:tc>
@@ -16469,7 +16469,7 @@
               <w:spacing w:after="0"/>
             </w:pPr>
             <w:r>
-              <w:t>CUP 1,897.50</w:t>
+              <w:t>CUP 1,840.00</w:t>
             </w:r>
           </w:p>
         </w:tc>
@@ -16525,7 +16525,7 @@
               <w:spacing w:after="0"/>
             </w:pPr>
             <w:r>
-              <w:t>CUP 1,897.50</w:t>
+              <w:t>CUP 1,840.00</w:t>
             </w:r>
           </w:p>
         </w:tc>
@@ -16581,7 +16581,7 @@
               <w:spacing w:after="0"/>
             </w:pPr>
             <w:r>
-              <w:t>CUP 2,656.50</w:t>
+              <w:t>CUP 2,576.00</w:t>
             </w:r>
           </w:p>
         </w:tc>
@@ -16637,7 +16637,7 @@
               <w:spacing w:after="0"/>
             </w:pPr>
             <w:r>
-              <w:t>CUP 7,590.00</w:t>
+              <w:t>CUP 7,360.00</w:t>
             </w:r>
           </w:p>
         </w:tc>
@@ -16693,7 +16693,7 @@
               <w:spacing w:after="0"/>
             </w:pPr>
             <w:r>
-              <w:t>CUP 3,795.00</w:t>
+              <w:t>CUP 3,680.00</w:t>
             </w:r>
           </w:p>
         </w:tc>
@@ -16749,7 +16749,7 @@
               <w:spacing w:after="0"/>
             </w:pPr>
             <w:r>
-              <w:t>CUP 5,692.50</w:t>
+              <w:t>CUP 5,520.00</w:t>
             </w:r>
           </w:p>
         </w:tc>
@@ -16805,7 +16805,7 @@
               <w:spacing w:after="0"/>
             </w:pPr>
             <w:r>
-              <w:t>CUP 2,656.50</w:t>
+              <w:t>CUP 2,576.00</w:t>
             </w:r>
           </w:p>
         </w:tc>
@@ -16861,7 +16861,7 @@
               <w:spacing w:after="0"/>
             </w:pPr>
             <w:r>
-              <w:t>CUP 2,656.50</w:t>
+              <w:t>CUP 2,576.00</w:t>
             </w:r>
           </w:p>
         </w:tc>
@@ -16917,7 +16917,7 @@
               <w:spacing w:after="0"/>
             </w:pPr>
             <w:r>
-              <w:t>CUP 3,795.00</w:t>
+              <w:t>CUP 3,680.00</w:t>
             </w:r>
           </w:p>
         </w:tc>
@@ -16973,7 +16973,7 @@
               <w:spacing w:after="0"/>
             </w:pPr>
             <w:r>
-              <w:t>CUP 759.00</w:t>
+              <w:t>CUP 736.00</w:t>
             </w:r>
           </w:p>
         </w:tc>
@@ -17029,7 +17029,7 @@
               <w:spacing w:after="0"/>
             </w:pPr>
             <w:r>
-              <w:t>CUP 1,897.50</w:t>
+              <w:t>CUP 1,840.00</w:t>
             </w:r>
           </w:p>
         </w:tc>
@@ -17085,7 +17085,7 @@
               <w:spacing w:after="0"/>
             </w:pPr>
             <w:r>
-              <w:t>CUP 1,138.50</w:t>
+              <w:t>CUP 1,104.00</w:t>
             </w:r>
           </w:p>
         </w:tc>
@@ -17141,7 +17141,7 @@
               <w:spacing w:after="0"/>
             </w:pPr>
             <w:r>
-              <w:t>CUP 1,518.00</w:t>
+              <w:t>CUP 1,472.00</w:t>
             </w:r>
           </w:p>
         </w:tc>
@@ -17197,7 +17197,7 @@
               <w:spacing w:after="0"/>
             </w:pPr>
             <w:r>
-              <w:t>CUP 759.00</w:t>
+              <w:t>CUP 736.00</w:t>
             </w:r>
           </w:p>
         </w:tc>
@@ -17253,7 +17253,7 @@
               <w:spacing w:after="0"/>
             </w:pPr>
             <w:r>
-              <w:t>CUP 1,138.50</w:t>
+              <w:t>CUP 1,104.00</w:t>
             </w:r>
           </w:p>
         </w:tc>
@@ -17309,7 +17309,7 @@
               <w:spacing w:after="0"/>
             </w:pPr>
             <w:r>
-              <w:t>CUP 7,590.00</w:t>
+              <w:t>CUP 7,360.00</w:t>
             </w:r>
           </w:p>
         </w:tc>
@@ -17365,7 +17365,7 @@
               <w:spacing w:after="0"/>
             </w:pPr>
             <w:r>
-              <w:t>CUP 9,487.50</w:t>
+              <w:t>CUP 9,200.00</w:t>
             </w:r>
           </w:p>
         </w:tc>
@@ -17421,7 +17421,7 @@
               <w:spacing w:after="0"/>
             </w:pPr>
             <w:r>
-              <w:t>CUP 17,077.50</w:t>
+              <w:t>CUP 16,560.00</w:t>
             </w:r>
           </w:p>
         </w:tc>
@@ -17477,7 +17477,7 @@
               <w:spacing w:after="0"/>
             </w:pPr>
             <w:r>
-              <w:t>CUP 5,692.50</w:t>
+              <w:t>CUP 5,520.00</w:t>
             </w:r>
           </w:p>
         </w:tc>
@@ -17533,7 +17533,7 @@
               <w:spacing w:after="0"/>
             </w:pPr>
             <w:r>
-              <w:t>CUP 22,770.00</w:t>
+              <w:t>CUP 22,080.00</w:t>
             </w:r>
           </w:p>
         </w:tc>
@@ -17589,7 +17589,7 @@
               <w:spacing w:after="0"/>
             </w:pPr>
             <w:r>
-              <w:t>CUP 37,950.00</w:t>
+              <w:t>CUP 36,800.00</w:t>
             </w:r>
           </w:p>
         </w:tc>
@@ -17645,7 +17645,7 @@
               <w:spacing w:after="0"/>
             </w:pPr>
             <w:r>
-              <w:t>CUP 13,282.50</w:t>
+              <w:t>CUP 12,880.00</w:t>
             </w:r>
           </w:p>
         </w:tc>
@@ -17701,7 +17701,7 @@
               <w:spacing w:after="0"/>
             </w:pPr>
             <w:r>
-              <w:t>CUP 3,795.00</w:t>
+              <w:t>CUP 3,680.00</w:t>
             </w:r>
           </w:p>
         </w:tc>
@@ -17765,7 +17765,7 @@
               <w:spacing w:after="0"/>
             </w:pPr>
             <w:r>
-              <w:t>CUP 1,897.50</w:t>
+              <w:t>CUP 1,840.00</w:t>
             </w:r>
           </w:p>
         </w:tc>
@@ -17821,7 +17821,7 @@
               <w:spacing w:after="0"/>
             </w:pPr>
             <w:r>
-              <w:t>CUP 5,692.50</w:t>
+              <w:t>CUP 5,520.00</w:t>
             </w:r>
           </w:p>
         </w:tc>
@@ -17958,7 +17958,7 @@
           </w:tcPr>
           <w:p>
             <w:r>
-              <w:t>CUP 75,900.00</w:t>
+              <w:t>CUP 73,600.00</w:t>
             </w:r>
           </w:p>
         </w:tc>
@@ -18008,7 +18008,7 @@
           </w:tcPr>
           <w:p>
             <w:r>
-              <w:t>CUP 68,310.00</w:t>
+              <w:t>CUP 66,240.00</w:t>
             </w:r>
           </w:p>
         </w:tc>
@@ -18049,7 +18049,7 @@
           </w:tcPr>
           <w:p>
             <w:r>
-              <w:t>CUP 45,540.00</w:t>
+              <w:t>CUP 44,160.00</w:t>
             </w:r>
           </w:p>
         </w:tc>
@@ -18099,7 +18099,7 @@
           </w:tcPr>
           <w:p>
             <w:r>
-              <w:t>CUP 45,540.00</w:t>
+              <w:t>CUP 44,160.00</w:t>
             </w:r>
           </w:p>
         </w:tc>
@@ -18138,7 +18138,7 @@
           </w:tcPr>
           <w:p>
             <w:r>
-              <w:t>CUP 15,180.00</w:t>
+              <w:t>CUP 14,720.00</w:t>
             </w:r>
           </w:p>
         </w:tc>
@@ -18199,7 +18199,7 @@
           </w:tcPr>
           <w:p>
             <w:r>
-              <w:t>CUP 15,180.00</w:t>
+              <w:t>CUP 14,720.00</w:t>
             </w:r>
           </w:p>
         </w:tc>
@@ -18240,7 +18240,7 @@
           </w:tcPr>
           <w:p>
             <w:r>
-              <w:t>CUP 7,590.00</w:t>
+              <w:t>CUP 7,360.00</w:t>
             </w:r>
           </w:p>
         </w:tc>
@@ -18279,7 +18279,7 @@
           </w:tcPr>
           <w:p>
             <w:r>
-              <w:t>CUP 30,360.00</w:t>
+              <w:t>CUP 29,440.00</w:t>
             </w:r>
           </w:p>
         </w:tc>
@@ -18320,7 +18320,7 @@
           </w:tcPr>
           <w:p>
             <w:r>
-              <w:t>CUP 37,950.00</w:t>
+              <w:t>CUP 36,800.00</w:t>
             </w:r>
           </w:p>
         </w:tc>
@@ -18361,7 +18361,7 @@
           </w:tcPr>
           <w:p>
             <w:r>
-              <w:t>CUP 9,487.50</w:t>
+              <w:t>CUP 9,200.00</w:t>
             </w:r>
           </w:p>
         </w:tc>
@@ -18402,7 +18402,7 @@
           </w:tcPr>
           <w:p>
             <w:r>
-              <w:t>CUP 20,872.50</w:t>
+              <w:t>CUP 20,240.00</w:t>
             </w:r>
           </w:p>
         </w:tc>
@@ -18441,7 +18441,7 @@
           </w:tcPr>
           <w:p>
             <w:r>
-              <w:t>CUP 30,360.00</w:t>
+              <w:t>CUP 29,440.00</w:t>
             </w:r>
           </w:p>
         </w:tc>
@@ -18480,7 +18480,7 @@
           </w:tcPr>
           <w:p>
             <w:r>
-              <w:t>CUP 379.50</w:t>
+              <w:t>CUP 368.00</w:t>
             </w:r>
           </w:p>
         </w:tc>
@@ -18519,7 +18519,7 @@
           </w:tcPr>
           <w:p>
             <w:r>
-              <w:t>CUP 379.50</w:t>
+              <w:t>CUP 368.00</w:t>
             </w:r>
           </w:p>
         </w:tc>
@@ -18558,7 +18558,7 @@
           </w:tcPr>
           <w:p>
             <w:r>
-              <w:t>CUP 379.50</w:t>
+              <w:t>CUP 368.00</w:t>
             </w:r>
           </w:p>
         </w:tc>
@@ -18597,7 +18597,7 @@
           </w:tcPr>
           <w:p>
             <w:r>
-              <w:t>CUP 5,692.50</w:t>
+              <w:t>CUP 5,520.00</w:t>
             </w:r>
           </w:p>
         </w:tc>
@@ -18636,7 +18636,7 @@
           </w:tcPr>
           <w:p>
             <w:r>
-              <w:t>CUP 3,795.00</w:t>
+              <w:t>CUP 3,680.00</w:t>
             </w:r>
           </w:p>
         </w:tc>
@@ -18675,7 +18675,7 @@
           </w:tcPr>
           <w:p>
             <w:r>
-              <w:t>CUP 948.75</w:t>
+              <w:t>CUP 920.00</w:t>
             </w:r>
           </w:p>
         </w:tc>
@@ -18714,7 +18714,7 @@
           </w:tcPr>
           <w:p>
             <w:r>
-              <w:t>CUP 3,795.00</w:t>
+              <w:t>CUP 3,680.00</w:t>
             </w:r>
           </w:p>
         </w:tc>
@@ -18753,7 +18753,7 @@
           </w:tcPr>
           <w:p>
             <w:r>
-              <w:t>CUP 2,656.50</w:t>
+              <w:t>CUP 2,576.00</w:t>
             </w:r>
           </w:p>
         </w:tc>
@@ -18792,7 +18792,7 @@
           </w:tcPr>
           <w:p>
             <w:r>
-              <w:t>CUP 9,487.50</w:t>
+              <w:t>CUP 9,200.00</w:t>
             </w:r>
           </w:p>
         </w:tc>
@@ -18831,7 +18831,7 @@
           </w:tcPr>
           <w:p>
             <w:r>
-              <w:t>CUP 9,487.50</w:t>
+              <w:t>CUP 9,200.00</w:t>
             </w:r>
           </w:p>
         </w:tc>
@@ -18870,7 +18870,7 @@
           </w:tcPr>
           <w:p>
             <w:r>
-              <w:t>CUP 18,975.00</w:t>
+              <w:t>CUP 18,400.00</w:t>
             </w:r>
           </w:p>
         </w:tc>
@@ -18911,7 +18911,7 @@
           </w:tcPr>
           <w:p>
             <w:r>
-              <w:t>CUP 13,282.50</w:t>
+              <w:t>CUP 12,880.00</w:t>
             </w:r>
           </w:p>
         </w:tc>
@@ -18950,7 +18950,7 @@
           </w:tcPr>
           <w:p>
             <w:r>
-              <w:t>CUP 13,282.50</w:t>
+              <w:t>CUP 12,880.00</w:t>
             </w:r>
           </w:p>
         </w:tc>
@@ -18991,7 +18991,7 @@
           </w:tcPr>
           <w:p>
             <w:r>
-              <w:t>CUP 53,130.00</w:t>
+              <w:t>CUP 51,520.00</w:t>
             </w:r>
           </w:p>
         </w:tc>
@@ -19031,7 +19031,7 @@
           </w:tcPr>
           <w:p>
             <w:r>
-              <w:t>CUP 5,692.50</w:t>
+              <w:t>CUP 5,520.00</w:t>
             </w:r>
           </w:p>
         </w:tc>
@@ -19092,7 +19092,7 @@
           </w:tcPr>
           <w:p>
             <w:r>
-              <w:t>CUP 11,385.00</w:t>
+              <w:t>CUP 11,040.00</w:t>
             </w:r>
           </w:p>
         </w:tc>
@@ -19153,7 +19153,7 @@
           </w:tcPr>
           <w:p>
             <w:r>
-              <w:t>CUP 37,950.00</w:t>
+              <w:t>CUP 36,800.00</w:t>
             </w:r>
           </w:p>
         </w:tc>
@@ -19192,7 +19192,7 @@
           </w:tcPr>
           <w:p>
             <w:r>
-              <w:t>CUP 37,950.00</w:t>
+              <w:t>CUP 36,800.00</w:t>
             </w:r>
           </w:p>
         </w:tc>
@@ -19244,7 +19244,7 @@
           </w:tcPr>
           <w:p>
             <w:r>
-              <w:t>CUP 56,925.00</w:t>
+              <w:t>CUP 55,200.00</w:t>
             </w:r>
           </w:p>
         </w:tc>
@@ -19285,7 +19285,7 @@
           </w:tcPr>
           <w:p>
             <w:r>
-              <w:t>CUP 45,540.00</w:t>
+              <w:t>CUP 44,160.00</w:t>
             </w:r>
           </w:p>
         </w:tc>
@@ -19326,7 +19326,7 @@
           </w:tcPr>
           <w:p>
             <w:r>
-              <w:t>CUP 22,770.00</w:t>
+              <w:t>CUP 22,080.00</w:t>
             </w:r>
           </w:p>
         </w:tc>
@@ -19365,7 +19365,7 @@
           </w:tcPr>
           <w:p>
             <w:r>
-              <w:t>CUP 26,565.00</w:t>
+              <w:t>CUP 25,760.00</w:t>
             </w:r>
           </w:p>
         </w:tc>
@@ -19406,7 +19406,7 @@
           </w:tcPr>
           <w:p>
             <w:r>
-              <w:t>CUP 49,335.00</w:t>
+              <w:t>CUP 47,840.00</w:t>
             </w:r>
           </w:p>
         </w:tc>
@@ -19445,7 +19445,7 @@
           </w:tcPr>
           <w:p>
             <w:r>
-              <w:t>CUP 15,180.00</w:t>
+              <w:t>CUP 14,720.00</w:t>
             </w:r>
           </w:p>
         </w:tc>
@@ -19484,7 +19484,7 @@
           </w:tcPr>
           <w:p>
             <w:r>
-              <w:t>CUP 3,795.00</w:t>
+              <w:t>CUP 3,680.00</w:t>
             </w:r>
           </w:p>
         </w:tc>
@@ -19525,7 +19525,7 @@
           </w:tcPr>
           <w:p>
             <w:r>
-              <w:t>CUP 3,795.00</w:t>
+              <w:t>CUP 3,680.00</w:t>
             </w:r>
           </w:p>
         </w:tc>
@@ -19586,7 +19586,7 @@
           </w:tcPr>
           <w:p>
             <w:r>
-              <w:t>CUP 11,385.00</w:t>
+              <w:t>CUP 11,040.00</w:t>
             </w:r>
           </w:p>
         </w:tc>
@@ -19636,7 +19636,7 @@
           </w:tcPr>
           <w:p>
             <w:r>
-              <w:t>CUP 5,692.50</w:t>
+              <w:t>CUP 5,520.00</w:t>
             </w:r>
           </w:p>
         </w:tc>
@@ -19677,7 +19677,7 @@
           </w:tcPr>
           <w:p>
             <w:r>
-              <w:t>CUP 30,360.00</w:t>
+              <w:t>CUP 29,440.00</w:t>
             </w:r>
           </w:p>
         </w:tc>
@@ -19716,7 +19716,7 @@
           </w:tcPr>
           <w:p>
             <w:r>
-              <w:t>CUP 45,540.00</w:t>
+              <w:t>CUP 44,160.00</w:t>
             </w:r>
           </w:p>
         </w:tc>
@@ -19757,7 +19757,7 @@
           </w:tcPr>
           <w:p>
             <w:r>
-              <w:t>CUP 3,795.00</w:t>
+              <w:t>CUP 3,680.00</w:t>
             </w:r>
           </w:p>
         </w:tc>
@@ -19798,7 +19798,7 @@
           </w:tcPr>
           <w:p>
             <w:r>
-              <w:t>CUP 7,590.00</w:t>
+              <w:t>CUP 7,360.00</w:t>
             </w:r>
           </w:p>
         </w:tc>
@@ -19837,7 +19837,7 @@
           </w:tcPr>
           <w:p>
             <w:r>
-              <w:t>CUP 22,770.00</w:t>
+              <w:t>CUP 22,080.00</w:t>
             </w:r>
           </w:p>
         </w:tc>
@@ -19878,7 +19878,7 @@
           </w:tcPr>
           <w:p>
             <w:r>
-              <w:t>CUP 9,487.50</w:t>
+              <w:t>CUP 9,200.00</w:t>
             </w:r>
           </w:p>
         </w:tc>
@@ -19919,7 +19919,7 @@
           </w:tcPr>
           <w:p>
             <w:r>
-              <w:t>CUP 5,692.50</w:t>
+              <w:t>CUP 5,520.00</w:t>
             </w:r>
           </w:p>
         </w:tc>
@@ -19960,7 +19960,7 @@
           </w:tcPr>
           <w:p>
             <w:r>
-              <w:t>CUP 3,795.00</w:t>
+              <w:t>CUP 3,680.00</w:t>
             </w:r>
           </w:p>
         </w:tc>
@@ -20001,7 +20001,7 @@
           </w:tcPr>
           <w:p>
             <w:r>
-              <w:t>CUP 53,130.00</w:t>
+              <w:t>CUP 51,520.00</w:t>
             </w:r>
           </w:p>
         </w:tc>
@@ -20040,7 +20040,7 @@
           </w:tcPr>
           <w:p>
             <w:r>
-              <w:t>CUP 68,310.00</w:t>
+              <w:t>CUP 66,240.00</w:t>
             </w:r>
           </w:p>
         </w:tc>
@@ -20079,7 +20079,7 @@
           </w:tcPr>
           <w:p>
             <w:r>
-              <w:t>CUP 68,310.00</w:t>
+              <w:t>CUP 66,240.00</w:t>
             </w:r>
           </w:p>
         </w:tc>
@@ -20120,7 +20120,7 @@
           </w:tcPr>
           <w:p>
             <w:r>
-              <w:t>CUP 22,770.00</w:t>
+              <w:t>CUP 22,080.00</w:t>
             </w:r>
           </w:p>
         </w:tc>
@@ -20159,7 +20159,7 @@
           </w:tcPr>
           <w:p>
             <w:r>
-              <w:t>CUP 15,180.00</w:t>
+              <w:t>CUP 14,720.00</w:t>
             </w:r>
           </w:p>
         </w:tc>
@@ -20198,7 +20198,7 @@
           </w:tcPr>
           <w:p>
             <w:r>
-              <w:t>CUP 26,565.00</w:t>
+              <w:t>CUP 25,760.00</w:t>
             </w:r>
           </w:p>
         </w:tc>
@@ -20239,7 +20239,7 @@
           </w:tcPr>
           <w:p>
             <w:r>
-              <w:t>CUP 18,975.00</w:t>
+              <w:t>CUP 18,400.00</w:t>
             </w:r>
           </w:p>
         </w:tc>
@@ -20278,7 +20278,7 @@
           </w:tcPr>
           <w:p>
             <w:r>
-              <w:t>CUP 56,925.00</w:t>
+              <w:t>CUP 55,200.00</w:t>
             </w:r>
           </w:p>
         </w:tc>
@@ -20317,7 +20317,7 @@
           </w:tcPr>
           <w:p>
             <w:r>
-              <w:t>CUP 49,335.00</w:t>
+              <w:t>CUP 47,840.00</w:t>
             </w:r>
           </w:p>
         </w:tc>
@@ -20357,7 +20357,7 @@
           </w:tcPr>
           <w:p>
             <w:r>
-              <w:t>CUP 1,897.50</w:t>
+              <w:t>CUP 1,840.00</w:t>
             </w:r>
           </w:p>
         </w:tc>
@@ -20396,7 +20396,7 @@
           </w:tcPr>
           <w:p>
             <w:r>
-              <w:t>CUP 2,656.50</w:t>
+              <w:t>CUP 2,576.00</w:t>
             </w:r>
           </w:p>
         </w:tc>
@@ -20435,7 +20435,7 @@
           </w:tcPr>
           <w:p>
             <w:r>
-              <w:t>CUP 1,897.50</w:t>
+              <w:t>CUP 1,840.00</w:t>
             </w:r>
           </w:p>
         </w:tc>
@@ -20476,7 +20476,7 @@
           </w:tcPr>
           <w:p>
             <w:r>
-              <w:t>CUP 13,282.50</w:t>
+              <w:t>CUP 12,880.00</w:t>
             </w:r>
           </w:p>
         </w:tc>
@@ -20515,7 +20515,7 @@
           </w:tcPr>
           <w:p>
             <w:r>
-              <w:t>CUP 15,180.00</w:t>
+              <w:t>CUP 14,720.00</w:t>
             </w:r>
           </w:p>
         </w:tc>
@@ -20554,7 +20554,7 @@
           </w:tcPr>
           <w:p>
             <w:r>
-              <w:t>CUP 7,590.00</w:t>
+              <w:t>CUP 7,360.00</w:t>
             </w:r>
           </w:p>
         </w:tc>
@@ -20595,7 +20595,7 @@
           </w:tcPr>
           <w:p>
             <w:r>
-              <w:t>CUP 5,692.50</w:t>
+              <w:t>CUP 5,520.00</w:t>
             </w:r>
           </w:p>
         </w:tc>
@@ -20634,7 +20634,7 @@
           </w:tcPr>
           <w:p>
             <w:r>
-              <w:t>CUP 1,897.50</w:t>
+              <w:t>CUP 1,840.00</w:t>
             </w:r>
           </w:p>
         </w:tc>
@@ -20675,7 +20675,7 @@
           </w:tcPr>
           <w:p>
             <w:r>
-              <w:t>CUP 11,385.00</w:t>
+              <w:t>CUP 11,040.00</w:t>
             </w:r>
           </w:p>
         </w:tc>
@@ -20714,7 +20714,7 @@
           </w:tcPr>
           <w:p>
             <w:r>
-              <w:t>CUP 3,795.00</w:t>
+              <w:t>CUP 3,680.00</w:t>
             </w:r>
           </w:p>
         </w:tc>
@@ -20753,7 +20753,7 @@
           </w:tcPr>
           <w:p>
             <w:r>
-              <w:t>CUP 5,692.50</w:t>
+              <w:t>CUP 5,520.00</w:t>
             </w:r>
           </w:p>
         </w:tc>
@@ -20792,7 +20792,7 @@
           </w:tcPr>
           <w:p>
             <w:r>
-              <w:t>CUP 3,795.00</w:t>
+              <w:t>CUP 3,680.00</w:t>
             </w:r>
           </w:p>
         </w:tc>
@@ -20831,7 +20831,7 @@
           </w:tcPr>
           <w:p>
             <w:r>
-              <w:t>CUP 13,282.50</w:t>
+              <w:t>CUP 12,880.00</w:t>
             </w:r>
           </w:p>
         </w:tc>
@@ -20964,7 +20964,7 @@
           </w:tcPr>
           <w:p>
             <w:r>
-              <w:t>CUP 94,875.00</w:t>
+              <w:t>CUP 92,000.00</w:t>
             </w:r>
           </w:p>
         </w:tc>
@@ -21005,7 +21005,7 @@
           </w:tcPr>
           <w:p>
             <w:r>
-              <w:t>CUP 53,130.00</w:t>
+              <w:t>CUP 51,520.00</w:t>
             </w:r>
           </w:p>
         </w:tc>
@@ -21044,7 +21044,7 @@
           </w:tcPr>
           <w:p>
             <w:r>
-              <w:t>CUP 53,130.00</w:t>
+              <w:t>CUP 51,520.00</w:t>
             </w:r>
           </w:p>
         </w:tc>
@@ -21093,7 +21093,7 @@
           </w:tcPr>
           <w:p>
             <w:r>
-              <w:t>CUP 75,900.00</w:t>
+              <w:t>CUP 73,600.00</w:t>
             </w:r>
           </w:p>
         </w:tc>
@@ -21134,7 +21134,7 @@
           </w:tcPr>
           <w:p>
             <w:r>
-              <w:t>CUP 60,720.00</w:t>
+              <w:t>CUP 58,880.00</w:t>
             </w:r>
           </w:p>
         </w:tc>
@@ -21184,7 +21184,7 @@
           </w:tcPr>
           <w:p>
             <w:r>
-              <w:t>CUP 68,310.00</w:t>
+              <w:t>CUP 66,240.00</w:t>
             </w:r>
           </w:p>
         </w:tc>
@@ -21223,7 +21223,7 @@
           </w:tcPr>
           <w:p>
             <w:r>
-              <w:t>CUP 68,310.00</w:t>
+              <w:t>CUP 66,240.00</w:t>
             </w:r>
           </w:p>
         </w:tc>
@@ -21324,7 +21324,7 @@
           </w:tcPr>
           <w:p>
             <w:r>
-              <w:t>CUP 45,540.00</w:t>
+              <w:t>CUP 44,160.00</w:t>
             </w:r>
           </w:p>
         </w:tc>
@@ -21363,7 +21363,7 @@
           </w:tcPr>
           <w:p>
             <w:r>
-              <w:t>CUP 13,282.50</w:t>
+              <w:t>CUP 12,880.00</w:t>
             </w:r>
           </w:p>
         </w:tc>
@@ -21402,7 +21402,7 @@
           </w:tcPr>
           <w:p>
             <w:r>
-              <w:t>CUP 13,282.50</w:t>
+              <w:t>CUP 12,880.00</w:t>
             </w:r>
           </w:p>
         </w:tc>
@@ -21441,7 +21441,7 @@
           </w:tcPr>
           <w:p>
             <w:r>
-              <w:t>CUP 15,180.00</w:t>
+              <w:t>CUP 14,720.00</w:t>
             </w:r>
           </w:p>
         </w:tc>
@@ -21480,7 +21480,7 @@
           </w:tcPr>
           <w:p>
             <w:r>
-              <w:t>CUP 30,360.00</w:t>
+              <w:t>CUP 29,440.00</w:t>
             </w:r>
           </w:p>
         </w:tc>
@@ -21519,7 +21519,7 @@
           </w:tcPr>
           <w:p>
             <w:r>
-              <w:t>CUP 37,950.00</w:t>
+              <w:t>CUP 36,800.00</w:t>
             </w:r>
           </w:p>
         </w:tc>
@@ -21558,7 +21558,7 @@
           </w:tcPr>
           <w:p>
             <w:r>
-              <w:t>CUP 9,487.50</w:t>
+              <w:t>CUP 9,200.00</w:t>
             </w:r>
           </w:p>
         </w:tc>
@@ -21597,7 +21597,7 @@
           </w:tcPr>
           <w:p>
             <w:r>
-              <w:t>CUP 15,180.00</w:t>
+              <w:t>CUP 14,720.00</w:t>
             </w:r>
           </w:p>
         </w:tc>
@@ -21637,7 +21637,7 @@
           </w:tcPr>
           <w:p>
             <w:r>
-              <w:t>CUP 15,180.00</w:t>
+              <w:t>CUP 14,720.00</w:t>
             </w:r>
           </w:p>
         </w:tc>
@@ -21678,7 +21678,7 @@
           </w:tcPr>
           <w:p>
             <w:r>
-              <w:t>CUP 20,872.50</w:t>
+              <w:t>CUP 20,240.00</w:t>
             </w:r>
           </w:p>
         </w:tc>
@@ -21717,7 +21717,7 @@
           </w:tcPr>
           <w:p>
             <w:r>
-              <w:t>CUP 22,770.00</w:t>
+              <w:t>CUP 22,080.00</w:t>
             </w:r>
           </w:p>
         </w:tc>
@@ -21756,7 +21756,7 @@
           </w:tcPr>
           <w:p>
             <w:r>
-              <w:t>CUP 30,360.00</w:t>
+              <w:t>CUP 29,440.00</w:t>
             </w:r>
           </w:p>
         </w:tc>
@@ -21795,7 +21795,7 @@
           </w:tcPr>
           <w:p>
             <w:r>
-              <w:t>CUP 22,770.00</w:t>
+              <w:t>CUP 22,080.00</w:t>
             </w:r>
           </w:p>
         </w:tc>
@@ -21834,7 +21834,7 @@
           </w:tcPr>
           <w:p>
             <w:r>
-              <w:t>CUP 22,770.00</w:t>
+              <w:t>CUP 22,080.00</w:t>
             </w:r>
           </w:p>
         </w:tc>
@@ -21873,7 +21873,7 @@
           </w:tcPr>
           <w:p>
             <w:r>
-              <w:t>CUP 30,360.00</w:t>
+              <w:t>CUP 29,440.00</w:t>
             </w:r>
           </w:p>
         </w:tc>
@@ -21912,7 +21912,7 @@
           </w:tcPr>
           <w:p>
             <w:r>
-              <w:t>CUP 17,077.50</w:t>
+              <w:t>CUP 16,560.00</w:t>
             </w:r>
           </w:p>
         </w:tc>
@@ -21951,7 +21951,7 @@
           </w:tcPr>
           <w:p>
             <w:r>
-              <w:t>CUP 379.50</w:t>
+              <w:t>CUP 368.00</w:t>
             </w:r>
           </w:p>
         </w:tc>
@@ -21990,7 +21990,7 @@
           </w:tcPr>
           <w:p>
             <w:r>
-              <w:t>CUP 379.50</w:t>
+              <w:t>CUP 368.00</w:t>
             </w:r>
           </w:p>
         </w:tc>
@@ -22029,7 +22029,7 @@
           </w:tcPr>
           <w:p>
             <w:r>
-              <w:t>CUP 379.50</w:t>
+              <w:t>CUP 368.00</w:t>
             </w:r>
           </w:p>
         </w:tc>
@@ -22078,7 +22078,7 @@
           </w:tcPr>
           <w:p>
             <w:r>
-              <w:t>CUP 30,360.00</w:t>
+              <w:t>CUP 29,440.00</w:t>
             </w:r>
           </w:p>
         </w:tc>
@@ -22117,7 +22117,7 @@
           </w:tcPr>
           <w:p>
             <w:r>
-              <w:t>CUP 30,360.00</w:t>
+              <w:t>CUP 29,440.00</w:t>
             </w:r>
           </w:p>
         </w:tc>
@@ -22156,7 +22156,7 @@
           </w:tcPr>
           <w:p>
             <w:r>
-              <w:t>CUP 30,360.00</w:t>
+              <w:t>CUP 29,440.00</w:t>
             </w:r>
           </w:p>
         </w:tc>
@@ -22195,7 +22195,7 @@
           </w:tcPr>
           <w:p>
             <w:r>
-              <w:t>CUP 3,795.00</w:t>
+              <w:t>CUP 3,680.00</w:t>
             </w:r>
           </w:p>
         </w:tc>
@@ -22234,7 +22234,7 @@
           </w:tcPr>
           <w:p>
             <w:r>
-              <w:t>CUP 3,795.00</w:t>
+              <w:t>CUP 3,680.00</w:t>
             </w:r>
           </w:p>
         </w:tc>
@@ -22273,7 +22273,7 @@
           </w:tcPr>
           <w:p>
             <w:r>
-              <w:t>CUP 1,897.50</w:t>
+              <w:t>CUP 1,840.00</w:t>
             </w:r>
           </w:p>
         </w:tc>
@@ -22312,7 +22312,7 @@
           </w:tcPr>
           <w:p>
             <w:r>
-              <w:t>CUP 2,656.50</w:t>
+              <w:t>CUP 2,576.00</w:t>
             </w:r>
           </w:p>
         </w:tc>
@@ -22369,7 +22369,7 @@
           </w:tcPr>
           <w:p>
             <w:r>
-              <w:t>CUP 9,487.50</w:t>
+              <w:t>CUP 9,200.00</w:t>
             </w:r>
           </w:p>
         </w:tc>
@@ -22408,7 +22408,7 @@
           </w:tcPr>
           <w:p>
             <w:r>
-              <w:t>CUP 30,360.00</w:t>
+              <w:t>CUP 29,440.00</w:t>
             </w:r>
           </w:p>
         </w:tc>
@@ -22447,7 +22447,7 @@
           </w:tcPr>
           <w:p>
             <w:r>
-              <w:t>CUP 34,155.00</w:t>
+              <w:t>CUP 33,120.00</w:t>
             </w:r>
           </w:p>
         </w:tc>
@@ -22486,7 +22486,7 @@
           </w:tcPr>
           <w:p>
             <w:r>
-              <w:t>CUP 9,487.50</w:t>
+              <w:t>CUP 9,200.00</w:t>
             </w:r>
           </w:p>
         </w:tc>
@@ -22525,7 +22525,7 @@
           </w:tcPr>
           <w:p>
             <w:r>
-              <w:t>CUP 37,950.00</w:t>
+              <w:t>CUP 36,800.00</w:t>
             </w:r>
           </w:p>
         </w:tc>
@@ -22564,7 +22564,7 @@
           </w:tcPr>
           <w:p>
             <w:r>
-              <w:t>CUP 28,462.50</w:t>
+              <w:t>CUP 27,600.00</w:t>
             </w:r>
           </w:p>
         </w:tc>
@@ -22603,7 +22603,7 @@
           </w:tcPr>
           <w:p>
             <w:r>
-              <w:t>CUP 15,180.00</w:t>
+              <w:t>CUP 14,720.00</w:t>
             </w:r>
           </w:p>
         </w:tc>
@@ -22644,7 +22644,7 @@
           </w:tcPr>
           <w:p>
             <w:r>
-              <w:t>CUP 5,692.50</w:t>
+              <w:t>CUP 5,520.00</w:t>
             </w:r>
           </w:p>
         </w:tc>
@@ -22683,7 +22683,7 @@
           </w:tcPr>
           <w:p>
             <w:r>
-              <w:t>CUP 11,385.00</w:t>
+              <w:t>CUP 11,040.00</w:t>
             </w:r>
           </w:p>
         </w:tc>
@@ -22722,7 +22722,7 @@
           </w:tcPr>
           <w:p>
             <w:r>
-              <w:t>CUP 22,770.00</w:t>
+              <w:t>CUP 22,080.00</w:t>
             </w:r>
           </w:p>
         </w:tc>
@@ -22779,7 +22779,7 @@
           </w:tcPr>
           <w:p>
             <w:r>
-              <w:t>CUP 13,282.50</w:t>
+              <w:t>CUP 12,880.00</w:t>
             </w:r>
           </w:p>
         </w:tc>
@@ -22818,7 +22818,7 @@
           </w:tcPr>
           <w:p>
             <w:r>
-              <w:t>CUP 60,720.00</w:t>
+              <w:t>CUP 58,880.00</w:t>
             </w:r>
           </w:p>
         </w:tc>
@@ -22857,7 +22857,7 @@
           </w:tcPr>
           <w:p>
             <w:r>
-              <w:t>CUP 60,720.00</w:t>
+              <w:t>CUP 58,880.00</w:t>
             </w:r>
           </w:p>
         </w:tc>
@@ -22915,7 +22915,7 @@
           </w:tcPr>
           <w:p>
             <w:r>
-              <w:t>CUP 60,720.00</w:t>
+              <w:t>CUP 58,880.00</w:t>
             </w:r>
           </w:p>
         </w:tc>
@@ -22954,7 +22954,7 @@
           </w:tcPr>
           <w:p>
             <w:r>
-              <w:t>CUP 60,720.00</w:t>
+              <w:t>CUP 58,880.00</w:t>
             </w:r>
           </w:p>
         </w:tc>
@@ -23015,7 +23015,7 @@
           </w:tcPr>
           <w:p>
             <w:r>
-              <w:t>CUP 11,385.00</w:t>
+              <w:t>CUP 11,040.00</w:t>
             </w:r>
           </w:p>
         </w:tc>
@@ -23054,7 +23054,7 @@
           </w:tcPr>
           <w:p>
             <w:r>
-              <w:t>CUP 5,692.50</w:t>
+              <w:t>CUP 5,520.00</w:t>
             </w:r>
           </w:p>
         </w:tc>
@@ -23093,7 +23093,7 @@
           </w:tcPr>
           <w:p>
             <w:r>
-              <w:t>CUP 7,590.00</w:t>
+              <w:t>CUP 7,360.00</w:t>
             </w:r>
           </w:p>
         </w:tc>
@@ -23132,7 +23132,7 @@
           </w:tcPr>
           <w:p>
             <w:r>
-              <w:t>CUP 15,180.00</w:t>
+              <w:t>CUP 14,720.00</w:t>
             </w:r>
           </w:p>
         </w:tc>
@@ -23171,7 +23171,7 @@
           </w:tcPr>
           <w:p>
             <w:r>
-              <w:t>CUP 15,180.00</w:t>
+              <w:t>CUP 14,720.00</w:t>
             </w:r>
           </w:p>
         </w:tc>
@@ -23210,7 +23210,7 @@
           </w:tcPr>
           <w:p>
             <w:r>
-              <w:t>CUP 56,925.00</w:t>
+              <w:t>CUP 55,200.00</w:t>
             </w:r>
           </w:p>
         </w:tc>
@@ -23249,7 +23249,7 @@
           </w:tcPr>
           <w:p>
             <w:r>
-              <w:t>CUP 75,900.00</w:t>
+              <w:t>CUP 73,600.00</w:t>
             </w:r>
           </w:p>
         </w:tc>
@@ -23288,7 +23288,7 @@
           </w:tcPr>
           <w:p>
             <w:r>
-              <w:t>CUP 18,975.00</w:t>
+              <w:t>CUP 18,400.00</w:t>
             </w:r>
           </w:p>
         </w:tc>
@@ -23327,7 +23327,7 @@
           </w:tcPr>
           <w:p>
             <w:r>
-              <w:t>CUP 37,950.00</w:t>
+              <w:t>CUP 36,800.00</w:t>
             </w:r>
           </w:p>
         </w:tc>
@@ -23366,7 +23366,7 @@
           </w:tcPr>
           <w:p>
             <w:r>
-              <w:t>CUP 37,950.00</w:t>
+              <w:t>CUP 36,800.00</w:t>
             </w:r>
           </w:p>
         </w:tc>
@@ -23405,7 +23405,7 @@
           </w:tcPr>
           <w:p>
             <w:r>
-              <w:t>CUP 60,720.00</w:t>
+              <w:t>CUP 58,880.00</w:t>
             </w:r>
           </w:p>
         </w:tc>
@@ -23444,7 +23444,7 @@
           </w:tcPr>
           <w:p>
             <w:r>
-              <w:t>CUP 60,720.00</w:t>
+              <w:t>CUP 58,880.00</w:t>
             </w:r>
           </w:p>
         </w:tc>
@@ -23483,7 +23483,7 @@
           </w:tcPr>
           <w:p>
             <w:r>
-              <w:t>CUP 94,875.00</w:t>
+              <w:t>CUP 92,000.00</w:t>
             </w:r>
           </w:p>
         </w:tc>
@@ -23522,7 +23522,7 @@
           </w:tcPr>
           <w:p>
             <w:r>
-              <w:t>CUP 94,875.00</w:t>
+              <w:t>CUP 92,000.00</w:t>
             </w:r>
           </w:p>
         </w:tc>
@@ -23561,7 +23561,7 @@
           </w:tcPr>
           <w:p>
             <w:r>
-              <w:t>CUP 87,285.00</w:t>
+              <w:t>CUP 84,640.00</w:t>
             </w:r>
           </w:p>
         </w:tc>
@@ -23600,7 +23600,7 @@
           </w:tcPr>
           <w:p>
             <w:r>
-              <w:t>CUP 94,875.00</w:t>
+              <w:t>CUP 92,000.00</w:t>
             </w:r>
           </w:p>
         </w:tc>
@@ -23639,7 +23639,7 @@
           </w:tcPr>
           <w:p>
             <w:r>
-              <w:t>CUP 94,875.00</w:t>
+              <w:t>CUP 92,000.00</w:t>
             </w:r>
           </w:p>
         </w:tc>
@@ -23678,7 +23678,7 @@
           </w:tcPr>
           <w:p>
             <w:r>
-              <w:t>CUP 94,875.00</w:t>
+              <w:t>CUP 92,000.00</w:t>
             </w:r>
           </w:p>
         </w:tc>
@@ -23717,7 +23717,7 @@
           </w:tcPr>
           <w:p>
             <w:r>
-              <w:t>CUP 56,925.00</w:t>
+              <w:t>CUP 55,200.00</w:t>
             </w:r>
           </w:p>
         </w:tc>
@@ -23756,7 +23756,7 @@
           </w:tcPr>
           <w:p>
             <w:r>
-              <w:t>CUP 75,900.00</w:t>
+              <w:t>CUP 73,600.00</w:t>
             </w:r>
           </w:p>
         </w:tc>
@@ -23795,7 +23795,7 @@
           </w:tcPr>
           <w:p>
             <w:r>
-              <w:t>CUP 83,490.00</w:t>
+              <w:t>CUP 80,960.00</w:t>
             </w:r>
           </w:p>
         </w:tc>
@@ -23834,7 +23834,7 @@
           </w:tcPr>
           <w:p>
             <w:r>
-              <w:t>CUP 83,490.00</w:t>
+              <w:t>CUP 80,960.00</w:t>
             </w:r>
           </w:p>
         </w:tc>
@@ -23873,7 +23873,7 @@
           </w:tcPr>
           <w:p>
             <w:r>
-              <w:t>CUP 83,490.00</w:t>
+              <w:t>CUP 80,960.00</w:t>
             </w:r>
           </w:p>
         </w:tc>
@@ -23912,7 +23912,7 @@
           </w:tcPr>
           <w:p>
             <w:r>
-              <w:t>CUP 26,565.00</w:t>
+              <w:t>CUP 25,760.00</w:t>
             </w:r>
           </w:p>
         </w:tc>
@@ -23951,7 +23951,7 @@
           </w:tcPr>
           <w:p>
             <w:r>
-              <w:t>CUP 26,565.00</w:t>
+              <w:t>CUP 25,760.00</w:t>
             </w:r>
           </w:p>
         </w:tc>
@@ -23990,7 +23990,7 @@
           </w:tcPr>
           <w:p>
             <w:r>
-              <w:t>CUP 53,130.00</w:t>
+              <w:t>CUP 51,520.00</w:t>
             </w:r>
           </w:p>
         </w:tc>
@@ -24029,7 +24029,7 @@
           </w:tcPr>
           <w:p>
             <w:r>
-              <w:t>CUP 53,130.00</w:t>
+              <w:t>CUP 51,520.00</w:t>
             </w:r>
           </w:p>
         </w:tc>
@@ -24068,7 +24068,7 @@
           </w:tcPr>
           <w:p>
             <w:r>
-              <w:t>CUP 68,310.00</w:t>
+              <w:t>CUP 66,240.00</w:t>
             </w:r>
           </w:p>
         </w:tc>
@@ -24107,7 +24107,7 @@
           </w:tcPr>
           <w:p>
             <w:r>
-              <w:t>CUP 18,975.00</w:t>
+              <w:t>CUP 18,400.00</w:t>
             </w:r>
           </w:p>
         </w:tc>
@@ -24147,7 +24147,7 @@
           </w:tcPr>
           <w:p>
             <w:r>
-              <w:t>CUP 22,770.00</w:t>
+              <w:t>CUP 22,080.00</w:t>
             </w:r>
           </w:p>
         </w:tc>
@@ -24186,7 +24186,7 @@
           </w:tcPr>
           <w:p>
             <w:r>
-              <w:t>CUP 22,770.00</w:t>
+              <w:t>CUP 22,080.00</w:t>
             </w:r>
           </w:p>
         </w:tc>
@@ -24225,7 +24225,7 @@
           </w:tcPr>
           <w:p>
             <w:r>
-              <w:t>CUP 45,540.00</w:t>
+              <w:t>CUP 44,160.00</w:t>
             </w:r>
           </w:p>
         </w:tc>
@@ -24264,7 +24264,7 @@
           </w:tcPr>
           <w:p>
             <w:r>
-              <w:t>CUP 56,925.00</w:t>
+              <w:t>CUP 55,200.00</w:t>
             </w:r>
           </w:p>
         </w:tc>
@@ -24303,7 +24303,7 @@
           </w:tcPr>
           <w:p>
             <w:r>
-              <w:t>CUP 3,795.00</w:t>
+              <w:t>CUP 3,680.00</w:t>
             </w:r>
           </w:p>
         </w:tc>
@@ -24342,7 +24342,7 @@
           </w:tcPr>
           <w:p>
             <w:r>
-              <w:t>CUP 3,795.00</w:t>
+              <w:t>CUP 3,680.00</w:t>
             </w:r>
           </w:p>
         </w:tc>
@@ -24381,7 +24381,7 @@
           </w:tcPr>
           <w:p>
             <w:r>
-              <w:t>CUP 5,692.50</w:t>
+              <w:t>CUP 5,520.00</w:t>
             </w:r>
           </w:p>
         </w:tc>
@@ -24420,7 +24420,7 @@
           </w:tcPr>
           <w:p>
             <w:r>
-              <w:t>CUP 3,795.00</w:t>
+              <w:t>CUP 3,680.00</w:t>
             </w:r>
           </w:p>
         </w:tc>
@@ -24459,7 +24459,7 @@
           </w:tcPr>
           <w:p>
             <w:r>
-              <w:t>CUP 3,795.00</w:t>
+              <w:t>CUP 3,680.00</w:t>
             </w:r>
           </w:p>
         </w:tc>
@@ -24498,7 +24498,7 @@
           </w:tcPr>
           <w:p>
             <w:r>
-              <w:t>CUP 5,692.50</w:t>
+              <w:t>CUP 5,520.00</w:t>
             </w:r>
           </w:p>
         </w:tc>
@@ -24537,7 +24537,7 @@
           </w:tcPr>
           <w:p>
             <w:r>
-              <w:t>CUP 30,360.00</w:t>
+              <w:t>CUP 29,440.00</w:t>
             </w:r>
           </w:p>
         </w:tc>
@@ -24576,7 +24576,7 @@
           </w:tcPr>
           <w:p>
             <w:r>
-              <w:t>CUP 30,360.00</w:t>
+              <w:t>CUP 29,440.00</w:t>
             </w:r>
           </w:p>
         </w:tc>
@@ -24615,7 +24615,7 @@
           </w:tcPr>
           <w:p>
             <w:r>
-              <w:t>CUP 9,487.50</w:t>
+              <w:t>CUP 9,200.00</w:t>
             </w:r>
           </w:p>
         </w:tc>
@@ -24654,7 +24654,7 @@
           </w:tcPr>
           <w:p>
             <w:r>
-              <w:t>CUP 9,487.50</w:t>
+              <w:t>CUP 9,200.00</w:t>
             </w:r>
           </w:p>
         </w:tc>
@@ -24695,7 +24695,7 @@
           </w:tcPr>
           <w:p>
             <w:r>
-              <w:t>CUP 7,590.00</w:t>
+              <w:t>CUP 7,360.00</w:t>
             </w:r>
           </w:p>
         </w:tc>
@@ -24734,7 +24734,7 @@
           </w:tcPr>
           <w:p>
             <w:r>
-              <w:t>CUP 7,590.00</w:t>
+              <w:t>CUP 7,360.00</w:t>
             </w:r>
           </w:p>
         </w:tc>
@@ -24773,7 +24773,7 @@
           </w:tcPr>
           <w:p>
             <w:r>
-              <w:t>CUP 3,795.00</w:t>
+              <w:t>CUP 3,680.00</w:t>
             </w:r>
           </w:p>
         </w:tc>
@@ -24814,7 +24814,7 @@
           </w:tcPr>
           <w:p>
             <w:r>
-              <w:t>CUP 22,770.00</w:t>
+              <w:t>CUP 22,080.00</w:t>
             </w:r>
           </w:p>
         </w:tc>
@@ -24861,7 +24861,7 @@
           </w:tcPr>
           <w:p>
             <w:r>
-              <w:t>CUP 22,770.00</w:t>
+              <w:t>CUP 22,080.00</w:t>
             </w:r>
           </w:p>
         </w:tc>
@@ -24900,7 +24900,7 @@
           </w:tcPr>
           <w:p>
             <w:r>
-              <w:t>CUP 7,590.00</w:t>
+              <w:t>CUP 7,360.00</w:t>
             </w:r>
           </w:p>
         </w:tc>
@@ -24939,7 +24939,7 @@
           </w:tcPr>
           <w:p>
             <w:r>
-              <w:t>CUP 5,692.50</w:t>
+              <w:t>CUP 5,520.00</w:t>
             </w:r>
           </w:p>
         </w:tc>
@@ -24978,7 +24978,7 @@
           </w:tcPr>
           <w:p>
             <w:r>
-              <w:t>CUP 5,692.50</w:t>
+              <w:t>CUP 5,520.00</w:t>
             </w:r>
           </w:p>
         </w:tc>
@@ -25035,7 +25035,7 @@
           </w:tcPr>
           <w:p>
             <w:r>
-              <w:t>CUP 9,487.50</w:t>
+              <w:t>CUP 9,200.00</w:t>
             </w:r>
           </w:p>
         </w:tc>
@@ -25074,7 +25074,7 @@
           </w:tcPr>
           <w:p>
             <w:r>
-              <w:t>CUP 3,795.00</w:t>
+              <w:t>CUP 3,680.00</w:t>
             </w:r>
           </w:p>
         </w:tc>
@@ -25131,7 +25131,7 @@
           </w:tcPr>
           <w:p>
             <w:r>
-              <w:t>CUP 5,692.50</w:t>
+              <w:t>CUP 5,520.00</w:t>
             </w:r>
           </w:p>
         </w:tc>
@@ -25170,7 +25170,7 @@
           </w:tcPr>
           <w:p>
             <w:r>
-              <w:t>CUP 5,692.50</w:t>
+              <w:t>CUP 5,520.00</w:t>
             </w:r>
           </w:p>
         </w:tc>
@@ -25209,7 +25209,7 @@
           </w:tcPr>
           <w:p>
             <w:r>
-              <w:t>CUP 3,795.00</w:t>
+              <w:t>CUP 3,680.00</w:t>
             </w:r>
           </w:p>
         </w:tc>
@@ -25248,7 +25248,7 @@
           </w:tcPr>
           <w:p>
             <w:r>
-              <w:t>CUP 5,692.50</w:t>
+              <w:t>CUP 5,520.00</w:t>
             </w:r>
           </w:p>
         </w:tc>
@@ -25287,7 +25287,7 @@
           </w:tcPr>
           <w:p>
             <w:r>
-              <w:t>CUP 5,692.50</w:t>
+              <w:t>CUP 5,520.00</w:t>
             </w:r>
           </w:p>
         </w:tc>
@@ -25326,7 +25326,7 @@
           </w:tcPr>
           <w:p>
             <w:r>
-              <w:t>CUP 5,692.50</w:t>
+              <w:t>CUP 5,520.00</w:t>
             </w:r>
           </w:p>
         </w:tc>
@@ -25365,7 +25365,7 @@
           </w:tcPr>
           <w:p>
             <w:r>
-              <w:t>CUP 94,875.00</w:t>
+              <w:t>CUP 92,000.00</w:t>
             </w:r>
           </w:p>
         </w:tc>
@@ -25407,7 +25407,7 @@
           </w:tcPr>
           <w:p>
             <w:r>
-              <w:t>CUP 53,130.00</w:t>
+              <w:t>CUP 51,520.00</w:t>
             </w:r>
           </w:p>
         </w:tc>
@@ -25446,7 +25446,7 @@
           </w:tcPr>
           <w:p>
             <w:r>
-              <w:t>CUP 56,925.00</w:t>
+              <w:t>CUP 55,200.00</w:t>
             </w:r>
           </w:p>
         </w:tc>
@@ -25485,7 +25485,7 @@
           </w:tcPr>
           <w:p>
             <w:r>
-              <w:t>CUP 56,925.00</w:t>
+              <w:t>CUP 55,200.00</w:t>
             </w:r>
           </w:p>
         </w:tc>
@@ -25524,7 +25524,7 @@
           </w:tcPr>
           <w:p>
             <w:r>
-              <w:t>CUP 53,130.00</w:t>
+              <w:t>CUP 51,520.00</w:t>
             </w:r>
           </w:p>
         </w:tc>
@@ -25563,7 +25563,7 @@
           </w:tcPr>
           <w:p>
             <w:r>
-              <w:t>CUP 45,540.00</w:t>
+              <w:t>CUP 44,160.00</w:t>
             </w:r>
           </w:p>
         </w:tc>
@@ -25602,7 +25602,7 @@
           </w:tcPr>
           <w:p>
             <w:r>
-              <w:t>CUP 75,900.00</w:t>
+              <w:t>CUP 73,600.00</w:t>
             </w:r>
           </w:p>
         </w:tc>
@@ -25641,7 +25641,7 @@
           </w:tcPr>
           <w:p>
             <w:r>
-              <w:t>CUP 87,285.00</w:t>
+              <w:t>CUP 84,640.00</w:t>
             </w:r>
           </w:p>
         </w:tc>
@@ -25680,7 +25680,7 @@
           </w:tcPr>
           <w:p>
             <w:r>
-              <w:t>CUP 132,825.00</w:t>
+              <w:t>CUP 128,800.00</w:t>
             </w:r>
           </w:p>
         </w:tc>
@@ -25721,7 +25721,7 @@
           </w:tcPr>
           <w:p>
             <w:r>
-              <w:t>CUP 68,310.00</w:t>
+              <w:t>CUP 66,240.00</w:t>
             </w:r>
           </w:p>
         </w:tc>
@@ -25760,7 +25760,7 @@
           </w:tcPr>
           <w:p>
             <w:r>
-              <w:t>CUP 68,310.00</w:t>
+              <w:t>CUP 66,240.00</w:t>
             </w:r>
           </w:p>
         </w:tc>
@@ -25799,7 +25799,7 @@
           </w:tcPr>
           <w:p>
             <w:r>
-              <w:t>CUP 13,282.50</w:t>
+              <w:t>CUP 12,880.00</w:t>
             </w:r>
           </w:p>
         </w:tc>
@@ -25838,7 +25838,7 @@
           </w:tcPr>
           <w:p>
             <w:r>
-              <w:t>CUP 13,282.50</w:t>
+              <w:t>CUP 12,880.00</w:t>
             </w:r>
           </w:p>
         </w:tc>
@@ -25877,7 +25877,7 @@
           </w:tcPr>
           <w:p>
             <w:r>
-              <w:t>CUP 15,180.00</w:t>
+              <w:t>CUP 14,720.00</w:t>
             </w:r>
           </w:p>
         </w:tc>
@@ -25916,7 +25916,7 @@
           </w:tcPr>
           <w:p>
             <w:r>
-              <w:t>CUP 26,565.00</w:t>
+              <w:t>CUP 25,760.00</w:t>
             </w:r>
           </w:p>
         </w:tc>
@@ -25957,7 +25957,7 @@
           </w:tcPr>
           <w:p>
             <w:r>
-              <w:t>CUP 22,770.00</w:t>
+              <w:t>CUP 22,080.00</w:t>
             </w:r>
           </w:p>
         </w:tc>
@@ -25996,7 +25996,7 @@
           </w:tcPr>
           <w:p>
             <w:r>
-              <w:t>CUP 17,077.50</w:t>
+              <w:t>CUP 16,560.00</w:t>
             </w:r>
           </w:p>
         </w:tc>
@@ -26035,7 +26035,7 @@
           </w:tcPr>
           <w:p>
             <w:r>
-              <w:t>CUP 9,487.50</w:t>
+              <w:t>CUP 9,200.00</w:t>
             </w:r>
           </w:p>
         </w:tc>
@@ -26074,7 +26074,7 @@
           </w:tcPr>
           <w:p>
             <w:r>
-              <w:t>CUP 17,077.50</w:t>
+              <w:t>CUP 16,560.00</w:t>
             </w:r>
           </w:p>
         </w:tc>
@@ -26113,7 +26113,7 @@
           </w:tcPr>
           <w:p>
             <w:r>
-              <w:t>CUP 56,925.00</w:t>
+              <w:t>CUP 55,200.00</w:t>
             </w:r>
           </w:p>
         </w:tc>
@@ -26152,7 +26152,7 @@
           </w:tcPr>
           <w:p>
             <w:r>
-              <w:t>CUP 60,720.00</w:t>
+              <w:t>CUP 58,880.00</w:t>
             </w:r>
           </w:p>
         </w:tc>
@@ -26191,7 +26191,7 @@
           </w:tcPr>
           <w:p>
             <w:r>
-              <w:t>CUP 56,925.00</w:t>
+              <w:t>CUP 55,200.00</w:t>
             </w:r>
           </w:p>
         </w:tc>
@@ -26230,7 +26230,7 @@
           </w:tcPr>
           <w:p>
             <w:r>
-              <w:t>CUP 75,900.00</w:t>
+              <w:t>CUP 73,600.00</w:t>
             </w:r>
           </w:p>
         </w:tc>
@@ -26269,7 +26269,7 @@
           </w:tcPr>
           <w:p>
             <w:r>
-              <w:t>CUP 53,130.00</w:t>
+              <w:t>CUP 51,520.00</w:t>
             </w:r>
           </w:p>
         </w:tc>
@@ -26308,7 +26308,7 @@
           </w:tcPr>
           <w:p>
             <w:r>
-              <w:t>CUP 49,335.00</w:t>
+              <w:t>CUP 47,840.00</w:t>
             </w:r>
           </w:p>
         </w:tc>
@@ -26347,7 +26347,7 @@
           </w:tcPr>
           <w:p>
             <w:r>
-              <w:t>CUP 30,360.00</w:t>
+              <w:t>CUP 29,440.00</w:t>
             </w:r>
           </w:p>
         </w:tc>
@@ -26386,7 +26386,7 @@
           </w:tcPr>
           <w:p>
             <w:r>
-              <w:t>CUP 37,950.00</w:t>
+              <w:t>CUP 36,800.00</w:t>
             </w:r>
           </w:p>
         </w:tc>
@@ -26425,7 +26425,7 @@
           </w:tcPr>
           <w:p>
             <w:r>
-              <w:t>CUP 37,950.00</w:t>
+              <w:t>CUP 36,800.00</w:t>
             </w:r>
           </w:p>
         </w:tc>
@@ -26464,7 +26464,7 @@
           </w:tcPr>
           <w:p>
             <w:r>
-              <w:t>CUP 45,540.00</w:t>
+              <w:t>CUP 44,160.00</w:t>
             </w:r>
           </w:p>
         </w:tc>
@@ -26503,7 +26503,7 @@
           </w:tcPr>
           <w:p>
             <w:r>
-              <w:t>CUP 37,950.00</w:t>
+              <w:t>CUP 36,800.00</w:t>
             </w:r>
           </w:p>
         </w:tc>
@@ -26542,7 +26542,7 @@
           </w:tcPr>
           <w:p>
             <w:r>
-              <w:t>CUP 45,540.00</w:t>
+              <w:t>CUP 44,160.00</w:t>
             </w:r>
           </w:p>
         </w:tc>
@@ -26581,7 +26581,7 @@
           </w:tcPr>
           <w:p>
             <w:r>
-              <w:t>CUP 68,310.00</w:t>
+              <w:t>CUP 66,240.00</w:t>
             </w:r>
           </w:p>
         </w:tc>
@@ -26621,7 +26621,7 @@
           </w:tcPr>
           <w:p>
             <w:r>
-              <w:t>CUP 1,897.50</w:t>
+              <w:t>CUP 1,840.00</w:t>
             </w:r>
           </w:p>
         </w:tc>
@@ -26660,7 +26660,7 @@
           </w:tcPr>
           <w:p>
             <w:r>
-              <w:t>CUP 2,656.50</w:t>
+              <w:t>CUP 2,576.00</w:t>
             </w:r>
           </w:p>
         </w:tc>
@@ -26699,7 +26699,7 @@
           </w:tcPr>
           <w:p>
             <w:r>
-              <w:t>CUP 3,036.00</w:t>
+              <w:t>CUP 2,944.00</w:t>
             </w:r>
           </w:p>
         </w:tc>
@@ -26738,7 +26738,7 @@
           </w:tcPr>
           <w:p>
             <w:r>
-              <w:t>CUP 1,897.50</w:t>
+              <w:t>CUP 1,840.00</w:t>
             </w:r>
           </w:p>
         </w:tc>
@@ -26777,7 +26777,7 @@
           </w:tcPr>
           <w:p>
             <w:r>
-              <w:t>CUP 94,875.00</w:t>
+              <w:t>CUP 92,000.00</w:t>
             </w:r>
           </w:p>
         </w:tc>
@@ -26816,7 +26816,7 @@
           </w:tcPr>
           <w:p>
             <w:r>
-              <w:t>CUP 75,900.00</w:t>
+              <w:t>CUP 73,600.00</w:t>
             </w:r>
           </w:p>
         </w:tc>
@@ -26855,7 +26855,7 @@
           </w:tcPr>
           <w:p>
             <w:r>
-              <w:t>CUP 75,900.00</w:t>
+              <w:t>CUP 73,600.00</w:t>
             </w:r>
           </w:p>
         </w:tc>
@@ -26894,7 +26894,7 @@
           </w:tcPr>
           <w:p>
             <w:r>
-              <w:t>CUP 56,925.00</w:t>
+              <w:t>CUP 55,200.00</w:t>
             </w:r>
           </w:p>
         </w:tc>
@@ -26933,7 +26933,7 @@
           </w:tcPr>
           <w:p>
             <w:r>
-              <w:t>CUP 56,925.00</w:t>
+              <w:t>CUP 55,200.00</w:t>
             </w:r>
           </w:p>
         </w:tc>
@@ -26972,7 +26972,7 @@
           </w:tcPr>
           <w:p>
             <w:r>
-              <w:t>CUP 68,310.00</w:t>
+              <w:t>CUP 66,240.00</w:t>
             </w:r>
           </w:p>
         </w:tc>
@@ -27011,7 +27011,7 @@
           </w:tcPr>
           <w:p>
             <w:r>
-              <w:t>CUP 68,310.00</w:t>
+              <w:t>CUP 66,240.00</w:t>
             </w:r>
           </w:p>
         </w:tc>
@@ -27052,7 +27052,7 @@
           </w:tcPr>
           <w:p>
             <w:r>
-              <w:t>CUP 13,282.50</w:t>
+              <w:t>CUP 12,880.00</w:t>
             </w:r>
           </w:p>
         </w:tc>
@@ -27091,7 +27091,7 @@
           </w:tcPr>
           <w:p>
             <w:r>
-              <w:t>CUP 13,282.50</w:t>
+              <w:t>CUP 12,880.00</w:t>
             </w:r>
           </w:p>
         </w:tc>
@@ -27130,7 +27130,7 @@
           </w:tcPr>
           <w:p>
             <w:r>
-              <w:t>CUP 11,385.00</w:t>
+              <w:t>CUP 11,040.00</w:t>
             </w:r>
           </w:p>
         </w:tc>
@@ -27169,7 +27169,7 @@
           </w:tcPr>
           <w:p>
             <w:r>
-              <w:t>CUP 15,180.00</w:t>
+              <w:t>CUP 14,720.00</w:t>
             </w:r>
           </w:p>
         </w:tc>
@@ -27208,7 +27208,7 @@
           </w:tcPr>
           <w:p>
             <w:r>
-              <w:t>CUP 11,385.00</w:t>
+              <w:t>CUP 11,040.00</w:t>
             </w:r>
           </w:p>
         </w:tc>
@@ -27247,7 +27247,7 @@
           </w:tcPr>
           <w:p>
             <w:r>
-              <w:t>CUP 15,180.00</w:t>
+              <w:t>CUP 14,720.00</w:t>
             </w:r>
           </w:p>
         </w:tc>
@@ -27286,7 +27286,7 @@
           </w:tcPr>
           <w:p>
             <w:r>
-              <w:t>CUP 15,180.00</w:t>
+              <w:t>CUP 14,720.00</w:t>
             </w:r>
           </w:p>
         </w:tc>
@@ -27325,7 +27325,7 @@
           </w:tcPr>
           <w:p>
             <w:r>
-              <w:t>CUP 15,180.00</w:t>
+              <w:t>CUP 14,720.00</w:t>
             </w:r>
           </w:p>
         </w:tc>
@@ -27364,7 +27364,7 @@
           </w:tcPr>
           <w:p>
             <w:r>
-              <w:t>CUP 15,180.00</w:t>
+              <w:t>CUP 14,720.00</w:t>
             </w:r>
           </w:p>
         </w:tc>
@@ -27403,7 +27403,7 @@
           </w:tcPr>
           <w:p>
             <w:r>
-              <w:t>CUP 7,590.00</w:t>
+              <w:t>CUP 7,360.00</w:t>
             </w:r>
           </w:p>
         </w:tc>
@@ -27442,7 +27442,7 @@
           </w:tcPr>
           <w:p>
             <w:r>
-              <w:t>CUP 7,590.00</w:t>
+              <w:t>CUP 7,360.00</w:t>
             </w:r>
           </w:p>
         </w:tc>
@@ -27481,7 +27481,7 @@
           </w:tcPr>
           <w:p>
             <w:r>
-              <w:t>CUP 26,565.00</w:t>
+              <w:t>CUP 25,760.00</w:t>
             </w:r>
           </w:p>
         </w:tc>
@@ -27522,7 +27522,7 @@
           </w:tcPr>
           <w:p>
             <w:r>
-              <w:t>CUP 11,385.00</w:t>
+              <w:t>CUP 11,040.00</w:t>
             </w:r>
           </w:p>
         </w:tc>
@@ -27561,7 +27561,7 @@
           </w:tcPr>
           <w:p>
             <w:r>
-              <w:t>CUP 3,795.00</w:t>
+              <w:t>CUP 3,680.00</w:t>
             </w:r>
           </w:p>
         </w:tc>
@@ -27600,7 +27600,7 @@
           </w:tcPr>
           <w:p>
             <w:r>
-              <w:t>CUP 3,795.00</w:t>
+              <w:t>CUP 3,680.00</w:t>
             </w:r>
           </w:p>
         </w:tc>
@@ -27639,7 +27639,7 @@
           </w:tcPr>
           <w:p>
             <w:r>
-              <w:t>CUP 22,770.00</w:t>
+              <w:t>CUP 22,080.00</w:t>
             </w:r>
           </w:p>
         </w:tc>
@@ -27678,7 +27678,7 @@
           </w:tcPr>
           <w:p>
             <w:r>
-              <w:t>CUP 13,282.50</w:t>
+              <w:t>CUP 12,880.00</w:t>
             </w:r>
           </w:p>
         </w:tc>
@@ -27717,7 +27717,7 @@
           </w:tcPr>
           <w:p>
             <w:r>
-              <w:t>CUP 15,180.00</w:t>
+              <w:t>CUP 14,720.00</w:t>
             </w:r>
           </w:p>
         </w:tc>
@@ -27870,6 +27870,7 @@
                 <w:szCs w:val="20"/>
               </w:rPr>
             </w:pPr>
+            <w:bookmarkStart w:id="0" w:name="_GoBack" w:colFirst="1" w:colLast="1"/>
             <w:r>
               <w:rPr>
                 <w:rFonts w:cs="Calibri"/>
@@ -27897,7 +27898,7 @@
               <w:spacing w:after="0"/>
             </w:pPr>
             <w:r>
-              <w:t>CUP 4,554.00</w:t>
+              <w:t>CUP 4,416.00</w:t>
             </w:r>
           </w:p>
         </w:tc>
@@ -27955,7 +27956,7 @@
               <w:spacing w:after="0"/>
             </w:pPr>
             <w:r>
-              <w:t>CUP 18,975.00</w:t>
+              <w:t>CUP 18,400.00</w:t>
             </w:r>
           </w:p>
         </w:tc>
@@ -28013,7 +28014,7 @@
               <w:spacing w:after="0"/>
             </w:pPr>
             <w:r>
-              <w:t>CUP 4,554.00</w:t>
+              <w:t>CUP 4,416.00</w:t>
             </w:r>
           </w:p>
         </w:tc>
@@ -28071,7 +28072,7 @@
               <w:spacing w:after="0"/>
             </w:pPr>
             <w:r>
-              <w:t>CUP 18,975.00</w:t>
+              <w:t>CUP 18,400.00</w:t>
             </w:r>
           </w:p>
         </w:tc>
@@ -28129,7 +28130,7 @@
               <w:spacing w:after="0"/>
             </w:pPr>
             <w:r>
-              <w:t>CUP 18,975.00</w:t>
+              <w:t>CUP 18,400.00</w:t>
             </w:r>
           </w:p>
         </w:tc>
@@ -28187,7 +28188,7 @@
               <w:spacing w:after="0"/>
             </w:pPr>
             <w:r>
-              <w:t>CUP 26,565.00</w:t>
+              <w:t>CUP 25,760.00</w:t>
             </w:r>
           </w:p>
         </w:tc>
@@ -28245,7 +28246,7 @@
               <w:spacing w:after="0"/>
             </w:pPr>
             <w:r>
-              <w:t>CUP 18,975.00</w:t>
+              <w:t>CUP 18,400.00</w:t>
             </w:r>
           </w:p>
         </w:tc>
@@ -28303,7 +28304,7 @@
               <w:spacing w:after="0"/>
             </w:pPr>
             <w:r>
-              <w:t>CUP 5,692.50</w:t>
+              <w:t>CUP 5,520.00</w:t>
             </w:r>
           </w:p>
         </w:tc>
@@ -28361,7 +28362,7 @@
               <w:spacing w:after="0"/>
             </w:pPr>
             <w:r>
-              <w:t>CUP 4,554.00</w:t>
+              <w:t>CUP 4,416.00</w:t>
             </w:r>
           </w:p>
         </w:tc>
@@ -28419,7 +28420,7 @@
               <w:spacing w:after="0"/>
             </w:pPr>
             <w:r>
-              <w:t>CUP 4,554.00</w:t>
+              <w:t>CUP 4,416.00</w:t>
             </w:r>
           </w:p>
         </w:tc>
@@ -28477,7 +28478,7 @@
               <w:spacing w:after="0"/>
             </w:pPr>
             <w:r>
-              <w:t>CUP 30,360.00</w:t>
+              <w:t>CUP 29,440.00</w:t>
             </w:r>
           </w:p>
         </w:tc>
@@ -28535,7 +28536,7 @@
               <w:spacing w:after="0"/>
             </w:pPr>
             <w:r>
-              <w:t>CUP 37,950.00</w:t>
+              <w:t>CUP 36,800.00</w:t>
             </w:r>
           </w:p>
         </w:tc>
@@ -28593,7 +28594,7 @@
               <w:spacing w:after="0"/>
             </w:pPr>
             <w:r>
-              <w:t>CUP 379.50</w:t>
+              <w:t>CUP 368.00</w:t>
             </w:r>
           </w:p>
         </w:tc>
@@ -28651,7 +28652,7 @@
               <w:spacing w:after="0"/>
             </w:pPr>
             <w:r>
-              <w:t>CUP 379.50</w:t>
+              <w:t>CUP 368.00</w:t>
             </w:r>
           </w:p>
         </w:tc>
@@ -28709,7 +28710,7 @@
               <w:spacing w:after="0"/>
             </w:pPr>
             <w:r>
-              <w:t>CUP 379.50</w:t>
+              <w:t>CUP 368.00</w:t>
             </w:r>
           </w:p>
         </w:tc>
@@ -28767,7 +28768,7 @@
               <w:spacing w:after="0"/>
             </w:pPr>
             <w:r>
-              <w:t>CUP 3,795.00</w:t>
+              <w:t>CUP 3,680.00</w:t>
             </w:r>
           </w:p>
         </w:tc>
@@ -28825,7 +28826,7 @@
               <w:spacing w:after="0"/>
             </w:pPr>
             <w:r>
-              <w:t>CUP 3,795.00</w:t>
+              <w:t>CUP 3,680.00</w:t>
             </w:r>
           </w:p>
         </w:tc>
@@ -28883,7 +28884,7 @@
               <w:spacing w:after="0"/>
             </w:pPr>
             <w:r>
-              <w:t>CUP 3,795.00</w:t>
+              <w:t>CUP 3,680.00</w:t>
             </w:r>
           </w:p>
         </w:tc>
@@ -28941,7 +28942,7 @@
               <w:spacing w:after="0"/>
             </w:pPr>
             <w:r>
-              <w:t>CUP 11,385.00</w:t>
+              <w:t>CUP 11,040.00</w:t>
             </w:r>
           </w:p>
         </w:tc>
@@ -28999,7 +29000,7 @@
               <w:spacing w:after="0"/>
             </w:pPr>
             <w:r>
-              <w:t>CUP 1,897.50</w:t>
+              <w:t>CUP 1,840.00</w:t>
             </w:r>
           </w:p>
         </w:tc>
@@ -29057,7 +29058,7 @@
               <w:spacing w:after="0"/>
             </w:pPr>
             <w:r>
-              <w:t>CUP 26,565.00</w:t>
+              <w:t>CUP 25,760.00</w:t>
             </w:r>
           </w:p>
         </w:tc>
@@ -29115,7 +29116,7 @@
               <w:spacing w:after="0"/>
             </w:pPr>
             <w:r>
-              <w:t>CUP 30,360.00</w:t>
+              <w:t>CUP 29,440.00</w:t>
             </w:r>
           </w:p>
         </w:tc>
@@ -29173,7 +29174,7 @@
               <w:spacing w:after="0"/>
             </w:pPr>
             <w:r>
-              <w:t>CUP 30,360.00</w:t>
+              <w:t>CUP 29,440.00</w:t>
             </w:r>
           </w:p>
         </w:tc>
@@ -29231,7 +29232,7 @@
               <w:spacing w:after="0"/>
             </w:pPr>
             <w:r>
-              <w:t>CUP 4,554.00</w:t>
+              <w:t>CUP 4,416.00</w:t>
             </w:r>
           </w:p>
         </w:tc>
@@ -29289,7 +29290,7 @@
               <w:spacing w:after="0"/>
             </w:pPr>
             <w:r>
-              <w:t>CUP 3,795.00</w:t>
+              <w:t>CUP 3,680.00</w:t>
             </w:r>
           </w:p>
         </w:tc>
@@ -29347,7 +29348,7 @@
               <w:spacing w:after="0"/>
             </w:pPr>
             <w:r>
-              <w:t>CUP 5,692.50</w:t>
+              <w:t>CUP 5,520.00</w:t>
             </w:r>
           </w:p>
         </w:tc>
@@ -29405,7 +29406,7 @@
               <w:spacing w:after="0"/>
             </w:pPr>
             <w:r>
-              <w:t>CUP 4,554.00</w:t>
+              <w:t>CUP 4,416.00</w:t>
             </w:r>
           </w:p>
         </w:tc>
@@ -29463,7 +29464,7 @@
               <w:spacing w:after="0"/>
             </w:pPr>
             <w:r>
-              <w:t>CUP 4,554.00</w:t>
+              <w:t>CUP 4,416.00</w:t>
             </w:r>
           </w:p>
         </w:tc>
@@ -29521,7 +29522,7 @@
               <w:spacing w:after="0"/>
             </w:pPr>
             <w:r>
-              <w:t>CUP 4,554.00</w:t>
+              <w:t>CUP 4,416.00</w:t>
             </w:r>
           </w:p>
         </w:tc>
@@ -29579,7 +29580,7 @@
               <w:spacing w:after="0"/>
             </w:pPr>
             <w:r>
-              <w:t>CUP 7,590.00</w:t>
+              <w:t>CUP 7,360.00</w:t>
             </w:r>
           </w:p>
         </w:tc>
@@ -29638,7 +29639,7 @@
               <w:spacing w:after="0"/>
             </w:pPr>
             <w:r>
-              <w:t>CUP 4,554.00</w:t>
+              <w:t>CUP 4,416.00</w:t>
             </w:r>
           </w:p>
         </w:tc>
@@ -29696,7 +29697,7 @@
               <w:spacing w:after="0"/>
             </w:pPr>
             <w:r>
-              <w:t>CUP 2,656.50</w:t>
+              <w:t>CUP 2,576.00</w:t>
             </w:r>
           </w:p>
         </w:tc>
@@ -29754,7 +29755,7 @@
               <w:spacing w:after="0"/>
             </w:pPr>
             <w:r>
-              <w:t>CUP 4,554.00</w:t>
+              <w:t>CUP 4,416.00</w:t>
             </w:r>
           </w:p>
         </w:tc>
@@ -29812,7 +29813,7 @@
               <w:spacing w:after="0"/>
             </w:pPr>
             <w:r>
-              <w:t>CUP 4,554.00</w:t>
+              <w:t>CUP 4,416.00</w:t>
             </w:r>
           </w:p>
         </w:tc>
@@ -29870,11 +29871,12 @@
               <w:spacing w:after="0"/>
             </w:pPr>
             <w:r>
-              <w:t>CUP 3,795.00</w:t>
-            </w:r>
-          </w:p>
-        </w:tc>
-      </w:tr>
+              <w:t>CUP 3,680.00</w:t>
+            </w:r>
+          </w:p>
+        </w:tc>
+      </w:tr>
+      <w:bookmarkEnd w:id="0"/>
     </w:tbl>
     <w:p>
       <w:pPr>
@@ -29901,8 +29903,6 @@
           <w:szCs w:val="24"/>
         </w:rPr>
       </w:pPr>
-      <w:bookmarkStart w:id="0" w:name="_GoBack"/>
-      <w:bookmarkEnd w:id="0"/>
     </w:p>
     <w:p>
       <w:pPr>
@@ -36165,7 +36165,7 @@
 </file>
 
 <file path=customXml/itemProps1.xml><?xml version="1.0" encoding="utf-8"?>
-<ds:datastoreItem xmlns:ds="http://schemas.openxmlformats.org/officeDocument/2006/customXml" ds:itemID="{D42B7786-679D-41D8-B941-4C1CE8493583}">
+<ds:datastoreItem xmlns:ds="http://schemas.openxmlformats.org/officeDocument/2006/customXml" ds:itemID="{F01FC16C-FA62-48A0-BED9-778517C97463}">
   <ds:schemaRefs>
     <ds:schemaRef ds:uri="http://schemas.openxmlformats.org/officeDocument/2006/bibliography"/>
   </ds:schemaRefs>

</xml_diff>

<commit_message>
Actualizado proforma a cup 310 y mlc 1.15
</commit_message>
<xml_diff>
--- a/files/TODITICO_PROFORMA_CONTRATO_con_precios.docx
+++ b/files/TODITICO_PROFORMA_CONTRATO_con_precios.docx
@@ -2238,7 +2238,7 @@
               <w:spacing w:after="0"/>
             </w:pPr>
             <w:r>
-              <w:t>CUP 3,680.00</w:t>
+              <w:t>CUP 3,565.00</w:t>
             </w:r>
           </w:p>
         </w:tc>
@@ -2294,7 +2294,7 @@
               <w:spacing w:after="0"/>
             </w:pPr>
             <w:r>
-              <w:t>CUP 4,416.00</w:t>
+              <w:t>CUP 4,278.00</w:t>
             </w:r>
           </w:p>
         </w:tc>
@@ -2350,7 +2350,7 @@
               <w:spacing w:after="0"/>
             </w:pPr>
             <w:r>
-              <w:t>CUP 5,520.00</w:t>
+              <w:t>CUP 5,347.50</w:t>
             </w:r>
           </w:p>
         </w:tc>
@@ -2406,7 +2406,7 @@
               <w:spacing w:after="0"/>
             </w:pPr>
             <w:r>
-              <w:t>CUP 3,680.00</w:t>
+              <w:t>CUP 3,565.00</w:t>
             </w:r>
           </w:p>
         </w:tc>
@@ -2462,7 +2462,7 @@
               <w:spacing w:after="0"/>
             </w:pPr>
             <w:r>
-              <w:t>CUP 36,800.00</w:t>
+              <w:t>CUP 35,650.00</w:t>
             </w:r>
           </w:p>
         </w:tc>
@@ -2518,7 +2518,7 @@
               <w:spacing w:after="0"/>
             </w:pPr>
             <w:r>
-              <w:t>CUP 44,160.00</w:t>
+              <w:t>CUP 42,780.00</w:t>
             </w:r>
           </w:p>
         </w:tc>
@@ -2574,7 +2574,7 @@
               <w:spacing w:after="0"/>
             </w:pPr>
             <w:r>
-              <w:t>CUP 36,800.00</w:t>
+              <w:t>CUP 35,650.00</w:t>
             </w:r>
           </w:p>
         </w:tc>
@@ -2630,7 +2630,7 @@
               <w:spacing w:after="0"/>
             </w:pPr>
             <w:r>
-              <w:t>CUP 58,880.00</w:t>
+              <w:t>CUP 57,040.00</w:t>
             </w:r>
           </w:p>
         </w:tc>
@@ -2686,7 +2686,7 @@
               <w:spacing w:after="0"/>
             </w:pPr>
             <w:r>
-              <w:t>CUP 55,200.00</w:t>
+              <w:t>CUP 53,475.00</w:t>
             </w:r>
           </w:p>
         </w:tc>
@@ -2742,7 +2742,7 @@
               <w:spacing w:after="0"/>
             </w:pPr>
             <w:r>
-              <w:t>CUP 40,480.00</w:t>
+              <w:t>CUP 39,215.00</w:t>
             </w:r>
           </w:p>
         </w:tc>
@@ -2798,7 +2798,7 @@
               <w:spacing w:after="0"/>
             </w:pPr>
             <w:r>
-              <w:t>CUP 12,880.00</w:t>
+              <w:t>CUP 12,477.50</w:t>
             </w:r>
           </w:p>
         </w:tc>
@@ -2854,7 +2854,7 @@
               <w:spacing w:after="0"/>
             </w:pPr>
             <w:r>
-              <w:t>CUP 5,520.00</w:t>
+              <w:t>CUP 5,347.50</w:t>
             </w:r>
           </w:p>
         </w:tc>
@@ -2926,7 +2926,7 @@
               <w:spacing w:after="0"/>
             </w:pPr>
             <w:r>
-              <w:t>CUP 14,720.00</w:t>
+              <w:t>CUP 14,260.00</w:t>
             </w:r>
           </w:p>
         </w:tc>
@@ -2982,7 +2982,7 @@
               <w:spacing w:after="0"/>
             </w:pPr>
             <w:r>
-              <w:t>CUP 11,040.00</w:t>
+              <w:t>CUP 10,695.00</w:t>
             </w:r>
           </w:p>
         </w:tc>
@@ -3038,7 +3038,7 @@
               <w:spacing w:after="0"/>
             </w:pPr>
             <w:r>
-              <w:t>CUP 1,104.00</w:t>
+              <w:t>CUP 1,069.50</w:t>
             </w:r>
           </w:p>
         </w:tc>
@@ -3094,7 +3094,7 @@
               <w:spacing w:after="0"/>
             </w:pPr>
             <w:r>
-              <w:t>CUP 5,520.00</w:t>
+              <w:t>CUP 5,347.50</w:t>
             </w:r>
           </w:p>
         </w:tc>
@@ -3150,7 +3150,7 @@
               <w:spacing w:after="0"/>
             </w:pPr>
             <w:r>
-              <w:t>CUP 44,160.00</w:t>
+              <w:t>CUP 42,780.00</w:t>
             </w:r>
           </w:p>
         </w:tc>
@@ -3206,7 +3206,7 @@
               <w:spacing w:after="0"/>
             </w:pPr>
             <w:r>
-              <w:t>CUP 18,400.00</w:t>
+              <w:t>CUP 17,825.00</w:t>
             </w:r>
           </w:p>
         </w:tc>
@@ -3262,7 +3262,7 @@
               <w:spacing w:after="0"/>
             </w:pPr>
             <w:r>
-              <w:t>CUP 3,680.00</w:t>
+              <w:t>CUP 3,565.00</w:t>
             </w:r>
           </w:p>
         </w:tc>
@@ -3318,7 +3318,7 @@
               <w:spacing w:after="0"/>
             </w:pPr>
             <w:r>
-              <w:t>CUP 33,120.00</w:t>
+              <w:t>CUP 32,085.00</w:t>
             </w:r>
           </w:p>
         </w:tc>
@@ -3374,7 +3374,7 @@
               <w:spacing w:after="0"/>
             </w:pPr>
             <w:r>
-              <w:t>CUP 12,880.00</w:t>
+              <w:t>CUP 12,477.50</w:t>
             </w:r>
           </w:p>
         </w:tc>
@@ -3430,7 +3430,7 @@
               <w:spacing w:after="0"/>
             </w:pPr>
             <w:r>
-              <w:t>CUP 3,680.00</w:t>
+              <w:t>CUP 3,565.00</w:t>
             </w:r>
           </w:p>
         </w:tc>
@@ -3486,7 +3486,7 @@
               <w:spacing w:after="0"/>
             </w:pPr>
             <w:r>
-              <w:t>CUP 55,200.00</w:t>
+              <w:t>CUP 53,475.00</w:t>
             </w:r>
           </w:p>
         </w:tc>
@@ -3542,7 +3542,7 @@
               <w:spacing w:after="0"/>
             </w:pPr>
             <w:r>
-              <w:t>CUP 44,160.00</w:t>
+              <w:t>CUP 42,780.00</w:t>
             </w:r>
           </w:p>
         </w:tc>
@@ -3598,7 +3598,7 @@
               <w:spacing w:after="0"/>
             </w:pPr>
             <w:r>
-              <w:t>CUP 62,560.00</w:t>
+              <w:t>CUP 60,605.00</w:t>
             </w:r>
           </w:p>
         </w:tc>
@@ -3654,7 +3654,7 @@
               <w:spacing w:after="0"/>
             </w:pPr>
             <w:r>
-              <w:t>CUP 11,040.00</w:t>
+              <w:t>CUP 10,695.00</w:t>
             </w:r>
           </w:p>
         </w:tc>
@@ -3711,7 +3711,7 @@
               <w:spacing w:after="0"/>
             </w:pPr>
             <w:r>
-              <w:t>CUP 22,080.00</w:t>
+              <w:t>CUP 21,390.00</w:t>
             </w:r>
           </w:p>
         </w:tc>
@@ -3767,7 +3767,7 @@
               <w:spacing w:after="0"/>
             </w:pPr>
             <w:r>
-              <w:t>CUP 11,040.00</w:t>
+              <w:t>CUP 10,695.00</w:t>
             </w:r>
           </w:p>
         </w:tc>
@@ -3823,7 +3823,7 @@
               <w:spacing w:after="0"/>
             </w:pPr>
             <w:r>
-              <w:t>CUP 29,440.00</w:t>
+              <w:t>CUP 28,520.00</w:t>
             </w:r>
           </w:p>
         </w:tc>
@@ -3879,7 +3879,7 @@
               <w:spacing w:after="0"/>
             </w:pPr>
             <w:r>
-              <w:t>CUP 36,800.00</w:t>
+              <w:t>CUP 35,650.00</w:t>
             </w:r>
           </w:p>
         </w:tc>
@@ -3935,7 +3935,7 @@
               <w:spacing w:after="0"/>
             </w:pPr>
             <w:r>
-              <w:t>CUP 9,200.00</w:t>
+              <w:t>CUP 8,912.50</w:t>
             </w:r>
           </w:p>
         </w:tc>
@@ -3991,7 +3991,7 @@
               <w:spacing w:after="0"/>
             </w:pPr>
             <w:r>
-              <w:t>CUP 18,400.00</w:t>
+              <w:t>CUP 17,825.00</w:t>
             </w:r>
           </w:p>
         </w:tc>
@@ -4047,7 +4047,7 @@
               <w:spacing w:after="0"/>
             </w:pPr>
             <w:r>
-              <w:t>CUP 4,416.00</w:t>
+              <w:t>CUP 4,278.00</w:t>
             </w:r>
           </w:p>
         </w:tc>
@@ -4103,7 +4103,7 @@
               <w:spacing w:after="0"/>
             </w:pPr>
             <w:r>
-              <w:t>CUP 14,720.00</w:t>
+              <w:t>CUP 14,260.00</w:t>
             </w:r>
           </w:p>
         </w:tc>
@@ -4159,7 +4159,7 @@
               <w:spacing w:after="0"/>
             </w:pPr>
             <w:r>
-              <w:t>CUP 29,440.00</w:t>
+              <w:t>CUP 28,520.00</w:t>
             </w:r>
           </w:p>
         </w:tc>
@@ -4215,7 +4215,7 @@
               <w:spacing w:after="0"/>
             </w:pPr>
             <w:r>
-              <w:t>CUP 16,560.00</w:t>
+              <w:t>CUP 16,042.50</w:t>
             </w:r>
           </w:p>
         </w:tc>
@@ -4271,7 +4271,7 @@
               <w:spacing w:after="0"/>
             </w:pPr>
             <w:r>
-              <w:t>CUP 22,080.00</w:t>
+              <w:t>CUP 21,390.00</w:t>
             </w:r>
           </w:p>
         </w:tc>
@@ -4327,7 +4327,7 @@
               <w:spacing w:after="0"/>
             </w:pPr>
             <w:r>
-              <w:t>CUP 16,560.00</w:t>
+              <w:t>CUP 16,042.50</w:t>
             </w:r>
           </w:p>
         </w:tc>
@@ -4383,7 +4383,7 @@
               <w:spacing w:after="0"/>
             </w:pPr>
             <w:r>
-              <w:t>CUP 7,360.00</w:t>
+              <w:t>CUP 7,130.00</w:t>
             </w:r>
           </w:p>
         </w:tc>
@@ -4439,7 +4439,7 @@
               <w:spacing w:after="0"/>
             </w:pPr>
             <w:r>
-              <w:t>CUP 368.00</w:t>
+              <w:t>CUP 356.50</w:t>
             </w:r>
           </w:p>
         </w:tc>
@@ -4495,7 +4495,7 @@
               <w:spacing w:after="0"/>
             </w:pPr>
             <w:r>
-              <w:t>CUP 368.00</w:t>
+              <w:t>CUP 356.50</w:t>
             </w:r>
           </w:p>
         </w:tc>
@@ -4551,7 +4551,7 @@
               <w:spacing w:after="0"/>
             </w:pPr>
             <w:r>
-              <w:t>CUP 368.00</w:t>
+              <w:t>CUP 356.50</w:t>
             </w:r>
           </w:p>
         </w:tc>
@@ -4607,7 +4607,7 @@
               <w:spacing w:after="0"/>
             </w:pPr>
             <w:r>
-              <w:t>CUP 3,680.00</w:t>
+              <w:t>CUP 3,565.00</w:t>
             </w:r>
           </w:p>
         </w:tc>
@@ -4679,7 +4679,7 @@
               <w:spacing w:after="0"/>
             </w:pPr>
             <w:r>
-              <w:t>CUP 36,800.00</w:t>
+              <w:t>CUP 35,650.00</w:t>
             </w:r>
           </w:p>
         </w:tc>
@@ -4735,7 +4735,7 @@
               <w:spacing w:after="0"/>
             </w:pPr>
             <w:r>
-              <w:t>CUP 5,520.00</w:t>
+              <w:t>CUP 5,347.50</w:t>
             </w:r>
           </w:p>
         </w:tc>
@@ -4791,7 +4791,7 @@
               <w:spacing w:after="0"/>
             </w:pPr>
             <w:r>
-              <w:t>CUP 3,680.00</w:t>
+              <w:t>CUP 3,565.00</w:t>
             </w:r>
           </w:p>
         </w:tc>
@@ -4847,7 +4847,7 @@
               <w:spacing w:after="0"/>
             </w:pPr>
             <w:r>
-              <w:t>CUP 3,680.00</w:t>
+              <w:t>CUP 3,565.00</w:t>
             </w:r>
           </w:p>
         </w:tc>
@@ -4919,7 +4919,7 @@
               <w:spacing w:after="0"/>
             </w:pPr>
             <w:r>
-              <w:t>CUP 3,680.00</w:t>
+              <w:t>CUP 3,565.00</w:t>
             </w:r>
           </w:p>
         </w:tc>
@@ -4975,7 +4975,7 @@
               <w:spacing w:after="0"/>
             </w:pPr>
             <w:r>
-              <w:t>CUP 22,080.00</w:t>
+              <w:t>CUP 21,390.00</w:t>
             </w:r>
           </w:p>
         </w:tc>
@@ -5031,7 +5031,7 @@
               <w:spacing w:after="0"/>
             </w:pPr>
             <w:r>
-              <w:t>CUP 14,720.00</w:t>
+              <w:t>CUP 14,260.00</w:t>
             </w:r>
           </w:p>
         </w:tc>
@@ -5087,7 +5087,7 @@
               <w:spacing w:after="0"/>
             </w:pPr>
             <w:r>
-              <w:t>CUP 7,360.00</w:t>
+              <w:t>CUP 7,130.00</w:t>
             </w:r>
           </w:p>
         </w:tc>
@@ -5143,7 +5143,7 @@
               <w:spacing w:after="0"/>
             </w:pPr>
             <w:r>
-              <w:t>CUP 5,520.00</w:t>
+              <w:t>CUP 5,347.50</w:t>
             </w:r>
           </w:p>
         </w:tc>
@@ -5199,7 +5199,7 @@
               <w:spacing w:after="0"/>
             </w:pPr>
             <w:r>
-              <w:t>CUP 7,360.00</w:t>
+              <w:t>CUP 7,130.00</w:t>
             </w:r>
           </w:p>
         </w:tc>
@@ -5255,7 +5255,7 @@
               <w:spacing w:after="0"/>
             </w:pPr>
             <w:r>
-              <w:t>CUP 5,520.00</w:t>
+              <w:t>CUP 5,347.50</w:t>
             </w:r>
           </w:p>
         </w:tc>
@@ -5311,7 +5311,7 @@
               <w:spacing w:after="0"/>
             </w:pPr>
             <w:r>
-              <w:t>CUP 3,680.00</w:t>
+              <w:t>CUP 3,565.00</w:t>
             </w:r>
           </w:p>
         </w:tc>
@@ -5367,7 +5367,7 @@
               <w:spacing w:after="0"/>
             </w:pPr>
             <w:r>
-              <w:t>CUP 1,840.00</w:t>
+              <w:t>CUP 1,782.50</w:t>
             </w:r>
           </w:p>
         </w:tc>
@@ -5423,7 +5423,7 @@
               <w:spacing w:after="0"/>
             </w:pPr>
             <w:r>
-              <w:t>CUP 5,520.00</w:t>
+              <w:t>CUP 5,347.50</w:t>
             </w:r>
           </w:p>
         </w:tc>
@@ -5480,7 +5480,7 @@
               <w:spacing w:after="0"/>
             </w:pPr>
             <w:r>
-              <w:t>CUP 3,680.00</w:t>
+              <w:t>CUP 3,565.00</w:t>
             </w:r>
           </w:p>
         </w:tc>
@@ -5536,7 +5536,7 @@
               <w:spacing w:after="0"/>
             </w:pPr>
             <w:r>
-              <w:t>CUP 736.00</w:t>
+              <w:t>CUP 713.00</w:t>
             </w:r>
           </w:p>
         </w:tc>
@@ -5592,7 +5592,7 @@
               <w:spacing w:after="0"/>
             </w:pPr>
             <w:r>
-              <w:t>CUP 5,520.00</w:t>
+              <w:t>CUP 5,347.50</w:t>
             </w:r>
           </w:p>
         </w:tc>
@@ -5648,7 +5648,7 @@
               <w:spacing w:after="0"/>
             </w:pPr>
             <w:r>
-              <w:t>CUP 5,520.00</w:t>
+              <w:t>CUP 5,347.50</w:t>
             </w:r>
           </w:p>
         </w:tc>
@@ -5704,7 +5704,7 @@
               <w:spacing w:after="0"/>
             </w:pPr>
             <w:r>
-              <w:t>CUP 3,680.00</w:t>
+              <w:t>CUP 3,565.00</w:t>
             </w:r>
           </w:p>
         </w:tc>
@@ -5760,7 +5760,7 @@
               <w:spacing w:after="0"/>
             </w:pPr>
             <w:r>
-              <w:t>CUP 3,680.00</w:t>
+              <w:t>CUP 3,565.00</w:t>
             </w:r>
           </w:p>
         </w:tc>
@@ -5816,7 +5816,7 @@
               <w:spacing w:after="0"/>
             </w:pPr>
             <w:r>
-              <w:t>CUP 2,576.00</w:t>
+              <w:t>CUP 2,495.50</w:t>
             </w:r>
           </w:p>
         </w:tc>
@@ -5872,7 +5872,7 @@
               <w:spacing w:after="0"/>
             </w:pPr>
             <w:r>
-              <w:t>CUP 3,680.00</w:t>
+              <w:t>CUP 3,565.00</w:t>
             </w:r>
           </w:p>
         </w:tc>
@@ -5928,7 +5928,7 @@
               <w:spacing w:after="0"/>
             </w:pPr>
             <w:r>
-              <w:t>CUP 5,520.00</w:t>
+              <w:t>CUP 5,347.50</w:t>
             </w:r>
           </w:p>
         </w:tc>
@@ -5984,7 +5984,7 @@
               <w:spacing w:after="0"/>
             </w:pPr>
             <w:r>
-              <w:t>CUP 7,360.00</w:t>
+              <w:t>CUP 7,130.00</w:t>
             </w:r>
           </w:p>
         </w:tc>
@@ -6040,7 +6040,7 @@
               <w:spacing w:after="0"/>
             </w:pPr>
             <w:r>
-              <w:t>CUP 9,200.00</w:t>
+              <w:t>CUP 8,912.50</w:t>
             </w:r>
           </w:p>
         </w:tc>
@@ -6096,7 +6096,7 @@
               <w:spacing w:after="0"/>
             </w:pPr>
             <w:r>
-              <w:t>CUP 7,360.00</w:t>
+              <w:t>CUP 7,130.00</w:t>
             </w:r>
           </w:p>
         </w:tc>
@@ -6152,7 +6152,7 @@
               <w:spacing w:after="0"/>
             </w:pPr>
             <w:r>
-              <w:t>CUP 16,560.00</w:t>
+              <w:t>CUP 16,042.50</w:t>
             </w:r>
           </w:p>
         </w:tc>
@@ -6208,7 +6208,7 @@
               <w:spacing w:after="0"/>
             </w:pPr>
             <w:r>
-              <w:t>CUP 9,200.00</w:t>
+              <w:t>CUP 8,912.50</w:t>
             </w:r>
           </w:p>
         </w:tc>
@@ -6264,7 +6264,7 @@
               <w:spacing w:after="0"/>
             </w:pPr>
             <w:r>
-              <w:t>CUP 9,200.00</w:t>
+              <w:t>CUP 8,912.50</w:t>
             </w:r>
           </w:p>
         </w:tc>
@@ -6320,7 +6320,7 @@
               <w:spacing w:after="0"/>
             </w:pPr>
             <w:r>
-              <w:t>CUP 3,680.00</w:t>
+              <w:t>CUP 3,565.00</w:t>
             </w:r>
           </w:p>
         </w:tc>
@@ -6376,7 +6376,7 @@
               <w:spacing w:after="0"/>
             </w:pPr>
             <w:r>
-              <w:t>CUP 5,520.00</w:t>
+              <w:t>CUP 5,347.50</w:t>
             </w:r>
           </w:p>
         </w:tc>
@@ -6432,7 +6432,7 @@
               <w:spacing w:after="0"/>
             </w:pPr>
             <w:r>
-              <w:t>CUP 11,040.00</w:t>
+              <w:t>CUP 10,695.00</w:t>
             </w:r>
           </w:p>
         </w:tc>
@@ -6488,7 +6488,7 @@
               <w:spacing w:after="0"/>
             </w:pPr>
             <w:r>
-              <w:t>CUP 18,400.00</w:t>
+              <w:t>CUP 17,825.00</w:t>
             </w:r>
           </w:p>
         </w:tc>
@@ -6544,7 +6544,7 @@
               <w:spacing w:after="0"/>
             </w:pPr>
             <w:r>
-              <w:t>CUP 25,760.00</w:t>
+              <w:t>CUP 24,955.00</w:t>
             </w:r>
           </w:p>
         </w:tc>
@@ -6600,7 +6600,7 @@
               <w:spacing w:after="0"/>
             </w:pPr>
             <w:r>
-              <w:t>CUP 36,800.00</w:t>
+              <w:t>CUP 35,650.00</w:t>
             </w:r>
           </w:p>
         </w:tc>
@@ -6656,7 +6656,7 @@
               <w:spacing w:after="0"/>
             </w:pPr>
             <w:r>
-              <w:t>CUP 128,800.00</w:t>
+              <w:t>CUP 124,775.00</w:t>
             </w:r>
           </w:p>
         </w:tc>
@@ -6712,7 +6712,7 @@
               <w:spacing w:after="0"/>
             </w:pPr>
             <w:r>
-              <w:t>CUP 3,680.00</w:t>
+              <w:t>CUP 3,565.00</w:t>
             </w:r>
           </w:p>
         </w:tc>
@@ -6784,7 +6784,7 @@
               <w:spacing w:after="0"/>
             </w:pPr>
             <w:r>
-              <w:t>CUP 110,400.00</w:t>
+              <w:t>CUP 106,950.00</w:t>
             </w:r>
           </w:p>
         </w:tc>
@@ -6840,7 +6840,7 @@
               <w:spacing w:after="0"/>
             </w:pPr>
             <w:r>
-              <w:t>CUP 18,400.00</w:t>
+              <w:t>CUP 17,825.00</w:t>
             </w:r>
           </w:p>
         </w:tc>
@@ -6896,7 +6896,7 @@
               <w:spacing w:after="0"/>
             </w:pPr>
             <w:r>
-              <w:t>CUP 25,760.00</w:t>
+              <w:t>CUP 24,955.00</w:t>
             </w:r>
           </w:p>
         </w:tc>
@@ -6952,7 +6952,7 @@
               <w:spacing w:after="0"/>
             </w:pPr>
             <w:r>
-              <w:t>CUP 18,400.00</w:t>
+              <w:t>CUP 17,825.00</w:t>
             </w:r>
           </w:p>
         </w:tc>
@@ -7008,7 +7008,7 @@
               <w:spacing w:after="0"/>
             </w:pPr>
             <w:r>
-              <w:t>CUP 29,440.00</w:t>
+              <w:t>CUP 28,520.00</w:t>
             </w:r>
           </w:p>
         </w:tc>
@@ -7064,7 +7064,7 @@
               <w:spacing w:after="0"/>
             </w:pPr>
             <w:r>
-              <w:t>CUP 9,200.00</w:t>
+              <w:t>CUP 8,912.50</w:t>
             </w:r>
           </w:p>
         </w:tc>
@@ -7120,7 +7120,7 @@
               <w:spacing w:after="0"/>
             </w:pPr>
             <w:r>
-              <w:t>CUP 9,200.00</w:t>
+              <w:t>CUP 8,912.50</w:t>
             </w:r>
           </w:p>
         </w:tc>
@@ -7176,7 +7176,7 @@
               <w:spacing w:after="0"/>
             </w:pPr>
             <w:r>
-              <w:t>CUP 9,200.00</w:t>
+              <w:t>CUP 8,912.50</w:t>
             </w:r>
           </w:p>
         </w:tc>
@@ -7233,7 +7233,7 @@
               <w:spacing w:after="0"/>
             </w:pPr>
             <w:r>
-              <w:t>CUP 12,880.00</w:t>
+              <w:t>CUP 12,477.50</w:t>
             </w:r>
           </w:p>
         </w:tc>
@@ -7289,7 +7289,7 @@
               <w:spacing w:after="0"/>
             </w:pPr>
             <w:r>
-              <w:t>CUP 25,760.00</w:t>
+              <w:t>CUP 24,955.00</w:t>
             </w:r>
           </w:p>
         </w:tc>
@@ -7345,7 +7345,7 @@
               <w:spacing w:after="0"/>
             </w:pPr>
             <w:r>
-              <w:t>CUP 18,400.00</w:t>
+              <w:t>CUP 17,825.00</w:t>
             </w:r>
           </w:p>
         </w:tc>
@@ -7401,7 +7401,7 @@
               <w:spacing w:after="0"/>
             </w:pPr>
             <w:r>
-              <w:t>CUP 44,160.00</w:t>
+              <w:t>CUP 42,780.00</w:t>
             </w:r>
           </w:p>
         </w:tc>
@@ -7457,7 +7457,7 @@
               <w:spacing w:after="0"/>
             </w:pPr>
             <w:r>
-              <w:t>CUP 11,040.00</w:t>
+              <w:t>CUP 10,695.00</w:t>
             </w:r>
           </w:p>
         </w:tc>
@@ -7513,7 +7513,7 @@
               <w:spacing w:after="0"/>
             </w:pPr>
             <w:r>
-              <w:t>CUP 22,080.00</w:t>
+              <w:t>CUP 21,390.00</w:t>
             </w:r>
           </w:p>
         </w:tc>
@@ -7569,7 +7569,7 @@
               <w:spacing w:after="0"/>
             </w:pPr>
             <w:r>
-              <w:t>CUP 3,680.00</w:t>
+              <w:t>CUP 3,565.00</w:t>
             </w:r>
           </w:p>
         </w:tc>
@@ -7625,7 +7625,7 @@
               <w:spacing w:after="0"/>
             </w:pPr>
             <w:r>
-              <w:t>CUP 7,360.00</w:t>
+              <w:t>CUP 7,130.00</w:t>
             </w:r>
           </w:p>
         </w:tc>
@@ -7681,7 +7681,7 @@
               <w:spacing w:after="0"/>
             </w:pPr>
             <w:r>
-              <w:t>CUP 5,520.00</w:t>
+              <w:t>CUP 5,347.50</w:t>
             </w:r>
           </w:p>
         </w:tc>
@@ -7737,7 +7737,7 @@
               <w:spacing w:after="0"/>
             </w:pPr>
             <w:r>
-              <w:t>CUP 7,360.00</w:t>
+              <w:t>CUP 7,130.00</w:t>
             </w:r>
           </w:p>
         </w:tc>
@@ -7793,7 +7793,7 @@
               <w:spacing w:after="0"/>
             </w:pPr>
             <w:r>
-              <w:t>CUP 22,080.00</w:t>
+              <w:t>CUP 21,390.00</w:t>
             </w:r>
           </w:p>
         </w:tc>
@@ -7849,7 +7849,7 @@
               <w:spacing w:after="0"/>
             </w:pPr>
             <w:r>
-              <w:t>CUP 55,200.00</w:t>
+              <w:t>CUP 53,475.00</w:t>
             </w:r>
           </w:p>
         </w:tc>
@@ -7905,7 +7905,7 @@
               <w:spacing w:after="0"/>
             </w:pPr>
             <w:r>
-              <w:t>CUP 14,720.00</w:t>
+              <w:t>CUP 14,260.00</w:t>
             </w:r>
           </w:p>
         </w:tc>
@@ -7984,7 +7984,7 @@
               <w:spacing w:after="0"/>
             </w:pPr>
             <w:r>
-              <w:t>CUP 36,800.00</w:t>
+              <w:t>CUP 35,650.00</w:t>
             </w:r>
           </w:p>
         </w:tc>
@@ -8040,7 +8040,7 @@
               <w:spacing w:after="0"/>
             </w:pPr>
             <w:r>
-              <w:t>CUP 9,200.00</w:t>
+              <w:t>CUP 8,912.50</w:t>
             </w:r>
           </w:p>
         </w:tc>
@@ -8096,7 +8096,7 @@
               <w:spacing w:after="0"/>
             </w:pPr>
             <w:r>
-              <w:t>CUP 165,600.00</w:t>
+              <w:t>CUP 160,425.00</w:t>
             </w:r>
           </w:p>
         </w:tc>
@@ -8152,7 +8152,7 @@
               <w:spacing w:after="0"/>
             </w:pPr>
             <w:r>
-              <w:t>CUP 66,240.00</w:t>
+              <w:t>CUP 64,170.00</w:t>
             </w:r>
           </w:p>
         </w:tc>
@@ -8208,7 +8208,7 @@
               <w:spacing w:after="0"/>
             </w:pPr>
             <w:r>
-              <w:t>CUP 3,680.00</w:t>
+              <w:t>CUP 3,565.00</w:t>
             </w:r>
           </w:p>
         </w:tc>
@@ -8264,7 +8264,7 @@
               <w:spacing w:after="0"/>
             </w:pPr>
             <w:r>
-              <w:t>CUP 11,040.00</w:t>
+              <w:t>CUP 10,695.00</w:t>
             </w:r>
           </w:p>
         </w:tc>
@@ -8320,7 +8320,7 @@
               <w:spacing w:after="0"/>
             </w:pPr>
             <w:r>
-              <w:t>CUP 11,040.00</w:t>
+              <w:t>CUP 10,695.00</w:t>
             </w:r>
           </w:p>
         </w:tc>
@@ -8376,7 +8376,7 @@
               <w:spacing w:after="0"/>
             </w:pPr>
             <w:r>
-              <w:t>CUP 22,080.00</w:t>
+              <w:t>CUP 21,390.00</w:t>
             </w:r>
           </w:p>
         </w:tc>
@@ -8432,7 +8432,7 @@
               <w:spacing w:after="0"/>
             </w:pPr>
             <w:r>
-              <w:t>CUP 44,160.00</w:t>
+              <w:t>CUP 42,780.00</w:t>
             </w:r>
           </w:p>
         </w:tc>
@@ -8488,7 +8488,7 @@
               <w:spacing w:after="0"/>
             </w:pPr>
             <w:r>
-              <w:t>CUP 9,200.00</w:t>
+              <w:t>CUP 8,912.50</w:t>
             </w:r>
           </w:p>
         </w:tc>
@@ -8544,7 +8544,7 @@
               <w:spacing w:after="0"/>
             </w:pPr>
             <w:r>
-              <w:t>CUP 29,440.00</w:t>
+              <w:t>CUP 28,520.00</w:t>
             </w:r>
           </w:p>
         </w:tc>
@@ -8600,7 +8600,7 @@
               <w:spacing w:after="0"/>
             </w:pPr>
             <w:r>
-              <w:t>CUP 92,000.00</w:t>
+              <w:t>CUP 89,125.00</w:t>
             </w:r>
           </w:p>
         </w:tc>
@@ -8656,7 +8656,7 @@
               <w:spacing w:after="0"/>
             </w:pPr>
             <w:r>
-              <w:t>CUP 44,160.00</w:t>
+              <w:t>CUP 42,780.00</w:t>
             </w:r>
           </w:p>
         </w:tc>
@@ -8712,7 +8712,7 @@
               <w:spacing w:after="0"/>
             </w:pPr>
             <w:r>
-              <w:t>CUP 7,360.00</w:t>
+              <w:t>CUP 7,130.00</w:t>
             </w:r>
           </w:p>
         </w:tc>
@@ -8768,7 +8768,7 @@
               <w:spacing w:after="0"/>
             </w:pPr>
             <w:r>
-              <w:t>CUP 5,520.00</w:t>
+              <w:t>CUP 5,347.50</w:t>
             </w:r>
           </w:p>
         </w:tc>
@@ -8824,7 +8824,7 @@
               <w:spacing w:after="0"/>
             </w:pPr>
             <w:r>
-              <w:t>CUP 18,400.00</w:t>
+              <w:t>CUP 17,825.00</w:t>
             </w:r>
           </w:p>
         </w:tc>
@@ -8880,7 +8880,7 @@
               <w:spacing w:after="0"/>
             </w:pPr>
             <w:r>
-              <w:t>CUP 22,080.00</w:t>
+              <w:t>CUP 21,390.00</w:t>
             </w:r>
           </w:p>
         </w:tc>
@@ -8952,7 +8952,7 @@
               <w:spacing w:after="0"/>
             </w:pPr>
             <w:r>
-              <w:t>CUP 36,800.00</w:t>
+              <w:t>CUP 35,650.00</w:t>
             </w:r>
           </w:p>
         </w:tc>
@@ -9009,7 +9009,7 @@
               <w:spacing w:after="0"/>
             </w:pPr>
             <w:r>
-              <w:t>CUP 9,200.00</w:t>
+              <w:t>CUP 8,912.50</w:t>
             </w:r>
           </w:p>
         </w:tc>
@@ -9065,7 +9065,7 @@
               <w:spacing w:after="0"/>
             </w:pPr>
             <w:r>
-              <w:t>CUP 18,400.00</w:t>
+              <w:t>CUP 17,825.00</w:t>
             </w:r>
           </w:p>
         </w:tc>
@@ -9121,7 +9121,7 @@
               <w:spacing w:after="0"/>
             </w:pPr>
             <w:r>
-              <w:t>CUP 25,760.00</w:t>
+              <w:t>CUP 24,955.00</w:t>
             </w:r>
           </w:p>
         </w:tc>
@@ -9177,7 +9177,7 @@
               <w:spacing w:after="0"/>
             </w:pPr>
             <w:r>
-              <w:t>CUP 3,680.00</w:t>
+              <w:t>CUP 3,565.00</w:t>
             </w:r>
           </w:p>
         </w:tc>
@@ -9233,7 +9233,7 @@
               <w:spacing w:after="0"/>
             </w:pPr>
             <w:r>
-              <w:t>CUP 3,680.00</w:t>
+              <w:t>CUP 3,565.00</w:t>
             </w:r>
           </w:p>
         </w:tc>
@@ -9289,7 +9289,7 @@
               <w:spacing w:after="0"/>
             </w:pPr>
             <w:r>
-              <w:t>CUP 3,680.00</w:t>
+              <w:t>CUP 3,565.00</w:t>
             </w:r>
           </w:p>
         </w:tc>
@@ -9345,7 +9345,7 @@
               <w:spacing w:after="0"/>
             </w:pPr>
             <w:r>
-              <w:t>CUP 11,040.00</w:t>
+              <w:t>CUP 10,695.00</w:t>
             </w:r>
           </w:p>
         </w:tc>
@@ -9401,7 +9401,7 @@
               <w:spacing w:after="0"/>
             </w:pPr>
             <w:r>
-              <w:t>CUP 33,120.00</w:t>
+              <w:t>CUP 32,085.00</w:t>
             </w:r>
           </w:p>
         </w:tc>
@@ -9457,7 +9457,7 @@
               <w:spacing w:after="0"/>
             </w:pPr>
             <w:r>
-              <w:t>CUP 18,400.00</w:t>
+              <w:t>CUP 17,825.00</w:t>
             </w:r>
           </w:p>
         </w:tc>
@@ -9513,7 +9513,7 @@
               <w:spacing w:after="0"/>
             </w:pPr>
             <w:r>
-              <w:t>CUP 3,680.00</w:t>
+              <w:t>CUP 3,565.00</w:t>
             </w:r>
           </w:p>
         </w:tc>
@@ -9569,7 +9569,7 @@
               <w:spacing w:after="0"/>
             </w:pPr>
             <w:r>
-              <w:t>CUP 11,040.00</w:t>
+              <w:t>CUP 10,695.00</w:t>
             </w:r>
           </w:p>
         </w:tc>
@@ -9625,7 +9625,7 @@
               <w:spacing w:after="0"/>
             </w:pPr>
             <w:r>
-              <w:t>CUP 44,160.00</w:t>
+              <w:t>CUP 42,780.00</w:t>
             </w:r>
           </w:p>
         </w:tc>
@@ -9681,7 +9681,7 @@
               <w:spacing w:after="0"/>
             </w:pPr>
             <w:r>
-              <w:t>CUP 5,520.00</w:t>
+              <w:t>CUP 5,347.50</w:t>
             </w:r>
           </w:p>
         </w:tc>
@@ -9737,7 +9737,7 @@
               <w:spacing w:after="0"/>
             </w:pPr>
             <w:r>
-              <w:t>CUP 25,760.00</w:t>
+              <w:t>CUP 24,955.00</w:t>
             </w:r>
           </w:p>
         </w:tc>
@@ -9793,7 +9793,7 @@
               <w:spacing w:after="0"/>
             </w:pPr>
             <w:r>
-              <w:t>CUP 7,360.00</w:t>
+              <w:t>CUP 7,130.00</w:t>
             </w:r>
           </w:p>
         </w:tc>
@@ -9849,7 +9849,7 @@
               <w:spacing w:after="0"/>
             </w:pPr>
             <w:r>
-              <w:t>CUP 1,840.00</w:t>
+              <w:t>CUP 1,782.50</w:t>
             </w:r>
           </w:p>
         </w:tc>
@@ -9905,7 +9905,7 @@
               <w:spacing w:after="0"/>
             </w:pPr>
             <w:r>
-              <w:t>CUP 36,800.00</w:t>
+              <w:t>CUP 35,650.00</w:t>
             </w:r>
           </w:p>
         </w:tc>
@@ -9961,7 +9961,7 @@
               <w:spacing w:after="0"/>
             </w:pPr>
             <w:r>
-              <w:t>CUP 22,080.00</w:t>
+              <w:t>CUP 21,390.00</w:t>
             </w:r>
           </w:p>
         </w:tc>
@@ -10017,7 +10017,7 @@
               <w:spacing w:after="0"/>
             </w:pPr>
             <w:r>
-              <w:t>CUP 11,040.00</w:t>
+              <w:t>CUP 10,695.00</w:t>
             </w:r>
           </w:p>
         </w:tc>
@@ -10073,7 +10073,7 @@
               <w:spacing w:after="0"/>
             </w:pPr>
             <w:r>
-              <w:t>CUP 36,800.00</w:t>
+              <w:t>CUP 35,650.00</w:t>
             </w:r>
           </w:p>
         </w:tc>
@@ -10129,7 +10129,7 @@
               <w:spacing w:after="0"/>
             </w:pPr>
             <w:r>
-              <w:t>CUP 11,040.00</w:t>
+              <w:t>CUP 10,695.00</w:t>
             </w:r>
           </w:p>
         </w:tc>
@@ -10185,7 +10185,7 @@
               <w:spacing w:after="0"/>
             </w:pPr>
             <w:r>
-              <w:t>CUP 3,680.00</w:t>
+              <w:t>CUP 3,565.00</w:t>
             </w:r>
           </w:p>
         </w:tc>
@@ -10241,7 +10241,7 @@
               <w:spacing w:after="0"/>
             </w:pPr>
             <w:r>
-              <w:t>CUP 5,520.00</w:t>
+              <w:t>CUP 5,347.50</w:t>
             </w:r>
           </w:p>
         </w:tc>
@@ -10297,7 +10297,7 @@
               <w:spacing w:after="0"/>
             </w:pPr>
             <w:r>
-              <w:t>CUP 11,040.00</w:t>
+              <w:t>CUP 10,695.00</w:t>
             </w:r>
           </w:p>
         </w:tc>
@@ -10353,7 +10353,7 @@
               <w:spacing w:after="0"/>
             </w:pPr>
             <w:r>
-              <w:t>CUP 3,680.00</w:t>
+              <w:t>CUP 3,565.00</w:t>
             </w:r>
           </w:p>
         </w:tc>
@@ -10409,7 +10409,7 @@
               <w:spacing w:after="0"/>
             </w:pPr>
             <w:r>
-              <w:t>CUP 3,680.00</w:t>
+              <w:t>CUP 3,565.00</w:t>
             </w:r>
           </w:p>
         </w:tc>
@@ -10465,7 +10465,7 @@
               <w:spacing w:after="0"/>
             </w:pPr>
             <w:r>
-              <w:t>CUP 3,680.00</w:t>
+              <w:t>CUP 3,565.00</w:t>
             </w:r>
           </w:p>
         </w:tc>
@@ -10521,7 +10521,7 @@
               <w:spacing w:after="0"/>
             </w:pPr>
             <w:r>
-              <w:t>CUP 7,360.00</w:t>
+              <w:t>CUP 7,130.00</w:t>
             </w:r>
           </w:p>
         </w:tc>
@@ -10577,7 +10577,7 @@
               <w:spacing w:after="0"/>
             </w:pPr>
             <w:r>
-              <w:t>CUP 736.00</w:t>
+              <w:t>CUP 713.00</w:t>
             </w:r>
           </w:p>
         </w:tc>
@@ -10633,7 +10633,7 @@
               <w:spacing w:after="0"/>
             </w:pPr>
             <w:r>
-              <w:t>CUP 7,360.00</w:t>
+              <w:t>CUP 7,130.00</w:t>
             </w:r>
           </w:p>
         </w:tc>
@@ -10689,7 +10689,7 @@
               <w:spacing w:after="0"/>
             </w:pPr>
             <w:r>
-              <w:t>CUP 18,400.00</w:t>
+              <w:t>CUP 17,825.00</w:t>
             </w:r>
           </w:p>
         </w:tc>
@@ -10746,7 +10746,7 @@
               <w:spacing w:after="0"/>
             </w:pPr>
             <w:r>
-              <w:t>CUP 14,720.00</w:t>
+              <w:t>CUP 14,260.00</w:t>
             </w:r>
           </w:p>
         </w:tc>
@@ -10802,7 +10802,7 @@
               <w:spacing w:after="0"/>
             </w:pPr>
             <w:r>
-              <w:t>CUP 3,680.00</w:t>
+              <w:t>CUP 3,565.00</w:t>
             </w:r>
           </w:p>
         </w:tc>
@@ -10858,7 +10858,7 @@
               <w:spacing w:after="0"/>
             </w:pPr>
             <w:r>
-              <w:t>CUP 33,120.00</w:t>
+              <w:t>CUP 32,085.00</w:t>
             </w:r>
           </w:p>
         </w:tc>
@@ -10914,7 +10914,7 @@
               <w:spacing w:after="0"/>
             </w:pPr>
             <w:r>
-              <w:t>CUP 4,416.00</w:t>
+              <w:t>CUP 4,278.00</w:t>
             </w:r>
           </w:p>
         </w:tc>
@@ -10970,7 +10970,7 @@
               <w:spacing w:after="0"/>
             </w:pPr>
             <w:r>
-              <w:t>CUP 5,520.00</w:t>
+              <w:t>CUP 5,347.50</w:t>
             </w:r>
           </w:p>
         </w:tc>
@@ -11026,7 +11026,7 @@
               <w:spacing w:after="0"/>
             </w:pPr>
             <w:r>
-              <w:t>CUP 202,400.00</w:t>
+              <w:t>CUP 196,075.00</w:t>
             </w:r>
           </w:p>
         </w:tc>
@@ -11082,7 +11082,7 @@
               <w:spacing w:after="0"/>
             </w:pPr>
             <w:r>
-              <w:t>CUP 2,208.00</w:t>
+              <w:t>CUP 2,139.00</w:t>
             </w:r>
           </w:p>
         </w:tc>
@@ -11138,7 +11138,7 @@
               <w:spacing w:after="0"/>
             </w:pPr>
             <w:r>
-              <w:t>CUP 3,680.00</w:t>
+              <w:t>CUP 3,565.00</w:t>
             </w:r>
           </w:p>
         </w:tc>
@@ -11194,7 +11194,7 @@
               <w:spacing w:after="0"/>
             </w:pPr>
             <w:r>
-              <w:t>CUP 7,360.00</w:t>
+              <w:t>CUP 7,130.00</w:t>
             </w:r>
           </w:p>
         </w:tc>
@@ -11250,7 +11250,7 @@
               <w:spacing w:after="0"/>
             </w:pPr>
             <w:r>
-              <w:t>CUP 5,520.00</w:t>
+              <w:t>CUP 5,347.50</w:t>
             </w:r>
           </w:p>
         </w:tc>
@@ -11306,7 +11306,7 @@
               <w:spacing w:after="0"/>
             </w:pPr>
             <w:r>
-              <w:t>CUP 1,840.00</w:t>
+              <w:t>CUP 1,782.50</w:t>
             </w:r>
           </w:p>
         </w:tc>
@@ -11362,7 +11362,7 @@
               <w:spacing w:after="0"/>
             </w:pPr>
             <w:r>
-              <w:t>CUP 5,520.00</w:t>
+              <w:t>CUP 5,347.50</w:t>
             </w:r>
           </w:p>
         </w:tc>
@@ -11418,7 +11418,7 @@
               <w:spacing w:after="0"/>
             </w:pPr>
             <w:r>
-              <w:t>CUP 25,760.00</w:t>
+              <w:t>CUP 24,955.00</w:t>
             </w:r>
           </w:p>
         </w:tc>
@@ -11474,7 +11474,7 @@
               <w:spacing w:after="0"/>
             </w:pPr>
             <w:r>
-              <w:t>CUP 3,680.00</w:t>
+              <w:t>CUP 3,565.00</w:t>
             </w:r>
           </w:p>
         </w:tc>
@@ -11530,7 +11530,7 @@
               <w:spacing w:after="0"/>
             </w:pPr>
             <w:r>
-              <w:t>CUP 3,680.00</w:t>
+              <w:t>CUP 3,565.00</w:t>
             </w:r>
           </w:p>
         </w:tc>
@@ -11586,7 +11586,7 @@
               <w:spacing w:after="0"/>
             </w:pPr>
             <w:r>
-              <w:t>CUP 7,360.00</w:t>
+              <w:t>CUP 7,130.00</w:t>
             </w:r>
           </w:p>
         </w:tc>
@@ -11642,7 +11642,7 @@
               <w:spacing w:after="0"/>
             </w:pPr>
             <w:r>
-              <w:t>CUP 3,680.00</w:t>
+              <w:t>CUP 3,565.00</w:t>
             </w:r>
           </w:p>
         </w:tc>
@@ -11698,7 +11698,7 @@
               <w:spacing w:after="0"/>
             </w:pPr>
             <w:r>
-              <w:t>CUP 3,680.00</w:t>
+              <w:t>CUP 3,565.00</w:t>
             </w:r>
           </w:p>
         </w:tc>
@@ -11754,7 +11754,7 @@
               <w:spacing w:after="0"/>
             </w:pPr>
             <w:r>
-              <w:t>CUP 3,680.00</w:t>
+              <w:t>CUP 3,565.00</w:t>
             </w:r>
           </w:p>
         </w:tc>
@@ -11826,7 +11826,7 @@
               <w:spacing w:after="0"/>
             </w:pPr>
             <w:r>
-              <w:t>CUP 18,400.00</w:t>
+              <w:t>CUP 17,825.00</w:t>
             </w:r>
           </w:p>
         </w:tc>
@@ -11882,7 +11882,7 @@
               <w:spacing w:after="0"/>
             </w:pPr>
             <w:r>
-              <w:t>CUP 11,040.00</w:t>
+              <w:t>CUP 10,695.00</w:t>
             </w:r>
           </w:p>
         </w:tc>
@@ -11938,7 +11938,7 @@
               <w:spacing w:after="0"/>
             </w:pPr>
             <w:r>
-              <w:t>CUP 2,576.00</w:t>
+              <w:t>CUP 2,495.50</w:t>
             </w:r>
           </w:p>
         </w:tc>
@@ -11994,7 +11994,7 @@
               <w:spacing w:after="0"/>
             </w:pPr>
             <w:r>
-              <w:t>CUP 103,040.00</w:t>
+              <w:t>CUP 99,820.00</w:t>
             </w:r>
           </w:p>
         </w:tc>
@@ -12050,7 +12050,7 @@
               <w:spacing w:after="0"/>
             </w:pPr>
             <w:r>
-              <w:t>CUP 55,200.00</w:t>
+              <w:t>CUP 53,475.00</w:t>
             </w:r>
           </w:p>
         </w:tc>
@@ -12106,7 +12106,7 @@
               <w:spacing w:after="0"/>
             </w:pPr>
             <w:r>
-              <w:t>CUP 29,440.00</w:t>
+              <w:t>CUP 28,520.00</w:t>
             </w:r>
           </w:p>
         </w:tc>
@@ -12162,7 +12162,7 @@
               <w:spacing w:after="0"/>
             </w:pPr>
             <w:r>
-              <w:t>CUP 11,040.00</w:t>
+              <w:t>CUP 10,695.00</w:t>
             </w:r>
           </w:p>
         </w:tc>
@@ -12218,7 +12218,7 @@
               <w:spacing w:after="0"/>
             </w:pPr>
             <w:r>
-              <w:t>CUP 55,200.00</w:t>
+              <w:t>CUP 53,475.00</w:t>
             </w:r>
           </w:p>
         </w:tc>
@@ -12274,7 +12274,7 @@
               <w:spacing w:after="0"/>
             </w:pPr>
             <w:r>
-              <w:t>CUP 3,680.00</w:t>
+              <w:t>CUP 3,565.00</w:t>
             </w:r>
           </w:p>
         </w:tc>
@@ -12330,7 +12330,7 @@
               <w:spacing w:after="0"/>
             </w:pPr>
             <w:r>
-              <w:t>CUP 3,680.00</w:t>
+              <w:t>CUP 3,565.00</w:t>
             </w:r>
           </w:p>
         </w:tc>
@@ -12386,7 +12386,7 @@
               <w:spacing w:after="0"/>
             </w:pPr>
             <w:r>
-              <w:t>CUP 7,360.00</w:t>
+              <w:t>CUP 7,130.00</w:t>
             </w:r>
           </w:p>
         </w:tc>
@@ -12442,7 +12442,7 @@
               <w:spacing w:after="0"/>
             </w:pPr>
             <w:r>
-              <w:t>CUP 36,800.00</w:t>
+              <w:t>CUP 35,650.00</w:t>
             </w:r>
           </w:p>
         </w:tc>
@@ -12499,7 +12499,7 @@
               <w:spacing w:after="0"/>
             </w:pPr>
             <w:r>
-              <w:t>CUP 44,160.00</w:t>
+              <w:t>CUP 42,780.00</w:t>
             </w:r>
           </w:p>
         </w:tc>
@@ -12555,7 +12555,7 @@
               <w:spacing w:after="0"/>
             </w:pPr>
             <w:r>
-              <w:t>CUP 110,400.00</w:t>
+              <w:t>CUP 106,950.00</w:t>
             </w:r>
           </w:p>
         </w:tc>
@@ -12611,7 +12611,7 @@
               <w:spacing w:after="0"/>
             </w:pPr>
             <w:r>
-              <w:t>CUP 58,880.00</w:t>
+              <w:t>CUP 57,040.00</w:t>
             </w:r>
           </w:p>
         </w:tc>
@@ -12667,7 +12667,7 @@
               <w:spacing w:after="0"/>
             </w:pPr>
             <w:r>
-              <w:t>CUP 40,480.00</w:t>
+              <w:t>CUP 39,215.00</w:t>
             </w:r>
           </w:p>
         </w:tc>
@@ -12723,7 +12723,7 @@
               <w:spacing w:after="0"/>
             </w:pPr>
             <w:r>
-              <w:t>CUP 58,880.00</w:t>
+              <w:t>CUP 57,040.00</w:t>
             </w:r>
           </w:p>
         </w:tc>
@@ -12779,7 +12779,7 @@
               <w:spacing w:after="0"/>
             </w:pPr>
             <w:r>
-              <w:t>CUP 11,040.00</w:t>
+              <w:t>CUP 10,695.00</w:t>
             </w:r>
           </w:p>
         </w:tc>
@@ -12835,7 +12835,7 @@
               <w:spacing w:after="0"/>
             </w:pPr>
             <w:r>
-              <w:t>CUP 62,560.00</w:t>
+              <w:t>CUP 60,605.00</w:t>
             </w:r>
           </w:p>
         </w:tc>
@@ -12891,7 +12891,7 @@
               <w:spacing w:after="0"/>
             </w:pPr>
             <w:r>
-              <w:t>CUP 29,440.00</w:t>
+              <w:t>CUP 28,520.00</w:t>
             </w:r>
           </w:p>
         </w:tc>
@@ -12947,7 +12947,7 @@
               <w:spacing w:after="0"/>
             </w:pPr>
             <w:r>
-              <w:t>CUP 80,960.00</w:t>
+              <w:t>CUP 78,430.00</w:t>
             </w:r>
           </w:p>
         </w:tc>
@@ -13003,7 +13003,7 @@
               <w:spacing w:after="0"/>
             </w:pPr>
             <w:r>
-              <w:t>CUP 33,120.00</w:t>
+              <w:t>CUP 32,085.00</w:t>
             </w:r>
           </w:p>
         </w:tc>
@@ -13059,7 +13059,7 @@
               <w:spacing w:after="0"/>
             </w:pPr>
             <w:r>
-              <w:t>CUP 9,200.00</w:t>
+              <w:t>CUP 8,912.50</w:t>
             </w:r>
           </w:p>
         </w:tc>
@@ -13131,7 +13131,7 @@
               <w:spacing w:after="0"/>
             </w:pPr>
             <w:r>
-              <w:t>CUP 25,760.00</w:t>
+              <w:t>CUP 24,955.00</w:t>
             </w:r>
           </w:p>
         </w:tc>
@@ -13187,7 +13187,7 @@
               <w:spacing w:after="0"/>
             </w:pPr>
             <w:r>
-              <w:t>CUP 9,200.00</w:t>
+              <w:t>CUP 8,912.50</w:t>
             </w:r>
           </w:p>
         </w:tc>
@@ -13243,7 +13243,7 @@
               <w:spacing w:after="0"/>
             </w:pPr>
             <w:r>
-              <w:t>CUP 3,680.00</w:t>
+              <w:t>CUP 3,565.00</w:t>
             </w:r>
           </w:p>
         </w:tc>
@@ -13299,7 +13299,7 @@
               <w:spacing w:after="0"/>
             </w:pPr>
             <w:r>
-              <w:t>CUP 11,040.00</w:t>
+              <w:t>CUP 10,695.00</w:t>
             </w:r>
           </w:p>
         </w:tc>
@@ -13355,7 +13355,7 @@
               <w:spacing w:after="0"/>
             </w:pPr>
             <w:r>
-              <w:t>CUP 11,040.00</w:t>
+              <w:t>CUP 10,695.00</w:t>
             </w:r>
           </w:p>
         </w:tc>
@@ -13411,7 +13411,7 @@
               <w:spacing w:after="0"/>
             </w:pPr>
             <w:r>
-              <w:t>CUP 22,080.00</w:t>
+              <w:t>CUP 21,390.00</w:t>
             </w:r>
           </w:p>
         </w:tc>
@@ -13467,7 +13467,7 @@
               <w:spacing w:after="0"/>
             </w:pPr>
             <w:r>
-              <w:t>CUP 14,720.00</w:t>
+              <w:t>CUP 14,260.00</w:t>
             </w:r>
           </w:p>
         </w:tc>
@@ -13523,7 +13523,7 @@
               <w:spacing w:after="0"/>
             </w:pPr>
             <w:r>
-              <w:t>CUP 11,040.00</w:t>
+              <w:t>CUP 10,695.00</w:t>
             </w:r>
           </w:p>
         </w:tc>
@@ -13579,7 +13579,7 @@
               <w:spacing w:after="0"/>
             </w:pPr>
             <w:r>
-              <w:t>CUP 7,360.00</w:t>
+              <w:t>CUP 7,130.00</w:t>
             </w:r>
           </w:p>
         </w:tc>
@@ -13635,7 +13635,7 @@
               <w:spacing w:after="0"/>
             </w:pPr>
             <w:r>
-              <w:t>CUP 7,360.00</w:t>
+              <w:t>CUP 7,130.00</w:t>
             </w:r>
           </w:p>
         </w:tc>
@@ -13691,7 +13691,7 @@
               <w:spacing w:after="0"/>
             </w:pPr>
             <w:r>
-              <w:t>CUP 55,200.00</w:t>
+              <w:t>CUP 53,475.00</w:t>
             </w:r>
           </w:p>
         </w:tc>
@@ -13747,7 +13747,7 @@
               <w:spacing w:after="0"/>
             </w:pPr>
             <w:r>
-              <w:t>CUP 128,800.00</w:t>
+              <w:t>CUP 124,775.00</w:t>
             </w:r>
           </w:p>
         </w:tc>
@@ -13803,7 +13803,7 @@
               <w:spacing w:after="0"/>
             </w:pPr>
             <w:r>
-              <w:t>CUP 7,360.00</w:t>
+              <w:t>CUP 7,130.00</w:t>
             </w:r>
           </w:p>
         </w:tc>
@@ -13859,7 +13859,7 @@
               <w:spacing w:after="0"/>
             </w:pPr>
             <w:r>
-              <w:t>CUP 7,360.00</w:t>
+              <w:t>CUP 7,130.00</w:t>
             </w:r>
           </w:p>
         </w:tc>
@@ -13915,7 +13915,7 @@
               <w:spacing w:after="0"/>
             </w:pPr>
             <w:r>
-              <w:t>CUP 5,520.00</w:t>
+              <w:t>CUP 5,347.50</w:t>
             </w:r>
           </w:p>
         </w:tc>
@@ -13971,7 +13971,7 @@
               <w:spacing w:after="0"/>
             </w:pPr>
             <w:r>
-              <w:t>CUP 11,040.00</w:t>
+              <w:t>CUP 10,695.00</w:t>
             </w:r>
           </w:p>
         </w:tc>
@@ -14027,7 +14027,7 @@
               <w:spacing w:after="0"/>
             </w:pPr>
             <w:r>
-              <w:t>CUP 5,520.00</w:t>
+              <w:t>CUP 5,347.50</w:t>
             </w:r>
           </w:p>
         </w:tc>
@@ -14083,7 +14083,7 @@
               <w:spacing w:after="0"/>
             </w:pPr>
             <w:r>
-              <w:t>CUP 25,760.00</w:t>
+              <w:t>CUP 24,955.00</w:t>
             </w:r>
           </w:p>
         </w:tc>
@@ -14139,7 +14139,7 @@
               <w:spacing w:after="0"/>
             </w:pPr>
             <w:r>
-              <w:t>CUP 14,720.00</w:t>
+              <w:t>CUP 14,260.00</w:t>
             </w:r>
           </w:p>
         </w:tc>
@@ -14195,7 +14195,7 @@
               <w:spacing w:after="0"/>
             </w:pPr>
             <w:r>
-              <w:t>CUP 36,800.00</w:t>
+              <w:t>CUP 35,650.00</w:t>
             </w:r>
           </w:p>
         </w:tc>
@@ -14252,7 +14252,7 @@
               <w:spacing w:after="0"/>
             </w:pPr>
             <w:r>
-              <w:t>CUP 25,760.00</w:t>
+              <w:t>CUP 24,955.00</w:t>
             </w:r>
           </w:p>
         </w:tc>
@@ -14308,7 +14308,7 @@
               <w:spacing w:after="0"/>
             </w:pPr>
             <w:r>
-              <w:t>CUP 5,520.00</w:t>
+              <w:t>CUP 5,347.50</w:t>
             </w:r>
           </w:p>
         </w:tc>
@@ -14364,7 +14364,7 @@
               <w:spacing w:after="0"/>
             </w:pPr>
             <w:r>
-              <w:t>CUP 47,840.00</w:t>
+              <w:t>CUP 46,345.00</w:t>
             </w:r>
           </w:p>
         </w:tc>
@@ -14420,7 +14420,7 @@
               <w:spacing w:after="0"/>
             </w:pPr>
             <w:r>
-              <w:t>CUP 73,600.00</w:t>
+              <w:t>CUP 71,300.00</w:t>
             </w:r>
           </w:p>
         </w:tc>
@@ -14476,7 +14476,7 @@
               <w:spacing w:after="0"/>
             </w:pPr>
             <w:r>
-              <w:t>CUP 11,040.00</w:t>
+              <w:t>CUP 10,695.00</w:t>
             </w:r>
           </w:p>
         </w:tc>
@@ -14532,7 +14532,7 @@
               <w:spacing w:after="0"/>
             </w:pPr>
             <w:r>
-              <w:t>CUP 5,520.00</w:t>
+              <w:t>CUP 5,347.50</w:t>
             </w:r>
           </w:p>
         </w:tc>
@@ -14604,7 +14604,7 @@
               <w:spacing w:after="0"/>
             </w:pPr>
             <w:r>
-              <w:t>CUP 23,920.00</w:t>
+              <w:t>CUP 23,172.50</w:t>
             </w:r>
           </w:p>
         </w:tc>
@@ -14676,7 +14676,7 @@
               <w:spacing w:after="0"/>
             </w:pPr>
             <w:r>
-              <w:t>CUP 36,800.00</w:t>
+              <w:t>CUP 35,650.00</w:t>
             </w:r>
           </w:p>
         </w:tc>
@@ -14732,7 +14732,7 @@
               <w:spacing w:after="0"/>
             </w:pPr>
             <w:r>
-              <w:t>CUP 3,680.00</w:t>
+              <w:t>CUP 3,565.00</w:t>
             </w:r>
           </w:p>
         </w:tc>
@@ -14788,7 +14788,7 @@
               <w:spacing w:after="0"/>
             </w:pPr>
             <w:r>
-              <w:t>CUP 7,360.00</w:t>
+              <w:t>CUP 7,130.00</w:t>
             </w:r>
           </w:p>
         </w:tc>
@@ -14844,7 +14844,7 @@
               <w:spacing w:after="0"/>
             </w:pPr>
             <w:r>
-              <w:t>CUP 3,680.00</w:t>
+              <w:t>CUP 3,565.00</w:t>
             </w:r>
           </w:p>
         </w:tc>
@@ -14900,7 +14900,7 @@
               <w:spacing w:after="0"/>
             </w:pPr>
             <w:r>
-              <w:t>CUP 3,680.00</w:t>
+              <w:t>CUP 3,565.00</w:t>
             </w:r>
           </w:p>
         </w:tc>
@@ -14956,7 +14956,7 @@
               <w:spacing w:after="0"/>
             </w:pPr>
             <w:r>
-              <w:t>CUP 3,680.00</w:t>
+              <w:t>CUP 3,565.00</w:t>
             </w:r>
           </w:p>
         </w:tc>
@@ -15012,7 +15012,7 @@
               <w:spacing w:after="0"/>
             </w:pPr>
             <w:r>
-              <w:t>CUP 3,680.00</w:t>
+              <w:t>CUP 3,565.00</w:t>
             </w:r>
           </w:p>
         </w:tc>
@@ -15068,7 +15068,7 @@
               <w:spacing w:after="0"/>
             </w:pPr>
             <w:r>
-              <w:t>CUP 5,520.00</w:t>
+              <w:t>CUP 5,347.50</w:t>
             </w:r>
           </w:p>
         </w:tc>
@@ -15124,7 +15124,7 @@
               <w:spacing w:after="0"/>
             </w:pPr>
             <w:r>
-              <w:t>CUP 5,520.00</w:t>
+              <w:t>CUP 5,347.50</w:t>
             </w:r>
           </w:p>
         </w:tc>
@@ -15180,7 +15180,7 @@
               <w:spacing w:after="0"/>
             </w:pPr>
             <w:r>
-              <w:t>CUP 5,520.00</w:t>
+              <w:t>CUP 5,347.50</w:t>
             </w:r>
           </w:p>
         </w:tc>
@@ -15236,7 +15236,7 @@
               <w:spacing w:after="0"/>
             </w:pPr>
             <w:r>
-              <w:t>CUP 5,520.00</w:t>
+              <w:t>CUP 5,347.50</w:t>
             </w:r>
           </w:p>
         </w:tc>
@@ -15292,7 +15292,7 @@
               <w:spacing w:after="0"/>
             </w:pPr>
             <w:r>
-              <w:t>CUP 2,208.00</w:t>
+              <w:t>CUP 2,139.00</w:t>
             </w:r>
           </w:p>
         </w:tc>
@@ -15348,7 +15348,7 @@
               <w:spacing w:after="0"/>
             </w:pPr>
             <w:r>
-              <w:t>CUP 3,680.00</w:t>
+              <w:t>CUP 3,565.00</w:t>
             </w:r>
           </w:p>
         </w:tc>
@@ -15404,7 +15404,7 @@
               <w:spacing w:after="0"/>
             </w:pPr>
             <w:r>
-              <w:t>CUP 55,200.00</w:t>
+              <w:t>CUP 53,475.00</w:t>
             </w:r>
           </w:p>
         </w:tc>
@@ -15460,7 +15460,7 @@
               <w:spacing w:after="0"/>
             </w:pPr>
             <w:r>
-              <w:t>CUP 66,240.00</w:t>
+              <w:t>CUP 64,170.00</w:t>
             </w:r>
           </w:p>
         </w:tc>
@@ -15516,7 +15516,7 @@
               <w:spacing w:after="0"/>
             </w:pPr>
             <w:r>
-              <w:t>CUP 33,120.00</w:t>
+              <w:t>CUP 32,085.00</w:t>
             </w:r>
           </w:p>
         </w:tc>
@@ -15572,7 +15572,7 @@
               <w:spacing w:after="0"/>
             </w:pPr>
             <w:r>
-              <w:t>CUP 11,040.00</w:t>
+              <w:t>CUP 10,695.00</w:t>
             </w:r>
           </w:p>
         </w:tc>
@@ -15628,7 +15628,7 @@
               <w:spacing w:after="0"/>
             </w:pPr>
             <w:r>
-              <w:t>CUP 9,200.00</w:t>
+              <w:t>CUP 8,912.50</w:t>
             </w:r>
           </w:p>
         </w:tc>
@@ -15684,7 +15684,7 @@
               <w:spacing w:after="0"/>
             </w:pPr>
             <w:r>
-              <w:t>CUP 1,472.00</w:t>
+              <w:t>CUP 1,426.00</w:t>
             </w:r>
           </w:p>
         </w:tc>
@@ -15740,7 +15740,7 @@
               <w:spacing w:after="0"/>
             </w:pPr>
             <w:r>
-              <w:t>CUP 27,600.00</w:t>
+              <w:t>CUP 26,737.50</w:t>
             </w:r>
           </w:p>
         </w:tc>
@@ -15796,7 +15796,7 @@
               <w:spacing w:after="0"/>
             </w:pPr>
             <w:r>
-              <w:t>CUP 9,200.00</w:t>
+              <w:t>CUP 8,912.50</w:t>
             </w:r>
           </w:p>
         </w:tc>
@@ -15852,7 +15852,7 @@
               <w:spacing w:after="0"/>
             </w:pPr>
             <w:r>
-              <w:t>CUP 25,760.00</w:t>
+              <w:t>CUP 24,955.00</w:t>
             </w:r>
           </w:p>
         </w:tc>
@@ -15908,7 +15908,7 @@
               <w:spacing w:after="0"/>
             </w:pPr>
             <w:r>
-              <w:t>CUP 5,520.00</w:t>
+              <w:t>CUP 5,347.50</w:t>
             </w:r>
           </w:p>
         </w:tc>
@@ -15964,7 +15964,7 @@
               <w:spacing w:after="0"/>
             </w:pPr>
             <w:r>
-              <w:t>CUP 92,000.00</w:t>
+              <w:t>CUP 89,125.00</w:t>
             </w:r>
           </w:p>
         </w:tc>
@@ -16021,7 +16021,7 @@
               <w:spacing w:after="0"/>
             </w:pPr>
             <w:r>
-              <w:t>CUP 202,400.00</w:t>
+              <w:t>CUP 196,075.00</w:t>
             </w:r>
           </w:p>
         </w:tc>
@@ -16077,7 +16077,7 @@
               <w:spacing w:after="0"/>
             </w:pPr>
             <w:r>
-              <w:t>CUP 9,200.00</w:t>
+              <w:t>CUP 8,912.50</w:t>
             </w:r>
           </w:p>
         </w:tc>
@@ -16133,7 +16133,7 @@
               <w:spacing w:after="0"/>
             </w:pPr>
             <w:r>
-              <w:t>CUP 3,680.00</w:t>
+              <w:t>CUP 3,565.00</w:t>
             </w:r>
           </w:p>
         </w:tc>
@@ -16189,7 +16189,7 @@
               <w:spacing w:after="0"/>
             </w:pPr>
             <w:r>
-              <w:t>CUP 3,680.00</w:t>
+              <w:t>CUP 3,565.00</w:t>
             </w:r>
           </w:p>
         </w:tc>
@@ -16245,7 +16245,7 @@
               <w:spacing w:after="0"/>
             </w:pPr>
             <w:r>
-              <w:t>CUP 5,520.00</w:t>
+              <w:t>CUP 5,347.50</w:t>
             </w:r>
           </w:p>
         </w:tc>
@@ -16301,7 +16301,7 @@
               <w:spacing w:after="0"/>
             </w:pPr>
             <w:r>
-              <w:t>CUP 2,576.00</w:t>
+              <w:t>CUP 2,495.50</w:t>
             </w:r>
           </w:p>
         </w:tc>
@@ -16357,7 +16357,7 @@
               <w:spacing w:after="0"/>
             </w:pPr>
             <w:r>
-              <w:t>CUP 18,400.00</w:t>
+              <w:t>CUP 17,825.00</w:t>
             </w:r>
           </w:p>
         </w:tc>
@@ -16413,7 +16413,7 @@
               <w:spacing w:after="0"/>
             </w:pPr>
             <w:r>
-              <w:t>CUP 1,840.00</w:t>
+              <w:t>CUP 1,782.50</w:t>
             </w:r>
           </w:p>
         </w:tc>
@@ -16469,7 +16469,7 @@
               <w:spacing w:after="0"/>
             </w:pPr>
             <w:r>
-              <w:t>CUP 1,840.00</w:t>
+              <w:t>CUP 1,782.50</w:t>
             </w:r>
           </w:p>
         </w:tc>
@@ -16525,7 +16525,7 @@
               <w:spacing w:after="0"/>
             </w:pPr>
             <w:r>
-              <w:t>CUP 1,840.00</w:t>
+              <w:t>CUP 1,782.50</w:t>
             </w:r>
           </w:p>
         </w:tc>
@@ -16581,7 +16581,7 @@
               <w:spacing w:after="0"/>
             </w:pPr>
             <w:r>
-              <w:t>CUP 2,576.00</w:t>
+              <w:t>CUP 2,495.50</w:t>
             </w:r>
           </w:p>
         </w:tc>
@@ -16637,7 +16637,7 @@
               <w:spacing w:after="0"/>
             </w:pPr>
             <w:r>
-              <w:t>CUP 7,360.00</w:t>
+              <w:t>CUP 7,130.00</w:t>
             </w:r>
           </w:p>
         </w:tc>
@@ -16693,7 +16693,7 @@
               <w:spacing w:after="0"/>
             </w:pPr>
             <w:r>
-              <w:t>CUP 3,680.00</w:t>
+              <w:t>CUP 3,565.00</w:t>
             </w:r>
           </w:p>
         </w:tc>
@@ -16749,7 +16749,7 @@
               <w:spacing w:after="0"/>
             </w:pPr>
             <w:r>
-              <w:t>CUP 5,520.00</w:t>
+              <w:t>CUP 5,347.50</w:t>
             </w:r>
           </w:p>
         </w:tc>
@@ -16805,7 +16805,7 @@
               <w:spacing w:after="0"/>
             </w:pPr>
             <w:r>
-              <w:t>CUP 2,576.00</w:t>
+              <w:t>CUP 2,495.50</w:t>
             </w:r>
           </w:p>
         </w:tc>
@@ -16861,7 +16861,7 @@
               <w:spacing w:after="0"/>
             </w:pPr>
             <w:r>
-              <w:t>CUP 2,576.00</w:t>
+              <w:t>CUP 2,495.50</w:t>
             </w:r>
           </w:p>
         </w:tc>
@@ -16917,7 +16917,7 @@
               <w:spacing w:after="0"/>
             </w:pPr>
             <w:r>
-              <w:t>CUP 3,680.00</w:t>
+              <w:t>CUP 3,565.00</w:t>
             </w:r>
           </w:p>
         </w:tc>
@@ -16973,7 +16973,7 @@
               <w:spacing w:after="0"/>
             </w:pPr>
             <w:r>
-              <w:t>CUP 736.00</w:t>
+              <w:t>CUP 713.00</w:t>
             </w:r>
           </w:p>
         </w:tc>
@@ -17029,7 +17029,7 @@
               <w:spacing w:after="0"/>
             </w:pPr>
             <w:r>
-              <w:t>CUP 1,840.00</w:t>
+              <w:t>CUP 1,782.50</w:t>
             </w:r>
           </w:p>
         </w:tc>
@@ -17085,7 +17085,7 @@
               <w:spacing w:after="0"/>
             </w:pPr>
             <w:r>
-              <w:t>CUP 1,104.00</w:t>
+              <w:t>CUP 1,069.50</w:t>
             </w:r>
           </w:p>
         </w:tc>
@@ -17141,7 +17141,7 @@
               <w:spacing w:after="0"/>
             </w:pPr>
             <w:r>
-              <w:t>CUP 1,472.00</w:t>
+              <w:t>CUP 1,426.00</w:t>
             </w:r>
           </w:p>
         </w:tc>
@@ -17197,7 +17197,7 @@
               <w:spacing w:after="0"/>
             </w:pPr>
             <w:r>
-              <w:t>CUP 736.00</w:t>
+              <w:t>CUP 713.00</w:t>
             </w:r>
           </w:p>
         </w:tc>
@@ -17253,7 +17253,7 @@
               <w:spacing w:after="0"/>
             </w:pPr>
             <w:r>
-              <w:t>CUP 1,104.00</w:t>
+              <w:t>CUP 1,069.50</w:t>
             </w:r>
           </w:p>
         </w:tc>
@@ -17309,7 +17309,7 @@
               <w:spacing w:after="0"/>
             </w:pPr>
             <w:r>
-              <w:t>CUP 7,360.00</w:t>
+              <w:t>CUP 7,130.00</w:t>
             </w:r>
           </w:p>
         </w:tc>
@@ -17365,7 +17365,7 @@
               <w:spacing w:after="0"/>
             </w:pPr>
             <w:r>
-              <w:t>CUP 9,200.00</w:t>
+              <w:t>CUP 8,912.50</w:t>
             </w:r>
           </w:p>
         </w:tc>
@@ -17421,7 +17421,7 @@
               <w:spacing w:after="0"/>
             </w:pPr>
             <w:r>
-              <w:t>CUP 16,560.00</w:t>
+              <w:t>CUP 16,042.50</w:t>
             </w:r>
           </w:p>
         </w:tc>
@@ -17477,7 +17477,7 @@
               <w:spacing w:after="0"/>
             </w:pPr>
             <w:r>
-              <w:t>CUP 5,520.00</w:t>
+              <w:t>CUP 5,347.50</w:t>
             </w:r>
           </w:p>
         </w:tc>
@@ -17533,7 +17533,7 @@
               <w:spacing w:after="0"/>
             </w:pPr>
             <w:r>
-              <w:t>CUP 22,080.00</w:t>
+              <w:t>CUP 21,390.00</w:t>
             </w:r>
           </w:p>
         </w:tc>
@@ -17589,7 +17589,7 @@
               <w:spacing w:after="0"/>
             </w:pPr>
             <w:r>
-              <w:t>CUP 36,800.00</w:t>
+              <w:t>CUP 35,650.00</w:t>
             </w:r>
           </w:p>
         </w:tc>
@@ -17645,7 +17645,7 @@
               <w:spacing w:after="0"/>
             </w:pPr>
             <w:r>
-              <w:t>CUP 12,880.00</w:t>
+              <w:t>CUP 12,477.50</w:t>
             </w:r>
           </w:p>
         </w:tc>
@@ -17701,7 +17701,7 @@
               <w:spacing w:after="0"/>
             </w:pPr>
             <w:r>
-              <w:t>CUP 3,680.00</w:t>
+              <w:t>CUP 3,565.00</w:t>
             </w:r>
           </w:p>
         </w:tc>
@@ -17765,7 +17765,7 @@
               <w:spacing w:after="0"/>
             </w:pPr>
             <w:r>
-              <w:t>CUP 1,840.00</w:t>
+              <w:t>CUP 1,782.50</w:t>
             </w:r>
           </w:p>
         </w:tc>
@@ -17821,7 +17821,7 @@
               <w:spacing w:after="0"/>
             </w:pPr>
             <w:r>
-              <w:t>CUP 5,520.00</w:t>
+              <w:t>CUP 5,347.50</w:t>
             </w:r>
           </w:p>
         </w:tc>
@@ -17958,7 +17958,7 @@
           </w:tcPr>
           <w:p>
             <w:r>
-              <w:t>CUP 73,600.00</w:t>
+              <w:t>CUP 71,300.00</w:t>
             </w:r>
           </w:p>
         </w:tc>
@@ -18008,7 +18008,7 @@
           </w:tcPr>
           <w:p>
             <w:r>
-              <w:t>CUP 66,240.00</w:t>
+              <w:t>CUP 64,170.00</w:t>
             </w:r>
           </w:p>
         </w:tc>
@@ -18049,7 +18049,7 @@
           </w:tcPr>
           <w:p>
             <w:r>
-              <w:t>CUP 44,160.00</w:t>
+              <w:t>CUP 42,780.00</w:t>
             </w:r>
           </w:p>
         </w:tc>
@@ -18099,7 +18099,7 @@
           </w:tcPr>
           <w:p>
             <w:r>
-              <w:t>CUP 44,160.00</w:t>
+              <w:t>CUP 42,780.00</w:t>
             </w:r>
           </w:p>
         </w:tc>
@@ -18138,7 +18138,7 @@
           </w:tcPr>
           <w:p>
             <w:r>
-              <w:t>CUP 14,720.00</w:t>
+              <w:t>CUP 14,260.00</w:t>
             </w:r>
           </w:p>
         </w:tc>
@@ -18199,7 +18199,7 @@
           </w:tcPr>
           <w:p>
             <w:r>
-              <w:t>CUP 14,720.00</w:t>
+              <w:t>CUP 14,260.00</w:t>
             </w:r>
           </w:p>
         </w:tc>
@@ -18240,7 +18240,7 @@
           </w:tcPr>
           <w:p>
             <w:r>
-              <w:t>CUP 7,360.00</w:t>
+              <w:t>CUP 7,130.00</w:t>
             </w:r>
           </w:p>
         </w:tc>
@@ -18279,7 +18279,7 @@
           </w:tcPr>
           <w:p>
             <w:r>
-              <w:t>CUP 29,440.00</w:t>
+              <w:t>CUP 28,520.00</w:t>
             </w:r>
           </w:p>
         </w:tc>
@@ -18320,7 +18320,7 @@
           </w:tcPr>
           <w:p>
             <w:r>
-              <w:t>CUP 36,800.00</w:t>
+              <w:t>CUP 35,650.00</w:t>
             </w:r>
           </w:p>
         </w:tc>
@@ -18361,7 +18361,7 @@
           </w:tcPr>
           <w:p>
             <w:r>
-              <w:t>CUP 9,200.00</w:t>
+              <w:t>CUP 8,912.50</w:t>
             </w:r>
           </w:p>
         </w:tc>
@@ -18402,7 +18402,7 @@
           </w:tcPr>
           <w:p>
             <w:r>
-              <w:t>CUP 20,240.00</w:t>
+              <w:t>CUP 19,607.50</w:t>
             </w:r>
           </w:p>
         </w:tc>
@@ -18441,7 +18441,7 @@
           </w:tcPr>
           <w:p>
             <w:r>
-              <w:t>CUP 29,440.00</w:t>
+              <w:t>CUP 28,520.00</w:t>
             </w:r>
           </w:p>
         </w:tc>
@@ -18480,7 +18480,7 @@
           </w:tcPr>
           <w:p>
             <w:r>
-              <w:t>CUP 368.00</w:t>
+              <w:t>CUP 356.50</w:t>
             </w:r>
           </w:p>
         </w:tc>
@@ -18519,7 +18519,7 @@
           </w:tcPr>
           <w:p>
             <w:r>
-              <w:t>CUP 368.00</w:t>
+              <w:t>CUP 356.50</w:t>
             </w:r>
           </w:p>
         </w:tc>
@@ -18558,7 +18558,7 @@
           </w:tcPr>
           <w:p>
             <w:r>
-              <w:t>CUP 368.00</w:t>
+              <w:t>CUP 356.50</w:t>
             </w:r>
           </w:p>
         </w:tc>
@@ -18597,7 +18597,7 @@
           </w:tcPr>
           <w:p>
             <w:r>
-              <w:t>CUP 5,520.00</w:t>
+              <w:t>CUP 5,347.50</w:t>
             </w:r>
           </w:p>
         </w:tc>
@@ -18636,7 +18636,7 @@
           </w:tcPr>
           <w:p>
             <w:r>
-              <w:t>CUP 3,680.00</w:t>
+              <w:t>CUP 3,565.00</w:t>
             </w:r>
           </w:p>
         </w:tc>
@@ -18675,7 +18675,7 @@
           </w:tcPr>
           <w:p>
             <w:r>
-              <w:t>CUP 920.00</w:t>
+              <w:t>CUP 891.25</w:t>
             </w:r>
           </w:p>
         </w:tc>
@@ -18714,7 +18714,7 @@
           </w:tcPr>
           <w:p>
             <w:r>
-              <w:t>CUP 3,680.00</w:t>
+              <w:t>CUP 3,565.00</w:t>
             </w:r>
           </w:p>
         </w:tc>
@@ -18753,7 +18753,7 @@
           </w:tcPr>
           <w:p>
             <w:r>
-              <w:t>CUP 2,576.00</w:t>
+              <w:t>CUP 2,495.50</w:t>
             </w:r>
           </w:p>
         </w:tc>
@@ -18792,7 +18792,7 @@
           </w:tcPr>
           <w:p>
             <w:r>
-              <w:t>CUP 9,200.00</w:t>
+              <w:t>CUP 8,912.50</w:t>
             </w:r>
           </w:p>
         </w:tc>
@@ -18831,7 +18831,7 @@
           </w:tcPr>
           <w:p>
             <w:r>
-              <w:t>CUP 9,200.00</w:t>
+              <w:t>CUP 8,912.50</w:t>
             </w:r>
           </w:p>
         </w:tc>
@@ -18870,7 +18870,7 @@
           </w:tcPr>
           <w:p>
             <w:r>
-              <w:t>CUP 18,400.00</w:t>
+              <w:t>CUP 17,825.00</w:t>
             </w:r>
           </w:p>
         </w:tc>
@@ -18911,7 +18911,7 @@
           </w:tcPr>
           <w:p>
             <w:r>
-              <w:t>CUP 12,880.00</w:t>
+              <w:t>CUP 12,477.50</w:t>
             </w:r>
           </w:p>
         </w:tc>
@@ -18950,7 +18950,7 @@
           </w:tcPr>
           <w:p>
             <w:r>
-              <w:t>CUP 12,880.00</w:t>
+              <w:t>CUP 12,477.50</w:t>
             </w:r>
           </w:p>
         </w:tc>
@@ -18991,7 +18991,7 @@
           </w:tcPr>
           <w:p>
             <w:r>
-              <w:t>CUP 51,520.00</w:t>
+              <w:t>CUP 49,910.00</w:t>
             </w:r>
           </w:p>
         </w:tc>
@@ -19031,7 +19031,7 @@
           </w:tcPr>
           <w:p>
             <w:r>
-              <w:t>CUP 5,520.00</w:t>
+              <w:t>CUP 5,347.50</w:t>
             </w:r>
           </w:p>
         </w:tc>
@@ -19092,7 +19092,7 @@
           </w:tcPr>
           <w:p>
             <w:r>
-              <w:t>CUP 11,040.00</w:t>
+              <w:t>CUP 10,695.00</w:t>
             </w:r>
           </w:p>
         </w:tc>
@@ -19153,7 +19153,7 @@
           </w:tcPr>
           <w:p>
             <w:r>
-              <w:t>CUP 36,800.00</w:t>
+              <w:t>CUP 35,650.00</w:t>
             </w:r>
           </w:p>
         </w:tc>
@@ -19192,7 +19192,7 @@
           </w:tcPr>
           <w:p>
             <w:r>
-              <w:t>CUP 36,800.00</w:t>
+              <w:t>CUP 35,650.00</w:t>
             </w:r>
           </w:p>
         </w:tc>
@@ -19244,7 +19244,7 @@
           </w:tcPr>
           <w:p>
             <w:r>
-              <w:t>CUP 55,200.00</w:t>
+              <w:t>CUP 53,475.00</w:t>
             </w:r>
           </w:p>
         </w:tc>
@@ -19285,7 +19285,7 @@
           </w:tcPr>
           <w:p>
             <w:r>
-              <w:t>CUP 44,160.00</w:t>
+              <w:t>CUP 42,780.00</w:t>
             </w:r>
           </w:p>
         </w:tc>
@@ -19326,7 +19326,7 @@
           </w:tcPr>
           <w:p>
             <w:r>
-              <w:t>CUP 22,080.00</w:t>
+              <w:t>CUP 21,390.00</w:t>
             </w:r>
           </w:p>
         </w:tc>
@@ -19365,7 +19365,7 @@
           </w:tcPr>
           <w:p>
             <w:r>
-              <w:t>CUP 25,760.00</w:t>
+              <w:t>CUP 24,955.00</w:t>
             </w:r>
           </w:p>
         </w:tc>
@@ -19406,7 +19406,7 @@
           </w:tcPr>
           <w:p>
             <w:r>
-              <w:t>CUP 47,840.00</w:t>
+              <w:t>CUP 46,345.00</w:t>
             </w:r>
           </w:p>
         </w:tc>
@@ -19445,7 +19445,7 @@
           </w:tcPr>
           <w:p>
             <w:r>
-              <w:t>CUP 14,720.00</w:t>
+              <w:t>CUP 14,260.00</w:t>
             </w:r>
           </w:p>
         </w:tc>
@@ -19484,7 +19484,7 @@
           </w:tcPr>
           <w:p>
             <w:r>
-              <w:t>CUP 3,680.00</w:t>
+              <w:t>CUP 3,565.00</w:t>
             </w:r>
           </w:p>
         </w:tc>
@@ -19525,7 +19525,7 @@
           </w:tcPr>
           <w:p>
             <w:r>
-              <w:t>CUP 3,680.00</w:t>
+              <w:t>CUP 3,565.00</w:t>
             </w:r>
           </w:p>
         </w:tc>
@@ -19586,7 +19586,7 @@
           </w:tcPr>
           <w:p>
             <w:r>
-              <w:t>CUP 11,040.00</w:t>
+              <w:t>CUP 10,695.00</w:t>
             </w:r>
           </w:p>
         </w:tc>
@@ -19636,7 +19636,7 @@
           </w:tcPr>
           <w:p>
             <w:r>
-              <w:t>CUP 5,520.00</w:t>
+              <w:t>CUP 5,347.50</w:t>
             </w:r>
           </w:p>
         </w:tc>
@@ -19677,7 +19677,7 @@
           </w:tcPr>
           <w:p>
             <w:r>
-              <w:t>CUP 29,440.00</w:t>
+              <w:t>CUP 28,520.00</w:t>
             </w:r>
           </w:p>
         </w:tc>
@@ -19716,7 +19716,7 @@
           </w:tcPr>
           <w:p>
             <w:r>
-              <w:t>CUP 44,160.00</w:t>
+              <w:t>CUP 42,780.00</w:t>
             </w:r>
           </w:p>
         </w:tc>
@@ -19757,7 +19757,7 @@
           </w:tcPr>
           <w:p>
             <w:r>
-              <w:t>CUP 3,680.00</w:t>
+              <w:t>CUP 3,565.00</w:t>
             </w:r>
           </w:p>
         </w:tc>
@@ -19798,7 +19798,7 @@
           </w:tcPr>
           <w:p>
             <w:r>
-              <w:t>CUP 7,360.00</w:t>
+              <w:t>CUP 7,130.00</w:t>
             </w:r>
           </w:p>
         </w:tc>
@@ -19837,7 +19837,7 @@
           </w:tcPr>
           <w:p>
             <w:r>
-              <w:t>CUP 22,080.00</w:t>
+              <w:t>CUP 21,390.00</w:t>
             </w:r>
           </w:p>
         </w:tc>
@@ -19878,7 +19878,7 @@
           </w:tcPr>
           <w:p>
             <w:r>
-              <w:t>CUP 9,200.00</w:t>
+              <w:t>CUP 8,912.50</w:t>
             </w:r>
           </w:p>
         </w:tc>
@@ -19919,7 +19919,7 @@
           </w:tcPr>
           <w:p>
             <w:r>
-              <w:t>CUP 5,520.00</w:t>
+              <w:t>CUP 5,347.50</w:t>
             </w:r>
           </w:p>
         </w:tc>
@@ -19960,7 +19960,7 @@
           </w:tcPr>
           <w:p>
             <w:r>
-              <w:t>CUP 3,680.00</w:t>
+              <w:t>CUP 3,565.00</w:t>
             </w:r>
           </w:p>
         </w:tc>
@@ -20001,7 +20001,7 @@
           </w:tcPr>
           <w:p>
             <w:r>
-              <w:t>CUP 51,520.00</w:t>
+              <w:t>CUP 49,910.00</w:t>
             </w:r>
           </w:p>
         </w:tc>
@@ -20040,7 +20040,7 @@
           </w:tcPr>
           <w:p>
             <w:r>
-              <w:t>CUP 66,240.00</w:t>
+              <w:t>CUP 64,170.00</w:t>
             </w:r>
           </w:p>
         </w:tc>
@@ -20079,7 +20079,7 @@
           </w:tcPr>
           <w:p>
             <w:r>
-              <w:t>CUP 66,240.00</w:t>
+              <w:t>CUP 64,170.00</w:t>
             </w:r>
           </w:p>
         </w:tc>
@@ -20120,7 +20120,7 @@
           </w:tcPr>
           <w:p>
             <w:r>
-              <w:t>CUP 22,080.00</w:t>
+              <w:t>CUP 21,390.00</w:t>
             </w:r>
           </w:p>
         </w:tc>
@@ -20159,7 +20159,7 @@
           </w:tcPr>
           <w:p>
             <w:r>
-              <w:t>CUP 14,720.00</w:t>
+              <w:t>CUP 14,260.00</w:t>
             </w:r>
           </w:p>
         </w:tc>
@@ -20198,7 +20198,7 @@
           </w:tcPr>
           <w:p>
             <w:r>
-              <w:t>CUP 25,760.00</w:t>
+              <w:t>CUP 24,955.00</w:t>
             </w:r>
           </w:p>
         </w:tc>
@@ -20239,7 +20239,7 @@
           </w:tcPr>
           <w:p>
             <w:r>
-              <w:t>CUP 18,400.00</w:t>
+              <w:t>CUP 17,825.00</w:t>
             </w:r>
           </w:p>
         </w:tc>
@@ -20278,7 +20278,7 @@
           </w:tcPr>
           <w:p>
             <w:r>
-              <w:t>CUP 55,200.00</w:t>
+              <w:t>CUP 53,475.00</w:t>
             </w:r>
           </w:p>
         </w:tc>
@@ -20317,7 +20317,7 @@
           </w:tcPr>
           <w:p>
             <w:r>
-              <w:t>CUP 47,840.00</w:t>
+              <w:t>CUP 46,345.00</w:t>
             </w:r>
           </w:p>
         </w:tc>
@@ -20357,7 +20357,7 @@
           </w:tcPr>
           <w:p>
             <w:r>
-              <w:t>CUP 1,840.00</w:t>
+              <w:t>CUP 1,782.50</w:t>
             </w:r>
           </w:p>
         </w:tc>
@@ -20396,7 +20396,7 @@
           </w:tcPr>
           <w:p>
             <w:r>
-              <w:t>CUP 2,576.00</w:t>
+              <w:t>CUP 2,495.50</w:t>
             </w:r>
           </w:p>
         </w:tc>
@@ -20435,7 +20435,7 @@
           </w:tcPr>
           <w:p>
             <w:r>
-              <w:t>CUP 1,840.00</w:t>
+              <w:t>CUP 1,782.50</w:t>
             </w:r>
           </w:p>
         </w:tc>
@@ -20476,7 +20476,7 @@
           </w:tcPr>
           <w:p>
             <w:r>
-              <w:t>CUP 12,880.00</w:t>
+              <w:t>CUP 12,477.50</w:t>
             </w:r>
           </w:p>
         </w:tc>
@@ -20515,7 +20515,7 @@
           </w:tcPr>
           <w:p>
             <w:r>
-              <w:t>CUP 14,720.00</w:t>
+              <w:t>CUP 14,260.00</w:t>
             </w:r>
           </w:p>
         </w:tc>
@@ -20554,7 +20554,7 @@
           </w:tcPr>
           <w:p>
             <w:r>
-              <w:t>CUP 7,360.00</w:t>
+              <w:t>CUP 7,130.00</w:t>
             </w:r>
           </w:p>
         </w:tc>
@@ -20595,7 +20595,7 @@
           </w:tcPr>
           <w:p>
             <w:r>
-              <w:t>CUP 5,520.00</w:t>
+              <w:t>CUP 5,347.50</w:t>
             </w:r>
           </w:p>
         </w:tc>
@@ -20634,7 +20634,7 @@
           </w:tcPr>
           <w:p>
             <w:r>
-              <w:t>CUP 1,840.00</w:t>
+              <w:t>CUP 1,782.50</w:t>
             </w:r>
           </w:p>
         </w:tc>
@@ -20675,7 +20675,7 @@
           </w:tcPr>
           <w:p>
             <w:r>
-              <w:t>CUP 11,040.00</w:t>
+              <w:t>CUP 10,695.00</w:t>
             </w:r>
           </w:p>
         </w:tc>
@@ -20714,7 +20714,7 @@
           </w:tcPr>
           <w:p>
             <w:r>
-              <w:t>CUP 3,680.00</w:t>
+              <w:t>CUP 3,565.00</w:t>
             </w:r>
           </w:p>
         </w:tc>
@@ -20753,7 +20753,7 @@
           </w:tcPr>
           <w:p>
             <w:r>
-              <w:t>CUP 5,520.00</w:t>
+              <w:t>CUP 5,347.50</w:t>
             </w:r>
           </w:p>
         </w:tc>
@@ -20792,7 +20792,7 @@
           </w:tcPr>
           <w:p>
             <w:r>
-              <w:t>CUP 3,680.00</w:t>
+              <w:t>CUP 3,565.00</w:t>
             </w:r>
           </w:p>
         </w:tc>
@@ -20831,7 +20831,7 @@
           </w:tcPr>
           <w:p>
             <w:r>
-              <w:t>CUP 12,880.00</w:t>
+              <w:t>CUP 12,477.50</w:t>
             </w:r>
           </w:p>
         </w:tc>
@@ -20964,7 +20964,7 @@
           </w:tcPr>
           <w:p>
             <w:r>
-              <w:t>CUP 92,000.00</w:t>
+              <w:t>CUP 89,125.00</w:t>
             </w:r>
           </w:p>
         </w:tc>
@@ -21005,7 +21005,7 @@
           </w:tcPr>
           <w:p>
             <w:r>
-              <w:t>CUP 51,520.00</w:t>
+              <w:t>CUP 49,910.00</w:t>
             </w:r>
           </w:p>
         </w:tc>
@@ -21044,7 +21044,7 @@
           </w:tcPr>
           <w:p>
             <w:r>
-              <w:t>CUP 51,520.00</w:t>
+              <w:t>CUP 49,910.00</w:t>
             </w:r>
           </w:p>
         </w:tc>
@@ -21093,7 +21093,7 @@
           </w:tcPr>
           <w:p>
             <w:r>
-              <w:t>CUP 73,600.00</w:t>
+              <w:t>CUP 71,300.00</w:t>
             </w:r>
           </w:p>
         </w:tc>
@@ -21134,7 +21134,7 @@
           </w:tcPr>
           <w:p>
             <w:r>
-              <w:t>CUP 58,880.00</w:t>
+              <w:t>CUP 57,040.00</w:t>
             </w:r>
           </w:p>
         </w:tc>
@@ -21184,7 +21184,7 @@
           </w:tcPr>
           <w:p>
             <w:r>
-              <w:t>CUP 66,240.00</w:t>
+              <w:t>CUP 64,170.00</w:t>
             </w:r>
           </w:p>
         </w:tc>
@@ -21223,7 +21223,7 @@
           </w:tcPr>
           <w:p>
             <w:r>
-              <w:t>CUP 66,240.00</w:t>
+              <w:t>CUP 64,170.00</w:t>
             </w:r>
           </w:p>
         </w:tc>
@@ -21324,7 +21324,7 @@
           </w:tcPr>
           <w:p>
             <w:r>
-              <w:t>CUP 44,160.00</w:t>
+              <w:t>CUP 42,780.00</w:t>
             </w:r>
           </w:p>
         </w:tc>
@@ -21363,7 +21363,7 @@
           </w:tcPr>
           <w:p>
             <w:r>
-              <w:t>CUP 12,880.00</w:t>
+              <w:t>CUP 12,477.50</w:t>
             </w:r>
           </w:p>
         </w:tc>
@@ -21402,7 +21402,7 @@
           </w:tcPr>
           <w:p>
             <w:r>
-              <w:t>CUP 12,880.00</w:t>
+              <w:t>CUP 12,477.50</w:t>
             </w:r>
           </w:p>
         </w:tc>
@@ -21441,7 +21441,7 @@
           </w:tcPr>
           <w:p>
             <w:r>
-              <w:t>CUP 14,720.00</w:t>
+              <w:t>CUP 14,260.00</w:t>
             </w:r>
           </w:p>
         </w:tc>
@@ -21480,7 +21480,7 @@
           </w:tcPr>
           <w:p>
             <w:r>
-              <w:t>CUP 29,440.00</w:t>
+              <w:t>CUP 28,520.00</w:t>
             </w:r>
           </w:p>
         </w:tc>
@@ -21519,7 +21519,7 @@
           </w:tcPr>
           <w:p>
             <w:r>
-              <w:t>CUP 36,800.00</w:t>
+              <w:t>CUP 35,650.00</w:t>
             </w:r>
           </w:p>
         </w:tc>
@@ -21558,7 +21558,7 @@
           </w:tcPr>
           <w:p>
             <w:r>
-              <w:t>CUP 9,200.00</w:t>
+              <w:t>CUP 8,912.50</w:t>
             </w:r>
           </w:p>
         </w:tc>
@@ -21597,7 +21597,7 @@
           </w:tcPr>
           <w:p>
             <w:r>
-              <w:t>CUP 14,720.00</w:t>
+              <w:t>CUP 14,260.00</w:t>
             </w:r>
           </w:p>
         </w:tc>
@@ -21637,7 +21637,7 @@
           </w:tcPr>
           <w:p>
             <w:r>
-              <w:t>CUP 14,720.00</w:t>
+              <w:t>CUP 14,260.00</w:t>
             </w:r>
           </w:p>
         </w:tc>
@@ -21678,7 +21678,7 @@
           </w:tcPr>
           <w:p>
             <w:r>
-              <w:t>CUP 20,240.00</w:t>
+              <w:t>CUP 19,607.50</w:t>
             </w:r>
           </w:p>
         </w:tc>
@@ -21717,7 +21717,7 @@
           </w:tcPr>
           <w:p>
             <w:r>
-              <w:t>CUP 22,080.00</w:t>
+              <w:t>CUP 21,390.00</w:t>
             </w:r>
           </w:p>
         </w:tc>
@@ -21756,7 +21756,7 @@
           </w:tcPr>
           <w:p>
             <w:r>
-              <w:t>CUP 29,440.00</w:t>
+              <w:t>CUP 28,520.00</w:t>
             </w:r>
           </w:p>
         </w:tc>
@@ -21795,7 +21795,7 @@
           </w:tcPr>
           <w:p>
             <w:r>
-              <w:t>CUP 22,080.00</w:t>
+              <w:t>CUP 21,390.00</w:t>
             </w:r>
           </w:p>
         </w:tc>
@@ -21834,7 +21834,7 @@
           </w:tcPr>
           <w:p>
             <w:r>
-              <w:t>CUP 22,080.00</w:t>
+              <w:t>CUP 21,390.00</w:t>
             </w:r>
           </w:p>
         </w:tc>
@@ -21873,7 +21873,7 @@
           </w:tcPr>
           <w:p>
             <w:r>
-              <w:t>CUP 29,440.00</w:t>
+              <w:t>CUP 28,520.00</w:t>
             </w:r>
           </w:p>
         </w:tc>
@@ -21912,7 +21912,7 @@
           </w:tcPr>
           <w:p>
             <w:r>
-              <w:t>CUP 16,560.00</w:t>
+              <w:t>CUP 16,042.50</w:t>
             </w:r>
           </w:p>
         </w:tc>
@@ -21951,7 +21951,7 @@
           </w:tcPr>
           <w:p>
             <w:r>
-              <w:t>CUP 368.00</w:t>
+              <w:t>CUP 356.50</w:t>
             </w:r>
           </w:p>
         </w:tc>
@@ -21990,7 +21990,7 @@
           </w:tcPr>
           <w:p>
             <w:r>
-              <w:t>CUP 368.00</w:t>
+              <w:t>CUP 356.50</w:t>
             </w:r>
           </w:p>
         </w:tc>
@@ -22029,7 +22029,7 @@
           </w:tcPr>
           <w:p>
             <w:r>
-              <w:t>CUP 368.00</w:t>
+              <w:t>CUP 356.50</w:t>
             </w:r>
           </w:p>
         </w:tc>
@@ -22078,7 +22078,7 @@
           </w:tcPr>
           <w:p>
             <w:r>
-              <w:t>CUP 29,440.00</w:t>
+              <w:t>CUP 28,520.00</w:t>
             </w:r>
           </w:p>
         </w:tc>
@@ -22117,7 +22117,7 @@
           </w:tcPr>
           <w:p>
             <w:r>
-              <w:t>CUP 29,440.00</w:t>
+              <w:t>CUP 28,520.00</w:t>
             </w:r>
           </w:p>
         </w:tc>
@@ -22156,7 +22156,7 @@
           </w:tcPr>
           <w:p>
             <w:r>
-              <w:t>CUP 29,440.00</w:t>
+              <w:t>CUP 28,520.00</w:t>
             </w:r>
           </w:p>
         </w:tc>
@@ -22195,7 +22195,7 @@
           </w:tcPr>
           <w:p>
             <w:r>
-              <w:t>CUP 3,680.00</w:t>
+              <w:t>CUP 3,565.00</w:t>
             </w:r>
           </w:p>
         </w:tc>
@@ -22234,7 +22234,7 @@
           </w:tcPr>
           <w:p>
             <w:r>
-              <w:t>CUP 3,680.00</w:t>
+              <w:t>CUP 3,565.00</w:t>
             </w:r>
           </w:p>
         </w:tc>
@@ -22273,7 +22273,7 @@
           </w:tcPr>
           <w:p>
             <w:r>
-              <w:t>CUP 1,840.00</w:t>
+              <w:t>CUP 1,782.50</w:t>
             </w:r>
           </w:p>
         </w:tc>
@@ -22312,7 +22312,7 @@
           </w:tcPr>
           <w:p>
             <w:r>
-              <w:t>CUP 2,576.00</w:t>
+              <w:t>CUP 2,495.50</w:t>
             </w:r>
           </w:p>
         </w:tc>
@@ -22369,7 +22369,7 @@
           </w:tcPr>
           <w:p>
             <w:r>
-              <w:t>CUP 9,200.00</w:t>
+              <w:t>CUP 8,912.50</w:t>
             </w:r>
           </w:p>
         </w:tc>
@@ -22408,7 +22408,7 @@
           </w:tcPr>
           <w:p>
             <w:r>
-              <w:t>CUP 29,440.00</w:t>
+              <w:t>CUP 28,520.00</w:t>
             </w:r>
           </w:p>
         </w:tc>
@@ -22447,7 +22447,7 @@
           </w:tcPr>
           <w:p>
             <w:r>
-              <w:t>CUP 33,120.00</w:t>
+              <w:t>CUP 32,085.00</w:t>
             </w:r>
           </w:p>
         </w:tc>
@@ -22486,7 +22486,7 @@
           </w:tcPr>
           <w:p>
             <w:r>
-              <w:t>CUP 9,200.00</w:t>
+              <w:t>CUP 8,912.50</w:t>
             </w:r>
           </w:p>
         </w:tc>
@@ -22525,7 +22525,7 @@
           </w:tcPr>
           <w:p>
             <w:r>
-              <w:t>CUP 36,800.00</w:t>
+              <w:t>CUP 35,650.00</w:t>
             </w:r>
           </w:p>
         </w:tc>
@@ -22564,7 +22564,7 @@
           </w:tcPr>
           <w:p>
             <w:r>
-              <w:t>CUP 27,600.00</w:t>
+              <w:t>CUP 26,737.50</w:t>
             </w:r>
           </w:p>
         </w:tc>
@@ -22603,7 +22603,7 @@
           </w:tcPr>
           <w:p>
             <w:r>
-              <w:t>CUP 14,720.00</w:t>
+              <w:t>CUP 14,260.00</w:t>
             </w:r>
           </w:p>
         </w:tc>
@@ -22644,7 +22644,7 @@
           </w:tcPr>
           <w:p>
             <w:r>
-              <w:t>CUP 5,520.00</w:t>
+              <w:t>CUP 5,347.50</w:t>
             </w:r>
           </w:p>
         </w:tc>
@@ -22683,7 +22683,7 @@
           </w:tcPr>
           <w:p>
             <w:r>
-              <w:t>CUP 11,040.00</w:t>
+              <w:t>CUP 10,695.00</w:t>
             </w:r>
           </w:p>
         </w:tc>
@@ -22722,7 +22722,7 @@
           </w:tcPr>
           <w:p>
             <w:r>
-              <w:t>CUP 22,080.00</w:t>
+              <w:t>CUP 21,390.00</w:t>
             </w:r>
           </w:p>
         </w:tc>
@@ -22779,7 +22779,7 @@
           </w:tcPr>
           <w:p>
             <w:r>
-              <w:t>CUP 12,880.00</w:t>
+              <w:t>CUP 12,477.50</w:t>
             </w:r>
           </w:p>
         </w:tc>
@@ -22818,7 +22818,7 @@
           </w:tcPr>
           <w:p>
             <w:r>
-              <w:t>CUP 58,880.00</w:t>
+              <w:t>CUP 57,040.00</w:t>
             </w:r>
           </w:p>
         </w:tc>
@@ -22857,7 +22857,7 @@
           </w:tcPr>
           <w:p>
             <w:r>
-              <w:t>CUP 58,880.00</w:t>
+              <w:t>CUP 57,040.00</w:t>
             </w:r>
           </w:p>
         </w:tc>
@@ -22915,7 +22915,7 @@
           </w:tcPr>
           <w:p>
             <w:r>
-              <w:t>CUP 58,880.00</w:t>
+              <w:t>CUP 57,040.00</w:t>
             </w:r>
           </w:p>
         </w:tc>
@@ -22954,7 +22954,7 @@
           </w:tcPr>
           <w:p>
             <w:r>
-              <w:t>CUP 58,880.00</w:t>
+              <w:t>CUP 57,040.00</w:t>
             </w:r>
           </w:p>
         </w:tc>
@@ -23015,7 +23015,7 @@
           </w:tcPr>
           <w:p>
             <w:r>
-              <w:t>CUP 11,040.00</w:t>
+              <w:t>CUP 10,695.00</w:t>
             </w:r>
           </w:p>
         </w:tc>
@@ -23054,7 +23054,7 @@
           </w:tcPr>
           <w:p>
             <w:r>
-              <w:t>CUP 5,520.00</w:t>
+              <w:t>CUP 5,347.50</w:t>
             </w:r>
           </w:p>
         </w:tc>
@@ -23093,7 +23093,7 @@
           </w:tcPr>
           <w:p>
             <w:r>
-              <w:t>CUP 7,360.00</w:t>
+              <w:t>CUP 7,130.00</w:t>
             </w:r>
           </w:p>
         </w:tc>
@@ -23132,7 +23132,7 @@
           </w:tcPr>
           <w:p>
             <w:r>
-              <w:t>CUP 14,720.00</w:t>
+              <w:t>CUP 14,260.00</w:t>
             </w:r>
           </w:p>
         </w:tc>
@@ -23171,7 +23171,7 @@
           </w:tcPr>
           <w:p>
             <w:r>
-              <w:t>CUP 14,720.00</w:t>
+              <w:t>CUP 14,260.00</w:t>
             </w:r>
           </w:p>
         </w:tc>
@@ -23210,7 +23210,7 @@
           </w:tcPr>
           <w:p>
             <w:r>
-              <w:t>CUP 55,200.00</w:t>
+              <w:t>CUP 53,475.00</w:t>
             </w:r>
           </w:p>
         </w:tc>
@@ -23249,7 +23249,7 @@
           </w:tcPr>
           <w:p>
             <w:r>
-              <w:t>CUP 73,600.00</w:t>
+              <w:t>CUP 71,300.00</w:t>
             </w:r>
           </w:p>
         </w:tc>
@@ -23288,7 +23288,7 @@
           </w:tcPr>
           <w:p>
             <w:r>
-              <w:t>CUP 18,400.00</w:t>
+              <w:t>CUP 17,825.00</w:t>
             </w:r>
           </w:p>
         </w:tc>
@@ -23327,7 +23327,7 @@
           </w:tcPr>
           <w:p>
             <w:r>
-              <w:t>CUP 36,800.00</w:t>
+              <w:t>CUP 35,650.00</w:t>
             </w:r>
           </w:p>
         </w:tc>
@@ -23366,7 +23366,7 @@
           </w:tcPr>
           <w:p>
             <w:r>
-              <w:t>CUP 36,800.00</w:t>
+              <w:t>CUP 35,650.00</w:t>
             </w:r>
           </w:p>
         </w:tc>
@@ -23405,7 +23405,7 @@
           </w:tcPr>
           <w:p>
             <w:r>
-              <w:t>CUP 58,880.00</w:t>
+              <w:t>CUP 57,040.00</w:t>
             </w:r>
           </w:p>
         </w:tc>
@@ -23444,7 +23444,7 @@
           </w:tcPr>
           <w:p>
             <w:r>
-              <w:t>CUP 58,880.00</w:t>
+              <w:t>CUP 57,040.00</w:t>
             </w:r>
           </w:p>
         </w:tc>
@@ -23483,7 +23483,7 @@
           </w:tcPr>
           <w:p>
             <w:r>
-              <w:t>CUP 92,000.00</w:t>
+              <w:t>CUP 89,125.00</w:t>
             </w:r>
           </w:p>
         </w:tc>
@@ -23522,7 +23522,7 @@
           </w:tcPr>
           <w:p>
             <w:r>
-              <w:t>CUP 92,000.00</w:t>
+              <w:t>CUP 89,125.00</w:t>
             </w:r>
           </w:p>
         </w:tc>
@@ -23561,7 +23561,7 @@
           </w:tcPr>
           <w:p>
             <w:r>
-              <w:t>CUP 84,640.00</w:t>
+              <w:t>CUP 81,995.00</w:t>
             </w:r>
           </w:p>
         </w:tc>
@@ -23600,7 +23600,7 @@
           </w:tcPr>
           <w:p>
             <w:r>
-              <w:t>CUP 92,000.00</w:t>
+              <w:t>CUP 89,125.00</w:t>
             </w:r>
           </w:p>
         </w:tc>
@@ -23639,7 +23639,7 @@
           </w:tcPr>
           <w:p>
             <w:r>
-              <w:t>CUP 92,000.00</w:t>
+              <w:t>CUP 89,125.00</w:t>
             </w:r>
           </w:p>
         </w:tc>
@@ -23678,7 +23678,7 @@
           </w:tcPr>
           <w:p>
             <w:r>
-              <w:t>CUP 92,000.00</w:t>
+              <w:t>CUP 89,125.00</w:t>
             </w:r>
           </w:p>
         </w:tc>
@@ -23717,7 +23717,7 @@
           </w:tcPr>
           <w:p>
             <w:r>
-              <w:t>CUP 55,200.00</w:t>
+              <w:t>CUP 53,475.00</w:t>
             </w:r>
           </w:p>
         </w:tc>
@@ -23756,7 +23756,7 @@
           </w:tcPr>
           <w:p>
             <w:r>
-              <w:t>CUP 73,600.00</w:t>
+              <w:t>CUP 71,300.00</w:t>
             </w:r>
           </w:p>
         </w:tc>
@@ -23795,7 +23795,7 @@
           </w:tcPr>
           <w:p>
             <w:r>
-              <w:t>CUP 80,960.00</w:t>
+              <w:t>CUP 78,430.00</w:t>
             </w:r>
           </w:p>
         </w:tc>
@@ -23834,7 +23834,7 @@
           </w:tcPr>
           <w:p>
             <w:r>
-              <w:t>CUP 80,960.00</w:t>
+              <w:t>CUP 78,430.00</w:t>
             </w:r>
           </w:p>
         </w:tc>
@@ -23873,7 +23873,7 @@
           </w:tcPr>
           <w:p>
             <w:r>
-              <w:t>CUP 80,960.00</w:t>
+              <w:t>CUP 78,430.00</w:t>
             </w:r>
           </w:p>
         </w:tc>
@@ -23912,7 +23912,7 @@
           </w:tcPr>
           <w:p>
             <w:r>
-              <w:t>CUP 25,760.00</w:t>
+              <w:t>CUP 24,955.00</w:t>
             </w:r>
           </w:p>
         </w:tc>
@@ -23951,7 +23951,7 @@
           </w:tcPr>
           <w:p>
             <w:r>
-              <w:t>CUP 25,760.00</w:t>
+              <w:t>CUP 24,955.00</w:t>
             </w:r>
           </w:p>
         </w:tc>
@@ -23990,7 +23990,7 @@
           </w:tcPr>
           <w:p>
             <w:r>
-              <w:t>CUP 51,520.00</w:t>
+              <w:t>CUP 49,910.00</w:t>
             </w:r>
           </w:p>
         </w:tc>
@@ -24029,7 +24029,7 @@
           </w:tcPr>
           <w:p>
             <w:r>
-              <w:t>CUP 51,520.00</w:t>
+              <w:t>CUP 49,910.00</w:t>
             </w:r>
           </w:p>
         </w:tc>
@@ -24068,7 +24068,7 @@
           </w:tcPr>
           <w:p>
             <w:r>
-              <w:t>CUP 66,240.00</w:t>
+              <w:t>CUP 64,170.00</w:t>
             </w:r>
           </w:p>
         </w:tc>
@@ -24107,7 +24107,7 @@
           </w:tcPr>
           <w:p>
             <w:r>
-              <w:t>CUP 18,400.00</w:t>
+              <w:t>CUP 17,825.00</w:t>
             </w:r>
           </w:p>
         </w:tc>
@@ -24147,7 +24147,7 @@
           </w:tcPr>
           <w:p>
             <w:r>
-              <w:t>CUP 22,080.00</w:t>
+              <w:t>CUP 21,390.00</w:t>
             </w:r>
           </w:p>
         </w:tc>
@@ -24186,7 +24186,7 @@
           </w:tcPr>
           <w:p>
             <w:r>
-              <w:t>CUP 22,080.00</w:t>
+              <w:t>CUP 21,390.00</w:t>
             </w:r>
           </w:p>
         </w:tc>
@@ -24225,7 +24225,7 @@
           </w:tcPr>
           <w:p>
             <w:r>
-              <w:t>CUP 44,160.00</w:t>
+              <w:t>CUP 42,780.00</w:t>
             </w:r>
           </w:p>
         </w:tc>
@@ -24264,7 +24264,7 @@
           </w:tcPr>
           <w:p>
             <w:r>
-              <w:t>CUP 55,200.00</w:t>
+              <w:t>CUP 53,475.00</w:t>
             </w:r>
           </w:p>
         </w:tc>
@@ -24303,7 +24303,7 @@
           </w:tcPr>
           <w:p>
             <w:r>
-              <w:t>CUP 3,680.00</w:t>
+              <w:t>CUP 3,565.00</w:t>
             </w:r>
           </w:p>
         </w:tc>
@@ -24342,7 +24342,7 @@
           </w:tcPr>
           <w:p>
             <w:r>
-              <w:t>CUP 3,680.00</w:t>
+              <w:t>CUP 3,565.00</w:t>
             </w:r>
           </w:p>
         </w:tc>
@@ -24381,7 +24381,7 @@
           </w:tcPr>
           <w:p>
             <w:r>
-              <w:t>CUP 5,520.00</w:t>
+              <w:t>CUP 5,347.50</w:t>
             </w:r>
           </w:p>
         </w:tc>
@@ -24420,7 +24420,7 @@
           </w:tcPr>
           <w:p>
             <w:r>
-              <w:t>CUP 3,680.00</w:t>
+              <w:t>CUP 3,565.00</w:t>
             </w:r>
           </w:p>
         </w:tc>
@@ -24459,7 +24459,7 @@
           </w:tcPr>
           <w:p>
             <w:r>
-              <w:t>CUP 3,680.00</w:t>
+              <w:t>CUP 3,565.00</w:t>
             </w:r>
           </w:p>
         </w:tc>
@@ -24498,7 +24498,7 @@
           </w:tcPr>
           <w:p>
             <w:r>
-              <w:t>CUP 5,520.00</w:t>
+              <w:t>CUP 5,347.50</w:t>
             </w:r>
           </w:p>
         </w:tc>
@@ -24537,7 +24537,7 @@
           </w:tcPr>
           <w:p>
             <w:r>
-              <w:t>CUP 29,440.00</w:t>
+              <w:t>CUP 28,520.00</w:t>
             </w:r>
           </w:p>
         </w:tc>
@@ -24576,7 +24576,7 @@
           </w:tcPr>
           <w:p>
             <w:r>
-              <w:t>CUP 29,440.00</w:t>
+              <w:t>CUP 28,520.00</w:t>
             </w:r>
           </w:p>
         </w:tc>
@@ -24615,7 +24615,7 @@
           </w:tcPr>
           <w:p>
             <w:r>
-              <w:t>CUP 9,200.00</w:t>
+              <w:t>CUP 8,912.50</w:t>
             </w:r>
           </w:p>
         </w:tc>
@@ -24654,7 +24654,7 @@
           </w:tcPr>
           <w:p>
             <w:r>
-              <w:t>CUP 9,200.00</w:t>
+              <w:t>CUP 8,912.50</w:t>
             </w:r>
           </w:p>
         </w:tc>
@@ -24695,7 +24695,7 @@
           </w:tcPr>
           <w:p>
             <w:r>
-              <w:t>CUP 7,360.00</w:t>
+              <w:t>CUP 7,130.00</w:t>
             </w:r>
           </w:p>
         </w:tc>
@@ -24734,7 +24734,7 @@
           </w:tcPr>
           <w:p>
             <w:r>
-              <w:t>CUP 7,360.00</w:t>
+              <w:t>CUP 7,130.00</w:t>
             </w:r>
           </w:p>
         </w:tc>
@@ -24773,7 +24773,7 @@
           </w:tcPr>
           <w:p>
             <w:r>
-              <w:t>CUP 3,680.00</w:t>
+              <w:t>CUP 3,565.00</w:t>
             </w:r>
           </w:p>
         </w:tc>
@@ -24814,7 +24814,7 @@
           </w:tcPr>
           <w:p>
             <w:r>
-              <w:t>CUP 22,080.00</w:t>
+              <w:t>CUP 21,390.00</w:t>
             </w:r>
           </w:p>
         </w:tc>
@@ -24861,7 +24861,7 @@
           </w:tcPr>
           <w:p>
             <w:r>
-              <w:t>CUP 22,080.00</w:t>
+              <w:t>CUP 21,390.00</w:t>
             </w:r>
           </w:p>
         </w:tc>
@@ -24900,7 +24900,7 @@
           </w:tcPr>
           <w:p>
             <w:r>
-              <w:t>CUP 7,360.00</w:t>
+              <w:t>CUP 7,130.00</w:t>
             </w:r>
           </w:p>
         </w:tc>
@@ -24939,7 +24939,7 @@
           </w:tcPr>
           <w:p>
             <w:r>
-              <w:t>CUP 5,520.00</w:t>
+              <w:t>CUP 5,347.50</w:t>
             </w:r>
           </w:p>
         </w:tc>
@@ -24978,7 +24978,7 @@
           </w:tcPr>
           <w:p>
             <w:r>
-              <w:t>CUP 5,520.00</w:t>
+              <w:t>CUP 5,347.50</w:t>
             </w:r>
           </w:p>
         </w:tc>
@@ -25035,7 +25035,7 @@
           </w:tcPr>
           <w:p>
             <w:r>
-              <w:t>CUP 9,200.00</w:t>
+              <w:t>CUP 8,912.50</w:t>
             </w:r>
           </w:p>
         </w:tc>
@@ -25074,7 +25074,7 @@
           </w:tcPr>
           <w:p>
             <w:r>
-              <w:t>CUP 3,680.00</w:t>
+              <w:t>CUP 3,565.00</w:t>
             </w:r>
           </w:p>
         </w:tc>
@@ -25131,7 +25131,7 @@
           </w:tcPr>
           <w:p>
             <w:r>
-              <w:t>CUP 5,520.00</w:t>
+              <w:t>CUP 5,347.50</w:t>
             </w:r>
           </w:p>
         </w:tc>
@@ -25170,7 +25170,7 @@
           </w:tcPr>
           <w:p>
             <w:r>
-              <w:t>CUP 5,520.00</w:t>
+              <w:t>CUP 5,347.50</w:t>
             </w:r>
           </w:p>
         </w:tc>
@@ -25209,7 +25209,7 @@
           </w:tcPr>
           <w:p>
             <w:r>
-              <w:t>CUP 3,680.00</w:t>
+              <w:t>CUP 3,565.00</w:t>
             </w:r>
           </w:p>
         </w:tc>
@@ -25248,7 +25248,7 @@
           </w:tcPr>
           <w:p>
             <w:r>
-              <w:t>CUP 5,520.00</w:t>
+              <w:t>CUP 5,347.50</w:t>
             </w:r>
           </w:p>
         </w:tc>
@@ -25287,7 +25287,7 @@
           </w:tcPr>
           <w:p>
             <w:r>
-              <w:t>CUP 5,520.00</w:t>
+              <w:t>CUP 5,347.50</w:t>
             </w:r>
           </w:p>
         </w:tc>
@@ -25326,7 +25326,7 @@
           </w:tcPr>
           <w:p>
             <w:r>
-              <w:t>CUP 5,520.00</w:t>
+              <w:t>CUP 5,347.50</w:t>
             </w:r>
           </w:p>
         </w:tc>
@@ -25365,7 +25365,7 @@
           </w:tcPr>
           <w:p>
             <w:r>
-              <w:t>CUP 92,000.00</w:t>
+              <w:t>CUP 89,125.00</w:t>
             </w:r>
           </w:p>
         </w:tc>
@@ -25407,7 +25407,7 @@
           </w:tcPr>
           <w:p>
             <w:r>
-              <w:t>CUP 51,520.00</w:t>
+              <w:t>CUP 49,910.00</w:t>
             </w:r>
           </w:p>
         </w:tc>
@@ -25446,7 +25446,7 @@
           </w:tcPr>
           <w:p>
             <w:r>
-              <w:t>CUP 55,200.00</w:t>
+              <w:t>CUP 53,475.00</w:t>
             </w:r>
           </w:p>
         </w:tc>
@@ -25485,7 +25485,7 @@
           </w:tcPr>
           <w:p>
             <w:r>
-              <w:t>CUP 55,200.00</w:t>
+              <w:t>CUP 53,475.00</w:t>
             </w:r>
           </w:p>
         </w:tc>
@@ -25524,7 +25524,7 @@
           </w:tcPr>
           <w:p>
             <w:r>
-              <w:t>CUP 51,520.00</w:t>
+              <w:t>CUP 49,910.00</w:t>
             </w:r>
           </w:p>
         </w:tc>
@@ -25563,7 +25563,7 @@
           </w:tcPr>
           <w:p>
             <w:r>
-              <w:t>CUP 44,160.00</w:t>
+              <w:t>CUP 42,780.00</w:t>
             </w:r>
           </w:p>
         </w:tc>
@@ -25602,7 +25602,7 @@
           </w:tcPr>
           <w:p>
             <w:r>
-              <w:t>CUP 73,600.00</w:t>
+              <w:t>CUP 71,300.00</w:t>
             </w:r>
           </w:p>
         </w:tc>
@@ -25641,7 +25641,7 @@
           </w:tcPr>
           <w:p>
             <w:r>
-              <w:t>CUP 84,640.00</w:t>
+              <w:t>CUP 81,995.00</w:t>
             </w:r>
           </w:p>
         </w:tc>
@@ -25680,7 +25680,7 @@
           </w:tcPr>
           <w:p>
             <w:r>
-              <w:t>CUP 128,800.00</w:t>
+              <w:t>CUP 124,775.00</w:t>
             </w:r>
           </w:p>
         </w:tc>
@@ -25721,7 +25721,7 @@
           </w:tcPr>
           <w:p>
             <w:r>
-              <w:t>CUP 66,240.00</w:t>
+              <w:t>CUP 64,170.00</w:t>
             </w:r>
           </w:p>
         </w:tc>
@@ -25760,7 +25760,7 @@
           </w:tcPr>
           <w:p>
             <w:r>
-              <w:t>CUP 66,240.00</w:t>
+              <w:t>CUP 64,170.00</w:t>
             </w:r>
           </w:p>
         </w:tc>
@@ -25799,7 +25799,7 @@
           </w:tcPr>
           <w:p>
             <w:r>
-              <w:t>CUP 12,880.00</w:t>
+              <w:t>CUP 12,477.50</w:t>
             </w:r>
           </w:p>
         </w:tc>
@@ -25838,7 +25838,7 @@
           </w:tcPr>
           <w:p>
             <w:r>
-              <w:t>CUP 12,880.00</w:t>
+              <w:t>CUP 12,477.50</w:t>
             </w:r>
           </w:p>
         </w:tc>
@@ -25877,7 +25877,7 @@
           </w:tcPr>
           <w:p>
             <w:r>
-              <w:t>CUP 14,720.00</w:t>
+              <w:t>CUP 14,260.00</w:t>
             </w:r>
           </w:p>
         </w:tc>
@@ -25916,7 +25916,7 @@
           </w:tcPr>
           <w:p>
             <w:r>
-              <w:t>CUP 25,760.00</w:t>
+              <w:t>CUP 24,955.00</w:t>
             </w:r>
           </w:p>
         </w:tc>
@@ -25957,7 +25957,7 @@
           </w:tcPr>
           <w:p>
             <w:r>
-              <w:t>CUP 22,080.00</w:t>
+              <w:t>CUP 21,390.00</w:t>
             </w:r>
           </w:p>
         </w:tc>
@@ -25996,7 +25996,7 @@
           </w:tcPr>
           <w:p>
             <w:r>
-              <w:t>CUP 16,560.00</w:t>
+              <w:t>CUP 16,042.50</w:t>
             </w:r>
           </w:p>
         </w:tc>
@@ -26035,7 +26035,7 @@
           </w:tcPr>
           <w:p>
             <w:r>
-              <w:t>CUP 9,200.00</w:t>
+              <w:t>CUP 8,912.50</w:t>
             </w:r>
           </w:p>
         </w:tc>
@@ -26074,7 +26074,7 @@
           </w:tcPr>
           <w:p>
             <w:r>
-              <w:t>CUP 16,560.00</w:t>
+              <w:t>CUP 16,042.50</w:t>
             </w:r>
           </w:p>
         </w:tc>
@@ -26113,7 +26113,7 @@
           </w:tcPr>
           <w:p>
             <w:r>
-              <w:t>CUP 55,200.00</w:t>
+              <w:t>CUP 53,475.00</w:t>
             </w:r>
           </w:p>
         </w:tc>
@@ -26152,7 +26152,7 @@
           </w:tcPr>
           <w:p>
             <w:r>
-              <w:t>CUP 58,880.00</w:t>
+              <w:t>CUP 57,040.00</w:t>
             </w:r>
           </w:p>
         </w:tc>
@@ -26191,7 +26191,7 @@
           </w:tcPr>
           <w:p>
             <w:r>
-              <w:t>CUP 55,200.00</w:t>
+              <w:t>CUP 53,475.00</w:t>
             </w:r>
           </w:p>
         </w:tc>
@@ -26230,7 +26230,7 @@
           </w:tcPr>
           <w:p>
             <w:r>
-              <w:t>CUP 73,600.00</w:t>
+              <w:t>CUP 71,300.00</w:t>
             </w:r>
           </w:p>
         </w:tc>
@@ -26269,7 +26269,7 @@
           </w:tcPr>
           <w:p>
             <w:r>
-              <w:t>CUP 51,520.00</w:t>
+              <w:t>CUP 49,910.00</w:t>
             </w:r>
           </w:p>
         </w:tc>
@@ -26308,7 +26308,7 @@
           </w:tcPr>
           <w:p>
             <w:r>
-              <w:t>CUP 47,840.00</w:t>
+              <w:t>CUP 46,345.00</w:t>
             </w:r>
           </w:p>
         </w:tc>
@@ -26347,7 +26347,7 @@
           </w:tcPr>
           <w:p>
             <w:r>
-              <w:t>CUP 29,440.00</w:t>
+              <w:t>CUP 28,520.00</w:t>
             </w:r>
           </w:p>
         </w:tc>
@@ -26386,7 +26386,7 @@
           </w:tcPr>
           <w:p>
             <w:r>
-              <w:t>CUP 36,800.00</w:t>
+              <w:t>CUP 35,650.00</w:t>
             </w:r>
           </w:p>
         </w:tc>
@@ -26425,7 +26425,7 @@
           </w:tcPr>
           <w:p>
             <w:r>
-              <w:t>CUP 36,800.00</w:t>
+              <w:t>CUP 35,650.00</w:t>
             </w:r>
           </w:p>
         </w:tc>
@@ -26464,7 +26464,7 @@
           </w:tcPr>
           <w:p>
             <w:r>
-              <w:t>CUP 44,160.00</w:t>
+              <w:t>CUP 42,780.00</w:t>
             </w:r>
           </w:p>
         </w:tc>
@@ -26503,7 +26503,7 @@
           </w:tcPr>
           <w:p>
             <w:r>
-              <w:t>CUP 36,800.00</w:t>
+              <w:t>CUP 35,650.00</w:t>
             </w:r>
           </w:p>
         </w:tc>
@@ -26542,7 +26542,7 @@
           </w:tcPr>
           <w:p>
             <w:r>
-              <w:t>CUP 44,160.00</w:t>
+              <w:t>CUP 42,780.00</w:t>
             </w:r>
           </w:p>
         </w:tc>
@@ -26581,7 +26581,7 @@
           </w:tcPr>
           <w:p>
             <w:r>
-              <w:t>CUP 66,240.00</w:t>
+              <w:t>CUP 64,170.00</w:t>
             </w:r>
           </w:p>
         </w:tc>
@@ -26621,7 +26621,7 @@
           </w:tcPr>
           <w:p>
             <w:r>
-              <w:t>CUP 1,840.00</w:t>
+              <w:t>CUP 1,782.50</w:t>
             </w:r>
           </w:p>
         </w:tc>
@@ -26660,7 +26660,7 @@
           </w:tcPr>
           <w:p>
             <w:r>
-              <w:t>CUP 2,576.00</w:t>
+              <w:t>CUP 2,495.50</w:t>
             </w:r>
           </w:p>
         </w:tc>
@@ -26699,7 +26699,7 @@
           </w:tcPr>
           <w:p>
             <w:r>
-              <w:t>CUP 2,944.00</w:t>
+              <w:t>CUP 2,852.00</w:t>
             </w:r>
           </w:p>
         </w:tc>
@@ -26738,7 +26738,7 @@
           </w:tcPr>
           <w:p>
             <w:r>
-              <w:t>CUP 1,840.00</w:t>
+              <w:t>CUP 1,782.50</w:t>
             </w:r>
           </w:p>
         </w:tc>
@@ -26777,7 +26777,7 @@
           </w:tcPr>
           <w:p>
             <w:r>
-              <w:t>CUP 92,000.00</w:t>
+              <w:t>CUP 89,125.00</w:t>
             </w:r>
           </w:p>
         </w:tc>
@@ -26816,7 +26816,7 @@
           </w:tcPr>
           <w:p>
             <w:r>
-              <w:t>CUP 73,600.00</w:t>
+              <w:t>CUP 71,300.00</w:t>
             </w:r>
           </w:p>
         </w:tc>
@@ -26855,7 +26855,7 @@
           </w:tcPr>
           <w:p>
             <w:r>
-              <w:t>CUP 73,600.00</w:t>
+              <w:t>CUP 71,300.00</w:t>
             </w:r>
           </w:p>
         </w:tc>
@@ -26894,7 +26894,7 @@
           </w:tcPr>
           <w:p>
             <w:r>
-              <w:t>CUP 55,200.00</w:t>
+              <w:t>CUP 53,475.00</w:t>
             </w:r>
           </w:p>
         </w:tc>
@@ -26933,7 +26933,7 @@
           </w:tcPr>
           <w:p>
             <w:r>
-              <w:t>CUP 55,200.00</w:t>
+              <w:t>CUP 53,475.00</w:t>
             </w:r>
           </w:p>
         </w:tc>
@@ -26972,7 +26972,7 @@
           </w:tcPr>
           <w:p>
             <w:r>
-              <w:t>CUP 66,240.00</w:t>
+              <w:t>CUP 64,170.00</w:t>
             </w:r>
           </w:p>
         </w:tc>
@@ -27011,7 +27011,7 @@
           </w:tcPr>
           <w:p>
             <w:r>
-              <w:t>CUP 66,240.00</w:t>
+              <w:t>CUP 64,170.00</w:t>
             </w:r>
           </w:p>
         </w:tc>
@@ -27052,7 +27052,7 @@
           </w:tcPr>
           <w:p>
             <w:r>
-              <w:t>CUP 12,880.00</w:t>
+              <w:t>CUP 12,477.50</w:t>
             </w:r>
           </w:p>
         </w:tc>
@@ -27091,7 +27091,7 @@
           </w:tcPr>
           <w:p>
             <w:r>
-              <w:t>CUP 12,880.00</w:t>
+              <w:t>CUP 12,477.50</w:t>
             </w:r>
           </w:p>
         </w:tc>
@@ -27130,7 +27130,7 @@
           </w:tcPr>
           <w:p>
             <w:r>
-              <w:t>CUP 11,040.00</w:t>
+              <w:t>CUP 10,695.00</w:t>
             </w:r>
           </w:p>
         </w:tc>
@@ -27169,7 +27169,7 @@
           </w:tcPr>
           <w:p>
             <w:r>
-              <w:t>CUP 14,720.00</w:t>
+              <w:t>CUP 14,260.00</w:t>
             </w:r>
           </w:p>
         </w:tc>
@@ -27208,7 +27208,7 @@
           </w:tcPr>
           <w:p>
             <w:r>
-              <w:t>CUP 11,040.00</w:t>
+              <w:t>CUP 10,695.00</w:t>
             </w:r>
           </w:p>
         </w:tc>
@@ -27247,7 +27247,7 @@
           </w:tcPr>
           <w:p>
             <w:r>
-              <w:t>CUP 14,720.00</w:t>
+              <w:t>CUP 14,260.00</w:t>
             </w:r>
           </w:p>
         </w:tc>
@@ -27286,7 +27286,7 @@
           </w:tcPr>
           <w:p>
             <w:r>
-              <w:t>CUP 14,720.00</w:t>
+              <w:t>CUP 14,260.00</w:t>
             </w:r>
           </w:p>
         </w:tc>
@@ -27325,7 +27325,7 @@
           </w:tcPr>
           <w:p>
             <w:r>
-              <w:t>CUP 14,720.00</w:t>
+              <w:t>CUP 14,260.00</w:t>
             </w:r>
           </w:p>
         </w:tc>
@@ -27364,7 +27364,7 @@
           </w:tcPr>
           <w:p>
             <w:r>
-              <w:t>CUP 14,720.00</w:t>
+              <w:t>CUP 14,260.00</w:t>
             </w:r>
           </w:p>
         </w:tc>
@@ -27403,7 +27403,7 @@
           </w:tcPr>
           <w:p>
             <w:r>
-              <w:t>CUP 7,360.00</w:t>
+              <w:t>CUP 7,130.00</w:t>
             </w:r>
           </w:p>
         </w:tc>
@@ -27442,7 +27442,7 @@
           </w:tcPr>
           <w:p>
             <w:r>
-              <w:t>CUP 7,360.00</w:t>
+              <w:t>CUP 7,130.00</w:t>
             </w:r>
           </w:p>
         </w:tc>
@@ -27481,7 +27481,7 @@
           </w:tcPr>
           <w:p>
             <w:r>
-              <w:t>CUP 25,760.00</w:t>
+              <w:t>CUP 24,955.00</w:t>
             </w:r>
           </w:p>
         </w:tc>
@@ -27522,7 +27522,7 @@
           </w:tcPr>
           <w:p>
             <w:r>
-              <w:t>CUP 11,040.00</w:t>
+              <w:t>CUP 10,695.00</w:t>
             </w:r>
           </w:p>
         </w:tc>
@@ -27561,7 +27561,7 @@
           </w:tcPr>
           <w:p>
             <w:r>
-              <w:t>CUP 3,680.00</w:t>
+              <w:t>CUP 3,565.00</w:t>
             </w:r>
           </w:p>
         </w:tc>
@@ -27600,7 +27600,7 @@
           </w:tcPr>
           <w:p>
             <w:r>
-              <w:t>CUP 3,680.00</w:t>
+              <w:t>CUP 3,565.00</w:t>
             </w:r>
           </w:p>
         </w:tc>
@@ -27639,7 +27639,7 @@
           </w:tcPr>
           <w:p>
             <w:r>
-              <w:t>CUP 22,080.00</w:t>
+              <w:t>CUP 21,390.00</w:t>
             </w:r>
           </w:p>
         </w:tc>
@@ -27678,7 +27678,7 @@
           </w:tcPr>
           <w:p>
             <w:r>
-              <w:t>CUP 12,880.00</w:t>
+              <w:t>CUP 12,477.50</w:t>
             </w:r>
           </w:p>
         </w:tc>
@@ -27717,7 +27717,7 @@
           </w:tcPr>
           <w:p>
             <w:r>
-              <w:t>CUP 14,720.00</w:t>
+              <w:t>CUP 14,260.00</w:t>
             </w:r>
           </w:p>
         </w:tc>
@@ -27898,7 +27898,7 @@
               <w:spacing w:after="0"/>
             </w:pPr>
             <w:r>
-              <w:t>CUP 4,416.00</w:t>
+              <w:t>CUP 4,278.00</w:t>
             </w:r>
           </w:p>
         </w:tc>
@@ -27956,7 +27956,7 @@
               <w:spacing w:after="0"/>
             </w:pPr>
             <w:r>
-              <w:t>CUP 18,400.00</w:t>
+              <w:t>CUP 17,825.00</w:t>
             </w:r>
           </w:p>
         </w:tc>
@@ -28014,7 +28014,7 @@
               <w:spacing w:after="0"/>
             </w:pPr>
             <w:r>
-              <w:t>CUP 4,416.00</w:t>
+              <w:t>CUP 4,278.00</w:t>
             </w:r>
           </w:p>
         </w:tc>
@@ -28072,7 +28072,7 @@
               <w:spacing w:after="0"/>
             </w:pPr>
             <w:r>
-              <w:t>CUP 18,400.00</w:t>
+              <w:t>CUP 17,825.00</w:t>
             </w:r>
           </w:p>
         </w:tc>
@@ -28130,7 +28130,7 @@
               <w:spacing w:after="0"/>
             </w:pPr>
             <w:r>
-              <w:t>CUP 18,400.00</w:t>
+              <w:t>CUP 17,825.00</w:t>
             </w:r>
           </w:p>
         </w:tc>
@@ -28188,7 +28188,7 @@
               <w:spacing w:after="0"/>
             </w:pPr>
             <w:r>
-              <w:t>CUP 25,760.00</w:t>
+              <w:t>CUP 24,955.00</w:t>
             </w:r>
           </w:p>
         </w:tc>
@@ -28246,7 +28246,7 @@
               <w:spacing w:after="0"/>
             </w:pPr>
             <w:r>
-              <w:t>CUP 18,400.00</w:t>
+              <w:t>CUP 17,825.00</w:t>
             </w:r>
           </w:p>
         </w:tc>
@@ -28304,7 +28304,7 @@
               <w:spacing w:after="0"/>
             </w:pPr>
             <w:r>
-              <w:t>CUP 5,520.00</w:t>
+              <w:t>CUP 5,347.50</w:t>
             </w:r>
           </w:p>
         </w:tc>
@@ -28362,7 +28362,7 @@
               <w:spacing w:after="0"/>
             </w:pPr>
             <w:r>
-              <w:t>CUP 4,416.00</w:t>
+              <w:t>CUP 4,278.00</w:t>
             </w:r>
           </w:p>
         </w:tc>
@@ -28420,7 +28420,7 @@
               <w:spacing w:after="0"/>
             </w:pPr>
             <w:r>
-              <w:t>CUP 4,416.00</w:t>
+              <w:t>CUP 4,278.00</w:t>
             </w:r>
           </w:p>
         </w:tc>
@@ -28478,7 +28478,7 @@
               <w:spacing w:after="0"/>
             </w:pPr>
             <w:r>
-              <w:t>CUP 29,440.00</w:t>
+              <w:t>CUP 28,520.00</w:t>
             </w:r>
           </w:p>
         </w:tc>
@@ -28536,7 +28536,7 @@
               <w:spacing w:after="0"/>
             </w:pPr>
             <w:r>
-              <w:t>CUP 36,800.00</w:t>
+              <w:t>CUP 35,650.00</w:t>
             </w:r>
           </w:p>
         </w:tc>
@@ -28594,7 +28594,7 @@
               <w:spacing w:after="0"/>
             </w:pPr>
             <w:r>
-              <w:t>CUP 368.00</w:t>
+              <w:t>CUP 356.50</w:t>
             </w:r>
           </w:p>
         </w:tc>
@@ -28652,7 +28652,7 @@
               <w:spacing w:after="0"/>
             </w:pPr>
             <w:r>
-              <w:t>CUP 368.00</w:t>
+              <w:t>CUP 356.50</w:t>
             </w:r>
           </w:p>
         </w:tc>
@@ -28710,7 +28710,7 @@
               <w:spacing w:after="0"/>
             </w:pPr>
             <w:r>
-              <w:t>CUP 368.00</w:t>
+              <w:t>CUP 356.50</w:t>
             </w:r>
           </w:p>
         </w:tc>
@@ -28768,7 +28768,7 @@
               <w:spacing w:after="0"/>
             </w:pPr>
             <w:r>
-              <w:t>CUP 3,680.00</w:t>
+              <w:t>CUP 3,565.00</w:t>
             </w:r>
           </w:p>
         </w:tc>
@@ -28826,7 +28826,7 @@
               <w:spacing w:after="0"/>
             </w:pPr>
             <w:r>
-              <w:t>CUP 3,680.00</w:t>
+              <w:t>CUP 3,565.00</w:t>
             </w:r>
           </w:p>
         </w:tc>
@@ -28884,7 +28884,7 @@
               <w:spacing w:after="0"/>
             </w:pPr>
             <w:r>
-              <w:t>CUP 3,680.00</w:t>
+              <w:t>CUP 3,565.00</w:t>
             </w:r>
           </w:p>
         </w:tc>
@@ -28942,7 +28942,7 @@
               <w:spacing w:after="0"/>
             </w:pPr>
             <w:r>
-              <w:t>CUP 11,040.00</w:t>
+              <w:t>CUP 10,695.00</w:t>
             </w:r>
           </w:p>
         </w:tc>
@@ -29000,7 +29000,7 @@
               <w:spacing w:after="0"/>
             </w:pPr>
             <w:r>
-              <w:t>CUP 1,840.00</w:t>
+              <w:t>CUP 1,782.50</w:t>
             </w:r>
           </w:p>
         </w:tc>
@@ -29058,7 +29058,7 @@
               <w:spacing w:after="0"/>
             </w:pPr>
             <w:r>
-              <w:t>CUP 25,760.00</w:t>
+              <w:t>CUP 24,955.00</w:t>
             </w:r>
           </w:p>
         </w:tc>
@@ -29116,7 +29116,7 @@
               <w:spacing w:after="0"/>
             </w:pPr>
             <w:r>
-              <w:t>CUP 29,440.00</w:t>
+              <w:t>CUP 28,520.00</w:t>
             </w:r>
           </w:p>
         </w:tc>
@@ -29174,7 +29174,7 @@
               <w:spacing w:after="0"/>
             </w:pPr>
             <w:r>
-              <w:t>CUP 29,440.00</w:t>
+              <w:t>CUP 28,520.00</w:t>
             </w:r>
           </w:p>
         </w:tc>
@@ -29232,7 +29232,7 @@
               <w:spacing w:after="0"/>
             </w:pPr>
             <w:r>
-              <w:t>CUP 4,416.00</w:t>
+              <w:t>CUP 4,278.00</w:t>
             </w:r>
           </w:p>
         </w:tc>
@@ -29290,7 +29290,7 @@
               <w:spacing w:after="0"/>
             </w:pPr>
             <w:r>
-              <w:t>CUP 3,680.00</w:t>
+              <w:t>CUP 3,565.00</w:t>
             </w:r>
           </w:p>
         </w:tc>
@@ -29348,7 +29348,7 @@
               <w:spacing w:after="0"/>
             </w:pPr>
             <w:r>
-              <w:t>CUP 5,520.00</w:t>
+              <w:t>CUP 5,347.50</w:t>
             </w:r>
           </w:p>
         </w:tc>
@@ -29406,7 +29406,7 @@
               <w:spacing w:after="0"/>
             </w:pPr>
             <w:r>
-              <w:t>CUP 4,416.00</w:t>
+              <w:t>CUP 4,278.00</w:t>
             </w:r>
           </w:p>
         </w:tc>
@@ -29464,7 +29464,7 @@
               <w:spacing w:after="0"/>
             </w:pPr>
             <w:r>
-              <w:t>CUP 4,416.00</w:t>
+              <w:t>CUP 4,278.00</w:t>
             </w:r>
           </w:p>
         </w:tc>
@@ -29522,7 +29522,7 @@
               <w:spacing w:after="0"/>
             </w:pPr>
             <w:r>
-              <w:t>CUP 4,416.00</w:t>
+              <w:t>CUP 4,278.00</w:t>
             </w:r>
           </w:p>
         </w:tc>
@@ -29580,7 +29580,7 @@
               <w:spacing w:after="0"/>
             </w:pPr>
             <w:r>
-              <w:t>CUP 7,360.00</w:t>
+              <w:t>CUP 7,130.00</w:t>
             </w:r>
           </w:p>
         </w:tc>
@@ -29639,7 +29639,7 @@
               <w:spacing w:after="0"/>
             </w:pPr>
             <w:r>
-              <w:t>CUP 4,416.00</w:t>
+              <w:t>CUP 4,278.00</w:t>
             </w:r>
           </w:p>
         </w:tc>
@@ -29697,7 +29697,7 @@
               <w:spacing w:after="0"/>
             </w:pPr>
             <w:r>
-              <w:t>CUP 2,576.00</w:t>
+              <w:t>CUP 2,495.50</w:t>
             </w:r>
           </w:p>
         </w:tc>
@@ -29755,7 +29755,7 @@
               <w:spacing w:after="0"/>
             </w:pPr>
             <w:r>
-              <w:t>CUP 4,416.00</w:t>
+              <w:t>CUP 4,278.00</w:t>
             </w:r>
           </w:p>
         </w:tc>
@@ -29813,7 +29813,7 @@
               <w:spacing w:after="0"/>
             </w:pPr>
             <w:r>
-              <w:t>CUP 4,416.00</w:t>
+              <w:t>CUP 4,278.00</w:t>
             </w:r>
           </w:p>
         </w:tc>
@@ -29871,7 +29871,7 @@
               <w:spacing w:after="0"/>
             </w:pPr>
             <w:r>
-              <w:t>CUP 3,680.00</w:t>
+              <w:t>CUP 3,565.00</w:t>
             </w:r>
           </w:p>
         </w:tc>
@@ -36165,7 +36165,7 @@
 </file>
 
 <file path=customXml/itemProps1.xml><?xml version="1.0" encoding="utf-8"?>
-<ds:datastoreItem xmlns:ds="http://schemas.openxmlformats.org/officeDocument/2006/customXml" ds:itemID="{F01FC16C-FA62-48A0-BED9-778517C97463}">
+<ds:datastoreItem xmlns:ds="http://schemas.openxmlformats.org/officeDocument/2006/customXml" ds:itemID="{340FE559-04CF-4A50-A79C-7968855812D9}">
   <ds:schemaRefs>
     <ds:schemaRef ds:uri="http://schemas.openxmlformats.org/officeDocument/2006/bibliography"/>
   </ds:schemaRefs>

</xml_diff>

<commit_message>
Proforma a CUP 300 y MLC 1.12
</commit_message>
<xml_diff>
--- a/files/TODITICO_PROFORMA_CONTRATO_con_precios.docx
+++ b/files/TODITICO_PROFORMA_CONTRATO_con_precios.docx
@@ -2238,7 +2238,7 @@
               <w:spacing w:after="0"/>
             </w:pPr>
             <w:r>
-              <w:t>CUP 3,565.00</w:t>
+              <w:t>CUP 3,450.00</w:t>
             </w:r>
           </w:p>
         </w:tc>
@@ -2294,7 +2294,7 @@
               <w:spacing w:after="0"/>
             </w:pPr>
             <w:r>
-              <w:t>CUP 4,278.00</w:t>
+              <w:t>CUP 4,140.00</w:t>
             </w:r>
           </w:p>
         </w:tc>
@@ -2350,7 +2350,7 @@
               <w:spacing w:after="0"/>
             </w:pPr>
             <w:r>
-              <w:t>CUP 5,347.50</w:t>
+              <w:t>CUP 5,175.00</w:t>
             </w:r>
           </w:p>
         </w:tc>
@@ -2406,7 +2406,7 @@
               <w:spacing w:after="0"/>
             </w:pPr>
             <w:r>
-              <w:t>CUP 3,565.00</w:t>
+              <w:t>CUP 3,450.00</w:t>
             </w:r>
           </w:p>
         </w:tc>
@@ -2462,7 +2462,7 @@
               <w:spacing w:after="0"/>
             </w:pPr>
             <w:r>
-              <w:t>CUP 35,650.00</w:t>
+              <w:t>CUP 34,500.00</w:t>
             </w:r>
           </w:p>
         </w:tc>
@@ -2518,7 +2518,7 @@
               <w:spacing w:after="0"/>
             </w:pPr>
             <w:r>
-              <w:t>CUP 42,780.00</w:t>
+              <w:t>CUP 41,400.00</w:t>
             </w:r>
           </w:p>
         </w:tc>
@@ -2574,7 +2574,7 @@
               <w:spacing w:after="0"/>
             </w:pPr>
             <w:r>
-              <w:t>CUP 35,650.00</w:t>
+              <w:t>CUP 34,500.00</w:t>
             </w:r>
           </w:p>
         </w:tc>
@@ -2630,7 +2630,7 @@
               <w:spacing w:after="0"/>
             </w:pPr>
             <w:r>
-              <w:t>CUP 57,040.00</w:t>
+              <w:t>CUP 55,200.00</w:t>
             </w:r>
           </w:p>
         </w:tc>
@@ -2686,7 +2686,7 @@
               <w:spacing w:after="0"/>
             </w:pPr>
             <w:r>
-              <w:t>CUP 53,475.00</w:t>
+              <w:t>CUP 51,750.00</w:t>
             </w:r>
           </w:p>
         </w:tc>
@@ -2742,7 +2742,7 @@
               <w:spacing w:after="0"/>
             </w:pPr>
             <w:r>
-              <w:t>CUP 39,215.00</w:t>
+              <w:t>CUP 37,950.00</w:t>
             </w:r>
           </w:p>
         </w:tc>
@@ -2798,7 +2798,7 @@
               <w:spacing w:after="0"/>
             </w:pPr>
             <w:r>
-              <w:t>CUP 12,477.50</w:t>
+              <w:t>CUP 12,075.00</w:t>
             </w:r>
           </w:p>
         </w:tc>
@@ -2854,7 +2854,7 @@
               <w:spacing w:after="0"/>
             </w:pPr>
             <w:r>
-              <w:t>CUP 5,347.50</w:t>
+              <w:t>CUP 5,175.00</w:t>
             </w:r>
           </w:p>
         </w:tc>
@@ -2926,7 +2926,7 @@
               <w:spacing w:after="0"/>
             </w:pPr>
             <w:r>
-              <w:t>CUP 14,260.00</w:t>
+              <w:t>CUP 13,800.00</w:t>
             </w:r>
           </w:p>
         </w:tc>
@@ -2982,7 +2982,7 @@
               <w:spacing w:after="0"/>
             </w:pPr>
             <w:r>
-              <w:t>CUP 10,695.00</w:t>
+              <w:t>CUP 10,350.00</w:t>
             </w:r>
           </w:p>
         </w:tc>
@@ -3038,7 +3038,7 @@
               <w:spacing w:after="0"/>
             </w:pPr>
             <w:r>
-              <w:t>CUP 1,069.50</w:t>
+              <w:t>CUP 1,035.00</w:t>
             </w:r>
           </w:p>
         </w:tc>
@@ -3094,7 +3094,7 @@
               <w:spacing w:after="0"/>
             </w:pPr>
             <w:r>
-              <w:t>CUP 5,347.50</w:t>
+              <w:t>CUP 5,175.00</w:t>
             </w:r>
           </w:p>
         </w:tc>
@@ -3150,7 +3150,7 @@
               <w:spacing w:after="0"/>
             </w:pPr>
             <w:r>
-              <w:t>CUP 42,780.00</w:t>
+              <w:t>CUP 41,400.00</w:t>
             </w:r>
           </w:p>
         </w:tc>
@@ -3206,7 +3206,7 @@
               <w:spacing w:after="0"/>
             </w:pPr>
             <w:r>
-              <w:t>CUP 17,825.00</w:t>
+              <w:t>CUP 17,250.00</w:t>
             </w:r>
           </w:p>
         </w:tc>
@@ -3262,7 +3262,7 @@
               <w:spacing w:after="0"/>
             </w:pPr>
             <w:r>
-              <w:t>CUP 3,565.00</w:t>
+              <w:t>CUP 3,450.00</w:t>
             </w:r>
           </w:p>
         </w:tc>
@@ -3318,7 +3318,7 @@
               <w:spacing w:after="0"/>
             </w:pPr>
             <w:r>
-              <w:t>CUP 32,085.00</w:t>
+              <w:t>CUP 31,050.00</w:t>
             </w:r>
           </w:p>
         </w:tc>
@@ -3374,7 +3374,7 @@
               <w:spacing w:after="0"/>
             </w:pPr>
             <w:r>
-              <w:t>CUP 12,477.50</w:t>
+              <w:t>CUP 12,075.00</w:t>
             </w:r>
           </w:p>
         </w:tc>
@@ -3430,7 +3430,7 @@
               <w:spacing w:after="0"/>
             </w:pPr>
             <w:r>
-              <w:t>CUP 3,565.00</w:t>
+              <w:t>CUP 3,450.00</w:t>
             </w:r>
           </w:p>
         </w:tc>
@@ -3486,7 +3486,7 @@
               <w:spacing w:after="0"/>
             </w:pPr>
             <w:r>
-              <w:t>CUP 53,475.00</w:t>
+              <w:t>CUP 51,750.00</w:t>
             </w:r>
           </w:p>
         </w:tc>
@@ -3542,7 +3542,7 @@
               <w:spacing w:after="0"/>
             </w:pPr>
             <w:r>
-              <w:t>CUP 42,780.00</w:t>
+              <w:t>CUP 41,400.00</w:t>
             </w:r>
           </w:p>
         </w:tc>
@@ -3598,7 +3598,7 @@
               <w:spacing w:after="0"/>
             </w:pPr>
             <w:r>
-              <w:t>CUP 60,605.00</w:t>
+              <w:t>CUP 58,650.00</w:t>
             </w:r>
           </w:p>
         </w:tc>
@@ -3654,7 +3654,7 @@
               <w:spacing w:after="0"/>
             </w:pPr>
             <w:r>
-              <w:t>CUP 10,695.00</w:t>
+              <w:t>CUP 10,350.00</w:t>
             </w:r>
           </w:p>
         </w:tc>
@@ -3711,7 +3711,7 @@
               <w:spacing w:after="0"/>
             </w:pPr>
             <w:r>
-              <w:t>CUP 21,390.00</w:t>
+              <w:t>CUP 20,700.00</w:t>
             </w:r>
           </w:p>
         </w:tc>
@@ -3767,7 +3767,7 @@
               <w:spacing w:after="0"/>
             </w:pPr>
             <w:r>
-              <w:t>CUP 10,695.00</w:t>
+              <w:t>CUP 10,350.00</w:t>
             </w:r>
           </w:p>
         </w:tc>
@@ -3823,7 +3823,7 @@
               <w:spacing w:after="0"/>
             </w:pPr>
             <w:r>
-              <w:t>CUP 28,520.00</w:t>
+              <w:t>CUP 27,600.00</w:t>
             </w:r>
           </w:p>
         </w:tc>
@@ -3879,7 +3879,7 @@
               <w:spacing w:after="0"/>
             </w:pPr>
             <w:r>
-              <w:t>CUP 35,650.00</w:t>
+              <w:t>CUP 34,500.00</w:t>
             </w:r>
           </w:p>
         </w:tc>
@@ -3935,7 +3935,7 @@
               <w:spacing w:after="0"/>
             </w:pPr>
             <w:r>
-              <w:t>CUP 8,912.50</w:t>
+              <w:t>CUP 8,625.00</w:t>
             </w:r>
           </w:p>
         </w:tc>
@@ -3991,7 +3991,7 @@
               <w:spacing w:after="0"/>
             </w:pPr>
             <w:r>
-              <w:t>CUP 17,825.00</w:t>
+              <w:t>CUP 17,250.00</w:t>
             </w:r>
           </w:p>
         </w:tc>
@@ -4047,7 +4047,7 @@
               <w:spacing w:after="0"/>
             </w:pPr>
             <w:r>
-              <w:t>CUP 4,278.00</w:t>
+              <w:t>CUP 4,140.00</w:t>
             </w:r>
           </w:p>
         </w:tc>
@@ -4103,7 +4103,7 @@
               <w:spacing w:after="0"/>
             </w:pPr>
             <w:r>
-              <w:t>CUP 14,260.00</w:t>
+              <w:t>CUP 13,800.00</w:t>
             </w:r>
           </w:p>
         </w:tc>
@@ -4159,7 +4159,7 @@
               <w:spacing w:after="0"/>
             </w:pPr>
             <w:r>
-              <w:t>CUP 28,520.00</w:t>
+              <w:t>CUP 27,600.00</w:t>
             </w:r>
           </w:p>
         </w:tc>
@@ -4215,7 +4215,7 @@
               <w:spacing w:after="0"/>
             </w:pPr>
             <w:r>
-              <w:t>CUP 16,042.50</w:t>
+              <w:t>CUP 15,525.00</w:t>
             </w:r>
           </w:p>
         </w:tc>
@@ -4271,7 +4271,7 @@
               <w:spacing w:after="0"/>
             </w:pPr>
             <w:r>
-              <w:t>CUP 21,390.00</w:t>
+              <w:t>CUP 20,700.00</w:t>
             </w:r>
           </w:p>
         </w:tc>
@@ -4327,7 +4327,7 @@
               <w:spacing w:after="0"/>
             </w:pPr>
             <w:r>
-              <w:t>CUP 16,042.50</w:t>
+              <w:t>CUP 15,525.00</w:t>
             </w:r>
           </w:p>
         </w:tc>
@@ -4383,7 +4383,7 @@
               <w:spacing w:after="0"/>
             </w:pPr>
             <w:r>
-              <w:t>CUP 7,130.00</w:t>
+              <w:t>CUP 6,900.00</w:t>
             </w:r>
           </w:p>
         </w:tc>
@@ -4439,7 +4439,7 @@
               <w:spacing w:after="0"/>
             </w:pPr>
             <w:r>
-              <w:t>CUP 356.50</w:t>
+              <w:t>CUP 345.00</w:t>
             </w:r>
           </w:p>
         </w:tc>
@@ -4495,7 +4495,7 @@
               <w:spacing w:after="0"/>
             </w:pPr>
             <w:r>
-              <w:t>CUP 356.50</w:t>
+              <w:t>CUP 345.00</w:t>
             </w:r>
           </w:p>
         </w:tc>
@@ -4551,7 +4551,7 @@
               <w:spacing w:after="0"/>
             </w:pPr>
             <w:r>
-              <w:t>CUP 356.50</w:t>
+              <w:t>CUP 345.00</w:t>
             </w:r>
           </w:p>
         </w:tc>
@@ -4607,7 +4607,7 @@
               <w:spacing w:after="0"/>
             </w:pPr>
             <w:r>
-              <w:t>CUP 3,565.00</w:t>
+              <w:t>CUP 3,450.00</w:t>
             </w:r>
           </w:p>
         </w:tc>
@@ -4679,7 +4679,7 @@
               <w:spacing w:after="0"/>
             </w:pPr>
             <w:r>
-              <w:t>CUP 35,650.00</w:t>
+              <w:t>CUP 34,500.00</w:t>
             </w:r>
           </w:p>
         </w:tc>
@@ -4735,7 +4735,7 @@
               <w:spacing w:after="0"/>
             </w:pPr>
             <w:r>
-              <w:t>CUP 5,347.50</w:t>
+              <w:t>CUP 5,175.00</w:t>
             </w:r>
           </w:p>
         </w:tc>
@@ -4791,7 +4791,7 @@
               <w:spacing w:after="0"/>
             </w:pPr>
             <w:r>
-              <w:t>CUP 3,565.00</w:t>
+              <w:t>CUP 3,450.00</w:t>
             </w:r>
           </w:p>
         </w:tc>
@@ -4847,7 +4847,7 @@
               <w:spacing w:after="0"/>
             </w:pPr>
             <w:r>
-              <w:t>CUP 3,565.00</w:t>
+              <w:t>CUP 3,450.00</w:t>
             </w:r>
           </w:p>
         </w:tc>
@@ -4919,7 +4919,7 @@
               <w:spacing w:after="0"/>
             </w:pPr>
             <w:r>
-              <w:t>CUP 3,565.00</w:t>
+              <w:t>CUP 3,450.00</w:t>
             </w:r>
           </w:p>
         </w:tc>
@@ -4975,7 +4975,7 @@
               <w:spacing w:after="0"/>
             </w:pPr>
             <w:r>
-              <w:t>CUP 21,390.00</w:t>
+              <w:t>CUP 20,700.00</w:t>
             </w:r>
           </w:p>
         </w:tc>
@@ -5031,7 +5031,7 @@
               <w:spacing w:after="0"/>
             </w:pPr>
             <w:r>
-              <w:t>CUP 14,260.00</w:t>
+              <w:t>CUP 13,800.00</w:t>
             </w:r>
           </w:p>
         </w:tc>
@@ -5087,7 +5087,7 @@
               <w:spacing w:after="0"/>
             </w:pPr>
             <w:r>
-              <w:t>CUP 7,130.00</w:t>
+              <w:t>CUP 6,900.00</w:t>
             </w:r>
           </w:p>
         </w:tc>
@@ -5143,7 +5143,7 @@
               <w:spacing w:after="0"/>
             </w:pPr>
             <w:r>
-              <w:t>CUP 5,347.50</w:t>
+              <w:t>CUP 5,175.00</w:t>
             </w:r>
           </w:p>
         </w:tc>
@@ -5199,7 +5199,7 @@
               <w:spacing w:after="0"/>
             </w:pPr>
             <w:r>
-              <w:t>CUP 7,130.00</w:t>
+              <w:t>CUP 6,900.00</w:t>
             </w:r>
           </w:p>
         </w:tc>
@@ -5255,7 +5255,7 @@
               <w:spacing w:after="0"/>
             </w:pPr>
             <w:r>
-              <w:t>CUP 5,347.50</w:t>
+              <w:t>CUP 5,175.00</w:t>
             </w:r>
           </w:p>
         </w:tc>
@@ -5311,7 +5311,7 @@
               <w:spacing w:after="0"/>
             </w:pPr>
             <w:r>
-              <w:t>CUP 3,565.00</w:t>
+              <w:t>CUP 3,450.00</w:t>
             </w:r>
           </w:p>
         </w:tc>
@@ -5367,7 +5367,7 @@
               <w:spacing w:after="0"/>
             </w:pPr>
             <w:r>
-              <w:t>CUP 1,782.50</w:t>
+              <w:t>CUP 1,725.00</w:t>
             </w:r>
           </w:p>
         </w:tc>
@@ -5423,7 +5423,7 @@
               <w:spacing w:after="0"/>
             </w:pPr>
             <w:r>
-              <w:t>CUP 5,347.50</w:t>
+              <w:t>CUP 5,175.00</w:t>
             </w:r>
           </w:p>
         </w:tc>
@@ -5480,7 +5480,7 @@
               <w:spacing w:after="0"/>
             </w:pPr>
             <w:r>
-              <w:t>CUP 3,565.00</w:t>
+              <w:t>CUP 3,450.00</w:t>
             </w:r>
           </w:p>
         </w:tc>
@@ -5536,7 +5536,7 @@
               <w:spacing w:after="0"/>
             </w:pPr>
             <w:r>
-              <w:t>CUP 713.00</w:t>
+              <w:t>CUP 690.00</w:t>
             </w:r>
           </w:p>
         </w:tc>
@@ -5592,7 +5592,7 @@
               <w:spacing w:after="0"/>
             </w:pPr>
             <w:r>
-              <w:t>CUP 5,347.50</w:t>
+              <w:t>CUP 5,175.00</w:t>
             </w:r>
           </w:p>
         </w:tc>
@@ -5648,7 +5648,7 @@
               <w:spacing w:after="0"/>
             </w:pPr>
             <w:r>
-              <w:t>CUP 5,347.50</w:t>
+              <w:t>CUP 5,175.00</w:t>
             </w:r>
           </w:p>
         </w:tc>
@@ -5704,7 +5704,7 @@
               <w:spacing w:after="0"/>
             </w:pPr>
             <w:r>
-              <w:t>CUP 3,565.00</w:t>
+              <w:t>CUP 3,450.00</w:t>
             </w:r>
           </w:p>
         </w:tc>
@@ -5760,7 +5760,7 @@
               <w:spacing w:after="0"/>
             </w:pPr>
             <w:r>
-              <w:t>CUP 3,565.00</w:t>
+              <w:t>CUP 3,450.00</w:t>
             </w:r>
           </w:p>
         </w:tc>
@@ -5816,7 +5816,7 @@
               <w:spacing w:after="0"/>
             </w:pPr>
             <w:r>
-              <w:t>CUP 2,495.50</w:t>
+              <w:t>CUP 2,415.00</w:t>
             </w:r>
           </w:p>
         </w:tc>
@@ -5872,7 +5872,7 @@
               <w:spacing w:after="0"/>
             </w:pPr>
             <w:r>
-              <w:t>CUP 3,565.00</w:t>
+              <w:t>CUP 3,450.00</w:t>
             </w:r>
           </w:p>
         </w:tc>
@@ -5928,7 +5928,7 @@
               <w:spacing w:after="0"/>
             </w:pPr>
             <w:r>
-              <w:t>CUP 5,347.50</w:t>
+              <w:t>CUP 5,175.00</w:t>
             </w:r>
           </w:p>
         </w:tc>
@@ -5984,7 +5984,7 @@
               <w:spacing w:after="0"/>
             </w:pPr>
             <w:r>
-              <w:t>CUP 7,130.00</w:t>
+              <w:t>CUP 6,900.00</w:t>
             </w:r>
           </w:p>
         </w:tc>
@@ -6040,7 +6040,7 @@
               <w:spacing w:after="0"/>
             </w:pPr>
             <w:r>
-              <w:t>CUP 8,912.50</w:t>
+              <w:t>CUP 8,625.00</w:t>
             </w:r>
           </w:p>
         </w:tc>
@@ -6096,7 +6096,7 @@
               <w:spacing w:after="0"/>
             </w:pPr>
             <w:r>
-              <w:t>CUP 7,130.00</w:t>
+              <w:t>CUP 6,900.00</w:t>
             </w:r>
           </w:p>
         </w:tc>
@@ -6152,7 +6152,7 @@
               <w:spacing w:after="0"/>
             </w:pPr>
             <w:r>
-              <w:t>CUP 16,042.50</w:t>
+              <w:t>CUP 15,525.00</w:t>
             </w:r>
           </w:p>
         </w:tc>
@@ -6208,7 +6208,7 @@
               <w:spacing w:after="0"/>
             </w:pPr>
             <w:r>
-              <w:t>CUP 8,912.50</w:t>
+              <w:t>CUP 8,625.00</w:t>
             </w:r>
           </w:p>
         </w:tc>
@@ -6264,7 +6264,7 @@
               <w:spacing w:after="0"/>
             </w:pPr>
             <w:r>
-              <w:t>CUP 8,912.50</w:t>
+              <w:t>CUP 8,625.00</w:t>
             </w:r>
           </w:p>
         </w:tc>
@@ -6320,7 +6320,7 @@
               <w:spacing w:after="0"/>
             </w:pPr>
             <w:r>
-              <w:t>CUP 3,565.00</w:t>
+              <w:t>CUP 3,450.00</w:t>
             </w:r>
           </w:p>
         </w:tc>
@@ -6376,7 +6376,7 @@
               <w:spacing w:after="0"/>
             </w:pPr>
             <w:r>
-              <w:t>CUP 5,347.50</w:t>
+              <w:t>CUP 5,175.00</w:t>
             </w:r>
           </w:p>
         </w:tc>
@@ -6432,7 +6432,7 @@
               <w:spacing w:after="0"/>
             </w:pPr>
             <w:r>
-              <w:t>CUP 10,695.00</w:t>
+              <w:t>CUP 10,350.00</w:t>
             </w:r>
           </w:p>
         </w:tc>
@@ -6488,7 +6488,7 @@
               <w:spacing w:after="0"/>
             </w:pPr>
             <w:r>
-              <w:t>CUP 17,825.00</w:t>
+              <w:t>CUP 17,250.00</w:t>
             </w:r>
           </w:p>
         </w:tc>
@@ -6544,7 +6544,7 @@
               <w:spacing w:after="0"/>
             </w:pPr>
             <w:r>
-              <w:t>CUP 24,955.00</w:t>
+              <w:t>CUP 24,150.00</w:t>
             </w:r>
           </w:p>
         </w:tc>
@@ -6600,7 +6600,7 @@
               <w:spacing w:after="0"/>
             </w:pPr>
             <w:r>
-              <w:t>CUP 35,650.00</w:t>
+              <w:t>CUP 34,500.00</w:t>
             </w:r>
           </w:p>
         </w:tc>
@@ -6656,7 +6656,7 @@
               <w:spacing w:after="0"/>
             </w:pPr>
             <w:r>
-              <w:t>CUP 124,775.00</w:t>
+              <w:t>CUP 120,750.00</w:t>
             </w:r>
           </w:p>
         </w:tc>
@@ -6712,7 +6712,7 @@
               <w:spacing w:after="0"/>
             </w:pPr>
             <w:r>
-              <w:t>CUP 3,565.00</w:t>
+              <w:t>CUP 3,450.00</w:t>
             </w:r>
           </w:p>
         </w:tc>
@@ -6784,7 +6784,7 @@
               <w:spacing w:after="0"/>
             </w:pPr>
             <w:r>
-              <w:t>CUP 106,950.00</w:t>
+              <w:t>CUP 103,500.00</w:t>
             </w:r>
           </w:p>
         </w:tc>
@@ -6840,7 +6840,7 @@
               <w:spacing w:after="0"/>
             </w:pPr>
             <w:r>
-              <w:t>CUP 17,825.00</w:t>
+              <w:t>CUP 17,250.00</w:t>
             </w:r>
           </w:p>
         </w:tc>
@@ -6896,7 +6896,7 @@
               <w:spacing w:after="0"/>
             </w:pPr>
             <w:r>
-              <w:t>CUP 24,955.00</w:t>
+              <w:t>CUP 24,150.00</w:t>
             </w:r>
           </w:p>
         </w:tc>
@@ -6952,7 +6952,7 @@
               <w:spacing w:after="0"/>
             </w:pPr>
             <w:r>
-              <w:t>CUP 17,825.00</w:t>
+              <w:t>CUP 17,250.00</w:t>
             </w:r>
           </w:p>
         </w:tc>
@@ -7008,7 +7008,7 @@
               <w:spacing w:after="0"/>
             </w:pPr>
             <w:r>
-              <w:t>CUP 28,520.00</w:t>
+              <w:t>CUP 27,600.00</w:t>
             </w:r>
           </w:p>
         </w:tc>
@@ -7064,7 +7064,7 @@
               <w:spacing w:after="0"/>
             </w:pPr>
             <w:r>
-              <w:t>CUP 8,912.50</w:t>
+              <w:t>CUP 8,625.00</w:t>
             </w:r>
           </w:p>
         </w:tc>
@@ -7120,7 +7120,7 @@
               <w:spacing w:after="0"/>
             </w:pPr>
             <w:r>
-              <w:t>CUP 8,912.50</w:t>
+              <w:t>CUP 8,625.00</w:t>
             </w:r>
           </w:p>
         </w:tc>
@@ -7176,7 +7176,7 @@
               <w:spacing w:after="0"/>
             </w:pPr>
             <w:r>
-              <w:t>CUP 8,912.50</w:t>
+              <w:t>CUP 8,625.00</w:t>
             </w:r>
           </w:p>
         </w:tc>
@@ -7233,7 +7233,7 @@
               <w:spacing w:after="0"/>
             </w:pPr>
             <w:r>
-              <w:t>CUP 12,477.50</w:t>
+              <w:t>CUP 12,075.00</w:t>
             </w:r>
           </w:p>
         </w:tc>
@@ -7289,7 +7289,7 @@
               <w:spacing w:after="0"/>
             </w:pPr>
             <w:r>
-              <w:t>CUP 24,955.00</w:t>
+              <w:t>CUP 24,150.00</w:t>
             </w:r>
           </w:p>
         </w:tc>
@@ -7345,7 +7345,7 @@
               <w:spacing w:after="0"/>
             </w:pPr>
             <w:r>
-              <w:t>CUP 17,825.00</w:t>
+              <w:t>CUP 17,250.00</w:t>
             </w:r>
           </w:p>
         </w:tc>
@@ -7401,7 +7401,7 @@
               <w:spacing w:after="0"/>
             </w:pPr>
             <w:r>
-              <w:t>CUP 42,780.00</w:t>
+              <w:t>CUP 41,400.00</w:t>
             </w:r>
           </w:p>
         </w:tc>
@@ -7457,7 +7457,7 @@
               <w:spacing w:after="0"/>
             </w:pPr>
             <w:r>
-              <w:t>CUP 10,695.00</w:t>
+              <w:t>CUP 10,350.00</w:t>
             </w:r>
           </w:p>
         </w:tc>
@@ -7513,7 +7513,7 @@
               <w:spacing w:after="0"/>
             </w:pPr>
             <w:r>
-              <w:t>CUP 21,390.00</w:t>
+              <w:t>CUP 20,700.00</w:t>
             </w:r>
           </w:p>
         </w:tc>
@@ -7569,7 +7569,7 @@
               <w:spacing w:after="0"/>
             </w:pPr>
             <w:r>
-              <w:t>CUP 3,565.00</w:t>
+              <w:t>CUP 3,450.00</w:t>
             </w:r>
           </w:p>
         </w:tc>
@@ -7625,7 +7625,7 @@
               <w:spacing w:after="0"/>
             </w:pPr>
             <w:r>
-              <w:t>CUP 7,130.00</w:t>
+              <w:t>CUP 6,900.00</w:t>
             </w:r>
           </w:p>
         </w:tc>
@@ -7681,7 +7681,7 @@
               <w:spacing w:after="0"/>
             </w:pPr>
             <w:r>
-              <w:t>CUP 5,347.50</w:t>
+              <w:t>CUP 5,175.00</w:t>
             </w:r>
           </w:p>
         </w:tc>
@@ -7737,7 +7737,7 @@
               <w:spacing w:after="0"/>
             </w:pPr>
             <w:r>
-              <w:t>CUP 7,130.00</w:t>
+              <w:t>CUP 6,900.00</w:t>
             </w:r>
           </w:p>
         </w:tc>
@@ -7793,7 +7793,7 @@
               <w:spacing w:after="0"/>
             </w:pPr>
             <w:r>
-              <w:t>CUP 21,390.00</w:t>
+              <w:t>CUP 20,700.00</w:t>
             </w:r>
           </w:p>
         </w:tc>
@@ -7849,7 +7849,7 @@
               <w:spacing w:after="0"/>
             </w:pPr>
             <w:r>
-              <w:t>CUP 53,475.00</w:t>
+              <w:t>CUP 51,750.00</w:t>
             </w:r>
           </w:p>
         </w:tc>
@@ -7905,7 +7905,7 @@
               <w:spacing w:after="0"/>
             </w:pPr>
             <w:r>
-              <w:t>CUP 14,260.00</w:t>
+              <w:t>CUP 13,800.00</w:t>
             </w:r>
           </w:p>
         </w:tc>
@@ -7984,7 +7984,7 @@
               <w:spacing w:after="0"/>
             </w:pPr>
             <w:r>
-              <w:t>CUP 35,650.00</w:t>
+              <w:t>CUP 34,500.00</w:t>
             </w:r>
           </w:p>
         </w:tc>
@@ -8040,7 +8040,7 @@
               <w:spacing w:after="0"/>
             </w:pPr>
             <w:r>
-              <w:t>CUP 8,912.50</w:t>
+              <w:t>CUP 8,625.00</w:t>
             </w:r>
           </w:p>
         </w:tc>
@@ -8096,7 +8096,7 @@
               <w:spacing w:after="0"/>
             </w:pPr>
             <w:r>
-              <w:t>CUP 160,425.00</w:t>
+              <w:t>CUP 155,250.00</w:t>
             </w:r>
           </w:p>
         </w:tc>
@@ -8152,7 +8152,7 @@
               <w:spacing w:after="0"/>
             </w:pPr>
             <w:r>
-              <w:t>CUP 64,170.00</w:t>
+              <w:t>CUP 62,100.00</w:t>
             </w:r>
           </w:p>
         </w:tc>
@@ -8208,7 +8208,7 @@
               <w:spacing w:after="0"/>
             </w:pPr>
             <w:r>
-              <w:t>CUP 3,565.00</w:t>
+              <w:t>CUP 3,450.00</w:t>
             </w:r>
           </w:p>
         </w:tc>
@@ -8264,7 +8264,7 @@
               <w:spacing w:after="0"/>
             </w:pPr>
             <w:r>
-              <w:t>CUP 10,695.00</w:t>
+              <w:t>CUP 10,350.00</w:t>
             </w:r>
           </w:p>
         </w:tc>
@@ -8320,7 +8320,7 @@
               <w:spacing w:after="0"/>
             </w:pPr>
             <w:r>
-              <w:t>CUP 10,695.00</w:t>
+              <w:t>CUP 10,350.00</w:t>
             </w:r>
           </w:p>
         </w:tc>
@@ -8376,7 +8376,7 @@
               <w:spacing w:after="0"/>
             </w:pPr>
             <w:r>
-              <w:t>CUP 21,390.00</w:t>
+              <w:t>CUP 20,700.00</w:t>
             </w:r>
           </w:p>
         </w:tc>
@@ -8432,7 +8432,7 @@
               <w:spacing w:after="0"/>
             </w:pPr>
             <w:r>
-              <w:t>CUP 42,780.00</w:t>
+              <w:t>CUP 41,400.00</w:t>
             </w:r>
           </w:p>
         </w:tc>
@@ -8488,7 +8488,7 @@
               <w:spacing w:after="0"/>
             </w:pPr>
             <w:r>
-              <w:t>CUP 8,912.50</w:t>
+              <w:t>CUP 8,625.00</w:t>
             </w:r>
           </w:p>
         </w:tc>
@@ -8544,7 +8544,7 @@
               <w:spacing w:after="0"/>
             </w:pPr>
             <w:r>
-              <w:t>CUP 28,520.00</w:t>
+              <w:t>CUP 27,600.00</w:t>
             </w:r>
           </w:p>
         </w:tc>
@@ -8600,7 +8600,7 @@
               <w:spacing w:after="0"/>
             </w:pPr>
             <w:r>
-              <w:t>CUP 89,125.00</w:t>
+              <w:t>CUP 86,250.00</w:t>
             </w:r>
           </w:p>
         </w:tc>
@@ -8656,7 +8656,7 @@
               <w:spacing w:after="0"/>
             </w:pPr>
             <w:r>
-              <w:t>CUP 42,780.00</w:t>
+              <w:t>CUP 41,400.00</w:t>
             </w:r>
           </w:p>
         </w:tc>
@@ -8712,7 +8712,7 @@
               <w:spacing w:after="0"/>
             </w:pPr>
             <w:r>
-              <w:t>CUP 7,130.00</w:t>
+              <w:t>CUP 6,900.00</w:t>
             </w:r>
           </w:p>
         </w:tc>
@@ -8768,7 +8768,7 @@
               <w:spacing w:after="0"/>
             </w:pPr>
             <w:r>
-              <w:t>CUP 5,347.50</w:t>
+              <w:t>CUP 5,175.00</w:t>
             </w:r>
           </w:p>
         </w:tc>
@@ -8824,7 +8824,7 @@
               <w:spacing w:after="0"/>
             </w:pPr>
             <w:r>
-              <w:t>CUP 17,825.00</w:t>
+              <w:t>CUP 17,250.00</w:t>
             </w:r>
           </w:p>
         </w:tc>
@@ -8880,7 +8880,7 @@
               <w:spacing w:after="0"/>
             </w:pPr>
             <w:r>
-              <w:t>CUP 21,390.00</w:t>
+              <w:t>CUP 20,700.00</w:t>
             </w:r>
           </w:p>
         </w:tc>
@@ -8952,7 +8952,7 @@
               <w:spacing w:after="0"/>
             </w:pPr>
             <w:r>
-              <w:t>CUP 35,650.00</w:t>
+              <w:t>CUP 34,500.00</w:t>
             </w:r>
           </w:p>
         </w:tc>
@@ -9009,7 +9009,7 @@
               <w:spacing w:after="0"/>
             </w:pPr>
             <w:r>
-              <w:t>CUP 8,912.50</w:t>
+              <w:t>CUP 8,625.00</w:t>
             </w:r>
           </w:p>
         </w:tc>
@@ -9065,7 +9065,7 @@
               <w:spacing w:after="0"/>
             </w:pPr>
             <w:r>
-              <w:t>CUP 17,825.00</w:t>
+              <w:t>CUP 17,250.00</w:t>
             </w:r>
           </w:p>
         </w:tc>
@@ -9121,7 +9121,7 @@
               <w:spacing w:after="0"/>
             </w:pPr>
             <w:r>
-              <w:t>CUP 24,955.00</w:t>
+              <w:t>CUP 24,150.00</w:t>
             </w:r>
           </w:p>
         </w:tc>
@@ -9177,7 +9177,7 @@
               <w:spacing w:after="0"/>
             </w:pPr>
             <w:r>
-              <w:t>CUP 3,565.00</w:t>
+              <w:t>CUP 3,450.00</w:t>
             </w:r>
           </w:p>
         </w:tc>
@@ -9233,7 +9233,7 @@
               <w:spacing w:after="0"/>
             </w:pPr>
             <w:r>
-              <w:t>CUP 3,565.00</w:t>
+              <w:t>CUP 3,450.00</w:t>
             </w:r>
           </w:p>
         </w:tc>
@@ -9289,7 +9289,7 @@
               <w:spacing w:after="0"/>
             </w:pPr>
             <w:r>
-              <w:t>CUP 3,565.00</w:t>
+              <w:t>CUP 3,450.00</w:t>
             </w:r>
           </w:p>
         </w:tc>
@@ -9345,7 +9345,7 @@
               <w:spacing w:after="0"/>
             </w:pPr>
             <w:r>
-              <w:t>CUP 10,695.00</w:t>
+              <w:t>CUP 10,350.00</w:t>
             </w:r>
           </w:p>
         </w:tc>
@@ -9401,7 +9401,7 @@
               <w:spacing w:after="0"/>
             </w:pPr>
             <w:r>
-              <w:t>CUP 32,085.00</w:t>
+              <w:t>CUP 31,050.00</w:t>
             </w:r>
           </w:p>
         </w:tc>
@@ -9457,7 +9457,7 @@
               <w:spacing w:after="0"/>
             </w:pPr>
             <w:r>
-              <w:t>CUP 17,825.00</w:t>
+              <w:t>CUP 17,250.00</w:t>
             </w:r>
           </w:p>
         </w:tc>
@@ -9513,7 +9513,7 @@
               <w:spacing w:after="0"/>
             </w:pPr>
             <w:r>
-              <w:t>CUP 3,565.00</w:t>
+              <w:t>CUP 3,450.00</w:t>
             </w:r>
           </w:p>
         </w:tc>
@@ -9569,7 +9569,7 @@
               <w:spacing w:after="0"/>
             </w:pPr>
             <w:r>
-              <w:t>CUP 10,695.00</w:t>
+              <w:t>CUP 10,350.00</w:t>
             </w:r>
           </w:p>
         </w:tc>
@@ -9625,7 +9625,7 @@
               <w:spacing w:after="0"/>
             </w:pPr>
             <w:r>
-              <w:t>CUP 42,780.00</w:t>
+              <w:t>CUP 41,400.00</w:t>
             </w:r>
           </w:p>
         </w:tc>
@@ -9681,7 +9681,7 @@
               <w:spacing w:after="0"/>
             </w:pPr>
             <w:r>
-              <w:t>CUP 5,347.50</w:t>
+              <w:t>CUP 5,175.00</w:t>
             </w:r>
           </w:p>
         </w:tc>
@@ -9737,7 +9737,7 @@
               <w:spacing w:after="0"/>
             </w:pPr>
             <w:r>
-              <w:t>CUP 24,955.00</w:t>
+              <w:t>CUP 24,150.00</w:t>
             </w:r>
           </w:p>
         </w:tc>
@@ -9793,7 +9793,7 @@
               <w:spacing w:after="0"/>
             </w:pPr>
             <w:r>
-              <w:t>CUP 7,130.00</w:t>
+              <w:t>CUP 6,900.00</w:t>
             </w:r>
           </w:p>
         </w:tc>
@@ -9849,7 +9849,7 @@
               <w:spacing w:after="0"/>
             </w:pPr>
             <w:r>
-              <w:t>CUP 1,782.50</w:t>
+              <w:t>CUP 1,725.00</w:t>
             </w:r>
           </w:p>
         </w:tc>
@@ -9905,7 +9905,7 @@
               <w:spacing w:after="0"/>
             </w:pPr>
             <w:r>
-              <w:t>CUP 35,650.00</w:t>
+              <w:t>CUP 34,500.00</w:t>
             </w:r>
           </w:p>
         </w:tc>
@@ -9961,7 +9961,7 @@
               <w:spacing w:after="0"/>
             </w:pPr>
             <w:r>
-              <w:t>CUP 21,390.00</w:t>
+              <w:t>CUP 20,700.00</w:t>
             </w:r>
           </w:p>
         </w:tc>
@@ -10017,7 +10017,7 @@
               <w:spacing w:after="0"/>
             </w:pPr>
             <w:r>
-              <w:t>CUP 10,695.00</w:t>
+              <w:t>CUP 10,350.00</w:t>
             </w:r>
           </w:p>
         </w:tc>
@@ -10073,7 +10073,7 @@
               <w:spacing w:after="0"/>
             </w:pPr>
             <w:r>
-              <w:t>CUP 35,650.00</w:t>
+              <w:t>CUP 34,500.00</w:t>
             </w:r>
           </w:p>
         </w:tc>
@@ -10129,7 +10129,7 @@
               <w:spacing w:after="0"/>
             </w:pPr>
             <w:r>
-              <w:t>CUP 10,695.00</w:t>
+              <w:t>CUP 10,350.00</w:t>
             </w:r>
           </w:p>
         </w:tc>
@@ -10185,7 +10185,7 @@
               <w:spacing w:after="0"/>
             </w:pPr>
             <w:r>
-              <w:t>CUP 3,565.00</w:t>
+              <w:t>CUP 3,450.00</w:t>
             </w:r>
           </w:p>
         </w:tc>
@@ -10241,7 +10241,7 @@
               <w:spacing w:after="0"/>
             </w:pPr>
             <w:r>
-              <w:t>CUP 5,347.50</w:t>
+              <w:t>CUP 5,175.00</w:t>
             </w:r>
           </w:p>
         </w:tc>
@@ -10297,7 +10297,7 @@
               <w:spacing w:after="0"/>
             </w:pPr>
             <w:r>
-              <w:t>CUP 10,695.00</w:t>
+              <w:t>CUP 10,350.00</w:t>
             </w:r>
           </w:p>
         </w:tc>
@@ -10353,7 +10353,7 @@
               <w:spacing w:after="0"/>
             </w:pPr>
             <w:r>
-              <w:t>CUP 3,565.00</w:t>
+              <w:t>CUP 3,450.00</w:t>
             </w:r>
           </w:p>
         </w:tc>
@@ -10409,7 +10409,7 @@
               <w:spacing w:after="0"/>
             </w:pPr>
             <w:r>
-              <w:t>CUP 3,565.00</w:t>
+              <w:t>CUP 3,450.00</w:t>
             </w:r>
           </w:p>
         </w:tc>
@@ -10465,7 +10465,7 @@
               <w:spacing w:after="0"/>
             </w:pPr>
             <w:r>
-              <w:t>CUP 3,565.00</w:t>
+              <w:t>CUP 3,450.00</w:t>
             </w:r>
           </w:p>
         </w:tc>
@@ -10521,7 +10521,7 @@
               <w:spacing w:after="0"/>
             </w:pPr>
             <w:r>
-              <w:t>CUP 7,130.00</w:t>
+              <w:t>CUP 6,900.00</w:t>
             </w:r>
           </w:p>
         </w:tc>
@@ -10577,7 +10577,7 @@
               <w:spacing w:after="0"/>
             </w:pPr>
             <w:r>
-              <w:t>CUP 713.00</w:t>
+              <w:t>CUP 690.00</w:t>
             </w:r>
           </w:p>
         </w:tc>
@@ -10633,7 +10633,7 @@
               <w:spacing w:after="0"/>
             </w:pPr>
             <w:r>
-              <w:t>CUP 7,130.00</w:t>
+              <w:t>CUP 6,900.00</w:t>
             </w:r>
           </w:p>
         </w:tc>
@@ -10689,7 +10689,7 @@
               <w:spacing w:after="0"/>
             </w:pPr>
             <w:r>
-              <w:t>CUP 17,825.00</w:t>
+              <w:t>CUP 17,250.00</w:t>
             </w:r>
           </w:p>
         </w:tc>
@@ -10746,7 +10746,7 @@
               <w:spacing w:after="0"/>
             </w:pPr>
             <w:r>
-              <w:t>CUP 14,260.00</w:t>
+              <w:t>CUP 13,800.00</w:t>
             </w:r>
           </w:p>
         </w:tc>
@@ -10802,7 +10802,7 @@
               <w:spacing w:after="0"/>
             </w:pPr>
             <w:r>
-              <w:t>CUP 3,565.00</w:t>
+              <w:t>CUP 3,450.00</w:t>
             </w:r>
           </w:p>
         </w:tc>
@@ -10858,7 +10858,7 @@
               <w:spacing w:after="0"/>
             </w:pPr>
             <w:r>
-              <w:t>CUP 32,085.00</w:t>
+              <w:t>CUP 31,050.00</w:t>
             </w:r>
           </w:p>
         </w:tc>
@@ -10914,7 +10914,7 @@
               <w:spacing w:after="0"/>
             </w:pPr>
             <w:r>
-              <w:t>CUP 4,278.00</w:t>
+              <w:t>CUP 4,140.00</w:t>
             </w:r>
           </w:p>
         </w:tc>
@@ -10970,7 +10970,7 @@
               <w:spacing w:after="0"/>
             </w:pPr>
             <w:r>
-              <w:t>CUP 5,347.50</w:t>
+              <w:t>CUP 5,175.00</w:t>
             </w:r>
           </w:p>
         </w:tc>
@@ -11026,7 +11026,7 @@
               <w:spacing w:after="0"/>
             </w:pPr>
             <w:r>
-              <w:t>CUP 196,075.00</w:t>
+              <w:t>CUP 189,750.00</w:t>
             </w:r>
           </w:p>
         </w:tc>
@@ -11082,7 +11082,7 @@
               <w:spacing w:after="0"/>
             </w:pPr>
             <w:r>
-              <w:t>CUP 2,139.00</w:t>
+              <w:t>CUP 2,070.00</w:t>
             </w:r>
           </w:p>
         </w:tc>
@@ -11138,7 +11138,7 @@
               <w:spacing w:after="0"/>
             </w:pPr>
             <w:r>
-              <w:t>CUP 3,565.00</w:t>
+              <w:t>CUP 3,450.00</w:t>
             </w:r>
           </w:p>
         </w:tc>
@@ -11194,7 +11194,7 @@
               <w:spacing w:after="0"/>
             </w:pPr>
             <w:r>
-              <w:t>CUP 7,130.00</w:t>
+              <w:t>CUP 6,900.00</w:t>
             </w:r>
           </w:p>
         </w:tc>
@@ -11250,7 +11250,7 @@
               <w:spacing w:after="0"/>
             </w:pPr>
             <w:r>
-              <w:t>CUP 5,347.50</w:t>
+              <w:t>CUP 5,175.00</w:t>
             </w:r>
           </w:p>
         </w:tc>
@@ -11306,7 +11306,7 @@
               <w:spacing w:after="0"/>
             </w:pPr>
             <w:r>
-              <w:t>CUP 1,782.50</w:t>
+              <w:t>CUP 1,725.00</w:t>
             </w:r>
           </w:p>
         </w:tc>
@@ -11362,7 +11362,7 @@
               <w:spacing w:after="0"/>
             </w:pPr>
             <w:r>
-              <w:t>CUP 5,347.50</w:t>
+              <w:t>CUP 5,175.00</w:t>
             </w:r>
           </w:p>
         </w:tc>
@@ -11418,7 +11418,7 @@
               <w:spacing w:after="0"/>
             </w:pPr>
             <w:r>
-              <w:t>CUP 24,955.00</w:t>
+              <w:t>CUP 24,150.00</w:t>
             </w:r>
           </w:p>
         </w:tc>
@@ -11474,7 +11474,7 @@
               <w:spacing w:after="0"/>
             </w:pPr>
             <w:r>
-              <w:t>CUP 3,565.00</w:t>
+              <w:t>CUP 3,450.00</w:t>
             </w:r>
           </w:p>
         </w:tc>
@@ -11530,7 +11530,7 @@
               <w:spacing w:after="0"/>
             </w:pPr>
             <w:r>
-              <w:t>CUP 3,565.00</w:t>
+              <w:t>CUP 3,450.00</w:t>
             </w:r>
           </w:p>
         </w:tc>
@@ -11586,7 +11586,7 @@
               <w:spacing w:after="0"/>
             </w:pPr>
             <w:r>
-              <w:t>CUP 7,130.00</w:t>
+              <w:t>CUP 6,900.00</w:t>
             </w:r>
           </w:p>
         </w:tc>
@@ -11642,7 +11642,7 @@
               <w:spacing w:after="0"/>
             </w:pPr>
             <w:r>
-              <w:t>CUP 3,565.00</w:t>
+              <w:t>CUP 3,450.00</w:t>
             </w:r>
           </w:p>
         </w:tc>
@@ -11698,7 +11698,7 @@
               <w:spacing w:after="0"/>
             </w:pPr>
             <w:r>
-              <w:t>CUP 3,565.00</w:t>
+              <w:t>CUP 3,450.00</w:t>
             </w:r>
           </w:p>
         </w:tc>
@@ -11754,7 +11754,7 @@
               <w:spacing w:after="0"/>
             </w:pPr>
             <w:r>
-              <w:t>CUP 3,565.00</w:t>
+              <w:t>CUP 3,450.00</w:t>
             </w:r>
           </w:p>
         </w:tc>
@@ -11826,7 +11826,7 @@
               <w:spacing w:after="0"/>
             </w:pPr>
             <w:r>
-              <w:t>CUP 17,825.00</w:t>
+              <w:t>CUP 17,250.00</w:t>
             </w:r>
           </w:p>
         </w:tc>
@@ -11882,7 +11882,7 @@
               <w:spacing w:after="0"/>
             </w:pPr>
             <w:r>
-              <w:t>CUP 10,695.00</w:t>
+              <w:t>CUP 10,350.00</w:t>
             </w:r>
           </w:p>
         </w:tc>
@@ -11938,7 +11938,7 @@
               <w:spacing w:after="0"/>
             </w:pPr>
             <w:r>
-              <w:t>CUP 2,495.50</w:t>
+              <w:t>CUP 2,415.00</w:t>
             </w:r>
           </w:p>
         </w:tc>
@@ -11994,7 +11994,7 @@
               <w:spacing w:after="0"/>
             </w:pPr>
             <w:r>
-              <w:t>CUP 99,820.00</w:t>
+              <w:t>CUP 96,600.00</w:t>
             </w:r>
           </w:p>
         </w:tc>
@@ -12050,7 +12050,7 @@
               <w:spacing w:after="0"/>
             </w:pPr>
             <w:r>
-              <w:t>CUP 53,475.00</w:t>
+              <w:t>CUP 51,750.00</w:t>
             </w:r>
           </w:p>
         </w:tc>
@@ -12106,7 +12106,7 @@
               <w:spacing w:after="0"/>
             </w:pPr>
             <w:r>
-              <w:t>CUP 28,520.00</w:t>
+              <w:t>CUP 27,600.00</w:t>
             </w:r>
           </w:p>
         </w:tc>
@@ -12162,7 +12162,7 @@
               <w:spacing w:after="0"/>
             </w:pPr>
             <w:r>
-              <w:t>CUP 10,695.00</w:t>
+              <w:t>CUP 10,350.00</w:t>
             </w:r>
           </w:p>
         </w:tc>
@@ -12218,7 +12218,7 @@
               <w:spacing w:after="0"/>
             </w:pPr>
             <w:r>
-              <w:t>CUP 53,475.00</w:t>
+              <w:t>CUP 51,750.00</w:t>
             </w:r>
           </w:p>
         </w:tc>
@@ -12274,7 +12274,7 @@
               <w:spacing w:after="0"/>
             </w:pPr>
             <w:r>
-              <w:t>CUP 3,565.00</w:t>
+              <w:t>CUP 3,450.00</w:t>
             </w:r>
           </w:p>
         </w:tc>
@@ -12330,7 +12330,7 @@
               <w:spacing w:after="0"/>
             </w:pPr>
             <w:r>
-              <w:t>CUP 3,565.00</w:t>
+              <w:t>CUP 3,450.00</w:t>
             </w:r>
           </w:p>
         </w:tc>
@@ -12386,7 +12386,7 @@
               <w:spacing w:after="0"/>
             </w:pPr>
             <w:r>
-              <w:t>CUP 7,130.00</w:t>
+              <w:t>CUP 6,900.00</w:t>
             </w:r>
           </w:p>
         </w:tc>
@@ -12442,7 +12442,7 @@
               <w:spacing w:after="0"/>
             </w:pPr>
             <w:r>
-              <w:t>CUP 35,650.00</w:t>
+              <w:t>CUP 34,500.00</w:t>
             </w:r>
           </w:p>
         </w:tc>
@@ -12499,7 +12499,7 @@
               <w:spacing w:after="0"/>
             </w:pPr>
             <w:r>
-              <w:t>CUP 42,780.00</w:t>
+              <w:t>CUP 41,400.00</w:t>
             </w:r>
           </w:p>
         </w:tc>
@@ -12555,7 +12555,7 @@
               <w:spacing w:after="0"/>
             </w:pPr>
             <w:r>
-              <w:t>CUP 106,950.00</w:t>
+              <w:t>CUP 103,500.00</w:t>
             </w:r>
           </w:p>
         </w:tc>
@@ -12611,7 +12611,7 @@
               <w:spacing w:after="0"/>
             </w:pPr>
             <w:r>
-              <w:t>CUP 57,040.00</w:t>
+              <w:t>CUP 55,200.00</w:t>
             </w:r>
           </w:p>
         </w:tc>
@@ -12667,7 +12667,7 @@
               <w:spacing w:after="0"/>
             </w:pPr>
             <w:r>
-              <w:t>CUP 39,215.00</w:t>
+              <w:t>CUP 37,950.00</w:t>
             </w:r>
           </w:p>
         </w:tc>
@@ -12723,7 +12723,7 @@
               <w:spacing w:after="0"/>
             </w:pPr>
             <w:r>
-              <w:t>CUP 57,040.00</w:t>
+              <w:t>CUP 55,200.00</w:t>
             </w:r>
           </w:p>
         </w:tc>
@@ -12779,7 +12779,7 @@
               <w:spacing w:after="0"/>
             </w:pPr>
             <w:r>
-              <w:t>CUP 10,695.00</w:t>
+              <w:t>CUP 10,350.00</w:t>
             </w:r>
           </w:p>
         </w:tc>
@@ -12835,7 +12835,7 @@
               <w:spacing w:after="0"/>
             </w:pPr>
             <w:r>
-              <w:t>CUP 60,605.00</w:t>
+              <w:t>CUP 58,650.00</w:t>
             </w:r>
           </w:p>
         </w:tc>
@@ -12891,7 +12891,7 @@
               <w:spacing w:after="0"/>
             </w:pPr>
             <w:r>
-              <w:t>CUP 28,520.00</w:t>
+              <w:t>CUP 27,600.00</w:t>
             </w:r>
           </w:p>
         </w:tc>
@@ -12947,7 +12947,7 @@
               <w:spacing w:after="0"/>
             </w:pPr>
             <w:r>
-              <w:t>CUP 78,430.00</w:t>
+              <w:t>CUP 75,900.00</w:t>
             </w:r>
           </w:p>
         </w:tc>
@@ -13003,7 +13003,7 @@
               <w:spacing w:after="0"/>
             </w:pPr>
             <w:r>
-              <w:t>CUP 32,085.00</w:t>
+              <w:t>CUP 31,050.00</w:t>
             </w:r>
           </w:p>
         </w:tc>
@@ -13059,7 +13059,7 @@
               <w:spacing w:after="0"/>
             </w:pPr>
             <w:r>
-              <w:t>CUP 8,912.50</w:t>
+              <w:t>CUP 8,625.00</w:t>
             </w:r>
           </w:p>
         </w:tc>
@@ -13131,7 +13131,7 @@
               <w:spacing w:after="0"/>
             </w:pPr>
             <w:r>
-              <w:t>CUP 24,955.00</w:t>
+              <w:t>CUP 24,150.00</w:t>
             </w:r>
           </w:p>
         </w:tc>
@@ -13187,7 +13187,7 @@
               <w:spacing w:after="0"/>
             </w:pPr>
             <w:r>
-              <w:t>CUP 8,912.50</w:t>
+              <w:t>CUP 8,625.00</w:t>
             </w:r>
           </w:p>
         </w:tc>
@@ -13243,7 +13243,7 @@
               <w:spacing w:after="0"/>
             </w:pPr>
             <w:r>
-              <w:t>CUP 3,565.00</w:t>
+              <w:t>CUP 3,450.00</w:t>
             </w:r>
           </w:p>
         </w:tc>
@@ -13299,7 +13299,7 @@
               <w:spacing w:after="0"/>
             </w:pPr>
             <w:r>
-              <w:t>CUP 10,695.00</w:t>
+              <w:t>CUP 10,350.00</w:t>
             </w:r>
           </w:p>
         </w:tc>
@@ -13355,7 +13355,7 @@
               <w:spacing w:after="0"/>
             </w:pPr>
             <w:r>
-              <w:t>CUP 10,695.00</w:t>
+              <w:t>CUP 10,350.00</w:t>
             </w:r>
           </w:p>
         </w:tc>
@@ -13411,7 +13411,7 @@
               <w:spacing w:after="0"/>
             </w:pPr>
             <w:r>
-              <w:t>CUP 21,390.00</w:t>
+              <w:t>CUP 20,700.00</w:t>
             </w:r>
           </w:p>
         </w:tc>
@@ -13467,7 +13467,7 @@
               <w:spacing w:after="0"/>
             </w:pPr>
             <w:r>
-              <w:t>CUP 14,260.00</w:t>
+              <w:t>CUP 13,800.00</w:t>
             </w:r>
           </w:p>
         </w:tc>
@@ -13523,7 +13523,7 @@
               <w:spacing w:after="0"/>
             </w:pPr>
             <w:r>
-              <w:t>CUP 10,695.00</w:t>
+              <w:t>CUP 10,350.00</w:t>
             </w:r>
           </w:p>
         </w:tc>
@@ -13579,7 +13579,7 @@
               <w:spacing w:after="0"/>
             </w:pPr>
             <w:r>
-              <w:t>CUP 7,130.00</w:t>
+              <w:t>CUP 6,900.00</w:t>
             </w:r>
           </w:p>
         </w:tc>
@@ -13635,7 +13635,7 @@
               <w:spacing w:after="0"/>
             </w:pPr>
             <w:r>
-              <w:t>CUP 7,130.00</w:t>
+              <w:t>CUP 6,900.00</w:t>
             </w:r>
           </w:p>
         </w:tc>
@@ -13691,7 +13691,7 @@
               <w:spacing w:after="0"/>
             </w:pPr>
             <w:r>
-              <w:t>CUP 53,475.00</w:t>
+              <w:t>CUP 51,750.00</w:t>
             </w:r>
           </w:p>
         </w:tc>
@@ -13747,7 +13747,7 @@
               <w:spacing w:after="0"/>
             </w:pPr>
             <w:r>
-              <w:t>CUP 124,775.00</w:t>
+              <w:t>CUP 120,750.00</w:t>
             </w:r>
           </w:p>
         </w:tc>
@@ -13803,7 +13803,7 @@
               <w:spacing w:after="0"/>
             </w:pPr>
             <w:r>
-              <w:t>CUP 7,130.00</w:t>
+              <w:t>CUP 6,900.00</w:t>
             </w:r>
           </w:p>
         </w:tc>
@@ -13859,7 +13859,7 @@
               <w:spacing w:after="0"/>
             </w:pPr>
             <w:r>
-              <w:t>CUP 7,130.00</w:t>
+              <w:t>CUP 6,900.00</w:t>
             </w:r>
           </w:p>
         </w:tc>
@@ -13915,7 +13915,7 @@
               <w:spacing w:after="0"/>
             </w:pPr>
             <w:r>
-              <w:t>CUP 5,347.50</w:t>
+              <w:t>CUP 5,175.00</w:t>
             </w:r>
           </w:p>
         </w:tc>
@@ -13971,7 +13971,7 @@
               <w:spacing w:after="0"/>
             </w:pPr>
             <w:r>
-              <w:t>CUP 10,695.00</w:t>
+              <w:t>CUP 10,350.00</w:t>
             </w:r>
           </w:p>
         </w:tc>
@@ -14027,7 +14027,7 @@
               <w:spacing w:after="0"/>
             </w:pPr>
             <w:r>
-              <w:t>CUP 5,347.50</w:t>
+              <w:t>CUP 5,175.00</w:t>
             </w:r>
           </w:p>
         </w:tc>
@@ -14083,7 +14083,7 @@
               <w:spacing w:after="0"/>
             </w:pPr>
             <w:r>
-              <w:t>CUP 24,955.00</w:t>
+              <w:t>CUP 24,150.00</w:t>
             </w:r>
           </w:p>
         </w:tc>
@@ -14139,7 +14139,7 @@
               <w:spacing w:after="0"/>
             </w:pPr>
             <w:r>
-              <w:t>CUP 14,260.00</w:t>
+              <w:t>CUP 13,800.00</w:t>
             </w:r>
           </w:p>
         </w:tc>
@@ -14195,7 +14195,7 @@
               <w:spacing w:after="0"/>
             </w:pPr>
             <w:r>
-              <w:t>CUP 35,650.00</w:t>
+              <w:t>CUP 34,500.00</w:t>
             </w:r>
           </w:p>
         </w:tc>
@@ -14252,7 +14252,7 @@
               <w:spacing w:after="0"/>
             </w:pPr>
             <w:r>
-              <w:t>CUP 24,955.00</w:t>
+              <w:t>CUP 24,150.00</w:t>
             </w:r>
           </w:p>
         </w:tc>
@@ -14308,7 +14308,7 @@
               <w:spacing w:after="0"/>
             </w:pPr>
             <w:r>
-              <w:t>CUP 5,347.50</w:t>
+              <w:t>CUP 5,175.00</w:t>
             </w:r>
           </w:p>
         </w:tc>
@@ -14364,7 +14364,7 @@
               <w:spacing w:after="0"/>
             </w:pPr>
             <w:r>
-              <w:t>CUP 46,345.00</w:t>
+              <w:t>CUP 44,850.00</w:t>
             </w:r>
           </w:p>
         </w:tc>
@@ -14420,7 +14420,7 @@
               <w:spacing w:after="0"/>
             </w:pPr>
             <w:r>
-              <w:t>CUP 71,300.00</w:t>
+              <w:t>CUP 69,000.00</w:t>
             </w:r>
           </w:p>
         </w:tc>
@@ -14476,7 +14476,7 @@
               <w:spacing w:after="0"/>
             </w:pPr>
             <w:r>
-              <w:t>CUP 10,695.00</w:t>
+              <w:t>CUP 10,350.00</w:t>
             </w:r>
           </w:p>
         </w:tc>
@@ -14532,7 +14532,7 @@
               <w:spacing w:after="0"/>
             </w:pPr>
             <w:r>
-              <w:t>CUP 5,347.50</w:t>
+              <w:t>CUP 5,175.00</w:t>
             </w:r>
           </w:p>
         </w:tc>
@@ -14604,7 +14604,7 @@
               <w:spacing w:after="0"/>
             </w:pPr>
             <w:r>
-              <w:t>CUP 23,172.50</w:t>
+              <w:t>CUP 22,425.00</w:t>
             </w:r>
           </w:p>
         </w:tc>
@@ -14676,7 +14676,7 @@
               <w:spacing w:after="0"/>
             </w:pPr>
             <w:r>
-              <w:t>CUP 35,650.00</w:t>
+              <w:t>CUP 34,500.00</w:t>
             </w:r>
           </w:p>
         </w:tc>
@@ -14732,7 +14732,7 @@
               <w:spacing w:after="0"/>
             </w:pPr>
             <w:r>
-              <w:t>CUP 3,565.00</w:t>
+              <w:t>CUP 3,450.00</w:t>
             </w:r>
           </w:p>
         </w:tc>
@@ -14788,7 +14788,7 @@
               <w:spacing w:after="0"/>
             </w:pPr>
             <w:r>
-              <w:t>CUP 7,130.00</w:t>
+              <w:t>CUP 6,900.00</w:t>
             </w:r>
           </w:p>
         </w:tc>
@@ -14844,7 +14844,7 @@
               <w:spacing w:after="0"/>
             </w:pPr>
             <w:r>
-              <w:t>CUP 3,565.00</w:t>
+              <w:t>CUP 3,450.00</w:t>
             </w:r>
           </w:p>
         </w:tc>
@@ -14900,7 +14900,7 @@
               <w:spacing w:after="0"/>
             </w:pPr>
             <w:r>
-              <w:t>CUP 3,565.00</w:t>
+              <w:t>CUP 3,450.00</w:t>
             </w:r>
           </w:p>
         </w:tc>
@@ -14956,7 +14956,7 @@
               <w:spacing w:after="0"/>
             </w:pPr>
             <w:r>
-              <w:t>CUP 3,565.00</w:t>
+              <w:t>CUP 3,450.00</w:t>
             </w:r>
           </w:p>
         </w:tc>
@@ -15012,7 +15012,7 @@
               <w:spacing w:after="0"/>
             </w:pPr>
             <w:r>
-              <w:t>CUP 3,565.00</w:t>
+              <w:t>CUP 3,450.00</w:t>
             </w:r>
           </w:p>
         </w:tc>
@@ -15068,7 +15068,7 @@
               <w:spacing w:after="0"/>
             </w:pPr>
             <w:r>
-              <w:t>CUP 5,347.50</w:t>
+              <w:t>CUP 5,175.00</w:t>
             </w:r>
           </w:p>
         </w:tc>
@@ -15124,7 +15124,7 @@
               <w:spacing w:after="0"/>
             </w:pPr>
             <w:r>
-              <w:t>CUP 5,347.50</w:t>
+              <w:t>CUP 5,175.00</w:t>
             </w:r>
           </w:p>
         </w:tc>
@@ -15180,7 +15180,7 @@
               <w:spacing w:after="0"/>
             </w:pPr>
             <w:r>
-              <w:t>CUP 5,347.50</w:t>
+              <w:t>CUP 5,175.00</w:t>
             </w:r>
           </w:p>
         </w:tc>
@@ -15236,7 +15236,7 @@
               <w:spacing w:after="0"/>
             </w:pPr>
             <w:r>
-              <w:t>CUP 5,347.50</w:t>
+              <w:t>CUP 5,175.00</w:t>
             </w:r>
           </w:p>
         </w:tc>
@@ -15292,7 +15292,7 @@
               <w:spacing w:after="0"/>
             </w:pPr>
             <w:r>
-              <w:t>CUP 2,139.00</w:t>
+              <w:t>CUP 2,070.00</w:t>
             </w:r>
           </w:p>
         </w:tc>
@@ -15348,7 +15348,7 @@
               <w:spacing w:after="0"/>
             </w:pPr>
             <w:r>
-              <w:t>CUP 3,565.00</w:t>
+              <w:t>CUP 3,450.00</w:t>
             </w:r>
           </w:p>
         </w:tc>
@@ -15404,7 +15404,7 @@
               <w:spacing w:after="0"/>
             </w:pPr>
             <w:r>
-              <w:t>CUP 53,475.00</w:t>
+              <w:t>CUP 51,750.00</w:t>
             </w:r>
           </w:p>
         </w:tc>
@@ -15460,7 +15460,7 @@
               <w:spacing w:after="0"/>
             </w:pPr>
             <w:r>
-              <w:t>CUP 64,170.00</w:t>
+              <w:t>CUP 62,100.00</w:t>
             </w:r>
           </w:p>
         </w:tc>
@@ -15516,7 +15516,7 @@
               <w:spacing w:after="0"/>
             </w:pPr>
             <w:r>
-              <w:t>CUP 32,085.00</w:t>
+              <w:t>CUP 31,050.00</w:t>
             </w:r>
           </w:p>
         </w:tc>
@@ -15572,7 +15572,7 @@
               <w:spacing w:after="0"/>
             </w:pPr>
             <w:r>
-              <w:t>CUP 10,695.00</w:t>
+              <w:t>CUP 10,350.00</w:t>
             </w:r>
           </w:p>
         </w:tc>
@@ -15628,7 +15628,7 @@
               <w:spacing w:after="0"/>
             </w:pPr>
             <w:r>
-              <w:t>CUP 8,912.50</w:t>
+              <w:t>CUP 8,625.00</w:t>
             </w:r>
           </w:p>
         </w:tc>
@@ -15684,7 +15684,7 @@
               <w:spacing w:after="0"/>
             </w:pPr>
             <w:r>
-              <w:t>CUP 1,426.00</w:t>
+              <w:t>CUP 1,380.00</w:t>
             </w:r>
           </w:p>
         </w:tc>
@@ -15740,7 +15740,7 @@
               <w:spacing w:after="0"/>
             </w:pPr>
             <w:r>
-              <w:t>CUP 26,737.50</w:t>
+              <w:t>CUP 25,875.00</w:t>
             </w:r>
           </w:p>
         </w:tc>
@@ -15796,7 +15796,7 @@
               <w:spacing w:after="0"/>
             </w:pPr>
             <w:r>
-              <w:t>CUP 8,912.50</w:t>
+              <w:t>CUP 8,625.00</w:t>
             </w:r>
           </w:p>
         </w:tc>
@@ -15852,7 +15852,7 @@
               <w:spacing w:after="0"/>
             </w:pPr>
             <w:r>
-              <w:t>CUP 24,955.00</w:t>
+              <w:t>CUP 24,150.00</w:t>
             </w:r>
           </w:p>
         </w:tc>
@@ -15908,7 +15908,7 @@
               <w:spacing w:after="0"/>
             </w:pPr>
             <w:r>
-              <w:t>CUP 5,347.50</w:t>
+              <w:t>CUP 5,175.00</w:t>
             </w:r>
           </w:p>
         </w:tc>
@@ -15964,7 +15964,7 @@
               <w:spacing w:after="0"/>
             </w:pPr>
             <w:r>
-              <w:t>CUP 89,125.00</w:t>
+              <w:t>CUP 86,250.00</w:t>
             </w:r>
           </w:p>
         </w:tc>
@@ -16021,7 +16021,7 @@
               <w:spacing w:after="0"/>
             </w:pPr>
             <w:r>
-              <w:t>CUP 196,075.00</w:t>
+              <w:t>CUP 189,750.00</w:t>
             </w:r>
           </w:p>
         </w:tc>
@@ -16077,7 +16077,7 @@
               <w:spacing w:after="0"/>
             </w:pPr>
             <w:r>
-              <w:t>CUP 8,912.50</w:t>
+              <w:t>CUP 8,625.00</w:t>
             </w:r>
           </w:p>
         </w:tc>
@@ -16133,7 +16133,7 @@
               <w:spacing w:after="0"/>
             </w:pPr>
             <w:r>
-              <w:t>CUP 3,565.00</w:t>
+              <w:t>CUP 3,450.00</w:t>
             </w:r>
           </w:p>
         </w:tc>
@@ -16189,7 +16189,7 @@
               <w:spacing w:after="0"/>
             </w:pPr>
             <w:r>
-              <w:t>CUP 3,565.00</w:t>
+              <w:t>CUP 3,450.00</w:t>
             </w:r>
           </w:p>
         </w:tc>
@@ -16245,7 +16245,7 @@
               <w:spacing w:after="0"/>
             </w:pPr>
             <w:r>
-              <w:t>CUP 5,347.50</w:t>
+              <w:t>CUP 5,175.00</w:t>
             </w:r>
           </w:p>
         </w:tc>
@@ -16301,7 +16301,7 @@
               <w:spacing w:after="0"/>
             </w:pPr>
             <w:r>
-              <w:t>CUP 2,495.50</w:t>
+              <w:t>CUP 2,415.00</w:t>
             </w:r>
           </w:p>
         </w:tc>
@@ -16357,7 +16357,7 @@
               <w:spacing w:after="0"/>
             </w:pPr>
             <w:r>
-              <w:t>CUP 17,825.00</w:t>
+              <w:t>CUP 17,250.00</w:t>
             </w:r>
           </w:p>
         </w:tc>
@@ -16413,7 +16413,7 @@
               <w:spacing w:after="0"/>
             </w:pPr>
             <w:r>
-              <w:t>CUP 1,782.50</w:t>
+              <w:t>CUP 1,725.00</w:t>
             </w:r>
           </w:p>
         </w:tc>
@@ -16469,7 +16469,7 @@
               <w:spacing w:after="0"/>
             </w:pPr>
             <w:r>
-              <w:t>CUP 1,782.50</w:t>
+              <w:t>CUP 1,725.00</w:t>
             </w:r>
           </w:p>
         </w:tc>
@@ -16525,7 +16525,7 @@
               <w:spacing w:after="0"/>
             </w:pPr>
             <w:r>
-              <w:t>CUP 1,782.50</w:t>
+              <w:t>CUP 1,725.00</w:t>
             </w:r>
           </w:p>
         </w:tc>
@@ -16581,7 +16581,7 @@
               <w:spacing w:after="0"/>
             </w:pPr>
             <w:r>
-              <w:t>CUP 2,495.50</w:t>
+              <w:t>CUP 2,415.00</w:t>
             </w:r>
           </w:p>
         </w:tc>
@@ -16637,7 +16637,7 @@
               <w:spacing w:after="0"/>
             </w:pPr>
             <w:r>
-              <w:t>CUP 7,130.00</w:t>
+              <w:t>CUP 6,900.00</w:t>
             </w:r>
           </w:p>
         </w:tc>
@@ -16693,7 +16693,7 @@
               <w:spacing w:after="0"/>
             </w:pPr>
             <w:r>
-              <w:t>CUP 3,565.00</w:t>
+              <w:t>CUP 3,450.00</w:t>
             </w:r>
           </w:p>
         </w:tc>
@@ -16749,7 +16749,7 @@
               <w:spacing w:after="0"/>
             </w:pPr>
             <w:r>
-              <w:t>CUP 5,347.50</w:t>
+              <w:t>CUP 5,175.00</w:t>
             </w:r>
           </w:p>
         </w:tc>
@@ -16805,7 +16805,7 @@
               <w:spacing w:after="0"/>
             </w:pPr>
             <w:r>
-              <w:t>CUP 2,495.50</w:t>
+              <w:t>CUP 2,415.00</w:t>
             </w:r>
           </w:p>
         </w:tc>
@@ -16861,7 +16861,7 @@
               <w:spacing w:after="0"/>
             </w:pPr>
             <w:r>
-              <w:t>CUP 2,495.50</w:t>
+              <w:t>CUP 2,415.00</w:t>
             </w:r>
           </w:p>
         </w:tc>
@@ -16917,7 +16917,7 @@
               <w:spacing w:after="0"/>
             </w:pPr>
             <w:r>
-              <w:t>CUP 3,565.00</w:t>
+              <w:t>CUP 3,450.00</w:t>
             </w:r>
           </w:p>
         </w:tc>
@@ -16973,7 +16973,7 @@
               <w:spacing w:after="0"/>
             </w:pPr>
             <w:r>
-              <w:t>CUP 713.00</w:t>
+              <w:t>CUP 690.00</w:t>
             </w:r>
           </w:p>
         </w:tc>
@@ -17029,7 +17029,7 @@
               <w:spacing w:after="0"/>
             </w:pPr>
             <w:r>
-              <w:t>CUP 1,782.50</w:t>
+              <w:t>CUP 1,725.00</w:t>
             </w:r>
           </w:p>
         </w:tc>
@@ -17085,7 +17085,7 @@
               <w:spacing w:after="0"/>
             </w:pPr>
             <w:r>
-              <w:t>CUP 1,069.50</w:t>
+              <w:t>CUP 1,035.00</w:t>
             </w:r>
           </w:p>
         </w:tc>
@@ -17141,7 +17141,7 @@
               <w:spacing w:after="0"/>
             </w:pPr>
             <w:r>
-              <w:t>CUP 1,426.00</w:t>
+              <w:t>CUP 1,380.00</w:t>
             </w:r>
           </w:p>
         </w:tc>
@@ -17197,7 +17197,7 @@
               <w:spacing w:after="0"/>
             </w:pPr>
             <w:r>
-              <w:t>CUP 713.00</w:t>
+              <w:t>CUP 690.00</w:t>
             </w:r>
           </w:p>
         </w:tc>
@@ -17253,7 +17253,7 @@
               <w:spacing w:after="0"/>
             </w:pPr>
             <w:r>
-              <w:t>CUP 1,069.50</w:t>
+              <w:t>CUP 1,035.00</w:t>
             </w:r>
           </w:p>
         </w:tc>
@@ -17309,7 +17309,7 @@
               <w:spacing w:after="0"/>
             </w:pPr>
             <w:r>
-              <w:t>CUP 7,130.00</w:t>
+              <w:t>CUP 6,900.00</w:t>
             </w:r>
           </w:p>
         </w:tc>
@@ -17365,7 +17365,7 @@
               <w:spacing w:after="0"/>
             </w:pPr>
             <w:r>
-              <w:t>CUP 8,912.50</w:t>
+              <w:t>CUP 8,625.00</w:t>
             </w:r>
           </w:p>
         </w:tc>
@@ -17421,7 +17421,7 @@
               <w:spacing w:after="0"/>
             </w:pPr>
             <w:r>
-              <w:t>CUP 16,042.50</w:t>
+              <w:t>CUP 15,525.00</w:t>
             </w:r>
           </w:p>
         </w:tc>
@@ -17477,7 +17477,7 @@
               <w:spacing w:after="0"/>
             </w:pPr>
             <w:r>
-              <w:t>CUP 5,347.50</w:t>
+              <w:t>CUP 5,175.00</w:t>
             </w:r>
           </w:p>
         </w:tc>
@@ -17533,7 +17533,7 @@
               <w:spacing w:after="0"/>
             </w:pPr>
             <w:r>
-              <w:t>CUP 21,390.00</w:t>
+              <w:t>CUP 20,700.00</w:t>
             </w:r>
           </w:p>
         </w:tc>
@@ -17589,7 +17589,7 @@
               <w:spacing w:after="0"/>
             </w:pPr>
             <w:r>
-              <w:t>CUP 35,650.00</w:t>
+              <w:t>CUP 34,500.00</w:t>
             </w:r>
           </w:p>
         </w:tc>
@@ -17645,7 +17645,7 @@
               <w:spacing w:after="0"/>
             </w:pPr>
             <w:r>
-              <w:t>CUP 12,477.50</w:t>
+              <w:t>CUP 12,075.00</w:t>
             </w:r>
           </w:p>
         </w:tc>
@@ -17701,7 +17701,7 @@
               <w:spacing w:after="0"/>
             </w:pPr>
             <w:r>
-              <w:t>CUP 3,565.00</w:t>
+              <w:t>CUP 3,450.00</w:t>
             </w:r>
           </w:p>
         </w:tc>
@@ -17765,7 +17765,7 @@
               <w:spacing w:after="0"/>
             </w:pPr>
             <w:r>
-              <w:t>CUP 1,782.50</w:t>
+              <w:t>CUP 1,725.00</w:t>
             </w:r>
           </w:p>
         </w:tc>
@@ -17821,7 +17821,7 @@
               <w:spacing w:after="0"/>
             </w:pPr>
             <w:r>
-              <w:t>CUP 5,347.50</w:t>
+              <w:t>CUP 5,175.00</w:t>
             </w:r>
           </w:p>
         </w:tc>
@@ -17958,7 +17958,7 @@
           </w:tcPr>
           <w:p>
             <w:r>
-              <w:t>CUP 71,300.00</w:t>
+              <w:t>CUP 69,000.00</w:t>
             </w:r>
           </w:p>
         </w:tc>
@@ -18008,7 +18008,7 @@
           </w:tcPr>
           <w:p>
             <w:r>
-              <w:t>CUP 64,170.00</w:t>
+              <w:t>CUP 62,100.00</w:t>
             </w:r>
           </w:p>
         </w:tc>
@@ -18049,7 +18049,7 @@
           </w:tcPr>
           <w:p>
             <w:r>
-              <w:t>CUP 42,780.00</w:t>
+              <w:t>CUP 41,400.00</w:t>
             </w:r>
           </w:p>
         </w:tc>
@@ -18099,7 +18099,7 @@
           </w:tcPr>
           <w:p>
             <w:r>
-              <w:t>CUP 42,780.00</w:t>
+              <w:t>CUP 41,400.00</w:t>
             </w:r>
           </w:p>
         </w:tc>
@@ -18138,7 +18138,7 @@
           </w:tcPr>
           <w:p>
             <w:r>
-              <w:t>CUP 14,260.00</w:t>
+              <w:t>CUP 13,800.00</w:t>
             </w:r>
           </w:p>
         </w:tc>
@@ -18199,7 +18199,7 @@
           </w:tcPr>
           <w:p>
             <w:r>
-              <w:t>CUP 14,260.00</w:t>
+              <w:t>CUP 13,800.00</w:t>
             </w:r>
           </w:p>
         </w:tc>
@@ -18240,7 +18240,7 @@
           </w:tcPr>
           <w:p>
             <w:r>
-              <w:t>CUP 7,130.00</w:t>
+              <w:t>CUP 6,900.00</w:t>
             </w:r>
           </w:p>
         </w:tc>
@@ -18279,7 +18279,7 @@
           </w:tcPr>
           <w:p>
             <w:r>
-              <w:t>CUP 28,520.00</w:t>
+              <w:t>CUP 27,600.00</w:t>
             </w:r>
           </w:p>
         </w:tc>
@@ -18320,7 +18320,7 @@
           </w:tcPr>
           <w:p>
             <w:r>
-              <w:t>CUP 35,650.00</w:t>
+              <w:t>CUP 34,500.00</w:t>
             </w:r>
           </w:p>
         </w:tc>
@@ -18361,7 +18361,7 @@
           </w:tcPr>
           <w:p>
             <w:r>
-              <w:t>CUP 8,912.50</w:t>
+              <w:t>CUP 8,625.00</w:t>
             </w:r>
           </w:p>
         </w:tc>
@@ -18402,7 +18402,7 @@
           </w:tcPr>
           <w:p>
             <w:r>
-              <w:t>CUP 19,607.50</w:t>
+              <w:t>CUP 18,975.00</w:t>
             </w:r>
           </w:p>
         </w:tc>
@@ -18441,7 +18441,7 @@
           </w:tcPr>
           <w:p>
             <w:r>
-              <w:t>CUP 28,520.00</w:t>
+              <w:t>CUP 27,600.00</w:t>
             </w:r>
           </w:p>
         </w:tc>
@@ -18480,7 +18480,7 @@
           </w:tcPr>
           <w:p>
             <w:r>
-              <w:t>CUP 356.50</w:t>
+              <w:t>CUP 345.00</w:t>
             </w:r>
           </w:p>
         </w:tc>
@@ -18519,7 +18519,7 @@
           </w:tcPr>
           <w:p>
             <w:r>
-              <w:t>CUP 356.50</w:t>
+              <w:t>CUP 345.00</w:t>
             </w:r>
           </w:p>
         </w:tc>
@@ -18558,7 +18558,7 @@
           </w:tcPr>
           <w:p>
             <w:r>
-              <w:t>CUP 356.50</w:t>
+              <w:t>CUP 345.00</w:t>
             </w:r>
           </w:p>
         </w:tc>
@@ -18597,7 +18597,7 @@
           </w:tcPr>
           <w:p>
             <w:r>
-              <w:t>CUP 5,347.50</w:t>
+              <w:t>CUP 5,175.00</w:t>
             </w:r>
           </w:p>
         </w:tc>
@@ -18636,7 +18636,7 @@
           </w:tcPr>
           <w:p>
             <w:r>
-              <w:t>CUP 3,565.00</w:t>
+              <w:t>CUP 3,450.00</w:t>
             </w:r>
           </w:p>
         </w:tc>
@@ -18675,7 +18675,7 @@
           </w:tcPr>
           <w:p>
             <w:r>
-              <w:t>CUP 891.25</w:t>
+              <w:t>CUP 862.50</w:t>
             </w:r>
           </w:p>
         </w:tc>
@@ -18714,7 +18714,7 @@
           </w:tcPr>
           <w:p>
             <w:r>
-              <w:t>CUP 3,565.00</w:t>
+              <w:t>CUP 3,450.00</w:t>
             </w:r>
           </w:p>
         </w:tc>
@@ -18753,7 +18753,7 @@
           </w:tcPr>
           <w:p>
             <w:r>
-              <w:t>CUP 2,495.50</w:t>
+              <w:t>CUP 2,415.00</w:t>
             </w:r>
           </w:p>
         </w:tc>
@@ -18792,7 +18792,7 @@
           </w:tcPr>
           <w:p>
             <w:r>
-              <w:t>CUP 8,912.50</w:t>
+              <w:t>CUP 8,625.00</w:t>
             </w:r>
           </w:p>
         </w:tc>
@@ -18831,7 +18831,7 @@
           </w:tcPr>
           <w:p>
             <w:r>
-              <w:t>CUP 8,912.50</w:t>
+              <w:t>CUP 8,625.00</w:t>
             </w:r>
           </w:p>
         </w:tc>
@@ -18870,7 +18870,7 @@
           </w:tcPr>
           <w:p>
             <w:r>
-              <w:t>CUP 17,825.00</w:t>
+              <w:t>CUP 17,250.00</w:t>
             </w:r>
           </w:p>
         </w:tc>
@@ -18911,7 +18911,7 @@
           </w:tcPr>
           <w:p>
             <w:r>
-              <w:t>CUP 12,477.50</w:t>
+              <w:t>CUP 12,075.00</w:t>
             </w:r>
           </w:p>
         </w:tc>
@@ -18950,7 +18950,7 @@
           </w:tcPr>
           <w:p>
             <w:r>
-              <w:t>CUP 12,477.50</w:t>
+              <w:t>CUP 12,075.00</w:t>
             </w:r>
           </w:p>
         </w:tc>
@@ -18991,7 +18991,7 @@
           </w:tcPr>
           <w:p>
             <w:r>
-              <w:t>CUP 49,910.00</w:t>
+              <w:t>CUP 48,300.00</w:t>
             </w:r>
           </w:p>
         </w:tc>
@@ -19031,7 +19031,7 @@
           </w:tcPr>
           <w:p>
             <w:r>
-              <w:t>CUP 5,347.50</w:t>
+              <w:t>CUP 5,175.00</w:t>
             </w:r>
           </w:p>
         </w:tc>
@@ -19092,7 +19092,7 @@
           </w:tcPr>
           <w:p>
             <w:r>
-              <w:t>CUP 10,695.00</w:t>
+              <w:t>CUP 10,350.00</w:t>
             </w:r>
           </w:p>
         </w:tc>
@@ -19153,7 +19153,7 @@
           </w:tcPr>
           <w:p>
             <w:r>
-              <w:t>CUP 35,650.00</w:t>
+              <w:t>CUP 34,500.00</w:t>
             </w:r>
           </w:p>
         </w:tc>
@@ -19192,7 +19192,7 @@
           </w:tcPr>
           <w:p>
             <w:r>
-              <w:t>CUP 35,650.00</w:t>
+              <w:t>CUP 34,500.00</w:t>
             </w:r>
           </w:p>
         </w:tc>
@@ -19244,7 +19244,7 @@
           </w:tcPr>
           <w:p>
             <w:r>
-              <w:t>CUP 53,475.00</w:t>
+              <w:t>CUP 51,750.00</w:t>
             </w:r>
           </w:p>
         </w:tc>
@@ -19285,7 +19285,7 @@
           </w:tcPr>
           <w:p>
             <w:r>
-              <w:t>CUP 42,780.00</w:t>
+              <w:t>CUP 41,400.00</w:t>
             </w:r>
           </w:p>
         </w:tc>
@@ -19326,7 +19326,7 @@
           </w:tcPr>
           <w:p>
             <w:r>
-              <w:t>CUP 21,390.00</w:t>
+              <w:t>CUP 20,700.00</w:t>
             </w:r>
           </w:p>
         </w:tc>
@@ -19365,7 +19365,7 @@
           </w:tcPr>
           <w:p>
             <w:r>
-              <w:t>CUP 24,955.00</w:t>
+              <w:t>CUP 24,150.00</w:t>
             </w:r>
           </w:p>
         </w:tc>
@@ -19406,7 +19406,7 @@
           </w:tcPr>
           <w:p>
             <w:r>
-              <w:t>CUP 46,345.00</w:t>
+              <w:t>CUP 44,850.00</w:t>
             </w:r>
           </w:p>
         </w:tc>
@@ -19445,7 +19445,7 @@
           </w:tcPr>
           <w:p>
             <w:r>
-              <w:t>CUP 14,260.00</w:t>
+              <w:t>CUP 13,800.00</w:t>
             </w:r>
           </w:p>
         </w:tc>
@@ -19484,7 +19484,7 @@
           </w:tcPr>
           <w:p>
             <w:r>
-              <w:t>CUP 3,565.00</w:t>
+              <w:t>CUP 3,450.00</w:t>
             </w:r>
           </w:p>
         </w:tc>
@@ -19525,7 +19525,7 @@
           </w:tcPr>
           <w:p>
             <w:r>
-              <w:t>CUP 3,565.00</w:t>
+              <w:t>CUP 3,450.00</w:t>
             </w:r>
           </w:p>
         </w:tc>
@@ -19586,7 +19586,7 @@
           </w:tcPr>
           <w:p>
             <w:r>
-              <w:t>CUP 10,695.00</w:t>
+              <w:t>CUP 10,350.00</w:t>
             </w:r>
           </w:p>
         </w:tc>
@@ -19636,7 +19636,7 @@
           </w:tcPr>
           <w:p>
             <w:r>
-              <w:t>CUP 5,347.50</w:t>
+              <w:t>CUP 5,175.00</w:t>
             </w:r>
           </w:p>
         </w:tc>
@@ -19677,7 +19677,7 @@
           </w:tcPr>
           <w:p>
             <w:r>
-              <w:t>CUP 28,520.00</w:t>
+              <w:t>CUP 27,600.00</w:t>
             </w:r>
           </w:p>
         </w:tc>
@@ -19716,7 +19716,7 @@
           </w:tcPr>
           <w:p>
             <w:r>
-              <w:t>CUP 42,780.00</w:t>
+              <w:t>CUP 41,400.00</w:t>
             </w:r>
           </w:p>
         </w:tc>
@@ -19757,7 +19757,7 @@
           </w:tcPr>
           <w:p>
             <w:r>
-              <w:t>CUP 3,565.00</w:t>
+              <w:t>CUP 3,450.00</w:t>
             </w:r>
           </w:p>
         </w:tc>
@@ -19798,7 +19798,7 @@
           </w:tcPr>
           <w:p>
             <w:r>
-              <w:t>CUP 7,130.00</w:t>
+              <w:t>CUP 6,900.00</w:t>
             </w:r>
           </w:p>
         </w:tc>
@@ -19837,7 +19837,7 @@
           </w:tcPr>
           <w:p>
             <w:r>
-              <w:t>CUP 21,390.00</w:t>
+              <w:t>CUP 20,700.00</w:t>
             </w:r>
           </w:p>
         </w:tc>
@@ -19878,7 +19878,7 @@
           </w:tcPr>
           <w:p>
             <w:r>
-              <w:t>CUP 8,912.50</w:t>
+              <w:t>CUP 8,625.00</w:t>
             </w:r>
           </w:p>
         </w:tc>
@@ -19919,7 +19919,7 @@
           </w:tcPr>
           <w:p>
             <w:r>
-              <w:t>CUP 5,347.50</w:t>
+              <w:t>CUP 5,175.00</w:t>
             </w:r>
           </w:p>
         </w:tc>
@@ -19960,7 +19960,7 @@
           </w:tcPr>
           <w:p>
             <w:r>
-              <w:t>CUP 3,565.00</w:t>
+              <w:t>CUP 3,450.00</w:t>
             </w:r>
           </w:p>
         </w:tc>
@@ -20001,7 +20001,7 @@
           </w:tcPr>
           <w:p>
             <w:r>
-              <w:t>CUP 49,910.00</w:t>
+              <w:t>CUP 48,300.00</w:t>
             </w:r>
           </w:p>
         </w:tc>
@@ -20040,7 +20040,7 @@
           </w:tcPr>
           <w:p>
             <w:r>
-              <w:t>CUP 64,170.00</w:t>
+              <w:t>CUP 62,100.00</w:t>
             </w:r>
           </w:p>
         </w:tc>
@@ -20079,7 +20079,7 @@
           </w:tcPr>
           <w:p>
             <w:r>
-              <w:t>CUP 64,170.00</w:t>
+              <w:t>CUP 62,100.00</w:t>
             </w:r>
           </w:p>
         </w:tc>
@@ -20120,7 +20120,7 @@
           </w:tcPr>
           <w:p>
             <w:r>
-              <w:t>CUP 21,390.00</w:t>
+              <w:t>CUP 20,700.00</w:t>
             </w:r>
           </w:p>
         </w:tc>
@@ -20159,7 +20159,7 @@
           </w:tcPr>
           <w:p>
             <w:r>
-              <w:t>CUP 14,260.00</w:t>
+              <w:t>CUP 13,800.00</w:t>
             </w:r>
           </w:p>
         </w:tc>
@@ -20198,7 +20198,7 @@
           </w:tcPr>
           <w:p>
             <w:r>
-              <w:t>CUP 24,955.00</w:t>
+              <w:t>CUP 24,150.00</w:t>
             </w:r>
           </w:p>
         </w:tc>
@@ -20239,7 +20239,7 @@
           </w:tcPr>
           <w:p>
             <w:r>
-              <w:t>CUP 17,825.00</w:t>
+              <w:t>CUP 17,250.00</w:t>
             </w:r>
           </w:p>
         </w:tc>
@@ -20278,7 +20278,7 @@
           </w:tcPr>
           <w:p>
             <w:r>
-              <w:t>CUP 53,475.00</w:t>
+              <w:t>CUP 51,750.00</w:t>
             </w:r>
           </w:p>
         </w:tc>
@@ -20317,7 +20317,7 @@
           </w:tcPr>
           <w:p>
             <w:r>
-              <w:t>CUP 46,345.00</w:t>
+              <w:t>CUP 44,850.00</w:t>
             </w:r>
           </w:p>
         </w:tc>
@@ -20357,7 +20357,7 @@
           </w:tcPr>
           <w:p>
             <w:r>
-              <w:t>CUP 1,782.50</w:t>
+              <w:t>CUP 1,725.00</w:t>
             </w:r>
           </w:p>
         </w:tc>
@@ -20396,7 +20396,7 @@
           </w:tcPr>
           <w:p>
             <w:r>
-              <w:t>CUP 2,495.50</w:t>
+              <w:t>CUP 2,415.00</w:t>
             </w:r>
           </w:p>
         </w:tc>
@@ -20435,7 +20435,7 @@
           </w:tcPr>
           <w:p>
             <w:r>
-              <w:t>CUP 1,782.50</w:t>
+              <w:t>CUP 1,725.00</w:t>
             </w:r>
           </w:p>
         </w:tc>
@@ -20476,7 +20476,7 @@
           </w:tcPr>
           <w:p>
             <w:r>
-              <w:t>CUP 12,477.50</w:t>
+              <w:t>CUP 12,075.00</w:t>
             </w:r>
           </w:p>
         </w:tc>
@@ -20515,7 +20515,7 @@
           </w:tcPr>
           <w:p>
             <w:r>
-              <w:t>CUP 14,260.00</w:t>
+              <w:t>CUP 13,800.00</w:t>
             </w:r>
           </w:p>
         </w:tc>
@@ -20554,7 +20554,7 @@
           </w:tcPr>
           <w:p>
             <w:r>
-              <w:t>CUP 7,130.00</w:t>
+              <w:t>CUP 6,900.00</w:t>
             </w:r>
           </w:p>
         </w:tc>
@@ -20595,7 +20595,7 @@
           </w:tcPr>
           <w:p>
             <w:r>
-              <w:t>CUP 5,347.50</w:t>
+              <w:t>CUP 5,175.00</w:t>
             </w:r>
           </w:p>
         </w:tc>
@@ -20634,7 +20634,7 @@
           </w:tcPr>
           <w:p>
             <w:r>
-              <w:t>CUP 1,782.50</w:t>
+              <w:t>CUP 1,725.00</w:t>
             </w:r>
           </w:p>
         </w:tc>
@@ -20675,7 +20675,7 @@
           </w:tcPr>
           <w:p>
             <w:r>
-              <w:t>CUP 10,695.00</w:t>
+              <w:t>CUP 10,350.00</w:t>
             </w:r>
           </w:p>
         </w:tc>
@@ -20714,7 +20714,7 @@
           </w:tcPr>
           <w:p>
             <w:r>
-              <w:t>CUP 3,565.00</w:t>
+              <w:t>CUP 3,450.00</w:t>
             </w:r>
           </w:p>
         </w:tc>
@@ -20753,7 +20753,7 @@
           </w:tcPr>
           <w:p>
             <w:r>
-              <w:t>CUP 5,347.50</w:t>
+              <w:t>CUP 5,175.00</w:t>
             </w:r>
           </w:p>
         </w:tc>
@@ -20792,7 +20792,7 @@
           </w:tcPr>
           <w:p>
             <w:r>
-              <w:t>CUP 3,565.00</w:t>
+              <w:t>CUP 3,450.00</w:t>
             </w:r>
           </w:p>
         </w:tc>
@@ -20831,7 +20831,7 @@
           </w:tcPr>
           <w:p>
             <w:r>
-              <w:t>CUP 12,477.50</w:t>
+              <w:t>CUP 12,075.00</w:t>
             </w:r>
           </w:p>
         </w:tc>
@@ -20964,7 +20964,7 @@
           </w:tcPr>
           <w:p>
             <w:r>
-              <w:t>CUP 89,125.00</w:t>
+              <w:t>CUP 86,250.00</w:t>
             </w:r>
           </w:p>
         </w:tc>
@@ -21005,7 +21005,7 @@
           </w:tcPr>
           <w:p>
             <w:r>
-              <w:t>CUP 49,910.00</w:t>
+              <w:t>CUP 48,300.00</w:t>
             </w:r>
           </w:p>
         </w:tc>
@@ -21044,7 +21044,7 @@
           </w:tcPr>
           <w:p>
             <w:r>
-              <w:t>CUP 49,910.00</w:t>
+              <w:t>CUP 48,300.00</w:t>
             </w:r>
           </w:p>
         </w:tc>
@@ -21093,7 +21093,7 @@
           </w:tcPr>
           <w:p>
             <w:r>
-              <w:t>CUP 71,300.00</w:t>
+              <w:t>CUP 69,000.00</w:t>
             </w:r>
           </w:p>
         </w:tc>
@@ -21134,7 +21134,7 @@
           </w:tcPr>
           <w:p>
             <w:r>
-              <w:t>CUP 57,040.00</w:t>
+              <w:t>CUP 55,200.00</w:t>
             </w:r>
           </w:p>
         </w:tc>
@@ -21184,7 +21184,7 @@
           </w:tcPr>
           <w:p>
             <w:r>
-              <w:t>CUP 64,170.00</w:t>
+              <w:t>CUP 62,100.00</w:t>
             </w:r>
           </w:p>
         </w:tc>
@@ -21223,7 +21223,7 @@
           </w:tcPr>
           <w:p>
             <w:r>
-              <w:t>CUP 64,170.00</w:t>
+              <w:t>CUP 62,100.00</w:t>
             </w:r>
           </w:p>
         </w:tc>
@@ -21324,7 +21324,7 @@
           </w:tcPr>
           <w:p>
             <w:r>
-              <w:t>CUP 42,780.00</w:t>
+              <w:t>CUP 41,400.00</w:t>
             </w:r>
           </w:p>
         </w:tc>
@@ -21363,7 +21363,7 @@
           </w:tcPr>
           <w:p>
             <w:r>
-              <w:t>CUP 12,477.50</w:t>
+              <w:t>CUP 12,075.00</w:t>
             </w:r>
           </w:p>
         </w:tc>
@@ -21402,7 +21402,7 @@
           </w:tcPr>
           <w:p>
             <w:r>
-              <w:t>CUP 12,477.50</w:t>
+              <w:t>CUP 12,075.00</w:t>
             </w:r>
           </w:p>
         </w:tc>
@@ -21441,7 +21441,7 @@
           </w:tcPr>
           <w:p>
             <w:r>
-              <w:t>CUP 14,260.00</w:t>
+              <w:t>CUP 13,800.00</w:t>
             </w:r>
           </w:p>
         </w:tc>
@@ -21480,7 +21480,7 @@
           </w:tcPr>
           <w:p>
             <w:r>
-              <w:t>CUP 28,520.00</w:t>
+              <w:t>CUP 27,600.00</w:t>
             </w:r>
           </w:p>
         </w:tc>
@@ -21519,7 +21519,7 @@
           </w:tcPr>
           <w:p>
             <w:r>
-              <w:t>CUP 35,650.00</w:t>
+              <w:t>CUP 34,500.00</w:t>
             </w:r>
           </w:p>
         </w:tc>
@@ -21558,7 +21558,7 @@
           </w:tcPr>
           <w:p>
             <w:r>
-              <w:t>CUP 8,912.50</w:t>
+              <w:t>CUP 8,625.00</w:t>
             </w:r>
           </w:p>
         </w:tc>
@@ -21597,7 +21597,7 @@
           </w:tcPr>
           <w:p>
             <w:r>
-              <w:t>CUP 14,260.00</w:t>
+              <w:t>CUP 13,800.00</w:t>
             </w:r>
           </w:p>
         </w:tc>
@@ -21637,7 +21637,7 @@
           </w:tcPr>
           <w:p>
             <w:r>
-              <w:t>CUP 14,260.00</w:t>
+              <w:t>CUP 13,800.00</w:t>
             </w:r>
           </w:p>
         </w:tc>
@@ -21678,7 +21678,7 @@
           </w:tcPr>
           <w:p>
             <w:r>
-              <w:t>CUP 19,607.50</w:t>
+              <w:t>CUP 18,975.00</w:t>
             </w:r>
           </w:p>
         </w:tc>
@@ -21717,7 +21717,7 @@
           </w:tcPr>
           <w:p>
             <w:r>
-              <w:t>CUP 21,390.00</w:t>
+              <w:t>CUP 20,700.00</w:t>
             </w:r>
           </w:p>
         </w:tc>
@@ -21756,7 +21756,7 @@
           </w:tcPr>
           <w:p>
             <w:r>
-              <w:t>CUP 28,520.00</w:t>
+              <w:t>CUP 27,600.00</w:t>
             </w:r>
           </w:p>
         </w:tc>
@@ -21795,7 +21795,7 @@
           </w:tcPr>
           <w:p>
             <w:r>
-              <w:t>CUP 21,390.00</w:t>
+              <w:t>CUP 20,700.00</w:t>
             </w:r>
           </w:p>
         </w:tc>
@@ -21834,7 +21834,7 @@
           </w:tcPr>
           <w:p>
             <w:r>
-              <w:t>CUP 21,390.00</w:t>
+              <w:t>CUP 20,700.00</w:t>
             </w:r>
           </w:p>
         </w:tc>
@@ -21873,7 +21873,7 @@
           </w:tcPr>
           <w:p>
             <w:r>
-              <w:t>CUP 28,520.00</w:t>
+              <w:t>CUP 27,600.00</w:t>
             </w:r>
           </w:p>
         </w:tc>
@@ -21912,7 +21912,7 @@
           </w:tcPr>
           <w:p>
             <w:r>
-              <w:t>CUP 16,042.50</w:t>
+              <w:t>CUP 15,525.00</w:t>
             </w:r>
           </w:p>
         </w:tc>
@@ -21951,7 +21951,7 @@
           </w:tcPr>
           <w:p>
             <w:r>
-              <w:t>CUP 356.50</w:t>
+              <w:t>CUP 345.00</w:t>
             </w:r>
           </w:p>
         </w:tc>
@@ -21990,7 +21990,7 @@
           </w:tcPr>
           <w:p>
             <w:r>
-              <w:t>CUP 356.50</w:t>
+              <w:t>CUP 345.00</w:t>
             </w:r>
           </w:p>
         </w:tc>
@@ -22029,7 +22029,7 @@
           </w:tcPr>
           <w:p>
             <w:r>
-              <w:t>CUP 356.50</w:t>
+              <w:t>CUP 345.00</w:t>
             </w:r>
           </w:p>
         </w:tc>
@@ -22078,7 +22078,7 @@
           </w:tcPr>
           <w:p>
             <w:r>
-              <w:t>CUP 28,520.00</w:t>
+              <w:t>CUP 27,600.00</w:t>
             </w:r>
           </w:p>
         </w:tc>
@@ -22117,7 +22117,7 @@
           </w:tcPr>
           <w:p>
             <w:r>
-              <w:t>CUP 28,520.00</w:t>
+              <w:t>CUP 27,600.00</w:t>
             </w:r>
           </w:p>
         </w:tc>
@@ -22156,7 +22156,7 @@
           </w:tcPr>
           <w:p>
             <w:r>
-              <w:t>CUP 28,520.00</w:t>
+              <w:t>CUP 27,600.00</w:t>
             </w:r>
           </w:p>
         </w:tc>
@@ -22195,7 +22195,7 @@
           </w:tcPr>
           <w:p>
             <w:r>
-              <w:t>CUP 3,565.00</w:t>
+              <w:t>CUP 3,450.00</w:t>
             </w:r>
           </w:p>
         </w:tc>
@@ -22234,7 +22234,7 @@
           </w:tcPr>
           <w:p>
             <w:r>
-              <w:t>CUP 3,565.00</w:t>
+              <w:t>CUP 3,450.00</w:t>
             </w:r>
           </w:p>
         </w:tc>
@@ -22273,7 +22273,7 @@
           </w:tcPr>
           <w:p>
             <w:r>
-              <w:t>CUP 1,782.50</w:t>
+              <w:t>CUP 1,725.00</w:t>
             </w:r>
           </w:p>
         </w:tc>
@@ -22312,7 +22312,7 @@
           </w:tcPr>
           <w:p>
             <w:r>
-              <w:t>CUP 2,495.50</w:t>
+              <w:t>CUP 2,415.00</w:t>
             </w:r>
           </w:p>
         </w:tc>
@@ -22369,7 +22369,7 @@
           </w:tcPr>
           <w:p>
             <w:r>
-              <w:t>CUP 8,912.50</w:t>
+              <w:t>CUP 8,625.00</w:t>
             </w:r>
           </w:p>
         </w:tc>
@@ -22408,7 +22408,7 @@
           </w:tcPr>
           <w:p>
             <w:r>
-              <w:t>CUP 28,520.00</w:t>
+              <w:t>CUP 27,600.00</w:t>
             </w:r>
           </w:p>
         </w:tc>
@@ -22447,7 +22447,7 @@
           </w:tcPr>
           <w:p>
             <w:r>
-              <w:t>CUP 32,085.00</w:t>
+              <w:t>CUP 31,050.00</w:t>
             </w:r>
           </w:p>
         </w:tc>
@@ -22486,7 +22486,7 @@
           </w:tcPr>
           <w:p>
             <w:r>
-              <w:t>CUP 8,912.50</w:t>
+              <w:t>CUP 8,625.00</w:t>
             </w:r>
           </w:p>
         </w:tc>
@@ -22525,7 +22525,7 @@
           </w:tcPr>
           <w:p>
             <w:r>
-              <w:t>CUP 35,650.00</w:t>
+              <w:t>CUP 34,500.00</w:t>
             </w:r>
           </w:p>
         </w:tc>
@@ -22564,7 +22564,7 @@
           </w:tcPr>
           <w:p>
             <w:r>
-              <w:t>CUP 26,737.50</w:t>
+              <w:t>CUP 25,875.00</w:t>
             </w:r>
           </w:p>
         </w:tc>
@@ -22603,7 +22603,7 @@
           </w:tcPr>
           <w:p>
             <w:r>
-              <w:t>CUP 14,260.00</w:t>
+              <w:t>CUP 13,800.00</w:t>
             </w:r>
           </w:p>
         </w:tc>
@@ -22644,7 +22644,7 @@
           </w:tcPr>
           <w:p>
             <w:r>
-              <w:t>CUP 5,347.50</w:t>
+              <w:t>CUP 5,175.00</w:t>
             </w:r>
           </w:p>
         </w:tc>
@@ -22683,7 +22683,7 @@
           </w:tcPr>
           <w:p>
             <w:r>
-              <w:t>CUP 10,695.00</w:t>
+              <w:t>CUP 10,350.00</w:t>
             </w:r>
           </w:p>
         </w:tc>
@@ -22722,7 +22722,7 @@
           </w:tcPr>
           <w:p>
             <w:r>
-              <w:t>CUP 21,390.00</w:t>
+              <w:t>CUP 20,700.00</w:t>
             </w:r>
           </w:p>
         </w:tc>
@@ -22779,7 +22779,7 @@
           </w:tcPr>
           <w:p>
             <w:r>
-              <w:t>CUP 12,477.50</w:t>
+              <w:t>CUP 12,075.00</w:t>
             </w:r>
           </w:p>
         </w:tc>
@@ -22818,7 +22818,7 @@
           </w:tcPr>
           <w:p>
             <w:r>
-              <w:t>CUP 57,040.00</w:t>
+              <w:t>CUP 55,200.00</w:t>
             </w:r>
           </w:p>
         </w:tc>
@@ -22857,7 +22857,7 @@
           </w:tcPr>
           <w:p>
             <w:r>
-              <w:t>CUP 57,040.00</w:t>
+              <w:t>CUP 55,200.00</w:t>
             </w:r>
           </w:p>
         </w:tc>
@@ -22915,7 +22915,7 @@
           </w:tcPr>
           <w:p>
             <w:r>
-              <w:t>CUP 57,040.00</w:t>
+              <w:t>CUP 55,200.00</w:t>
             </w:r>
           </w:p>
         </w:tc>
@@ -22954,7 +22954,7 @@
           </w:tcPr>
           <w:p>
             <w:r>
-              <w:t>CUP 57,040.00</w:t>
+              <w:t>CUP 55,200.00</w:t>
             </w:r>
           </w:p>
         </w:tc>
@@ -23015,7 +23015,7 @@
           </w:tcPr>
           <w:p>
             <w:r>
-              <w:t>CUP 10,695.00</w:t>
+              <w:t>CUP 10,350.00</w:t>
             </w:r>
           </w:p>
         </w:tc>
@@ -23054,7 +23054,7 @@
           </w:tcPr>
           <w:p>
             <w:r>
-              <w:t>CUP 5,347.50</w:t>
+              <w:t>CUP 5,175.00</w:t>
             </w:r>
           </w:p>
         </w:tc>
@@ -23093,7 +23093,7 @@
           </w:tcPr>
           <w:p>
             <w:r>
-              <w:t>CUP 7,130.00</w:t>
+              <w:t>CUP 6,900.00</w:t>
             </w:r>
           </w:p>
         </w:tc>
@@ -23132,7 +23132,7 @@
           </w:tcPr>
           <w:p>
             <w:r>
-              <w:t>CUP 14,260.00</w:t>
+              <w:t>CUP 13,800.00</w:t>
             </w:r>
           </w:p>
         </w:tc>
@@ -23171,7 +23171,7 @@
           </w:tcPr>
           <w:p>
             <w:r>
-              <w:t>CUP 14,260.00</w:t>
+              <w:t>CUP 13,800.00</w:t>
             </w:r>
           </w:p>
         </w:tc>
@@ -23210,7 +23210,7 @@
           </w:tcPr>
           <w:p>
             <w:r>
-              <w:t>CUP 53,475.00</w:t>
+              <w:t>CUP 51,750.00</w:t>
             </w:r>
           </w:p>
         </w:tc>
@@ -23249,7 +23249,7 @@
           </w:tcPr>
           <w:p>
             <w:r>
-              <w:t>CUP 71,300.00</w:t>
+              <w:t>CUP 69,000.00</w:t>
             </w:r>
           </w:p>
         </w:tc>
@@ -23288,7 +23288,7 @@
           </w:tcPr>
           <w:p>
             <w:r>
-              <w:t>CUP 17,825.00</w:t>
+              <w:t>CUP 17,250.00</w:t>
             </w:r>
           </w:p>
         </w:tc>
@@ -23327,7 +23327,7 @@
           </w:tcPr>
           <w:p>
             <w:r>
-              <w:t>CUP 35,650.00</w:t>
+              <w:t>CUP 34,500.00</w:t>
             </w:r>
           </w:p>
         </w:tc>
@@ -23366,7 +23366,7 @@
           </w:tcPr>
           <w:p>
             <w:r>
-              <w:t>CUP 35,650.00</w:t>
+              <w:t>CUP 34,500.00</w:t>
             </w:r>
           </w:p>
         </w:tc>
@@ -23405,7 +23405,7 @@
           </w:tcPr>
           <w:p>
             <w:r>
-              <w:t>CUP 57,040.00</w:t>
+              <w:t>CUP 55,200.00</w:t>
             </w:r>
           </w:p>
         </w:tc>
@@ -23444,7 +23444,7 @@
           </w:tcPr>
           <w:p>
             <w:r>
-              <w:t>CUP 57,040.00</w:t>
+              <w:t>CUP 55,200.00</w:t>
             </w:r>
           </w:p>
         </w:tc>
@@ -23483,7 +23483,7 @@
           </w:tcPr>
           <w:p>
             <w:r>
-              <w:t>CUP 89,125.00</w:t>
+              <w:t>CUP 86,250.00</w:t>
             </w:r>
           </w:p>
         </w:tc>
@@ -23522,7 +23522,7 @@
           </w:tcPr>
           <w:p>
             <w:r>
-              <w:t>CUP 89,125.00</w:t>
+              <w:t>CUP 86,250.00</w:t>
             </w:r>
           </w:p>
         </w:tc>
@@ -23561,7 +23561,7 @@
           </w:tcPr>
           <w:p>
             <w:r>
-              <w:t>CUP 81,995.00</w:t>
+              <w:t>CUP 79,350.00</w:t>
             </w:r>
           </w:p>
         </w:tc>
@@ -23600,7 +23600,7 @@
           </w:tcPr>
           <w:p>
             <w:r>
-              <w:t>CUP 89,125.00</w:t>
+              <w:t>CUP 86,250.00</w:t>
             </w:r>
           </w:p>
         </w:tc>
@@ -23639,7 +23639,7 @@
           </w:tcPr>
           <w:p>
             <w:r>
-              <w:t>CUP 89,125.00</w:t>
+              <w:t>CUP 86,250.00</w:t>
             </w:r>
           </w:p>
         </w:tc>
@@ -23678,7 +23678,7 @@
           </w:tcPr>
           <w:p>
             <w:r>
-              <w:t>CUP 89,125.00</w:t>
+              <w:t>CUP 86,250.00</w:t>
             </w:r>
           </w:p>
         </w:tc>
@@ -23717,7 +23717,7 @@
           </w:tcPr>
           <w:p>
             <w:r>
-              <w:t>CUP 53,475.00</w:t>
+              <w:t>CUP 51,750.00</w:t>
             </w:r>
           </w:p>
         </w:tc>
@@ -23756,7 +23756,7 @@
           </w:tcPr>
           <w:p>
             <w:r>
-              <w:t>CUP 71,300.00</w:t>
+              <w:t>CUP 69,000.00</w:t>
             </w:r>
           </w:p>
         </w:tc>
@@ -23795,7 +23795,7 @@
           </w:tcPr>
           <w:p>
             <w:r>
-              <w:t>CUP 78,430.00</w:t>
+              <w:t>CUP 75,900.00</w:t>
             </w:r>
           </w:p>
         </w:tc>
@@ -23834,7 +23834,7 @@
           </w:tcPr>
           <w:p>
             <w:r>
-              <w:t>CUP 78,430.00</w:t>
+              <w:t>CUP 75,900.00</w:t>
             </w:r>
           </w:p>
         </w:tc>
@@ -23873,7 +23873,7 @@
           </w:tcPr>
           <w:p>
             <w:r>
-              <w:t>CUP 78,430.00</w:t>
+              <w:t>CUP 75,900.00</w:t>
             </w:r>
           </w:p>
         </w:tc>
@@ -23912,7 +23912,7 @@
           </w:tcPr>
           <w:p>
             <w:r>
-              <w:t>CUP 24,955.00</w:t>
+              <w:t>CUP 24,150.00</w:t>
             </w:r>
           </w:p>
         </w:tc>
@@ -23951,7 +23951,7 @@
           </w:tcPr>
           <w:p>
             <w:r>
-              <w:t>CUP 24,955.00</w:t>
+              <w:t>CUP 24,150.00</w:t>
             </w:r>
           </w:p>
         </w:tc>
@@ -23990,7 +23990,7 @@
           </w:tcPr>
           <w:p>
             <w:r>
-              <w:t>CUP 49,910.00</w:t>
+              <w:t>CUP 48,300.00</w:t>
             </w:r>
           </w:p>
         </w:tc>
@@ -24029,7 +24029,7 @@
           </w:tcPr>
           <w:p>
             <w:r>
-              <w:t>CUP 49,910.00</w:t>
+              <w:t>CUP 48,300.00</w:t>
             </w:r>
           </w:p>
         </w:tc>
@@ -24068,7 +24068,7 @@
           </w:tcPr>
           <w:p>
             <w:r>
-              <w:t>CUP 64,170.00</w:t>
+              <w:t>CUP 62,100.00</w:t>
             </w:r>
           </w:p>
         </w:tc>
@@ -24107,7 +24107,7 @@
           </w:tcPr>
           <w:p>
             <w:r>
-              <w:t>CUP 17,825.00</w:t>
+              <w:t>CUP 17,250.00</w:t>
             </w:r>
           </w:p>
         </w:tc>
@@ -24147,7 +24147,7 @@
           </w:tcPr>
           <w:p>
             <w:r>
-              <w:t>CUP 21,390.00</w:t>
+              <w:t>CUP 20,700.00</w:t>
             </w:r>
           </w:p>
         </w:tc>
@@ -24186,7 +24186,7 @@
           </w:tcPr>
           <w:p>
             <w:r>
-              <w:t>CUP 21,390.00</w:t>
+              <w:t>CUP 20,700.00</w:t>
             </w:r>
           </w:p>
         </w:tc>
@@ -24225,7 +24225,7 @@
           </w:tcPr>
           <w:p>
             <w:r>
-              <w:t>CUP 42,780.00</w:t>
+              <w:t>CUP 41,400.00</w:t>
             </w:r>
           </w:p>
         </w:tc>
@@ -24264,7 +24264,7 @@
           </w:tcPr>
           <w:p>
             <w:r>
-              <w:t>CUP 53,475.00</w:t>
+              <w:t>CUP 51,750.00</w:t>
             </w:r>
           </w:p>
         </w:tc>
@@ -24303,7 +24303,7 @@
           </w:tcPr>
           <w:p>
             <w:r>
-              <w:t>CUP 3,565.00</w:t>
+              <w:t>CUP 3,450.00</w:t>
             </w:r>
           </w:p>
         </w:tc>
@@ -24342,7 +24342,7 @@
           </w:tcPr>
           <w:p>
             <w:r>
-              <w:t>CUP 3,565.00</w:t>
+              <w:t>CUP 3,450.00</w:t>
             </w:r>
           </w:p>
         </w:tc>
@@ -24381,7 +24381,7 @@
           </w:tcPr>
           <w:p>
             <w:r>
-              <w:t>CUP 5,347.50</w:t>
+              <w:t>CUP 5,175.00</w:t>
             </w:r>
           </w:p>
         </w:tc>
@@ -24420,7 +24420,7 @@
           </w:tcPr>
           <w:p>
             <w:r>
-              <w:t>CUP 3,565.00</w:t>
+              <w:t>CUP 3,450.00</w:t>
             </w:r>
           </w:p>
         </w:tc>
@@ -24459,7 +24459,7 @@
           </w:tcPr>
           <w:p>
             <w:r>
-              <w:t>CUP 3,565.00</w:t>
+              <w:t>CUP 3,450.00</w:t>
             </w:r>
           </w:p>
         </w:tc>
@@ -24498,7 +24498,7 @@
           </w:tcPr>
           <w:p>
             <w:r>
-              <w:t>CUP 5,347.50</w:t>
+              <w:t>CUP 5,175.00</w:t>
             </w:r>
           </w:p>
         </w:tc>
@@ -24537,7 +24537,7 @@
           </w:tcPr>
           <w:p>
             <w:r>
-              <w:t>CUP 28,520.00</w:t>
+              <w:t>CUP 27,600.00</w:t>
             </w:r>
           </w:p>
         </w:tc>
@@ -24576,7 +24576,7 @@
           </w:tcPr>
           <w:p>
             <w:r>
-              <w:t>CUP 28,520.00</w:t>
+              <w:t>CUP 27,600.00</w:t>
             </w:r>
           </w:p>
         </w:tc>
@@ -24615,7 +24615,7 @@
           </w:tcPr>
           <w:p>
             <w:r>
-              <w:t>CUP 8,912.50</w:t>
+              <w:t>CUP 8,625.00</w:t>
             </w:r>
           </w:p>
         </w:tc>
@@ -24654,7 +24654,7 @@
           </w:tcPr>
           <w:p>
             <w:r>
-              <w:t>CUP 8,912.50</w:t>
+              <w:t>CUP 8,625.00</w:t>
             </w:r>
           </w:p>
         </w:tc>
@@ -24695,7 +24695,7 @@
           </w:tcPr>
           <w:p>
             <w:r>
-              <w:t>CUP 7,130.00</w:t>
+              <w:t>CUP 6,900.00</w:t>
             </w:r>
           </w:p>
         </w:tc>
@@ -24734,7 +24734,7 @@
           </w:tcPr>
           <w:p>
             <w:r>
-              <w:t>CUP 7,130.00</w:t>
+              <w:t>CUP 6,900.00</w:t>
             </w:r>
           </w:p>
         </w:tc>
@@ -24773,7 +24773,7 @@
           </w:tcPr>
           <w:p>
             <w:r>
-              <w:t>CUP 3,565.00</w:t>
+              <w:t>CUP 3,450.00</w:t>
             </w:r>
           </w:p>
         </w:tc>
@@ -24814,7 +24814,7 @@
           </w:tcPr>
           <w:p>
             <w:r>
-              <w:t>CUP 21,390.00</w:t>
+              <w:t>CUP 20,700.00</w:t>
             </w:r>
           </w:p>
         </w:tc>
@@ -24861,7 +24861,7 @@
           </w:tcPr>
           <w:p>
             <w:r>
-              <w:t>CUP 21,390.00</w:t>
+              <w:t>CUP 20,700.00</w:t>
             </w:r>
           </w:p>
         </w:tc>
@@ -24900,7 +24900,7 @@
           </w:tcPr>
           <w:p>
             <w:r>
-              <w:t>CUP 7,130.00</w:t>
+              <w:t>CUP 6,900.00</w:t>
             </w:r>
           </w:p>
         </w:tc>
@@ -24939,7 +24939,7 @@
           </w:tcPr>
           <w:p>
             <w:r>
-              <w:t>CUP 5,347.50</w:t>
+              <w:t>CUP 5,175.00</w:t>
             </w:r>
           </w:p>
         </w:tc>
@@ -24978,7 +24978,7 @@
           </w:tcPr>
           <w:p>
             <w:r>
-              <w:t>CUP 5,347.50</w:t>
+              <w:t>CUP 5,175.00</w:t>
             </w:r>
           </w:p>
         </w:tc>
@@ -25035,7 +25035,7 @@
           </w:tcPr>
           <w:p>
             <w:r>
-              <w:t>CUP 8,912.50</w:t>
+              <w:t>CUP 8,625.00</w:t>
             </w:r>
           </w:p>
         </w:tc>
@@ -25074,7 +25074,7 @@
           </w:tcPr>
           <w:p>
             <w:r>
-              <w:t>CUP 3,565.00</w:t>
+              <w:t>CUP 3,450.00</w:t>
             </w:r>
           </w:p>
         </w:tc>
@@ -25131,7 +25131,7 @@
           </w:tcPr>
           <w:p>
             <w:r>
-              <w:t>CUP 5,347.50</w:t>
+              <w:t>CUP 5,175.00</w:t>
             </w:r>
           </w:p>
         </w:tc>
@@ -25170,7 +25170,7 @@
           </w:tcPr>
           <w:p>
             <w:r>
-              <w:t>CUP 5,347.50</w:t>
+              <w:t>CUP 5,175.00</w:t>
             </w:r>
           </w:p>
         </w:tc>
@@ -25209,7 +25209,7 @@
           </w:tcPr>
           <w:p>
             <w:r>
-              <w:t>CUP 3,565.00</w:t>
+              <w:t>CUP 3,450.00</w:t>
             </w:r>
           </w:p>
         </w:tc>
@@ -25248,7 +25248,7 @@
           </w:tcPr>
           <w:p>
             <w:r>
-              <w:t>CUP 5,347.50</w:t>
+              <w:t>CUP 5,175.00</w:t>
             </w:r>
           </w:p>
         </w:tc>
@@ -25287,7 +25287,7 @@
           </w:tcPr>
           <w:p>
             <w:r>
-              <w:t>CUP 5,347.50</w:t>
+              <w:t>CUP 5,175.00</w:t>
             </w:r>
           </w:p>
         </w:tc>
@@ -25326,7 +25326,7 @@
           </w:tcPr>
           <w:p>
             <w:r>
-              <w:t>CUP 5,347.50</w:t>
+              <w:t>CUP 5,175.00</w:t>
             </w:r>
           </w:p>
         </w:tc>
@@ -25365,7 +25365,7 @@
           </w:tcPr>
           <w:p>
             <w:r>
-              <w:t>CUP 89,125.00</w:t>
+              <w:t>CUP 86,250.00</w:t>
             </w:r>
           </w:p>
         </w:tc>
@@ -25407,7 +25407,7 @@
           </w:tcPr>
           <w:p>
             <w:r>
-              <w:t>CUP 49,910.00</w:t>
+              <w:t>CUP 48,300.00</w:t>
             </w:r>
           </w:p>
         </w:tc>
@@ -25446,7 +25446,7 @@
           </w:tcPr>
           <w:p>
             <w:r>
-              <w:t>CUP 53,475.00</w:t>
+              <w:t>CUP 51,750.00</w:t>
             </w:r>
           </w:p>
         </w:tc>
@@ -25485,7 +25485,7 @@
           </w:tcPr>
           <w:p>
             <w:r>
-              <w:t>CUP 53,475.00</w:t>
+              <w:t>CUP 51,750.00</w:t>
             </w:r>
           </w:p>
         </w:tc>
@@ -25524,7 +25524,7 @@
           </w:tcPr>
           <w:p>
             <w:r>
-              <w:t>CUP 49,910.00</w:t>
+              <w:t>CUP 48,300.00</w:t>
             </w:r>
           </w:p>
         </w:tc>
@@ -25563,7 +25563,7 @@
           </w:tcPr>
           <w:p>
             <w:r>
-              <w:t>CUP 42,780.00</w:t>
+              <w:t>CUP 41,400.00</w:t>
             </w:r>
           </w:p>
         </w:tc>
@@ -25602,7 +25602,7 @@
           </w:tcPr>
           <w:p>
             <w:r>
-              <w:t>CUP 71,300.00</w:t>
+              <w:t>CUP 69,000.00</w:t>
             </w:r>
           </w:p>
         </w:tc>
@@ -25641,7 +25641,7 @@
           </w:tcPr>
           <w:p>
             <w:r>
-              <w:t>CUP 81,995.00</w:t>
+              <w:t>CUP 79,350.00</w:t>
             </w:r>
           </w:p>
         </w:tc>
@@ -25680,7 +25680,7 @@
           </w:tcPr>
           <w:p>
             <w:r>
-              <w:t>CUP 124,775.00</w:t>
+              <w:t>CUP 120,750.00</w:t>
             </w:r>
           </w:p>
         </w:tc>
@@ -25721,7 +25721,7 @@
           </w:tcPr>
           <w:p>
             <w:r>
-              <w:t>CUP 64,170.00</w:t>
+              <w:t>CUP 62,100.00</w:t>
             </w:r>
           </w:p>
         </w:tc>
@@ -25760,7 +25760,7 @@
           </w:tcPr>
           <w:p>
             <w:r>
-              <w:t>CUP 64,170.00</w:t>
+              <w:t>CUP 62,100.00</w:t>
             </w:r>
           </w:p>
         </w:tc>
@@ -25799,7 +25799,7 @@
           </w:tcPr>
           <w:p>
             <w:r>
-              <w:t>CUP 12,477.50</w:t>
+              <w:t>CUP 12,075.00</w:t>
             </w:r>
           </w:p>
         </w:tc>
@@ -25838,7 +25838,7 @@
           </w:tcPr>
           <w:p>
             <w:r>
-              <w:t>CUP 12,477.50</w:t>
+              <w:t>CUP 12,075.00</w:t>
             </w:r>
           </w:p>
         </w:tc>
@@ -25877,7 +25877,7 @@
           </w:tcPr>
           <w:p>
             <w:r>
-              <w:t>CUP 14,260.00</w:t>
+              <w:t>CUP 13,800.00</w:t>
             </w:r>
           </w:p>
         </w:tc>
@@ -25916,7 +25916,7 @@
           </w:tcPr>
           <w:p>
             <w:r>
-              <w:t>CUP 24,955.00</w:t>
+              <w:t>CUP 24,150.00</w:t>
             </w:r>
           </w:p>
         </w:tc>
@@ -25957,7 +25957,7 @@
           </w:tcPr>
           <w:p>
             <w:r>
-              <w:t>CUP 21,390.00</w:t>
+              <w:t>CUP 20,700.00</w:t>
             </w:r>
           </w:p>
         </w:tc>
@@ -25996,7 +25996,7 @@
           </w:tcPr>
           <w:p>
             <w:r>
-              <w:t>CUP 16,042.50</w:t>
+              <w:t>CUP 15,525.00</w:t>
             </w:r>
           </w:p>
         </w:tc>
@@ -26035,7 +26035,7 @@
           </w:tcPr>
           <w:p>
             <w:r>
-              <w:t>CUP 8,912.50</w:t>
+              <w:t>CUP 8,625.00</w:t>
             </w:r>
           </w:p>
         </w:tc>
@@ -26074,7 +26074,7 @@
           </w:tcPr>
           <w:p>
             <w:r>
-              <w:t>CUP 16,042.50</w:t>
+              <w:t>CUP 15,525.00</w:t>
             </w:r>
           </w:p>
         </w:tc>
@@ -26113,7 +26113,7 @@
           </w:tcPr>
           <w:p>
             <w:r>
-              <w:t>CUP 53,475.00</w:t>
+              <w:t>CUP 51,750.00</w:t>
             </w:r>
           </w:p>
         </w:tc>
@@ -26152,7 +26152,7 @@
           </w:tcPr>
           <w:p>
             <w:r>
-              <w:t>CUP 57,040.00</w:t>
+              <w:t>CUP 55,200.00</w:t>
             </w:r>
           </w:p>
         </w:tc>
@@ -26191,7 +26191,7 @@
           </w:tcPr>
           <w:p>
             <w:r>
-              <w:t>CUP 53,475.00</w:t>
+              <w:t>CUP 51,750.00</w:t>
             </w:r>
           </w:p>
         </w:tc>
@@ -26230,7 +26230,7 @@
           </w:tcPr>
           <w:p>
             <w:r>
-              <w:t>CUP 71,300.00</w:t>
+              <w:t>CUP 69,000.00</w:t>
             </w:r>
           </w:p>
         </w:tc>
@@ -26269,7 +26269,7 @@
           </w:tcPr>
           <w:p>
             <w:r>
-              <w:t>CUP 49,910.00</w:t>
+              <w:t>CUP 48,300.00</w:t>
             </w:r>
           </w:p>
         </w:tc>
@@ -26308,7 +26308,7 @@
           </w:tcPr>
           <w:p>
             <w:r>
-              <w:t>CUP 46,345.00</w:t>
+              <w:t>CUP 44,850.00</w:t>
             </w:r>
           </w:p>
         </w:tc>
@@ -26347,7 +26347,7 @@
           </w:tcPr>
           <w:p>
             <w:r>
-              <w:t>CUP 28,520.00</w:t>
+              <w:t>CUP 27,600.00</w:t>
             </w:r>
           </w:p>
         </w:tc>
@@ -26386,7 +26386,7 @@
           </w:tcPr>
           <w:p>
             <w:r>
-              <w:t>CUP 35,650.00</w:t>
+              <w:t>CUP 34,500.00</w:t>
             </w:r>
           </w:p>
         </w:tc>
@@ -26425,7 +26425,7 @@
           </w:tcPr>
           <w:p>
             <w:r>
-              <w:t>CUP 35,650.00</w:t>
+              <w:t>CUP 34,500.00</w:t>
             </w:r>
           </w:p>
         </w:tc>
@@ -26464,7 +26464,7 @@
           </w:tcPr>
           <w:p>
             <w:r>
-              <w:t>CUP 42,780.00</w:t>
+              <w:t>CUP 41,400.00</w:t>
             </w:r>
           </w:p>
         </w:tc>
@@ -26503,7 +26503,7 @@
           </w:tcPr>
           <w:p>
             <w:r>
-              <w:t>CUP 35,650.00</w:t>
+              <w:t>CUP 34,500.00</w:t>
             </w:r>
           </w:p>
         </w:tc>
@@ -26542,7 +26542,7 @@
           </w:tcPr>
           <w:p>
             <w:r>
-              <w:t>CUP 42,780.00</w:t>
+              <w:t>CUP 41,400.00</w:t>
             </w:r>
           </w:p>
         </w:tc>
@@ -26581,7 +26581,7 @@
           </w:tcPr>
           <w:p>
             <w:r>
-              <w:t>CUP 64,170.00</w:t>
+              <w:t>CUP 62,100.00</w:t>
             </w:r>
           </w:p>
         </w:tc>
@@ -26621,7 +26621,7 @@
           </w:tcPr>
           <w:p>
             <w:r>
-              <w:t>CUP 1,782.50</w:t>
+              <w:t>CUP 1,725.00</w:t>
             </w:r>
           </w:p>
         </w:tc>
@@ -26660,7 +26660,7 @@
           </w:tcPr>
           <w:p>
             <w:r>
-              <w:t>CUP 2,495.50</w:t>
+              <w:t>CUP 2,415.00</w:t>
             </w:r>
           </w:p>
         </w:tc>
@@ -26699,7 +26699,7 @@
           </w:tcPr>
           <w:p>
             <w:r>
-              <w:t>CUP 2,852.00</w:t>
+              <w:t>CUP 2,760.00</w:t>
             </w:r>
           </w:p>
         </w:tc>
@@ -26738,7 +26738,7 @@
           </w:tcPr>
           <w:p>
             <w:r>
-              <w:t>CUP 1,782.50</w:t>
+              <w:t>CUP 1,725.00</w:t>
             </w:r>
           </w:p>
         </w:tc>
@@ -26777,7 +26777,7 @@
           </w:tcPr>
           <w:p>
             <w:r>
-              <w:t>CUP 89,125.00</w:t>
+              <w:t>CUP 86,250.00</w:t>
             </w:r>
           </w:p>
         </w:tc>
@@ -26816,7 +26816,7 @@
           </w:tcPr>
           <w:p>
             <w:r>
-              <w:t>CUP 71,300.00</w:t>
+              <w:t>CUP 69,000.00</w:t>
             </w:r>
           </w:p>
         </w:tc>
@@ -26855,7 +26855,7 @@
           </w:tcPr>
           <w:p>
             <w:r>
-              <w:t>CUP 71,300.00</w:t>
+              <w:t>CUP 69,000.00</w:t>
             </w:r>
           </w:p>
         </w:tc>
@@ -26894,7 +26894,7 @@
           </w:tcPr>
           <w:p>
             <w:r>
-              <w:t>CUP 53,475.00</w:t>
+              <w:t>CUP 51,750.00</w:t>
             </w:r>
           </w:p>
         </w:tc>
@@ -26933,7 +26933,7 @@
           </w:tcPr>
           <w:p>
             <w:r>
-              <w:t>CUP 53,475.00</w:t>
+              <w:t>CUP 51,750.00</w:t>
             </w:r>
           </w:p>
         </w:tc>
@@ -26972,7 +26972,7 @@
           </w:tcPr>
           <w:p>
             <w:r>
-              <w:t>CUP 64,170.00</w:t>
+              <w:t>CUP 62,100.00</w:t>
             </w:r>
           </w:p>
         </w:tc>
@@ -27011,7 +27011,7 @@
           </w:tcPr>
           <w:p>
             <w:r>
-              <w:t>CUP 64,170.00</w:t>
+              <w:t>CUP 62,100.00</w:t>
             </w:r>
           </w:p>
         </w:tc>
@@ -27052,7 +27052,7 @@
           </w:tcPr>
           <w:p>
             <w:r>
-              <w:t>CUP 12,477.50</w:t>
+              <w:t>CUP 12,075.00</w:t>
             </w:r>
           </w:p>
         </w:tc>
@@ -27091,7 +27091,7 @@
           </w:tcPr>
           <w:p>
             <w:r>
-              <w:t>CUP 12,477.50</w:t>
+              <w:t>CUP 12,075.00</w:t>
             </w:r>
           </w:p>
         </w:tc>
@@ -27130,7 +27130,7 @@
           </w:tcPr>
           <w:p>
             <w:r>
-              <w:t>CUP 10,695.00</w:t>
+              <w:t>CUP 10,350.00</w:t>
             </w:r>
           </w:p>
         </w:tc>
@@ -27169,7 +27169,7 @@
           </w:tcPr>
           <w:p>
             <w:r>
-              <w:t>CUP 14,260.00</w:t>
+              <w:t>CUP 13,800.00</w:t>
             </w:r>
           </w:p>
         </w:tc>
@@ -27208,7 +27208,7 @@
           </w:tcPr>
           <w:p>
             <w:r>
-              <w:t>CUP 10,695.00</w:t>
+              <w:t>CUP 10,350.00</w:t>
             </w:r>
           </w:p>
         </w:tc>
@@ -27247,7 +27247,7 @@
           </w:tcPr>
           <w:p>
             <w:r>
-              <w:t>CUP 14,260.00</w:t>
+              <w:t>CUP 13,800.00</w:t>
             </w:r>
           </w:p>
         </w:tc>
@@ -27286,7 +27286,7 @@
           </w:tcPr>
           <w:p>
             <w:r>
-              <w:t>CUP 14,260.00</w:t>
+              <w:t>CUP 13,800.00</w:t>
             </w:r>
           </w:p>
         </w:tc>
@@ -27325,7 +27325,7 @@
           </w:tcPr>
           <w:p>
             <w:r>
-              <w:t>CUP 14,260.00</w:t>
+              <w:t>CUP 13,800.00</w:t>
             </w:r>
           </w:p>
         </w:tc>
@@ -27364,7 +27364,7 @@
           </w:tcPr>
           <w:p>
             <w:r>
-              <w:t>CUP 14,260.00</w:t>
+              <w:t>CUP 13,800.00</w:t>
             </w:r>
           </w:p>
         </w:tc>
@@ -27403,7 +27403,7 @@
           </w:tcPr>
           <w:p>
             <w:r>
-              <w:t>CUP 7,130.00</w:t>
+              <w:t>CUP 6,900.00</w:t>
             </w:r>
           </w:p>
         </w:tc>
@@ -27442,7 +27442,7 @@
           </w:tcPr>
           <w:p>
             <w:r>
-              <w:t>CUP 7,130.00</w:t>
+              <w:t>CUP 6,900.00</w:t>
             </w:r>
           </w:p>
         </w:tc>
@@ -27481,7 +27481,7 @@
           </w:tcPr>
           <w:p>
             <w:r>
-              <w:t>CUP 24,955.00</w:t>
+              <w:t>CUP 24,150.00</w:t>
             </w:r>
           </w:p>
         </w:tc>
@@ -27522,7 +27522,7 @@
           </w:tcPr>
           <w:p>
             <w:r>
-              <w:t>CUP 10,695.00</w:t>
+              <w:t>CUP 10,350.00</w:t>
             </w:r>
           </w:p>
         </w:tc>
@@ -27561,7 +27561,7 @@
           </w:tcPr>
           <w:p>
             <w:r>
-              <w:t>CUP 3,565.00</w:t>
+              <w:t>CUP 3,450.00</w:t>
             </w:r>
           </w:p>
         </w:tc>
@@ -27600,7 +27600,7 @@
           </w:tcPr>
           <w:p>
             <w:r>
-              <w:t>CUP 3,565.00</w:t>
+              <w:t>CUP 3,450.00</w:t>
             </w:r>
           </w:p>
         </w:tc>
@@ -27639,7 +27639,7 @@
           </w:tcPr>
           <w:p>
             <w:r>
-              <w:t>CUP 21,390.00</w:t>
+              <w:t>CUP 20,700.00</w:t>
             </w:r>
           </w:p>
         </w:tc>
@@ -27678,7 +27678,7 @@
           </w:tcPr>
           <w:p>
             <w:r>
-              <w:t>CUP 12,477.50</w:t>
+              <w:t>CUP 12,075.00</w:t>
             </w:r>
           </w:p>
         </w:tc>
@@ -27717,7 +27717,7 @@
           </w:tcPr>
           <w:p>
             <w:r>
-              <w:t>CUP 14,260.00</w:t>
+              <w:t>CUP 13,800.00</w:t>
             </w:r>
           </w:p>
         </w:tc>
@@ -27898,7 +27898,7 @@
               <w:spacing w:after="0"/>
             </w:pPr>
             <w:r>
-              <w:t>CUP 4,278.00</w:t>
+              <w:t>CUP 4,140.00</w:t>
             </w:r>
           </w:p>
         </w:tc>
@@ -27956,7 +27956,7 @@
               <w:spacing w:after="0"/>
             </w:pPr>
             <w:r>
-              <w:t>CUP 17,825.00</w:t>
+              <w:t>CUP 17,250.00</w:t>
             </w:r>
           </w:p>
         </w:tc>
@@ -28014,7 +28014,7 @@
               <w:spacing w:after="0"/>
             </w:pPr>
             <w:r>
-              <w:t>CUP 4,278.00</w:t>
+              <w:t>CUP 4,140.00</w:t>
             </w:r>
           </w:p>
         </w:tc>
@@ -28072,7 +28072,7 @@
               <w:spacing w:after="0"/>
             </w:pPr>
             <w:r>
-              <w:t>CUP 17,825.00</w:t>
+              <w:t>CUP 17,250.00</w:t>
             </w:r>
           </w:p>
         </w:tc>
@@ -28130,7 +28130,7 @@
               <w:spacing w:after="0"/>
             </w:pPr>
             <w:r>
-              <w:t>CUP 17,825.00</w:t>
+              <w:t>CUP 17,250.00</w:t>
             </w:r>
           </w:p>
         </w:tc>
@@ -28188,7 +28188,7 @@
               <w:spacing w:after="0"/>
             </w:pPr>
             <w:r>
-              <w:t>CUP 24,955.00</w:t>
+              <w:t>CUP 24,150.00</w:t>
             </w:r>
           </w:p>
         </w:tc>
@@ -28246,7 +28246,7 @@
               <w:spacing w:after="0"/>
             </w:pPr>
             <w:r>
-              <w:t>CUP 17,825.00</w:t>
+              <w:t>CUP 17,250.00</w:t>
             </w:r>
           </w:p>
         </w:tc>
@@ -28304,7 +28304,7 @@
               <w:spacing w:after="0"/>
             </w:pPr>
             <w:r>
-              <w:t>CUP 5,347.50</w:t>
+              <w:t>CUP 5,175.00</w:t>
             </w:r>
           </w:p>
         </w:tc>
@@ -28362,7 +28362,7 @@
               <w:spacing w:after="0"/>
             </w:pPr>
             <w:r>
-              <w:t>CUP 4,278.00</w:t>
+              <w:t>CUP 4,140.00</w:t>
             </w:r>
           </w:p>
         </w:tc>
@@ -28420,7 +28420,7 @@
               <w:spacing w:after="0"/>
             </w:pPr>
             <w:r>
-              <w:t>CUP 4,278.00</w:t>
+              <w:t>CUP 4,140.00</w:t>
             </w:r>
           </w:p>
         </w:tc>
@@ -28478,7 +28478,7 @@
               <w:spacing w:after="0"/>
             </w:pPr>
             <w:r>
-              <w:t>CUP 28,520.00</w:t>
+              <w:t>CUP 27,600.00</w:t>
             </w:r>
           </w:p>
         </w:tc>
@@ -28536,7 +28536,7 @@
               <w:spacing w:after="0"/>
             </w:pPr>
             <w:r>
-              <w:t>CUP 35,650.00</w:t>
+              <w:t>CUP 34,500.00</w:t>
             </w:r>
           </w:p>
         </w:tc>
@@ -28594,7 +28594,7 @@
               <w:spacing w:after="0"/>
             </w:pPr>
             <w:r>
-              <w:t>CUP 356.50</w:t>
+              <w:t>CUP 345.00</w:t>
             </w:r>
           </w:p>
         </w:tc>
@@ -28652,7 +28652,7 @@
               <w:spacing w:after="0"/>
             </w:pPr>
             <w:r>
-              <w:t>CUP 356.50</w:t>
+              <w:t>CUP 345.00</w:t>
             </w:r>
           </w:p>
         </w:tc>
@@ -28710,7 +28710,7 @@
               <w:spacing w:after="0"/>
             </w:pPr>
             <w:r>
-              <w:t>CUP 356.50</w:t>
+              <w:t>CUP 345.00</w:t>
             </w:r>
           </w:p>
         </w:tc>
@@ -28768,7 +28768,7 @@
               <w:spacing w:after="0"/>
             </w:pPr>
             <w:r>
-              <w:t>CUP 3,565.00</w:t>
+              <w:t>CUP 3,450.00</w:t>
             </w:r>
           </w:p>
         </w:tc>
@@ -28826,7 +28826,7 @@
               <w:spacing w:after="0"/>
             </w:pPr>
             <w:r>
-              <w:t>CUP 3,565.00</w:t>
+              <w:t>CUP 3,450.00</w:t>
             </w:r>
           </w:p>
         </w:tc>
@@ -28884,7 +28884,7 @@
               <w:spacing w:after="0"/>
             </w:pPr>
             <w:r>
-              <w:t>CUP 3,565.00</w:t>
+              <w:t>CUP 3,450.00</w:t>
             </w:r>
           </w:p>
         </w:tc>
@@ -28942,7 +28942,7 @@
               <w:spacing w:after="0"/>
             </w:pPr>
             <w:r>
-              <w:t>CUP 10,695.00</w:t>
+              <w:t>CUP 10,350.00</w:t>
             </w:r>
           </w:p>
         </w:tc>
@@ -29000,7 +29000,7 @@
               <w:spacing w:after="0"/>
             </w:pPr>
             <w:r>
-              <w:t>CUP 1,782.50</w:t>
+              <w:t>CUP 1,725.00</w:t>
             </w:r>
           </w:p>
         </w:tc>
@@ -29058,7 +29058,7 @@
               <w:spacing w:after="0"/>
             </w:pPr>
             <w:r>
-              <w:t>CUP 24,955.00</w:t>
+              <w:t>CUP 24,150.00</w:t>
             </w:r>
           </w:p>
         </w:tc>
@@ -29116,7 +29116,7 @@
               <w:spacing w:after="0"/>
             </w:pPr>
             <w:r>
-              <w:t>CUP 28,520.00</w:t>
+              <w:t>CUP 27,600.00</w:t>
             </w:r>
           </w:p>
         </w:tc>
@@ -29174,7 +29174,7 @@
               <w:spacing w:after="0"/>
             </w:pPr>
             <w:r>
-              <w:t>CUP 28,520.00</w:t>
+              <w:t>CUP 27,600.00</w:t>
             </w:r>
           </w:p>
         </w:tc>
@@ -29232,7 +29232,7 @@
               <w:spacing w:after="0"/>
             </w:pPr>
             <w:r>
-              <w:t>CUP 4,278.00</w:t>
+              <w:t>CUP 4,140.00</w:t>
             </w:r>
           </w:p>
         </w:tc>
@@ -29290,7 +29290,7 @@
               <w:spacing w:after="0"/>
             </w:pPr>
             <w:r>
-              <w:t>CUP 3,565.00</w:t>
+              <w:t>CUP 3,450.00</w:t>
             </w:r>
           </w:p>
         </w:tc>
@@ -29348,7 +29348,7 @@
               <w:spacing w:after="0"/>
             </w:pPr>
             <w:r>
-              <w:t>CUP 5,347.50</w:t>
+              <w:t>CUP 5,175.00</w:t>
             </w:r>
           </w:p>
         </w:tc>
@@ -29406,7 +29406,7 @@
               <w:spacing w:after="0"/>
             </w:pPr>
             <w:r>
-              <w:t>CUP 4,278.00</w:t>
+              <w:t>CUP 4,140.00</w:t>
             </w:r>
           </w:p>
         </w:tc>
@@ -29464,7 +29464,7 @@
               <w:spacing w:after="0"/>
             </w:pPr>
             <w:r>
-              <w:t>CUP 4,278.00</w:t>
+              <w:t>CUP 4,140.00</w:t>
             </w:r>
           </w:p>
         </w:tc>
@@ -29522,7 +29522,7 @@
               <w:spacing w:after="0"/>
             </w:pPr>
             <w:r>
-              <w:t>CUP 4,278.00</w:t>
+              <w:t>CUP 4,140.00</w:t>
             </w:r>
           </w:p>
         </w:tc>
@@ -29580,7 +29580,7 @@
               <w:spacing w:after="0"/>
             </w:pPr>
             <w:r>
-              <w:t>CUP 7,130.00</w:t>
+              <w:t>CUP 6,900.00</w:t>
             </w:r>
           </w:p>
         </w:tc>
@@ -29639,7 +29639,7 @@
               <w:spacing w:after="0"/>
             </w:pPr>
             <w:r>
-              <w:t>CUP 4,278.00</w:t>
+              <w:t>CUP 4,140.00</w:t>
             </w:r>
           </w:p>
         </w:tc>
@@ -29697,7 +29697,7 @@
               <w:spacing w:after="0"/>
             </w:pPr>
             <w:r>
-              <w:t>CUP 2,495.50</w:t>
+              <w:t>CUP 2,415.00</w:t>
             </w:r>
           </w:p>
         </w:tc>
@@ -29755,7 +29755,7 @@
               <w:spacing w:after="0"/>
             </w:pPr>
             <w:r>
-              <w:t>CUP 4,278.00</w:t>
+              <w:t>CUP 4,140.00</w:t>
             </w:r>
           </w:p>
         </w:tc>
@@ -29813,7 +29813,7 @@
               <w:spacing w:after="0"/>
             </w:pPr>
             <w:r>
-              <w:t>CUP 4,278.00</w:t>
+              <w:t>CUP 4,140.00</w:t>
             </w:r>
           </w:p>
         </w:tc>
@@ -29871,7 +29871,7 @@
               <w:spacing w:after="0"/>
             </w:pPr>
             <w:r>
-              <w:t>CUP 3,565.00</w:t>
+              <w:t>CUP 3,450.00</w:t>
             </w:r>
           </w:p>
         </w:tc>
@@ -36165,7 +36165,7 @@
 </file>
 
 <file path=customXml/itemProps1.xml><?xml version="1.0" encoding="utf-8"?>
-<ds:datastoreItem xmlns:ds="http://schemas.openxmlformats.org/officeDocument/2006/customXml" ds:itemID="{340FE559-04CF-4A50-A79C-7968855812D9}">
+<ds:datastoreItem xmlns:ds="http://schemas.openxmlformats.org/officeDocument/2006/customXml" ds:itemID="{854A1332-A1B6-43A4-83A8-8D8BB45591F9}">
   <ds:schemaRefs>
     <ds:schemaRef ds:uri="http://schemas.openxmlformats.org/officeDocument/2006/bibliography"/>
   </ds:schemaRefs>

</xml_diff>

<commit_message>
Edited Porforma file to CUP 280 and MLC 1.08
</commit_message>
<xml_diff>
--- a/files/TODITICO_PROFORMA_CONTRATO_con_precios.docx
+++ b/files/TODITICO_PROFORMA_CONTRATO_con_precios.docx
@@ -2238,7 +2238,7 @@
               <w:spacing w:after="0"/>
             </w:pPr>
             <w:r>
-              <w:t>CUP 3,335.00</w:t>
+              <w:t>CUP 3,220.00</w:t>
             </w:r>
           </w:p>
         </w:tc>
@@ -2294,7 +2294,7 @@
               <w:spacing w:after="0"/>
             </w:pPr>
             <w:r>
-              <w:t>CUP 4,002.00</w:t>
+              <w:t>CUP 3,864.00</w:t>
             </w:r>
           </w:p>
         </w:tc>
@@ -2350,7 +2350,7 @@
               <w:spacing w:after="0"/>
             </w:pPr>
             <w:r>
-              <w:t>CUP 5,002.50</w:t>
+              <w:t>CUP 4,830.00</w:t>
             </w:r>
           </w:p>
         </w:tc>
@@ -2406,7 +2406,7 @@
               <w:spacing w:after="0"/>
             </w:pPr>
             <w:r>
-              <w:t>CUP 3,335.00</w:t>
+              <w:t>CUP 3,220.00</w:t>
             </w:r>
           </w:p>
         </w:tc>
@@ -2462,7 +2462,7 @@
               <w:spacing w:after="0"/>
             </w:pPr>
             <w:r>
-              <w:t>CUP 33,350.00</w:t>
+              <w:t>CUP 32,200.00</w:t>
             </w:r>
           </w:p>
         </w:tc>
@@ -2518,7 +2518,7 @@
               <w:spacing w:after="0"/>
             </w:pPr>
             <w:r>
-              <w:t>CUP 40,020.00</w:t>
+              <w:t>CUP 38,640.00</w:t>
             </w:r>
           </w:p>
         </w:tc>
@@ -2574,7 +2574,7 @@
               <w:spacing w:after="0"/>
             </w:pPr>
             <w:r>
-              <w:t>CUP 33,350.00</w:t>
+              <w:t>CUP 32,200.00</w:t>
             </w:r>
           </w:p>
         </w:tc>
@@ -2630,7 +2630,7 @@
               <w:spacing w:after="0"/>
             </w:pPr>
             <w:r>
-              <w:t>CUP 53,360.00</w:t>
+              <w:t>CUP 51,520.00</w:t>
             </w:r>
           </w:p>
         </w:tc>
@@ -2686,7 +2686,7 @@
               <w:spacing w:after="0"/>
             </w:pPr>
             <w:r>
-              <w:t>CUP 50,025.00</w:t>
+              <w:t>CUP 48,300.00</w:t>
             </w:r>
           </w:p>
         </w:tc>
@@ -2742,7 +2742,7 @@
               <w:spacing w:after="0"/>
             </w:pPr>
             <w:r>
-              <w:t>CUP 36,685.00</w:t>
+              <w:t>CUP 35,420.00</w:t>
             </w:r>
           </w:p>
         </w:tc>
@@ -2798,7 +2798,7 @@
               <w:spacing w:after="0"/>
             </w:pPr>
             <w:r>
-              <w:t>CUP 11,672.50</w:t>
+              <w:t>CUP 11,270.00</w:t>
             </w:r>
           </w:p>
         </w:tc>
@@ -2854,7 +2854,7 @@
               <w:spacing w:after="0"/>
             </w:pPr>
             <w:r>
-              <w:t>CUP 5,002.50</w:t>
+              <w:t>CUP 4,830.00</w:t>
             </w:r>
           </w:p>
         </w:tc>
@@ -2926,7 +2926,7 @@
               <w:spacing w:after="0"/>
             </w:pPr>
             <w:r>
-              <w:t>CUP 13,340.00</w:t>
+              <w:t>CUP 12,880.00</w:t>
             </w:r>
           </w:p>
         </w:tc>
@@ -2982,7 +2982,7 @@
               <w:spacing w:after="0"/>
             </w:pPr>
             <w:r>
-              <w:t>CUP 10,005.00</w:t>
+              <w:t>CUP 9,660.00</w:t>
             </w:r>
           </w:p>
         </w:tc>
@@ -3038,7 +3038,7 @@
               <w:spacing w:after="0"/>
             </w:pPr>
             <w:r>
-              <w:t>CUP 1,000.50</w:t>
+              <w:t>CUP 966.00</w:t>
             </w:r>
           </w:p>
         </w:tc>
@@ -3094,7 +3094,7 @@
               <w:spacing w:after="0"/>
             </w:pPr>
             <w:r>
-              <w:t>CUP 5,002.50</w:t>
+              <w:t>CUP 4,830.00</w:t>
             </w:r>
           </w:p>
         </w:tc>
@@ -3150,7 +3150,7 @@
               <w:spacing w:after="0"/>
             </w:pPr>
             <w:r>
-              <w:t>CUP 40,020.00</w:t>
+              <w:t>CUP 38,640.00</w:t>
             </w:r>
           </w:p>
         </w:tc>
@@ -3206,7 +3206,7 @@
               <w:spacing w:after="0"/>
             </w:pPr>
             <w:r>
-              <w:t>CUP 16,675.00</w:t>
+              <w:t>CUP 16,100.00</w:t>
             </w:r>
           </w:p>
         </w:tc>
@@ -3262,7 +3262,7 @@
               <w:spacing w:after="0"/>
             </w:pPr>
             <w:r>
-              <w:t>CUP 3,335.00</w:t>
+              <w:t>CUP 3,220.00</w:t>
             </w:r>
           </w:p>
         </w:tc>
@@ -3318,7 +3318,7 @@
               <w:spacing w:after="0"/>
             </w:pPr>
             <w:r>
-              <w:t>CUP 30,015.00</w:t>
+              <w:t>CUP 28,980.00</w:t>
             </w:r>
           </w:p>
         </w:tc>
@@ -3374,7 +3374,7 @@
               <w:spacing w:after="0"/>
             </w:pPr>
             <w:r>
-              <w:t>CUP 11,672.50</w:t>
+              <w:t>CUP 11,270.00</w:t>
             </w:r>
           </w:p>
         </w:tc>
@@ -3430,7 +3430,7 @@
               <w:spacing w:after="0"/>
             </w:pPr>
             <w:r>
-              <w:t>CUP 3,335.00</w:t>
+              <w:t>CUP 3,220.00</w:t>
             </w:r>
           </w:p>
         </w:tc>
@@ -3486,7 +3486,7 @@
               <w:spacing w:after="0"/>
             </w:pPr>
             <w:r>
-              <w:t>CUP 50,025.00</w:t>
+              <w:t>CUP 48,300.00</w:t>
             </w:r>
           </w:p>
         </w:tc>
@@ -3542,7 +3542,7 @@
               <w:spacing w:after="0"/>
             </w:pPr>
             <w:r>
-              <w:t>CUP 40,020.00</w:t>
+              <w:t>CUP 38,640.00</w:t>
             </w:r>
           </w:p>
         </w:tc>
@@ -3598,7 +3598,7 @@
               <w:spacing w:after="0"/>
             </w:pPr>
             <w:r>
-              <w:t>CUP 56,695.00</w:t>
+              <w:t>CUP 54,740.00</w:t>
             </w:r>
           </w:p>
         </w:tc>
@@ -3654,7 +3654,7 @@
               <w:spacing w:after="0"/>
             </w:pPr>
             <w:r>
-              <w:t>CUP 10,005.00</w:t>
+              <w:t>CUP 9,660.00</w:t>
             </w:r>
           </w:p>
         </w:tc>
@@ -3711,7 +3711,7 @@
               <w:spacing w:after="0"/>
             </w:pPr>
             <w:r>
-              <w:t>CUP 20,010.00</w:t>
+              <w:t>CUP 19,320.00</w:t>
             </w:r>
           </w:p>
         </w:tc>
@@ -3767,7 +3767,7 @@
               <w:spacing w:after="0"/>
             </w:pPr>
             <w:r>
-              <w:t>CUP 10,005.00</w:t>
+              <w:t>CUP 9,660.00</w:t>
             </w:r>
           </w:p>
         </w:tc>
@@ -3823,7 +3823,7 @@
               <w:spacing w:after="0"/>
             </w:pPr>
             <w:r>
-              <w:t>CUP 26,680.00</w:t>
+              <w:t>CUP 25,760.00</w:t>
             </w:r>
           </w:p>
         </w:tc>
@@ -3879,7 +3879,7 @@
               <w:spacing w:after="0"/>
             </w:pPr>
             <w:r>
-              <w:t>CUP 33,350.00</w:t>
+              <w:t>CUP 32,200.00</w:t>
             </w:r>
           </w:p>
         </w:tc>
@@ -3935,7 +3935,7 @@
               <w:spacing w:after="0"/>
             </w:pPr>
             <w:r>
-              <w:t>CUP 8,337.50</w:t>
+              <w:t>CUP 8,050.00</w:t>
             </w:r>
           </w:p>
         </w:tc>
@@ -3991,7 +3991,7 @@
               <w:spacing w:after="0"/>
             </w:pPr>
             <w:r>
-              <w:t>CUP 16,675.00</w:t>
+              <w:t>CUP 16,100.00</w:t>
             </w:r>
           </w:p>
         </w:tc>
@@ -4047,7 +4047,7 @@
               <w:spacing w:after="0"/>
             </w:pPr>
             <w:r>
-              <w:t>CUP 4,002.00</w:t>
+              <w:t>CUP 3,864.00</w:t>
             </w:r>
           </w:p>
         </w:tc>
@@ -4103,7 +4103,7 @@
               <w:spacing w:after="0"/>
             </w:pPr>
             <w:r>
-              <w:t>CUP 13,340.00</w:t>
+              <w:t>CUP 12,880.00</w:t>
             </w:r>
           </w:p>
         </w:tc>
@@ -4159,7 +4159,7 @@
               <w:spacing w:after="0"/>
             </w:pPr>
             <w:r>
-              <w:t>CUP 26,680.00</w:t>
+              <w:t>CUP 25,760.00</w:t>
             </w:r>
           </w:p>
         </w:tc>
@@ -4215,7 +4215,7 @@
               <w:spacing w:after="0"/>
             </w:pPr>
             <w:r>
-              <w:t>CUP 15,007.50</w:t>
+              <w:t>CUP 14,490.00</w:t>
             </w:r>
           </w:p>
         </w:tc>
@@ -4271,7 +4271,7 @@
               <w:spacing w:after="0"/>
             </w:pPr>
             <w:r>
-              <w:t>CUP 20,010.00</w:t>
+              <w:t>CUP 19,320.00</w:t>
             </w:r>
           </w:p>
         </w:tc>
@@ -4327,7 +4327,7 @@
               <w:spacing w:after="0"/>
             </w:pPr>
             <w:r>
-              <w:t>CUP 15,007.50</w:t>
+              <w:t>CUP 14,490.00</w:t>
             </w:r>
           </w:p>
         </w:tc>
@@ -4383,7 +4383,7 @@
               <w:spacing w:after="0"/>
             </w:pPr>
             <w:r>
-              <w:t>CUP 6,670.00</w:t>
+              <w:t>CUP 6,440.00</w:t>
             </w:r>
           </w:p>
         </w:tc>
@@ -4439,7 +4439,7 @@
               <w:spacing w:after="0"/>
             </w:pPr>
             <w:r>
-              <w:t>CUP 333.50</w:t>
+              <w:t>CUP 322.00</w:t>
             </w:r>
           </w:p>
         </w:tc>
@@ -4495,7 +4495,7 @@
               <w:spacing w:after="0"/>
             </w:pPr>
             <w:r>
-              <w:t>CUP 333.50</w:t>
+              <w:t>CUP 322.00</w:t>
             </w:r>
           </w:p>
         </w:tc>
@@ -4551,7 +4551,7 @@
               <w:spacing w:after="0"/>
             </w:pPr>
             <w:r>
-              <w:t>CUP 333.50</w:t>
+              <w:t>CUP 322.00</w:t>
             </w:r>
           </w:p>
         </w:tc>
@@ -4607,7 +4607,7 @@
               <w:spacing w:after="0"/>
             </w:pPr>
             <w:r>
-              <w:t>CUP 3,335.00</w:t>
+              <w:t>CUP 3,220.00</w:t>
             </w:r>
           </w:p>
         </w:tc>
@@ -4679,7 +4679,7 @@
               <w:spacing w:after="0"/>
             </w:pPr>
             <w:r>
-              <w:t>CUP 33,350.00</w:t>
+              <w:t>CUP 32,200.00</w:t>
             </w:r>
           </w:p>
         </w:tc>
@@ -4735,7 +4735,7 @@
               <w:spacing w:after="0"/>
             </w:pPr>
             <w:r>
-              <w:t>CUP 5,002.50</w:t>
+              <w:t>CUP 4,830.00</w:t>
             </w:r>
           </w:p>
         </w:tc>
@@ -4791,7 +4791,7 @@
               <w:spacing w:after="0"/>
             </w:pPr>
             <w:r>
-              <w:t>CUP 3,335.00</w:t>
+              <w:t>CUP 3,220.00</w:t>
             </w:r>
           </w:p>
         </w:tc>
@@ -4847,7 +4847,7 @@
               <w:spacing w:after="0"/>
             </w:pPr>
             <w:r>
-              <w:t>CUP 3,335.00</w:t>
+              <w:t>CUP 3,220.00</w:t>
             </w:r>
           </w:p>
         </w:tc>
@@ -4919,7 +4919,7 @@
               <w:spacing w:after="0"/>
             </w:pPr>
             <w:r>
-              <w:t>CUP 3,335.00</w:t>
+              <w:t>CUP 3,220.00</w:t>
             </w:r>
           </w:p>
         </w:tc>
@@ -4975,7 +4975,7 @@
               <w:spacing w:after="0"/>
             </w:pPr>
             <w:r>
-              <w:t>CUP 20,010.00</w:t>
+              <w:t>CUP 19,320.00</w:t>
             </w:r>
           </w:p>
         </w:tc>
@@ -5031,7 +5031,7 @@
               <w:spacing w:after="0"/>
             </w:pPr>
             <w:r>
-              <w:t>CUP 13,340.00</w:t>
+              <w:t>CUP 12,880.00</w:t>
             </w:r>
           </w:p>
         </w:tc>
@@ -5087,7 +5087,7 @@
               <w:spacing w:after="0"/>
             </w:pPr>
             <w:r>
-              <w:t>CUP 6,670.00</w:t>
+              <w:t>CUP 6,440.00</w:t>
             </w:r>
           </w:p>
         </w:tc>
@@ -5143,7 +5143,7 @@
               <w:spacing w:after="0"/>
             </w:pPr>
             <w:r>
-              <w:t>CUP 5,002.50</w:t>
+              <w:t>CUP 4,830.00</w:t>
             </w:r>
           </w:p>
         </w:tc>
@@ -5199,7 +5199,7 @@
               <w:spacing w:after="0"/>
             </w:pPr>
             <w:r>
-              <w:t>CUP 6,670.00</w:t>
+              <w:t>CUP 6,440.00</w:t>
             </w:r>
           </w:p>
         </w:tc>
@@ -5255,7 +5255,7 @@
               <w:spacing w:after="0"/>
             </w:pPr>
             <w:r>
-              <w:t>CUP 5,002.50</w:t>
+              <w:t>CUP 4,830.00</w:t>
             </w:r>
           </w:p>
         </w:tc>
@@ -5311,7 +5311,7 @@
               <w:spacing w:after="0"/>
             </w:pPr>
             <w:r>
-              <w:t>CUP 3,335.00</w:t>
+              <w:t>CUP 3,220.00</w:t>
             </w:r>
           </w:p>
         </w:tc>
@@ -5367,7 +5367,7 @@
               <w:spacing w:after="0"/>
             </w:pPr>
             <w:r>
-              <w:t>CUP 1,667.50</w:t>
+              <w:t>CUP 1,610.00</w:t>
             </w:r>
           </w:p>
         </w:tc>
@@ -5423,7 +5423,7 @@
               <w:spacing w:after="0"/>
             </w:pPr>
             <w:r>
-              <w:t>CUP 5,002.50</w:t>
+              <w:t>CUP 4,830.00</w:t>
             </w:r>
           </w:p>
         </w:tc>
@@ -5480,7 +5480,7 @@
               <w:spacing w:after="0"/>
             </w:pPr>
             <w:r>
-              <w:t>CUP 3,335.00</w:t>
+              <w:t>CUP 3,220.00</w:t>
             </w:r>
           </w:p>
         </w:tc>
@@ -5536,7 +5536,7 @@
               <w:spacing w:after="0"/>
             </w:pPr>
             <w:r>
-              <w:t>CUP 667.00</w:t>
+              <w:t>CUP 644.00</w:t>
             </w:r>
           </w:p>
         </w:tc>
@@ -5592,7 +5592,7 @@
               <w:spacing w:after="0"/>
             </w:pPr>
             <w:r>
-              <w:t>CUP 5,002.50</w:t>
+              <w:t>CUP 4,830.00</w:t>
             </w:r>
           </w:p>
         </w:tc>
@@ -5648,7 +5648,7 @@
               <w:spacing w:after="0"/>
             </w:pPr>
             <w:r>
-              <w:t>CUP 5,002.50</w:t>
+              <w:t>CUP 4,830.00</w:t>
             </w:r>
           </w:p>
         </w:tc>
@@ -5704,7 +5704,7 @@
               <w:spacing w:after="0"/>
             </w:pPr>
             <w:r>
-              <w:t>CUP 3,335.00</w:t>
+              <w:t>CUP 3,220.00</w:t>
             </w:r>
           </w:p>
         </w:tc>
@@ -5760,7 +5760,7 @@
               <w:spacing w:after="0"/>
             </w:pPr>
             <w:r>
-              <w:t>CUP 3,335.00</w:t>
+              <w:t>CUP 3,220.00</w:t>
             </w:r>
           </w:p>
         </w:tc>
@@ -5816,7 +5816,7 @@
               <w:spacing w:after="0"/>
             </w:pPr>
             <w:r>
-              <w:t>CUP 2,334.50</w:t>
+              <w:t>CUP 2,254.00</w:t>
             </w:r>
           </w:p>
         </w:tc>
@@ -5872,7 +5872,7 @@
               <w:spacing w:after="0"/>
             </w:pPr>
             <w:r>
-              <w:t>CUP 3,335.00</w:t>
+              <w:t>CUP 3,220.00</w:t>
             </w:r>
           </w:p>
         </w:tc>
@@ -5928,7 +5928,7 @@
               <w:spacing w:after="0"/>
             </w:pPr>
             <w:r>
-              <w:t>CUP 5,002.50</w:t>
+              <w:t>CUP 4,830.00</w:t>
             </w:r>
           </w:p>
         </w:tc>
@@ -5984,7 +5984,7 @@
               <w:spacing w:after="0"/>
             </w:pPr>
             <w:r>
-              <w:t>CUP 6,670.00</w:t>
+              <w:t>CUP 6,440.00</w:t>
             </w:r>
           </w:p>
         </w:tc>
@@ -6040,7 +6040,7 @@
               <w:spacing w:after="0"/>
             </w:pPr>
             <w:r>
-              <w:t>CUP 8,337.50</w:t>
+              <w:t>CUP 8,050.00</w:t>
             </w:r>
           </w:p>
         </w:tc>
@@ -6096,7 +6096,7 @@
               <w:spacing w:after="0"/>
             </w:pPr>
             <w:r>
-              <w:t>CUP 6,670.00</w:t>
+              <w:t>CUP 6,440.00</w:t>
             </w:r>
           </w:p>
         </w:tc>
@@ -6152,7 +6152,7 @@
               <w:spacing w:after="0"/>
             </w:pPr>
             <w:r>
-              <w:t>CUP 15,007.50</w:t>
+              <w:t>CUP 14,490.00</w:t>
             </w:r>
           </w:p>
         </w:tc>
@@ -6208,7 +6208,7 @@
               <w:spacing w:after="0"/>
             </w:pPr>
             <w:r>
-              <w:t>CUP 8,337.50</w:t>
+              <w:t>CUP 8,050.00</w:t>
             </w:r>
           </w:p>
         </w:tc>
@@ -6264,7 +6264,7 @@
               <w:spacing w:after="0"/>
             </w:pPr>
             <w:r>
-              <w:t>CUP 8,337.50</w:t>
+              <w:t>CUP 8,050.00</w:t>
             </w:r>
           </w:p>
         </w:tc>
@@ -6320,7 +6320,7 @@
               <w:spacing w:after="0"/>
             </w:pPr>
             <w:r>
-              <w:t>CUP 3,335.00</w:t>
+              <w:t>CUP 3,220.00</w:t>
             </w:r>
           </w:p>
         </w:tc>
@@ -6376,7 +6376,7 @@
               <w:spacing w:after="0"/>
             </w:pPr>
             <w:r>
-              <w:t>CUP 5,002.50</w:t>
+              <w:t>CUP 4,830.00</w:t>
             </w:r>
           </w:p>
         </w:tc>
@@ -6432,7 +6432,7 @@
               <w:spacing w:after="0"/>
             </w:pPr>
             <w:r>
-              <w:t>CUP 10,005.00</w:t>
+              <w:t>CUP 9,660.00</w:t>
             </w:r>
           </w:p>
         </w:tc>
@@ -6488,7 +6488,7 @@
               <w:spacing w:after="0"/>
             </w:pPr>
             <w:r>
-              <w:t>CUP 16,675.00</w:t>
+              <w:t>CUP 16,100.00</w:t>
             </w:r>
           </w:p>
         </w:tc>
@@ -6544,7 +6544,7 @@
               <w:spacing w:after="0"/>
             </w:pPr>
             <w:r>
-              <w:t>CUP 23,345.00</w:t>
+              <w:t>CUP 22,540.00</w:t>
             </w:r>
           </w:p>
         </w:tc>
@@ -6600,7 +6600,7 @@
               <w:spacing w:after="0"/>
             </w:pPr>
             <w:r>
-              <w:t>CUP 33,350.00</w:t>
+              <w:t>CUP 32,200.00</w:t>
             </w:r>
           </w:p>
         </w:tc>
@@ -6656,7 +6656,7 @@
               <w:spacing w:after="0"/>
             </w:pPr>
             <w:r>
-              <w:t>CUP 116,725.00</w:t>
+              <w:t>CUP 112,700.00</w:t>
             </w:r>
           </w:p>
         </w:tc>
@@ -6712,7 +6712,7 @@
               <w:spacing w:after="0"/>
             </w:pPr>
             <w:r>
-              <w:t>CUP 3,335.00</w:t>
+              <w:t>CUP 3,220.00</w:t>
             </w:r>
           </w:p>
         </w:tc>
@@ -6784,7 +6784,7 @@
               <w:spacing w:after="0"/>
             </w:pPr>
             <w:r>
-              <w:t>CUP 100,050.00</w:t>
+              <w:t>CUP 96,600.00</w:t>
             </w:r>
           </w:p>
         </w:tc>
@@ -6840,7 +6840,7 @@
               <w:spacing w:after="0"/>
             </w:pPr>
             <w:r>
-              <w:t>CUP 16,675.00</w:t>
+              <w:t>CUP 16,100.00</w:t>
             </w:r>
           </w:p>
         </w:tc>
@@ -6896,7 +6896,7 @@
               <w:spacing w:after="0"/>
             </w:pPr>
             <w:r>
-              <w:t>CUP 23,345.00</w:t>
+              <w:t>CUP 22,540.00</w:t>
             </w:r>
           </w:p>
         </w:tc>
@@ -6952,7 +6952,7 @@
               <w:spacing w:after="0"/>
             </w:pPr>
             <w:r>
-              <w:t>CUP 16,675.00</w:t>
+              <w:t>CUP 16,100.00</w:t>
             </w:r>
           </w:p>
         </w:tc>
@@ -7008,7 +7008,7 @@
               <w:spacing w:after="0"/>
             </w:pPr>
             <w:r>
-              <w:t>CUP 26,680.00</w:t>
+              <w:t>CUP 25,760.00</w:t>
             </w:r>
           </w:p>
         </w:tc>
@@ -7064,7 +7064,7 @@
               <w:spacing w:after="0"/>
             </w:pPr>
             <w:r>
-              <w:t>CUP 8,337.50</w:t>
+              <w:t>CUP 8,050.00</w:t>
             </w:r>
           </w:p>
         </w:tc>
@@ -7120,7 +7120,7 @@
               <w:spacing w:after="0"/>
             </w:pPr>
             <w:r>
-              <w:t>CUP 8,337.50</w:t>
+              <w:t>CUP 8,050.00</w:t>
             </w:r>
           </w:p>
         </w:tc>
@@ -7176,7 +7176,7 @@
               <w:spacing w:after="0"/>
             </w:pPr>
             <w:r>
-              <w:t>CUP 8,337.50</w:t>
+              <w:t>CUP 8,050.00</w:t>
             </w:r>
           </w:p>
         </w:tc>
@@ -7233,7 +7233,7 @@
               <w:spacing w:after="0"/>
             </w:pPr>
             <w:r>
-              <w:t>CUP 11,672.50</w:t>
+              <w:t>CUP 11,270.00</w:t>
             </w:r>
           </w:p>
         </w:tc>
@@ -7289,7 +7289,7 @@
               <w:spacing w:after="0"/>
             </w:pPr>
             <w:r>
-              <w:t>CUP 23,345.00</w:t>
+              <w:t>CUP 22,540.00</w:t>
             </w:r>
           </w:p>
         </w:tc>
@@ -7345,7 +7345,7 @@
               <w:spacing w:after="0"/>
             </w:pPr>
             <w:r>
-              <w:t>CUP 16,675.00</w:t>
+              <w:t>CUP 16,100.00</w:t>
             </w:r>
           </w:p>
         </w:tc>
@@ -7401,7 +7401,7 @@
               <w:spacing w:after="0"/>
             </w:pPr>
             <w:r>
-              <w:t>CUP 40,020.00</w:t>
+              <w:t>CUP 38,640.00</w:t>
             </w:r>
           </w:p>
         </w:tc>
@@ -7457,7 +7457,7 @@
               <w:spacing w:after="0"/>
             </w:pPr>
             <w:r>
-              <w:t>CUP 10,005.00</w:t>
+              <w:t>CUP 9,660.00</w:t>
             </w:r>
           </w:p>
         </w:tc>
@@ -7513,7 +7513,7 @@
               <w:spacing w:after="0"/>
             </w:pPr>
             <w:r>
-              <w:t>CUP 20,010.00</w:t>
+              <w:t>CUP 19,320.00</w:t>
             </w:r>
           </w:p>
         </w:tc>
@@ -7569,7 +7569,7 @@
               <w:spacing w:after="0"/>
             </w:pPr>
             <w:r>
-              <w:t>CUP 3,335.00</w:t>
+              <w:t>CUP 3,220.00</w:t>
             </w:r>
           </w:p>
         </w:tc>
@@ -7625,7 +7625,7 @@
               <w:spacing w:after="0"/>
             </w:pPr>
             <w:r>
-              <w:t>CUP 6,670.00</w:t>
+              <w:t>CUP 6,440.00</w:t>
             </w:r>
           </w:p>
         </w:tc>
@@ -7681,7 +7681,7 @@
               <w:spacing w:after="0"/>
             </w:pPr>
             <w:r>
-              <w:t>CUP 5,002.50</w:t>
+              <w:t>CUP 4,830.00</w:t>
             </w:r>
           </w:p>
         </w:tc>
@@ -7737,7 +7737,7 @@
               <w:spacing w:after="0"/>
             </w:pPr>
             <w:r>
-              <w:t>CUP 6,670.00</w:t>
+              <w:t>CUP 6,440.00</w:t>
             </w:r>
           </w:p>
         </w:tc>
@@ -7793,7 +7793,7 @@
               <w:spacing w:after="0"/>
             </w:pPr>
             <w:r>
-              <w:t>CUP 20,010.00</w:t>
+              <w:t>CUP 19,320.00</w:t>
             </w:r>
           </w:p>
         </w:tc>
@@ -7849,7 +7849,7 @@
               <w:spacing w:after="0"/>
             </w:pPr>
             <w:r>
-              <w:t>CUP 50,025.00</w:t>
+              <w:t>CUP 48,300.00</w:t>
             </w:r>
           </w:p>
         </w:tc>
@@ -7905,7 +7905,7 @@
               <w:spacing w:after="0"/>
             </w:pPr>
             <w:r>
-              <w:t>CUP 13,340.00</w:t>
+              <w:t>CUP 12,880.00</w:t>
             </w:r>
           </w:p>
         </w:tc>
@@ -7984,7 +7984,7 @@
               <w:spacing w:after="0"/>
             </w:pPr>
             <w:r>
-              <w:t>CUP 33,350.00</w:t>
+              <w:t>CUP 32,200.00</w:t>
             </w:r>
           </w:p>
         </w:tc>
@@ -8040,7 +8040,7 @@
               <w:spacing w:after="0"/>
             </w:pPr>
             <w:r>
-              <w:t>CUP 8,337.50</w:t>
+              <w:t>CUP 8,050.00</w:t>
             </w:r>
           </w:p>
         </w:tc>
@@ -8096,7 +8096,7 @@
               <w:spacing w:after="0"/>
             </w:pPr>
             <w:r>
-              <w:t>CUP 150,075.00</w:t>
+              <w:t>CUP 144,900.00</w:t>
             </w:r>
           </w:p>
         </w:tc>
@@ -8152,7 +8152,7 @@
               <w:spacing w:after="0"/>
             </w:pPr>
             <w:r>
-              <w:t>CUP 60,030.00</w:t>
+              <w:t>CUP 57,960.00</w:t>
             </w:r>
           </w:p>
         </w:tc>
@@ -8208,7 +8208,7 @@
               <w:spacing w:after="0"/>
             </w:pPr>
             <w:r>
-              <w:t>CUP 3,335.00</w:t>
+              <w:t>CUP 3,220.00</w:t>
             </w:r>
           </w:p>
         </w:tc>
@@ -8264,7 +8264,7 @@
               <w:spacing w:after="0"/>
             </w:pPr>
             <w:r>
-              <w:t>CUP 10,005.00</w:t>
+              <w:t>CUP 9,660.00</w:t>
             </w:r>
           </w:p>
         </w:tc>
@@ -8320,7 +8320,7 @@
               <w:spacing w:after="0"/>
             </w:pPr>
             <w:r>
-              <w:t>CUP 10,005.00</w:t>
+              <w:t>CUP 9,660.00</w:t>
             </w:r>
           </w:p>
         </w:tc>
@@ -8376,7 +8376,7 @@
               <w:spacing w:after="0"/>
             </w:pPr>
             <w:r>
-              <w:t>CUP 20,010.00</w:t>
+              <w:t>CUP 19,320.00</w:t>
             </w:r>
           </w:p>
         </w:tc>
@@ -8432,7 +8432,7 @@
               <w:spacing w:after="0"/>
             </w:pPr>
             <w:r>
-              <w:t>CUP 40,020.00</w:t>
+              <w:t>CUP 38,640.00</w:t>
             </w:r>
           </w:p>
         </w:tc>
@@ -8488,7 +8488,7 @@
               <w:spacing w:after="0"/>
             </w:pPr>
             <w:r>
-              <w:t>CUP 8,337.50</w:t>
+              <w:t>CUP 8,050.00</w:t>
             </w:r>
           </w:p>
         </w:tc>
@@ -8544,7 +8544,7 @@
               <w:spacing w:after="0"/>
             </w:pPr>
             <w:r>
-              <w:t>CUP 26,680.00</w:t>
+              <w:t>CUP 25,760.00</w:t>
             </w:r>
           </w:p>
         </w:tc>
@@ -8600,7 +8600,7 @@
               <w:spacing w:after="0"/>
             </w:pPr>
             <w:r>
-              <w:t>CUP 83,375.00</w:t>
+              <w:t>CUP 80,500.00</w:t>
             </w:r>
           </w:p>
         </w:tc>
@@ -8656,7 +8656,7 @@
               <w:spacing w:after="0"/>
             </w:pPr>
             <w:r>
-              <w:t>CUP 40,020.00</w:t>
+              <w:t>CUP 38,640.00</w:t>
             </w:r>
           </w:p>
         </w:tc>
@@ -8712,7 +8712,7 @@
               <w:spacing w:after="0"/>
             </w:pPr>
             <w:r>
-              <w:t>CUP 6,670.00</w:t>
+              <w:t>CUP 6,440.00</w:t>
             </w:r>
           </w:p>
         </w:tc>
@@ -8768,7 +8768,7 @@
               <w:spacing w:after="0"/>
             </w:pPr>
             <w:r>
-              <w:t>CUP 5,002.50</w:t>
+              <w:t>CUP 4,830.00</w:t>
             </w:r>
           </w:p>
         </w:tc>
@@ -8824,7 +8824,7 @@
               <w:spacing w:after="0"/>
             </w:pPr>
             <w:r>
-              <w:t>CUP 16,675.00</w:t>
+              <w:t>CUP 16,100.00</w:t>
             </w:r>
           </w:p>
         </w:tc>
@@ -8880,7 +8880,7 @@
               <w:spacing w:after="0"/>
             </w:pPr>
             <w:r>
-              <w:t>CUP 20,010.00</w:t>
+              <w:t>CUP 19,320.00</w:t>
             </w:r>
           </w:p>
         </w:tc>
@@ -8952,7 +8952,7 @@
               <w:spacing w:after="0"/>
             </w:pPr>
             <w:r>
-              <w:t>CUP 33,350.00</w:t>
+              <w:t>CUP 32,200.00</w:t>
             </w:r>
           </w:p>
         </w:tc>
@@ -9009,7 +9009,7 @@
               <w:spacing w:after="0"/>
             </w:pPr>
             <w:r>
-              <w:t>CUP 8,337.50</w:t>
+              <w:t>CUP 8,050.00</w:t>
             </w:r>
           </w:p>
         </w:tc>
@@ -9065,7 +9065,7 @@
               <w:spacing w:after="0"/>
             </w:pPr>
             <w:r>
-              <w:t>CUP 16,675.00</w:t>
+              <w:t>CUP 16,100.00</w:t>
             </w:r>
           </w:p>
         </w:tc>
@@ -9121,7 +9121,7 @@
               <w:spacing w:after="0"/>
             </w:pPr>
             <w:r>
-              <w:t>CUP 23,345.00</w:t>
+              <w:t>CUP 22,540.00</w:t>
             </w:r>
           </w:p>
         </w:tc>
@@ -9177,7 +9177,7 @@
               <w:spacing w:after="0"/>
             </w:pPr>
             <w:r>
-              <w:t>CUP 3,335.00</w:t>
+              <w:t>CUP 3,220.00</w:t>
             </w:r>
           </w:p>
         </w:tc>
@@ -9233,7 +9233,7 @@
               <w:spacing w:after="0"/>
             </w:pPr>
             <w:r>
-              <w:t>CUP 3,335.00</w:t>
+              <w:t>CUP 3,220.00</w:t>
             </w:r>
           </w:p>
         </w:tc>
@@ -9289,7 +9289,7 @@
               <w:spacing w:after="0"/>
             </w:pPr>
             <w:r>
-              <w:t>CUP 3,335.00</w:t>
+              <w:t>CUP 3,220.00</w:t>
             </w:r>
           </w:p>
         </w:tc>
@@ -9345,7 +9345,7 @@
               <w:spacing w:after="0"/>
             </w:pPr>
             <w:r>
-              <w:t>CUP 10,005.00</w:t>
+              <w:t>CUP 9,660.00</w:t>
             </w:r>
           </w:p>
         </w:tc>
@@ -9401,7 +9401,7 @@
               <w:spacing w:after="0"/>
             </w:pPr>
             <w:r>
-              <w:t>CUP 30,015.00</w:t>
+              <w:t>CUP 28,980.00</w:t>
             </w:r>
           </w:p>
         </w:tc>
@@ -9457,7 +9457,7 @@
               <w:spacing w:after="0"/>
             </w:pPr>
             <w:r>
-              <w:t>CUP 16,675.00</w:t>
+              <w:t>CUP 16,100.00</w:t>
             </w:r>
           </w:p>
         </w:tc>
@@ -9513,7 +9513,7 @@
               <w:spacing w:after="0"/>
             </w:pPr>
             <w:r>
-              <w:t>CUP 3,335.00</w:t>
+              <w:t>CUP 3,220.00</w:t>
             </w:r>
           </w:p>
         </w:tc>
@@ -9569,7 +9569,7 @@
               <w:spacing w:after="0"/>
             </w:pPr>
             <w:r>
-              <w:t>CUP 10,005.00</w:t>
+              <w:t>CUP 9,660.00</w:t>
             </w:r>
           </w:p>
         </w:tc>
@@ -9625,7 +9625,7 @@
               <w:spacing w:after="0"/>
             </w:pPr>
             <w:r>
-              <w:t>CUP 40,020.00</w:t>
+              <w:t>CUP 38,640.00</w:t>
             </w:r>
           </w:p>
         </w:tc>
@@ -9681,7 +9681,7 @@
               <w:spacing w:after="0"/>
             </w:pPr>
             <w:r>
-              <w:t>CUP 5,002.50</w:t>
+              <w:t>CUP 4,830.00</w:t>
             </w:r>
           </w:p>
         </w:tc>
@@ -9737,7 +9737,7 @@
               <w:spacing w:after="0"/>
             </w:pPr>
             <w:r>
-              <w:t>CUP 23,345.00</w:t>
+              <w:t>CUP 22,540.00</w:t>
             </w:r>
           </w:p>
         </w:tc>
@@ -9793,7 +9793,7 @@
               <w:spacing w:after="0"/>
             </w:pPr>
             <w:r>
-              <w:t>CUP 6,670.00</w:t>
+              <w:t>CUP 6,440.00</w:t>
             </w:r>
           </w:p>
         </w:tc>
@@ -9849,7 +9849,7 @@
               <w:spacing w:after="0"/>
             </w:pPr>
             <w:r>
-              <w:t>CUP 1,667.50</w:t>
+              <w:t>CUP 1,610.00</w:t>
             </w:r>
           </w:p>
         </w:tc>
@@ -9905,7 +9905,7 @@
               <w:spacing w:after="0"/>
             </w:pPr>
             <w:r>
-              <w:t>CUP 33,350.00</w:t>
+              <w:t>CUP 32,200.00</w:t>
             </w:r>
           </w:p>
         </w:tc>
@@ -9961,7 +9961,7 @@
               <w:spacing w:after="0"/>
             </w:pPr>
             <w:r>
-              <w:t>CUP 20,010.00</w:t>
+              <w:t>CUP 19,320.00</w:t>
             </w:r>
           </w:p>
         </w:tc>
@@ -10017,7 +10017,7 @@
               <w:spacing w:after="0"/>
             </w:pPr>
             <w:r>
-              <w:t>CUP 10,005.00</w:t>
+              <w:t>CUP 9,660.00</w:t>
             </w:r>
           </w:p>
         </w:tc>
@@ -10073,7 +10073,7 @@
               <w:spacing w:after="0"/>
             </w:pPr>
             <w:r>
-              <w:t>CUP 33,350.00</w:t>
+              <w:t>CUP 32,200.00</w:t>
             </w:r>
           </w:p>
         </w:tc>
@@ -10129,7 +10129,7 @@
               <w:spacing w:after="0"/>
             </w:pPr>
             <w:r>
-              <w:t>CUP 10,005.00</w:t>
+              <w:t>CUP 9,660.00</w:t>
             </w:r>
           </w:p>
         </w:tc>
@@ -10185,7 +10185,7 @@
               <w:spacing w:after="0"/>
             </w:pPr>
             <w:r>
-              <w:t>CUP 3,335.00</w:t>
+              <w:t>CUP 3,220.00</w:t>
             </w:r>
           </w:p>
         </w:tc>
@@ -10241,7 +10241,7 @@
               <w:spacing w:after="0"/>
             </w:pPr>
             <w:r>
-              <w:t>CUP 5,002.50</w:t>
+              <w:t>CUP 4,830.00</w:t>
             </w:r>
           </w:p>
         </w:tc>
@@ -10297,7 +10297,7 @@
               <w:spacing w:after="0"/>
             </w:pPr>
             <w:r>
-              <w:t>CUP 10,005.00</w:t>
+              <w:t>CUP 9,660.00</w:t>
             </w:r>
           </w:p>
         </w:tc>
@@ -10353,7 +10353,7 @@
               <w:spacing w:after="0"/>
             </w:pPr>
             <w:r>
-              <w:t>CUP 3,335.00</w:t>
+              <w:t>CUP 3,220.00</w:t>
             </w:r>
           </w:p>
         </w:tc>
@@ -10409,7 +10409,7 @@
               <w:spacing w:after="0"/>
             </w:pPr>
             <w:r>
-              <w:t>CUP 3,335.00</w:t>
+              <w:t>CUP 3,220.00</w:t>
             </w:r>
           </w:p>
         </w:tc>
@@ -10465,7 +10465,7 @@
               <w:spacing w:after="0"/>
             </w:pPr>
             <w:r>
-              <w:t>CUP 3,335.00</w:t>
+              <w:t>CUP 3,220.00</w:t>
             </w:r>
           </w:p>
         </w:tc>
@@ -10521,7 +10521,7 @@
               <w:spacing w:after="0"/>
             </w:pPr>
             <w:r>
-              <w:t>CUP 6,670.00</w:t>
+              <w:t>CUP 6,440.00</w:t>
             </w:r>
           </w:p>
         </w:tc>
@@ -10577,7 +10577,7 @@
               <w:spacing w:after="0"/>
             </w:pPr>
             <w:r>
-              <w:t>CUP 667.00</w:t>
+              <w:t>CUP 644.00</w:t>
             </w:r>
           </w:p>
         </w:tc>
@@ -10633,7 +10633,7 @@
               <w:spacing w:after="0"/>
             </w:pPr>
             <w:r>
-              <w:t>CUP 6,670.00</w:t>
+              <w:t>CUP 6,440.00</w:t>
             </w:r>
           </w:p>
         </w:tc>
@@ -10689,7 +10689,7 @@
               <w:spacing w:after="0"/>
             </w:pPr>
             <w:r>
-              <w:t>CUP 16,675.00</w:t>
+              <w:t>CUP 16,100.00</w:t>
             </w:r>
           </w:p>
         </w:tc>
@@ -10746,7 +10746,7 @@
               <w:spacing w:after="0"/>
             </w:pPr>
             <w:r>
-              <w:t>CUP 13,340.00</w:t>
+              <w:t>CUP 12,880.00</w:t>
             </w:r>
           </w:p>
         </w:tc>
@@ -10802,7 +10802,7 @@
               <w:spacing w:after="0"/>
             </w:pPr>
             <w:r>
-              <w:t>CUP 3,335.00</w:t>
+              <w:t>CUP 3,220.00</w:t>
             </w:r>
           </w:p>
         </w:tc>
@@ -10858,7 +10858,7 @@
               <w:spacing w:after="0"/>
             </w:pPr>
             <w:r>
-              <w:t>CUP 30,015.00</w:t>
+              <w:t>CUP 28,980.00</w:t>
             </w:r>
           </w:p>
         </w:tc>
@@ -10914,7 +10914,7 @@
               <w:spacing w:after="0"/>
             </w:pPr>
             <w:r>
-              <w:t>CUP 4,002.00</w:t>
+              <w:t>CUP 3,864.00</w:t>
             </w:r>
           </w:p>
         </w:tc>
@@ -10970,7 +10970,7 @@
               <w:spacing w:after="0"/>
             </w:pPr>
             <w:r>
-              <w:t>CUP 5,002.50</w:t>
+              <w:t>CUP 4,830.00</w:t>
             </w:r>
           </w:p>
         </w:tc>
@@ -11026,7 +11026,7 @@
               <w:spacing w:after="0"/>
             </w:pPr>
             <w:r>
-              <w:t>CUP 183,425.00</w:t>
+              <w:t>CUP 177,100.00</w:t>
             </w:r>
           </w:p>
         </w:tc>
@@ -11082,7 +11082,7 @@
               <w:spacing w:after="0"/>
             </w:pPr>
             <w:r>
-              <w:t>CUP 2,001.00</w:t>
+              <w:t>CUP 1,932.00</w:t>
             </w:r>
           </w:p>
         </w:tc>
@@ -11138,7 +11138,7 @@
               <w:spacing w:after="0"/>
             </w:pPr>
             <w:r>
-              <w:t>CUP 3,335.00</w:t>
+              <w:t>CUP 3,220.00</w:t>
             </w:r>
           </w:p>
         </w:tc>
@@ -11194,7 +11194,7 @@
               <w:spacing w:after="0"/>
             </w:pPr>
             <w:r>
-              <w:t>CUP 6,670.00</w:t>
+              <w:t>CUP 6,440.00</w:t>
             </w:r>
           </w:p>
         </w:tc>
@@ -11250,7 +11250,7 @@
               <w:spacing w:after="0"/>
             </w:pPr>
             <w:r>
-              <w:t>CUP 5,002.50</w:t>
+              <w:t>CUP 4,830.00</w:t>
             </w:r>
           </w:p>
         </w:tc>
@@ -11306,7 +11306,7 @@
               <w:spacing w:after="0"/>
             </w:pPr>
             <w:r>
-              <w:t>CUP 1,667.50</w:t>
+              <w:t>CUP 1,610.00</w:t>
             </w:r>
           </w:p>
         </w:tc>
@@ -11362,7 +11362,7 @@
               <w:spacing w:after="0"/>
             </w:pPr>
             <w:r>
-              <w:t>CUP 5,002.50</w:t>
+              <w:t>CUP 4,830.00</w:t>
             </w:r>
           </w:p>
         </w:tc>
@@ -11418,7 +11418,7 @@
               <w:spacing w:after="0"/>
             </w:pPr>
             <w:r>
-              <w:t>CUP 23,345.00</w:t>
+              <w:t>CUP 22,540.00</w:t>
             </w:r>
           </w:p>
         </w:tc>
@@ -11474,7 +11474,7 @@
               <w:spacing w:after="0"/>
             </w:pPr>
             <w:r>
-              <w:t>CUP 3,335.00</w:t>
+              <w:t>CUP 3,220.00</w:t>
             </w:r>
           </w:p>
         </w:tc>
@@ -11530,7 +11530,7 @@
               <w:spacing w:after="0"/>
             </w:pPr>
             <w:r>
-              <w:t>CUP 3,335.00</w:t>
+              <w:t>CUP 3,220.00</w:t>
             </w:r>
           </w:p>
         </w:tc>
@@ -11586,7 +11586,7 @@
               <w:spacing w:after="0"/>
             </w:pPr>
             <w:r>
-              <w:t>CUP 6,670.00</w:t>
+              <w:t>CUP 6,440.00</w:t>
             </w:r>
           </w:p>
         </w:tc>
@@ -11642,7 +11642,7 @@
               <w:spacing w:after="0"/>
             </w:pPr>
             <w:r>
-              <w:t>CUP 3,335.00</w:t>
+              <w:t>CUP 3,220.00</w:t>
             </w:r>
           </w:p>
         </w:tc>
@@ -11698,7 +11698,7 @@
               <w:spacing w:after="0"/>
             </w:pPr>
             <w:r>
-              <w:t>CUP 3,335.00</w:t>
+              <w:t>CUP 3,220.00</w:t>
             </w:r>
           </w:p>
         </w:tc>
@@ -11754,7 +11754,7 @@
               <w:spacing w:after="0"/>
             </w:pPr>
             <w:r>
-              <w:t>CUP 3,335.00</w:t>
+              <w:t>CUP 3,220.00</w:t>
             </w:r>
           </w:p>
         </w:tc>
@@ -11826,7 +11826,7 @@
               <w:spacing w:after="0"/>
             </w:pPr>
             <w:r>
-              <w:t>CUP 16,675.00</w:t>
+              <w:t>CUP 16,100.00</w:t>
             </w:r>
           </w:p>
         </w:tc>
@@ -11882,7 +11882,7 @@
               <w:spacing w:after="0"/>
             </w:pPr>
             <w:r>
-              <w:t>CUP 10,005.00</w:t>
+              <w:t>CUP 9,660.00</w:t>
             </w:r>
           </w:p>
         </w:tc>
@@ -11938,7 +11938,7 @@
               <w:spacing w:after="0"/>
             </w:pPr>
             <w:r>
-              <w:t>CUP 2,334.50</w:t>
+              <w:t>CUP 2,254.00</w:t>
             </w:r>
           </w:p>
         </w:tc>
@@ -11994,7 +11994,7 @@
               <w:spacing w:after="0"/>
             </w:pPr>
             <w:r>
-              <w:t>CUP 93,380.00</w:t>
+              <w:t>CUP 90,160.00</w:t>
             </w:r>
           </w:p>
         </w:tc>
@@ -12050,7 +12050,7 @@
               <w:spacing w:after="0"/>
             </w:pPr>
             <w:r>
-              <w:t>CUP 50,025.00</w:t>
+              <w:t>CUP 48,300.00</w:t>
             </w:r>
           </w:p>
         </w:tc>
@@ -12106,7 +12106,7 @@
               <w:spacing w:after="0"/>
             </w:pPr>
             <w:r>
-              <w:t>CUP 26,680.00</w:t>
+              <w:t>CUP 25,760.00</w:t>
             </w:r>
           </w:p>
         </w:tc>
@@ -12162,7 +12162,7 @@
               <w:spacing w:after="0"/>
             </w:pPr>
             <w:r>
-              <w:t>CUP 10,005.00</w:t>
+              <w:t>CUP 9,660.00</w:t>
             </w:r>
           </w:p>
         </w:tc>
@@ -12218,7 +12218,7 @@
               <w:spacing w:after="0"/>
             </w:pPr>
             <w:r>
-              <w:t>CUP 50,025.00</w:t>
+              <w:t>CUP 48,300.00</w:t>
             </w:r>
           </w:p>
         </w:tc>
@@ -12274,7 +12274,7 @@
               <w:spacing w:after="0"/>
             </w:pPr>
             <w:r>
-              <w:t>CUP 3,335.00</w:t>
+              <w:t>CUP 3,220.00</w:t>
             </w:r>
           </w:p>
         </w:tc>
@@ -12330,7 +12330,7 @@
               <w:spacing w:after="0"/>
             </w:pPr>
             <w:r>
-              <w:t>CUP 3,335.00</w:t>
+              <w:t>CUP 3,220.00</w:t>
             </w:r>
           </w:p>
         </w:tc>
@@ -12386,7 +12386,7 @@
               <w:spacing w:after="0"/>
             </w:pPr>
             <w:r>
-              <w:t>CUP 6,670.00</w:t>
+              <w:t>CUP 6,440.00</w:t>
             </w:r>
           </w:p>
         </w:tc>
@@ -12442,7 +12442,7 @@
               <w:spacing w:after="0"/>
             </w:pPr>
             <w:r>
-              <w:t>CUP 33,350.00</w:t>
+              <w:t>CUP 32,200.00</w:t>
             </w:r>
           </w:p>
         </w:tc>
@@ -12499,7 +12499,7 @@
               <w:spacing w:after="0"/>
             </w:pPr>
             <w:r>
-              <w:t>CUP 40,020.00</w:t>
+              <w:t>CUP 38,640.00</w:t>
             </w:r>
           </w:p>
         </w:tc>
@@ -12555,7 +12555,7 @@
               <w:spacing w:after="0"/>
             </w:pPr>
             <w:r>
-              <w:t>CUP 100,050.00</w:t>
+              <w:t>CUP 96,600.00</w:t>
             </w:r>
           </w:p>
         </w:tc>
@@ -12611,7 +12611,7 @@
               <w:spacing w:after="0"/>
             </w:pPr>
             <w:r>
-              <w:t>CUP 53,360.00</w:t>
+              <w:t>CUP 51,520.00</w:t>
             </w:r>
           </w:p>
         </w:tc>
@@ -12667,7 +12667,7 @@
               <w:spacing w:after="0"/>
             </w:pPr>
             <w:r>
-              <w:t>CUP 36,685.00</w:t>
+              <w:t>CUP 35,420.00</w:t>
             </w:r>
           </w:p>
         </w:tc>
@@ -12723,7 +12723,7 @@
               <w:spacing w:after="0"/>
             </w:pPr>
             <w:r>
-              <w:t>CUP 53,360.00</w:t>
+              <w:t>CUP 51,520.00</w:t>
             </w:r>
           </w:p>
         </w:tc>
@@ -12779,7 +12779,7 @@
               <w:spacing w:after="0"/>
             </w:pPr>
             <w:r>
-              <w:t>CUP 10,005.00</w:t>
+              <w:t>CUP 9,660.00</w:t>
             </w:r>
           </w:p>
         </w:tc>
@@ -12835,7 +12835,7 @@
               <w:spacing w:after="0"/>
             </w:pPr>
             <w:r>
-              <w:t>CUP 56,695.00</w:t>
+              <w:t>CUP 54,740.00</w:t>
             </w:r>
           </w:p>
         </w:tc>
@@ -12891,7 +12891,7 @@
               <w:spacing w:after="0"/>
             </w:pPr>
             <w:r>
-              <w:t>CUP 26,680.00</w:t>
+              <w:t>CUP 25,760.00</w:t>
             </w:r>
           </w:p>
         </w:tc>
@@ -12947,7 +12947,7 @@
               <w:spacing w:after="0"/>
             </w:pPr>
             <w:r>
-              <w:t>CUP 73,370.00</w:t>
+              <w:t>CUP 70,840.00</w:t>
             </w:r>
           </w:p>
         </w:tc>
@@ -13003,7 +13003,7 @@
               <w:spacing w:after="0"/>
             </w:pPr>
             <w:r>
-              <w:t>CUP 30,015.00</w:t>
+              <w:t>CUP 28,980.00</w:t>
             </w:r>
           </w:p>
         </w:tc>
@@ -13059,7 +13059,7 @@
               <w:spacing w:after="0"/>
             </w:pPr>
             <w:r>
-              <w:t>CUP 8,337.50</w:t>
+              <w:t>CUP 8,050.00</w:t>
             </w:r>
           </w:p>
         </w:tc>
@@ -13131,7 +13131,7 @@
               <w:spacing w:after="0"/>
             </w:pPr>
             <w:r>
-              <w:t>CUP 23,345.00</w:t>
+              <w:t>CUP 22,540.00</w:t>
             </w:r>
           </w:p>
         </w:tc>
@@ -13187,7 +13187,7 @@
               <w:spacing w:after="0"/>
             </w:pPr>
             <w:r>
-              <w:t>CUP 8,337.50</w:t>
+              <w:t>CUP 8,050.00</w:t>
             </w:r>
           </w:p>
         </w:tc>
@@ -13243,7 +13243,7 @@
               <w:spacing w:after="0"/>
             </w:pPr>
             <w:r>
-              <w:t>CUP 3,335.00</w:t>
+              <w:t>CUP 3,220.00</w:t>
             </w:r>
           </w:p>
         </w:tc>
@@ -13299,7 +13299,7 @@
               <w:spacing w:after="0"/>
             </w:pPr>
             <w:r>
-              <w:t>CUP 10,005.00</w:t>
+              <w:t>CUP 9,660.00</w:t>
             </w:r>
           </w:p>
         </w:tc>
@@ -13355,7 +13355,7 @@
               <w:spacing w:after="0"/>
             </w:pPr>
             <w:r>
-              <w:t>CUP 10,005.00</w:t>
+              <w:t>CUP 9,660.00</w:t>
             </w:r>
           </w:p>
         </w:tc>
@@ -13411,7 +13411,7 @@
               <w:spacing w:after="0"/>
             </w:pPr>
             <w:r>
-              <w:t>CUP 20,010.00</w:t>
+              <w:t>CUP 19,320.00</w:t>
             </w:r>
           </w:p>
         </w:tc>
@@ -13467,7 +13467,7 @@
               <w:spacing w:after="0"/>
             </w:pPr>
             <w:r>
-              <w:t>CUP 13,340.00</w:t>
+              <w:t>CUP 12,880.00</w:t>
             </w:r>
           </w:p>
         </w:tc>
@@ -13523,7 +13523,7 @@
               <w:spacing w:after="0"/>
             </w:pPr>
             <w:r>
-              <w:t>CUP 10,005.00</w:t>
+              <w:t>CUP 9,660.00</w:t>
             </w:r>
           </w:p>
         </w:tc>
@@ -13579,7 +13579,7 @@
               <w:spacing w:after="0"/>
             </w:pPr>
             <w:r>
-              <w:t>CUP 6,670.00</w:t>
+              <w:t>CUP 6,440.00</w:t>
             </w:r>
           </w:p>
         </w:tc>
@@ -13635,7 +13635,7 @@
               <w:spacing w:after="0"/>
             </w:pPr>
             <w:r>
-              <w:t>CUP 6,670.00</w:t>
+              <w:t>CUP 6,440.00</w:t>
             </w:r>
           </w:p>
         </w:tc>
@@ -13691,7 +13691,7 @@
               <w:spacing w:after="0"/>
             </w:pPr>
             <w:r>
-              <w:t>CUP 50,025.00</w:t>
+              <w:t>CUP 48,300.00</w:t>
             </w:r>
           </w:p>
         </w:tc>
@@ -13747,7 +13747,7 @@
               <w:spacing w:after="0"/>
             </w:pPr>
             <w:r>
-              <w:t>CUP 116,725.00</w:t>
+              <w:t>CUP 112,700.00</w:t>
             </w:r>
           </w:p>
         </w:tc>
@@ -13803,7 +13803,7 @@
               <w:spacing w:after="0"/>
             </w:pPr>
             <w:r>
-              <w:t>CUP 6,670.00</w:t>
+              <w:t>CUP 6,440.00</w:t>
             </w:r>
           </w:p>
         </w:tc>
@@ -13859,7 +13859,7 @@
               <w:spacing w:after="0"/>
             </w:pPr>
             <w:r>
-              <w:t>CUP 6,670.00</w:t>
+              <w:t>CUP 6,440.00</w:t>
             </w:r>
           </w:p>
         </w:tc>
@@ -13915,7 +13915,7 @@
               <w:spacing w:after="0"/>
             </w:pPr>
             <w:r>
-              <w:t>CUP 5,002.50</w:t>
+              <w:t>CUP 4,830.00</w:t>
             </w:r>
           </w:p>
         </w:tc>
@@ -13971,7 +13971,7 @@
               <w:spacing w:after="0"/>
             </w:pPr>
             <w:r>
-              <w:t>CUP 10,005.00</w:t>
+              <w:t>CUP 9,660.00</w:t>
             </w:r>
           </w:p>
         </w:tc>
@@ -14027,7 +14027,7 @@
               <w:spacing w:after="0"/>
             </w:pPr>
             <w:r>
-              <w:t>CUP 5,002.50</w:t>
+              <w:t>CUP 4,830.00</w:t>
             </w:r>
           </w:p>
         </w:tc>
@@ -14083,7 +14083,7 @@
               <w:spacing w:after="0"/>
             </w:pPr>
             <w:r>
-              <w:t>CUP 23,345.00</w:t>
+              <w:t>CUP 22,540.00</w:t>
             </w:r>
           </w:p>
         </w:tc>
@@ -14139,7 +14139,7 @@
               <w:spacing w:after="0"/>
             </w:pPr>
             <w:r>
-              <w:t>CUP 13,340.00</w:t>
+              <w:t>CUP 12,880.00</w:t>
             </w:r>
           </w:p>
         </w:tc>
@@ -14195,7 +14195,7 @@
               <w:spacing w:after="0"/>
             </w:pPr>
             <w:r>
-              <w:t>CUP 33,350.00</w:t>
+              <w:t>CUP 32,200.00</w:t>
             </w:r>
           </w:p>
         </w:tc>
@@ -14252,7 +14252,7 @@
               <w:spacing w:after="0"/>
             </w:pPr>
             <w:r>
-              <w:t>CUP 23,345.00</w:t>
+              <w:t>CUP 22,540.00</w:t>
             </w:r>
           </w:p>
         </w:tc>
@@ -14308,7 +14308,7 @@
               <w:spacing w:after="0"/>
             </w:pPr>
             <w:r>
-              <w:t>CUP 5,002.50</w:t>
+              <w:t>CUP 4,830.00</w:t>
             </w:r>
           </w:p>
         </w:tc>
@@ -14364,7 +14364,7 @@
               <w:spacing w:after="0"/>
             </w:pPr>
             <w:r>
-              <w:t>CUP 43,355.00</w:t>
+              <w:t>CUP 41,860.00</w:t>
             </w:r>
           </w:p>
         </w:tc>
@@ -14420,7 +14420,7 @@
               <w:spacing w:after="0"/>
             </w:pPr>
             <w:r>
-              <w:t>CUP 66,700.00</w:t>
+              <w:t>CUP 64,400.00</w:t>
             </w:r>
           </w:p>
         </w:tc>
@@ -14476,7 +14476,7 @@
               <w:spacing w:after="0"/>
             </w:pPr>
             <w:r>
-              <w:t>CUP 10,005.00</w:t>
+              <w:t>CUP 9,660.00</w:t>
             </w:r>
           </w:p>
         </w:tc>
@@ -14532,7 +14532,7 @@
               <w:spacing w:after="0"/>
             </w:pPr>
             <w:r>
-              <w:t>CUP 5,002.50</w:t>
+              <w:t>CUP 4,830.00</w:t>
             </w:r>
           </w:p>
         </w:tc>
@@ -14604,7 +14604,7 @@
               <w:spacing w:after="0"/>
             </w:pPr>
             <w:r>
-              <w:t>CUP 21,677.50</w:t>
+              <w:t>CUP 20,930.00</w:t>
             </w:r>
           </w:p>
         </w:tc>
@@ -14676,7 +14676,7 @@
               <w:spacing w:after="0"/>
             </w:pPr>
             <w:r>
-              <w:t>CUP 33,350.00</w:t>
+              <w:t>CUP 32,200.00</w:t>
             </w:r>
           </w:p>
         </w:tc>
@@ -14732,7 +14732,7 @@
               <w:spacing w:after="0"/>
             </w:pPr>
             <w:r>
-              <w:t>CUP 3,335.00</w:t>
+              <w:t>CUP 3,220.00</w:t>
             </w:r>
           </w:p>
         </w:tc>
@@ -14788,7 +14788,7 @@
               <w:spacing w:after="0"/>
             </w:pPr>
             <w:r>
-              <w:t>CUP 6,670.00</w:t>
+              <w:t>CUP 6,440.00</w:t>
             </w:r>
           </w:p>
         </w:tc>
@@ -14844,7 +14844,7 @@
               <w:spacing w:after="0"/>
             </w:pPr>
             <w:r>
-              <w:t>CUP 3,335.00</w:t>
+              <w:t>CUP 3,220.00</w:t>
             </w:r>
           </w:p>
         </w:tc>
@@ -14900,7 +14900,7 @@
               <w:spacing w:after="0"/>
             </w:pPr>
             <w:r>
-              <w:t>CUP 3,335.00</w:t>
+              <w:t>CUP 3,220.00</w:t>
             </w:r>
           </w:p>
         </w:tc>
@@ -14956,7 +14956,7 @@
               <w:spacing w:after="0"/>
             </w:pPr>
             <w:r>
-              <w:t>CUP 3,335.00</w:t>
+              <w:t>CUP 3,220.00</w:t>
             </w:r>
           </w:p>
         </w:tc>
@@ -15012,7 +15012,7 @@
               <w:spacing w:after="0"/>
             </w:pPr>
             <w:r>
-              <w:t>CUP 3,335.00</w:t>
+              <w:t>CUP 3,220.00</w:t>
             </w:r>
           </w:p>
         </w:tc>
@@ -15068,7 +15068,7 @@
               <w:spacing w:after="0"/>
             </w:pPr>
             <w:r>
-              <w:t>CUP 5,002.50</w:t>
+              <w:t>CUP 4,830.00</w:t>
             </w:r>
           </w:p>
         </w:tc>
@@ -15124,7 +15124,7 @@
               <w:spacing w:after="0"/>
             </w:pPr>
             <w:r>
-              <w:t>CUP 5,002.50</w:t>
+              <w:t>CUP 4,830.00</w:t>
             </w:r>
           </w:p>
         </w:tc>
@@ -15180,7 +15180,7 @@
               <w:spacing w:after="0"/>
             </w:pPr>
             <w:r>
-              <w:t>CUP 5,002.50</w:t>
+              <w:t>CUP 4,830.00</w:t>
             </w:r>
           </w:p>
         </w:tc>
@@ -15236,7 +15236,7 @@
               <w:spacing w:after="0"/>
             </w:pPr>
             <w:r>
-              <w:t>CUP 5,002.50</w:t>
+              <w:t>CUP 4,830.00</w:t>
             </w:r>
           </w:p>
         </w:tc>
@@ -15292,7 +15292,7 @@
               <w:spacing w:after="0"/>
             </w:pPr>
             <w:r>
-              <w:t>CUP 2,001.00</w:t>
+              <w:t>CUP 1,932.00</w:t>
             </w:r>
           </w:p>
         </w:tc>
@@ -15348,7 +15348,7 @@
               <w:spacing w:after="0"/>
             </w:pPr>
             <w:r>
-              <w:t>CUP 3,335.00</w:t>
+              <w:t>CUP 3,220.00</w:t>
             </w:r>
           </w:p>
         </w:tc>
@@ -15404,7 +15404,7 @@
               <w:spacing w:after="0"/>
             </w:pPr>
             <w:r>
-              <w:t>CUP 50,025.00</w:t>
+              <w:t>CUP 48,300.00</w:t>
             </w:r>
           </w:p>
         </w:tc>
@@ -15460,7 +15460,7 @@
               <w:spacing w:after="0"/>
             </w:pPr>
             <w:r>
-              <w:t>CUP 60,030.00</w:t>
+              <w:t>CUP 57,960.00</w:t>
             </w:r>
           </w:p>
         </w:tc>
@@ -15516,7 +15516,7 @@
               <w:spacing w:after="0"/>
             </w:pPr>
             <w:r>
-              <w:t>CUP 30,015.00</w:t>
+              <w:t>CUP 28,980.00</w:t>
             </w:r>
           </w:p>
         </w:tc>
@@ -15572,7 +15572,7 @@
               <w:spacing w:after="0"/>
             </w:pPr>
             <w:r>
-              <w:t>CUP 10,005.00</w:t>
+              <w:t>CUP 9,660.00</w:t>
             </w:r>
           </w:p>
         </w:tc>
@@ -15628,7 +15628,7 @@
               <w:spacing w:after="0"/>
             </w:pPr>
             <w:r>
-              <w:t>CUP 8,337.50</w:t>
+              <w:t>CUP 8,050.00</w:t>
             </w:r>
           </w:p>
         </w:tc>
@@ -15684,7 +15684,7 @@
               <w:spacing w:after="0"/>
             </w:pPr>
             <w:r>
-              <w:t>CUP 1,334.00</w:t>
+              <w:t>CUP 1,288.00</w:t>
             </w:r>
           </w:p>
         </w:tc>
@@ -15740,7 +15740,7 @@
               <w:spacing w:after="0"/>
             </w:pPr>
             <w:r>
-              <w:t>CUP 25,012.50</w:t>
+              <w:t>CUP 24,150.00</w:t>
             </w:r>
           </w:p>
         </w:tc>
@@ -15796,7 +15796,7 @@
               <w:spacing w:after="0"/>
             </w:pPr>
             <w:r>
-              <w:t>CUP 8,337.50</w:t>
+              <w:t>CUP 8,050.00</w:t>
             </w:r>
           </w:p>
         </w:tc>
@@ -15852,7 +15852,7 @@
               <w:spacing w:after="0"/>
             </w:pPr>
             <w:r>
-              <w:t>CUP 23,345.00</w:t>
+              <w:t>CUP 22,540.00</w:t>
             </w:r>
           </w:p>
         </w:tc>
@@ -15908,7 +15908,7 @@
               <w:spacing w:after="0"/>
             </w:pPr>
             <w:r>
-              <w:t>CUP 5,002.50</w:t>
+              <w:t>CUP 4,830.00</w:t>
             </w:r>
           </w:p>
         </w:tc>
@@ -15964,7 +15964,7 @@
               <w:spacing w:after="0"/>
             </w:pPr>
             <w:r>
-              <w:t>CUP 83,375.00</w:t>
+              <w:t>CUP 80,500.00</w:t>
             </w:r>
           </w:p>
         </w:tc>
@@ -16021,7 +16021,7 @@
               <w:spacing w:after="0"/>
             </w:pPr>
             <w:r>
-              <w:t>CUP 183,425.00</w:t>
+              <w:t>CUP 177,100.00</w:t>
             </w:r>
           </w:p>
         </w:tc>
@@ -16077,7 +16077,7 @@
               <w:spacing w:after="0"/>
             </w:pPr>
             <w:r>
-              <w:t>CUP 8,337.50</w:t>
+              <w:t>CUP 8,050.00</w:t>
             </w:r>
           </w:p>
         </w:tc>
@@ -16133,7 +16133,7 @@
               <w:spacing w:after="0"/>
             </w:pPr>
             <w:r>
-              <w:t>CUP 3,335.00</w:t>
+              <w:t>CUP 3,220.00</w:t>
             </w:r>
           </w:p>
         </w:tc>
@@ -16189,7 +16189,7 @@
               <w:spacing w:after="0"/>
             </w:pPr>
             <w:r>
-              <w:t>CUP 3,335.00</w:t>
+              <w:t>CUP 3,220.00</w:t>
             </w:r>
           </w:p>
         </w:tc>
@@ -16245,7 +16245,7 @@
               <w:spacing w:after="0"/>
             </w:pPr>
             <w:r>
-              <w:t>CUP 5,002.50</w:t>
+              <w:t>CUP 4,830.00</w:t>
             </w:r>
           </w:p>
         </w:tc>
@@ -16301,7 +16301,7 @@
               <w:spacing w:after="0"/>
             </w:pPr>
             <w:r>
-              <w:t>CUP 2,334.50</w:t>
+              <w:t>CUP 2,254.00</w:t>
             </w:r>
           </w:p>
         </w:tc>
@@ -16357,7 +16357,7 @@
               <w:spacing w:after="0"/>
             </w:pPr>
             <w:r>
-              <w:t>CUP 16,675.00</w:t>
+              <w:t>CUP 16,100.00</w:t>
             </w:r>
           </w:p>
         </w:tc>
@@ -16413,7 +16413,7 @@
               <w:spacing w:after="0"/>
             </w:pPr>
             <w:r>
-              <w:t>CUP 1,667.50</w:t>
+              <w:t>CUP 1,610.00</w:t>
             </w:r>
           </w:p>
         </w:tc>
@@ -16469,7 +16469,7 @@
               <w:spacing w:after="0"/>
             </w:pPr>
             <w:r>
-              <w:t>CUP 1,667.50</w:t>
+              <w:t>CUP 1,610.00</w:t>
             </w:r>
           </w:p>
         </w:tc>
@@ -16525,7 +16525,7 @@
               <w:spacing w:after="0"/>
             </w:pPr>
             <w:r>
-              <w:t>CUP 1,667.50</w:t>
+              <w:t>CUP 1,610.00</w:t>
             </w:r>
           </w:p>
         </w:tc>
@@ -16581,7 +16581,7 @@
               <w:spacing w:after="0"/>
             </w:pPr>
             <w:r>
-              <w:t>CUP 2,334.50</w:t>
+              <w:t>CUP 2,254.00</w:t>
             </w:r>
           </w:p>
         </w:tc>
@@ -16637,7 +16637,7 @@
               <w:spacing w:after="0"/>
             </w:pPr>
             <w:r>
-              <w:t>CUP 6,670.00</w:t>
+              <w:t>CUP 6,440.00</w:t>
             </w:r>
           </w:p>
         </w:tc>
@@ -16693,7 +16693,7 @@
               <w:spacing w:after="0"/>
             </w:pPr>
             <w:r>
-              <w:t>CUP 3,335.00</w:t>
+              <w:t>CUP 3,220.00</w:t>
             </w:r>
           </w:p>
         </w:tc>
@@ -16749,7 +16749,7 @@
               <w:spacing w:after="0"/>
             </w:pPr>
             <w:r>
-              <w:t>CUP 5,002.50</w:t>
+              <w:t>CUP 4,830.00</w:t>
             </w:r>
           </w:p>
         </w:tc>
@@ -16805,7 +16805,7 @@
               <w:spacing w:after="0"/>
             </w:pPr>
             <w:r>
-              <w:t>CUP 2,334.50</w:t>
+              <w:t>CUP 2,254.00</w:t>
             </w:r>
           </w:p>
         </w:tc>
@@ -16861,7 +16861,7 @@
               <w:spacing w:after="0"/>
             </w:pPr>
             <w:r>
-              <w:t>CUP 2,334.50</w:t>
+              <w:t>CUP 2,254.00</w:t>
             </w:r>
           </w:p>
         </w:tc>
@@ -16917,7 +16917,7 @@
               <w:spacing w:after="0"/>
             </w:pPr>
             <w:r>
-              <w:t>CUP 3,335.00</w:t>
+              <w:t>CUP 3,220.00</w:t>
             </w:r>
           </w:p>
         </w:tc>
@@ -16973,7 +16973,7 @@
               <w:spacing w:after="0"/>
             </w:pPr>
             <w:r>
-              <w:t>CUP 667.00</w:t>
+              <w:t>CUP 644.00</w:t>
             </w:r>
           </w:p>
         </w:tc>
@@ -17029,7 +17029,7 @@
               <w:spacing w:after="0"/>
             </w:pPr>
             <w:r>
-              <w:t>CUP 1,667.50</w:t>
+              <w:t>CUP 1,610.00</w:t>
             </w:r>
           </w:p>
         </w:tc>
@@ -17085,7 +17085,7 @@
               <w:spacing w:after="0"/>
             </w:pPr>
             <w:r>
-              <w:t>CUP 1,000.50</w:t>
+              <w:t>CUP 966.00</w:t>
             </w:r>
           </w:p>
         </w:tc>
@@ -17141,7 +17141,7 @@
               <w:spacing w:after="0"/>
             </w:pPr>
             <w:r>
-              <w:t>CUP 1,334.00</w:t>
+              <w:t>CUP 1,288.00</w:t>
             </w:r>
           </w:p>
         </w:tc>
@@ -17197,7 +17197,7 @@
               <w:spacing w:after="0"/>
             </w:pPr>
             <w:r>
-              <w:t>CUP 667.00</w:t>
+              <w:t>CUP 644.00</w:t>
             </w:r>
           </w:p>
         </w:tc>
@@ -17253,7 +17253,7 @@
               <w:spacing w:after="0"/>
             </w:pPr>
             <w:r>
-              <w:t>CUP 1,000.50</w:t>
+              <w:t>CUP 966.00</w:t>
             </w:r>
           </w:p>
         </w:tc>
@@ -17309,7 +17309,7 @@
               <w:spacing w:after="0"/>
             </w:pPr>
             <w:r>
-              <w:t>CUP 6,670.00</w:t>
+              <w:t>CUP 6,440.00</w:t>
             </w:r>
           </w:p>
         </w:tc>
@@ -17365,7 +17365,7 @@
               <w:spacing w:after="0"/>
             </w:pPr>
             <w:r>
-              <w:t>CUP 8,337.50</w:t>
+              <w:t>CUP 8,050.00</w:t>
             </w:r>
           </w:p>
         </w:tc>
@@ -17421,7 +17421,7 @@
               <w:spacing w:after="0"/>
             </w:pPr>
             <w:r>
-              <w:t>CUP 15,007.50</w:t>
+              <w:t>CUP 14,490.00</w:t>
             </w:r>
           </w:p>
         </w:tc>
@@ -17477,7 +17477,7 @@
               <w:spacing w:after="0"/>
             </w:pPr>
             <w:r>
-              <w:t>CUP 5,002.50</w:t>
+              <w:t>CUP 4,830.00</w:t>
             </w:r>
           </w:p>
         </w:tc>
@@ -17533,7 +17533,7 @@
               <w:spacing w:after="0"/>
             </w:pPr>
             <w:r>
-              <w:t>CUP 20,010.00</w:t>
+              <w:t>CUP 19,320.00</w:t>
             </w:r>
           </w:p>
         </w:tc>
@@ -17589,7 +17589,7 @@
               <w:spacing w:after="0"/>
             </w:pPr>
             <w:r>
-              <w:t>CUP 33,350.00</w:t>
+              <w:t>CUP 32,200.00</w:t>
             </w:r>
           </w:p>
         </w:tc>
@@ -17645,7 +17645,7 @@
               <w:spacing w:after="0"/>
             </w:pPr>
             <w:r>
-              <w:t>CUP 11,672.50</w:t>
+              <w:t>CUP 11,270.00</w:t>
             </w:r>
           </w:p>
         </w:tc>
@@ -17701,7 +17701,7 @@
               <w:spacing w:after="0"/>
             </w:pPr>
             <w:r>
-              <w:t>CUP 3,335.00</w:t>
+              <w:t>CUP 3,220.00</w:t>
             </w:r>
           </w:p>
         </w:tc>
@@ -17765,7 +17765,7 @@
               <w:spacing w:after="0"/>
             </w:pPr>
             <w:r>
-              <w:t>CUP 1,667.50</w:t>
+              <w:t>CUP 1,610.00</w:t>
             </w:r>
           </w:p>
         </w:tc>
@@ -17821,7 +17821,7 @@
               <w:spacing w:after="0"/>
             </w:pPr>
             <w:r>
-              <w:t>CUP 5,002.50</w:t>
+              <w:t>CUP 4,830.00</w:t>
             </w:r>
           </w:p>
         </w:tc>
@@ -17958,7 +17958,7 @@
           </w:tcPr>
           <w:p>
             <w:r>
-              <w:t>CUP 66,700.00</w:t>
+              <w:t>CUP 64,400.00</w:t>
             </w:r>
           </w:p>
         </w:tc>
@@ -18008,7 +18008,7 @@
           </w:tcPr>
           <w:p>
             <w:r>
-              <w:t>CUP 60,030.00</w:t>
+              <w:t>CUP 57,960.00</w:t>
             </w:r>
           </w:p>
         </w:tc>
@@ -18049,7 +18049,7 @@
           </w:tcPr>
           <w:p>
             <w:r>
-              <w:t>CUP 40,020.00</w:t>
+              <w:t>CUP 38,640.00</w:t>
             </w:r>
           </w:p>
         </w:tc>
@@ -18099,7 +18099,7 @@
           </w:tcPr>
           <w:p>
             <w:r>
-              <w:t>CUP 40,020.00</w:t>
+              <w:t>CUP 38,640.00</w:t>
             </w:r>
           </w:p>
         </w:tc>
@@ -18138,7 +18138,7 @@
           </w:tcPr>
           <w:p>
             <w:r>
-              <w:t>CUP 13,340.00</w:t>
+              <w:t>CUP 12,880.00</w:t>
             </w:r>
           </w:p>
         </w:tc>
@@ -18199,7 +18199,7 @@
           </w:tcPr>
           <w:p>
             <w:r>
-              <w:t>CUP 13,340.00</w:t>
+              <w:t>CUP 12,880.00</w:t>
             </w:r>
           </w:p>
         </w:tc>
@@ -18240,7 +18240,7 @@
           </w:tcPr>
           <w:p>
             <w:r>
-              <w:t>CUP 6,670.00</w:t>
+              <w:t>CUP 6,440.00</w:t>
             </w:r>
           </w:p>
         </w:tc>
@@ -18279,7 +18279,7 @@
           </w:tcPr>
           <w:p>
             <w:r>
-              <w:t>CUP 26,680.00</w:t>
+              <w:t>CUP 25,760.00</w:t>
             </w:r>
           </w:p>
         </w:tc>
@@ -18320,7 +18320,7 @@
           </w:tcPr>
           <w:p>
             <w:r>
-              <w:t>CUP 33,350.00</w:t>
+              <w:t>CUP 32,200.00</w:t>
             </w:r>
           </w:p>
         </w:tc>
@@ -18361,7 +18361,7 @@
           </w:tcPr>
           <w:p>
             <w:r>
-              <w:t>CUP 8,337.50</w:t>
+              <w:t>CUP 8,050.00</w:t>
             </w:r>
           </w:p>
         </w:tc>
@@ -18402,7 +18402,7 @@
           </w:tcPr>
           <w:p>
             <w:r>
-              <w:t>CUP 18,342.50</w:t>
+              <w:t>CUP 17,710.00</w:t>
             </w:r>
           </w:p>
         </w:tc>
@@ -18441,7 +18441,7 @@
           </w:tcPr>
           <w:p>
             <w:r>
-              <w:t>CUP 26,680.00</w:t>
+              <w:t>CUP 25,760.00</w:t>
             </w:r>
           </w:p>
         </w:tc>
@@ -18480,7 +18480,7 @@
           </w:tcPr>
           <w:p>
             <w:r>
-              <w:t>CUP 333.50</w:t>
+              <w:t>CUP 322.00</w:t>
             </w:r>
           </w:p>
         </w:tc>
@@ -18519,7 +18519,7 @@
           </w:tcPr>
           <w:p>
             <w:r>
-              <w:t>CUP 333.50</w:t>
+              <w:t>CUP 322.00</w:t>
             </w:r>
           </w:p>
         </w:tc>
@@ -18558,7 +18558,7 @@
           </w:tcPr>
           <w:p>
             <w:r>
-              <w:t>CUP 333.50</w:t>
+              <w:t>CUP 322.00</w:t>
             </w:r>
           </w:p>
         </w:tc>
@@ -18597,7 +18597,7 @@
           </w:tcPr>
           <w:p>
             <w:r>
-              <w:t>CUP 5,002.50</w:t>
+              <w:t>CUP 4,830.00</w:t>
             </w:r>
           </w:p>
         </w:tc>
@@ -18636,7 +18636,7 @@
           </w:tcPr>
           <w:p>
             <w:r>
-              <w:t>CUP 3,335.00</w:t>
+              <w:t>CUP 3,220.00</w:t>
             </w:r>
           </w:p>
         </w:tc>
@@ -18675,7 +18675,7 @@
           </w:tcPr>
           <w:p>
             <w:r>
-              <w:t>CUP 833.75</w:t>
+              <w:t>CUP 805.00</w:t>
             </w:r>
           </w:p>
         </w:tc>
@@ -18714,7 +18714,7 @@
           </w:tcPr>
           <w:p>
             <w:r>
-              <w:t>CUP 3,335.00</w:t>
+              <w:t>CUP 3,220.00</w:t>
             </w:r>
           </w:p>
         </w:tc>
@@ -18753,7 +18753,7 @@
           </w:tcPr>
           <w:p>
             <w:r>
-              <w:t>CUP 2,334.50</w:t>
+              <w:t>CUP 2,254.00</w:t>
             </w:r>
           </w:p>
         </w:tc>
@@ -18792,7 +18792,7 @@
           </w:tcPr>
           <w:p>
             <w:r>
-              <w:t>CUP 8,337.50</w:t>
+              <w:t>CUP 8,050.00</w:t>
             </w:r>
           </w:p>
         </w:tc>
@@ -18831,7 +18831,7 @@
           </w:tcPr>
           <w:p>
             <w:r>
-              <w:t>CUP 8,337.50</w:t>
+              <w:t>CUP 8,050.00</w:t>
             </w:r>
           </w:p>
         </w:tc>
@@ -18870,7 +18870,7 @@
           </w:tcPr>
           <w:p>
             <w:r>
-              <w:t>CUP 16,675.00</w:t>
+              <w:t>CUP 16,100.00</w:t>
             </w:r>
           </w:p>
         </w:tc>
@@ -18911,7 +18911,7 @@
           </w:tcPr>
           <w:p>
             <w:r>
-              <w:t>CUP 11,672.50</w:t>
+              <w:t>CUP 11,270.00</w:t>
             </w:r>
           </w:p>
         </w:tc>
@@ -18950,7 +18950,7 @@
           </w:tcPr>
           <w:p>
             <w:r>
-              <w:t>CUP 11,672.50</w:t>
+              <w:t>CUP 11,270.00</w:t>
             </w:r>
           </w:p>
         </w:tc>
@@ -18991,7 +18991,7 @@
           </w:tcPr>
           <w:p>
             <w:r>
-              <w:t>CUP 46,690.00</w:t>
+              <w:t>CUP 45,080.00</w:t>
             </w:r>
           </w:p>
         </w:tc>
@@ -19031,7 +19031,7 @@
           </w:tcPr>
           <w:p>
             <w:r>
-              <w:t>CUP 5,002.50</w:t>
+              <w:t>CUP 4,830.00</w:t>
             </w:r>
           </w:p>
         </w:tc>
@@ -19092,7 +19092,7 @@
           </w:tcPr>
           <w:p>
             <w:r>
-              <w:t>CUP 10,005.00</w:t>
+              <w:t>CUP 9,660.00</w:t>
             </w:r>
           </w:p>
         </w:tc>
@@ -19153,7 +19153,7 @@
           </w:tcPr>
           <w:p>
             <w:r>
-              <w:t>CUP 33,350.00</w:t>
+              <w:t>CUP 32,200.00</w:t>
             </w:r>
           </w:p>
         </w:tc>
@@ -19192,7 +19192,7 @@
           </w:tcPr>
           <w:p>
             <w:r>
-              <w:t>CUP 33,350.00</w:t>
+              <w:t>CUP 32,200.00</w:t>
             </w:r>
           </w:p>
         </w:tc>
@@ -19244,7 +19244,7 @@
           </w:tcPr>
           <w:p>
             <w:r>
-              <w:t>CUP 50,025.00</w:t>
+              <w:t>CUP 48,300.00</w:t>
             </w:r>
           </w:p>
         </w:tc>
@@ -19285,7 +19285,7 @@
           </w:tcPr>
           <w:p>
             <w:r>
-              <w:t>CUP 40,020.00</w:t>
+              <w:t>CUP 38,640.00</w:t>
             </w:r>
           </w:p>
         </w:tc>
@@ -19326,7 +19326,7 @@
           </w:tcPr>
           <w:p>
             <w:r>
-              <w:t>CUP 20,010.00</w:t>
+              <w:t>CUP 19,320.00</w:t>
             </w:r>
           </w:p>
         </w:tc>
@@ -19365,7 +19365,7 @@
           </w:tcPr>
           <w:p>
             <w:r>
-              <w:t>CUP 23,345.00</w:t>
+              <w:t>CUP 22,540.00</w:t>
             </w:r>
           </w:p>
         </w:tc>
@@ -19406,7 +19406,7 @@
           </w:tcPr>
           <w:p>
             <w:r>
-              <w:t>CUP 43,355.00</w:t>
+              <w:t>CUP 41,860.00</w:t>
             </w:r>
           </w:p>
         </w:tc>
@@ -19445,7 +19445,7 @@
           </w:tcPr>
           <w:p>
             <w:r>
-              <w:t>CUP 13,340.00</w:t>
+              <w:t>CUP 12,880.00</w:t>
             </w:r>
           </w:p>
         </w:tc>
@@ -19484,7 +19484,7 @@
           </w:tcPr>
           <w:p>
             <w:r>
-              <w:t>CUP 3,335.00</w:t>
+              <w:t>CUP 3,220.00</w:t>
             </w:r>
           </w:p>
         </w:tc>
@@ -19525,7 +19525,7 @@
           </w:tcPr>
           <w:p>
             <w:r>
-              <w:t>CUP 3,335.00</w:t>
+              <w:t>CUP 3,220.00</w:t>
             </w:r>
           </w:p>
         </w:tc>
@@ -19586,7 +19586,7 @@
           </w:tcPr>
           <w:p>
             <w:r>
-              <w:t>CUP 10,005.00</w:t>
+              <w:t>CUP 9,660.00</w:t>
             </w:r>
           </w:p>
         </w:tc>
@@ -19636,7 +19636,7 @@
           </w:tcPr>
           <w:p>
             <w:r>
-              <w:t>CUP 5,002.50</w:t>
+              <w:t>CUP 4,830.00</w:t>
             </w:r>
           </w:p>
         </w:tc>
@@ -19677,7 +19677,7 @@
           </w:tcPr>
           <w:p>
             <w:r>
-              <w:t>CUP 26,680.00</w:t>
+              <w:t>CUP 25,760.00</w:t>
             </w:r>
           </w:p>
         </w:tc>
@@ -19716,7 +19716,7 @@
           </w:tcPr>
           <w:p>
             <w:r>
-              <w:t>CUP 40,020.00</w:t>
+              <w:t>CUP 38,640.00</w:t>
             </w:r>
           </w:p>
         </w:tc>
@@ -19757,7 +19757,7 @@
           </w:tcPr>
           <w:p>
             <w:r>
-              <w:t>CUP 3,335.00</w:t>
+              <w:t>CUP 3,220.00</w:t>
             </w:r>
           </w:p>
         </w:tc>
@@ -19798,7 +19798,7 @@
           </w:tcPr>
           <w:p>
             <w:r>
-              <w:t>CUP 6,670.00</w:t>
+              <w:t>CUP 6,440.00</w:t>
             </w:r>
           </w:p>
         </w:tc>
@@ -19837,7 +19837,7 @@
           </w:tcPr>
           <w:p>
             <w:r>
-              <w:t>CUP 20,010.00</w:t>
+              <w:t>CUP 19,320.00</w:t>
             </w:r>
           </w:p>
         </w:tc>
@@ -19878,7 +19878,7 @@
           </w:tcPr>
           <w:p>
             <w:r>
-              <w:t>CUP 8,337.50</w:t>
+              <w:t>CUP 8,050.00</w:t>
             </w:r>
           </w:p>
         </w:tc>
@@ -19919,7 +19919,7 @@
           </w:tcPr>
           <w:p>
             <w:r>
-              <w:t>CUP 5,002.50</w:t>
+              <w:t>CUP 4,830.00</w:t>
             </w:r>
           </w:p>
         </w:tc>
@@ -19960,7 +19960,7 @@
           </w:tcPr>
           <w:p>
             <w:r>
-              <w:t>CUP 3,335.00</w:t>
+              <w:t>CUP 3,220.00</w:t>
             </w:r>
           </w:p>
         </w:tc>
@@ -20001,7 +20001,7 @@
           </w:tcPr>
           <w:p>
             <w:r>
-              <w:t>CUP 46,690.00</w:t>
+              <w:t>CUP 45,080.00</w:t>
             </w:r>
           </w:p>
         </w:tc>
@@ -20040,7 +20040,7 @@
           </w:tcPr>
           <w:p>
             <w:r>
-              <w:t>CUP 60,030.00</w:t>
+              <w:t>CUP 57,960.00</w:t>
             </w:r>
           </w:p>
         </w:tc>
@@ -20079,7 +20079,7 @@
           </w:tcPr>
           <w:p>
             <w:r>
-              <w:t>CUP 60,030.00</w:t>
+              <w:t>CUP 57,960.00</w:t>
             </w:r>
           </w:p>
         </w:tc>
@@ -20120,7 +20120,7 @@
           </w:tcPr>
           <w:p>
             <w:r>
-              <w:t>CUP 20,010.00</w:t>
+              <w:t>CUP 19,320.00</w:t>
             </w:r>
           </w:p>
         </w:tc>
@@ -20159,7 +20159,7 @@
           </w:tcPr>
           <w:p>
             <w:r>
-              <w:t>CUP 13,340.00</w:t>
+              <w:t>CUP 12,880.00</w:t>
             </w:r>
           </w:p>
         </w:tc>
@@ -20198,7 +20198,7 @@
           </w:tcPr>
           <w:p>
             <w:r>
-              <w:t>CUP 23,345.00</w:t>
+              <w:t>CUP 22,540.00</w:t>
             </w:r>
           </w:p>
         </w:tc>
@@ -20239,7 +20239,7 @@
           </w:tcPr>
           <w:p>
             <w:r>
-              <w:t>CUP 16,675.00</w:t>
+              <w:t>CUP 16,100.00</w:t>
             </w:r>
           </w:p>
         </w:tc>
@@ -20278,7 +20278,7 @@
           </w:tcPr>
           <w:p>
             <w:r>
-              <w:t>CUP 50,025.00</w:t>
+              <w:t>CUP 48,300.00</w:t>
             </w:r>
           </w:p>
         </w:tc>
@@ -20317,7 +20317,7 @@
           </w:tcPr>
           <w:p>
             <w:r>
-              <w:t>CUP 43,355.00</w:t>
+              <w:t>CUP 41,860.00</w:t>
             </w:r>
           </w:p>
         </w:tc>
@@ -20357,7 +20357,7 @@
           </w:tcPr>
           <w:p>
             <w:r>
-              <w:t>CUP 1,667.50</w:t>
+              <w:t>CUP 1,610.00</w:t>
             </w:r>
           </w:p>
         </w:tc>
@@ -20396,7 +20396,7 @@
           </w:tcPr>
           <w:p>
             <w:r>
-              <w:t>CUP 2,334.50</w:t>
+              <w:t>CUP 2,254.00</w:t>
             </w:r>
           </w:p>
         </w:tc>
@@ -20435,7 +20435,7 @@
           </w:tcPr>
           <w:p>
             <w:r>
-              <w:t>CUP 1,667.50</w:t>
+              <w:t>CUP 1,610.00</w:t>
             </w:r>
           </w:p>
         </w:tc>
@@ -20476,7 +20476,7 @@
           </w:tcPr>
           <w:p>
             <w:r>
-              <w:t>CUP 11,672.50</w:t>
+              <w:t>CUP 11,270.00</w:t>
             </w:r>
           </w:p>
         </w:tc>
@@ -20515,7 +20515,7 @@
           </w:tcPr>
           <w:p>
             <w:r>
-              <w:t>CUP 13,340.00</w:t>
+              <w:t>CUP 12,880.00</w:t>
             </w:r>
           </w:p>
         </w:tc>
@@ -20554,7 +20554,7 @@
           </w:tcPr>
           <w:p>
             <w:r>
-              <w:t>CUP 6,670.00</w:t>
+              <w:t>CUP 6,440.00</w:t>
             </w:r>
           </w:p>
         </w:tc>
@@ -20595,7 +20595,7 @@
           </w:tcPr>
           <w:p>
             <w:r>
-              <w:t>CUP 5,002.50</w:t>
+              <w:t>CUP 4,830.00</w:t>
             </w:r>
           </w:p>
         </w:tc>
@@ -20634,7 +20634,7 @@
           </w:tcPr>
           <w:p>
             <w:r>
-              <w:t>CUP 1,667.50</w:t>
+              <w:t>CUP 1,610.00</w:t>
             </w:r>
           </w:p>
         </w:tc>
@@ -20675,7 +20675,7 @@
           </w:tcPr>
           <w:p>
             <w:r>
-              <w:t>CUP 10,005.00</w:t>
+              <w:t>CUP 9,660.00</w:t>
             </w:r>
           </w:p>
         </w:tc>
@@ -20714,7 +20714,7 @@
           </w:tcPr>
           <w:p>
             <w:r>
-              <w:t>CUP 3,335.00</w:t>
+              <w:t>CUP 3,220.00</w:t>
             </w:r>
           </w:p>
         </w:tc>
@@ -20753,7 +20753,7 @@
           </w:tcPr>
           <w:p>
             <w:r>
-              <w:t>CUP 5,002.50</w:t>
+              <w:t>CUP 4,830.00</w:t>
             </w:r>
           </w:p>
         </w:tc>
@@ -20792,7 +20792,7 @@
           </w:tcPr>
           <w:p>
             <w:r>
-              <w:t>CUP 3,335.00</w:t>
+              <w:t>CUP 3,220.00</w:t>
             </w:r>
           </w:p>
         </w:tc>
@@ -20831,7 +20831,7 @@
           </w:tcPr>
           <w:p>
             <w:r>
-              <w:t>CUP 11,672.50</w:t>
+              <w:t>CUP 11,270.00</w:t>
             </w:r>
           </w:p>
         </w:tc>
@@ -20964,7 +20964,7 @@
           </w:tcPr>
           <w:p>
             <w:r>
-              <w:t>CUP 83,375.00</w:t>
+              <w:t>CUP 80,500.00</w:t>
             </w:r>
           </w:p>
         </w:tc>
@@ -21005,7 +21005,7 @@
           </w:tcPr>
           <w:p>
             <w:r>
-              <w:t>CUP 46,690.00</w:t>
+              <w:t>CUP 45,080.00</w:t>
             </w:r>
           </w:p>
         </w:tc>
@@ -21044,7 +21044,7 @@
           </w:tcPr>
           <w:p>
             <w:r>
-              <w:t>CUP 46,690.00</w:t>
+              <w:t>CUP 45,080.00</w:t>
             </w:r>
           </w:p>
         </w:tc>
@@ -21093,7 +21093,7 @@
           </w:tcPr>
           <w:p>
             <w:r>
-              <w:t>CUP 66,700.00</w:t>
+              <w:t>CUP 64,400.00</w:t>
             </w:r>
           </w:p>
         </w:tc>
@@ -21134,7 +21134,7 @@
           </w:tcPr>
           <w:p>
             <w:r>
-              <w:t>CUP 53,360.00</w:t>
+              <w:t>CUP 51,520.00</w:t>
             </w:r>
           </w:p>
         </w:tc>
@@ -21184,7 +21184,7 @@
           </w:tcPr>
           <w:p>
             <w:r>
-              <w:t>CUP 60,030.00</w:t>
+              <w:t>CUP 57,960.00</w:t>
             </w:r>
           </w:p>
         </w:tc>
@@ -21223,7 +21223,7 @@
           </w:tcPr>
           <w:p>
             <w:r>
-              <w:t>CUP 60,030.00</w:t>
+              <w:t>CUP 57,960.00</w:t>
             </w:r>
           </w:p>
         </w:tc>
@@ -21324,7 +21324,7 @@
           </w:tcPr>
           <w:p>
             <w:r>
-              <w:t>CUP 40,020.00</w:t>
+              <w:t>CUP 38,640.00</w:t>
             </w:r>
           </w:p>
         </w:tc>
@@ -21363,7 +21363,7 @@
           </w:tcPr>
           <w:p>
             <w:r>
-              <w:t>CUP 11,672.50</w:t>
+              <w:t>CUP 11,270.00</w:t>
             </w:r>
           </w:p>
         </w:tc>
@@ -21402,7 +21402,7 @@
           </w:tcPr>
           <w:p>
             <w:r>
-              <w:t>CUP 11,672.50</w:t>
+              <w:t>CUP 11,270.00</w:t>
             </w:r>
           </w:p>
         </w:tc>
@@ -21441,7 +21441,7 @@
           </w:tcPr>
           <w:p>
             <w:r>
-              <w:t>CUP 13,340.00</w:t>
+              <w:t>CUP 12,880.00</w:t>
             </w:r>
           </w:p>
         </w:tc>
@@ -21480,7 +21480,7 @@
           </w:tcPr>
           <w:p>
             <w:r>
-              <w:t>CUP 26,680.00</w:t>
+              <w:t>CUP 25,760.00</w:t>
             </w:r>
           </w:p>
         </w:tc>
@@ -21519,7 +21519,7 @@
           </w:tcPr>
           <w:p>
             <w:r>
-              <w:t>CUP 33,350.00</w:t>
+              <w:t>CUP 32,200.00</w:t>
             </w:r>
           </w:p>
         </w:tc>
@@ -21558,7 +21558,7 @@
           </w:tcPr>
           <w:p>
             <w:r>
-              <w:t>CUP 8,337.50</w:t>
+              <w:t>CUP 8,050.00</w:t>
             </w:r>
           </w:p>
         </w:tc>
@@ -21597,7 +21597,7 @@
           </w:tcPr>
           <w:p>
             <w:r>
-              <w:t>CUP 13,340.00</w:t>
+              <w:t>CUP 12,880.00</w:t>
             </w:r>
           </w:p>
         </w:tc>
@@ -21637,7 +21637,7 @@
           </w:tcPr>
           <w:p>
             <w:r>
-              <w:t>CUP 13,340.00</w:t>
+              <w:t>CUP 12,880.00</w:t>
             </w:r>
           </w:p>
         </w:tc>
@@ -21678,7 +21678,7 @@
           </w:tcPr>
           <w:p>
             <w:r>
-              <w:t>CUP 18,342.50</w:t>
+              <w:t>CUP 17,710.00</w:t>
             </w:r>
           </w:p>
         </w:tc>
@@ -21717,7 +21717,7 @@
           </w:tcPr>
           <w:p>
             <w:r>
-              <w:t>CUP 20,010.00</w:t>
+              <w:t>CUP 19,320.00</w:t>
             </w:r>
           </w:p>
         </w:tc>
@@ -21756,7 +21756,7 @@
           </w:tcPr>
           <w:p>
             <w:r>
-              <w:t>CUP 26,680.00</w:t>
+              <w:t>CUP 25,760.00</w:t>
             </w:r>
           </w:p>
         </w:tc>
@@ -21795,7 +21795,7 @@
           </w:tcPr>
           <w:p>
             <w:r>
-              <w:t>CUP 20,010.00</w:t>
+              <w:t>CUP 19,320.00</w:t>
             </w:r>
           </w:p>
         </w:tc>
@@ -21834,7 +21834,7 @@
           </w:tcPr>
           <w:p>
             <w:r>
-              <w:t>CUP 20,010.00</w:t>
+              <w:t>CUP 19,320.00</w:t>
             </w:r>
           </w:p>
         </w:tc>
@@ -21873,7 +21873,7 @@
           </w:tcPr>
           <w:p>
             <w:r>
-              <w:t>CUP 26,680.00</w:t>
+              <w:t>CUP 25,760.00</w:t>
             </w:r>
           </w:p>
         </w:tc>
@@ -21912,7 +21912,7 @@
           </w:tcPr>
           <w:p>
             <w:r>
-              <w:t>CUP 15,007.50</w:t>
+              <w:t>CUP 14,490.00</w:t>
             </w:r>
           </w:p>
         </w:tc>
@@ -21951,7 +21951,7 @@
           </w:tcPr>
           <w:p>
             <w:r>
-              <w:t>CUP 333.50</w:t>
+              <w:t>CUP 322.00</w:t>
             </w:r>
           </w:p>
         </w:tc>
@@ -21990,7 +21990,7 @@
           </w:tcPr>
           <w:p>
             <w:r>
-              <w:t>CUP 333.50</w:t>
+              <w:t>CUP 322.00</w:t>
             </w:r>
           </w:p>
         </w:tc>
@@ -22029,7 +22029,7 @@
           </w:tcPr>
           <w:p>
             <w:r>
-              <w:t>CUP 333.50</w:t>
+              <w:t>CUP 322.00</w:t>
             </w:r>
           </w:p>
         </w:tc>
@@ -22078,7 +22078,7 @@
           </w:tcPr>
           <w:p>
             <w:r>
-              <w:t>CUP 26,680.00</w:t>
+              <w:t>CUP 25,760.00</w:t>
             </w:r>
           </w:p>
         </w:tc>
@@ -22117,7 +22117,7 @@
           </w:tcPr>
           <w:p>
             <w:r>
-              <w:t>CUP 26,680.00</w:t>
+              <w:t>CUP 25,760.00</w:t>
             </w:r>
           </w:p>
         </w:tc>
@@ -22156,7 +22156,7 @@
           </w:tcPr>
           <w:p>
             <w:r>
-              <w:t>CUP 26,680.00</w:t>
+              <w:t>CUP 25,760.00</w:t>
             </w:r>
           </w:p>
         </w:tc>
@@ -22195,7 +22195,7 @@
           </w:tcPr>
           <w:p>
             <w:r>
-              <w:t>CUP 3,335.00</w:t>
+              <w:t>CUP 3,220.00</w:t>
             </w:r>
           </w:p>
         </w:tc>
@@ -22234,7 +22234,7 @@
           </w:tcPr>
           <w:p>
             <w:r>
-              <w:t>CUP 3,335.00</w:t>
+              <w:t>CUP 3,220.00</w:t>
             </w:r>
           </w:p>
         </w:tc>
@@ -22273,7 +22273,7 @@
           </w:tcPr>
           <w:p>
             <w:r>
-              <w:t>CUP 1,667.50</w:t>
+              <w:t>CUP 1,610.00</w:t>
             </w:r>
           </w:p>
         </w:tc>
@@ -22312,7 +22312,7 @@
           </w:tcPr>
           <w:p>
             <w:r>
-              <w:t>CUP 2,334.50</w:t>
+              <w:t>CUP 2,254.00</w:t>
             </w:r>
           </w:p>
         </w:tc>
@@ -22369,7 +22369,7 @@
           </w:tcPr>
           <w:p>
             <w:r>
-              <w:t>CUP 8,337.50</w:t>
+              <w:t>CUP 8,050.00</w:t>
             </w:r>
           </w:p>
         </w:tc>
@@ -22408,7 +22408,7 @@
           </w:tcPr>
           <w:p>
             <w:r>
-              <w:t>CUP 26,680.00</w:t>
+              <w:t>CUP 25,760.00</w:t>
             </w:r>
           </w:p>
         </w:tc>
@@ -22447,7 +22447,7 @@
           </w:tcPr>
           <w:p>
             <w:r>
-              <w:t>CUP 30,015.00</w:t>
+              <w:t>CUP 28,980.00</w:t>
             </w:r>
           </w:p>
         </w:tc>
@@ -22486,7 +22486,7 @@
           </w:tcPr>
           <w:p>
             <w:r>
-              <w:t>CUP 8,337.50</w:t>
+              <w:t>CUP 8,050.00</w:t>
             </w:r>
           </w:p>
         </w:tc>
@@ -22525,7 +22525,7 @@
           </w:tcPr>
           <w:p>
             <w:r>
-              <w:t>CUP 33,350.00</w:t>
+              <w:t>CUP 32,200.00</w:t>
             </w:r>
           </w:p>
         </w:tc>
@@ -22564,7 +22564,7 @@
           </w:tcPr>
           <w:p>
             <w:r>
-              <w:t>CUP 25,012.50</w:t>
+              <w:t>CUP 24,150.00</w:t>
             </w:r>
           </w:p>
         </w:tc>
@@ -22603,7 +22603,7 @@
           </w:tcPr>
           <w:p>
             <w:r>
-              <w:t>CUP 13,340.00</w:t>
+              <w:t>CUP 12,880.00</w:t>
             </w:r>
           </w:p>
         </w:tc>
@@ -22644,7 +22644,7 @@
           </w:tcPr>
           <w:p>
             <w:r>
-              <w:t>CUP 5,002.50</w:t>
+              <w:t>CUP 4,830.00</w:t>
             </w:r>
           </w:p>
         </w:tc>
@@ -22683,7 +22683,7 @@
           </w:tcPr>
           <w:p>
             <w:r>
-              <w:t>CUP 10,005.00</w:t>
+              <w:t>CUP 9,660.00</w:t>
             </w:r>
           </w:p>
         </w:tc>
@@ -22722,7 +22722,7 @@
           </w:tcPr>
           <w:p>
             <w:r>
-              <w:t>CUP 20,010.00</w:t>
+              <w:t>CUP 19,320.00</w:t>
             </w:r>
           </w:p>
         </w:tc>
@@ -22779,7 +22779,7 @@
           </w:tcPr>
           <w:p>
             <w:r>
-              <w:t>CUP 11,672.50</w:t>
+              <w:t>CUP 11,270.00</w:t>
             </w:r>
           </w:p>
         </w:tc>
@@ -22818,7 +22818,7 @@
           </w:tcPr>
           <w:p>
             <w:r>
-              <w:t>CUP 53,360.00</w:t>
+              <w:t>CUP 51,520.00</w:t>
             </w:r>
           </w:p>
         </w:tc>
@@ -22857,7 +22857,7 @@
           </w:tcPr>
           <w:p>
             <w:r>
-              <w:t>CUP 53,360.00</w:t>
+              <w:t>CUP 51,520.00</w:t>
             </w:r>
           </w:p>
         </w:tc>
@@ -22915,7 +22915,7 @@
           </w:tcPr>
           <w:p>
             <w:r>
-              <w:t>CUP 53,360.00</w:t>
+              <w:t>CUP 51,520.00</w:t>
             </w:r>
           </w:p>
         </w:tc>
@@ -22954,7 +22954,7 @@
           </w:tcPr>
           <w:p>
             <w:r>
-              <w:t>CUP 53,360.00</w:t>
+              <w:t>CUP 51,520.00</w:t>
             </w:r>
           </w:p>
         </w:tc>
@@ -23015,7 +23015,7 @@
           </w:tcPr>
           <w:p>
             <w:r>
-              <w:t>CUP 10,005.00</w:t>
+              <w:t>CUP 9,660.00</w:t>
             </w:r>
           </w:p>
         </w:tc>
@@ -23054,7 +23054,7 @@
           </w:tcPr>
           <w:p>
             <w:r>
-              <w:t>CUP 5,002.50</w:t>
+              <w:t>CUP 4,830.00</w:t>
             </w:r>
           </w:p>
         </w:tc>
@@ -23093,7 +23093,7 @@
           </w:tcPr>
           <w:p>
             <w:r>
-              <w:t>CUP 6,670.00</w:t>
+              <w:t>CUP 6,440.00</w:t>
             </w:r>
           </w:p>
         </w:tc>
@@ -23132,7 +23132,7 @@
           </w:tcPr>
           <w:p>
             <w:r>
-              <w:t>CUP 13,340.00</w:t>
+              <w:t>CUP 12,880.00</w:t>
             </w:r>
           </w:p>
         </w:tc>
@@ -23171,7 +23171,7 @@
           </w:tcPr>
           <w:p>
             <w:r>
-              <w:t>CUP 13,340.00</w:t>
+              <w:t>CUP 12,880.00</w:t>
             </w:r>
           </w:p>
         </w:tc>
@@ -23210,7 +23210,7 @@
           </w:tcPr>
           <w:p>
             <w:r>
-              <w:t>CUP 50,025.00</w:t>
+              <w:t>CUP 48,300.00</w:t>
             </w:r>
           </w:p>
         </w:tc>
@@ -23249,7 +23249,7 @@
           </w:tcPr>
           <w:p>
             <w:r>
-              <w:t>CUP 66,700.00</w:t>
+              <w:t>CUP 64,400.00</w:t>
             </w:r>
           </w:p>
         </w:tc>
@@ -23288,7 +23288,7 @@
           </w:tcPr>
           <w:p>
             <w:r>
-              <w:t>CUP 16,675.00</w:t>
+              <w:t>CUP 16,100.00</w:t>
             </w:r>
           </w:p>
         </w:tc>
@@ -23327,7 +23327,7 @@
           </w:tcPr>
           <w:p>
             <w:r>
-              <w:t>CUP 33,350.00</w:t>
+              <w:t>CUP 32,200.00</w:t>
             </w:r>
           </w:p>
         </w:tc>
@@ -23366,7 +23366,7 @@
           </w:tcPr>
           <w:p>
             <w:r>
-              <w:t>CUP 33,350.00</w:t>
+              <w:t>CUP 32,200.00</w:t>
             </w:r>
           </w:p>
         </w:tc>
@@ -23405,7 +23405,7 @@
           </w:tcPr>
           <w:p>
             <w:r>
-              <w:t>CUP 53,360.00</w:t>
+              <w:t>CUP 51,520.00</w:t>
             </w:r>
           </w:p>
         </w:tc>
@@ -23444,7 +23444,7 @@
           </w:tcPr>
           <w:p>
             <w:r>
-              <w:t>CUP 53,360.00</w:t>
+              <w:t>CUP 51,520.00</w:t>
             </w:r>
           </w:p>
         </w:tc>
@@ -23483,7 +23483,7 @@
           </w:tcPr>
           <w:p>
             <w:r>
-              <w:t>CUP 83,375.00</w:t>
+              <w:t>CUP 80,500.00</w:t>
             </w:r>
           </w:p>
         </w:tc>
@@ -23522,7 +23522,7 @@
           </w:tcPr>
           <w:p>
             <w:r>
-              <w:t>CUP 83,375.00</w:t>
+              <w:t>CUP 80,500.00</w:t>
             </w:r>
           </w:p>
         </w:tc>
@@ -23561,7 +23561,7 @@
           </w:tcPr>
           <w:p>
             <w:r>
-              <w:t>CUP 76,705.00</w:t>
+              <w:t>CUP 74,060.00</w:t>
             </w:r>
           </w:p>
         </w:tc>
@@ -23600,7 +23600,7 @@
           </w:tcPr>
           <w:p>
             <w:r>
-              <w:t>CUP 83,375.00</w:t>
+              <w:t>CUP 80,500.00</w:t>
             </w:r>
           </w:p>
         </w:tc>
@@ -23639,7 +23639,7 @@
           </w:tcPr>
           <w:p>
             <w:r>
-              <w:t>CUP 83,375.00</w:t>
+              <w:t>CUP 80,500.00</w:t>
             </w:r>
           </w:p>
         </w:tc>
@@ -23678,7 +23678,7 @@
           </w:tcPr>
           <w:p>
             <w:r>
-              <w:t>CUP 83,375.00</w:t>
+              <w:t>CUP 80,500.00</w:t>
             </w:r>
           </w:p>
         </w:tc>
@@ -23717,7 +23717,7 @@
           </w:tcPr>
           <w:p>
             <w:r>
-              <w:t>CUP 50,025.00</w:t>
+              <w:t>CUP 48,300.00</w:t>
             </w:r>
           </w:p>
         </w:tc>
@@ -23756,7 +23756,7 @@
           </w:tcPr>
           <w:p>
             <w:r>
-              <w:t>CUP 66,700.00</w:t>
+              <w:t>CUP 64,400.00</w:t>
             </w:r>
           </w:p>
         </w:tc>
@@ -23795,7 +23795,7 @@
           </w:tcPr>
           <w:p>
             <w:r>
-              <w:t>CUP 73,370.00</w:t>
+              <w:t>CUP 70,840.00</w:t>
             </w:r>
           </w:p>
         </w:tc>
@@ -23834,7 +23834,7 @@
           </w:tcPr>
           <w:p>
             <w:r>
-              <w:t>CUP 73,370.00</w:t>
+              <w:t>CUP 70,840.00</w:t>
             </w:r>
           </w:p>
         </w:tc>
@@ -23873,7 +23873,7 @@
           </w:tcPr>
           <w:p>
             <w:r>
-              <w:t>CUP 73,370.00</w:t>
+              <w:t>CUP 70,840.00</w:t>
             </w:r>
           </w:p>
         </w:tc>
@@ -23912,7 +23912,7 @@
           </w:tcPr>
           <w:p>
             <w:r>
-              <w:t>CUP 23,345.00</w:t>
+              <w:t>CUP 22,540.00</w:t>
             </w:r>
           </w:p>
         </w:tc>
@@ -23951,7 +23951,7 @@
           </w:tcPr>
           <w:p>
             <w:r>
-              <w:t>CUP 23,345.00</w:t>
+              <w:t>CUP 22,540.00</w:t>
             </w:r>
           </w:p>
         </w:tc>
@@ -23990,7 +23990,7 @@
           </w:tcPr>
           <w:p>
             <w:r>
-              <w:t>CUP 46,690.00</w:t>
+              <w:t>CUP 45,080.00</w:t>
             </w:r>
           </w:p>
         </w:tc>
@@ -24029,7 +24029,7 @@
           </w:tcPr>
           <w:p>
             <w:r>
-              <w:t>CUP 46,690.00</w:t>
+              <w:t>CUP 45,080.00</w:t>
             </w:r>
           </w:p>
         </w:tc>
@@ -24068,7 +24068,7 @@
           </w:tcPr>
           <w:p>
             <w:r>
-              <w:t>CUP 60,030.00</w:t>
+              <w:t>CUP 57,960.00</w:t>
             </w:r>
           </w:p>
         </w:tc>
@@ -24107,7 +24107,7 @@
           </w:tcPr>
           <w:p>
             <w:r>
-              <w:t>CUP 16,675.00</w:t>
+              <w:t>CUP 16,100.00</w:t>
             </w:r>
           </w:p>
         </w:tc>
@@ -24147,7 +24147,7 @@
           </w:tcPr>
           <w:p>
             <w:r>
-              <w:t>CUP 20,010.00</w:t>
+              <w:t>CUP 19,320.00</w:t>
             </w:r>
           </w:p>
         </w:tc>
@@ -24186,7 +24186,7 @@
           </w:tcPr>
           <w:p>
             <w:r>
-              <w:t>CUP 20,010.00</w:t>
+              <w:t>CUP 19,320.00</w:t>
             </w:r>
           </w:p>
         </w:tc>
@@ -24225,7 +24225,7 @@
           </w:tcPr>
           <w:p>
             <w:r>
-              <w:t>CUP 40,020.00</w:t>
+              <w:t>CUP 38,640.00</w:t>
             </w:r>
           </w:p>
         </w:tc>
@@ -24264,7 +24264,7 @@
           </w:tcPr>
           <w:p>
             <w:r>
-              <w:t>CUP 50,025.00</w:t>
+              <w:t>CUP 48,300.00</w:t>
             </w:r>
           </w:p>
         </w:tc>
@@ -24303,7 +24303,7 @@
           </w:tcPr>
           <w:p>
             <w:r>
-              <w:t>CUP 3,335.00</w:t>
+              <w:t>CUP 3,220.00</w:t>
             </w:r>
           </w:p>
         </w:tc>
@@ -24342,7 +24342,7 @@
           </w:tcPr>
           <w:p>
             <w:r>
-              <w:t>CUP 3,335.00</w:t>
+              <w:t>CUP 3,220.00</w:t>
             </w:r>
           </w:p>
         </w:tc>
@@ -24381,7 +24381,7 @@
           </w:tcPr>
           <w:p>
             <w:r>
-              <w:t>CUP 5,002.50</w:t>
+              <w:t>CUP 4,830.00</w:t>
             </w:r>
           </w:p>
         </w:tc>
@@ -24420,7 +24420,7 @@
           </w:tcPr>
           <w:p>
             <w:r>
-              <w:t>CUP 3,335.00</w:t>
+              <w:t>CUP 3,220.00</w:t>
             </w:r>
           </w:p>
         </w:tc>
@@ -24459,7 +24459,7 @@
           </w:tcPr>
           <w:p>
             <w:r>
-              <w:t>CUP 3,335.00</w:t>
+              <w:t>CUP 3,220.00</w:t>
             </w:r>
           </w:p>
         </w:tc>
@@ -24498,7 +24498,7 @@
           </w:tcPr>
           <w:p>
             <w:r>
-              <w:t>CUP 5,002.50</w:t>
+              <w:t>CUP 4,830.00</w:t>
             </w:r>
           </w:p>
         </w:tc>
@@ -24537,7 +24537,7 @@
           </w:tcPr>
           <w:p>
             <w:r>
-              <w:t>CUP 26,680.00</w:t>
+              <w:t>CUP 25,760.00</w:t>
             </w:r>
           </w:p>
         </w:tc>
@@ -24576,7 +24576,7 @@
           </w:tcPr>
           <w:p>
             <w:r>
-              <w:t>CUP 26,680.00</w:t>
+              <w:t>CUP 25,760.00</w:t>
             </w:r>
           </w:p>
         </w:tc>
@@ -24615,7 +24615,7 @@
           </w:tcPr>
           <w:p>
             <w:r>
-              <w:t>CUP 8,337.50</w:t>
+              <w:t>CUP 8,050.00</w:t>
             </w:r>
           </w:p>
         </w:tc>
@@ -24654,7 +24654,7 @@
           </w:tcPr>
           <w:p>
             <w:r>
-              <w:t>CUP 8,337.50</w:t>
+              <w:t>CUP 8,050.00</w:t>
             </w:r>
           </w:p>
         </w:tc>
@@ -24695,7 +24695,7 @@
           </w:tcPr>
           <w:p>
             <w:r>
-              <w:t>CUP 6,670.00</w:t>
+              <w:t>CUP 6,440.00</w:t>
             </w:r>
           </w:p>
         </w:tc>
@@ -24734,7 +24734,7 @@
           </w:tcPr>
           <w:p>
             <w:r>
-              <w:t>CUP 6,670.00</w:t>
+              <w:t>CUP 6,440.00</w:t>
             </w:r>
           </w:p>
         </w:tc>
@@ -24773,7 +24773,7 @@
           </w:tcPr>
           <w:p>
             <w:r>
-              <w:t>CUP 3,335.00</w:t>
+              <w:t>CUP 3,220.00</w:t>
             </w:r>
           </w:p>
         </w:tc>
@@ -24814,7 +24814,7 @@
           </w:tcPr>
           <w:p>
             <w:r>
-              <w:t>CUP 20,010.00</w:t>
+              <w:t>CUP 19,320.00</w:t>
             </w:r>
           </w:p>
         </w:tc>
@@ -24861,7 +24861,7 @@
           </w:tcPr>
           <w:p>
             <w:r>
-              <w:t>CUP 20,010.00</w:t>
+              <w:t>CUP 19,320.00</w:t>
             </w:r>
           </w:p>
         </w:tc>
@@ -24900,7 +24900,7 @@
           </w:tcPr>
           <w:p>
             <w:r>
-              <w:t>CUP 6,670.00</w:t>
+              <w:t>CUP 6,440.00</w:t>
             </w:r>
           </w:p>
         </w:tc>
@@ -24939,7 +24939,7 @@
           </w:tcPr>
           <w:p>
             <w:r>
-              <w:t>CUP 5,002.50</w:t>
+              <w:t>CUP 4,830.00</w:t>
             </w:r>
           </w:p>
         </w:tc>
@@ -24978,7 +24978,7 @@
           </w:tcPr>
           <w:p>
             <w:r>
-              <w:t>CUP 5,002.50</w:t>
+              <w:t>CUP 4,830.00</w:t>
             </w:r>
           </w:p>
         </w:tc>
@@ -25035,7 +25035,7 @@
           </w:tcPr>
           <w:p>
             <w:r>
-              <w:t>CUP 8,337.50</w:t>
+              <w:t>CUP 8,050.00</w:t>
             </w:r>
           </w:p>
         </w:tc>
@@ -25074,7 +25074,7 @@
           </w:tcPr>
           <w:p>
             <w:r>
-              <w:t>CUP 3,335.00</w:t>
+              <w:t>CUP 3,220.00</w:t>
             </w:r>
           </w:p>
         </w:tc>
@@ -25131,7 +25131,7 @@
           </w:tcPr>
           <w:p>
             <w:r>
-              <w:t>CUP 5,002.50</w:t>
+              <w:t>CUP 4,830.00</w:t>
             </w:r>
           </w:p>
         </w:tc>
@@ -25170,7 +25170,7 @@
           </w:tcPr>
           <w:p>
             <w:r>
-              <w:t>CUP 5,002.50</w:t>
+              <w:t>CUP 4,830.00</w:t>
             </w:r>
           </w:p>
         </w:tc>
@@ -25209,7 +25209,7 @@
           </w:tcPr>
           <w:p>
             <w:r>
-              <w:t>CUP 3,335.00</w:t>
+              <w:t>CUP 3,220.00</w:t>
             </w:r>
           </w:p>
         </w:tc>
@@ -25248,7 +25248,7 @@
           </w:tcPr>
           <w:p>
             <w:r>
-              <w:t>CUP 5,002.50</w:t>
+              <w:t>CUP 4,830.00</w:t>
             </w:r>
           </w:p>
         </w:tc>
@@ -25287,7 +25287,7 @@
           </w:tcPr>
           <w:p>
             <w:r>
-              <w:t>CUP 5,002.50</w:t>
+              <w:t>CUP 4,830.00</w:t>
             </w:r>
           </w:p>
         </w:tc>
@@ -25326,7 +25326,7 @@
           </w:tcPr>
           <w:p>
             <w:r>
-              <w:t>CUP 5,002.50</w:t>
+              <w:t>CUP 4,830.00</w:t>
             </w:r>
           </w:p>
         </w:tc>
@@ -25365,7 +25365,7 @@
           </w:tcPr>
           <w:p>
             <w:r>
-              <w:t>CUP 83,375.00</w:t>
+              <w:t>CUP 80,500.00</w:t>
             </w:r>
           </w:p>
         </w:tc>
@@ -25407,7 +25407,7 @@
           </w:tcPr>
           <w:p>
             <w:r>
-              <w:t>CUP 46,690.00</w:t>
+              <w:t>CUP 45,080.00</w:t>
             </w:r>
           </w:p>
         </w:tc>
@@ -25446,7 +25446,7 @@
           </w:tcPr>
           <w:p>
             <w:r>
-              <w:t>CUP 50,025.00</w:t>
+              <w:t>CUP 48,300.00</w:t>
             </w:r>
           </w:p>
         </w:tc>
@@ -25485,7 +25485,7 @@
           </w:tcPr>
           <w:p>
             <w:r>
-              <w:t>CUP 50,025.00</w:t>
+              <w:t>CUP 48,300.00</w:t>
             </w:r>
           </w:p>
         </w:tc>
@@ -25524,7 +25524,7 @@
           </w:tcPr>
           <w:p>
             <w:r>
-              <w:t>CUP 46,690.00</w:t>
+              <w:t>CUP 45,080.00</w:t>
             </w:r>
           </w:p>
         </w:tc>
@@ -25563,7 +25563,7 @@
           </w:tcPr>
           <w:p>
             <w:r>
-              <w:t>CUP 40,020.00</w:t>
+              <w:t>CUP 38,640.00</w:t>
             </w:r>
           </w:p>
         </w:tc>
@@ -25602,7 +25602,7 @@
           </w:tcPr>
           <w:p>
             <w:r>
-              <w:t>CUP 66,700.00</w:t>
+              <w:t>CUP 64,400.00</w:t>
             </w:r>
           </w:p>
         </w:tc>
@@ -25641,7 +25641,7 @@
           </w:tcPr>
           <w:p>
             <w:r>
-              <w:t>CUP 76,705.00</w:t>
+              <w:t>CUP 74,060.00</w:t>
             </w:r>
           </w:p>
         </w:tc>
@@ -25680,7 +25680,7 @@
           </w:tcPr>
           <w:p>
             <w:r>
-              <w:t>CUP 116,725.00</w:t>
+              <w:t>CUP 112,700.00</w:t>
             </w:r>
           </w:p>
         </w:tc>
@@ -25721,7 +25721,7 @@
           </w:tcPr>
           <w:p>
             <w:r>
-              <w:t>CUP 60,030.00</w:t>
+              <w:t>CUP 57,960.00</w:t>
             </w:r>
           </w:p>
         </w:tc>
@@ -25760,7 +25760,7 @@
           </w:tcPr>
           <w:p>
             <w:r>
-              <w:t>CUP 60,030.00</w:t>
+              <w:t>CUP 57,960.00</w:t>
             </w:r>
           </w:p>
         </w:tc>
@@ -25799,7 +25799,7 @@
           </w:tcPr>
           <w:p>
             <w:r>
-              <w:t>CUP 11,672.50</w:t>
+              <w:t>CUP 11,270.00</w:t>
             </w:r>
           </w:p>
         </w:tc>
@@ -25838,7 +25838,7 @@
           </w:tcPr>
           <w:p>
             <w:r>
-              <w:t>CUP 11,672.50</w:t>
+              <w:t>CUP 11,270.00</w:t>
             </w:r>
           </w:p>
         </w:tc>
@@ -25877,7 +25877,7 @@
           </w:tcPr>
           <w:p>
             <w:r>
-              <w:t>CUP 13,340.00</w:t>
+              <w:t>CUP 12,880.00</w:t>
             </w:r>
           </w:p>
         </w:tc>
@@ -25916,7 +25916,7 @@
           </w:tcPr>
           <w:p>
             <w:r>
-              <w:t>CUP 23,345.00</w:t>
+              <w:t>CUP 22,540.00</w:t>
             </w:r>
           </w:p>
         </w:tc>
@@ -25957,7 +25957,7 @@
           </w:tcPr>
           <w:p>
             <w:r>
-              <w:t>CUP 20,010.00</w:t>
+              <w:t>CUP 19,320.00</w:t>
             </w:r>
           </w:p>
         </w:tc>
@@ -25996,7 +25996,7 @@
           </w:tcPr>
           <w:p>
             <w:r>
-              <w:t>CUP 15,007.50</w:t>
+              <w:t>CUP 14,490.00</w:t>
             </w:r>
           </w:p>
         </w:tc>
@@ -26035,7 +26035,7 @@
           </w:tcPr>
           <w:p>
             <w:r>
-              <w:t>CUP 8,337.50</w:t>
+              <w:t>CUP 8,050.00</w:t>
             </w:r>
           </w:p>
         </w:tc>
@@ -26074,7 +26074,7 @@
           </w:tcPr>
           <w:p>
             <w:r>
-              <w:t>CUP 15,007.50</w:t>
+              <w:t>CUP 14,490.00</w:t>
             </w:r>
           </w:p>
         </w:tc>
@@ -26113,7 +26113,7 @@
           </w:tcPr>
           <w:p>
             <w:r>
-              <w:t>CUP 50,025.00</w:t>
+              <w:t>CUP 48,300.00</w:t>
             </w:r>
           </w:p>
         </w:tc>
@@ -26152,7 +26152,7 @@
           </w:tcPr>
           <w:p>
             <w:r>
-              <w:t>CUP 53,360.00</w:t>
+              <w:t>CUP 51,520.00</w:t>
             </w:r>
           </w:p>
         </w:tc>
@@ -26191,7 +26191,7 @@
           </w:tcPr>
           <w:p>
             <w:r>
-              <w:t>CUP 50,025.00</w:t>
+              <w:t>CUP 48,300.00</w:t>
             </w:r>
           </w:p>
         </w:tc>
@@ -26230,7 +26230,7 @@
           </w:tcPr>
           <w:p>
             <w:r>
-              <w:t>CUP 66,700.00</w:t>
+              <w:t>CUP 64,400.00</w:t>
             </w:r>
           </w:p>
         </w:tc>
@@ -26269,7 +26269,7 @@
           </w:tcPr>
           <w:p>
             <w:r>
-              <w:t>CUP 46,690.00</w:t>
+              <w:t>CUP 45,080.00</w:t>
             </w:r>
           </w:p>
         </w:tc>
@@ -26308,7 +26308,7 @@
           </w:tcPr>
           <w:p>
             <w:r>
-              <w:t>CUP 43,355.00</w:t>
+              <w:t>CUP 41,860.00</w:t>
             </w:r>
           </w:p>
         </w:tc>
@@ -26347,7 +26347,7 @@
           </w:tcPr>
           <w:p>
             <w:r>
-              <w:t>CUP 26,680.00</w:t>
+              <w:t>CUP 25,760.00</w:t>
             </w:r>
           </w:p>
         </w:tc>
@@ -26386,7 +26386,7 @@
           </w:tcPr>
           <w:p>
             <w:r>
-              <w:t>CUP 33,350.00</w:t>
+              <w:t>CUP 32,200.00</w:t>
             </w:r>
           </w:p>
         </w:tc>
@@ -26425,7 +26425,7 @@
           </w:tcPr>
           <w:p>
             <w:r>
-              <w:t>CUP 33,350.00</w:t>
+              <w:t>CUP 32,200.00</w:t>
             </w:r>
           </w:p>
         </w:tc>
@@ -26464,7 +26464,7 @@
           </w:tcPr>
           <w:p>
             <w:r>
-              <w:t>CUP 40,020.00</w:t>
+              <w:t>CUP 38,640.00</w:t>
             </w:r>
           </w:p>
         </w:tc>
@@ -26503,7 +26503,7 @@
           </w:tcPr>
           <w:p>
             <w:r>
-              <w:t>CUP 33,350.00</w:t>
+              <w:t>CUP 32,200.00</w:t>
             </w:r>
           </w:p>
         </w:tc>
@@ -26542,7 +26542,7 @@
           </w:tcPr>
           <w:p>
             <w:r>
-              <w:t>CUP 40,020.00</w:t>
+              <w:t>CUP 38,640.00</w:t>
             </w:r>
           </w:p>
         </w:tc>
@@ -26581,7 +26581,7 @@
           </w:tcPr>
           <w:p>
             <w:r>
-              <w:t>CUP 60,030.00</w:t>
+              <w:t>CUP 57,960.00</w:t>
             </w:r>
           </w:p>
         </w:tc>
@@ -26621,7 +26621,7 @@
           </w:tcPr>
           <w:p>
             <w:r>
-              <w:t>CUP 1,667.50</w:t>
+              <w:t>CUP 1,610.00</w:t>
             </w:r>
           </w:p>
         </w:tc>
@@ -26660,7 +26660,7 @@
           </w:tcPr>
           <w:p>
             <w:r>
-              <w:t>CUP 2,334.50</w:t>
+              <w:t>CUP 2,254.00</w:t>
             </w:r>
           </w:p>
         </w:tc>
@@ -26699,7 +26699,7 @@
           </w:tcPr>
           <w:p>
             <w:r>
-              <w:t>CUP 2,668.00</w:t>
+              <w:t>CUP 2,576.00</w:t>
             </w:r>
           </w:p>
         </w:tc>
@@ -26738,7 +26738,7 @@
           </w:tcPr>
           <w:p>
             <w:r>
-              <w:t>CUP 1,667.50</w:t>
+              <w:t>CUP 1,610.00</w:t>
             </w:r>
           </w:p>
         </w:tc>
@@ -26777,7 +26777,7 @@
           </w:tcPr>
           <w:p>
             <w:r>
-              <w:t>CUP 83,375.00</w:t>
+              <w:t>CUP 80,500.00</w:t>
             </w:r>
           </w:p>
         </w:tc>
@@ -26816,7 +26816,7 @@
           </w:tcPr>
           <w:p>
             <w:r>
-              <w:t>CUP 66,700.00</w:t>
+              <w:t>CUP 64,400.00</w:t>
             </w:r>
           </w:p>
         </w:tc>
@@ -26855,7 +26855,7 @@
           </w:tcPr>
           <w:p>
             <w:r>
-              <w:t>CUP 66,700.00</w:t>
+              <w:t>CUP 64,400.00</w:t>
             </w:r>
           </w:p>
         </w:tc>
@@ -26894,7 +26894,7 @@
           </w:tcPr>
           <w:p>
             <w:r>
-              <w:t>CUP 50,025.00</w:t>
+              <w:t>CUP 48,300.00</w:t>
             </w:r>
           </w:p>
         </w:tc>
@@ -26933,7 +26933,7 @@
           </w:tcPr>
           <w:p>
             <w:r>
-              <w:t>CUP 50,025.00</w:t>
+              <w:t>CUP 48,300.00</w:t>
             </w:r>
           </w:p>
         </w:tc>
@@ -26972,7 +26972,7 @@
           </w:tcPr>
           <w:p>
             <w:r>
-              <w:t>CUP 60,030.00</w:t>
+              <w:t>CUP 57,960.00</w:t>
             </w:r>
           </w:p>
         </w:tc>
@@ -27011,7 +27011,7 @@
           </w:tcPr>
           <w:p>
             <w:r>
-              <w:t>CUP 60,030.00</w:t>
+              <w:t>CUP 57,960.00</w:t>
             </w:r>
           </w:p>
         </w:tc>
@@ -27052,7 +27052,7 @@
           </w:tcPr>
           <w:p>
             <w:r>
-              <w:t>CUP 11,672.50</w:t>
+              <w:t>CUP 11,270.00</w:t>
             </w:r>
           </w:p>
         </w:tc>
@@ -27091,7 +27091,7 @@
           </w:tcPr>
           <w:p>
             <w:r>
-              <w:t>CUP 11,672.50</w:t>
+              <w:t>CUP 11,270.00</w:t>
             </w:r>
           </w:p>
         </w:tc>
@@ -27130,7 +27130,7 @@
           </w:tcPr>
           <w:p>
             <w:r>
-              <w:t>CUP 10,005.00</w:t>
+              <w:t>CUP 9,660.00</w:t>
             </w:r>
           </w:p>
         </w:tc>
@@ -27169,7 +27169,7 @@
           </w:tcPr>
           <w:p>
             <w:r>
-              <w:t>CUP 13,340.00</w:t>
+              <w:t>CUP 12,880.00</w:t>
             </w:r>
           </w:p>
         </w:tc>
@@ -27208,7 +27208,7 @@
           </w:tcPr>
           <w:p>
             <w:r>
-              <w:t>CUP 10,005.00</w:t>
+              <w:t>CUP 9,660.00</w:t>
             </w:r>
           </w:p>
         </w:tc>
@@ -27247,7 +27247,7 @@
           </w:tcPr>
           <w:p>
             <w:r>
-              <w:t>CUP 13,340.00</w:t>
+              <w:t>CUP 12,880.00</w:t>
             </w:r>
           </w:p>
         </w:tc>
@@ -27286,7 +27286,7 @@
           </w:tcPr>
           <w:p>
             <w:r>
-              <w:t>CUP 13,340.00</w:t>
+              <w:t>CUP 12,880.00</w:t>
             </w:r>
           </w:p>
         </w:tc>
@@ -27325,7 +27325,7 @@
           </w:tcPr>
           <w:p>
             <w:r>
-              <w:t>CUP 13,340.00</w:t>
+              <w:t>CUP 12,880.00</w:t>
             </w:r>
           </w:p>
         </w:tc>
@@ -27364,7 +27364,7 @@
           </w:tcPr>
           <w:p>
             <w:r>
-              <w:t>CUP 13,340.00</w:t>
+              <w:t>CUP 12,880.00</w:t>
             </w:r>
           </w:p>
         </w:tc>
@@ -27403,7 +27403,7 @@
           </w:tcPr>
           <w:p>
             <w:r>
-              <w:t>CUP 6,670.00</w:t>
+              <w:t>CUP 6,440.00</w:t>
             </w:r>
           </w:p>
         </w:tc>
@@ -27442,7 +27442,7 @@
           </w:tcPr>
           <w:p>
             <w:r>
-              <w:t>CUP 6,670.00</w:t>
+              <w:t>CUP 6,440.00</w:t>
             </w:r>
           </w:p>
         </w:tc>
@@ -27481,7 +27481,7 @@
           </w:tcPr>
           <w:p>
             <w:r>
-              <w:t>CUP 23,345.00</w:t>
+              <w:t>CUP 22,540.00</w:t>
             </w:r>
           </w:p>
         </w:tc>
@@ -27522,7 +27522,7 @@
           </w:tcPr>
           <w:p>
             <w:r>
-              <w:t>CUP 10,005.00</w:t>
+              <w:t>CUP 9,660.00</w:t>
             </w:r>
           </w:p>
         </w:tc>
@@ -27561,7 +27561,7 @@
           </w:tcPr>
           <w:p>
             <w:r>
-              <w:t>CUP 3,335.00</w:t>
+              <w:t>CUP 3,220.00</w:t>
             </w:r>
           </w:p>
         </w:tc>
@@ -27600,7 +27600,7 @@
           </w:tcPr>
           <w:p>
             <w:r>
-              <w:t>CUP 3,335.00</w:t>
+              <w:t>CUP 3,220.00</w:t>
             </w:r>
           </w:p>
         </w:tc>
@@ -27639,7 +27639,7 @@
           </w:tcPr>
           <w:p>
             <w:r>
-              <w:t>CUP 20,010.00</w:t>
+              <w:t>CUP 19,320.00</w:t>
             </w:r>
           </w:p>
         </w:tc>
@@ -27678,7 +27678,7 @@
           </w:tcPr>
           <w:p>
             <w:r>
-              <w:t>CUP 11,672.50</w:t>
+              <w:t>CUP 11,270.00</w:t>
             </w:r>
           </w:p>
         </w:tc>
@@ -27717,7 +27717,7 @@
           </w:tcPr>
           <w:p>
             <w:r>
-              <w:t>CUP 13,340.00</w:t>
+              <w:t>CUP 12,880.00</w:t>
             </w:r>
           </w:p>
         </w:tc>
@@ -27870,6 +27870,7 @@
                 <w:szCs w:val="20"/>
               </w:rPr>
             </w:pPr>
+            <w:bookmarkStart w:id="0" w:name="_GoBack" w:colFirst="1" w:colLast="1"/>
             <w:r>
               <w:rPr>
                 <w:rFonts w:cs="Calibri"/>
@@ -27897,7 +27898,7 @@
               <w:spacing w:after="0"/>
             </w:pPr>
             <w:r>
-              <w:t>CUP 4,002.00</w:t>
+              <w:t>CUP 3,864.00</w:t>
             </w:r>
           </w:p>
         </w:tc>
@@ -27955,7 +27956,7 @@
               <w:spacing w:after="0"/>
             </w:pPr>
             <w:r>
-              <w:t>CUP 16,675.00</w:t>
+              <w:t>CUP 16,100.00</w:t>
             </w:r>
           </w:p>
         </w:tc>
@@ -28013,7 +28014,7 @@
               <w:spacing w:after="0"/>
             </w:pPr>
             <w:r>
-              <w:t>CUP 4,002.00</w:t>
+              <w:t>CUP 3,864.00</w:t>
             </w:r>
           </w:p>
         </w:tc>
@@ -28071,7 +28072,7 @@
               <w:spacing w:after="0"/>
             </w:pPr>
             <w:r>
-              <w:t>CUP 16,675.00</w:t>
+              <w:t>CUP 16,100.00</w:t>
             </w:r>
           </w:p>
         </w:tc>
@@ -28129,7 +28130,7 @@
               <w:spacing w:after="0"/>
             </w:pPr>
             <w:r>
-              <w:t>CUP 16,675.00</w:t>
+              <w:t>CUP 16,100.00</w:t>
             </w:r>
           </w:p>
         </w:tc>
@@ -28187,7 +28188,7 @@
               <w:spacing w:after="0"/>
             </w:pPr>
             <w:r>
-              <w:t>CUP 23,345.00</w:t>
+              <w:t>CUP 22,540.00</w:t>
             </w:r>
           </w:p>
         </w:tc>
@@ -28245,7 +28246,7 @@
               <w:spacing w:after="0"/>
             </w:pPr>
             <w:r>
-              <w:t>CUP 16,675.00</w:t>
+              <w:t>CUP 16,100.00</w:t>
             </w:r>
           </w:p>
         </w:tc>
@@ -28303,7 +28304,7 @@
               <w:spacing w:after="0"/>
             </w:pPr>
             <w:r>
-              <w:t>CUP 5,002.50</w:t>
+              <w:t>CUP 4,830.00</w:t>
             </w:r>
           </w:p>
         </w:tc>
@@ -28361,7 +28362,7 @@
               <w:spacing w:after="0"/>
             </w:pPr>
             <w:r>
-              <w:t>CUP 4,002.00</w:t>
+              <w:t>CUP 3,864.00</w:t>
             </w:r>
           </w:p>
         </w:tc>
@@ -28419,7 +28420,7 @@
               <w:spacing w:after="0"/>
             </w:pPr>
             <w:r>
-              <w:t>CUP 4,002.00</w:t>
+              <w:t>CUP 3,864.00</w:t>
             </w:r>
           </w:p>
         </w:tc>
@@ -28477,7 +28478,7 @@
               <w:spacing w:after="0"/>
             </w:pPr>
             <w:r>
-              <w:t>CUP 26,680.00</w:t>
+              <w:t>CUP 25,760.00</w:t>
             </w:r>
           </w:p>
         </w:tc>
@@ -28535,7 +28536,7 @@
               <w:spacing w:after="0"/>
             </w:pPr>
             <w:r>
-              <w:t>CUP 33,350.00</w:t>
+              <w:t>CUP 32,200.00</w:t>
             </w:r>
           </w:p>
         </w:tc>
@@ -28593,7 +28594,7 @@
               <w:spacing w:after="0"/>
             </w:pPr>
             <w:r>
-              <w:t>CUP 333.50</w:t>
+              <w:t>CUP 322.00</w:t>
             </w:r>
           </w:p>
         </w:tc>
@@ -28651,7 +28652,7 @@
               <w:spacing w:after="0"/>
             </w:pPr>
             <w:r>
-              <w:t>CUP 333.50</w:t>
+              <w:t>CUP 322.00</w:t>
             </w:r>
           </w:p>
         </w:tc>
@@ -28709,7 +28710,7 @@
               <w:spacing w:after="0"/>
             </w:pPr>
             <w:r>
-              <w:t>CUP 333.50</w:t>
+              <w:t>CUP 322.00</w:t>
             </w:r>
           </w:p>
         </w:tc>
@@ -28767,7 +28768,7 @@
               <w:spacing w:after="0"/>
             </w:pPr>
             <w:r>
-              <w:t>CUP 3,335.00</w:t>
+              <w:t>CUP 3,220.00</w:t>
             </w:r>
           </w:p>
         </w:tc>
@@ -28825,7 +28826,7 @@
               <w:spacing w:after="0"/>
             </w:pPr>
             <w:r>
-              <w:t>CUP 3,335.00</w:t>
+              <w:t>CUP 3,220.00</w:t>
             </w:r>
           </w:p>
         </w:tc>
@@ -28883,7 +28884,7 @@
               <w:spacing w:after="0"/>
             </w:pPr>
             <w:r>
-              <w:t>CUP 3,335.00</w:t>
+              <w:t>CUP 3,220.00</w:t>
             </w:r>
           </w:p>
         </w:tc>
@@ -28941,7 +28942,7 @@
               <w:spacing w:after="0"/>
             </w:pPr>
             <w:r>
-              <w:t>CUP 10,005.00</w:t>
+              <w:t>CUP 9,660.00</w:t>
             </w:r>
           </w:p>
         </w:tc>
@@ -28999,7 +29000,7 @@
               <w:spacing w:after="0"/>
             </w:pPr>
             <w:r>
-              <w:t>CUP 1,667.50</w:t>
+              <w:t>CUP 1,610.00</w:t>
             </w:r>
           </w:p>
         </w:tc>
@@ -29057,7 +29058,7 @@
               <w:spacing w:after="0"/>
             </w:pPr>
             <w:r>
-              <w:t>CUP 23,345.00</w:t>
+              <w:t>CUP 22,540.00</w:t>
             </w:r>
           </w:p>
         </w:tc>
@@ -29115,7 +29116,7 @@
               <w:spacing w:after="0"/>
             </w:pPr>
             <w:r>
-              <w:t>CUP 26,680.00</w:t>
+              <w:t>CUP 25,760.00</w:t>
             </w:r>
           </w:p>
         </w:tc>
@@ -29173,7 +29174,7 @@
               <w:spacing w:after="0"/>
             </w:pPr>
             <w:r>
-              <w:t>CUP 26,680.00</w:t>
+              <w:t>CUP 25,760.00</w:t>
             </w:r>
           </w:p>
         </w:tc>
@@ -29231,7 +29232,7 @@
               <w:spacing w:after="0"/>
             </w:pPr>
             <w:r>
-              <w:t>CUP 4,002.00</w:t>
+              <w:t>CUP 3,864.00</w:t>
             </w:r>
           </w:p>
         </w:tc>
@@ -29289,7 +29290,7 @@
               <w:spacing w:after="0"/>
             </w:pPr>
             <w:r>
-              <w:t>CUP 3,335.00</w:t>
+              <w:t>CUP 3,220.00</w:t>
             </w:r>
           </w:p>
         </w:tc>
@@ -29347,7 +29348,7 @@
               <w:spacing w:after="0"/>
             </w:pPr>
             <w:r>
-              <w:t>CUP 5,002.50</w:t>
+              <w:t>CUP 4,830.00</w:t>
             </w:r>
           </w:p>
         </w:tc>
@@ -29405,7 +29406,7 @@
               <w:spacing w:after="0"/>
             </w:pPr>
             <w:r>
-              <w:t>CUP 4,002.00</w:t>
+              <w:t>CUP 3,864.00</w:t>
             </w:r>
           </w:p>
         </w:tc>
@@ -29463,7 +29464,7 @@
               <w:spacing w:after="0"/>
             </w:pPr>
             <w:r>
-              <w:t>CUP 4,002.00</w:t>
+              <w:t>CUP 3,864.00</w:t>
             </w:r>
           </w:p>
         </w:tc>
@@ -29521,7 +29522,7 @@
               <w:spacing w:after="0"/>
             </w:pPr>
             <w:r>
-              <w:t>CUP 4,002.00</w:t>
+              <w:t>CUP 3,864.00</w:t>
             </w:r>
           </w:p>
         </w:tc>
@@ -29579,7 +29580,7 @@
               <w:spacing w:after="0"/>
             </w:pPr>
             <w:r>
-              <w:t>CUP 6,670.00</w:t>
+              <w:t>CUP 6,440.00</w:t>
             </w:r>
           </w:p>
         </w:tc>
@@ -29638,7 +29639,7 @@
               <w:spacing w:after="0"/>
             </w:pPr>
             <w:r>
-              <w:t>CUP 4,002.00</w:t>
+              <w:t>CUP 3,864.00</w:t>
             </w:r>
           </w:p>
         </w:tc>
@@ -29696,7 +29697,7 @@
               <w:spacing w:after="0"/>
             </w:pPr>
             <w:r>
-              <w:t>CUP 2,334.50</w:t>
+              <w:t>CUP 2,254.00</w:t>
             </w:r>
           </w:p>
         </w:tc>
@@ -29754,7 +29755,7 @@
               <w:spacing w:after="0"/>
             </w:pPr>
             <w:r>
-              <w:t>CUP 4,002.00</w:t>
+              <w:t>CUP 3,864.00</w:t>
             </w:r>
           </w:p>
         </w:tc>
@@ -29812,7 +29813,7 @@
               <w:spacing w:after="0"/>
             </w:pPr>
             <w:r>
-              <w:t>CUP 4,002.00</w:t>
+              <w:t>CUP 3,864.00</w:t>
             </w:r>
           </w:p>
         </w:tc>
@@ -29870,11 +29871,12 @@
               <w:spacing w:after="0"/>
             </w:pPr>
             <w:r>
-              <w:t>CUP 3,335.00</w:t>
-            </w:r>
-          </w:p>
-        </w:tc>
-      </w:tr>
+              <w:t>CUP 3,220.00</w:t>
+            </w:r>
+          </w:p>
+        </w:tc>
+      </w:tr>
+      <w:bookmarkEnd w:id="0"/>
     </w:tbl>
     <w:p>
       <w:pPr>
@@ -29927,8 +29929,6 @@
           <w:szCs w:val="24"/>
         </w:rPr>
       </w:pPr>
-      <w:bookmarkStart w:id="0" w:name="_GoBack"/>
-      <w:bookmarkEnd w:id="0"/>
     </w:p>
     <w:p>
       <w:pPr>
@@ -36165,7 +36165,7 @@
 </file>
 
 <file path=customXml/itemProps1.xml><?xml version="1.0" encoding="utf-8"?>
-<ds:datastoreItem xmlns:ds="http://schemas.openxmlformats.org/officeDocument/2006/customXml" ds:itemID="{C950A884-CAF8-4573-A781-4E682512D356}">
+<ds:datastoreItem xmlns:ds="http://schemas.openxmlformats.org/officeDocument/2006/customXml" ds:itemID="{4BC11567-DB54-4F98-A678-DA30CE4856CC}">
   <ds:schemaRefs>
     <ds:schemaRef ds:uri="http://schemas.openxmlformats.org/officeDocument/2006/bibliography"/>
   </ds:schemaRefs>

</xml_diff>

<commit_message>
Proforma CUP 290 y mlc 1.12
</commit_message>
<xml_diff>
--- a/files/TODITICO_PROFORMA_CONTRATO_con_precios.docx
+++ b/files/TODITICO_PROFORMA_CONTRATO_con_precios.docx
@@ -2238,7 +2238,7 @@
               <w:spacing w:after="0"/>
             </w:pPr>
             <w:r>
-              <w:t>CUP 3,220.00</w:t>
+              <w:t>CUP 3,335.00</w:t>
             </w:r>
           </w:p>
         </w:tc>
@@ -2294,7 +2294,7 @@
               <w:spacing w:after="0"/>
             </w:pPr>
             <w:r>
-              <w:t>CUP 3,864.00</w:t>
+              <w:t>CUP 4,002.00</w:t>
             </w:r>
           </w:p>
         </w:tc>
@@ -2350,7 +2350,7 @@
               <w:spacing w:after="0"/>
             </w:pPr>
             <w:r>
-              <w:t>CUP 4,830.00</w:t>
+              <w:t>CUP 5,002.50</w:t>
             </w:r>
           </w:p>
         </w:tc>
@@ -2406,7 +2406,7 @@
               <w:spacing w:after="0"/>
             </w:pPr>
             <w:r>
-              <w:t>CUP 3,220.00</w:t>
+              <w:t>CUP 3,335.00</w:t>
             </w:r>
           </w:p>
         </w:tc>
@@ -2462,7 +2462,7 @@
               <w:spacing w:after="0"/>
             </w:pPr>
             <w:r>
-              <w:t>CUP 32,200.00</w:t>
+              <w:t>CUP 33,350.00</w:t>
             </w:r>
           </w:p>
         </w:tc>
@@ -2518,7 +2518,7 @@
               <w:spacing w:after="0"/>
             </w:pPr>
             <w:r>
-              <w:t>CUP 38,640.00</w:t>
+              <w:t>CUP 40,020.00</w:t>
             </w:r>
           </w:p>
         </w:tc>
@@ -2574,7 +2574,7 @@
               <w:spacing w:after="0"/>
             </w:pPr>
             <w:r>
-              <w:t>CUP 32,200.00</w:t>
+              <w:t>CUP 33,350.00</w:t>
             </w:r>
           </w:p>
         </w:tc>
@@ -2630,7 +2630,7 @@
               <w:spacing w:after="0"/>
             </w:pPr>
             <w:r>
-              <w:t>CUP 51,520.00</w:t>
+              <w:t>CUP 53,360.00</w:t>
             </w:r>
           </w:p>
         </w:tc>
@@ -2686,7 +2686,7 @@
               <w:spacing w:after="0"/>
             </w:pPr>
             <w:r>
-              <w:t>CUP 48,300.00</w:t>
+              <w:t>CUP 50,025.00</w:t>
             </w:r>
           </w:p>
         </w:tc>
@@ -2742,7 +2742,7 @@
               <w:spacing w:after="0"/>
             </w:pPr>
             <w:r>
-              <w:t>CUP 35,420.00</w:t>
+              <w:t>CUP 36,685.00</w:t>
             </w:r>
           </w:p>
         </w:tc>
@@ -2798,7 +2798,7 @@
               <w:spacing w:after="0"/>
             </w:pPr>
             <w:r>
-              <w:t>CUP 11,270.00</w:t>
+              <w:t>CUP 11,672.50</w:t>
             </w:r>
           </w:p>
         </w:tc>
@@ -2854,7 +2854,7 @@
               <w:spacing w:after="0"/>
             </w:pPr>
             <w:r>
-              <w:t>CUP 4,830.00</w:t>
+              <w:t>CUP 5,002.50</w:t>
             </w:r>
           </w:p>
         </w:tc>
@@ -2926,7 +2926,7 @@
               <w:spacing w:after="0"/>
             </w:pPr>
             <w:r>
-              <w:t>CUP 12,880.00</w:t>
+              <w:t>CUP 13,340.00</w:t>
             </w:r>
           </w:p>
         </w:tc>
@@ -2982,7 +2982,7 @@
               <w:spacing w:after="0"/>
             </w:pPr>
             <w:r>
-              <w:t>CUP 9,660.00</w:t>
+              <w:t>CUP 10,005.00</w:t>
             </w:r>
           </w:p>
         </w:tc>
@@ -3038,7 +3038,7 @@
               <w:spacing w:after="0"/>
             </w:pPr>
             <w:r>
-              <w:t>CUP 966.00</w:t>
+              <w:t>CUP 1,000.50</w:t>
             </w:r>
           </w:p>
         </w:tc>
@@ -3094,7 +3094,7 @@
               <w:spacing w:after="0"/>
             </w:pPr>
             <w:r>
-              <w:t>CUP 4,830.00</w:t>
+              <w:t>CUP 5,002.50</w:t>
             </w:r>
           </w:p>
         </w:tc>
@@ -3150,7 +3150,7 @@
               <w:spacing w:after="0"/>
             </w:pPr>
             <w:r>
-              <w:t>CUP 38,640.00</w:t>
+              <w:t>CUP 40,020.00</w:t>
             </w:r>
           </w:p>
         </w:tc>
@@ -3206,7 +3206,7 @@
               <w:spacing w:after="0"/>
             </w:pPr>
             <w:r>
-              <w:t>CUP 16,100.00</w:t>
+              <w:t>CUP 16,675.00</w:t>
             </w:r>
           </w:p>
         </w:tc>
@@ -3262,7 +3262,7 @@
               <w:spacing w:after="0"/>
             </w:pPr>
             <w:r>
-              <w:t>CUP 3,220.00</w:t>
+              <w:t>CUP 3,335.00</w:t>
             </w:r>
           </w:p>
         </w:tc>
@@ -3318,7 +3318,7 @@
               <w:spacing w:after="0"/>
             </w:pPr>
             <w:r>
-              <w:t>CUP 28,980.00</w:t>
+              <w:t>CUP 30,015.00</w:t>
             </w:r>
           </w:p>
         </w:tc>
@@ -3374,7 +3374,7 @@
               <w:spacing w:after="0"/>
             </w:pPr>
             <w:r>
-              <w:t>CUP 11,270.00</w:t>
+              <w:t>CUP 11,672.50</w:t>
             </w:r>
           </w:p>
         </w:tc>
@@ -3430,7 +3430,7 @@
               <w:spacing w:after="0"/>
             </w:pPr>
             <w:r>
-              <w:t>CUP 3,220.00</w:t>
+              <w:t>CUP 3,335.00</w:t>
             </w:r>
           </w:p>
         </w:tc>
@@ -3486,7 +3486,7 @@
               <w:spacing w:after="0"/>
             </w:pPr>
             <w:r>
-              <w:t>CUP 48,300.00</w:t>
+              <w:t>CUP 50,025.00</w:t>
             </w:r>
           </w:p>
         </w:tc>
@@ -3542,7 +3542,7 @@
               <w:spacing w:after="0"/>
             </w:pPr>
             <w:r>
-              <w:t>CUP 38,640.00</w:t>
+              <w:t>CUP 40,020.00</w:t>
             </w:r>
           </w:p>
         </w:tc>
@@ -3598,7 +3598,7 @@
               <w:spacing w:after="0"/>
             </w:pPr>
             <w:r>
-              <w:t>CUP 54,740.00</w:t>
+              <w:t>CUP 56,695.00</w:t>
             </w:r>
           </w:p>
         </w:tc>
@@ -3654,7 +3654,7 @@
               <w:spacing w:after="0"/>
             </w:pPr>
             <w:r>
-              <w:t>CUP 9,660.00</w:t>
+              <w:t>CUP 10,005.00</w:t>
             </w:r>
           </w:p>
         </w:tc>
@@ -3711,7 +3711,7 @@
               <w:spacing w:after="0"/>
             </w:pPr>
             <w:r>
-              <w:t>CUP 19,320.00</w:t>
+              <w:t>CUP 20,010.00</w:t>
             </w:r>
           </w:p>
         </w:tc>
@@ -3767,7 +3767,7 @@
               <w:spacing w:after="0"/>
             </w:pPr>
             <w:r>
-              <w:t>CUP 9,660.00</w:t>
+              <w:t>CUP 10,005.00</w:t>
             </w:r>
           </w:p>
         </w:tc>
@@ -3823,7 +3823,7 @@
               <w:spacing w:after="0"/>
             </w:pPr>
             <w:r>
-              <w:t>CUP 25,760.00</w:t>
+              <w:t>CUP 26,680.00</w:t>
             </w:r>
           </w:p>
         </w:tc>
@@ -3879,7 +3879,7 @@
               <w:spacing w:after="0"/>
             </w:pPr>
             <w:r>
-              <w:t>CUP 32,200.00</w:t>
+              <w:t>CUP 33,350.00</w:t>
             </w:r>
           </w:p>
         </w:tc>
@@ -3935,7 +3935,7 @@
               <w:spacing w:after="0"/>
             </w:pPr>
             <w:r>
-              <w:t>CUP 8,050.00</w:t>
+              <w:t>CUP 8,337.50</w:t>
             </w:r>
           </w:p>
         </w:tc>
@@ -3991,7 +3991,7 @@
               <w:spacing w:after="0"/>
             </w:pPr>
             <w:r>
-              <w:t>CUP 16,100.00</w:t>
+              <w:t>CUP 16,675.00</w:t>
             </w:r>
           </w:p>
         </w:tc>
@@ -4047,7 +4047,7 @@
               <w:spacing w:after="0"/>
             </w:pPr>
             <w:r>
-              <w:t>CUP 3,864.00</w:t>
+              <w:t>CUP 4,002.00</w:t>
             </w:r>
           </w:p>
         </w:tc>
@@ -4103,7 +4103,7 @@
               <w:spacing w:after="0"/>
             </w:pPr>
             <w:r>
-              <w:t>CUP 12,880.00</w:t>
+              <w:t>CUP 13,340.00</w:t>
             </w:r>
           </w:p>
         </w:tc>
@@ -4159,7 +4159,7 @@
               <w:spacing w:after="0"/>
             </w:pPr>
             <w:r>
-              <w:t>CUP 25,760.00</w:t>
+              <w:t>CUP 26,680.00</w:t>
             </w:r>
           </w:p>
         </w:tc>
@@ -4215,7 +4215,7 @@
               <w:spacing w:after="0"/>
             </w:pPr>
             <w:r>
-              <w:t>CUP 14,490.00</w:t>
+              <w:t>CUP 15,007.50</w:t>
             </w:r>
           </w:p>
         </w:tc>
@@ -4271,7 +4271,7 @@
               <w:spacing w:after="0"/>
             </w:pPr>
             <w:r>
-              <w:t>CUP 19,320.00</w:t>
+              <w:t>CUP 20,010.00</w:t>
             </w:r>
           </w:p>
         </w:tc>
@@ -4327,7 +4327,7 @@
               <w:spacing w:after="0"/>
             </w:pPr>
             <w:r>
-              <w:t>CUP 14,490.00</w:t>
+              <w:t>CUP 15,007.50</w:t>
             </w:r>
           </w:p>
         </w:tc>
@@ -4383,7 +4383,7 @@
               <w:spacing w:after="0"/>
             </w:pPr>
             <w:r>
-              <w:t>CUP 6,440.00</w:t>
+              <w:t>CUP 6,670.00</w:t>
             </w:r>
           </w:p>
         </w:tc>
@@ -4439,7 +4439,7 @@
               <w:spacing w:after="0"/>
             </w:pPr>
             <w:r>
-              <w:t>CUP 322.00</w:t>
+              <w:t>CUP 333.50</w:t>
             </w:r>
           </w:p>
         </w:tc>
@@ -4495,7 +4495,7 @@
               <w:spacing w:after="0"/>
             </w:pPr>
             <w:r>
-              <w:t>CUP 322.00</w:t>
+              <w:t>CUP 333.50</w:t>
             </w:r>
           </w:p>
         </w:tc>
@@ -4551,7 +4551,7 @@
               <w:spacing w:after="0"/>
             </w:pPr>
             <w:r>
-              <w:t>CUP 322.00</w:t>
+              <w:t>CUP 333.50</w:t>
             </w:r>
           </w:p>
         </w:tc>
@@ -4607,7 +4607,7 @@
               <w:spacing w:after="0"/>
             </w:pPr>
             <w:r>
-              <w:t>CUP 3,220.00</w:t>
+              <w:t>CUP 3,335.00</w:t>
             </w:r>
           </w:p>
         </w:tc>
@@ -4679,7 +4679,7 @@
               <w:spacing w:after="0"/>
             </w:pPr>
             <w:r>
-              <w:t>CUP 32,200.00</w:t>
+              <w:t>CUP 33,350.00</w:t>
             </w:r>
           </w:p>
         </w:tc>
@@ -4735,7 +4735,7 @@
               <w:spacing w:after="0"/>
             </w:pPr>
             <w:r>
-              <w:t>CUP 4,830.00</w:t>
+              <w:t>CUP 5,002.50</w:t>
             </w:r>
           </w:p>
         </w:tc>
@@ -4791,7 +4791,7 @@
               <w:spacing w:after="0"/>
             </w:pPr>
             <w:r>
-              <w:t>CUP 3,220.00</w:t>
+              <w:t>CUP 3,335.00</w:t>
             </w:r>
           </w:p>
         </w:tc>
@@ -4847,7 +4847,7 @@
               <w:spacing w:after="0"/>
             </w:pPr>
             <w:r>
-              <w:t>CUP 3,220.00</w:t>
+              <w:t>CUP 3,335.00</w:t>
             </w:r>
           </w:p>
         </w:tc>
@@ -4919,7 +4919,7 @@
               <w:spacing w:after="0"/>
             </w:pPr>
             <w:r>
-              <w:t>CUP 3,220.00</w:t>
+              <w:t>CUP 3,335.00</w:t>
             </w:r>
           </w:p>
         </w:tc>
@@ -4975,7 +4975,7 @@
               <w:spacing w:after="0"/>
             </w:pPr>
             <w:r>
-              <w:t>CUP 19,320.00</w:t>
+              <w:t>CUP 20,010.00</w:t>
             </w:r>
           </w:p>
         </w:tc>
@@ -5031,7 +5031,7 @@
               <w:spacing w:after="0"/>
             </w:pPr>
             <w:r>
-              <w:t>CUP 12,880.00</w:t>
+              <w:t>CUP 13,340.00</w:t>
             </w:r>
           </w:p>
         </w:tc>
@@ -5087,7 +5087,7 @@
               <w:spacing w:after="0"/>
             </w:pPr>
             <w:r>
-              <w:t>CUP 6,440.00</w:t>
+              <w:t>CUP 6,670.00</w:t>
             </w:r>
           </w:p>
         </w:tc>
@@ -5143,7 +5143,7 @@
               <w:spacing w:after="0"/>
             </w:pPr>
             <w:r>
-              <w:t>CUP 4,830.00</w:t>
+              <w:t>CUP 5,002.50</w:t>
             </w:r>
           </w:p>
         </w:tc>
@@ -5199,7 +5199,7 @@
               <w:spacing w:after="0"/>
             </w:pPr>
             <w:r>
-              <w:t>CUP 6,440.00</w:t>
+              <w:t>CUP 6,670.00</w:t>
             </w:r>
           </w:p>
         </w:tc>
@@ -5255,7 +5255,7 @@
               <w:spacing w:after="0"/>
             </w:pPr>
             <w:r>
-              <w:t>CUP 4,830.00</w:t>
+              <w:t>CUP 5,002.50</w:t>
             </w:r>
           </w:p>
         </w:tc>
@@ -5311,7 +5311,7 @@
               <w:spacing w:after="0"/>
             </w:pPr>
             <w:r>
-              <w:t>CUP 3,220.00</w:t>
+              <w:t>CUP 3,335.00</w:t>
             </w:r>
           </w:p>
         </w:tc>
@@ -5367,7 +5367,7 @@
               <w:spacing w:after="0"/>
             </w:pPr>
             <w:r>
-              <w:t>CUP 1,610.00</w:t>
+              <w:t>CUP 1,667.50</w:t>
             </w:r>
           </w:p>
         </w:tc>
@@ -5423,7 +5423,7 @@
               <w:spacing w:after="0"/>
             </w:pPr>
             <w:r>
-              <w:t>CUP 4,830.00</w:t>
+              <w:t>CUP 5,002.50</w:t>
             </w:r>
           </w:p>
         </w:tc>
@@ -5480,7 +5480,7 @@
               <w:spacing w:after="0"/>
             </w:pPr>
             <w:r>
-              <w:t>CUP 3,220.00</w:t>
+              <w:t>CUP 3,335.00</w:t>
             </w:r>
           </w:p>
         </w:tc>
@@ -5536,7 +5536,7 @@
               <w:spacing w:after="0"/>
             </w:pPr>
             <w:r>
-              <w:t>CUP 644.00</w:t>
+              <w:t>CUP 667.00</w:t>
             </w:r>
           </w:p>
         </w:tc>
@@ -5592,7 +5592,7 @@
               <w:spacing w:after="0"/>
             </w:pPr>
             <w:r>
-              <w:t>CUP 4,830.00</w:t>
+              <w:t>CUP 5,002.50</w:t>
             </w:r>
           </w:p>
         </w:tc>
@@ -5648,7 +5648,7 @@
               <w:spacing w:after="0"/>
             </w:pPr>
             <w:r>
-              <w:t>CUP 4,830.00</w:t>
+              <w:t>CUP 5,002.50</w:t>
             </w:r>
           </w:p>
         </w:tc>
@@ -5704,7 +5704,7 @@
               <w:spacing w:after="0"/>
             </w:pPr>
             <w:r>
-              <w:t>CUP 3,220.00</w:t>
+              <w:t>CUP 3,335.00</w:t>
             </w:r>
           </w:p>
         </w:tc>
@@ -5760,7 +5760,7 @@
               <w:spacing w:after="0"/>
             </w:pPr>
             <w:r>
-              <w:t>CUP 3,220.00</w:t>
+              <w:t>CUP 3,335.00</w:t>
             </w:r>
           </w:p>
         </w:tc>
@@ -5816,7 +5816,7 @@
               <w:spacing w:after="0"/>
             </w:pPr>
             <w:r>
-              <w:t>CUP 2,254.00</w:t>
+              <w:t>CUP 2,334.50</w:t>
             </w:r>
           </w:p>
         </w:tc>
@@ -5872,7 +5872,7 @@
               <w:spacing w:after="0"/>
             </w:pPr>
             <w:r>
-              <w:t>CUP 3,220.00</w:t>
+              <w:t>CUP 3,335.00</w:t>
             </w:r>
           </w:p>
         </w:tc>
@@ -5928,7 +5928,7 @@
               <w:spacing w:after="0"/>
             </w:pPr>
             <w:r>
-              <w:t>CUP 4,830.00</w:t>
+              <w:t>CUP 5,002.50</w:t>
             </w:r>
           </w:p>
         </w:tc>
@@ -5984,7 +5984,7 @@
               <w:spacing w:after="0"/>
             </w:pPr>
             <w:r>
-              <w:t>CUP 6,440.00</w:t>
+              <w:t>CUP 6,670.00</w:t>
             </w:r>
           </w:p>
         </w:tc>
@@ -6040,7 +6040,7 @@
               <w:spacing w:after="0"/>
             </w:pPr>
             <w:r>
-              <w:t>CUP 8,050.00</w:t>
+              <w:t>CUP 8,337.50</w:t>
             </w:r>
           </w:p>
         </w:tc>
@@ -6096,7 +6096,7 @@
               <w:spacing w:after="0"/>
             </w:pPr>
             <w:r>
-              <w:t>CUP 6,440.00</w:t>
+              <w:t>CUP 6,670.00</w:t>
             </w:r>
           </w:p>
         </w:tc>
@@ -6152,7 +6152,7 @@
               <w:spacing w:after="0"/>
             </w:pPr>
             <w:r>
-              <w:t>CUP 14,490.00</w:t>
+              <w:t>CUP 15,007.50</w:t>
             </w:r>
           </w:p>
         </w:tc>
@@ -6208,7 +6208,7 @@
               <w:spacing w:after="0"/>
             </w:pPr>
             <w:r>
-              <w:t>CUP 8,050.00</w:t>
+              <w:t>CUP 8,337.50</w:t>
             </w:r>
           </w:p>
         </w:tc>
@@ -6264,7 +6264,7 @@
               <w:spacing w:after="0"/>
             </w:pPr>
             <w:r>
-              <w:t>CUP 8,050.00</w:t>
+              <w:t>CUP 8,337.50</w:t>
             </w:r>
           </w:p>
         </w:tc>
@@ -6320,7 +6320,7 @@
               <w:spacing w:after="0"/>
             </w:pPr>
             <w:r>
-              <w:t>CUP 3,220.00</w:t>
+              <w:t>CUP 3,335.00</w:t>
             </w:r>
           </w:p>
         </w:tc>
@@ -6376,7 +6376,7 @@
               <w:spacing w:after="0"/>
             </w:pPr>
             <w:r>
-              <w:t>CUP 4,830.00</w:t>
+              <w:t>CUP 5,002.50</w:t>
             </w:r>
           </w:p>
         </w:tc>
@@ -6432,7 +6432,7 @@
               <w:spacing w:after="0"/>
             </w:pPr>
             <w:r>
-              <w:t>CUP 9,660.00</w:t>
+              <w:t>CUP 10,005.00</w:t>
             </w:r>
           </w:p>
         </w:tc>
@@ -6488,7 +6488,7 @@
               <w:spacing w:after="0"/>
             </w:pPr>
             <w:r>
-              <w:t>CUP 16,100.00</w:t>
+              <w:t>CUP 16,675.00</w:t>
             </w:r>
           </w:p>
         </w:tc>
@@ -6544,7 +6544,7 @@
               <w:spacing w:after="0"/>
             </w:pPr>
             <w:r>
-              <w:t>CUP 22,540.00</w:t>
+              <w:t>CUP 23,345.00</w:t>
             </w:r>
           </w:p>
         </w:tc>
@@ -6600,7 +6600,7 @@
               <w:spacing w:after="0"/>
             </w:pPr>
             <w:r>
-              <w:t>CUP 32,200.00</w:t>
+              <w:t>CUP 33,350.00</w:t>
             </w:r>
           </w:p>
         </w:tc>
@@ -6656,7 +6656,7 @@
               <w:spacing w:after="0"/>
             </w:pPr>
             <w:r>
-              <w:t>CUP 112,700.00</w:t>
+              <w:t>CUP 116,725.00</w:t>
             </w:r>
           </w:p>
         </w:tc>
@@ -6712,7 +6712,7 @@
               <w:spacing w:after="0"/>
             </w:pPr>
             <w:r>
-              <w:t>CUP 3,220.00</w:t>
+              <w:t>CUP 3,335.00</w:t>
             </w:r>
           </w:p>
         </w:tc>
@@ -6784,7 +6784,7 @@
               <w:spacing w:after="0"/>
             </w:pPr>
             <w:r>
-              <w:t>CUP 96,600.00</w:t>
+              <w:t>CUP 100,050.00</w:t>
             </w:r>
           </w:p>
         </w:tc>
@@ -6840,7 +6840,7 @@
               <w:spacing w:after="0"/>
             </w:pPr>
             <w:r>
-              <w:t>CUP 16,100.00</w:t>
+              <w:t>CUP 16,675.00</w:t>
             </w:r>
           </w:p>
         </w:tc>
@@ -6896,7 +6896,7 @@
               <w:spacing w:after="0"/>
             </w:pPr>
             <w:r>
-              <w:t>CUP 22,540.00</w:t>
+              <w:t>CUP 23,345.00</w:t>
             </w:r>
           </w:p>
         </w:tc>
@@ -6952,7 +6952,7 @@
               <w:spacing w:after="0"/>
             </w:pPr>
             <w:r>
-              <w:t>CUP 16,100.00</w:t>
+              <w:t>CUP 16,675.00</w:t>
             </w:r>
           </w:p>
         </w:tc>
@@ -7008,7 +7008,7 @@
               <w:spacing w:after="0"/>
             </w:pPr>
             <w:r>
-              <w:t>CUP 25,760.00</w:t>
+              <w:t>CUP 26,680.00</w:t>
             </w:r>
           </w:p>
         </w:tc>
@@ -7064,7 +7064,7 @@
               <w:spacing w:after="0"/>
             </w:pPr>
             <w:r>
-              <w:t>CUP 8,050.00</w:t>
+              <w:t>CUP 8,337.50</w:t>
             </w:r>
           </w:p>
         </w:tc>
@@ -7120,7 +7120,7 @@
               <w:spacing w:after="0"/>
             </w:pPr>
             <w:r>
-              <w:t>CUP 8,050.00</w:t>
+              <w:t>CUP 8,337.50</w:t>
             </w:r>
           </w:p>
         </w:tc>
@@ -7176,7 +7176,7 @@
               <w:spacing w:after="0"/>
             </w:pPr>
             <w:r>
-              <w:t>CUP 8,050.00</w:t>
+              <w:t>CUP 8,337.50</w:t>
             </w:r>
           </w:p>
         </w:tc>
@@ -7233,7 +7233,7 @@
               <w:spacing w:after="0"/>
             </w:pPr>
             <w:r>
-              <w:t>CUP 11,270.00</w:t>
+              <w:t>CUP 11,672.50</w:t>
             </w:r>
           </w:p>
         </w:tc>
@@ -7289,7 +7289,7 @@
               <w:spacing w:after="0"/>
             </w:pPr>
             <w:r>
-              <w:t>CUP 22,540.00</w:t>
+              <w:t>CUP 23,345.00</w:t>
             </w:r>
           </w:p>
         </w:tc>
@@ -7345,7 +7345,7 @@
               <w:spacing w:after="0"/>
             </w:pPr>
             <w:r>
-              <w:t>CUP 16,100.00</w:t>
+              <w:t>CUP 16,675.00</w:t>
             </w:r>
           </w:p>
         </w:tc>
@@ -7401,7 +7401,7 @@
               <w:spacing w:after="0"/>
             </w:pPr>
             <w:r>
-              <w:t>CUP 38,640.00</w:t>
+              <w:t>CUP 40,020.00</w:t>
             </w:r>
           </w:p>
         </w:tc>
@@ -7457,7 +7457,7 @@
               <w:spacing w:after="0"/>
             </w:pPr>
             <w:r>
-              <w:t>CUP 9,660.00</w:t>
+              <w:t>CUP 10,005.00</w:t>
             </w:r>
           </w:p>
         </w:tc>
@@ -7513,7 +7513,7 @@
               <w:spacing w:after="0"/>
             </w:pPr>
             <w:r>
-              <w:t>CUP 19,320.00</w:t>
+              <w:t>CUP 20,010.00</w:t>
             </w:r>
           </w:p>
         </w:tc>
@@ -7569,7 +7569,7 @@
               <w:spacing w:after="0"/>
             </w:pPr>
             <w:r>
-              <w:t>CUP 3,220.00</w:t>
+              <w:t>CUP 3,335.00</w:t>
             </w:r>
           </w:p>
         </w:tc>
@@ -7625,7 +7625,7 @@
               <w:spacing w:after="0"/>
             </w:pPr>
             <w:r>
-              <w:t>CUP 6,440.00</w:t>
+              <w:t>CUP 6,670.00</w:t>
             </w:r>
           </w:p>
         </w:tc>
@@ -7681,7 +7681,7 @@
               <w:spacing w:after="0"/>
             </w:pPr>
             <w:r>
-              <w:t>CUP 4,830.00</w:t>
+              <w:t>CUP 5,002.50</w:t>
             </w:r>
           </w:p>
         </w:tc>
@@ -7737,7 +7737,7 @@
               <w:spacing w:after="0"/>
             </w:pPr>
             <w:r>
-              <w:t>CUP 6,440.00</w:t>
+              <w:t>CUP 6,670.00</w:t>
             </w:r>
           </w:p>
         </w:tc>
@@ -7793,7 +7793,7 @@
               <w:spacing w:after="0"/>
             </w:pPr>
             <w:r>
-              <w:t>CUP 19,320.00</w:t>
+              <w:t>CUP 20,010.00</w:t>
             </w:r>
           </w:p>
         </w:tc>
@@ -7849,7 +7849,7 @@
               <w:spacing w:after="0"/>
             </w:pPr>
             <w:r>
-              <w:t>CUP 48,300.00</w:t>
+              <w:t>CUP 50,025.00</w:t>
             </w:r>
           </w:p>
         </w:tc>
@@ -7905,7 +7905,7 @@
               <w:spacing w:after="0"/>
             </w:pPr>
             <w:r>
-              <w:t>CUP 12,880.00</w:t>
+              <w:t>CUP 13,340.00</w:t>
             </w:r>
           </w:p>
         </w:tc>
@@ -7984,7 +7984,7 @@
               <w:spacing w:after="0"/>
             </w:pPr>
             <w:r>
-              <w:t>CUP 32,200.00</w:t>
+              <w:t>CUP 33,350.00</w:t>
             </w:r>
           </w:p>
         </w:tc>
@@ -8040,7 +8040,7 @@
               <w:spacing w:after="0"/>
             </w:pPr>
             <w:r>
-              <w:t>CUP 8,050.00</w:t>
+              <w:t>CUP 8,337.50</w:t>
             </w:r>
           </w:p>
         </w:tc>
@@ -8096,7 +8096,7 @@
               <w:spacing w:after="0"/>
             </w:pPr>
             <w:r>
-              <w:t>CUP 144,900.00</w:t>
+              <w:t>CUP 150,075.00</w:t>
             </w:r>
           </w:p>
         </w:tc>
@@ -8152,7 +8152,7 @@
               <w:spacing w:after="0"/>
             </w:pPr>
             <w:r>
-              <w:t>CUP 57,960.00</w:t>
+              <w:t>CUP 60,030.00</w:t>
             </w:r>
           </w:p>
         </w:tc>
@@ -8208,7 +8208,7 @@
               <w:spacing w:after="0"/>
             </w:pPr>
             <w:r>
-              <w:t>CUP 3,220.00</w:t>
+              <w:t>CUP 3,335.00</w:t>
             </w:r>
           </w:p>
         </w:tc>
@@ -8264,7 +8264,7 @@
               <w:spacing w:after="0"/>
             </w:pPr>
             <w:r>
-              <w:t>CUP 9,660.00</w:t>
+              <w:t>CUP 10,005.00</w:t>
             </w:r>
           </w:p>
         </w:tc>
@@ -8320,7 +8320,7 @@
               <w:spacing w:after="0"/>
             </w:pPr>
             <w:r>
-              <w:t>CUP 9,660.00</w:t>
+              <w:t>CUP 10,005.00</w:t>
             </w:r>
           </w:p>
         </w:tc>
@@ -8376,7 +8376,7 @@
               <w:spacing w:after="0"/>
             </w:pPr>
             <w:r>
-              <w:t>CUP 19,320.00</w:t>
+              <w:t>CUP 20,010.00</w:t>
             </w:r>
           </w:p>
         </w:tc>
@@ -8432,7 +8432,7 @@
               <w:spacing w:after="0"/>
             </w:pPr>
             <w:r>
-              <w:t>CUP 38,640.00</w:t>
+              <w:t>CUP 40,020.00</w:t>
             </w:r>
           </w:p>
         </w:tc>
@@ -8488,7 +8488,7 @@
               <w:spacing w:after="0"/>
             </w:pPr>
             <w:r>
-              <w:t>CUP 8,050.00</w:t>
+              <w:t>CUP 8,337.50</w:t>
             </w:r>
           </w:p>
         </w:tc>
@@ -8544,7 +8544,7 @@
               <w:spacing w:after="0"/>
             </w:pPr>
             <w:r>
-              <w:t>CUP 25,760.00</w:t>
+              <w:t>CUP 26,680.00</w:t>
             </w:r>
           </w:p>
         </w:tc>
@@ -8600,7 +8600,7 @@
               <w:spacing w:after="0"/>
             </w:pPr>
             <w:r>
-              <w:t>CUP 80,500.00</w:t>
+              <w:t>CUP 83,375.00</w:t>
             </w:r>
           </w:p>
         </w:tc>
@@ -8656,7 +8656,7 @@
               <w:spacing w:after="0"/>
             </w:pPr>
             <w:r>
-              <w:t>CUP 38,640.00</w:t>
+              <w:t>CUP 40,020.00</w:t>
             </w:r>
           </w:p>
         </w:tc>
@@ -8712,7 +8712,7 @@
               <w:spacing w:after="0"/>
             </w:pPr>
             <w:r>
-              <w:t>CUP 6,440.00</w:t>
+              <w:t>CUP 6,670.00</w:t>
             </w:r>
           </w:p>
         </w:tc>
@@ -8768,7 +8768,7 @@
               <w:spacing w:after="0"/>
             </w:pPr>
             <w:r>
-              <w:t>CUP 4,830.00</w:t>
+              <w:t>CUP 5,002.50</w:t>
             </w:r>
           </w:p>
         </w:tc>
@@ -8824,7 +8824,7 @@
               <w:spacing w:after="0"/>
             </w:pPr>
             <w:r>
-              <w:t>CUP 16,100.00</w:t>
+              <w:t>CUP 16,675.00</w:t>
             </w:r>
           </w:p>
         </w:tc>
@@ -8880,7 +8880,7 @@
               <w:spacing w:after="0"/>
             </w:pPr>
             <w:r>
-              <w:t>CUP 19,320.00</w:t>
+              <w:t>CUP 20,010.00</w:t>
             </w:r>
           </w:p>
         </w:tc>
@@ -8952,7 +8952,7 @@
               <w:spacing w:after="0"/>
             </w:pPr>
             <w:r>
-              <w:t>CUP 32,200.00</w:t>
+              <w:t>CUP 33,350.00</w:t>
             </w:r>
           </w:p>
         </w:tc>
@@ -9009,7 +9009,7 @@
               <w:spacing w:after="0"/>
             </w:pPr>
             <w:r>
-              <w:t>CUP 8,050.00</w:t>
+              <w:t>CUP 8,337.50</w:t>
             </w:r>
           </w:p>
         </w:tc>
@@ -9065,7 +9065,7 @@
               <w:spacing w:after="0"/>
             </w:pPr>
             <w:r>
-              <w:t>CUP 16,100.00</w:t>
+              <w:t>CUP 16,675.00</w:t>
             </w:r>
           </w:p>
         </w:tc>
@@ -9121,7 +9121,7 @@
               <w:spacing w:after="0"/>
             </w:pPr>
             <w:r>
-              <w:t>CUP 22,540.00</w:t>
+              <w:t>CUP 23,345.00</w:t>
             </w:r>
           </w:p>
         </w:tc>
@@ -9177,7 +9177,7 @@
               <w:spacing w:after="0"/>
             </w:pPr>
             <w:r>
-              <w:t>CUP 3,220.00</w:t>
+              <w:t>CUP 3,335.00</w:t>
             </w:r>
           </w:p>
         </w:tc>
@@ -9233,7 +9233,7 @@
               <w:spacing w:after="0"/>
             </w:pPr>
             <w:r>
-              <w:t>CUP 3,220.00</w:t>
+              <w:t>CUP 3,335.00</w:t>
             </w:r>
           </w:p>
         </w:tc>
@@ -9289,7 +9289,7 @@
               <w:spacing w:after="0"/>
             </w:pPr>
             <w:r>
-              <w:t>CUP 3,220.00</w:t>
+              <w:t>CUP 3,335.00</w:t>
             </w:r>
           </w:p>
         </w:tc>
@@ -9345,7 +9345,7 @@
               <w:spacing w:after="0"/>
             </w:pPr>
             <w:r>
-              <w:t>CUP 9,660.00</w:t>
+              <w:t>CUP 10,005.00</w:t>
             </w:r>
           </w:p>
         </w:tc>
@@ -9401,7 +9401,7 @@
               <w:spacing w:after="0"/>
             </w:pPr>
             <w:r>
-              <w:t>CUP 28,980.00</w:t>
+              <w:t>CUP 30,015.00</w:t>
             </w:r>
           </w:p>
         </w:tc>
@@ -9457,7 +9457,7 @@
               <w:spacing w:after="0"/>
             </w:pPr>
             <w:r>
-              <w:t>CUP 16,100.00</w:t>
+              <w:t>CUP 16,675.00</w:t>
             </w:r>
           </w:p>
         </w:tc>
@@ -9513,7 +9513,7 @@
               <w:spacing w:after="0"/>
             </w:pPr>
             <w:r>
-              <w:t>CUP 3,220.00</w:t>
+              <w:t>CUP 3,335.00</w:t>
             </w:r>
           </w:p>
         </w:tc>
@@ -9569,7 +9569,7 @@
               <w:spacing w:after="0"/>
             </w:pPr>
             <w:r>
-              <w:t>CUP 9,660.00</w:t>
+              <w:t>CUP 10,005.00</w:t>
             </w:r>
           </w:p>
         </w:tc>
@@ -9625,7 +9625,7 @@
               <w:spacing w:after="0"/>
             </w:pPr>
             <w:r>
-              <w:t>CUP 38,640.00</w:t>
+              <w:t>CUP 40,020.00</w:t>
             </w:r>
           </w:p>
         </w:tc>
@@ -9681,7 +9681,7 @@
               <w:spacing w:after="0"/>
             </w:pPr>
             <w:r>
-              <w:t>CUP 4,830.00</w:t>
+              <w:t>CUP 5,002.50</w:t>
             </w:r>
           </w:p>
         </w:tc>
@@ -9737,7 +9737,7 @@
               <w:spacing w:after="0"/>
             </w:pPr>
             <w:r>
-              <w:t>CUP 22,540.00</w:t>
+              <w:t>CUP 23,345.00</w:t>
             </w:r>
           </w:p>
         </w:tc>
@@ -9793,7 +9793,7 @@
               <w:spacing w:after="0"/>
             </w:pPr>
             <w:r>
-              <w:t>CUP 6,440.00</w:t>
+              <w:t>CUP 6,670.00</w:t>
             </w:r>
           </w:p>
         </w:tc>
@@ -9849,7 +9849,7 @@
               <w:spacing w:after="0"/>
             </w:pPr>
             <w:r>
-              <w:t>CUP 1,610.00</w:t>
+              <w:t>CUP 1,667.50</w:t>
             </w:r>
           </w:p>
         </w:tc>
@@ -9905,7 +9905,7 @@
               <w:spacing w:after="0"/>
             </w:pPr>
             <w:r>
-              <w:t>CUP 32,200.00</w:t>
+              <w:t>CUP 33,350.00</w:t>
             </w:r>
           </w:p>
         </w:tc>
@@ -9961,7 +9961,7 @@
               <w:spacing w:after="0"/>
             </w:pPr>
             <w:r>
-              <w:t>CUP 19,320.00</w:t>
+              <w:t>CUP 20,010.00</w:t>
             </w:r>
           </w:p>
         </w:tc>
@@ -10017,7 +10017,7 @@
               <w:spacing w:after="0"/>
             </w:pPr>
             <w:r>
-              <w:t>CUP 9,660.00</w:t>
+              <w:t>CUP 10,005.00</w:t>
             </w:r>
           </w:p>
         </w:tc>
@@ -10073,7 +10073,7 @@
               <w:spacing w:after="0"/>
             </w:pPr>
             <w:r>
-              <w:t>CUP 32,200.00</w:t>
+              <w:t>CUP 33,350.00</w:t>
             </w:r>
           </w:p>
         </w:tc>
@@ -10129,7 +10129,7 @@
               <w:spacing w:after="0"/>
             </w:pPr>
             <w:r>
-              <w:t>CUP 9,660.00</w:t>
+              <w:t>CUP 10,005.00</w:t>
             </w:r>
           </w:p>
         </w:tc>
@@ -10185,7 +10185,7 @@
               <w:spacing w:after="0"/>
             </w:pPr>
             <w:r>
-              <w:t>CUP 3,220.00</w:t>
+              <w:t>CUP 3,335.00</w:t>
             </w:r>
           </w:p>
         </w:tc>
@@ -10241,7 +10241,7 @@
               <w:spacing w:after="0"/>
             </w:pPr>
             <w:r>
-              <w:t>CUP 4,830.00</w:t>
+              <w:t>CUP 5,002.50</w:t>
             </w:r>
           </w:p>
         </w:tc>
@@ -10297,7 +10297,7 @@
               <w:spacing w:after="0"/>
             </w:pPr>
             <w:r>
-              <w:t>CUP 9,660.00</w:t>
+              <w:t>CUP 10,005.00</w:t>
             </w:r>
           </w:p>
         </w:tc>
@@ -10353,7 +10353,7 @@
               <w:spacing w:after="0"/>
             </w:pPr>
             <w:r>
-              <w:t>CUP 3,220.00</w:t>
+              <w:t>CUP 3,335.00</w:t>
             </w:r>
           </w:p>
         </w:tc>
@@ -10409,7 +10409,7 @@
               <w:spacing w:after="0"/>
             </w:pPr>
             <w:r>
-              <w:t>CUP 3,220.00</w:t>
+              <w:t>CUP 3,335.00</w:t>
             </w:r>
           </w:p>
         </w:tc>
@@ -10465,7 +10465,7 @@
               <w:spacing w:after="0"/>
             </w:pPr>
             <w:r>
-              <w:t>CUP 3,220.00</w:t>
+              <w:t>CUP 3,335.00</w:t>
             </w:r>
           </w:p>
         </w:tc>
@@ -10521,7 +10521,7 @@
               <w:spacing w:after="0"/>
             </w:pPr>
             <w:r>
-              <w:t>CUP 6,440.00</w:t>
+              <w:t>CUP 6,670.00</w:t>
             </w:r>
           </w:p>
         </w:tc>
@@ -10577,7 +10577,7 @@
               <w:spacing w:after="0"/>
             </w:pPr>
             <w:r>
-              <w:t>CUP 644.00</w:t>
+              <w:t>CUP 667.00</w:t>
             </w:r>
           </w:p>
         </w:tc>
@@ -10633,7 +10633,7 @@
               <w:spacing w:after="0"/>
             </w:pPr>
             <w:r>
-              <w:t>CUP 6,440.00</w:t>
+              <w:t>CUP 6,670.00</w:t>
             </w:r>
           </w:p>
         </w:tc>
@@ -10689,7 +10689,7 @@
               <w:spacing w:after="0"/>
             </w:pPr>
             <w:r>
-              <w:t>CUP 16,100.00</w:t>
+              <w:t>CUP 16,675.00</w:t>
             </w:r>
           </w:p>
         </w:tc>
@@ -10746,7 +10746,7 @@
               <w:spacing w:after="0"/>
             </w:pPr>
             <w:r>
-              <w:t>CUP 12,880.00</w:t>
+              <w:t>CUP 13,340.00</w:t>
             </w:r>
           </w:p>
         </w:tc>
@@ -10802,7 +10802,7 @@
               <w:spacing w:after="0"/>
             </w:pPr>
             <w:r>
-              <w:t>CUP 3,220.00</w:t>
+              <w:t>CUP 3,335.00</w:t>
             </w:r>
           </w:p>
         </w:tc>
@@ -10858,7 +10858,7 @@
               <w:spacing w:after="0"/>
             </w:pPr>
             <w:r>
-              <w:t>CUP 28,980.00</w:t>
+              <w:t>CUP 30,015.00</w:t>
             </w:r>
           </w:p>
         </w:tc>
@@ -10914,7 +10914,7 @@
               <w:spacing w:after="0"/>
             </w:pPr>
             <w:r>
-              <w:t>CUP 3,864.00</w:t>
+              <w:t>CUP 4,002.00</w:t>
             </w:r>
           </w:p>
         </w:tc>
@@ -10970,7 +10970,7 @@
               <w:spacing w:after="0"/>
             </w:pPr>
             <w:r>
-              <w:t>CUP 4,830.00</w:t>
+              <w:t>CUP 5,002.50</w:t>
             </w:r>
           </w:p>
         </w:tc>
@@ -11026,7 +11026,7 @@
               <w:spacing w:after="0"/>
             </w:pPr>
             <w:r>
-              <w:t>CUP 177,100.00</w:t>
+              <w:t>CUP 183,425.00</w:t>
             </w:r>
           </w:p>
         </w:tc>
@@ -11082,7 +11082,7 @@
               <w:spacing w:after="0"/>
             </w:pPr>
             <w:r>
-              <w:t>CUP 1,932.00</w:t>
+              <w:t>CUP 2,001.00</w:t>
             </w:r>
           </w:p>
         </w:tc>
@@ -11138,7 +11138,7 @@
               <w:spacing w:after="0"/>
             </w:pPr>
             <w:r>
-              <w:t>CUP 3,220.00</w:t>
+              <w:t>CUP 3,335.00</w:t>
             </w:r>
           </w:p>
         </w:tc>
@@ -11194,7 +11194,7 @@
               <w:spacing w:after="0"/>
             </w:pPr>
             <w:r>
-              <w:t>CUP 6,440.00</w:t>
+              <w:t>CUP 6,670.00</w:t>
             </w:r>
           </w:p>
         </w:tc>
@@ -11250,7 +11250,7 @@
               <w:spacing w:after="0"/>
             </w:pPr>
             <w:r>
-              <w:t>CUP 4,830.00</w:t>
+              <w:t>CUP 5,002.50</w:t>
             </w:r>
           </w:p>
         </w:tc>
@@ -11306,7 +11306,7 @@
               <w:spacing w:after="0"/>
             </w:pPr>
             <w:r>
-              <w:t>CUP 1,610.00</w:t>
+              <w:t>CUP 1,667.50</w:t>
             </w:r>
           </w:p>
         </w:tc>
@@ -11362,7 +11362,7 @@
               <w:spacing w:after="0"/>
             </w:pPr>
             <w:r>
-              <w:t>CUP 4,830.00</w:t>
+              <w:t>CUP 5,002.50</w:t>
             </w:r>
           </w:p>
         </w:tc>
@@ -11418,7 +11418,7 @@
               <w:spacing w:after="0"/>
             </w:pPr>
             <w:r>
-              <w:t>CUP 22,540.00</w:t>
+              <w:t>CUP 23,345.00</w:t>
             </w:r>
           </w:p>
         </w:tc>
@@ -11474,7 +11474,7 @@
               <w:spacing w:after="0"/>
             </w:pPr>
             <w:r>
-              <w:t>CUP 3,220.00</w:t>
+              <w:t>CUP 3,335.00</w:t>
             </w:r>
           </w:p>
         </w:tc>
@@ -11530,7 +11530,7 @@
               <w:spacing w:after="0"/>
             </w:pPr>
             <w:r>
-              <w:t>CUP 3,220.00</w:t>
+              <w:t>CUP 3,335.00</w:t>
             </w:r>
           </w:p>
         </w:tc>
@@ -11586,7 +11586,7 @@
               <w:spacing w:after="0"/>
             </w:pPr>
             <w:r>
-              <w:t>CUP 6,440.00</w:t>
+              <w:t>CUP 6,670.00</w:t>
             </w:r>
           </w:p>
         </w:tc>
@@ -11642,7 +11642,7 @@
               <w:spacing w:after="0"/>
             </w:pPr>
             <w:r>
-              <w:t>CUP 3,220.00</w:t>
+              <w:t>CUP 3,335.00</w:t>
             </w:r>
           </w:p>
         </w:tc>
@@ -11698,7 +11698,7 @@
               <w:spacing w:after="0"/>
             </w:pPr>
             <w:r>
-              <w:t>CUP 3,220.00</w:t>
+              <w:t>CUP 3,335.00</w:t>
             </w:r>
           </w:p>
         </w:tc>
@@ -11754,7 +11754,7 @@
               <w:spacing w:after="0"/>
             </w:pPr>
             <w:r>
-              <w:t>CUP 3,220.00</w:t>
+              <w:t>CUP 3,335.00</w:t>
             </w:r>
           </w:p>
         </w:tc>
@@ -11826,7 +11826,7 @@
               <w:spacing w:after="0"/>
             </w:pPr>
             <w:r>
-              <w:t>CUP 16,100.00</w:t>
+              <w:t>CUP 16,675.00</w:t>
             </w:r>
           </w:p>
         </w:tc>
@@ -11882,7 +11882,7 @@
               <w:spacing w:after="0"/>
             </w:pPr>
             <w:r>
-              <w:t>CUP 9,660.00</w:t>
+              <w:t>CUP 10,005.00</w:t>
             </w:r>
           </w:p>
         </w:tc>
@@ -11938,7 +11938,7 @@
               <w:spacing w:after="0"/>
             </w:pPr>
             <w:r>
-              <w:t>CUP 2,254.00</w:t>
+              <w:t>CUP 2,334.50</w:t>
             </w:r>
           </w:p>
         </w:tc>
@@ -11994,7 +11994,7 @@
               <w:spacing w:after="0"/>
             </w:pPr>
             <w:r>
-              <w:t>CUP 90,160.00</w:t>
+              <w:t>CUP 93,380.00</w:t>
             </w:r>
           </w:p>
         </w:tc>
@@ -12050,7 +12050,7 @@
               <w:spacing w:after="0"/>
             </w:pPr>
             <w:r>
-              <w:t>CUP 48,300.00</w:t>
+              <w:t>CUP 50,025.00</w:t>
             </w:r>
           </w:p>
         </w:tc>
@@ -12106,7 +12106,7 @@
               <w:spacing w:after="0"/>
             </w:pPr>
             <w:r>
-              <w:t>CUP 25,760.00</w:t>
+              <w:t>CUP 26,680.00</w:t>
             </w:r>
           </w:p>
         </w:tc>
@@ -12162,7 +12162,7 @@
               <w:spacing w:after="0"/>
             </w:pPr>
             <w:r>
-              <w:t>CUP 9,660.00</w:t>
+              <w:t>CUP 10,005.00</w:t>
             </w:r>
           </w:p>
         </w:tc>
@@ -12218,7 +12218,7 @@
               <w:spacing w:after="0"/>
             </w:pPr>
             <w:r>
-              <w:t>CUP 48,300.00</w:t>
+              <w:t>CUP 50,025.00</w:t>
             </w:r>
           </w:p>
         </w:tc>
@@ -12274,7 +12274,7 @@
               <w:spacing w:after="0"/>
             </w:pPr>
             <w:r>
-              <w:t>CUP 3,220.00</w:t>
+              <w:t>CUP 3,335.00</w:t>
             </w:r>
           </w:p>
         </w:tc>
@@ -12330,7 +12330,7 @@
               <w:spacing w:after="0"/>
             </w:pPr>
             <w:r>
-              <w:t>CUP 3,220.00</w:t>
+              <w:t>CUP 3,335.00</w:t>
             </w:r>
           </w:p>
         </w:tc>
@@ -12386,7 +12386,7 @@
               <w:spacing w:after="0"/>
             </w:pPr>
             <w:r>
-              <w:t>CUP 6,440.00</w:t>
+              <w:t>CUP 6,670.00</w:t>
             </w:r>
           </w:p>
         </w:tc>
@@ -12442,7 +12442,7 @@
               <w:spacing w:after="0"/>
             </w:pPr>
             <w:r>
-              <w:t>CUP 32,200.00</w:t>
+              <w:t>CUP 33,350.00</w:t>
             </w:r>
           </w:p>
         </w:tc>
@@ -12499,7 +12499,7 @@
               <w:spacing w:after="0"/>
             </w:pPr>
             <w:r>
-              <w:t>CUP 38,640.00</w:t>
+              <w:t>CUP 40,020.00</w:t>
             </w:r>
           </w:p>
         </w:tc>
@@ -12555,7 +12555,7 @@
               <w:spacing w:after="0"/>
             </w:pPr>
             <w:r>
-              <w:t>CUP 96,600.00</w:t>
+              <w:t>CUP 100,050.00</w:t>
             </w:r>
           </w:p>
         </w:tc>
@@ -12611,7 +12611,7 @@
               <w:spacing w:after="0"/>
             </w:pPr>
             <w:r>
-              <w:t>CUP 51,520.00</w:t>
+              <w:t>CUP 53,360.00</w:t>
             </w:r>
           </w:p>
         </w:tc>
@@ -12667,7 +12667,7 @@
               <w:spacing w:after="0"/>
             </w:pPr>
             <w:r>
-              <w:t>CUP 35,420.00</w:t>
+              <w:t>CUP 36,685.00</w:t>
             </w:r>
           </w:p>
         </w:tc>
@@ -12723,7 +12723,7 @@
               <w:spacing w:after="0"/>
             </w:pPr>
             <w:r>
-              <w:t>CUP 51,520.00</w:t>
+              <w:t>CUP 53,360.00</w:t>
             </w:r>
           </w:p>
         </w:tc>
@@ -12779,7 +12779,7 @@
               <w:spacing w:after="0"/>
             </w:pPr>
             <w:r>
-              <w:t>CUP 9,660.00</w:t>
+              <w:t>CUP 10,005.00</w:t>
             </w:r>
           </w:p>
         </w:tc>
@@ -12835,7 +12835,7 @@
               <w:spacing w:after="0"/>
             </w:pPr>
             <w:r>
-              <w:t>CUP 54,740.00</w:t>
+              <w:t>CUP 56,695.00</w:t>
             </w:r>
           </w:p>
         </w:tc>
@@ -12891,7 +12891,7 @@
               <w:spacing w:after="0"/>
             </w:pPr>
             <w:r>
-              <w:t>CUP 25,760.00</w:t>
+              <w:t>CUP 26,680.00</w:t>
             </w:r>
           </w:p>
         </w:tc>
@@ -12947,7 +12947,7 @@
               <w:spacing w:after="0"/>
             </w:pPr>
             <w:r>
-              <w:t>CUP 70,840.00</w:t>
+              <w:t>CUP 73,370.00</w:t>
             </w:r>
           </w:p>
         </w:tc>
@@ -13003,7 +13003,7 @@
               <w:spacing w:after="0"/>
             </w:pPr>
             <w:r>
-              <w:t>CUP 28,980.00</w:t>
+              <w:t>CUP 30,015.00</w:t>
             </w:r>
           </w:p>
         </w:tc>
@@ -13059,7 +13059,7 @@
               <w:spacing w:after="0"/>
             </w:pPr>
             <w:r>
-              <w:t>CUP 8,050.00</w:t>
+              <w:t>CUP 8,337.50</w:t>
             </w:r>
           </w:p>
         </w:tc>
@@ -13131,7 +13131,7 @@
               <w:spacing w:after="0"/>
             </w:pPr>
             <w:r>
-              <w:t>CUP 22,540.00</w:t>
+              <w:t>CUP 23,345.00</w:t>
             </w:r>
           </w:p>
         </w:tc>
@@ -13187,7 +13187,7 @@
               <w:spacing w:after="0"/>
             </w:pPr>
             <w:r>
-              <w:t>CUP 8,050.00</w:t>
+              <w:t>CUP 8,337.50</w:t>
             </w:r>
           </w:p>
         </w:tc>
@@ -13243,7 +13243,7 @@
               <w:spacing w:after="0"/>
             </w:pPr>
             <w:r>
-              <w:t>CUP 3,220.00</w:t>
+              <w:t>CUP 3,335.00</w:t>
             </w:r>
           </w:p>
         </w:tc>
@@ -13299,7 +13299,7 @@
               <w:spacing w:after="0"/>
             </w:pPr>
             <w:r>
-              <w:t>CUP 9,660.00</w:t>
+              <w:t>CUP 10,005.00</w:t>
             </w:r>
           </w:p>
         </w:tc>
@@ -13355,7 +13355,7 @@
               <w:spacing w:after="0"/>
             </w:pPr>
             <w:r>
-              <w:t>CUP 9,660.00</w:t>
+              <w:t>CUP 10,005.00</w:t>
             </w:r>
           </w:p>
         </w:tc>
@@ -13411,7 +13411,7 @@
               <w:spacing w:after="0"/>
             </w:pPr>
             <w:r>
-              <w:t>CUP 19,320.00</w:t>
+              <w:t>CUP 20,010.00</w:t>
             </w:r>
           </w:p>
         </w:tc>
@@ -13467,7 +13467,7 @@
               <w:spacing w:after="0"/>
             </w:pPr>
             <w:r>
-              <w:t>CUP 12,880.00</w:t>
+              <w:t>CUP 13,340.00</w:t>
             </w:r>
           </w:p>
         </w:tc>
@@ -13523,7 +13523,7 @@
               <w:spacing w:after="0"/>
             </w:pPr>
             <w:r>
-              <w:t>CUP 9,660.00</w:t>
+              <w:t>CUP 10,005.00</w:t>
             </w:r>
           </w:p>
         </w:tc>
@@ -13579,7 +13579,7 @@
               <w:spacing w:after="0"/>
             </w:pPr>
             <w:r>
-              <w:t>CUP 6,440.00</w:t>
+              <w:t>CUP 6,670.00</w:t>
             </w:r>
           </w:p>
         </w:tc>
@@ -13635,7 +13635,7 @@
               <w:spacing w:after="0"/>
             </w:pPr>
             <w:r>
-              <w:t>CUP 6,440.00</w:t>
+              <w:t>CUP 6,670.00</w:t>
             </w:r>
           </w:p>
         </w:tc>
@@ -13691,7 +13691,7 @@
               <w:spacing w:after="0"/>
             </w:pPr>
             <w:r>
-              <w:t>CUP 48,300.00</w:t>
+              <w:t>CUP 50,025.00</w:t>
             </w:r>
           </w:p>
         </w:tc>
@@ -13747,7 +13747,7 @@
               <w:spacing w:after="0"/>
             </w:pPr>
             <w:r>
-              <w:t>CUP 112,700.00</w:t>
+              <w:t>CUP 116,725.00</w:t>
             </w:r>
           </w:p>
         </w:tc>
@@ -13803,7 +13803,7 @@
               <w:spacing w:after="0"/>
             </w:pPr>
             <w:r>
-              <w:t>CUP 6,440.00</w:t>
+              <w:t>CUP 6,670.00</w:t>
             </w:r>
           </w:p>
         </w:tc>
@@ -13859,7 +13859,7 @@
               <w:spacing w:after="0"/>
             </w:pPr>
             <w:r>
-              <w:t>CUP 6,440.00</w:t>
+              <w:t>CUP 6,670.00</w:t>
             </w:r>
           </w:p>
         </w:tc>
@@ -13915,7 +13915,7 @@
               <w:spacing w:after="0"/>
             </w:pPr>
             <w:r>
-              <w:t>CUP 4,830.00</w:t>
+              <w:t>CUP 5,002.50</w:t>
             </w:r>
           </w:p>
         </w:tc>
@@ -13971,7 +13971,7 @@
               <w:spacing w:after="0"/>
             </w:pPr>
             <w:r>
-              <w:t>CUP 9,660.00</w:t>
+              <w:t>CUP 10,005.00</w:t>
             </w:r>
           </w:p>
         </w:tc>
@@ -14027,7 +14027,7 @@
               <w:spacing w:after="0"/>
             </w:pPr>
             <w:r>
-              <w:t>CUP 4,830.00</w:t>
+              <w:t>CUP 5,002.50</w:t>
             </w:r>
           </w:p>
         </w:tc>
@@ -14083,7 +14083,7 @@
               <w:spacing w:after="0"/>
             </w:pPr>
             <w:r>
-              <w:t>CUP 22,540.00</w:t>
+              <w:t>CUP 23,345.00</w:t>
             </w:r>
           </w:p>
         </w:tc>
@@ -14139,7 +14139,7 @@
               <w:spacing w:after="0"/>
             </w:pPr>
             <w:r>
-              <w:t>CUP 12,880.00</w:t>
+              <w:t>CUP 13,340.00</w:t>
             </w:r>
           </w:p>
         </w:tc>
@@ -14195,7 +14195,7 @@
               <w:spacing w:after="0"/>
             </w:pPr>
             <w:r>
-              <w:t>CUP 32,200.00</w:t>
+              <w:t>CUP 33,350.00</w:t>
             </w:r>
           </w:p>
         </w:tc>
@@ -14252,7 +14252,7 @@
               <w:spacing w:after="0"/>
             </w:pPr>
             <w:r>
-              <w:t>CUP 22,540.00</w:t>
+              <w:t>CUP 23,345.00</w:t>
             </w:r>
           </w:p>
         </w:tc>
@@ -14308,7 +14308,7 @@
               <w:spacing w:after="0"/>
             </w:pPr>
             <w:r>
-              <w:t>CUP 4,830.00</w:t>
+              <w:t>CUP 5,002.50</w:t>
             </w:r>
           </w:p>
         </w:tc>
@@ -14364,7 +14364,7 @@
               <w:spacing w:after="0"/>
             </w:pPr>
             <w:r>
-              <w:t>CUP 41,860.00</w:t>
+              <w:t>CUP 43,355.00</w:t>
             </w:r>
           </w:p>
         </w:tc>
@@ -14420,7 +14420,7 @@
               <w:spacing w:after="0"/>
             </w:pPr>
             <w:r>
-              <w:t>CUP 64,400.00</w:t>
+              <w:t>CUP 66,700.00</w:t>
             </w:r>
           </w:p>
         </w:tc>
@@ -14476,7 +14476,7 @@
               <w:spacing w:after="0"/>
             </w:pPr>
             <w:r>
-              <w:t>CUP 9,660.00</w:t>
+              <w:t>CUP 10,005.00</w:t>
             </w:r>
           </w:p>
         </w:tc>
@@ -14532,7 +14532,7 @@
               <w:spacing w:after="0"/>
             </w:pPr>
             <w:r>
-              <w:t>CUP 4,830.00</w:t>
+              <w:t>CUP 5,002.50</w:t>
             </w:r>
           </w:p>
         </w:tc>
@@ -14604,7 +14604,7 @@
               <w:spacing w:after="0"/>
             </w:pPr>
             <w:r>
-              <w:t>CUP 20,930.00</w:t>
+              <w:t>CUP 21,677.50</w:t>
             </w:r>
           </w:p>
         </w:tc>
@@ -14676,7 +14676,7 @@
               <w:spacing w:after="0"/>
             </w:pPr>
             <w:r>
-              <w:t>CUP 32,200.00</w:t>
+              <w:t>CUP 33,350.00</w:t>
             </w:r>
           </w:p>
         </w:tc>
@@ -14732,7 +14732,7 @@
               <w:spacing w:after="0"/>
             </w:pPr>
             <w:r>
-              <w:t>CUP 3,220.00</w:t>
+              <w:t>CUP 3,335.00</w:t>
             </w:r>
           </w:p>
         </w:tc>
@@ -14788,7 +14788,7 @@
               <w:spacing w:after="0"/>
             </w:pPr>
             <w:r>
-              <w:t>CUP 6,440.00</w:t>
+              <w:t>CUP 6,670.00</w:t>
             </w:r>
           </w:p>
         </w:tc>
@@ -14844,7 +14844,7 @@
               <w:spacing w:after="0"/>
             </w:pPr>
             <w:r>
-              <w:t>CUP 3,220.00</w:t>
+              <w:t>CUP 3,335.00</w:t>
             </w:r>
           </w:p>
         </w:tc>
@@ -14900,7 +14900,7 @@
               <w:spacing w:after="0"/>
             </w:pPr>
             <w:r>
-              <w:t>CUP 3,220.00</w:t>
+              <w:t>CUP 3,335.00</w:t>
             </w:r>
           </w:p>
         </w:tc>
@@ -14956,7 +14956,7 @@
               <w:spacing w:after="0"/>
             </w:pPr>
             <w:r>
-              <w:t>CUP 3,220.00</w:t>
+              <w:t>CUP 3,335.00</w:t>
             </w:r>
           </w:p>
         </w:tc>
@@ -15012,7 +15012,7 @@
               <w:spacing w:after="0"/>
             </w:pPr>
             <w:r>
-              <w:t>CUP 3,220.00</w:t>
+              <w:t>CUP 3,335.00</w:t>
             </w:r>
           </w:p>
         </w:tc>
@@ -15068,7 +15068,7 @@
               <w:spacing w:after="0"/>
             </w:pPr>
             <w:r>
-              <w:t>CUP 4,830.00</w:t>
+              <w:t>CUP 5,002.50</w:t>
             </w:r>
           </w:p>
         </w:tc>
@@ -15124,7 +15124,7 @@
               <w:spacing w:after="0"/>
             </w:pPr>
             <w:r>
-              <w:t>CUP 4,830.00</w:t>
+              <w:t>CUP 5,002.50</w:t>
             </w:r>
           </w:p>
         </w:tc>
@@ -15180,7 +15180,7 @@
               <w:spacing w:after="0"/>
             </w:pPr>
             <w:r>
-              <w:t>CUP 4,830.00</w:t>
+              <w:t>CUP 5,002.50</w:t>
             </w:r>
           </w:p>
         </w:tc>
@@ -15236,7 +15236,7 @@
               <w:spacing w:after="0"/>
             </w:pPr>
             <w:r>
-              <w:t>CUP 4,830.00</w:t>
+              <w:t>CUP 5,002.50</w:t>
             </w:r>
           </w:p>
         </w:tc>
@@ -15292,7 +15292,7 @@
               <w:spacing w:after="0"/>
             </w:pPr>
             <w:r>
-              <w:t>CUP 1,932.00</w:t>
+              <w:t>CUP 2,001.00</w:t>
             </w:r>
           </w:p>
         </w:tc>
@@ -15348,7 +15348,7 @@
               <w:spacing w:after="0"/>
             </w:pPr>
             <w:r>
-              <w:t>CUP 3,220.00</w:t>
+              <w:t>CUP 3,335.00</w:t>
             </w:r>
           </w:p>
         </w:tc>
@@ -15404,7 +15404,7 @@
               <w:spacing w:after="0"/>
             </w:pPr>
             <w:r>
-              <w:t>CUP 48,300.00</w:t>
+              <w:t>CUP 50,025.00</w:t>
             </w:r>
           </w:p>
         </w:tc>
@@ -15460,7 +15460,7 @@
               <w:spacing w:after="0"/>
             </w:pPr>
             <w:r>
-              <w:t>CUP 57,960.00</w:t>
+              <w:t>CUP 60,030.00</w:t>
             </w:r>
           </w:p>
         </w:tc>
@@ -15516,7 +15516,7 @@
               <w:spacing w:after="0"/>
             </w:pPr>
             <w:r>
-              <w:t>CUP 28,980.00</w:t>
+              <w:t>CUP 30,015.00</w:t>
             </w:r>
           </w:p>
         </w:tc>
@@ -15572,7 +15572,7 @@
               <w:spacing w:after="0"/>
             </w:pPr>
             <w:r>
-              <w:t>CUP 9,660.00</w:t>
+              <w:t>CUP 10,005.00</w:t>
             </w:r>
           </w:p>
         </w:tc>
@@ -15628,7 +15628,7 @@
               <w:spacing w:after="0"/>
             </w:pPr>
             <w:r>
-              <w:t>CUP 8,050.00</w:t>
+              <w:t>CUP 8,337.50</w:t>
             </w:r>
           </w:p>
         </w:tc>
@@ -15684,7 +15684,7 @@
               <w:spacing w:after="0"/>
             </w:pPr>
             <w:r>
-              <w:t>CUP 1,288.00</w:t>
+              <w:t>CUP 1,334.00</w:t>
             </w:r>
           </w:p>
         </w:tc>
@@ -15740,7 +15740,7 @@
               <w:spacing w:after="0"/>
             </w:pPr>
             <w:r>
-              <w:t>CUP 24,150.00</w:t>
+              <w:t>CUP 25,012.50</w:t>
             </w:r>
           </w:p>
         </w:tc>
@@ -15796,7 +15796,7 @@
               <w:spacing w:after="0"/>
             </w:pPr>
             <w:r>
-              <w:t>CUP 8,050.00</w:t>
+              <w:t>CUP 8,337.50</w:t>
             </w:r>
           </w:p>
         </w:tc>
@@ -15852,7 +15852,7 @@
               <w:spacing w:after="0"/>
             </w:pPr>
             <w:r>
-              <w:t>CUP 22,540.00</w:t>
+              <w:t>CUP 23,345.00</w:t>
             </w:r>
           </w:p>
         </w:tc>
@@ -15908,7 +15908,7 @@
               <w:spacing w:after="0"/>
             </w:pPr>
             <w:r>
-              <w:t>CUP 4,830.00</w:t>
+              <w:t>CUP 5,002.50</w:t>
             </w:r>
           </w:p>
         </w:tc>
@@ -15964,7 +15964,7 @@
               <w:spacing w:after="0"/>
             </w:pPr>
             <w:r>
-              <w:t>CUP 80,500.00</w:t>
+              <w:t>CUP 83,375.00</w:t>
             </w:r>
           </w:p>
         </w:tc>
@@ -16021,7 +16021,7 @@
               <w:spacing w:after="0"/>
             </w:pPr>
             <w:r>
-              <w:t>CUP 177,100.00</w:t>
+              <w:t>CUP 183,425.00</w:t>
             </w:r>
           </w:p>
         </w:tc>
@@ -16077,7 +16077,7 @@
               <w:spacing w:after="0"/>
             </w:pPr>
             <w:r>
-              <w:t>CUP 8,050.00</w:t>
+              <w:t>CUP 8,337.50</w:t>
             </w:r>
           </w:p>
         </w:tc>
@@ -16133,7 +16133,7 @@
               <w:spacing w:after="0"/>
             </w:pPr>
             <w:r>
-              <w:t>CUP 3,220.00</w:t>
+              <w:t>CUP 3,335.00</w:t>
             </w:r>
           </w:p>
         </w:tc>
@@ -16189,7 +16189,7 @@
               <w:spacing w:after="0"/>
             </w:pPr>
             <w:r>
-              <w:t>CUP 3,220.00</w:t>
+              <w:t>CUP 3,335.00</w:t>
             </w:r>
           </w:p>
         </w:tc>
@@ -16245,7 +16245,7 @@
               <w:spacing w:after="0"/>
             </w:pPr>
             <w:r>
-              <w:t>CUP 4,830.00</w:t>
+              <w:t>CUP 5,002.50</w:t>
             </w:r>
           </w:p>
         </w:tc>
@@ -16301,7 +16301,7 @@
               <w:spacing w:after="0"/>
             </w:pPr>
             <w:r>
-              <w:t>CUP 2,254.00</w:t>
+              <w:t>CUP 2,334.50</w:t>
             </w:r>
           </w:p>
         </w:tc>
@@ -16357,7 +16357,7 @@
               <w:spacing w:after="0"/>
             </w:pPr>
             <w:r>
-              <w:t>CUP 16,100.00</w:t>
+              <w:t>CUP 16,675.00</w:t>
             </w:r>
           </w:p>
         </w:tc>
@@ -16413,7 +16413,7 @@
               <w:spacing w:after="0"/>
             </w:pPr>
             <w:r>
-              <w:t>CUP 1,610.00</w:t>
+              <w:t>CUP 1,667.50</w:t>
             </w:r>
           </w:p>
         </w:tc>
@@ -16469,7 +16469,7 @@
               <w:spacing w:after="0"/>
             </w:pPr>
             <w:r>
-              <w:t>CUP 1,610.00</w:t>
+              <w:t>CUP 1,667.50</w:t>
             </w:r>
           </w:p>
         </w:tc>
@@ -16525,7 +16525,7 @@
               <w:spacing w:after="0"/>
             </w:pPr>
             <w:r>
-              <w:t>CUP 1,610.00</w:t>
+              <w:t>CUP 1,667.50</w:t>
             </w:r>
           </w:p>
         </w:tc>
@@ -16581,7 +16581,7 @@
               <w:spacing w:after="0"/>
             </w:pPr>
             <w:r>
-              <w:t>CUP 2,254.00</w:t>
+              <w:t>CUP 2,334.50</w:t>
             </w:r>
           </w:p>
         </w:tc>
@@ -16637,7 +16637,7 @@
               <w:spacing w:after="0"/>
             </w:pPr>
             <w:r>
-              <w:t>CUP 6,440.00</w:t>
+              <w:t>CUP 6,670.00</w:t>
             </w:r>
           </w:p>
         </w:tc>
@@ -16693,7 +16693,7 @@
               <w:spacing w:after="0"/>
             </w:pPr>
             <w:r>
-              <w:t>CUP 3,220.00</w:t>
+              <w:t>CUP 3,335.00</w:t>
             </w:r>
           </w:p>
         </w:tc>
@@ -16749,7 +16749,7 @@
               <w:spacing w:after="0"/>
             </w:pPr>
             <w:r>
-              <w:t>CUP 4,830.00</w:t>
+              <w:t>CUP 5,002.50</w:t>
             </w:r>
           </w:p>
         </w:tc>
@@ -16805,7 +16805,7 @@
               <w:spacing w:after="0"/>
             </w:pPr>
             <w:r>
-              <w:t>CUP 2,254.00</w:t>
+              <w:t>CUP 2,334.50</w:t>
             </w:r>
           </w:p>
         </w:tc>
@@ -16861,7 +16861,7 @@
               <w:spacing w:after="0"/>
             </w:pPr>
             <w:r>
-              <w:t>CUP 2,254.00</w:t>
+              <w:t>CUP 2,334.50</w:t>
             </w:r>
           </w:p>
         </w:tc>
@@ -16917,7 +16917,7 @@
               <w:spacing w:after="0"/>
             </w:pPr>
             <w:r>
-              <w:t>CUP 3,220.00</w:t>
+              <w:t>CUP 3,335.00</w:t>
             </w:r>
           </w:p>
         </w:tc>
@@ -16973,7 +16973,7 @@
               <w:spacing w:after="0"/>
             </w:pPr>
             <w:r>
-              <w:t>CUP 644.00</w:t>
+              <w:t>CUP 667.00</w:t>
             </w:r>
           </w:p>
         </w:tc>
@@ -17029,7 +17029,7 @@
               <w:spacing w:after="0"/>
             </w:pPr>
             <w:r>
-              <w:t>CUP 1,610.00</w:t>
+              <w:t>CUP 1,667.50</w:t>
             </w:r>
           </w:p>
         </w:tc>
@@ -17085,7 +17085,7 @@
               <w:spacing w:after="0"/>
             </w:pPr>
             <w:r>
-              <w:t>CUP 966.00</w:t>
+              <w:t>CUP 1,000.50</w:t>
             </w:r>
           </w:p>
         </w:tc>
@@ -17141,7 +17141,7 @@
               <w:spacing w:after="0"/>
             </w:pPr>
             <w:r>
-              <w:t>CUP 1,288.00</w:t>
+              <w:t>CUP 1,334.00</w:t>
             </w:r>
           </w:p>
         </w:tc>
@@ -17197,7 +17197,7 @@
               <w:spacing w:after="0"/>
             </w:pPr>
             <w:r>
-              <w:t>CUP 644.00</w:t>
+              <w:t>CUP 667.00</w:t>
             </w:r>
           </w:p>
         </w:tc>
@@ -17253,7 +17253,7 @@
               <w:spacing w:after="0"/>
             </w:pPr>
             <w:r>
-              <w:t>CUP 966.00</w:t>
+              <w:t>CUP 1,000.50</w:t>
             </w:r>
           </w:p>
         </w:tc>
@@ -17309,7 +17309,7 @@
               <w:spacing w:after="0"/>
             </w:pPr>
             <w:r>
-              <w:t>CUP 6,440.00</w:t>
+              <w:t>CUP 6,670.00</w:t>
             </w:r>
           </w:p>
         </w:tc>
@@ -17365,7 +17365,7 @@
               <w:spacing w:after="0"/>
             </w:pPr>
             <w:r>
-              <w:t>CUP 8,050.00</w:t>
+              <w:t>CUP 8,337.50</w:t>
             </w:r>
           </w:p>
         </w:tc>
@@ -17421,7 +17421,7 @@
               <w:spacing w:after="0"/>
             </w:pPr>
             <w:r>
-              <w:t>CUP 14,490.00</w:t>
+              <w:t>CUP 15,007.50</w:t>
             </w:r>
           </w:p>
         </w:tc>
@@ -17477,7 +17477,7 @@
               <w:spacing w:after="0"/>
             </w:pPr>
             <w:r>
-              <w:t>CUP 4,830.00</w:t>
+              <w:t>CUP 5,002.50</w:t>
             </w:r>
           </w:p>
         </w:tc>
@@ -17533,7 +17533,7 @@
               <w:spacing w:after="0"/>
             </w:pPr>
             <w:r>
-              <w:t>CUP 19,320.00</w:t>
+              <w:t>CUP 20,010.00</w:t>
             </w:r>
           </w:p>
         </w:tc>
@@ -17589,7 +17589,7 @@
               <w:spacing w:after="0"/>
             </w:pPr>
             <w:r>
-              <w:t>CUP 32,200.00</w:t>
+              <w:t>CUP 33,350.00</w:t>
             </w:r>
           </w:p>
         </w:tc>
@@ -17645,7 +17645,7 @@
               <w:spacing w:after="0"/>
             </w:pPr>
             <w:r>
-              <w:t>CUP 11,270.00</w:t>
+              <w:t>CUP 11,672.50</w:t>
             </w:r>
           </w:p>
         </w:tc>
@@ -17701,7 +17701,7 @@
               <w:spacing w:after="0"/>
             </w:pPr>
             <w:r>
-              <w:t>CUP 3,220.00</w:t>
+              <w:t>CUP 3,335.00</w:t>
             </w:r>
           </w:p>
         </w:tc>
@@ -17765,7 +17765,7 @@
               <w:spacing w:after="0"/>
             </w:pPr>
             <w:r>
-              <w:t>CUP 1,610.00</w:t>
+              <w:t>CUP 1,667.50</w:t>
             </w:r>
           </w:p>
         </w:tc>
@@ -17821,7 +17821,7 @@
               <w:spacing w:after="0"/>
             </w:pPr>
             <w:r>
-              <w:t>CUP 4,830.00</w:t>
+              <w:t>CUP 5,002.50</w:t>
             </w:r>
           </w:p>
         </w:tc>
@@ -17958,7 +17958,7 @@
           </w:tcPr>
           <w:p>
             <w:r>
-              <w:t>CUP 64,400.00</w:t>
+              <w:t>CUP 66,700.00</w:t>
             </w:r>
           </w:p>
         </w:tc>
@@ -18008,7 +18008,7 @@
           </w:tcPr>
           <w:p>
             <w:r>
-              <w:t>CUP 57,960.00</w:t>
+              <w:t>CUP 60,030.00</w:t>
             </w:r>
           </w:p>
         </w:tc>
@@ -18049,7 +18049,7 @@
           </w:tcPr>
           <w:p>
             <w:r>
-              <w:t>CUP 38,640.00</w:t>
+              <w:t>CUP 40,020.00</w:t>
             </w:r>
           </w:p>
         </w:tc>
@@ -18099,7 +18099,7 @@
           </w:tcPr>
           <w:p>
             <w:r>
-              <w:t>CUP 38,640.00</w:t>
+              <w:t>CUP 40,020.00</w:t>
             </w:r>
           </w:p>
         </w:tc>
@@ -18138,7 +18138,7 @@
           </w:tcPr>
           <w:p>
             <w:r>
-              <w:t>CUP 12,880.00</w:t>
+              <w:t>CUP 13,340.00</w:t>
             </w:r>
           </w:p>
         </w:tc>
@@ -18199,7 +18199,7 @@
           </w:tcPr>
           <w:p>
             <w:r>
-              <w:t>CUP 12,880.00</w:t>
+              <w:t>CUP 13,340.00</w:t>
             </w:r>
           </w:p>
         </w:tc>
@@ -18240,7 +18240,7 @@
           </w:tcPr>
           <w:p>
             <w:r>
-              <w:t>CUP 6,440.00</w:t>
+              <w:t>CUP 6,670.00</w:t>
             </w:r>
           </w:p>
         </w:tc>
@@ -18279,7 +18279,7 @@
           </w:tcPr>
           <w:p>
             <w:r>
-              <w:t>CUP 25,760.00</w:t>
+              <w:t>CUP 26,680.00</w:t>
             </w:r>
           </w:p>
         </w:tc>
@@ -18320,7 +18320,7 @@
           </w:tcPr>
           <w:p>
             <w:r>
-              <w:t>CUP 32,200.00</w:t>
+              <w:t>CUP 33,350.00</w:t>
             </w:r>
           </w:p>
         </w:tc>
@@ -18361,7 +18361,7 @@
           </w:tcPr>
           <w:p>
             <w:r>
-              <w:t>CUP 8,050.00</w:t>
+              <w:t>CUP 8,337.50</w:t>
             </w:r>
           </w:p>
         </w:tc>
@@ -18402,7 +18402,7 @@
           </w:tcPr>
           <w:p>
             <w:r>
-              <w:t>CUP 17,710.00</w:t>
+              <w:t>CUP 18,342.50</w:t>
             </w:r>
           </w:p>
         </w:tc>
@@ -18441,7 +18441,7 @@
           </w:tcPr>
           <w:p>
             <w:r>
-              <w:t>CUP 25,760.00</w:t>
+              <w:t>CUP 26,680.00</w:t>
             </w:r>
           </w:p>
         </w:tc>
@@ -18480,7 +18480,7 @@
           </w:tcPr>
           <w:p>
             <w:r>
-              <w:t>CUP 322.00</w:t>
+              <w:t>CUP 333.50</w:t>
             </w:r>
           </w:p>
         </w:tc>
@@ -18519,7 +18519,7 @@
           </w:tcPr>
           <w:p>
             <w:r>
-              <w:t>CUP 322.00</w:t>
+              <w:t>CUP 333.50</w:t>
             </w:r>
           </w:p>
         </w:tc>
@@ -18558,7 +18558,7 @@
           </w:tcPr>
           <w:p>
             <w:r>
-              <w:t>CUP 322.00</w:t>
+              <w:t>CUP 333.50</w:t>
             </w:r>
           </w:p>
         </w:tc>
@@ -18597,7 +18597,7 @@
           </w:tcPr>
           <w:p>
             <w:r>
-              <w:t>CUP 4,830.00</w:t>
+              <w:t>CUP 5,002.50</w:t>
             </w:r>
           </w:p>
         </w:tc>
@@ -18636,7 +18636,7 @@
           </w:tcPr>
           <w:p>
             <w:r>
-              <w:t>CUP 3,220.00</w:t>
+              <w:t>CUP 3,335.00</w:t>
             </w:r>
           </w:p>
         </w:tc>
@@ -18675,7 +18675,7 @@
           </w:tcPr>
           <w:p>
             <w:r>
-              <w:t>CUP 805.00</w:t>
+              <w:t>CUP 833.75</w:t>
             </w:r>
           </w:p>
         </w:tc>
@@ -18714,7 +18714,7 @@
           </w:tcPr>
           <w:p>
             <w:r>
-              <w:t>CUP 3,220.00</w:t>
+              <w:t>CUP 3,335.00</w:t>
             </w:r>
           </w:p>
         </w:tc>
@@ -18753,7 +18753,7 @@
           </w:tcPr>
           <w:p>
             <w:r>
-              <w:t>CUP 2,254.00</w:t>
+              <w:t>CUP 2,334.50</w:t>
             </w:r>
           </w:p>
         </w:tc>
@@ -18792,7 +18792,7 @@
           </w:tcPr>
           <w:p>
             <w:r>
-              <w:t>CUP 8,050.00</w:t>
+              <w:t>CUP 8,337.50</w:t>
             </w:r>
           </w:p>
         </w:tc>
@@ -18831,7 +18831,7 @@
           </w:tcPr>
           <w:p>
             <w:r>
-              <w:t>CUP 8,050.00</w:t>
+              <w:t>CUP 8,337.50</w:t>
             </w:r>
           </w:p>
         </w:tc>
@@ -18870,7 +18870,7 @@
           </w:tcPr>
           <w:p>
             <w:r>
-              <w:t>CUP 16,100.00</w:t>
+              <w:t>CUP 16,675.00</w:t>
             </w:r>
           </w:p>
         </w:tc>
@@ -18911,7 +18911,7 @@
           </w:tcPr>
           <w:p>
             <w:r>
-              <w:t>CUP 11,270.00</w:t>
+              <w:t>CUP 11,672.50</w:t>
             </w:r>
           </w:p>
         </w:tc>
@@ -18950,7 +18950,7 @@
           </w:tcPr>
           <w:p>
             <w:r>
-              <w:t>CUP 11,270.00</w:t>
+              <w:t>CUP 11,672.50</w:t>
             </w:r>
           </w:p>
         </w:tc>
@@ -18991,7 +18991,7 @@
           </w:tcPr>
           <w:p>
             <w:r>
-              <w:t>CUP 45,080.00</w:t>
+              <w:t>CUP 46,690.00</w:t>
             </w:r>
           </w:p>
         </w:tc>
@@ -19031,7 +19031,7 @@
           </w:tcPr>
           <w:p>
             <w:r>
-              <w:t>CUP 4,830.00</w:t>
+              <w:t>CUP 5,002.50</w:t>
             </w:r>
           </w:p>
         </w:tc>
@@ -19092,7 +19092,7 @@
           </w:tcPr>
           <w:p>
             <w:r>
-              <w:t>CUP 9,660.00</w:t>
+              <w:t>CUP 10,005.00</w:t>
             </w:r>
           </w:p>
         </w:tc>
@@ -19153,7 +19153,7 @@
           </w:tcPr>
           <w:p>
             <w:r>
-              <w:t>CUP 32,200.00</w:t>
+              <w:t>CUP 33,350.00</w:t>
             </w:r>
           </w:p>
         </w:tc>
@@ -19192,7 +19192,7 @@
           </w:tcPr>
           <w:p>
             <w:r>
-              <w:t>CUP 32,200.00</w:t>
+              <w:t>CUP 33,350.00</w:t>
             </w:r>
           </w:p>
         </w:tc>
@@ -19244,7 +19244,7 @@
           </w:tcPr>
           <w:p>
             <w:r>
-              <w:t>CUP 48,300.00</w:t>
+              <w:t>CUP 50,025.00</w:t>
             </w:r>
           </w:p>
         </w:tc>
@@ -19285,7 +19285,7 @@
           </w:tcPr>
           <w:p>
             <w:r>
-              <w:t>CUP 38,640.00</w:t>
+              <w:t>CUP 40,020.00</w:t>
             </w:r>
           </w:p>
         </w:tc>
@@ -19326,7 +19326,7 @@
           </w:tcPr>
           <w:p>
             <w:r>
-              <w:t>CUP 19,320.00</w:t>
+              <w:t>CUP 20,010.00</w:t>
             </w:r>
           </w:p>
         </w:tc>
@@ -19365,7 +19365,7 @@
           </w:tcPr>
           <w:p>
             <w:r>
-              <w:t>CUP 22,540.00</w:t>
+              <w:t>CUP 23,345.00</w:t>
             </w:r>
           </w:p>
         </w:tc>
@@ -19406,7 +19406,7 @@
           </w:tcPr>
           <w:p>
             <w:r>
-              <w:t>CUP 41,860.00</w:t>
+              <w:t>CUP 43,355.00</w:t>
             </w:r>
           </w:p>
         </w:tc>
@@ -19445,7 +19445,7 @@
           </w:tcPr>
           <w:p>
             <w:r>
-              <w:t>CUP 12,880.00</w:t>
+              <w:t>CUP 13,340.00</w:t>
             </w:r>
           </w:p>
         </w:tc>
@@ -19484,7 +19484,7 @@
           </w:tcPr>
           <w:p>
             <w:r>
-              <w:t>CUP 3,220.00</w:t>
+              <w:t>CUP 3,335.00</w:t>
             </w:r>
           </w:p>
         </w:tc>
@@ -19525,7 +19525,7 @@
           </w:tcPr>
           <w:p>
             <w:r>
-              <w:t>CUP 3,220.00</w:t>
+              <w:t>CUP 3,335.00</w:t>
             </w:r>
           </w:p>
         </w:tc>
@@ -19586,7 +19586,7 @@
           </w:tcPr>
           <w:p>
             <w:r>
-              <w:t>CUP 9,660.00</w:t>
+              <w:t>CUP 10,005.00</w:t>
             </w:r>
           </w:p>
         </w:tc>
@@ -19636,7 +19636,7 @@
           </w:tcPr>
           <w:p>
             <w:r>
-              <w:t>CUP 4,830.00</w:t>
+              <w:t>CUP 5,002.50</w:t>
             </w:r>
           </w:p>
         </w:tc>
@@ -19677,7 +19677,7 @@
           </w:tcPr>
           <w:p>
             <w:r>
-              <w:t>CUP 25,760.00</w:t>
+              <w:t>CUP 26,680.00</w:t>
             </w:r>
           </w:p>
         </w:tc>
@@ -19716,7 +19716,7 @@
           </w:tcPr>
           <w:p>
             <w:r>
-              <w:t>CUP 38,640.00</w:t>
+              <w:t>CUP 40,020.00</w:t>
             </w:r>
           </w:p>
         </w:tc>
@@ -19757,7 +19757,7 @@
           </w:tcPr>
           <w:p>
             <w:r>
-              <w:t>CUP 3,220.00</w:t>
+              <w:t>CUP 3,335.00</w:t>
             </w:r>
           </w:p>
         </w:tc>
@@ -19798,7 +19798,7 @@
           </w:tcPr>
           <w:p>
             <w:r>
-              <w:t>CUP 6,440.00</w:t>
+              <w:t>CUP 6,670.00</w:t>
             </w:r>
           </w:p>
         </w:tc>
@@ -19837,7 +19837,7 @@
           </w:tcPr>
           <w:p>
             <w:r>
-              <w:t>CUP 19,320.00</w:t>
+              <w:t>CUP 20,010.00</w:t>
             </w:r>
           </w:p>
         </w:tc>
@@ -19878,7 +19878,7 @@
           </w:tcPr>
           <w:p>
             <w:r>
-              <w:t>CUP 8,050.00</w:t>
+              <w:t>CUP 8,337.50</w:t>
             </w:r>
           </w:p>
         </w:tc>
@@ -19919,7 +19919,7 @@
           </w:tcPr>
           <w:p>
             <w:r>
-              <w:t>CUP 4,830.00</w:t>
+              <w:t>CUP 5,002.50</w:t>
             </w:r>
           </w:p>
         </w:tc>
@@ -19960,7 +19960,7 @@
           </w:tcPr>
           <w:p>
             <w:r>
-              <w:t>CUP 3,220.00</w:t>
+              <w:t>CUP 3,335.00</w:t>
             </w:r>
           </w:p>
         </w:tc>
@@ -20001,7 +20001,7 @@
           </w:tcPr>
           <w:p>
             <w:r>
-              <w:t>CUP 45,080.00</w:t>
+              <w:t>CUP 46,690.00</w:t>
             </w:r>
           </w:p>
         </w:tc>
@@ -20040,7 +20040,7 @@
           </w:tcPr>
           <w:p>
             <w:r>
-              <w:t>CUP 57,960.00</w:t>
+              <w:t>CUP 60,030.00</w:t>
             </w:r>
           </w:p>
         </w:tc>
@@ -20079,7 +20079,7 @@
           </w:tcPr>
           <w:p>
             <w:r>
-              <w:t>CUP 57,960.00</w:t>
+              <w:t>CUP 60,030.00</w:t>
             </w:r>
           </w:p>
         </w:tc>
@@ -20120,7 +20120,7 @@
           </w:tcPr>
           <w:p>
             <w:r>
-              <w:t>CUP 19,320.00</w:t>
+              <w:t>CUP 20,010.00</w:t>
             </w:r>
           </w:p>
         </w:tc>
@@ -20159,7 +20159,7 @@
           </w:tcPr>
           <w:p>
             <w:r>
-              <w:t>CUP 12,880.00</w:t>
+              <w:t>CUP 13,340.00</w:t>
             </w:r>
           </w:p>
         </w:tc>
@@ -20198,7 +20198,7 @@
           </w:tcPr>
           <w:p>
             <w:r>
-              <w:t>CUP 22,540.00</w:t>
+              <w:t>CUP 23,345.00</w:t>
             </w:r>
           </w:p>
         </w:tc>
@@ -20239,7 +20239,7 @@
           </w:tcPr>
           <w:p>
             <w:r>
-              <w:t>CUP 16,100.00</w:t>
+              <w:t>CUP 16,675.00</w:t>
             </w:r>
           </w:p>
         </w:tc>
@@ -20278,7 +20278,7 @@
           </w:tcPr>
           <w:p>
             <w:r>
-              <w:t>CUP 48,300.00</w:t>
+              <w:t>CUP 50,025.00</w:t>
             </w:r>
           </w:p>
         </w:tc>
@@ -20317,7 +20317,7 @@
           </w:tcPr>
           <w:p>
             <w:r>
-              <w:t>CUP 41,860.00</w:t>
+              <w:t>CUP 43,355.00</w:t>
             </w:r>
           </w:p>
         </w:tc>
@@ -20357,7 +20357,7 @@
           </w:tcPr>
           <w:p>
             <w:r>
-              <w:t>CUP 1,610.00</w:t>
+              <w:t>CUP 1,667.50</w:t>
             </w:r>
           </w:p>
         </w:tc>
@@ -20396,7 +20396,7 @@
           </w:tcPr>
           <w:p>
             <w:r>
-              <w:t>CUP 2,254.00</w:t>
+              <w:t>CUP 2,334.50</w:t>
             </w:r>
           </w:p>
         </w:tc>
@@ -20435,7 +20435,7 @@
           </w:tcPr>
           <w:p>
             <w:r>
-              <w:t>CUP 1,610.00</w:t>
+              <w:t>CUP 1,667.50</w:t>
             </w:r>
           </w:p>
         </w:tc>
@@ -20476,7 +20476,7 @@
           </w:tcPr>
           <w:p>
             <w:r>
-              <w:t>CUP 11,270.00</w:t>
+              <w:t>CUP 11,672.50</w:t>
             </w:r>
           </w:p>
         </w:tc>
@@ -20515,7 +20515,7 @@
           </w:tcPr>
           <w:p>
             <w:r>
-              <w:t>CUP 12,880.00</w:t>
+              <w:t>CUP 13,340.00</w:t>
             </w:r>
           </w:p>
         </w:tc>
@@ -20554,7 +20554,7 @@
           </w:tcPr>
           <w:p>
             <w:r>
-              <w:t>CUP 6,440.00</w:t>
+              <w:t>CUP 6,670.00</w:t>
             </w:r>
           </w:p>
         </w:tc>
@@ -20595,7 +20595,7 @@
           </w:tcPr>
           <w:p>
             <w:r>
-              <w:t>CUP 4,830.00</w:t>
+              <w:t>CUP 5,002.50</w:t>
             </w:r>
           </w:p>
         </w:tc>
@@ -20634,7 +20634,7 @@
           </w:tcPr>
           <w:p>
             <w:r>
-              <w:t>CUP 1,610.00</w:t>
+              <w:t>CUP 1,667.50</w:t>
             </w:r>
           </w:p>
         </w:tc>
@@ -20675,7 +20675,7 @@
           </w:tcPr>
           <w:p>
             <w:r>
-              <w:t>CUP 9,660.00</w:t>
+              <w:t>CUP 10,005.00</w:t>
             </w:r>
           </w:p>
         </w:tc>
@@ -20714,7 +20714,7 @@
           </w:tcPr>
           <w:p>
             <w:r>
-              <w:t>CUP 3,220.00</w:t>
+              <w:t>CUP 3,335.00</w:t>
             </w:r>
           </w:p>
         </w:tc>
@@ -20753,7 +20753,7 @@
           </w:tcPr>
           <w:p>
             <w:r>
-              <w:t>CUP 4,830.00</w:t>
+              <w:t>CUP 5,002.50</w:t>
             </w:r>
           </w:p>
         </w:tc>
@@ -20792,7 +20792,7 @@
           </w:tcPr>
           <w:p>
             <w:r>
-              <w:t>CUP 3,220.00</w:t>
+              <w:t>CUP 3,335.00</w:t>
             </w:r>
           </w:p>
         </w:tc>
@@ -20831,7 +20831,7 @@
           </w:tcPr>
           <w:p>
             <w:r>
-              <w:t>CUP 11,270.00</w:t>
+              <w:t>CUP 11,672.50</w:t>
             </w:r>
           </w:p>
         </w:tc>
@@ -20964,7 +20964,7 @@
           </w:tcPr>
           <w:p>
             <w:r>
-              <w:t>CUP 80,500.00</w:t>
+              <w:t>CUP 83,375.00</w:t>
             </w:r>
           </w:p>
         </w:tc>
@@ -21005,7 +21005,7 @@
           </w:tcPr>
           <w:p>
             <w:r>
-              <w:t>CUP 45,080.00</w:t>
+              <w:t>CUP 46,690.00</w:t>
             </w:r>
           </w:p>
         </w:tc>
@@ -21044,7 +21044,7 @@
           </w:tcPr>
           <w:p>
             <w:r>
-              <w:t>CUP 45,080.00</w:t>
+              <w:t>CUP 46,690.00</w:t>
             </w:r>
           </w:p>
         </w:tc>
@@ -21093,7 +21093,7 @@
           </w:tcPr>
           <w:p>
             <w:r>
-              <w:t>CUP 64,400.00</w:t>
+              <w:t>CUP 66,700.00</w:t>
             </w:r>
           </w:p>
         </w:tc>
@@ -21134,7 +21134,7 @@
           </w:tcPr>
           <w:p>
             <w:r>
-              <w:t>CUP 51,520.00</w:t>
+              <w:t>CUP 53,360.00</w:t>
             </w:r>
           </w:p>
         </w:tc>
@@ -21184,7 +21184,7 @@
           </w:tcPr>
           <w:p>
             <w:r>
-              <w:t>CUP 57,960.00</w:t>
+              <w:t>CUP 60,030.00</w:t>
             </w:r>
           </w:p>
         </w:tc>
@@ -21223,7 +21223,7 @@
           </w:tcPr>
           <w:p>
             <w:r>
-              <w:t>CUP 57,960.00</w:t>
+              <w:t>CUP 60,030.00</w:t>
             </w:r>
           </w:p>
         </w:tc>
@@ -21324,7 +21324,7 @@
           </w:tcPr>
           <w:p>
             <w:r>
-              <w:t>CUP 38,640.00</w:t>
+              <w:t>CUP 40,020.00</w:t>
             </w:r>
           </w:p>
         </w:tc>
@@ -21363,7 +21363,7 @@
           </w:tcPr>
           <w:p>
             <w:r>
-              <w:t>CUP 11,270.00</w:t>
+              <w:t>CUP 11,672.50</w:t>
             </w:r>
           </w:p>
         </w:tc>
@@ -21402,7 +21402,7 @@
           </w:tcPr>
           <w:p>
             <w:r>
-              <w:t>CUP 11,270.00</w:t>
+              <w:t>CUP 11,672.50</w:t>
             </w:r>
           </w:p>
         </w:tc>
@@ -21441,7 +21441,7 @@
           </w:tcPr>
           <w:p>
             <w:r>
-              <w:t>CUP 12,880.00</w:t>
+              <w:t>CUP 13,340.00</w:t>
             </w:r>
           </w:p>
         </w:tc>
@@ -21480,7 +21480,7 @@
           </w:tcPr>
           <w:p>
             <w:r>
-              <w:t>CUP 25,760.00</w:t>
+              <w:t>CUP 26,680.00</w:t>
             </w:r>
           </w:p>
         </w:tc>
@@ -21519,7 +21519,7 @@
           </w:tcPr>
           <w:p>
             <w:r>
-              <w:t>CUP 32,200.00</w:t>
+              <w:t>CUP 33,350.00</w:t>
             </w:r>
           </w:p>
         </w:tc>
@@ -21558,7 +21558,7 @@
           </w:tcPr>
           <w:p>
             <w:r>
-              <w:t>CUP 8,050.00</w:t>
+              <w:t>CUP 8,337.50</w:t>
             </w:r>
           </w:p>
         </w:tc>
@@ -21597,7 +21597,7 @@
           </w:tcPr>
           <w:p>
             <w:r>
-              <w:t>CUP 12,880.00</w:t>
+              <w:t>CUP 13,340.00</w:t>
             </w:r>
           </w:p>
         </w:tc>
@@ -21637,7 +21637,7 @@
           </w:tcPr>
           <w:p>
             <w:r>
-              <w:t>CUP 12,880.00</w:t>
+              <w:t>CUP 13,340.00</w:t>
             </w:r>
           </w:p>
         </w:tc>
@@ -21678,7 +21678,7 @@
           </w:tcPr>
           <w:p>
             <w:r>
-              <w:t>CUP 17,710.00</w:t>
+              <w:t>CUP 18,342.50</w:t>
             </w:r>
           </w:p>
         </w:tc>
@@ -21717,7 +21717,7 @@
           </w:tcPr>
           <w:p>
             <w:r>
-              <w:t>CUP 19,320.00</w:t>
+              <w:t>CUP 20,010.00</w:t>
             </w:r>
           </w:p>
         </w:tc>
@@ -21756,7 +21756,7 @@
           </w:tcPr>
           <w:p>
             <w:r>
-              <w:t>CUP 25,760.00</w:t>
+              <w:t>CUP 26,680.00</w:t>
             </w:r>
           </w:p>
         </w:tc>
@@ -21795,7 +21795,7 @@
           </w:tcPr>
           <w:p>
             <w:r>
-              <w:t>CUP 19,320.00</w:t>
+              <w:t>CUP 20,010.00</w:t>
             </w:r>
           </w:p>
         </w:tc>
@@ -21834,7 +21834,7 @@
           </w:tcPr>
           <w:p>
             <w:r>
-              <w:t>CUP 19,320.00</w:t>
+              <w:t>CUP 20,010.00</w:t>
             </w:r>
           </w:p>
         </w:tc>
@@ -21873,7 +21873,7 @@
           </w:tcPr>
           <w:p>
             <w:r>
-              <w:t>CUP 25,760.00</w:t>
+              <w:t>CUP 26,680.00</w:t>
             </w:r>
           </w:p>
         </w:tc>
@@ -21912,7 +21912,7 @@
           </w:tcPr>
           <w:p>
             <w:r>
-              <w:t>CUP 14,490.00</w:t>
+              <w:t>CUP 15,007.50</w:t>
             </w:r>
           </w:p>
         </w:tc>
@@ -21951,7 +21951,7 @@
           </w:tcPr>
           <w:p>
             <w:r>
-              <w:t>CUP 322.00</w:t>
+              <w:t>CUP 333.50</w:t>
             </w:r>
           </w:p>
         </w:tc>
@@ -21990,7 +21990,7 @@
           </w:tcPr>
           <w:p>
             <w:r>
-              <w:t>CUP 322.00</w:t>
+              <w:t>CUP 333.50</w:t>
             </w:r>
           </w:p>
         </w:tc>
@@ -22029,7 +22029,7 @@
           </w:tcPr>
           <w:p>
             <w:r>
-              <w:t>CUP 322.00</w:t>
+              <w:t>CUP 333.50</w:t>
             </w:r>
           </w:p>
         </w:tc>
@@ -22078,7 +22078,7 @@
           </w:tcPr>
           <w:p>
             <w:r>
-              <w:t>CUP 25,760.00</w:t>
+              <w:t>CUP 26,680.00</w:t>
             </w:r>
           </w:p>
         </w:tc>
@@ -22117,7 +22117,7 @@
           </w:tcPr>
           <w:p>
             <w:r>
-              <w:t>CUP 25,760.00</w:t>
+              <w:t>CUP 26,680.00</w:t>
             </w:r>
           </w:p>
         </w:tc>
@@ -22156,7 +22156,7 @@
           </w:tcPr>
           <w:p>
             <w:r>
-              <w:t>CUP 25,760.00</w:t>
+              <w:t>CUP 26,680.00</w:t>
             </w:r>
           </w:p>
         </w:tc>
@@ -22195,7 +22195,7 @@
           </w:tcPr>
           <w:p>
             <w:r>
-              <w:t>CUP 3,220.00</w:t>
+              <w:t>CUP 3,335.00</w:t>
             </w:r>
           </w:p>
         </w:tc>
@@ -22234,7 +22234,7 @@
           </w:tcPr>
           <w:p>
             <w:r>
-              <w:t>CUP 3,220.00</w:t>
+              <w:t>CUP 3,335.00</w:t>
             </w:r>
           </w:p>
         </w:tc>
@@ -22273,7 +22273,7 @@
           </w:tcPr>
           <w:p>
             <w:r>
-              <w:t>CUP 1,610.00</w:t>
+              <w:t>CUP 1,667.50</w:t>
             </w:r>
           </w:p>
         </w:tc>
@@ -22312,7 +22312,7 @@
           </w:tcPr>
           <w:p>
             <w:r>
-              <w:t>CUP 2,254.00</w:t>
+              <w:t>CUP 2,334.50</w:t>
             </w:r>
           </w:p>
         </w:tc>
@@ -22369,7 +22369,7 @@
           </w:tcPr>
           <w:p>
             <w:r>
-              <w:t>CUP 8,050.00</w:t>
+              <w:t>CUP 8,337.50</w:t>
             </w:r>
           </w:p>
         </w:tc>
@@ -22408,7 +22408,7 @@
           </w:tcPr>
           <w:p>
             <w:r>
-              <w:t>CUP 25,760.00</w:t>
+              <w:t>CUP 26,680.00</w:t>
             </w:r>
           </w:p>
         </w:tc>
@@ -22447,7 +22447,7 @@
           </w:tcPr>
           <w:p>
             <w:r>
-              <w:t>CUP 28,980.00</w:t>
+              <w:t>CUP 30,015.00</w:t>
             </w:r>
           </w:p>
         </w:tc>
@@ -22486,7 +22486,7 @@
           </w:tcPr>
           <w:p>
             <w:r>
-              <w:t>CUP 8,050.00</w:t>
+              <w:t>CUP 8,337.50</w:t>
             </w:r>
           </w:p>
         </w:tc>
@@ -22525,7 +22525,7 @@
           </w:tcPr>
           <w:p>
             <w:r>
-              <w:t>CUP 32,200.00</w:t>
+              <w:t>CUP 33,350.00</w:t>
             </w:r>
           </w:p>
         </w:tc>
@@ -22564,7 +22564,7 @@
           </w:tcPr>
           <w:p>
             <w:r>
-              <w:t>CUP 24,150.00</w:t>
+              <w:t>CUP 25,012.50</w:t>
             </w:r>
           </w:p>
         </w:tc>
@@ -22603,7 +22603,7 @@
           </w:tcPr>
           <w:p>
             <w:r>
-              <w:t>CUP 12,880.00</w:t>
+              <w:t>CUP 13,340.00</w:t>
             </w:r>
           </w:p>
         </w:tc>
@@ -22644,7 +22644,7 @@
           </w:tcPr>
           <w:p>
             <w:r>
-              <w:t>CUP 4,830.00</w:t>
+              <w:t>CUP 5,002.50</w:t>
             </w:r>
           </w:p>
         </w:tc>
@@ -22683,7 +22683,7 @@
           </w:tcPr>
           <w:p>
             <w:r>
-              <w:t>CUP 9,660.00</w:t>
+              <w:t>CUP 10,005.00</w:t>
             </w:r>
           </w:p>
         </w:tc>
@@ -22722,7 +22722,7 @@
           </w:tcPr>
           <w:p>
             <w:r>
-              <w:t>CUP 19,320.00</w:t>
+              <w:t>CUP 20,010.00</w:t>
             </w:r>
           </w:p>
         </w:tc>
@@ -22779,7 +22779,7 @@
           </w:tcPr>
           <w:p>
             <w:r>
-              <w:t>CUP 11,270.00</w:t>
+              <w:t>CUP 11,672.50</w:t>
             </w:r>
           </w:p>
         </w:tc>
@@ -22818,7 +22818,7 @@
           </w:tcPr>
           <w:p>
             <w:r>
-              <w:t>CUP 51,520.00</w:t>
+              <w:t>CUP 53,360.00</w:t>
             </w:r>
           </w:p>
         </w:tc>
@@ -22857,7 +22857,7 @@
           </w:tcPr>
           <w:p>
             <w:r>
-              <w:t>CUP 51,520.00</w:t>
+              <w:t>CUP 53,360.00</w:t>
             </w:r>
           </w:p>
         </w:tc>
@@ -22915,7 +22915,7 @@
           </w:tcPr>
           <w:p>
             <w:r>
-              <w:t>CUP 51,520.00</w:t>
+              <w:t>CUP 53,360.00</w:t>
             </w:r>
           </w:p>
         </w:tc>
@@ -22954,7 +22954,7 @@
           </w:tcPr>
           <w:p>
             <w:r>
-              <w:t>CUP 51,520.00</w:t>
+              <w:t>CUP 53,360.00</w:t>
             </w:r>
           </w:p>
         </w:tc>
@@ -23015,7 +23015,7 @@
           </w:tcPr>
           <w:p>
             <w:r>
-              <w:t>CUP 9,660.00</w:t>
+              <w:t>CUP 10,005.00</w:t>
             </w:r>
           </w:p>
         </w:tc>
@@ -23054,7 +23054,7 @@
           </w:tcPr>
           <w:p>
             <w:r>
-              <w:t>CUP 4,830.00</w:t>
+              <w:t>CUP 5,002.50</w:t>
             </w:r>
           </w:p>
         </w:tc>
@@ -23093,7 +23093,7 @@
           </w:tcPr>
           <w:p>
             <w:r>
-              <w:t>CUP 6,440.00</w:t>
+              <w:t>CUP 6,670.00</w:t>
             </w:r>
           </w:p>
         </w:tc>
@@ -23132,7 +23132,7 @@
           </w:tcPr>
           <w:p>
             <w:r>
-              <w:t>CUP 12,880.00</w:t>
+              <w:t>CUP 13,340.00</w:t>
             </w:r>
           </w:p>
         </w:tc>
@@ -23171,7 +23171,7 @@
           </w:tcPr>
           <w:p>
             <w:r>
-              <w:t>CUP 12,880.00</w:t>
+              <w:t>CUP 13,340.00</w:t>
             </w:r>
           </w:p>
         </w:tc>
@@ -23210,7 +23210,7 @@
           </w:tcPr>
           <w:p>
             <w:r>
-              <w:t>CUP 48,300.00</w:t>
+              <w:t>CUP 50,025.00</w:t>
             </w:r>
           </w:p>
         </w:tc>
@@ -23249,7 +23249,7 @@
           </w:tcPr>
           <w:p>
             <w:r>
-              <w:t>CUP 64,400.00</w:t>
+              <w:t>CUP 66,700.00</w:t>
             </w:r>
           </w:p>
         </w:tc>
@@ -23288,7 +23288,7 @@
           </w:tcPr>
           <w:p>
             <w:r>
-              <w:t>CUP 16,100.00</w:t>
+              <w:t>CUP 16,675.00</w:t>
             </w:r>
           </w:p>
         </w:tc>
@@ -23327,7 +23327,7 @@
           </w:tcPr>
           <w:p>
             <w:r>
-              <w:t>CUP 32,200.00</w:t>
+              <w:t>CUP 33,350.00</w:t>
             </w:r>
           </w:p>
         </w:tc>
@@ -23366,7 +23366,7 @@
           </w:tcPr>
           <w:p>
             <w:r>
-              <w:t>CUP 32,200.00</w:t>
+              <w:t>CUP 33,350.00</w:t>
             </w:r>
           </w:p>
         </w:tc>
@@ -23405,7 +23405,7 @@
           </w:tcPr>
           <w:p>
             <w:r>
-              <w:t>CUP 51,520.00</w:t>
+              <w:t>CUP 53,360.00</w:t>
             </w:r>
           </w:p>
         </w:tc>
@@ -23444,7 +23444,7 @@
           </w:tcPr>
           <w:p>
             <w:r>
-              <w:t>CUP 51,520.00</w:t>
+              <w:t>CUP 53,360.00</w:t>
             </w:r>
           </w:p>
         </w:tc>
@@ -23483,7 +23483,7 @@
           </w:tcPr>
           <w:p>
             <w:r>
-              <w:t>CUP 80,500.00</w:t>
+              <w:t>CUP 83,375.00</w:t>
             </w:r>
           </w:p>
         </w:tc>
@@ -23522,7 +23522,7 @@
           </w:tcPr>
           <w:p>
             <w:r>
-              <w:t>CUP 80,500.00</w:t>
+              <w:t>CUP 83,375.00</w:t>
             </w:r>
           </w:p>
         </w:tc>
@@ -23561,7 +23561,7 @@
           </w:tcPr>
           <w:p>
             <w:r>
-              <w:t>CUP 74,060.00</w:t>
+              <w:t>CUP 76,705.00</w:t>
             </w:r>
           </w:p>
         </w:tc>
@@ -23600,7 +23600,7 @@
           </w:tcPr>
           <w:p>
             <w:r>
-              <w:t>CUP 80,500.00</w:t>
+              <w:t>CUP 83,375.00</w:t>
             </w:r>
           </w:p>
         </w:tc>
@@ -23639,7 +23639,7 @@
           </w:tcPr>
           <w:p>
             <w:r>
-              <w:t>CUP 80,500.00</w:t>
+              <w:t>CUP 83,375.00</w:t>
             </w:r>
           </w:p>
         </w:tc>
@@ -23678,7 +23678,7 @@
           </w:tcPr>
           <w:p>
             <w:r>
-              <w:t>CUP 80,500.00</w:t>
+              <w:t>CUP 83,375.00</w:t>
             </w:r>
           </w:p>
         </w:tc>
@@ -23717,7 +23717,7 @@
           </w:tcPr>
           <w:p>
             <w:r>
-              <w:t>CUP 48,300.00</w:t>
+              <w:t>CUP 50,025.00</w:t>
             </w:r>
           </w:p>
         </w:tc>
@@ -23756,7 +23756,7 @@
           </w:tcPr>
           <w:p>
             <w:r>
-              <w:t>CUP 64,400.00</w:t>
+              <w:t>CUP 66,700.00</w:t>
             </w:r>
           </w:p>
         </w:tc>
@@ -23795,7 +23795,7 @@
           </w:tcPr>
           <w:p>
             <w:r>
-              <w:t>CUP 70,840.00</w:t>
+              <w:t>CUP 73,370.00</w:t>
             </w:r>
           </w:p>
         </w:tc>
@@ -23834,7 +23834,7 @@
           </w:tcPr>
           <w:p>
             <w:r>
-              <w:t>CUP 70,840.00</w:t>
+              <w:t>CUP 73,370.00</w:t>
             </w:r>
           </w:p>
         </w:tc>
@@ -23873,7 +23873,7 @@
           </w:tcPr>
           <w:p>
             <w:r>
-              <w:t>CUP 70,840.00</w:t>
+              <w:t>CUP 73,370.00</w:t>
             </w:r>
           </w:p>
         </w:tc>
@@ -23912,7 +23912,7 @@
           </w:tcPr>
           <w:p>
             <w:r>
-              <w:t>CUP 22,540.00</w:t>
+              <w:t>CUP 23,345.00</w:t>
             </w:r>
           </w:p>
         </w:tc>
@@ -23951,7 +23951,7 @@
           </w:tcPr>
           <w:p>
             <w:r>
-              <w:t>CUP 22,540.00</w:t>
+              <w:t>CUP 23,345.00</w:t>
             </w:r>
           </w:p>
         </w:tc>
@@ -23990,7 +23990,7 @@
           </w:tcPr>
           <w:p>
             <w:r>
-              <w:t>CUP 45,080.00</w:t>
+              <w:t>CUP 46,690.00</w:t>
             </w:r>
           </w:p>
         </w:tc>
@@ -24029,7 +24029,7 @@
           </w:tcPr>
           <w:p>
             <w:r>
-              <w:t>CUP 45,080.00</w:t>
+              <w:t>CUP 46,690.00</w:t>
             </w:r>
           </w:p>
         </w:tc>
@@ -24068,7 +24068,7 @@
           </w:tcPr>
           <w:p>
             <w:r>
-              <w:t>CUP 57,960.00</w:t>
+              <w:t>CUP 60,030.00</w:t>
             </w:r>
           </w:p>
         </w:tc>
@@ -24107,7 +24107,7 @@
           </w:tcPr>
           <w:p>
             <w:r>
-              <w:t>CUP 16,100.00</w:t>
+              <w:t>CUP 16,675.00</w:t>
             </w:r>
           </w:p>
         </w:tc>
@@ -24147,7 +24147,7 @@
           </w:tcPr>
           <w:p>
             <w:r>
-              <w:t>CUP 19,320.00</w:t>
+              <w:t>CUP 20,010.00</w:t>
             </w:r>
           </w:p>
         </w:tc>
@@ -24186,7 +24186,7 @@
           </w:tcPr>
           <w:p>
             <w:r>
-              <w:t>CUP 19,320.00</w:t>
+              <w:t>CUP 20,010.00</w:t>
             </w:r>
           </w:p>
         </w:tc>
@@ -24225,7 +24225,7 @@
           </w:tcPr>
           <w:p>
             <w:r>
-              <w:t>CUP 38,640.00</w:t>
+              <w:t>CUP 40,020.00</w:t>
             </w:r>
           </w:p>
         </w:tc>
@@ -24264,7 +24264,7 @@
           </w:tcPr>
           <w:p>
             <w:r>
-              <w:t>CUP 48,300.00</w:t>
+              <w:t>CUP 50,025.00</w:t>
             </w:r>
           </w:p>
         </w:tc>
@@ -24303,7 +24303,7 @@
           </w:tcPr>
           <w:p>
             <w:r>
-              <w:t>CUP 3,220.00</w:t>
+              <w:t>CUP 3,335.00</w:t>
             </w:r>
           </w:p>
         </w:tc>
@@ -24342,7 +24342,7 @@
           </w:tcPr>
           <w:p>
             <w:r>
-              <w:t>CUP 3,220.00</w:t>
+              <w:t>CUP 3,335.00</w:t>
             </w:r>
           </w:p>
         </w:tc>
@@ -24381,7 +24381,7 @@
           </w:tcPr>
           <w:p>
             <w:r>
-              <w:t>CUP 4,830.00</w:t>
+              <w:t>CUP 5,002.50</w:t>
             </w:r>
           </w:p>
         </w:tc>
@@ -24420,7 +24420,7 @@
           </w:tcPr>
           <w:p>
             <w:r>
-              <w:t>CUP 3,220.00</w:t>
+              <w:t>CUP 3,335.00</w:t>
             </w:r>
           </w:p>
         </w:tc>
@@ -24459,7 +24459,7 @@
           </w:tcPr>
           <w:p>
             <w:r>
-              <w:t>CUP 3,220.00</w:t>
+              <w:t>CUP 3,335.00</w:t>
             </w:r>
           </w:p>
         </w:tc>
@@ -24498,7 +24498,7 @@
           </w:tcPr>
           <w:p>
             <w:r>
-              <w:t>CUP 4,830.00</w:t>
+              <w:t>CUP 5,002.50</w:t>
             </w:r>
           </w:p>
         </w:tc>
@@ -24537,7 +24537,7 @@
           </w:tcPr>
           <w:p>
             <w:r>
-              <w:t>CUP 25,760.00</w:t>
+              <w:t>CUP 26,680.00</w:t>
             </w:r>
           </w:p>
         </w:tc>
@@ -24576,7 +24576,7 @@
           </w:tcPr>
           <w:p>
             <w:r>
-              <w:t>CUP 25,760.00</w:t>
+              <w:t>CUP 26,680.00</w:t>
             </w:r>
           </w:p>
         </w:tc>
@@ -24615,7 +24615,7 @@
           </w:tcPr>
           <w:p>
             <w:r>
-              <w:t>CUP 8,050.00</w:t>
+              <w:t>CUP 8,337.50</w:t>
             </w:r>
           </w:p>
         </w:tc>
@@ -24654,7 +24654,7 @@
           </w:tcPr>
           <w:p>
             <w:r>
-              <w:t>CUP 8,050.00</w:t>
+              <w:t>CUP 8,337.50</w:t>
             </w:r>
           </w:p>
         </w:tc>
@@ -24695,7 +24695,7 @@
           </w:tcPr>
           <w:p>
             <w:r>
-              <w:t>CUP 6,440.00</w:t>
+              <w:t>CUP 6,670.00</w:t>
             </w:r>
           </w:p>
         </w:tc>
@@ -24734,7 +24734,7 @@
           </w:tcPr>
           <w:p>
             <w:r>
-              <w:t>CUP 6,440.00</w:t>
+              <w:t>CUP 6,670.00</w:t>
             </w:r>
           </w:p>
         </w:tc>
@@ -24773,7 +24773,7 @@
           </w:tcPr>
           <w:p>
             <w:r>
-              <w:t>CUP 3,220.00</w:t>
+              <w:t>CUP 3,335.00</w:t>
             </w:r>
           </w:p>
         </w:tc>
@@ -24814,7 +24814,7 @@
           </w:tcPr>
           <w:p>
             <w:r>
-              <w:t>CUP 19,320.00</w:t>
+              <w:t>CUP 20,010.00</w:t>
             </w:r>
           </w:p>
         </w:tc>
@@ -24861,7 +24861,7 @@
           </w:tcPr>
           <w:p>
             <w:r>
-              <w:t>CUP 19,320.00</w:t>
+              <w:t>CUP 20,010.00</w:t>
             </w:r>
           </w:p>
         </w:tc>
@@ -24900,7 +24900,7 @@
           </w:tcPr>
           <w:p>
             <w:r>
-              <w:t>CUP 6,440.00</w:t>
+              <w:t>CUP 6,670.00</w:t>
             </w:r>
           </w:p>
         </w:tc>
@@ -24939,7 +24939,7 @@
           </w:tcPr>
           <w:p>
             <w:r>
-              <w:t>CUP 4,830.00</w:t>
+              <w:t>CUP 5,002.50</w:t>
             </w:r>
           </w:p>
         </w:tc>
@@ -24978,7 +24978,7 @@
           </w:tcPr>
           <w:p>
             <w:r>
-              <w:t>CUP 4,830.00</w:t>
+              <w:t>CUP 5,002.50</w:t>
             </w:r>
           </w:p>
         </w:tc>
@@ -25035,7 +25035,7 @@
           </w:tcPr>
           <w:p>
             <w:r>
-              <w:t>CUP 8,050.00</w:t>
+              <w:t>CUP 8,337.50</w:t>
             </w:r>
           </w:p>
         </w:tc>
@@ -25074,7 +25074,7 @@
           </w:tcPr>
           <w:p>
             <w:r>
-              <w:t>CUP 3,220.00</w:t>
+              <w:t>CUP 3,335.00</w:t>
             </w:r>
           </w:p>
         </w:tc>
@@ -25131,7 +25131,7 @@
           </w:tcPr>
           <w:p>
             <w:r>
-              <w:t>CUP 4,830.00</w:t>
+              <w:t>CUP 5,002.50</w:t>
             </w:r>
           </w:p>
         </w:tc>
@@ -25170,7 +25170,7 @@
           </w:tcPr>
           <w:p>
             <w:r>
-              <w:t>CUP 4,830.00</w:t>
+              <w:t>CUP 5,002.50</w:t>
             </w:r>
           </w:p>
         </w:tc>
@@ -25209,7 +25209,7 @@
           </w:tcPr>
           <w:p>
             <w:r>
-              <w:t>CUP 3,220.00</w:t>
+              <w:t>CUP 3,335.00</w:t>
             </w:r>
           </w:p>
         </w:tc>
@@ -25248,7 +25248,7 @@
           </w:tcPr>
           <w:p>
             <w:r>
-              <w:t>CUP 4,830.00</w:t>
+              <w:t>CUP 5,002.50</w:t>
             </w:r>
           </w:p>
         </w:tc>
@@ -25287,7 +25287,7 @@
           </w:tcPr>
           <w:p>
             <w:r>
-              <w:t>CUP 4,830.00</w:t>
+              <w:t>CUP 5,002.50</w:t>
             </w:r>
           </w:p>
         </w:tc>
@@ -25326,7 +25326,7 @@
           </w:tcPr>
           <w:p>
             <w:r>
-              <w:t>CUP 4,830.00</w:t>
+              <w:t>CUP 5,002.50</w:t>
             </w:r>
           </w:p>
         </w:tc>
@@ -25365,7 +25365,7 @@
           </w:tcPr>
           <w:p>
             <w:r>
-              <w:t>CUP 80,500.00</w:t>
+              <w:t>CUP 83,375.00</w:t>
             </w:r>
           </w:p>
         </w:tc>
@@ -25407,7 +25407,7 @@
           </w:tcPr>
           <w:p>
             <w:r>
-              <w:t>CUP 45,080.00</w:t>
+              <w:t>CUP 46,690.00</w:t>
             </w:r>
           </w:p>
         </w:tc>
@@ -25446,7 +25446,7 @@
           </w:tcPr>
           <w:p>
             <w:r>
-              <w:t>CUP 48,300.00</w:t>
+              <w:t>CUP 50,025.00</w:t>
             </w:r>
           </w:p>
         </w:tc>
@@ -25485,7 +25485,7 @@
           </w:tcPr>
           <w:p>
             <w:r>
-              <w:t>CUP 48,300.00</w:t>
+              <w:t>CUP 50,025.00</w:t>
             </w:r>
           </w:p>
         </w:tc>
@@ -25524,7 +25524,7 @@
           </w:tcPr>
           <w:p>
             <w:r>
-              <w:t>CUP 45,080.00</w:t>
+              <w:t>CUP 46,690.00</w:t>
             </w:r>
           </w:p>
         </w:tc>
@@ -25563,7 +25563,7 @@
           </w:tcPr>
           <w:p>
             <w:r>
-              <w:t>CUP 38,640.00</w:t>
+              <w:t>CUP 40,020.00</w:t>
             </w:r>
           </w:p>
         </w:tc>
@@ -25602,7 +25602,7 @@
           </w:tcPr>
           <w:p>
             <w:r>
-              <w:t>CUP 64,400.00</w:t>
+              <w:t>CUP 66,700.00</w:t>
             </w:r>
           </w:p>
         </w:tc>
@@ -25641,7 +25641,7 @@
           </w:tcPr>
           <w:p>
             <w:r>
-              <w:t>CUP 74,060.00</w:t>
+              <w:t>CUP 76,705.00</w:t>
             </w:r>
           </w:p>
         </w:tc>
@@ -25680,7 +25680,7 @@
           </w:tcPr>
           <w:p>
             <w:r>
-              <w:t>CUP 112,700.00</w:t>
+              <w:t>CUP 116,725.00</w:t>
             </w:r>
           </w:p>
         </w:tc>
@@ -25721,7 +25721,7 @@
           </w:tcPr>
           <w:p>
             <w:r>
-              <w:t>CUP 57,960.00</w:t>
+              <w:t>CUP 60,030.00</w:t>
             </w:r>
           </w:p>
         </w:tc>
@@ -25760,7 +25760,7 @@
           </w:tcPr>
           <w:p>
             <w:r>
-              <w:t>CUP 57,960.00</w:t>
+              <w:t>CUP 60,030.00</w:t>
             </w:r>
           </w:p>
         </w:tc>
@@ -25799,7 +25799,7 @@
           </w:tcPr>
           <w:p>
             <w:r>
-              <w:t>CUP 11,270.00</w:t>
+              <w:t>CUP 11,672.50</w:t>
             </w:r>
           </w:p>
         </w:tc>
@@ -25838,7 +25838,7 @@
           </w:tcPr>
           <w:p>
             <w:r>
-              <w:t>CUP 11,270.00</w:t>
+              <w:t>CUP 11,672.50</w:t>
             </w:r>
           </w:p>
         </w:tc>
@@ -25877,7 +25877,7 @@
           </w:tcPr>
           <w:p>
             <w:r>
-              <w:t>CUP 12,880.00</w:t>
+              <w:t>CUP 13,340.00</w:t>
             </w:r>
           </w:p>
         </w:tc>
@@ -25916,7 +25916,7 @@
           </w:tcPr>
           <w:p>
             <w:r>
-              <w:t>CUP 22,540.00</w:t>
+              <w:t>CUP 23,345.00</w:t>
             </w:r>
           </w:p>
         </w:tc>
@@ -25957,7 +25957,7 @@
           </w:tcPr>
           <w:p>
             <w:r>
-              <w:t>CUP 19,320.00</w:t>
+              <w:t>CUP 20,010.00</w:t>
             </w:r>
           </w:p>
         </w:tc>
@@ -25996,7 +25996,7 @@
           </w:tcPr>
           <w:p>
             <w:r>
-              <w:t>CUP 14,490.00</w:t>
+              <w:t>CUP 15,007.50</w:t>
             </w:r>
           </w:p>
         </w:tc>
@@ -26035,7 +26035,7 @@
           </w:tcPr>
           <w:p>
             <w:r>
-              <w:t>CUP 8,050.00</w:t>
+              <w:t>CUP 8,337.50</w:t>
             </w:r>
           </w:p>
         </w:tc>
@@ -26074,7 +26074,7 @@
           </w:tcPr>
           <w:p>
             <w:r>
-              <w:t>CUP 14,490.00</w:t>
+              <w:t>CUP 15,007.50</w:t>
             </w:r>
           </w:p>
         </w:tc>
@@ -26113,7 +26113,7 @@
           </w:tcPr>
           <w:p>
             <w:r>
-              <w:t>CUP 48,300.00</w:t>
+              <w:t>CUP 50,025.00</w:t>
             </w:r>
           </w:p>
         </w:tc>
@@ -26152,7 +26152,7 @@
           </w:tcPr>
           <w:p>
             <w:r>
-              <w:t>CUP 51,520.00</w:t>
+              <w:t>CUP 53,360.00</w:t>
             </w:r>
           </w:p>
         </w:tc>
@@ -26191,7 +26191,7 @@
           </w:tcPr>
           <w:p>
             <w:r>
-              <w:t>CUP 48,300.00</w:t>
+              <w:t>CUP 50,025.00</w:t>
             </w:r>
           </w:p>
         </w:tc>
@@ -26230,7 +26230,7 @@
           </w:tcPr>
           <w:p>
             <w:r>
-              <w:t>CUP 64,400.00</w:t>
+              <w:t>CUP 66,700.00</w:t>
             </w:r>
           </w:p>
         </w:tc>
@@ -26269,7 +26269,7 @@
           </w:tcPr>
           <w:p>
             <w:r>
-              <w:t>CUP 45,080.00</w:t>
+              <w:t>CUP 46,690.00</w:t>
             </w:r>
           </w:p>
         </w:tc>
@@ -26308,7 +26308,7 @@
           </w:tcPr>
           <w:p>
             <w:r>
-              <w:t>CUP 41,860.00</w:t>
+              <w:t>CUP 43,355.00</w:t>
             </w:r>
           </w:p>
         </w:tc>
@@ -26347,7 +26347,7 @@
           </w:tcPr>
           <w:p>
             <w:r>
-              <w:t>CUP 25,760.00</w:t>
+              <w:t>CUP 26,680.00</w:t>
             </w:r>
           </w:p>
         </w:tc>
@@ -26386,7 +26386,7 @@
           </w:tcPr>
           <w:p>
             <w:r>
-              <w:t>CUP 32,200.00</w:t>
+              <w:t>CUP 33,350.00</w:t>
             </w:r>
           </w:p>
         </w:tc>
@@ -26425,7 +26425,7 @@
           </w:tcPr>
           <w:p>
             <w:r>
-              <w:t>CUP 32,200.00</w:t>
+              <w:t>CUP 33,350.00</w:t>
             </w:r>
           </w:p>
         </w:tc>
@@ -26464,7 +26464,7 @@
           </w:tcPr>
           <w:p>
             <w:r>
-              <w:t>CUP 38,640.00</w:t>
+              <w:t>CUP 40,020.00</w:t>
             </w:r>
           </w:p>
         </w:tc>
@@ -26503,7 +26503,7 @@
           </w:tcPr>
           <w:p>
             <w:r>
-              <w:t>CUP 32,200.00</w:t>
+              <w:t>CUP 33,350.00</w:t>
             </w:r>
           </w:p>
         </w:tc>
@@ -26542,7 +26542,7 @@
           </w:tcPr>
           <w:p>
             <w:r>
-              <w:t>CUP 38,640.00</w:t>
+              <w:t>CUP 40,020.00</w:t>
             </w:r>
           </w:p>
         </w:tc>
@@ -26581,7 +26581,7 @@
           </w:tcPr>
           <w:p>
             <w:r>
-              <w:t>CUP 57,960.00</w:t>
+              <w:t>CUP 60,030.00</w:t>
             </w:r>
           </w:p>
         </w:tc>
@@ -26621,7 +26621,7 @@
           </w:tcPr>
           <w:p>
             <w:r>
-              <w:t>CUP 1,610.00</w:t>
+              <w:t>CUP 1,667.50</w:t>
             </w:r>
           </w:p>
         </w:tc>
@@ -26660,7 +26660,7 @@
           </w:tcPr>
           <w:p>
             <w:r>
-              <w:t>CUP 2,254.00</w:t>
+              <w:t>CUP 2,334.50</w:t>
             </w:r>
           </w:p>
         </w:tc>
@@ -26699,7 +26699,7 @@
           </w:tcPr>
           <w:p>
             <w:r>
-              <w:t>CUP 2,576.00</w:t>
+              <w:t>CUP 2,668.00</w:t>
             </w:r>
           </w:p>
         </w:tc>
@@ -26738,7 +26738,7 @@
           </w:tcPr>
           <w:p>
             <w:r>
-              <w:t>CUP 1,610.00</w:t>
+              <w:t>CUP 1,667.50</w:t>
             </w:r>
           </w:p>
         </w:tc>
@@ -26777,7 +26777,7 @@
           </w:tcPr>
           <w:p>
             <w:r>
-              <w:t>CUP 80,500.00</w:t>
+              <w:t>CUP 83,375.00</w:t>
             </w:r>
           </w:p>
         </w:tc>
@@ -26816,7 +26816,7 @@
           </w:tcPr>
           <w:p>
             <w:r>
-              <w:t>CUP 64,400.00</w:t>
+              <w:t>CUP 66,700.00</w:t>
             </w:r>
           </w:p>
         </w:tc>
@@ -26855,7 +26855,7 @@
           </w:tcPr>
           <w:p>
             <w:r>
-              <w:t>CUP 64,400.00</w:t>
+              <w:t>CUP 66,700.00</w:t>
             </w:r>
           </w:p>
         </w:tc>
@@ -26894,7 +26894,7 @@
           </w:tcPr>
           <w:p>
             <w:r>
-              <w:t>CUP 48,300.00</w:t>
+              <w:t>CUP 50,025.00</w:t>
             </w:r>
           </w:p>
         </w:tc>
@@ -26933,7 +26933,7 @@
           </w:tcPr>
           <w:p>
             <w:r>
-              <w:t>CUP 48,300.00</w:t>
+              <w:t>CUP 50,025.00</w:t>
             </w:r>
           </w:p>
         </w:tc>
@@ -26972,7 +26972,7 @@
           </w:tcPr>
           <w:p>
             <w:r>
-              <w:t>CUP 57,960.00</w:t>
+              <w:t>CUP 60,030.00</w:t>
             </w:r>
           </w:p>
         </w:tc>
@@ -27011,7 +27011,7 @@
           </w:tcPr>
           <w:p>
             <w:r>
-              <w:t>CUP 57,960.00</w:t>
+              <w:t>CUP 60,030.00</w:t>
             </w:r>
           </w:p>
         </w:tc>
@@ -27052,7 +27052,7 @@
           </w:tcPr>
           <w:p>
             <w:r>
-              <w:t>CUP 11,270.00</w:t>
+              <w:t>CUP 11,672.50</w:t>
             </w:r>
           </w:p>
         </w:tc>
@@ -27091,7 +27091,7 @@
           </w:tcPr>
           <w:p>
             <w:r>
-              <w:t>CUP 11,270.00</w:t>
+              <w:t>CUP 11,672.50</w:t>
             </w:r>
           </w:p>
         </w:tc>
@@ -27130,7 +27130,7 @@
           </w:tcPr>
           <w:p>
             <w:r>
-              <w:t>CUP 9,660.00</w:t>
+              <w:t>CUP 10,005.00</w:t>
             </w:r>
           </w:p>
         </w:tc>
@@ -27169,7 +27169,7 @@
           </w:tcPr>
           <w:p>
             <w:r>
-              <w:t>CUP 12,880.00</w:t>
+              <w:t>CUP 13,340.00</w:t>
             </w:r>
           </w:p>
         </w:tc>
@@ -27208,7 +27208,7 @@
           </w:tcPr>
           <w:p>
             <w:r>
-              <w:t>CUP 9,660.00</w:t>
+              <w:t>CUP 10,005.00</w:t>
             </w:r>
           </w:p>
         </w:tc>
@@ -27247,7 +27247,7 @@
           </w:tcPr>
           <w:p>
             <w:r>
-              <w:t>CUP 12,880.00</w:t>
+              <w:t>CUP 13,340.00</w:t>
             </w:r>
           </w:p>
         </w:tc>
@@ -27286,7 +27286,7 @@
           </w:tcPr>
           <w:p>
             <w:r>
-              <w:t>CUP 12,880.00</w:t>
+              <w:t>CUP 13,340.00</w:t>
             </w:r>
           </w:p>
         </w:tc>
@@ -27325,7 +27325,7 @@
           </w:tcPr>
           <w:p>
             <w:r>
-              <w:t>CUP 12,880.00</w:t>
+              <w:t>CUP 13,340.00</w:t>
             </w:r>
           </w:p>
         </w:tc>
@@ -27364,7 +27364,7 @@
           </w:tcPr>
           <w:p>
             <w:r>
-              <w:t>CUP 12,880.00</w:t>
+              <w:t>CUP 13,340.00</w:t>
             </w:r>
           </w:p>
         </w:tc>
@@ -27403,7 +27403,7 @@
           </w:tcPr>
           <w:p>
             <w:r>
-              <w:t>CUP 6,440.00</w:t>
+              <w:t>CUP 6,670.00</w:t>
             </w:r>
           </w:p>
         </w:tc>
@@ -27442,7 +27442,7 @@
           </w:tcPr>
           <w:p>
             <w:r>
-              <w:t>CUP 6,440.00</w:t>
+              <w:t>CUP 6,670.00</w:t>
             </w:r>
           </w:p>
         </w:tc>
@@ -27481,7 +27481,7 @@
           </w:tcPr>
           <w:p>
             <w:r>
-              <w:t>CUP 22,540.00</w:t>
+              <w:t>CUP 23,345.00</w:t>
             </w:r>
           </w:p>
         </w:tc>
@@ -27522,7 +27522,7 @@
           </w:tcPr>
           <w:p>
             <w:r>
-              <w:t>CUP 9,660.00</w:t>
+              <w:t>CUP 10,005.00</w:t>
             </w:r>
           </w:p>
         </w:tc>
@@ -27561,7 +27561,7 @@
           </w:tcPr>
           <w:p>
             <w:r>
-              <w:t>CUP 3,220.00</w:t>
+              <w:t>CUP 3,335.00</w:t>
             </w:r>
           </w:p>
         </w:tc>
@@ -27600,7 +27600,7 @@
           </w:tcPr>
           <w:p>
             <w:r>
-              <w:t>CUP 3,220.00</w:t>
+              <w:t>CUP 3,335.00</w:t>
             </w:r>
           </w:p>
         </w:tc>
@@ -27639,7 +27639,7 @@
           </w:tcPr>
           <w:p>
             <w:r>
-              <w:t>CUP 19,320.00</w:t>
+              <w:t>CUP 20,010.00</w:t>
             </w:r>
           </w:p>
         </w:tc>
@@ -27678,7 +27678,7 @@
           </w:tcPr>
           <w:p>
             <w:r>
-              <w:t>CUP 11,270.00</w:t>
+              <w:t>CUP 11,672.50</w:t>
             </w:r>
           </w:p>
         </w:tc>
@@ -27717,7 +27717,7 @@
           </w:tcPr>
           <w:p>
             <w:r>
-              <w:t>CUP 12,880.00</w:t>
+              <w:t>CUP 13,340.00</w:t>
             </w:r>
           </w:p>
         </w:tc>
@@ -27870,7 +27870,6 @@
                 <w:szCs w:val="20"/>
               </w:rPr>
             </w:pPr>
-            <w:bookmarkStart w:id="0" w:name="_GoBack" w:colFirst="1" w:colLast="1"/>
             <w:r>
               <w:rPr>
                 <w:rFonts w:cs="Calibri"/>
@@ -27898,7 +27897,7 @@
               <w:spacing w:after="0"/>
             </w:pPr>
             <w:r>
-              <w:t>CUP 3,864.00</w:t>
+              <w:t>CUP 4,002.00</w:t>
             </w:r>
           </w:p>
         </w:tc>
@@ -27956,7 +27955,7 @@
               <w:spacing w:after="0"/>
             </w:pPr>
             <w:r>
-              <w:t>CUP 16,100.00</w:t>
+              <w:t>CUP 16,675.00</w:t>
             </w:r>
           </w:p>
         </w:tc>
@@ -28014,7 +28013,7 @@
               <w:spacing w:after="0"/>
             </w:pPr>
             <w:r>
-              <w:t>CUP 3,864.00</w:t>
+              <w:t>CUP 4,002.00</w:t>
             </w:r>
           </w:p>
         </w:tc>
@@ -28072,7 +28071,7 @@
               <w:spacing w:after="0"/>
             </w:pPr>
             <w:r>
-              <w:t>CUP 16,100.00</w:t>
+              <w:t>CUP 16,675.00</w:t>
             </w:r>
           </w:p>
         </w:tc>
@@ -28130,7 +28129,7 @@
               <w:spacing w:after="0"/>
             </w:pPr>
             <w:r>
-              <w:t>CUP 16,100.00</w:t>
+              <w:t>CUP 16,675.00</w:t>
             </w:r>
           </w:p>
         </w:tc>
@@ -28188,7 +28187,7 @@
               <w:spacing w:after="0"/>
             </w:pPr>
             <w:r>
-              <w:t>CUP 22,540.00</w:t>
+              <w:t>CUP 23,345.00</w:t>
             </w:r>
           </w:p>
         </w:tc>
@@ -28246,7 +28245,7 @@
               <w:spacing w:after="0"/>
             </w:pPr>
             <w:r>
-              <w:t>CUP 16,100.00</w:t>
+              <w:t>CUP 16,675.00</w:t>
             </w:r>
           </w:p>
         </w:tc>
@@ -28304,7 +28303,7 @@
               <w:spacing w:after="0"/>
             </w:pPr>
             <w:r>
-              <w:t>CUP 4,830.00</w:t>
+              <w:t>CUP 5,002.50</w:t>
             </w:r>
           </w:p>
         </w:tc>
@@ -28362,7 +28361,7 @@
               <w:spacing w:after="0"/>
             </w:pPr>
             <w:r>
-              <w:t>CUP 3,864.00</w:t>
+              <w:t>CUP 4,002.00</w:t>
             </w:r>
           </w:p>
         </w:tc>
@@ -28420,7 +28419,7 @@
               <w:spacing w:after="0"/>
             </w:pPr>
             <w:r>
-              <w:t>CUP 3,864.00</w:t>
+              <w:t>CUP 4,002.00</w:t>
             </w:r>
           </w:p>
         </w:tc>
@@ -28478,7 +28477,7 @@
               <w:spacing w:after="0"/>
             </w:pPr>
             <w:r>
-              <w:t>CUP 25,760.00</w:t>
+              <w:t>CUP 26,680.00</w:t>
             </w:r>
           </w:p>
         </w:tc>
@@ -28536,7 +28535,7 @@
               <w:spacing w:after="0"/>
             </w:pPr>
             <w:r>
-              <w:t>CUP 32,200.00</w:t>
+              <w:t>CUP 33,350.00</w:t>
             </w:r>
           </w:p>
         </w:tc>
@@ -28594,7 +28593,7 @@
               <w:spacing w:after="0"/>
             </w:pPr>
             <w:r>
-              <w:t>CUP 322.00</w:t>
+              <w:t>CUP 333.50</w:t>
             </w:r>
           </w:p>
         </w:tc>
@@ -28652,7 +28651,7 @@
               <w:spacing w:after="0"/>
             </w:pPr>
             <w:r>
-              <w:t>CUP 322.00</w:t>
+              <w:t>CUP 333.50</w:t>
             </w:r>
           </w:p>
         </w:tc>
@@ -28710,7 +28709,7 @@
               <w:spacing w:after="0"/>
             </w:pPr>
             <w:r>
-              <w:t>CUP 322.00</w:t>
+              <w:t>CUP 333.50</w:t>
             </w:r>
           </w:p>
         </w:tc>
@@ -28768,7 +28767,7 @@
               <w:spacing w:after="0"/>
             </w:pPr>
             <w:r>
-              <w:t>CUP 3,220.00</w:t>
+              <w:t>CUP 3,335.00</w:t>
             </w:r>
           </w:p>
         </w:tc>
@@ -28826,7 +28825,7 @@
               <w:spacing w:after="0"/>
             </w:pPr>
             <w:r>
-              <w:t>CUP 3,220.00</w:t>
+              <w:t>CUP 3,335.00</w:t>
             </w:r>
           </w:p>
         </w:tc>
@@ -28884,7 +28883,7 @@
               <w:spacing w:after="0"/>
             </w:pPr>
             <w:r>
-              <w:t>CUP 3,220.00</w:t>
+              <w:t>CUP 3,335.00</w:t>
             </w:r>
           </w:p>
         </w:tc>
@@ -28942,7 +28941,7 @@
               <w:spacing w:after="0"/>
             </w:pPr>
             <w:r>
-              <w:t>CUP 9,660.00</w:t>
+              <w:t>CUP 10,005.00</w:t>
             </w:r>
           </w:p>
         </w:tc>
@@ -29000,7 +28999,7 @@
               <w:spacing w:after="0"/>
             </w:pPr>
             <w:r>
-              <w:t>CUP 1,610.00</w:t>
+              <w:t>CUP 1,667.50</w:t>
             </w:r>
           </w:p>
         </w:tc>
@@ -29058,7 +29057,7 @@
               <w:spacing w:after="0"/>
             </w:pPr>
             <w:r>
-              <w:t>CUP 22,540.00</w:t>
+              <w:t>CUP 23,345.00</w:t>
             </w:r>
           </w:p>
         </w:tc>
@@ -29116,7 +29115,7 @@
               <w:spacing w:after="0"/>
             </w:pPr>
             <w:r>
-              <w:t>CUP 25,760.00</w:t>
+              <w:t>CUP 26,680.00</w:t>
             </w:r>
           </w:p>
         </w:tc>
@@ -29174,7 +29173,7 @@
               <w:spacing w:after="0"/>
             </w:pPr>
             <w:r>
-              <w:t>CUP 25,760.00</w:t>
+              <w:t>CUP 26,680.00</w:t>
             </w:r>
           </w:p>
         </w:tc>
@@ -29232,7 +29231,7 @@
               <w:spacing w:after="0"/>
             </w:pPr>
             <w:r>
-              <w:t>CUP 3,864.00</w:t>
+              <w:t>CUP 4,002.00</w:t>
             </w:r>
           </w:p>
         </w:tc>
@@ -29290,7 +29289,7 @@
               <w:spacing w:after="0"/>
             </w:pPr>
             <w:r>
-              <w:t>CUP 3,220.00</w:t>
+              <w:t>CUP 3,335.00</w:t>
             </w:r>
           </w:p>
         </w:tc>
@@ -29348,7 +29347,7 @@
               <w:spacing w:after="0"/>
             </w:pPr>
             <w:r>
-              <w:t>CUP 4,830.00</w:t>
+              <w:t>CUP 5,002.50</w:t>
             </w:r>
           </w:p>
         </w:tc>
@@ -29406,7 +29405,7 @@
               <w:spacing w:after="0"/>
             </w:pPr>
             <w:r>
-              <w:t>CUP 3,864.00</w:t>
+              <w:t>CUP 4,002.00</w:t>
             </w:r>
           </w:p>
         </w:tc>
@@ -29464,7 +29463,7 @@
               <w:spacing w:after="0"/>
             </w:pPr>
             <w:r>
-              <w:t>CUP 3,864.00</w:t>
+              <w:t>CUP 4,002.00</w:t>
             </w:r>
           </w:p>
         </w:tc>
@@ -29522,7 +29521,7 @@
               <w:spacing w:after="0"/>
             </w:pPr>
             <w:r>
-              <w:t>CUP 3,864.00</w:t>
+              <w:t>CUP 4,002.00</w:t>
             </w:r>
           </w:p>
         </w:tc>
@@ -29580,7 +29579,7 @@
               <w:spacing w:after="0"/>
             </w:pPr>
             <w:r>
-              <w:t>CUP 6,440.00</w:t>
+              <w:t>CUP 6,670.00</w:t>
             </w:r>
           </w:p>
         </w:tc>
@@ -29639,7 +29638,7 @@
               <w:spacing w:after="0"/>
             </w:pPr>
             <w:r>
-              <w:t>CUP 3,864.00</w:t>
+              <w:t>CUP 4,002.00</w:t>
             </w:r>
           </w:p>
         </w:tc>
@@ -29697,7 +29696,7 @@
               <w:spacing w:after="0"/>
             </w:pPr>
             <w:r>
-              <w:t>CUP 2,254.00</w:t>
+              <w:t>CUP 2,334.50</w:t>
             </w:r>
           </w:p>
         </w:tc>
@@ -29755,7 +29754,7 @@
               <w:spacing w:after="0"/>
             </w:pPr>
             <w:r>
-              <w:t>CUP 3,864.00</w:t>
+              <w:t>CUP 4,002.00</w:t>
             </w:r>
           </w:p>
         </w:tc>
@@ -29813,7 +29812,7 @@
               <w:spacing w:after="0"/>
             </w:pPr>
             <w:r>
-              <w:t>CUP 3,864.00</w:t>
+              <w:t>CUP 4,002.00</w:t>
             </w:r>
           </w:p>
         </w:tc>
@@ -29871,12 +29870,11 @@
               <w:spacing w:after="0"/>
             </w:pPr>
             <w:r>
-              <w:t>CUP 3,220.00</w:t>
-            </w:r>
-          </w:p>
-        </w:tc>
-      </w:tr>
-      <w:bookmarkEnd w:id="0"/>
+              <w:t>CUP 3,335.00</w:t>
+            </w:r>
+          </w:p>
+        </w:tc>
+      </w:tr>
     </w:tbl>
     <w:p>
       <w:pPr>
@@ -29929,6 +29927,8 @@
           <w:szCs w:val="24"/>
         </w:rPr>
       </w:pPr>
+      <w:bookmarkStart w:id="0" w:name="_GoBack"/>
+      <w:bookmarkEnd w:id="0"/>
     </w:p>
     <w:p>
       <w:pPr>
@@ -36165,7 +36165,7 @@
 </file>
 
 <file path=customXml/itemProps1.xml><?xml version="1.0" encoding="utf-8"?>
-<ds:datastoreItem xmlns:ds="http://schemas.openxmlformats.org/officeDocument/2006/customXml" ds:itemID="{4BC11567-DB54-4F98-A678-DA30CE4856CC}">
+<ds:datastoreItem xmlns:ds="http://schemas.openxmlformats.org/officeDocument/2006/customXml" ds:itemID="{C950A884-CAF8-4573-A781-4E682512D356}">
   <ds:schemaRefs>
     <ds:schemaRef ds:uri="http://schemas.openxmlformats.org/officeDocument/2006/bibliography"/>
   </ds:schemaRefs>

</xml_diff>

<commit_message>
Proforma CUP 310 y MLC 1.20
</commit_message>
<xml_diff>
--- a/files/TODITICO_PROFORMA_CONTRATO_con_precios.docx
+++ b/files/TODITICO_PROFORMA_CONTRATO_con_precios.docx
@@ -2238,7 +2238,7 @@
               <w:spacing w:after="0"/>
             </w:pPr>
             <w:r>
-              <w:t>CUP 3,335.00</w:t>
+              <w:t>CUP 3,565.00</w:t>
             </w:r>
           </w:p>
         </w:tc>
@@ -2294,7 +2294,7 @@
               <w:spacing w:after="0"/>
             </w:pPr>
             <w:r>
-              <w:t>CUP 4,002.00</w:t>
+              <w:t>CUP 4,278.00</w:t>
             </w:r>
           </w:p>
         </w:tc>
@@ -2350,7 +2350,7 @@
               <w:spacing w:after="0"/>
             </w:pPr>
             <w:r>
-              <w:t>CUP 5,002.50</w:t>
+              <w:t>CUP 5,347.50</w:t>
             </w:r>
           </w:p>
         </w:tc>
@@ -2406,7 +2406,7 @@
               <w:spacing w:after="0"/>
             </w:pPr>
             <w:r>
-              <w:t>CUP 3,335.00</w:t>
+              <w:t>CUP 3,565.00</w:t>
             </w:r>
           </w:p>
         </w:tc>
@@ -2462,7 +2462,7 @@
               <w:spacing w:after="0"/>
             </w:pPr>
             <w:r>
-              <w:t>CUP 33,350.00</w:t>
+              <w:t>CUP 35,650.00</w:t>
             </w:r>
           </w:p>
         </w:tc>
@@ -2518,7 +2518,7 @@
               <w:spacing w:after="0"/>
             </w:pPr>
             <w:r>
-              <w:t>CUP 40,020.00</w:t>
+              <w:t>CUP 42,780.00</w:t>
             </w:r>
           </w:p>
         </w:tc>
@@ -2574,7 +2574,7 @@
               <w:spacing w:after="0"/>
             </w:pPr>
             <w:r>
-              <w:t>CUP 33,350.00</w:t>
+              <w:t>CUP 35,650.00</w:t>
             </w:r>
           </w:p>
         </w:tc>
@@ -2630,7 +2630,7 @@
               <w:spacing w:after="0"/>
             </w:pPr>
             <w:r>
-              <w:t>CUP 53,360.00</w:t>
+              <w:t>CUP 57,040.00</w:t>
             </w:r>
           </w:p>
         </w:tc>
@@ -2686,7 +2686,7 @@
               <w:spacing w:after="0"/>
             </w:pPr>
             <w:r>
-              <w:t>CUP 50,025.00</w:t>
+              <w:t>CUP 53,475.00</w:t>
             </w:r>
           </w:p>
         </w:tc>
@@ -2742,7 +2742,7 @@
               <w:spacing w:after="0"/>
             </w:pPr>
             <w:r>
-              <w:t>CUP 36,685.00</w:t>
+              <w:t>CUP 39,215.00</w:t>
             </w:r>
           </w:p>
         </w:tc>
@@ -2798,7 +2798,7 @@
               <w:spacing w:after="0"/>
             </w:pPr>
             <w:r>
-              <w:t>CUP 11,672.50</w:t>
+              <w:t>CUP 12,477.50</w:t>
             </w:r>
           </w:p>
         </w:tc>
@@ -2854,7 +2854,7 @@
               <w:spacing w:after="0"/>
             </w:pPr>
             <w:r>
-              <w:t>CUP 5,002.50</w:t>
+              <w:t>CUP 5,347.50</w:t>
             </w:r>
           </w:p>
         </w:tc>
@@ -2926,7 +2926,7 @@
               <w:spacing w:after="0"/>
             </w:pPr>
             <w:r>
-              <w:t>CUP 13,340.00</w:t>
+              <w:t>CUP 14,260.00</w:t>
             </w:r>
           </w:p>
         </w:tc>
@@ -2982,7 +2982,7 @@
               <w:spacing w:after="0"/>
             </w:pPr>
             <w:r>
-              <w:t>CUP 10,005.00</w:t>
+              <w:t>CUP 10,695.00</w:t>
             </w:r>
           </w:p>
         </w:tc>
@@ -3038,7 +3038,7 @@
               <w:spacing w:after="0"/>
             </w:pPr>
             <w:r>
-              <w:t>CUP 1,000.50</w:t>
+              <w:t>CUP 1,069.50</w:t>
             </w:r>
           </w:p>
         </w:tc>
@@ -3094,7 +3094,7 @@
               <w:spacing w:after="0"/>
             </w:pPr>
             <w:r>
-              <w:t>CUP 5,002.50</w:t>
+              <w:t>CUP 5,347.50</w:t>
             </w:r>
           </w:p>
         </w:tc>
@@ -3150,7 +3150,7 @@
               <w:spacing w:after="0"/>
             </w:pPr>
             <w:r>
-              <w:t>CUP 40,020.00</w:t>
+              <w:t>CUP 42,780.00</w:t>
             </w:r>
           </w:p>
         </w:tc>
@@ -3206,7 +3206,7 @@
               <w:spacing w:after="0"/>
             </w:pPr>
             <w:r>
-              <w:t>CUP 16,675.00</w:t>
+              <w:t>CUP 17,825.00</w:t>
             </w:r>
           </w:p>
         </w:tc>
@@ -3262,7 +3262,7 @@
               <w:spacing w:after="0"/>
             </w:pPr>
             <w:r>
-              <w:t>CUP 3,335.00</w:t>
+              <w:t>CUP 3,565.00</w:t>
             </w:r>
           </w:p>
         </w:tc>
@@ -3318,7 +3318,7 @@
               <w:spacing w:after="0"/>
             </w:pPr>
             <w:r>
-              <w:t>CUP 30,015.00</w:t>
+              <w:t>CUP 32,085.00</w:t>
             </w:r>
           </w:p>
         </w:tc>
@@ -3374,7 +3374,7 @@
               <w:spacing w:after="0"/>
             </w:pPr>
             <w:r>
-              <w:t>CUP 11,672.50</w:t>
+              <w:t>CUP 12,477.50</w:t>
             </w:r>
           </w:p>
         </w:tc>
@@ -3430,7 +3430,7 @@
               <w:spacing w:after="0"/>
             </w:pPr>
             <w:r>
-              <w:t>CUP 3,335.00</w:t>
+              <w:t>CUP 3,565.00</w:t>
             </w:r>
           </w:p>
         </w:tc>
@@ -3486,7 +3486,7 @@
               <w:spacing w:after="0"/>
             </w:pPr>
             <w:r>
-              <w:t>CUP 50,025.00</w:t>
+              <w:t>CUP 53,475.00</w:t>
             </w:r>
           </w:p>
         </w:tc>
@@ -3542,7 +3542,7 @@
               <w:spacing w:after="0"/>
             </w:pPr>
             <w:r>
-              <w:t>CUP 40,020.00</w:t>
+              <w:t>CUP 42,780.00</w:t>
             </w:r>
           </w:p>
         </w:tc>
@@ -3598,7 +3598,7 @@
               <w:spacing w:after="0"/>
             </w:pPr>
             <w:r>
-              <w:t>CUP 56,695.00</w:t>
+              <w:t>CUP 60,605.00</w:t>
             </w:r>
           </w:p>
         </w:tc>
@@ -3654,7 +3654,7 @@
               <w:spacing w:after="0"/>
             </w:pPr>
             <w:r>
-              <w:t>CUP 10,005.00</w:t>
+              <w:t>CUP 10,695.00</w:t>
             </w:r>
           </w:p>
         </w:tc>
@@ -3711,7 +3711,7 @@
               <w:spacing w:after="0"/>
             </w:pPr>
             <w:r>
-              <w:t>CUP 20,010.00</w:t>
+              <w:t>CUP 21,390.00</w:t>
             </w:r>
           </w:p>
         </w:tc>
@@ -3767,7 +3767,7 @@
               <w:spacing w:after="0"/>
             </w:pPr>
             <w:r>
-              <w:t>CUP 10,005.00</w:t>
+              <w:t>CUP 10,695.00</w:t>
             </w:r>
           </w:p>
         </w:tc>
@@ -3823,7 +3823,7 @@
               <w:spacing w:after="0"/>
             </w:pPr>
             <w:r>
-              <w:t>CUP 26,680.00</w:t>
+              <w:t>CUP 28,520.00</w:t>
             </w:r>
           </w:p>
         </w:tc>
@@ -3879,7 +3879,7 @@
               <w:spacing w:after="0"/>
             </w:pPr>
             <w:r>
-              <w:t>CUP 33,350.00</w:t>
+              <w:t>CUP 35,650.00</w:t>
             </w:r>
           </w:p>
         </w:tc>
@@ -3935,7 +3935,7 @@
               <w:spacing w:after="0"/>
             </w:pPr>
             <w:r>
-              <w:t>CUP 8,337.50</w:t>
+              <w:t>CUP 8,912.50</w:t>
             </w:r>
           </w:p>
         </w:tc>
@@ -3991,7 +3991,7 @@
               <w:spacing w:after="0"/>
             </w:pPr>
             <w:r>
-              <w:t>CUP 16,675.00</w:t>
+              <w:t>CUP 17,825.00</w:t>
             </w:r>
           </w:p>
         </w:tc>
@@ -4047,7 +4047,7 @@
               <w:spacing w:after="0"/>
             </w:pPr>
             <w:r>
-              <w:t>CUP 4,002.00</w:t>
+              <w:t>CUP 4,278.00</w:t>
             </w:r>
           </w:p>
         </w:tc>
@@ -4103,7 +4103,7 @@
               <w:spacing w:after="0"/>
             </w:pPr>
             <w:r>
-              <w:t>CUP 13,340.00</w:t>
+              <w:t>CUP 14,260.00</w:t>
             </w:r>
           </w:p>
         </w:tc>
@@ -4159,7 +4159,7 @@
               <w:spacing w:after="0"/>
             </w:pPr>
             <w:r>
-              <w:t>CUP 26,680.00</w:t>
+              <w:t>CUP 28,520.00</w:t>
             </w:r>
           </w:p>
         </w:tc>
@@ -4215,7 +4215,7 @@
               <w:spacing w:after="0"/>
             </w:pPr>
             <w:r>
-              <w:t>CUP 15,007.50</w:t>
+              <w:t>CUP 16,042.50</w:t>
             </w:r>
           </w:p>
         </w:tc>
@@ -4271,7 +4271,7 @@
               <w:spacing w:after="0"/>
             </w:pPr>
             <w:r>
-              <w:t>CUP 20,010.00</w:t>
+              <w:t>CUP 21,390.00</w:t>
             </w:r>
           </w:p>
         </w:tc>
@@ -4327,7 +4327,7 @@
               <w:spacing w:after="0"/>
             </w:pPr>
             <w:r>
-              <w:t>CUP 15,007.50</w:t>
+              <w:t>CUP 16,042.50</w:t>
             </w:r>
           </w:p>
         </w:tc>
@@ -4383,7 +4383,7 @@
               <w:spacing w:after="0"/>
             </w:pPr>
             <w:r>
-              <w:t>CUP 6,670.00</w:t>
+              <w:t>CUP 7,130.00</w:t>
             </w:r>
           </w:p>
         </w:tc>
@@ -4439,7 +4439,7 @@
               <w:spacing w:after="0"/>
             </w:pPr>
             <w:r>
-              <w:t>CUP 333.50</w:t>
+              <w:t>CUP 356.50</w:t>
             </w:r>
           </w:p>
         </w:tc>
@@ -4495,7 +4495,7 @@
               <w:spacing w:after="0"/>
             </w:pPr>
             <w:r>
-              <w:t>CUP 333.50</w:t>
+              <w:t>CUP 356.50</w:t>
             </w:r>
           </w:p>
         </w:tc>
@@ -4551,7 +4551,7 @@
               <w:spacing w:after="0"/>
             </w:pPr>
             <w:r>
-              <w:t>CUP 333.50</w:t>
+              <w:t>CUP 356.50</w:t>
             </w:r>
           </w:p>
         </w:tc>
@@ -4607,7 +4607,7 @@
               <w:spacing w:after="0"/>
             </w:pPr>
             <w:r>
-              <w:t>CUP 3,335.00</w:t>
+              <w:t>CUP 3,565.00</w:t>
             </w:r>
           </w:p>
         </w:tc>
@@ -4679,7 +4679,7 @@
               <w:spacing w:after="0"/>
             </w:pPr>
             <w:r>
-              <w:t>CUP 33,350.00</w:t>
+              <w:t>CUP 35,650.00</w:t>
             </w:r>
           </w:p>
         </w:tc>
@@ -4735,7 +4735,7 @@
               <w:spacing w:after="0"/>
             </w:pPr>
             <w:r>
-              <w:t>CUP 5,002.50</w:t>
+              <w:t>CUP 5,347.50</w:t>
             </w:r>
           </w:p>
         </w:tc>
@@ -4791,7 +4791,7 @@
               <w:spacing w:after="0"/>
             </w:pPr>
             <w:r>
-              <w:t>CUP 3,335.00</w:t>
+              <w:t>CUP 3,565.00</w:t>
             </w:r>
           </w:p>
         </w:tc>
@@ -4847,7 +4847,7 @@
               <w:spacing w:after="0"/>
             </w:pPr>
             <w:r>
-              <w:t>CUP 3,335.00</w:t>
+              <w:t>CUP 3,565.00</w:t>
             </w:r>
           </w:p>
         </w:tc>
@@ -4919,7 +4919,7 @@
               <w:spacing w:after="0"/>
             </w:pPr>
             <w:r>
-              <w:t>CUP 3,335.00</w:t>
+              <w:t>CUP 3,565.00</w:t>
             </w:r>
           </w:p>
         </w:tc>
@@ -4975,7 +4975,7 @@
               <w:spacing w:after="0"/>
             </w:pPr>
             <w:r>
-              <w:t>CUP 20,010.00</w:t>
+              <w:t>CUP 21,390.00</w:t>
             </w:r>
           </w:p>
         </w:tc>
@@ -5031,7 +5031,7 @@
               <w:spacing w:after="0"/>
             </w:pPr>
             <w:r>
-              <w:t>CUP 13,340.00</w:t>
+              <w:t>CUP 14,260.00</w:t>
             </w:r>
           </w:p>
         </w:tc>
@@ -5087,7 +5087,7 @@
               <w:spacing w:after="0"/>
             </w:pPr>
             <w:r>
-              <w:t>CUP 6,670.00</w:t>
+              <w:t>CUP 7,130.00</w:t>
             </w:r>
           </w:p>
         </w:tc>
@@ -5143,7 +5143,7 @@
               <w:spacing w:after="0"/>
             </w:pPr>
             <w:r>
-              <w:t>CUP 5,002.50</w:t>
+              <w:t>CUP 5,347.50</w:t>
             </w:r>
           </w:p>
         </w:tc>
@@ -5199,7 +5199,7 @@
               <w:spacing w:after="0"/>
             </w:pPr>
             <w:r>
-              <w:t>CUP 6,670.00</w:t>
+              <w:t>CUP 7,130.00</w:t>
             </w:r>
           </w:p>
         </w:tc>
@@ -5255,7 +5255,7 @@
               <w:spacing w:after="0"/>
             </w:pPr>
             <w:r>
-              <w:t>CUP 5,002.50</w:t>
+              <w:t>CUP 5,347.50</w:t>
             </w:r>
           </w:p>
         </w:tc>
@@ -5311,7 +5311,7 @@
               <w:spacing w:after="0"/>
             </w:pPr>
             <w:r>
-              <w:t>CUP 3,335.00</w:t>
+              <w:t>CUP 3,565.00</w:t>
             </w:r>
           </w:p>
         </w:tc>
@@ -5367,7 +5367,7 @@
               <w:spacing w:after="0"/>
             </w:pPr>
             <w:r>
-              <w:t>CUP 1,667.50</w:t>
+              <w:t>CUP 1,782.50</w:t>
             </w:r>
           </w:p>
         </w:tc>
@@ -5423,7 +5423,7 @@
               <w:spacing w:after="0"/>
             </w:pPr>
             <w:r>
-              <w:t>CUP 5,002.50</w:t>
+              <w:t>CUP 5,347.50</w:t>
             </w:r>
           </w:p>
         </w:tc>
@@ -5480,7 +5480,7 @@
               <w:spacing w:after="0"/>
             </w:pPr>
             <w:r>
-              <w:t>CUP 3,335.00</w:t>
+              <w:t>CUP 3,565.00</w:t>
             </w:r>
           </w:p>
         </w:tc>
@@ -5536,7 +5536,7 @@
               <w:spacing w:after="0"/>
             </w:pPr>
             <w:r>
-              <w:t>CUP 667.00</w:t>
+              <w:t>CUP 713.00</w:t>
             </w:r>
           </w:p>
         </w:tc>
@@ -5592,7 +5592,7 @@
               <w:spacing w:after="0"/>
             </w:pPr>
             <w:r>
-              <w:t>CUP 5,002.50</w:t>
+              <w:t>CUP 5,347.50</w:t>
             </w:r>
           </w:p>
         </w:tc>
@@ -5648,7 +5648,7 @@
               <w:spacing w:after="0"/>
             </w:pPr>
             <w:r>
-              <w:t>CUP 5,002.50</w:t>
+              <w:t>CUP 5,347.50</w:t>
             </w:r>
           </w:p>
         </w:tc>
@@ -5704,7 +5704,7 @@
               <w:spacing w:after="0"/>
             </w:pPr>
             <w:r>
-              <w:t>CUP 3,335.00</w:t>
+              <w:t>CUP 3,565.00</w:t>
             </w:r>
           </w:p>
         </w:tc>
@@ -5760,7 +5760,7 @@
               <w:spacing w:after="0"/>
             </w:pPr>
             <w:r>
-              <w:t>CUP 3,335.00</w:t>
+              <w:t>CUP 3,565.00</w:t>
             </w:r>
           </w:p>
         </w:tc>
@@ -5816,7 +5816,7 @@
               <w:spacing w:after="0"/>
             </w:pPr>
             <w:r>
-              <w:t>CUP 2,334.50</w:t>
+              <w:t>CUP 2,495.50</w:t>
             </w:r>
           </w:p>
         </w:tc>
@@ -5872,7 +5872,7 @@
               <w:spacing w:after="0"/>
             </w:pPr>
             <w:r>
-              <w:t>CUP 3,335.00</w:t>
+              <w:t>CUP 3,565.00</w:t>
             </w:r>
           </w:p>
         </w:tc>
@@ -5928,7 +5928,7 @@
               <w:spacing w:after="0"/>
             </w:pPr>
             <w:r>
-              <w:t>CUP 5,002.50</w:t>
+              <w:t>CUP 5,347.50</w:t>
             </w:r>
           </w:p>
         </w:tc>
@@ -5984,7 +5984,7 @@
               <w:spacing w:after="0"/>
             </w:pPr>
             <w:r>
-              <w:t>CUP 6,670.00</w:t>
+              <w:t>CUP 7,130.00</w:t>
             </w:r>
           </w:p>
         </w:tc>
@@ -6040,7 +6040,7 @@
               <w:spacing w:after="0"/>
             </w:pPr>
             <w:r>
-              <w:t>CUP 8,337.50</w:t>
+              <w:t>CUP 8,912.50</w:t>
             </w:r>
           </w:p>
         </w:tc>
@@ -6096,7 +6096,7 @@
               <w:spacing w:after="0"/>
             </w:pPr>
             <w:r>
-              <w:t>CUP 6,670.00</w:t>
+              <w:t>CUP 7,130.00</w:t>
             </w:r>
           </w:p>
         </w:tc>
@@ -6152,7 +6152,7 @@
               <w:spacing w:after="0"/>
             </w:pPr>
             <w:r>
-              <w:t>CUP 15,007.50</w:t>
+              <w:t>CUP 16,042.50</w:t>
             </w:r>
           </w:p>
         </w:tc>
@@ -6208,7 +6208,7 @@
               <w:spacing w:after="0"/>
             </w:pPr>
             <w:r>
-              <w:t>CUP 8,337.50</w:t>
+              <w:t>CUP 8,912.50</w:t>
             </w:r>
           </w:p>
         </w:tc>
@@ -6264,7 +6264,7 @@
               <w:spacing w:after="0"/>
             </w:pPr>
             <w:r>
-              <w:t>CUP 8,337.50</w:t>
+              <w:t>CUP 8,912.50</w:t>
             </w:r>
           </w:p>
         </w:tc>
@@ -6320,7 +6320,7 @@
               <w:spacing w:after="0"/>
             </w:pPr>
             <w:r>
-              <w:t>CUP 3,335.00</w:t>
+              <w:t>CUP 3,565.00</w:t>
             </w:r>
           </w:p>
         </w:tc>
@@ -6376,7 +6376,7 @@
               <w:spacing w:after="0"/>
             </w:pPr>
             <w:r>
-              <w:t>CUP 5,002.50</w:t>
+              <w:t>CUP 5,347.50</w:t>
             </w:r>
           </w:p>
         </w:tc>
@@ -6432,7 +6432,7 @@
               <w:spacing w:after="0"/>
             </w:pPr>
             <w:r>
-              <w:t>CUP 10,005.00</w:t>
+              <w:t>CUP 10,695.00</w:t>
             </w:r>
           </w:p>
         </w:tc>
@@ -6488,7 +6488,7 @@
               <w:spacing w:after="0"/>
             </w:pPr>
             <w:r>
-              <w:t>CUP 16,675.00</w:t>
+              <w:t>CUP 17,825.00</w:t>
             </w:r>
           </w:p>
         </w:tc>
@@ -6544,7 +6544,7 @@
               <w:spacing w:after="0"/>
             </w:pPr>
             <w:r>
-              <w:t>CUP 23,345.00</w:t>
+              <w:t>CUP 24,955.00</w:t>
             </w:r>
           </w:p>
         </w:tc>
@@ -6600,7 +6600,7 @@
               <w:spacing w:after="0"/>
             </w:pPr>
             <w:r>
-              <w:t>CUP 33,350.00</w:t>
+              <w:t>CUP 35,650.00</w:t>
             </w:r>
           </w:p>
         </w:tc>
@@ -6656,7 +6656,7 @@
               <w:spacing w:after="0"/>
             </w:pPr>
             <w:r>
-              <w:t>CUP 116,725.00</w:t>
+              <w:t>CUP 124,775.00</w:t>
             </w:r>
           </w:p>
         </w:tc>
@@ -6712,7 +6712,7 @@
               <w:spacing w:after="0"/>
             </w:pPr>
             <w:r>
-              <w:t>CUP 3,335.00</w:t>
+              <w:t>CUP 3,565.00</w:t>
             </w:r>
           </w:p>
         </w:tc>
@@ -6784,7 +6784,7 @@
               <w:spacing w:after="0"/>
             </w:pPr>
             <w:r>
-              <w:t>CUP 100,050.00</w:t>
+              <w:t>CUP 106,950.00</w:t>
             </w:r>
           </w:p>
         </w:tc>
@@ -6840,7 +6840,7 @@
               <w:spacing w:after="0"/>
             </w:pPr>
             <w:r>
-              <w:t>CUP 16,675.00</w:t>
+              <w:t>CUP 17,825.00</w:t>
             </w:r>
           </w:p>
         </w:tc>
@@ -6896,7 +6896,7 @@
               <w:spacing w:after="0"/>
             </w:pPr>
             <w:r>
-              <w:t>CUP 23,345.00</w:t>
+              <w:t>CUP 24,955.00</w:t>
             </w:r>
           </w:p>
         </w:tc>
@@ -6952,7 +6952,7 @@
               <w:spacing w:after="0"/>
             </w:pPr>
             <w:r>
-              <w:t>CUP 16,675.00</w:t>
+              <w:t>CUP 17,825.00</w:t>
             </w:r>
           </w:p>
         </w:tc>
@@ -7008,7 +7008,7 @@
               <w:spacing w:after="0"/>
             </w:pPr>
             <w:r>
-              <w:t>CUP 26,680.00</w:t>
+              <w:t>CUP 28,520.00</w:t>
             </w:r>
           </w:p>
         </w:tc>
@@ -7064,7 +7064,7 @@
               <w:spacing w:after="0"/>
             </w:pPr>
             <w:r>
-              <w:t>CUP 8,337.50</w:t>
+              <w:t>CUP 8,912.50</w:t>
             </w:r>
           </w:p>
         </w:tc>
@@ -7120,7 +7120,7 @@
               <w:spacing w:after="0"/>
             </w:pPr>
             <w:r>
-              <w:t>CUP 8,337.50</w:t>
+              <w:t>CUP 8,912.50</w:t>
             </w:r>
           </w:p>
         </w:tc>
@@ -7176,7 +7176,7 @@
               <w:spacing w:after="0"/>
             </w:pPr>
             <w:r>
-              <w:t>CUP 8,337.50</w:t>
+              <w:t>CUP 8,912.50</w:t>
             </w:r>
           </w:p>
         </w:tc>
@@ -7233,7 +7233,7 @@
               <w:spacing w:after="0"/>
             </w:pPr>
             <w:r>
-              <w:t>CUP 11,672.50</w:t>
+              <w:t>CUP 12,477.50</w:t>
             </w:r>
           </w:p>
         </w:tc>
@@ -7289,7 +7289,7 @@
               <w:spacing w:after="0"/>
             </w:pPr>
             <w:r>
-              <w:t>CUP 23,345.00</w:t>
+              <w:t>CUP 24,955.00</w:t>
             </w:r>
           </w:p>
         </w:tc>
@@ -7345,7 +7345,7 @@
               <w:spacing w:after="0"/>
             </w:pPr>
             <w:r>
-              <w:t>CUP 16,675.00</w:t>
+              <w:t>CUP 17,825.00</w:t>
             </w:r>
           </w:p>
         </w:tc>
@@ -7401,7 +7401,7 @@
               <w:spacing w:after="0"/>
             </w:pPr>
             <w:r>
-              <w:t>CUP 40,020.00</w:t>
+              <w:t>CUP 42,780.00</w:t>
             </w:r>
           </w:p>
         </w:tc>
@@ -7457,7 +7457,7 @@
               <w:spacing w:after="0"/>
             </w:pPr>
             <w:r>
-              <w:t>CUP 10,005.00</w:t>
+              <w:t>CUP 10,695.00</w:t>
             </w:r>
           </w:p>
         </w:tc>
@@ -7513,7 +7513,7 @@
               <w:spacing w:after="0"/>
             </w:pPr>
             <w:r>
-              <w:t>CUP 20,010.00</w:t>
+              <w:t>CUP 21,390.00</w:t>
             </w:r>
           </w:p>
         </w:tc>
@@ -7569,7 +7569,7 @@
               <w:spacing w:after="0"/>
             </w:pPr>
             <w:r>
-              <w:t>CUP 3,335.00</w:t>
+              <w:t>CUP 3,565.00</w:t>
             </w:r>
           </w:p>
         </w:tc>
@@ -7625,7 +7625,7 @@
               <w:spacing w:after="0"/>
             </w:pPr>
             <w:r>
-              <w:t>CUP 6,670.00</w:t>
+              <w:t>CUP 7,130.00</w:t>
             </w:r>
           </w:p>
         </w:tc>
@@ -7681,7 +7681,7 @@
               <w:spacing w:after="0"/>
             </w:pPr>
             <w:r>
-              <w:t>CUP 5,002.50</w:t>
+              <w:t>CUP 5,347.50</w:t>
             </w:r>
           </w:p>
         </w:tc>
@@ -7737,7 +7737,7 @@
               <w:spacing w:after="0"/>
             </w:pPr>
             <w:r>
-              <w:t>CUP 6,670.00</w:t>
+              <w:t>CUP 7,130.00</w:t>
             </w:r>
           </w:p>
         </w:tc>
@@ -7793,7 +7793,7 @@
               <w:spacing w:after="0"/>
             </w:pPr>
             <w:r>
-              <w:t>CUP 20,010.00</w:t>
+              <w:t>CUP 21,390.00</w:t>
             </w:r>
           </w:p>
         </w:tc>
@@ -7849,7 +7849,7 @@
               <w:spacing w:after="0"/>
             </w:pPr>
             <w:r>
-              <w:t>CUP 50,025.00</w:t>
+              <w:t>CUP 53,475.00</w:t>
             </w:r>
           </w:p>
         </w:tc>
@@ -7905,7 +7905,7 @@
               <w:spacing w:after="0"/>
             </w:pPr>
             <w:r>
-              <w:t>CUP 13,340.00</w:t>
+              <w:t>CUP 14,260.00</w:t>
             </w:r>
           </w:p>
         </w:tc>
@@ -7984,7 +7984,7 @@
               <w:spacing w:after="0"/>
             </w:pPr>
             <w:r>
-              <w:t>CUP 33,350.00</w:t>
+              <w:t>CUP 35,650.00</w:t>
             </w:r>
           </w:p>
         </w:tc>
@@ -8040,7 +8040,7 @@
               <w:spacing w:after="0"/>
             </w:pPr>
             <w:r>
-              <w:t>CUP 8,337.50</w:t>
+              <w:t>CUP 8,912.50</w:t>
             </w:r>
           </w:p>
         </w:tc>
@@ -8096,7 +8096,7 @@
               <w:spacing w:after="0"/>
             </w:pPr>
             <w:r>
-              <w:t>CUP 150,075.00</w:t>
+              <w:t>CUP 160,425.00</w:t>
             </w:r>
           </w:p>
         </w:tc>
@@ -8152,7 +8152,7 @@
               <w:spacing w:after="0"/>
             </w:pPr>
             <w:r>
-              <w:t>CUP 60,030.00</w:t>
+              <w:t>CUP 64,170.00</w:t>
             </w:r>
           </w:p>
         </w:tc>
@@ -8208,7 +8208,7 @@
               <w:spacing w:after="0"/>
             </w:pPr>
             <w:r>
-              <w:t>CUP 3,335.00</w:t>
+              <w:t>CUP 3,565.00</w:t>
             </w:r>
           </w:p>
         </w:tc>
@@ -8264,7 +8264,7 @@
               <w:spacing w:after="0"/>
             </w:pPr>
             <w:r>
-              <w:t>CUP 10,005.00</w:t>
+              <w:t>CUP 10,695.00</w:t>
             </w:r>
           </w:p>
         </w:tc>
@@ -8320,7 +8320,7 @@
               <w:spacing w:after="0"/>
             </w:pPr>
             <w:r>
-              <w:t>CUP 10,005.00</w:t>
+              <w:t>CUP 10,695.00</w:t>
             </w:r>
           </w:p>
         </w:tc>
@@ -8376,7 +8376,7 @@
               <w:spacing w:after="0"/>
             </w:pPr>
             <w:r>
-              <w:t>CUP 20,010.00</w:t>
+              <w:t>CUP 21,390.00</w:t>
             </w:r>
           </w:p>
         </w:tc>
@@ -8432,7 +8432,7 @@
               <w:spacing w:after="0"/>
             </w:pPr>
             <w:r>
-              <w:t>CUP 40,020.00</w:t>
+              <w:t>CUP 42,780.00</w:t>
             </w:r>
           </w:p>
         </w:tc>
@@ -8488,7 +8488,7 @@
               <w:spacing w:after="0"/>
             </w:pPr>
             <w:r>
-              <w:t>CUP 8,337.50</w:t>
+              <w:t>CUP 8,912.50</w:t>
             </w:r>
           </w:p>
         </w:tc>
@@ -8544,7 +8544,7 @@
               <w:spacing w:after="0"/>
             </w:pPr>
             <w:r>
-              <w:t>CUP 26,680.00</w:t>
+              <w:t>CUP 28,520.00</w:t>
             </w:r>
           </w:p>
         </w:tc>
@@ -8600,7 +8600,7 @@
               <w:spacing w:after="0"/>
             </w:pPr>
             <w:r>
-              <w:t>CUP 83,375.00</w:t>
+              <w:t>CUP 89,125.00</w:t>
             </w:r>
           </w:p>
         </w:tc>
@@ -8656,7 +8656,7 @@
               <w:spacing w:after="0"/>
             </w:pPr>
             <w:r>
-              <w:t>CUP 40,020.00</w:t>
+              <w:t>CUP 42,780.00</w:t>
             </w:r>
           </w:p>
         </w:tc>
@@ -8712,7 +8712,7 @@
               <w:spacing w:after="0"/>
             </w:pPr>
             <w:r>
-              <w:t>CUP 6,670.00</w:t>
+              <w:t>CUP 7,130.00</w:t>
             </w:r>
           </w:p>
         </w:tc>
@@ -8768,7 +8768,7 @@
               <w:spacing w:after="0"/>
             </w:pPr>
             <w:r>
-              <w:t>CUP 5,002.50</w:t>
+              <w:t>CUP 5,347.50</w:t>
             </w:r>
           </w:p>
         </w:tc>
@@ -8824,7 +8824,7 @@
               <w:spacing w:after="0"/>
             </w:pPr>
             <w:r>
-              <w:t>CUP 16,675.00</w:t>
+              <w:t>CUP 17,825.00</w:t>
             </w:r>
           </w:p>
         </w:tc>
@@ -8880,7 +8880,7 @@
               <w:spacing w:after="0"/>
             </w:pPr>
             <w:r>
-              <w:t>CUP 20,010.00</w:t>
+              <w:t>CUP 21,390.00</w:t>
             </w:r>
           </w:p>
         </w:tc>
@@ -8952,7 +8952,7 @@
               <w:spacing w:after="0"/>
             </w:pPr>
             <w:r>
-              <w:t>CUP 33,350.00</w:t>
+              <w:t>CUP 35,650.00</w:t>
             </w:r>
           </w:p>
         </w:tc>
@@ -9009,7 +9009,7 @@
               <w:spacing w:after="0"/>
             </w:pPr>
             <w:r>
-              <w:t>CUP 8,337.50</w:t>
+              <w:t>CUP 8,912.50</w:t>
             </w:r>
           </w:p>
         </w:tc>
@@ -9065,7 +9065,7 @@
               <w:spacing w:after="0"/>
             </w:pPr>
             <w:r>
-              <w:t>CUP 16,675.00</w:t>
+              <w:t>CUP 17,825.00</w:t>
             </w:r>
           </w:p>
         </w:tc>
@@ -9121,7 +9121,7 @@
               <w:spacing w:after="0"/>
             </w:pPr>
             <w:r>
-              <w:t>CUP 23,345.00</w:t>
+              <w:t>CUP 24,955.00</w:t>
             </w:r>
           </w:p>
         </w:tc>
@@ -9177,7 +9177,7 @@
               <w:spacing w:after="0"/>
             </w:pPr>
             <w:r>
-              <w:t>CUP 3,335.00</w:t>
+              <w:t>CUP 3,565.00</w:t>
             </w:r>
           </w:p>
         </w:tc>
@@ -9233,7 +9233,7 @@
               <w:spacing w:after="0"/>
             </w:pPr>
             <w:r>
-              <w:t>CUP 3,335.00</w:t>
+              <w:t>CUP 3,565.00</w:t>
             </w:r>
           </w:p>
         </w:tc>
@@ -9289,7 +9289,7 @@
               <w:spacing w:after="0"/>
             </w:pPr>
             <w:r>
-              <w:t>CUP 3,335.00</w:t>
+              <w:t>CUP 3,565.00</w:t>
             </w:r>
           </w:p>
         </w:tc>
@@ -9345,7 +9345,7 @@
               <w:spacing w:after="0"/>
             </w:pPr>
             <w:r>
-              <w:t>CUP 10,005.00</w:t>
+              <w:t>CUP 10,695.00</w:t>
             </w:r>
           </w:p>
         </w:tc>
@@ -9401,7 +9401,7 @@
               <w:spacing w:after="0"/>
             </w:pPr>
             <w:r>
-              <w:t>CUP 30,015.00</w:t>
+              <w:t>CUP 32,085.00</w:t>
             </w:r>
           </w:p>
         </w:tc>
@@ -9457,7 +9457,7 @@
               <w:spacing w:after="0"/>
             </w:pPr>
             <w:r>
-              <w:t>CUP 16,675.00</w:t>
+              <w:t>CUP 17,825.00</w:t>
             </w:r>
           </w:p>
         </w:tc>
@@ -9513,7 +9513,7 @@
               <w:spacing w:after="0"/>
             </w:pPr>
             <w:r>
-              <w:t>CUP 3,335.00</w:t>
+              <w:t>CUP 3,565.00</w:t>
             </w:r>
           </w:p>
         </w:tc>
@@ -9569,7 +9569,7 @@
               <w:spacing w:after="0"/>
             </w:pPr>
             <w:r>
-              <w:t>CUP 10,005.00</w:t>
+              <w:t>CUP 10,695.00</w:t>
             </w:r>
           </w:p>
         </w:tc>
@@ -9625,7 +9625,7 @@
               <w:spacing w:after="0"/>
             </w:pPr>
             <w:r>
-              <w:t>CUP 40,020.00</w:t>
+              <w:t>CUP 42,780.00</w:t>
             </w:r>
           </w:p>
         </w:tc>
@@ -9681,7 +9681,7 @@
               <w:spacing w:after="0"/>
             </w:pPr>
             <w:r>
-              <w:t>CUP 5,002.50</w:t>
+              <w:t>CUP 5,347.50</w:t>
             </w:r>
           </w:p>
         </w:tc>
@@ -9737,7 +9737,7 @@
               <w:spacing w:after="0"/>
             </w:pPr>
             <w:r>
-              <w:t>CUP 23,345.00</w:t>
+              <w:t>CUP 24,955.00</w:t>
             </w:r>
           </w:p>
         </w:tc>
@@ -9793,7 +9793,7 @@
               <w:spacing w:after="0"/>
             </w:pPr>
             <w:r>
-              <w:t>CUP 6,670.00</w:t>
+              <w:t>CUP 7,130.00</w:t>
             </w:r>
           </w:p>
         </w:tc>
@@ -9849,7 +9849,7 @@
               <w:spacing w:after="0"/>
             </w:pPr>
             <w:r>
-              <w:t>CUP 1,667.50</w:t>
+              <w:t>CUP 1,782.50</w:t>
             </w:r>
           </w:p>
         </w:tc>
@@ -9905,7 +9905,7 @@
               <w:spacing w:after="0"/>
             </w:pPr>
             <w:r>
-              <w:t>CUP 33,350.00</w:t>
+              <w:t>CUP 35,650.00</w:t>
             </w:r>
           </w:p>
         </w:tc>
@@ -9961,7 +9961,7 @@
               <w:spacing w:after="0"/>
             </w:pPr>
             <w:r>
-              <w:t>CUP 20,010.00</w:t>
+              <w:t>CUP 21,390.00</w:t>
             </w:r>
           </w:p>
         </w:tc>
@@ -10017,7 +10017,7 @@
               <w:spacing w:after="0"/>
             </w:pPr>
             <w:r>
-              <w:t>CUP 10,005.00</w:t>
+              <w:t>CUP 10,695.00</w:t>
             </w:r>
           </w:p>
         </w:tc>
@@ -10073,7 +10073,7 @@
               <w:spacing w:after="0"/>
             </w:pPr>
             <w:r>
-              <w:t>CUP 33,350.00</w:t>
+              <w:t>CUP 35,650.00</w:t>
             </w:r>
           </w:p>
         </w:tc>
@@ -10129,7 +10129,7 @@
               <w:spacing w:after="0"/>
             </w:pPr>
             <w:r>
-              <w:t>CUP 10,005.00</w:t>
+              <w:t>CUP 10,695.00</w:t>
             </w:r>
           </w:p>
         </w:tc>
@@ -10185,7 +10185,7 @@
               <w:spacing w:after="0"/>
             </w:pPr>
             <w:r>
-              <w:t>CUP 3,335.00</w:t>
+              <w:t>CUP 3,565.00</w:t>
             </w:r>
           </w:p>
         </w:tc>
@@ -10241,7 +10241,7 @@
               <w:spacing w:after="0"/>
             </w:pPr>
             <w:r>
-              <w:t>CUP 5,002.50</w:t>
+              <w:t>CUP 5,347.50</w:t>
             </w:r>
           </w:p>
         </w:tc>
@@ -10297,7 +10297,7 @@
               <w:spacing w:after="0"/>
             </w:pPr>
             <w:r>
-              <w:t>CUP 10,005.00</w:t>
+              <w:t>CUP 10,695.00</w:t>
             </w:r>
           </w:p>
         </w:tc>
@@ -10353,7 +10353,7 @@
               <w:spacing w:after="0"/>
             </w:pPr>
             <w:r>
-              <w:t>CUP 3,335.00</w:t>
+              <w:t>CUP 3,565.00</w:t>
             </w:r>
           </w:p>
         </w:tc>
@@ -10409,7 +10409,7 @@
               <w:spacing w:after="0"/>
             </w:pPr>
             <w:r>
-              <w:t>CUP 3,335.00</w:t>
+              <w:t>CUP 3,565.00</w:t>
             </w:r>
           </w:p>
         </w:tc>
@@ -10465,7 +10465,7 @@
               <w:spacing w:after="0"/>
             </w:pPr>
             <w:r>
-              <w:t>CUP 3,335.00</w:t>
+              <w:t>CUP 3,565.00</w:t>
             </w:r>
           </w:p>
         </w:tc>
@@ -10521,7 +10521,7 @@
               <w:spacing w:after="0"/>
             </w:pPr>
             <w:r>
-              <w:t>CUP 6,670.00</w:t>
+              <w:t>CUP 7,130.00</w:t>
             </w:r>
           </w:p>
         </w:tc>
@@ -10577,7 +10577,7 @@
               <w:spacing w:after="0"/>
             </w:pPr>
             <w:r>
-              <w:t>CUP 667.00</w:t>
+              <w:t>CUP 713.00</w:t>
             </w:r>
           </w:p>
         </w:tc>
@@ -10633,7 +10633,7 @@
               <w:spacing w:after="0"/>
             </w:pPr>
             <w:r>
-              <w:t>CUP 6,670.00</w:t>
+              <w:t>CUP 7,130.00</w:t>
             </w:r>
           </w:p>
         </w:tc>
@@ -10689,7 +10689,7 @@
               <w:spacing w:after="0"/>
             </w:pPr>
             <w:r>
-              <w:t>CUP 16,675.00</w:t>
+              <w:t>CUP 17,825.00</w:t>
             </w:r>
           </w:p>
         </w:tc>
@@ -10746,7 +10746,7 @@
               <w:spacing w:after="0"/>
             </w:pPr>
             <w:r>
-              <w:t>CUP 13,340.00</w:t>
+              <w:t>CUP 14,260.00</w:t>
             </w:r>
           </w:p>
         </w:tc>
@@ -10802,7 +10802,7 @@
               <w:spacing w:after="0"/>
             </w:pPr>
             <w:r>
-              <w:t>CUP 3,335.00</w:t>
+              <w:t>CUP 3,565.00</w:t>
             </w:r>
           </w:p>
         </w:tc>
@@ -10858,7 +10858,7 @@
               <w:spacing w:after="0"/>
             </w:pPr>
             <w:r>
-              <w:t>CUP 30,015.00</w:t>
+              <w:t>CUP 32,085.00</w:t>
             </w:r>
           </w:p>
         </w:tc>
@@ -10914,7 +10914,7 @@
               <w:spacing w:after="0"/>
             </w:pPr>
             <w:r>
-              <w:t>CUP 4,002.00</w:t>
+              <w:t>CUP 4,278.00</w:t>
             </w:r>
           </w:p>
         </w:tc>
@@ -10970,7 +10970,7 @@
               <w:spacing w:after="0"/>
             </w:pPr>
             <w:r>
-              <w:t>CUP 5,002.50</w:t>
+              <w:t>CUP 5,347.50</w:t>
             </w:r>
           </w:p>
         </w:tc>
@@ -11026,7 +11026,7 @@
               <w:spacing w:after="0"/>
             </w:pPr>
             <w:r>
-              <w:t>CUP 183,425.00</w:t>
+              <w:t>CUP 196,075.00</w:t>
             </w:r>
           </w:p>
         </w:tc>
@@ -11082,7 +11082,7 @@
               <w:spacing w:after="0"/>
             </w:pPr>
             <w:r>
-              <w:t>CUP 2,001.00</w:t>
+              <w:t>CUP 2,139.00</w:t>
             </w:r>
           </w:p>
         </w:tc>
@@ -11138,7 +11138,7 @@
               <w:spacing w:after="0"/>
             </w:pPr>
             <w:r>
-              <w:t>CUP 3,335.00</w:t>
+              <w:t>CUP 3,565.00</w:t>
             </w:r>
           </w:p>
         </w:tc>
@@ -11194,7 +11194,7 @@
               <w:spacing w:after="0"/>
             </w:pPr>
             <w:r>
-              <w:t>CUP 6,670.00</w:t>
+              <w:t>CUP 7,130.00</w:t>
             </w:r>
           </w:p>
         </w:tc>
@@ -11250,7 +11250,7 @@
               <w:spacing w:after="0"/>
             </w:pPr>
             <w:r>
-              <w:t>CUP 5,002.50</w:t>
+              <w:t>CUP 5,347.50</w:t>
             </w:r>
           </w:p>
         </w:tc>
@@ -11306,7 +11306,7 @@
               <w:spacing w:after="0"/>
             </w:pPr>
             <w:r>
-              <w:t>CUP 1,667.50</w:t>
+              <w:t>CUP 1,782.50</w:t>
             </w:r>
           </w:p>
         </w:tc>
@@ -11362,7 +11362,7 @@
               <w:spacing w:after="0"/>
             </w:pPr>
             <w:r>
-              <w:t>CUP 5,002.50</w:t>
+              <w:t>CUP 5,347.50</w:t>
             </w:r>
           </w:p>
         </w:tc>
@@ -11418,7 +11418,7 @@
               <w:spacing w:after="0"/>
             </w:pPr>
             <w:r>
-              <w:t>CUP 23,345.00</w:t>
+              <w:t>CUP 24,955.00</w:t>
             </w:r>
           </w:p>
         </w:tc>
@@ -11474,7 +11474,7 @@
               <w:spacing w:after="0"/>
             </w:pPr>
             <w:r>
-              <w:t>CUP 3,335.00</w:t>
+              <w:t>CUP 3,565.00</w:t>
             </w:r>
           </w:p>
         </w:tc>
@@ -11530,7 +11530,7 @@
               <w:spacing w:after="0"/>
             </w:pPr>
             <w:r>
-              <w:t>CUP 3,335.00</w:t>
+              <w:t>CUP 3,565.00</w:t>
             </w:r>
           </w:p>
         </w:tc>
@@ -11586,7 +11586,7 @@
               <w:spacing w:after="0"/>
             </w:pPr>
             <w:r>
-              <w:t>CUP 6,670.00</w:t>
+              <w:t>CUP 7,130.00</w:t>
             </w:r>
           </w:p>
         </w:tc>
@@ -11642,7 +11642,7 @@
               <w:spacing w:after="0"/>
             </w:pPr>
             <w:r>
-              <w:t>CUP 3,335.00</w:t>
+              <w:t>CUP 3,565.00</w:t>
             </w:r>
           </w:p>
         </w:tc>
@@ -11698,7 +11698,7 @@
               <w:spacing w:after="0"/>
             </w:pPr>
             <w:r>
-              <w:t>CUP 3,335.00</w:t>
+              <w:t>CUP 3,565.00</w:t>
             </w:r>
           </w:p>
         </w:tc>
@@ -11754,7 +11754,7 @@
               <w:spacing w:after="0"/>
             </w:pPr>
             <w:r>
-              <w:t>CUP 3,335.00</w:t>
+              <w:t>CUP 3,565.00</w:t>
             </w:r>
           </w:p>
         </w:tc>
@@ -11826,7 +11826,7 @@
               <w:spacing w:after="0"/>
             </w:pPr>
             <w:r>
-              <w:t>CUP 16,675.00</w:t>
+              <w:t>CUP 17,825.00</w:t>
             </w:r>
           </w:p>
         </w:tc>
@@ -11882,7 +11882,7 @@
               <w:spacing w:after="0"/>
             </w:pPr>
             <w:r>
-              <w:t>CUP 10,005.00</w:t>
+              <w:t>CUP 10,695.00</w:t>
             </w:r>
           </w:p>
         </w:tc>
@@ -11938,7 +11938,7 @@
               <w:spacing w:after="0"/>
             </w:pPr>
             <w:r>
-              <w:t>CUP 2,334.50</w:t>
+              <w:t>CUP 2,495.50</w:t>
             </w:r>
           </w:p>
         </w:tc>
@@ -11994,7 +11994,7 @@
               <w:spacing w:after="0"/>
             </w:pPr>
             <w:r>
-              <w:t>CUP 93,380.00</w:t>
+              <w:t>CUP 99,820.00</w:t>
             </w:r>
           </w:p>
         </w:tc>
@@ -12050,7 +12050,7 @@
               <w:spacing w:after="0"/>
             </w:pPr>
             <w:r>
-              <w:t>CUP 50,025.00</w:t>
+              <w:t>CUP 53,475.00</w:t>
             </w:r>
           </w:p>
         </w:tc>
@@ -12106,7 +12106,7 @@
               <w:spacing w:after="0"/>
             </w:pPr>
             <w:r>
-              <w:t>CUP 26,680.00</w:t>
+              <w:t>CUP 28,520.00</w:t>
             </w:r>
           </w:p>
         </w:tc>
@@ -12162,7 +12162,7 @@
               <w:spacing w:after="0"/>
             </w:pPr>
             <w:r>
-              <w:t>CUP 10,005.00</w:t>
+              <w:t>CUP 10,695.00</w:t>
             </w:r>
           </w:p>
         </w:tc>
@@ -12218,7 +12218,7 @@
               <w:spacing w:after="0"/>
             </w:pPr>
             <w:r>
-              <w:t>CUP 50,025.00</w:t>
+              <w:t>CUP 53,475.00</w:t>
             </w:r>
           </w:p>
         </w:tc>
@@ -12274,7 +12274,7 @@
               <w:spacing w:after="0"/>
             </w:pPr>
             <w:r>
-              <w:t>CUP 3,335.00</w:t>
+              <w:t>CUP 3,565.00</w:t>
             </w:r>
           </w:p>
         </w:tc>
@@ -12330,7 +12330,7 @@
               <w:spacing w:after="0"/>
             </w:pPr>
             <w:r>
-              <w:t>CUP 3,335.00</w:t>
+              <w:t>CUP 3,565.00</w:t>
             </w:r>
           </w:p>
         </w:tc>
@@ -12386,7 +12386,7 @@
               <w:spacing w:after="0"/>
             </w:pPr>
             <w:r>
-              <w:t>CUP 6,670.00</w:t>
+              <w:t>CUP 7,130.00</w:t>
             </w:r>
           </w:p>
         </w:tc>
@@ -12442,7 +12442,7 @@
               <w:spacing w:after="0"/>
             </w:pPr>
             <w:r>
-              <w:t>CUP 33,350.00</w:t>
+              <w:t>CUP 35,650.00</w:t>
             </w:r>
           </w:p>
         </w:tc>
@@ -12499,7 +12499,7 @@
               <w:spacing w:after="0"/>
             </w:pPr>
             <w:r>
-              <w:t>CUP 40,020.00</w:t>
+              <w:t>CUP 42,780.00</w:t>
             </w:r>
           </w:p>
         </w:tc>
@@ -12555,7 +12555,7 @@
               <w:spacing w:after="0"/>
             </w:pPr>
             <w:r>
-              <w:t>CUP 100,050.00</w:t>
+              <w:t>CUP 106,950.00</w:t>
             </w:r>
           </w:p>
         </w:tc>
@@ -12611,7 +12611,7 @@
               <w:spacing w:after="0"/>
             </w:pPr>
             <w:r>
-              <w:t>CUP 53,360.00</w:t>
+              <w:t>CUP 57,040.00</w:t>
             </w:r>
           </w:p>
         </w:tc>
@@ -12667,7 +12667,7 @@
               <w:spacing w:after="0"/>
             </w:pPr>
             <w:r>
-              <w:t>CUP 36,685.00</w:t>
+              <w:t>CUP 39,215.00</w:t>
             </w:r>
           </w:p>
         </w:tc>
@@ -12723,7 +12723,7 @@
               <w:spacing w:after="0"/>
             </w:pPr>
             <w:r>
-              <w:t>CUP 53,360.00</w:t>
+              <w:t>CUP 57,040.00</w:t>
             </w:r>
           </w:p>
         </w:tc>
@@ -12779,7 +12779,7 @@
               <w:spacing w:after="0"/>
             </w:pPr>
             <w:r>
-              <w:t>CUP 10,005.00</w:t>
+              <w:t>CUP 10,695.00</w:t>
             </w:r>
           </w:p>
         </w:tc>
@@ -12835,7 +12835,7 @@
               <w:spacing w:after="0"/>
             </w:pPr>
             <w:r>
-              <w:t>CUP 56,695.00</w:t>
+              <w:t>CUP 60,605.00</w:t>
             </w:r>
           </w:p>
         </w:tc>
@@ -12891,7 +12891,7 @@
               <w:spacing w:after="0"/>
             </w:pPr>
             <w:r>
-              <w:t>CUP 26,680.00</w:t>
+              <w:t>CUP 28,520.00</w:t>
             </w:r>
           </w:p>
         </w:tc>
@@ -12947,7 +12947,7 @@
               <w:spacing w:after="0"/>
             </w:pPr>
             <w:r>
-              <w:t>CUP 73,370.00</w:t>
+              <w:t>CUP 78,430.00</w:t>
             </w:r>
           </w:p>
         </w:tc>
@@ -13003,7 +13003,7 @@
               <w:spacing w:after="0"/>
             </w:pPr>
             <w:r>
-              <w:t>CUP 30,015.00</w:t>
+              <w:t>CUP 32,085.00</w:t>
             </w:r>
           </w:p>
         </w:tc>
@@ -13059,7 +13059,7 @@
               <w:spacing w:after="0"/>
             </w:pPr>
             <w:r>
-              <w:t>CUP 8,337.50</w:t>
+              <w:t>CUP 8,912.50</w:t>
             </w:r>
           </w:p>
         </w:tc>
@@ -13131,7 +13131,7 @@
               <w:spacing w:after="0"/>
             </w:pPr>
             <w:r>
-              <w:t>CUP 23,345.00</w:t>
+              <w:t>CUP 24,955.00</w:t>
             </w:r>
           </w:p>
         </w:tc>
@@ -13187,7 +13187,7 @@
               <w:spacing w:after="0"/>
             </w:pPr>
             <w:r>
-              <w:t>CUP 8,337.50</w:t>
+              <w:t>CUP 8,912.50</w:t>
             </w:r>
           </w:p>
         </w:tc>
@@ -13243,7 +13243,7 @@
               <w:spacing w:after="0"/>
             </w:pPr>
             <w:r>
-              <w:t>CUP 3,335.00</w:t>
+              <w:t>CUP 3,565.00</w:t>
             </w:r>
           </w:p>
         </w:tc>
@@ -13299,7 +13299,7 @@
               <w:spacing w:after="0"/>
             </w:pPr>
             <w:r>
-              <w:t>CUP 10,005.00</w:t>
+              <w:t>CUP 10,695.00</w:t>
             </w:r>
           </w:p>
         </w:tc>
@@ -13355,7 +13355,7 @@
               <w:spacing w:after="0"/>
             </w:pPr>
             <w:r>
-              <w:t>CUP 10,005.00</w:t>
+              <w:t>CUP 10,695.00</w:t>
             </w:r>
           </w:p>
         </w:tc>
@@ -13411,7 +13411,7 @@
               <w:spacing w:after="0"/>
             </w:pPr>
             <w:r>
-              <w:t>CUP 20,010.00</w:t>
+              <w:t>CUP 21,390.00</w:t>
             </w:r>
           </w:p>
         </w:tc>
@@ -13467,7 +13467,7 @@
               <w:spacing w:after="0"/>
             </w:pPr>
             <w:r>
-              <w:t>CUP 13,340.00</w:t>
+              <w:t>CUP 14,260.00</w:t>
             </w:r>
           </w:p>
         </w:tc>
@@ -13523,7 +13523,7 @@
               <w:spacing w:after="0"/>
             </w:pPr>
             <w:r>
-              <w:t>CUP 10,005.00</w:t>
+              <w:t>CUP 10,695.00</w:t>
             </w:r>
           </w:p>
         </w:tc>
@@ -13579,7 +13579,7 @@
               <w:spacing w:after="0"/>
             </w:pPr>
             <w:r>
-              <w:t>CUP 6,670.00</w:t>
+              <w:t>CUP 7,130.00</w:t>
             </w:r>
           </w:p>
         </w:tc>
@@ -13635,7 +13635,7 @@
               <w:spacing w:after="0"/>
             </w:pPr>
             <w:r>
-              <w:t>CUP 6,670.00</w:t>
+              <w:t>CUP 7,130.00</w:t>
             </w:r>
           </w:p>
         </w:tc>
@@ -13691,7 +13691,7 @@
               <w:spacing w:after="0"/>
             </w:pPr>
             <w:r>
-              <w:t>CUP 50,025.00</w:t>
+              <w:t>CUP 53,475.00</w:t>
             </w:r>
           </w:p>
         </w:tc>
@@ -13747,7 +13747,7 @@
               <w:spacing w:after="0"/>
             </w:pPr>
             <w:r>
-              <w:t>CUP 116,725.00</w:t>
+              <w:t>CUP 124,775.00</w:t>
             </w:r>
           </w:p>
         </w:tc>
@@ -13803,7 +13803,7 @@
               <w:spacing w:after="0"/>
             </w:pPr>
             <w:r>
-              <w:t>CUP 6,670.00</w:t>
+              <w:t>CUP 7,130.00</w:t>
             </w:r>
           </w:p>
         </w:tc>
@@ -13859,7 +13859,7 @@
               <w:spacing w:after="0"/>
             </w:pPr>
             <w:r>
-              <w:t>CUP 6,670.00</w:t>
+              <w:t>CUP 7,130.00</w:t>
             </w:r>
           </w:p>
         </w:tc>
@@ -13915,7 +13915,7 @@
               <w:spacing w:after="0"/>
             </w:pPr>
             <w:r>
-              <w:t>CUP 5,002.50</w:t>
+              <w:t>CUP 5,347.50</w:t>
             </w:r>
           </w:p>
         </w:tc>
@@ -13971,7 +13971,7 @@
               <w:spacing w:after="0"/>
             </w:pPr>
             <w:r>
-              <w:t>CUP 10,005.00</w:t>
+              <w:t>CUP 10,695.00</w:t>
             </w:r>
           </w:p>
         </w:tc>
@@ -14027,7 +14027,7 @@
               <w:spacing w:after="0"/>
             </w:pPr>
             <w:r>
-              <w:t>CUP 5,002.50</w:t>
+              <w:t>CUP 5,347.50</w:t>
             </w:r>
           </w:p>
         </w:tc>
@@ -14083,7 +14083,7 @@
               <w:spacing w:after="0"/>
             </w:pPr>
             <w:r>
-              <w:t>CUP 23,345.00</w:t>
+              <w:t>CUP 24,955.00</w:t>
             </w:r>
           </w:p>
         </w:tc>
@@ -14139,7 +14139,7 @@
               <w:spacing w:after="0"/>
             </w:pPr>
             <w:r>
-              <w:t>CUP 13,340.00</w:t>
+              <w:t>CUP 14,260.00</w:t>
             </w:r>
           </w:p>
         </w:tc>
@@ -14195,7 +14195,7 @@
               <w:spacing w:after="0"/>
             </w:pPr>
             <w:r>
-              <w:t>CUP 33,350.00</w:t>
+              <w:t>CUP 35,650.00</w:t>
             </w:r>
           </w:p>
         </w:tc>
@@ -14252,7 +14252,7 @@
               <w:spacing w:after="0"/>
             </w:pPr>
             <w:r>
-              <w:t>CUP 23,345.00</w:t>
+              <w:t>CUP 24,955.00</w:t>
             </w:r>
           </w:p>
         </w:tc>
@@ -14308,7 +14308,7 @@
               <w:spacing w:after="0"/>
             </w:pPr>
             <w:r>
-              <w:t>CUP 5,002.50</w:t>
+              <w:t>CUP 5,347.50</w:t>
             </w:r>
           </w:p>
         </w:tc>
@@ -14364,7 +14364,7 @@
               <w:spacing w:after="0"/>
             </w:pPr>
             <w:r>
-              <w:t>CUP 43,355.00</w:t>
+              <w:t>CUP 46,345.00</w:t>
             </w:r>
           </w:p>
         </w:tc>
@@ -14420,7 +14420,7 @@
               <w:spacing w:after="0"/>
             </w:pPr>
             <w:r>
-              <w:t>CUP 66,700.00</w:t>
+              <w:t>CUP 71,300.00</w:t>
             </w:r>
           </w:p>
         </w:tc>
@@ -14476,7 +14476,7 @@
               <w:spacing w:after="0"/>
             </w:pPr>
             <w:r>
-              <w:t>CUP 10,005.00</w:t>
+              <w:t>CUP 10,695.00</w:t>
             </w:r>
           </w:p>
         </w:tc>
@@ -14532,7 +14532,7 @@
               <w:spacing w:after="0"/>
             </w:pPr>
             <w:r>
-              <w:t>CUP 5,002.50</w:t>
+              <w:t>CUP 5,347.50</w:t>
             </w:r>
           </w:p>
         </w:tc>
@@ -14604,7 +14604,7 @@
               <w:spacing w:after="0"/>
             </w:pPr>
             <w:r>
-              <w:t>CUP 21,677.50</w:t>
+              <w:t>CUP 23,172.50</w:t>
             </w:r>
           </w:p>
         </w:tc>
@@ -14676,7 +14676,7 @@
               <w:spacing w:after="0"/>
             </w:pPr>
             <w:r>
-              <w:t>CUP 33,350.00</w:t>
+              <w:t>CUP 35,650.00</w:t>
             </w:r>
           </w:p>
         </w:tc>
@@ -14732,7 +14732,7 @@
               <w:spacing w:after="0"/>
             </w:pPr>
             <w:r>
-              <w:t>CUP 3,335.00</w:t>
+              <w:t>CUP 3,565.00</w:t>
             </w:r>
           </w:p>
         </w:tc>
@@ -14788,7 +14788,7 @@
               <w:spacing w:after="0"/>
             </w:pPr>
             <w:r>
-              <w:t>CUP 6,670.00</w:t>
+              <w:t>CUP 7,130.00</w:t>
             </w:r>
           </w:p>
         </w:tc>
@@ -14844,7 +14844,7 @@
               <w:spacing w:after="0"/>
             </w:pPr>
             <w:r>
-              <w:t>CUP 3,335.00</w:t>
+              <w:t>CUP 3,565.00</w:t>
             </w:r>
           </w:p>
         </w:tc>
@@ -14900,7 +14900,7 @@
               <w:spacing w:after="0"/>
             </w:pPr>
             <w:r>
-              <w:t>CUP 3,335.00</w:t>
+              <w:t>CUP 3,565.00</w:t>
             </w:r>
           </w:p>
         </w:tc>
@@ -14956,7 +14956,7 @@
               <w:spacing w:after="0"/>
             </w:pPr>
             <w:r>
-              <w:t>CUP 3,335.00</w:t>
+              <w:t>CUP 3,565.00</w:t>
             </w:r>
           </w:p>
         </w:tc>
@@ -15012,7 +15012,7 @@
               <w:spacing w:after="0"/>
             </w:pPr>
             <w:r>
-              <w:t>CUP 3,335.00</w:t>
+              <w:t>CUP 3,565.00</w:t>
             </w:r>
           </w:p>
         </w:tc>
@@ -15068,7 +15068,7 @@
               <w:spacing w:after="0"/>
             </w:pPr>
             <w:r>
-              <w:t>CUP 5,002.50</w:t>
+              <w:t>CUP 5,347.50</w:t>
             </w:r>
           </w:p>
         </w:tc>
@@ -15124,7 +15124,7 @@
               <w:spacing w:after="0"/>
             </w:pPr>
             <w:r>
-              <w:t>CUP 5,002.50</w:t>
+              <w:t>CUP 5,347.50</w:t>
             </w:r>
           </w:p>
         </w:tc>
@@ -15180,7 +15180,7 @@
               <w:spacing w:after="0"/>
             </w:pPr>
             <w:r>
-              <w:t>CUP 5,002.50</w:t>
+              <w:t>CUP 5,347.50</w:t>
             </w:r>
           </w:p>
         </w:tc>
@@ -15236,7 +15236,7 @@
               <w:spacing w:after="0"/>
             </w:pPr>
             <w:r>
-              <w:t>CUP 5,002.50</w:t>
+              <w:t>CUP 5,347.50</w:t>
             </w:r>
           </w:p>
         </w:tc>
@@ -15292,7 +15292,7 @@
               <w:spacing w:after="0"/>
             </w:pPr>
             <w:r>
-              <w:t>CUP 2,001.00</w:t>
+              <w:t>CUP 2,139.00</w:t>
             </w:r>
           </w:p>
         </w:tc>
@@ -15348,7 +15348,7 @@
               <w:spacing w:after="0"/>
             </w:pPr>
             <w:r>
-              <w:t>CUP 3,335.00</w:t>
+              <w:t>CUP 3,565.00</w:t>
             </w:r>
           </w:p>
         </w:tc>
@@ -15404,7 +15404,7 @@
               <w:spacing w:after="0"/>
             </w:pPr>
             <w:r>
-              <w:t>CUP 50,025.00</w:t>
+              <w:t>CUP 53,475.00</w:t>
             </w:r>
           </w:p>
         </w:tc>
@@ -15460,7 +15460,7 @@
               <w:spacing w:after="0"/>
             </w:pPr>
             <w:r>
-              <w:t>CUP 60,030.00</w:t>
+              <w:t>CUP 64,170.00</w:t>
             </w:r>
           </w:p>
         </w:tc>
@@ -15516,7 +15516,7 @@
               <w:spacing w:after="0"/>
             </w:pPr>
             <w:r>
-              <w:t>CUP 30,015.00</w:t>
+              <w:t>CUP 32,085.00</w:t>
             </w:r>
           </w:p>
         </w:tc>
@@ -15572,7 +15572,7 @@
               <w:spacing w:after="0"/>
             </w:pPr>
             <w:r>
-              <w:t>CUP 10,005.00</w:t>
+              <w:t>CUP 10,695.00</w:t>
             </w:r>
           </w:p>
         </w:tc>
@@ -15628,7 +15628,7 @@
               <w:spacing w:after="0"/>
             </w:pPr>
             <w:r>
-              <w:t>CUP 8,337.50</w:t>
+              <w:t>CUP 8,912.50</w:t>
             </w:r>
           </w:p>
         </w:tc>
@@ -15684,7 +15684,7 @@
               <w:spacing w:after="0"/>
             </w:pPr>
             <w:r>
-              <w:t>CUP 1,334.00</w:t>
+              <w:t>CUP 1,426.00</w:t>
             </w:r>
           </w:p>
         </w:tc>
@@ -15740,7 +15740,7 @@
               <w:spacing w:after="0"/>
             </w:pPr>
             <w:r>
-              <w:t>CUP 25,012.50</w:t>
+              <w:t>CUP 26,737.50</w:t>
             </w:r>
           </w:p>
         </w:tc>
@@ -15796,7 +15796,7 @@
               <w:spacing w:after="0"/>
             </w:pPr>
             <w:r>
-              <w:t>CUP 8,337.50</w:t>
+              <w:t>CUP 8,912.50</w:t>
             </w:r>
           </w:p>
         </w:tc>
@@ -15852,7 +15852,7 @@
               <w:spacing w:after="0"/>
             </w:pPr>
             <w:r>
-              <w:t>CUP 23,345.00</w:t>
+              <w:t>CUP 24,955.00</w:t>
             </w:r>
           </w:p>
         </w:tc>
@@ -15908,7 +15908,7 @@
               <w:spacing w:after="0"/>
             </w:pPr>
             <w:r>
-              <w:t>CUP 5,002.50</w:t>
+              <w:t>CUP 5,347.50</w:t>
             </w:r>
           </w:p>
         </w:tc>
@@ -15964,7 +15964,7 @@
               <w:spacing w:after="0"/>
             </w:pPr>
             <w:r>
-              <w:t>CUP 83,375.00</w:t>
+              <w:t>CUP 89,125.00</w:t>
             </w:r>
           </w:p>
         </w:tc>
@@ -16021,7 +16021,7 @@
               <w:spacing w:after="0"/>
             </w:pPr>
             <w:r>
-              <w:t>CUP 183,425.00</w:t>
+              <w:t>CUP 196,075.00</w:t>
             </w:r>
           </w:p>
         </w:tc>
@@ -16077,7 +16077,7 @@
               <w:spacing w:after="0"/>
             </w:pPr>
             <w:r>
-              <w:t>CUP 8,337.50</w:t>
+              <w:t>CUP 8,912.50</w:t>
             </w:r>
           </w:p>
         </w:tc>
@@ -16133,7 +16133,7 @@
               <w:spacing w:after="0"/>
             </w:pPr>
             <w:r>
-              <w:t>CUP 3,335.00</w:t>
+              <w:t>CUP 3,565.00</w:t>
             </w:r>
           </w:p>
         </w:tc>
@@ -16189,7 +16189,7 @@
               <w:spacing w:after="0"/>
             </w:pPr>
             <w:r>
-              <w:t>CUP 3,335.00</w:t>
+              <w:t>CUP 3,565.00</w:t>
             </w:r>
           </w:p>
         </w:tc>
@@ -16245,7 +16245,7 @@
               <w:spacing w:after="0"/>
             </w:pPr>
             <w:r>
-              <w:t>CUP 5,002.50</w:t>
+              <w:t>CUP 5,347.50</w:t>
             </w:r>
           </w:p>
         </w:tc>
@@ -16301,7 +16301,7 @@
               <w:spacing w:after="0"/>
             </w:pPr>
             <w:r>
-              <w:t>CUP 2,334.50</w:t>
+              <w:t>CUP 2,495.50</w:t>
             </w:r>
           </w:p>
         </w:tc>
@@ -16357,7 +16357,7 @@
               <w:spacing w:after="0"/>
             </w:pPr>
             <w:r>
-              <w:t>CUP 16,675.00</w:t>
+              <w:t>CUP 17,825.00</w:t>
             </w:r>
           </w:p>
         </w:tc>
@@ -16413,7 +16413,7 @@
               <w:spacing w:after="0"/>
             </w:pPr>
             <w:r>
-              <w:t>CUP 1,667.50</w:t>
+              <w:t>CUP 1,782.50</w:t>
             </w:r>
           </w:p>
         </w:tc>
@@ -16469,7 +16469,7 @@
               <w:spacing w:after="0"/>
             </w:pPr>
             <w:r>
-              <w:t>CUP 1,667.50</w:t>
+              <w:t>CUP 1,782.50</w:t>
             </w:r>
           </w:p>
         </w:tc>
@@ -16525,7 +16525,7 @@
               <w:spacing w:after="0"/>
             </w:pPr>
             <w:r>
-              <w:t>CUP 1,667.50</w:t>
+              <w:t>CUP 1,782.50</w:t>
             </w:r>
           </w:p>
         </w:tc>
@@ -16581,7 +16581,7 @@
               <w:spacing w:after="0"/>
             </w:pPr>
             <w:r>
-              <w:t>CUP 2,334.50</w:t>
+              <w:t>CUP 2,495.50</w:t>
             </w:r>
           </w:p>
         </w:tc>
@@ -16637,7 +16637,7 @@
               <w:spacing w:after="0"/>
             </w:pPr>
             <w:r>
-              <w:t>CUP 6,670.00</w:t>
+              <w:t>CUP 7,130.00</w:t>
             </w:r>
           </w:p>
         </w:tc>
@@ -16693,7 +16693,7 @@
               <w:spacing w:after="0"/>
             </w:pPr>
             <w:r>
-              <w:t>CUP 3,335.00</w:t>
+              <w:t>CUP 3,565.00</w:t>
             </w:r>
           </w:p>
         </w:tc>
@@ -16749,7 +16749,7 @@
               <w:spacing w:after="0"/>
             </w:pPr>
             <w:r>
-              <w:t>CUP 5,002.50</w:t>
+              <w:t>CUP 5,347.50</w:t>
             </w:r>
           </w:p>
         </w:tc>
@@ -16805,7 +16805,7 @@
               <w:spacing w:after="0"/>
             </w:pPr>
             <w:r>
-              <w:t>CUP 2,334.50</w:t>
+              <w:t>CUP 2,495.50</w:t>
             </w:r>
           </w:p>
         </w:tc>
@@ -16861,7 +16861,7 @@
               <w:spacing w:after="0"/>
             </w:pPr>
             <w:r>
-              <w:t>CUP 2,334.50</w:t>
+              <w:t>CUP 2,495.50</w:t>
             </w:r>
           </w:p>
         </w:tc>
@@ -16917,7 +16917,7 @@
               <w:spacing w:after="0"/>
             </w:pPr>
             <w:r>
-              <w:t>CUP 3,335.00</w:t>
+              <w:t>CUP 3,565.00</w:t>
             </w:r>
           </w:p>
         </w:tc>
@@ -16973,7 +16973,7 @@
               <w:spacing w:after="0"/>
             </w:pPr>
             <w:r>
-              <w:t>CUP 667.00</w:t>
+              <w:t>CUP 713.00</w:t>
             </w:r>
           </w:p>
         </w:tc>
@@ -17029,7 +17029,7 @@
               <w:spacing w:after="0"/>
             </w:pPr>
             <w:r>
-              <w:t>CUP 1,667.50</w:t>
+              <w:t>CUP 1,782.50</w:t>
             </w:r>
           </w:p>
         </w:tc>
@@ -17085,7 +17085,7 @@
               <w:spacing w:after="0"/>
             </w:pPr>
             <w:r>
-              <w:t>CUP 1,000.50</w:t>
+              <w:t>CUP 1,069.50</w:t>
             </w:r>
           </w:p>
         </w:tc>
@@ -17141,7 +17141,7 @@
               <w:spacing w:after="0"/>
             </w:pPr>
             <w:r>
-              <w:t>CUP 1,334.00</w:t>
+              <w:t>CUP 1,426.00</w:t>
             </w:r>
           </w:p>
         </w:tc>
@@ -17197,7 +17197,7 @@
               <w:spacing w:after="0"/>
             </w:pPr>
             <w:r>
-              <w:t>CUP 667.00</w:t>
+              <w:t>CUP 713.00</w:t>
             </w:r>
           </w:p>
         </w:tc>
@@ -17253,7 +17253,7 @@
               <w:spacing w:after="0"/>
             </w:pPr>
             <w:r>
-              <w:t>CUP 1,000.50</w:t>
+              <w:t>CUP 1,069.50</w:t>
             </w:r>
           </w:p>
         </w:tc>
@@ -17309,7 +17309,7 @@
               <w:spacing w:after="0"/>
             </w:pPr>
             <w:r>
-              <w:t>CUP 6,670.00</w:t>
+              <w:t>CUP 7,130.00</w:t>
             </w:r>
           </w:p>
         </w:tc>
@@ -17365,7 +17365,7 @@
               <w:spacing w:after="0"/>
             </w:pPr>
             <w:r>
-              <w:t>CUP 8,337.50</w:t>
+              <w:t>CUP 8,912.50</w:t>
             </w:r>
           </w:p>
         </w:tc>
@@ -17421,7 +17421,7 @@
               <w:spacing w:after="0"/>
             </w:pPr>
             <w:r>
-              <w:t>CUP 15,007.50</w:t>
+              <w:t>CUP 16,042.50</w:t>
             </w:r>
           </w:p>
         </w:tc>
@@ -17477,7 +17477,7 @@
               <w:spacing w:after="0"/>
             </w:pPr>
             <w:r>
-              <w:t>CUP 5,002.50</w:t>
+              <w:t>CUP 5,347.50</w:t>
             </w:r>
           </w:p>
         </w:tc>
@@ -17533,7 +17533,7 @@
               <w:spacing w:after="0"/>
             </w:pPr>
             <w:r>
-              <w:t>CUP 20,010.00</w:t>
+              <w:t>CUP 21,390.00</w:t>
             </w:r>
           </w:p>
         </w:tc>
@@ -17589,7 +17589,7 @@
               <w:spacing w:after="0"/>
             </w:pPr>
             <w:r>
-              <w:t>CUP 33,350.00</w:t>
+              <w:t>CUP 35,650.00</w:t>
             </w:r>
           </w:p>
         </w:tc>
@@ -17645,7 +17645,7 @@
               <w:spacing w:after="0"/>
             </w:pPr>
             <w:r>
-              <w:t>CUP 11,672.50</w:t>
+              <w:t>CUP 12,477.50</w:t>
             </w:r>
           </w:p>
         </w:tc>
@@ -17701,7 +17701,7 @@
               <w:spacing w:after="0"/>
             </w:pPr>
             <w:r>
-              <w:t>CUP 3,335.00</w:t>
+              <w:t>CUP 3,565.00</w:t>
             </w:r>
           </w:p>
         </w:tc>
@@ -17765,7 +17765,7 @@
               <w:spacing w:after="0"/>
             </w:pPr>
             <w:r>
-              <w:t>CUP 1,667.50</w:t>
+              <w:t>CUP 1,782.50</w:t>
             </w:r>
           </w:p>
         </w:tc>
@@ -17821,7 +17821,7 @@
               <w:spacing w:after="0"/>
             </w:pPr>
             <w:r>
-              <w:t>CUP 5,002.50</w:t>
+              <w:t>CUP 5,347.50</w:t>
             </w:r>
           </w:p>
         </w:tc>
@@ -17958,7 +17958,7 @@
           </w:tcPr>
           <w:p>
             <w:r>
-              <w:t>CUP 66,700.00</w:t>
+              <w:t>CUP 71,300.00</w:t>
             </w:r>
           </w:p>
         </w:tc>
@@ -18008,7 +18008,7 @@
           </w:tcPr>
           <w:p>
             <w:r>
-              <w:t>CUP 60,030.00</w:t>
+              <w:t>CUP 64,170.00</w:t>
             </w:r>
           </w:p>
         </w:tc>
@@ -18049,7 +18049,7 @@
           </w:tcPr>
           <w:p>
             <w:r>
-              <w:t>CUP 40,020.00</w:t>
+              <w:t>CUP 42,780.00</w:t>
             </w:r>
           </w:p>
         </w:tc>
@@ -18099,7 +18099,7 @@
           </w:tcPr>
           <w:p>
             <w:r>
-              <w:t>CUP 40,020.00</w:t>
+              <w:t>CUP 42,780.00</w:t>
             </w:r>
           </w:p>
         </w:tc>
@@ -18138,7 +18138,7 @@
           </w:tcPr>
           <w:p>
             <w:r>
-              <w:t>CUP 13,340.00</w:t>
+              <w:t>CUP 14,260.00</w:t>
             </w:r>
           </w:p>
         </w:tc>
@@ -18199,7 +18199,7 @@
           </w:tcPr>
           <w:p>
             <w:r>
-              <w:t>CUP 13,340.00</w:t>
+              <w:t>CUP 14,260.00</w:t>
             </w:r>
           </w:p>
         </w:tc>
@@ -18240,7 +18240,7 @@
           </w:tcPr>
           <w:p>
             <w:r>
-              <w:t>CUP 6,670.00</w:t>
+              <w:t>CUP 7,130.00</w:t>
             </w:r>
           </w:p>
         </w:tc>
@@ -18279,7 +18279,7 @@
           </w:tcPr>
           <w:p>
             <w:r>
-              <w:t>CUP 26,680.00</w:t>
+              <w:t>CUP 28,520.00</w:t>
             </w:r>
           </w:p>
         </w:tc>
@@ -18320,7 +18320,7 @@
           </w:tcPr>
           <w:p>
             <w:r>
-              <w:t>CUP 33,350.00</w:t>
+              <w:t>CUP 35,650.00</w:t>
             </w:r>
           </w:p>
         </w:tc>
@@ -18361,7 +18361,7 @@
           </w:tcPr>
           <w:p>
             <w:r>
-              <w:t>CUP 8,337.50</w:t>
+              <w:t>CUP 8,912.50</w:t>
             </w:r>
           </w:p>
         </w:tc>
@@ -18402,7 +18402,7 @@
           </w:tcPr>
           <w:p>
             <w:r>
-              <w:t>CUP 18,342.50</w:t>
+              <w:t>CUP 19,607.50</w:t>
             </w:r>
           </w:p>
         </w:tc>
@@ -18441,7 +18441,7 @@
           </w:tcPr>
           <w:p>
             <w:r>
-              <w:t>CUP 26,680.00</w:t>
+              <w:t>CUP 28,520.00</w:t>
             </w:r>
           </w:p>
         </w:tc>
@@ -18480,7 +18480,7 @@
           </w:tcPr>
           <w:p>
             <w:r>
-              <w:t>CUP 333.50</w:t>
+              <w:t>CUP 356.50</w:t>
             </w:r>
           </w:p>
         </w:tc>
@@ -18519,7 +18519,7 @@
           </w:tcPr>
           <w:p>
             <w:r>
-              <w:t>CUP 333.50</w:t>
+              <w:t>CUP 356.50</w:t>
             </w:r>
           </w:p>
         </w:tc>
@@ -18558,7 +18558,7 @@
           </w:tcPr>
           <w:p>
             <w:r>
-              <w:t>CUP 333.50</w:t>
+              <w:t>CUP 356.50</w:t>
             </w:r>
           </w:p>
         </w:tc>
@@ -18597,7 +18597,7 @@
           </w:tcPr>
           <w:p>
             <w:r>
-              <w:t>CUP 5,002.50</w:t>
+              <w:t>CUP 5,347.50</w:t>
             </w:r>
           </w:p>
         </w:tc>
@@ -18636,7 +18636,7 @@
           </w:tcPr>
           <w:p>
             <w:r>
-              <w:t>CUP 3,335.00</w:t>
+              <w:t>CUP 3,565.00</w:t>
             </w:r>
           </w:p>
         </w:tc>
@@ -18675,7 +18675,7 @@
           </w:tcPr>
           <w:p>
             <w:r>
-              <w:t>CUP 833.75</w:t>
+              <w:t>CUP 891.25</w:t>
             </w:r>
           </w:p>
         </w:tc>
@@ -18714,7 +18714,7 @@
           </w:tcPr>
           <w:p>
             <w:r>
-              <w:t>CUP 3,335.00</w:t>
+              <w:t>CUP 3,565.00</w:t>
             </w:r>
           </w:p>
         </w:tc>
@@ -18753,7 +18753,7 @@
           </w:tcPr>
           <w:p>
             <w:r>
-              <w:t>CUP 2,334.50</w:t>
+              <w:t>CUP 2,495.50</w:t>
             </w:r>
           </w:p>
         </w:tc>
@@ -18792,7 +18792,7 @@
           </w:tcPr>
           <w:p>
             <w:r>
-              <w:t>CUP 8,337.50</w:t>
+              <w:t>CUP 8,912.50</w:t>
             </w:r>
           </w:p>
         </w:tc>
@@ -18831,7 +18831,7 @@
           </w:tcPr>
           <w:p>
             <w:r>
-              <w:t>CUP 8,337.50</w:t>
+              <w:t>CUP 8,912.50</w:t>
             </w:r>
           </w:p>
         </w:tc>
@@ -18870,7 +18870,7 @@
           </w:tcPr>
           <w:p>
             <w:r>
-              <w:t>CUP 16,675.00</w:t>
+              <w:t>CUP 17,825.00</w:t>
             </w:r>
           </w:p>
         </w:tc>
@@ -18911,7 +18911,7 @@
           </w:tcPr>
           <w:p>
             <w:r>
-              <w:t>CUP 11,672.50</w:t>
+              <w:t>CUP 12,477.50</w:t>
             </w:r>
           </w:p>
         </w:tc>
@@ -18950,7 +18950,7 @@
           </w:tcPr>
           <w:p>
             <w:r>
-              <w:t>CUP 11,672.50</w:t>
+              <w:t>CUP 12,477.50</w:t>
             </w:r>
           </w:p>
         </w:tc>
@@ -18991,7 +18991,7 @@
           </w:tcPr>
           <w:p>
             <w:r>
-              <w:t>CUP 46,690.00</w:t>
+              <w:t>CUP 49,910.00</w:t>
             </w:r>
           </w:p>
         </w:tc>
@@ -19031,7 +19031,7 @@
           </w:tcPr>
           <w:p>
             <w:r>
-              <w:t>CUP 5,002.50</w:t>
+              <w:t>CUP 5,347.50</w:t>
             </w:r>
           </w:p>
         </w:tc>
@@ -19092,7 +19092,7 @@
           </w:tcPr>
           <w:p>
             <w:r>
-              <w:t>CUP 10,005.00</w:t>
+              <w:t>CUP 10,695.00</w:t>
             </w:r>
           </w:p>
         </w:tc>
@@ -19153,7 +19153,7 @@
           </w:tcPr>
           <w:p>
             <w:r>
-              <w:t>CUP 33,350.00</w:t>
+              <w:t>CUP 35,650.00</w:t>
             </w:r>
           </w:p>
         </w:tc>
@@ -19192,7 +19192,7 @@
           </w:tcPr>
           <w:p>
             <w:r>
-              <w:t>CUP 33,350.00</w:t>
+              <w:t>CUP 35,650.00</w:t>
             </w:r>
           </w:p>
         </w:tc>
@@ -19244,7 +19244,7 @@
           </w:tcPr>
           <w:p>
             <w:r>
-              <w:t>CUP 50,025.00</w:t>
+              <w:t>CUP 53,475.00</w:t>
             </w:r>
           </w:p>
         </w:tc>
@@ -19285,7 +19285,7 @@
           </w:tcPr>
           <w:p>
             <w:r>
-              <w:t>CUP 40,020.00</w:t>
+              <w:t>CUP 42,780.00</w:t>
             </w:r>
           </w:p>
         </w:tc>
@@ -19326,7 +19326,7 @@
           </w:tcPr>
           <w:p>
             <w:r>
-              <w:t>CUP 20,010.00</w:t>
+              <w:t>CUP 21,390.00</w:t>
             </w:r>
           </w:p>
         </w:tc>
@@ -19365,7 +19365,7 @@
           </w:tcPr>
           <w:p>
             <w:r>
-              <w:t>CUP 23,345.00</w:t>
+              <w:t>CUP 24,955.00</w:t>
             </w:r>
           </w:p>
         </w:tc>
@@ -19406,7 +19406,7 @@
           </w:tcPr>
           <w:p>
             <w:r>
-              <w:t>CUP 43,355.00</w:t>
+              <w:t>CUP 46,345.00</w:t>
             </w:r>
           </w:p>
         </w:tc>
@@ -19445,7 +19445,7 @@
           </w:tcPr>
           <w:p>
             <w:r>
-              <w:t>CUP 13,340.00</w:t>
+              <w:t>CUP 14,260.00</w:t>
             </w:r>
           </w:p>
         </w:tc>
@@ -19484,7 +19484,7 @@
           </w:tcPr>
           <w:p>
             <w:r>
-              <w:t>CUP 3,335.00</w:t>
+              <w:t>CUP 3,565.00</w:t>
             </w:r>
           </w:p>
         </w:tc>
@@ -19525,7 +19525,7 @@
           </w:tcPr>
           <w:p>
             <w:r>
-              <w:t>CUP 3,335.00</w:t>
+              <w:t>CUP 3,565.00</w:t>
             </w:r>
           </w:p>
         </w:tc>
@@ -19586,7 +19586,7 @@
           </w:tcPr>
           <w:p>
             <w:r>
-              <w:t>CUP 10,005.00</w:t>
+              <w:t>CUP 10,695.00</w:t>
             </w:r>
           </w:p>
         </w:tc>
@@ -19636,7 +19636,7 @@
           </w:tcPr>
           <w:p>
             <w:r>
-              <w:t>CUP 5,002.50</w:t>
+              <w:t>CUP 5,347.50</w:t>
             </w:r>
           </w:p>
         </w:tc>
@@ -19677,7 +19677,7 @@
           </w:tcPr>
           <w:p>
             <w:r>
-              <w:t>CUP 26,680.00</w:t>
+              <w:t>CUP 28,520.00</w:t>
             </w:r>
           </w:p>
         </w:tc>
@@ -19716,7 +19716,7 @@
           </w:tcPr>
           <w:p>
             <w:r>
-              <w:t>CUP 40,020.00</w:t>
+              <w:t>CUP 42,780.00</w:t>
             </w:r>
           </w:p>
         </w:tc>
@@ -19757,7 +19757,7 @@
           </w:tcPr>
           <w:p>
             <w:r>
-              <w:t>CUP 3,335.00</w:t>
+              <w:t>CUP 3,565.00</w:t>
             </w:r>
           </w:p>
         </w:tc>
@@ -19798,7 +19798,7 @@
           </w:tcPr>
           <w:p>
             <w:r>
-              <w:t>CUP 6,670.00</w:t>
+              <w:t>CUP 7,130.00</w:t>
             </w:r>
           </w:p>
         </w:tc>
@@ -19837,7 +19837,7 @@
           </w:tcPr>
           <w:p>
             <w:r>
-              <w:t>CUP 20,010.00</w:t>
+              <w:t>CUP 21,390.00</w:t>
             </w:r>
           </w:p>
         </w:tc>
@@ -19878,7 +19878,7 @@
           </w:tcPr>
           <w:p>
             <w:r>
-              <w:t>CUP 8,337.50</w:t>
+              <w:t>CUP 8,912.50</w:t>
             </w:r>
           </w:p>
         </w:tc>
@@ -19919,7 +19919,7 @@
           </w:tcPr>
           <w:p>
             <w:r>
-              <w:t>CUP 5,002.50</w:t>
+              <w:t>CUP 5,347.50</w:t>
             </w:r>
           </w:p>
         </w:tc>
@@ -19960,7 +19960,7 @@
           </w:tcPr>
           <w:p>
             <w:r>
-              <w:t>CUP 3,335.00</w:t>
+              <w:t>CUP 3,565.00</w:t>
             </w:r>
           </w:p>
         </w:tc>
@@ -20001,7 +20001,7 @@
           </w:tcPr>
           <w:p>
             <w:r>
-              <w:t>CUP 46,690.00</w:t>
+              <w:t>CUP 49,910.00</w:t>
             </w:r>
           </w:p>
         </w:tc>
@@ -20040,7 +20040,7 @@
           </w:tcPr>
           <w:p>
             <w:r>
-              <w:t>CUP 60,030.00</w:t>
+              <w:t>CUP 64,170.00</w:t>
             </w:r>
           </w:p>
         </w:tc>
@@ -20079,7 +20079,7 @@
           </w:tcPr>
           <w:p>
             <w:r>
-              <w:t>CUP 60,030.00</w:t>
+              <w:t>CUP 64,170.00</w:t>
             </w:r>
           </w:p>
         </w:tc>
@@ -20120,7 +20120,7 @@
           </w:tcPr>
           <w:p>
             <w:r>
-              <w:t>CUP 20,010.00</w:t>
+              <w:t>CUP 21,390.00</w:t>
             </w:r>
           </w:p>
         </w:tc>
@@ -20159,7 +20159,7 @@
           </w:tcPr>
           <w:p>
             <w:r>
-              <w:t>CUP 13,340.00</w:t>
+              <w:t>CUP 14,260.00</w:t>
             </w:r>
           </w:p>
         </w:tc>
@@ -20198,7 +20198,7 @@
           </w:tcPr>
           <w:p>
             <w:r>
-              <w:t>CUP 23,345.00</w:t>
+              <w:t>CUP 24,955.00</w:t>
             </w:r>
           </w:p>
         </w:tc>
@@ -20239,7 +20239,7 @@
           </w:tcPr>
           <w:p>
             <w:r>
-              <w:t>CUP 16,675.00</w:t>
+              <w:t>CUP 17,825.00</w:t>
             </w:r>
           </w:p>
         </w:tc>
@@ -20278,7 +20278,7 @@
           </w:tcPr>
           <w:p>
             <w:r>
-              <w:t>CUP 50,025.00</w:t>
+              <w:t>CUP 53,475.00</w:t>
             </w:r>
           </w:p>
         </w:tc>
@@ -20317,7 +20317,7 @@
           </w:tcPr>
           <w:p>
             <w:r>
-              <w:t>CUP 43,355.00</w:t>
+              <w:t>CUP 46,345.00</w:t>
             </w:r>
           </w:p>
         </w:tc>
@@ -20357,7 +20357,7 @@
           </w:tcPr>
           <w:p>
             <w:r>
-              <w:t>CUP 1,667.50</w:t>
+              <w:t>CUP 1,782.50</w:t>
             </w:r>
           </w:p>
         </w:tc>
@@ -20396,7 +20396,7 @@
           </w:tcPr>
           <w:p>
             <w:r>
-              <w:t>CUP 2,334.50</w:t>
+              <w:t>CUP 2,495.50</w:t>
             </w:r>
           </w:p>
         </w:tc>
@@ -20435,7 +20435,7 @@
           </w:tcPr>
           <w:p>
             <w:r>
-              <w:t>CUP 1,667.50</w:t>
+              <w:t>CUP 1,782.50</w:t>
             </w:r>
           </w:p>
         </w:tc>
@@ -20476,7 +20476,7 @@
           </w:tcPr>
           <w:p>
             <w:r>
-              <w:t>CUP 11,672.50</w:t>
+              <w:t>CUP 12,477.50</w:t>
             </w:r>
           </w:p>
         </w:tc>
@@ -20515,7 +20515,7 @@
           </w:tcPr>
           <w:p>
             <w:r>
-              <w:t>CUP 13,340.00</w:t>
+              <w:t>CUP 14,260.00</w:t>
             </w:r>
           </w:p>
         </w:tc>
@@ -20554,7 +20554,7 @@
           </w:tcPr>
           <w:p>
             <w:r>
-              <w:t>CUP 6,670.00</w:t>
+              <w:t>CUP 7,130.00</w:t>
             </w:r>
           </w:p>
         </w:tc>
@@ -20595,7 +20595,7 @@
           </w:tcPr>
           <w:p>
             <w:r>
-              <w:t>CUP 5,002.50</w:t>
+              <w:t>CUP 5,347.50</w:t>
             </w:r>
           </w:p>
         </w:tc>
@@ -20634,7 +20634,7 @@
           </w:tcPr>
           <w:p>
             <w:r>
-              <w:t>CUP 1,667.50</w:t>
+              <w:t>CUP 1,782.50</w:t>
             </w:r>
           </w:p>
         </w:tc>
@@ -20675,7 +20675,7 @@
           </w:tcPr>
           <w:p>
             <w:r>
-              <w:t>CUP 10,005.00</w:t>
+              <w:t>CUP 10,695.00</w:t>
             </w:r>
           </w:p>
         </w:tc>
@@ -20714,7 +20714,7 @@
           </w:tcPr>
           <w:p>
             <w:r>
-              <w:t>CUP 3,335.00</w:t>
+              <w:t>CUP 3,565.00</w:t>
             </w:r>
           </w:p>
         </w:tc>
@@ -20753,7 +20753,7 @@
           </w:tcPr>
           <w:p>
             <w:r>
-              <w:t>CUP 5,002.50</w:t>
+              <w:t>CUP 5,347.50</w:t>
             </w:r>
           </w:p>
         </w:tc>
@@ -20792,7 +20792,7 @@
           </w:tcPr>
           <w:p>
             <w:r>
-              <w:t>CUP 3,335.00</w:t>
+              <w:t>CUP 3,565.00</w:t>
             </w:r>
           </w:p>
         </w:tc>
@@ -20831,7 +20831,7 @@
           </w:tcPr>
           <w:p>
             <w:r>
-              <w:t>CUP 11,672.50</w:t>
+              <w:t>CUP 12,477.50</w:t>
             </w:r>
           </w:p>
         </w:tc>
@@ -20964,7 +20964,7 @@
           </w:tcPr>
           <w:p>
             <w:r>
-              <w:t>CUP 83,375.00</w:t>
+              <w:t>CUP 89,125.00</w:t>
             </w:r>
           </w:p>
         </w:tc>
@@ -21005,7 +21005,7 @@
           </w:tcPr>
           <w:p>
             <w:r>
-              <w:t>CUP 46,690.00</w:t>
+              <w:t>CUP 49,910.00</w:t>
             </w:r>
           </w:p>
         </w:tc>
@@ -21044,7 +21044,7 @@
           </w:tcPr>
           <w:p>
             <w:r>
-              <w:t>CUP 46,690.00</w:t>
+              <w:t>CUP 49,910.00</w:t>
             </w:r>
           </w:p>
         </w:tc>
@@ -21093,7 +21093,7 @@
           </w:tcPr>
           <w:p>
             <w:r>
-              <w:t>CUP 66,700.00</w:t>
+              <w:t>CUP 71,300.00</w:t>
             </w:r>
           </w:p>
         </w:tc>
@@ -21134,7 +21134,7 @@
           </w:tcPr>
           <w:p>
             <w:r>
-              <w:t>CUP 53,360.00</w:t>
+              <w:t>CUP 57,040.00</w:t>
             </w:r>
           </w:p>
         </w:tc>
@@ -21184,7 +21184,7 @@
           </w:tcPr>
           <w:p>
             <w:r>
-              <w:t>CUP 60,030.00</w:t>
+              <w:t>CUP 64,170.00</w:t>
             </w:r>
           </w:p>
         </w:tc>
@@ -21223,7 +21223,7 @@
           </w:tcPr>
           <w:p>
             <w:r>
-              <w:t>CUP 60,030.00</w:t>
+              <w:t>CUP 64,170.00</w:t>
             </w:r>
           </w:p>
         </w:tc>
@@ -21324,7 +21324,7 @@
           </w:tcPr>
           <w:p>
             <w:r>
-              <w:t>CUP 40,020.00</w:t>
+              <w:t>CUP 42,780.00</w:t>
             </w:r>
           </w:p>
         </w:tc>
@@ -21363,7 +21363,7 @@
           </w:tcPr>
           <w:p>
             <w:r>
-              <w:t>CUP 11,672.50</w:t>
+              <w:t>CUP 12,477.50</w:t>
             </w:r>
           </w:p>
         </w:tc>
@@ -21402,7 +21402,7 @@
           </w:tcPr>
           <w:p>
             <w:r>
-              <w:t>CUP 11,672.50</w:t>
+              <w:t>CUP 12,477.50</w:t>
             </w:r>
           </w:p>
         </w:tc>
@@ -21441,7 +21441,7 @@
           </w:tcPr>
           <w:p>
             <w:r>
-              <w:t>CUP 13,340.00</w:t>
+              <w:t>CUP 14,260.00</w:t>
             </w:r>
           </w:p>
         </w:tc>
@@ -21480,7 +21480,7 @@
           </w:tcPr>
           <w:p>
             <w:r>
-              <w:t>CUP 26,680.00</w:t>
+              <w:t>CUP 28,520.00</w:t>
             </w:r>
           </w:p>
         </w:tc>
@@ -21519,7 +21519,7 @@
           </w:tcPr>
           <w:p>
             <w:r>
-              <w:t>CUP 33,350.00</w:t>
+              <w:t>CUP 35,650.00</w:t>
             </w:r>
           </w:p>
         </w:tc>
@@ -21558,7 +21558,7 @@
           </w:tcPr>
           <w:p>
             <w:r>
-              <w:t>CUP 8,337.50</w:t>
+              <w:t>CUP 8,912.50</w:t>
             </w:r>
           </w:p>
         </w:tc>
@@ -21597,7 +21597,7 @@
           </w:tcPr>
           <w:p>
             <w:r>
-              <w:t>CUP 13,340.00</w:t>
+              <w:t>CUP 14,260.00</w:t>
             </w:r>
           </w:p>
         </w:tc>
@@ -21637,7 +21637,7 @@
           </w:tcPr>
           <w:p>
             <w:r>
-              <w:t>CUP 13,340.00</w:t>
+              <w:t>CUP 14,260.00</w:t>
             </w:r>
           </w:p>
         </w:tc>
@@ -21678,7 +21678,7 @@
           </w:tcPr>
           <w:p>
             <w:r>
-              <w:t>CUP 18,342.50</w:t>
+              <w:t>CUP 19,607.50</w:t>
             </w:r>
           </w:p>
         </w:tc>
@@ -21717,7 +21717,7 @@
           </w:tcPr>
           <w:p>
             <w:r>
-              <w:t>CUP 20,010.00</w:t>
+              <w:t>CUP 21,390.00</w:t>
             </w:r>
           </w:p>
         </w:tc>
@@ -21756,7 +21756,7 @@
           </w:tcPr>
           <w:p>
             <w:r>
-              <w:t>CUP 26,680.00</w:t>
+              <w:t>CUP 28,520.00</w:t>
             </w:r>
           </w:p>
         </w:tc>
@@ -21795,7 +21795,7 @@
           </w:tcPr>
           <w:p>
             <w:r>
-              <w:t>CUP 20,010.00</w:t>
+              <w:t>CUP 21,390.00</w:t>
             </w:r>
           </w:p>
         </w:tc>
@@ -21834,7 +21834,7 @@
           </w:tcPr>
           <w:p>
             <w:r>
-              <w:t>CUP 20,010.00</w:t>
+              <w:t>CUP 21,390.00</w:t>
             </w:r>
           </w:p>
         </w:tc>
@@ -21873,7 +21873,7 @@
           </w:tcPr>
           <w:p>
             <w:r>
-              <w:t>CUP 26,680.00</w:t>
+              <w:t>CUP 28,520.00</w:t>
             </w:r>
           </w:p>
         </w:tc>
@@ -21912,7 +21912,7 @@
           </w:tcPr>
           <w:p>
             <w:r>
-              <w:t>CUP 15,007.50</w:t>
+              <w:t>CUP 16,042.50</w:t>
             </w:r>
           </w:p>
         </w:tc>
@@ -21951,7 +21951,7 @@
           </w:tcPr>
           <w:p>
             <w:r>
-              <w:t>CUP 333.50</w:t>
+              <w:t>CUP 356.50</w:t>
             </w:r>
           </w:p>
         </w:tc>
@@ -21990,7 +21990,7 @@
           </w:tcPr>
           <w:p>
             <w:r>
-              <w:t>CUP 333.50</w:t>
+              <w:t>CUP 356.50</w:t>
             </w:r>
           </w:p>
         </w:tc>
@@ -22029,7 +22029,7 @@
           </w:tcPr>
           <w:p>
             <w:r>
-              <w:t>CUP 333.50</w:t>
+              <w:t>CUP 356.50</w:t>
             </w:r>
           </w:p>
         </w:tc>
@@ -22078,7 +22078,7 @@
           </w:tcPr>
           <w:p>
             <w:r>
-              <w:t>CUP 26,680.00</w:t>
+              <w:t>CUP 28,520.00</w:t>
             </w:r>
           </w:p>
         </w:tc>
@@ -22117,7 +22117,7 @@
           </w:tcPr>
           <w:p>
             <w:r>
-              <w:t>CUP 26,680.00</w:t>
+              <w:t>CUP 28,520.00</w:t>
             </w:r>
           </w:p>
         </w:tc>
@@ -22156,7 +22156,7 @@
           </w:tcPr>
           <w:p>
             <w:r>
-              <w:t>CUP 26,680.00</w:t>
+              <w:t>CUP 28,520.00</w:t>
             </w:r>
           </w:p>
         </w:tc>
@@ -22195,7 +22195,7 @@
           </w:tcPr>
           <w:p>
             <w:r>
-              <w:t>CUP 3,335.00</w:t>
+              <w:t>CUP 3,565.00</w:t>
             </w:r>
           </w:p>
         </w:tc>
@@ -22234,7 +22234,7 @@
           </w:tcPr>
           <w:p>
             <w:r>
-              <w:t>CUP 3,335.00</w:t>
+              <w:t>CUP 3,565.00</w:t>
             </w:r>
           </w:p>
         </w:tc>
@@ -22273,7 +22273,7 @@
           </w:tcPr>
           <w:p>
             <w:r>
-              <w:t>CUP 1,667.50</w:t>
+              <w:t>CUP 1,782.50</w:t>
             </w:r>
           </w:p>
         </w:tc>
@@ -22312,7 +22312,7 @@
           </w:tcPr>
           <w:p>
             <w:r>
-              <w:t>CUP 2,334.50</w:t>
+              <w:t>CUP 2,495.50</w:t>
             </w:r>
           </w:p>
         </w:tc>
@@ -22369,7 +22369,7 @@
           </w:tcPr>
           <w:p>
             <w:r>
-              <w:t>CUP 8,337.50</w:t>
+              <w:t>CUP 8,912.50</w:t>
             </w:r>
           </w:p>
         </w:tc>
@@ -22408,7 +22408,7 @@
           </w:tcPr>
           <w:p>
             <w:r>
-              <w:t>CUP 26,680.00</w:t>
+              <w:t>CUP 28,520.00</w:t>
             </w:r>
           </w:p>
         </w:tc>
@@ -22447,7 +22447,7 @@
           </w:tcPr>
           <w:p>
             <w:r>
-              <w:t>CUP 30,015.00</w:t>
+              <w:t>CUP 32,085.00</w:t>
             </w:r>
           </w:p>
         </w:tc>
@@ -22486,7 +22486,7 @@
           </w:tcPr>
           <w:p>
             <w:r>
-              <w:t>CUP 8,337.50</w:t>
+              <w:t>CUP 8,912.50</w:t>
             </w:r>
           </w:p>
         </w:tc>
@@ -22525,7 +22525,7 @@
           </w:tcPr>
           <w:p>
             <w:r>
-              <w:t>CUP 33,350.00</w:t>
+              <w:t>CUP 35,650.00</w:t>
             </w:r>
           </w:p>
         </w:tc>
@@ -22564,7 +22564,7 @@
           </w:tcPr>
           <w:p>
             <w:r>
-              <w:t>CUP 25,012.50</w:t>
+              <w:t>CUP 26,737.50</w:t>
             </w:r>
           </w:p>
         </w:tc>
@@ -22603,7 +22603,7 @@
           </w:tcPr>
           <w:p>
             <w:r>
-              <w:t>CUP 13,340.00</w:t>
+              <w:t>CUP 14,260.00</w:t>
             </w:r>
           </w:p>
         </w:tc>
@@ -22644,7 +22644,7 @@
           </w:tcPr>
           <w:p>
             <w:r>
-              <w:t>CUP 5,002.50</w:t>
+              <w:t>CUP 5,347.50</w:t>
             </w:r>
           </w:p>
         </w:tc>
@@ -22683,7 +22683,7 @@
           </w:tcPr>
           <w:p>
             <w:r>
-              <w:t>CUP 10,005.00</w:t>
+              <w:t>CUP 10,695.00</w:t>
             </w:r>
           </w:p>
         </w:tc>
@@ -22722,7 +22722,7 @@
           </w:tcPr>
           <w:p>
             <w:r>
-              <w:t>CUP 20,010.00</w:t>
+              <w:t>CUP 21,390.00</w:t>
             </w:r>
           </w:p>
         </w:tc>
@@ -22779,7 +22779,7 @@
           </w:tcPr>
           <w:p>
             <w:r>
-              <w:t>CUP 11,672.50</w:t>
+              <w:t>CUP 12,477.50</w:t>
             </w:r>
           </w:p>
         </w:tc>
@@ -22818,7 +22818,7 @@
           </w:tcPr>
           <w:p>
             <w:r>
-              <w:t>CUP 53,360.00</w:t>
+              <w:t>CUP 57,040.00</w:t>
             </w:r>
           </w:p>
         </w:tc>
@@ -22857,7 +22857,7 @@
           </w:tcPr>
           <w:p>
             <w:r>
-              <w:t>CUP 53,360.00</w:t>
+              <w:t>CUP 57,040.00</w:t>
             </w:r>
           </w:p>
         </w:tc>
@@ -22915,7 +22915,7 @@
           </w:tcPr>
           <w:p>
             <w:r>
-              <w:t>CUP 53,360.00</w:t>
+              <w:t>CUP 57,040.00</w:t>
             </w:r>
           </w:p>
         </w:tc>
@@ -22954,7 +22954,7 @@
           </w:tcPr>
           <w:p>
             <w:r>
-              <w:t>CUP 53,360.00</w:t>
+              <w:t>CUP 57,040.00</w:t>
             </w:r>
           </w:p>
         </w:tc>
@@ -23015,7 +23015,7 @@
           </w:tcPr>
           <w:p>
             <w:r>
-              <w:t>CUP 10,005.00</w:t>
+              <w:t>CUP 10,695.00</w:t>
             </w:r>
           </w:p>
         </w:tc>
@@ -23054,7 +23054,7 @@
           </w:tcPr>
           <w:p>
             <w:r>
-              <w:t>CUP 5,002.50</w:t>
+              <w:t>CUP 5,347.50</w:t>
             </w:r>
           </w:p>
         </w:tc>
@@ -23093,7 +23093,7 @@
           </w:tcPr>
           <w:p>
             <w:r>
-              <w:t>CUP 6,670.00</w:t>
+              <w:t>CUP 7,130.00</w:t>
             </w:r>
           </w:p>
         </w:tc>
@@ -23132,7 +23132,7 @@
           </w:tcPr>
           <w:p>
             <w:r>
-              <w:t>CUP 13,340.00</w:t>
+              <w:t>CUP 14,260.00</w:t>
             </w:r>
           </w:p>
         </w:tc>
@@ -23171,7 +23171,7 @@
           </w:tcPr>
           <w:p>
             <w:r>
-              <w:t>CUP 13,340.00</w:t>
+              <w:t>CUP 14,260.00</w:t>
             </w:r>
           </w:p>
         </w:tc>
@@ -23210,7 +23210,7 @@
           </w:tcPr>
           <w:p>
             <w:r>
-              <w:t>CUP 50,025.00</w:t>
+              <w:t>CUP 53,475.00</w:t>
             </w:r>
           </w:p>
         </w:tc>
@@ -23249,7 +23249,7 @@
           </w:tcPr>
           <w:p>
             <w:r>
-              <w:t>CUP 66,700.00</w:t>
+              <w:t>CUP 71,300.00</w:t>
             </w:r>
           </w:p>
         </w:tc>
@@ -23288,7 +23288,7 @@
           </w:tcPr>
           <w:p>
             <w:r>
-              <w:t>CUP 16,675.00</w:t>
+              <w:t>CUP 17,825.00</w:t>
             </w:r>
           </w:p>
         </w:tc>
@@ -23327,7 +23327,7 @@
           </w:tcPr>
           <w:p>
             <w:r>
-              <w:t>CUP 33,350.00</w:t>
+              <w:t>CUP 35,650.00</w:t>
             </w:r>
           </w:p>
         </w:tc>
@@ -23366,7 +23366,7 @@
           </w:tcPr>
           <w:p>
             <w:r>
-              <w:t>CUP 33,350.00</w:t>
+              <w:t>CUP 35,650.00</w:t>
             </w:r>
           </w:p>
         </w:tc>
@@ -23405,7 +23405,7 @@
           </w:tcPr>
           <w:p>
             <w:r>
-              <w:t>CUP 53,360.00</w:t>
+              <w:t>CUP 57,040.00</w:t>
             </w:r>
           </w:p>
         </w:tc>
@@ -23444,7 +23444,7 @@
           </w:tcPr>
           <w:p>
             <w:r>
-              <w:t>CUP 53,360.00</w:t>
+              <w:t>CUP 57,040.00</w:t>
             </w:r>
           </w:p>
         </w:tc>
@@ -23483,7 +23483,7 @@
           </w:tcPr>
           <w:p>
             <w:r>
-              <w:t>CUP 83,375.00</w:t>
+              <w:t>CUP 89,125.00</w:t>
             </w:r>
           </w:p>
         </w:tc>
@@ -23522,7 +23522,7 @@
           </w:tcPr>
           <w:p>
             <w:r>
-              <w:t>CUP 83,375.00</w:t>
+              <w:t>CUP 89,125.00</w:t>
             </w:r>
           </w:p>
         </w:tc>
@@ -23561,7 +23561,7 @@
           </w:tcPr>
           <w:p>
             <w:r>
-              <w:t>CUP 76,705.00</w:t>
+              <w:t>CUP 81,995.00</w:t>
             </w:r>
           </w:p>
         </w:tc>
@@ -23600,7 +23600,7 @@
           </w:tcPr>
           <w:p>
             <w:r>
-              <w:t>CUP 83,375.00</w:t>
+              <w:t>CUP 89,125.00</w:t>
             </w:r>
           </w:p>
         </w:tc>
@@ -23639,7 +23639,7 @@
           </w:tcPr>
           <w:p>
             <w:r>
-              <w:t>CUP 83,375.00</w:t>
+              <w:t>CUP 89,125.00</w:t>
             </w:r>
           </w:p>
         </w:tc>
@@ -23678,7 +23678,7 @@
           </w:tcPr>
           <w:p>
             <w:r>
-              <w:t>CUP 83,375.00</w:t>
+              <w:t>CUP 89,125.00</w:t>
             </w:r>
           </w:p>
         </w:tc>
@@ -23717,7 +23717,7 @@
           </w:tcPr>
           <w:p>
             <w:r>
-              <w:t>CUP 50,025.00</w:t>
+              <w:t>CUP 53,475.00</w:t>
             </w:r>
           </w:p>
         </w:tc>
@@ -23756,7 +23756,7 @@
           </w:tcPr>
           <w:p>
             <w:r>
-              <w:t>CUP 66,700.00</w:t>
+              <w:t>CUP 71,300.00</w:t>
             </w:r>
           </w:p>
         </w:tc>
@@ -23795,7 +23795,7 @@
           </w:tcPr>
           <w:p>
             <w:r>
-              <w:t>CUP 73,370.00</w:t>
+              <w:t>CUP 78,430.00</w:t>
             </w:r>
           </w:p>
         </w:tc>
@@ -23834,7 +23834,7 @@
           </w:tcPr>
           <w:p>
             <w:r>
-              <w:t>CUP 73,370.00</w:t>
+              <w:t>CUP 78,430.00</w:t>
             </w:r>
           </w:p>
         </w:tc>
@@ -23873,7 +23873,7 @@
           </w:tcPr>
           <w:p>
             <w:r>
-              <w:t>CUP 73,370.00</w:t>
+              <w:t>CUP 78,430.00</w:t>
             </w:r>
           </w:p>
         </w:tc>
@@ -23912,7 +23912,7 @@
           </w:tcPr>
           <w:p>
             <w:r>
-              <w:t>CUP 23,345.00</w:t>
+              <w:t>CUP 24,955.00</w:t>
             </w:r>
           </w:p>
         </w:tc>
@@ -23951,7 +23951,7 @@
           </w:tcPr>
           <w:p>
             <w:r>
-              <w:t>CUP 23,345.00</w:t>
+              <w:t>CUP 24,955.00</w:t>
             </w:r>
           </w:p>
         </w:tc>
@@ -23990,7 +23990,7 @@
           </w:tcPr>
           <w:p>
             <w:r>
-              <w:t>CUP 46,690.00</w:t>
+              <w:t>CUP 49,910.00</w:t>
             </w:r>
           </w:p>
         </w:tc>
@@ -24029,7 +24029,7 @@
           </w:tcPr>
           <w:p>
             <w:r>
-              <w:t>CUP 46,690.00</w:t>
+              <w:t>CUP 49,910.00</w:t>
             </w:r>
           </w:p>
         </w:tc>
@@ -24068,7 +24068,7 @@
           </w:tcPr>
           <w:p>
             <w:r>
-              <w:t>CUP 60,030.00</w:t>
+              <w:t>CUP 64,170.00</w:t>
             </w:r>
           </w:p>
         </w:tc>
@@ -24107,7 +24107,7 @@
           </w:tcPr>
           <w:p>
             <w:r>
-              <w:t>CUP 16,675.00</w:t>
+              <w:t>CUP 17,825.00</w:t>
             </w:r>
           </w:p>
         </w:tc>
@@ -24147,7 +24147,7 @@
           </w:tcPr>
           <w:p>
             <w:r>
-              <w:t>CUP 20,010.00</w:t>
+              <w:t>CUP 21,390.00</w:t>
             </w:r>
           </w:p>
         </w:tc>
@@ -24186,7 +24186,7 @@
           </w:tcPr>
           <w:p>
             <w:r>
-              <w:t>CUP 20,010.00</w:t>
+              <w:t>CUP 21,390.00</w:t>
             </w:r>
           </w:p>
         </w:tc>
@@ -24225,7 +24225,7 @@
           </w:tcPr>
           <w:p>
             <w:r>
-              <w:t>CUP 40,020.00</w:t>
+              <w:t>CUP 42,780.00</w:t>
             </w:r>
           </w:p>
         </w:tc>
@@ -24264,7 +24264,7 @@
           </w:tcPr>
           <w:p>
             <w:r>
-              <w:t>CUP 50,025.00</w:t>
+              <w:t>CUP 53,475.00</w:t>
             </w:r>
           </w:p>
         </w:tc>
@@ -24303,7 +24303,7 @@
           </w:tcPr>
           <w:p>
             <w:r>
-              <w:t>CUP 3,335.00</w:t>
+              <w:t>CUP 3,565.00</w:t>
             </w:r>
           </w:p>
         </w:tc>
@@ -24342,7 +24342,7 @@
           </w:tcPr>
           <w:p>
             <w:r>
-              <w:t>CUP 3,335.00</w:t>
+              <w:t>CUP 3,565.00</w:t>
             </w:r>
           </w:p>
         </w:tc>
@@ -24381,7 +24381,7 @@
           </w:tcPr>
           <w:p>
             <w:r>
-              <w:t>CUP 5,002.50</w:t>
+              <w:t>CUP 5,347.50</w:t>
             </w:r>
           </w:p>
         </w:tc>
@@ -24420,7 +24420,7 @@
           </w:tcPr>
           <w:p>
             <w:r>
-              <w:t>CUP 3,335.00</w:t>
+              <w:t>CUP 3,565.00</w:t>
             </w:r>
           </w:p>
         </w:tc>
@@ -24459,7 +24459,7 @@
           </w:tcPr>
           <w:p>
             <w:r>
-              <w:t>CUP 3,335.00</w:t>
+              <w:t>CUP 3,565.00</w:t>
             </w:r>
           </w:p>
         </w:tc>
@@ -24498,7 +24498,7 @@
           </w:tcPr>
           <w:p>
             <w:r>
-              <w:t>CUP 5,002.50</w:t>
+              <w:t>CUP 5,347.50</w:t>
             </w:r>
           </w:p>
         </w:tc>
@@ -24537,7 +24537,7 @@
           </w:tcPr>
           <w:p>
             <w:r>
-              <w:t>CUP 26,680.00</w:t>
+              <w:t>CUP 28,520.00</w:t>
             </w:r>
           </w:p>
         </w:tc>
@@ -24576,7 +24576,7 @@
           </w:tcPr>
           <w:p>
             <w:r>
-              <w:t>CUP 26,680.00</w:t>
+              <w:t>CUP 28,520.00</w:t>
             </w:r>
           </w:p>
         </w:tc>
@@ -24615,7 +24615,7 @@
           </w:tcPr>
           <w:p>
             <w:r>
-              <w:t>CUP 8,337.50</w:t>
+              <w:t>CUP 8,912.50</w:t>
             </w:r>
           </w:p>
         </w:tc>
@@ -24654,7 +24654,7 @@
           </w:tcPr>
           <w:p>
             <w:r>
-              <w:t>CUP 8,337.50</w:t>
+              <w:t>CUP 8,912.50</w:t>
             </w:r>
           </w:p>
         </w:tc>
@@ -24695,7 +24695,7 @@
           </w:tcPr>
           <w:p>
             <w:r>
-              <w:t>CUP 6,670.00</w:t>
+              <w:t>CUP 7,130.00</w:t>
             </w:r>
           </w:p>
         </w:tc>
@@ -24734,7 +24734,7 @@
           </w:tcPr>
           <w:p>
             <w:r>
-              <w:t>CUP 6,670.00</w:t>
+              <w:t>CUP 7,130.00</w:t>
             </w:r>
           </w:p>
         </w:tc>
@@ -24773,7 +24773,7 @@
           </w:tcPr>
           <w:p>
             <w:r>
-              <w:t>CUP 3,335.00</w:t>
+              <w:t>CUP 3,565.00</w:t>
             </w:r>
           </w:p>
         </w:tc>
@@ -24814,7 +24814,7 @@
           </w:tcPr>
           <w:p>
             <w:r>
-              <w:t>CUP 20,010.00</w:t>
+              <w:t>CUP 21,390.00</w:t>
             </w:r>
           </w:p>
         </w:tc>
@@ -24861,7 +24861,7 @@
           </w:tcPr>
           <w:p>
             <w:r>
-              <w:t>CUP 20,010.00</w:t>
+              <w:t>CUP 21,390.00</w:t>
             </w:r>
           </w:p>
         </w:tc>
@@ -24900,7 +24900,7 @@
           </w:tcPr>
           <w:p>
             <w:r>
-              <w:t>CUP 6,670.00</w:t>
+              <w:t>CUP 7,130.00</w:t>
             </w:r>
           </w:p>
         </w:tc>
@@ -24939,7 +24939,7 @@
           </w:tcPr>
           <w:p>
             <w:r>
-              <w:t>CUP 5,002.50</w:t>
+              <w:t>CUP 5,347.50</w:t>
             </w:r>
           </w:p>
         </w:tc>
@@ -24978,7 +24978,7 @@
           </w:tcPr>
           <w:p>
             <w:r>
-              <w:t>CUP 5,002.50</w:t>
+              <w:t>CUP 5,347.50</w:t>
             </w:r>
           </w:p>
         </w:tc>
@@ -25035,7 +25035,7 @@
           </w:tcPr>
           <w:p>
             <w:r>
-              <w:t>CUP 8,337.50</w:t>
+              <w:t>CUP 8,912.50</w:t>
             </w:r>
           </w:p>
         </w:tc>
@@ -25074,7 +25074,7 @@
           </w:tcPr>
           <w:p>
             <w:r>
-              <w:t>CUP 3,335.00</w:t>
+              <w:t>CUP 3,565.00</w:t>
             </w:r>
           </w:p>
         </w:tc>
@@ -25131,7 +25131,7 @@
           </w:tcPr>
           <w:p>
             <w:r>
-              <w:t>CUP 5,002.50</w:t>
+              <w:t>CUP 5,347.50</w:t>
             </w:r>
           </w:p>
         </w:tc>
@@ -25170,7 +25170,7 @@
           </w:tcPr>
           <w:p>
             <w:r>
-              <w:t>CUP 5,002.50</w:t>
+              <w:t>CUP 5,347.50</w:t>
             </w:r>
           </w:p>
         </w:tc>
@@ -25209,7 +25209,7 @@
           </w:tcPr>
           <w:p>
             <w:r>
-              <w:t>CUP 3,335.00</w:t>
+              <w:t>CUP 3,565.00</w:t>
             </w:r>
           </w:p>
         </w:tc>
@@ -25248,7 +25248,7 @@
           </w:tcPr>
           <w:p>
             <w:r>
-              <w:t>CUP 5,002.50</w:t>
+              <w:t>CUP 5,347.50</w:t>
             </w:r>
           </w:p>
         </w:tc>
@@ -25287,7 +25287,7 @@
           </w:tcPr>
           <w:p>
             <w:r>
-              <w:t>CUP 5,002.50</w:t>
+              <w:t>CUP 5,347.50</w:t>
             </w:r>
           </w:p>
         </w:tc>
@@ -25326,7 +25326,7 @@
           </w:tcPr>
           <w:p>
             <w:r>
-              <w:t>CUP 5,002.50</w:t>
+              <w:t>CUP 5,347.50</w:t>
             </w:r>
           </w:p>
         </w:tc>
@@ -25365,7 +25365,7 @@
           </w:tcPr>
           <w:p>
             <w:r>
-              <w:t>CUP 83,375.00</w:t>
+              <w:t>CUP 89,125.00</w:t>
             </w:r>
           </w:p>
         </w:tc>
@@ -25407,7 +25407,7 @@
           </w:tcPr>
           <w:p>
             <w:r>
-              <w:t>CUP 46,690.00</w:t>
+              <w:t>CUP 49,910.00</w:t>
             </w:r>
           </w:p>
         </w:tc>
@@ -25446,7 +25446,7 @@
           </w:tcPr>
           <w:p>
             <w:r>
-              <w:t>CUP 50,025.00</w:t>
+              <w:t>CUP 53,475.00</w:t>
             </w:r>
           </w:p>
         </w:tc>
@@ -25485,7 +25485,7 @@
           </w:tcPr>
           <w:p>
             <w:r>
-              <w:t>CUP 50,025.00</w:t>
+              <w:t>CUP 53,475.00</w:t>
             </w:r>
           </w:p>
         </w:tc>
@@ -25524,7 +25524,7 @@
           </w:tcPr>
           <w:p>
             <w:r>
-              <w:t>CUP 46,690.00</w:t>
+              <w:t>CUP 49,910.00</w:t>
             </w:r>
           </w:p>
         </w:tc>
@@ -25563,7 +25563,7 @@
           </w:tcPr>
           <w:p>
             <w:r>
-              <w:t>CUP 40,020.00</w:t>
+              <w:t>CUP 42,780.00</w:t>
             </w:r>
           </w:p>
         </w:tc>
@@ -25602,7 +25602,7 @@
           </w:tcPr>
           <w:p>
             <w:r>
-              <w:t>CUP 66,700.00</w:t>
+              <w:t>CUP 71,300.00</w:t>
             </w:r>
           </w:p>
         </w:tc>
@@ -25641,7 +25641,7 @@
           </w:tcPr>
           <w:p>
             <w:r>
-              <w:t>CUP 76,705.00</w:t>
+              <w:t>CUP 81,995.00</w:t>
             </w:r>
           </w:p>
         </w:tc>
@@ -25680,7 +25680,7 @@
           </w:tcPr>
           <w:p>
             <w:r>
-              <w:t>CUP 116,725.00</w:t>
+              <w:t>CUP 124,775.00</w:t>
             </w:r>
           </w:p>
         </w:tc>
@@ -25721,7 +25721,7 @@
           </w:tcPr>
           <w:p>
             <w:r>
-              <w:t>CUP 60,030.00</w:t>
+              <w:t>CUP 64,170.00</w:t>
             </w:r>
           </w:p>
         </w:tc>
@@ -25760,7 +25760,7 @@
           </w:tcPr>
           <w:p>
             <w:r>
-              <w:t>CUP 60,030.00</w:t>
+              <w:t>CUP 64,170.00</w:t>
             </w:r>
           </w:p>
         </w:tc>
@@ -25799,7 +25799,7 @@
           </w:tcPr>
           <w:p>
             <w:r>
-              <w:t>CUP 11,672.50</w:t>
+              <w:t>CUP 12,477.50</w:t>
             </w:r>
           </w:p>
         </w:tc>
@@ -25838,7 +25838,7 @@
           </w:tcPr>
           <w:p>
             <w:r>
-              <w:t>CUP 11,672.50</w:t>
+              <w:t>CUP 12,477.50</w:t>
             </w:r>
           </w:p>
         </w:tc>
@@ -25877,7 +25877,7 @@
           </w:tcPr>
           <w:p>
             <w:r>
-              <w:t>CUP 13,340.00</w:t>
+              <w:t>CUP 14,260.00</w:t>
             </w:r>
           </w:p>
         </w:tc>
@@ -25916,7 +25916,7 @@
           </w:tcPr>
           <w:p>
             <w:r>
-              <w:t>CUP 23,345.00</w:t>
+              <w:t>CUP 24,955.00</w:t>
             </w:r>
           </w:p>
         </w:tc>
@@ -25957,7 +25957,7 @@
           </w:tcPr>
           <w:p>
             <w:r>
-              <w:t>CUP 20,010.00</w:t>
+              <w:t>CUP 21,390.00</w:t>
             </w:r>
           </w:p>
         </w:tc>
@@ -25996,7 +25996,7 @@
           </w:tcPr>
           <w:p>
             <w:r>
-              <w:t>CUP 15,007.50</w:t>
+              <w:t>CUP 16,042.50</w:t>
             </w:r>
           </w:p>
         </w:tc>
@@ -26035,7 +26035,7 @@
           </w:tcPr>
           <w:p>
             <w:r>
-              <w:t>CUP 8,337.50</w:t>
+              <w:t>CUP 8,912.50</w:t>
             </w:r>
           </w:p>
         </w:tc>
@@ -26074,7 +26074,7 @@
           </w:tcPr>
           <w:p>
             <w:r>
-              <w:t>CUP 15,007.50</w:t>
+              <w:t>CUP 16,042.50</w:t>
             </w:r>
           </w:p>
         </w:tc>
@@ -26113,7 +26113,7 @@
           </w:tcPr>
           <w:p>
             <w:r>
-              <w:t>CUP 50,025.00</w:t>
+              <w:t>CUP 53,475.00</w:t>
             </w:r>
           </w:p>
         </w:tc>
@@ -26152,7 +26152,7 @@
           </w:tcPr>
           <w:p>
             <w:r>
-              <w:t>CUP 53,360.00</w:t>
+              <w:t>CUP 57,040.00</w:t>
             </w:r>
           </w:p>
         </w:tc>
@@ -26191,7 +26191,7 @@
           </w:tcPr>
           <w:p>
             <w:r>
-              <w:t>CUP 50,025.00</w:t>
+              <w:t>CUP 53,475.00</w:t>
             </w:r>
           </w:p>
         </w:tc>
@@ -26230,7 +26230,7 @@
           </w:tcPr>
           <w:p>
             <w:r>
-              <w:t>CUP 66,700.00</w:t>
+              <w:t>CUP 71,300.00</w:t>
             </w:r>
           </w:p>
         </w:tc>
@@ -26269,7 +26269,7 @@
           </w:tcPr>
           <w:p>
             <w:r>
-              <w:t>CUP 46,690.00</w:t>
+              <w:t>CUP 49,910.00</w:t>
             </w:r>
           </w:p>
         </w:tc>
@@ -26308,7 +26308,7 @@
           </w:tcPr>
           <w:p>
             <w:r>
-              <w:t>CUP 43,355.00</w:t>
+              <w:t>CUP 46,345.00</w:t>
             </w:r>
           </w:p>
         </w:tc>
@@ -26347,7 +26347,7 @@
           </w:tcPr>
           <w:p>
             <w:r>
-              <w:t>CUP 26,680.00</w:t>
+              <w:t>CUP 28,520.00</w:t>
             </w:r>
           </w:p>
         </w:tc>
@@ -26386,7 +26386,7 @@
           </w:tcPr>
           <w:p>
             <w:r>
-              <w:t>CUP 33,350.00</w:t>
+              <w:t>CUP 35,650.00</w:t>
             </w:r>
           </w:p>
         </w:tc>
@@ -26425,7 +26425,7 @@
           </w:tcPr>
           <w:p>
             <w:r>
-              <w:t>CUP 33,350.00</w:t>
+              <w:t>CUP 35,650.00</w:t>
             </w:r>
           </w:p>
         </w:tc>
@@ -26464,7 +26464,7 @@
           </w:tcPr>
           <w:p>
             <w:r>
-              <w:t>CUP 40,020.00</w:t>
+              <w:t>CUP 42,780.00</w:t>
             </w:r>
           </w:p>
         </w:tc>
@@ -26503,7 +26503,7 @@
           </w:tcPr>
           <w:p>
             <w:r>
-              <w:t>CUP 33,350.00</w:t>
+              <w:t>CUP 35,650.00</w:t>
             </w:r>
           </w:p>
         </w:tc>
@@ -26542,7 +26542,7 @@
           </w:tcPr>
           <w:p>
             <w:r>
-              <w:t>CUP 40,020.00</w:t>
+              <w:t>CUP 42,780.00</w:t>
             </w:r>
           </w:p>
         </w:tc>
@@ -26581,7 +26581,7 @@
           </w:tcPr>
           <w:p>
             <w:r>
-              <w:t>CUP 60,030.00</w:t>
+              <w:t>CUP 64,170.00</w:t>
             </w:r>
           </w:p>
         </w:tc>
@@ -26621,7 +26621,7 @@
           </w:tcPr>
           <w:p>
             <w:r>
-              <w:t>CUP 1,667.50</w:t>
+              <w:t>CUP 1,782.50</w:t>
             </w:r>
           </w:p>
         </w:tc>
@@ -26660,7 +26660,7 @@
           </w:tcPr>
           <w:p>
             <w:r>
-              <w:t>CUP 2,334.50</w:t>
+              <w:t>CUP 2,495.50</w:t>
             </w:r>
           </w:p>
         </w:tc>
@@ -26699,7 +26699,7 @@
           </w:tcPr>
           <w:p>
             <w:r>
-              <w:t>CUP 2,668.00</w:t>
+              <w:t>CUP 2,852.00</w:t>
             </w:r>
           </w:p>
         </w:tc>
@@ -26738,7 +26738,7 @@
           </w:tcPr>
           <w:p>
             <w:r>
-              <w:t>CUP 1,667.50</w:t>
+              <w:t>CUP 1,782.50</w:t>
             </w:r>
           </w:p>
         </w:tc>
@@ -26777,7 +26777,7 @@
           </w:tcPr>
           <w:p>
             <w:r>
-              <w:t>CUP 83,375.00</w:t>
+              <w:t>CUP 89,125.00</w:t>
             </w:r>
           </w:p>
         </w:tc>
@@ -26816,7 +26816,7 @@
           </w:tcPr>
           <w:p>
             <w:r>
-              <w:t>CUP 66,700.00</w:t>
+              <w:t>CUP 71,300.00</w:t>
             </w:r>
           </w:p>
         </w:tc>
@@ -26855,7 +26855,7 @@
           </w:tcPr>
           <w:p>
             <w:r>
-              <w:t>CUP 66,700.00</w:t>
+              <w:t>CUP 71,300.00</w:t>
             </w:r>
           </w:p>
         </w:tc>
@@ -26894,7 +26894,7 @@
           </w:tcPr>
           <w:p>
             <w:r>
-              <w:t>CUP 50,025.00</w:t>
+              <w:t>CUP 53,475.00</w:t>
             </w:r>
           </w:p>
         </w:tc>
@@ -26933,7 +26933,7 @@
           </w:tcPr>
           <w:p>
             <w:r>
-              <w:t>CUP 50,025.00</w:t>
+              <w:t>CUP 53,475.00</w:t>
             </w:r>
           </w:p>
         </w:tc>
@@ -26972,7 +26972,7 @@
           </w:tcPr>
           <w:p>
             <w:r>
-              <w:t>CUP 60,030.00</w:t>
+              <w:t>CUP 64,170.00</w:t>
             </w:r>
           </w:p>
         </w:tc>
@@ -27011,7 +27011,7 @@
           </w:tcPr>
           <w:p>
             <w:r>
-              <w:t>CUP 60,030.00</w:t>
+              <w:t>CUP 64,170.00</w:t>
             </w:r>
           </w:p>
         </w:tc>
@@ -27052,7 +27052,7 @@
           </w:tcPr>
           <w:p>
             <w:r>
-              <w:t>CUP 11,672.50</w:t>
+              <w:t>CUP 12,477.50</w:t>
             </w:r>
           </w:p>
         </w:tc>
@@ -27091,7 +27091,7 @@
           </w:tcPr>
           <w:p>
             <w:r>
-              <w:t>CUP 11,672.50</w:t>
+              <w:t>CUP 12,477.50</w:t>
             </w:r>
           </w:p>
         </w:tc>
@@ -27130,7 +27130,7 @@
           </w:tcPr>
           <w:p>
             <w:r>
-              <w:t>CUP 10,005.00</w:t>
+              <w:t>CUP 10,695.00</w:t>
             </w:r>
           </w:p>
         </w:tc>
@@ -27169,7 +27169,7 @@
           </w:tcPr>
           <w:p>
             <w:r>
-              <w:t>CUP 13,340.00</w:t>
+              <w:t>CUP 14,260.00</w:t>
             </w:r>
           </w:p>
         </w:tc>
@@ -27208,7 +27208,7 @@
           </w:tcPr>
           <w:p>
             <w:r>
-              <w:t>CUP 10,005.00</w:t>
+              <w:t>CUP 10,695.00</w:t>
             </w:r>
           </w:p>
         </w:tc>
@@ -27247,7 +27247,7 @@
           </w:tcPr>
           <w:p>
             <w:r>
-              <w:t>CUP 13,340.00</w:t>
+              <w:t>CUP 14,260.00</w:t>
             </w:r>
           </w:p>
         </w:tc>
@@ -27286,7 +27286,7 @@
           </w:tcPr>
           <w:p>
             <w:r>
-              <w:t>CUP 13,340.00</w:t>
+              <w:t>CUP 14,260.00</w:t>
             </w:r>
           </w:p>
         </w:tc>
@@ -27325,7 +27325,7 @@
           </w:tcPr>
           <w:p>
             <w:r>
-              <w:t>CUP 13,340.00</w:t>
+              <w:t>CUP 14,260.00</w:t>
             </w:r>
           </w:p>
         </w:tc>
@@ -27364,7 +27364,7 @@
           </w:tcPr>
           <w:p>
             <w:r>
-              <w:t>CUP 13,340.00</w:t>
+              <w:t>CUP 14,260.00</w:t>
             </w:r>
           </w:p>
         </w:tc>
@@ -27403,7 +27403,7 @@
           </w:tcPr>
           <w:p>
             <w:r>
-              <w:t>CUP 6,670.00</w:t>
+              <w:t>CUP 7,130.00</w:t>
             </w:r>
           </w:p>
         </w:tc>
@@ -27442,7 +27442,7 @@
           </w:tcPr>
           <w:p>
             <w:r>
-              <w:t>CUP 6,670.00</w:t>
+              <w:t>CUP 7,130.00</w:t>
             </w:r>
           </w:p>
         </w:tc>
@@ -27481,7 +27481,7 @@
           </w:tcPr>
           <w:p>
             <w:r>
-              <w:t>CUP 23,345.00</w:t>
+              <w:t>CUP 24,955.00</w:t>
             </w:r>
           </w:p>
         </w:tc>
@@ -27522,7 +27522,7 @@
           </w:tcPr>
           <w:p>
             <w:r>
-              <w:t>CUP 10,005.00</w:t>
+              <w:t>CUP 10,695.00</w:t>
             </w:r>
           </w:p>
         </w:tc>
@@ -27561,7 +27561,7 @@
           </w:tcPr>
           <w:p>
             <w:r>
-              <w:t>CUP 3,335.00</w:t>
+              <w:t>CUP 3,565.00</w:t>
             </w:r>
           </w:p>
         </w:tc>
@@ -27600,7 +27600,7 @@
           </w:tcPr>
           <w:p>
             <w:r>
-              <w:t>CUP 3,335.00</w:t>
+              <w:t>CUP 3,565.00</w:t>
             </w:r>
           </w:p>
         </w:tc>
@@ -27639,7 +27639,7 @@
           </w:tcPr>
           <w:p>
             <w:r>
-              <w:t>CUP 20,010.00</w:t>
+              <w:t>CUP 21,390.00</w:t>
             </w:r>
           </w:p>
         </w:tc>
@@ -27678,7 +27678,7 @@
           </w:tcPr>
           <w:p>
             <w:r>
-              <w:t>CUP 11,672.50</w:t>
+              <w:t>CUP 12,477.50</w:t>
             </w:r>
           </w:p>
         </w:tc>
@@ -27717,7 +27717,7 @@
           </w:tcPr>
           <w:p>
             <w:r>
-              <w:t>CUP 13,340.00</w:t>
+              <w:t>CUP 14,260.00</w:t>
             </w:r>
           </w:p>
         </w:tc>
@@ -27870,6 +27870,7 @@
                 <w:szCs w:val="20"/>
               </w:rPr>
             </w:pPr>
+            <w:bookmarkStart w:id="0" w:name="_GoBack" w:colFirst="1" w:colLast="1"/>
             <w:r>
               <w:rPr>
                 <w:rFonts w:cs="Calibri"/>
@@ -27897,7 +27898,7 @@
               <w:spacing w:after="0"/>
             </w:pPr>
             <w:r>
-              <w:t>CUP 4,002.00</w:t>
+              <w:t>CUP 4,278.00</w:t>
             </w:r>
           </w:p>
         </w:tc>
@@ -27955,7 +27956,7 @@
               <w:spacing w:after="0"/>
             </w:pPr>
             <w:r>
-              <w:t>CUP 16,675.00</w:t>
+              <w:t>CUP 17,825.00</w:t>
             </w:r>
           </w:p>
         </w:tc>
@@ -28013,7 +28014,7 @@
               <w:spacing w:after="0"/>
             </w:pPr>
             <w:r>
-              <w:t>CUP 4,002.00</w:t>
+              <w:t>CUP 4,278.00</w:t>
             </w:r>
           </w:p>
         </w:tc>
@@ -28071,7 +28072,7 @@
               <w:spacing w:after="0"/>
             </w:pPr>
             <w:r>
-              <w:t>CUP 16,675.00</w:t>
+              <w:t>CUP 17,825.00</w:t>
             </w:r>
           </w:p>
         </w:tc>
@@ -28129,7 +28130,7 @@
               <w:spacing w:after="0"/>
             </w:pPr>
             <w:r>
-              <w:t>CUP 16,675.00</w:t>
+              <w:t>CUP 17,825.00</w:t>
             </w:r>
           </w:p>
         </w:tc>
@@ -28187,7 +28188,7 @@
               <w:spacing w:after="0"/>
             </w:pPr>
             <w:r>
-              <w:t>CUP 23,345.00</w:t>
+              <w:t>CUP 24,955.00</w:t>
             </w:r>
           </w:p>
         </w:tc>
@@ -28245,7 +28246,7 @@
               <w:spacing w:after="0"/>
             </w:pPr>
             <w:r>
-              <w:t>CUP 16,675.00</w:t>
+              <w:t>CUP 17,825.00</w:t>
             </w:r>
           </w:p>
         </w:tc>
@@ -28303,7 +28304,7 @@
               <w:spacing w:after="0"/>
             </w:pPr>
             <w:r>
-              <w:t>CUP 5,002.50</w:t>
+              <w:t>CUP 5,347.50</w:t>
             </w:r>
           </w:p>
         </w:tc>
@@ -28361,7 +28362,7 @@
               <w:spacing w:after="0"/>
             </w:pPr>
             <w:r>
-              <w:t>CUP 4,002.00</w:t>
+              <w:t>CUP 4,278.00</w:t>
             </w:r>
           </w:p>
         </w:tc>
@@ -28419,7 +28420,7 @@
               <w:spacing w:after="0"/>
             </w:pPr>
             <w:r>
-              <w:t>CUP 4,002.00</w:t>
+              <w:t>CUP 4,278.00</w:t>
             </w:r>
           </w:p>
         </w:tc>
@@ -28477,7 +28478,7 @@
               <w:spacing w:after="0"/>
             </w:pPr>
             <w:r>
-              <w:t>CUP 26,680.00</w:t>
+              <w:t>CUP 28,520.00</w:t>
             </w:r>
           </w:p>
         </w:tc>
@@ -28535,7 +28536,7 @@
               <w:spacing w:after="0"/>
             </w:pPr>
             <w:r>
-              <w:t>CUP 33,350.00</w:t>
+              <w:t>CUP 35,650.00</w:t>
             </w:r>
           </w:p>
         </w:tc>
@@ -28593,7 +28594,7 @@
               <w:spacing w:after="0"/>
             </w:pPr>
             <w:r>
-              <w:t>CUP 333.50</w:t>
+              <w:t>CUP 356.50</w:t>
             </w:r>
           </w:p>
         </w:tc>
@@ -28651,7 +28652,7 @@
               <w:spacing w:after="0"/>
             </w:pPr>
             <w:r>
-              <w:t>CUP 333.50</w:t>
+              <w:t>CUP 356.50</w:t>
             </w:r>
           </w:p>
         </w:tc>
@@ -28709,7 +28710,7 @@
               <w:spacing w:after="0"/>
             </w:pPr>
             <w:r>
-              <w:t>CUP 333.50</w:t>
+              <w:t>CUP 356.50</w:t>
             </w:r>
           </w:p>
         </w:tc>
@@ -28767,7 +28768,7 @@
               <w:spacing w:after="0"/>
             </w:pPr>
             <w:r>
-              <w:t>CUP 3,335.00</w:t>
+              <w:t>CUP 3,565.00</w:t>
             </w:r>
           </w:p>
         </w:tc>
@@ -28825,7 +28826,7 @@
               <w:spacing w:after="0"/>
             </w:pPr>
             <w:r>
-              <w:t>CUP 3,335.00</w:t>
+              <w:t>CUP 3,565.00</w:t>
             </w:r>
           </w:p>
         </w:tc>
@@ -28883,7 +28884,7 @@
               <w:spacing w:after="0"/>
             </w:pPr>
             <w:r>
-              <w:t>CUP 3,335.00</w:t>
+              <w:t>CUP 3,565.00</w:t>
             </w:r>
           </w:p>
         </w:tc>
@@ -28941,7 +28942,7 @@
               <w:spacing w:after="0"/>
             </w:pPr>
             <w:r>
-              <w:t>CUP 10,005.00</w:t>
+              <w:t>CUP 10,695.00</w:t>
             </w:r>
           </w:p>
         </w:tc>
@@ -28999,7 +29000,7 @@
               <w:spacing w:after="0"/>
             </w:pPr>
             <w:r>
-              <w:t>CUP 1,667.50</w:t>
+              <w:t>CUP 1,782.50</w:t>
             </w:r>
           </w:p>
         </w:tc>
@@ -29057,7 +29058,7 @@
               <w:spacing w:after="0"/>
             </w:pPr>
             <w:r>
-              <w:t>CUP 23,345.00</w:t>
+              <w:t>CUP 24,955.00</w:t>
             </w:r>
           </w:p>
         </w:tc>
@@ -29115,7 +29116,7 @@
               <w:spacing w:after="0"/>
             </w:pPr>
             <w:r>
-              <w:t>CUP 26,680.00</w:t>
+              <w:t>CUP 28,520.00</w:t>
             </w:r>
           </w:p>
         </w:tc>
@@ -29173,7 +29174,7 @@
               <w:spacing w:after="0"/>
             </w:pPr>
             <w:r>
-              <w:t>CUP 26,680.00</w:t>
+              <w:t>CUP 28,520.00</w:t>
             </w:r>
           </w:p>
         </w:tc>
@@ -29231,7 +29232,7 @@
               <w:spacing w:after="0"/>
             </w:pPr>
             <w:r>
-              <w:t>CUP 4,002.00</w:t>
+              <w:t>CUP 4,278.00</w:t>
             </w:r>
           </w:p>
         </w:tc>
@@ -29289,7 +29290,7 @@
               <w:spacing w:after="0"/>
             </w:pPr>
             <w:r>
-              <w:t>CUP 3,335.00</w:t>
+              <w:t>CUP 3,565.00</w:t>
             </w:r>
           </w:p>
         </w:tc>
@@ -29347,7 +29348,7 @@
               <w:spacing w:after="0"/>
             </w:pPr>
             <w:r>
-              <w:t>CUP 5,002.50</w:t>
+              <w:t>CUP 5,347.50</w:t>
             </w:r>
           </w:p>
         </w:tc>
@@ -29405,7 +29406,7 @@
               <w:spacing w:after="0"/>
             </w:pPr>
             <w:r>
-              <w:t>CUP 4,002.00</w:t>
+              <w:t>CUP 4,278.00</w:t>
             </w:r>
           </w:p>
         </w:tc>
@@ -29463,7 +29464,7 @@
               <w:spacing w:after="0"/>
             </w:pPr>
             <w:r>
-              <w:t>CUP 4,002.00</w:t>
+              <w:t>CUP 4,278.00</w:t>
             </w:r>
           </w:p>
         </w:tc>
@@ -29521,7 +29522,7 @@
               <w:spacing w:after="0"/>
             </w:pPr>
             <w:r>
-              <w:t>CUP 4,002.00</w:t>
+              <w:t>CUP 4,278.00</w:t>
             </w:r>
           </w:p>
         </w:tc>
@@ -29579,7 +29580,7 @@
               <w:spacing w:after="0"/>
             </w:pPr>
             <w:r>
-              <w:t>CUP 6,670.00</w:t>
+              <w:t>CUP 7,130.00</w:t>
             </w:r>
           </w:p>
         </w:tc>
@@ -29638,7 +29639,7 @@
               <w:spacing w:after="0"/>
             </w:pPr>
             <w:r>
-              <w:t>CUP 4,002.00</w:t>
+              <w:t>CUP 4,278.00</w:t>
             </w:r>
           </w:p>
         </w:tc>
@@ -29696,7 +29697,7 @@
               <w:spacing w:after="0"/>
             </w:pPr>
             <w:r>
-              <w:t>CUP 2,334.50</w:t>
+              <w:t>CUP 2,495.50</w:t>
             </w:r>
           </w:p>
         </w:tc>
@@ -29754,7 +29755,7 @@
               <w:spacing w:after="0"/>
             </w:pPr>
             <w:r>
-              <w:t>CUP 4,002.00</w:t>
+              <w:t>CUP 4,278.00</w:t>
             </w:r>
           </w:p>
         </w:tc>
@@ -29812,7 +29813,7 @@
               <w:spacing w:after="0"/>
             </w:pPr>
             <w:r>
-              <w:t>CUP 4,002.00</w:t>
+              <w:t>CUP 4,278.00</w:t>
             </w:r>
           </w:p>
         </w:tc>
@@ -29870,11 +29871,12 @@
               <w:spacing w:after="0"/>
             </w:pPr>
             <w:r>
-              <w:t>CUP 3,335.00</w:t>
-            </w:r>
-          </w:p>
-        </w:tc>
-      </w:tr>
+              <w:t>CUP 3,565.00</w:t>
+            </w:r>
+          </w:p>
+        </w:tc>
+      </w:tr>
+      <w:bookmarkEnd w:id="0"/>
     </w:tbl>
     <w:p>
       <w:pPr>
@@ -29927,8 +29929,6 @@
           <w:szCs w:val="24"/>
         </w:rPr>
       </w:pPr>
-      <w:bookmarkStart w:id="0" w:name="_GoBack"/>
-      <w:bookmarkEnd w:id="0"/>
     </w:p>
     <w:p>
       <w:pPr>
@@ -36165,7 +36165,7 @@
 </file>
 
 <file path=customXml/itemProps1.xml><?xml version="1.0" encoding="utf-8"?>
-<ds:datastoreItem xmlns:ds="http://schemas.openxmlformats.org/officeDocument/2006/customXml" ds:itemID="{C950A884-CAF8-4573-A781-4E682512D356}">
+<ds:datastoreItem xmlns:ds="http://schemas.openxmlformats.org/officeDocument/2006/customXml" ds:itemID="{454B9029-6946-43C7-8D9D-B4EA6FDE8E5C}">
   <ds:schemaRefs>
     <ds:schemaRef ds:uri="http://schemas.openxmlformats.org/officeDocument/2006/bibliography"/>
   </ds:schemaRefs>

</xml_diff>

<commit_message>
Proforma 380 y MLC 1.32
</commit_message>
<xml_diff>
--- a/files/TODITICO_PROFORMA_CONTRATO_con_precios.docx
+++ b/files/TODITICO_PROFORMA_CONTRATO_con_precios.docx
@@ -2238,7 +2238,7 @@
               <w:spacing w:after="0"/>
             </w:pPr>
             <w:r>
-              <w:t>CUP 3,795.00</w:t>
+              <w:t>CUP 4,370.00</w:t>
             </w:r>
           </w:p>
         </w:tc>
@@ -2294,7 +2294,7 @@
               <w:spacing w:after="0"/>
             </w:pPr>
             <w:r>
-              <w:t>CUP 4,554.00</w:t>
+              <w:t>CUP 5,244.00</w:t>
             </w:r>
           </w:p>
         </w:tc>
@@ -2350,7 +2350,7 @@
               <w:spacing w:after="0"/>
             </w:pPr>
             <w:r>
-              <w:t>CUP 5,692.50</w:t>
+              <w:t>CUP 6,555.00</w:t>
             </w:r>
           </w:p>
         </w:tc>
@@ -2406,7 +2406,7 @@
               <w:spacing w:after="0"/>
             </w:pPr>
             <w:r>
-              <w:t>CUP 3,795.00</w:t>
+              <w:t>CUP 4,370.00</w:t>
             </w:r>
           </w:p>
         </w:tc>
@@ -2462,7 +2462,7 @@
               <w:spacing w:after="0"/>
             </w:pPr>
             <w:r>
-              <w:t>CUP 37,950.00</w:t>
+              <w:t>CUP 43,700.00</w:t>
             </w:r>
           </w:p>
         </w:tc>
@@ -2518,7 +2518,7 @@
               <w:spacing w:after="0"/>
             </w:pPr>
             <w:r>
-              <w:t>CUP 45,540.00</w:t>
+              <w:t>CUP 52,440.00</w:t>
             </w:r>
           </w:p>
         </w:tc>
@@ -2574,7 +2574,7 @@
               <w:spacing w:after="0"/>
             </w:pPr>
             <w:r>
-              <w:t>CUP 37,950.00</w:t>
+              <w:t>CUP 43,700.00</w:t>
             </w:r>
           </w:p>
         </w:tc>
@@ -2630,7 +2630,7 @@
               <w:spacing w:after="0"/>
             </w:pPr>
             <w:r>
-              <w:t>CUP 60,720.00</w:t>
+              <w:t>CUP 69,920.00</w:t>
             </w:r>
           </w:p>
         </w:tc>
@@ -2686,7 +2686,7 @@
               <w:spacing w:after="0"/>
             </w:pPr>
             <w:r>
-              <w:t>CUP 56,925.00</w:t>
+              <w:t>CUP 65,550.00</w:t>
             </w:r>
           </w:p>
         </w:tc>
@@ -2742,7 +2742,7 @@
               <w:spacing w:after="0"/>
             </w:pPr>
             <w:r>
-              <w:t>CUP 41,745.00</w:t>
+              <w:t>CUP 48,070.00</w:t>
             </w:r>
           </w:p>
         </w:tc>
@@ -2798,7 +2798,7 @@
               <w:spacing w:after="0"/>
             </w:pPr>
             <w:r>
-              <w:t>CUP 13,282.50</w:t>
+              <w:t>CUP 15,295.00</w:t>
             </w:r>
           </w:p>
         </w:tc>
@@ -2854,7 +2854,7 @@
               <w:spacing w:after="0"/>
             </w:pPr>
             <w:r>
-              <w:t>CUP 5,692.50</w:t>
+              <w:t>CUP 6,555.00</w:t>
             </w:r>
           </w:p>
         </w:tc>
@@ -2926,7 +2926,7 @@
               <w:spacing w:after="0"/>
             </w:pPr>
             <w:r>
-              <w:t>CUP 15,180.00</w:t>
+              <w:t>CUP 17,480.00</w:t>
             </w:r>
           </w:p>
         </w:tc>
@@ -2982,7 +2982,7 @@
               <w:spacing w:after="0"/>
             </w:pPr>
             <w:r>
-              <w:t>CUP 11,385.00</w:t>
+              <w:t>CUP 13,110.00</w:t>
             </w:r>
           </w:p>
         </w:tc>
@@ -3038,7 +3038,7 @@
               <w:spacing w:after="0"/>
             </w:pPr>
             <w:r>
-              <w:t>CUP 1,138.50</w:t>
+              <w:t>CUP 1,311.00</w:t>
             </w:r>
           </w:p>
         </w:tc>
@@ -3094,7 +3094,7 @@
               <w:spacing w:after="0"/>
             </w:pPr>
             <w:r>
-              <w:t>CUP 5,692.50</w:t>
+              <w:t>CUP 6,555.00</w:t>
             </w:r>
           </w:p>
         </w:tc>
@@ -3150,7 +3150,7 @@
               <w:spacing w:after="0"/>
             </w:pPr>
             <w:r>
-              <w:t>CUP 45,540.00</w:t>
+              <w:t>CUP 52,440.00</w:t>
             </w:r>
           </w:p>
         </w:tc>
@@ -3206,7 +3206,7 @@
               <w:spacing w:after="0"/>
             </w:pPr>
             <w:r>
-              <w:t>CUP 18,975.00</w:t>
+              <w:t>CUP 21,850.00</w:t>
             </w:r>
           </w:p>
         </w:tc>
@@ -3262,7 +3262,7 @@
               <w:spacing w:after="0"/>
             </w:pPr>
             <w:r>
-              <w:t>CUP 3,795.00</w:t>
+              <w:t>CUP 4,370.00</w:t>
             </w:r>
           </w:p>
         </w:tc>
@@ -3318,7 +3318,7 @@
               <w:spacing w:after="0"/>
             </w:pPr>
             <w:r>
-              <w:t>CUP 34,155.00</w:t>
+              <w:t>CUP 39,330.00</w:t>
             </w:r>
           </w:p>
         </w:tc>
@@ -3374,7 +3374,7 @@
               <w:spacing w:after="0"/>
             </w:pPr>
             <w:r>
-              <w:t>CUP 13,282.50</w:t>
+              <w:t>CUP 15,295.00</w:t>
             </w:r>
           </w:p>
         </w:tc>
@@ -3430,7 +3430,7 @@
               <w:spacing w:after="0"/>
             </w:pPr>
             <w:r>
-              <w:t>CUP 3,795.00</w:t>
+              <w:t>CUP 4,370.00</w:t>
             </w:r>
           </w:p>
         </w:tc>
@@ -3486,7 +3486,7 @@
               <w:spacing w:after="0"/>
             </w:pPr>
             <w:r>
-              <w:t>CUP 56,925.00</w:t>
+              <w:t>CUP 65,550.00</w:t>
             </w:r>
           </w:p>
         </w:tc>
@@ -3542,7 +3542,7 @@
               <w:spacing w:after="0"/>
             </w:pPr>
             <w:r>
-              <w:t>CUP 45,540.00</w:t>
+              <w:t>CUP 52,440.00</w:t>
             </w:r>
           </w:p>
         </w:tc>
@@ -3598,7 +3598,7 @@
               <w:spacing w:after="0"/>
             </w:pPr>
             <w:r>
-              <w:t>CUP 64,515.00</w:t>
+              <w:t>CUP 74,290.00</w:t>
             </w:r>
           </w:p>
         </w:tc>
@@ -3654,7 +3654,7 @@
               <w:spacing w:after="0"/>
             </w:pPr>
             <w:r>
-              <w:t>CUP 11,385.00</w:t>
+              <w:t>CUP 13,110.00</w:t>
             </w:r>
           </w:p>
         </w:tc>
@@ -3711,7 +3711,7 @@
               <w:spacing w:after="0"/>
             </w:pPr>
             <w:r>
-              <w:t>CUP 22,770.00</w:t>
+              <w:t>CUP 26,220.00</w:t>
             </w:r>
           </w:p>
         </w:tc>
@@ -3767,7 +3767,7 @@
               <w:spacing w:after="0"/>
             </w:pPr>
             <w:r>
-              <w:t>CUP 11,385.00</w:t>
+              <w:t>CUP 13,110.00</w:t>
             </w:r>
           </w:p>
         </w:tc>
@@ -3823,7 +3823,7 @@
               <w:spacing w:after="0"/>
             </w:pPr>
             <w:r>
-              <w:t>CUP 30,360.00</w:t>
+              <w:t>CUP 34,960.00</w:t>
             </w:r>
           </w:p>
         </w:tc>
@@ -3879,7 +3879,7 @@
               <w:spacing w:after="0"/>
             </w:pPr>
             <w:r>
-              <w:t>CUP 37,950.00</w:t>
+              <w:t>CUP 43,700.00</w:t>
             </w:r>
           </w:p>
         </w:tc>
@@ -3935,7 +3935,7 @@
               <w:spacing w:after="0"/>
             </w:pPr>
             <w:r>
-              <w:t>CUP 9,487.50</w:t>
+              <w:t>CUP 10,925.00</w:t>
             </w:r>
           </w:p>
         </w:tc>
@@ -3991,7 +3991,7 @@
               <w:spacing w:after="0"/>
             </w:pPr>
             <w:r>
-              <w:t>CUP 18,975.00</w:t>
+              <w:t>CUP 21,850.00</w:t>
             </w:r>
           </w:p>
         </w:tc>
@@ -4047,7 +4047,7 @@
               <w:spacing w:after="0"/>
             </w:pPr>
             <w:r>
-              <w:t>CUP 4,554.00</w:t>
+              <w:t>CUP 5,244.00</w:t>
             </w:r>
           </w:p>
         </w:tc>
@@ -4103,7 +4103,7 @@
               <w:spacing w:after="0"/>
             </w:pPr>
             <w:r>
-              <w:t>CUP 15,180.00</w:t>
+              <w:t>CUP 17,480.00</w:t>
             </w:r>
           </w:p>
         </w:tc>
@@ -4159,7 +4159,7 @@
               <w:spacing w:after="0"/>
             </w:pPr>
             <w:r>
-              <w:t>CUP 30,360.00</w:t>
+              <w:t>CUP 34,960.00</w:t>
             </w:r>
           </w:p>
         </w:tc>
@@ -4215,7 +4215,7 @@
               <w:spacing w:after="0"/>
             </w:pPr>
             <w:r>
-              <w:t>CUP 17,077.50</w:t>
+              <w:t>CUP 19,665.00</w:t>
             </w:r>
           </w:p>
         </w:tc>
@@ -4271,7 +4271,7 @@
               <w:spacing w:after="0"/>
             </w:pPr>
             <w:r>
-              <w:t>CUP 22,770.00</w:t>
+              <w:t>CUP 26,220.00</w:t>
             </w:r>
           </w:p>
         </w:tc>
@@ -4327,7 +4327,7 @@
               <w:spacing w:after="0"/>
             </w:pPr>
             <w:r>
-              <w:t>CUP 17,077.50</w:t>
+              <w:t>CUP 19,665.00</w:t>
             </w:r>
           </w:p>
         </w:tc>
@@ -4383,7 +4383,7 @@
               <w:spacing w:after="0"/>
             </w:pPr>
             <w:r>
-              <w:t>CUP 7,590.00</w:t>
+              <w:t>CUP 8,740.00</w:t>
             </w:r>
           </w:p>
         </w:tc>
@@ -4439,7 +4439,7 @@
               <w:spacing w:after="0"/>
             </w:pPr>
             <w:r>
-              <w:t>CUP 379.50</w:t>
+              <w:t>CUP 437.00</w:t>
             </w:r>
           </w:p>
         </w:tc>
@@ -4495,7 +4495,7 @@
               <w:spacing w:after="0"/>
             </w:pPr>
             <w:r>
-              <w:t>CUP 379.50</w:t>
+              <w:t>CUP 437.00</w:t>
             </w:r>
           </w:p>
         </w:tc>
@@ -4551,7 +4551,7 @@
               <w:spacing w:after="0"/>
             </w:pPr>
             <w:r>
-              <w:t>CUP 379.50</w:t>
+              <w:t>CUP 437.00</w:t>
             </w:r>
           </w:p>
         </w:tc>
@@ -4607,7 +4607,7 @@
               <w:spacing w:after="0"/>
             </w:pPr>
             <w:r>
-              <w:t>CUP 3,795.00</w:t>
+              <w:t>CUP 4,370.00</w:t>
             </w:r>
           </w:p>
         </w:tc>
@@ -4679,7 +4679,7 @@
               <w:spacing w:after="0"/>
             </w:pPr>
             <w:r>
-              <w:t>CUP 37,950.00</w:t>
+              <w:t>CUP 43,700.00</w:t>
             </w:r>
           </w:p>
         </w:tc>
@@ -4735,7 +4735,7 @@
               <w:spacing w:after="0"/>
             </w:pPr>
             <w:r>
-              <w:t>CUP 5,692.50</w:t>
+              <w:t>CUP 6,555.00</w:t>
             </w:r>
           </w:p>
         </w:tc>
@@ -4791,7 +4791,7 @@
               <w:spacing w:after="0"/>
             </w:pPr>
             <w:r>
-              <w:t>CUP 3,795.00</w:t>
+              <w:t>CUP 4,370.00</w:t>
             </w:r>
           </w:p>
         </w:tc>
@@ -4847,7 +4847,7 @@
               <w:spacing w:after="0"/>
             </w:pPr>
             <w:r>
-              <w:t>CUP 3,795.00</w:t>
+              <w:t>CUP 4,370.00</w:t>
             </w:r>
           </w:p>
         </w:tc>
@@ -4919,7 +4919,7 @@
               <w:spacing w:after="0"/>
             </w:pPr>
             <w:r>
-              <w:t>CUP 3,795.00</w:t>
+              <w:t>CUP 4,370.00</w:t>
             </w:r>
           </w:p>
         </w:tc>
@@ -4975,7 +4975,7 @@
               <w:spacing w:after="0"/>
             </w:pPr>
             <w:r>
-              <w:t>CUP 22,770.00</w:t>
+              <w:t>CUP 26,220.00</w:t>
             </w:r>
           </w:p>
         </w:tc>
@@ -5031,7 +5031,7 @@
               <w:spacing w:after="0"/>
             </w:pPr>
             <w:r>
-              <w:t>CUP 15,180.00</w:t>
+              <w:t>CUP 17,480.00</w:t>
             </w:r>
           </w:p>
         </w:tc>
@@ -5087,7 +5087,7 @@
               <w:spacing w:after="0"/>
             </w:pPr>
             <w:r>
-              <w:t>CUP 7,590.00</w:t>
+              <w:t>CUP 8,740.00</w:t>
             </w:r>
           </w:p>
         </w:tc>
@@ -5143,7 +5143,7 @@
               <w:spacing w:after="0"/>
             </w:pPr>
             <w:r>
-              <w:t>CUP 5,692.50</w:t>
+              <w:t>CUP 6,555.00</w:t>
             </w:r>
           </w:p>
         </w:tc>
@@ -5199,7 +5199,7 @@
               <w:spacing w:after="0"/>
             </w:pPr>
             <w:r>
-              <w:t>CUP 7,590.00</w:t>
+              <w:t>CUP 8,740.00</w:t>
             </w:r>
           </w:p>
         </w:tc>
@@ -5255,7 +5255,7 @@
               <w:spacing w:after="0"/>
             </w:pPr>
             <w:r>
-              <w:t>CUP 5,692.50</w:t>
+              <w:t>CUP 6,555.00</w:t>
             </w:r>
           </w:p>
         </w:tc>
@@ -5311,7 +5311,7 @@
               <w:spacing w:after="0"/>
             </w:pPr>
             <w:r>
-              <w:t>CUP 3,795.00</w:t>
+              <w:t>CUP 4,370.00</w:t>
             </w:r>
           </w:p>
         </w:tc>
@@ -5367,7 +5367,7 @@
               <w:spacing w:after="0"/>
             </w:pPr>
             <w:r>
-              <w:t>CUP 1,897.50</w:t>
+              <w:t>CUP 2,185.00</w:t>
             </w:r>
           </w:p>
         </w:tc>
@@ -5423,7 +5423,7 @@
               <w:spacing w:after="0"/>
             </w:pPr>
             <w:r>
-              <w:t>CUP 5,692.50</w:t>
+              <w:t>CUP 6,555.00</w:t>
             </w:r>
           </w:p>
         </w:tc>
@@ -5480,7 +5480,7 @@
               <w:spacing w:after="0"/>
             </w:pPr>
             <w:r>
-              <w:t>CUP 3,795.00</w:t>
+              <w:t>CUP 4,370.00</w:t>
             </w:r>
           </w:p>
         </w:tc>
@@ -5536,7 +5536,7 @@
               <w:spacing w:after="0"/>
             </w:pPr>
             <w:r>
-              <w:t>CUP 759.00</w:t>
+              <w:t>CUP 874.00</w:t>
             </w:r>
           </w:p>
         </w:tc>
@@ -5592,7 +5592,7 @@
               <w:spacing w:after="0"/>
             </w:pPr>
             <w:r>
-              <w:t>CUP 5,692.50</w:t>
+              <w:t>CUP 6,555.00</w:t>
             </w:r>
           </w:p>
         </w:tc>
@@ -5648,7 +5648,7 @@
               <w:spacing w:after="0"/>
             </w:pPr>
             <w:r>
-              <w:t>CUP 5,692.50</w:t>
+              <w:t>CUP 6,555.00</w:t>
             </w:r>
           </w:p>
         </w:tc>
@@ -5704,7 +5704,7 @@
               <w:spacing w:after="0"/>
             </w:pPr>
             <w:r>
-              <w:t>CUP 3,795.00</w:t>
+              <w:t>CUP 4,370.00</w:t>
             </w:r>
           </w:p>
         </w:tc>
@@ -5760,7 +5760,7 @@
               <w:spacing w:after="0"/>
             </w:pPr>
             <w:r>
-              <w:t>CUP 3,795.00</w:t>
+              <w:t>CUP 4,370.00</w:t>
             </w:r>
           </w:p>
         </w:tc>
@@ -5816,7 +5816,7 @@
               <w:spacing w:after="0"/>
             </w:pPr>
             <w:r>
-              <w:t>CUP 2,656.50</w:t>
+              <w:t>CUP 3,059.00</w:t>
             </w:r>
           </w:p>
         </w:tc>
@@ -5872,7 +5872,7 @@
               <w:spacing w:after="0"/>
             </w:pPr>
             <w:r>
-              <w:t>CUP 3,795.00</w:t>
+              <w:t>CUP 4,370.00</w:t>
             </w:r>
           </w:p>
         </w:tc>
@@ -5928,7 +5928,7 @@
               <w:spacing w:after="0"/>
             </w:pPr>
             <w:r>
-              <w:t>CUP 5,692.50</w:t>
+              <w:t>CUP 6,555.00</w:t>
             </w:r>
           </w:p>
         </w:tc>
@@ -5984,7 +5984,7 @@
               <w:spacing w:after="0"/>
             </w:pPr>
             <w:r>
-              <w:t>CUP 7,590.00</w:t>
+              <w:t>CUP 8,740.00</w:t>
             </w:r>
           </w:p>
         </w:tc>
@@ -6040,7 +6040,7 @@
               <w:spacing w:after="0"/>
             </w:pPr>
             <w:r>
-              <w:t>CUP 9,487.50</w:t>
+              <w:t>CUP 10,925.00</w:t>
             </w:r>
           </w:p>
         </w:tc>
@@ -6096,7 +6096,7 @@
               <w:spacing w:after="0"/>
             </w:pPr>
             <w:r>
-              <w:t>CUP 7,590.00</w:t>
+              <w:t>CUP 8,740.00</w:t>
             </w:r>
           </w:p>
         </w:tc>
@@ -6152,7 +6152,7 @@
               <w:spacing w:after="0"/>
             </w:pPr>
             <w:r>
-              <w:t>CUP 17,077.50</w:t>
+              <w:t>CUP 19,665.00</w:t>
             </w:r>
           </w:p>
         </w:tc>
@@ -6208,7 +6208,7 @@
               <w:spacing w:after="0"/>
             </w:pPr>
             <w:r>
-              <w:t>CUP 9,487.50</w:t>
+              <w:t>CUP 10,925.00</w:t>
             </w:r>
           </w:p>
         </w:tc>
@@ -6264,7 +6264,7 @@
               <w:spacing w:after="0"/>
             </w:pPr>
             <w:r>
-              <w:t>CUP 9,487.50</w:t>
+              <w:t>CUP 10,925.00</w:t>
             </w:r>
           </w:p>
         </w:tc>
@@ -6320,7 +6320,7 @@
               <w:spacing w:after="0"/>
             </w:pPr>
             <w:r>
-              <w:t>CUP 3,795.00</w:t>
+              <w:t>CUP 4,370.00</w:t>
             </w:r>
           </w:p>
         </w:tc>
@@ -6376,7 +6376,7 @@
               <w:spacing w:after="0"/>
             </w:pPr>
             <w:r>
-              <w:t>CUP 5,692.50</w:t>
+              <w:t>CUP 6,555.00</w:t>
             </w:r>
           </w:p>
         </w:tc>
@@ -6432,7 +6432,7 @@
               <w:spacing w:after="0"/>
             </w:pPr>
             <w:r>
-              <w:t>CUP 11,385.00</w:t>
+              <w:t>CUP 13,110.00</w:t>
             </w:r>
           </w:p>
         </w:tc>
@@ -6488,7 +6488,7 @@
               <w:spacing w:after="0"/>
             </w:pPr>
             <w:r>
-              <w:t>CUP 18,975.00</w:t>
+              <w:t>CUP 21,850.00</w:t>
             </w:r>
           </w:p>
         </w:tc>
@@ -6544,7 +6544,7 @@
               <w:spacing w:after="0"/>
             </w:pPr>
             <w:r>
-              <w:t>CUP 26,565.00</w:t>
+              <w:t>CUP 30,590.00</w:t>
             </w:r>
           </w:p>
         </w:tc>
@@ -6600,7 +6600,7 @@
               <w:spacing w:after="0"/>
             </w:pPr>
             <w:r>
-              <w:t>CUP 37,950.00</w:t>
+              <w:t>CUP 43,700.00</w:t>
             </w:r>
           </w:p>
         </w:tc>
@@ -6656,7 +6656,7 @@
               <w:spacing w:after="0"/>
             </w:pPr>
             <w:r>
-              <w:t>CUP 132,825.00</w:t>
+              <w:t>CUP 152,950.00</w:t>
             </w:r>
           </w:p>
         </w:tc>
@@ -6712,7 +6712,7 @@
               <w:spacing w:after="0"/>
             </w:pPr>
             <w:r>
-              <w:t>CUP 3,795.00</w:t>
+              <w:t>CUP 4,370.00</w:t>
             </w:r>
           </w:p>
         </w:tc>
@@ -6784,7 +6784,7 @@
               <w:spacing w:after="0"/>
             </w:pPr>
             <w:r>
-              <w:t>CUP 113,850.00</w:t>
+              <w:t>CUP 131,100.00</w:t>
             </w:r>
           </w:p>
         </w:tc>
@@ -6840,7 +6840,7 @@
               <w:spacing w:after="0"/>
             </w:pPr>
             <w:r>
-              <w:t>CUP 18,975.00</w:t>
+              <w:t>CUP 21,850.00</w:t>
             </w:r>
           </w:p>
         </w:tc>
@@ -6896,7 +6896,7 @@
               <w:spacing w:after="0"/>
             </w:pPr>
             <w:r>
-              <w:t>CUP 26,565.00</w:t>
+              <w:t>CUP 30,590.00</w:t>
             </w:r>
           </w:p>
         </w:tc>
@@ -6952,7 +6952,7 @@
               <w:spacing w:after="0"/>
             </w:pPr>
             <w:r>
-              <w:t>CUP 18,975.00</w:t>
+              <w:t>CUP 21,850.00</w:t>
             </w:r>
           </w:p>
         </w:tc>
@@ -7008,7 +7008,7 @@
               <w:spacing w:after="0"/>
             </w:pPr>
             <w:r>
-              <w:t>CUP 30,360.00</w:t>
+              <w:t>CUP 34,960.00</w:t>
             </w:r>
           </w:p>
         </w:tc>
@@ -7064,7 +7064,7 @@
               <w:spacing w:after="0"/>
             </w:pPr>
             <w:r>
-              <w:t>CUP 9,487.50</w:t>
+              <w:t>CUP 10,925.00</w:t>
             </w:r>
           </w:p>
         </w:tc>
@@ -7120,7 +7120,7 @@
               <w:spacing w:after="0"/>
             </w:pPr>
             <w:r>
-              <w:t>CUP 9,487.50</w:t>
+              <w:t>CUP 10,925.00</w:t>
             </w:r>
           </w:p>
         </w:tc>
@@ -7176,7 +7176,7 @@
               <w:spacing w:after="0"/>
             </w:pPr>
             <w:r>
-              <w:t>CUP 9,487.50</w:t>
+              <w:t>CUP 10,925.00</w:t>
             </w:r>
           </w:p>
         </w:tc>
@@ -7233,7 +7233,7 @@
               <w:spacing w:after="0"/>
             </w:pPr>
             <w:r>
-              <w:t>CUP 13,282.50</w:t>
+              <w:t>CUP 15,295.00</w:t>
             </w:r>
           </w:p>
         </w:tc>
@@ -7289,7 +7289,7 @@
               <w:spacing w:after="0"/>
             </w:pPr>
             <w:r>
-              <w:t>CUP 26,565.00</w:t>
+              <w:t>CUP 30,590.00</w:t>
             </w:r>
           </w:p>
         </w:tc>
@@ -7345,7 +7345,7 @@
               <w:spacing w:after="0"/>
             </w:pPr>
             <w:r>
-              <w:t>CUP 18,975.00</w:t>
+              <w:t>CUP 21,850.00</w:t>
             </w:r>
           </w:p>
         </w:tc>
@@ -7401,7 +7401,7 @@
               <w:spacing w:after="0"/>
             </w:pPr>
             <w:r>
-              <w:t>CUP 45,540.00</w:t>
+              <w:t>CUP 52,440.00</w:t>
             </w:r>
           </w:p>
         </w:tc>
@@ -7457,7 +7457,7 @@
               <w:spacing w:after="0"/>
             </w:pPr>
             <w:r>
-              <w:t>CUP 11,385.00</w:t>
+              <w:t>CUP 13,110.00</w:t>
             </w:r>
           </w:p>
         </w:tc>
@@ -7513,7 +7513,7 @@
               <w:spacing w:after="0"/>
             </w:pPr>
             <w:r>
-              <w:t>CUP 22,770.00</w:t>
+              <w:t>CUP 26,220.00</w:t>
             </w:r>
           </w:p>
         </w:tc>
@@ -7569,7 +7569,7 @@
               <w:spacing w:after="0"/>
             </w:pPr>
             <w:r>
-              <w:t>CUP 3,795.00</w:t>
+              <w:t>CUP 4,370.00</w:t>
             </w:r>
           </w:p>
         </w:tc>
@@ -7625,7 +7625,7 @@
               <w:spacing w:after="0"/>
             </w:pPr>
             <w:r>
-              <w:t>CUP 7,590.00</w:t>
+              <w:t>CUP 8,740.00</w:t>
             </w:r>
           </w:p>
         </w:tc>
@@ -7681,7 +7681,7 @@
               <w:spacing w:after="0"/>
             </w:pPr>
             <w:r>
-              <w:t>CUP 5,692.50</w:t>
+              <w:t>CUP 6,555.00</w:t>
             </w:r>
           </w:p>
         </w:tc>
@@ -7737,7 +7737,7 @@
               <w:spacing w:after="0"/>
             </w:pPr>
             <w:r>
-              <w:t>CUP 7,590.00</w:t>
+              <w:t>CUP 8,740.00</w:t>
             </w:r>
           </w:p>
         </w:tc>
@@ -7793,7 +7793,7 @@
               <w:spacing w:after="0"/>
             </w:pPr>
             <w:r>
-              <w:t>CUP 22,770.00</w:t>
+              <w:t>CUP 26,220.00</w:t>
             </w:r>
           </w:p>
         </w:tc>
@@ -7849,7 +7849,7 @@
               <w:spacing w:after="0"/>
             </w:pPr>
             <w:r>
-              <w:t>CUP 56,925.00</w:t>
+              <w:t>CUP 65,550.00</w:t>
             </w:r>
           </w:p>
         </w:tc>
@@ -7905,7 +7905,7 @@
               <w:spacing w:after="0"/>
             </w:pPr>
             <w:r>
-              <w:t>CUP 15,180.00</w:t>
+              <w:t>CUP 17,480.00</w:t>
             </w:r>
           </w:p>
         </w:tc>
@@ -7984,7 +7984,7 @@
               <w:spacing w:after="0"/>
             </w:pPr>
             <w:r>
-              <w:t>CUP 37,950.00</w:t>
+              <w:t>CUP 43,700.00</w:t>
             </w:r>
           </w:p>
         </w:tc>
@@ -8040,7 +8040,7 @@
               <w:spacing w:after="0"/>
             </w:pPr>
             <w:r>
-              <w:t>CUP 9,487.50</w:t>
+              <w:t>CUP 10,925.00</w:t>
             </w:r>
           </w:p>
         </w:tc>
@@ -8096,7 +8096,7 @@
               <w:spacing w:after="0"/>
             </w:pPr>
             <w:r>
-              <w:t>CUP 170,775.00</w:t>
+              <w:t>CUP 196,650.00</w:t>
             </w:r>
           </w:p>
         </w:tc>
@@ -8152,7 +8152,7 @@
               <w:spacing w:after="0"/>
             </w:pPr>
             <w:r>
-              <w:t>CUP 68,310.00</w:t>
+              <w:t>CUP 78,660.00</w:t>
             </w:r>
           </w:p>
         </w:tc>
@@ -8208,7 +8208,7 @@
               <w:spacing w:after="0"/>
             </w:pPr>
             <w:r>
-              <w:t>CUP 3,795.00</w:t>
+              <w:t>CUP 4,370.00</w:t>
             </w:r>
           </w:p>
         </w:tc>
@@ -8264,7 +8264,7 @@
               <w:spacing w:after="0"/>
             </w:pPr>
             <w:r>
-              <w:t>CUP 11,385.00</w:t>
+              <w:t>CUP 13,110.00</w:t>
             </w:r>
           </w:p>
         </w:tc>
@@ -8320,7 +8320,7 @@
               <w:spacing w:after="0"/>
             </w:pPr>
             <w:r>
-              <w:t>CUP 11,385.00</w:t>
+              <w:t>CUP 13,110.00</w:t>
             </w:r>
           </w:p>
         </w:tc>
@@ -8376,7 +8376,7 @@
               <w:spacing w:after="0"/>
             </w:pPr>
             <w:r>
-              <w:t>CUP 22,770.00</w:t>
+              <w:t>CUP 26,220.00</w:t>
             </w:r>
           </w:p>
         </w:tc>
@@ -8432,7 +8432,7 @@
               <w:spacing w:after="0"/>
             </w:pPr>
             <w:r>
-              <w:t>CUP 45,540.00</w:t>
+              <w:t>CUP 52,440.00</w:t>
             </w:r>
           </w:p>
         </w:tc>
@@ -8488,7 +8488,7 @@
               <w:spacing w:after="0"/>
             </w:pPr>
             <w:r>
-              <w:t>CUP 9,487.50</w:t>
+              <w:t>CUP 10,925.00</w:t>
             </w:r>
           </w:p>
         </w:tc>
@@ -8544,7 +8544,7 @@
               <w:spacing w:after="0"/>
             </w:pPr>
             <w:r>
-              <w:t>CUP 30,360.00</w:t>
+              <w:t>CUP 34,960.00</w:t>
             </w:r>
           </w:p>
         </w:tc>
@@ -8600,7 +8600,7 @@
               <w:spacing w:after="0"/>
             </w:pPr>
             <w:r>
-              <w:t>CUP 94,875.00</w:t>
+              <w:t>CUP 109,250.00</w:t>
             </w:r>
           </w:p>
         </w:tc>
@@ -8656,7 +8656,7 @@
               <w:spacing w:after="0"/>
             </w:pPr>
             <w:r>
-              <w:t>CUP 45,540.00</w:t>
+              <w:t>CUP 52,440.00</w:t>
             </w:r>
           </w:p>
         </w:tc>
@@ -8712,7 +8712,7 @@
               <w:spacing w:after="0"/>
             </w:pPr>
             <w:r>
-              <w:t>CUP 7,590.00</w:t>
+              <w:t>CUP 8,740.00</w:t>
             </w:r>
           </w:p>
         </w:tc>
@@ -8768,7 +8768,7 @@
               <w:spacing w:after="0"/>
             </w:pPr>
             <w:r>
-              <w:t>CUP 5,692.50</w:t>
+              <w:t>CUP 6,555.00</w:t>
             </w:r>
           </w:p>
         </w:tc>
@@ -8824,7 +8824,7 @@
               <w:spacing w:after="0"/>
             </w:pPr>
             <w:r>
-              <w:t>CUP 18,975.00</w:t>
+              <w:t>CUP 21,850.00</w:t>
             </w:r>
           </w:p>
         </w:tc>
@@ -8880,7 +8880,7 @@
               <w:spacing w:after="0"/>
             </w:pPr>
             <w:r>
-              <w:t>CUP 22,770.00</w:t>
+              <w:t>CUP 26,220.00</w:t>
             </w:r>
           </w:p>
         </w:tc>
@@ -8952,7 +8952,7 @@
               <w:spacing w:after="0"/>
             </w:pPr>
             <w:r>
-              <w:t>CUP 37,950.00</w:t>
+              <w:t>CUP 43,700.00</w:t>
             </w:r>
           </w:p>
         </w:tc>
@@ -9009,7 +9009,7 @@
               <w:spacing w:after="0"/>
             </w:pPr>
             <w:r>
-              <w:t>CUP 9,487.50</w:t>
+              <w:t>CUP 10,925.00</w:t>
             </w:r>
           </w:p>
         </w:tc>
@@ -9065,7 +9065,7 @@
               <w:spacing w:after="0"/>
             </w:pPr>
             <w:r>
-              <w:t>CUP 18,975.00</w:t>
+              <w:t>CUP 21,850.00</w:t>
             </w:r>
           </w:p>
         </w:tc>
@@ -9121,7 +9121,7 @@
               <w:spacing w:after="0"/>
             </w:pPr>
             <w:r>
-              <w:t>CUP 26,565.00</w:t>
+              <w:t>CUP 30,590.00</w:t>
             </w:r>
           </w:p>
         </w:tc>
@@ -9177,7 +9177,7 @@
               <w:spacing w:after="0"/>
             </w:pPr>
             <w:r>
-              <w:t>CUP 3,795.00</w:t>
+              <w:t>CUP 4,370.00</w:t>
             </w:r>
           </w:p>
         </w:tc>
@@ -9233,7 +9233,7 @@
               <w:spacing w:after="0"/>
             </w:pPr>
             <w:r>
-              <w:t>CUP 3,795.00</w:t>
+              <w:t>CUP 4,370.00</w:t>
             </w:r>
           </w:p>
         </w:tc>
@@ -9289,7 +9289,7 @@
               <w:spacing w:after="0"/>
             </w:pPr>
             <w:r>
-              <w:t>CUP 3,795.00</w:t>
+              <w:t>CUP 4,370.00</w:t>
             </w:r>
           </w:p>
         </w:tc>
@@ -9345,7 +9345,7 @@
               <w:spacing w:after="0"/>
             </w:pPr>
             <w:r>
-              <w:t>CUP 11,385.00</w:t>
+              <w:t>CUP 13,110.00</w:t>
             </w:r>
           </w:p>
         </w:tc>
@@ -9401,7 +9401,7 @@
               <w:spacing w:after="0"/>
             </w:pPr>
             <w:r>
-              <w:t>CUP 34,155.00</w:t>
+              <w:t>CUP 39,330.00</w:t>
             </w:r>
           </w:p>
         </w:tc>
@@ -9457,7 +9457,7 @@
               <w:spacing w:after="0"/>
             </w:pPr>
             <w:r>
-              <w:t>CUP 18,975.00</w:t>
+              <w:t>CUP 21,850.00</w:t>
             </w:r>
           </w:p>
         </w:tc>
@@ -9513,7 +9513,7 @@
               <w:spacing w:after="0"/>
             </w:pPr>
             <w:r>
-              <w:t>CUP 3,795.00</w:t>
+              <w:t>CUP 4,370.00</w:t>
             </w:r>
           </w:p>
         </w:tc>
@@ -9569,7 +9569,7 @@
               <w:spacing w:after="0"/>
             </w:pPr>
             <w:r>
-              <w:t>CUP 11,385.00</w:t>
+              <w:t>CUP 13,110.00</w:t>
             </w:r>
           </w:p>
         </w:tc>
@@ -9625,7 +9625,7 @@
               <w:spacing w:after="0"/>
             </w:pPr>
             <w:r>
-              <w:t>CUP 45,540.00</w:t>
+              <w:t>CUP 52,440.00</w:t>
             </w:r>
           </w:p>
         </w:tc>
@@ -9681,7 +9681,7 @@
               <w:spacing w:after="0"/>
             </w:pPr>
             <w:r>
-              <w:t>CUP 5,692.50</w:t>
+              <w:t>CUP 6,555.00</w:t>
             </w:r>
           </w:p>
         </w:tc>
@@ -9737,7 +9737,7 @@
               <w:spacing w:after="0"/>
             </w:pPr>
             <w:r>
-              <w:t>CUP 26,565.00</w:t>
+              <w:t>CUP 30,590.00</w:t>
             </w:r>
           </w:p>
         </w:tc>
@@ -9793,7 +9793,7 @@
               <w:spacing w:after="0"/>
             </w:pPr>
             <w:r>
-              <w:t>CUP 7,590.00</w:t>
+              <w:t>CUP 8,740.00</w:t>
             </w:r>
           </w:p>
         </w:tc>
@@ -9849,7 +9849,7 @@
               <w:spacing w:after="0"/>
             </w:pPr>
             <w:r>
-              <w:t>CUP 1,897.50</w:t>
+              <w:t>CUP 2,185.00</w:t>
             </w:r>
           </w:p>
         </w:tc>
@@ -9905,7 +9905,7 @@
               <w:spacing w:after="0"/>
             </w:pPr>
             <w:r>
-              <w:t>CUP 37,950.00</w:t>
+              <w:t>CUP 43,700.00</w:t>
             </w:r>
           </w:p>
         </w:tc>
@@ -9961,7 +9961,7 @@
               <w:spacing w:after="0"/>
             </w:pPr>
             <w:r>
-              <w:t>CUP 22,770.00</w:t>
+              <w:t>CUP 26,220.00</w:t>
             </w:r>
           </w:p>
         </w:tc>
@@ -10017,7 +10017,7 @@
               <w:spacing w:after="0"/>
             </w:pPr>
             <w:r>
-              <w:t>CUP 11,385.00</w:t>
+              <w:t>CUP 13,110.00</w:t>
             </w:r>
           </w:p>
         </w:tc>
@@ -10073,7 +10073,7 @@
               <w:spacing w:after="0"/>
             </w:pPr>
             <w:r>
-              <w:t>CUP 37,950.00</w:t>
+              <w:t>CUP 43,700.00</w:t>
             </w:r>
           </w:p>
         </w:tc>
@@ -10129,7 +10129,7 @@
               <w:spacing w:after="0"/>
             </w:pPr>
             <w:r>
-              <w:t>CUP 11,385.00</w:t>
+              <w:t>CUP 13,110.00</w:t>
             </w:r>
           </w:p>
         </w:tc>
@@ -10185,7 +10185,7 @@
               <w:spacing w:after="0"/>
             </w:pPr>
             <w:r>
-              <w:t>CUP 3,795.00</w:t>
+              <w:t>CUP 4,370.00</w:t>
             </w:r>
           </w:p>
         </w:tc>
@@ -10241,7 +10241,7 @@
               <w:spacing w:after="0"/>
             </w:pPr>
             <w:r>
-              <w:t>CUP 5,692.50</w:t>
+              <w:t>CUP 6,555.00</w:t>
             </w:r>
           </w:p>
         </w:tc>
@@ -10297,7 +10297,7 @@
               <w:spacing w:after="0"/>
             </w:pPr>
             <w:r>
-              <w:t>CUP 11,385.00</w:t>
+              <w:t>CUP 13,110.00</w:t>
             </w:r>
           </w:p>
         </w:tc>
@@ -10353,7 +10353,7 @@
               <w:spacing w:after="0"/>
             </w:pPr>
             <w:r>
-              <w:t>CUP 3,795.00</w:t>
+              <w:t>CUP 4,370.00</w:t>
             </w:r>
           </w:p>
         </w:tc>
@@ -10409,7 +10409,7 @@
               <w:spacing w:after="0"/>
             </w:pPr>
             <w:r>
-              <w:t>CUP 3,795.00</w:t>
+              <w:t>CUP 4,370.00</w:t>
             </w:r>
           </w:p>
         </w:tc>
@@ -10465,7 +10465,7 @@
               <w:spacing w:after="0"/>
             </w:pPr>
             <w:r>
-              <w:t>CUP 3,795.00</w:t>
+              <w:t>CUP 4,370.00</w:t>
             </w:r>
           </w:p>
         </w:tc>
@@ -10521,7 +10521,7 @@
               <w:spacing w:after="0"/>
             </w:pPr>
             <w:r>
-              <w:t>CUP 7,590.00</w:t>
+              <w:t>CUP 8,740.00</w:t>
             </w:r>
           </w:p>
         </w:tc>
@@ -10577,7 +10577,7 @@
               <w:spacing w:after="0"/>
             </w:pPr>
             <w:r>
-              <w:t>CUP 759.00</w:t>
+              <w:t>CUP 874.00</w:t>
             </w:r>
           </w:p>
         </w:tc>
@@ -10633,7 +10633,7 @@
               <w:spacing w:after="0"/>
             </w:pPr>
             <w:r>
-              <w:t>CUP 7,590.00</w:t>
+              <w:t>CUP 8,740.00</w:t>
             </w:r>
           </w:p>
         </w:tc>
@@ -10689,7 +10689,7 @@
               <w:spacing w:after="0"/>
             </w:pPr>
             <w:r>
-              <w:t>CUP 18,975.00</w:t>
+              <w:t>CUP 21,850.00</w:t>
             </w:r>
           </w:p>
         </w:tc>
@@ -10746,7 +10746,7 @@
               <w:spacing w:after="0"/>
             </w:pPr>
             <w:r>
-              <w:t>CUP 15,180.00</w:t>
+              <w:t>CUP 17,480.00</w:t>
             </w:r>
           </w:p>
         </w:tc>
@@ -10802,7 +10802,7 @@
               <w:spacing w:after="0"/>
             </w:pPr>
             <w:r>
-              <w:t>CUP 3,795.00</w:t>
+              <w:t>CUP 4,370.00</w:t>
             </w:r>
           </w:p>
         </w:tc>
@@ -10858,7 +10858,7 @@
               <w:spacing w:after="0"/>
             </w:pPr>
             <w:r>
-              <w:t>CUP 34,155.00</w:t>
+              <w:t>CUP 39,330.00</w:t>
             </w:r>
           </w:p>
         </w:tc>
@@ -10914,7 +10914,7 @@
               <w:spacing w:after="0"/>
             </w:pPr>
             <w:r>
-              <w:t>CUP 4,554.00</w:t>
+              <w:t>CUP 5,244.00</w:t>
             </w:r>
           </w:p>
         </w:tc>
@@ -10970,7 +10970,7 @@
               <w:spacing w:after="0"/>
             </w:pPr>
             <w:r>
-              <w:t>CUP 5,692.50</w:t>
+              <w:t>CUP 6,555.00</w:t>
             </w:r>
           </w:p>
         </w:tc>
@@ -11026,7 +11026,7 @@
               <w:spacing w:after="0"/>
             </w:pPr>
             <w:r>
-              <w:t>CUP 208,725.00</w:t>
+              <w:t>CUP 240,350.00</w:t>
             </w:r>
           </w:p>
         </w:tc>
@@ -11082,7 +11082,7 @@
               <w:spacing w:after="0"/>
             </w:pPr>
             <w:r>
-              <w:t>CUP 2,277.00</w:t>
+              <w:t>CUP 2,622.00</w:t>
             </w:r>
           </w:p>
         </w:tc>
@@ -11138,7 +11138,7 @@
               <w:spacing w:after="0"/>
             </w:pPr>
             <w:r>
-              <w:t>CUP 3,795.00</w:t>
+              <w:t>CUP 4,370.00</w:t>
             </w:r>
           </w:p>
         </w:tc>
@@ -11194,7 +11194,7 @@
               <w:spacing w:after="0"/>
             </w:pPr>
             <w:r>
-              <w:t>CUP 7,590.00</w:t>
+              <w:t>CUP 8,740.00</w:t>
             </w:r>
           </w:p>
         </w:tc>
@@ -11250,7 +11250,7 @@
               <w:spacing w:after="0"/>
             </w:pPr>
             <w:r>
-              <w:t>CUP 5,692.50</w:t>
+              <w:t>CUP 6,555.00</w:t>
             </w:r>
           </w:p>
         </w:tc>
@@ -11306,7 +11306,7 @@
               <w:spacing w:after="0"/>
             </w:pPr>
             <w:r>
-              <w:t>CUP 1,897.50</w:t>
+              <w:t>CUP 2,185.00</w:t>
             </w:r>
           </w:p>
         </w:tc>
@@ -11362,7 +11362,7 @@
               <w:spacing w:after="0"/>
             </w:pPr>
             <w:r>
-              <w:t>CUP 5,692.50</w:t>
+              <w:t>CUP 6,555.00</w:t>
             </w:r>
           </w:p>
         </w:tc>
@@ -11418,7 +11418,7 @@
               <w:spacing w:after="0"/>
             </w:pPr>
             <w:r>
-              <w:t>CUP 26,565.00</w:t>
+              <w:t>CUP 30,590.00</w:t>
             </w:r>
           </w:p>
         </w:tc>
@@ -11474,7 +11474,7 @@
               <w:spacing w:after="0"/>
             </w:pPr>
             <w:r>
-              <w:t>CUP 3,795.00</w:t>
+              <w:t>CUP 4,370.00</w:t>
             </w:r>
           </w:p>
         </w:tc>
@@ -11530,7 +11530,7 @@
               <w:spacing w:after="0"/>
             </w:pPr>
             <w:r>
-              <w:t>CUP 3,795.00</w:t>
+              <w:t>CUP 4,370.00</w:t>
             </w:r>
           </w:p>
         </w:tc>
@@ -11586,7 +11586,7 @@
               <w:spacing w:after="0"/>
             </w:pPr>
             <w:r>
-              <w:t>CUP 7,590.00</w:t>
+              <w:t>CUP 8,740.00</w:t>
             </w:r>
           </w:p>
         </w:tc>
@@ -11642,7 +11642,7 @@
               <w:spacing w:after="0"/>
             </w:pPr>
             <w:r>
-              <w:t>CUP 3,795.00</w:t>
+              <w:t>CUP 4,370.00</w:t>
             </w:r>
           </w:p>
         </w:tc>
@@ -11698,7 +11698,7 @@
               <w:spacing w:after="0"/>
             </w:pPr>
             <w:r>
-              <w:t>CUP 3,795.00</w:t>
+              <w:t>CUP 4,370.00</w:t>
             </w:r>
           </w:p>
         </w:tc>
@@ -11754,7 +11754,7 @@
               <w:spacing w:after="0"/>
             </w:pPr>
             <w:r>
-              <w:t>CUP 3,795.00</w:t>
+              <w:t>CUP 4,370.00</w:t>
             </w:r>
           </w:p>
         </w:tc>
@@ -11826,7 +11826,7 @@
               <w:spacing w:after="0"/>
             </w:pPr>
             <w:r>
-              <w:t>CUP 18,975.00</w:t>
+              <w:t>CUP 21,850.00</w:t>
             </w:r>
           </w:p>
         </w:tc>
@@ -11882,7 +11882,7 @@
               <w:spacing w:after="0"/>
             </w:pPr>
             <w:r>
-              <w:t>CUP 11,385.00</w:t>
+              <w:t>CUP 13,110.00</w:t>
             </w:r>
           </w:p>
         </w:tc>
@@ -11938,7 +11938,7 @@
               <w:spacing w:after="0"/>
             </w:pPr>
             <w:r>
-              <w:t>CUP 2,656.50</w:t>
+              <w:t>CUP 3,059.00</w:t>
             </w:r>
           </w:p>
         </w:tc>
@@ -11994,7 +11994,7 @@
               <w:spacing w:after="0"/>
             </w:pPr>
             <w:r>
-              <w:t>CUP 106,260.00</w:t>
+              <w:t>CUP 122,360.00</w:t>
             </w:r>
           </w:p>
         </w:tc>
@@ -12050,7 +12050,7 @@
               <w:spacing w:after="0"/>
             </w:pPr>
             <w:r>
-              <w:t>CUP 56,925.00</w:t>
+              <w:t>CUP 65,550.00</w:t>
             </w:r>
           </w:p>
         </w:tc>
@@ -12106,7 +12106,7 @@
               <w:spacing w:after="0"/>
             </w:pPr>
             <w:r>
-              <w:t>CUP 30,360.00</w:t>
+              <w:t>CUP 34,960.00</w:t>
             </w:r>
           </w:p>
         </w:tc>
@@ -12162,7 +12162,7 @@
               <w:spacing w:after="0"/>
             </w:pPr>
             <w:r>
-              <w:t>CUP 11,385.00</w:t>
+              <w:t>CUP 13,110.00</w:t>
             </w:r>
           </w:p>
         </w:tc>
@@ -12218,7 +12218,7 @@
               <w:spacing w:after="0"/>
             </w:pPr>
             <w:r>
-              <w:t>CUP 56,925.00</w:t>
+              <w:t>CUP 65,550.00</w:t>
             </w:r>
           </w:p>
         </w:tc>
@@ -12274,7 +12274,7 @@
               <w:spacing w:after="0"/>
             </w:pPr>
             <w:r>
-              <w:t>CUP 3,795.00</w:t>
+              <w:t>CUP 4,370.00</w:t>
             </w:r>
           </w:p>
         </w:tc>
@@ -12330,7 +12330,7 @@
               <w:spacing w:after="0"/>
             </w:pPr>
             <w:r>
-              <w:t>CUP 3,795.00</w:t>
+              <w:t>CUP 4,370.00</w:t>
             </w:r>
           </w:p>
         </w:tc>
@@ -12386,7 +12386,7 @@
               <w:spacing w:after="0"/>
             </w:pPr>
             <w:r>
-              <w:t>CUP 7,590.00</w:t>
+              <w:t>CUP 8,740.00</w:t>
             </w:r>
           </w:p>
         </w:tc>
@@ -12442,7 +12442,7 @@
               <w:spacing w:after="0"/>
             </w:pPr>
             <w:r>
-              <w:t>CUP 37,950.00</w:t>
+              <w:t>CUP 43,700.00</w:t>
             </w:r>
           </w:p>
         </w:tc>
@@ -12499,7 +12499,7 @@
               <w:spacing w:after="0"/>
             </w:pPr>
             <w:r>
-              <w:t>CUP 45,540.00</w:t>
+              <w:t>CUP 52,440.00</w:t>
             </w:r>
           </w:p>
         </w:tc>
@@ -12555,7 +12555,7 @@
               <w:spacing w:after="0"/>
             </w:pPr>
             <w:r>
-              <w:t>CUP 113,850.00</w:t>
+              <w:t>CUP 131,100.00</w:t>
             </w:r>
           </w:p>
         </w:tc>
@@ -12611,7 +12611,7 @@
               <w:spacing w:after="0"/>
             </w:pPr>
             <w:r>
-              <w:t>CUP 60,720.00</w:t>
+              <w:t>CUP 69,920.00</w:t>
             </w:r>
           </w:p>
         </w:tc>
@@ -12667,7 +12667,7 @@
               <w:spacing w:after="0"/>
             </w:pPr>
             <w:r>
-              <w:t>CUP 41,745.00</w:t>
+              <w:t>CUP 48,070.00</w:t>
             </w:r>
           </w:p>
         </w:tc>
@@ -12723,7 +12723,7 @@
               <w:spacing w:after="0"/>
             </w:pPr>
             <w:r>
-              <w:t>CUP 60,720.00</w:t>
+              <w:t>CUP 69,920.00</w:t>
             </w:r>
           </w:p>
         </w:tc>
@@ -12779,7 +12779,7 @@
               <w:spacing w:after="0"/>
             </w:pPr>
             <w:r>
-              <w:t>CUP 11,385.00</w:t>
+              <w:t>CUP 13,110.00</w:t>
             </w:r>
           </w:p>
         </w:tc>
@@ -12835,7 +12835,7 @@
               <w:spacing w:after="0"/>
             </w:pPr>
             <w:r>
-              <w:t>CUP 64,515.00</w:t>
+              <w:t>CUP 74,290.00</w:t>
             </w:r>
           </w:p>
         </w:tc>
@@ -12891,7 +12891,7 @@
               <w:spacing w:after="0"/>
             </w:pPr>
             <w:r>
-              <w:t>CUP 30,360.00</w:t>
+              <w:t>CUP 34,960.00</w:t>
             </w:r>
           </w:p>
         </w:tc>
@@ -12947,7 +12947,7 @@
               <w:spacing w:after="0"/>
             </w:pPr>
             <w:r>
-              <w:t>CUP 83,490.00</w:t>
+              <w:t>CUP 96,140.00</w:t>
             </w:r>
           </w:p>
         </w:tc>
@@ -13003,7 +13003,7 @@
               <w:spacing w:after="0"/>
             </w:pPr>
             <w:r>
-              <w:t>CUP 34,155.00</w:t>
+              <w:t>CUP 39,330.00</w:t>
             </w:r>
           </w:p>
         </w:tc>
@@ -13059,7 +13059,7 @@
               <w:spacing w:after="0"/>
             </w:pPr>
             <w:r>
-              <w:t>CUP 9,487.50</w:t>
+              <w:t>CUP 10,925.00</w:t>
             </w:r>
           </w:p>
         </w:tc>
@@ -13131,7 +13131,7 @@
               <w:spacing w:after="0"/>
             </w:pPr>
             <w:r>
-              <w:t>CUP 26,565.00</w:t>
+              <w:t>CUP 30,590.00</w:t>
             </w:r>
           </w:p>
         </w:tc>
@@ -13187,7 +13187,7 @@
               <w:spacing w:after="0"/>
             </w:pPr>
             <w:r>
-              <w:t>CUP 9,487.50</w:t>
+              <w:t>CUP 10,925.00</w:t>
             </w:r>
           </w:p>
         </w:tc>
@@ -13243,7 +13243,7 @@
               <w:spacing w:after="0"/>
             </w:pPr>
             <w:r>
-              <w:t>CUP 3,795.00</w:t>
+              <w:t>CUP 4,370.00</w:t>
             </w:r>
           </w:p>
         </w:tc>
@@ -13299,7 +13299,7 @@
               <w:spacing w:after="0"/>
             </w:pPr>
             <w:r>
-              <w:t>CUP 11,385.00</w:t>
+              <w:t>CUP 13,110.00</w:t>
             </w:r>
           </w:p>
         </w:tc>
@@ -13355,7 +13355,7 @@
               <w:spacing w:after="0"/>
             </w:pPr>
             <w:r>
-              <w:t>CUP 11,385.00</w:t>
+              <w:t>CUP 13,110.00</w:t>
             </w:r>
           </w:p>
         </w:tc>
@@ -13411,7 +13411,7 @@
               <w:spacing w:after="0"/>
             </w:pPr>
             <w:r>
-              <w:t>CUP 22,770.00</w:t>
+              <w:t>CUP 26,220.00</w:t>
             </w:r>
           </w:p>
         </w:tc>
@@ -13467,7 +13467,7 @@
               <w:spacing w:after="0"/>
             </w:pPr>
             <w:r>
-              <w:t>CUP 15,180.00</w:t>
+              <w:t>CUP 17,480.00</w:t>
             </w:r>
           </w:p>
         </w:tc>
@@ -13523,7 +13523,7 @@
               <w:spacing w:after="0"/>
             </w:pPr>
             <w:r>
-              <w:t>CUP 11,385.00</w:t>
+              <w:t>CUP 13,110.00</w:t>
             </w:r>
           </w:p>
         </w:tc>
@@ -13579,7 +13579,7 @@
               <w:spacing w:after="0"/>
             </w:pPr>
             <w:r>
-              <w:t>CUP 7,590.00</w:t>
+              <w:t>CUP 8,740.00</w:t>
             </w:r>
           </w:p>
         </w:tc>
@@ -13635,7 +13635,7 @@
               <w:spacing w:after="0"/>
             </w:pPr>
             <w:r>
-              <w:t>CUP 7,590.00</w:t>
+              <w:t>CUP 8,740.00</w:t>
             </w:r>
           </w:p>
         </w:tc>
@@ -13691,7 +13691,7 @@
               <w:spacing w:after="0"/>
             </w:pPr>
             <w:r>
-              <w:t>CUP 56,925.00</w:t>
+              <w:t>CUP 65,550.00</w:t>
             </w:r>
           </w:p>
         </w:tc>
@@ -13747,7 +13747,7 @@
               <w:spacing w:after="0"/>
             </w:pPr>
             <w:r>
-              <w:t>CUP 132,825.00</w:t>
+              <w:t>CUP 152,950.00</w:t>
             </w:r>
           </w:p>
         </w:tc>
@@ -13803,7 +13803,7 @@
               <w:spacing w:after="0"/>
             </w:pPr>
             <w:r>
-              <w:t>CUP 7,590.00</w:t>
+              <w:t>CUP 8,740.00</w:t>
             </w:r>
           </w:p>
         </w:tc>
@@ -13859,7 +13859,7 @@
               <w:spacing w:after="0"/>
             </w:pPr>
             <w:r>
-              <w:t>CUP 7,590.00</w:t>
+              <w:t>CUP 8,740.00</w:t>
             </w:r>
           </w:p>
         </w:tc>
@@ -13915,7 +13915,7 @@
               <w:spacing w:after="0"/>
             </w:pPr>
             <w:r>
-              <w:t>CUP 5,692.50</w:t>
+              <w:t>CUP 6,555.00</w:t>
             </w:r>
           </w:p>
         </w:tc>
@@ -13971,7 +13971,7 @@
               <w:spacing w:after="0"/>
             </w:pPr>
             <w:r>
-              <w:t>CUP 11,385.00</w:t>
+              <w:t>CUP 13,110.00</w:t>
             </w:r>
           </w:p>
         </w:tc>
@@ -14027,7 +14027,7 @@
               <w:spacing w:after="0"/>
             </w:pPr>
             <w:r>
-              <w:t>CUP 5,692.50</w:t>
+              <w:t>CUP 6,555.00</w:t>
             </w:r>
           </w:p>
         </w:tc>
@@ -14083,7 +14083,7 @@
               <w:spacing w:after="0"/>
             </w:pPr>
             <w:r>
-              <w:t>CUP 26,565.00</w:t>
+              <w:t>CUP 30,590.00</w:t>
             </w:r>
           </w:p>
         </w:tc>
@@ -14139,7 +14139,7 @@
               <w:spacing w:after="0"/>
             </w:pPr>
             <w:r>
-              <w:t>CUP 15,180.00</w:t>
+              <w:t>CUP 17,480.00</w:t>
             </w:r>
           </w:p>
         </w:tc>
@@ -14195,7 +14195,7 @@
               <w:spacing w:after="0"/>
             </w:pPr>
             <w:r>
-              <w:t>CUP 37,950.00</w:t>
+              <w:t>CUP 43,700.00</w:t>
             </w:r>
           </w:p>
         </w:tc>
@@ -14252,7 +14252,7 @@
               <w:spacing w:after="0"/>
             </w:pPr>
             <w:r>
-              <w:t>CUP 26,565.00</w:t>
+              <w:t>CUP 30,590.00</w:t>
             </w:r>
           </w:p>
         </w:tc>
@@ -14308,7 +14308,7 @@
               <w:spacing w:after="0"/>
             </w:pPr>
             <w:r>
-              <w:t>CUP 5,692.50</w:t>
+              <w:t>CUP 6,555.00</w:t>
             </w:r>
           </w:p>
         </w:tc>
@@ -14364,7 +14364,7 @@
               <w:spacing w:after="0"/>
             </w:pPr>
             <w:r>
-              <w:t>CUP 49,335.00</w:t>
+              <w:t>CUP 56,810.00</w:t>
             </w:r>
           </w:p>
         </w:tc>
@@ -14420,7 +14420,7 @@
               <w:spacing w:after="0"/>
             </w:pPr>
             <w:r>
-              <w:t>CUP 75,900.00</w:t>
+              <w:t>CUP 87,400.00</w:t>
             </w:r>
           </w:p>
         </w:tc>
@@ -14476,7 +14476,7 @@
               <w:spacing w:after="0"/>
             </w:pPr>
             <w:r>
-              <w:t>CUP 11,385.00</w:t>
+              <w:t>CUP 13,110.00</w:t>
             </w:r>
           </w:p>
         </w:tc>
@@ -14532,7 +14532,7 @@
               <w:spacing w:after="0"/>
             </w:pPr>
             <w:r>
-              <w:t>CUP 5,692.50</w:t>
+              <w:t>CUP 6,555.00</w:t>
             </w:r>
           </w:p>
         </w:tc>
@@ -14604,7 +14604,7 @@
               <w:spacing w:after="0"/>
             </w:pPr>
             <w:r>
-              <w:t>CUP 24,667.50</w:t>
+              <w:t>CUP 28,405.00</w:t>
             </w:r>
           </w:p>
         </w:tc>
@@ -14676,7 +14676,7 @@
               <w:spacing w:after="0"/>
             </w:pPr>
             <w:r>
-              <w:t>CUP 37,950.00</w:t>
+              <w:t>CUP 43,700.00</w:t>
             </w:r>
           </w:p>
         </w:tc>
@@ -14732,7 +14732,7 @@
               <w:spacing w:after="0"/>
             </w:pPr>
             <w:r>
-              <w:t>CUP 3,795.00</w:t>
+              <w:t>CUP 4,370.00</w:t>
             </w:r>
           </w:p>
         </w:tc>
@@ -14788,7 +14788,7 @@
               <w:spacing w:after="0"/>
             </w:pPr>
             <w:r>
-              <w:t>CUP 7,590.00</w:t>
+              <w:t>CUP 8,740.00</w:t>
             </w:r>
           </w:p>
         </w:tc>
@@ -14844,7 +14844,7 @@
               <w:spacing w:after="0"/>
             </w:pPr>
             <w:r>
-              <w:t>CUP 3,795.00</w:t>
+              <w:t>CUP 4,370.00</w:t>
             </w:r>
           </w:p>
         </w:tc>
@@ -14900,7 +14900,7 @@
               <w:spacing w:after="0"/>
             </w:pPr>
             <w:r>
-              <w:t>CUP 3,795.00</w:t>
+              <w:t>CUP 4,370.00</w:t>
             </w:r>
           </w:p>
         </w:tc>
@@ -14956,7 +14956,7 @@
               <w:spacing w:after="0"/>
             </w:pPr>
             <w:r>
-              <w:t>CUP 3,795.00</w:t>
+              <w:t>CUP 4,370.00</w:t>
             </w:r>
           </w:p>
         </w:tc>
@@ -15012,7 +15012,7 @@
               <w:spacing w:after="0"/>
             </w:pPr>
             <w:r>
-              <w:t>CUP 3,795.00</w:t>
+              <w:t>CUP 4,370.00</w:t>
             </w:r>
           </w:p>
         </w:tc>
@@ -15068,7 +15068,7 @@
               <w:spacing w:after="0"/>
             </w:pPr>
             <w:r>
-              <w:t>CUP 5,692.50</w:t>
+              <w:t>CUP 6,555.00</w:t>
             </w:r>
           </w:p>
         </w:tc>
@@ -15124,7 +15124,7 @@
               <w:spacing w:after="0"/>
             </w:pPr>
             <w:r>
-              <w:t>CUP 5,692.50</w:t>
+              <w:t>CUP 6,555.00</w:t>
             </w:r>
           </w:p>
         </w:tc>
@@ -15180,7 +15180,7 @@
               <w:spacing w:after="0"/>
             </w:pPr>
             <w:r>
-              <w:t>CUP 5,692.50</w:t>
+              <w:t>CUP 6,555.00</w:t>
             </w:r>
           </w:p>
         </w:tc>
@@ -15236,7 +15236,7 @@
               <w:spacing w:after="0"/>
             </w:pPr>
             <w:r>
-              <w:t>CUP 5,692.50</w:t>
+              <w:t>CUP 6,555.00</w:t>
             </w:r>
           </w:p>
         </w:tc>
@@ -15292,7 +15292,7 @@
               <w:spacing w:after="0"/>
             </w:pPr>
             <w:r>
-              <w:t>CUP 2,277.00</w:t>
+              <w:t>CUP 2,622.00</w:t>
             </w:r>
           </w:p>
         </w:tc>
@@ -15348,7 +15348,7 @@
               <w:spacing w:after="0"/>
             </w:pPr>
             <w:r>
-              <w:t>CUP 3,795.00</w:t>
+              <w:t>CUP 4,370.00</w:t>
             </w:r>
           </w:p>
         </w:tc>
@@ -15404,7 +15404,7 @@
               <w:spacing w:after="0"/>
             </w:pPr>
             <w:r>
-              <w:t>CUP 56,925.00</w:t>
+              <w:t>CUP 65,550.00</w:t>
             </w:r>
           </w:p>
         </w:tc>
@@ -15460,7 +15460,7 @@
               <w:spacing w:after="0"/>
             </w:pPr>
             <w:r>
-              <w:t>CUP 68,310.00</w:t>
+              <w:t>CUP 78,660.00</w:t>
             </w:r>
           </w:p>
         </w:tc>
@@ -15516,7 +15516,7 @@
               <w:spacing w:after="0"/>
             </w:pPr>
             <w:r>
-              <w:t>CUP 34,155.00</w:t>
+              <w:t>CUP 39,330.00</w:t>
             </w:r>
           </w:p>
         </w:tc>
@@ -15572,7 +15572,7 @@
               <w:spacing w:after="0"/>
             </w:pPr>
             <w:r>
-              <w:t>CUP 11,385.00</w:t>
+              <w:t>CUP 13,110.00</w:t>
             </w:r>
           </w:p>
         </w:tc>
@@ -15628,7 +15628,7 @@
               <w:spacing w:after="0"/>
             </w:pPr>
             <w:r>
-              <w:t>CUP 9,487.50</w:t>
+              <w:t>CUP 10,925.00</w:t>
             </w:r>
           </w:p>
         </w:tc>
@@ -15684,7 +15684,7 @@
               <w:spacing w:after="0"/>
             </w:pPr>
             <w:r>
-              <w:t>CUP 1,518.00</w:t>
+              <w:t>CUP 1,748.00</w:t>
             </w:r>
           </w:p>
         </w:tc>
@@ -15740,7 +15740,7 @@
               <w:spacing w:after="0"/>
             </w:pPr>
             <w:r>
-              <w:t>CUP 28,462.50</w:t>
+              <w:t>CUP 32,775.00</w:t>
             </w:r>
           </w:p>
         </w:tc>
@@ -15796,7 +15796,7 @@
               <w:spacing w:after="0"/>
             </w:pPr>
             <w:r>
-              <w:t>CUP 9,487.50</w:t>
+              <w:t>CUP 10,925.00</w:t>
             </w:r>
           </w:p>
         </w:tc>
@@ -15852,7 +15852,7 @@
               <w:spacing w:after="0"/>
             </w:pPr>
             <w:r>
-              <w:t>CUP 26,565.00</w:t>
+              <w:t>CUP 30,590.00</w:t>
             </w:r>
           </w:p>
         </w:tc>
@@ -15908,7 +15908,7 @@
               <w:spacing w:after="0"/>
             </w:pPr>
             <w:r>
-              <w:t>CUP 5,692.50</w:t>
+              <w:t>CUP 6,555.00</w:t>
             </w:r>
           </w:p>
         </w:tc>
@@ -15964,7 +15964,7 @@
               <w:spacing w:after="0"/>
             </w:pPr>
             <w:r>
-              <w:t>CUP 94,875.00</w:t>
+              <w:t>CUP 109,250.00</w:t>
             </w:r>
           </w:p>
         </w:tc>
@@ -16021,7 +16021,7 @@
               <w:spacing w:after="0"/>
             </w:pPr>
             <w:r>
-              <w:t>CUP 208,725.00</w:t>
+              <w:t>CUP 240,350.00</w:t>
             </w:r>
           </w:p>
         </w:tc>
@@ -16077,7 +16077,7 @@
               <w:spacing w:after="0"/>
             </w:pPr>
             <w:r>
-              <w:t>CUP 9,487.50</w:t>
+              <w:t>CUP 10,925.00</w:t>
             </w:r>
           </w:p>
         </w:tc>
@@ -16133,7 +16133,7 @@
               <w:spacing w:after="0"/>
             </w:pPr>
             <w:r>
-              <w:t>CUP 3,795.00</w:t>
+              <w:t>CUP 4,370.00</w:t>
             </w:r>
           </w:p>
         </w:tc>
@@ -16189,7 +16189,7 @@
               <w:spacing w:after="0"/>
             </w:pPr>
             <w:r>
-              <w:t>CUP 3,795.00</w:t>
+              <w:t>CUP 4,370.00</w:t>
             </w:r>
           </w:p>
         </w:tc>
@@ -16245,7 +16245,7 @@
               <w:spacing w:after="0"/>
             </w:pPr>
             <w:r>
-              <w:t>CUP 5,692.50</w:t>
+              <w:t>CUP 6,555.00</w:t>
             </w:r>
           </w:p>
         </w:tc>
@@ -16301,7 +16301,7 @@
               <w:spacing w:after="0"/>
             </w:pPr>
             <w:r>
-              <w:t>CUP 2,656.50</w:t>
+              <w:t>CUP 3,059.00</w:t>
             </w:r>
           </w:p>
         </w:tc>
@@ -16357,7 +16357,7 @@
               <w:spacing w:after="0"/>
             </w:pPr>
             <w:r>
-              <w:t>CUP 18,975.00</w:t>
+              <w:t>CUP 21,850.00</w:t>
             </w:r>
           </w:p>
         </w:tc>
@@ -16413,7 +16413,7 @@
               <w:spacing w:after="0"/>
             </w:pPr>
             <w:r>
-              <w:t>CUP 1,897.50</w:t>
+              <w:t>CUP 2,185.00</w:t>
             </w:r>
           </w:p>
         </w:tc>
@@ -16469,7 +16469,7 @@
               <w:spacing w:after="0"/>
             </w:pPr>
             <w:r>
-              <w:t>CUP 1,897.50</w:t>
+              <w:t>CUP 2,185.00</w:t>
             </w:r>
           </w:p>
         </w:tc>
@@ -16525,7 +16525,7 @@
               <w:spacing w:after="0"/>
             </w:pPr>
             <w:r>
-              <w:t>CUP 1,897.50</w:t>
+              <w:t>CUP 2,185.00</w:t>
             </w:r>
           </w:p>
         </w:tc>
@@ -16581,7 +16581,7 @@
               <w:spacing w:after="0"/>
             </w:pPr>
             <w:r>
-              <w:t>CUP 2,656.50</w:t>
+              <w:t>CUP 3,059.00</w:t>
             </w:r>
           </w:p>
         </w:tc>
@@ -16637,7 +16637,7 @@
               <w:spacing w:after="0"/>
             </w:pPr>
             <w:r>
-              <w:t>CUP 7,590.00</w:t>
+              <w:t>CUP 8,740.00</w:t>
             </w:r>
           </w:p>
         </w:tc>
@@ -16693,7 +16693,7 @@
               <w:spacing w:after="0"/>
             </w:pPr>
             <w:r>
-              <w:t>CUP 3,795.00</w:t>
+              <w:t>CUP 4,370.00</w:t>
             </w:r>
           </w:p>
         </w:tc>
@@ -16749,7 +16749,7 @@
               <w:spacing w:after="0"/>
             </w:pPr>
             <w:r>
-              <w:t>CUP 5,692.50</w:t>
+              <w:t>CUP 6,555.00</w:t>
             </w:r>
           </w:p>
         </w:tc>
@@ -16805,7 +16805,7 @@
               <w:spacing w:after="0"/>
             </w:pPr>
             <w:r>
-              <w:t>CUP 2,656.50</w:t>
+              <w:t>CUP 3,059.00</w:t>
             </w:r>
           </w:p>
         </w:tc>
@@ -16861,7 +16861,7 @@
               <w:spacing w:after="0"/>
             </w:pPr>
             <w:r>
-              <w:t>CUP 2,656.50</w:t>
+              <w:t>CUP 3,059.00</w:t>
             </w:r>
           </w:p>
         </w:tc>
@@ -16917,7 +16917,7 @@
               <w:spacing w:after="0"/>
             </w:pPr>
             <w:r>
-              <w:t>CUP 3,795.00</w:t>
+              <w:t>CUP 4,370.00</w:t>
             </w:r>
           </w:p>
         </w:tc>
@@ -16973,7 +16973,7 @@
               <w:spacing w:after="0"/>
             </w:pPr>
             <w:r>
-              <w:t>CUP 759.00</w:t>
+              <w:t>CUP 874.00</w:t>
             </w:r>
           </w:p>
         </w:tc>
@@ -17029,7 +17029,7 @@
               <w:spacing w:after="0"/>
             </w:pPr>
             <w:r>
-              <w:t>CUP 1,897.50</w:t>
+              <w:t>CUP 2,185.00</w:t>
             </w:r>
           </w:p>
         </w:tc>
@@ -17085,7 +17085,7 @@
               <w:spacing w:after="0"/>
             </w:pPr>
             <w:r>
-              <w:t>CUP 1,138.50</w:t>
+              <w:t>CUP 1,311.00</w:t>
             </w:r>
           </w:p>
         </w:tc>
@@ -17141,7 +17141,7 @@
               <w:spacing w:after="0"/>
             </w:pPr>
             <w:r>
-              <w:t>CUP 1,518.00</w:t>
+              <w:t>CUP 1,748.00</w:t>
             </w:r>
           </w:p>
         </w:tc>
@@ -17197,7 +17197,7 @@
               <w:spacing w:after="0"/>
             </w:pPr>
             <w:r>
-              <w:t>CUP 759.00</w:t>
+              <w:t>CUP 874.00</w:t>
             </w:r>
           </w:p>
         </w:tc>
@@ -17253,7 +17253,7 @@
               <w:spacing w:after="0"/>
             </w:pPr>
             <w:r>
-              <w:t>CUP 1,138.50</w:t>
+              <w:t>CUP 1,311.00</w:t>
             </w:r>
           </w:p>
         </w:tc>
@@ -17309,7 +17309,7 @@
               <w:spacing w:after="0"/>
             </w:pPr>
             <w:r>
-              <w:t>CUP 7,590.00</w:t>
+              <w:t>CUP 8,740.00</w:t>
             </w:r>
           </w:p>
         </w:tc>
@@ -17365,7 +17365,7 @@
               <w:spacing w:after="0"/>
             </w:pPr>
             <w:r>
-              <w:t>CUP 9,487.50</w:t>
+              <w:t>CUP 10,925.00</w:t>
             </w:r>
           </w:p>
         </w:tc>
@@ -17421,7 +17421,7 @@
               <w:spacing w:after="0"/>
             </w:pPr>
             <w:r>
-              <w:t>CUP 17,077.50</w:t>
+              <w:t>CUP 19,665.00</w:t>
             </w:r>
           </w:p>
         </w:tc>
@@ -17477,7 +17477,7 @@
               <w:spacing w:after="0"/>
             </w:pPr>
             <w:r>
-              <w:t>CUP 5,692.50</w:t>
+              <w:t>CUP 6,555.00</w:t>
             </w:r>
           </w:p>
         </w:tc>
@@ -17533,7 +17533,7 @@
               <w:spacing w:after="0"/>
             </w:pPr>
             <w:r>
-              <w:t>CUP 22,770.00</w:t>
+              <w:t>CUP 26,220.00</w:t>
             </w:r>
           </w:p>
         </w:tc>
@@ -17589,7 +17589,7 @@
               <w:spacing w:after="0"/>
             </w:pPr>
             <w:r>
-              <w:t>CUP 37,950.00</w:t>
+              <w:t>CUP 43,700.00</w:t>
             </w:r>
           </w:p>
         </w:tc>
@@ -17645,7 +17645,7 @@
               <w:spacing w:after="0"/>
             </w:pPr>
             <w:r>
-              <w:t>CUP 13,282.50</w:t>
+              <w:t>CUP 15,295.00</w:t>
             </w:r>
           </w:p>
         </w:tc>
@@ -17701,7 +17701,7 @@
               <w:spacing w:after="0"/>
             </w:pPr>
             <w:r>
-              <w:t>CUP 3,795.00</w:t>
+              <w:t>CUP 4,370.00</w:t>
             </w:r>
           </w:p>
         </w:tc>
@@ -17765,7 +17765,7 @@
               <w:spacing w:after="0"/>
             </w:pPr>
             <w:r>
-              <w:t>CUP 1,897.50</w:t>
+              <w:t>CUP 2,185.00</w:t>
             </w:r>
           </w:p>
         </w:tc>
@@ -17821,7 +17821,7 @@
               <w:spacing w:after="0"/>
             </w:pPr>
             <w:r>
-              <w:t>CUP 5,692.50</w:t>
+              <w:t>CUP 6,555.00</w:t>
             </w:r>
           </w:p>
         </w:tc>
@@ -17958,7 +17958,7 @@
           </w:tcPr>
           <w:p>
             <w:r>
-              <w:t>CUP 75,900.00</w:t>
+              <w:t>CUP 87,400.00</w:t>
             </w:r>
           </w:p>
         </w:tc>
@@ -18008,7 +18008,7 @@
           </w:tcPr>
           <w:p>
             <w:r>
-              <w:t>CUP 68,310.00</w:t>
+              <w:t>CUP 78,660.00</w:t>
             </w:r>
           </w:p>
         </w:tc>
@@ -18049,7 +18049,7 @@
           </w:tcPr>
           <w:p>
             <w:r>
-              <w:t>CUP 45,540.00</w:t>
+              <w:t>CUP 52,440.00</w:t>
             </w:r>
           </w:p>
         </w:tc>
@@ -18099,7 +18099,7 @@
           </w:tcPr>
           <w:p>
             <w:r>
-              <w:t>CUP 45,540.00</w:t>
+              <w:t>CUP 52,440.00</w:t>
             </w:r>
           </w:p>
         </w:tc>
@@ -18138,7 +18138,7 @@
           </w:tcPr>
           <w:p>
             <w:r>
-              <w:t>CUP 15,180.00</w:t>
+              <w:t>CUP 17,480.00</w:t>
             </w:r>
           </w:p>
         </w:tc>
@@ -18199,7 +18199,7 @@
           </w:tcPr>
           <w:p>
             <w:r>
-              <w:t>CUP 15,180.00</w:t>
+              <w:t>CUP 17,480.00</w:t>
             </w:r>
           </w:p>
         </w:tc>
@@ -18240,7 +18240,7 @@
           </w:tcPr>
           <w:p>
             <w:r>
-              <w:t>CUP 7,590.00</w:t>
+              <w:t>CUP 8,740.00</w:t>
             </w:r>
           </w:p>
         </w:tc>
@@ -18279,7 +18279,7 @@
           </w:tcPr>
           <w:p>
             <w:r>
-              <w:t>CUP 30,360.00</w:t>
+              <w:t>CUP 34,960.00</w:t>
             </w:r>
           </w:p>
         </w:tc>
@@ -18320,7 +18320,7 @@
           </w:tcPr>
           <w:p>
             <w:r>
-              <w:t>CUP 37,950.00</w:t>
+              <w:t>CUP 43,700.00</w:t>
             </w:r>
           </w:p>
         </w:tc>
@@ -18361,7 +18361,7 @@
           </w:tcPr>
           <w:p>
             <w:r>
-              <w:t>CUP 9,487.50</w:t>
+              <w:t>CUP 10,925.00</w:t>
             </w:r>
           </w:p>
         </w:tc>
@@ -18402,7 +18402,7 @@
           </w:tcPr>
           <w:p>
             <w:r>
-              <w:t>CUP 20,872.50</w:t>
+              <w:t>CUP 24,035.00</w:t>
             </w:r>
           </w:p>
         </w:tc>
@@ -18441,7 +18441,7 @@
           </w:tcPr>
           <w:p>
             <w:r>
-              <w:t>CUP 30,360.00</w:t>
+              <w:t>CUP 34,960.00</w:t>
             </w:r>
           </w:p>
         </w:tc>
@@ -18480,7 +18480,7 @@
           </w:tcPr>
           <w:p>
             <w:r>
-              <w:t>CUP 379.50</w:t>
+              <w:t>CUP 437.00</w:t>
             </w:r>
           </w:p>
         </w:tc>
@@ -18519,7 +18519,7 @@
           </w:tcPr>
           <w:p>
             <w:r>
-              <w:t>CUP 379.50</w:t>
+              <w:t>CUP 437.00</w:t>
             </w:r>
           </w:p>
         </w:tc>
@@ -18558,7 +18558,7 @@
           </w:tcPr>
           <w:p>
             <w:r>
-              <w:t>CUP 379.50</w:t>
+              <w:t>CUP 437.00</w:t>
             </w:r>
           </w:p>
         </w:tc>
@@ -18597,7 +18597,7 @@
           </w:tcPr>
           <w:p>
             <w:r>
-              <w:t>CUP 5,692.50</w:t>
+              <w:t>CUP 6,555.00</w:t>
             </w:r>
           </w:p>
         </w:tc>
@@ -18636,7 +18636,7 @@
           </w:tcPr>
           <w:p>
             <w:r>
-              <w:t>CUP 3,795.00</w:t>
+              <w:t>CUP 4,370.00</w:t>
             </w:r>
           </w:p>
         </w:tc>
@@ -18675,7 +18675,7 @@
           </w:tcPr>
           <w:p>
             <w:r>
-              <w:t>CUP 948.75</w:t>
+              <w:t>CUP 1,092.50</w:t>
             </w:r>
           </w:p>
         </w:tc>
@@ -18714,7 +18714,7 @@
           </w:tcPr>
           <w:p>
             <w:r>
-              <w:t>CUP 3,795.00</w:t>
+              <w:t>CUP 4,370.00</w:t>
             </w:r>
           </w:p>
         </w:tc>
@@ -18753,7 +18753,7 @@
           </w:tcPr>
           <w:p>
             <w:r>
-              <w:t>CUP 2,656.50</w:t>
+              <w:t>CUP 3,059.00</w:t>
             </w:r>
           </w:p>
         </w:tc>
@@ -18792,7 +18792,7 @@
           </w:tcPr>
           <w:p>
             <w:r>
-              <w:t>CUP 9,487.50</w:t>
+              <w:t>CUP 10,925.00</w:t>
             </w:r>
           </w:p>
         </w:tc>
@@ -18831,7 +18831,7 @@
           </w:tcPr>
           <w:p>
             <w:r>
-              <w:t>CUP 9,487.50</w:t>
+              <w:t>CUP 10,925.00</w:t>
             </w:r>
           </w:p>
         </w:tc>
@@ -18870,7 +18870,7 @@
           </w:tcPr>
           <w:p>
             <w:r>
-              <w:t>CUP 18,975.00</w:t>
+              <w:t>CUP 21,850.00</w:t>
             </w:r>
           </w:p>
         </w:tc>
@@ -18911,7 +18911,7 @@
           </w:tcPr>
           <w:p>
             <w:r>
-              <w:t>CUP 13,282.50</w:t>
+              <w:t>CUP 15,295.00</w:t>
             </w:r>
           </w:p>
         </w:tc>
@@ -18950,7 +18950,7 @@
           </w:tcPr>
           <w:p>
             <w:r>
-              <w:t>CUP 13,282.50</w:t>
+              <w:t>CUP 15,295.00</w:t>
             </w:r>
           </w:p>
         </w:tc>
@@ -18991,7 +18991,7 @@
           </w:tcPr>
           <w:p>
             <w:r>
-              <w:t>CUP 53,130.00</w:t>
+              <w:t>CUP 61,180.00</w:t>
             </w:r>
           </w:p>
         </w:tc>
@@ -19031,7 +19031,7 @@
           </w:tcPr>
           <w:p>
             <w:r>
-              <w:t>CUP 5,692.50</w:t>
+              <w:t>CUP 6,555.00</w:t>
             </w:r>
           </w:p>
         </w:tc>
@@ -19092,7 +19092,7 @@
           </w:tcPr>
           <w:p>
             <w:r>
-              <w:t>CUP 11,385.00</w:t>
+              <w:t>CUP 13,110.00</w:t>
             </w:r>
           </w:p>
         </w:tc>
@@ -19153,7 +19153,7 @@
           </w:tcPr>
           <w:p>
             <w:r>
-              <w:t>CUP 37,950.00</w:t>
+              <w:t>CUP 43,700.00</w:t>
             </w:r>
           </w:p>
         </w:tc>
@@ -19192,7 +19192,7 @@
           </w:tcPr>
           <w:p>
             <w:r>
-              <w:t>CUP 37,950.00</w:t>
+              <w:t>CUP 43,700.00</w:t>
             </w:r>
           </w:p>
         </w:tc>
@@ -19244,7 +19244,7 @@
           </w:tcPr>
           <w:p>
             <w:r>
-              <w:t>CUP 56,925.00</w:t>
+              <w:t>CUP 65,550.00</w:t>
             </w:r>
           </w:p>
         </w:tc>
@@ -19285,7 +19285,7 @@
           </w:tcPr>
           <w:p>
             <w:r>
-              <w:t>CUP 45,540.00</w:t>
+              <w:t>CUP 52,440.00</w:t>
             </w:r>
           </w:p>
         </w:tc>
@@ -19326,7 +19326,7 @@
           </w:tcPr>
           <w:p>
             <w:r>
-              <w:t>CUP 22,770.00</w:t>
+              <w:t>CUP 26,220.00</w:t>
             </w:r>
           </w:p>
         </w:tc>
@@ -19365,7 +19365,7 @@
           </w:tcPr>
           <w:p>
             <w:r>
-              <w:t>CUP 26,565.00</w:t>
+              <w:t>CUP 30,590.00</w:t>
             </w:r>
           </w:p>
         </w:tc>
@@ -19406,7 +19406,7 @@
           </w:tcPr>
           <w:p>
             <w:r>
-              <w:t>CUP 49,335.00</w:t>
+              <w:t>CUP 56,810.00</w:t>
             </w:r>
           </w:p>
         </w:tc>
@@ -19445,7 +19445,7 @@
           </w:tcPr>
           <w:p>
             <w:r>
-              <w:t>CUP 15,180.00</w:t>
+              <w:t>CUP 17,480.00</w:t>
             </w:r>
           </w:p>
         </w:tc>
@@ -19484,7 +19484,7 @@
           </w:tcPr>
           <w:p>
             <w:r>
-              <w:t>CUP 3,795.00</w:t>
+              <w:t>CUP 4,370.00</w:t>
             </w:r>
           </w:p>
         </w:tc>
@@ -19525,7 +19525,7 @@
           </w:tcPr>
           <w:p>
             <w:r>
-              <w:t>CUP 3,795.00</w:t>
+              <w:t>CUP 4,370.00</w:t>
             </w:r>
           </w:p>
         </w:tc>
@@ -19586,7 +19586,7 @@
           </w:tcPr>
           <w:p>
             <w:r>
-              <w:t>CUP 11,385.00</w:t>
+              <w:t>CUP 13,110.00</w:t>
             </w:r>
           </w:p>
         </w:tc>
@@ -19636,7 +19636,7 @@
           </w:tcPr>
           <w:p>
             <w:r>
-              <w:t>CUP 5,692.50</w:t>
+              <w:t>CUP 6,555.00</w:t>
             </w:r>
           </w:p>
         </w:tc>
@@ -19677,7 +19677,7 @@
           </w:tcPr>
           <w:p>
             <w:r>
-              <w:t>CUP 30,360.00</w:t>
+              <w:t>CUP 34,960.00</w:t>
             </w:r>
           </w:p>
         </w:tc>
@@ -19716,7 +19716,7 @@
           </w:tcPr>
           <w:p>
             <w:r>
-              <w:t>CUP 45,540.00</w:t>
+              <w:t>CUP 52,440.00</w:t>
             </w:r>
           </w:p>
         </w:tc>
@@ -19757,7 +19757,7 @@
           </w:tcPr>
           <w:p>
             <w:r>
-              <w:t>CUP 3,795.00</w:t>
+              <w:t>CUP 4,370.00</w:t>
             </w:r>
           </w:p>
         </w:tc>
@@ -19798,7 +19798,7 @@
           </w:tcPr>
           <w:p>
             <w:r>
-              <w:t>CUP 7,590.00</w:t>
+              <w:t>CUP 8,740.00</w:t>
             </w:r>
           </w:p>
         </w:tc>
@@ -19837,7 +19837,7 @@
           </w:tcPr>
           <w:p>
             <w:r>
-              <w:t>CUP 22,770.00</w:t>
+              <w:t>CUP 26,220.00</w:t>
             </w:r>
           </w:p>
         </w:tc>
@@ -19878,7 +19878,7 @@
           </w:tcPr>
           <w:p>
             <w:r>
-              <w:t>CUP 9,487.50</w:t>
+              <w:t>CUP 10,925.00</w:t>
             </w:r>
           </w:p>
         </w:tc>
@@ -19919,7 +19919,7 @@
           </w:tcPr>
           <w:p>
             <w:r>
-              <w:t>CUP 5,692.50</w:t>
+              <w:t>CUP 6,555.00</w:t>
             </w:r>
           </w:p>
         </w:tc>
@@ -19960,7 +19960,7 @@
           </w:tcPr>
           <w:p>
             <w:r>
-              <w:t>CUP 3,795.00</w:t>
+              <w:t>CUP 4,370.00</w:t>
             </w:r>
           </w:p>
         </w:tc>
@@ -20001,7 +20001,7 @@
           </w:tcPr>
           <w:p>
             <w:r>
-              <w:t>CUP 53,130.00</w:t>
+              <w:t>CUP 61,180.00</w:t>
             </w:r>
           </w:p>
         </w:tc>
@@ -20040,7 +20040,7 @@
           </w:tcPr>
           <w:p>
             <w:r>
-              <w:t>CUP 68,310.00</w:t>
+              <w:t>CUP 78,660.00</w:t>
             </w:r>
           </w:p>
         </w:tc>
@@ -20079,7 +20079,7 @@
           </w:tcPr>
           <w:p>
             <w:r>
-              <w:t>CUP 68,310.00</w:t>
+              <w:t>CUP 78,660.00</w:t>
             </w:r>
           </w:p>
         </w:tc>
@@ -20120,7 +20120,7 @@
           </w:tcPr>
           <w:p>
             <w:r>
-              <w:t>CUP 22,770.00</w:t>
+              <w:t>CUP 26,220.00</w:t>
             </w:r>
           </w:p>
         </w:tc>
@@ -20159,7 +20159,7 @@
           </w:tcPr>
           <w:p>
             <w:r>
-              <w:t>CUP 15,180.00</w:t>
+              <w:t>CUP 17,480.00</w:t>
             </w:r>
           </w:p>
         </w:tc>
@@ -20198,7 +20198,7 @@
           </w:tcPr>
           <w:p>
             <w:r>
-              <w:t>CUP 26,565.00</w:t>
+              <w:t>CUP 30,590.00</w:t>
             </w:r>
           </w:p>
         </w:tc>
@@ -20239,7 +20239,7 @@
           </w:tcPr>
           <w:p>
             <w:r>
-              <w:t>CUP 18,975.00</w:t>
+              <w:t>CUP 21,850.00</w:t>
             </w:r>
           </w:p>
         </w:tc>
@@ -20278,7 +20278,7 @@
           </w:tcPr>
           <w:p>
             <w:r>
-              <w:t>CUP 56,925.00</w:t>
+              <w:t>CUP 65,550.00</w:t>
             </w:r>
           </w:p>
         </w:tc>
@@ -20317,7 +20317,7 @@
           </w:tcPr>
           <w:p>
             <w:r>
-              <w:t>CUP 49,335.00</w:t>
+              <w:t>CUP 56,810.00</w:t>
             </w:r>
           </w:p>
         </w:tc>
@@ -20357,7 +20357,7 @@
           </w:tcPr>
           <w:p>
             <w:r>
-              <w:t>CUP 1,897.50</w:t>
+              <w:t>CUP 2,185.00</w:t>
             </w:r>
           </w:p>
         </w:tc>
@@ -20396,7 +20396,7 @@
           </w:tcPr>
           <w:p>
             <w:r>
-              <w:t>CUP 2,656.50</w:t>
+              <w:t>CUP 3,059.00</w:t>
             </w:r>
           </w:p>
         </w:tc>
@@ -20435,7 +20435,7 @@
           </w:tcPr>
           <w:p>
             <w:r>
-              <w:t>CUP 1,897.50</w:t>
+              <w:t>CUP 2,185.00</w:t>
             </w:r>
           </w:p>
         </w:tc>
@@ -20476,7 +20476,7 @@
           </w:tcPr>
           <w:p>
             <w:r>
-              <w:t>CUP 13,282.50</w:t>
+              <w:t>CUP 15,295.00</w:t>
             </w:r>
           </w:p>
         </w:tc>
@@ -20515,7 +20515,7 @@
           </w:tcPr>
           <w:p>
             <w:r>
-              <w:t>CUP 15,180.00</w:t>
+              <w:t>CUP 17,480.00</w:t>
             </w:r>
           </w:p>
         </w:tc>
@@ -20554,7 +20554,7 @@
           </w:tcPr>
           <w:p>
             <w:r>
-              <w:t>CUP 7,590.00</w:t>
+              <w:t>CUP 8,740.00</w:t>
             </w:r>
           </w:p>
         </w:tc>
@@ -20595,7 +20595,7 @@
           </w:tcPr>
           <w:p>
             <w:r>
-              <w:t>CUP 5,692.50</w:t>
+              <w:t>CUP 6,555.00</w:t>
             </w:r>
           </w:p>
         </w:tc>
@@ -20634,7 +20634,7 @@
           </w:tcPr>
           <w:p>
             <w:r>
-              <w:t>CUP 1,897.50</w:t>
+              <w:t>CUP 2,185.00</w:t>
             </w:r>
           </w:p>
         </w:tc>
@@ -20675,7 +20675,7 @@
           </w:tcPr>
           <w:p>
             <w:r>
-              <w:t>CUP 11,385.00</w:t>
+              <w:t>CUP 13,110.00</w:t>
             </w:r>
           </w:p>
         </w:tc>
@@ -20714,7 +20714,7 @@
           </w:tcPr>
           <w:p>
             <w:r>
-              <w:t>CUP 3,795.00</w:t>
+              <w:t>CUP 4,370.00</w:t>
             </w:r>
           </w:p>
         </w:tc>
@@ -20753,7 +20753,7 @@
           </w:tcPr>
           <w:p>
             <w:r>
-              <w:t>CUP 5,692.50</w:t>
+              <w:t>CUP 6,555.00</w:t>
             </w:r>
           </w:p>
         </w:tc>
@@ -20792,7 +20792,7 @@
           </w:tcPr>
           <w:p>
             <w:r>
-              <w:t>CUP 3,795.00</w:t>
+              <w:t>CUP 4,370.00</w:t>
             </w:r>
           </w:p>
         </w:tc>
@@ -20831,7 +20831,7 @@
           </w:tcPr>
           <w:p>
             <w:r>
-              <w:t>CUP 13,282.50</w:t>
+              <w:t>CUP 15,295.00</w:t>
             </w:r>
           </w:p>
         </w:tc>
@@ -20964,7 +20964,7 @@
           </w:tcPr>
           <w:p>
             <w:r>
-              <w:t>CUP 94,875.00</w:t>
+              <w:t>CUP 109,250.00</w:t>
             </w:r>
           </w:p>
         </w:tc>
@@ -21005,7 +21005,7 @@
           </w:tcPr>
           <w:p>
             <w:r>
-              <w:t>CUP 53,130.00</w:t>
+              <w:t>CUP 61,180.00</w:t>
             </w:r>
           </w:p>
         </w:tc>
@@ -21044,7 +21044,7 @@
           </w:tcPr>
           <w:p>
             <w:r>
-              <w:t>CUP 53,130.00</w:t>
+              <w:t>CUP 61,180.00</w:t>
             </w:r>
           </w:p>
         </w:tc>
@@ -21093,7 +21093,7 @@
           </w:tcPr>
           <w:p>
             <w:r>
-              <w:t>CUP 75,900.00</w:t>
+              <w:t>CUP 87,400.00</w:t>
             </w:r>
           </w:p>
         </w:tc>
@@ -21134,7 +21134,7 @@
           </w:tcPr>
           <w:p>
             <w:r>
-              <w:t>CUP 60,720.00</w:t>
+              <w:t>CUP 69,920.00</w:t>
             </w:r>
           </w:p>
         </w:tc>
@@ -21184,7 +21184,7 @@
           </w:tcPr>
           <w:p>
             <w:r>
-              <w:t>CUP 68,310.00</w:t>
+              <w:t>CUP 78,660.00</w:t>
             </w:r>
           </w:p>
         </w:tc>
@@ -21223,7 +21223,7 @@
           </w:tcPr>
           <w:p>
             <w:r>
-              <w:t>CUP 68,310.00</w:t>
+              <w:t>CUP 78,660.00</w:t>
             </w:r>
           </w:p>
         </w:tc>
@@ -21324,7 +21324,7 @@
           </w:tcPr>
           <w:p>
             <w:r>
-              <w:t>CUP 45,540.00</w:t>
+              <w:t>CUP 52,440.00</w:t>
             </w:r>
           </w:p>
         </w:tc>
@@ -21363,7 +21363,7 @@
           </w:tcPr>
           <w:p>
             <w:r>
-              <w:t>CUP 13,282.50</w:t>
+              <w:t>CUP 15,295.00</w:t>
             </w:r>
           </w:p>
         </w:tc>
@@ -21402,7 +21402,7 @@
           </w:tcPr>
           <w:p>
             <w:r>
-              <w:t>CUP 13,282.50</w:t>
+              <w:t>CUP 15,295.00</w:t>
             </w:r>
           </w:p>
         </w:tc>
@@ -21441,7 +21441,7 @@
           </w:tcPr>
           <w:p>
             <w:r>
-              <w:t>CUP 15,180.00</w:t>
+              <w:t>CUP 17,480.00</w:t>
             </w:r>
           </w:p>
         </w:tc>
@@ -21480,7 +21480,7 @@
           </w:tcPr>
           <w:p>
             <w:r>
-              <w:t>CUP 30,360.00</w:t>
+              <w:t>CUP 34,960.00</w:t>
             </w:r>
           </w:p>
         </w:tc>
@@ -21519,7 +21519,7 @@
           </w:tcPr>
           <w:p>
             <w:r>
-              <w:t>CUP 37,950.00</w:t>
+              <w:t>CUP 43,700.00</w:t>
             </w:r>
           </w:p>
         </w:tc>
@@ -21558,7 +21558,7 @@
           </w:tcPr>
           <w:p>
             <w:r>
-              <w:t>CUP 9,487.50</w:t>
+              <w:t>CUP 10,925.00</w:t>
             </w:r>
           </w:p>
         </w:tc>
@@ -21597,7 +21597,7 @@
           </w:tcPr>
           <w:p>
             <w:r>
-              <w:t>CUP 15,180.00</w:t>
+              <w:t>CUP 17,480.00</w:t>
             </w:r>
           </w:p>
         </w:tc>
@@ -21637,7 +21637,7 @@
           </w:tcPr>
           <w:p>
             <w:r>
-              <w:t>CUP 15,180.00</w:t>
+              <w:t>CUP 17,480.00</w:t>
             </w:r>
           </w:p>
         </w:tc>
@@ -21678,7 +21678,7 @@
           </w:tcPr>
           <w:p>
             <w:r>
-              <w:t>CUP 20,872.50</w:t>
+              <w:t>CUP 24,035.00</w:t>
             </w:r>
           </w:p>
         </w:tc>
@@ -21717,7 +21717,7 @@
           </w:tcPr>
           <w:p>
             <w:r>
-              <w:t>CUP 22,770.00</w:t>
+              <w:t>CUP 26,220.00</w:t>
             </w:r>
           </w:p>
         </w:tc>
@@ -21756,7 +21756,7 @@
           </w:tcPr>
           <w:p>
             <w:r>
-              <w:t>CUP 30,360.00</w:t>
+              <w:t>CUP 34,960.00</w:t>
             </w:r>
           </w:p>
         </w:tc>
@@ -21795,7 +21795,7 @@
           </w:tcPr>
           <w:p>
             <w:r>
-              <w:t>CUP 22,770.00</w:t>
+              <w:t>CUP 26,220.00</w:t>
             </w:r>
           </w:p>
         </w:tc>
@@ -21834,7 +21834,7 @@
           </w:tcPr>
           <w:p>
             <w:r>
-              <w:t>CUP 22,770.00</w:t>
+              <w:t>CUP 26,220.00</w:t>
             </w:r>
           </w:p>
         </w:tc>
@@ -21873,7 +21873,7 @@
           </w:tcPr>
           <w:p>
             <w:r>
-              <w:t>CUP 30,360.00</w:t>
+              <w:t>CUP 34,960.00</w:t>
             </w:r>
           </w:p>
         </w:tc>
@@ -21912,7 +21912,7 @@
           </w:tcPr>
           <w:p>
             <w:r>
-              <w:t>CUP 17,077.50</w:t>
+              <w:t>CUP 19,665.00</w:t>
             </w:r>
           </w:p>
         </w:tc>
@@ -21951,7 +21951,7 @@
           </w:tcPr>
           <w:p>
             <w:r>
-              <w:t>CUP 379.50</w:t>
+              <w:t>CUP 437.00</w:t>
             </w:r>
           </w:p>
         </w:tc>
@@ -21990,7 +21990,7 @@
           </w:tcPr>
           <w:p>
             <w:r>
-              <w:t>CUP 379.50</w:t>
+              <w:t>CUP 437.00</w:t>
             </w:r>
           </w:p>
         </w:tc>
@@ -22029,7 +22029,7 @@
           </w:tcPr>
           <w:p>
             <w:r>
-              <w:t>CUP 379.50</w:t>
+              <w:t>CUP 437.00</w:t>
             </w:r>
           </w:p>
         </w:tc>
@@ -22078,7 +22078,7 @@
           </w:tcPr>
           <w:p>
             <w:r>
-              <w:t>CUP 30,360.00</w:t>
+              <w:t>CUP 34,960.00</w:t>
             </w:r>
           </w:p>
         </w:tc>
@@ -22117,7 +22117,7 @@
           </w:tcPr>
           <w:p>
             <w:r>
-              <w:t>CUP 30,360.00</w:t>
+              <w:t>CUP 34,960.00</w:t>
             </w:r>
           </w:p>
         </w:tc>
@@ -22156,7 +22156,7 @@
           </w:tcPr>
           <w:p>
             <w:r>
-              <w:t>CUP 30,360.00</w:t>
+              <w:t>CUP 34,960.00</w:t>
             </w:r>
           </w:p>
         </w:tc>
@@ -22195,7 +22195,7 @@
           </w:tcPr>
           <w:p>
             <w:r>
-              <w:t>CUP 3,795.00</w:t>
+              <w:t>CUP 4,370.00</w:t>
             </w:r>
           </w:p>
         </w:tc>
@@ -22234,7 +22234,7 @@
           </w:tcPr>
           <w:p>
             <w:r>
-              <w:t>CUP 3,795.00</w:t>
+              <w:t>CUP 4,370.00</w:t>
             </w:r>
           </w:p>
         </w:tc>
@@ -22273,7 +22273,7 @@
           </w:tcPr>
           <w:p>
             <w:r>
-              <w:t>CUP 1,897.50</w:t>
+              <w:t>CUP 2,185.00</w:t>
             </w:r>
           </w:p>
         </w:tc>
@@ -22312,7 +22312,7 @@
           </w:tcPr>
           <w:p>
             <w:r>
-              <w:t>CUP 2,656.50</w:t>
+              <w:t>CUP 3,059.00</w:t>
             </w:r>
           </w:p>
         </w:tc>
@@ -22369,7 +22369,7 @@
           </w:tcPr>
           <w:p>
             <w:r>
-              <w:t>CUP 9,487.50</w:t>
+              <w:t>CUP 10,925.00</w:t>
             </w:r>
           </w:p>
         </w:tc>
@@ -22408,7 +22408,7 @@
           </w:tcPr>
           <w:p>
             <w:r>
-              <w:t>CUP 30,360.00</w:t>
+              <w:t>CUP 34,960.00</w:t>
             </w:r>
           </w:p>
         </w:tc>
@@ -22447,7 +22447,7 @@
           </w:tcPr>
           <w:p>
             <w:r>
-              <w:t>CUP 34,155.00</w:t>
+              <w:t>CUP 39,330.00</w:t>
             </w:r>
           </w:p>
         </w:tc>
@@ -22486,7 +22486,7 @@
           </w:tcPr>
           <w:p>
             <w:r>
-              <w:t>CUP 9,487.50</w:t>
+              <w:t>CUP 10,925.00</w:t>
             </w:r>
           </w:p>
         </w:tc>
@@ -22525,7 +22525,7 @@
           </w:tcPr>
           <w:p>
             <w:r>
-              <w:t>CUP 37,950.00</w:t>
+              <w:t>CUP 43,700.00</w:t>
             </w:r>
           </w:p>
         </w:tc>
@@ -22564,7 +22564,7 @@
           </w:tcPr>
           <w:p>
             <w:r>
-              <w:t>CUP 28,462.50</w:t>
+              <w:t>CUP 32,775.00</w:t>
             </w:r>
           </w:p>
         </w:tc>
@@ -22603,7 +22603,7 @@
           </w:tcPr>
           <w:p>
             <w:r>
-              <w:t>CUP 15,180.00</w:t>
+              <w:t>CUP 17,480.00</w:t>
             </w:r>
           </w:p>
         </w:tc>
@@ -22644,7 +22644,7 @@
           </w:tcPr>
           <w:p>
             <w:r>
-              <w:t>CUP 5,692.50</w:t>
+              <w:t>CUP 6,555.00</w:t>
             </w:r>
           </w:p>
         </w:tc>
@@ -22683,7 +22683,7 @@
           </w:tcPr>
           <w:p>
             <w:r>
-              <w:t>CUP 11,385.00</w:t>
+              <w:t>CUP 13,110.00</w:t>
             </w:r>
           </w:p>
         </w:tc>
@@ -22722,7 +22722,7 @@
           </w:tcPr>
           <w:p>
             <w:r>
-              <w:t>CUP 22,770.00</w:t>
+              <w:t>CUP 26,220.00</w:t>
             </w:r>
           </w:p>
         </w:tc>
@@ -22779,7 +22779,7 @@
           </w:tcPr>
           <w:p>
             <w:r>
-              <w:t>CUP 13,282.50</w:t>
+              <w:t>CUP 15,295.00</w:t>
             </w:r>
           </w:p>
         </w:tc>
@@ -22818,7 +22818,7 @@
           </w:tcPr>
           <w:p>
             <w:r>
-              <w:t>CUP 60,720.00</w:t>
+              <w:t>CUP 69,920.00</w:t>
             </w:r>
           </w:p>
         </w:tc>
@@ -22857,7 +22857,7 @@
           </w:tcPr>
           <w:p>
             <w:r>
-              <w:t>CUP 60,720.00</w:t>
+              <w:t>CUP 69,920.00</w:t>
             </w:r>
           </w:p>
         </w:tc>
@@ -22915,7 +22915,7 @@
           </w:tcPr>
           <w:p>
             <w:r>
-              <w:t>CUP 60,720.00</w:t>
+              <w:t>CUP 69,920.00</w:t>
             </w:r>
           </w:p>
         </w:tc>
@@ -22954,7 +22954,7 @@
           </w:tcPr>
           <w:p>
             <w:r>
-              <w:t>CUP 60,720.00</w:t>
+              <w:t>CUP 69,920.00</w:t>
             </w:r>
           </w:p>
         </w:tc>
@@ -23015,7 +23015,7 @@
           </w:tcPr>
           <w:p>
             <w:r>
-              <w:t>CUP 11,385.00</w:t>
+              <w:t>CUP 13,110.00</w:t>
             </w:r>
           </w:p>
         </w:tc>
@@ -23054,7 +23054,7 @@
           </w:tcPr>
           <w:p>
             <w:r>
-              <w:t>CUP 5,692.50</w:t>
+              <w:t>CUP 6,555.00</w:t>
             </w:r>
           </w:p>
         </w:tc>
@@ -23093,7 +23093,7 @@
           </w:tcPr>
           <w:p>
             <w:r>
-              <w:t>CUP 7,590.00</w:t>
+              <w:t>CUP 8,740.00</w:t>
             </w:r>
           </w:p>
         </w:tc>
@@ -23132,7 +23132,7 @@
           </w:tcPr>
           <w:p>
             <w:r>
-              <w:t>CUP 15,180.00</w:t>
+              <w:t>CUP 17,480.00</w:t>
             </w:r>
           </w:p>
         </w:tc>
@@ -23171,7 +23171,7 @@
           </w:tcPr>
           <w:p>
             <w:r>
-              <w:t>CUP 15,180.00</w:t>
+              <w:t>CUP 17,480.00</w:t>
             </w:r>
           </w:p>
         </w:tc>
@@ -23210,7 +23210,7 @@
           </w:tcPr>
           <w:p>
             <w:r>
-              <w:t>CUP 56,925.00</w:t>
+              <w:t>CUP 65,550.00</w:t>
             </w:r>
           </w:p>
         </w:tc>
@@ -23249,7 +23249,7 @@
           </w:tcPr>
           <w:p>
             <w:r>
-              <w:t>CUP 75,900.00</w:t>
+              <w:t>CUP 87,400.00</w:t>
             </w:r>
           </w:p>
         </w:tc>
@@ -23288,7 +23288,7 @@
           </w:tcPr>
           <w:p>
             <w:r>
-              <w:t>CUP 18,975.00</w:t>
+              <w:t>CUP 21,850.00</w:t>
             </w:r>
           </w:p>
         </w:tc>
@@ -23327,7 +23327,7 @@
           </w:tcPr>
           <w:p>
             <w:r>
-              <w:t>CUP 37,950.00</w:t>
+              <w:t>CUP 43,700.00</w:t>
             </w:r>
           </w:p>
         </w:tc>
@@ -23366,7 +23366,7 @@
           </w:tcPr>
           <w:p>
             <w:r>
-              <w:t>CUP 37,950.00</w:t>
+              <w:t>CUP 43,700.00</w:t>
             </w:r>
           </w:p>
         </w:tc>
@@ -23405,7 +23405,7 @@
           </w:tcPr>
           <w:p>
             <w:r>
-              <w:t>CUP 60,720.00</w:t>
+              <w:t>CUP 69,920.00</w:t>
             </w:r>
           </w:p>
         </w:tc>
@@ -23444,7 +23444,7 @@
           </w:tcPr>
           <w:p>
             <w:r>
-              <w:t>CUP 60,720.00</w:t>
+              <w:t>CUP 69,920.00</w:t>
             </w:r>
           </w:p>
         </w:tc>
@@ -23483,7 +23483,7 @@
           </w:tcPr>
           <w:p>
             <w:r>
-              <w:t>CUP 94,875.00</w:t>
+              <w:t>CUP 109,250.00</w:t>
             </w:r>
           </w:p>
         </w:tc>
@@ -23522,7 +23522,7 @@
           </w:tcPr>
           <w:p>
             <w:r>
-              <w:t>CUP 94,875.00</w:t>
+              <w:t>CUP 109,250.00</w:t>
             </w:r>
           </w:p>
         </w:tc>
@@ -23561,7 +23561,7 @@
           </w:tcPr>
           <w:p>
             <w:r>
-              <w:t>CUP 87,285.00</w:t>
+              <w:t>CUP 100,510.00</w:t>
             </w:r>
           </w:p>
         </w:tc>
@@ -23600,7 +23600,7 @@
           </w:tcPr>
           <w:p>
             <w:r>
-              <w:t>CUP 94,875.00</w:t>
+              <w:t>CUP 109,250.00</w:t>
             </w:r>
           </w:p>
         </w:tc>
@@ -23639,7 +23639,7 @@
           </w:tcPr>
           <w:p>
             <w:r>
-              <w:t>CUP 94,875.00</w:t>
+              <w:t>CUP 109,250.00</w:t>
             </w:r>
           </w:p>
         </w:tc>
@@ -23678,7 +23678,7 @@
           </w:tcPr>
           <w:p>
             <w:r>
-              <w:t>CUP 94,875.00</w:t>
+              <w:t>CUP 109,250.00</w:t>
             </w:r>
           </w:p>
         </w:tc>
@@ -23717,7 +23717,7 @@
           </w:tcPr>
           <w:p>
             <w:r>
-              <w:t>CUP 56,925.00</w:t>
+              <w:t>CUP 65,550.00</w:t>
             </w:r>
           </w:p>
         </w:tc>
@@ -23756,7 +23756,7 @@
           </w:tcPr>
           <w:p>
             <w:r>
-              <w:t>CUP 75,900.00</w:t>
+              <w:t>CUP 87,400.00</w:t>
             </w:r>
           </w:p>
         </w:tc>
@@ -23795,7 +23795,7 @@
           </w:tcPr>
           <w:p>
             <w:r>
-              <w:t>CUP 83,490.00</w:t>
+              <w:t>CUP 96,140.00</w:t>
             </w:r>
           </w:p>
         </w:tc>
@@ -23834,7 +23834,7 @@
           </w:tcPr>
           <w:p>
             <w:r>
-              <w:t>CUP 83,490.00</w:t>
+              <w:t>CUP 96,140.00</w:t>
             </w:r>
           </w:p>
         </w:tc>
@@ -23873,7 +23873,7 @@
           </w:tcPr>
           <w:p>
             <w:r>
-              <w:t>CUP 83,490.00</w:t>
+              <w:t>CUP 96,140.00</w:t>
             </w:r>
           </w:p>
         </w:tc>
@@ -23912,7 +23912,7 @@
           </w:tcPr>
           <w:p>
             <w:r>
-              <w:t>CUP 26,565.00</w:t>
+              <w:t>CUP 30,590.00</w:t>
             </w:r>
           </w:p>
         </w:tc>
@@ -23951,7 +23951,7 @@
           </w:tcPr>
           <w:p>
             <w:r>
-              <w:t>CUP 26,565.00</w:t>
+              <w:t>CUP 30,590.00</w:t>
             </w:r>
           </w:p>
         </w:tc>
@@ -23990,7 +23990,7 @@
           </w:tcPr>
           <w:p>
             <w:r>
-              <w:t>CUP 53,130.00</w:t>
+              <w:t>CUP 61,180.00</w:t>
             </w:r>
           </w:p>
         </w:tc>
@@ -24029,7 +24029,7 @@
           </w:tcPr>
           <w:p>
             <w:r>
-              <w:t>CUP 53,130.00</w:t>
+              <w:t>CUP 61,180.00</w:t>
             </w:r>
           </w:p>
         </w:tc>
@@ -24068,7 +24068,7 @@
           </w:tcPr>
           <w:p>
             <w:r>
-              <w:t>CUP 68,310.00</w:t>
+              <w:t>CUP 78,660.00</w:t>
             </w:r>
           </w:p>
         </w:tc>
@@ -24107,7 +24107,7 @@
           </w:tcPr>
           <w:p>
             <w:r>
-              <w:t>CUP 18,975.00</w:t>
+              <w:t>CUP 21,850.00</w:t>
             </w:r>
           </w:p>
         </w:tc>
@@ -24147,7 +24147,7 @@
           </w:tcPr>
           <w:p>
             <w:r>
-              <w:t>CUP 22,770.00</w:t>
+              <w:t>CUP 26,220.00</w:t>
             </w:r>
           </w:p>
         </w:tc>
@@ -24186,7 +24186,7 @@
           </w:tcPr>
           <w:p>
             <w:r>
-              <w:t>CUP 22,770.00</w:t>
+              <w:t>CUP 26,220.00</w:t>
             </w:r>
           </w:p>
         </w:tc>
@@ -24225,7 +24225,7 @@
           </w:tcPr>
           <w:p>
             <w:r>
-              <w:t>CUP 45,540.00</w:t>
+              <w:t>CUP 52,440.00</w:t>
             </w:r>
           </w:p>
         </w:tc>
@@ -24264,7 +24264,7 @@
           </w:tcPr>
           <w:p>
             <w:r>
-              <w:t>CUP 56,925.00</w:t>
+              <w:t>CUP 65,550.00</w:t>
             </w:r>
           </w:p>
         </w:tc>
@@ -24303,7 +24303,7 @@
           </w:tcPr>
           <w:p>
             <w:r>
-              <w:t>CUP 3,795.00</w:t>
+              <w:t>CUP 4,370.00</w:t>
             </w:r>
           </w:p>
         </w:tc>
@@ -24342,7 +24342,7 @@
           </w:tcPr>
           <w:p>
             <w:r>
-              <w:t>CUP 3,795.00</w:t>
+              <w:t>CUP 4,370.00</w:t>
             </w:r>
           </w:p>
         </w:tc>
@@ -24381,7 +24381,7 @@
           </w:tcPr>
           <w:p>
             <w:r>
-              <w:t>CUP 5,692.50</w:t>
+              <w:t>CUP 6,555.00</w:t>
             </w:r>
           </w:p>
         </w:tc>
@@ -24420,7 +24420,7 @@
           </w:tcPr>
           <w:p>
             <w:r>
-              <w:t>CUP 3,795.00</w:t>
+              <w:t>CUP 4,370.00</w:t>
             </w:r>
           </w:p>
         </w:tc>
@@ -24459,7 +24459,7 @@
           </w:tcPr>
           <w:p>
             <w:r>
-              <w:t>CUP 3,795.00</w:t>
+              <w:t>CUP 4,370.00</w:t>
             </w:r>
           </w:p>
         </w:tc>
@@ -24498,7 +24498,7 @@
           </w:tcPr>
           <w:p>
             <w:r>
-              <w:t>CUP 5,692.50</w:t>
+              <w:t>CUP 6,555.00</w:t>
             </w:r>
           </w:p>
         </w:tc>
@@ -24537,7 +24537,7 @@
           </w:tcPr>
           <w:p>
             <w:r>
-              <w:t>CUP 30,360.00</w:t>
+              <w:t>CUP 34,960.00</w:t>
             </w:r>
           </w:p>
         </w:tc>
@@ -24576,7 +24576,7 @@
           </w:tcPr>
           <w:p>
             <w:r>
-              <w:t>CUP 30,360.00</w:t>
+              <w:t>CUP 34,960.00</w:t>
             </w:r>
           </w:p>
         </w:tc>
@@ -24615,7 +24615,7 @@
           </w:tcPr>
           <w:p>
             <w:r>
-              <w:t>CUP 9,487.50</w:t>
+              <w:t>CUP 10,925.00</w:t>
             </w:r>
           </w:p>
         </w:tc>
@@ -24654,7 +24654,7 @@
           </w:tcPr>
           <w:p>
             <w:r>
-              <w:t>CUP 9,487.50</w:t>
+              <w:t>CUP 10,925.00</w:t>
             </w:r>
           </w:p>
         </w:tc>
@@ -24695,7 +24695,7 @@
           </w:tcPr>
           <w:p>
             <w:r>
-              <w:t>CUP 7,590.00</w:t>
+              <w:t>CUP 8,740.00</w:t>
             </w:r>
           </w:p>
         </w:tc>
@@ -24734,7 +24734,7 @@
           </w:tcPr>
           <w:p>
             <w:r>
-              <w:t>CUP 7,590.00</w:t>
+              <w:t>CUP 8,740.00</w:t>
             </w:r>
           </w:p>
         </w:tc>
@@ -24773,7 +24773,7 @@
           </w:tcPr>
           <w:p>
             <w:r>
-              <w:t>CUP 3,795.00</w:t>
+              <w:t>CUP 4,370.00</w:t>
             </w:r>
           </w:p>
         </w:tc>
@@ -24814,7 +24814,7 @@
           </w:tcPr>
           <w:p>
             <w:r>
-              <w:t>CUP 22,770.00</w:t>
+              <w:t>CUP 26,220.00</w:t>
             </w:r>
           </w:p>
         </w:tc>
@@ -24861,7 +24861,7 @@
           </w:tcPr>
           <w:p>
             <w:r>
-              <w:t>CUP 22,770.00</w:t>
+              <w:t>CUP 26,220.00</w:t>
             </w:r>
           </w:p>
         </w:tc>
@@ -24900,7 +24900,7 @@
           </w:tcPr>
           <w:p>
             <w:r>
-              <w:t>CUP 7,590.00</w:t>
+              <w:t>CUP 8,740.00</w:t>
             </w:r>
           </w:p>
         </w:tc>
@@ -24939,7 +24939,7 @@
           </w:tcPr>
           <w:p>
             <w:r>
-              <w:t>CUP 5,692.50</w:t>
+              <w:t>CUP 6,555.00</w:t>
             </w:r>
           </w:p>
         </w:tc>
@@ -24978,7 +24978,7 @@
           </w:tcPr>
           <w:p>
             <w:r>
-              <w:t>CUP 5,692.50</w:t>
+              <w:t>CUP 6,555.00</w:t>
             </w:r>
           </w:p>
         </w:tc>
@@ -25035,7 +25035,7 @@
           </w:tcPr>
           <w:p>
             <w:r>
-              <w:t>CUP 9,487.50</w:t>
+              <w:t>CUP 10,925.00</w:t>
             </w:r>
           </w:p>
         </w:tc>
@@ -25074,7 +25074,7 @@
           </w:tcPr>
           <w:p>
             <w:r>
-              <w:t>CUP 3,795.00</w:t>
+              <w:t>CUP 4,370.00</w:t>
             </w:r>
           </w:p>
         </w:tc>
@@ -25131,7 +25131,7 @@
           </w:tcPr>
           <w:p>
             <w:r>
-              <w:t>CUP 5,692.50</w:t>
+              <w:t>CUP 6,555.00</w:t>
             </w:r>
           </w:p>
         </w:tc>
@@ -25170,7 +25170,7 @@
           </w:tcPr>
           <w:p>
             <w:r>
-              <w:t>CUP 5,692.50</w:t>
+              <w:t>CUP 6,555.00</w:t>
             </w:r>
           </w:p>
         </w:tc>
@@ -25209,7 +25209,7 @@
           </w:tcPr>
           <w:p>
             <w:r>
-              <w:t>CUP 3,795.00</w:t>
+              <w:t>CUP 4,370.00</w:t>
             </w:r>
           </w:p>
         </w:tc>
@@ -25248,7 +25248,7 @@
           </w:tcPr>
           <w:p>
             <w:r>
-              <w:t>CUP 5,692.50</w:t>
+              <w:t>CUP 6,555.00</w:t>
             </w:r>
           </w:p>
         </w:tc>
@@ -25287,7 +25287,7 @@
           </w:tcPr>
           <w:p>
             <w:r>
-              <w:t>CUP 5,692.50</w:t>
+              <w:t>CUP 6,555.00</w:t>
             </w:r>
           </w:p>
         </w:tc>
@@ -25326,7 +25326,7 @@
           </w:tcPr>
           <w:p>
             <w:r>
-              <w:t>CUP 5,692.50</w:t>
+              <w:t>CUP 6,555.00</w:t>
             </w:r>
           </w:p>
         </w:tc>
@@ -25365,7 +25365,7 @@
           </w:tcPr>
           <w:p>
             <w:r>
-              <w:t>CUP 94,875.00</w:t>
+              <w:t>CUP 109,250.00</w:t>
             </w:r>
           </w:p>
         </w:tc>
@@ -25407,7 +25407,7 @@
           </w:tcPr>
           <w:p>
             <w:r>
-              <w:t>CUP 53,130.00</w:t>
+              <w:t>CUP 61,180.00</w:t>
             </w:r>
           </w:p>
         </w:tc>
@@ -25446,7 +25446,7 @@
           </w:tcPr>
           <w:p>
             <w:r>
-              <w:t>CUP 56,925.00</w:t>
+              <w:t>CUP 65,550.00</w:t>
             </w:r>
           </w:p>
         </w:tc>
@@ -25485,7 +25485,7 @@
           </w:tcPr>
           <w:p>
             <w:r>
-              <w:t>CUP 56,925.00</w:t>
+              <w:t>CUP 65,550.00</w:t>
             </w:r>
           </w:p>
         </w:tc>
@@ -25524,7 +25524,7 @@
           </w:tcPr>
           <w:p>
             <w:r>
-              <w:t>CUP 53,130.00</w:t>
+              <w:t>CUP 61,180.00</w:t>
             </w:r>
           </w:p>
         </w:tc>
@@ -25563,7 +25563,7 @@
           </w:tcPr>
           <w:p>
             <w:r>
-              <w:t>CUP 45,540.00</w:t>
+              <w:t>CUP 52,440.00</w:t>
             </w:r>
           </w:p>
         </w:tc>
@@ -25602,7 +25602,7 @@
           </w:tcPr>
           <w:p>
             <w:r>
-              <w:t>CUP 75,900.00</w:t>
+              <w:t>CUP 87,400.00</w:t>
             </w:r>
           </w:p>
         </w:tc>
@@ -25641,7 +25641,7 @@
           </w:tcPr>
           <w:p>
             <w:r>
-              <w:t>CUP 87,285.00</w:t>
+              <w:t>CUP 100,510.00</w:t>
             </w:r>
           </w:p>
         </w:tc>
@@ -25680,7 +25680,7 @@
           </w:tcPr>
           <w:p>
             <w:r>
-              <w:t>CUP 132,825.00</w:t>
+              <w:t>CUP 152,950.00</w:t>
             </w:r>
           </w:p>
         </w:tc>
@@ -25721,7 +25721,7 @@
           </w:tcPr>
           <w:p>
             <w:r>
-              <w:t>CUP 68,310.00</w:t>
+              <w:t>CUP 78,660.00</w:t>
             </w:r>
           </w:p>
         </w:tc>
@@ -25760,7 +25760,7 @@
           </w:tcPr>
           <w:p>
             <w:r>
-              <w:t>CUP 68,310.00</w:t>
+              <w:t>CUP 78,660.00</w:t>
             </w:r>
           </w:p>
         </w:tc>
@@ -25799,7 +25799,7 @@
           </w:tcPr>
           <w:p>
             <w:r>
-              <w:t>CUP 13,282.50</w:t>
+              <w:t>CUP 15,295.00</w:t>
             </w:r>
           </w:p>
         </w:tc>
@@ -25838,7 +25838,7 @@
           </w:tcPr>
           <w:p>
             <w:r>
-              <w:t>CUP 13,282.50</w:t>
+              <w:t>CUP 15,295.00</w:t>
             </w:r>
           </w:p>
         </w:tc>
@@ -25877,7 +25877,7 @@
           </w:tcPr>
           <w:p>
             <w:r>
-              <w:t>CUP 15,180.00</w:t>
+              <w:t>CUP 17,480.00</w:t>
             </w:r>
           </w:p>
         </w:tc>
@@ -25916,7 +25916,7 @@
           </w:tcPr>
           <w:p>
             <w:r>
-              <w:t>CUP 26,565.00</w:t>
+              <w:t>CUP 30,590.00</w:t>
             </w:r>
           </w:p>
         </w:tc>
@@ -25957,7 +25957,7 @@
           </w:tcPr>
           <w:p>
             <w:r>
-              <w:t>CUP 22,770.00</w:t>
+              <w:t>CUP 26,220.00</w:t>
             </w:r>
           </w:p>
         </w:tc>
@@ -25996,7 +25996,7 @@
           </w:tcPr>
           <w:p>
             <w:r>
-              <w:t>CUP 17,077.50</w:t>
+              <w:t>CUP 19,665.00</w:t>
             </w:r>
           </w:p>
         </w:tc>
@@ -26035,7 +26035,7 @@
           </w:tcPr>
           <w:p>
             <w:r>
-              <w:t>CUP 9,487.50</w:t>
+              <w:t>CUP 10,925.00</w:t>
             </w:r>
           </w:p>
         </w:tc>
@@ -26074,7 +26074,7 @@
           </w:tcPr>
           <w:p>
             <w:r>
-              <w:t>CUP 17,077.50</w:t>
+              <w:t>CUP 19,665.00</w:t>
             </w:r>
           </w:p>
         </w:tc>
@@ -26113,7 +26113,7 @@
           </w:tcPr>
           <w:p>
             <w:r>
-              <w:t>CUP 56,925.00</w:t>
+              <w:t>CUP 65,550.00</w:t>
             </w:r>
           </w:p>
         </w:tc>
@@ -26152,7 +26152,7 @@
           </w:tcPr>
           <w:p>
             <w:r>
-              <w:t>CUP 60,720.00</w:t>
+              <w:t>CUP 69,920.00</w:t>
             </w:r>
           </w:p>
         </w:tc>
@@ -26191,7 +26191,7 @@
           </w:tcPr>
           <w:p>
             <w:r>
-              <w:t>CUP 56,925.00</w:t>
+              <w:t>CUP 65,550.00</w:t>
             </w:r>
           </w:p>
         </w:tc>
@@ -26230,7 +26230,7 @@
           </w:tcPr>
           <w:p>
             <w:r>
-              <w:t>CUP 75,900.00</w:t>
+              <w:t>CUP 87,400.00</w:t>
             </w:r>
           </w:p>
         </w:tc>
@@ -26269,7 +26269,7 @@
           </w:tcPr>
           <w:p>
             <w:r>
-              <w:t>CUP 53,130.00</w:t>
+              <w:t>CUP 61,180.00</w:t>
             </w:r>
           </w:p>
         </w:tc>
@@ -26308,7 +26308,7 @@
           </w:tcPr>
           <w:p>
             <w:r>
-              <w:t>CUP 49,335.00</w:t>
+              <w:t>CUP 56,810.00</w:t>
             </w:r>
           </w:p>
         </w:tc>
@@ -26347,7 +26347,7 @@
           </w:tcPr>
           <w:p>
             <w:r>
-              <w:t>CUP 30,360.00</w:t>
+              <w:t>CUP 34,960.00</w:t>
             </w:r>
           </w:p>
         </w:tc>
@@ -26386,7 +26386,7 @@
           </w:tcPr>
           <w:p>
             <w:r>
-              <w:t>CUP 37,950.00</w:t>
+              <w:t>CUP 43,700.00</w:t>
             </w:r>
           </w:p>
         </w:tc>
@@ -26425,7 +26425,7 @@
           </w:tcPr>
           <w:p>
             <w:r>
-              <w:t>CUP 37,950.00</w:t>
+              <w:t>CUP 43,700.00</w:t>
             </w:r>
           </w:p>
         </w:tc>
@@ -26464,7 +26464,7 @@
           </w:tcPr>
           <w:p>
             <w:r>
-              <w:t>CUP 45,540.00</w:t>
+              <w:t>CUP 52,440.00</w:t>
             </w:r>
           </w:p>
         </w:tc>
@@ -26503,7 +26503,7 @@
           </w:tcPr>
           <w:p>
             <w:r>
-              <w:t>CUP 37,950.00</w:t>
+              <w:t>CUP 43,700.00</w:t>
             </w:r>
           </w:p>
         </w:tc>
@@ -26542,7 +26542,7 @@
           </w:tcPr>
           <w:p>
             <w:r>
-              <w:t>CUP 45,540.00</w:t>
+              <w:t>CUP 52,440.00</w:t>
             </w:r>
           </w:p>
         </w:tc>
@@ -26581,7 +26581,7 @@
           </w:tcPr>
           <w:p>
             <w:r>
-              <w:t>CUP 68,310.00</w:t>
+              <w:t>CUP 78,660.00</w:t>
             </w:r>
           </w:p>
         </w:tc>
@@ -26621,7 +26621,7 @@
           </w:tcPr>
           <w:p>
             <w:r>
-              <w:t>CUP 1,897.50</w:t>
+              <w:t>CUP 2,185.00</w:t>
             </w:r>
           </w:p>
         </w:tc>
@@ -26660,7 +26660,7 @@
           </w:tcPr>
           <w:p>
             <w:r>
-              <w:t>CUP 2,656.50</w:t>
+              <w:t>CUP 3,059.00</w:t>
             </w:r>
           </w:p>
         </w:tc>
@@ -26699,7 +26699,7 @@
           </w:tcPr>
           <w:p>
             <w:r>
-              <w:t>CUP 3,036.00</w:t>
+              <w:t>CUP 3,496.00</w:t>
             </w:r>
           </w:p>
         </w:tc>
@@ -26738,7 +26738,7 @@
           </w:tcPr>
           <w:p>
             <w:r>
-              <w:t>CUP 1,897.50</w:t>
+              <w:t>CUP 2,185.00</w:t>
             </w:r>
           </w:p>
         </w:tc>
@@ -26777,7 +26777,7 @@
           </w:tcPr>
           <w:p>
             <w:r>
-              <w:t>CUP 94,875.00</w:t>
+              <w:t>CUP 109,250.00</w:t>
             </w:r>
           </w:p>
         </w:tc>
@@ -26816,7 +26816,7 @@
           </w:tcPr>
           <w:p>
             <w:r>
-              <w:t>CUP 75,900.00</w:t>
+              <w:t>CUP 87,400.00</w:t>
             </w:r>
           </w:p>
         </w:tc>
@@ -26855,7 +26855,7 @@
           </w:tcPr>
           <w:p>
             <w:r>
-              <w:t>CUP 75,900.00</w:t>
+              <w:t>CUP 87,400.00</w:t>
             </w:r>
           </w:p>
         </w:tc>
@@ -26894,7 +26894,7 @@
           </w:tcPr>
           <w:p>
             <w:r>
-              <w:t>CUP 56,925.00</w:t>
+              <w:t>CUP 65,550.00</w:t>
             </w:r>
           </w:p>
         </w:tc>
@@ -26933,7 +26933,7 @@
           </w:tcPr>
           <w:p>
             <w:r>
-              <w:t>CUP 56,925.00</w:t>
+              <w:t>CUP 65,550.00</w:t>
             </w:r>
           </w:p>
         </w:tc>
@@ -26972,7 +26972,7 @@
           </w:tcPr>
           <w:p>
             <w:r>
-              <w:t>CUP 68,310.00</w:t>
+              <w:t>CUP 78,660.00</w:t>
             </w:r>
           </w:p>
         </w:tc>
@@ -27011,7 +27011,7 @@
           </w:tcPr>
           <w:p>
             <w:r>
-              <w:t>CUP 68,310.00</w:t>
+              <w:t>CUP 78,660.00</w:t>
             </w:r>
           </w:p>
         </w:tc>
@@ -27052,7 +27052,7 @@
           </w:tcPr>
           <w:p>
             <w:r>
-              <w:t>CUP 13,282.50</w:t>
+              <w:t>CUP 15,295.00</w:t>
             </w:r>
           </w:p>
         </w:tc>
@@ -27091,7 +27091,7 @@
           </w:tcPr>
           <w:p>
             <w:r>
-              <w:t>CUP 13,282.50</w:t>
+              <w:t>CUP 15,295.00</w:t>
             </w:r>
           </w:p>
         </w:tc>
@@ -27130,7 +27130,7 @@
           </w:tcPr>
           <w:p>
             <w:r>
-              <w:t>CUP 11,385.00</w:t>
+              <w:t>CUP 13,110.00</w:t>
             </w:r>
           </w:p>
         </w:tc>
@@ -27169,7 +27169,7 @@
           </w:tcPr>
           <w:p>
             <w:r>
-              <w:t>CUP 15,180.00</w:t>
+              <w:t>CUP 17,480.00</w:t>
             </w:r>
           </w:p>
         </w:tc>
@@ -27208,7 +27208,7 @@
           </w:tcPr>
           <w:p>
             <w:r>
-              <w:t>CUP 11,385.00</w:t>
+              <w:t>CUP 13,110.00</w:t>
             </w:r>
           </w:p>
         </w:tc>
@@ -27247,7 +27247,7 @@
           </w:tcPr>
           <w:p>
             <w:r>
-              <w:t>CUP 15,180.00</w:t>
+              <w:t>CUP 17,480.00</w:t>
             </w:r>
           </w:p>
         </w:tc>
@@ -27286,7 +27286,7 @@
           </w:tcPr>
           <w:p>
             <w:r>
-              <w:t>CUP 15,180.00</w:t>
+              <w:t>CUP 17,480.00</w:t>
             </w:r>
           </w:p>
         </w:tc>
@@ -27325,7 +27325,7 @@
           </w:tcPr>
           <w:p>
             <w:r>
-              <w:t>CUP 15,180.00</w:t>
+              <w:t>CUP 17,480.00</w:t>
             </w:r>
           </w:p>
         </w:tc>
@@ -27364,7 +27364,7 @@
           </w:tcPr>
           <w:p>
             <w:r>
-              <w:t>CUP 15,180.00</w:t>
+              <w:t>CUP 17,480.00</w:t>
             </w:r>
           </w:p>
         </w:tc>
@@ -27403,7 +27403,7 @@
           </w:tcPr>
           <w:p>
             <w:r>
-              <w:t>CUP 7,590.00</w:t>
+              <w:t>CUP 8,740.00</w:t>
             </w:r>
           </w:p>
         </w:tc>
@@ -27442,7 +27442,7 @@
           </w:tcPr>
           <w:p>
             <w:r>
-              <w:t>CUP 7,590.00</w:t>
+              <w:t>CUP 8,740.00</w:t>
             </w:r>
           </w:p>
         </w:tc>
@@ -27481,7 +27481,7 @@
           </w:tcPr>
           <w:p>
             <w:r>
-              <w:t>CUP 26,565.00</w:t>
+              <w:t>CUP 30,590.00</w:t>
             </w:r>
           </w:p>
         </w:tc>
@@ -27522,7 +27522,7 @@
           </w:tcPr>
           <w:p>
             <w:r>
-              <w:t>CUP 11,385.00</w:t>
+              <w:t>CUP 13,110.00</w:t>
             </w:r>
           </w:p>
         </w:tc>
@@ -27561,7 +27561,7 @@
           </w:tcPr>
           <w:p>
             <w:r>
-              <w:t>CUP 3,795.00</w:t>
+              <w:t>CUP 4,370.00</w:t>
             </w:r>
           </w:p>
         </w:tc>
@@ -27600,7 +27600,7 @@
           </w:tcPr>
           <w:p>
             <w:r>
-              <w:t>CUP 3,795.00</w:t>
+              <w:t>CUP 4,370.00</w:t>
             </w:r>
           </w:p>
         </w:tc>
@@ -27639,7 +27639,7 @@
           </w:tcPr>
           <w:p>
             <w:r>
-              <w:t>CUP 22,770.00</w:t>
+              <w:t>CUP 26,220.00</w:t>
             </w:r>
           </w:p>
         </w:tc>
@@ -27678,7 +27678,7 @@
           </w:tcPr>
           <w:p>
             <w:r>
-              <w:t>CUP 13,282.50</w:t>
+              <w:t>CUP 15,295.00</w:t>
             </w:r>
           </w:p>
         </w:tc>
@@ -27717,7 +27717,7 @@
           </w:tcPr>
           <w:p>
             <w:r>
-              <w:t>CUP 15,180.00</w:t>
+              <w:t>CUP 17,480.00</w:t>
             </w:r>
           </w:p>
         </w:tc>
@@ -27898,7 +27898,7 @@
               <w:spacing w:after="0"/>
             </w:pPr>
             <w:r>
-              <w:t>CUP 4,554.00</w:t>
+              <w:t>CUP 5,244.00</w:t>
             </w:r>
           </w:p>
         </w:tc>
@@ -27956,7 +27956,7 @@
               <w:spacing w:after="0"/>
             </w:pPr>
             <w:r>
-              <w:t>CUP 18,975.00</w:t>
+              <w:t>CUP 21,850.00</w:t>
             </w:r>
           </w:p>
         </w:tc>
@@ -28014,7 +28014,7 @@
               <w:spacing w:after="0"/>
             </w:pPr>
             <w:r>
-              <w:t>CUP 4,554.00</w:t>
+              <w:t>CUP 5,244.00</w:t>
             </w:r>
           </w:p>
         </w:tc>
@@ -28072,7 +28072,7 @@
               <w:spacing w:after="0"/>
             </w:pPr>
             <w:r>
-              <w:t>CUP 18,975.00</w:t>
+              <w:t>CUP 21,850.00</w:t>
             </w:r>
           </w:p>
         </w:tc>
@@ -28130,7 +28130,7 @@
               <w:spacing w:after="0"/>
             </w:pPr>
             <w:r>
-              <w:t>CUP 18,975.00</w:t>
+              <w:t>CUP 21,850.00</w:t>
             </w:r>
           </w:p>
         </w:tc>
@@ -28188,7 +28188,7 @@
               <w:spacing w:after="0"/>
             </w:pPr>
             <w:r>
-              <w:t>CUP 26,565.00</w:t>
+              <w:t>CUP 30,590.00</w:t>
             </w:r>
           </w:p>
         </w:tc>
@@ -28246,7 +28246,7 @@
               <w:spacing w:after="0"/>
             </w:pPr>
             <w:r>
-              <w:t>CUP 18,975.00</w:t>
+              <w:t>CUP 21,850.00</w:t>
             </w:r>
           </w:p>
         </w:tc>
@@ -28304,7 +28304,7 @@
               <w:spacing w:after="0"/>
             </w:pPr>
             <w:r>
-              <w:t>CUP 5,692.50</w:t>
+              <w:t>CUP 6,555.00</w:t>
             </w:r>
           </w:p>
         </w:tc>
@@ -28362,7 +28362,7 @@
               <w:spacing w:after="0"/>
             </w:pPr>
             <w:r>
-              <w:t>CUP 4,554.00</w:t>
+              <w:t>CUP 5,244.00</w:t>
             </w:r>
           </w:p>
         </w:tc>
@@ -28420,7 +28420,7 @@
               <w:spacing w:after="0"/>
             </w:pPr>
             <w:r>
-              <w:t>CUP 4,554.00</w:t>
+              <w:t>CUP 5,244.00</w:t>
             </w:r>
           </w:p>
         </w:tc>
@@ -28478,7 +28478,7 @@
               <w:spacing w:after="0"/>
             </w:pPr>
             <w:r>
-              <w:t>CUP 30,360.00</w:t>
+              <w:t>CUP 34,960.00</w:t>
             </w:r>
           </w:p>
         </w:tc>
@@ -28536,7 +28536,7 @@
               <w:spacing w:after="0"/>
             </w:pPr>
             <w:r>
-              <w:t>CUP 37,950.00</w:t>
+              <w:t>CUP 43,700.00</w:t>
             </w:r>
           </w:p>
         </w:tc>
@@ -28594,7 +28594,7 @@
               <w:spacing w:after="0"/>
             </w:pPr>
             <w:r>
-              <w:t>CUP 379.50</w:t>
+              <w:t>CUP 437.00</w:t>
             </w:r>
           </w:p>
         </w:tc>
@@ -28652,7 +28652,7 @@
               <w:spacing w:after="0"/>
             </w:pPr>
             <w:r>
-              <w:t>CUP 379.50</w:t>
+              <w:t>CUP 437.00</w:t>
             </w:r>
           </w:p>
         </w:tc>
@@ -28710,7 +28710,7 @@
               <w:spacing w:after="0"/>
             </w:pPr>
             <w:r>
-              <w:t>CUP 379.50</w:t>
+              <w:t>CUP 437.00</w:t>
             </w:r>
           </w:p>
         </w:tc>
@@ -28768,7 +28768,7 @@
               <w:spacing w:after="0"/>
             </w:pPr>
             <w:r>
-              <w:t>CUP 3,795.00</w:t>
+              <w:t>CUP 4,370.00</w:t>
             </w:r>
           </w:p>
         </w:tc>
@@ -28826,7 +28826,7 @@
               <w:spacing w:after="0"/>
             </w:pPr>
             <w:r>
-              <w:t>CUP 3,795.00</w:t>
+              <w:t>CUP 4,370.00</w:t>
             </w:r>
           </w:p>
         </w:tc>
@@ -28884,7 +28884,7 @@
               <w:spacing w:after="0"/>
             </w:pPr>
             <w:r>
-              <w:t>CUP 3,795.00</w:t>
+              <w:t>CUP 4,370.00</w:t>
             </w:r>
           </w:p>
         </w:tc>
@@ -28942,7 +28942,7 @@
               <w:spacing w:after="0"/>
             </w:pPr>
             <w:r>
-              <w:t>CUP 11,385.00</w:t>
+              <w:t>CUP 13,110.00</w:t>
             </w:r>
           </w:p>
         </w:tc>
@@ -29000,7 +29000,7 @@
               <w:spacing w:after="0"/>
             </w:pPr>
             <w:r>
-              <w:t>CUP 1,897.50</w:t>
+              <w:t>CUP 2,185.00</w:t>
             </w:r>
           </w:p>
         </w:tc>
@@ -29058,7 +29058,7 @@
               <w:spacing w:after="0"/>
             </w:pPr>
             <w:r>
-              <w:t>CUP 26,565.00</w:t>
+              <w:t>CUP 30,590.00</w:t>
             </w:r>
           </w:p>
         </w:tc>
@@ -29116,7 +29116,7 @@
               <w:spacing w:after="0"/>
             </w:pPr>
             <w:r>
-              <w:t>CUP 30,360.00</w:t>
+              <w:t>CUP 34,960.00</w:t>
             </w:r>
           </w:p>
         </w:tc>
@@ -29174,7 +29174,7 @@
               <w:spacing w:after="0"/>
             </w:pPr>
             <w:r>
-              <w:t>CUP 30,360.00</w:t>
+              <w:t>CUP 34,960.00</w:t>
             </w:r>
           </w:p>
         </w:tc>
@@ -29232,7 +29232,7 @@
               <w:spacing w:after="0"/>
             </w:pPr>
             <w:r>
-              <w:t>CUP 4,554.00</w:t>
+              <w:t>CUP 5,244.00</w:t>
             </w:r>
           </w:p>
         </w:tc>
@@ -29290,7 +29290,7 @@
               <w:spacing w:after="0"/>
             </w:pPr>
             <w:r>
-              <w:t>CUP 3,795.00</w:t>
+              <w:t>CUP 4,370.00</w:t>
             </w:r>
           </w:p>
         </w:tc>
@@ -29348,7 +29348,7 @@
               <w:spacing w:after="0"/>
             </w:pPr>
             <w:r>
-              <w:t>CUP 5,692.50</w:t>
+              <w:t>CUP 6,555.00</w:t>
             </w:r>
           </w:p>
         </w:tc>
@@ -29406,7 +29406,7 @@
               <w:spacing w:after="0"/>
             </w:pPr>
             <w:r>
-              <w:t>CUP 4,554.00</w:t>
+              <w:t>CUP 5,244.00</w:t>
             </w:r>
           </w:p>
         </w:tc>
@@ -29464,7 +29464,7 @@
               <w:spacing w:after="0"/>
             </w:pPr>
             <w:r>
-              <w:t>CUP 4,554.00</w:t>
+              <w:t>CUP 5,244.00</w:t>
             </w:r>
           </w:p>
         </w:tc>
@@ -29522,7 +29522,7 @@
               <w:spacing w:after="0"/>
             </w:pPr>
             <w:r>
-              <w:t>CUP 4,554.00</w:t>
+              <w:t>CUP 5,244.00</w:t>
             </w:r>
           </w:p>
         </w:tc>
@@ -29580,7 +29580,7 @@
               <w:spacing w:after="0"/>
             </w:pPr>
             <w:r>
-              <w:t>CUP 7,590.00</w:t>
+              <w:t>CUP 8,740.00</w:t>
             </w:r>
           </w:p>
         </w:tc>
@@ -29639,7 +29639,7 @@
               <w:spacing w:after="0"/>
             </w:pPr>
             <w:r>
-              <w:t>CUP 4,554.00</w:t>
+              <w:t>CUP 5,244.00</w:t>
             </w:r>
           </w:p>
         </w:tc>
@@ -29697,7 +29697,7 @@
               <w:spacing w:after="0"/>
             </w:pPr>
             <w:r>
-              <w:t>CUP 2,656.50</w:t>
+              <w:t>CUP 3,059.00</w:t>
             </w:r>
           </w:p>
         </w:tc>
@@ -29755,7 +29755,7 @@
               <w:spacing w:after="0"/>
             </w:pPr>
             <w:r>
-              <w:t>CUP 4,554.00</w:t>
+              <w:t>CUP 5,244.00</w:t>
             </w:r>
           </w:p>
         </w:tc>
@@ -29813,7 +29813,7 @@
               <w:spacing w:after="0"/>
             </w:pPr>
             <w:r>
-              <w:t>CUP 4,554.00</w:t>
+              <w:t>CUP 5,244.00</w:t>
             </w:r>
           </w:p>
         </w:tc>
@@ -29871,7 +29871,7 @@
               <w:spacing w:after="0"/>
             </w:pPr>
             <w:r>
-              <w:t>CUP 3,795.00</w:t>
+              <w:t>CUP 4,370.00</w:t>
             </w:r>
           </w:p>
         </w:tc>
@@ -36165,7 +36165,7 @@
 </file>
 
 <file path=customXml/itemProps1.xml><?xml version="1.0" encoding="utf-8"?>
-<ds:datastoreItem xmlns:ds="http://schemas.openxmlformats.org/officeDocument/2006/customXml" ds:itemID="{AB7DEFC0-EEC7-4F59-8CFC-AF1C908D94E2}">
+<ds:datastoreItem xmlns:ds="http://schemas.openxmlformats.org/officeDocument/2006/customXml" ds:itemID="{29C6C5AF-4FCD-4351-8CB6-4EC54D952D95}">
   <ds:schemaRefs>
     <ds:schemaRef ds:uri="http://schemas.openxmlformats.org/officeDocument/2006/bibliography"/>
   </ds:schemaRefs>

</xml_diff>

<commit_message>
Proforma CUP 370 y MLC 1.23
</commit_message>
<xml_diff>
--- a/files/TODITICO_PROFORMA_CONTRATO_con_precios.docx
+++ b/files/TODITICO_PROFORMA_CONTRATO_con_precios.docx
@@ -2236,7 +2236,7 @@
               <w:spacing w:after="0"/>
             </w:pPr>
             <w:r>
-              <w:t>CUP 4,370.00</w:t>
+              <w:t>CUP 4,255.00</w:t>
             </w:r>
           </w:p>
         </w:tc>
@@ -2292,7 +2292,7 @@
               <w:spacing w:after="0"/>
             </w:pPr>
             <w:r>
-              <w:t>CUP 5,244.00</w:t>
+              <w:t>CUP 5,106.00</w:t>
             </w:r>
           </w:p>
         </w:tc>
@@ -2348,7 +2348,7 @@
               <w:spacing w:after="0"/>
             </w:pPr>
             <w:r>
-              <w:t>CUP 6,555.00</w:t>
+              <w:t>CUP 6,382.50</w:t>
             </w:r>
           </w:p>
         </w:tc>
@@ -2404,7 +2404,7 @@
               <w:spacing w:after="0"/>
             </w:pPr>
             <w:r>
-              <w:t>CUP 4,370.00</w:t>
+              <w:t>CUP 4,255.00</w:t>
             </w:r>
           </w:p>
         </w:tc>
@@ -2460,7 +2460,7 @@
               <w:spacing w:after="0"/>
             </w:pPr>
             <w:r>
-              <w:t>CUP 43,700.00</w:t>
+              <w:t>CUP 42,550.00</w:t>
             </w:r>
           </w:p>
         </w:tc>
@@ -2516,7 +2516,7 @@
               <w:spacing w:after="0"/>
             </w:pPr>
             <w:r>
-              <w:t>CUP 52,440.00</w:t>
+              <w:t>CUP 51,060.00</w:t>
             </w:r>
           </w:p>
         </w:tc>
@@ -2572,7 +2572,7 @@
               <w:spacing w:after="0"/>
             </w:pPr>
             <w:r>
-              <w:t>CUP 43,700.00</w:t>
+              <w:t>CUP 42,550.00</w:t>
             </w:r>
           </w:p>
         </w:tc>
@@ -2628,7 +2628,7 @@
               <w:spacing w:after="0"/>
             </w:pPr>
             <w:r>
-              <w:t>CUP 69,920.00</w:t>
+              <w:t>CUP 68,080.00</w:t>
             </w:r>
           </w:p>
         </w:tc>
@@ -2684,7 +2684,7 @@
               <w:spacing w:after="0"/>
             </w:pPr>
             <w:r>
-              <w:t>CUP 65,550.00</w:t>
+              <w:t>CUP 63,825.00</w:t>
             </w:r>
           </w:p>
         </w:tc>
@@ -2740,7 +2740,7 @@
               <w:spacing w:after="0"/>
             </w:pPr>
             <w:r>
-              <w:t>CUP 48,070.00</w:t>
+              <w:t>CUP 46,805.00</w:t>
             </w:r>
           </w:p>
         </w:tc>
@@ -2796,7 +2796,7 @@
               <w:spacing w:after="0"/>
             </w:pPr>
             <w:r>
-              <w:t>CUP 15,295.00</w:t>
+              <w:t>CUP 14,892.50</w:t>
             </w:r>
           </w:p>
         </w:tc>
@@ -2852,7 +2852,7 @@
               <w:spacing w:after="0"/>
             </w:pPr>
             <w:r>
-              <w:t>CUP 6,555.00</w:t>
+              <w:t>CUP 6,382.50</w:t>
             </w:r>
           </w:p>
         </w:tc>
@@ -2924,7 +2924,7 @@
               <w:spacing w:after="0"/>
             </w:pPr>
             <w:r>
-              <w:t>CUP 17,480.00</w:t>
+              <w:t>CUP 17,020.00</w:t>
             </w:r>
           </w:p>
         </w:tc>
@@ -2980,7 +2980,7 @@
               <w:spacing w:after="0"/>
             </w:pPr>
             <w:r>
-              <w:t>CUP 13,110.00</w:t>
+              <w:t>CUP 12,765.00</w:t>
             </w:r>
           </w:p>
         </w:tc>
@@ -3036,7 +3036,7 @@
               <w:spacing w:after="0"/>
             </w:pPr>
             <w:r>
-              <w:t>CUP 1,311.00</w:t>
+              <w:t>CUP 1,276.50</w:t>
             </w:r>
           </w:p>
         </w:tc>
@@ -3092,7 +3092,7 @@
               <w:spacing w:after="0"/>
             </w:pPr>
             <w:r>
-              <w:t>CUP 6,555.00</w:t>
+              <w:t>CUP 6,382.50</w:t>
             </w:r>
           </w:p>
         </w:tc>
@@ -3148,7 +3148,7 @@
               <w:spacing w:after="0"/>
             </w:pPr>
             <w:r>
-              <w:t>CUP 52,440.00</w:t>
+              <w:t>CUP 51,060.00</w:t>
             </w:r>
           </w:p>
         </w:tc>
@@ -3204,7 +3204,7 @@
               <w:spacing w:after="0"/>
             </w:pPr>
             <w:r>
-              <w:t>CUP 21,850.00</w:t>
+              <w:t>CUP 21,275.00</w:t>
             </w:r>
           </w:p>
         </w:tc>
@@ -3260,7 +3260,7 @@
               <w:spacing w:after="0"/>
             </w:pPr>
             <w:r>
-              <w:t>CUP 4,370.00</w:t>
+              <w:t>CUP 4,255.00</w:t>
             </w:r>
           </w:p>
         </w:tc>
@@ -3316,7 +3316,7 @@
               <w:spacing w:after="0"/>
             </w:pPr>
             <w:r>
-              <w:t>CUP 39,330.00</w:t>
+              <w:t>CUP 38,295.00</w:t>
             </w:r>
           </w:p>
         </w:tc>
@@ -3372,7 +3372,7 @@
               <w:spacing w:after="0"/>
             </w:pPr>
             <w:r>
-              <w:t>CUP 15,295.00</w:t>
+              <w:t>CUP 14,892.50</w:t>
             </w:r>
           </w:p>
         </w:tc>
@@ -3428,7 +3428,7 @@
               <w:spacing w:after="0"/>
             </w:pPr>
             <w:r>
-              <w:t>CUP 4,370.00</w:t>
+              <w:t>CUP 4,255.00</w:t>
             </w:r>
           </w:p>
         </w:tc>
@@ -3484,7 +3484,7 @@
               <w:spacing w:after="0"/>
             </w:pPr>
             <w:r>
-              <w:t>CUP 65,550.00</w:t>
+              <w:t>CUP 63,825.00</w:t>
             </w:r>
           </w:p>
         </w:tc>
@@ -3540,7 +3540,7 @@
               <w:spacing w:after="0"/>
             </w:pPr>
             <w:r>
-              <w:t>CUP 52,440.00</w:t>
+              <w:t>CUP 51,060.00</w:t>
             </w:r>
           </w:p>
         </w:tc>
@@ -3596,7 +3596,7 @@
               <w:spacing w:after="0"/>
             </w:pPr>
             <w:r>
-              <w:t>CUP 74,290.00</w:t>
+              <w:t>CUP 72,335.00</w:t>
             </w:r>
           </w:p>
         </w:tc>
@@ -3652,7 +3652,7 @@
               <w:spacing w:after="0"/>
             </w:pPr>
             <w:r>
-              <w:t>CUP 13,110.00</w:t>
+              <w:t>CUP 12,765.00</w:t>
             </w:r>
           </w:p>
         </w:tc>
@@ -3709,7 +3709,7 @@
               <w:spacing w:after="0"/>
             </w:pPr>
             <w:r>
-              <w:t>CUP 26,220.00</w:t>
+              <w:t>CUP 25,530.00</w:t>
             </w:r>
           </w:p>
         </w:tc>
@@ -3765,7 +3765,7 @@
               <w:spacing w:after="0"/>
             </w:pPr>
             <w:r>
-              <w:t>CUP 13,110.00</w:t>
+              <w:t>CUP 12,765.00</w:t>
             </w:r>
           </w:p>
         </w:tc>
@@ -3821,7 +3821,7 @@
               <w:spacing w:after="0"/>
             </w:pPr>
             <w:r>
-              <w:t>CUP 34,960.00</w:t>
+              <w:t>CUP 34,040.00</w:t>
             </w:r>
           </w:p>
         </w:tc>
@@ -3877,7 +3877,7 @@
               <w:spacing w:after="0"/>
             </w:pPr>
             <w:r>
-              <w:t>CUP 43,700.00</w:t>
+              <w:t>CUP 42,550.00</w:t>
             </w:r>
           </w:p>
         </w:tc>
@@ -3933,7 +3933,7 @@
               <w:spacing w:after="0"/>
             </w:pPr>
             <w:r>
-              <w:t>CUP 10,925.00</w:t>
+              <w:t>CUP 10,637.50</w:t>
             </w:r>
           </w:p>
         </w:tc>
@@ -3989,7 +3989,7 @@
               <w:spacing w:after="0"/>
             </w:pPr>
             <w:r>
-              <w:t>CUP 21,850.00</w:t>
+              <w:t>CUP 21,275.00</w:t>
             </w:r>
           </w:p>
         </w:tc>
@@ -4045,7 +4045,7 @@
               <w:spacing w:after="0"/>
             </w:pPr>
             <w:r>
-              <w:t>CUP 5,244.00</w:t>
+              <w:t>CUP 5,106.00</w:t>
             </w:r>
           </w:p>
         </w:tc>
@@ -4101,7 +4101,7 @@
               <w:spacing w:after="0"/>
             </w:pPr>
             <w:r>
-              <w:t>CUP 17,480.00</w:t>
+              <w:t>CUP 17,020.00</w:t>
             </w:r>
           </w:p>
         </w:tc>
@@ -4157,7 +4157,7 @@
               <w:spacing w:after="0"/>
             </w:pPr>
             <w:r>
-              <w:t>CUP 34,960.00</w:t>
+              <w:t>CUP 34,040.00</w:t>
             </w:r>
           </w:p>
         </w:tc>
@@ -4213,7 +4213,7 @@
               <w:spacing w:after="0"/>
             </w:pPr>
             <w:r>
-              <w:t>CUP 19,665.00</w:t>
+              <w:t>CUP 19,147.50</w:t>
             </w:r>
           </w:p>
         </w:tc>
@@ -4269,7 +4269,7 @@
               <w:spacing w:after="0"/>
             </w:pPr>
             <w:r>
-              <w:t>CUP 26,220.00</w:t>
+              <w:t>CUP 25,530.00</w:t>
             </w:r>
           </w:p>
         </w:tc>
@@ -4325,7 +4325,7 @@
               <w:spacing w:after="0"/>
             </w:pPr>
             <w:r>
-              <w:t>CUP 19,665.00</w:t>
+              <w:t>CUP 19,147.50</w:t>
             </w:r>
           </w:p>
         </w:tc>
@@ -4381,7 +4381,7 @@
               <w:spacing w:after="0"/>
             </w:pPr>
             <w:r>
-              <w:t>CUP 8,740.00</w:t>
+              <w:t>CUP 8,510.00</w:t>
             </w:r>
           </w:p>
         </w:tc>
@@ -4437,7 +4437,7 @@
               <w:spacing w:after="0"/>
             </w:pPr>
             <w:r>
-              <w:t>CUP 437.00</w:t>
+              <w:t>CUP 425.50</w:t>
             </w:r>
           </w:p>
         </w:tc>
@@ -4493,7 +4493,7 @@
               <w:spacing w:after="0"/>
             </w:pPr>
             <w:r>
-              <w:t>CUP 437.00</w:t>
+              <w:t>CUP 425.50</w:t>
             </w:r>
           </w:p>
         </w:tc>
@@ -4549,7 +4549,7 @@
               <w:spacing w:after="0"/>
             </w:pPr>
             <w:r>
-              <w:t>CUP 437.00</w:t>
+              <w:t>CUP 425.50</w:t>
             </w:r>
           </w:p>
         </w:tc>
@@ -4605,7 +4605,7 @@
               <w:spacing w:after="0"/>
             </w:pPr>
             <w:r>
-              <w:t>CUP 4,370.00</w:t>
+              <w:t>CUP 4,255.00</w:t>
             </w:r>
           </w:p>
         </w:tc>
@@ -4677,7 +4677,7 @@
               <w:spacing w:after="0"/>
             </w:pPr>
             <w:r>
-              <w:t>CUP 43,700.00</w:t>
+              <w:t>CUP 42,550.00</w:t>
             </w:r>
           </w:p>
         </w:tc>
@@ -4733,7 +4733,7 @@
               <w:spacing w:after="0"/>
             </w:pPr>
             <w:r>
-              <w:t>CUP 6,555.00</w:t>
+              <w:t>CUP 6,382.50</w:t>
             </w:r>
           </w:p>
         </w:tc>
@@ -4789,7 +4789,7 @@
               <w:spacing w:after="0"/>
             </w:pPr>
             <w:r>
-              <w:t>CUP 4,370.00</w:t>
+              <w:t>CUP 4,255.00</w:t>
             </w:r>
           </w:p>
         </w:tc>
@@ -4845,7 +4845,7 @@
               <w:spacing w:after="0"/>
             </w:pPr>
             <w:r>
-              <w:t>CUP 4,370.00</w:t>
+              <w:t>CUP 4,255.00</w:t>
             </w:r>
           </w:p>
         </w:tc>
@@ -4917,7 +4917,7 @@
               <w:spacing w:after="0"/>
             </w:pPr>
             <w:r>
-              <w:t>CUP 4,370.00</w:t>
+              <w:t>CUP 4,255.00</w:t>
             </w:r>
           </w:p>
         </w:tc>
@@ -4973,7 +4973,7 @@
               <w:spacing w:after="0"/>
             </w:pPr>
             <w:r>
-              <w:t>CUP 26,220.00</w:t>
+              <w:t>CUP 25,530.00</w:t>
             </w:r>
           </w:p>
         </w:tc>
@@ -5029,7 +5029,7 @@
               <w:spacing w:after="0"/>
             </w:pPr>
             <w:r>
-              <w:t>CUP 17,480.00</w:t>
+              <w:t>CUP 17,020.00</w:t>
             </w:r>
           </w:p>
         </w:tc>
@@ -5085,7 +5085,7 @@
               <w:spacing w:after="0"/>
             </w:pPr>
             <w:r>
-              <w:t>CUP 8,740.00</w:t>
+              <w:t>CUP 8,510.00</w:t>
             </w:r>
           </w:p>
         </w:tc>
@@ -5141,7 +5141,7 @@
               <w:spacing w:after="0"/>
             </w:pPr>
             <w:r>
-              <w:t>CUP 6,555.00</w:t>
+              <w:t>CUP 6,382.50</w:t>
             </w:r>
           </w:p>
         </w:tc>
@@ -5197,7 +5197,7 @@
               <w:spacing w:after="0"/>
             </w:pPr>
             <w:r>
-              <w:t>CUP 8,740.00</w:t>
+              <w:t>CUP 8,510.00</w:t>
             </w:r>
           </w:p>
         </w:tc>
@@ -5253,7 +5253,7 @@
               <w:spacing w:after="0"/>
             </w:pPr>
             <w:r>
-              <w:t>CUP 6,555.00</w:t>
+              <w:t>CUP 6,382.50</w:t>
             </w:r>
           </w:p>
         </w:tc>
@@ -5309,7 +5309,7 @@
               <w:spacing w:after="0"/>
             </w:pPr>
             <w:r>
-              <w:t>CUP 4,370.00</w:t>
+              <w:t>CUP 4,255.00</w:t>
             </w:r>
           </w:p>
         </w:tc>
@@ -5365,7 +5365,7 @@
               <w:spacing w:after="0"/>
             </w:pPr>
             <w:r>
-              <w:t>CUP 2,185.00</w:t>
+              <w:t>CUP 2,127.50</w:t>
             </w:r>
           </w:p>
         </w:tc>
@@ -5421,7 +5421,7 @@
               <w:spacing w:after="0"/>
             </w:pPr>
             <w:r>
-              <w:t>CUP 6,555.00</w:t>
+              <w:t>CUP 6,382.50</w:t>
             </w:r>
           </w:p>
         </w:tc>
@@ -5478,7 +5478,7 @@
               <w:spacing w:after="0"/>
             </w:pPr>
             <w:r>
-              <w:t>CUP 4,370.00</w:t>
+              <w:t>CUP 4,255.00</w:t>
             </w:r>
           </w:p>
         </w:tc>
@@ -5534,7 +5534,7 @@
               <w:spacing w:after="0"/>
             </w:pPr>
             <w:r>
-              <w:t>CUP 874.00</w:t>
+              <w:t>CUP 851.00</w:t>
             </w:r>
           </w:p>
         </w:tc>
@@ -5590,7 +5590,7 @@
               <w:spacing w:after="0"/>
             </w:pPr>
             <w:r>
-              <w:t>CUP 6,555.00</w:t>
+              <w:t>CUP 6,382.50</w:t>
             </w:r>
           </w:p>
         </w:tc>
@@ -5646,7 +5646,7 @@
               <w:spacing w:after="0"/>
             </w:pPr>
             <w:r>
-              <w:t>CUP 6,555.00</w:t>
+              <w:t>CUP 6,382.50</w:t>
             </w:r>
           </w:p>
         </w:tc>
@@ -5702,7 +5702,7 @@
               <w:spacing w:after="0"/>
             </w:pPr>
             <w:r>
-              <w:t>CUP 4,370.00</w:t>
+              <w:t>CUP 4,255.00</w:t>
             </w:r>
           </w:p>
         </w:tc>
@@ -5758,7 +5758,7 @@
               <w:spacing w:after="0"/>
             </w:pPr>
             <w:r>
-              <w:t>CUP 4,370.00</w:t>
+              <w:t>CUP 4,255.00</w:t>
             </w:r>
           </w:p>
         </w:tc>
@@ -5814,7 +5814,7 @@
               <w:spacing w:after="0"/>
             </w:pPr>
             <w:r>
-              <w:t>CUP 3,059.00</w:t>
+              <w:t>CUP 2,978.50</w:t>
             </w:r>
           </w:p>
         </w:tc>
@@ -5870,7 +5870,7 @@
               <w:spacing w:after="0"/>
             </w:pPr>
             <w:r>
-              <w:t>CUP 4,370.00</w:t>
+              <w:t>CUP 4,255.00</w:t>
             </w:r>
           </w:p>
         </w:tc>
@@ -5926,7 +5926,7 @@
               <w:spacing w:after="0"/>
             </w:pPr>
             <w:r>
-              <w:t>CUP 6,555.00</w:t>
+              <w:t>CUP 6,382.50</w:t>
             </w:r>
           </w:p>
         </w:tc>
@@ -5982,7 +5982,7 @@
               <w:spacing w:after="0"/>
             </w:pPr>
             <w:r>
-              <w:t>CUP 8,740.00</w:t>
+              <w:t>CUP 8,510.00</w:t>
             </w:r>
           </w:p>
         </w:tc>
@@ -6038,7 +6038,7 @@
               <w:spacing w:after="0"/>
             </w:pPr>
             <w:r>
-              <w:t>CUP 10,925.00</w:t>
+              <w:t>CUP 10,637.50</w:t>
             </w:r>
           </w:p>
         </w:tc>
@@ -6094,7 +6094,7 @@
               <w:spacing w:after="0"/>
             </w:pPr>
             <w:r>
-              <w:t>CUP 8,740.00</w:t>
+              <w:t>CUP 8,510.00</w:t>
             </w:r>
           </w:p>
         </w:tc>
@@ -6150,7 +6150,7 @@
               <w:spacing w:after="0"/>
             </w:pPr>
             <w:r>
-              <w:t>CUP 19,665.00</w:t>
+              <w:t>CUP 19,147.50</w:t>
             </w:r>
           </w:p>
         </w:tc>
@@ -6206,7 +6206,7 @@
               <w:spacing w:after="0"/>
             </w:pPr>
             <w:r>
-              <w:t>CUP 10,925.00</w:t>
+              <w:t>CUP 10,637.50</w:t>
             </w:r>
           </w:p>
         </w:tc>
@@ -6262,7 +6262,7 @@
               <w:spacing w:after="0"/>
             </w:pPr>
             <w:r>
-              <w:t>CUP 10,925.00</w:t>
+              <w:t>CUP 10,637.50</w:t>
             </w:r>
           </w:p>
         </w:tc>
@@ -6318,7 +6318,7 @@
               <w:spacing w:after="0"/>
             </w:pPr>
             <w:r>
-              <w:t>CUP 4,370.00</w:t>
+              <w:t>CUP 4,255.00</w:t>
             </w:r>
           </w:p>
         </w:tc>
@@ -6374,7 +6374,7 @@
               <w:spacing w:after="0"/>
             </w:pPr>
             <w:r>
-              <w:t>CUP 6,555.00</w:t>
+              <w:t>CUP 6,382.50</w:t>
             </w:r>
           </w:p>
         </w:tc>
@@ -6430,7 +6430,7 @@
               <w:spacing w:after="0"/>
             </w:pPr>
             <w:r>
-              <w:t>CUP 13,110.00</w:t>
+              <w:t>CUP 12,765.00</w:t>
             </w:r>
           </w:p>
         </w:tc>
@@ -6486,7 +6486,7 @@
               <w:spacing w:after="0"/>
             </w:pPr>
             <w:r>
-              <w:t>CUP 21,850.00</w:t>
+              <w:t>CUP 21,275.00</w:t>
             </w:r>
           </w:p>
         </w:tc>
@@ -6542,7 +6542,7 @@
               <w:spacing w:after="0"/>
             </w:pPr>
             <w:r>
-              <w:t>CUP 30,590.00</w:t>
+              <w:t>CUP 29,785.00</w:t>
             </w:r>
           </w:p>
         </w:tc>
@@ -6598,7 +6598,7 @@
               <w:spacing w:after="0"/>
             </w:pPr>
             <w:r>
-              <w:t>CUP 43,700.00</w:t>
+              <w:t>CUP 42,550.00</w:t>
             </w:r>
           </w:p>
         </w:tc>
@@ -6654,7 +6654,7 @@
               <w:spacing w:after="0"/>
             </w:pPr>
             <w:r>
-              <w:t>CUP 152,950.00</w:t>
+              <w:t>CUP 148,925.00</w:t>
             </w:r>
           </w:p>
         </w:tc>
@@ -6710,7 +6710,7 @@
               <w:spacing w:after="0"/>
             </w:pPr>
             <w:r>
-              <w:t>CUP 4,370.00</w:t>
+              <w:t>CUP 4,255.00</w:t>
             </w:r>
           </w:p>
         </w:tc>
@@ -6782,7 +6782,7 @@
               <w:spacing w:after="0"/>
             </w:pPr>
             <w:r>
-              <w:t>CUP 131,100.00</w:t>
+              <w:t>CUP 127,650.00</w:t>
             </w:r>
           </w:p>
         </w:tc>
@@ -6838,7 +6838,7 @@
               <w:spacing w:after="0"/>
             </w:pPr>
             <w:r>
-              <w:t>CUP 21,850.00</w:t>
+              <w:t>CUP 21,275.00</w:t>
             </w:r>
           </w:p>
         </w:tc>
@@ -6894,7 +6894,7 @@
               <w:spacing w:after="0"/>
             </w:pPr>
             <w:r>
-              <w:t>CUP 30,590.00</w:t>
+              <w:t>CUP 29,785.00</w:t>
             </w:r>
           </w:p>
         </w:tc>
@@ -6950,7 +6950,7 @@
               <w:spacing w:after="0"/>
             </w:pPr>
             <w:r>
-              <w:t>CUP 21,850.00</w:t>
+              <w:t>CUP 21,275.00</w:t>
             </w:r>
           </w:p>
         </w:tc>
@@ -7006,7 +7006,7 @@
               <w:spacing w:after="0"/>
             </w:pPr>
             <w:r>
-              <w:t>CUP 34,960.00</w:t>
+              <w:t>CUP 34,040.00</w:t>
             </w:r>
           </w:p>
         </w:tc>
@@ -7062,7 +7062,7 @@
               <w:spacing w:after="0"/>
             </w:pPr>
             <w:r>
-              <w:t>CUP 10,925.00</w:t>
+              <w:t>CUP 10,637.50</w:t>
             </w:r>
           </w:p>
         </w:tc>
@@ -7118,7 +7118,7 @@
               <w:spacing w:after="0"/>
             </w:pPr>
             <w:r>
-              <w:t>CUP 10,925.00</w:t>
+              <w:t>CUP 10,637.50</w:t>
             </w:r>
           </w:p>
         </w:tc>
@@ -7174,7 +7174,7 @@
               <w:spacing w:after="0"/>
             </w:pPr>
             <w:r>
-              <w:t>CUP 10,925.00</w:t>
+              <w:t>CUP 10,637.50</w:t>
             </w:r>
           </w:p>
         </w:tc>
@@ -7231,7 +7231,7 @@
               <w:spacing w:after="0"/>
             </w:pPr>
             <w:r>
-              <w:t>CUP 15,295.00</w:t>
+              <w:t>CUP 14,892.50</w:t>
             </w:r>
           </w:p>
         </w:tc>
@@ -7287,7 +7287,7 @@
               <w:spacing w:after="0"/>
             </w:pPr>
             <w:r>
-              <w:t>CUP 30,590.00</w:t>
+              <w:t>CUP 29,785.00</w:t>
             </w:r>
           </w:p>
         </w:tc>
@@ -7343,7 +7343,7 @@
               <w:spacing w:after="0"/>
             </w:pPr>
             <w:r>
-              <w:t>CUP 21,850.00</w:t>
+              <w:t>CUP 21,275.00</w:t>
             </w:r>
           </w:p>
         </w:tc>
@@ -7399,7 +7399,7 @@
               <w:spacing w:after="0"/>
             </w:pPr>
             <w:r>
-              <w:t>CUP 52,440.00</w:t>
+              <w:t>CUP 51,060.00</w:t>
             </w:r>
           </w:p>
         </w:tc>
@@ -7455,7 +7455,7 @@
               <w:spacing w:after="0"/>
             </w:pPr>
             <w:r>
-              <w:t>CUP 13,110.00</w:t>
+              <w:t>CUP 12,765.00</w:t>
             </w:r>
           </w:p>
         </w:tc>
@@ -7511,7 +7511,7 @@
               <w:spacing w:after="0"/>
             </w:pPr>
             <w:r>
-              <w:t>CUP 26,220.00</w:t>
+              <w:t>CUP 25,530.00</w:t>
             </w:r>
           </w:p>
         </w:tc>
@@ -7567,7 +7567,7 @@
               <w:spacing w:after="0"/>
             </w:pPr>
             <w:r>
-              <w:t>CUP 4,370.00</w:t>
+              <w:t>CUP 4,255.00</w:t>
             </w:r>
           </w:p>
         </w:tc>
@@ -7623,7 +7623,7 @@
               <w:spacing w:after="0"/>
             </w:pPr>
             <w:r>
-              <w:t>CUP 8,740.00</w:t>
+              <w:t>CUP 8,510.00</w:t>
             </w:r>
           </w:p>
         </w:tc>
@@ -7679,7 +7679,7 @@
               <w:spacing w:after="0"/>
             </w:pPr>
             <w:r>
-              <w:t>CUP 6,555.00</w:t>
+              <w:t>CUP 6,382.50</w:t>
             </w:r>
           </w:p>
         </w:tc>
@@ -7735,7 +7735,7 @@
               <w:spacing w:after="0"/>
             </w:pPr>
             <w:r>
-              <w:t>CUP 8,740.00</w:t>
+              <w:t>CUP 8,510.00</w:t>
             </w:r>
           </w:p>
         </w:tc>
@@ -7791,7 +7791,7 @@
               <w:spacing w:after="0"/>
             </w:pPr>
             <w:r>
-              <w:t>CUP 26,220.00</w:t>
+              <w:t>CUP 25,530.00</w:t>
             </w:r>
           </w:p>
         </w:tc>
@@ -7847,7 +7847,7 @@
               <w:spacing w:after="0"/>
             </w:pPr>
             <w:r>
-              <w:t>CUP 65,550.00</w:t>
+              <w:t>CUP 63,825.00</w:t>
             </w:r>
           </w:p>
         </w:tc>
@@ -7903,7 +7903,7 @@
               <w:spacing w:after="0"/>
             </w:pPr>
             <w:r>
-              <w:t>CUP 17,480.00</w:t>
+              <w:t>CUP 17,020.00</w:t>
             </w:r>
           </w:p>
         </w:tc>
@@ -7982,7 +7982,7 @@
               <w:spacing w:after="0"/>
             </w:pPr>
             <w:r>
-              <w:t>CUP 43,700.00</w:t>
+              <w:t>CUP 42,550.00</w:t>
             </w:r>
           </w:p>
         </w:tc>
@@ -8038,7 +8038,7 @@
               <w:spacing w:after="0"/>
             </w:pPr>
             <w:r>
-              <w:t>CUP 10,925.00</w:t>
+              <w:t>CUP 10,637.50</w:t>
             </w:r>
           </w:p>
         </w:tc>
@@ -8094,7 +8094,7 @@
               <w:spacing w:after="0"/>
             </w:pPr>
             <w:r>
-              <w:t>CUP 196,650.00</w:t>
+              <w:t>CUP 191,475.00</w:t>
             </w:r>
           </w:p>
         </w:tc>
@@ -8150,7 +8150,7 @@
               <w:spacing w:after="0"/>
             </w:pPr>
             <w:r>
-              <w:t>CUP 78,660.00</w:t>
+              <w:t>CUP 76,590.00</w:t>
             </w:r>
           </w:p>
         </w:tc>
@@ -8206,7 +8206,7 @@
               <w:spacing w:after="0"/>
             </w:pPr>
             <w:r>
-              <w:t>CUP 4,370.00</w:t>
+              <w:t>CUP 4,255.00</w:t>
             </w:r>
           </w:p>
         </w:tc>
@@ -8262,7 +8262,7 @@
               <w:spacing w:after="0"/>
             </w:pPr>
             <w:r>
-              <w:t>CUP 13,110.00</w:t>
+              <w:t>CUP 12,765.00</w:t>
             </w:r>
           </w:p>
         </w:tc>
@@ -8325,7 +8325,7 @@
               <w:spacing w:after="0"/>
             </w:pPr>
             <w:r>
-              <w:t>CUP 13,110.00</w:t>
+              <w:t>CUP 12,765.00</w:t>
             </w:r>
           </w:p>
         </w:tc>
@@ -8381,7 +8381,7 @@
               <w:spacing w:after="0"/>
             </w:pPr>
             <w:r>
-              <w:t>CUP 26,220.00</w:t>
+              <w:t>CUP 25,530.00</w:t>
             </w:r>
           </w:p>
         </w:tc>
@@ -8437,7 +8437,7 @@
               <w:spacing w:after="0"/>
             </w:pPr>
             <w:r>
-              <w:t>CUP 52,440.00</w:t>
+              <w:t>CUP 51,060.00</w:t>
             </w:r>
           </w:p>
         </w:tc>
@@ -8493,7 +8493,7 @@
               <w:spacing w:after="0"/>
             </w:pPr>
             <w:r>
-              <w:t>CUP 10,925.00</w:t>
+              <w:t>CUP 10,637.50</w:t>
             </w:r>
           </w:p>
         </w:tc>
@@ -8549,7 +8549,7 @@
               <w:spacing w:after="0"/>
             </w:pPr>
             <w:r>
-              <w:t>CUP 34,960.00</w:t>
+              <w:t>CUP 34,040.00</w:t>
             </w:r>
           </w:p>
         </w:tc>
@@ -8605,7 +8605,7 @@
               <w:spacing w:after="0"/>
             </w:pPr>
             <w:r>
-              <w:t>CUP 109,250.00</w:t>
+              <w:t>CUP 106,375.00</w:t>
             </w:r>
           </w:p>
         </w:tc>
@@ -8661,7 +8661,7 @@
               <w:spacing w:after="0"/>
             </w:pPr>
             <w:r>
-              <w:t>CUP 52,440.00</w:t>
+              <w:t>CUP 51,060.00</w:t>
             </w:r>
           </w:p>
         </w:tc>
@@ -8717,7 +8717,7 @@
               <w:spacing w:after="0"/>
             </w:pPr>
             <w:r>
-              <w:t>CUP 8,740.00</w:t>
+              <w:t>CUP 8,510.00</w:t>
             </w:r>
           </w:p>
         </w:tc>
@@ -8773,7 +8773,7 @@
               <w:spacing w:after="0"/>
             </w:pPr>
             <w:r>
-              <w:t>CUP 6,555.00</w:t>
+              <w:t>CUP 6,382.50</w:t>
             </w:r>
           </w:p>
         </w:tc>
@@ -8829,7 +8829,7 @@
               <w:spacing w:after="0"/>
             </w:pPr>
             <w:r>
-              <w:t>CUP 21,850.00</w:t>
+              <w:t>CUP 21,275.00</w:t>
             </w:r>
           </w:p>
         </w:tc>
@@ -8885,7 +8885,7 @@
               <w:spacing w:after="0"/>
             </w:pPr>
             <w:r>
-              <w:t>CUP 26,220.00</w:t>
+              <w:t>CUP 25,530.00</w:t>
             </w:r>
           </w:p>
         </w:tc>
@@ -8957,7 +8957,7 @@
               <w:spacing w:after="0"/>
             </w:pPr>
             <w:r>
-              <w:t>CUP 43,700.00</w:t>
+              <w:t>CUP 42,550.00</w:t>
             </w:r>
           </w:p>
         </w:tc>
@@ -9014,7 +9014,7 @@
               <w:spacing w:after="0"/>
             </w:pPr>
             <w:r>
-              <w:t>CUP 10,925.00</w:t>
+              <w:t>CUP 10,637.50</w:t>
             </w:r>
           </w:p>
         </w:tc>
@@ -9070,7 +9070,7 @@
               <w:spacing w:after="0"/>
             </w:pPr>
             <w:r>
-              <w:t>CUP 21,850.00</w:t>
+              <w:t>CUP 21,275.00</w:t>
             </w:r>
           </w:p>
         </w:tc>
@@ -9126,7 +9126,7 @@
               <w:spacing w:after="0"/>
             </w:pPr>
             <w:r>
-              <w:t>CUP 30,590.00</w:t>
+              <w:t>CUP 29,785.00</w:t>
             </w:r>
           </w:p>
         </w:tc>
@@ -9182,7 +9182,7 @@
               <w:spacing w:after="0"/>
             </w:pPr>
             <w:r>
-              <w:t>CUP 4,370.00</w:t>
+              <w:t>CUP 4,255.00</w:t>
             </w:r>
           </w:p>
         </w:tc>
@@ -9238,7 +9238,7 @@
               <w:spacing w:after="0"/>
             </w:pPr>
             <w:r>
-              <w:t>CUP 4,370.00</w:t>
+              <w:t>CUP 4,255.00</w:t>
             </w:r>
           </w:p>
         </w:tc>
@@ -9294,7 +9294,7 @@
               <w:spacing w:after="0"/>
             </w:pPr>
             <w:r>
-              <w:t>CUP 4,370.00</w:t>
+              <w:t>CUP 4,255.00</w:t>
             </w:r>
           </w:p>
         </w:tc>
@@ -9350,7 +9350,7 @@
               <w:spacing w:after="0"/>
             </w:pPr>
             <w:r>
-              <w:t>CUP 13,110.00</w:t>
+              <w:t>CUP 12,765.00</w:t>
             </w:r>
           </w:p>
         </w:tc>
@@ -9406,7 +9406,7 @@
               <w:spacing w:after="0"/>
             </w:pPr>
             <w:r>
-              <w:t>CUP 39,330.00</w:t>
+              <w:t>CUP 38,295.00</w:t>
             </w:r>
           </w:p>
         </w:tc>
@@ -9462,7 +9462,7 @@
               <w:spacing w:after="0"/>
             </w:pPr>
             <w:r>
-              <w:t>CUP 21,850.00</w:t>
+              <w:t>CUP 21,275.00</w:t>
             </w:r>
           </w:p>
         </w:tc>
@@ -9518,7 +9518,7 @@
               <w:spacing w:after="0"/>
             </w:pPr>
             <w:r>
-              <w:t>CUP 4,370.00</w:t>
+              <w:t>CUP 4,255.00</w:t>
             </w:r>
           </w:p>
         </w:tc>
@@ -9574,7 +9574,7 @@
               <w:spacing w:after="0"/>
             </w:pPr>
             <w:r>
-              <w:t>CUP 13,110.00</w:t>
+              <w:t>CUP 12,765.00</w:t>
             </w:r>
           </w:p>
         </w:tc>
@@ -9630,7 +9630,7 @@
               <w:spacing w:after="0"/>
             </w:pPr>
             <w:r>
-              <w:t>CUP 52,440.00</w:t>
+              <w:t>CUP 51,060.00</w:t>
             </w:r>
           </w:p>
         </w:tc>
@@ -9686,7 +9686,7 @@
               <w:spacing w:after="0"/>
             </w:pPr>
             <w:r>
-              <w:t>CUP 6,555.00</w:t>
+              <w:t>CUP 6,382.50</w:t>
             </w:r>
           </w:p>
         </w:tc>
@@ -9742,7 +9742,7 @@
               <w:spacing w:after="0"/>
             </w:pPr>
             <w:r>
-              <w:t>CUP 30,590.00</w:t>
+              <w:t>CUP 29,785.00</w:t>
             </w:r>
           </w:p>
         </w:tc>
@@ -9798,7 +9798,7 @@
               <w:spacing w:after="0"/>
             </w:pPr>
             <w:r>
-              <w:t>CUP 8,740.00</w:t>
+              <w:t>CUP 8,510.00</w:t>
             </w:r>
           </w:p>
         </w:tc>
@@ -9854,7 +9854,7 @@
               <w:spacing w:after="0"/>
             </w:pPr>
             <w:r>
-              <w:t>CUP 2,185.00</w:t>
+              <w:t>CUP 2,127.50</w:t>
             </w:r>
           </w:p>
         </w:tc>
@@ -9910,7 +9910,7 @@
               <w:spacing w:after="0"/>
             </w:pPr>
             <w:r>
-              <w:t>CUP 43,700.00</w:t>
+              <w:t>CUP 42,550.00</w:t>
             </w:r>
           </w:p>
         </w:tc>
@@ -9966,7 +9966,7 @@
               <w:spacing w:after="0"/>
             </w:pPr>
             <w:r>
-              <w:t>CUP 26,220.00</w:t>
+              <w:t>CUP 25,530.00</w:t>
             </w:r>
           </w:p>
         </w:tc>
@@ -10022,7 +10022,7 @@
               <w:spacing w:after="0"/>
             </w:pPr>
             <w:r>
-              <w:t>CUP 13,110.00</w:t>
+              <w:t>CUP 12,765.00</w:t>
             </w:r>
           </w:p>
         </w:tc>
@@ -10078,7 +10078,7 @@
               <w:spacing w:after="0"/>
             </w:pPr>
             <w:r>
-              <w:t>CUP 43,700.00</w:t>
+              <w:t>CUP 42,550.00</w:t>
             </w:r>
           </w:p>
         </w:tc>
@@ -10134,7 +10134,7 @@
               <w:spacing w:after="0"/>
             </w:pPr>
             <w:r>
-              <w:t>CUP 13,110.00</w:t>
+              <w:t>CUP 12,765.00</w:t>
             </w:r>
           </w:p>
         </w:tc>
@@ -10190,7 +10190,7 @@
               <w:spacing w:after="0"/>
             </w:pPr>
             <w:r>
-              <w:t>CUP 4,370.00</w:t>
+              <w:t>CUP 4,255.00</w:t>
             </w:r>
           </w:p>
         </w:tc>
@@ -10246,7 +10246,7 @@
               <w:spacing w:after="0"/>
             </w:pPr>
             <w:r>
-              <w:t>CUP 6,555.00</w:t>
+              <w:t>CUP 6,382.50</w:t>
             </w:r>
           </w:p>
         </w:tc>
@@ -10302,7 +10302,7 @@
               <w:spacing w:after="0"/>
             </w:pPr>
             <w:r>
-              <w:t>CUP 13,110.00</w:t>
+              <w:t>CUP 12,765.00</w:t>
             </w:r>
           </w:p>
         </w:tc>
@@ -10358,7 +10358,7 @@
               <w:spacing w:after="0"/>
             </w:pPr>
             <w:r>
-              <w:t>CUP 4,370.00</w:t>
+              <w:t>CUP 4,255.00</w:t>
             </w:r>
           </w:p>
         </w:tc>
@@ -10414,7 +10414,7 @@
               <w:spacing w:after="0"/>
             </w:pPr>
             <w:r>
-              <w:t>CUP 4,370.00</w:t>
+              <w:t>CUP 4,255.00</w:t>
             </w:r>
           </w:p>
         </w:tc>
@@ -10470,7 +10470,7 @@
               <w:spacing w:after="0"/>
             </w:pPr>
             <w:r>
-              <w:t>CUP 4,370.00</w:t>
+              <w:t>CUP 4,255.00</w:t>
             </w:r>
           </w:p>
         </w:tc>
@@ -10526,7 +10526,7 @@
               <w:spacing w:after="0"/>
             </w:pPr>
             <w:r>
-              <w:t>CUP 8,740.00</w:t>
+              <w:t>CUP 8,510.00</w:t>
             </w:r>
           </w:p>
         </w:tc>
@@ -10582,7 +10582,7 @@
               <w:spacing w:after="0"/>
             </w:pPr>
             <w:r>
-              <w:t>CUP 874.00</w:t>
+              <w:t>CUP 851.00</w:t>
             </w:r>
           </w:p>
         </w:tc>
@@ -10638,7 +10638,7 @@
               <w:spacing w:after="0"/>
             </w:pPr>
             <w:r>
-              <w:t>CUP 8,740.00</w:t>
+              <w:t>CUP 8,510.00</w:t>
             </w:r>
           </w:p>
         </w:tc>
@@ -10694,7 +10694,7 @@
               <w:spacing w:after="0"/>
             </w:pPr>
             <w:r>
-              <w:t>CUP 21,850.00</w:t>
+              <w:t>CUP 21,275.00</w:t>
             </w:r>
           </w:p>
         </w:tc>
@@ -10751,7 +10751,7 @@
               <w:spacing w:after="0"/>
             </w:pPr>
             <w:r>
-              <w:t>CUP 17,480.00</w:t>
+              <w:t>CUP 17,020.00</w:t>
             </w:r>
           </w:p>
         </w:tc>
@@ -10807,7 +10807,7 @@
               <w:spacing w:after="0"/>
             </w:pPr>
             <w:r>
-              <w:t>CUP 4,370.00</w:t>
+              <w:t>CUP 4,255.00</w:t>
             </w:r>
           </w:p>
         </w:tc>
@@ -10863,7 +10863,7 @@
               <w:spacing w:after="0"/>
             </w:pPr>
             <w:r>
-              <w:t>CUP 39,330.00</w:t>
+              <w:t>CUP 38,295.00</w:t>
             </w:r>
           </w:p>
         </w:tc>
@@ -10919,7 +10919,7 @@
               <w:spacing w:after="0"/>
             </w:pPr>
             <w:r>
-              <w:t>CUP 5,244.00</w:t>
+              <w:t>CUP 5,106.00</w:t>
             </w:r>
           </w:p>
         </w:tc>
@@ -10975,7 +10975,7 @@
               <w:spacing w:after="0"/>
             </w:pPr>
             <w:r>
-              <w:t>CUP 6,555.00</w:t>
+              <w:t>CUP 6,382.50</w:t>
             </w:r>
           </w:p>
         </w:tc>
@@ -11031,7 +11031,7 @@
               <w:spacing w:after="0"/>
             </w:pPr>
             <w:r>
-              <w:t>CUP 240,350.00</w:t>
+              <w:t>CUP 234,025.00</w:t>
             </w:r>
           </w:p>
         </w:tc>
@@ -11087,7 +11087,7 @@
               <w:spacing w:after="0"/>
             </w:pPr>
             <w:r>
-              <w:t>CUP 2,622.00</w:t>
+              <w:t>CUP 2,553.00</w:t>
             </w:r>
           </w:p>
         </w:tc>
@@ -11143,7 +11143,7 @@
               <w:spacing w:after="0"/>
             </w:pPr>
             <w:r>
-              <w:t>CUP 4,370.00</w:t>
+              <w:t>CUP 4,255.00</w:t>
             </w:r>
           </w:p>
         </w:tc>
@@ -11199,7 +11199,7 @@
               <w:spacing w:after="0"/>
             </w:pPr>
             <w:r>
-              <w:t>CUP 8,740.00</w:t>
+              <w:t>CUP 8,510.00</w:t>
             </w:r>
           </w:p>
         </w:tc>
@@ -11255,7 +11255,7 @@
               <w:spacing w:after="0"/>
             </w:pPr>
             <w:r>
-              <w:t>CUP 6,555.00</w:t>
+              <w:t>CUP 6,382.50</w:t>
             </w:r>
           </w:p>
         </w:tc>
@@ -11311,7 +11311,7 @@
               <w:spacing w:after="0"/>
             </w:pPr>
             <w:r>
-              <w:t>CUP 2,185.00</w:t>
+              <w:t>CUP 2,127.50</w:t>
             </w:r>
           </w:p>
         </w:tc>
@@ -11367,7 +11367,7 @@
               <w:spacing w:after="0"/>
             </w:pPr>
             <w:r>
-              <w:t>CUP 6,555.00</w:t>
+              <w:t>CUP 6,382.50</w:t>
             </w:r>
           </w:p>
         </w:tc>
@@ -11423,7 +11423,7 @@
               <w:spacing w:after="0"/>
             </w:pPr>
             <w:r>
-              <w:t>CUP 30,590.00</w:t>
+              <w:t>CUP 29,785.00</w:t>
             </w:r>
           </w:p>
         </w:tc>
@@ -11479,7 +11479,7 @@
               <w:spacing w:after="0"/>
             </w:pPr>
             <w:r>
-              <w:t>CUP 4,370.00</w:t>
+              <w:t>CUP 4,255.00</w:t>
             </w:r>
           </w:p>
         </w:tc>
@@ -11535,7 +11535,7 @@
               <w:spacing w:after="0"/>
             </w:pPr>
             <w:r>
-              <w:t>CUP 4,370.00</w:t>
+              <w:t>CUP 4,255.00</w:t>
             </w:r>
           </w:p>
         </w:tc>
@@ -11591,7 +11591,7 @@
               <w:spacing w:after="0"/>
             </w:pPr>
             <w:r>
-              <w:t>CUP 8,740.00</w:t>
+              <w:t>CUP 8,510.00</w:t>
             </w:r>
           </w:p>
         </w:tc>
@@ -11647,7 +11647,7 @@
               <w:spacing w:after="0"/>
             </w:pPr>
             <w:r>
-              <w:t>CUP 4,370.00</w:t>
+              <w:t>CUP 4,255.00</w:t>
             </w:r>
           </w:p>
         </w:tc>
@@ -11703,7 +11703,7 @@
               <w:spacing w:after="0"/>
             </w:pPr>
             <w:r>
-              <w:t>CUP 4,370.00</w:t>
+              <w:t>CUP 4,255.00</w:t>
             </w:r>
           </w:p>
         </w:tc>
@@ -11759,7 +11759,7 @@
               <w:spacing w:after="0"/>
             </w:pPr>
             <w:r>
-              <w:t>CUP 4,370.00</w:t>
+              <w:t>CUP 4,255.00</w:t>
             </w:r>
           </w:p>
         </w:tc>
@@ -11831,7 +11831,7 @@
               <w:spacing w:after="0"/>
             </w:pPr>
             <w:r>
-              <w:t>CUP 21,850.00</w:t>
+              <w:t>CUP 21,275.00</w:t>
             </w:r>
           </w:p>
         </w:tc>
@@ -11887,7 +11887,7 @@
               <w:spacing w:after="0"/>
             </w:pPr>
             <w:r>
-              <w:t>CUP 13,110.00</w:t>
+              <w:t>CUP 12,765.00</w:t>
             </w:r>
           </w:p>
         </w:tc>
@@ -11943,7 +11943,7 @@
               <w:spacing w:after="0"/>
             </w:pPr>
             <w:r>
-              <w:t>CUP 3,059.00</w:t>
+              <w:t>CUP 2,978.50</w:t>
             </w:r>
           </w:p>
         </w:tc>
@@ -11999,7 +11999,7 @@
               <w:spacing w:after="0"/>
             </w:pPr>
             <w:r>
-              <w:t>CUP 122,360.00</w:t>
+              <w:t>CUP 119,140.00</w:t>
             </w:r>
           </w:p>
         </w:tc>
@@ -12055,7 +12055,7 @@
               <w:spacing w:after="0"/>
             </w:pPr>
             <w:r>
-              <w:t>CUP 65,550.00</w:t>
+              <w:t>CUP 63,825.00</w:t>
             </w:r>
           </w:p>
         </w:tc>
@@ -12111,7 +12111,7 @@
               <w:spacing w:after="0"/>
             </w:pPr>
             <w:r>
-              <w:t>CUP 34,960.00</w:t>
+              <w:t>CUP 34,040.00</w:t>
             </w:r>
           </w:p>
         </w:tc>
@@ -12167,7 +12167,7 @@
               <w:spacing w:after="0"/>
             </w:pPr>
             <w:r>
-              <w:t>CUP 13,110.00</w:t>
+              <w:t>CUP 12,765.00</w:t>
             </w:r>
           </w:p>
         </w:tc>
@@ -12223,7 +12223,7 @@
               <w:spacing w:after="0"/>
             </w:pPr>
             <w:r>
-              <w:t>CUP 65,550.00</w:t>
+              <w:t>CUP 63,825.00</w:t>
             </w:r>
           </w:p>
         </w:tc>
@@ -12279,7 +12279,7 @@
               <w:spacing w:after="0"/>
             </w:pPr>
             <w:r>
-              <w:t>CUP 4,370.00</w:t>
+              <w:t>CUP 4,255.00</w:t>
             </w:r>
           </w:p>
         </w:tc>
@@ -12335,7 +12335,7 @@
               <w:spacing w:after="0"/>
             </w:pPr>
             <w:r>
-              <w:t>CUP 4,370.00</w:t>
+              <w:t>CUP 4,255.00</w:t>
             </w:r>
           </w:p>
         </w:tc>
@@ -12391,7 +12391,7 @@
               <w:spacing w:after="0"/>
             </w:pPr>
             <w:r>
-              <w:t>CUP 8,740.00</w:t>
+              <w:t>CUP 8,510.00</w:t>
             </w:r>
           </w:p>
         </w:tc>
@@ -12447,7 +12447,7 @@
               <w:spacing w:after="0"/>
             </w:pPr>
             <w:r>
-              <w:t>CUP 43,700.00</w:t>
+              <w:t>CUP 42,550.00</w:t>
             </w:r>
           </w:p>
         </w:tc>
@@ -12504,7 +12504,7 @@
               <w:spacing w:after="0"/>
             </w:pPr>
             <w:r>
-              <w:t>CUP 52,440.00</w:t>
+              <w:t>CUP 51,060.00</w:t>
             </w:r>
           </w:p>
         </w:tc>
@@ -12560,7 +12560,7 @@
               <w:spacing w:after="0"/>
             </w:pPr>
             <w:r>
-              <w:t>CUP 131,100.00</w:t>
+              <w:t>CUP 127,650.00</w:t>
             </w:r>
           </w:p>
         </w:tc>
@@ -12616,7 +12616,7 @@
               <w:spacing w:after="0"/>
             </w:pPr>
             <w:r>
-              <w:t>CUP 69,920.00</w:t>
+              <w:t>CUP 68,080.00</w:t>
             </w:r>
           </w:p>
         </w:tc>
@@ -12672,7 +12672,7 @@
               <w:spacing w:after="0"/>
             </w:pPr>
             <w:r>
-              <w:t>CUP 48,070.00</w:t>
+              <w:t>CUP 46,805.00</w:t>
             </w:r>
           </w:p>
         </w:tc>
@@ -12728,7 +12728,7 @@
               <w:spacing w:after="0"/>
             </w:pPr>
             <w:r>
-              <w:t>CUP 69,920.00</w:t>
+              <w:t>CUP 68,080.00</w:t>
             </w:r>
           </w:p>
         </w:tc>
@@ -12784,7 +12784,7 @@
               <w:spacing w:after="0"/>
             </w:pPr>
             <w:r>
-              <w:t>CUP 13,110.00</w:t>
+              <w:t>CUP 12,765.00</w:t>
             </w:r>
           </w:p>
         </w:tc>
@@ -12840,7 +12840,7 @@
               <w:spacing w:after="0"/>
             </w:pPr>
             <w:r>
-              <w:t>CUP 74,290.00</w:t>
+              <w:t>CUP 72,335.00</w:t>
             </w:r>
           </w:p>
         </w:tc>
@@ -12896,7 +12896,7 @@
               <w:spacing w:after="0"/>
             </w:pPr>
             <w:r>
-              <w:t>CUP 34,960.00</w:t>
+              <w:t>CUP 34,040.00</w:t>
             </w:r>
           </w:p>
         </w:tc>
@@ -12952,7 +12952,7 @@
               <w:spacing w:after="0"/>
             </w:pPr>
             <w:r>
-              <w:t>CUP 96,140.00</w:t>
+              <w:t>CUP 93,610.00</w:t>
             </w:r>
           </w:p>
         </w:tc>
@@ -13008,7 +13008,7 @@
               <w:spacing w:after="0"/>
             </w:pPr>
             <w:r>
-              <w:t>CUP 39,330.00</w:t>
+              <w:t>CUP 38,295.00</w:t>
             </w:r>
           </w:p>
         </w:tc>
@@ -13064,7 +13064,7 @@
               <w:spacing w:after="0"/>
             </w:pPr>
             <w:r>
-              <w:t>CUP 10,925.00</w:t>
+              <w:t>CUP 10,637.50</w:t>
             </w:r>
           </w:p>
         </w:tc>
@@ -13136,7 +13136,7 @@
               <w:spacing w:after="0"/>
             </w:pPr>
             <w:r>
-              <w:t>CUP 30,590.00</w:t>
+              <w:t>CUP 29,785.00</w:t>
             </w:r>
           </w:p>
         </w:tc>
@@ -13192,7 +13192,7 @@
               <w:spacing w:after="0"/>
             </w:pPr>
             <w:r>
-              <w:t>CUP 10,925.00</w:t>
+              <w:t>CUP 10,637.50</w:t>
             </w:r>
           </w:p>
         </w:tc>
@@ -13248,7 +13248,7 @@
               <w:spacing w:after="0"/>
             </w:pPr>
             <w:r>
-              <w:t>CUP 4,370.00</w:t>
+              <w:t>CUP 4,255.00</w:t>
             </w:r>
           </w:p>
         </w:tc>
@@ -13304,7 +13304,7 @@
               <w:spacing w:after="0"/>
             </w:pPr>
             <w:r>
-              <w:t>CUP 13,110.00</w:t>
+              <w:t>CUP 12,765.00</w:t>
             </w:r>
           </w:p>
         </w:tc>
@@ -13360,7 +13360,7 @@
               <w:spacing w:after="0"/>
             </w:pPr>
             <w:r>
-              <w:t>CUP 13,110.00</w:t>
+              <w:t>CUP 12,765.00</w:t>
             </w:r>
           </w:p>
         </w:tc>
@@ -13416,7 +13416,7 @@
               <w:spacing w:after="0"/>
             </w:pPr>
             <w:r>
-              <w:t>CUP 26,220.00</w:t>
+              <w:t>CUP 25,530.00</w:t>
             </w:r>
           </w:p>
         </w:tc>
@@ -13472,7 +13472,7 @@
               <w:spacing w:after="0"/>
             </w:pPr>
             <w:r>
-              <w:t>CUP 17,480.00</w:t>
+              <w:t>CUP 17,020.00</w:t>
             </w:r>
           </w:p>
         </w:tc>
@@ -13528,7 +13528,7 @@
               <w:spacing w:after="0"/>
             </w:pPr>
             <w:r>
-              <w:t>CUP 13,110.00</w:t>
+              <w:t>CUP 12,765.00</w:t>
             </w:r>
           </w:p>
         </w:tc>
@@ -13584,7 +13584,7 @@
               <w:spacing w:after="0"/>
             </w:pPr>
             <w:r>
-              <w:t>CUP 8,740.00</w:t>
+              <w:t>CUP 8,510.00</w:t>
             </w:r>
           </w:p>
         </w:tc>
@@ -13640,7 +13640,7 @@
               <w:spacing w:after="0"/>
             </w:pPr>
             <w:r>
-              <w:t>CUP 8,740.00</w:t>
+              <w:t>CUP 8,510.00</w:t>
             </w:r>
           </w:p>
         </w:tc>
@@ -13696,7 +13696,7 @@
               <w:spacing w:after="0"/>
             </w:pPr>
             <w:r>
-              <w:t>CUP 65,550.00</w:t>
+              <w:t>CUP 63,825.00</w:t>
             </w:r>
           </w:p>
         </w:tc>
@@ -13752,7 +13752,7 @@
               <w:spacing w:after="0"/>
             </w:pPr>
             <w:r>
-              <w:t>CUP 152,950.00</w:t>
+              <w:t>CUP 148,925.00</w:t>
             </w:r>
           </w:p>
         </w:tc>
@@ -13808,7 +13808,7 @@
               <w:spacing w:after="0"/>
             </w:pPr>
             <w:r>
-              <w:t>CUP 8,740.00</w:t>
+              <w:t>CUP 8,510.00</w:t>
             </w:r>
           </w:p>
         </w:tc>
@@ -13864,7 +13864,7 @@
               <w:spacing w:after="0"/>
             </w:pPr>
             <w:r>
-              <w:t>CUP 8,740.00</w:t>
+              <w:t>CUP 8,510.00</w:t>
             </w:r>
           </w:p>
         </w:tc>
@@ -13920,7 +13920,7 @@
               <w:spacing w:after="0"/>
             </w:pPr>
             <w:r>
-              <w:t>CUP 6,555.00</w:t>
+              <w:t>CUP 6,382.50</w:t>
             </w:r>
           </w:p>
         </w:tc>
@@ -13976,7 +13976,7 @@
               <w:spacing w:after="0"/>
             </w:pPr>
             <w:r>
-              <w:t>CUP 13,110.00</w:t>
+              <w:t>CUP 12,765.00</w:t>
             </w:r>
           </w:p>
         </w:tc>
@@ -14032,7 +14032,7 @@
               <w:spacing w:after="0"/>
             </w:pPr>
             <w:r>
-              <w:t>CUP 6,555.00</w:t>
+              <w:t>CUP 6,382.50</w:t>
             </w:r>
           </w:p>
         </w:tc>
@@ -14088,7 +14088,7 @@
               <w:spacing w:after="0"/>
             </w:pPr>
             <w:r>
-              <w:t>CUP 30,590.00</w:t>
+              <w:t>CUP 29,785.00</w:t>
             </w:r>
           </w:p>
         </w:tc>
@@ -14144,7 +14144,7 @@
               <w:spacing w:after="0"/>
             </w:pPr>
             <w:r>
-              <w:t>CUP 17,480.00</w:t>
+              <w:t>CUP 17,020.00</w:t>
             </w:r>
           </w:p>
         </w:tc>
@@ -14200,7 +14200,7 @@
               <w:spacing w:after="0"/>
             </w:pPr>
             <w:r>
-              <w:t>CUP 43,700.00</w:t>
+              <w:t>CUP 42,550.00</w:t>
             </w:r>
           </w:p>
         </w:tc>
@@ -14257,7 +14257,7 @@
               <w:spacing w:after="0"/>
             </w:pPr>
             <w:r>
-              <w:t>CUP 30,590.00</w:t>
+              <w:t>CUP 29,785.00</w:t>
             </w:r>
           </w:p>
         </w:tc>
@@ -14313,7 +14313,7 @@
               <w:spacing w:after="0"/>
             </w:pPr>
             <w:r>
-              <w:t>CUP 6,555.00</w:t>
+              <w:t>CUP 6,382.50</w:t>
             </w:r>
           </w:p>
         </w:tc>
@@ -14369,7 +14369,7 @@
               <w:spacing w:after="0"/>
             </w:pPr>
             <w:r>
-              <w:t>CUP 56,810.00</w:t>
+              <w:t>CUP 55,315.00</w:t>
             </w:r>
           </w:p>
         </w:tc>
@@ -14425,7 +14425,7 @@
               <w:spacing w:after="0"/>
             </w:pPr>
             <w:r>
-              <w:t>CUP 87,400.00</w:t>
+              <w:t>CUP 85,100.00</w:t>
             </w:r>
           </w:p>
         </w:tc>
@@ -14481,7 +14481,7 @@
               <w:spacing w:after="0"/>
             </w:pPr>
             <w:r>
-              <w:t>CUP 13,110.00</w:t>
+              <w:t>CUP 12,765.00</w:t>
             </w:r>
           </w:p>
         </w:tc>
@@ -14537,7 +14537,7 @@
               <w:spacing w:after="0"/>
             </w:pPr>
             <w:r>
-              <w:t>CUP 6,555.00</w:t>
+              <w:t>CUP 6,382.50</w:t>
             </w:r>
           </w:p>
         </w:tc>
@@ -14609,7 +14609,7 @@
               <w:spacing w:after="0"/>
             </w:pPr>
             <w:r>
-              <w:t>CUP 28,405.00</w:t>
+              <w:t>CUP 27,657.50</w:t>
             </w:r>
           </w:p>
         </w:tc>
@@ -14681,7 +14681,7 @@
               <w:spacing w:after="0"/>
             </w:pPr>
             <w:r>
-              <w:t>CUP 43,700.00</w:t>
+              <w:t>CUP 42,550.00</w:t>
             </w:r>
           </w:p>
         </w:tc>
@@ -14737,7 +14737,7 @@
               <w:spacing w:after="0"/>
             </w:pPr>
             <w:r>
-              <w:t>CUP 4,370.00</w:t>
+              <w:t>CUP 4,255.00</w:t>
             </w:r>
           </w:p>
         </w:tc>
@@ -14793,7 +14793,7 @@
               <w:spacing w:after="0"/>
             </w:pPr>
             <w:r>
-              <w:t>CUP 8,740.00</w:t>
+              <w:t>CUP 8,510.00</w:t>
             </w:r>
           </w:p>
         </w:tc>
@@ -14849,7 +14849,7 @@
               <w:spacing w:after="0"/>
             </w:pPr>
             <w:r>
-              <w:t>CUP 4,370.00</w:t>
+              <w:t>CUP 4,255.00</w:t>
             </w:r>
           </w:p>
         </w:tc>
@@ -14905,7 +14905,7 @@
               <w:spacing w:after="0"/>
             </w:pPr>
             <w:r>
-              <w:t>CUP 4,370.00</w:t>
+              <w:t>CUP 4,255.00</w:t>
             </w:r>
           </w:p>
         </w:tc>
@@ -14961,7 +14961,7 @@
               <w:spacing w:after="0"/>
             </w:pPr>
             <w:r>
-              <w:t>CUP 4,370.00</w:t>
+              <w:t>CUP 4,255.00</w:t>
             </w:r>
           </w:p>
         </w:tc>
@@ -15017,7 +15017,7 @@
               <w:spacing w:after="0"/>
             </w:pPr>
             <w:r>
-              <w:t>CUP 4,370.00</w:t>
+              <w:t>CUP 4,255.00</w:t>
             </w:r>
           </w:p>
         </w:tc>
@@ -15073,7 +15073,7 @@
               <w:spacing w:after="0"/>
             </w:pPr>
             <w:r>
-              <w:t>CUP 6,555.00</w:t>
+              <w:t>CUP 6,382.50</w:t>
             </w:r>
           </w:p>
         </w:tc>
@@ -15129,7 +15129,7 @@
               <w:spacing w:after="0"/>
             </w:pPr>
             <w:r>
-              <w:t>CUP 6,555.00</w:t>
+              <w:t>CUP 6,382.50</w:t>
             </w:r>
           </w:p>
         </w:tc>
@@ -15185,7 +15185,7 @@
               <w:spacing w:after="0"/>
             </w:pPr>
             <w:r>
-              <w:t>CUP 6,555.00</w:t>
+              <w:t>CUP 6,382.50</w:t>
             </w:r>
           </w:p>
         </w:tc>
@@ -15241,7 +15241,7 @@
               <w:spacing w:after="0"/>
             </w:pPr>
             <w:r>
-              <w:t>CUP 6,555.00</w:t>
+              <w:t>CUP 6,382.50</w:t>
             </w:r>
           </w:p>
         </w:tc>
@@ -15297,7 +15297,7 @@
               <w:spacing w:after="0"/>
             </w:pPr>
             <w:r>
-              <w:t>CUP 2,622.00</w:t>
+              <w:t>CUP 2,553.00</w:t>
             </w:r>
           </w:p>
         </w:tc>
@@ -15353,7 +15353,7 @@
               <w:spacing w:after="0"/>
             </w:pPr>
             <w:r>
-              <w:t>CUP 4,370.00</w:t>
+              <w:t>CUP 4,255.00</w:t>
             </w:r>
           </w:p>
         </w:tc>
@@ -15409,7 +15409,7 @@
               <w:spacing w:after="0"/>
             </w:pPr>
             <w:r>
-              <w:t>CUP 65,550.00</w:t>
+              <w:t>CUP 63,825.00</w:t>
             </w:r>
           </w:p>
         </w:tc>
@@ -15465,7 +15465,7 @@
               <w:spacing w:after="0"/>
             </w:pPr>
             <w:r>
-              <w:t>CUP 78,660.00</w:t>
+              <w:t>CUP 76,590.00</w:t>
             </w:r>
           </w:p>
         </w:tc>
@@ -15521,7 +15521,7 @@
               <w:spacing w:after="0"/>
             </w:pPr>
             <w:r>
-              <w:t>CUP 39,330.00</w:t>
+              <w:t>CUP 38,295.00</w:t>
             </w:r>
           </w:p>
         </w:tc>
@@ -15577,7 +15577,7 @@
               <w:spacing w:after="0"/>
             </w:pPr>
             <w:r>
-              <w:t>CUP 13,110.00</w:t>
+              <w:t>CUP 12,765.00</w:t>
             </w:r>
           </w:p>
         </w:tc>
@@ -15633,7 +15633,7 @@
               <w:spacing w:after="0"/>
             </w:pPr>
             <w:r>
-              <w:t>CUP 10,925.00</w:t>
+              <w:t>CUP 10,637.50</w:t>
             </w:r>
           </w:p>
         </w:tc>
@@ -15689,7 +15689,7 @@
               <w:spacing w:after="0"/>
             </w:pPr>
             <w:r>
-              <w:t>CUP 1,748.00</w:t>
+              <w:t>CUP 1,702.00</w:t>
             </w:r>
           </w:p>
         </w:tc>
@@ -15745,7 +15745,7 @@
               <w:spacing w:after="0"/>
             </w:pPr>
             <w:r>
-              <w:t>CUP 32,775.00</w:t>
+              <w:t>CUP 31,912.50</w:t>
             </w:r>
           </w:p>
         </w:tc>
@@ -15801,7 +15801,7 @@
               <w:spacing w:after="0"/>
             </w:pPr>
             <w:r>
-              <w:t>CUP 10,925.00</w:t>
+              <w:t>CUP 10,637.50</w:t>
             </w:r>
           </w:p>
         </w:tc>
@@ -15857,7 +15857,7 @@
               <w:spacing w:after="0"/>
             </w:pPr>
             <w:r>
-              <w:t>CUP 30,590.00</w:t>
+              <w:t>CUP 29,785.00</w:t>
             </w:r>
           </w:p>
         </w:tc>
@@ -15913,7 +15913,7 @@
               <w:spacing w:after="0"/>
             </w:pPr>
             <w:r>
-              <w:t>CUP 6,555.00</w:t>
+              <w:t>CUP 6,382.50</w:t>
             </w:r>
           </w:p>
         </w:tc>
@@ -15969,7 +15969,7 @@
               <w:spacing w:after="0"/>
             </w:pPr>
             <w:r>
-              <w:t>CUP 109,250.00</w:t>
+              <w:t>CUP 106,375.00</w:t>
             </w:r>
           </w:p>
         </w:tc>
@@ -16026,7 +16026,7 @@
               <w:spacing w:after="0"/>
             </w:pPr>
             <w:r>
-              <w:t>CUP 240,350.00</w:t>
+              <w:t>CUP 234,025.00</w:t>
             </w:r>
           </w:p>
         </w:tc>
@@ -16082,7 +16082,7 @@
               <w:spacing w:after="0"/>
             </w:pPr>
             <w:r>
-              <w:t>CUP 10,925.00</w:t>
+              <w:t>CUP 10,637.50</w:t>
             </w:r>
           </w:p>
         </w:tc>
@@ -16138,7 +16138,7 @@
               <w:spacing w:after="0"/>
             </w:pPr>
             <w:r>
-              <w:t>CUP 4,370.00</w:t>
+              <w:t>CUP 4,255.00</w:t>
             </w:r>
           </w:p>
         </w:tc>
@@ -16194,7 +16194,7 @@
               <w:spacing w:after="0"/>
             </w:pPr>
             <w:r>
-              <w:t>CUP 4,370.00</w:t>
+              <w:t>CUP 4,255.00</w:t>
             </w:r>
           </w:p>
         </w:tc>
@@ -16250,7 +16250,7 @@
               <w:spacing w:after="0"/>
             </w:pPr>
             <w:r>
-              <w:t>CUP 6,555.00</w:t>
+              <w:t>CUP 6,382.50</w:t>
             </w:r>
           </w:p>
         </w:tc>
@@ -16306,7 +16306,7 @@
               <w:spacing w:after="0"/>
             </w:pPr>
             <w:r>
-              <w:t>CUP 3,059.00</w:t>
+              <w:t>CUP 2,978.50</w:t>
             </w:r>
           </w:p>
         </w:tc>
@@ -16362,7 +16362,7 @@
               <w:spacing w:after="0"/>
             </w:pPr>
             <w:r>
-              <w:t>CUP 21,850.00</w:t>
+              <w:t>CUP 21,275.00</w:t>
             </w:r>
           </w:p>
         </w:tc>
@@ -16418,7 +16418,7 @@
               <w:spacing w:after="0"/>
             </w:pPr>
             <w:r>
-              <w:t>CUP 2,185.00</w:t>
+              <w:t>CUP 2,127.50</w:t>
             </w:r>
           </w:p>
         </w:tc>
@@ -16474,7 +16474,7 @@
               <w:spacing w:after="0"/>
             </w:pPr>
             <w:r>
-              <w:t>CUP 2,185.00</w:t>
+              <w:t>CUP 2,127.50</w:t>
             </w:r>
           </w:p>
         </w:tc>
@@ -16530,7 +16530,7 @@
               <w:spacing w:after="0"/>
             </w:pPr>
             <w:r>
-              <w:t>CUP 2,185.00</w:t>
+              <w:t>CUP 2,127.50</w:t>
             </w:r>
           </w:p>
         </w:tc>
@@ -16586,7 +16586,7 @@
               <w:spacing w:after="0"/>
             </w:pPr>
             <w:r>
-              <w:t>CUP 3,059.00</w:t>
+              <w:t>CUP 2,978.50</w:t>
             </w:r>
           </w:p>
         </w:tc>
@@ -16642,7 +16642,7 @@
               <w:spacing w:after="0"/>
             </w:pPr>
             <w:r>
-              <w:t>CUP 8,740.00</w:t>
+              <w:t>CUP 8,510.00</w:t>
             </w:r>
           </w:p>
         </w:tc>
@@ -16698,7 +16698,7 @@
               <w:spacing w:after="0"/>
             </w:pPr>
             <w:r>
-              <w:t>CUP 4,370.00</w:t>
+              <w:t>CUP 4,255.00</w:t>
             </w:r>
           </w:p>
         </w:tc>
@@ -16754,7 +16754,7 @@
               <w:spacing w:after="0"/>
             </w:pPr>
             <w:r>
-              <w:t>CUP 6,555.00</w:t>
+              <w:t>CUP 6,382.50</w:t>
             </w:r>
           </w:p>
         </w:tc>
@@ -16810,7 +16810,7 @@
               <w:spacing w:after="0"/>
             </w:pPr>
             <w:r>
-              <w:t>CUP 3,059.00</w:t>
+              <w:t>CUP 2,978.50</w:t>
             </w:r>
           </w:p>
         </w:tc>
@@ -16866,7 +16866,7 @@
               <w:spacing w:after="0"/>
             </w:pPr>
             <w:r>
-              <w:t>CUP 3,059.00</w:t>
+              <w:t>CUP 2,978.50</w:t>
             </w:r>
           </w:p>
         </w:tc>
@@ -16922,7 +16922,7 @@
               <w:spacing w:after="0"/>
             </w:pPr>
             <w:r>
-              <w:t>CUP 4,370.00</w:t>
+              <w:t>CUP 4,255.00</w:t>
             </w:r>
           </w:p>
         </w:tc>
@@ -16978,7 +16978,7 @@
               <w:spacing w:after="0"/>
             </w:pPr>
             <w:r>
-              <w:t>CUP 874.00</w:t>
+              <w:t>CUP 851.00</w:t>
             </w:r>
           </w:p>
         </w:tc>
@@ -17034,7 +17034,7 @@
               <w:spacing w:after="0"/>
             </w:pPr>
             <w:r>
-              <w:t>CUP 2,185.00</w:t>
+              <w:t>CUP 2,127.50</w:t>
             </w:r>
           </w:p>
         </w:tc>
@@ -17090,7 +17090,7 @@
               <w:spacing w:after="0"/>
             </w:pPr>
             <w:r>
-              <w:t>CUP 1,311.00</w:t>
+              <w:t>CUP 1,276.50</w:t>
             </w:r>
           </w:p>
         </w:tc>
@@ -17146,7 +17146,7 @@
               <w:spacing w:after="0"/>
             </w:pPr>
             <w:r>
-              <w:t>CUP 1,748.00</w:t>
+              <w:t>CUP 1,702.00</w:t>
             </w:r>
           </w:p>
         </w:tc>
@@ -17202,7 +17202,7 @@
               <w:spacing w:after="0"/>
             </w:pPr>
             <w:r>
-              <w:t>CUP 874.00</w:t>
+              <w:t>CUP 851.00</w:t>
             </w:r>
           </w:p>
         </w:tc>
@@ -17258,7 +17258,7 @@
               <w:spacing w:after="0"/>
             </w:pPr>
             <w:r>
-              <w:t>CUP 1,311.00</w:t>
+              <w:t>CUP 1,276.50</w:t>
             </w:r>
           </w:p>
         </w:tc>
@@ -17314,7 +17314,7 @@
               <w:spacing w:after="0"/>
             </w:pPr>
             <w:r>
-              <w:t>CUP 8,740.00</w:t>
+              <w:t>CUP 8,510.00</w:t>
             </w:r>
           </w:p>
         </w:tc>
@@ -17370,7 +17370,7 @@
               <w:spacing w:after="0"/>
             </w:pPr>
             <w:r>
-              <w:t>CUP 10,925.00</w:t>
+              <w:t>CUP 10,637.50</w:t>
             </w:r>
           </w:p>
         </w:tc>
@@ -17426,7 +17426,7 @@
               <w:spacing w:after="0"/>
             </w:pPr>
             <w:r>
-              <w:t>CUP 19,665.00</w:t>
+              <w:t>CUP 19,147.50</w:t>
             </w:r>
           </w:p>
         </w:tc>
@@ -17482,7 +17482,7 @@
               <w:spacing w:after="0"/>
             </w:pPr>
             <w:r>
-              <w:t>CUP 6,555.00</w:t>
+              <w:t>CUP 6,382.50</w:t>
             </w:r>
           </w:p>
         </w:tc>
@@ -17538,7 +17538,7 @@
               <w:spacing w:after="0"/>
             </w:pPr>
             <w:r>
-              <w:t>CUP 26,220.00</w:t>
+              <w:t>CUP 25,530.00</w:t>
             </w:r>
           </w:p>
         </w:tc>
@@ -17594,7 +17594,7 @@
               <w:spacing w:after="0"/>
             </w:pPr>
             <w:r>
-              <w:t>CUP 43,700.00</w:t>
+              <w:t>CUP 42,550.00</w:t>
             </w:r>
           </w:p>
         </w:tc>
@@ -17650,7 +17650,7 @@
               <w:spacing w:after="0"/>
             </w:pPr>
             <w:r>
-              <w:t>CUP 15,295.00</w:t>
+              <w:t>CUP 14,892.50</w:t>
             </w:r>
           </w:p>
         </w:tc>
@@ -17706,7 +17706,7 @@
               <w:spacing w:after="0"/>
             </w:pPr>
             <w:r>
-              <w:t>CUP 4,370.00</w:t>
+              <w:t>CUP 4,255.00</w:t>
             </w:r>
           </w:p>
         </w:tc>
@@ -17763,7 +17763,7 @@
               <w:spacing w:after="0"/>
             </w:pPr>
             <w:r>
-              <w:t>CUP 2,185.00</w:t>
+              <w:t>CUP 2,127.50</w:t>
             </w:r>
           </w:p>
         </w:tc>
@@ -17819,7 +17819,7 @@
               <w:spacing w:after="0"/>
             </w:pPr>
             <w:r>
-              <w:t>CUP 6,555.00</w:t>
+              <w:t>CUP 6,382.50</w:t>
             </w:r>
           </w:p>
         </w:tc>
@@ -17956,7 +17956,7 @@
           </w:tcPr>
           <w:p>
             <w:r>
-              <w:t>CUP 87,400.00</w:t>
+              <w:t>CUP 85,100.00</w:t>
             </w:r>
           </w:p>
         </w:tc>
@@ -18006,7 +18006,7 @@
           </w:tcPr>
           <w:p>
             <w:r>
-              <w:t>CUP 78,660.00</w:t>
+              <w:t>CUP 76,590.00</w:t>
             </w:r>
           </w:p>
         </w:tc>
@@ -18047,7 +18047,7 @@
           </w:tcPr>
           <w:p>
             <w:r>
-              <w:t>CUP 52,440.00</w:t>
+              <w:t>CUP 51,060.00</w:t>
             </w:r>
           </w:p>
         </w:tc>
@@ -18097,7 +18097,7 @@
           </w:tcPr>
           <w:p>
             <w:r>
-              <w:t>CUP 52,440.00</w:t>
+              <w:t>CUP 51,060.00</w:t>
             </w:r>
           </w:p>
         </w:tc>
@@ -18136,7 +18136,7 @@
           </w:tcPr>
           <w:p>
             <w:r>
-              <w:t>CUP 17,480.00</w:t>
+              <w:t>CUP 17,020.00</w:t>
             </w:r>
           </w:p>
         </w:tc>
@@ -18177,7 +18177,7 @@
           </w:tcPr>
           <w:p>
             <w:r>
-              <w:t>CUP 17,480.00</w:t>
+              <w:t>CUP 17,020.00</w:t>
             </w:r>
           </w:p>
         </w:tc>
@@ -18218,7 +18218,7 @@
           </w:tcPr>
           <w:p>
             <w:r>
-              <w:t>CUP 8,740.00</w:t>
+              <w:t>CUP 8,510.00</w:t>
             </w:r>
           </w:p>
         </w:tc>
@@ -18257,7 +18257,7 @@
           </w:tcPr>
           <w:p>
             <w:r>
-              <w:t>CUP 34,960.00</w:t>
+              <w:t>CUP 34,040.00</w:t>
             </w:r>
           </w:p>
         </w:tc>
@@ -18298,7 +18298,7 @@
           </w:tcPr>
           <w:p>
             <w:r>
-              <w:t>CUP 43,700.00</w:t>
+              <w:t>CUP 42,550.00</w:t>
             </w:r>
           </w:p>
         </w:tc>
@@ -18339,7 +18339,7 @@
           </w:tcPr>
           <w:p>
             <w:r>
-              <w:t>CUP 10,925.00</w:t>
+              <w:t>CUP 10,637.50</w:t>
             </w:r>
           </w:p>
         </w:tc>
@@ -18380,7 +18380,7 @@
           </w:tcPr>
           <w:p>
             <w:r>
-              <w:t>CUP 24,035.00</w:t>
+              <w:t>CUP 23,402.50</w:t>
             </w:r>
           </w:p>
         </w:tc>
@@ -18419,7 +18419,7 @@
           </w:tcPr>
           <w:p>
             <w:r>
-              <w:t>CUP 34,960.00</w:t>
+              <w:t>CUP 34,040.00</w:t>
             </w:r>
           </w:p>
         </w:tc>
@@ -18458,7 +18458,7 @@
           </w:tcPr>
           <w:p>
             <w:r>
-              <w:t>CUP 437.00</w:t>
+              <w:t>CUP 425.50</w:t>
             </w:r>
           </w:p>
         </w:tc>
@@ -18497,7 +18497,7 @@
           </w:tcPr>
           <w:p>
             <w:r>
-              <w:t>CUP 437.00</w:t>
+              <w:t>CUP 425.50</w:t>
             </w:r>
           </w:p>
         </w:tc>
@@ -18536,7 +18536,7 @@
           </w:tcPr>
           <w:p>
             <w:r>
-              <w:t>CUP 437.00</w:t>
+              <w:t>CUP 425.50</w:t>
             </w:r>
           </w:p>
         </w:tc>
@@ -18575,7 +18575,7 @@
           </w:tcPr>
           <w:p>
             <w:r>
-              <w:t>CUP 6,555.00</w:t>
+              <w:t>CUP 6,382.50</w:t>
             </w:r>
           </w:p>
         </w:tc>
@@ -18614,7 +18614,7 @@
           </w:tcPr>
           <w:p>
             <w:r>
-              <w:t>CUP 4,370.00</w:t>
+              <w:t>CUP 4,255.00</w:t>
             </w:r>
           </w:p>
         </w:tc>
@@ -18653,7 +18653,7 @@
           </w:tcPr>
           <w:p>
             <w:r>
-              <w:t>CUP 1,092.50</w:t>
+              <w:t>CUP 1,063.75</w:t>
             </w:r>
           </w:p>
         </w:tc>
@@ -18692,7 +18692,7 @@
           </w:tcPr>
           <w:p>
             <w:r>
-              <w:t>CUP 4,370.00</w:t>
+              <w:t>CUP 4,255.00</w:t>
             </w:r>
           </w:p>
         </w:tc>
@@ -18731,7 +18731,7 @@
           </w:tcPr>
           <w:p>
             <w:r>
-              <w:t>CUP 3,059.00</w:t>
+              <w:t>CUP 2,978.50</w:t>
             </w:r>
           </w:p>
         </w:tc>
@@ -18770,7 +18770,7 @@
           </w:tcPr>
           <w:p>
             <w:r>
-              <w:t>CUP 10,925.00</w:t>
+              <w:t>CUP 10,637.50</w:t>
             </w:r>
           </w:p>
         </w:tc>
@@ -18809,7 +18809,7 @@
           </w:tcPr>
           <w:p>
             <w:r>
-              <w:t>CUP 10,925.00</w:t>
+              <w:t>CUP 10,637.50</w:t>
             </w:r>
           </w:p>
         </w:tc>
@@ -18848,7 +18848,7 @@
           </w:tcPr>
           <w:p>
             <w:r>
-              <w:t>CUP 21,850.00</w:t>
+              <w:t>CUP 21,275.00</w:t>
             </w:r>
           </w:p>
         </w:tc>
@@ -18889,7 +18889,7 @@
           </w:tcPr>
           <w:p>
             <w:r>
-              <w:t>CUP 15,295.00</w:t>
+              <w:t>CUP 14,892.50</w:t>
             </w:r>
           </w:p>
         </w:tc>
@@ -18928,7 +18928,7 @@
           </w:tcPr>
           <w:p>
             <w:r>
-              <w:t>CUP 15,295.00</w:t>
+              <w:t>CUP 14,892.50</w:t>
             </w:r>
           </w:p>
         </w:tc>
@@ -18967,7 +18967,7 @@
           </w:tcPr>
           <w:p>
             <w:r>
-              <w:t>CUP 61,180.00</w:t>
+              <w:t>CUP 59,570.00</w:t>
             </w:r>
           </w:p>
         </w:tc>
@@ -19007,7 +19007,7 @@
           </w:tcPr>
           <w:p>
             <w:r>
-              <w:t>CUP 6,555.00</w:t>
+              <w:t>CUP 6,382.50</w:t>
             </w:r>
           </w:p>
         </w:tc>
@@ -19048,7 +19048,7 @@
           </w:tcPr>
           <w:p>
             <w:r>
-              <w:t>CUP 13,110.00</w:t>
+              <w:t>CUP 12,765.00</w:t>
             </w:r>
           </w:p>
         </w:tc>
@@ -19089,7 +19089,7 @@
           </w:tcPr>
           <w:p>
             <w:r>
-              <w:t>CUP 43,700.00</w:t>
+              <w:t>CUP 42,550.00</w:t>
             </w:r>
           </w:p>
         </w:tc>
@@ -19128,7 +19128,7 @@
           </w:tcPr>
           <w:p>
             <w:r>
-              <w:t>CUP 43,700.00</w:t>
+              <w:t>CUP 42,550.00</w:t>
             </w:r>
           </w:p>
         </w:tc>
@@ -19169,7 +19169,7 @@
           </w:tcPr>
           <w:p>
             <w:r>
-              <w:t>CUP 65,550.00</w:t>
+              <w:t>CUP 63,825.00</w:t>
             </w:r>
           </w:p>
         </w:tc>
@@ -19210,7 +19210,7 @@
           </w:tcPr>
           <w:p>
             <w:r>
-              <w:t>CUP 52,440.00</w:t>
+              <w:t>CUP 51,060.00</w:t>
             </w:r>
           </w:p>
         </w:tc>
@@ -19251,7 +19251,7 @@
           </w:tcPr>
           <w:p>
             <w:r>
-              <w:t>CUP 26,220.00</w:t>
+              <w:t>CUP 25,530.00</w:t>
             </w:r>
           </w:p>
         </w:tc>
@@ -19290,7 +19290,7 @@
           </w:tcPr>
           <w:p>
             <w:r>
-              <w:t>CUP 30,590.00</w:t>
+              <w:t>CUP 29,785.00</w:t>
             </w:r>
           </w:p>
         </w:tc>
@@ -19331,7 +19331,7 @@
           </w:tcPr>
           <w:p>
             <w:r>
-              <w:t>CUP 56,810.00</w:t>
+              <w:t>CUP 55,315.00</w:t>
             </w:r>
           </w:p>
         </w:tc>
@@ -19370,7 +19370,7 @@
           </w:tcPr>
           <w:p>
             <w:r>
-              <w:t>CUP 17,480.00</w:t>
+              <w:t>CUP 17,020.00</w:t>
             </w:r>
           </w:p>
         </w:tc>
@@ -19409,7 +19409,7 @@
           </w:tcPr>
           <w:p>
             <w:r>
-              <w:t>CUP 4,370.00</w:t>
+              <w:t>CUP 4,255.00</w:t>
             </w:r>
           </w:p>
         </w:tc>
@@ -19450,7 +19450,7 @@
           </w:tcPr>
           <w:p>
             <w:r>
-              <w:t>CUP 4,370.00</w:t>
+              <w:t>CUP 4,255.00</w:t>
             </w:r>
           </w:p>
         </w:tc>
@@ -19491,7 +19491,7 @@
           </w:tcPr>
           <w:p>
             <w:r>
-              <w:t>CUP 13,110.00</w:t>
+              <w:t>CUP 12,765.00</w:t>
             </w:r>
           </w:p>
         </w:tc>
@@ -19541,7 +19541,7 @@
           </w:tcPr>
           <w:p>
             <w:r>
-              <w:t>CUP 6,555.00</w:t>
+              <w:t>CUP 6,382.50</w:t>
             </w:r>
           </w:p>
         </w:tc>
@@ -19582,7 +19582,7 @@
           </w:tcPr>
           <w:p>
             <w:r>
-              <w:t>CUP 34,960.00</w:t>
+              <w:t>CUP 34,040.00</w:t>
             </w:r>
           </w:p>
         </w:tc>
@@ -19621,7 +19621,7 @@
           </w:tcPr>
           <w:p>
             <w:r>
-              <w:t>CUP 52,440.00</w:t>
+              <w:t>CUP 51,060.00</w:t>
             </w:r>
           </w:p>
         </w:tc>
@@ -19662,7 +19662,7 @@
           </w:tcPr>
           <w:p>
             <w:r>
-              <w:t>CUP 4,370.00</w:t>
+              <w:t>CUP 4,255.00</w:t>
             </w:r>
           </w:p>
         </w:tc>
@@ -19703,7 +19703,7 @@
           </w:tcPr>
           <w:p>
             <w:r>
-              <w:t>CUP 8,740.00</w:t>
+              <w:t>CUP 8,510.00</w:t>
             </w:r>
           </w:p>
         </w:tc>
@@ -19742,7 +19742,7 @@
           </w:tcPr>
           <w:p>
             <w:r>
-              <w:t>CUP 26,220.00</w:t>
+              <w:t>CUP 25,530.00</w:t>
             </w:r>
           </w:p>
         </w:tc>
@@ -19783,7 +19783,7 @@
           </w:tcPr>
           <w:p>
             <w:r>
-              <w:t>CUP 10,925.00</w:t>
+              <w:t>CUP 10,637.50</w:t>
             </w:r>
           </w:p>
         </w:tc>
@@ -19824,7 +19824,7 @@
           </w:tcPr>
           <w:p>
             <w:r>
-              <w:t>CUP 6,555.00</w:t>
+              <w:t>CUP 6,382.50</w:t>
             </w:r>
           </w:p>
         </w:tc>
@@ -19865,7 +19865,7 @@
           </w:tcPr>
           <w:p>
             <w:r>
-              <w:t>CUP 4,370.00</w:t>
+              <w:t>CUP 4,255.00</w:t>
             </w:r>
           </w:p>
         </w:tc>
@@ -19906,7 +19906,7 @@
           </w:tcPr>
           <w:p>
             <w:r>
-              <w:t>CUP 61,180.00</w:t>
+              <w:t>CUP 59,570.00</w:t>
             </w:r>
           </w:p>
         </w:tc>
@@ -19945,7 +19945,7 @@
           </w:tcPr>
           <w:p>
             <w:r>
-              <w:t>CUP 78,660.00</w:t>
+              <w:t>CUP 76,590.00</w:t>
             </w:r>
           </w:p>
         </w:tc>
@@ -19984,7 +19984,7 @@
           </w:tcPr>
           <w:p>
             <w:r>
-              <w:t>CUP 78,660.00</w:t>
+              <w:t>CUP 76,590.00</w:t>
             </w:r>
           </w:p>
         </w:tc>
@@ -20025,7 +20025,7 @@
           </w:tcPr>
           <w:p>
             <w:r>
-              <w:t>CUP 26,220.00</w:t>
+              <w:t>CUP 25,530.00</w:t>
             </w:r>
           </w:p>
         </w:tc>
@@ -20064,7 +20064,7 @@
           </w:tcPr>
           <w:p>
             <w:r>
-              <w:t>CUP 17,480.00</w:t>
+              <w:t>CUP 17,020.00</w:t>
             </w:r>
           </w:p>
         </w:tc>
@@ -20103,7 +20103,7 @@
           </w:tcPr>
           <w:p>
             <w:r>
-              <w:t>CUP 30,590.00</w:t>
+              <w:t>CUP 29,785.00</w:t>
             </w:r>
           </w:p>
         </w:tc>
@@ -20144,7 +20144,7 @@
           </w:tcPr>
           <w:p>
             <w:r>
-              <w:t>CUP 21,850.00</w:t>
+              <w:t>CUP 21,275.00</w:t>
             </w:r>
           </w:p>
         </w:tc>
@@ -20183,7 +20183,7 @@
           </w:tcPr>
           <w:p>
             <w:r>
-              <w:t>CUP 65,550.00</w:t>
+              <w:t>CUP 63,825.00</w:t>
             </w:r>
           </w:p>
         </w:tc>
@@ -20222,7 +20222,7 @@
           </w:tcPr>
           <w:p>
             <w:r>
-              <w:t>CUP 56,810.00</w:t>
+              <w:t>CUP 55,315.00</w:t>
             </w:r>
           </w:p>
         </w:tc>
@@ -20262,7 +20262,7 @@
           </w:tcPr>
           <w:p>
             <w:r>
-              <w:t>CUP 2,185.00</w:t>
+              <w:t>CUP 2,127.50</w:t>
             </w:r>
           </w:p>
         </w:tc>
@@ -20301,7 +20301,7 @@
           </w:tcPr>
           <w:p>
             <w:r>
-              <w:t>CUP 3,059.00</w:t>
+              <w:t>CUP 2,978.50</w:t>
             </w:r>
           </w:p>
         </w:tc>
@@ -20340,7 +20340,7 @@
           </w:tcPr>
           <w:p>
             <w:r>
-              <w:t>CUP 2,185.00</w:t>
+              <w:t>CUP 2,127.50</w:t>
             </w:r>
           </w:p>
         </w:tc>
@@ -20381,7 +20381,7 @@
           </w:tcPr>
           <w:p>
             <w:r>
-              <w:t>CUP 15,295.00</w:t>
+              <w:t>CUP 14,892.50</w:t>
             </w:r>
           </w:p>
         </w:tc>
@@ -20420,7 +20420,7 @@
           </w:tcPr>
           <w:p>
             <w:r>
-              <w:t>CUP 17,480.00</w:t>
+              <w:t>CUP 17,020.00</w:t>
             </w:r>
           </w:p>
         </w:tc>
@@ -20459,7 +20459,7 @@
           </w:tcPr>
           <w:p>
             <w:r>
-              <w:t>CUP 8,740.00</w:t>
+              <w:t>CUP 8,510.00</w:t>
             </w:r>
           </w:p>
         </w:tc>
@@ -20500,7 +20500,7 @@
           </w:tcPr>
           <w:p>
             <w:r>
-              <w:t>CUP 6,555.00</w:t>
+              <w:t>CUP 6,382.50</w:t>
             </w:r>
           </w:p>
         </w:tc>
@@ -20539,7 +20539,7 @@
           </w:tcPr>
           <w:p>
             <w:r>
-              <w:t>CUP 2,185.00</w:t>
+              <w:t>CUP 2,127.50</w:t>
             </w:r>
           </w:p>
         </w:tc>
@@ -20580,7 +20580,7 @@
           </w:tcPr>
           <w:p>
             <w:r>
-              <w:t>CUP 13,110.00</w:t>
+              <w:t>CUP 12,765.00</w:t>
             </w:r>
           </w:p>
         </w:tc>
@@ -20619,7 +20619,7 @@
           </w:tcPr>
           <w:p>
             <w:r>
-              <w:t>CUP 4,370.00</w:t>
+              <w:t>CUP 4,255.00</w:t>
             </w:r>
           </w:p>
         </w:tc>
@@ -20658,7 +20658,7 @@
           </w:tcPr>
           <w:p>
             <w:r>
-              <w:t>CUP 6,555.00</w:t>
+              <w:t>CUP 6,382.50</w:t>
             </w:r>
           </w:p>
         </w:tc>
@@ -20697,7 +20697,7 @@
           </w:tcPr>
           <w:p>
             <w:r>
-              <w:t>CUP 4,370.00</w:t>
+              <w:t>CUP 4,255.00</w:t>
             </w:r>
           </w:p>
         </w:tc>
@@ -20736,7 +20736,7 @@
           </w:tcPr>
           <w:p>
             <w:r>
-              <w:t>CUP 15,295.00</w:t>
+              <w:t>CUP 14,892.50</w:t>
             </w:r>
           </w:p>
         </w:tc>
@@ -20869,7 +20869,7 @@
           </w:tcPr>
           <w:p>
             <w:r>
-              <w:t>CUP 109,250.00</w:t>
+              <w:t>CUP 106,375.00</w:t>
             </w:r>
           </w:p>
         </w:tc>
@@ -20910,7 +20910,7 @@
           </w:tcPr>
           <w:p>
             <w:r>
-              <w:t>CUP 61,180.00</w:t>
+              <w:t>CUP 59,570.00</w:t>
             </w:r>
           </w:p>
         </w:tc>
@@ -20949,7 +20949,7 @@
           </w:tcPr>
           <w:p>
             <w:r>
-              <w:t>CUP 61,180.00</w:t>
+              <w:t>CUP 59,570.00</w:t>
             </w:r>
           </w:p>
         </w:tc>
@@ -20988,7 +20988,7 @@
           </w:tcPr>
           <w:p>
             <w:r>
-              <w:t>CUP 87,400.00</w:t>
+              <w:t>CUP 85,100.00</w:t>
             </w:r>
           </w:p>
         </w:tc>
@@ -21029,7 +21029,7 @@
           </w:tcPr>
           <w:p>
             <w:r>
-              <w:t>CUP 69,920.00</w:t>
+              <w:t>CUP 68,080.00</w:t>
             </w:r>
           </w:p>
         </w:tc>
@@ -21079,7 +21079,7 @@
           </w:tcPr>
           <w:p>
             <w:r>
-              <w:t>CUP 78,660.00</w:t>
+              <w:t>CUP 76,590.00</w:t>
             </w:r>
           </w:p>
         </w:tc>
@@ -21118,7 +21118,7 @@
           </w:tcPr>
           <w:p>
             <w:r>
-              <w:t>CUP 78,660.00</w:t>
+              <w:t>CUP 76,590.00</w:t>
             </w:r>
           </w:p>
         </w:tc>
@@ -21159,7 +21159,7 @@
           </w:tcPr>
           <w:p>
             <w:r>
-              <w:t>CUP 52,440.00</w:t>
+              <w:t>CUP 51,060.00</w:t>
             </w:r>
           </w:p>
         </w:tc>
@@ -21198,7 +21198,7 @@
           </w:tcPr>
           <w:p>
             <w:r>
-              <w:t>CUP 15,295.00</w:t>
+              <w:t>CUP 14,892.50</w:t>
             </w:r>
           </w:p>
         </w:tc>
@@ -21237,7 +21237,7 @@
           </w:tcPr>
           <w:p>
             <w:r>
-              <w:t>CUP 15,295.00</w:t>
+              <w:t>CUP 14,892.50</w:t>
             </w:r>
           </w:p>
         </w:tc>
@@ -21276,7 +21276,7 @@
           </w:tcPr>
           <w:p>
             <w:r>
-              <w:t>CUP 17,480.00</w:t>
+              <w:t>CUP 17,020.00</w:t>
             </w:r>
           </w:p>
         </w:tc>
@@ -21315,7 +21315,7 @@
           </w:tcPr>
           <w:p>
             <w:r>
-              <w:t>CUP 34,960.00</w:t>
+              <w:t>CUP 34,040.00</w:t>
             </w:r>
           </w:p>
         </w:tc>
@@ -21354,7 +21354,7 @@
           </w:tcPr>
           <w:p>
             <w:r>
-              <w:t>CUP 43,700.00</w:t>
+              <w:t>CUP 42,550.00</w:t>
             </w:r>
           </w:p>
         </w:tc>
@@ -21393,7 +21393,7 @@
           </w:tcPr>
           <w:p>
             <w:r>
-              <w:t>CUP 10,925.00</w:t>
+              <w:t>CUP 10,637.50</w:t>
             </w:r>
           </w:p>
         </w:tc>
@@ -21432,7 +21432,7 @@
           </w:tcPr>
           <w:p>
             <w:r>
-              <w:t>CUP 17,480.00</w:t>
+              <w:t>CUP 17,020.00</w:t>
             </w:r>
           </w:p>
         </w:tc>
@@ -21472,7 +21472,7 @@
           </w:tcPr>
           <w:p>
             <w:r>
-              <w:t>CUP 17,480.00</w:t>
+              <w:t>CUP 17,020.00</w:t>
             </w:r>
           </w:p>
         </w:tc>
@@ -21513,7 +21513,7 @@
           </w:tcPr>
           <w:p>
             <w:r>
-              <w:t>CUP 24,035.00</w:t>
+              <w:t>CUP 23,402.50</w:t>
             </w:r>
           </w:p>
         </w:tc>
@@ -21552,7 +21552,7 @@
           </w:tcPr>
           <w:p>
             <w:r>
-              <w:t>CUP 26,220.00</w:t>
+              <w:t>CUP 25,530.00</w:t>
             </w:r>
           </w:p>
         </w:tc>
@@ -21591,7 +21591,7 @@
           </w:tcPr>
           <w:p>
             <w:r>
-              <w:t>CUP 34,960.00</w:t>
+              <w:t>CUP 34,040.00</w:t>
             </w:r>
           </w:p>
         </w:tc>
@@ -21630,7 +21630,7 @@
           </w:tcPr>
           <w:p>
             <w:r>
-              <w:t>CUP 26,220.00</w:t>
+              <w:t>CUP 25,530.00</w:t>
             </w:r>
           </w:p>
         </w:tc>
@@ -21669,7 +21669,7 @@
           </w:tcPr>
           <w:p>
             <w:r>
-              <w:t>CUP 26,220.00</w:t>
+              <w:t>CUP 25,530.00</w:t>
             </w:r>
           </w:p>
         </w:tc>
@@ -21708,7 +21708,7 @@
           </w:tcPr>
           <w:p>
             <w:r>
-              <w:t>CUP 34,960.00</w:t>
+              <w:t>CUP 34,040.00</w:t>
             </w:r>
           </w:p>
         </w:tc>
@@ -21747,7 +21747,7 @@
           </w:tcPr>
           <w:p>
             <w:r>
-              <w:t>CUP 19,665.00</w:t>
+              <w:t>CUP 19,147.50</w:t>
             </w:r>
           </w:p>
         </w:tc>
@@ -21786,7 +21786,7 @@
           </w:tcPr>
           <w:p>
             <w:r>
-              <w:t>CUP 437.00</w:t>
+              <w:t>CUP 425.50</w:t>
             </w:r>
           </w:p>
         </w:tc>
@@ -21825,7 +21825,7 @@
           </w:tcPr>
           <w:p>
             <w:r>
-              <w:t>CUP 437.00</w:t>
+              <w:t>CUP 425.50</w:t>
             </w:r>
           </w:p>
         </w:tc>
@@ -21864,7 +21864,7 @@
           </w:tcPr>
           <w:p>
             <w:r>
-              <w:t>CUP 437.00</w:t>
+              <w:t>CUP 425.50</w:t>
             </w:r>
           </w:p>
         </w:tc>
@@ -21903,7 +21903,7 @@
           </w:tcPr>
           <w:p>
             <w:r>
-              <w:t>CUP 34,960.00</w:t>
+              <w:t>CUP 34,040.00</w:t>
             </w:r>
           </w:p>
         </w:tc>
@@ -21942,7 +21942,7 @@
           </w:tcPr>
           <w:p>
             <w:r>
-              <w:t>CUP 34,960.00</w:t>
+              <w:t>CUP 34,040.00</w:t>
             </w:r>
           </w:p>
         </w:tc>
@@ -21981,7 +21981,7 @@
           </w:tcPr>
           <w:p>
             <w:r>
-              <w:t>CUP 34,960.00</w:t>
+              <w:t>CUP 34,040.00</w:t>
             </w:r>
           </w:p>
         </w:tc>
@@ -22020,7 +22020,7 @@
           </w:tcPr>
           <w:p>
             <w:r>
-              <w:t>CUP 4,370.00</w:t>
+              <w:t>CUP 4,255.00</w:t>
             </w:r>
           </w:p>
         </w:tc>
@@ -22059,7 +22059,7 @@
           </w:tcPr>
           <w:p>
             <w:r>
-              <w:t>CUP 4,370.00</w:t>
+              <w:t>CUP 4,255.00</w:t>
             </w:r>
           </w:p>
         </w:tc>
@@ -22098,7 +22098,7 @@
           </w:tcPr>
           <w:p>
             <w:r>
-              <w:t>CUP 2,185.00</w:t>
+              <w:t>CUP 2,127.50</w:t>
             </w:r>
           </w:p>
         </w:tc>
@@ -22137,7 +22137,7 @@
           </w:tcPr>
           <w:p>
             <w:r>
-              <w:t>CUP 3,059.00</w:t>
+              <w:t>CUP 2,978.50</w:t>
             </w:r>
           </w:p>
         </w:tc>
@@ -22176,7 +22176,7 @@
           </w:tcPr>
           <w:p>
             <w:r>
-              <w:t>CUP 10,925.00</w:t>
+              <w:t>CUP 10,637.50</w:t>
             </w:r>
           </w:p>
         </w:tc>
@@ -22215,7 +22215,7 @@
           </w:tcPr>
           <w:p>
             <w:r>
-              <w:t>CUP 34,960.00</w:t>
+              <w:t>CUP 34,040.00</w:t>
             </w:r>
           </w:p>
         </w:tc>
@@ -22254,7 +22254,7 @@
           </w:tcPr>
           <w:p>
             <w:r>
-              <w:t>CUP 39,330.00</w:t>
+              <w:t>CUP 38,295.00</w:t>
             </w:r>
           </w:p>
         </w:tc>
@@ -22293,7 +22293,7 @@
           </w:tcPr>
           <w:p>
             <w:r>
-              <w:t>CUP 10,925.00</w:t>
+              <w:t>CUP 10,637.50</w:t>
             </w:r>
           </w:p>
         </w:tc>
@@ -22332,7 +22332,7 @@
           </w:tcPr>
           <w:p>
             <w:r>
-              <w:t>CUP 43,700.00</w:t>
+              <w:t>CUP 42,550.00</w:t>
             </w:r>
           </w:p>
         </w:tc>
@@ -22371,7 +22371,7 @@
           </w:tcPr>
           <w:p>
             <w:r>
-              <w:t>CUP 32,775.00</w:t>
+              <w:t>CUP 31,912.50</w:t>
             </w:r>
           </w:p>
         </w:tc>
@@ -22410,7 +22410,7 @@
           </w:tcPr>
           <w:p>
             <w:r>
-              <w:t>CUP 17,480.00</w:t>
+              <w:t>CUP 17,020.00</w:t>
             </w:r>
           </w:p>
         </w:tc>
@@ -22451,7 +22451,7 @@
           </w:tcPr>
           <w:p>
             <w:r>
-              <w:t>CUP 6,555.00</w:t>
+              <w:t>CUP 6,382.50</w:t>
             </w:r>
           </w:p>
         </w:tc>
@@ -22490,7 +22490,7 @@
           </w:tcPr>
           <w:p>
             <w:r>
-              <w:t>CUP 13,110.00</w:t>
+              <w:t>CUP 12,765.00</w:t>
             </w:r>
           </w:p>
         </w:tc>
@@ -22529,7 +22529,7 @@
           </w:tcPr>
           <w:p>
             <w:r>
-              <w:t>CUP 26,220.00</w:t>
+              <w:t>CUP 25,530.00</w:t>
             </w:r>
           </w:p>
         </w:tc>
@@ -22568,7 +22568,7 @@
           </w:tcPr>
           <w:p>
             <w:r>
-              <w:t>CUP 15,295.00</w:t>
+              <w:t>CUP 14,892.50</w:t>
             </w:r>
           </w:p>
         </w:tc>
@@ -22607,7 +22607,7 @@
           </w:tcPr>
           <w:p>
             <w:r>
-              <w:t>CUP 69,920.00</w:t>
+              <w:t>CUP 68,080.00</w:t>
             </w:r>
           </w:p>
         </w:tc>
@@ -22646,7 +22646,7 @@
           </w:tcPr>
           <w:p>
             <w:r>
-              <w:t>CUP 69,920.00</w:t>
+              <w:t>CUP 68,080.00</w:t>
             </w:r>
           </w:p>
         </w:tc>
@@ -22686,7 +22686,7 @@
           </w:tcPr>
           <w:p>
             <w:r>
-              <w:t>CUP 69,920.00</w:t>
+              <w:t>CUP 68,080.00</w:t>
             </w:r>
           </w:p>
         </w:tc>
@@ -22725,7 +22725,7 @@
           </w:tcPr>
           <w:p>
             <w:r>
-              <w:t>CUP 69,920.00</w:t>
+              <w:t>CUP 68,080.00</w:t>
             </w:r>
           </w:p>
         </w:tc>
@@ -22766,7 +22766,7 @@
           </w:tcPr>
           <w:p>
             <w:r>
-              <w:t>CUP 13,110.00</w:t>
+              <w:t>CUP 12,765.00</w:t>
             </w:r>
           </w:p>
         </w:tc>
@@ -22805,7 +22805,7 @@
           </w:tcPr>
           <w:p>
             <w:r>
-              <w:t>CUP 6,555.00</w:t>
+              <w:t>CUP 6,382.50</w:t>
             </w:r>
           </w:p>
         </w:tc>
@@ -22844,7 +22844,7 @@
           </w:tcPr>
           <w:p>
             <w:r>
-              <w:t>CUP 8,740.00</w:t>
+              <w:t>CUP 8,510.00</w:t>
             </w:r>
           </w:p>
         </w:tc>
@@ -22883,7 +22883,7 @@
           </w:tcPr>
           <w:p>
             <w:r>
-              <w:t>CUP 17,480.00</w:t>
+              <w:t>CUP 17,020.00</w:t>
             </w:r>
           </w:p>
         </w:tc>
@@ -22922,7 +22922,7 @@
           </w:tcPr>
           <w:p>
             <w:r>
-              <w:t>CUP 17,480.00</w:t>
+              <w:t>CUP 17,020.00</w:t>
             </w:r>
           </w:p>
         </w:tc>
@@ -22961,7 +22961,7 @@
           </w:tcPr>
           <w:p>
             <w:r>
-              <w:t>CUP 65,550.00</w:t>
+              <w:t>CUP 63,825.00</w:t>
             </w:r>
           </w:p>
         </w:tc>
@@ -23000,7 +23000,7 @@
           </w:tcPr>
           <w:p>
             <w:r>
-              <w:t>CUP 87,400.00</w:t>
+              <w:t>CUP 85,100.00</w:t>
             </w:r>
           </w:p>
         </w:tc>
@@ -23039,7 +23039,7 @@
           </w:tcPr>
           <w:p>
             <w:r>
-              <w:t>CUP 21,850.00</w:t>
+              <w:t>CUP 21,275.00</w:t>
             </w:r>
           </w:p>
         </w:tc>
@@ -23078,7 +23078,7 @@
           </w:tcPr>
           <w:p>
             <w:r>
-              <w:t>CUP 43,700.00</w:t>
+              <w:t>CUP 42,550.00</w:t>
             </w:r>
           </w:p>
         </w:tc>
@@ -23117,7 +23117,7 @@
           </w:tcPr>
           <w:p>
             <w:r>
-              <w:t>CUP 43,700.00</w:t>
+              <w:t>CUP 42,550.00</w:t>
             </w:r>
           </w:p>
         </w:tc>
@@ -23156,7 +23156,7 @@
           </w:tcPr>
           <w:p>
             <w:r>
-              <w:t>CUP 69,920.00</w:t>
+              <w:t>CUP 68,080.00</w:t>
             </w:r>
           </w:p>
         </w:tc>
@@ -23195,7 +23195,7 @@
           </w:tcPr>
           <w:p>
             <w:r>
-              <w:t>CUP 69,920.00</w:t>
+              <w:t>CUP 68,080.00</w:t>
             </w:r>
           </w:p>
         </w:tc>
@@ -23234,7 +23234,7 @@
           </w:tcPr>
           <w:p>
             <w:r>
-              <w:t>CUP 109,250.00</w:t>
+              <w:t>CUP 106,375.00</w:t>
             </w:r>
           </w:p>
         </w:tc>
@@ -23273,7 +23273,7 @@
           </w:tcPr>
           <w:p>
             <w:r>
-              <w:t>CUP 109,250.00</w:t>
+              <w:t>CUP 106,375.00</w:t>
             </w:r>
           </w:p>
         </w:tc>
@@ -23312,7 +23312,7 @@
           </w:tcPr>
           <w:p>
             <w:r>
-              <w:t>CUP 100,510.00</w:t>
+              <w:t>CUP 97,865.00</w:t>
             </w:r>
           </w:p>
         </w:tc>
@@ -23351,7 +23351,7 @@
           </w:tcPr>
           <w:p>
             <w:r>
-              <w:t>CUP 109,250.00</w:t>
+              <w:t>CUP 106,375.00</w:t>
             </w:r>
           </w:p>
         </w:tc>
@@ -23390,7 +23390,7 @@
           </w:tcPr>
           <w:p>
             <w:r>
-              <w:t>CUP 109,250.00</w:t>
+              <w:t>CUP 106,375.00</w:t>
             </w:r>
           </w:p>
         </w:tc>
@@ -23429,7 +23429,7 @@
           </w:tcPr>
           <w:p>
             <w:r>
-              <w:t>CUP 109,250.00</w:t>
+              <w:t>CUP 106,375.00</w:t>
             </w:r>
           </w:p>
         </w:tc>
@@ -23468,7 +23468,7 @@
           </w:tcPr>
           <w:p>
             <w:r>
-              <w:t>CUP 65,550.00</w:t>
+              <w:t>CUP 63,825.00</w:t>
             </w:r>
           </w:p>
         </w:tc>
@@ -23507,7 +23507,7 @@
           </w:tcPr>
           <w:p>
             <w:r>
-              <w:t>CUP 87,400.00</w:t>
+              <w:t>CUP 85,100.00</w:t>
             </w:r>
           </w:p>
         </w:tc>
@@ -23546,7 +23546,7 @@
           </w:tcPr>
           <w:p>
             <w:r>
-              <w:t>CUP 96,140.00</w:t>
+              <w:t>CUP 93,610.00</w:t>
             </w:r>
           </w:p>
         </w:tc>
@@ -23585,7 +23585,7 @@
           </w:tcPr>
           <w:p>
             <w:r>
-              <w:t>CUP 96,140.00</w:t>
+              <w:t>CUP 93,610.00</w:t>
             </w:r>
           </w:p>
         </w:tc>
@@ -23624,7 +23624,7 @@
           </w:tcPr>
           <w:p>
             <w:r>
-              <w:t>CUP 96,140.00</w:t>
+              <w:t>CUP 93,610.00</w:t>
             </w:r>
           </w:p>
         </w:tc>
@@ -23663,7 +23663,7 @@
           </w:tcPr>
           <w:p>
             <w:r>
-              <w:t>CUP 30,590.00</w:t>
+              <w:t>CUP 29,785.00</w:t>
             </w:r>
           </w:p>
         </w:tc>
@@ -23702,7 +23702,7 @@
           </w:tcPr>
           <w:p>
             <w:r>
-              <w:t>CUP 30,590.00</w:t>
+              <w:t>CUP 29,785.00</w:t>
             </w:r>
           </w:p>
         </w:tc>
@@ -23741,7 +23741,7 @@
           </w:tcPr>
           <w:p>
             <w:r>
-              <w:t>CUP 61,180.00</w:t>
+              <w:t>CUP 59,570.00</w:t>
             </w:r>
           </w:p>
         </w:tc>
@@ -23780,7 +23780,7 @@
           </w:tcPr>
           <w:p>
             <w:r>
-              <w:t>CUP 61,180.00</w:t>
+              <w:t>CUP 59,570.00</w:t>
             </w:r>
           </w:p>
         </w:tc>
@@ -23819,7 +23819,7 @@
           </w:tcPr>
           <w:p>
             <w:r>
-              <w:t>CUP 78,660.00</w:t>
+              <w:t>CUP 76,590.00</w:t>
             </w:r>
           </w:p>
         </w:tc>
@@ -23858,7 +23858,7 @@
           </w:tcPr>
           <w:p>
             <w:r>
-              <w:t>CUP 21,850.00</w:t>
+              <w:t>CUP 21,275.00</w:t>
             </w:r>
           </w:p>
         </w:tc>
@@ -23898,7 +23898,7 @@
           </w:tcPr>
           <w:p>
             <w:r>
-              <w:t>CUP 26,220.00</w:t>
+              <w:t>CUP 25,530.00</w:t>
             </w:r>
           </w:p>
         </w:tc>
@@ -23937,7 +23937,7 @@
           </w:tcPr>
           <w:p>
             <w:r>
-              <w:t>CUP 26,220.00</w:t>
+              <w:t>CUP 25,530.00</w:t>
             </w:r>
           </w:p>
         </w:tc>
@@ -23976,7 +23976,7 @@
           </w:tcPr>
           <w:p>
             <w:r>
-              <w:t>CUP 52,440.00</w:t>
+              <w:t>CUP 51,060.00</w:t>
             </w:r>
           </w:p>
         </w:tc>
@@ -24015,7 +24015,7 @@
           </w:tcPr>
           <w:p>
             <w:r>
-              <w:t>CUP 65,550.00</w:t>
+              <w:t>CUP 63,825.00</w:t>
             </w:r>
           </w:p>
         </w:tc>
@@ -24054,7 +24054,7 @@
           </w:tcPr>
           <w:p>
             <w:r>
-              <w:t>CUP 4,370.00</w:t>
+              <w:t>CUP 4,255.00</w:t>
             </w:r>
           </w:p>
         </w:tc>
@@ -24093,7 +24093,7 @@
           </w:tcPr>
           <w:p>
             <w:r>
-              <w:t>CUP 4,370.00</w:t>
+              <w:t>CUP 4,255.00</w:t>
             </w:r>
           </w:p>
         </w:tc>
@@ -24132,7 +24132,7 @@
           </w:tcPr>
           <w:p>
             <w:r>
-              <w:t>CUP 6,555.00</w:t>
+              <w:t>CUP 6,382.50</w:t>
             </w:r>
           </w:p>
         </w:tc>
@@ -24171,7 +24171,7 @@
           </w:tcPr>
           <w:p>
             <w:r>
-              <w:t>CUP 4,370.00</w:t>
+              <w:t>CUP 4,255.00</w:t>
             </w:r>
           </w:p>
         </w:tc>
@@ -24210,7 +24210,7 @@
           </w:tcPr>
           <w:p>
             <w:r>
-              <w:t>CUP 4,370.00</w:t>
+              <w:t>CUP 4,255.00</w:t>
             </w:r>
           </w:p>
         </w:tc>
@@ -24249,7 +24249,7 @@
           </w:tcPr>
           <w:p>
             <w:r>
-              <w:t>CUP 6,555.00</w:t>
+              <w:t>CUP 6,382.50</w:t>
             </w:r>
           </w:p>
         </w:tc>
@@ -24288,7 +24288,7 @@
           </w:tcPr>
           <w:p>
             <w:r>
-              <w:t>CUP 34,960.00</w:t>
+              <w:t>CUP 34,040.00</w:t>
             </w:r>
           </w:p>
         </w:tc>
@@ -24327,7 +24327,7 @@
           </w:tcPr>
           <w:p>
             <w:r>
-              <w:t>CUP 34,960.00</w:t>
+              <w:t>CUP 34,040.00</w:t>
             </w:r>
           </w:p>
         </w:tc>
@@ -24366,7 +24366,7 @@
           </w:tcPr>
           <w:p>
             <w:r>
-              <w:t>CUP 10,925.00</w:t>
+              <w:t>CUP 10,637.50</w:t>
             </w:r>
           </w:p>
         </w:tc>
@@ -24405,7 +24405,7 @@
           </w:tcPr>
           <w:p>
             <w:r>
-              <w:t>CUP 10,925.00</w:t>
+              <w:t>CUP 10,637.50</w:t>
             </w:r>
           </w:p>
         </w:tc>
@@ -24446,7 +24446,7 @@
           </w:tcPr>
           <w:p>
             <w:r>
-              <w:t>CUP 8,740.00</w:t>
+              <w:t>CUP 8,510.00</w:t>
             </w:r>
           </w:p>
         </w:tc>
@@ -24485,7 +24485,7 @@
           </w:tcPr>
           <w:p>
             <w:r>
-              <w:t>CUP 8,740.00</w:t>
+              <w:t>CUP 8,510.00</w:t>
             </w:r>
           </w:p>
         </w:tc>
@@ -24524,7 +24524,7 @@
           </w:tcPr>
           <w:p>
             <w:r>
-              <w:t>CUP 4,370.00</w:t>
+              <w:t>CUP 4,255.00</w:t>
             </w:r>
           </w:p>
         </w:tc>
@@ -24565,7 +24565,7 @@
           </w:tcPr>
           <w:p>
             <w:r>
-              <w:t>CUP 26,220.00</w:t>
+              <w:t>CUP 25,530.00</w:t>
             </w:r>
           </w:p>
         </w:tc>
@@ -24604,7 +24604,7 @@
           </w:tcPr>
           <w:p>
             <w:r>
-              <w:t>CUP 26,220.00</w:t>
+              <w:t>CUP 25,530.00</w:t>
             </w:r>
           </w:p>
         </w:tc>
@@ -24643,7 +24643,7 @@
           </w:tcPr>
           <w:p>
             <w:r>
-              <w:t>CUP 8,740.00</w:t>
+              <w:t>CUP 8,510.00</w:t>
             </w:r>
           </w:p>
         </w:tc>
@@ -24682,7 +24682,7 @@
           </w:tcPr>
           <w:p>
             <w:r>
-              <w:t>CUP 6,555.00</w:t>
+              <w:t>CUP 6,382.50</w:t>
             </w:r>
           </w:p>
         </w:tc>
@@ -24721,7 +24721,7 @@
           </w:tcPr>
           <w:p>
             <w:r>
-              <w:t>CUP 6,555.00</w:t>
+              <w:t>CUP 6,382.50</w:t>
             </w:r>
           </w:p>
         </w:tc>
@@ -24760,7 +24760,7 @@
           </w:tcPr>
           <w:p>
             <w:r>
-              <w:t>CUP 10,925.00</w:t>
+              <w:t>CUP 10,637.50</w:t>
             </w:r>
           </w:p>
         </w:tc>
@@ -24799,7 +24799,7 @@
           </w:tcPr>
           <w:p>
             <w:r>
-              <w:t>CUP 4,370.00</w:t>
+              <w:t>CUP 4,255.00</w:t>
             </w:r>
           </w:p>
         </w:tc>
@@ -24838,7 +24838,7 @@
           </w:tcPr>
           <w:p>
             <w:r>
-              <w:t>CUP 6,555.00</w:t>
+              <w:t>CUP 6,382.50</w:t>
             </w:r>
           </w:p>
         </w:tc>
@@ -24877,7 +24877,7 @@
           </w:tcPr>
           <w:p>
             <w:r>
-              <w:t>CUP 6,555.00</w:t>
+              <w:t>CUP 6,382.50</w:t>
             </w:r>
           </w:p>
         </w:tc>
@@ -24916,7 +24916,7 @@
           </w:tcPr>
           <w:p>
             <w:r>
-              <w:t>CUP 4,370.00</w:t>
+              <w:t>CUP 4,255.00</w:t>
             </w:r>
           </w:p>
         </w:tc>
@@ -24955,7 +24955,7 @@
           </w:tcPr>
           <w:p>
             <w:r>
-              <w:t>CUP 6,555.00</w:t>
+              <w:t>CUP 6,382.50</w:t>
             </w:r>
           </w:p>
         </w:tc>
@@ -24994,7 +24994,7 @@
           </w:tcPr